<commit_message>
Updated manual for .sol procedure
git-svn-id: https://scm.physics.ox.ac.uk/svn/radtrancode/trunks@57 4dc0e162-f54d-4b9e-8a18-81c7a7f2ddce
</commit_message>
<xml_diff>
--- a/manuals/Nemesis_B1.docx
+++ b/manuals/Nemesis_B1.docx
@@ -1,6 +1,6 @@
 
 <file path=word/document.xml><?xml version="1.0" encoding="utf-8"?>
-<w:document xmlns:wpc="http://schemas.microsoft.com/office/word/2010/wordprocessingCanvas" xmlns:mo="http://schemas.microsoft.com/office/mac/office/2008/main" xmlns:mc="http://schemas.openxmlformats.org/markup-compatibility/2006" xmlns:mv="urn:schemas-microsoft-com:mac:vml" xmlns:o="urn:schemas-microsoft-com:office:office" xmlns:r="http://schemas.openxmlformats.org/officeDocument/2006/relationships" xmlns:m="http://schemas.openxmlformats.org/officeDocument/2006/math" xmlns:v="urn:schemas-microsoft-com:vml" xmlns:wp14="http://schemas.microsoft.com/office/word/2010/wordprocessingDrawing" xmlns:wp="http://schemas.openxmlformats.org/drawingml/2006/wordprocessingDrawing" xmlns:w10="urn:schemas-microsoft-com:office:word" xmlns:w="http://schemas.openxmlformats.org/wordprocessingml/2006/main" xmlns:w14="http://schemas.microsoft.com/office/word/2010/wordml" xmlns:wpg="http://schemas.microsoft.com/office/word/2010/wordprocessingGroup" xmlns:wpi="http://schemas.microsoft.com/office/word/2010/wordprocessingInk" xmlns:wne="http://schemas.microsoft.com/office/word/2006/wordml" xmlns:wps="http://schemas.microsoft.com/office/word/2010/wordprocessingShape" mc:Ignorable="w14 wp14">
+<w:document xmlns:mo="http://schemas.microsoft.com/office/mac/office/2008/main" xmlns:ve="http://schemas.openxmlformats.org/markup-compatibility/2006" xmlns:mv="urn:schemas-microsoft-com:mac:vml" xmlns:o="urn:schemas-microsoft-com:office:office" xmlns:r="http://schemas.openxmlformats.org/officeDocument/2006/relationships" xmlns:m="http://schemas.openxmlformats.org/officeDocument/2006/math" xmlns:v="urn:schemas-microsoft-com:vml" xmlns:wp="http://schemas.openxmlformats.org/drawingml/2006/wordprocessingDrawing" xmlns:w10="urn:schemas-microsoft-com:office:word" xmlns:w="http://schemas.openxmlformats.org/wordprocessingml/2006/main" xmlns:wne="http://schemas.microsoft.com/office/word/2006/wordml" ve:Ignorable="mv" ve:PreserveAttributes="mv:*">
   <w:body>
     <w:p>
       <w:pPr>
@@ -140,7 +140,7 @@
           <w:lang w:val="en-US"/>
         </w:rPr>
         <w:drawing>
-          <wp:inline distT="0" distB="0" distL="0" distR="0" wp14:anchorId="338D18F4" wp14:editId="47030508">
+          <wp:inline distT="0" distB="0" distL="0" distR="0">
             <wp:extent cx="2286000" cy="4241800"/>
             <wp:effectExtent l="25400" t="0" r="0" b="0"/>
             <wp:docPr id="1" name="Picture 1" descr="nemesis"/>
@@ -157,7 +157,7 @@
                     </pic:cNvPicPr>
                   </pic:nvPicPr>
                   <pic:blipFill>
-                    <a:blip r:embed="rId9"/>
+                    <a:blip r:embed="rId8"/>
                     <a:srcRect/>
                     <a:stretch>
                       <a:fillRect/>
@@ -351,7 +351,7 @@
           <w:left w:w="80" w:type="dxa"/>
           <w:right w:w="80" w:type="dxa"/>
         </w:tblCellMar>
-        <w:tblLook w:val="0000" w:firstRow="0" w:lastRow="0" w:firstColumn="0" w:lastColumn="0" w:noHBand="0" w:noVBand="0"/>
+        <w:tblLook w:val="0000"/>
       </w:tblPr>
       <w:tblGrid>
         <w:gridCol w:w="8280"/>
@@ -379,7 +379,6 @@
               <w:rPr>
                 <w:rFonts w:ascii="Times New Roman" w:hAnsi="Times New Roman"/>
               </w:rPr>
-              <w:lastRenderedPageBreak/>
               <w:t>DOCUMENT TITLE</w:t>
             </w:r>
           </w:p>
@@ -459,7 +458,7 @@
           <w:left w:w="80" w:type="dxa"/>
           <w:right w:w="80" w:type="dxa"/>
         </w:tblCellMar>
-        <w:tblLook w:val="0000" w:firstRow="0" w:lastRow="0" w:firstColumn="0" w:lastColumn="0" w:noHBand="0" w:noVBand="0"/>
+        <w:tblLook w:val="0000"/>
       </w:tblPr>
       <w:tblGrid>
         <w:gridCol w:w="931"/>
@@ -2682,7 +2681,7 @@
           <w:left w:w="80" w:type="dxa"/>
           <w:right w:w="80" w:type="dxa"/>
         </w:tblCellMar>
-        <w:tblLook w:val="0000" w:firstRow="0" w:lastRow="0" w:firstColumn="0" w:lastColumn="0" w:noHBand="0" w:noVBand="0"/>
+        <w:tblLook w:val="0000"/>
       </w:tblPr>
       <w:tblGrid>
         <w:gridCol w:w="432"/>
@@ -4511,12 +4510,11 @@
           <w:rFonts w:ascii="Times New Roman" w:hAnsi="Times New Roman"/>
         </w:rPr>
         <w:sectPr>
-          <w:headerReference w:type="even" r:id="rId10"/>
-          <w:headerReference w:type="default" r:id="rId11"/>
-          <w:footerReference w:type="default" r:id="rId12"/>
+          <w:headerReference w:type="even" r:id="rId9"/>
+          <w:headerReference w:type="default" r:id="rId10"/>
+          <w:footerReference w:type="default" r:id="rId11"/>
           <w:pgSz w:w="12240" w:h="15840" w:code="1"/>
-          <w:pgMar w:top="1440" w:right="1800" w:bottom="1440" w:left="1800" w:header="720" w:footer="720" w:gutter="0"/>
-          <w:cols w:space="720"/>
+          <w:pgMar w:top="1440" w:right="1800" w:bottom="1440" w:left="1800" w:gutter="0"/>
         </w:sectPr>
       </w:pPr>
     </w:p>
@@ -5362,7 +5360,6 @@
           <w:rFonts w:ascii="Times New Roman" w:hAnsi="Times New Roman"/>
           <w:b/>
         </w:rPr>
-        <w:lastRenderedPageBreak/>
         <w:t xml:space="preserve">0.4. </w:t>
       </w:r>
       <w:r>
@@ -5955,13 +5952,6 @@
           <w:b/>
         </w:rPr>
         <w:br w:type="page"/>
-      </w:r>
-      <w:r>
-        <w:rPr>
-          <w:rFonts w:ascii="Times New Roman" w:hAnsi="Times New Roman"/>
-          <w:b/>
-        </w:rPr>
-        <w:lastRenderedPageBreak/>
         <w:t>1. Introduction</w:t>
       </w:r>
     </w:p>
@@ -6538,7 +6528,6 @@
         <w:rPr>
           <w:rFonts w:ascii="Copperplate Gothic Light" w:hAnsi="Copperplate Gothic Light"/>
         </w:rPr>
-        <w:lastRenderedPageBreak/>
         <w:t>Nemesis</w:t>
       </w:r>
       <w:r>
@@ -6874,7 +6863,6 @@
           <w:rFonts w:ascii="Times New Roman" w:hAnsi="Times New Roman"/>
           <w:b/>
         </w:rPr>
-        <w:lastRenderedPageBreak/>
         <w:t xml:space="preserve">2. Running </w:t>
       </w:r>
       <w:r>
@@ -7449,14 +7437,7 @@
         <w:rPr>
           <w:rFonts w:ascii="Times New Roman" w:hAnsi="Times New Roman"/>
         </w:rPr>
-        <w:t xml:space="preserve"> This file needs to be </w:t>
-      </w:r>
-      <w:r>
-        <w:rPr>
-          <w:rFonts w:ascii="Times New Roman" w:hAnsi="Times New Roman"/>
-        </w:rPr>
-        <w:lastRenderedPageBreak/>
-        <w:t xml:space="preserve">defined only for cases where the observation is </w:t>
+        <w:t xml:space="preserve"> This file needs to be defined only for cases where the observation is </w:t>
       </w:r>
       <w:r>
         <w:rPr>
@@ -7974,7 +7955,6 @@
         <w:rPr>
           <w:rFonts w:ascii="Times New Roman" w:hAnsi="Times New Roman"/>
         </w:rPr>
-        <w:lastRenderedPageBreak/>
         <w:t xml:space="preserve">The code is then run either by typing ‘Nemesis’ and then entering &lt;runname&gt;, or by typing ‘Nemesis &lt; runname.nam &gt; test.prc &amp;’. </w:t>
       </w:r>
     </w:p>
@@ -8656,7 +8636,6 @@
         <w:rPr>
           <w:rFonts w:ascii="Courier New" w:hAnsi="Courier New" w:cs="Courier New"/>
         </w:rPr>
-        <w:lastRenderedPageBreak/>
         <w:t>scanmretnew.pro</w:t>
       </w:r>
       <w:r>
@@ -8982,13 +8961,6 @@
           <w:b/>
         </w:rPr>
         <w:br w:type="page"/>
-      </w:r>
-      <w:r>
-        <w:rPr>
-          <w:rFonts w:ascii="Times New Roman" w:hAnsi="Times New Roman"/>
-          <w:b/>
-        </w:rPr>
-        <w:lastRenderedPageBreak/>
         <w:t>3</w:t>
       </w:r>
       <w:r>
@@ -9700,14 +9672,7 @@
         <w:rPr>
           <w:rFonts w:ascii="Times New Roman" w:hAnsi="Times New Roman"/>
         </w:rPr>
-        <w:t xml:space="preserve"> fractional cloud cover. Defining N as –VARIDENT(IVAR,1), if </w:t>
-      </w:r>
-      <w:r>
-        <w:rPr>
-          <w:rFonts w:ascii="Times New Roman" w:hAnsi="Times New Roman"/>
-        </w:rPr>
-        <w:lastRenderedPageBreak/>
-        <w:t>N ≤ NCONT (the number of aerosol types defined in aerosol.ref and runname.xsc) then the profile is aerosol density with ICONT = N.</w:t>
+        <w:t xml:space="preserve"> fractional cloud cover. Defining N as –VARIDENT(IVAR,1), if N ≤ NCONT (the number of aerosol types defined in aerosol.ref and runname.xsc) then the profile is aerosol density with ICONT = N.</w:t>
       </w:r>
     </w:p>
     <w:p>
@@ -10217,7 +10182,6 @@
         <w:rPr>
           <w:rFonts w:ascii="Times New Roman" w:hAnsi="Times New Roman"/>
         </w:rPr>
-        <w:lastRenderedPageBreak/>
         <w:t>1</w:t>
       </w:r>
       <w:r>
@@ -10741,14 +10705,7 @@
         <w:rPr>
           <w:rFonts w:ascii="Times New Roman" w:hAnsi="Times New Roman"/>
         </w:rPr>
-        <w:t xml:space="preserve">Very similar to case when VARIDENT(IVAR,3) = 1 in that the profile is to be represented by value at a certain ‘reference’ pressure, and then a defined fractional </w:t>
-      </w:r>
-      <w:r>
-        <w:rPr>
-          <w:rFonts w:ascii="Times New Roman" w:hAnsi="Times New Roman"/>
-        </w:rPr>
-        <w:lastRenderedPageBreak/>
-        <w:t xml:space="preserve">scale height. However, in this case the profile is extended both upwards and below the reference pressure. </w:t>
+        <w:t xml:space="preserve">Very similar to case when VARIDENT(IVAR,3) = 1 in that the profile is to be represented by value at a certain ‘reference’ pressure, and then a defined fractional scale height. However, in this case the profile is extended both upwards and below the reference pressure. </w:t>
       </w:r>
     </w:p>
     <w:p>
@@ -11235,7 +11192,6 @@
         <w:rPr>
           <w:rFonts w:ascii="Times New Roman" w:hAnsi="Times New Roman"/>
         </w:rPr>
-        <w:lastRenderedPageBreak/>
         <w:t>ILBL = 0 indicates that a correlated-K calculation is required. ILBL=1 indicates a line-by-line calculation. T</w:t>
       </w:r>
       <w:r>
@@ -11568,14 +11524,7 @@
         <w:rPr>
           <w:rFonts w:ascii="Times New Roman" w:hAnsi="Times New Roman"/>
         </w:rPr>
-        <w:t xml:space="preserve"> elements and covariance matrix are set to these last retrieved values. In addition, all other </w:t>
-      </w:r>
-      <w:r>
-        <w:rPr>
-          <w:rFonts w:ascii="Times New Roman" w:hAnsi="Times New Roman"/>
-        </w:rPr>
-        <w:lastRenderedPageBreak/>
-        <w:t xml:space="preserve">parameters are fixed to their last-retrieved value, and their retrieval errors used to modify the measurement covariance matrix </w:t>
+        <w:t xml:space="preserve"> elements and covariance matrix are set to these last retrieved values. In addition, all other parameters are fixed to their last-retrieved value, and their retrieval errors used to modify the measurement covariance matrix </w:t>
       </w:r>
       <w:r>
         <w:rPr>
@@ -11623,13 +11572,6 @@
           <w:b/>
         </w:rPr>
         <w:br w:type="page"/>
-      </w:r>
-      <w:r>
-        <w:rPr>
-          <w:rFonts w:ascii="Times New Roman" w:hAnsi="Times New Roman"/>
-          <w:b/>
-        </w:rPr>
-        <w:lastRenderedPageBreak/>
         <w:t>3</w:t>
       </w:r>
       <w:r>
@@ -12145,7 +12087,6 @@
         <w:rPr>
           <w:rFonts w:ascii="Times New Roman" w:hAnsi="Times New Roman"/>
         </w:rPr>
-        <w:lastRenderedPageBreak/>
         <w:t>NGEOM</w:t>
       </w:r>
       <w:r>
@@ -12291,1132 +12232,188 @@
           <w:noProof/>
           <w:lang w:val="en-US"/>
         </w:rPr>
-        <mc:AlternateContent>
-          <mc:Choice Requires="wpg">
-            <w:drawing>
-              <wp:inline distT="0" distB="0" distL="0" distR="0" wp14:anchorId="59E4ED2E" wp14:editId="3E6BDF6B">
-                <wp:extent cx="5486400" cy="3291840"/>
-                <wp:effectExtent l="0" t="0" r="0" b="0"/>
-                <wp:docPr id="2" name="Group 3"/>
-                <wp:cNvGraphicFramePr>
-                  <a:graphicFrameLocks xmlns:a="http://schemas.openxmlformats.org/drawingml/2006/main" noChangeAspect="1"/>
-                </wp:cNvGraphicFramePr>
-                <a:graphic xmlns:a="http://schemas.openxmlformats.org/drawingml/2006/main">
-                  <a:graphicData uri="http://schemas.microsoft.com/office/word/2010/wordprocessingGroup">
-                    <wpg:wgp>
-                      <wpg:cNvGrpSpPr>
-                        <a:grpSpLocks noChangeAspect="1"/>
-                      </wpg:cNvGrpSpPr>
-                      <wpg:grpSpPr bwMode="auto">
-                        <a:xfrm>
-                          <a:off x="0" y="0"/>
-                          <a:ext cx="5486400" cy="3291840"/>
-                          <a:chOff x="2526" y="5356"/>
-                          <a:chExt cx="7200" cy="4320"/>
-                        </a:xfrm>
-                      </wpg:grpSpPr>
-                      <wps:wsp>
-                        <wps:cNvPr id="3" name="AutoShape 2"/>
-                        <wps:cNvSpPr>
-                          <a:spLocks noChangeAspect="1" noChangeArrowheads="1" noTextEdit="1"/>
-                        </wps:cNvSpPr>
-                        <wps:spPr bwMode="auto">
-                          <a:xfrm>
-                            <a:off x="2526" y="5356"/>
-                            <a:ext cx="7200" cy="4320"/>
-                          </a:xfrm>
-                          <a:prstGeom prst="rect">
-                            <a:avLst/>
-                          </a:prstGeom>
-                          <a:noFill/>
-                          <a:extLst>
-                            <a:ext uri="{909E8E84-426E-40dd-AFC4-6F175D3DCCD1}">
-                              <a14:hiddenFill xmlns:a14="http://schemas.microsoft.com/office/drawing/2010/main">
-                                <a:solidFill>
-                                  <a:srgbClr val="FFFFFF"/>
-                                </a:solidFill>
-                              </a14:hiddenFill>
-                            </a:ext>
-                          </a:extLst>
-                        </wps:spPr>
-                        <wps:bodyPr rot="0" vert="horz" wrap="square" lIns="91440" tIns="45720" rIns="91440" bIns="45720" anchor="t" anchorCtr="0" upright="1">
-                          <a:noAutofit/>
-                        </wps:bodyPr>
-                      </wps:wsp>
-                      <wps:wsp>
-                        <wps:cNvPr id="4" name="Line 4"/>
-                        <wps:cNvCnPr/>
-                        <wps:spPr bwMode="auto">
-                          <a:xfrm>
-                            <a:off x="3742" y="7600"/>
-                            <a:ext cx="4484" cy="1074"/>
-                          </a:xfrm>
-                          <a:prstGeom prst="line">
-                            <a:avLst/>
-                          </a:prstGeom>
-                          <a:noFill/>
-                          <a:ln w="9525">
-                            <a:solidFill>
-                              <a:srgbClr val="000000"/>
-                            </a:solidFill>
-                            <a:round/>
-                            <a:headEnd/>
-                            <a:tailEnd/>
-                          </a:ln>
-                          <a:extLst>
-                            <a:ext uri="{909E8E84-426E-40dd-AFC4-6F175D3DCCD1}">
-                              <a14:hiddenFill xmlns:a14="http://schemas.microsoft.com/office/drawing/2010/main">
-                                <a:noFill/>
-                              </a14:hiddenFill>
-                            </a:ext>
-                          </a:extLst>
-                        </wps:spPr>
-                        <wps:bodyPr/>
-                      </wps:wsp>
-                      <wps:wsp>
-                        <wps:cNvPr id="5" name="Line 5"/>
-                        <wps:cNvCnPr/>
-                        <wps:spPr bwMode="auto">
-                          <a:xfrm flipV="1">
-                            <a:off x="4921" y="6843"/>
-                            <a:ext cx="2989" cy="1894"/>
-                          </a:xfrm>
-                          <a:prstGeom prst="line">
-                            <a:avLst/>
-                          </a:prstGeom>
-                          <a:noFill/>
-                          <a:ln w="9525">
-                            <a:solidFill>
-                              <a:srgbClr val="000000"/>
-                            </a:solidFill>
-                            <a:round/>
-                            <a:headEnd/>
-                            <a:tailEnd/>
-                          </a:ln>
-                          <a:extLst>
-                            <a:ext uri="{909E8E84-426E-40dd-AFC4-6F175D3DCCD1}">
-                              <a14:hiddenFill xmlns:a14="http://schemas.microsoft.com/office/drawing/2010/main">
-                                <a:noFill/>
-                              </a14:hiddenFill>
-                            </a:ext>
-                          </a:extLst>
-                        </wps:spPr>
-                        <wps:bodyPr/>
-                      </wps:wsp>
-                      <wps:wsp>
-                        <wps:cNvPr id="6" name="Line 6"/>
-                        <wps:cNvCnPr/>
-                        <wps:spPr bwMode="auto">
-                          <a:xfrm>
-                            <a:off x="5889" y="6191"/>
-                            <a:ext cx="1" cy="2925"/>
-                          </a:xfrm>
-                          <a:prstGeom prst="line">
-                            <a:avLst/>
-                          </a:prstGeom>
-                          <a:noFill/>
-                          <a:ln w="9525">
-                            <a:solidFill>
-                              <a:srgbClr val="000000"/>
-                            </a:solidFill>
-                            <a:round/>
-                            <a:headEnd/>
-                            <a:tailEnd/>
-                          </a:ln>
-                          <a:extLst>
-                            <a:ext uri="{909E8E84-426E-40dd-AFC4-6F175D3DCCD1}">
-                              <a14:hiddenFill xmlns:a14="http://schemas.microsoft.com/office/drawing/2010/main">
-                                <a:noFill/>
-                              </a14:hiddenFill>
-                            </a:ext>
-                          </a:extLst>
-                        </wps:spPr>
-                        <wps:bodyPr/>
-                      </wps:wsp>
-                      <wps:wsp>
-                        <wps:cNvPr id="7" name="Line 7"/>
-                        <wps:cNvCnPr/>
-                        <wps:spPr bwMode="auto">
-                          <a:xfrm>
-                            <a:off x="4521" y="6253"/>
-                            <a:ext cx="1348" cy="1852"/>
-                          </a:xfrm>
-                          <a:prstGeom prst="line">
-                            <a:avLst/>
-                          </a:prstGeom>
-                          <a:noFill/>
-                          <a:ln w="9525">
-                            <a:solidFill>
-                              <a:srgbClr val="000000"/>
-                            </a:solidFill>
-                            <a:round/>
-                            <a:headEnd/>
-                            <a:tailEnd type="triangle" w="med" len="med"/>
-                          </a:ln>
-                          <a:extLst>
-                            <a:ext uri="{909E8E84-426E-40dd-AFC4-6F175D3DCCD1}">
-                              <a14:hiddenFill xmlns:a14="http://schemas.microsoft.com/office/drawing/2010/main">
-                                <a:noFill/>
-                              </a14:hiddenFill>
-                            </a:ext>
-                          </a:extLst>
-                        </wps:spPr>
-                        <wps:bodyPr/>
-                      </wps:wsp>
-                      <wps:wsp>
-                        <wps:cNvPr id="8" name="Line 8"/>
-                        <wps:cNvCnPr/>
-                        <wps:spPr bwMode="auto">
-                          <a:xfrm flipV="1">
-                            <a:off x="5889" y="6674"/>
-                            <a:ext cx="1369" cy="1431"/>
-                          </a:xfrm>
-                          <a:prstGeom prst="line">
-                            <a:avLst/>
-                          </a:prstGeom>
-                          <a:noFill/>
-                          <a:ln w="9525">
-                            <a:solidFill>
-                              <a:srgbClr val="000000"/>
-                            </a:solidFill>
-                            <a:round/>
-                            <a:headEnd/>
-                            <a:tailEnd type="triangle" w="med" len="med"/>
-                          </a:ln>
-                          <a:extLst>
-                            <a:ext uri="{909E8E84-426E-40dd-AFC4-6F175D3DCCD1}">
-                              <a14:hiddenFill xmlns:a14="http://schemas.microsoft.com/office/drawing/2010/main">
-                                <a:noFill/>
-                              </a14:hiddenFill>
-                            </a:ext>
-                          </a:extLst>
-                        </wps:spPr>
-                        <wps:bodyPr/>
-                      </wps:wsp>
-                      <wps:wsp>
-                        <wps:cNvPr id="9" name="Line 9"/>
-                        <wps:cNvCnPr/>
-                        <wps:spPr bwMode="auto">
-                          <a:xfrm>
-                            <a:off x="7258" y="6674"/>
-                            <a:ext cx="21" cy="1094"/>
-                          </a:xfrm>
-                          <a:prstGeom prst="line">
-                            <a:avLst/>
-                          </a:prstGeom>
-                          <a:noFill/>
-                          <a:ln w="9525" cap="rnd">
-                            <a:solidFill>
-                              <a:srgbClr val="000000"/>
-                            </a:solidFill>
-                            <a:prstDash val="sysDot"/>
-                            <a:round/>
-                            <a:headEnd/>
-                            <a:tailEnd/>
-                          </a:ln>
-                          <a:extLst>
-                            <a:ext uri="{909E8E84-426E-40dd-AFC4-6F175D3DCCD1}">
-                              <a14:hiddenFill xmlns:a14="http://schemas.microsoft.com/office/drawing/2010/main">
-                                <a:noFill/>
-                              </a14:hiddenFill>
-                            </a:ext>
-                          </a:extLst>
-                        </wps:spPr>
-                        <wps:bodyPr/>
-                      </wps:wsp>
-                      <wps:wsp>
-                        <wps:cNvPr id="10" name="Line 10"/>
-                        <wps:cNvCnPr/>
-                        <wps:spPr bwMode="auto">
-                          <a:xfrm flipH="1">
-                            <a:off x="5026" y="6969"/>
-                            <a:ext cx="21" cy="947"/>
-                          </a:xfrm>
-                          <a:prstGeom prst="line">
-                            <a:avLst/>
-                          </a:prstGeom>
-                          <a:noFill/>
-                          <a:ln w="9525" cap="rnd">
-                            <a:solidFill>
-                              <a:srgbClr val="000000"/>
-                            </a:solidFill>
-                            <a:prstDash val="sysDot"/>
-                            <a:round/>
-                            <a:headEnd/>
-                            <a:tailEnd/>
-                          </a:ln>
-                          <a:extLst>
-                            <a:ext uri="{909E8E84-426E-40dd-AFC4-6F175D3DCCD1}">
-                              <a14:hiddenFill xmlns:a14="http://schemas.microsoft.com/office/drawing/2010/main">
-                                <a:noFill/>
-                              </a14:hiddenFill>
-                            </a:ext>
-                          </a:extLst>
-                        </wps:spPr>
-                        <wps:bodyPr/>
-                      </wps:wsp>
-                      <wps:wsp>
-                        <wps:cNvPr id="11" name="Line 11"/>
-                        <wps:cNvCnPr/>
-                        <wps:spPr bwMode="auto">
-                          <a:xfrm flipV="1">
-                            <a:off x="5869" y="7769"/>
-                            <a:ext cx="1410" cy="336"/>
-                          </a:xfrm>
-                          <a:prstGeom prst="line">
-                            <a:avLst/>
-                          </a:prstGeom>
-                          <a:noFill/>
-                          <a:ln w="9525">
-                            <a:solidFill>
-                              <a:srgbClr val="000000"/>
-                            </a:solidFill>
-                            <a:prstDash val="dash"/>
-                            <a:round/>
-                            <a:headEnd/>
-                            <a:tailEnd/>
-                          </a:ln>
-                          <a:extLst>
-                            <a:ext uri="{909E8E84-426E-40dd-AFC4-6F175D3DCCD1}">
-                              <a14:hiddenFill xmlns:a14="http://schemas.microsoft.com/office/drawing/2010/main">
-                                <a:noFill/>
-                              </a14:hiddenFill>
-                            </a:ext>
-                          </a:extLst>
-                        </wps:spPr>
-                        <wps:bodyPr/>
-                      </wps:wsp>
-                      <wps:wsp>
-                        <wps:cNvPr id="12" name="Text Box 14"/>
-                        <wps:cNvSpPr txBox="1">
-                          <a:spLocks noChangeArrowheads="1"/>
-                        </wps:cNvSpPr>
-                        <wps:spPr bwMode="auto">
-                          <a:xfrm>
-                            <a:off x="6426" y="8056"/>
-                            <a:ext cx="1275" cy="450"/>
-                          </a:xfrm>
-                          <a:prstGeom prst="rect">
-                            <a:avLst/>
-                          </a:prstGeom>
-                          <a:noFill/>
-                          <a:ln>
-                            <a:noFill/>
-                          </a:ln>
-                          <a:extLst>
-                            <a:ext uri="{909E8E84-426E-40dd-AFC4-6F175D3DCCD1}">
-                              <a14:hiddenFill xmlns:a14="http://schemas.microsoft.com/office/drawing/2010/main">
-                                <a:solidFill>
-                                  <a:srgbClr val="FFFFFF"/>
-                                </a:solidFill>
-                              </a14:hiddenFill>
-                            </a:ext>
-                            <a:ext uri="{91240B29-F687-4f45-9708-019B960494DF}">
-                              <a14:hiddenLine xmlns:a14="http://schemas.microsoft.com/office/drawing/2010/main" w="9525">
-                                <a:solidFill>
-                                  <a:srgbClr val="000000"/>
-                                </a:solidFill>
-                                <a:miter lim="800000"/>
-                                <a:headEnd/>
-                                <a:tailEnd/>
-                              </a14:hiddenLine>
-                            </a:ext>
-                          </a:extLst>
-                        </wps:spPr>
-                        <wps:txbx>
-                          <w:txbxContent>
-                            <w:p>
-                              <w:pPr>
-                                <w:rPr>
-                                  <w:sz w:val="18"/>
-                                  <w:szCs w:val="18"/>
-                                </w:rPr>
-                              </w:pPr>
-                              <w:r>
-                                <w:rPr>
-                                  <w:sz w:val="18"/>
-                                  <w:szCs w:val="18"/>
-                                </w:rPr>
-                                <w:t>AZI_ANG</w:t>
-                              </w:r>
-                            </w:p>
-                          </w:txbxContent>
-                        </wps:txbx>
-                        <wps:bodyPr rot="0" vert="horz" wrap="square" lIns="91440" tIns="45720" rIns="91440" bIns="45720" anchor="t" anchorCtr="0" upright="1">
-                          <a:noAutofit/>
-                        </wps:bodyPr>
-                      </wps:wsp>
-                      <wps:wsp>
-                        <wps:cNvPr id="13" name="Freeform 15"/>
-                        <wps:cNvSpPr>
-                          <a:spLocks/>
-                        </wps:cNvSpPr>
-                        <wps:spPr bwMode="auto">
-                          <a:xfrm>
-                            <a:off x="5476" y="7416"/>
-                            <a:ext cx="413" cy="141"/>
-                          </a:xfrm>
-                          <a:custGeom>
-                            <a:avLst/>
-                            <a:gdLst>
-                              <a:gd name="T0" fmla="*/ 0 w 495"/>
-                              <a:gd name="T1" fmla="*/ 169 h 169"/>
-                              <a:gd name="T2" fmla="*/ 90 w 495"/>
-                              <a:gd name="T3" fmla="*/ 94 h 169"/>
-                              <a:gd name="T4" fmla="*/ 225 w 495"/>
-                              <a:gd name="T5" fmla="*/ 49 h 169"/>
-                              <a:gd name="T6" fmla="*/ 315 w 495"/>
-                              <a:gd name="T7" fmla="*/ 4 h 169"/>
-                              <a:gd name="T8" fmla="*/ 495 w 495"/>
-                              <a:gd name="T9" fmla="*/ 4 h 169"/>
-                            </a:gdLst>
-                            <a:ahLst/>
-                            <a:cxnLst>
-                              <a:cxn ang="0">
-                                <a:pos x="T0" y="T1"/>
-                              </a:cxn>
-                              <a:cxn ang="0">
-                                <a:pos x="T2" y="T3"/>
-                              </a:cxn>
-                              <a:cxn ang="0">
-                                <a:pos x="T4" y="T5"/>
-                              </a:cxn>
-                              <a:cxn ang="0">
-                                <a:pos x="T6" y="T7"/>
-                              </a:cxn>
-                              <a:cxn ang="0">
-                                <a:pos x="T8" y="T9"/>
-                              </a:cxn>
-                            </a:cxnLst>
-                            <a:rect l="0" t="0" r="r" b="b"/>
-                            <a:pathLst>
-                              <a:path w="495" h="169">
-                                <a:moveTo>
-                                  <a:pt x="0" y="169"/>
-                                </a:moveTo>
-                                <a:cubicBezTo>
-                                  <a:pt x="28" y="141"/>
-                                  <a:pt x="52" y="111"/>
-                                  <a:pt x="90" y="94"/>
-                                </a:cubicBezTo>
-                                <a:cubicBezTo>
-                                  <a:pt x="133" y="75"/>
-                                  <a:pt x="186" y="75"/>
-                                  <a:pt x="225" y="49"/>
-                                </a:cubicBezTo>
-                                <a:cubicBezTo>
-                                  <a:pt x="252" y="31"/>
-                                  <a:pt x="280" y="6"/>
-                                  <a:pt x="315" y="4"/>
-                                </a:cubicBezTo>
-                                <a:cubicBezTo>
-                                  <a:pt x="375" y="0"/>
-                                  <a:pt x="435" y="4"/>
-                                  <a:pt x="495" y="4"/>
-                                </a:cubicBezTo>
-                              </a:path>
-                            </a:pathLst>
-                          </a:custGeom>
-                          <a:noFill/>
-                          <a:ln w="9525">
-                            <a:solidFill>
-                              <a:srgbClr val="000000"/>
-                            </a:solidFill>
-                            <a:round/>
-                            <a:headEnd/>
-                            <a:tailEnd/>
-                          </a:ln>
-                          <a:extLst>
-                            <a:ext uri="{909E8E84-426E-40dd-AFC4-6F175D3DCCD1}">
-                              <a14:hiddenFill xmlns:a14="http://schemas.microsoft.com/office/drawing/2010/main">
-                                <a:solidFill>
-                                  <a:srgbClr val="FFFFFF"/>
-                                </a:solidFill>
-                              </a14:hiddenFill>
-                            </a:ext>
-                          </a:extLst>
-                        </wps:spPr>
-                        <wps:bodyPr rot="0" vert="horz" wrap="square" lIns="91440" tIns="45720" rIns="91440" bIns="45720" anchor="t" anchorCtr="0" upright="1">
-                          <a:noAutofit/>
-                        </wps:bodyPr>
-                      </wps:wsp>
-                      <wps:wsp>
-                        <wps:cNvPr id="14" name="Text Box 16"/>
-                        <wps:cNvSpPr txBox="1">
-                          <a:spLocks noChangeArrowheads="1"/>
-                        </wps:cNvSpPr>
-                        <wps:spPr bwMode="auto">
-                          <a:xfrm>
-                            <a:off x="5002" y="6694"/>
-                            <a:ext cx="1200" cy="588"/>
-                          </a:xfrm>
-                          <a:prstGeom prst="rect">
-                            <a:avLst/>
-                          </a:prstGeom>
-                          <a:noFill/>
-                          <a:ln>
-                            <a:noFill/>
-                          </a:ln>
-                          <a:extLst>
-                            <a:ext uri="{909E8E84-426E-40dd-AFC4-6F175D3DCCD1}">
-                              <a14:hiddenFill xmlns:a14="http://schemas.microsoft.com/office/drawing/2010/main">
-                                <a:solidFill>
-                                  <a:srgbClr val="FFFFFF"/>
-                                </a:solidFill>
-                              </a14:hiddenFill>
-                            </a:ext>
-                            <a:ext uri="{91240B29-F687-4f45-9708-019B960494DF}">
-                              <a14:hiddenLine xmlns:a14="http://schemas.microsoft.com/office/drawing/2010/main" w="9525">
-                                <a:solidFill>
-                                  <a:srgbClr val="000000"/>
-                                </a:solidFill>
-                                <a:miter lim="800000"/>
-                                <a:headEnd/>
-                                <a:tailEnd/>
-                              </a14:hiddenLine>
-                            </a:ext>
-                          </a:extLst>
-                        </wps:spPr>
-                        <wps:txbx>
-                          <w:txbxContent>
-                            <w:p>
-                              <w:pPr>
-                                <w:rPr>
-                                  <w:sz w:val="18"/>
-                                  <w:szCs w:val="18"/>
-                                </w:rPr>
-                              </w:pPr>
-                              <w:r>
-                                <w:rPr>
-                                  <w:sz w:val="18"/>
-                                  <w:szCs w:val="18"/>
-                                </w:rPr>
-                                <w:t>SOL_ANG</w:t>
-                              </w:r>
-                            </w:p>
-                          </w:txbxContent>
-                        </wps:txbx>
-                        <wps:bodyPr rot="0" vert="horz" wrap="square" lIns="91440" tIns="45720" rIns="91440" bIns="45720" anchor="t" anchorCtr="0" upright="1">
-                          <a:noAutofit/>
-                        </wps:bodyPr>
-                      </wps:wsp>
-                      <wps:wsp>
-                        <wps:cNvPr id="15" name="Freeform 17"/>
-                        <wps:cNvSpPr>
-                          <a:spLocks/>
-                        </wps:cNvSpPr>
-                        <wps:spPr bwMode="auto">
-                          <a:xfrm>
-                            <a:off x="5889" y="7212"/>
-                            <a:ext cx="577" cy="270"/>
-                          </a:xfrm>
-                          <a:custGeom>
-                            <a:avLst/>
-                            <a:gdLst>
-                              <a:gd name="T0" fmla="*/ 0 w 693"/>
-                              <a:gd name="T1" fmla="*/ 24 h 324"/>
-                              <a:gd name="T2" fmla="*/ 450 w 693"/>
-                              <a:gd name="T3" fmla="*/ 84 h 324"/>
-                              <a:gd name="T4" fmla="*/ 570 w 693"/>
-                              <a:gd name="T5" fmla="*/ 204 h 324"/>
-                              <a:gd name="T6" fmla="*/ 660 w 693"/>
-                              <a:gd name="T7" fmla="*/ 264 h 324"/>
-                              <a:gd name="T8" fmla="*/ 690 w 693"/>
-                              <a:gd name="T9" fmla="*/ 324 h 324"/>
-                            </a:gdLst>
-                            <a:ahLst/>
-                            <a:cxnLst>
-                              <a:cxn ang="0">
-                                <a:pos x="T0" y="T1"/>
-                              </a:cxn>
-                              <a:cxn ang="0">
-                                <a:pos x="T2" y="T3"/>
-                              </a:cxn>
-                              <a:cxn ang="0">
-                                <a:pos x="T4" y="T5"/>
-                              </a:cxn>
-                              <a:cxn ang="0">
-                                <a:pos x="T6" y="T7"/>
-                              </a:cxn>
-                              <a:cxn ang="0">
-                                <a:pos x="T8" y="T9"/>
-                              </a:cxn>
-                            </a:cxnLst>
-                            <a:rect l="0" t="0" r="r" b="b"/>
-                            <a:pathLst>
-                              <a:path w="693" h="324">
-                                <a:moveTo>
-                                  <a:pt x="0" y="24"/>
-                                </a:moveTo>
-                                <a:cubicBezTo>
-                                  <a:pt x="198" y="33"/>
-                                  <a:pt x="303" y="0"/>
-                                  <a:pt x="450" y="84"/>
-                                </a:cubicBezTo>
-                                <a:cubicBezTo>
-                                  <a:pt x="506" y="116"/>
-                                  <a:pt x="525" y="165"/>
-                                  <a:pt x="570" y="204"/>
-                                </a:cubicBezTo>
-                                <a:cubicBezTo>
-                                  <a:pt x="597" y="228"/>
-                                  <a:pt x="660" y="264"/>
-                                  <a:pt x="660" y="264"/>
-                                </a:cubicBezTo>
-                                <a:cubicBezTo>
-                                  <a:pt x="693" y="313"/>
-                                  <a:pt x="690" y="291"/>
-                                  <a:pt x="690" y="324"/>
-                                </a:cubicBezTo>
-                              </a:path>
-                            </a:pathLst>
-                          </a:custGeom>
-                          <a:noFill/>
-                          <a:ln w="9525">
-                            <a:solidFill>
-                              <a:srgbClr val="000000"/>
-                            </a:solidFill>
-                            <a:round/>
-                            <a:headEnd/>
-                            <a:tailEnd/>
-                          </a:ln>
-                          <a:extLst>
-                            <a:ext uri="{909E8E84-426E-40dd-AFC4-6F175D3DCCD1}">
-                              <a14:hiddenFill xmlns:a14="http://schemas.microsoft.com/office/drawing/2010/main">
-                                <a:solidFill>
-                                  <a:srgbClr val="FFFFFF"/>
-                                </a:solidFill>
-                              </a14:hiddenFill>
-                            </a:ext>
-                          </a:extLst>
-                        </wps:spPr>
-                        <wps:bodyPr rot="0" vert="horz" wrap="square" lIns="91440" tIns="45720" rIns="91440" bIns="45720" anchor="t" anchorCtr="0" upright="1">
-                          <a:noAutofit/>
-                        </wps:bodyPr>
-                      </wps:wsp>
-                      <wps:wsp>
-                        <wps:cNvPr id="16" name="Text Box 18"/>
-                        <wps:cNvSpPr txBox="1">
-                          <a:spLocks noChangeArrowheads="1"/>
-                        </wps:cNvSpPr>
-                        <wps:spPr bwMode="auto">
-                          <a:xfrm>
-                            <a:off x="5926" y="6644"/>
-                            <a:ext cx="1113" cy="588"/>
-                          </a:xfrm>
-                          <a:prstGeom prst="rect">
-                            <a:avLst/>
-                          </a:prstGeom>
-                          <a:noFill/>
-                          <a:ln>
-                            <a:noFill/>
-                          </a:ln>
-                          <a:extLst>
-                            <a:ext uri="{909E8E84-426E-40dd-AFC4-6F175D3DCCD1}">
-                              <a14:hiddenFill xmlns:a14="http://schemas.microsoft.com/office/drawing/2010/main">
-                                <a:solidFill>
-                                  <a:srgbClr val="FFFFFF"/>
-                                </a:solidFill>
-                              </a14:hiddenFill>
-                            </a:ext>
-                            <a:ext uri="{91240B29-F687-4f45-9708-019B960494DF}">
-                              <a14:hiddenLine xmlns:a14="http://schemas.microsoft.com/office/drawing/2010/main" w="9525">
-                                <a:solidFill>
-                                  <a:srgbClr val="000000"/>
-                                </a:solidFill>
-                                <a:miter lim="800000"/>
-                                <a:headEnd/>
-                                <a:tailEnd/>
-                              </a14:hiddenLine>
-                            </a:ext>
-                          </a:extLst>
-                        </wps:spPr>
-                        <wps:txbx>
-                          <w:txbxContent>
-                            <w:p>
-                              <w:pPr>
-                                <w:rPr>
-                                  <w:sz w:val="18"/>
-                                  <w:szCs w:val="18"/>
-                                </w:rPr>
-                              </w:pPr>
-                              <w:r>
-                                <w:rPr>
-                                  <w:sz w:val="18"/>
-                                  <w:szCs w:val="18"/>
-                                </w:rPr>
-                                <w:t>EMISS_ANG</w:t>
-                              </w:r>
-                            </w:p>
-                          </w:txbxContent>
-                        </wps:txbx>
-                        <wps:bodyPr rot="0" vert="horz" wrap="square" lIns="91440" tIns="45720" rIns="91440" bIns="45720" anchor="t" anchorCtr="0" upright="1">
-                          <a:noAutofit/>
-                        </wps:bodyPr>
-                      </wps:wsp>
-                      <wps:wsp>
-                        <wps:cNvPr id="17" name="Text Box 19"/>
-                        <wps:cNvSpPr txBox="1">
-                          <a:spLocks noChangeArrowheads="1"/>
-                        </wps:cNvSpPr>
-                        <wps:spPr bwMode="auto">
-                          <a:xfrm>
-                            <a:off x="7889" y="8569"/>
-                            <a:ext cx="700" cy="438"/>
-                          </a:xfrm>
-                          <a:prstGeom prst="rect">
-                            <a:avLst/>
-                          </a:prstGeom>
-                          <a:noFill/>
-                          <a:ln>
-                            <a:noFill/>
-                          </a:ln>
-                          <a:extLst>
-                            <a:ext uri="{909E8E84-426E-40dd-AFC4-6F175D3DCCD1}">
-                              <a14:hiddenFill xmlns:a14="http://schemas.microsoft.com/office/drawing/2010/main">
-                                <a:solidFill>
-                                  <a:srgbClr val="FFFFFF"/>
-                                </a:solidFill>
-                              </a14:hiddenFill>
-                            </a:ext>
-                            <a:ext uri="{91240B29-F687-4f45-9708-019B960494DF}">
-                              <a14:hiddenLine xmlns:a14="http://schemas.microsoft.com/office/drawing/2010/main" w="9525">
-                                <a:solidFill>
-                                  <a:srgbClr val="000000"/>
-                                </a:solidFill>
-                                <a:miter lim="800000"/>
-                                <a:headEnd/>
-                                <a:tailEnd/>
-                              </a14:hiddenLine>
-                            </a:ext>
-                          </a:extLst>
-                        </wps:spPr>
-                        <wps:txbx>
-                          <w:txbxContent>
-                            <w:p>
-                              <w:pPr>
-                                <w:rPr>
-                                  <w:i/>
-                                  <w:sz w:val="18"/>
-                                  <w:szCs w:val="18"/>
-                                </w:rPr>
-                              </w:pPr>
-                              <w:r>
-                                <w:rPr>
-                                  <w:i/>
-                                  <w:sz w:val="18"/>
-                                  <w:szCs w:val="18"/>
-                                </w:rPr>
-                                <w:t>x</w:t>
-                              </w:r>
-                            </w:p>
-                          </w:txbxContent>
-                        </wps:txbx>
-                        <wps:bodyPr rot="0" vert="horz" wrap="square" lIns="91440" tIns="45720" rIns="91440" bIns="45720" anchor="t" anchorCtr="0" upright="1">
-                          <a:noAutofit/>
-                        </wps:bodyPr>
-                      </wps:wsp>
-                      <wps:wsp>
-                        <wps:cNvPr id="18" name="Text Box 20"/>
-                        <wps:cNvSpPr txBox="1">
-                          <a:spLocks noChangeArrowheads="1"/>
-                        </wps:cNvSpPr>
-                        <wps:spPr bwMode="auto">
-                          <a:xfrm>
-                            <a:off x="7902" y="6807"/>
-                            <a:ext cx="825" cy="375"/>
-                          </a:xfrm>
-                          <a:prstGeom prst="rect">
-                            <a:avLst/>
-                          </a:prstGeom>
-                          <a:noFill/>
-                          <a:ln>
-                            <a:noFill/>
-                          </a:ln>
-                          <a:extLst>
-                            <a:ext uri="{909E8E84-426E-40dd-AFC4-6F175D3DCCD1}">
-                              <a14:hiddenFill xmlns:a14="http://schemas.microsoft.com/office/drawing/2010/main">
-                                <a:solidFill>
-                                  <a:srgbClr val="FFFFFF"/>
-                                </a:solidFill>
-                              </a14:hiddenFill>
-                            </a:ext>
-                            <a:ext uri="{91240B29-F687-4f45-9708-019B960494DF}">
-                              <a14:hiddenLine xmlns:a14="http://schemas.microsoft.com/office/drawing/2010/main" w="9525">
-                                <a:solidFill>
-                                  <a:srgbClr val="000000"/>
-                                </a:solidFill>
-                                <a:miter lim="800000"/>
-                                <a:headEnd/>
-                                <a:tailEnd/>
-                              </a14:hiddenLine>
-                            </a:ext>
-                          </a:extLst>
-                        </wps:spPr>
-                        <wps:txbx>
-                          <w:txbxContent>
-                            <w:p>
-                              <w:pPr>
-                                <w:rPr>
-                                  <w:i/>
-                                  <w:sz w:val="18"/>
-                                  <w:szCs w:val="18"/>
-                                </w:rPr>
-                              </w:pPr>
-                              <w:r>
-                                <w:rPr>
-                                  <w:i/>
-                                  <w:sz w:val="18"/>
-                                  <w:szCs w:val="18"/>
-                                </w:rPr>
-                                <w:t>y</w:t>
-                              </w:r>
-                            </w:p>
-                          </w:txbxContent>
-                        </wps:txbx>
-                        <wps:bodyPr rot="0" vert="horz" wrap="square" lIns="91440" tIns="45720" rIns="91440" bIns="45720" anchor="t" anchorCtr="0" upright="1">
-                          <a:noAutofit/>
-                        </wps:bodyPr>
-                      </wps:wsp>
-                      <wps:wsp>
-                        <wps:cNvPr id="19" name="Text Box 21"/>
-                        <wps:cNvSpPr txBox="1">
-                          <a:spLocks noChangeArrowheads="1"/>
-                        </wps:cNvSpPr>
-                        <wps:spPr bwMode="auto">
-                          <a:xfrm>
-                            <a:off x="5889" y="6044"/>
-                            <a:ext cx="888" cy="463"/>
-                          </a:xfrm>
-                          <a:prstGeom prst="rect">
-                            <a:avLst/>
-                          </a:prstGeom>
-                          <a:noFill/>
-                          <a:ln>
-                            <a:noFill/>
-                          </a:ln>
-                          <a:extLst>
-                            <a:ext uri="{909E8E84-426E-40dd-AFC4-6F175D3DCCD1}">
-                              <a14:hiddenFill xmlns:a14="http://schemas.microsoft.com/office/drawing/2010/main">
-                                <a:solidFill>
-                                  <a:srgbClr val="FFFFFF"/>
-                                </a:solidFill>
-                              </a14:hiddenFill>
-                            </a:ext>
-                            <a:ext uri="{91240B29-F687-4f45-9708-019B960494DF}">
-                              <a14:hiddenLine xmlns:a14="http://schemas.microsoft.com/office/drawing/2010/main" w="9525">
-                                <a:solidFill>
-                                  <a:srgbClr val="000000"/>
-                                </a:solidFill>
-                                <a:miter lim="800000"/>
-                                <a:headEnd/>
-                                <a:tailEnd/>
-                              </a14:hiddenLine>
-                            </a:ext>
-                          </a:extLst>
-                        </wps:spPr>
-                        <wps:txbx>
-                          <w:txbxContent>
-                            <w:p>
-                              <w:pPr>
-                                <w:rPr>
-                                  <w:i/>
-                                  <w:sz w:val="18"/>
-                                  <w:szCs w:val="18"/>
-                                </w:rPr>
-                              </w:pPr>
-                              <w:r>
-                                <w:rPr>
-                                  <w:i/>
-                                  <w:sz w:val="18"/>
-                                  <w:szCs w:val="18"/>
-                                </w:rPr>
-                                <w:t>z</w:t>
-                              </w:r>
-                            </w:p>
-                          </w:txbxContent>
-                        </wps:txbx>
-                        <wps:bodyPr rot="0" vert="horz" wrap="square" lIns="91440" tIns="45720" rIns="91440" bIns="45720" anchor="t" anchorCtr="0" upright="1">
-                          <a:noAutofit/>
-                        </wps:bodyPr>
-                      </wps:wsp>
-                      <wps:wsp>
-                        <wps:cNvPr id="20" name="Arc 44"/>
-                        <wps:cNvSpPr>
-                          <a:spLocks/>
-                        </wps:cNvSpPr>
-                        <wps:spPr bwMode="auto">
-                          <a:xfrm flipV="1">
-                            <a:off x="6426" y="7968"/>
-                            <a:ext cx="150" cy="238"/>
-                          </a:xfrm>
-                          <a:custGeom>
-                            <a:avLst/>
-                            <a:gdLst>
-                              <a:gd name="G0" fmla="+- 0 0 0"/>
-                              <a:gd name="G1" fmla="+- 21600 0 0"/>
-                              <a:gd name="G2" fmla="+- 21600 0 0"/>
-                              <a:gd name="T0" fmla="*/ 0 w 21600"/>
-                              <a:gd name="T1" fmla="*/ 0 h 34373"/>
-                              <a:gd name="T2" fmla="*/ 17418 w 21600"/>
-                              <a:gd name="T3" fmla="*/ 34373 h 34373"/>
-                              <a:gd name="T4" fmla="*/ 0 w 21600"/>
-                              <a:gd name="T5" fmla="*/ 21600 h 34373"/>
-                            </a:gdLst>
-                            <a:ahLst/>
-                            <a:cxnLst>
-                              <a:cxn ang="0">
-                                <a:pos x="T0" y="T1"/>
-                              </a:cxn>
-                              <a:cxn ang="0">
-                                <a:pos x="T2" y="T3"/>
-                              </a:cxn>
-                              <a:cxn ang="0">
-                                <a:pos x="T4" y="T5"/>
-                              </a:cxn>
-                            </a:cxnLst>
-                            <a:rect l="0" t="0" r="r" b="b"/>
-                            <a:pathLst>
-                              <a:path w="21600" h="34373" fill="none" extrusionOk="0">
-                                <a:moveTo>
-                                  <a:pt x="0" y="-1"/>
-                                </a:moveTo>
-                                <a:cubicBezTo>
-                                  <a:pt x="11929" y="0"/>
-                                  <a:pt x="21600" y="9670"/>
-                                  <a:pt x="21600" y="21600"/>
-                                </a:cubicBezTo>
-                                <a:cubicBezTo>
-                                  <a:pt x="21600" y="26194"/>
-                                  <a:pt x="20135" y="30668"/>
-                                  <a:pt x="17418" y="34373"/>
-                                </a:cubicBezTo>
-                              </a:path>
-                              <a:path w="21600" h="34373" stroke="0" extrusionOk="0">
-                                <a:moveTo>
-                                  <a:pt x="0" y="-1"/>
-                                </a:moveTo>
-                                <a:cubicBezTo>
-                                  <a:pt x="11929" y="0"/>
-                                  <a:pt x="21600" y="9670"/>
-                                  <a:pt x="21600" y="21600"/>
-                                </a:cubicBezTo>
-                                <a:cubicBezTo>
-                                  <a:pt x="21600" y="26194"/>
-                                  <a:pt x="20135" y="30668"/>
-                                  <a:pt x="17418" y="34373"/>
-                                </a:cubicBezTo>
-                                <a:lnTo>
-                                  <a:pt x="0" y="21600"/>
-                                </a:lnTo>
-                                <a:close/>
-                              </a:path>
-                            </a:pathLst>
-                          </a:custGeom>
-                          <a:noFill/>
-                          <a:ln w="9525">
-                            <a:solidFill>
-                              <a:srgbClr val="000000"/>
-                            </a:solidFill>
-                            <a:round/>
-                            <a:headEnd/>
-                            <a:tailEnd/>
-                          </a:ln>
-                          <a:extLst>
-                            <a:ext uri="{909E8E84-426E-40dd-AFC4-6F175D3DCCD1}">
-                              <a14:hiddenFill xmlns:a14="http://schemas.microsoft.com/office/drawing/2010/main">
-                                <a:solidFill>
-                                  <a:srgbClr val="FFFFFF"/>
-                                </a:solidFill>
-                              </a14:hiddenFill>
-                            </a:ext>
-                          </a:extLst>
-                        </wps:spPr>
-                        <wps:bodyPr rot="0" vert="horz" wrap="square" lIns="91440" tIns="45720" rIns="91440" bIns="45720" anchor="t" anchorCtr="0" upright="1">
-                          <a:noAutofit/>
-                        </wps:bodyPr>
-                      </wps:wsp>
-                    </wpg:wgp>
-                  </a:graphicData>
-                </a:graphic>
-              </wp:inline>
-            </w:drawing>
-          </mc:Choice>
-          <mc:Fallback>
-            <w:pict>
-              <v:group id="Group 3" o:spid="_x0000_s1026" style="width:6in;height:259.2pt;mso-position-horizontal-relative:char;mso-position-vertical-relative:line" coordorigin="2526,5356" coordsize="7200,4320" o:gfxdata="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">
-                <o:lock v:ext="edit" aspectratio="t"/>
-                <v:rect id="AutoShape 2" o:spid="_x0000_s1027" style="position:absolute;left:2526;top:5356;width:7200;height:4320;visibility:visible;mso-wrap-style:square;v-text-anchor:top" o:gfxdata="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" filled="f" stroked="f">
-                  <o:lock v:ext="edit" aspectratio="t" text="t"/>
-                </v:rect>
-                <v:line id="Line 4" o:spid="_x0000_s1028" style="position:absolute;visibility:visible;mso-wrap-style:square" from="3742,7600" to="8226,8674" o:connectortype="straight" o:gfxdata="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"/>
-                <v:line id="Line 5" o:spid="_x0000_s1029" style="position:absolute;flip:y;visibility:visible;mso-wrap-style:square" from="4921,6843" to="7910,8737" o:connectortype="straight" o:gfxdata="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"/>
-                <v:line id="Line 6" o:spid="_x0000_s1030" style="position:absolute;visibility:visible;mso-wrap-style:square" from="5889,6191" to="5890,9116" o:connectortype="straight" o:gfxdata="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"/>
-                <v:line id="Line 7" o:spid="_x0000_s1031" style="position:absolute;visibility:visible;mso-wrap-style:square" from="4521,6253" to="5869,8105" o:connectortype="straight" o:gfxdata="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">
-                  <v:stroke endarrow="block"/>
-                </v:line>
-                <v:line id="Line 8" o:spid="_x0000_s1032" style="position:absolute;flip:y;visibility:visible;mso-wrap-style:square" from="5889,6674" to="7258,8105" o:connectortype="straight" o:gfxdata="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">
-                  <v:stroke endarrow="block"/>
-                </v:line>
-                <v:line id="Line 9" o:spid="_x0000_s1033" style="position:absolute;visibility:visible;mso-wrap-style:square" from="7258,6674" to="7279,7768" o:connectortype="straight" o:gfxdata="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">
-                  <v:stroke dashstyle="1 1" endcap="round"/>
-                </v:line>
-                <v:line id="Line 10" o:spid="_x0000_s1034" style="position:absolute;flip:x;visibility:visible;mso-wrap-style:square" from="5026,6969" to="5047,7916" o:connectortype="straight" o:gfxdata="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">
-                  <v:stroke dashstyle="1 1" endcap="round"/>
-                </v:line>
-                <v:line id="Line 11" o:spid="_x0000_s1035" style="position:absolute;flip:y;visibility:visible;mso-wrap-style:square" from="5869,7769" to="7279,8105" o:connectortype="straight" o:gfxdata="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">
-                  <v:stroke dashstyle="dash"/>
-                </v:line>
-                <v:shapetype id="_x0000_t202" coordsize="21600,21600" o:spt="202" path="m0,0l0,21600,21600,21600,21600,0xe">
-                  <v:stroke joinstyle="miter"/>
-                  <v:path gradientshapeok="t" o:connecttype="rect"/>
-                </v:shapetype>
-                <v:shape id="Text Box 14" o:spid="_x0000_s1036" type="#_x0000_t202" style="position:absolute;left:6426;top:8056;width:1275;height:450;visibility:visible;mso-wrap-style:square;v-text-anchor:top" o:gfxdata="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" filled="f" stroked="f">
-                  <v:textbox>
-                    <w:txbxContent>
-                      <w:p>
-                        <w:pPr>
-                          <w:rPr>
-                            <w:sz w:val="18"/>
-                            <w:szCs w:val="18"/>
-                          </w:rPr>
-                        </w:pPr>
-                        <w:r>
-                          <w:rPr>
-                            <w:sz w:val="18"/>
-                            <w:szCs w:val="18"/>
-                          </w:rPr>
-                          <w:t>AZI_ANG</w:t>
-                        </w:r>
-                      </w:p>
-                    </w:txbxContent>
-                  </v:textbox>
-                </v:shape>
-                <v:shape id="Freeform 15" o:spid="_x0000_s1037" style="position:absolute;left:5476;top:7416;width:413;height:141;visibility:visible;mso-wrap-style:square;v-text-anchor:top" coordsize="495,169" o:gfxdata="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" path="m0,169c28,141,52,111,90,94,133,75,186,75,225,49,252,31,280,6,315,4,375,,435,4,495,4e" filled="f">
-                  <v:path arrowok="t" o:connecttype="custom" o:connectlocs="0,141;75,78;188,41;263,3;413,3" o:connectangles="0,0,0,0,0"/>
-                </v:shape>
-                <v:shape id="Text Box 16" o:spid="_x0000_s1038" type="#_x0000_t202" style="position:absolute;left:5002;top:6694;width:1200;height:588;visibility:visible;mso-wrap-style:square;v-text-anchor:top" o:gfxdata="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" filled="f" stroked="f">
-                  <v:textbox>
-                    <w:txbxContent>
-                      <w:p>
-                        <w:pPr>
-                          <w:rPr>
-                            <w:sz w:val="18"/>
-                            <w:szCs w:val="18"/>
-                          </w:rPr>
-                        </w:pPr>
-                        <w:r>
-                          <w:rPr>
-                            <w:sz w:val="18"/>
-                            <w:szCs w:val="18"/>
-                          </w:rPr>
-                          <w:t>SOL_ANG</w:t>
-                        </w:r>
-                      </w:p>
-                    </w:txbxContent>
-                  </v:textbox>
-                </v:shape>
-                <v:shape id="Freeform 17" o:spid="_x0000_s1039" style="position:absolute;left:5889;top:7212;width:577;height:270;visibility:visible;mso-wrap-style:square;v-text-anchor:top" coordsize="693,324" o:gfxdata="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" path="m0,24c198,33,303,,450,84,506,116,525,165,570,204,597,228,660,264,660,264,693,313,690,291,690,324e" filled="f">
-                  <v:path arrowok="t" o:connecttype="custom" o:connectlocs="0,20;375,70;475,170;550,220;575,270" o:connectangles="0,0,0,0,0"/>
-                </v:shape>
-                <v:shape id="Text Box 18" o:spid="_x0000_s1040" type="#_x0000_t202" style="position:absolute;left:5926;top:6644;width:1113;height:588;visibility:visible;mso-wrap-style:square;v-text-anchor:top" o:gfxdata="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" filled="f" stroked="f">
-                  <v:textbox>
-                    <w:txbxContent>
-                      <w:p>
-                        <w:pPr>
-                          <w:rPr>
-                            <w:sz w:val="18"/>
-                            <w:szCs w:val="18"/>
-                          </w:rPr>
-                        </w:pPr>
-                        <w:r>
-                          <w:rPr>
-                            <w:sz w:val="18"/>
-                            <w:szCs w:val="18"/>
-                          </w:rPr>
-                          <w:t>EMISS_ANG</w:t>
-                        </w:r>
-                      </w:p>
-                    </w:txbxContent>
-                  </v:textbox>
-                </v:shape>
-                <v:shape id="Text Box 19" o:spid="_x0000_s1041" type="#_x0000_t202" style="position:absolute;left:7889;top:8569;width:700;height:438;visibility:visible;mso-wrap-style:square;v-text-anchor:top" o:gfxdata="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" filled="f" stroked="f">
-                  <v:textbox>
-                    <w:txbxContent>
-                      <w:p>
-                        <w:pPr>
-                          <w:rPr>
-                            <w:i/>
-                            <w:sz w:val="18"/>
-                            <w:szCs w:val="18"/>
-                          </w:rPr>
-                        </w:pPr>
-                        <w:r>
-                          <w:rPr>
-                            <w:i/>
-                            <w:sz w:val="18"/>
-                            <w:szCs w:val="18"/>
-                          </w:rPr>
-                          <w:t>x</w:t>
-                        </w:r>
-                      </w:p>
-                    </w:txbxContent>
-                  </v:textbox>
-                </v:shape>
-                <v:shape id="Text Box 20" o:spid="_x0000_s1042" type="#_x0000_t202" style="position:absolute;left:7902;top:6807;width:825;height:375;visibility:visible;mso-wrap-style:square;v-text-anchor:top" o:gfxdata="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" filled="f" stroked="f">
-                  <v:textbox>
-                    <w:txbxContent>
-                      <w:p>
-                        <w:pPr>
-                          <w:rPr>
-                            <w:i/>
-                            <w:sz w:val="18"/>
-                            <w:szCs w:val="18"/>
-                          </w:rPr>
-                        </w:pPr>
-                        <w:r>
-                          <w:rPr>
-                            <w:i/>
-                            <w:sz w:val="18"/>
-                            <w:szCs w:val="18"/>
-                          </w:rPr>
-                          <w:t>y</w:t>
-                        </w:r>
-                      </w:p>
-                    </w:txbxContent>
-                  </v:textbox>
-                </v:shape>
-                <v:shape id="Text Box 21" o:spid="_x0000_s1043" type="#_x0000_t202" style="position:absolute;left:5889;top:6044;width:888;height:463;visibility:visible;mso-wrap-style:square;v-text-anchor:top" o:gfxdata="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" filled="f" stroked="f">
-                  <v:textbox>
-                    <w:txbxContent>
-                      <w:p>
-                        <w:pPr>
-                          <w:rPr>
-                            <w:i/>
-                            <w:sz w:val="18"/>
-                            <w:szCs w:val="18"/>
-                          </w:rPr>
-                        </w:pPr>
-                        <w:r>
-                          <w:rPr>
-                            <w:i/>
-                            <w:sz w:val="18"/>
-                            <w:szCs w:val="18"/>
-                          </w:rPr>
-                          <w:t>z</w:t>
-                        </w:r>
-                      </w:p>
-                    </w:txbxContent>
-                  </v:textbox>
-                </v:shape>
-                <v:shape id="Arc 44" o:spid="_x0000_s1044" style="position:absolute;left:6426;top:7968;width:150;height:238;flip:y;visibility:visible;mso-wrap-style:square;v-text-anchor:top" coordsize="21600,34373" o:gfxdata="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" path="m0,-1nfc11929,,21600,9670,21600,21600,21600,26194,20135,30668,17418,34373em0,-1nsc11929,,21600,9670,21600,21600,21600,26194,20135,30668,17418,34373l0,21600,,-1xe" filled="f">
-                  <v:path arrowok="t" o:extrusionok="f" o:connecttype="custom" o:connectlocs="0,0;121,238;0,150" o:connectangles="0,0,0"/>
-                </v:shape>
-                <w10:anchorlock/>
-              </v:group>
-            </w:pict>
-          </mc:Fallback>
-        </mc:AlternateContent>
+      </w:r>
+      <w:r>
+        <w:rPr>
+          <w:rFonts w:ascii="Times New Roman" w:hAnsi="Times New Roman"/>
+          <w:noProof/>
+          <w:lang w:val="en-US"/>
+        </w:rPr>
+        <w:pict>
+          <v:group id="Group 3" o:spid="_x0000_s1026" style="width:6in;height:259.2pt;mso-position-horizontal-relative:char;mso-position-vertical-relative:line" coordorigin="2526,5356" coordsize="7200,4320" o:gfxdata="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">
+            <o:lock v:ext="edit" aspectratio="t"/>
+            <v:rect id="AutoShape 2" o:spid="_x0000_s1027" style="position:absolute;left:2526;top:5356;width:7200;height:4320;visibility:visible;mso-wrap-style:square;v-text-anchor:top" o:gfxdata="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" filled="f" stroked="f">
+              <o:lock v:ext="edit" aspectratio="t" text="t"/>
+            </v:rect>
+            <v:line id="Line 4" o:spid="_x0000_s1028" style="position:absolute;visibility:visible;mso-wrap-style:square" from="3742,7600" to="8226,8674" o:connectortype="straight" o:gfxdata="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"/>
+            <v:line id="Line 5" o:spid="_x0000_s1029" style="position:absolute;flip:y;visibility:visible;mso-wrap-style:square" from="4921,6843" to="7910,8737" o:connectortype="straight" o:gfxdata="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"/>
+            <v:line id="Line 6" o:spid="_x0000_s1030" style="position:absolute;visibility:visible;mso-wrap-style:square" from="5889,6191" to="5890,9116" o:connectortype="straight" o:gfxdata="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"/>
+            <v:line id="Line 7" o:spid="_x0000_s1031" style="position:absolute;visibility:visible;mso-wrap-style:square" from="4521,6253" to="5869,8105" o:connectortype="straight" o:gfxdata="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">
+              <v:stroke endarrow="block"/>
+            </v:line>
+            <v:line id="Line 8" o:spid="_x0000_s1032" style="position:absolute;flip:y;visibility:visible;mso-wrap-style:square" from="5889,6674" to="7258,8105" o:connectortype="straight" o:gfxdata="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">
+              <v:stroke endarrow="block"/>
+            </v:line>
+            <v:line id="Line 9" o:spid="_x0000_s1033" style="position:absolute;visibility:visible;mso-wrap-style:square" from="7258,6674" to="7279,7768" o:connectortype="straight" o:gfxdata="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">
+              <v:stroke dashstyle="1 1" endcap="round"/>
+            </v:line>
+            <v:line id="Line 10" o:spid="_x0000_s1034" style="position:absolute;flip:x;visibility:visible;mso-wrap-style:square" from="5026,6969" to="5047,7916" o:connectortype="straight" o:gfxdata="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">
+              <v:stroke dashstyle="1 1" endcap="round"/>
+            </v:line>
+            <v:line id="Line 11" o:spid="_x0000_s1035" style="position:absolute;flip:y;visibility:visible;mso-wrap-style:square" from="5869,7769" to="7279,8105" o:connectortype="straight" o:gfxdata="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">
+              <v:stroke dashstyle="dash"/>
+            </v:line>
+            <v:shapetype id="_x0000_t202" coordsize="21600,21600" o:spt="202" path="m0,0l0,21600,21600,21600,21600,0xe">
+              <v:stroke joinstyle="miter"/>
+              <v:path gradientshapeok="t" o:connecttype="rect"/>
+            </v:shapetype>
+            <v:shape id="Text Box 14" o:spid="_x0000_s1036" type="#_x0000_t202" style="position:absolute;left:6426;top:8056;width:1275;height:450;visibility:visible;mso-wrap-style:square;v-text-anchor:top" o:gfxdata="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" filled="f" stroked="f">
+              <v:textbox>
+                <w:txbxContent>
+                  <w:p>
+                    <w:pPr>
+                      <w:rPr>
+                        <w:sz w:val="18"/>
+                        <w:szCs w:val="18"/>
+                      </w:rPr>
+                    </w:pPr>
+                    <w:r>
+                      <w:rPr>
+                        <w:sz w:val="18"/>
+                        <w:szCs w:val="18"/>
+                      </w:rPr>
+                      <w:t>AZI_ANG</w:t>
+                    </w:r>
+                  </w:p>
+                </w:txbxContent>
+              </v:textbox>
+            </v:shape>
+            <v:shape id="Freeform 15" o:spid="_x0000_s1037" style="position:absolute;left:5476;top:7416;width:413;height:141;visibility:visible;mso-wrap-style:square;v-text-anchor:top" coordsize="495,169" o:gfxdata="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" path="m0,169c28,141,52,111,90,94,133,75,186,75,225,49,252,31,280,6,315,4,375,,435,4,495,4e" filled="f">
+              <v:path arrowok="t" o:connecttype="custom" o:connectlocs="0,141;75,78;188,41;263,3;413,3" o:connectangles="0,0,0,0,0"/>
+            </v:shape>
+            <v:shape id="Text Box 16" o:spid="_x0000_s1038" type="#_x0000_t202" style="position:absolute;left:5002;top:6694;width:1200;height:588;visibility:visible;mso-wrap-style:square;v-text-anchor:top" o:gfxdata="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" filled="f" stroked="f">
+              <v:textbox>
+                <w:txbxContent>
+                  <w:p>
+                    <w:pPr>
+                      <w:rPr>
+                        <w:sz w:val="18"/>
+                        <w:szCs w:val="18"/>
+                      </w:rPr>
+                    </w:pPr>
+                    <w:r>
+                      <w:rPr>
+                        <w:sz w:val="18"/>
+                        <w:szCs w:val="18"/>
+                      </w:rPr>
+                      <w:t>SOL_ANG</w:t>
+                    </w:r>
+                  </w:p>
+                </w:txbxContent>
+              </v:textbox>
+            </v:shape>
+            <v:shape id="Freeform 17" o:spid="_x0000_s1039" style="position:absolute;left:5889;top:7212;width:577;height:270;visibility:visible;mso-wrap-style:square;v-text-anchor:top" coordsize="693,324" o:gfxdata="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" path="m0,24c198,33,303,,450,84,506,116,525,165,570,204,597,228,660,264,660,264,693,313,690,291,690,324e" filled="f">
+              <v:path arrowok="t" o:connecttype="custom" o:connectlocs="0,20;375,70;475,170;550,220;575,270" o:connectangles="0,0,0,0,0"/>
+            </v:shape>
+            <v:shape id="Text Box 18" o:spid="_x0000_s1040" type="#_x0000_t202" style="position:absolute;left:5926;top:6644;width:1113;height:588;visibility:visible;mso-wrap-style:square;v-text-anchor:top" o:gfxdata="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" filled="f" stroked="f">
+              <v:textbox>
+                <w:txbxContent>
+                  <w:p>
+                    <w:pPr>
+                      <w:rPr>
+                        <w:sz w:val="18"/>
+                        <w:szCs w:val="18"/>
+                      </w:rPr>
+                    </w:pPr>
+                    <w:r>
+                      <w:rPr>
+                        <w:sz w:val="18"/>
+                        <w:szCs w:val="18"/>
+                      </w:rPr>
+                      <w:t>EMISS_ANG</w:t>
+                    </w:r>
+                  </w:p>
+                </w:txbxContent>
+              </v:textbox>
+            </v:shape>
+            <v:shape id="Text Box 19" o:spid="_x0000_s1041" type="#_x0000_t202" style="position:absolute;left:7889;top:8569;width:700;height:438;visibility:visible;mso-wrap-style:square;v-text-anchor:top" o:gfxdata="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" filled="f" stroked="f">
+              <v:textbox>
+                <w:txbxContent>
+                  <w:p>
+                    <w:pPr>
+                      <w:rPr>
+                        <w:i/>
+                        <w:sz w:val="18"/>
+                        <w:szCs w:val="18"/>
+                      </w:rPr>
+                    </w:pPr>
+                    <w:r>
+                      <w:rPr>
+                        <w:i/>
+                        <w:sz w:val="18"/>
+                        <w:szCs w:val="18"/>
+                      </w:rPr>
+                      <w:t>x</w:t>
+                    </w:r>
+                  </w:p>
+                </w:txbxContent>
+              </v:textbox>
+            </v:shape>
+            <v:shape id="Text Box 20" o:spid="_x0000_s1042" type="#_x0000_t202" style="position:absolute;left:7902;top:6807;width:825;height:375;visibility:visible;mso-wrap-style:square;v-text-anchor:top" o:gfxdata="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" filled="f" stroked="f">
+              <v:textbox>
+                <w:txbxContent>
+                  <w:p>
+                    <w:pPr>
+                      <w:rPr>
+                        <w:i/>
+                        <w:sz w:val="18"/>
+                        <w:szCs w:val="18"/>
+                      </w:rPr>
+                    </w:pPr>
+                    <w:r>
+                      <w:rPr>
+                        <w:i/>
+                        <w:sz w:val="18"/>
+                        <w:szCs w:val="18"/>
+                      </w:rPr>
+                      <w:t>y</w:t>
+                    </w:r>
+                  </w:p>
+                </w:txbxContent>
+              </v:textbox>
+            </v:shape>
+            <v:shape id="Text Box 21" o:spid="_x0000_s1043" type="#_x0000_t202" style="position:absolute;left:5889;top:6044;width:888;height:463;visibility:visible;mso-wrap-style:square;v-text-anchor:top" o:gfxdata="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" filled="f" stroked="f">
+              <v:textbox>
+                <w:txbxContent>
+                  <w:p>
+                    <w:pPr>
+                      <w:rPr>
+                        <w:i/>
+                        <w:sz w:val="18"/>
+                        <w:szCs w:val="18"/>
+                      </w:rPr>
+                    </w:pPr>
+                    <w:r>
+                      <w:rPr>
+                        <w:i/>
+                        <w:sz w:val="18"/>
+                        <w:szCs w:val="18"/>
+                      </w:rPr>
+                      <w:t>z</w:t>
+                    </w:r>
+                  </w:p>
+                </w:txbxContent>
+              </v:textbox>
+            </v:shape>
+            <v:shape id="Arc 44" o:spid="_x0000_s1044" style="position:absolute;left:6426;top:7968;width:150;height:238;flip:y;visibility:visible;mso-wrap-style:square;v-text-anchor:top" coordsize="21600,21600" o:spt="100" o:gfxdata="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" adj="0,,0" path="m0,-1nfc11929,,21600,9670,21600,21600,21600,26194,20135,30668,17418,34373em0,-1nsc11929,,21600,9670,21600,21600,21600,26194,20135,30668,17418,34373l0,21600,,-1xe" filled="f">
+              <v:stroke joinstyle="round"/>
+              <v:formulas/>
+              <v:path arrowok="t" o:extrusionok="f" o:connecttype="custom" o:connectlocs="0,0;121,238;0,150" o:connectangles="0,0,0"/>
+            </v:shape>
+            <w10:wrap type="none"/>
+            <w10:anchorlock/>
+          </v:group>
+        </w:pict>
       </w:r>
     </w:p>
     <w:p>
@@ -13962,7 +12959,6 @@
         <w:rPr>
           <w:rFonts w:ascii="Times New Roman" w:hAnsi="Times New Roman"/>
         </w:rPr>
-        <w:lastRenderedPageBreak/>
         <w:t>NPRO, NCONT</w:t>
       </w:r>
     </w:p>
@@ -14123,6 +13119,26 @@
           <w:rFonts w:ascii="Times New Roman" w:hAnsi="Times New Roman"/>
         </w:rPr>
         <w:t xml:space="preserve">(&lt;runname&gt;.sol) </w:t>
+      </w:r>
+      <w:r>
+        <w:rPr>
+          <w:rFonts w:ascii="Times New Roman" w:hAnsi="Times New Roman"/>
+        </w:rPr>
+        <w:t xml:space="preserve">contains the name of the solar or stellar spectrum file, which is assumed to reside in the raddata/ directory. </w:t>
+      </w:r>
+    </w:p>
+    <w:p>
+      <w:pPr>
+        <w:jc w:val="both"/>
+        <w:rPr>
+          <w:rFonts w:ascii="Times New Roman" w:hAnsi="Times New Roman"/>
+        </w:rPr>
+      </w:pPr>
+      <w:r>
+        <w:rPr>
+          <w:rFonts w:ascii="Times New Roman" w:hAnsi="Times New Roman"/>
+        </w:rPr>
+        <w:t xml:space="preserve">The solar/stellar spectral file format is as follows. The file </w:t>
       </w:r>
       <w:r>
         <w:rPr>
@@ -14919,7 +13935,6 @@
         <w:rPr>
           <w:rFonts w:ascii="Times New Roman" w:hAnsi="Times New Roman"/>
         </w:rPr>
-        <w:lastRenderedPageBreak/>
         <w:tab/>
       </w:r>
       <w:r>
@@ -14927,19 +13942,7 @@
           <w:rFonts w:ascii="Times New Roman" w:hAnsi="Times New Roman"/>
         </w:rPr>
         <w:tab/>
-        <w:t xml:space="preserve">2 = </w:t>
-      </w:r>
-      <w:r>
-        <w:rPr>
-          <w:rFonts w:ascii="Times New Roman" w:hAnsi="Times New Roman"/>
-        </w:rPr>
-        <w:t>Rayleigh optical depths suitable for</w:t>
-      </w:r>
-      <w:r>
-        <w:rPr>
-          <w:rFonts w:ascii="Times New Roman" w:hAnsi="Times New Roman"/>
-        </w:rPr>
-        <w:t xml:space="preserve"> CO</w:t>
+        <w:t>2 = Rayleigh optical depths suitable for CO</w:t>
       </w:r>
       <w:r>
         <w:rPr>
@@ -15837,7 +14840,6 @@
         <w:rPr>
           <w:rFonts w:ascii="Times New Roman" w:hAnsi="Times New Roman"/>
         </w:rPr>
-        <w:lastRenderedPageBreak/>
         <w:t xml:space="preserve">The code now allows calculated of filter-averaged radiances, either by numerical convolution of a calculated spectrum, or by using channel-integrated </w:t>
       </w:r>
       <w:r>
@@ -16174,13 +15176,6 @@
           <w:b/>
         </w:rPr>
         <w:br w:type="page"/>
-      </w:r>
-      <w:r>
-        <w:rPr>
-          <w:rFonts w:ascii="Times New Roman" w:hAnsi="Times New Roman"/>
-          <w:b/>
-        </w:rPr>
-        <w:lastRenderedPageBreak/>
         <w:t xml:space="preserve">7. </w:t>
       </w:r>
       <w:r>
@@ -17188,14 +16183,7 @@
         <w:rPr>
           <w:rFonts w:ascii="Times New Roman" w:hAnsi="Times New Roman"/>
         </w:rPr>
-        <w:t xml:space="preserve"> profiles has very </w:t>
-      </w:r>
-      <w:r>
-        <w:rPr>
-          <w:rFonts w:ascii="Times New Roman" w:hAnsi="Times New Roman"/>
-        </w:rPr>
-        <w:lastRenderedPageBreak/>
-        <w:t xml:space="preserve">little effect and the solution becomes ‘wiggly’ and unattractive. I found it initially rather difficult to judge how to better constrain the solution and how to test if it was constrained! </w:t>
+        <w:t xml:space="preserve"> profiles has very little effect and the solution becomes ‘wiggly’ and unattractive. I found it initially rather difficult to judge how to better constrain the solution and how to test if it was constrained! </w:t>
       </w:r>
     </w:p>
     <w:p>
@@ -17240,7 +16228,7 @@
         <w:rPr>
           <w:position w:val="-16"/>
         </w:rPr>
-        <w:object w:dxaOrig="5620" w:dyaOrig="480" w14:anchorId="4B66E051">
+        <w:object w:dxaOrig="5620" w:dyaOrig="480">
           <v:shapetype id="_x0000_t75" coordsize="21600,21600" o:spt="75" o:preferrelative="t" path="m@4@5l@4@11@9@11@9@5xe" filled="f" stroked="f">
             <v:stroke joinstyle="miter"/>
             <v:formulas>
@@ -17260,10 +16248,10 @@
             <v:path o:extrusionok="f" gradientshapeok="t" o:connecttype="rect"/>
             <o:lock v:ext="edit" aspectratio="t"/>
           </v:shapetype>
-          <v:shape id="_x0000_i1025" type="#_x0000_t75" style="width:281.15pt;height:24pt" o:ole="" fillcolor="window">
-            <v:imagedata r:id="rId13" o:title=""/>
+          <v:shape id="_x0000_i1026" type="#_x0000_t75" style="width:281pt;height:24pt" o:ole="" fillcolor="window">
+            <v:imagedata r:id="rId12" o:title=""/>
           </v:shape>
-          <o:OLEObject Type="Embed" ProgID="Equation.DSMT4" ShapeID="_x0000_i1025" DrawAspect="Content" ObjectID="_1271339047" r:id="rId14"/>
+          <o:OLEObject Type="Embed" ProgID="Equation.DSMT4" ShapeID="_x0000_i1026" DrawAspect="Content" ObjectID="_1271404054" r:id="rId13"/>
         </w:object>
       </w:r>
       <w:r>
@@ -17434,11 +16422,11 @@
         <w:rPr>
           <w:position w:val="-18"/>
         </w:rPr>
-        <w:object w:dxaOrig="5740" w:dyaOrig="540" w14:anchorId="44B8521A">
-          <v:shape id="_x0000_i1026" type="#_x0000_t75" style="width:287.3pt;height:26.75pt" o:ole="" fillcolor="window">
-            <v:imagedata r:id="rId15" o:title=""/>
+        <w:object w:dxaOrig="5740" w:dyaOrig="540">
+          <v:shape id="_x0000_i1027" type="#_x0000_t75" style="width:287pt;height:27pt" o:ole="" fillcolor="window">
+            <v:imagedata r:id="rId14" o:title=""/>
           </v:shape>
-          <o:OLEObject Type="Embed" ProgID="Equation.DSMT4" ShapeID="_x0000_i1026" DrawAspect="Content" ObjectID="_1271339048" r:id="rId16"/>
+          <o:OLEObject Type="Embed" ProgID="Equation.DSMT4" ShapeID="_x0000_i1027" DrawAspect="Content" ObjectID="_1271404055" r:id="rId15"/>
         </w:object>
       </w:r>
       <w:r>
@@ -17467,11 +16455,11 @@
           <w:rFonts w:ascii="Times New Roman" w:hAnsi="Times New Roman"/>
           <w:position w:val="-12"/>
         </w:rPr>
-        <w:object w:dxaOrig="279" w:dyaOrig="400" w14:anchorId="6E327EA4">
-          <v:shape id="_x0000_i1027" type="#_x0000_t75" style="width:13.7pt;height:19.9pt" o:ole="">
-            <v:imagedata r:id="rId17" o:title=""/>
+        <w:object w:dxaOrig="279" w:dyaOrig="400">
+          <v:shape id="_x0000_i1028" type="#_x0000_t75" style="width:14pt;height:20pt" o:ole="">
+            <v:imagedata r:id="rId16" o:title=""/>
           </v:shape>
-          <o:OLEObject Type="Embed" ProgID="Equation.DSMT4" ShapeID="_x0000_i1027" DrawAspect="Content" ObjectID="_1271339049" r:id="rId18"/>
+          <o:OLEObject Type="Embed" ProgID="Equation.DSMT4" ShapeID="_x0000_i1028" DrawAspect="Content" ObjectID="_1271404056" r:id="rId17"/>
         </w:object>
       </w:r>
       <w:r>
@@ -17618,11 +16606,11 @@
           <w:rFonts w:ascii="Times New Roman" w:hAnsi="Times New Roman"/>
           <w:position w:val="-16"/>
         </w:rPr>
-        <w:object w:dxaOrig="2000" w:dyaOrig="480" w14:anchorId="2231598F">
-          <v:shape id="_x0000_i1028" type="#_x0000_t75" style="width:100.1pt;height:24pt" o:ole="">
-            <v:imagedata r:id="rId19" o:title=""/>
+        <w:object w:dxaOrig="2000" w:dyaOrig="480">
+          <v:shape id="_x0000_i1029" type="#_x0000_t75" style="width:100pt;height:24pt" o:ole="">
+            <v:imagedata r:id="rId18" o:title=""/>
           </v:shape>
-          <o:OLEObject Type="Embed" ProgID="Equation.DSMT4" ShapeID="_x0000_i1028" DrawAspect="Content" ObjectID="_1271339050" r:id="rId20"/>
+          <o:OLEObject Type="Embed" ProgID="Equation.DSMT4" ShapeID="_x0000_i1029" DrawAspect="Content" ObjectID="_1271404057" r:id="rId19"/>
         </w:object>
       </w:r>
       <w:r>
@@ -17719,11 +16707,11 @@
         <w:rPr>
           <w:position w:val="-16"/>
         </w:rPr>
-        <w:object w:dxaOrig="4860" w:dyaOrig="480" w14:anchorId="5A457FB7">
-          <v:shape id="_x0000_i1029" type="#_x0000_t75" style="width:242.75pt;height:24pt" o:ole="" fillcolor="window">
-            <v:imagedata r:id="rId21" o:title=""/>
+        <w:object w:dxaOrig="4860" w:dyaOrig="480">
+          <v:shape id="_x0000_i1030" type="#_x0000_t75" style="width:243pt;height:24pt" o:ole="" fillcolor="window">
+            <v:imagedata r:id="rId20" o:title=""/>
           </v:shape>
-          <o:OLEObject Type="Embed" ProgID="Equation.DSMT4" ShapeID="_x0000_i1029" DrawAspect="Content" ObjectID="_1271339051" r:id="rId22"/>
+          <o:OLEObject Type="Embed" ProgID="Equation.DSMT4" ShapeID="_x0000_i1030" DrawAspect="Content" ObjectID="_1271404058" r:id="rId21"/>
         </w:object>
       </w:r>
     </w:p>
@@ -17778,11 +16766,11 @@
         <w:rPr>
           <w:position w:val="-16"/>
         </w:rPr>
-        <w:object w:dxaOrig="3940" w:dyaOrig="480" w14:anchorId="3741753C">
-          <v:shape id="_x0000_i1030" type="#_x0000_t75" style="width:196.8pt;height:24pt" o:ole="" fillcolor="window">
-            <v:imagedata r:id="rId23" o:title=""/>
+        <w:object w:dxaOrig="3940" w:dyaOrig="480">
+          <v:shape id="_x0000_i1031" type="#_x0000_t75" style="width:197pt;height:24pt" o:ole="" fillcolor="window">
+            <v:imagedata r:id="rId22" o:title=""/>
           </v:shape>
-          <o:OLEObject Type="Embed" ProgID="Equation.DSMT4" ShapeID="_x0000_i1030" DrawAspect="Content" ObjectID="_1271339052" r:id="rId24"/>
+          <o:OLEObject Type="Embed" ProgID="Equation.DSMT4" ShapeID="_x0000_i1031" DrawAspect="Content" ObjectID="_1271404059" r:id="rId23"/>
         </w:object>
       </w:r>
     </w:p>
@@ -17816,11 +16804,11 @@
         <w:rPr>
           <w:position w:val="-12"/>
         </w:rPr>
-        <w:object w:dxaOrig="880" w:dyaOrig="380" w14:anchorId="653B4BE5">
-          <v:shape id="_x0000_i1031" type="#_x0000_t75" style="width:43.9pt;height:19.2pt" o:ole="" fillcolor="window">
-            <v:imagedata r:id="rId25" o:title=""/>
+        <w:object w:dxaOrig="880" w:dyaOrig="380">
+          <v:shape id="_x0000_i1032" type="#_x0000_t75" style="width:44pt;height:19pt" o:ole="" fillcolor="window">
+            <v:imagedata r:id="rId24" o:title=""/>
           </v:shape>
-          <o:OLEObject Type="Embed" ProgID="Equation.DSMT4" ShapeID="_x0000_i1031" DrawAspect="Content" ObjectID="_1271339053" r:id="rId26"/>
+          <o:OLEObject Type="Embed" ProgID="Equation.DSMT4" ShapeID="_x0000_i1032" DrawAspect="Content" ObjectID="_1271404060" r:id="rId25"/>
         </w:object>
       </w:r>
       <w:r>
@@ -17890,11 +16878,11 @@
         <w:rPr>
           <w:position w:val="-12"/>
         </w:rPr>
-        <w:object w:dxaOrig="880" w:dyaOrig="380" w14:anchorId="2EDB8CE0">
-          <v:shape id="_x0000_i1032" type="#_x0000_t75" style="width:43.9pt;height:19.2pt" o:ole="" fillcolor="window">
-            <v:imagedata r:id="rId27" o:title=""/>
+        <w:object w:dxaOrig="880" w:dyaOrig="380">
+          <v:shape id="_x0000_i1033" type="#_x0000_t75" style="width:44pt;height:19pt" o:ole="" fillcolor="window">
+            <v:imagedata r:id="rId26" o:title=""/>
           </v:shape>
-          <o:OLEObject Type="Embed" ProgID="Equation.DSMT4" ShapeID="_x0000_i1032" DrawAspect="Content" ObjectID="_1271339054" r:id="rId28"/>
+          <o:OLEObject Type="Embed" ProgID="Equation.DSMT4" ShapeID="_x0000_i1033" DrawAspect="Content" ObjectID="_1271404061" r:id="rId27"/>
         </w:object>
       </w:r>
       <w:r>
@@ -18340,11 +17328,11 @@
         <w:rPr>
           <w:position w:val="-16"/>
         </w:rPr>
-        <w:object w:dxaOrig="5620" w:dyaOrig="480" w14:anchorId="37B82A71">
-          <v:shape id="_x0000_i1033" type="#_x0000_t75" style="width:281.15pt;height:24pt" o:ole="" fillcolor="window">
-            <v:imagedata r:id="rId29" o:title=""/>
+        <w:object w:dxaOrig="5620" w:dyaOrig="480">
+          <v:shape id="_x0000_i1034" type="#_x0000_t75" style="width:281pt;height:24pt" o:ole="" fillcolor="window">
+            <v:imagedata r:id="rId28" o:title=""/>
           </v:shape>
-          <o:OLEObject Type="Embed" ProgID="Equation.DSMT4" ShapeID="_x0000_i1033" DrawAspect="Content" ObjectID="_1271339055" r:id="rId30"/>
+          <o:OLEObject Type="Embed" ProgID="Equation.DSMT4" ShapeID="_x0000_i1034" DrawAspect="Content" ObjectID="_1271404062" r:id="rId29"/>
         </w:object>
       </w:r>
       <w:r>
@@ -18379,11 +17367,11 @@
         <w:rPr>
           <w:position w:val="-14"/>
         </w:rPr>
-        <w:object w:dxaOrig="3720" w:dyaOrig="400" w14:anchorId="2F410C51">
-          <v:shape id="_x0000_i1034" type="#_x0000_t75" style="width:185.85pt;height:19.9pt" o:ole="" fillcolor="window">
-            <v:imagedata r:id="rId31" o:title=""/>
+        <w:object w:dxaOrig="3720" w:dyaOrig="400">
+          <v:shape id="_x0000_i1035" type="#_x0000_t75" style="width:186pt;height:20pt" o:ole="" fillcolor="window">
+            <v:imagedata r:id="rId30" o:title=""/>
           </v:shape>
-          <o:OLEObject Type="Embed" ProgID="Equation.DSMT4" ShapeID="_x0000_i1034" DrawAspect="Content" ObjectID="_1271339056" r:id="rId32"/>
+          <o:OLEObject Type="Embed" ProgID="Equation.DSMT4" ShapeID="_x0000_i1035" DrawAspect="Content" ObjectID="_1271404063" r:id="rId31"/>
         </w:object>
       </w:r>
       <w:r>
@@ -18454,11 +17442,11 @@
         <w:rPr>
           <w:position w:val="-12"/>
         </w:rPr>
-        <w:object w:dxaOrig="639" w:dyaOrig="360" w14:anchorId="6D823C0A">
-          <v:shape id="_x0000_i1035" type="#_x0000_t75" style="width:32.25pt;height:17.85pt" o:ole="" fillcolor="window">
-            <v:imagedata r:id="rId33" o:title=""/>
+        <w:object w:dxaOrig="639" w:dyaOrig="360">
+          <v:shape id="_x0000_i1036" type="#_x0000_t75" style="width:32pt;height:18pt" o:ole="" fillcolor="window">
+            <v:imagedata r:id="rId32" o:title=""/>
           </v:shape>
-          <o:OLEObject Type="Embed" ProgID="Equation.DSMT4" ShapeID="_x0000_i1035" DrawAspect="Content" ObjectID="_1271339057" r:id="rId34"/>
+          <o:OLEObject Type="Embed" ProgID="Equation.DSMT4" ShapeID="_x0000_i1036" DrawAspect="Content" ObjectID="_1271404064" r:id="rId33"/>
         </w:object>
       </w:r>
       <w:r>
@@ -18482,11 +17470,11 @@
         <w:rPr>
           <w:position w:val="-16"/>
         </w:rPr>
-        <w:object w:dxaOrig="2780" w:dyaOrig="480" w14:anchorId="384649D0">
-          <v:shape id="_x0000_i1036" type="#_x0000_t75" style="width:139.2pt;height:24pt" o:ole="" fillcolor="window">
-            <v:imagedata r:id="rId35" o:title=""/>
+        <w:object w:dxaOrig="2780" w:dyaOrig="480">
+          <v:shape id="_x0000_i1037" type="#_x0000_t75" style="width:139pt;height:24pt" o:ole="" fillcolor="window">
+            <v:imagedata r:id="rId34" o:title=""/>
           </v:shape>
-          <o:OLEObject Type="Embed" ProgID="Equation.DSMT4" ShapeID="_x0000_i1036" DrawAspect="Content" ObjectID="_1271339058" r:id="rId36"/>
+          <o:OLEObject Type="Embed" ProgID="Equation.DSMT4" ShapeID="_x0000_i1037" DrawAspect="Content" ObjectID="_1271404065" r:id="rId35"/>
         </w:object>
       </w:r>
       <w:r>
@@ -18519,11 +17507,11 @@
         <w:rPr>
           <w:position w:val="-16"/>
         </w:rPr>
-        <w:object w:dxaOrig="2960" w:dyaOrig="480" w14:anchorId="7B8A85E7">
-          <v:shape id="_x0000_i1037" type="#_x0000_t75" style="width:148.1pt;height:24pt" o:ole="" fillcolor="window">
-            <v:imagedata r:id="rId37" o:title=""/>
+        <w:object w:dxaOrig="2960" w:dyaOrig="480">
+          <v:shape id="_x0000_i1038" type="#_x0000_t75" style="width:148pt;height:24pt" o:ole="" fillcolor="window">
+            <v:imagedata r:id="rId36" o:title=""/>
           </v:shape>
-          <o:OLEObject Type="Embed" ProgID="Equation.DSMT4" ShapeID="_x0000_i1037" DrawAspect="Content" ObjectID="_1271339059" r:id="rId38"/>
+          <o:OLEObject Type="Embed" ProgID="Equation.DSMT4" ShapeID="_x0000_i1038" DrawAspect="Content" ObjectID="_1271404066" r:id="rId37"/>
         </w:object>
       </w:r>
       <w:r>
@@ -18557,11 +17545,11 @@
         <w:rPr>
           <w:position w:val="-12"/>
         </w:rPr>
-        <w:object w:dxaOrig="360" w:dyaOrig="380" w14:anchorId="0C3FEADA">
-          <v:shape id="_x0000_i1038" type="#_x0000_t75" style="width:17.85pt;height:19.2pt" o:ole="" fillcolor="window">
-            <v:imagedata r:id="rId39" o:title=""/>
+        <w:object w:dxaOrig="360" w:dyaOrig="380">
+          <v:shape id="_x0000_i1039" type="#_x0000_t75" style="width:18pt;height:19pt" o:ole="" fillcolor="window">
+            <v:imagedata r:id="rId38" o:title=""/>
           </v:shape>
-          <o:OLEObject Type="Embed" ProgID="Equation.DSMT4" ShapeID="_x0000_i1038" DrawAspect="Content" ObjectID="_1271339060" r:id="rId40"/>
+          <o:OLEObject Type="Embed" ProgID="Equation.DSMT4" ShapeID="_x0000_i1039" DrawAspect="Content" ObjectID="_1271404067" r:id="rId39"/>
         </w:object>
       </w:r>
       <w:r>
@@ -18658,18 +17646,17 @@
       </w:r>
     </w:p>
     <w:sectPr>
-      <w:headerReference w:type="default" r:id="rId41"/>
+      <w:headerReference w:type="default" r:id="rId40"/>
       <w:pgSz w:w="12240" w:h="15840" w:code="1"/>
-      <w:pgMar w:top="1440" w:right="1800" w:bottom="1440" w:left="1800" w:header="720" w:footer="720" w:gutter="0"/>
+      <w:pgMar w:top="1440" w:right="1800" w:bottom="1440" w:left="1800" w:gutter="0"/>
       <w:pgNumType w:start="1"/>
-      <w:cols w:space="720"/>
     </w:sectPr>
   </w:body>
 </w:document>
 </file>
 
 <file path=word/endnotes.xml><?xml version="1.0" encoding="utf-8"?>
-<w:endnotes xmlns:wpc="http://schemas.microsoft.com/office/word/2010/wordprocessingCanvas" xmlns:mo="http://schemas.microsoft.com/office/mac/office/2008/main" xmlns:mc="http://schemas.openxmlformats.org/markup-compatibility/2006" xmlns:mv="urn:schemas-microsoft-com:mac:vml" xmlns:o="urn:schemas-microsoft-com:office:office" xmlns:r="http://schemas.openxmlformats.org/officeDocument/2006/relationships" xmlns:m="http://schemas.openxmlformats.org/officeDocument/2006/math" xmlns:v="urn:schemas-microsoft-com:vml" xmlns:wp14="http://schemas.microsoft.com/office/word/2010/wordprocessingDrawing" xmlns:wp="http://schemas.openxmlformats.org/drawingml/2006/wordprocessingDrawing" xmlns:w10="urn:schemas-microsoft-com:office:word" xmlns:w="http://schemas.openxmlformats.org/wordprocessingml/2006/main" xmlns:w14="http://schemas.microsoft.com/office/word/2010/wordml" xmlns:wpg="http://schemas.microsoft.com/office/word/2010/wordprocessingGroup" xmlns:wpi="http://schemas.microsoft.com/office/word/2010/wordprocessingInk" xmlns:wne="http://schemas.microsoft.com/office/word/2006/wordml" xmlns:wps="http://schemas.microsoft.com/office/word/2010/wordprocessingShape" mc:Ignorable="w14 wp14">
+<w:endnotes xmlns:mo="http://schemas.microsoft.com/office/mac/office/2008/main" xmlns:ve="http://schemas.openxmlformats.org/markup-compatibility/2006" xmlns:mv="urn:schemas-microsoft-com:mac:vml" xmlns:o="urn:schemas-microsoft-com:office:office" xmlns:r="http://schemas.openxmlformats.org/officeDocument/2006/relationships" xmlns:m="http://schemas.openxmlformats.org/officeDocument/2006/math" xmlns:v="urn:schemas-microsoft-com:vml" xmlns:wp="http://schemas.openxmlformats.org/drawingml/2006/wordprocessingDrawing" xmlns:w10="urn:schemas-microsoft-com:office:word" xmlns:w="http://schemas.openxmlformats.org/wordprocessingml/2006/main" xmlns:wne="http://schemas.microsoft.com/office/word/2006/wordml">
   <w:endnote w:type="separator" w:id="-1">
     <w:p>
       <w:r>
@@ -18688,7 +17675,7 @@
 </file>
 
 <file path=word/footer1.xml><?xml version="1.0" encoding="utf-8"?>
-<w:ftr xmlns:wpc="http://schemas.microsoft.com/office/word/2010/wordprocessingCanvas" xmlns:mo="http://schemas.microsoft.com/office/mac/office/2008/main" xmlns:mc="http://schemas.openxmlformats.org/markup-compatibility/2006" xmlns:mv="urn:schemas-microsoft-com:mac:vml" xmlns:o="urn:schemas-microsoft-com:office:office" xmlns:r="http://schemas.openxmlformats.org/officeDocument/2006/relationships" xmlns:m="http://schemas.openxmlformats.org/officeDocument/2006/math" xmlns:v="urn:schemas-microsoft-com:vml" xmlns:wp14="http://schemas.microsoft.com/office/word/2010/wordprocessingDrawing" xmlns:wp="http://schemas.openxmlformats.org/drawingml/2006/wordprocessingDrawing" xmlns:w10="urn:schemas-microsoft-com:office:word" xmlns:w="http://schemas.openxmlformats.org/wordprocessingml/2006/main" xmlns:w14="http://schemas.microsoft.com/office/word/2010/wordml" xmlns:wpg="http://schemas.microsoft.com/office/word/2010/wordprocessingGroup" xmlns:wpi="http://schemas.microsoft.com/office/word/2010/wordprocessingInk" xmlns:wne="http://schemas.microsoft.com/office/word/2006/wordml" xmlns:wps="http://schemas.microsoft.com/office/word/2010/wordprocessingShape" mc:Ignorable="w14 wp14">
+<w:ftr xmlns:mo="http://schemas.microsoft.com/office/mac/office/2008/main" xmlns:ve="http://schemas.openxmlformats.org/markup-compatibility/2006" xmlns:mv="urn:schemas-microsoft-com:mac:vml" xmlns:o="urn:schemas-microsoft-com:office:office" xmlns:r="http://schemas.openxmlformats.org/officeDocument/2006/relationships" xmlns:m="http://schemas.openxmlformats.org/officeDocument/2006/math" xmlns:v="urn:schemas-microsoft-com:vml" xmlns:wp="http://schemas.openxmlformats.org/drawingml/2006/wordprocessingDrawing" xmlns:w10="urn:schemas-microsoft-com:office:word" xmlns:w="http://schemas.openxmlformats.org/wordprocessingml/2006/main" xmlns:wne="http://schemas.microsoft.com/office/word/2006/wordml">
   <w:p>
     <w:pPr>
       <w:pStyle w:val="Footer"/>
@@ -18720,7 +17707,7 @@
 </file>
 
 <file path=word/footnotes.xml><?xml version="1.0" encoding="utf-8"?>
-<w:footnotes xmlns:wpc="http://schemas.microsoft.com/office/word/2010/wordprocessingCanvas" xmlns:mo="http://schemas.microsoft.com/office/mac/office/2008/main" xmlns:mc="http://schemas.openxmlformats.org/markup-compatibility/2006" xmlns:mv="urn:schemas-microsoft-com:mac:vml" xmlns:o="urn:schemas-microsoft-com:office:office" xmlns:r="http://schemas.openxmlformats.org/officeDocument/2006/relationships" xmlns:m="http://schemas.openxmlformats.org/officeDocument/2006/math" xmlns:v="urn:schemas-microsoft-com:vml" xmlns:wp14="http://schemas.microsoft.com/office/word/2010/wordprocessingDrawing" xmlns:wp="http://schemas.openxmlformats.org/drawingml/2006/wordprocessingDrawing" xmlns:w10="urn:schemas-microsoft-com:office:word" xmlns:w="http://schemas.openxmlformats.org/wordprocessingml/2006/main" xmlns:w14="http://schemas.microsoft.com/office/word/2010/wordml" xmlns:wpg="http://schemas.microsoft.com/office/word/2010/wordprocessingGroup" xmlns:wpi="http://schemas.microsoft.com/office/word/2010/wordprocessingInk" xmlns:wne="http://schemas.microsoft.com/office/word/2006/wordml" xmlns:wps="http://schemas.microsoft.com/office/word/2010/wordprocessingShape" mc:Ignorable="w14 wp14">
+<w:footnotes xmlns:mo="http://schemas.microsoft.com/office/mac/office/2008/main" xmlns:ve="http://schemas.openxmlformats.org/markup-compatibility/2006" xmlns:mv="urn:schemas-microsoft-com:mac:vml" xmlns:o="urn:schemas-microsoft-com:office:office" xmlns:r="http://schemas.openxmlformats.org/officeDocument/2006/relationships" xmlns:m="http://schemas.openxmlformats.org/officeDocument/2006/math" xmlns:v="urn:schemas-microsoft-com:vml" xmlns:wp="http://schemas.openxmlformats.org/drawingml/2006/wordprocessingDrawing" xmlns:w10="urn:schemas-microsoft-com:office:word" xmlns:w="http://schemas.openxmlformats.org/wordprocessingml/2006/main" xmlns:wne="http://schemas.microsoft.com/office/word/2006/wordml">
   <w:footnote w:type="separator" w:id="-1">
     <w:p>
       <w:r>
@@ -18739,13 +17726,14 @@
 </file>
 
 <file path=word/header1.xml><?xml version="1.0" encoding="utf-8"?>
-<w:hdr xmlns:wpc="http://schemas.microsoft.com/office/word/2010/wordprocessingCanvas" xmlns:mo="http://schemas.microsoft.com/office/mac/office/2008/main" xmlns:mc="http://schemas.openxmlformats.org/markup-compatibility/2006" xmlns:mv="urn:schemas-microsoft-com:mac:vml" xmlns:o="urn:schemas-microsoft-com:office:office" xmlns:r="http://schemas.openxmlformats.org/officeDocument/2006/relationships" xmlns:m="http://schemas.openxmlformats.org/officeDocument/2006/math" xmlns:v="urn:schemas-microsoft-com:vml" xmlns:wp14="http://schemas.microsoft.com/office/word/2010/wordprocessingDrawing" xmlns:wp="http://schemas.openxmlformats.org/drawingml/2006/wordprocessingDrawing" xmlns:w10="urn:schemas-microsoft-com:office:word" xmlns:w="http://schemas.openxmlformats.org/wordprocessingml/2006/main" xmlns:w14="http://schemas.microsoft.com/office/word/2010/wordml" xmlns:wpg="http://schemas.microsoft.com/office/word/2010/wordprocessingGroup" xmlns:wpi="http://schemas.microsoft.com/office/word/2010/wordprocessingInk" xmlns:wne="http://schemas.microsoft.com/office/word/2006/wordml" xmlns:wps="http://schemas.microsoft.com/office/word/2010/wordprocessingShape" mc:Ignorable="w14 wp14">
+<w:hdr xmlns:mo="http://schemas.microsoft.com/office/mac/office/2008/main" xmlns:ve="http://schemas.openxmlformats.org/markup-compatibility/2006" xmlns:mv="urn:schemas-microsoft-com:mac:vml" xmlns:o="urn:schemas-microsoft-com:office:office" xmlns:r="http://schemas.openxmlformats.org/officeDocument/2006/relationships" xmlns:m="http://schemas.openxmlformats.org/officeDocument/2006/math" xmlns:v="urn:schemas-microsoft-com:vml" xmlns:wp="http://schemas.openxmlformats.org/drawingml/2006/wordprocessingDrawing" xmlns:w10="urn:schemas-microsoft-com:office:word" xmlns:w="http://schemas.openxmlformats.org/wordprocessingml/2006/main" xmlns:wne="http://schemas.microsoft.com/office/word/2006/wordml">
   <w:p>
     <w:pPr>
       <w:pStyle w:val="Header"/>
       <w:framePr w:wrap="around" w:vAnchor="text" w:hAnchor="margin" w:xAlign="right" w:y="1"/>
       <w:rPr>
         <w:rStyle w:val="PageNumber"/>
+        <w:rFonts w:ascii="Times" w:hAnsi="Times"/>
       </w:rPr>
     </w:pPr>
     <w:r>
@@ -18777,7 +17765,7 @@
 </file>
 
 <file path=word/header2.xml><?xml version="1.0" encoding="utf-8"?>
-<w:hdr xmlns:wpc="http://schemas.microsoft.com/office/word/2010/wordprocessingCanvas" xmlns:mo="http://schemas.microsoft.com/office/mac/office/2008/main" xmlns:mc="http://schemas.openxmlformats.org/markup-compatibility/2006" xmlns:mv="urn:schemas-microsoft-com:mac:vml" xmlns:o="urn:schemas-microsoft-com:office:office" xmlns:r="http://schemas.openxmlformats.org/officeDocument/2006/relationships" xmlns:m="http://schemas.openxmlformats.org/officeDocument/2006/math" xmlns:v="urn:schemas-microsoft-com:vml" xmlns:wp14="http://schemas.microsoft.com/office/word/2010/wordprocessingDrawing" xmlns:wp="http://schemas.openxmlformats.org/drawingml/2006/wordprocessingDrawing" xmlns:w10="urn:schemas-microsoft-com:office:word" xmlns:w="http://schemas.openxmlformats.org/wordprocessingml/2006/main" xmlns:w14="http://schemas.microsoft.com/office/word/2010/wordml" xmlns:wpg="http://schemas.microsoft.com/office/word/2010/wordprocessingGroup" xmlns:wpi="http://schemas.microsoft.com/office/word/2010/wordprocessingInk" xmlns:wne="http://schemas.microsoft.com/office/word/2006/wordml" xmlns:wps="http://schemas.microsoft.com/office/word/2010/wordprocessingShape" mc:Ignorable="w14 wp14">
+<w:hdr xmlns:mo="http://schemas.microsoft.com/office/mac/office/2008/main" xmlns:ve="http://schemas.openxmlformats.org/markup-compatibility/2006" xmlns:mv="urn:schemas-microsoft-com:mac:vml" xmlns:o="urn:schemas-microsoft-com:office:office" xmlns:r="http://schemas.openxmlformats.org/officeDocument/2006/relationships" xmlns:m="http://schemas.openxmlformats.org/officeDocument/2006/math" xmlns:v="urn:schemas-microsoft-com:vml" xmlns:wp="http://schemas.openxmlformats.org/drawingml/2006/wordprocessingDrawing" xmlns:w10="urn:schemas-microsoft-com:office:word" xmlns:w="http://schemas.openxmlformats.org/wordprocessingml/2006/main" xmlns:wne="http://schemas.microsoft.com/office/word/2006/wordml">
   <w:p>
     <w:pPr>
       <w:pStyle w:val="Header"/>
@@ -18817,7 +17805,7 @@
 </file>
 
 <file path=word/header3.xml><?xml version="1.0" encoding="utf-8"?>
-<w:hdr xmlns:wpc="http://schemas.microsoft.com/office/word/2010/wordprocessingCanvas" xmlns:mo="http://schemas.microsoft.com/office/mac/office/2008/main" xmlns:mc="http://schemas.openxmlformats.org/markup-compatibility/2006" xmlns:mv="urn:schemas-microsoft-com:mac:vml" xmlns:o="urn:schemas-microsoft-com:office:office" xmlns:r="http://schemas.openxmlformats.org/officeDocument/2006/relationships" xmlns:m="http://schemas.openxmlformats.org/officeDocument/2006/math" xmlns:v="urn:schemas-microsoft-com:vml" xmlns:wp14="http://schemas.microsoft.com/office/word/2010/wordprocessingDrawing" xmlns:wp="http://schemas.openxmlformats.org/drawingml/2006/wordprocessingDrawing" xmlns:w10="urn:schemas-microsoft-com:office:word" xmlns:w="http://schemas.openxmlformats.org/wordprocessingml/2006/main" xmlns:w14="http://schemas.microsoft.com/office/word/2010/wordml" xmlns:wpg="http://schemas.microsoft.com/office/word/2010/wordprocessingGroup" xmlns:wpi="http://schemas.microsoft.com/office/word/2010/wordprocessingInk" xmlns:wne="http://schemas.microsoft.com/office/word/2006/wordml" xmlns:wps="http://schemas.microsoft.com/office/word/2010/wordprocessingShape" mc:Ignorable="w14 wp14">
+<w:hdr xmlns:mo="http://schemas.microsoft.com/office/mac/office/2008/main" xmlns:ve="http://schemas.openxmlformats.org/markup-compatibility/2006" xmlns:mv="urn:schemas-microsoft-com:mac:vml" xmlns:o="urn:schemas-microsoft-com:office:office" xmlns:r="http://schemas.openxmlformats.org/officeDocument/2006/relationships" xmlns:m="http://schemas.openxmlformats.org/officeDocument/2006/math" xmlns:v="urn:schemas-microsoft-com:vml" xmlns:wp="http://schemas.openxmlformats.org/drawingml/2006/wordprocessingDrawing" xmlns:w10="urn:schemas-microsoft-com:office:word" xmlns:w="http://schemas.openxmlformats.org/wordprocessingml/2006/main" xmlns:wne="http://schemas.microsoft.com/office/word/2006/wordml">
   <w:p>
     <w:pPr>
       <w:pStyle w:val="Header"/>
@@ -18866,7 +17854,7 @@
         <w:rFonts w:ascii="Times New Roman" w:hAnsi="Times New Roman"/>
         <w:noProof/>
       </w:rPr>
-      <w:t>19</w:t>
+      <w:t>18</w:t>
     </w:r>
     <w:r>
       <w:rPr>
@@ -18895,7 +17883,7 @@
 </file>
 
 <file path=word/numbering.xml><?xml version="1.0" encoding="utf-8"?>
-<w:numbering xmlns:wpc="http://schemas.microsoft.com/office/word/2010/wordprocessingCanvas" xmlns:mo="http://schemas.microsoft.com/office/mac/office/2008/main" xmlns:mc="http://schemas.openxmlformats.org/markup-compatibility/2006" xmlns:mv="urn:schemas-microsoft-com:mac:vml" xmlns:o="urn:schemas-microsoft-com:office:office" xmlns:r="http://schemas.openxmlformats.org/officeDocument/2006/relationships" xmlns:m="http://schemas.openxmlformats.org/officeDocument/2006/math" xmlns:v="urn:schemas-microsoft-com:vml" xmlns:wp14="http://schemas.microsoft.com/office/word/2010/wordprocessingDrawing" xmlns:wp="http://schemas.openxmlformats.org/drawingml/2006/wordprocessingDrawing" xmlns:w10="urn:schemas-microsoft-com:office:word" xmlns:w="http://schemas.openxmlformats.org/wordprocessingml/2006/main" xmlns:w14="http://schemas.microsoft.com/office/word/2010/wordml" xmlns:wpg="http://schemas.microsoft.com/office/word/2010/wordprocessingGroup" xmlns:wpi="http://schemas.microsoft.com/office/word/2010/wordprocessingInk" xmlns:wne="http://schemas.microsoft.com/office/word/2006/wordml" xmlns:wps="http://schemas.microsoft.com/office/word/2010/wordprocessingShape" mc:Ignorable="w14 wp14">
+<w:numbering xmlns:mo="http://schemas.microsoft.com/office/mac/office/2008/main" xmlns:ve="http://schemas.openxmlformats.org/markup-compatibility/2006" xmlns:mv="urn:schemas-microsoft-com:mac:vml" xmlns:o="urn:schemas-microsoft-com:office:office" xmlns:r="http://schemas.openxmlformats.org/officeDocument/2006/relationships" xmlns:m="http://schemas.openxmlformats.org/officeDocument/2006/math" xmlns:v="urn:schemas-microsoft-com:vml" xmlns:wp="http://schemas.openxmlformats.org/drawingml/2006/wordprocessingDrawing" xmlns:w10="urn:schemas-microsoft-com:office:word" xmlns:w="http://schemas.openxmlformats.org/wordprocessingml/2006/main" xmlns:wne="http://schemas.microsoft.com/office/word/2006/wordml">
   <w:abstractNum w:abstractNumId="0">
     <w:nsid w:val="FFFFFF7C"/>
     <w:multiLevelType w:val="singleLevel"/>
@@ -22209,7 +21197,7 @@
 </file>
 
 <file path=word/styles.xml><?xml version="1.0" encoding="utf-8"?>
-<w:styles xmlns:mc="http://schemas.openxmlformats.org/markup-compatibility/2006" xmlns:r="http://schemas.openxmlformats.org/officeDocument/2006/relationships" xmlns:w="http://schemas.openxmlformats.org/wordprocessingml/2006/main" xmlns:w14="http://schemas.microsoft.com/office/word/2010/wordml" mc:Ignorable="w14">
+<w:styles xmlns:r="http://schemas.openxmlformats.org/officeDocument/2006/relationships" xmlns:w="http://schemas.openxmlformats.org/wordprocessingml/2006/main">
   <w:docDefaults>
     <w:rPrDefault>
       <w:rPr>
@@ -22361,6 +21349,7 @@
   <w:style w:type="paragraph" w:default="1" w:styleId="Normal">
     <w:name w:val="Normal"/>
     <w:qFormat/>
+    <w:rsid w:val="00DE4CC6"/>
     <w:rPr>
       <w:sz w:val="24"/>
     </w:rPr>
@@ -22370,6 +21359,7 @@
     <w:basedOn w:val="Normal"/>
     <w:next w:val="Normal"/>
     <w:qFormat/>
+    <w:rsid w:val="00DE4CC6"/>
     <w:pPr>
       <w:keepNext/>
       <w:spacing w:before="240" w:after="60"/>
@@ -22389,6 +21379,7 @@
     <w:basedOn w:val="Normal"/>
     <w:next w:val="Normal"/>
     <w:qFormat/>
+    <w:rsid w:val="00DE4CC6"/>
     <w:pPr>
       <w:keepNext/>
       <w:spacing w:before="240" w:after="60"/>
@@ -22409,6 +21400,7 @@
     <w:basedOn w:val="Normal"/>
     <w:next w:val="Normal"/>
     <w:qFormat/>
+    <w:rsid w:val="00DE4CC6"/>
     <w:pPr>
       <w:keepNext/>
       <w:spacing w:before="240" w:after="60"/>
@@ -22427,6 +21419,7 @@
     <w:basedOn w:val="Normal"/>
     <w:next w:val="Normal"/>
     <w:qFormat/>
+    <w:rsid w:val="00DE4CC6"/>
     <w:pPr>
       <w:keepNext/>
       <w:spacing w:before="240" w:after="60"/>
@@ -22445,6 +21438,7 @@
     <w:basedOn w:val="Normal"/>
     <w:next w:val="Normal"/>
     <w:qFormat/>
+    <w:rsid w:val="00DE4CC6"/>
     <w:pPr>
       <w:spacing w:before="240" w:after="60"/>
       <w:outlineLvl w:val="4"/>
@@ -22463,6 +21457,7 @@
     <w:basedOn w:val="Normal"/>
     <w:next w:val="Normal"/>
     <w:qFormat/>
+    <w:rsid w:val="00DE4CC6"/>
     <w:pPr>
       <w:spacing w:before="240" w:after="60"/>
       <w:outlineLvl w:val="5"/>
@@ -22480,6 +21475,7 @@
     <w:basedOn w:val="Normal"/>
     <w:next w:val="Normal"/>
     <w:qFormat/>
+    <w:rsid w:val="00DE4CC6"/>
     <w:pPr>
       <w:spacing w:before="240" w:after="60"/>
       <w:outlineLvl w:val="6"/>
@@ -22494,6 +21490,7 @@
     <w:basedOn w:val="Normal"/>
     <w:next w:val="Normal"/>
     <w:qFormat/>
+    <w:rsid w:val="00DE4CC6"/>
     <w:pPr>
       <w:spacing w:before="240" w:after="60"/>
       <w:outlineLvl w:val="7"/>
@@ -22510,6 +21507,7 @@
     <w:basedOn w:val="Normal"/>
     <w:next w:val="Normal"/>
     <w:qFormat/>
+    <w:rsid w:val="00DE4CC6"/>
     <w:pPr>
       <w:spacing w:before="240" w:after="60"/>
       <w:outlineLvl w:val="8"/>
@@ -22522,15 +21520,14 @@
   </w:style>
   <w:style w:type="character" w:default="1" w:styleId="DefaultParagraphFont">
     <w:name w:val="Default Paragraph Font"/>
-    <w:uiPriority w:val="1"/>
     <w:semiHidden/>
     <w:unhideWhenUsed/>
   </w:style>
   <w:style w:type="table" w:default="1" w:styleId="TableNormal">
     <w:name w:val="Normal Table"/>
-    <w:uiPriority w:val="99"/>
     <w:semiHidden/>
     <w:unhideWhenUsed/>
+    <w:qFormat/>
     <w:tblPr>
       <w:tblInd w:w="0" w:type="dxa"/>
       <w:tblCellMar>
@@ -22543,13 +21540,13 @@
   </w:style>
   <w:style w:type="numbering" w:default="1" w:styleId="NoList">
     <w:name w:val="No List"/>
-    <w:uiPriority w:val="99"/>
     <w:semiHidden/>
     <w:unhideWhenUsed/>
   </w:style>
   <w:style w:type="paragraph" w:styleId="Footer">
     <w:name w:val="footer"/>
     <w:basedOn w:val="Normal"/>
+    <w:rsid w:val="00DE4CC6"/>
     <w:pPr>
       <w:tabs>
         <w:tab w:val="center" w:pos="4320"/>
@@ -22563,6 +21560,7 @@
   <w:style w:type="paragraph" w:styleId="Header">
     <w:name w:val="header"/>
     <w:basedOn w:val="Normal"/>
+    <w:rsid w:val="00DE4CC6"/>
     <w:pPr>
       <w:tabs>
         <w:tab w:val="center" w:pos="4320"/>
@@ -22576,10 +21574,12 @@
   <w:style w:type="character" w:styleId="PageNumber">
     <w:name w:val="page number"/>
     <w:basedOn w:val="DefaultParagraphFont"/>
+    <w:rsid w:val="00DE4CC6"/>
   </w:style>
   <w:style w:type="paragraph" w:styleId="PlainText">
     <w:name w:val="Plain Text"/>
     <w:basedOn w:val="Normal"/>
+    <w:rsid w:val="00DE4CC6"/>
     <w:rPr>
       <w:rFonts w:ascii="Courier New" w:hAnsi="Courier New"/>
       <w:sz w:val="20"/>
@@ -22589,6 +21589,7 @@
   <w:style w:type="paragraph" w:customStyle="1" w:styleId="Text">
     <w:name w:val="Text"/>
     <w:basedOn w:val="Normal"/>
+    <w:rsid w:val="00DE4CC6"/>
     <w:pPr>
       <w:ind w:firstLine="360"/>
       <w:jc w:val="both"/>
@@ -22600,6 +21601,7 @@
   <w:style w:type="paragraph" w:customStyle="1" w:styleId="Specification">
     <w:name w:val="Specification"/>
     <w:basedOn w:val="Normal"/>
+    <w:rsid w:val="00DE4CC6"/>
     <w:pPr>
       <w:spacing w:after="120"/>
       <w:ind w:left="720" w:hanging="720"/>
@@ -22611,6 +21613,7 @@
   <w:style w:type="paragraph" w:customStyle="1" w:styleId="Spec1">
     <w:name w:val="Spec1"/>
     <w:basedOn w:val="Specification"/>
+    <w:rsid w:val="00DE4CC6"/>
     <w:pPr>
       <w:tabs>
         <w:tab w:val="left" w:pos="1080"/>
@@ -22621,6 +21624,7 @@
   <w:style w:type="paragraph" w:styleId="BodyTextIndent">
     <w:name w:val="Body Text Indent"/>
     <w:basedOn w:val="Normal"/>
+    <w:rsid w:val="00DE4CC6"/>
     <w:pPr>
       <w:ind w:firstLine="720"/>
       <w:jc w:val="both"/>
@@ -22632,6 +21636,7 @@
   <w:style w:type="paragraph" w:customStyle="1" w:styleId="Equation">
     <w:name w:val="Equation"/>
     <w:basedOn w:val="Spec1"/>
+    <w:rsid w:val="00DE4CC6"/>
     <w:pPr>
       <w:tabs>
         <w:tab w:val="clear" w:pos="1080"/>
@@ -22646,6 +21651,7 @@
     <w:name w:val="Document Map"/>
     <w:basedOn w:val="Normal"/>
     <w:semiHidden/>
+    <w:rsid w:val="00DE4CC6"/>
     <w:pPr>
       <w:shd w:val="clear" w:color="auto" w:fill="000080"/>
     </w:pPr>
@@ -22656,6 +21662,7 @@
   <w:style w:type="paragraph" w:styleId="BlockText">
     <w:name w:val="Block Text"/>
     <w:basedOn w:val="Normal"/>
+    <w:rsid w:val="00DE4CC6"/>
     <w:pPr>
       <w:spacing w:after="120"/>
       <w:ind w:left="1440" w:right="1440"/>
@@ -22664,6 +21671,7 @@
   <w:style w:type="paragraph" w:styleId="BodyText">
     <w:name w:val="Body Text"/>
     <w:basedOn w:val="Normal"/>
+    <w:rsid w:val="00DE4CC6"/>
     <w:pPr>
       <w:spacing w:after="120"/>
     </w:pPr>
@@ -22671,6 +21679,7 @@
   <w:style w:type="paragraph" w:styleId="BodyText2">
     <w:name w:val="Body Text 2"/>
     <w:basedOn w:val="Normal"/>
+    <w:rsid w:val="00DE4CC6"/>
     <w:pPr>
       <w:spacing w:after="120" w:line="480" w:lineRule="auto"/>
     </w:pPr>
@@ -22678,6 +21687,7 @@
   <w:style w:type="paragraph" w:styleId="BodyText3">
     <w:name w:val="Body Text 3"/>
     <w:basedOn w:val="Normal"/>
+    <w:rsid w:val="00DE4CC6"/>
     <w:pPr>
       <w:spacing w:after="120"/>
     </w:pPr>
@@ -22689,6 +21699,7 @@
   <w:style w:type="paragraph" w:styleId="BodyTextFirstIndent">
     <w:name w:val="Body Text First Indent"/>
     <w:basedOn w:val="BodyText"/>
+    <w:rsid w:val="00DE4CC6"/>
     <w:pPr>
       <w:ind w:firstLine="210"/>
     </w:pPr>
@@ -22696,6 +21707,7 @@
   <w:style w:type="paragraph" w:styleId="BodyTextFirstIndent2">
     <w:name w:val="Body Text First Indent 2"/>
     <w:basedOn w:val="BodyTextIndent"/>
+    <w:rsid w:val="00DE4CC6"/>
     <w:pPr>
       <w:spacing w:after="120"/>
       <w:ind w:left="283" w:firstLine="210"/>
@@ -22708,6 +21720,7 @@
   <w:style w:type="paragraph" w:styleId="BodyTextIndent2">
     <w:name w:val="Body Text Indent 2"/>
     <w:basedOn w:val="Normal"/>
+    <w:rsid w:val="00DE4CC6"/>
     <w:pPr>
       <w:spacing w:after="120" w:line="480" w:lineRule="auto"/>
       <w:ind w:left="283"/>
@@ -22716,6 +21729,7 @@
   <w:style w:type="paragraph" w:styleId="BodyTextIndent3">
     <w:name w:val="Body Text Indent 3"/>
     <w:basedOn w:val="Normal"/>
+    <w:rsid w:val="00DE4CC6"/>
     <w:pPr>
       <w:spacing w:after="120"/>
       <w:ind w:left="283"/>
@@ -22730,6 +21744,7 @@
     <w:basedOn w:val="Normal"/>
     <w:next w:val="Normal"/>
     <w:qFormat/>
+    <w:rsid w:val="00DE4CC6"/>
     <w:pPr>
       <w:spacing w:before="120" w:after="120"/>
     </w:pPr>
@@ -22742,6 +21757,7 @@
   <w:style w:type="paragraph" w:styleId="Closing">
     <w:name w:val="Closing"/>
     <w:basedOn w:val="Normal"/>
+    <w:rsid w:val="00DE4CC6"/>
     <w:pPr>
       <w:ind w:left="4252"/>
     </w:pPr>
@@ -22750,6 +21766,7 @@
     <w:name w:val="annotation text"/>
     <w:basedOn w:val="Normal"/>
     <w:semiHidden/>
+    <w:rsid w:val="00DE4CC6"/>
     <w:rPr>
       <w:sz w:val="20"/>
     </w:rPr>
@@ -22758,15 +21775,18 @@
     <w:name w:val="Date"/>
     <w:basedOn w:val="Normal"/>
     <w:next w:val="Normal"/>
+    <w:rsid w:val="00DE4CC6"/>
   </w:style>
   <w:style w:type="paragraph" w:styleId="E-mailSignature">
     <w:name w:val="E-mail Signature"/>
     <w:basedOn w:val="Normal"/>
+    <w:rsid w:val="00DE4CC6"/>
   </w:style>
   <w:style w:type="paragraph" w:styleId="EndnoteText">
     <w:name w:val="endnote text"/>
     <w:basedOn w:val="Normal"/>
     <w:semiHidden/>
+    <w:rsid w:val="00DE4CC6"/>
     <w:rPr>
       <w:sz w:val="20"/>
     </w:rPr>
@@ -22774,6 +21794,7 @@
   <w:style w:type="paragraph" w:styleId="EnvelopeAddress">
     <w:name w:val="envelope address"/>
     <w:basedOn w:val="Normal"/>
+    <w:rsid w:val="00DE4CC6"/>
     <w:pPr>
       <w:framePr w:w="7920" w:h="1980" w:hRule="exact" w:hSpace="180" w:wrap="auto" w:hAnchor="page" w:xAlign="center" w:yAlign="bottom"/>
       <w:ind w:left="2880"/>
@@ -22786,6 +21807,7 @@
   <w:style w:type="paragraph" w:styleId="EnvelopeReturn">
     <w:name w:val="envelope return"/>
     <w:basedOn w:val="Normal"/>
+    <w:rsid w:val="00DE4CC6"/>
     <w:rPr>
       <w:rFonts w:ascii="Arial" w:hAnsi="Arial" w:cs="Arial"/>
       <w:sz w:val="20"/>
@@ -22795,6 +21817,7 @@
     <w:name w:val="footnote text"/>
     <w:basedOn w:val="Normal"/>
     <w:semiHidden/>
+    <w:rsid w:val="00DE4CC6"/>
     <w:rPr>
       <w:sz w:val="20"/>
     </w:rPr>
@@ -22802,6 +21825,7 @@
   <w:style w:type="paragraph" w:styleId="HTMLAddress">
     <w:name w:val="HTML Address"/>
     <w:basedOn w:val="Normal"/>
+    <w:rsid w:val="00DE4CC6"/>
     <w:rPr>
       <w:i/>
       <w:iCs/>
@@ -22810,6 +21834,7 @@
   <w:style w:type="paragraph" w:styleId="HTMLPreformatted">
     <w:name w:val="HTML Preformatted"/>
     <w:basedOn w:val="Normal"/>
+    <w:rsid w:val="00DE4CC6"/>
     <w:rPr>
       <w:rFonts w:ascii="Courier New" w:hAnsi="Courier New" w:cs="Courier New"/>
       <w:sz w:val="20"/>
@@ -22821,6 +21846,7 @@
     <w:next w:val="Normal"/>
     <w:autoRedefine/>
     <w:semiHidden/>
+    <w:rsid w:val="00DE4CC6"/>
     <w:pPr>
       <w:ind w:left="240" w:hanging="240"/>
     </w:pPr>
@@ -22831,6 +21857,7 @@
     <w:next w:val="Normal"/>
     <w:autoRedefine/>
     <w:semiHidden/>
+    <w:rsid w:val="00DE4CC6"/>
     <w:pPr>
       <w:ind w:left="480" w:hanging="240"/>
     </w:pPr>
@@ -22841,6 +21868,7 @@
     <w:next w:val="Normal"/>
     <w:autoRedefine/>
     <w:semiHidden/>
+    <w:rsid w:val="00DE4CC6"/>
     <w:pPr>
       <w:ind w:left="720" w:hanging="240"/>
     </w:pPr>
@@ -22851,6 +21879,7 @@
     <w:next w:val="Normal"/>
     <w:autoRedefine/>
     <w:semiHidden/>
+    <w:rsid w:val="00DE4CC6"/>
     <w:pPr>
       <w:ind w:left="960" w:hanging="240"/>
     </w:pPr>
@@ -22861,6 +21890,7 @@
     <w:next w:val="Normal"/>
     <w:autoRedefine/>
     <w:semiHidden/>
+    <w:rsid w:val="00DE4CC6"/>
     <w:pPr>
       <w:ind w:left="1200" w:hanging="240"/>
     </w:pPr>
@@ -22871,6 +21901,7 @@
     <w:next w:val="Normal"/>
     <w:autoRedefine/>
     <w:semiHidden/>
+    <w:rsid w:val="00DE4CC6"/>
     <w:pPr>
       <w:ind w:left="1440" w:hanging="240"/>
     </w:pPr>
@@ -22881,6 +21912,7 @@
     <w:next w:val="Normal"/>
     <w:autoRedefine/>
     <w:semiHidden/>
+    <w:rsid w:val="00DE4CC6"/>
     <w:pPr>
       <w:ind w:left="1680" w:hanging="240"/>
     </w:pPr>
@@ -22891,6 +21923,7 @@
     <w:next w:val="Normal"/>
     <w:autoRedefine/>
     <w:semiHidden/>
+    <w:rsid w:val="00DE4CC6"/>
     <w:pPr>
       <w:ind w:left="1920" w:hanging="240"/>
     </w:pPr>
@@ -22901,6 +21934,7 @@
     <w:next w:val="Normal"/>
     <w:autoRedefine/>
     <w:semiHidden/>
+    <w:rsid w:val="00DE4CC6"/>
     <w:pPr>
       <w:ind w:left="2160" w:hanging="240"/>
     </w:pPr>
@@ -22910,6 +21944,7 @@
     <w:basedOn w:val="Normal"/>
     <w:next w:val="Index1"/>
     <w:semiHidden/>
+    <w:rsid w:val="00DE4CC6"/>
     <w:rPr>
       <w:rFonts w:ascii="Arial" w:hAnsi="Arial" w:cs="Arial"/>
       <w:b/>
@@ -22919,6 +21954,7 @@
   <w:style w:type="paragraph" w:styleId="List">
     <w:name w:val="List"/>
     <w:basedOn w:val="Normal"/>
+    <w:rsid w:val="00DE4CC6"/>
     <w:pPr>
       <w:ind w:left="283" w:hanging="283"/>
     </w:pPr>
@@ -22926,6 +21962,7 @@
   <w:style w:type="paragraph" w:styleId="List2">
     <w:name w:val="List 2"/>
     <w:basedOn w:val="Normal"/>
+    <w:rsid w:val="00DE4CC6"/>
     <w:pPr>
       <w:ind w:left="566" w:hanging="283"/>
     </w:pPr>
@@ -22933,6 +21970,7 @@
   <w:style w:type="paragraph" w:styleId="List3">
     <w:name w:val="List 3"/>
     <w:basedOn w:val="Normal"/>
+    <w:rsid w:val="00DE4CC6"/>
     <w:pPr>
       <w:ind w:left="849" w:hanging="283"/>
     </w:pPr>
@@ -22940,6 +21978,7 @@
   <w:style w:type="paragraph" w:styleId="List4">
     <w:name w:val="List 4"/>
     <w:basedOn w:val="Normal"/>
+    <w:rsid w:val="00DE4CC6"/>
     <w:pPr>
       <w:ind w:left="1132" w:hanging="283"/>
     </w:pPr>
@@ -22947,6 +21986,7 @@
   <w:style w:type="paragraph" w:styleId="List5">
     <w:name w:val="List 5"/>
     <w:basedOn w:val="Normal"/>
+    <w:rsid w:val="00DE4CC6"/>
     <w:pPr>
       <w:ind w:left="1415" w:hanging="283"/>
     </w:pPr>
@@ -22955,6 +21995,7 @@
     <w:name w:val="List Bullet"/>
     <w:basedOn w:val="Normal"/>
     <w:autoRedefine/>
+    <w:rsid w:val="00DE4CC6"/>
     <w:pPr>
       <w:numPr>
         <w:numId w:val="10"/>
@@ -22965,6 +22006,7 @@
     <w:name w:val="List Bullet 2"/>
     <w:basedOn w:val="Normal"/>
     <w:autoRedefine/>
+    <w:rsid w:val="00DE4CC6"/>
     <w:pPr>
       <w:numPr>
         <w:numId w:val="11"/>
@@ -22975,6 +22017,7 @@
     <w:name w:val="List Bullet 3"/>
     <w:basedOn w:val="Normal"/>
     <w:autoRedefine/>
+    <w:rsid w:val="00DE4CC6"/>
     <w:pPr>
       <w:numPr>
         <w:numId w:val="12"/>
@@ -22985,6 +22028,7 @@
     <w:name w:val="List Bullet 4"/>
     <w:basedOn w:val="Normal"/>
     <w:autoRedefine/>
+    <w:rsid w:val="00DE4CC6"/>
     <w:pPr>
       <w:numPr>
         <w:numId w:val="13"/>
@@ -22995,6 +22039,7 @@
     <w:name w:val="List Bullet 5"/>
     <w:basedOn w:val="Normal"/>
     <w:autoRedefine/>
+    <w:rsid w:val="00DE4CC6"/>
     <w:pPr>
       <w:numPr>
         <w:numId w:val="14"/>
@@ -23004,6 +22049,7 @@
   <w:style w:type="paragraph" w:styleId="ListContinue">
     <w:name w:val="List Continue"/>
     <w:basedOn w:val="Normal"/>
+    <w:rsid w:val="00DE4CC6"/>
     <w:pPr>
       <w:spacing w:after="120"/>
       <w:ind w:left="283"/>
@@ -23012,6 +22058,7 @@
   <w:style w:type="paragraph" w:styleId="ListContinue2">
     <w:name w:val="List Continue 2"/>
     <w:basedOn w:val="Normal"/>
+    <w:rsid w:val="00DE4CC6"/>
     <w:pPr>
       <w:spacing w:after="120"/>
       <w:ind w:left="566"/>
@@ -23020,6 +22067,7 @@
   <w:style w:type="paragraph" w:styleId="ListContinue3">
     <w:name w:val="List Continue 3"/>
     <w:basedOn w:val="Normal"/>
+    <w:rsid w:val="00DE4CC6"/>
     <w:pPr>
       <w:spacing w:after="120"/>
       <w:ind w:left="849"/>
@@ -23028,6 +22076,7 @@
   <w:style w:type="paragraph" w:styleId="ListContinue4">
     <w:name w:val="List Continue 4"/>
     <w:basedOn w:val="Normal"/>
+    <w:rsid w:val="00DE4CC6"/>
     <w:pPr>
       <w:spacing w:after="120"/>
       <w:ind w:left="1132"/>
@@ -23036,6 +22085,7 @@
   <w:style w:type="paragraph" w:styleId="ListContinue5">
     <w:name w:val="List Continue 5"/>
     <w:basedOn w:val="Normal"/>
+    <w:rsid w:val="00DE4CC6"/>
     <w:pPr>
       <w:spacing w:after="120"/>
       <w:ind w:left="1415"/>
@@ -23044,6 +22094,7 @@
   <w:style w:type="paragraph" w:styleId="ListNumber">
     <w:name w:val="List Number"/>
     <w:basedOn w:val="Normal"/>
+    <w:rsid w:val="00DE4CC6"/>
     <w:pPr>
       <w:numPr>
         <w:numId w:val="15"/>
@@ -23053,6 +22104,7 @@
   <w:style w:type="paragraph" w:styleId="ListNumber2">
     <w:name w:val="List Number 2"/>
     <w:basedOn w:val="Normal"/>
+    <w:rsid w:val="00DE4CC6"/>
     <w:pPr>
       <w:numPr>
         <w:numId w:val="16"/>
@@ -23062,6 +22114,7 @@
   <w:style w:type="paragraph" w:styleId="ListNumber3">
     <w:name w:val="List Number 3"/>
     <w:basedOn w:val="Normal"/>
+    <w:rsid w:val="00DE4CC6"/>
     <w:pPr>
       <w:numPr>
         <w:numId w:val="17"/>
@@ -23071,6 +22124,7 @@
   <w:style w:type="paragraph" w:styleId="ListNumber4">
     <w:name w:val="List Number 4"/>
     <w:basedOn w:val="Normal"/>
+    <w:rsid w:val="00DE4CC6"/>
     <w:pPr>
       <w:numPr>
         <w:numId w:val="18"/>
@@ -23080,6 +22134,7 @@
   <w:style w:type="paragraph" w:styleId="ListNumber5">
     <w:name w:val="List Number 5"/>
     <w:basedOn w:val="Normal"/>
+    <w:rsid w:val="00DE4CC6"/>
     <w:pPr>
       <w:numPr>
         <w:numId w:val="19"/>
@@ -23089,6 +22144,7 @@
   <w:style w:type="paragraph" w:styleId="MacroText">
     <w:name w:val="macro"/>
     <w:semiHidden/>
+    <w:rsid w:val="00DE4CC6"/>
     <w:pPr>
       <w:tabs>
         <w:tab w:val="left" w:pos="480"/>
@@ -23109,6 +22165,7 @@
   <w:style w:type="paragraph" w:styleId="MessageHeader">
     <w:name w:val="Message Header"/>
     <w:basedOn w:val="Normal"/>
+    <w:rsid w:val="00DE4CC6"/>
     <w:pPr>
       <w:pBdr>
         <w:top w:val="single" w:sz="6" w:space="1" w:color="auto"/>
@@ -23127,6 +22184,7 @@
   <w:style w:type="paragraph" w:styleId="NormalWeb">
     <w:name w:val="Normal (Web)"/>
     <w:basedOn w:val="Normal"/>
+    <w:rsid w:val="00DE4CC6"/>
     <w:rPr>
       <w:rFonts w:ascii="Times New Roman" w:hAnsi="Times New Roman"/>
       <w:szCs w:val="24"/>
@@ -23135,6 +22193,7 @@
   <w:style w:type="paragraph" w:styleId="NormalIndent">
     <w:name w:val="Normal Indent"/>
     <w:basedOn w:val="Normal"/>
+    <w:rsid w:val="00DE4CC6"/>
     <w:pPr>
       <w:ind w:left="720"/>
     </w:pPr>
@@ -23143,15 +22202,18 @@
     <w:name w:val="Note Heading"/>
     <w:basedOn w:val="Normal"/>
     <w:next w:val="Normal"/>
+    <w:rsid w:val="00DE4CC6"/>
   </w:style>
   <w:style w:type="paragraph" w:styleId="Salutation">
     <w:name w:val="Salutation"/>
     <w:basedOn w:val="Normal"/>
     <w:next w:val="Normal"/>
+    <w:rsid w:val="00DE4CC6"/>
   </w:style>
   <w:style w:type="paragraph" w:styleId="Signature">
     <w:name w:val="Signature"/>
     <w:basedOn w:val="Normal"/>
+    <w:rsid w:val="00DE4CC6"/>
     <w:pPr>
       <w:ind w:left="4252"/>
     </w:pPr>
@@ -23160,6 +22222,7 @@
     <w:name w:val="Subtitle"/>
     <w:basedOn w:val="Normal"/>
     <w:qFormat/>
+    <w:rsid w:val="00DE4CC6"/>
     <w:pPr>
       <w:spacing w:after="60"/>
       <w:jc w:val="center"/>
@@ -23175,6 +22238,7 @@
     <w:basedOn w:val="Normal"/>
     <w:next w:val="Normal"/>
     <w:semiHidden/>
+    <w:rsid w:val="00DE4CC6"/>
     <w:pPr>
       <w:ind w:left="240" w:hanging="240"/>
     </w:pPr>
@@ -23184,6 +22248,7 @@
     <w:basedOn w:val="Normal"/>
     <w:next w:val="Normal"/>
     <w:semiHidden/>
+    <w:rsid w:val="00DE4CC6"/>
     <w:pPr>
       <w:ind w:left="480" w:hanging="480"/>
     </w:pPr>
@@ -23192,6 +22257,7 @@
     <w:name w:val="Title"/>
     <w:basedOn w:val="Normal"/>
     <w:qFormat/>
+    <w:rsid w:val="00DE4CC6"/>
     <w:pPr>
       <w:spacing w:before="240" w:after="60"/>
       <w:jc w:val="center"/>
@@ -23211,6 +22277,7 @@
     <w:basedOn w:val="Normal"/>
     <w:next w:val="Normal"/>
     <w:semiHidden/>
+    <w:rsid w:val="00DE4CC6"/>
     <w:pPr>
       <w:spacing w:before="120"/>
     </w:pPr>
@@ -23227,6 +22294,7 @@
     <w:next w:val="Normal"/>
     <w:autoRedefine/>
     <w:semiHidden/>
+    <w:rsid w:val="00DE4CC6"/>
   </w:style>
   <w:style w:type="paragraph" w:styleId="TOC2">
     <w:name w:val="toc 2"/>
@@ -23234,6 +22302,7 @@
     <w:next w:val="Normal"/>
     <w:autoRedefine/>
     <w:semiHidden/>
+    <w:rsid w:val="00DE4CC6"/>
     <w:pPr>
       <w:ind w:left="240"/>
     </w:pPr>
@@ -23244,6 +22313,7 @@
     <w:next w:val="Normal"/>
     <w:autoRedefine/>
     <w:semiHidden/>
+    <w:rsid w:val="00DE4CC6"/>
     <w:pPr>
       <w:ind w:left="480"/>
     </w:pPr>
@@ -23254,6 +22324,7 @@
     <w:next w:val="Normal"/>
     <w:autoRedefine/>
     <w:semiHidden/>
+    <w:rsid w:val="00DE4CC6"/>
     <w:pPr>
       <w:ind w:left="720"/>
     </w:pPr>
@@ -23264,6 +22335,7 @@
     <w:next w:val="Normal"/>
     <w:autoRedefine/>
     <w:semiHidden/>
+    <w:rsid w:val="00DE4CC6"/>
     <w:pPr>
       <w:ind w:left="960"/>
     </w:pPr>
@@ -23274,6 +22346,7 @@
     <w:next w:val="Normal"/>
     <w:autoRedefine/>
     <w:semiHidden/>
+    <w:rsid w:val="00DE4CC6"/>
     <w:pPr>
       <w:ind w:left="1200"/>
     </w:pPr>
@@ -23284,6 +22357,7 @@
     <w:next w:val="Normal"/>
     <w:autoRedefine/>
     <w:semiHidden/>
+    <w:rsid w:val="00DE4CC6"/>
     <w:pPr>
       <w:ind w:left="1440"/>
     </w:pPr>
@@ -23294,6 +22368,7 @@
     <w:next w:val="Normal"/>
     <w:autoRedefine/>
     <w:semiHidden/>
+    <w:rsid w:val="00DE4CC6"/>
     <w:pPr>
       <w:ind w:left="1680"/>
     </w:pPr>
@@ -23304,6 +22379,7 @@
     <w:next w:val="Normal"/>
     <w:autoRedefine/>
     <w:semiHidden/>
+    <w:rsid w:val="00DE4CC6"/>
     <w:pPr>
       <w:ind w:left="1920"/>
     </w:pPr>
@@ -24781,7 +23857,7 @@
 </file>
 
 <file path=customXml/itemProps1.xml><?xml version="1.0" encoding="utf-8"?>
-<ds:datastoreItem xmlns:ds="http://schemas.openxmlformats.org/officeDocument/2006/customXml" ds:itemID="{FA8E3BCE-3AD1-0749-BA8B-707D5AD0129A}">
+<ds:datastoreItem xmlns:ds="http://schemas.openxmlformats.org/officeDocument/2006/customXml" ds:itemID="{7B7D19F4-9653-F142-8F24-B324F792E51E}">
   <ds:schemaRefs>
     <ds:schemaRef ds:uri="http://schemas.openxmlformats.org/officeDocument/2006/bibliography"/>
   </ds:schemaRefs>

</xml_diff>

<commit_message>
Updated Nemesis manual in line with recent upgrades.
git-svn-id: https://scm.physics.ox.ac.uk/svn/radtrancode/trunk@93 4dc0e162-f54d-4b9e-8a18-81c7a7f2ddce
</commit_message>
<xml_diff>
--- a/manuals/Nemesis_B1.docx
+++ b/manuals/Nemesis_B1.docx
@@ -1,6 +1,6 @@
 
 <file path=word/document.xml><?xml version="1.0" encoding="utf-8"?>
-<w:document xmlns:mo="http://schemas.microsoft.com/office/mac/office/2008/main" xmlns:ve="http://schemas.openxmlformats.org/markup-compatibility/2006" xmlns:mv="urn:schemas-microsoft-com:mac:vml" xmlns:o="urn:schemas-microsoft-com:office:office" xmlns:r="http://schemas.openxmlformats.org/officeDocument/2006/relationships" xmlns:m="http://schemas.openxmlformats.org/officeDocument/2006/math" xmlns:v="urn:schemas-microsoft-com:vml" xmlns:wp="http://schemas.openxmlformats.org/drawingml/2006/wordprocessingDrawing" xmlns:w10="urn:schemas-microsoft-com:office:word" xmlns:w="http://schemas.openxmlformats.org/wordprocessingml/2006/main" xmlns:wne="http://schemas.microsoft.com/office/word/2006/wordml" ve:Ignorable="mv" ve:PreserveAttributes="mv:*">
+<w:document xmlns:wpc="http://schemas.microsoft.com/office/word/2010/wordprocessingCanvas" xmlns:mo="http://schemas.microsoft.com/office/mac/office/2008/main" xmlns:mc="http://schemas.openxmlformats.org/markup-compatibility/2006" xmlns:mv="urn:schemas-microsoft-com:mac:vml" xmlns:o="urn:schemas-microsoft-com:office:office" xmlns:r="http://schemas.openxmlformats.org/officeDocument/2006/relationships" xmlns:m="http://schemas.openxmlformats.org/officeDocument/2006/math" xmlns:v="urn:schemas-microsoft-com:vml" xmlns:wp14="http://schemas.microsoft.com/office/word/2010/wordprocessingDrawing" xmlns:wp="http://schemas.openxmlformats.org/drawingml/2006/wordprocessingDrawing" xmlns:w10="urn:schemas-microsoft-com:office:word" xmlns:w="http://schemas.openxmlformats.org/wordprocessingml/2006/main" xmlns:w14="http://schemas.microsoft.com/office/word/2010/wordml" xmlns:wpg="http://schemas.microsoft.com/office/word/2010/wordprocessingGroup" xmlns:wpi="http://schemas.microsoft.com/office/word/2010/wordprocessingInk" xmlns:wne="http://schemas.microsoft.com/office/word/2006/wordml" xmlns:wps="http://schemas.microsoft.com/office/word/2010/wordprocessingShape" mc:Ignorable="w14 wp14 mv">
   <w:body>
     <w:p>
       <w:pPr>
@@ -140,7 +140,7 @@
           <w:lang w:val="en-US"/>
         </w:rPr>
         <w:drawing>
-          <wp:inline distT="0" distB="0" distL="0" distR="0">
+          <wp:inline distT="0" distB="0" distL="0" distR="0" wp14:anchorId="48DF3A6C" wp14:editId="36D11C7F">
             <wp:extent cx="2286000" cy="4241800"/>
             <wp:effectExtent l="25400" t="0" r="0" b="0"/>
             <wp:docPr id="1" name="Picture 1" descr="nemesis"/>
@@ -157,7 +157,7 @@
                     </pic:cNvPicPr>
                   </pic:nvPicPr>
                   <pic:blipFill>
-                    <a:blip r:embed="rId8"/>
+                    <a:blip r:embed="rId9"/>
                     <a:srcRect/>
                     <a:stretch>
                       <a:fillRect/>
@@ -351,7 +351,7 @@
           <w:left w:w="80" w:type="dxa"/>
           <w:right w:w="80" w:type="dxa"/>
         </w:tblCellMar>
-        <w:tblLook w:val="0000"/>
+        <w:tblLook w:val="0000" w:firstRow="0" w:lastRow="0" w:firstColumn="0" w:lastColumn="0" w:noHBand="0" w:noVBand="0"/>
       </w:tblPr>
       <w:tblGrid>
         <w:gridCol w:w="8280"/>
@@ -379,6 +379,7 @@
               <w:rPr>
                 <w:rFonts w:ascii="Times New Roman" w:hAnsi="Times New Roman"/>
               </w:rPr>
+              <w:lastRenderedPageBreak/>
               <w:t>DOCUMENT TITLE</w:t>
             </w:r>
           </w:p>
@@ -458,7 +459,7 @@
           <w:left w:w="80" w:type="dxa"/>
           <w:right w:w="80" w:type="dxa"/>
         </w:tblCellMar>
-        <w:tblLook w:val="0000"/>
+        <w:tblLook w:val="0000" w:firstRow="0" w:lastRow="0" w:firstColumn="0" w:lastColumn="0" w:noHBand="0" w:noVBand="0"/>
       </w:tblPr>
       <w:tblGrid>
         <w:gridCol w:w="931"/>
@@ -2681,7 +2682,7 @@
           <w:left w:w="80" w:type="dxa"/>
           <w:right w:w="80" w:type="dxa"/>
         </w:tblCellMar>
-        <w:tblLook w:val="0000"/>
+        <w:tblLook w:val="0000" w:firstRow="0" w:lastRow="0" w:firstColumn="0" w:lastColumn="0" w:noHBand="0" w:noVBand="0"/>
       </w:tblPr>
       <w:tblGrid>
         <w:gridCol w:w="432"/>
@@ -3523,17 +3524,22 @@
     <w:p>
       <w:pPr>
         <w:jc w:val="center"/>
-        <w:rPr>
-          <w:rFonts w:ascii="Times New Roman" w:hAnsi="Times New Roman"/>
-          <w:b/>
+        <w:outlineLvl w:val="0"/>
+        <w:rPr>
+          <w:rFonts w:ascii="Times New Roman" w:hAnsi="Times New Roman"/>
+          <w:b/>
+          <w:bCs/>
           <w:sz w:val="28"/>
-        </w:rPr>
-      </w:pPr>
-      <w:r>
-        <w:rPr>
-          <w:rFonts w:ascii="Times New Roman" w:hAnsi="Times New Roman"/>
-          <w:b/>
+          <w:szCs w:val="28"/>
+        </w:rPr>
+      </w:pPr>
+      <w:r>
+        <w:rPr>
+          <w:rFonts w:ascii="Times New Roman" w:hAnsi="Times New Roman"/>
+          <w:b/>
+          <w:bCs/>
           <w:sz w:val="28"/>
+          <w:szCs w:val="28"/>
         </w:rPr>
         <w:t>Table of Contents</w:t>
       </w:r>
@@ -3703,6 +3709,80 @@
     <w:p>
       <w:pPr>
         <w:tabs>
+          <w:tab w:val="left" w:pos="1134"/>
+          <w:tab w:val="left" w:pos="1843"/>
+          <w:tab w:val="right" w:pos="7920"/>
+        </w:tabs>
+        <w:rPr>
+          <w:rFonts w:ascii="Times New Roman" w:hAnsi="Times New Roman"/>
+          <w:b/>
+        </w:rPr>
+      </w:pPr>
+      <w:r>
+        <w:rPr>
+          <w:rFonts w:ascii="Times New Roman" w:hAnsi="Times New Roman"/>
+          <w:b/>
+        </w:rPr>
+        <w:tab/>
+        <w:t>0.3</w:t>
+      </w:r>
+      <w:r>
+        <w:rPr>
+          <w:rFonts w:ascii="Times New Roman" w:hAnsi="Times New Roman"/>
+          <w:b/>
+        </w:rPr>
+        <w:tab/>
+        <w:t>Radiance Units</w:t>
+      </w:r>
+      <w:r>
+        <w:rPr>
+          <w:rFonts w:ascii="Times New Roman" w:hAnsi="Times New Roman"/>
+          <w:b/>
+        </w:rPr>
+        <w:tab/>
+        <w:t>1</w:t>
+      </w:r>
+    </w:p>
+    <w:p>
+      <w:pPr>
+        <w:tabs>
+          <w:tab w:val="left" w:pos="1134"/>
+          <w:tab w:val="left" w:pos="1843"/>
+          <w:tab w:val="right" w:pos="7920"/>
+        </w:tabs>
+        <w:rPr>
+          <w:rFonts w:ascii="Times New Roman" w:hAnsi="Times New Roman"/>
+          <w:b/>
+        </w:rPr>
+      </w:pPr>
+      <w:r>
+        <w:rPr>
+          <w:rFonts w:ascii="Times New Roman" w:hAnsi="Times New Roman"/>
+          <w:b/>
+        </w:rPr>
+        <w:tab/>
+        <w:t>0.4</w:t>
+      </w:r>
+      <w:r>
+        <w:rPr>
+          <w:rFonts w:ascii="Times New Roman" w:hAnsi="Times New Roman"/>
+          <w:b/>
+        </w:rPr>
+        <w:tab/>
+        <w:t>Nemesis variants</w:t>
+      </w:r>
+      <w:r>
+        <w:rPr>
+          <w:rFonts w:ascii="Times New Roman" w:hAnsi="Times New Roman"/>
+          <w:b/>
+        </w:rPr>
+        <w:tab/>
+        <w:t>2</w:t>
+      </w:r>
+    </w:p>
+    <w:p>
+      <w:pPr>
+        <w:tabs>
           <w:tab w:val="left" w:pos="720"/>
           <w:tab w:val="left" w:pos="1440"/>
           <w:tab w:val="right" w:pos="7920"/>
@@ -3734,7 +3814,13 @@
           <w:b/>
         </w:rPr>
         <w:tab/>
-        <w:t>2</w:t>
+      </w:r>
+      <w:r>
+        <w:rPr>
+          <w:rFonts w:ascii="Times New Roman" w:hAnsi="Times New Roman"/>
+          <w:b/>
+        </w:rPr>
+        <w:t>3</w:t>
       </w:r>
     </w:p>
     <w:p>
@@ -3771,7 +3857,13 @@
           <w:b/>
         </w:rPr>
         <w:tab/>
-        <w:t>3</w:t>
+      </w:r>
+      <w:r>
+        <w:rPr>
+          <w:rFonts w:ascii="Times New Roman" w:hAnsi="Times New Roman"/>
+          <w:b/>
+        </w:rPr>
+        <w:t>4</w:t>
       </w:r>
     </w:p>
     <w:p>
@@ -3808,7 +3900,13 @@
           <w:b/>
         </w:rPr>
         <w:tab/>
-        <w:t>4</w:t>
+      </w:r>
+      <w:r>
+        <w:rPr>
+          <w:rFonts w:ascii="Times New Roman" w:hAnsi="Times New Roman"/>
+          <w:b/>
+        </w:rPr>
+        <w:t>5</w:t>
       </w:r>
     </w:p>
     <w:p>
@@ -3845,7 +3943,13 @@
           <w:b/>
         </w:rPr>
         <w:tab/>
-        <w:t>4</w:t>
+      </w:r>
+      <w:r>
+        <w:rPr>
+          <w:rFonts w:ascii="Times New Roman" w:hAnsi="Times New Roman"/>
+          <w:b/>
+        </w:rPr>
+        <w:t>5</w:t>
       </w:r>
     </w:p>
     <w:p>
@@ -3882,7 +3986,13 @@
           <w:b/>
         </w:rPr>
         <w:tab/>
-        <w:t>5</w:t>
+      </w:r>
+      <w:r>
+        <w:rPr>
+          <w:rFonts w:ascii="Times New Roman" w:hAnsi="Times New Roman"/>
+          <w:b/>
+        </w:rPr>
+        <w:t>7</w:t>
       </w:r>
     </w:p>
     <w:p>
@@ -3919,7 +4029,13 @@
           <w:b/>
         </w:rPr>
         <w:tab/>
-        <w:t>6</w:t>
+      </w:r>
+      <w:r>
+        <w:rPr>
+          <w:rFonts w:ascii="Times New Roman" w:hAnsi="Times New Roman"/>
+          <w:b/>
+        </w:rPr>
+        <w:t>7</w:t>
       </w:r>
     </w:p>
     <w:p>
@@ -3956,7 +4072,13 @@
           <w:b/>
         </w:rPr>
         <w:tab/>
-        <w:t>7</w:t>
+      </w:r>
+      <w:r>
+        <w:rPr>
+          <w:rFonts w:ascii="Times New Roman" w:hAnsi="Times New Roman"/>
+          <w:b/>
+        </w:rPr>
+        <w:t>9</w:t>
       </w:r>
     </w:p>
     <w:p>
@@ -3993,7 +4115,13 @@
           <w:b/>
         </w:rPr>
         <w:tab/>
-        <w:t>7</w:t>
+      </w:r>
+      <w:r>
+        <w:rPr>
+          <w:rFonts w:ascii="Times New Roman" w:hAnsi="Times New Roman"/>
+          <w:b/>
+        </w:rPr>
+        <w:t>9</w:t>
       </w:r>
     </w:p>
     <w:p>
@@ -4030,7 +4158,13 @@
           <w:b/>
         </w:rPr>
         <w:tab/>
-        <w:t>10</w:t>
+      </w:r>
+      <w:r>
+        <w:rPr>
+          <w:rFonts w:ascii="Times New Roman" w:hAnsi="Times New Roman"/>
+          <w:b/>
+        </w:rPr>
+        <w:t>12</w:t>
       </w:r>
     </w:p>
     <w:p>
@@ -4067,7 +4201,13 @@
           <w:b/>
         </w:rPr>
         <w:tab/>
-        <w:t>12</w:t>
+      </w:r>
+      <w:r>
+        <w:rPr>
+          <w:rFonts w:ascii="Times New Roman" w:hAnsi="Times New Roman"/>
+          <w:b/>
+        </w:rPr>
+        <w:t>14</w:t>
       </w:r>
     </w:p>
     <w:p>
@@ -4104,7 +4244,198 @@
           <w:b/>
         </w:rPr>
         <w:tab/>
-        <w:t>14</w:t>
+      </w:r>
+      <w:r>
+        <w:rPr>
+          <w:rFonts w:ascii="Times New Roman" w:hAnsi="Times New Roman"/>
+          <w:b/>
+        </w:rPr>
+        <w:t>16</w:t>
+      </w:r>
+    </w:p>
+    <w:p>
+      <w:pPr>
+        <w:tabs>
+          <w:tab w:val="left" w:pos="1134"/>
+          <w:tab w:val="left" w:pos="1843"/>
+          <w:tab w:val="right" w:pos="7920"/>
+        </w:tabs>
+        <w:rPr>
+          <w:rFonts w:ascii="Times New Roman" w:hAnsi="Times New Roman"/>
+          <w:b/>
+        </w:rPr>
+      </w:pPr>
+      <w:r>
+        <w:rPr>
+          <w:rFonts w:ascii="Times New Roman" w:hAnsi="Times New Roman"/>
+          <w:b/>
+        </w:rPr>
+        <w:tab/>
+        <w:t>3.5</w:t>
+      </w:r>
+      <w:r>
+        <w:rPr>
+          <w:rFonts w:ascii="Times New Roman" w:hAnsi="Times New Roman"/>
+          <w:b/>
+        </w:rPr>
+        <w:tab/>
+        <w:t>Fractional cloud cover file fcloud.prf format</w:t>
+      </w:r>
+      <w:r>
+        <w:rPr>
+          <w:rFonts w:ascii="Times New Roman" w:hAnsi="Times New Roman"/>
+          <w:b/>
+        </w:rPr>
+        <w:tab/>
+        <w:t>16</w:t>
+      </w:r>
+    </w:p>
+    <w:p>
+      <w:pPr>
+        <w:tabs>
+          <w:tab w:val="left" w:pos="1134"/>
+          <w:tab w:val="left" w:pos="1843"/>
+          <w:tab w:val="right" w:pos="7920"/>
+        </w:tabs>
+        <w:rPr>
+          <w:rFonts w:ascii="Times New Roman" w:hAnsi="Times New Roman"/>
+          <w:b/>
+        </w:rPr>
+      </w:pPr>
+      <w:r>
+        <w:rPr>
+          <w:rFonts w:ascii="Times New Roman" w:hAnsi="Times New Roman"/>
+          <w:b/>
+        </w:rPr>
+        <w:tab/>
+        <w:t>3.6</w:t>
+      </w:r>
+      <w:r>
+        <w:rPr>
+          <w:rFonts w:ascii="Times New Roman" w:hAnsi="Times New Roman"/>
+          <w:b/>
+        </w:rPr>
+        <w:tab/>
+        <w:t>Reference Solar/Stellar spectrum .sol file.</w:t>
+      </w:r>
+      <w:r>
+        <w:rPr>
+          <w:rFonts w:ascii="Times New Roman" w:hAnsi="Times New Roman"/>
+          <w:b/>
+        </w:rPr>
+        <w:tab/>
+        <w:t>17</w:t>
+      </w:r>
+    </w:p>
+    <w:p>
+      <w:pPr>
+        <w:tabs>
+          <w:tab w:val="left" w:pos="1134"/>
+          <w:tab w:val="left" w:pos="1843"/>
+          <w:tab w:val="right" w:pos="7920"/>
+        </w:tabs>
+        <w:rPr>
+          <w:rFonts w:ascii="Times New Roman" w:hAnsi="Times New Roman"/>
+          <w:b/>
+        </w:rPr>
+      </w:pPr>
+      <w:r>
+        <w:rPr>
+          <w:rFonts w:ascii="Times New Roman" w:hAnsi="Times New Roman"/>
+          <w:b/>
+        </w:rPr>
+        <w:tab/>
+        <w:t>3.7</w:t>
+      </w:r>
+      <w:r>
+        <w:rPr>
+          <w:rFonts w:ascii="Times New Roman" w:hAnsi="Times New Roman"/>
+          <w:b/>
+        </w:rPr>
+        <w:tab/>
+        <w:t>Collision induced absorption .cia file.</w:t>
+      </w:r>
+      <w:r>
+        <w:rPr>
+          <w:rFonts w:ascii="Times New Roman" w:hAnsi="Times New Roman"/>
+          <w:b/>
+        </w:rPr>
+        <w:tab/>
+        <w:t>17</w:t>
+      </w:r>
+    </w:p>
+    <w:p>
+      <w:pPr>
+        <w:tabs>
+          <w:tab w:val="left" w:pos="1134"/>
+          <w:tab w:val="left" w:pos="1843"/>
+          <w:tab w:val="right" w:pos="7920"/>
+        </w:tabs>
+        <w:rPr>
+          <w:rFonts w:ascii="Times New Roman" w:hAnsi="Times New Roman"/>
+          <w:b/>
+        </w:rPr>
+      </w:pPr>
+      <w:r>
+        <w:rPr>
+          <w:rFonts w:ascii="Times New Roman" w:hAnsi="Times New Roman"/>
+          <w:b/>
+        </w:rPr>
+        <w:tab/>
+        <w:t>3.8</w:t>
+      </w:r>
+      <w:r>
+        <w:rPr>
+          <w:rFonts w:ascii="Times New Roman" w:hAnsi="Times New Roman"/>
+          <w:b/>
+        </w:rPr>
+        <w:tab/>
+        <w:t>Additional flags .fla file</w:t>
+      </w:r>
+      <w:r>
+        <w:rPr>
+          <w:rFonts w:ascii="Times New Roman" w:hAnsi="Times New Roman"/>
+          <w:b/>
+        </w:rPr>
+        <w:tab/>
+        <w:t>17</w:t>
+      </w:r>
+    </w:p>
+    <w:p>
+      <w:pPr>
+        <w:tabs>
+          <w:tab w:val="left" w:pos="1134"/>
+          <w:tab w:val="left" w:pos="1843"/>
+          <w:tab w:val="right" w:pos="7920"/>
+        </w:tabs>
+        <w:rPr>
+          <w:rFonts w:ascii="Times New Roman" w:hAnsi="Times New Roman"/>
+          <w:b/>
+        </w:rPr>
+      </w:pPr>
+      <w:r>
+        <w:rPr>
+          <w:rFonts w:ascii="Times New Roman" w:hAnsi="Times New Roman"/>
+          <w:b/>
+        </w:rPr>
+        <w:tab/>
+        <w:t>3.9</w:t>
+      </w:r>
+      <w:r>
+        <w:rPr>
+          <w:rFonts w:ascii="Times New Roman" w:hAnsi="Times New Roman"/>
+          <w:b/>
+        </w:rPr>
+        <w:tab/>
+        <w:t>Additional reflecting atmosphere calculation .rfl file</w:t>
+      </w:r>
+      <w:r>
+        <w:rPr>
+          <w:rFonts w:ascii="Times New Roman" w:hAnsi="Times New Roman"/>
+          <w:b/>
+        </w:rPr>
+        <w:tab/>
+        <w:t xml:space="preserve">18 </w:t>
       </w:r>
     </w:p>
     <w:p>
@@ -4133,7 +4464,14 @@
           <w:b/>
         </w:rPr>
         <w:tab/>
-        <w:t>Differences between Nemesis and previous codes</w:t>
+        <w:t>Differences betwe</w:t>
+      </w:r>
+      <w:r>
+        <w:rPr>
+          <w:rFonts w:ascii="Times New Roman" w:hAnsi="Times New Roman"/>
+          <w:b/>
+        </w:rPr>
+        <w:t>en Nemesis and previous codes</w:t>
       </w:r>
       <w:r>
         <w:rPr>
@@ -4141,7 +4479,7 @@
           <w:b/>
         </w:rPr>
         <w:tab/>
-        <w:t>14</w:t>
+        <w:t>18</w:t>
       </w:r>
     </w:p>
     <w:p>
@@ -4178,7 +4516,13 @@
           <w:b/>
         </w:rPr>
         <w:tab/>
-        <w:t>15</w:t>
+      </w:r>
+      <w:r>
+        <w:rPr>
+          <w:rFonts w:ascii="Times New Roman" w:hAnsi="Times New Roman"/>
+          <w:b/>
+        </w:rPr>
+        <w:t>19</w:t>
       </w:r>
     </w:p>
     <w:p>
@@ -4215,7 +4559,7 @@
           <w:b/>
         </w:rPr>
         <w:tab/>
-        <w:t>15</w:t>
+        <w:t>19</w:t>
       </w:r>
     </w:p>
     <w:p>
@@ -4252,7 +4596,13 @@
           <w:b/>
         </w:rPr>
         <w:tab/>
-        <w:t>16</w:t>
+      </w:r>
+      <w:r>
+        <w:rPr>
+          <w:rFonts w:ascii="Times New Roman" w:hAnsi="Times New Roman"/>
+          <w:b/>
+        </w:rPr>
+        <w:t>20</w:t>
       </w:r>
     </w:p>
     <w:p>
@@ -4281,7 +4631,7 @@
           <w:b/>
         </w:rPr>
         <w:tab/>
-        <w:t>Notes</w:t>
+        <w:t>Significant offshoots</w:t>
       </w:r>
       <w:r>
         <w:rPr>
@@ -4289,7 +4639,7 @@
           <w:b/>
         </w:rPr>
         <w:tab/>
-        <w:t>16</w:t>
+        <w:t>20</w:t>
       </w:r>
     </w:p>
     <w:p>
@@ -4318,7 +4668,7 @@
           <w:b/>
         </w:rPr>
         <w:tab/>
-        <w:t>Matrix inversion stability</w:t>
+        <w:t>NemesisL</w:t>
       </w:r>
       <w:r>
         <w:rPr>
@@ -4326,7 +4676,7 @@
           <w:b/>
         </w:rPr>
         <w:tab/>
-        <w:t>16</w:t>
+        <w:t>20</w:t>
       </w:r>
     </w:p>
     <w:p>
@@ -4355,7 +4705,7 @@
           <w:b/>
         </w:rPr>
         <w:tab/>
-        <w:t>Constraints and exact solutions</w:t>
+        <w:t>NemesisMCS</w:t>
       </w:r>
       <w:r>
         <w:rPr>
@@ -4363,7 +4713,7 @@
           <w:b/>
         </w:rPr>
         <w:tab/>
-        <w:t>17</w:t>
+        <w:t>20</w:t>
       </w:r>
     </w:p>
     <w:p>
@@ -4392,32 +4742,7 @@
           <w:b/>
         </w:rPr>
         <w:tab/>
-      </w:r>
-      <w:r>
-        <w:rPr>
-          <w:b/>
-        </w:rPr>
-        <w:t xml:space="preserve">Converting </w:t>
-      </w:r>
-      <w:r>
-        <w:rPr>
-          <w:rFonts w:ascii="Times New Roman" w:hAnsi="Times New Roman"/>
-          <w:b/>
-        </w:rPr>
-        <w:t>Newcphase</w:t>
-      </w:r>
-      <w:r>
-        <w:rPr>
-          <w:b/>
-        </w:rPr>
-        <w:t xml:space="preserve"> retrievals to </w:t>
-      </w:r>
-      <w:r>
-        <w:rPr>
-          <w:rFonts w:ascii="Times New Roman" w:hAnsi="Times New Roman"/>
-          <w:b/>
-        </w:rPr>
-        <w:t>Nemesis</w:t>
+        <w:t>Nemesisdisc</w:t>
       </w:r>
       <w:r>
         <w:rPr>
@@ -4425,7 +4750,7 @@
           <w:b/>
         </w:rPr>
         <w:tab/>
-        <w:t>18</w:t>
+        <w:t>20</w:t>
       </w:r>
     </w:p>
     <w:p>
@@ -4454,13 +4779,7 @@
           <w:b/>
         </w:rPr>
         <w:tab/>
-      </w:r>
-      <w:r>
-        <w:rPr>
-          <w:rFonts w:ascii="Times New Roman" w:hAnsi="Times New Roman"/>
-          <w:b/>
-        </w:rPr>
-        <w:t>Optimisation of retrieval code</w:t>
+        <w:t>NemesisPT</w:t>
       </w:r>
       <w:r>
         <w:rPr>
@@ -4468,7 +4787,63 @@
           <w:b/>
         </w:rPr>
         <w:tab/>
-        <w:t>19</w:t>
+        <w:t>21</w:t>
+      </w:r>
+    </w:p>
+    <w:p>
+      <w:pPr>
+        <w:tabs>
+          <w:tab w:val="left" w:pos="720"/>
+          <w:tab w:val="left" w:pos="1440"/>
+          <w:tab w:val="right" w:pos="7920"/>
+        </w:tabs>
+        <w:rPr>
+          <w:rFonts w:ascii="Times New Roman" w:hAnsi="Times New Roman"/>
+          <w:b/>
+        </w:rPr>
+      </w:pPr>
+      <w:r>
+        <w:rPr>
+          <w:rFonts w:ascii="Times New Roman" w:hAnsi="Times New Roman"/>
+          <w:b/>
+        </w:rPr>
+        <w:t>9</w:t>
+      </w:r>
+      <w:r>
+        <w:rPr>
+          <w:rFonts w:ascii="Times New Roman" w:hAnsi="Times New Roman"/>
+          <w:b/>
+        </w:rPr>
+        <w:t>.</w:t>
+      </w:r>
+      <w:r>
+        <w:rPr>
+          <w:rFonts w:ascii="Times New Roman" w:hAnsi="Times New Roman"/>
+          <w:b/>
+        </w:rPr>
+        <w:tab/>
+        <w:t>Notes</w:t>
+      </w:r>
+      <w:r>
+        <w:rPr>
+          <w:rFonts w:ascii="Times New Roman" w:hAnsi="Times New Roman"/>
+          <w:b/>
+        </w:rPr>
+        <w:tab/>
+      </w:r>
+      <w:r>
+        <w:rPr>
+          <w:rFonts w:ascii="Times New Roman" w:hAnsi="Times New Roman"/>
+          <w:b/>
+        </w:rPr>
+        <w:tab/>
+      </w:r>
+      <w:r>
+        <w:rPr>
+          <w:rFonts w:ascii="Times New Roman" w:hAnsi="Times New Roman"/>
+          <w:b/>
+        </w:rPr>
+        <w:t>21</w:t>
       </w:r>
     </w:p>
     <w:p>
@@ -4483,6 +4858,239 @@
           <w:b/>
         </w:rPr>
       </w:pPr>
+      <w:r>
+        <w:rPr>
+          <w:rFonts w:ascii="Times New Roman" w:hAnsi="Times New Roman"/>
+          <w:b/>
+        </w:rPr>
+        <w:tab/>
+        <w:t>9</w:t>
+      </w:r>
+      <w:r>
+        <w:rPr>
+          <w:rFonts w:ascii="Times New Roman" w:hAnsi="Times New Roman"/>
+          <w:b/>
+        </w:rPr>
+        <w:t>.1</w:t>
+      </w:r>
+      <w:r>
+        <w:rPr>
+          <w:rFonts w:ascii="Times New Roman" w:hAnsi="Times New Roman"/>
+          <w:b/>
+        </w:rPr>
+        <w:tab/>
+        <w:t>Matrix inversion stability</w:t>
+      </w:r>
+      <w:r>
+        <w:rPr>
+          <w:rFonts w:ascii="Times New Roman" w:hAnsi="Times New Roman"/>
+          <w:b/>
+        </w:rPr>
+        <w:tab/>
+      </w:r>
+      <w:r>
+        <w:rPr>
+          <w:rFonts w:ascii="Times New Roman" w:hAnsi="Times New Roman"/>
+          <w:b/>
+        </w:rPr>
+        <w:t>21</w:t>
+      </w:r>
+    </w:p>
+    <w:p>
+      <w:pPr>
+        <w:tabs>
+          <w:tab w:val="left" w:pos="1134"/>
+          <w:tab w:val="left" w:pos="1843"/>
+          <w:tab w:val="right" w:pos="7920"/>
+        </w:tabs>
+        <w:rPr>
+          <w:rFonts w:ascii="Times New Roman" w:hAnsi="Times New Roman"/>
+          <w:b/>
+        </w:rPr>
+      </w:pPr>
+      <w:r>
+        <w:rPr>
+          <w:rFonts w:ascii="Times New Roman" w:hAnsi="Times New Roman"/>
+          <w:b/>
+        </w:rPr>
+        <w:tab/>
+        <w:t>9</w:t>
+      </w:r>
+      <w:r>
+        <w:rPr>
+          <w:rFonts w:ascii="Times New Roman" w:hAnsi="Times New Roman"/>
+          <w:b/>
+        </w:rPr>
+        <w:t>.2</w:t>
+      </w:r>
+      <w:r>
+        <w:rPr>
+          <w:rFonts w:ascii="Times New Roman" w:hAnsi="Times New Roman"/>
+          <w:b/>
+        </w:rPr>
+        <w:tab/>
+        <w:t>Constraints and exact solutions</w:t>
+      </w:r>
+      <w:r>
+        <w:rPr>
+          <w:rFonts w:ascii="Times New Roman" w:hAnsi="Times New Roman"/>
+          <w:b/>
+        </w:rPr>
+        <w:tab/>
+      </w:r>
+      <w:r>
+        <w:rPr>
+          <w:rFonts w:ascii="Times New Roman" w:hAnsi="Times New Roman"/>
+          <w:b/>
+        </w:rPr>
+        <w:t>21</w:t>
+      </w:r>
+    </w:p>
+    <w:p>
+      <w:pPr>
+        <w:tabs>
+          <w:tab w:val="left" w:pos="1134"/>
+          <w:tab w:val="left" w:pos="1843"/>
+          <w:tab w:val="right" w:pos="7920"/>
+        </w:tabs>
+        <w:rPr>
+          <w:rFonts w:ascii="Times New Roman" w:hAnsi="Times New Roman"/>
+          <w:b/>
+        </w:rPr>
+      </w:pPr>
+      <w:r>
+        <w:rPr>
+          <w:rFonts w:ascii="Times New Roman" w:hAnsi="Times New Roman"/>
+          <w:b/>
+        </w:rPr>
+        <w:tab/>
+        <w:t>9</w:t>
+      </w:r>
+      <w:r>
+        <w:rPr>
+          <w:rFonts w:ascii="Times New Roman" w:hAnsi="Times New Roman"/>
+          <w:b/>
+        </w:rPr>
+        <w:t>.3</w:t>
+      </w:r>
+      <w:r>
+        <w:rPr>
+          <w:rFonts w:ascii="Times New Roman" w:hAnsi="Times New Roman"/>
+          <w:b/>
+        </w:rPr>
+        <w:tab/>
+      </w:r>
+      <w:r>
+        <w:rPr>
+          <w:b/>
+        </w:rPr>
+        <w:t xml:space="preserve">Converting </w:t>
+      </w:r>
+      <w:r>
+        <w:rPr>
+          <w:rFonts w:ascii="Times New Roman" w:hAnsi="Times New Roman"/>
+          <w:b/>
+        </w:rPr>
+        <w:t>Newcphase</w:t>
+      </w:r>
+      <w:r>
+        <w:rPr>
+          <w:b/>
+        </w:rPr>
+        <w:t xml:space="preserve"> retrievals to </w:t>
+      </w:r>
+      <w:r>
+        <w:rPr>
+          <w:rFonts w:ascii="Times New Roman" w:hAnsi="Times New Roman"/>
+          <w:b/>
+        </w:rPr>
+        <w:t>Nemesis</w:t>
+      </w:r>
+      <w:r>
+        <w:rPr>
+          <w:rFonts w:ascii="Times New Roman" w:hAnsi="Times New Roman"/>
+          <w:b/>
+        </w:rPr>
+        <w:tab/>
+      </w:r>
+      <w:r>
+        <w:rPr>
+          <w:rFonts w:ascii="Times New Roman" w:hAnsi="Times New Roman"/>
+          <w:b/>
+        </w:rPr>
+        <w:t>23</w:t>
+      </w:r>
+    </w:p>
+    <w:p>
+      <w:pPr>
+        <w:tabs>
+          <w:tab w:val="left" w:pos="1134"/>
+          <w:tab w:val="left" w:pos="1843"/>
+          <w:tab w:val="right" w:pos="7920"/>
+        </w:tabs>
+        <w:rPr>
+          <w:rFonts w:ascii="Times New Roman" w:hAnsi="Times New Roman"/>
+          <w:b/>
+        </w:rPr>
+      </w:pPr>
+      <w:r>
+        <w:rPr>
+          <w:rFonts w:ascii="Times New Roman" w:hAnsi="Times New Roman"/>
+          <w:b/>
+        </w:rPr>
+        <w:tab/>
+        <w:t>9</w:t>
+      </w:r>
+      <w:r>
+        <w:rPr>
+          <w:rFonts w:ascii="Times New Roman" w:hAnsi="Times New Roman"/>
+          <w:b/>
+        </w:rPr>
+        <w:t>.4</w:t>
+      </w:r>
+      <w:r>
+        <w:rPr>
+          <w:rFonts w:ascii="Times New Roman" w:hAnsi="Times New Roman"/>
+          <w:b/>
+        </w:rPr>
+        <w:tab/>
+      </w:r>
+      <w:r>
+        <w:rPr>
+          <w:rFonts w:ascii="Times New Roman" w:hAnsi="Times New Roman"/>
+          <w:b/>
+        </w:rPr>
+        <w:t>Optimisation of retrieval code</w:t>
+      </w:r>
+      <w:r>
+        <w:rPr>
+          <w:rFonts w:ascii="Times New Roman" w:hAnsi="Times New Roman"/>
+          <w:b/>
+        </w:rPr>
+        <w:tab/>
+      </w:r>
+      <w:r>
+        <w:rPr>
+          <w:rFonts w:ascii="Times New Roman" w:hAnsi="Times New Roman"/>
+          <w:b/>
+        </w:rPr>
+        <w:t>24</w:t>
+      </w:r>
+      <w:bookmarkStart w:id="0" w:name="_GoBack"/>
+      <w:bookmarkEnd w:id="0"/>
+    </w:p>
+    <w:p>
+      <w:pPr>
+        <w:tabs>
+          <w:tab w:val="left" w:pos="1134"/>
+          <w:tab w:val="left" w:pos="1843"/>
+          <w:tab w:val="right" w:pos="7920"/>
+        </w:tabs>
+        <w:rPr>
+          <w:rFonts w:ascii="Times New Roman" w:hAnsi="Times New Roman"/>
+          <w:b/>
+        </w:rPr>
+      </w:pPr>
     </w:p>
     <w:p>
       <w:pPr>
@@ -4510,11 +5118,12 @@
           <w:rFonts w:ascii="Times New Roman" w:hAnsi="Times New Roman"/>
         </w:rPr>
         <w:sectPr>
-          <w:headerReference w:type="even" r:id="rId9"/>
-          <w:headerReference w:type="default" r:id="rId10"/>
-          <w:footerReference w:type="default" r:id="rId11"/>
+          <w:headerReference w:type="even" r:id="rId10"/>
+          <w:headerReference w:type="default" r:id="rId11"/>
+          <w:footerReference w:type="default" r:id="rId12"/>
           <w:pgSz w:w="12240" w:h="15840" w:code="1"/>
-          <w:pgMar w:top="1440" w:right="1800" w:bottom="1440" w:left="1800" w:gutter="0"/>
+          <w:pgMar w:top="1440" w:right="1800" w:bottom="1440" w:left="1800" w:header="720" w:footer="720" w:gutter="0"/>
+          <w:cols w:space="720"/>
         </w:sectPr>
       </w:pPr>
     </w:p>
@@ -5360,6 +5969,7 @@
           <w:rFonts w:ascii="Times New Roman" w:hAnsi="Times New Roman"/>
           <w:b/>
         </w:rPr>
+        <w:lastRenderedPageBreak/>
         <w:t xml:space="preserve">0.4. </w:t>
       </w:r>
       <w:r>
@@ -5374,7 +5984,7 @@
           <w:rFonts w:ascii="Times New Roman" w:hAnsi="Times New Roman"/>
           <w:b/>
         </w:rPr>
-        <w:t xml:space="preserve"> variants.</w:t>
+        <w:t xml:space="preserve"> variants</w:t>
       </w:r>
     </w:p>
     <w:p>
@@ -5952,6 +6562,13 @@
           <w:b/>
         </w:rPr>
         <w:br w:type="page"/>
+      </w:r>
+      <w:r>
+        <w:rPr>
+          <w:rFonts w:ascii="Times New Roman" w:hAnsi="Times New Roman"/>
+          <w:b/>
+        </w:rPr>
+        <w:lastRenderedPageBreak/>
         <w:t>1. Introduction</w:t>
       </w:r>
     </w:p>
@@ -6528,6 +7145,7 @@
         <w:rPr>
           <w:rFonts w:ascii="Copperplate Gothic Light" w:hAnsi="Copperplate Gothic Light"/>
         </w:rPr>
+        <w:lastRenderedPageBreak/>
         <w:t>Nemesis</w:t>
       </w:r>
       <w:r>
@@ -6535,6 +7153,30 @@
           <w:rFonts w:ascii="Times New Roman" w:hAnsi="Times New Roman"/>
         </w:rPr>
         <w:t xml:space="preserve"> has been extended to be able to model primary and secondary transit spectra of exoplanets.</w:t>
+      </w:r>
+    </w:p>
+    <w:p>
+      <w:pPr>
+        <w:numPr>
+          <w:ilvl w:val="0"/>
+          <w:numId w:val="27"/>
+        </w:numPr>
+        <w:jc w:val="both"/>
+        <w:rPr>
+          <w:rFonts w:ascii="Times New Roman" w:hAnsi="Times New Roman"/>
+        </w:rPr>
+      </w:pPr>
+      <w:r>
+        <w:rPr>
+          <w:rFonts w:ascii="Copperplate Gothic Light" w:hAnsi="Copperplate Gothic Light"/>
+        </w:rPr>
+        <w:t>Nemesis</w:t>
+      </w:r>
+      <w:r>
+        <w:rPr>
+          <w:rFonts w:ascii="Times New Roman" w:hAnsi="Times New Roman"/>
+        </w:rPr>
+        <w:t xml:space="preserve"> has been extended to be able to deal with profiles where the sum of vmrs at each level is made to add up to 1.0. This also means that the molecular weight can be calculated at each level rather than assumimg the same value at all levels.</w:t>
       </w:r>
     </w:p>
     <w:p>
@@ -6863,6 +7505,7 @@
           <w:rFonts w:ascii="Times New Roman" w:hAnsi="Times New Roman"/>
           <w:b/>
         </w:rPr>
+        <w:lastRenderedPageBreak/>
         <w:t xml:space="preserve">2. Running </w:t>
       </w:r>
       <w:r>
@@ -7437,7 +8080,14 @@
         <w:rPr>
           <w:rFonts w:ascii="Times New Roman" w:hAnsi="Times New Roman"/>
         </w:rPr>
-        <w:t xml:space="preserve"> This file needs to be defined only for cases where the observation is </w:t>
+        <w:t xml:space="preserve"> This file needs to be </w:t>
+      </w:r>
+      <w:r>
+        <w:rPr>
+          <w:rFonts w:ascii="Times New Roman" w:hAnsi="Times New Roman"/>
+        </w:rPr>
+        <w:lastRenderedPageBreak/>
+        <w:t xml:space="preserve">defined only for cases where the observation is </w:t>
       </w:r>
       <w:r>
         <w:rPr>
@@ -7955,6 +8605,7 @@
         <w:rPr>
           <w:rFonts w:ascii="Times New Roman" w:hAnsi="Times New Roman"/>
         </w:rPr>
+        <w:lastRenderedPageBreak/>
         <w:t xml:space="preserve">The code is then run either by typing ‘Nemesis’ and then entering &lt;runname&gt;, or by typing ‘Nemesis &lt; runname.nam &gt; test.prc &amp;’. </w:t>
       </w:r>
     </w:p>
@@ -8636,6 +9287,7 @@
         <w:rPr>
           <w:rFonts w:ascii="Courier New" w:hAnsi="Courier New" w:cs="Courier New"/>
         </w:rPr>
+        <w:lastRenderedPageBreak/>
         <w:t>scanmretnew.pro</w:t>
       </w:r>
       <w:r>
@@ -8961,6 +9613,13 @@
           <w:b/>
         </w:rPr>
         <w:br w:type="page"/>
+      </w:r>
+      <w:r>
+        <w:rPr>
+          <w:rFonts w:ascii="Times New Roman" w:hAnsi="Times New Roman"/>
+          <w:b/>
+        </w:rPr>
+        <w:lastRenderedPageBreak/>
         <w:t>3</w:t>
       </w:r>
       <w:r>
@@ -9672,7 +10331,14 @@
         <w:rPr>
           <w:rFonts w:ascii="Times New Roman" w:hAnsi="Times New Roman"/>
         </w:rPr>
-        <w:t xml:space="preserve"> fractional cloud cover. Defining N as –VARIDENT(IVAR,1), if N ≤ NCONT (the number of aerosol types defined in aerosol.ref and runname.xsc) then the profile is aerosol density with ICONT = N.</w:t>
+        <w:t xml:space="preserve"> fractional cloud cover. Defining N as –VARIDENT(IVAR,1), if </w:t>
+      </w:r>
+      <w:r>
+        <w:rPr>
+          <w:rFonts w:ascii="Times New Roman" w:hAnsi="Times New Roman"/>
+        </w:rPr>
+        <w:lastRenderedPageBreak/>
+        <w:t>N ≤ NCONT (the number of aerosol types defined in aerosol.ref and runname.xsc) then the profile is aerosol density with ICONT = N.</w:t>
       </w:r>
     </w:p>
     <w:p>
@@ -9902,7 +10568,19 @@
         <w:rPr>
           <w:rFonts w:ascii="Times New Roman" w:hAnsi="Times New Roman"/>
         </w:rPr>
-        <w:t>. However, if the parameter considered is atmospheric then the third element of VARIDENT(IVAR), i.e. VARIDENT(IVAR,3), is a parameterisation code for how the profile is to be represented. There are currently five methods, but this may be easily extended in future. Currently valid VARIDENT(IVAR,3) codes are:</w:t>
+        <w:t xml:space="preserve">. However, if the parameter considered is atmospheric then the third element of VARIDENT(IVAR), i.e. VARIDENT(IVAR,3), is a parameterisation code for how the profile is to be represented. There are currently </w:t>
+      </w:r>
+      <w:r>
+        <w:rPr>
+          <w:rFonts w:ascii="Times New Roman" w:hAnsi="Times New Roman"/>
+        </w:rPr>
+        <w:t>ten</w:t>
+      </w:r>
+      <w:r>
+        <w:rPr>
+          <w:rFonts w:ascii="Times New Roman" w:hAnsi="Times New Roman"/>
+        </w:rPr>
+        <w:t xml:space="preserve"> methods, but this may be easily extended in future. Currently valid VARIDENT(IVAR,3) codes are:</w:t>
       </w:r>
     </w:p>
     <w:p>
@@ -9933,7 +10611,19 @@
           <w:rFonts w:ascii="Times New Roman" w:hAnsi="Times New Roman"/>
         </w:rPr>
         <w:tab/>
-        <w:t xml:space="preserve">Profile is to be treated as continuous over the pressure range of runname.ref, the next line of the .apr file should then contain a filename which specifies the </w:t>
+        <w:t>Profile is to be treated as continuous over the pressure range of runname.ref, the next line of the .apr file should then contain a filename</w:t>
+      </w:r>
+      <w:r>
+        <w:rPr>
+          <w:rFonts w:ascii="Times New Roman" w:hAnsi="Times New Roman"/>
+        </w:rPr>
+        <w:t>,</w:t>
+      </w:r>
+      <w:r>
+        <w:rPr>
+          <w:rFonts w:ascii="Times New Roman" w:hAnsi="Times New Roman"/>
+        </w:rPr>
+        <w:t xml:space="preserve"> which specifies the </w:t>
       </w:r>
       <w:r>
         <w:rPr>
@@ -10182,6 +10872,7 @@
         <w:rPr>
           <w:rFonts w:ascii="Times New Roman" w:hAnsi="Times New Roman"/>
         </w:rPr>
+        <w:lastRenderedPageBreak/>
         <w:t>1</w:t>
       </w:r>
       <w:r>
@@ -10327,368 +11018,26 @@
     </w:p>
     <w:p>
       <w:pPr>
-        <w:ind w:left="709" w:hanging="425"/>
-        <w:jc w:val="both"/>
-        <w:rPr>
-          <w:rFonts w:ascii="Times New Roman" w:hAnsi="Times New Roman"/>
-        </w:rPr>
-      </w:pPr>
-      <w:r>
-        <w:rPr>
-          <w:rFonts w:ascii="Times New Roman" w:hAnsi="Times New Roman"/>
-        </w:rPr>
-        <w:t>5</w:t>
-      </w:r>
-      <w:r>
-        <w:rPr>
-          <w:rFonts w:ascii="Times New Roman" w:hAnsi="Times New Roman"/>
-        </w:rPr>
-        <w:tab/>
-        <w:t>Similar to case when VARIDENT(IVAR,3) = 0, except that filename specified contains the a priori profile for a number of latitudes. The data are read into a table and the code then interpolates to the planetocentric latitude required. This filename has the following format:</w:t>
-      </w:r>
-    </w:p>
-    <w:p>
-      <w:pPr>
-        <w:ind w:left="709" w:hanging="425"/>
-        <w:jc w:val="both"/>
-        <w:rPr>
-          <w:rFonts w:ascii="Times New Roman" w:hAnsi="Times New Roman"/>
-        </w:rPr>
-      </w:pPr>
-      <w:r>
-        <w:rPr>
-          <w:rFonts w:ascii="Times New Roman" w:hAnsi="Times New Roman"/>
-        </w:rPr>
-        <w:tab/>
-      </w:r>
-      <w:r>
-        <w:rPr>
-          <w:rFonts w:ascii="Times New Roman" w:hAnsi="Times New Roman"/>
-        </w:rPr>
-        <w:tab/>
-      </w:r>
-      <w:r>
-        <w:rPr>
-          <w:rFonts w:ascii="Times New Roman" w:hAnsi="Times New Roman"/>
-        </w:rPr>
-        <w:tab/>
-        <w:t>N</w:t>
-      </w:r>
-      <w:r>
-        <w:rPr>
-          <w:rFonts w:ascii="Times New Roman" w:hAnsi="Times New Roman"/>
-        </w:rPr>
-        <w:tab/>
-        <w:t>NLAT</w:t>
-      </w:r>
-      <w:r>
-        <w:rPr>
-          <w:rFonts w:ascii="Times New Roman" w:hAnsi="Times New Roman"/>
-        </w:rPr>
-        <w:tab/>
-        <w:t>CLEN</w:t>
-      </w:r>
-    </w:p>
-    <w:p>
-      <w:pPr>
-        <w:ind w:left="709" w:hanging="425"/>
-        <w:jc w:val="both"/>
-        <w:rPr>
-          <w:rFonts w:ascii="Times New Roman" w:hAnsi="Times New Roman"/>
-        </w:rPr>
-      </w:pPr>
-      <w:r>
-        <w:rPr>
-          <w:rFonts w:ascii="Times New Roman" w:hAnsi="Times New Roman"/>
-        </w:rPr>
-        <w:tab/>
-      </w:r>
-      <w:r>
-        <w:rPr>
-          <w:rFonts w:ascii="Times New Roman" w:hAnsi="Times New Roman"/>
-        </w:rPr>
-        <w:tab/>
-      </w:r>
-      <w:r>
-        <w:rPr>
-          <w:rFonts w:ascii="Times New Roman" w:hAnsi="Times New Roman"/>
-        </w:rPr>
-        <w:tab/>
-        <w:t>REFLAT(1)</w:t>
-      </w:r>
-    </w:p>
-    <w:p>
-      <w:pPr>
-        <w:ind w:left="709" w:hanging="425"/>
-        <w:jc w:val="both"/>
-        <w:rPr>
-          <w:rFonts w:ascii="Times New Roman" w:hAnsi="Times New Roman"/>
-        </w:rPr>
-      </w:pPr>
-      <w:r>
-        <w:rPr>
-          <w:rFonts w:ascii="Times New Roman" w:hAnsi="Times New Roman"/>
-        </w:rPr>
-        <w:tab/>
-      </w:r>
-      <w:r>
-        <w:rPr>
-          <w:rFonts w:ascii="Times New Roman" w:hAnsi="Times New Roman"/>
-        </w:rPr>
-        <w:tab/>
-      </w:r>
-      <w:r>
-        <w:rPr>
-          <w:rFonts w:ascii="Times New Roman" w:hAnsi="Times New Roman"/>
-        </w:rPr>
-        <w:tab/>
-        <w:t xml:space="preserve">P(1) </w:t>
-      </w:r>
-      <w:r>
-        <w:rPr>
-          <w:rFonts w:ascii="Times New Roman" w:hAnsi="Times New Roman"/>
-        </w:rPr>
-        <w:tab/>
-        <w:t>X(1,1)</w:t>
-      </w:r>
-      <w:r>
-        <w:rPr>
-          <w:rFonts w:ascii="Times New Roman" w:hAnsi="Times New Roman"/>
-        </w:rPr>
-        <w:tab/>
-        <w:t>ERR(1,1)</w:t>
-      </w:r>
-    </w:p>
-    <w:p>
-      <w:pPr>
-        <w:ind w:left="709" w:hanging="425"/>
-        <w:jc w:val="both"/>
-        <w:rPr>
-          <w:rFonts w:ascii="Times New Roman" w:hAnsi="Times New Roman"/>
-        </w:rPr>
-      </w:pPr>
-      <w:r>
-        <w:rPr>
-          <w:rFonts w:ascii="Times New Roman" w:hAnsi="Times New Roman"/>
-        </w:rPr>
-        <w:tab/>
-      </w:r>
-      <w:r>
-        <w:rPr>
-          <w:rFonts w:ascii="Times New Roman" w:hAnsi="Times New Roman"/>
-        </w:rPr>
-        <w:tab/>
-      </w:r>
-      <w:r>
-        <w:rPr>
-          <w:rFonts w:ascii="Times New Roman" w:hAnsi="Times New Roman"/>
-        </w:rPr>
-        <w:tab/>
-        <w:t xml:space="preserve">P(2) </w:t>
-      </w:r>
-      <w:r>
-        <w:rPr>
-          <w:rFonts w:ascii="Times New Roman" w:hAnsi="Times New Roman"/>
-        </w:rPr>
-        <w:tab/>
-        <w:t>X(1,2)</w:t>
-      </w:r>
-      <w:r>
-        <w:rPr>
-          <w:rFonts w:ascii="Times New Roman" w:hAnsi="Times New Roman"/>
-        </w:rPr>
-        <w:tab/>
-        <w:t>ERR(1,2)</w:t>
-      </w:r>
-    </w:p>
-    <w:p>
-      <w:pPr>
-        <w:ind w:left="709" w:hanging="425"/>
-        <w:jc w:val="both"/>
-        <w:rPr>
-          <w:rFonts w:ascii="Times New Roman" w:hAnsi="Times New Roman"/>
-        </w:rPr>
-      </w:pPr>
-      <w:r>
-        <w:rPr>
-          <w:rFonts w:ascii="Times New Roman" w:hAnsi="Times New Roman"/>
-        </w:rPr>
-        <w:tab/>
-        <w:t xml:space="preserve">            …</w:t>
-      </w:r>
-    </w:p>
-    <w:p>
-      <w:pPr>
-        <w:ind w:left="709" w:hanging="425"/>
-        <w:jc w:val="both"/>
-        <w:rPr>
-          <w:rFonts w:ascii="Times New Roman" w:hAnsi="Times New Roman"/>
-        </w:rPr>
-      </w:pPr>
-      <w:r>
-        <w:rPr>
-          <w:rFonts w:ascii="Times New Roman" w:hAnsi="Times New Roman"/>
-        </w:rPr>
-        <w:tab/>
-      </w:r>
-      <w:r>
-        <w:rPr>
-          <w:rFonts w:ascii="Times New Roman" w:hAnsi="Times New Roman"/>
-        </w:rPr>
-        <w:tab/>
-      </w:r>
-      <w:r>
-        <w:rPr>
-          <w:rFonts w:ascii="Times New Roman" w:hAnsi="Times New Roman"/>
-        </w:rPr>
-        <w:tab/>
-        <w:t xml:space="preserve">P(N) </w:t>
-      </w:r>
-      <w:r>
-        <w:rPr>
-          <w:rFonts w:ascii="Times New Roman" w:hAnsi="Times New Roman"/>
-        </w:rPr>
-        <w:tab/>
-        <w:t>X(1,N)</w:t>
-      </w:r>
-      <w:r>
-        <w:rPr>
-          <w:rFonts w:ascii="Times New Roman" w:hAnsi="Times New Roman"/>
-        </w:rPr>
-        <w:tab/>
-        <w:t>ERR(1,N)</w:t>
-      </w:r>
-    </w:p>
-    <w:p>
-      <w:pPr>
-        <w:ind w:left="709" w:hanging="425"/>
-        <w:jc w:val="both"/>
-        <w:rPr>
-          <w:rFonts w:ascii="Times New Roman" w:hAnsi="Times New Roman"/>
-        </w:rPr>
-      </w:pPr>
-    </w:p>
-    <w:p>
-      <w:pPr>
-        <w:ind w:left="709" w:hanging="425"/>
-        <w:jc w:val="both"/>
-        <w:rPr>
-          <w:rFonts w:ascii="Times New Roman" w:hAnsi="Times New Roman"/>
-        </w:rPr>
-      </w:pPr>
-      <w:r>
-        <w:rPr>
-          <w:rFonts w:ascii="Times New Roman" w:hAnsi="Times New Roman"/>
-        </w:rPr>
-        <w:tab/>
-        <w:t>… repeated NLAT times</w:t>
-      </w:r>
-    </w:p>
-    <w:p>
-      <w:pPr>
-        <w:ind w:left="709" w:hanging="425"/>
-        <w:jc w:val="both"/>
-        <w:rPr>
-          <w:rFonts w:ascii="Times New Roman" w:hAnsi="Times New Roman"/>
-        </w:rPr>
-      </w:pPr>
-    </w:p>
-    <w:p>
-      <w:pPr>
-        <w:ind w:left="709" w:hanging="425"/>
-        <w:jc w:val="both"/>
-        <w:rPr>
-          <w:rFonts w:ascii="Times New Roman" w:hAnsi="Times New Roman"/>
-        </w:rPr>
-      </w:pPr>
-      <w:r>
-        <w:rPr>
-          <w:rFonts w:ascii="Times New Roman" w:hAnsi="Times New Roman"/>
-        </w:rPr>
-        <w:t>N must be the same as NPRO defined in runname.ref, and the pressure grid should also be identical. NLAT contains the number of latitudes covered and CLEN contains the assumed correlation length of the profile (in terms of log(P)).</w:t>
-      </w:r>
-    </w:p>
-    <w:p>
-      <w:pPr>
-        <w:ind w:left="709" w:hanging="425"/>
-        <w:jc w:val="both"/>
-        <w:rPr>
-          <w:rFonts w:ascii="Times New Roman" w:hAnsi="Times New Roman"/>
-        </w:rPr>
-      </w:pPr>
-    </w:p>
-    <w:p>
-      <w:pPr>
+        <w:pStyle w:val="ListParagraph"/>
         <w:numPr>
           <w:ilvl w:val="0"/>
           <w:numId w:val="42"/>
         </w:numPr>
-        <w:jc w:val="both"/>
-        <w:rPr>
-          <w:rFonts w:ascii="Times New Roman" w:hAnsi="Times New Roman"/>
-          <w:color w:val="000000"/>
-        </w:rPr>
-      </w:pPr>
-      <w:r>
-        <w:rPr>
-          <w:rFonts w:ascii="Times New Roman" w:hAnsi="Times New Roman"/>
-          <w:color w:val="000000"/>
-        </w:rPr>
-        <w:t>Profile</w:t>
-      </w:r>
-      <w:r>
-        <w:rPr>
-          <w:rFonts w:ascii="Times New Roman" w:hAnsi="Times New Roman"/>
-          <w:color w:val="000000"/>
-        </w:rPr>
-        <w:t xml:space="preserve"> is a cloud profile represented by a base height, optical depth and </w:t>
-      </w:r>
-      <w:r>
-        <w:rPr>
-          <w:rFonts w:ascii="Times New Roman" w:hAnsi="Times New Roman"/>
-          <w:color w:val="000000"/>
-        </w:rPr>
-        <w:t xml:space="preserve">fractional scale height. The next line of the .apr file then contains the reference altitude, followed by the </w:t>
-      </w:r>
-      <w:r>
-        <w:rPr>
-          <w:rFonts w:ascii="Times New Roman" w:hAnsi="Times New Roman"/>
-          <w:i/>
-          <w:color w:val="000000"/>
-        </w:rPr>
-        <w:t>a priori</w:t>
-      </w:r>
-      <w:r>
-        <w:rPr>
-          <w:rFonts w:ascii="Times New Roman" w:hAnsi="Times New Roman"/>
-          <w:color w:val="000000"/>
-        </w:rPr>
-        <w:t xml:space="preserve"> optical depth</w:t>
-      </w:r>
-      <w:r>
-        <w:rPr>
-          <w:rFonts w:ascii="Times New Roman" w:hAnsi="Times New Roman"/>
-          <w:color w:val="000000"/>
-        </w:rPr>
-        <w:t xml:space="preserve"> and fractional scale height values together with their estimated errors. All quantities are taken as logs so negative fractional scale heights are not allowed</w:t>
-      </w:r>
-      <w:r>
-        <w:rPr>
-          <w:rFonts w:ascii="Times New Roman" w:hAnsi="Times New Roman"/>
-          <w:color w:val="000000"/>
-        </w:rPr>
-        <w:t>.</w:t>
-      </w:r>
-    </w:p>
-    <w:p>
-      <w:pPr>
-        <w:ind w:left="284"/>
-        <w:jc w:val="both"/>
-        <w:rPr>
-          <w:rFonts w:ascii="Times New Roman" w:hAnsi="Times New Roman"/>
-          <w:color w:val="000000"/>
-        </w:rPr>
-      </w:pPr>
+        <w:tabs>
+          <w:tab w:val="clear" w:pos="644"/>
+        </w:tabs>
+        <w:ind w:left="709" w:hanging="425"/>
+        <w:jc w:val="both"/>
+        <w:rPr>
+          <w:rFonts w:ascii="Times New Roman" w:hAnsi="Times New Roman"/>
+        </w:rPr>
+      </w:pPr>
+      <w:r>
+        <w:rPr>
+          <w:rFonts w:ascii="Times New Roman" w:hAnsi="Times New Roman"/>
+        </w:rPr>
+        <w:t>No longer supported.</w:t>
+      </w:r>
     </w:p>
     <w:p>
       <w:pPr>
@@ -10696,25 +11045,73 @@
           <w:ilvl w:val="0"/>
           <w:numId w:val="42"/>
         </w:numPr>
-        <w:jc w:val="both"/>
-        <w:rPr>
-          <w:rFonts w:ascii="Times New Roman" w:hAnsi="Times New Roman"/>
-        </w:rPr>
-      </w:pPr>
-      <w:r>
-        <w:rPr>
-          <w:rFonts w:ascii="Times New Roman" w:hAnsi="Times New Roman"/>
-        </w:rPr>
-        <w:t xml:space="preserve">Very similar to case when VARIDENT(IVAR,3) = 1 in that the profile is to be represented by value at a certain ‘reference’ pressure, and then a defined fractional scale height. However, in this case the profile is extended both upwards and below the reference pressure. </w:t>
-      </w:r>
-    </w:p>
-    <w:p>
-      <w:pPr>
-        <w:jc w:val="both"/>
-        <w:rPr>
-          <w:rFonts w:ascii="Times New Roman" w:hAnsi="Times New Roman"/>
-        </w:rPr>
-      </w:pPr>
+        <w:tabs>
+          <w:tab w:val="clear" w:pos="644"/>
+        </w:tabs>
+        <w:ind w:left="709" w:hanging="425"/>
+        <w:jc w:val="both"/>
+        <w:rPr>
+          <w:rFonts w:ascii="Times New Roman" w:hAnsi="Times New Roman"/>
+          <w:color w:val="000000"/>
+        </w:rPr>
+      </w:pPr>
+      <w:r>
+        <w:rPr>
+          <w:rFonts w:ascii="Times New Roman" w:hAnsi="Times New Roman"/>
+          <w:color w:val="000000"/>
+        </w:rPr>
+        <w:t>Profile</w:t>
+      </w:r>
+      <w:r>
+        <w:rPr>
+          <w:rFonts w:ascii="Times New Roman" w:hAnsi="Times New Roman"/>
+          <w:color w:val="000000"/>
+        </w:rPr>
+        <w:t xml:space="preserve"> is a cloud profile represented by a base height, optical depth and </w:t>
+      </w:r>
+      <w:r>
+        <w:rPr>
+          <w:rFonts w:ascii="Times New Roman" w:hAnsi="Times New Roman"/>
+          <w:color w:val="000000"/>
+        </w:rPr>
+        <w:t xml:space="preserve">cloud </w:t>
+      </w:r>
+      <w:r>
+        <w:rPr>
+          <w:rFonts w:ascii="Times New Roman" w:hAnsi="Times New Roman"/>
+          <w:color w:val="000000"/>
+        </w:rPr>
+        <w:t xml:space="preserve">scale height. The next line of the .apr file then contains the reference altitude, followed by the </w:t>
+      </w:r>
+      <w:r>
+        <w:rPr>
+          <w:rFonts w:ascii="Times New Roman" w:hAnsi="Times New Roman"/>
+          <w:i/>
+          <w:color w:val="000000"/>
+        </w:rPr>
+        <w:t>a priori</w:t>
+      </w:r>
+      <w:r>
+        <w:rPr>
+          <w:rFonts w:ascii="Times New Roman" w:hAnsi="Times New Roman"/>
+          <w:color w:val="000000"/>
+        </w:rPr>
+        <w:t xml:space="preserve"> optical depth</w:t>
+      </w:r>
+      <w:r>
+        <w:rPr>
+          <w:rFonts w:ascii="Times New Roman" w:hAnsi="Times New Roman"/>
+          <w:color w:val="000000"/>
+        </w:rPr>
+        <w:t xml:space="preserve"> and scale height values together with their estimated errors. All quantities are taken as logs so negative fractional scale heights are not allowed</w:t>
+      </w:r>
+      <w:r>
+        <w:rPr>
+          <w:rFonts w:ascii="Times New Roman" w:hAnsi="Times New Roman"/>
+          <w:color w:val="000000"/>
+        </w:rPr>
+        <w:t>.</w:t>
+      </w:r>
     </w:p>
     <w:p>
       <w:pPr>
@@ -10722,69 +11119,21 @@
           <w:ilvl w:val="0"/>
           <w:numId w:val="42"/>
         </w:numPr>
-        <w:jc w:val="both"/>
-        <w:rPr>
-          <w:rFonts w:ascii="Times New Roman" w:hAnsi="Times New Roman"/>
-        </w:rPr>
-      </w:pPr>
-      <w:r>
-        <w:rPr>
-          <w:rFonts w:ascii="Times New Roman" w:hAnsi="Times New Roman"/>
-          <w:color w:val="000000"/>
-        </w:rPr>
-        <w:t>Profile</w:t>
-      </w:r>
-      <w:r>
-        <w:rPr>
-          <w:rFonts w:ascii="Times New Roman" w:hAnsi="Times New Roman"/>
-          <w:color w:val="000000"/>
-        </w:rPr>
-        <w:t xml:space="preserve"> is a cloud profile represented by a variable base pressure, optical depth and </w:t>
-      </w:r>
-      <w:r>
-        <w:rPr>
-          <w:rFonts w:ascii="Times New Roman" w:hAnsi="Times New Roman"/>
-          <w:color w:val="000000"/>
-        </w:rPr>
-        <w:t xml:space="preserve">fractional scale height. The next line of the .apr file then contains the reference altitude, followed by the </w:t>
-      </w:r>
-      <w:r>
-        <w:rPr>
-          <w:rFonts w:ascii="Times New Roman" w:hAnsi="Times New Roman"/>
-          <w:i/>
-          <w:color w:val="000000"/>
-        </w:rPr>
-        <w:t>a priori</w:t>
-      </w:r>
-      <w:r>
-        <w:rPr>
-          <w:rFonts w:ascii="Times New Roman" w:hAnsi="Times New Roman"/>
-          <w:color w:val="000000"/>
-        </w:rPr>
-        <w:t xml:space="preserve"> optical depth</w:t>
-      </w:r>
-      <w:r>
-        <w:rPr>
-          <w:rFonts w:ascii="Times New Roman" w:hAnsi="Times New Roman"/>
-          <w:color w:val="000000"/>
-        </w:rPr>
-        <w:t xml:space="preserve"> and fractional scale height values together with their estimated errors. All quantities are taken as logs so negative fractional scale heights are not allowed</w:t>
-      </w:r>
-      <w:r>
-        <w:rPr>
-          <w:rFonts w:ascii="Times New Roman" w:hAnsi="Times New Roman"/>
-          <w:color w:val="000000"/>
-        </w:rPr>
-        <w:t>.</w:t>
-      </w:r>
-    </w:p>
-    <w:p>
-      <w:pPr>
-        <w:jc w:val="both"/>
-        <w:rPr>
-          <w:rFonts w:ascii="Times New Roman" w:hAnsi="Times New Roman"/>
-        </w:rPr>
-      </w:pPr>
+        <w:tabs>
+          <w:tab w:val="clear" w:pos="644"/>
+        </w:tabs>
+        <w:ind w:left="709" w:hanging="425"/>
+        <w:jc w:val="both"/>
+        <w:rPr>
+          <w:rFonts w:ascii="Times New Roman" w:hAnsi="Times New Roman"/>
+        </w:rPr>
+      </w:pPr>
+      <w:r>
+        <w:rPr>
+          <w:rFonts w:ascii="Times New Roman" w:hAnsi="Times New Roman"/>
+        </w:rPr>
+        <w:t xml:space="preserve">Very similar to case when VARIDENT(IVAR,3) = 1 in that the profile is to be represented by value at a certain ‘reference’ pressure, and then a defined fractional scale height. However, in this case the profile is extended both upwards and below the reference pressure. </w:t>
+      </w:r>
     </w:p>
     <w:p>
       <w:pPr>
@@ -10792,6 +11141,10 @@
           <w:ilvl w:val="0"/>
           <w:numId w:val="42"/>
         </w:numPr>
+        <w:tabs>
+          <w:tab w:val="clear" w:pos="644"/>
+        </w:tabs>
+        <w:ind w:left="709" w:hanging="425"/>
         <w:jc w:val="both"/>
         <w:rPr>
           <w:rFonts w:ascii="Times New Roman" w:hAnsi="Times New Roman"/>
@@ -10809,7 +11162,36 @@
           <w:rFonts w:ascii="Times New Roman" w:hAnsi="Times New Roman"/>
           <w:color w:val="000000"/>
         </w:rPr>
-        <w:t xml:space="preserve"> is a cloud profile represented by a variable base height, optical depth and </w:t>
+        <w:t xml:space="preserve"> is a cloud profile represented by a variable base </w:t>
+      </w:r>
+      <w:r>
+        <w:rPr>
+          <w:rFonts w:ascii="Times New Roman" w:hAnsi="Times New Roman"/>
+          <w:color w:val="000000"/>
+          <w:u w:val="single"/>
+        </w:rPr>
+        <w:t>pressure</w:t>
+      </w:r>
+      <w:r>
+        <w:rPr>
+          <w:rFonts w:ascii="Times New Roman" w:hAnsi="Times New Roman"/>
+          <w:color w:val="000000"/>
+        </w:rPr>
+        <w:t xml:space="preserve">, </w:t>
+      </w:r>
+      <w:r>
+        <w:rPr>
+          <w:rFonts w:ascii="Times New Roman" w:hAnsi="Times New Roman"/>
+          <w:color w:val="000000"/>
+        </w:rPr>
+        <w:t>specific density at the level</w:t>
+      </w:r>
+      <w:r>
+        <w:rPr>
+          <w:rFonts w:ascii="Times New Roman" w:hAnsi="Times New Roman"/>
+          <w:color w:val="000000"/>
+        </w:rPr>
+        <w:t xml:space="preserve"> and </w:t>
       </w:r>
       <w:r>
         <w:rPr>
@@ -10831,6 +11213,94 @@
           <w:rFonts w:ascii="Times New Roman" w:hAnsi="Times New Roman"/>
           <w:color w:val="000000"/>
         </w:rPr>
+        <w:t xml:space="preserve"> </w:t>
+      </w:r>
+      <w:r>
+        <w:rPr>
+          <w:rFonts w:ascii="Times New Roman" w:hAnsi="Times New Roman"/>
+          <w:color w:val="000000"/>
+        </w:rPr>
+        <w:t>abundance</w:t>
+      </w:r>
+      <w:r>
+        <w:rPr>
+          <w:rFonts w:ascii="Times New Roman" w:hAnsi="Times New Roman"/>
+          <w:color w:val="000000"/>
+        </w:rPr>
+        <w:t xml:space="preserve"> and fractional scale height values together with their estimated errors. All quantities are taken as logs so negative fractional scale heights are not allowed</w:t>
+      </w:r>
+      <w:r>
+        <w:rPr>
+          <w:rFonts w:ascii="Times New Roman" w:hAnsi="Times New Roman"/>
+          <w:color w:val="000000"/>
+        </w:rPr>
+        <w:t>.</w:t>
+      </w:r>
+    </w:p>
+    <w:p>
+      <w:pPr>
+        <w:numPr>
+          <w:ilvl w:val="0"/>
+          <w:numId w:val="42"/>
+        </w:numPr>
+        <w:tabs>
+          <w:tab w:val="clear" w:pos="644"/>
+        </w:tabs>
+        <w:ind w:left="709" w:hanging="425"/>
+        <w:jc w:val="both"/>
+        <w:rPr>
+          <w:rFonts w:ascii="Times New Roman" w:hAnsi="Times New Roman"/>
+        </w:rPr>
+      </w:pPr>
+      <w:r>
+        <w:rPr>
+          <w:rFonts w:ascii="Times New Roman" w:hAnsi="Times New Roman"/>
+          <w:color w:val="000000"/>
+        </w:rPr>
+        <w:t>Profile</w:t>
+      </w:r>
+      <w:r>
+        <w:rPr>
+          <w:rFonts w:ascii="Times New Roman" w:hAnsi="Times New Roman"/>
+          <w:color w:val="000000"/>
+        </w:rPr>
+        <w:t xml:space="preserve"> is a cloud profile represented by a variable base </w:t>
+      </w:r>
+      <w:r>
+        <w:rPr>
+          <w:rFonts w:ascii="Times New Roman" w:hAnsi="Times New Roman"/>
+          <w:color w:val="000000"/>
+          <w:u w:val="single"/>
+        </w:rPr>
+        <w:t>height</w:t>
+      </w:r>
+      <w:r>
+        <w:rPr>
+          <w:rFonts w:ascii="Times New Roman" w:hAnsi="Times New Roman"/>
+          <w:color w:val="000000"/>
+        </w:rPr>
+        <w:t xml:space="preserve">, optical depth and </w:t>
+      </w:r>
+      <w:r>
+        <w:rPr>
+          <w:rFonts w:ascii="Times New Roman" w:hAnsi="Times New Roman"/>
+          <w:color w:val="000000"/>
+        </w:rPr>
+        <w:t xml:space="preserve">fractional scale height. The next line of the .apr file then contains the reference altitude, followed by the </w:t>
+      </w:r>
+      <w:r>
+        <w:rPr>
+          <w:rFonts w:ascii="Times New Roman" w:hAnsi="Times New Roman"/>
+          <w:i/>
+          <w:color w:val="000000"/>
+        </w:rPr>
+        <w:t>a priori</w:t>
+      </w:r>
+      <w:r>
+        <w:rPr>
+          <w:rFonts w:ascii="Times New Roman" w:hAnsi="Times New Roman"/>
+          <w:color w:val="000000"/>
+        </w:rPr>
         <w:t xml:space="preserve"> optical depth</w:t>
       </w:r>
       <w:r>
@@ -10840,18 +11310,233 @@
         </w:rPr>
         <w:t xml:space="preserve"> and fractional scale height values together with their estimated errors. All quantities are taken as logs so negative fractional scale heights are not allowed</w:t>
       </w:r>
-    </w:p>
-    <w:p>
-      <w:pPr>
-        <w:jc w:val="both"/>
-        <w:rPr>
-          <w:rFonts w:ascii="Times New Roman" w:hAnsi="Times New Roman"/>
-        </w:rPr>
-      </w:pPr>
-    </w:p>
-    <w:p>
-      <w:pPr>
-        <w:ind w:left="284"/>
+      <w:r>
+        <w:rPr>
+          <w:rFonts w:ascii="Times New Roman" w:hAnsi="Times New Roman"/>
+          <w:color w:val="000000"/>
+        </w:rPr>
+        <w:t>.</w:t>
+      </w:r>
+    </w:p>
+    <w:p>
+      <w:pPr>
+        <w:numPr>
+          <w:ilvl w:val="0"/>
+          <w:numId w:val="42"/>
+        </w:numPr>
+        <w:tabs>
+          <w:tab w:val="clear" w:pos="644"/>
+        </w:tabs>
+        <w:ind w:left="709" w:hanging="425"/>
+        <w:jc w:val="both"/>
+        <w:rPr>
+          <w:rFonts w:ascii="Times New Roman" w:hAnsi="Times New Roman"/>
+          <w:color w:val="000000"/>
+        </w:rPr>
+      </w:pPr>
+      <w:r>
+        <w:rPr>
+          <w:rFonts w:ascii="Times New Roman" w:hAnsi="Times New Roman"/>
+          <w:color w:val="000000"/>
+        </w:rPr>
+        <w:t>Profile is a condensing cloud</w:t>
+      </w:r>
+      <w:r>
+        <w:rPr>
+          <w:rFonts w:ascii="Times New Roman" w:hAnsi="Times New Roman"/>
+          <w:color w:val="000000"/>
+        </w:rPr>
+        <w:t xml:space="preserve">. The </w:t>
+      </w:r>
+      <w:r>
+        <w:rPr>
+          <w:rFonts w:ascii="Times New Roman" w:hAnsi="Times New Roman"/>
+          <w:color w:val="000000"/>
+        </w:rPr>
+        <w:t xml:space="preserve">parameterisation </w:t>
+      </w:r>
+      <w:r>
+        <w:rPr>
+          <w:rFonts w:ascii="Times New Roman" w:hAnsi="Times New Roman"/>
+          <w:color w:val="000000"/>
+        </w:rPr>
+        <w:t xml:space="preserve">variables contain </w:t>
+      </w:r>
+      <w:r>
+        <w:rPr>
+          <w:rFonts w:ascii="Times New Roman" w:hAnsi="Times New Roman"/>
+          <w:color w:val="000000"/>
+        </w:rPr>
+        <w:t>the deep gas vmr, the required relative humidity above the condensation</w:t>
+      </w:r>
+      <w:r>
+        <w:rPr>
+          <w:rFonts w:ascii="Times New Roman" w:hAnsi="Times New Roman"/>
+          <w:color w:val="000000"/>
+        </w:rPr>
+        <w:t xml:space="preserve"> </w:t>
+      </w:r>
+      <w:r>
+        <w:rPr>
+          <w:rFonts w:ascii="Times New Roman" w:hAnsi="Times New Roman"/>
+          <w:color w:val="000000"/>
+        </w:rPr>
+        <w:t>level, the required optical depth of the condensed cloud and the</w:t>
+      </w:r>
+      <w:r>
+        <w:rPr>
+          <w:rFonts w:ascii="Times New Roman" w:hAnsi="Times New Roman"/>
+          <w:color w:val="000000"/>
+        </w:rPr>
+        <w:t xml:space="preserve"> </w:t>
+      </w:r>
+      <w:r>
+        <w:rPr>
+          <w:rFonts w:ascii="Times New Roman" w:hAnsi="Times New Roman"/>
+          <w:color w:val="000000"/>
+        </w:rPr>
+        <w:t xml:space="preserve">fractional scale height of the condensed cloud. </w:t>
+      </w:r>
+      <w:r>
+        <w:rPr>
+          <w:rFonts w:ascii="Times New Roman" w:hAnsi="Times New Roman"/>
+          <w:color w:val="000000"/>
+        </w:rPr>
+        <w:t>The resulting c</w:t>
+      </w:r>
+      <w:r>
+        <w:rPr>
+          <w:rFonts w:ascii="Times New Roman" w:hAnsi="Times New Roman"/>
+          <w:color w:val="000000"/>
+        </w:rPr>
+        <w:t xml:space="preserve">loud </w:t>
+      </w:r>
+      <w:r>
+        <w:rPr>
+          <w:rFonts w:ascii="Times New Roman" w:hAnsi="Times New Roman"/>
+          <w:color w:val="000000"/>
+        </w:rPr>
+        <w:t xml:space="preserve">density </w:t>
+      </w:r>
+      <w:r>
+        <w:rPr>
+          <w:rFonts w:ascii="Times New Roman" w:hAnsi="Times New Roman"/>
+          <w:color w:val="000000"/>
+        </w:rPr>
+        <w:t>will condense</w:t>
+      </w:r>
+      <w:r>
+        <w:rPr>
+          <w:rFonts w:ascii="Times New Roman" w:hAnsi="Times New Roman"/>
+          <w:color w:val="000000"/>
+        </w:rPr>
+        <w:t xml:space="preserve"> i</w:t>
+      </w:r>
+      <w:r>
+        <w:rPr>
+          <w:rFonts w:ascii="Times New Roman" w:hAnsi="Times New Roman"/>
+          <w:color w:val="000000"/>
+        </w:rPr>
+        <w:t>n cloud profile</w:t>
+      </w:r>
+      <w:r>
+        <w:rPr>
+          <w:rFonts w:ascii="Times New Roman" w:hAnsi="Times New Roman"/>
+          <w:color w:val="000000"/>
+        </w:rPr>
+        <w:t xml:space="preserve"> defined by</w:t>
+      </w:r>
+      <w:r>
+        <w:rPr>
+          <w:rFonts w:ascii="Times New Roman" w:hAnsi="Times New Roman"/>
+          <w:color w:val="000000"/>
+        </w:rPr>
+        <w:t xml:space="preserve"> VARPARAM(IVAR,1).</w:t>
+      </w:r>
+      <w:r>
+        <w:rPr>
+          <w:rFonts w:ascii="Times New Roman" w:hAnsi="Times New Roman"/>
+          <w:color w:val="000000"/>
+        </w:rPr>
+        <w:t xml:space="preserve"> </w:t>
+      </w:r>
+    </w:p>
+    <w:p>
+      <w:pPr>
+        <w:numPr>
+          <w:ilvl w:val="0"/>
+          <w:numId w:val="42"/>
+        </w:numPr>
+        <w:tabs>
+          <w:tab w:val="clear" w:pos="644"/>
+        </w:tabs>
+        <w:ind w:left="709" w:hanging="425"/>
+        <w:jc w:val="both"/>
+        <w:rPr>
+          <w:rFonts w:ascii="Times New Roman" w:hAnsi="Times New Roman"/>
+          <w:color w:val="000000"/>
+        </w:rPr>
+      </w:pPr>
+      <w:r>
+        <w:rPr>
+          <w:rFonts w:ascii="Times New Roman" w:hAnsi="Times New Roman"/>
+          <w:color w:val="000000"/>
+        </w:rPr>
+        <w:lastRenderedPageBreak/>
+        <w:t>Condensing gas, but no associated cloud. Model requires</w:t>
+      </w:r>
+      <w:r>
+        <w:rPr>
+          <w:rFonts w:ascii="Times New Roman" w:hAnsi="Times New Roman"/>
+          <w:color w:val="000000"/>
+        </w:rPr>
+        <w:t xml:space="preserve"> </w:t>
+      </w:r>
+      <w:r>
+        <w:rPr>
+          <w:rFonts w:ascii="Times New Roman" w:hAnsi="Times New Roman"/>
+          <w:color w:val="000000"/>
+        </w:rPr>
+        <w:t>the deep gas abundance and the desired relative humidity above the</w:t>
+      </w:r>
+      <w:r>
+        <w:rPr>
+          <w:rFonts w:ascii="Times New Roman" w:hAnsi="Times New Roman"/>
+          <w:color w:val="000000"/>
+        </w:rPr>
+        <w:t xml:space="preserve"> </w:t>
+      </w:r>
+      <w:r>
+        <w:rPr>
+          <w:rFonts w:ascii="Times New Roman" w:hAnsi="Times New Roman"/>
+          <w:color w:val="000000"/>
+        </w:rPr>
+        <w:t>condensation level only (VARPARAM(IVAR,1))=0) or at all levels</w:t>
+      </w:r>
+      <w:r>
+        <w:rPr>
+          <w:rFonts w:ascii="Times New Roman" w:hAnsi="Times New Roman"/>
+          <w:color w:val="000000"/>
+        </w:rPr>
+        <w:t xml:space="preserve"> </w:t>
+      </w:r>
+      <w:r>
+        <w:rPr>
+          <w:rFonts w:ascii="Times New Roman" w:hAnsi="Times New Roman"/>
+          <w:color w:val="000000"/>
+        </w:rPr>
+        <w:t>(VARPARAM(IVAR,1))=1)</w:t>
+      </w:r>
+      <w:r>
+        <w:rPr>
+          <w:rFonts w:ascii="Times New Roman" w:hAnsi="Times New Roman"/>
+          <w:color w:val="000000"/>
+        </w:rPr>
+        <w:t>.</w:t>
+      </w:r>
+    </w:p>
+    <w:p>
+      <w:pPr>
         <w:jc w:val="both"/>
         <w:rPr>
           <w:rFonts w:ascii="Times New Roman" w:hAnsi="Times New Roman"/>
@@ -11572,6 +12257,13 @@
           <w:b/>
         </w:rPr>
         <w:br w:type="page"/>
+      </w:r>
+      <w:r>
+        <w:rPr>
+          <w:rFonts w:ascii="Times New Roman" w:hAnsi="Times New Roman"/>
+          <w:b/>
+        </w:rPr>
+        <w:lastRenderedPageBreak/>
         <w:t>3</w:t>
       </w:r>
       <w:r>
@@ -12087,6 +12779,7 @@
         <w:rPr>
           <w:rFonts w:ascii="Times New Roman" w:hAnsi="Times New Roman"/>
         </w:rPr>
+        <w:lastRenderedPageBreak/>
         <w:t>NGEOM</w:t>
       </w:r>
       <w:r>
@@ -12239,7 +12932,7 @@
           <w:noProof/>
           <w:lang w:val="en-US"/>
         </w:rPr>
-        <w:pict>
+        <w:pict w14:anchorId="0266B1B8">
           <v:group id="Group 3" o:spid="_x0000_s1026" style="width:6in;height:259.2pt;mso-position-horizontal-relative:char;mso-position-vertical-relative:line" coordorigin="2526,5356" coordsize="7200,4320" o:gfxdata="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">
             <o:lock v:ext="edit" aspectratio="t"/>
             <v:rect id="AutoShape 2" o:spid="_x0000_s1027" style="position:absolute;left:2526;top:5356;width:7200;height:4320;visibility:visible;mso-wrap-style:square;v-text-anchor:top" o:gfxdata="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" filled="f" stroked="f">
@@ -12450,6 +13143,14 @@
     </w:p>
     <w:p>
       <w:pPr>
+        <w:jc w:val="center"/>
+        <w:rPr>
+          <w:rFonts w:ascii="Copperplate Gothic Light" w:hAnsi="Copperplate Gothic Light"/>
+        </w:rPr>
+      </w:pPr>
+    </w:p>
+    <w:p>
+      <w:pPr>
         <w:outlineLvl w:val="1"/>
         <w:rPr>
           <w:rFonts w:ascii="Times New Roman" w:hAnsi="Times New Roman"/>
@@ -12460,6 +13161,7 @@
           <w:rFonts w:ascii="Times New Roman" w:hAnsi="Times New Roman"/>
           <w:b/>
         </w:rPr>
+        <w:lastRenderedPageBreak/>
         <w:t>3</w:t>
       </w:r>
       <w:r>
@@ -13334,7 +14036,7 @@
           <w:rFonts w:ascii="Times New Roman" w:hAnsi="Times New Roman"/>
           <w:b/>
         </w:rPr>
-        <w:t>3.6</w:t>
+        <w:t>3.7</w:t>
       </w:r>
       <w:r>
         <w:rPr>
@@ -13739,7 +14441,7 @@
           <w:rFonts w:ascii="Times New Roman" w:hAnsi="Times New Roman"/>
           <w:b/>
         </w:rPr>
-        <w:t>3.6</w:t>
+        <w:t>3.8</w:t>
       </w:r>
       <w:r>
         <w:rPr>
@@ -13853,6 +14555,7 @@
         <w:rPr>
           <w:rFonts w:ascii="Times New Roman" w:hAnsi="Times New Roman"/>
         </w:rPr>
+        <w:lastRenderedPageBreak/>
         <w:t>IRAY</w:t>
       </w:r>
       <w:r>
@@ -13892,15 +14595,7 @@
           <w:rFonts w:ascii="Times New Roman" w:hAnsi="Times New Roman"/>
         </w:rPr>
         <w:tab/>
-        <w:t>0 = Rayleigh scattering optical depth is not</w:t>
-      </w:r>
-      <w:bookmarkStart w:id="0" w:name="_GoBack"/>
-      <w:bookmarkEnd w:id="0"/>
-      <w:r>
-        <w:rPr>
-          <w:rFonts w:ascii="Times New Roman" w:hAnsi="Times New Roman"/>
-        </w:rPr>
-        <w:t xml:space="preserve"> included.</w:t>
+        <w:t>0 = Rayleigh scattering optical depth is not included.</w:t>
       </w:r>
     </w:p>
     <w:p>
@@ -14200,7 +14895,7 @@
           <w:rFonts w:ascii="Times New Roman" w:hAnsi="Times New Roman"/>
           <w:b/>
         </w:rPr>
-        <w:t>3.6</w:t>
+        <w:t>3.9</w:t>
       </w:r>
       <w:r>
         <w:rPr>
@@ -14272,6 +14967,12 @@
         </w:rPr>
         <w:t>Header</w:t>
       </w:r>
+      <w:r>
+        <w:rPr>
+          <w:rFonts w:ascii="Times New Roman" w:hAnsi="Times New Roman"/>
+        </w:rPr>
+        <w:t xml:space="preserve"> (any)</w:t>
+      </w:r>
     </w:p>
     <w:p>
       <w:pPr>
@@ -14804,6 +15505,7 @@
         <w:rPr>
           <w:rFonts w:ascii="Times New Roman" w:hAnsi="Times New Roman"/>
         </w:rPr>
+        <w:lastRenderedPageBreak/>
         <w:t xml:space="preserve">The code now works in either wavenumber or wavelength space, and incorporates scattering (albeit in a non-gradient form). </w:t>
       </w:r>
     </w:p>
@@ -15021,47 +15723,100 @@
         <w:rPr>
           <w:rFonts w:ascii="Times New Roman" w:hAnsi="Times New Roman"/>
         </w:rPr>
-        <w:t xml:space="preserve"> is controlled by CVS and is in radretrieve/nemesis. Example input files are in </w:t>
-      </w:r>
-    </w:p>
-    <w:p>
-      <w:pPr>
-        <w:numPr>
-          <w:ilvl w:val="0"/>
-          <w:numId w:val="39"/>
-        </w:numPr>
-        <w:jc w:val="both"/>
-        <w:rPr>
-          <w:rFonts w:ascii="Times New Roman" w:hAnsi="Times New Roman"/>
-        </w:rPr>
-      </w:pPr>
-      <w:r>
-        <w:rPr>
-          <w:rFonts w:ascii="Times New Roman" w:hAnsi="Times New Roman"/>
-        </w:rPr>
-        <w:t>~irwin/nemesis_runs/reftitan_limb/nemesis_X1</w:t>
-      </w:r>
-    </w:p>
-    <w:p>
-      <w:pPr>
-        <w:jc w:val="both"/>
-        <w:rPr>
-          <w:rFonts w:ascii="Times New Roman" w:hAnsi="Times New Roman"/>
-        </w:rPr>
-      </w:pPr>
-    </w:p>
-    <w:p>
-      <w:pPr>
-        <w:jc w:val="both"/>
-        <w:rPr>
-          <w:rFonts w:ascii="Times New Roman" w:hAnsi="Times New Roman"/>
-        </w:rPr>
-      </w:pPr>
-      <w:r>
-        <w:rPr>
-          <w:rFonts w:ascii="Times New Roman" w:hAnsi="Times New Roman"/>
-        </w:rPr>
-        <w:t>In addition to the FORTRAN source code, IDL plotting routines have now also been brought under CVS control and are located in radretrieve/nemesis/idl.</w:t>
+        <w:t xml:space="preserve"> </w:t>
+      </w:r>
+      <w:r>
+        <w:rPr>
+          <w:rFonts w:ascii="Times New Roman" w:hAnsi="Times New Roman"/>
+        </w:rPr>
+        <w:t xml:space="preserve">source </w:t>
+      </w:r>
+      <w:r>
+        <w:rPr>
+          <w:rFonts w:ascii="Times New Roman" w:hAnsi="Times New Roman"/>
+        </w:rPr>
+        <w:t xml:space="preserve">code is now under </w:t>
+      </w:r>
+      <w:r>
+        <w:rPr>
+          <w:rFonts w:ascii="Times New Roman" w:hAnsi="Times New Roman"/>
+        </w:rPr>
+        <w:t>SVN</w:t>
+      </w:r>
+      <w:r>
+        <w:rPr>
+          <w:rFonts w:ascii="Times New Roman" w:hAnsi="Times New Roman"/>
+        </w:rPr>
+        <w:t xml:space="preserve"> management to maintain all versions of the software </w:t>
+      </w:r>
+      <w:r>
+        <w:rPr>
+          <w:rFonts w:ascii="Times New Roman" w:hAnsi="Times New Roman"/>
+        </w:rPr>
+        <w:t>that</w:t>
+      </w:r>
+      <w:r>
+        <w:rPr>
+          <w:rFonts w:ascii="Times New Roman" w:hAnsi="Times New Roman"/>
+        </w:rPr>
+        <w:t xml:space="preserve"> might be released. The </w:t>
+      </w:r>
+      <w:r>
+        <w:rPr>
+          <w:rFonts w:ascii="Times New Roman" w:hAnsi="Times New Roman"/>
+        </w:rPr>
+        <w:t xml:space="preserve">SVN </w:t>
+      </w:r>
+      <w:r>
+        <w:rPr>
+          <w:rFonts w:ascii="Times New Roman" w:hAnsi="Times New Roman"/>
+        </w:rPr>
+        <w:t xml:space="preserve">central repository of </w:t>
+      </w:r>
+      <w:r>
+        <w:rPr>
+          <w:rFonts w:ascii="Copperplate Gothic Light" w:hAnsi="Copperplate Gothic Light"/>
+        </w:rPr>
+        <w:t>Radtrans</w:t>
+      </w:r>
+      <w:r>
+        <w:rPr>
+          <w:rFonts w:ascii="Copperplate Gothic Light" w:hAnsi="Copperplate Gothic Light"/>
+        </w:rPr>
+        <w:t xml:space="preserve"> (</w:t>
+      </w:r>
+      <w:r>
+        <w:rPr>
+          <w:rFonts w:ascii="Times New Roman" w:hAnsi="Times New Roman"/>
+        </w:rPr>
+        <w:t>and</w:t>
+      </w:r>
+      <w:r>
+        <w:rPr>
+          <w:rFonts w:ascii="Copperplate Gothic Light" w:hAnsi="Copperplate Gothic Light"/>
+        </w:rPr>
+        <w:t xml:space="preserve"> Nemesis)</w:t>
+      </w:r>
+      <w:r>
+        <w:rPr>
+          <w:rFonts w:ascii="Times New Roman" w:hAnsi="Times New Roman"/>
+        </w:rPr>
+        <w:t xml:space="preserve"> is </w:t>
+      </w:r>
+      <w:hyperlink r:id="rId13" w:history="1">
+        <w:r>
+          <w:rPr>
+            <w:rStyle w:val="Hyperlink"/>
+            <w:rFonts w:ascii="Times New Roman" w:hAnsi="Times New Roman"/>
+          </w:rPr>
+          <w:t>http://scm.physics.ox.ac.uk/svn/radtrancode</w:t>
+        </w:r>
+      </w:hyperlink>
+      <w:r>
+        <w:rPr>
+          <w:rFonts w:ascii="Times New Roman" w:hAnsi="Times New Roman"/>
+        </w:rPr>
+        <w:t xml:space="preserve"> (please contact P. Irwin for details on how to access the files). Please see the Radtrans manual, section 1.1, for further details.</w:t>
       </w:r>
     </w:p>
     <w:p>
@@ -15163,6 +15918,23 @@
     </w:p>
     <w:p>
       <w:pPr>
+        <w:numPr>
+          <w:ilvl w:val="0"/>
+          <w:numId w:val="41"/>
+        </w:numPr>
+        <w:rPr>
+          <w:rFonts w:ascii="Times New Roman" w:hAnsi="Times New Roman"/>
+        </w:rPr>
+      </w:pPr>
+      <w:r>
+        <w:rPr>
+          <w:rFonts w:ascii="Times New Roman" w:hAnsi="Times New Roman"/>
+        </w:rPr>
+        <w:t>The code can deal with profiles where the sum of vmrs adds up to 1 and so the molecular weight can be calculated at each level.</w:t>
+      </w:r>
+    </w:p>
+    <w:p>
+      <w:pPr>
         <w:jc w:val="both"/>
         <w:outlineLvl w:val="0"/>
         <w:rPr>
@@ -15176,6 +15948,13 @@
           <w:b/>
         </w:rPr>
         <w:br w:type="page"/>
+      </w:r>
+      <w:r>
+        <w:rPr>
+          <w:rFonts w:ascii="Times New Roman" w:hAnsi="Times New Roman"/>
+          <w:b/>
+        </w:rPr>
+        <w:lastRenderedPageBreak/>
         <w:t xml:space="preserve">7. </w:t>
       </w:r>
       <w:r>
@@ -15257,37 +16036,72 @@
         <w:rPr>
           <w:rFonts w:ascii="Times New Roman" w:hAnsi="Times New Roman"/>
         </w:rPr>
-        <w:t xml:space="preserve"> N.B. This was attempted, but the resulting code was actually slower than the numerical differentiation scheme. To implement this in a way that gains any advantage may require some clever and elegant reprogramming.</w:t>
-      </w:r>
-    </w:p>
-    <w:p>
-      <w:pPr>
-        <w:numPr>
-          <w:ilvl w:val="0"/>
-          <w:numId w:val="35"/>
-        </w:numPr>
-        <w:jc w:val="both"/>
-        <w:rPr>
-          <w:rFonts w:ascii="Times New Roman" w:hAnsi="Times New Roman"/>
-        </w:rPr>
-      </w:pPr>
-      <w:r>
-        <w:rPr>
-          <w:rFonts w:ascii="Times New Roman" w:hAnsi="Times New Roman"/>
-        </w:rPr>
-        <w:t>Add in switch to investigate Goddard-type retrieval method? This may still happen although the maths of the optimal estimation and constrained linear</w:t>
-      </w:r>
-      <w:r>
-        <w:rPr>
-          <w:rFonts w:ascii="Times New Roman" w:hAnsi="Times New Roman"/>
-        </w:rPr>
-        <w:t xml:space="preserve"> retrieval are so similar that we</w:t>
-      </w:r>
-      <w:r>
-        <w:rPr>
-          <w:rFonts w:ascii="Times New Roman" w:hAnsi="Times New Roman"/>
-        </w:rPr>
-        <w:t xml:space="preserve"> will probably stick with optimal estimation. However the constrained linear method is actually more like what we actually do in </w:t>
+        <w:t xml:space="preserve"> This </w:t>
+      </w:r>
+      <w:r>
+        <w:rPr>
+          <w:rFonts w:ascii="Times New Roman" w:hAnsi="Times New Roman"/>
+        </w:rPr>
+        <w:t>has already been</w:t>
+      </w:r>
+      <w:r>
+        <w:rPr>
+          <w:rFonts w:ascii="Times New Roman" w:hAnsi="Times New Roman"/>
+        </w:rPr>
+        <w:t xml:space="preserve"> attempted, but the resulting code was actually slower than the numerical differentiation scheme. To implement this in a way that gains any advantage may require some clever and elegant reprogramming.</w:t>
+      </w:r>
+    </w:p>
+    <w:p>
+      <w:pPr>
+        <w:jc w:val="both"/>
+        <w:rPr>
+          <w:rFonts w:ascii="Times New Roman" w:hAnsi="Times New Roman"/>
+        </w:rPr>
+      </w:pPr>
+    </w:p>
+    <w:p>
+      <w:pPr>
+        <w:jc w:val="both"/>
+        <w:outlineLvl w:val="0"/>
+        <w:rPr>
+          <w:rFonts w:ascii="Times New Roman" w:hAnsi="Times New Roman"/>
+          <w:b/>
+        </w:rPr>
+      </w:pPr>
+      <w:r>
+        <w:rPr>
+          <w:rFonts w:ascii="Times New Roman" w:hAnsi="Times New Roman"/>
+          <w:b/>
+        </w:rPr>
+        <w:t>8</w:t>
+      </w:r>
+      <w:r>
+        <w:rPr>
+          <w:rFonts w:ascii="Times New Roman" w:hAnsi="Times New Roman"/>
+          <w:b/>
+        </w:rPr>
+        <w:t xml:space="preserve">. </w:t>
+      </w:r>
+      <w:r>
+        <w:rPr>
+          <w:rFonts w:ascii="Times New Roman" w:hAnsi="Times New Roman"/>
+          <w:b/>
+        </w:rPr>
+        <w:t>Significant offshoots</w:t>
+      </w:r>
+    </w:p>
+    <w:p>
+      <w:pPr>
+        <w:jc w:val="both"/>
+        <w:rPr>
+          <w:rFonts w:ascii="Times New Roman" w:hAnsi="Times New Roman"/>
+        </w:rPr>
+      </w:pPr>
+      <w:r>
+        <w:rPr>
+          <w:rFonts w:ascii="Times New Roman" w:hAnsi="Times New Roman"/>
+        </w:rPr>
+        <w:t xml:space="preserve">The overarching intention of </w:t>
       </w:r>
       <w:r>
         <w:rPr>
@@ -15299,34 +16113,33 @@
         <w:rPr>
           <w:rFonts w:ascii="Times New Roman" w:hAnsi="Times New Roman"/>
         </w:rPr>
-        <w:t xml:space="preserve"> since the </w:t>
-      </w:r>
-      <w:r>
-        <w:rPr>
-          <w:rFonts w:ascii="Times New Roman" w:hAnsi="Times New Roman"/>
-          <w:i/>
-        </w:rPr>
-        <w:t>a priori</w:t>
-      </w:r>
-      <w:r>
-        <w:rPr>
-          <w:rFonts w:ascii="Times New Roman" w:hAnsi="Times New Roman"/>
-        </w:rPr>
-        <w:t xml:space="preserve"> guess is not well constrained. </w:t>
-      </w:r>
-    </w:p>
-    <w:p>
-      <w:pPr>
-        <w:jc w:val="both"/>
-        <w:rPr>
-          <w:rFonts w:ascii="Times New Roman" w:hAnsi="Times New Roman"/>
-        </w:rPr>
-      </w:pPr>
-    </w:p>
-    <w:p>
-      <w:pPr>
-        <w:jc w:val="both"/>
-        <w:outlineLvl w:val="0"/>
+        <w:t xml:space="preserve"> is to provide a single retrieval code that can be applied to any planet and in which improvements and debugs made in one research application are then available to researchers analysing different data. While every attempt has been made to adhere to this goal, some cases have arisen where it has proven necessary to form an offshoot. These versions are different from the central </w:t>
+      </w:r>
+      <w:r>
+        <w:rPr>
+          <w:rFonts w:ascii="Copperplate Gothic Light" w:hAnsi="Copperplate Gothic Light"/>
+        </w:rPr>
+        <w:t>Nemesis</w:t>
+      </w:r>
+      <w:r>
+        <w:rPr>
+          <w:rFonts w:ascii="Times New Roman" w:hAnsi="Times New Roman"/>
+        </w:rPr>
+        <w:t xml:space="preserve"> version on the way they set up the spectral calculation and the way the underlying radiative transfer calculations are combined to give the final result. Specifically the different offshoots generate different .pat files, which in turn generates different .drv files and the outputting path calculations are recombined differently. The current offshoots are as follows.</w:t>
+      </w:r>
+    </w:p>
+    <w:p>
+      <w:pPr>
+        <w:jc w:val="both"/>
+        <w:rPr>
+          <w:rFonts w:ascii="Times New Roman" w:hAnsi="Times New Roman"/>
+        </w:rPr>
+      </w:pPr>
+    </w:p>
+    <w:p>
+      <w:pPr>
+        <w:jc w:val="both"/>
+        <w:outlineLvl w:val="1"/>
         <w:rPr>
           <w:rFonts w:ascii="Times New Roman" w:hAnsi="Times New Roman"/>
           <w:b/>
@@ -15344,29 +16157,23 @@
           <w:rFonts w:ascii="Times New Roman" w:hAnsi="Times New Roman"/>
           <w:b/>
         </w:rPr>
-        <w:t xml:space="preserve">. </w:t>
-      </w:r>
-      <w:r>
-        <w:rPr>
-          <w:rFonts w:ascii="Times New Roman" w:hAnsi="Times New Roman"/>
-          <w:b/>
-        </w:rPr>
-        <w:t>Significant offshoots</w:t>
-      </w:r>
-    </w:p>
-    <w:p>
-      <w:pPr>
-        <w:jc w:val="both"/>
-        <w:rPr>
-          <w:rFonts w:ascii="Times New Roman" w:hAnsi="Times New Roman"/>
-        </w:rPr>
-      </w:pPr>
-      <w:r>
-        <w:rPr>
-          <w:rFonts w:ascii="Times New Roman" w:hAnsi="Times New Roman"/>
-        </w:rPr>
-        <w:t xml:space="preserve">The overarching intention of </w:t>
-      </w:r>
+        <w:t xml:space="preserve">.1 </w:t>
+      </w:r>
+      <w:r>
+        <w:rPr>
+          <w:rFonts w:ascii="Times New Roman" w:hAnsi="Times New Roman"/>
+          <w:b/>
+        </w:rPr>
+        <w:t>NemesisL</w:t>
+      </w:r>
+    </w:p>
+    <w:p>
+      <w:pPr>
+        <w:jc w:val="both"/>
+        <w:rPr>
+          <w:rFonts w:ascii="Times New Roman" w:hAnsi="Times New Roman"/>
+        </w:rPr>
+      </w:pPr>
       <w:r>
         <w:rPr>
           <w:rFonts w:ascii="Copperplate Gothic Light" w:hAnsi="Copperplate Gothic Light"/>
@@ -15375,21 +16182,63 @@
       </w:r>
       <w:r>
         <w:rPr>
-          <w:rFonts w:ascii="Times New Roman" w:hAnsi="Times New Roman"/>
-        </w:rPr>
-        <w:t xml:space="preserve"> is to provide a single retrieval code that can be applied to any planet and in which improvements and debugs made in one research application are then available to researchers analysing different data. While every attempt has been made to adhere to this goal, some cases have arisen where it has proven necessary to form an offshoot. These versions are different from the central </w:t>
-      </w:r>
-      <w:r>
-        <w:rPr>
           <w:rFonts w:ascii="Copperplate Gothic Light" w:hAnsi="Copperplate Gothic Light"/>
         </w:rPr>
+        <w:t>L</w:t>
+      </w:r>
+      <w:r>
+        <w:rPr>
+          <w:rFonts w:ascii="Times New Roman" w:hAnsi="Times New Roman"/>
+        </w:rPr>
+        <w:t xml:space="preserve"> is specifically designed for limb calculations. The atmosphere is split into the same number of layers, NLAYER, as before, but only once and from the specified lowest altitude. Limb paths are then calculated through these layers with 2 </w:t>
+      </w:r>
+      <w:r>
+        <w:rPr>
+          <w:rFonts w:ascii="Times New Roman" w:hAnsi="Times New Roman"/>
+        </w:rPr>
+        <w:sym w:font="Symbol" w:char="F0B4"/>
+      </w:r>
+      <w:r>
+        <w:rPr>
+          <w:rFonts w:ascii="Times New Roman" w:hAnsi="Times New Roman"/>
+        </w:rPr>
+        <w:t xml:space="preserve"> NLAYER layers included in the lowest path and 2 layers in the top path. The transmissions through these layers are then calculated once and then interpolated to the actual tangent altitude required. For a single limb calculation, you should used </w:t>
+      </w:r>
+      <w:r>
+        <w:rPr>
+          <w:rFonts w:ascii="Copperplate Gothic Light" w:hAnsi="Copperplate Gothic Light"/>
+        </w:rPr>
         <w:t>Nemesis</w:t>
       </w:r>
       <w:r>
         <w:rPr>
           <w:rFonts w:ascii="Times New Roman" w:hAnsi="Times New Roman"/>
         </w:rPr>
-        <w:t xml:space="preserve"> version on the way they set up the spectral calculation and the way the underlying radiative transfer calculations are combined to give the final result. Specifically the different offshoots generate different .pat files, which in turn generates different .drv files and the outputting path calculations are recombined differently. The current offshoots are as follows.</w:t>
+        <w:t>, but</w:t>
+      </w:r>
+      <w:r>
+        <w:rPr>
+          <w:rFonts w:ascii="Times New Roman" w:hAnsi="Times New Roman"/>
+        </w:rPr>
+        <w:t xml:space="preserve"> for multiple tangent heights through the same atmosphere, </w:t>
+      </w:r>
+      <w:r>
+        <w:rPr>
+          <w:rFonts w:ascii="Copperplate Gothic Light" w:hAnsi="Copperplate Gothic Light"/>
+        </w:rPr>
+        <w:t>NemesisL</w:t>
+      </w:r>
+      <w:r>
+        <w:rPr>
+          <w:rFonts w:ascii="Times New Roman" w:hAnsi="Times New Roman"/>
+        </w:rPr>
+        <w:t xml:space="preserve"> is much faster and not significantly less accurate.</w:t>
+      </w:r>
+      <w:r>
+        <w:rPr>
+          <w:rFonts w:ascii="Times New Roman" w:hAnsi="Times New Roman"/>
+        </w:rPr>
+        <w:t xml:space="preserve"> </w:t>
       </w:r>
     </w:p>
     <w:p>
@@ -15414,22 +16263,99 @@
           <w:rFonts w:ascii="Times New Roman" w:hAnsi="Times New Roman"/>
           <w:b/>
         </w:rPr>
-        <w:t>8</w:t>
-      </w:r>
-      <w:r>
-        <w:rPr>
-          <w:rFonts w:ascii="Times New Roman" w:hAnsi="Times New Roman"/>
-          <w:b/>
-        </w:rPr>
-        <w:t xml:space="preserve">.1 </w:t>
-      </w:r>
-      <w:r>
-        <w:rPr>
-          <w:rFonts w:ascii="Times New Roman" w:hAnsi="Times New Roman"/>
-          <w:b/>
+        <w:t>8.2</w:t>
+      </w:r>
+      <w:r>
+        <w:rPr>
+          <w:rFonts w:ascii="Times New Roman" w:hAnsi="Times New Roman"/>
+          <w:b/>
+        </w:rPr>
+        <w:t xml:space="preserve"> </w:t>
+      </w:r>
+      <w:r>
+        <w:rPr>
+          <w:rFonts w:ascii="Times New Roman" w:hAnsi="Times New Roman"/>
+          <w:b/>
+        </w:rPr>
+        <w:t>NemesisMCS</w:t>
+      </w:r>
+    </w:p>
+    <w:p>
+      <w:pPr>
+        <w:jc w:val="both"/>
+        <w:rPr>
+          <w:rFonts w:ascii="Times New Roman" w:hAnsi="Times New Roman"/>
+        </w:rPr>
+      </w:pPr>
+      <w:r>
+        <w:rPr>
+          <w:rFonts w:ascii="Copperplate Gothic Light" w:hAnsi="Copperplate Gothic Light"/>
+        </w:rPr>
+        <w:t>Nemesis</w:t>
+      </w:r>
+      <w:r>
+        <w:rPr>
+          <w:rFonts w:ascii="Copperplate Gothic Light" w:hAnsi="Copperplate Gothic Light"/>
+        </w:rPr>
+        <w:t>MCS</w:t>
+      </w:r>
+      <w:r>
+        <w:rPr>
+          <w:rFonts w:ascii="Times New Roman" w:hAnsi="Times New Roman"/>
+        </w:rPr>
+        <w:t xml:space="preserve"> is based on </w:t>
+      </w:r>
+      <w:r>
+        <w:rPr>
+          <w:rFonts w:ascii="Copperplate Gothic Light" w:hAnsi="Copperplate Gothic Light"/>
         </w:rPr>
         <w:t>NemesisL</w:t>
       </w:r>
+      <w:r>
+        <w:rPr>
+          <w:rFonts w:ascii="Times New Roman" w:hAnsi="Times New Roman"/>
+        </w:rPr>
+        <w:t xml:space="preserve">, but is specifically tailored to model MCS radiances, which require a complicated FOV combination of the individual path calculations. Other modifications are made in the way the spx files are read in, and implicitly use small differences in the wavenumbers listed to identify different detectors, which have slightly different spectral and FOV responses. </w:t>
+      </w:r>
+    </w:p>
+    <w:p>
+      <w:pPr>
+        <w:jc w:val="both"/>
+        <w:rPr>
+          <w:rFonts w:ascii="Times New Roman" w:hAnsi="Times New Roman"/>
+        </w:rPr>
+      </w:pPr>
+    </w:p>
+    <w:p>
+      <w:pPr>
+        <w:jc w:val="both"/>
+        <w:outlineLvl w:val="1"/>
+        <w:rPr>
+          <w:rFonts w:ascii="Times New Roman" w:hAnsi="Times New Roman"/>
+          <w:b/>
+        </w:rPr>
+      </w:pPr>
+      <w:r>
+        <w:rPr>
+          <w:rFonts w:ascii="Times New Roman" w:hAnsi="Times New Roman"/>
+          <w:b/>
+        </w:rPr>
+        <w:t>8.3</w:t>
+      </w:r>
+      <w:r>
+        <w:rPr>
+          <w:rFonts w:ascii="Times New Roman" w:hAnsi="Times New Roman"/>
+          <w:b/>
+        </w:rPr>
+        <w:t xml:space="preserve"> </w:t>
+      </w:r>
+      <w:r>
+        <w:rPr>
+          <w:rFonts w:ascii="Times New Roman" w:hAnsi="Times New Roman"/>
+          <w:b/>
+        </w:rPr>
+        <w:t>Nemesisdisc</w:t>
+      </w:r>
     </w:p>
     <w:p>
       <w:pPr>
@@ -15448,61 +16374,13 @@
         <w:rPr>
           <w:rFonts w:ascii="Copperplate Gothic Light" w:hAnsi="Copperplate Gothic Light"/>
         </w:rPr>
-        <w:t>L</w:t>
-      </w:r>
-      <w:r>
-        <w:rPr>
-          <w:rFonts w:ascii="Times New Roman" w:hAnsi="Times New Roman"/>
-        </w:rPr>
-        <w:t xml:space="preserve"> is specifically designed for limb calculations. The atmosphere is split into the same number of layers, NLAYER, as before, but only once and from the specified lowest altitude. Limb paths are then calculated through these layers with 2 </w:t>
-      </w:r>
-      <w:r>
-        <w:rPr>
-          <w:rFonts w:ascii="Times New Roman" w:hAnsi="Times New Roman"/>
-        </w:rPr>
-        <w:sym w:font="Symbol" w:char="F0B4"/>
-      </w:r>
-      <w:r>
-        <w:rPr>
-          <w:rFonts w:ascii="Times New Roman" w:hAnsi="Times New Roman"/>
-        </w:rPr>
-        <w:t xml:space="preserve"> NLAYER layers included in the lowest path and 2 layers in the top path. The transmissions through these layers are then calculated once and then interpolated to the actual tangent altitude required. For a single limb calculation, you should used </w:t>
-      </w:r>
-      <w:r>
-        <w:rPr>
-          <w:rFonts w:ascii="Copperplate Gothic Light" w:hAnsi="Copperplate Gothic Light"/>
-        </w:rPr>
-        <w:t>Nemesis</w:t>
-      </w:r>
-      <w:r>
-        <w:rPr>
-          <w:rFonts w:ascii="Times New Roman" w:hAnsi="Times New Roman"/>
-        </w:rPr>
-        <w:t>, but</w:t>
-      </w:r>
-      <w:r>
-        <w:rPr>
-          <w:rFonts w:ascii="Times New Roman" w:hAnsi="Times New Roman"/>
-        </w:rPr>
-        <w:t xml:space="preserve"> for multiple tangent heights through the same atmosphere, </w:t>
-      </w:r>
-      <w:r>
-        <w:rPr>
-          <w:rFonts w:ascii="Copperplate Gothic Light" w:hAnsi="Copperplate Gothic Light"/>
-        </w:rPr>
-        <w:t>NemesisL</w:t>
-      </w:r>
-      <w:r>
-        <w:rPr>
-          <w:rFonts w:ascii="Times New Roman" w:hAnsi="Times New Roman"/>
-        </w:rPr>
-        <w:t xml:space="preserve"> is much faster and not significantly less accurate.</w:t>
-      </w:r>
-      <w:r>
-        <w:rPr>
-          <w:rFonts w:ascii="Times New Roman" w:hAnsi="Times New Roman"/>
-        </w:rPr>
-        <w:t xml:space="preserve"> </w:t>
+        <w:t>disc</w:t>
+      </w:r>
+      <w:r>
+        <w:rPr>
+          <w:rFonts w:ascii="Times New Roman" w:hAnsi="Times New Roman"/>
+        </w:rPr>
+        <w:t xml:space="preserve"> sets up the .pat file for a disc-averaged calculation and outputs the results in a form compatible with modelling the secondary transits of exoplanets. </w:t>
       </w:r>
     </w:p>
     <w:p>
@@ -15527,148 +16405,7 @@
           <w:rFonts w:ascii="Times New Roman" w:hAnsi="Times New Roman"/>
           <w:b/>
         </w:rPr>
-        <w:t>8.2</w:t>
-      </w:r>
-      <w:r>
-        <w:rPr>
-          <w:rFonts w:ascii="Times New Roman" w:hAnsi="Times New Roman"/>
-          <w:b/>
-        </w:rPr>
-        <w:t xml:space="preserve"> </w:t>
-      </w:r>
-      <w:r>
-        <w:rPr>
-          <w:rFonts w:ascii="Times New Roman" w:hAnsi="Times New Roman"/>
-          <w:b/>
-        </w:rPr>
-        <w:t>NemesisMCS</w:t>
-      </w:r>
-    </w:p>
-    <w:p>
-      <w:pPr>
-        <w:jc w:val="both"/>
-        <w:rPr>
-          <w:rFonts w:ascii="Times New Roman" w:hAnsi="Times New Roman"/>
-        </w:rPr>
-      </w:pPr>
-      <w:r>
-        <w:rPr>
-          <w:rFonts w:ascii="Copperplate Gothic Light" w:hAnsi="Copperplate Gothic Light"/>
-        </w:rPr>
-        <w:t>Nemesis</w:t>
-      </w:r>
-      <w:r>
-        <w:rPr>
-          <w:rFonts w:ascii="Copperplate Gothic Light" w:hAnsi="Copperplate Gothic Light"/>
-        </w:rPr>
-        <w:t>MCS</w:t>
-      </w:r>
-      <w:r>
-        <w:rPr>
-          <w:rFonts w:ascii="Times New Roman" w:hAnsi="Times New Roman"/>
-        </w:rPr>
-        <w:t xml:space="preserve"> is based on </w:t>
-      </w:r>
-      <w:r>
-        <w:rPr>
-          <w:rFonts w:ascii="Copperplate Gothic Light" w:hAnsi="Copperplate Gothic Light"/>
-        </w:rPr>
-        <w:t>NemesisL</w:t>
-      </w:r>
-      <w:r>
-        <w:rPr>
-          <w:rFonts w:ascii="Times New Roman" w:hAnsi="Times New Roman"/>
-        </w:rPr>
-        <w:t xml:space="preserve">, but is specifically tailored to model MCS radiances, which require a complicated FOV combination of the individual path calculations. Other modifications are made in the way the spx files are read in, and implicitly use small differences in the wavenumbers listed to identify different detectors, which have slightly different spectral and FOV responses. </w:t>
-      </w:r>
-    </w:p>
-    <w:p>
-      <w:pPr>
-        <w:jc w:val="both"/>
-        <w:rPr>
-          <w:rFonts w:ascii="Times New Roman" w:hAnsi="Times New Roman"/>
-        </w:rPr>
-      </w:pPr>
-    </w:p>
-    <w:p>
-      <w:pPr>
-        <w:jc w:val="both"/>
-        <w:outlineLvl w:val="1"/>
-        <w:rPr>
-          <w:rFonts w:ascii="Times New Roman" w:hAnsi="Times New Roman"/>
-          <w:b/>
-        </w:rPr>
-      </w:pPr>
-      <w:r>
-        <w:rPr>
-          <w:rFonts w:ascii="Times New Roman" w:hAnsi="Times New Roman"/>
-          <w:b/>
-        </w:rPr>
-        <w:t>8.3</w:t>
-      </w:r>
-      <w:r>
-        <w:rPr>
-          <w:rFonts w:ascii="Times New Roman" w:hAnsi="Times New Roman"/>
-          <w:b/>
-        </w:rPr>
-        <w:t xml:space="preserve"> </w:t>
-      </w:r>
-      <w:r>
-        <w:rPr>
-          <w:rFonts w:ascii="Times New Roman" w:hAnsi="Times New Roman"/>
-          <w:b/>
-        </w:rPr>
-        <w:t>Nemesisdisc</w:t>
-      </w:r>
-    </w:p>
-    <w:p>
-      <w:pPr>
-        <w:jc w:val="both"/>
-        <w:rPr>
-          <w:rFonts w:ascii="Times New Roman" w:hAnsi="Times New Roman"/>
-        </w:rPr>
-      </w:pPr>
-      <w:r>
-        <w:rPr>
-          <w:rFonts w:ascii="Copperplate Gothic Light" w:hAnsi="Copperplate Gothic Light"/>
-        </w:rPr>
-        <w:t>Nemesis</w:t>
-      </w:r>
-      <w:r>
-        <w:rPr>
-          <w:rFonts w:ascii="Copperplate Gothic Light" w:hAnsi="Copperplate Gothic Light"/>
-        </w:rPr>
-        <w:t>disc</w:t>
-      </w:r>
-      <w:r>
-        <w:rPr>
-          <w:rFonts w:ascii="Times New Roman" w:hAnsi="Times New Roman"/>
-        </w:rPr>
-        <w:t xml:space="preserve"> sets up the .pat file for a disc-averaged calculation and outputs the results in a form compatible with modelling the secondary transits of exoplanets. </w:t>
-      </w:r>
-    </w:p>
-    <w:p>
-      <w:pPr>
-        <w:jc w:val="both"/>
-        <w:rPr>
-          <w:rFonts w:ascii="Times New Roman" w:hAnsi="Times New Roman"/>
-        </w:rPr>
-      </w:pPr>
-    </w:p>
-    <w:p>
-      <w:pPr>
-        <w:jc w:val="both"/>
-        <w:outlineLvl w:val="1"/>
-        <w:rPr>
-          <w:rFonts w:ascii="Times New Roman" w:hAnsi="Times New Roman"/>
-          <w:b/>
-        </w:rPr>
-      </w:pPr>
-      <w:r>
-        <w:rPr>
-          <w:rFonts w:ascii="Times New Roman" w:hAnsi="Times New Roman"/>
-          <w:b/>
-        </w:rPr>
+        <w:lastRenderedPageBreak/>
         <w:t>8.3</w:t>
       </w:r>
       <w:r>
@@ -16206,6 +16943,7 @@
         <w:rPr>
           <w:rFonts w:ascii="Times New Roman" w:hAnsi="Times New Roman"/>
         </w:rPr>
+        <w:lastRenderedPageBreak/>
         <w:t>To investigate this I went back to look at the Barney Conrath approach (see chapter 8 in [R3]) and found many similarities with optimal estimation, but perhaps a more realistic way of considering the constraints. In the optimal estimation approach used, the solution (in the non-linear case) is:</w:t>
       </w:r>
     </w:p>
@@ -16228,7 +16966,7 @@
         <w:rPr>
           <w:position w:val="-16"/>
         </w:rPr>
-        <w:object w:dxaOrig="5620" w:dyaOrig="480">
+        <w:pict w14:anchorId="38BC8ED3">
           <v:shapetype id="_x0000_t75" coordsize="21600,21600" o:spt="75" o:preferrelative="t" path="m@4@5l@4@11@9@11@9@5xe" filled="f" stroked="f">
             <v:stroke joinstyle="miter"/>
             <v:formulas>
@@ -16248,11 +16986,10 @@
             <v:path o:extrusionok="f" gradientshapeok="t" o:connecttype="rect"/>
             <o:lock v:ext="edit" aspectratio="t"/>
           </v:shapetype>
-          <v:shape id="_x0000_i1026" type="#_x0000_t75" style="width:281pt;height:24pt" o:ole="" fillcolor="window">
-            <v:imagedata r:id="rId12" o:title=""/>
+          <v:shape id="_x0000_i1026" type="#_x0000_t75" style="width:280.5pt;height:23.4pt" fillcolor="window">
+            <v:imagedata r:id="rId14" o:title=""/>
           </v:shape>
-          <o:OLEObject Type="Embed" ProgID="Equation.DSMT4" ShapeID="_x0000_i1026" DrawAspect="Content" ObjectID="_1271404054" r:id="rId13"/>
-        </w:object>
+        </w:pict>
       </w:r>
       <w:r>
         <w:tab/>
@@ -16422,12 +17159,11 @@
         <w:rPr>
           <w:position w:val="-18"/>
         </w:rPr>
-        <w:object w:dxaOrig="5740" w:dyaOrig="540">
-          <v:shape id="_x0000_i1027" type="#_x0000_t75" style="width:287pt;height:27pt" o:ole="" fillcolor="window">
-            <v:imagedata r:id="rId14" o:title=""/>
+        <w:pict w14:anchorId="34C00A39">
+          <v:shape id="_x0000_i1027" type="#_x0000_t75" style="width:287.05pt;height:27.1pt" fillcolor="window">
+            <v:imagedata r:id="rId15" o:title=""/>
           </v:shape>
-          <o:OLEObject Type="Embed" ProgID="Equation.DSMT4" ShapeID="_x0000_i1027" DrawAspect="Content" ObjectID="_1271404055" r:id="rId15"/>
-        </w:object>
+        </w:pict>
       </w:r>
       <w:r>
         <w:tab/>
@@ -16455,12 +17191,11 @@
           <w:rFonts w:ascii="Times New Roman" w:hAnsi="Times New Roman"/>
           <w:position w:val="-12"/>
         </w:rPr>
-        <w:object w:dxaOrig="279" w:dyaOrig="400">
-          <v:shape id="_x0000_i1028" type="#_x0000_t75" style="width:14pt;height:20pt" o:ole="">
+        <w:pict w14:anchorId="465507D2">
+          <v:shape id="_x0000_i1028" type="#_x0000_t75" style="width:14.05pt;height:19.65pt">
             <v:imagedata r:id="rId16" o:title=""/>
           </v:shape>
-          <o:OLEObject Type="Embed" ProgID="Equation.DSMT4" ShapeID="_x0000_i1028" DrawAspect="Content" ObjectID="_1271404056" r:id="rId17"/>
-        </w:object>
+        </w:pict>
       </w:r>
       <w:r>
         <w:rPr>
@@ -16606,12 +17341,11 @@
           <w:rFonts w:ascii="Times New Roman" w:hAnsi="Times New Roman"/>
           <w:position w:val="-16"/>
         </w:rPr>
-        <w:object w:dxaOrig="2000" w:dyaOrig="480">
-          <v:shape id="_x0000_i1029" type="#_x0000_t75" style="width:100pt;height:24pt" o:ole="">
-            <v:imagedata r:id="rId18" o:title=""/>
+        <w:pict w14:anchorId="4719D855">
+          <v:shape id="_x0000_i1029" type="#_x0000_t75" style="width:100.05pt;height:23.4pt">
+            <v:imagedata r:id="rId17" o:title=""/>
           </v:shape>
-          <o:OLEObject Type="Embed" ProgID="Equation.DSMT4" ShapeID="_x0000_i1029" DrawAspect="Content" ObjectID="_1271404057" r:id="rId19"/>
-        </w:object>
+        </w:pict>
       </w:r>
       <w:r>
         <w:rPr>
@@ -16707,12 +17441,11 @@
         <w:rPr>
           <w:position w:val="-16"/>
         </w:rPr>
-        <w:object w:dxaOrig="4860" w:dyaOrig="480">
-          <v:shape id="_x0000_i1030" type="#_x0000_t75" style="width:243pt;height:24pt" o:ole="" fillcolor="window">
-            <v:imagedata r:id="rId20" o:title=""/>
+        <w:pict w14:anchorId="458D14F0">
+          <v:shape id="_x0000_i1030" type="#_x0000_t75" style="width:243.1pt;height:23.4pt" fillcolor="window">
+            <v:imagedata r:id="rId18" o:title=""/>
           </v:shape>
-          <o:OLEObject Type="Embed" ProgID="Equation.DSMT4" ShapeID="_x0000_i1030" DrawAspect="Content" ObjectID="_1271404058" r:id="rId21"/>
-        </w:object>
+        </w:pict>
       </w:r>
     </w:p>
     <w:p>
@@ -16766,12 +17499,11 @@
         <w:rPr>
           <w:position w:val="-16"/>
         </w:rPr>
-        <w:object w:dxaOrig="3940" w:dyaOrig="480">
-          <v:shape id="_x0000_i1031" type="#_x0000_t75" style="width:197pt;height:24pt" o:ole="" fillcolor="window">
-            <v:imagedata r:id="rId22" o:title=""/>
+        <w:pict w14:anchorId="50690FC8">
+          <v:shape id="_x0000_i1031" type="#_x0000_t75" style="width:196.35pt;height:23.4pt" fillcolor="window">
+            <v:imagedata r:id="rId19" o:title=""/>
           </v:shape>
-          <o:OLEObject Type="Embed" ProgID="Equation.DSMT4" ShapeID="_x0000_i1031" DrawAspect="Content" ObjectID="_1271404059" r:id="rId23"/>
-        </w:object>
+        </w:pict>
       </w:r>
     </w:p>
     <w:p>
@@ -16804,12 +17536,11 @@
         <w:rPr>
           <w:position w:val="-12"/>
         </w:rPr>
-        <w:object w:dxaOrig="880" w:dyaOrig="380">
-          <v:shape id="_x0000_i1032" type="#_x0000_t75" style="width:44pt;height:19pt" o:ole="" fillcolor="window">
-            <v:imagedata r:id="rId24" o:title=""/>
+        <w:pict w14:anchorId="698F4844">
+          <v:shape id="_x0000_i1032" type="#_x0000_t75" style="width:43.95pt;height:18.7pt" fillcolor="window">
+            <v:imagedata r:id="rId20" o:title=""/>
           </v:shape>
-          <o:OLEObject Type="Embed" ProgID="Equation.DSMT4" ShapeID="_x0000_i1032" DrawAspect="Content" ObjectID="_1271404060" r:id="rId25"/>
-        </w:object>
+        </w:pict>
       </w:r>
       <w:r>
         <w:t xml:space="preserve">are of a similar magnitude to the diagonal elements of </w:t>
@@ -16839,7 +17570,11 @@
         <w:t>a priori,</w:t>
       </w:r>
       <w:r>
-        <w:t xml:space="preserve"> or the measurement covariance matrices can then be adjusted to ensure sufficient constraint and this sufficient vertical smoothing. This may be achieved by modifying the extra forward modelling error file (section 3.2) and is very much akin to modifying the </w:t>
+        <w:t xml:space="preserve"> or the </w:t>
+      </w:r>
+      <w:r>
+        <w:lastRenderedPageBreak/>
+        <w:t xml:space="preserve">measurement covariance matrices can then be adjusted to ensure sufficient constraint and this sufficient vertical smoothing. This may be achieved by modifying the extra forward modelling error file (section 3.2) and is very much akin to modifying the </w:t>
       </w:r>
       <w:r>
         <w:rPr>
@@ -16878,12 +17613,11 @@
         <w:rPr>
           <w:position w:val="-12"/>
         </w:rPr>
-        <w:object w:dxaOrig="880" w:dyaOrig="380">
-          <v:shape id="_x0000_i1033" type="#_x0000_t75" style="width:44pt;height:19pt" o:ole="" fillcolor="window">
-            <v:imagedata r:id="rId26" o:title=""/>
+        <w:pict w14:anchorId="38D44606">
+          <v:shape id="_x0000_i1033" type="#_x0000_t75" style="width:43.95pt;height:18.7pt" fillcolor="window">
+            <v:imagedata r:id="rId21" o:title=""/>
           </v:shape>
-          <o:OLEObject Type="Embed" ProgID="Equation.DSMT4" ShapeID="_x0000_i1033" DrawAspect="Content" ObjectID="_1271404061" r:id="rId27"/>
-        </w:object>
+        </w:pict>
       </w:r>
       <w:r>
         <w:t xml:space="preserve"> can be reduced leading to a similar result.</w:t>
@@ -17274,6 +18008,42 @@
     <w:p>
       <w:pPr>
         <w:jc w:val="both"/>
+        <w:rPr>
+          <w:rFonts w:ascii="Times New Roman" w:hAnsi="Times New Roman"/>
+          <w:b/>
+        </w:rPr>
+      </w:pPr>
+    </w:p>
+    <w:p>
+      <w:pPr>
+        <w:jc w:val="both"/>
+        <w:rPr>
+          <w:rFonts w:ascii="Times New Roman" w:hAnsi="Times New Roman"/>
+          <w:b/>
+        </w:rPr>
+      </w:pPr>
+    </w:p>
+    <w:p>
+      <w:pPr>
+        <w:jc w:val="both"/>
+        <w:rPr>
+          <w:rFonts w:ascii="Times New Roman" w:hAnsi="Times New Roman"/>
+          <w:b/>
+        </w:rPr>
+      </w:pPr>
+    </w:p>
+    <w:p>
+      <w:pPr>
+        <w:jc w:val="both"/>
+        <w:rPr>
+          <w:rFonts w:ascii="Times New Roman" w:hAnsi="Times New Roman"/>
+          <w:b/>
+        </w:rPr>
+      </w:pPr>
+    </w:p>
+    <w:p>
+      <w:pPr>
+        <w:jc w:val="both"/>
         <w:outlineLvl w:val="1"/>
         <w:rPr>
           <w:rFonts w:ascii="Times New Roman" w:hAnsi="Times New Roman"/>
@@ -17285,6 +18055,7 @@
           <w:rFonts w:ascii="Times New Roman" w:hAnsi="Times New Roman"/>
           <w:b/>
         </w:rPr>
+        <w:lastRenderedPageBreak/>
         <w:t>9</w:t>
       </w:r>
       <w:r>
@@ -17328,12 +18099,11 @@
         <w:rPr>
           <w:position w:val="-16"/>
         </w:rPr>
-        <w:object w:dxaOrig="5620" w:dyaOrig="480">
-          <v:shape id="_x0000_i1034" type="#_x0000_t75" style="width:281pt;height:24pt" o:ole="" fillcolor="window">
-            <v:imagedata r:id="rId28" o:title=""/>
+        <w:pict w14:anchorId="428F2E8B">
+          <v:shape id="_x0000_i1034" type="#_x0000_t75" style="width:280.5pt;height:23.4pt" fillcolor="window">
+            <v:imagedata r:id="rId22" o:title=""/>
           </v:shape>
-          <o:OLEObject Type="Embed" ProgID="Equation.DSMT4" ShapeID="_x0000_i1034" DrawAspect="Content" ObjectID="_1271404062" r:id="rId29"/>
-        </w:object>
+        </w:pict>
       </w:r>
       <w:r>
         <w:tab/>
@@ -17367,12 +18137,11 @@
         <w:rPr>
           <w:position w:val="-14"/>
         </w:rPr>
-        <w:object w:dxaOrig="3720" w:dyaOrig="400">
-          <v:shape id="_x0000_i1035" type="#_x0000_t75" style="width:186pt;height:20pt" o:ole="" fillcolor="window">
-            <v:imagedata r:id="rId30" o:title=""/>
+        <w:pict w14:anchorId="09F96696">
+          <v:shape id="_x0000_i1035" type="#_x0000_t75" style="width:186.1pt;height:19.65pt" fillcolor="window">
+            <v:imagedata r:id="rId23" o:title=""/>
           </v:shape>
-          <o:OLEObject Type="Embed" ProgID="Equation.DSMT4" ShapeID="_x0000_i1035" DrawAspect="Content" ObjectID="_1271404063" r:id="rId31"/>
-        </w:object>
+        </w:pict>
       </w:r>
       <w:r>
         <w:tab/>
@@ -17442,12 +18211,11 @@
         <w:rPr>
           <w:position w:val="-12"/>
         </w:rPr>
-        <w:object w:dxaOrig="639" w:dyaOrig="360">
-          <v:shape id="_x0000_i1036" type="#_x0000_t75" style="width:32pt;height:18pt" o:ole="" fillcolor="window">
-            <v:imagedata r:id="rId32" o:title=""/>
+        <w:pict w14:anchorId="3FE14509">
+          <v:shape id="_x0000_i1036" type="#_x0000_t75" style="width:31.8pt;height:17.75pt" fillcolor="window">
+            <v:imagedata r:id="rId24" o:title=""/>
           </v:shape>
-          <o:OLEObject Type="Embed" ProgID="Equation.DSMT4" ShapeID="_x0000_i1036" DrawAspect="Content" ObjectID="_1271404064" r:id="rId33"/>
-        </w:object>
+        </w:pict>
       </w:r>
       <w:r>
         <w:t xml:space="preserve">) </w:t>
@@ -17470,12 +18238,11 @@
         <w:rPr>
           <w:position w:val="-16"/>
         </w:rPr>
-        <w:object w:dxaOrig="2780" w:dyaOrig="480">
-          <v:shape id="_x0000_i1037" type="#_x0000_t75" style="width:139pt;height:24pt" o:ole="" fillcolor="window">
-            <v:imagedata r:id="rId34" o:title=""/>
+        <w:pict w14:anchorId="40223B1E">
+          <v:shape id="_x0000_i1037" type="#_x0000_t75" style="width:138.4pt;height:23.4pt" fillcolor="window">
+            <v:imagedata r:id="rId25" o:title=""/>
           </v:shape>
-          <o:OLEObject Type="Embed" ProgID="Equation.DSMT4" ShapeID="_x0000_i1037" DrawAspect="Content" ObjectID="_1271404065" r:id="rId35"/>
-        </w:object>
+        </w:pict>
       </w:r>
       <w:r>
         <w:tab/>
@@ -17507,12 +18274,11 @@
         <w:rPr>
           <w:position w:val="-16"/>
         </w:rPr>
-        <w:object w:dxaOrig="2960" w:dyaOrig="480">
-          <v:shape id="_x0000_i1038" type="#_x0000_t75" style="width:148pt;height:24pt" o:ole="" fillcolor="window">
-            <v:imagedata r:id="rId36" o:title=""/>
+        <w:pict w14:anchorId="7C42C75C">
+          <v:shape id="_x0000_i1038" type="#_x0000_t75" style="width:147.75pt;height:23.4pt" fillcolor="window">
+            <v:imagedata r:id="rId26" o:title=""/>
           </v:shape>
-          <o:OLEObject Type="Embed" ProgID="Equation.DSMT4" ShapeID="_x0000_i1038" DrawAspect="Content" ObjectID="_1271404066" r:id="rId37"/>
-        </w:object>
+        </w:pict>
       </w:r>
       <w:r>
         <w:tab/>
@@ -17545,12 +18311,11 @@
         <w:rPr>
           <w:position w:val="-12"/>
         </w:rPr>
-        <w:object w:dxaOrig="360" w:dyaOrig="380">
-          <v:shape id="_x0000_i1039" type="#_x0000_t75" style="width:18pt;height:19pt" o:ole="" fillcolor="window">
-            <v:imagedata r:id="rId38" o:title=""/>
+        <w:pict w14:anchorId="28E70FFB">
+          <v:shape id="_x0000_i1039" type="#_x0000_t75" style="width:17.75pt;height:18.7pt" fillcolor="window">
+            <v:imagedata r:id="rId27" o:title=""/>
           </v:shape>
-          <o:OLEObject Type="Embed" ProgID="Equation.DSMT4" ShapeID="_x0000_i1039" DrawAspect="Content" ObjectID="_1271404067" r:id="rId39"/>
-        </w:object>
+        </w:pict>
       </w:r>
       <w:r>
         <w:t xml:space="preserve">is pre-computed in order to work out the cost function, this formulation is much faster to calculate for </w:t>
@@ -17646,17 +18411,18 @@
       </w:r>
     </w:p>
     <w:sectPr>
-      <w:headerReference w:type="default" r:id="rId40"/>
+      <w:headerReference w:type="default" r:id="rId28"/>
       <w:pgSz w:w="12240" w:h="15840" w:code="1"/>
-      <w:pgMar w:top="1440" w:right="1800" w:bottom="1440" w:left="1800" w:gutter="0"/>
+      <w:pgMar w:top="1440" w:right="1800" w:bottom="1440" w:left="1800" w:header="720" w:footer="720" w:gutter="0"/>
       <w:pgNumType w:start="1"/>
+      <w:cols w:space="720"/>
     </w:sectPr>
   </w:body>
 </w:document>
 </file>
 
 <file path=word/endnotes.xml><?xml version="1.0" encoding="utf-8"?>
-<w:endnotes xmlns:mo="http://schemas.microsoft.com/office/mac/office/2008/main" xmlns:ve="http://schemas.openxmlformats.org/markup-compatibility/2006" xmlns:mv="urn:schemas-microsoft-com:mac:vml" xmlns:o="urn:schemas-microsoft-com:office:office" xmlns:r="http://schemas.openxmlformats.org/officeDocument/2006/relationships" xmlns:m="http://schemas.openxmlformats.org/officeDocument/2006/math" xmlns:v="urn:schemas-microsoft-com:vml" xmlns:wp="http://schemas.openxmlformats.org/drawingml/2006/wordprocessingDrawing" xmlns:w10="urn:schemas-microsoft-com:office:word" xmlns:w="http://schemas.openxmlformats.org/wordprocessingml/2006/main" xmlns:wne="http://schemas.microsoft.com/office/word/2006/wordml">
+<w:endnotes xmlns:wpc="http://schemas.microsoft.com/office/word/2010/wordprocessingCanvas" xmlns:mo="http://schemas.microsoft.com/office/mac/office/2008/main" xmlns:mc="http://schemas.openxmlformats.org/markup-compatibility/2006" xmlns:mv="urn:schemas-microsoft-com:mac:vml" xmlns:o="urn:schemas-microsoft-com:office:office" xmlns:r="http://schemas.openxmlformats.org/officeDocument/2006/relationships" xmlns:m="http://schemas.openxmlformats.org/officeDocument/2006/math" xmlns:v="urn:schemas-microsoft-com:vml" xmlns:wp14="http://schemas.microsoft.com/office/word/2010/wordprocessingDrawing" xmlns:wp="http://schemas.openxmlformats.org/drawingml/2006/wordprocessingDrawing" xmlns:w10="urn:schemas-microsoft-com:office:word" xmlns:w="http://schemas.openxmlformats.org/wordprocessingml/2006/main" xmlns:w14="http://schemas.microsoft.com/office/word/2010/wordml" xmlns:wpg="http://schemas.microsoft.com/office/word/2010/wordprocessingGroup" xmlns:wpi="http://schemas.microsoft.com/office/word/2010/wordprocessingInk" xmlns:wne="http://schemas.microsoft.com/office/word/2006/wordml" xmlns:wps="http://schemas.microsoft.com/office/word/2010/wordprocessingShape" mc:Ignorable="w14 wp14 mv">
   <w:endnote w:type="separator" w:id="-1">
     <w:p>
       <w:r>
@@ -17675,7 +18441,7 @@
 </file>
 
 <file path=word/footer1.xml><?xml version="1.0" encoding="utf-8"?>
-<w:ftr xmlns:mo="http://schemas.microsoft.com/office/mac/office/2008/main" xmlns:ve="http://schemas.openxmlformats.org/markup-compatibility/2006" xmlns:mv="urn:schemas-microsoft-com:mac:vml" xmlns:o="urn:schemas-microsoft-com:office:office" xmlns:r="http://schemas.openxmlformats.org/officeDocument/2006/relationships" xmlns:m="http://schemas.openxmlformats.org/officeDocument/2006/math" xmlns:v="urn:schemas-microsoft-com:vml" xmlns:wp="http://schemas.openxmlformats.org/drawingml/2006/wordprocessingDrawing" xmlns:w10="urn:schemas-microsoft-com:office:word" xmlns:w="http://schemas.openxmlformats.org/wordprocessingml/2006/main" xmlns:wne="http://schemas.microsoft.com/office/word/2006/wordml">
+<w:ftr xmlns:wpc="http://schemas.microsoft.com/office/word/2010/wordprocessingCanvas" xmlns:mo="http://schemas.microsoft.com/office/mac/office/2008/main" xmlns:mc="http://schemas.openxmlformats.org/markup-compatibility/2006" xmlns:mv="urn:schemas-microsoft-com:mac:vml" xmlns:o="urn:schemas-microsoft-com:office:office" xmlns:r="http://schemas.openxmlformats.org/officeDocument/2006/relationships" xmlns:m="http://schemas.openxmlformats.org/officeDocument/2006/math" xmlns:v="urn:schemas-microsoft-com:vml" xmlns:wp14="http://schemas.microsoft.com/office/word/2010/wordprocessingDrawing" xmlns:wp="http://schemas.openxmlformats.org/drawingml/2006/wordprocessingDrawing" xmlns:w10="urn:schemas-microsoft-com:office:word" xmlns:w="http://schemas.openxmlformats.org/wordprocessingml/2006/main" xmlns:w14="http://schemas.microsoft.com/office/word/2010/wordml" xmlns:wpg="http://schemas.microsoft.com/office/word/2010/wordprocessingGroup" xmlns:wpi="http://schemas.microsoft.com/office/word/2010/wordprocessingInk" xmlns:wne="http://schemas.microsoft.com/office/word/2006/wordml" xmlns:wps="http://schemas.microsoft.com/office/word/2010/wordprocessingShape" mc:Ignorable="w14 wp14">
   <w:p>
     <w:pPr>
       <w:pStyle w:val="Footer"/>
@@ -17707,7 +18473,7 @@
 </file>
 
 <file path=word/footnotes.xml><?xml version="1.0" encoding="utf-8"?>
-<w:footnotes xmlns:mo="http://schemas.microsoft.com/office/mac/office/2008/main" xmlns:ve="http://schemas.openxmlformats.org/markup-compatibility/2006" xmlns:mv="urn:schemas-microsoft-com:mac:vml" xmlns:o="urn:schemas-microsoft-com:office:office" xmlns:r="http://schemas.openxmlformats.org/officeDocument/2006/relationships" xmlns:m="http://schemas.openxmlformats.org/officeDocument/2006/math" xmlns:v="urn:schemas-microsoft-com:vml" xmlns:wp="http://schemas.openxmlformats.org/drawingml/2006/wordprocessingDrawing" xmlns:w10="urn:schemas-microsoft-com:office:word" xmlns:w="http://schemas.openxmlformats.org/wordprocessingml/2006/main" xmlns:wne="http://schemas.microsoft.com/office/word/2006/wordml">
+<w:footnotes xmlns:wpc="http://schemas.microsoft.com/office/word/2010/wordprocessingCanvas" xmlns:mo="http://schemas.microsoft.com/office/mac/office/2008/main" xmlns:mc="http://schemas.openxmlformats.org/markup-compatibility/2006" xmlns:mv="urn:schemas-microsoft-com:mac:vml" xmlns:o="urn:schemas-microsoft-com:office:office" xmlns:r="http://schemas.openxmlformats.org/officeDocument/2006/relationships" xmlns:m="http://schemas.openxmlformats.org/officeDocument/2006/math" xmlns:v="urn:schemas-microsoft-com:vml" xmlns:wp14="http://schemas.microsoft.com/office/word/2010/wordprocessingDrawing" xmlns:wp="http://schemas.openxmlformats.org/drawingml/2006/wordprocessingDrawing" xmlns:w10="urn:schemas-microsoft-com:office:word" xmlns:w="http://schemas.openxmlformats.org/wordprocessingml/2006/main" xmlns:w14="http://schemas.microsoft.com/office/word/2010/wordml" xmlns:wpg="http://schemas.microsoft.com/office/word/2010/wordprocessingGroup" xmlns:wpi="http://schemas.microsoft.com/office/word/2010/wordprocessingInk" xmlns:wne="http://schemas.microsoft.com/office/word/2006/wordml" xmlns:wps="http://schemas.microsoft.com/office/word/2010/wordprocessingShape" mc:Ignorable="w14 wp14 mv">
   <w:footnote w:type="separator" w:id="-1">
     <w:p>
       <w:r>
@@ -17726,7 +18492,7 @@
 </file>
 
 <file path=word/header1.xml><?xml version="1.0" encoding="utf-8"?>
-<w:hdr xmlns:mo="http://schemas.microsoft.com/office/mac/office/2008/main" xmlns:ve="http://schemas.openxmlformats.org/markup-compatibility/2006" xmlns:mv="urn:schemas-microsoft-com:mac:vml" xmlns:o="urn:schemas-microsoft-com:office:office" xmlns:r="http://schemas.openxmlformats.org/officeDocument/2006/relationships" xmlns:m="http://schemas.openxmlformats.org/officeDocument/2006/math" xmlns:v="urn:schemas-microsoft-com:vml" xmlns:wp="http://schemas.openxmlformats.org/drawingml/2006/wordprocessingDrawing" xmlns:w10="urn:schemas-microsoft-com:office:word" xmlns:w="http://schemas.openxmlformats.org/wordprocessingml/2006/main" xmlns:wne="http://schemas.microsoft.com/office/word/2006/wordml">
+<w:hdr xmlns:wpc="http://schemas.microsoft.com/office/word/2010/wordprocessingCanvas" xmlns:mo="http://schemas.microsoft.com/office/mac/office/2008/main" xmlns:mc="http://schemas.openxmlformats.org/markup-compatibility/2006" xmlns:mv="urn:schemas-microsoft-com:mac:vml" xmlns:o="urn:schemas-microsoft-com:office:office" xmlns:r="http://schemas.openxmlformats.org/officeDocument/2006/relationships" xmlns:m="http://schemas.openxmlformats.org/officeDocument/2006/math" xmlns:v="urn:schemas-microsoft-com:vml" xmlns:wp14="http://schemas.microsoft.com/office/word/2010/wordprocessingDrawing" xmlns:wp="http://schemas.openxmlformats.org/drawingml/2006/wordprocessingDrawing" xmlns:w10="urn:schemas-microsoft-com:office:word" xmlns:w="http://schemas.openxmlformats.org/wordprocessingml/2006/main" xmlns:w14="http://schemas.microsoft.com/office/word/2010/wordml" xmlns:wpg="http://schemas.microsoft.com/office/word/2010/wordprocessingGroup" xmlns:wpi="http://schemas.microsoft.com/office/word/2010/wordprocessingInk" xmlns:wne="http://schemas.microsoft.com/office/word/2006/wordml" xmlns:wps="http://schemas.microsoft.com/office/word/2010/wordprocessingShape" mc:Ignorable="w14 wp14">
   <w:p>
     <w:pPr>
       <w:pStyle w:val="Header"/>
@@ -17765,7 +18531,7 @@
 </file>
 
 <file path=word/header2.xml><?xml version="1.0" encoding="utf-8"?>
-<w:hdr xmlns:mo="http://schemas.microsoft.com/office/mac/office/2008/main" xmlns:ve="http://schemas.openxmlformats.org/markup-compatibility/2006" xmlns:mv="urn:schemas-microsoft-com:mac:vml" xmlns:o="urn:schemas-microsoft-com:office:office" xmlns:r="http://schemas.openxmlformats.org/officeDocument/2006/relationships" xmlns:m="http://schemas.openxmlformats.org/officeDocument/2006/math" xmlns:v="urn:schemas-microsoft-com:vml" xmlns:wp="http://schemas.openxmlformats.org/drawingml/2006/wordprocessingDrawing" xmlns:w10="urn:schemas-microsoft-com:office:word" xmlns:w="http://schemas.openxmlformats.org/wordprocessingml/2006/main" xmlns:wne="http://schemas.microsoft.com/office/word/2006/wordml">
+<w:hdr xmlns:wpc="http://schemas.microsoft.com/office/word/2010/wordprocessingCanvas" xmlns:mo="http://schemas.microsoft.com/office/mac/office/2008/main" xmlns:mc="http://schemas.openxmlformats.org/markup-compatibility/2006" xmlns:mv="urn:schemas-microsoft-com:mac:vml" xmlns:o="urn:schemas-microsoft-com:office:office" xmlns:r="http://schemas.openxmlformats.org/officeDocument/2006/relationships" xmlns:m="http://schemas.openxmlformats.org/officeDocument/2006/math" xmlns:v="urn:schemas-microsoft-com:vml" xmlns:wp14="http://schemas.microsoft.com/office/word/2010/wordprocessingDrawing" xmlns:wp="http://schemas.openxmlformats.org/drawingml/2006/wordprocessingDrawing" xmlns:w10="urn:schemas-microsoft-com:office:word" xmlns:w="http://schemas.openxmlformats.org/wordprocessingml/2006/main" xmlns:w14="http://schemas.microsoft.com/office/word/2010/wordml" xmlns:wpg="http://schemas.microsoft.com/office/word/2010/wordprocessingGroup" xmlns:wpi="http://schemas.microsoft.com/office/word/2010/wordprocessingInk" xmlns:wne="http://schemas.microsoft.com/office/word/2006/wordml" xmlns:wps="http://schemas.microsoft.com/office/word/2010/wordprocessingShape" mc:Ignorable="w14 wp14">
   <w:p>
     <w:pPr>
       <w:pStyle w:val="Header"/>
@@ -17805,7 +18571,7 @@
 </file>
 
 <file path=word/header3.xml><?xml version="1.0" encoding="utf-8"?>
-<w:hdr xmlns:mo="http://schemas.microsoft.com/office/mac/office/2008/main" xmlns:ve="http://schemas.openxmlformats.org/markup-compatibility/2006" xmlns:mv="urn:schemas-microsoft-com:mac:vml" xmlns:o="urn:schemas-microsoft-com:office:office" xmlns:r="http://schemas.openxmlformats.org/officeDocument/2006/relationships" xmlns:m="http://schemas.openxmlformats.org/officeDocument/2006/math" xmlns:v="urn:schemas-microsoft-com:vml" xmlns:wp="http://schemas.openxmlformats.org/drawingml/2006/wordprocessingDrawing" xmlns:w10="urn:schemas-microsoft-com:office:word" xmlns:w="http://schemas.openxmlformats.org/wordprocessingml/2006/main" xmlns:wne="http://schemas.microsoft.com/office/word/2006/wordml">
+<w:hdr xmlns:wpc="http://schemas.microsoft.com/office/word/2010/wordprocessingCanvas" xmlns:mo="http://schemas.microsoft.com/office/mac/office/2008/main" xmlns:mc="http://schemas.openxmlformats.org/markup-compatibility/2006" xmlns:mv="urn:schemas-microsoft-com:mac:vml" xmlns:o="urn:schemas-microsoft-com:office:office" xmlns:r="http://schemas.openxmlformats.org/officeDocument/2006/relationships" xmlns:m="http://schemas.openxmlformats.org/officeDocument/2006/math" xmlns:v="urn:schemas-microsoft-com:vml" xmlns:wp14="http://schemas.microsoft.com/office/word/2010/wordprocessingDrawing" xmlns:wp="http://schemas.openxmlformats.org/drawingml/2006/wordprocessingDrawing" xmlns:w10="urn:schemas-microsoft-com:office:word" xmlns:w="http://schemas.openxmlformats.org/wordprocessingml/2006/main" xmlns:w14="http://schemas.microsoft.com/office/word/2010/wordml" xmlns:wpg="http://schemas.microsoft.com/office/word/2010/wordprocessingGroup" xmlns:wpi="http://schemas.microsoft.com/office/word/2010/wordprocessingInk" xmlns:wne="http://schemas.microsoft.com/office/word/2006/wordml" xmlns:wps="http://schemas.microsoft.com/office/word/2010/wordprocessingShape" mc:Ignorable="w14 wp14">
   <w:p>
     <w:pPr>
       <w:pStyle w:val="Header"/>
@@ -17854,7 +18620,7 @@
         <w:rFonts w:ascii="Times New Roman" w:hAnsi="Times New Roman"/>
         <w:noProof/>
       </w:rPr>
-      <w:t>18</w:t>
+      <w:t>23</w:t>
     </w:r>
     <w:r>
       <w:rPr>
@@ -17883,7 +18649,7 @@
 </file>
 
 <file path=word/numbering.xml><?xml version="1.0" encoding="utf-8"?>
-<w:numbering xmlns:mo="http://schemas.microsoft.com/office/mac/office/2008/main" xmlns:ve="http://schemas.openxmlformats.org/markup-compatibility/2006" xmlns:mv="urn:schemas-microsoft-com:mac:vml" xmlns:o="urn:schemas-microsoft-com:office:office" xmlns:r="http://schemas.openxmlformats.org/officeDocument/2006/relationships" xmlns:m="http://schemas.openxmlformats.org/officeDocument/2006/math" xmlns:v="urn:schemas-microsoft-com:vml" xmlns:wp="http://schemas.openxmlformats.org/drawingml/2006/wordprocessingDrawing" xmlns:w10="urn:schemas-microsoft-com:office:word" xmlns:w="http://schemas.openxmlformats.org/wordprocessingml/2006/main" xmlns:wne="http://schemas.microsoft.com/office/word/2006/wordml">
+<w:numbering xmlns:wpc="http://schemas.microsoft.com/office/word/2010/wordprocessingCanvas" xmlns:mo="http://schemas.microsoft.com/office/mac/office/2008/main" xmlns:mc="http://schemas.openxmlformats.org/markup-compatibility/2006" xmlns:mv="urn:schemas-microsoft-com:mac:vml" xmlns:o="urn:schemas-microsoft-com:office:office" xmlns:r="http://schemas.openxmlformats.org/officeDocument/2006/relationships" xmlns:m="http://schemas.openxmlformats.org/officeDocument/2006/math" xmlns:v="urn:schemas-microsoft-com:vml" xmlns:wp14="http://schemas.microsoft.com/office/word/2010/wordprocessingDrawing" xmlns:wp="http://schemas.openxmlformats.org/drawingml/2006/wordprocessingDrawing" xmlns:w10="urn:schemas-microsoft-com:office:word" xmlns:w="http://schemas.openxmlformats.org/wordprocessingml/2006/main" xmlns:w14="http://schemas.microsoft.com/office/word/2010/wordml" xmlns:wpg="http://schemas.microsoft.com/office/word/2010/wordprocessingGroup" xmlns:wpi="http://schemas.microsoft.com/office/word/2010/wordprocessingInk" xmlns:wne="http://schemas.microsoft.com/office/word/2006/wordml" xmlns:wps="http://schemas.microsoft.com/office/word/2010/wordprocessingShape" mc:Ignorable="w14 wp14 mv">
   <w:abstractNum w:abstractNumId="0">
     <w:nsid w:val="FFFFFF7C"/>
     <w:multiLevelType w:val="singleLevel"/>
@@ -20727,9 +21493,9 @@
   <w:abstractNum w:abstractNumId="34">
     <w:nsid w:val="72B435A1"/>
     <w:multiLevelType w:val="hybridMultilevel"/>
-    <w:tmpl w:val="D3809066"/>
+    <w:tmpl w:val="543E4CF4"/>
     <w:lvl w:ilvl="0" w:tplc="F75E7EDA">
-      <w:start w:val="6"/>
+      <w:start w:val="5"/>
       <w:numFmt w:val="decimal"/>
       <w:lvlText w:val="%1"/>
       <w:lvlJc w:val="left"/>
@@ -21197,7 +21963,7 @@
 </file>
 
 <file path=word/styles.xml><?xml version="1.0" encoding="utf-8"?>
-<w:styles xmlns:r="http://schemas.openxmlformats.org/officeDocument/2006/relationships" xmlns:w="http://schemas.openxmlformats.org/wordprocessingml/2006/main">
+<w:styles xmlns:mc="http://schemas.openxmlformats.org/markup-compatibility/2006" xmlns:r="http://schemas.openxmlformats.org/officeDocument/2006/relationships" xmlns:w="http://schemas.openxmlformats.org/wordprocessingml/2006/main" xmlns:w14="http://schemas.microsoft.com/office/word/2010/wordml" mc:Ignorable="w14">
   <w:docDefaults>
     <w:rPrDefault>
       <w:rPr>
@@ -21520,14 +22286,15 @@
   </w:style>
   <w:style w:type="character" w:default="1" w:styleId="DefaultParagraphFont">
     <w:name w:val="Default Paragraph Font"/>
+    <w:uiPriority w:val="1"/>
     <w:semiHidden/>
     <w:unhideWhenUsed/>
   </w:style>
   <w:style w:type="table" w:default="1" w:styleId="TableNormal">
     <w:name w:val="Normal Table"/>
+    <w:uiPriority w:val="99"/>
     <w:semiHidden/>
     <w:unhideWhenUsed/>
-    <w:qFormat/>
     <w:tblPr>
       <w:tblInd w:w="0" w:type="dxa"/>
       <w:tblCellMar>
@@ -21540,6 +22307,7 @@
   </w:style>
   <w:style w:type="numbering" w:default="1" w:styleId="NoList">
     <w:name w:val="No List"/>
+    <w:uiPriority w:val="99"/>
     <w:semiHidden/>
     <w:unhideWhenUsed/>
   </w:style>
@@ -22406,11 +23174,22 @@
       <w:contextualSpacing/>
     </w:pPr>
   </w:style>
+  <w:style w:type="character" w:styleId="Hyperlink">
+    <w:name w:val="Hyperlink"/>
+    <w:basedOn w:val="DefaultParagraphFont"/>
+    <w:uiPriority w:val="99"/>
+    <w:unhideWhenUsed/>
+    <w:rsid w:val="000601FE"/>
+    <w:rPr>
+      <w:color w:val="0000FF" w:themeColor="hyperlink"/>
+      <w:u w:val="single"/>
+    </w:rPr>
+  </w:style>
 </w:styles>
 </file>
 
 <file path=word/stylesWithEffects.xml><?xml version="1.0" encoding="utf-8"?>
-<w:styles xmlns:wpc="http://schemas.microsoft.com/office/word/2010/wordprocessingCanvas" xmlns:mo="http://schemas.microsoft.com/office/mac/office/2008/main" xmlns:mc="http://schemas.openxmlformats.org/markup-compatibility/2006" xmlns:mv="urn:schemas-microsoft-com:mac:vml" xmlns:o="urn:schemas-microsoft-com:office:office" xmlns:r="http://schemas.openxmlformats.org/officeDocument/2006/relationships" xmlns:m="http://schemas.openxmlformats.org/officeDocument/2006/math" xmlns:v="urn:schemas-microsoft-com:vml" xmlns:wp14="http://schemas.microsoft.com/office/word/2010/wordprocessingDrawing" xmlns:wp="http://schemas.openxmlformats.org/drawingml/2006/wordprocessingDrawing" xmlns:w10="urn:schemas-microsoft-com:office:word" xmlns:w="http://schemas.openxmlformats.org/wordprocessingml/2006/main" xmlns:w14="http://schemas.microsoft.com/office/word/2010/wordml" xmlns:wpg="http://schemas.microsoft.com/office/word/2010/wordprocessingGroup" xmlns:wpi="http://schemas.microsoft.com/office/word/2010/wordprocessingInk" xmlns:wne="http://schemas.microsoft.com/office/word/2006/wordml" xmlns:wps="http://schemas.microsoft.com/office/word/2010/wordprocessingShape" mc:Ignorable="w14 wp14">
+<w:styles xmlns:wpc="http://schemas.microsoft.com/office/word/2010/wordprocessingCanvas" xmlns:mo="http://schemas.microsoft.com/office/mac/office/2008/main" xmlns:mc="http://schemas.openxmlformats.org/markup-compatibility/2006" xmlns:mv="urn:schemas-microsoft-com:mac:vml" xmlns:o="urn:schemas-microsoft-com:office:office" xmlns:r="http://schemas.openxmlformats.org/officeDocument/2006/relationships" xmlns:m="http://schemas.openxmlformats.org/officeDocument/2006/math" xmlns:v="urn:schemas-microsoft-com:vml" xmlns:wp14="http://schemas.microsoft.com/office/word/2010/wordprocessingDrawing" xmlns:wp="http://schemas.openxmlformats.org/drawingml/2006/wordprocessingDrawing" xmlns:w10="urn:schemas-microsoft-com:office:word" xmlns:w="http://schemas.openxmlformats.org/wordprocessingml/2006/main" xmlns:w14="http://schemas.microsoft.com/office/word/2010/wordml" xmlns:wpg="http://schemas.microsoft.com/office/word/2010/wordprocessingGroup" xmlns:wpi="http://schemas.microsoft.com/office/word/2010/wordprocessingInk" xmlns:wne="http://schemas.microsoft.com/office/word/2006/wordml" xmlns:wps="http://schemas.microsoft.com/office/word/2010/wordprocessingShape" mc:Ignorable="w14 wp14 mv">
   <w:docDefaults>
     <w:rPrDefault>
       <w:rPr>
@@ -23857,7 +24636,7 @@
 </file>
 
 <file path=customXml/itemProps1.xml><?xml version="1.0" encoding="utf-8"?>
-<ds:datastoreItem xmlns:ds="http://schemas.openxmlformats.org/officeDocument/2006/customXml" ds:itemID="{7B7D19F4-9653-F142-8F24-B324F792E51E}">
+<ds:datastoreItem xmlns:ds="http://schemas.openxmlformats.org/officeDocument/2006/customXml" ds:itemID="{27E61EEB-DAAD-AE41-842B-7C5B3914F93B}">
   <ds:schemaRefs>
     <ds:schemaRef ds:uri="http://schemas.openxmlformats.org/officeDocument/2006/bibliography"/>
   </ds:schemaRefs>

</xml_diff>

<commit_message>
Updated for new cloud models.
git-svn-id: https://scm.physics.ox.ac.uk/svn/radtrancode/trunk@188 4dc0e162-f54d-4b9e-8a18-81c7a7f2ddce
</commit_message>
<xml_diff>
--- a/manuals/Nemesis_B1.docx
+++ b/manuals/Nemesis_B1.docx
@@ -14009,7 +14009,29 @@
           <w:rFonts w:ascii="Times New Roman" w:hAnsi="Times New Roman"/>
           <w:color w:val="000000"/>
         </w:rPr>
-        <w:t xml:space="preserve"> file then contains the reference altitude, followed by the </w:t>
+        <w:t xml:space="preserve"> file then contains the </w:t>
+      </w:r>
+      <w:r>
+        <w:rPr>
+          <w:rFonts w:ascii="Times New Roman" w:hAnsi="Times New Roman"/>
+          <w:i/>
+          <w:color w:val="000000"/>
+        </w:rPr>
+        <w:t>a priori</w:t>
+      </w:r>
+      <w:r>
+        <w:rPr>
+          <w:rFonts w:ascii="Times New Roman" w:hAnsi="Times New Roman"/>
+          <w:color w:val="000000"/>
+        </w:rPr>
+        <w:t xml:space="preserve"> base pressure, </w:t>
+      </w:r>
+      <w:r>
+        <w:rPr>
+          <w:rFonts w:ascii="Times New Roman" w:hAnsi="Times New Roman"/>
+          <w:color w:val="000000"/>
+        </w:rPr>
+        <w:t xml:space="preserve">followed by the </w:t>
       </w:r>
       <w:r>
         <w:rPr>
@@ -14061,21 +14083,15 @@
         <w:jc w:val="both"/>
         <w:rPr>
           <w:rFonts w:ascii="Times New Roman" w:hAnsi="Times New Roman"/>
-        </w:rPr>
-      </w:pPr>
-      <w:r>
-        <w:rPr>
-          <w:rFonts w:ascii="Times New Roman" w:hAnsi="Times New Roman"/>
           <w:color w:val="000000"/>
         </w:rPr>
-        <w:t>Profile</w:t>
-      </w:r>
+      </w:pPr>
       <w:r>
         <w:rPr>
           <w:rFonts w:ascii="Times New Roman" w:hAnsi="Times New Roman"/>
           <w:color w:val="000000"/>
         </w:rPr>
-        <w:t xml:space="preserve"> is a cloud profile represented by a variable base </w:t>
+        <w:t xml:space="preserve">Profile is a cloud profile represented by a variable base </w:t>
       </w:r>
       <w:r>
         <w:rPr>
@@ -14090,14 +14106,14 @@
           <w:rFonts w:ascii="Times New Roman" w:hAnsi="Times New Roman"/>
           <w:color w:val="000000"/>
         </w:rPr>
-        <w:t xml:space="preserve">, optical depth and </w:t>
+        <w:t xml:space="preserve">, optical depth and fractional scale height. </w:t>
       </w:r>
       <w:r>
         <w:rPr>
           <w:rFonts w:ascii="Times New Roman" w:hAnsi="Times New Roman"/>
           <w:color w:val="000000"/>
         </w:rPr>
-        <w:t>fractional scale height. The next line of the .</w:t>
+        <w:t>The next line of the .</w:t>
       </w:r>
       <w:proofErr w:type="spellStart"/>
       <w:r>
@@ -14113,7 +14129,7 @@
           <w:rFonts w:ascii="Times New Roman" w:hAnsi="Times New Roman"/>
           <w:color w:val="000000"/>
         </w:rPr>
-        <w:t xml:space="preserve"> file then contains the reference altitude, followed by the </w:t>
+        <w:t xml:space="preserve"> file then contains the </w:t>
       </w:r>
       <w:r>
         <w:rPr>
@@ -14128,7 +14144,29 @@
           <w:rFonts w:ascii="Times New Roman" w:hAnsi="Times New Roman"/>
           <w:color w:val="000000"/>
         </w:rPr>
-        <w:t xml:space="preserve"> optical depth</w:t>
+        <w:t xml:space="preserve"> base altitude, </w:t>
+      </w:r>
+      <w:r>
+        <w:rPr>
+          <w:rFonts w:ascii="Times New Roman" w:hAnsi="Times New Roman"/>
+          <w:color w:val="000000"/>
+        </w:rPr>
+        <w:t xml:space="preserve">followed by the </w:t>
+      </w:r>
+      <w:r>
+        <w:rPr>
+          <w:rFonts w:ascii="Times New Roman" w:hAnsi="Times New Roman"/>
+          <w:i/>
+          <w:color w:val="000000"/>
+        </w:rPr>
+        <w:t>a priori</w:t>
+      </w:r>
+      <w:r>
+        <w:rPr>
+          <w:rFonts w:ascii="Times New Roman" w:hAnsi="Times New Roman"/>
+          <w:color w:val="000000"/>
+        </w:rPr>
+        <w:t xml:space="preserve"> abundance</w:t>
       </w:r>
       <w:r>
         <w:rPr>
@@ -14173,144 +14211,39 @@
           <w:rFonts w:ascii="Times New Roman" w:hAnsi="Times New Roman"/>
           <w:color w:val="000000"/>
         </w:rPr>
-        <w:t xml:space="preserve">. The </w:t>
-      </w:r>
+        <w:t xml:space="preserve">. The parameterisation variables contain the deep gas </w:t>
+      </w:r>
+      <w:proofErr w:type="spellStart"/>
       <w:r>
         <w:rPr>
           <w:rFonts w:ascii="Times New Roman" w:hAnsi="Times New Roman"/>
           <w:color w:val="000000"/>
         </w:rPr>
-        <w:t xml:space="preserve">parameterisation </w:t>
-      </w:r>
+        <w:t>vmr</w:t>
+      </w:r>
+      <w:proofErr w:type="spellEnd"/>
       <w:r>
         <w:rPr>
           <w:rFonts w:ascii="Times New Roman" w:hAnsi="Times New Roman"/>
           <w:color w:val="000000"/>
         </w:rPr>
-        <w:t xml:space="preserve">variables contain </w:t>
-      </w:r>
+        <w:t xml:space="preserve">, the required relative humidity above the condensation level, </w:t>
+      </w:r>
+      <w:proofErr w:type="gramStart"/>
       <w:r>
         <w:rPr>
           <w:rFonts w:ascii="Times New Roman" w:hAnsi="Times New Roman"/>
           <w:color w:val="000000"/>
         </w:rPr>
-        <w:t xml:space="preserve">the deep gas </w:t>
-      </w:r>
-      <w:proofErr w:type="spellStart"/>
+        <w:t>the</w:t>
+      </w:r>
+      <w:proofErr w:type="gramEnd"/>
       <w:r>
         <w:rPr>
           <w:rFonts w:ascii="Times New Roman" w:hAnsi="Times New Roman"/>
           <w:color w:val="000000"/>
         </w:rPr>
-        <w:t>vmr</w:t>
-      </w:r>
-      <w:proofErr w:type="spellEnd"/>
-      <w:r>
-        <w:rPr>
-          <w:rFonts w:ascii="Times New Roman" w:hAnsi="Times New Roman"/>
-          <w:color w:val="000000"/>
-        </w:rPr>
-        <w:t>, the required relative humidity above the condensation</w:t>
-      </w:r>
-      <w:r>
-        <w:rPr>
-          <w:rFonts w:ascii="Times New Roman" w:hAnsi="Times New Roman"/>
-          <w:color w:val="000000"/>
-        </w:rPr>
-        <w:t xml:space="preserve"> </w:t>
-      </w:r>
-      <w:r>
-        <w:rPr>
-          <w:rFonts w:ascii="Times New Roman" w:hAnsi="Times New Roman"/>
-          <w:color w:val="000000"/>
-        </w:rPr>
-        <w:t xml:space="preserve">level, </w:t>
-      </w:r>
-      <w:proofErr w:type="gramStart"/>
-      <w:r>
-        <w:rPr>
-          <w:rFonts w:ascii="Times New Roman" w:hAnsi="Times New Roman"/>
-          <w:color w:val="000000"/>
-        </w:rPr>
-        <w:t>the</w:t>
-      </w:r>
-      <w:proofErr w:type="gramEnd"/>
-      <w:r>
-        <w:rPr>
-          <w:rFonts w:ascii="Times New Roman" w:hAnsi="Times New Roman"/>
-          <w:color w:val="000000"/>
-        </w:rPr>
-        <w:t xml:space="preserve"> required optical depth of the condensed cloud and the</w:t>
-      </w:r>
-      <w:r>
-        <w:rPr>
-          <w:rFonts w:ascii="Times New Roman" w:hAnsi="Times New Roman"/>
-          <w:color w:val="000000"/>
-        </w:rPr>
-        <w:t xml:space="preserve"> </w:t>
-      </w:r>
-      <w:r>
-        <w:rPr>
-          <w:rFonts w:ascii="Times New Roman" w:hAnsi="Times New Roman"/>
-          <w:color w:val="000000"/>
-        </w:rPr>
-        <w:t xml:space="preserve">fractional scale height of the condensed cloud. </w:t>
-      </w:r>
-      <w:r>
-        <w:rPr>
-          <w:rFonts w:ascii="Times New Roman" w:hAnsi="Times New Roman"/>
-          <w:color w:val="000000"/>
-        </w:rPr>
-        <w:t>The resulting c</w:t>
-      </w:r>
-      <w:r>
-        <w:rPr>
-          <w:rFonts w:ascii="Times New Roman" w:hAnsi="Times New Roman"/>
-          <w:color w:val="000000"/>
-        </w:rPr>
-        <w:t xml:space="preserve">loud </w:t>
-      </w:r>
-      <w:r>
-        <w:rPr>
-          <w:rFonts w:ascii="Times New Roman" w:hAnsi="Times New Roman"/>
-          <w:color w:val="000000"/>
-        </w:rPr>
-        <w:t xml:space="preserve">density </w:t>
-      </w:r>
-      <w:r>
-        <w:rPr>
-          <w:rFonts w:ascii="Times New Roman" w:hAnsi="Times New Roman"/>
-          <w:color w:val="000000"/>
-        </w:rPr>
-        <w:t>will condense</w:t>
-      </w:r>
-      <w:r>
-        <w:rPr>
-          <w:rFonts w:ascii="Times New Roman" w:hAnsi="Times New Roman"/>
-          <w:color w:val="000000"/>
-        </w:rPr>
-        <w:t xml:space="preserve"> i</w:t>
-      </w:r>
-      <w:r>
-        <w:rPr>
-          <w:rFonts w:ascii="Times New Roman" w:hAnsi="Times New Roman"/>
-          <w:color w:val="000000"/>
-        </w:rPr>
-        <w:t>n cloud profile</w:t>
-      </w:r>
-      <w:r>
-        <w:rPr>
-          <w:rFonts w:ascii="Times New Roman" w:hAnsi="Times New Roman"/>
-          <w:color w:val="000000"/>
-        </w:rPr>
-        <w:t xml:space="preserve"> defined by</w:t>
-      </w:r>
-      <w:r>
-        <w:rPr>
-          <w:rFonts w:ascii="Times New Roman" w:hAnsi="Times New Roman"/>
-          <w:color w:val="000000"/>
-        </w:rPr>
-        <w:t xml:space="preserve"> </w:t>
+        <w:t xml:space="preserve"> required optical depth of the condensed cloud and the fractional scale height of the condensed cloud. The resulting cloud density will condense in cloud profile defined by </w:t>
       </w:r>
       <w:proofErr w:type="gramStart"/>
       <w:r>
@@ -14428,6 +14361,632 @@
     </w:p>
     <w:p>
       <w:pPr>
+        <w:numPr>
+          <w:ilvl w:val="0"/>
+          <w:numId w:val="42"/>
+        </w:numPr>
+        <w:tabs>
+          <w:tab w:val="clear" w:pos="644"/>
+        </w:tabs>
+        <w:ind w:left="709" w:hanging="425"/>
+        <w:jc w:val="both"/>
+        <w:rPr>
+          <w:rFonts w:ascii="Times New Roman" w:hAnsi="Times New Roman"/>
+          <w:color w:val="000000"/>
+        </w:rPr>
+      </w:pPr>
+      <w:r>
+        <w:rPr>
+          <w:rFonts w:ascii="Times New Roman" w:hAnsi="Times New Roman"/>
+          <w:color w:val="000000"/>
+        </w:rPr>
+        <w:t xml:space="preserve">Profile is a cloud with a specific density profile that has the shape of a Gaussian line. The profile is parameterised with a peak specific density, the pressure level of that peak and the width of distribution in units of </w:t>
+      </w:r>
+      <w:proofErr w:type="gramStart"/>
+      <w:r>
+        <w:rPr>
+          <w:rFonts w:ascii="Times New Roman" w:hAnsi="Times New Roman"/>
+          <w:color w:val="000000"/>
+        </w:rPr>
+        <w:t>log(</w:t>
+      </w:r>
+      <w:proofErr w:type="gramEnd"/>
+      <w:r>
+        <w:rPr>
+          <w:rFonts w:ascii="Times New Roman" w:hAnsi="Times New Roman"/>
+          <w:color w:val="000000"/>
+        </w:rPr>
+        <w:t xml:space="preserve">pressure). </w:t>
+      </w:r>
+      <w:r>
+        <w:rPr>
+          <w:rFonts w:ascii="Times New Roman" w:hAnsi="Times New Roman"/>
+          <w:color w:val="000000"/>
+        </w:rPr>
+        <w:t>The next line of the .</w:t>
+      </w:r>
+      <w:proofErr w:type="spellStart"/>
+      <w:r>
+        <w:rPr>
+          <w:rFonts w:ascii="Times New Roman" w:hAnsi="Times New Roman"/>
+          <w:color w:val="000000"/>
+        </w:rPr>
+        <w:t>apr</w:t>
+      </w:r>
+      <w:proofErr w:type="spellEnd"/>
+      <w:r>
+        <w:rPr>
+          <w:rFonts w:ascii="Times New Roman" w:hAnsi="Times New Roman"/>
+          <w:color w:val="000000"/>
+        </w:rPr>
+        <w:t xml:space="preserve"> file then contains the </w:t>
+      </w:r>
+      <w:r>
+        <w:rPr>
+          <w:rFonts w:ascii="Times New Roman" w:hAnsi="Times New Roman"/>
+          <w:i/>
+          <w:color w:val="000000"/>
+        </w:rPr>
+        <w:t>a priori</w:t>
+      </w:r>
+      <w:r>
+        <w:rPr>
+          <w:rFonts w:ascii="Times New Roman" w:hAnsi="Times New Roman"/>
+          <w:color w:val="000000"/>
+        </w:rPr>
+        <w:t xml:space="preserve"> peak specific density (i.e. particles/gram)</w:t>
+      </w:r>
+      <w:r>
+        <w:rPr>
+          <w:rFonts w:ascii="Times New Roman" w:hAnsi="Times New Roman"/>
+          <w:color w:val="000000"/>
+        </w:rPr>
+        <w:t xml:space="preserve"> and error</w:t>
+      </w:r>
+      <w:r>
+        <w:rPr>
+          <w:rFonts w:ascii="Times New Roman" w:hAnsi="Times New Roman"/>
+          <w:color w:val="000000"/>
+        </w:rPr>
+        <w:t xml:space="preserve">, </w:t>
+      </w:r>
+      <w:r>
+        <w:rPr>
+          <w:rFonts w:ascii="Times New Roman" w:hAnsi="Times New Roman"/>
+          <w:color w:val="000000"/>
+        </w:rPr>
+        <w:t xml:space="preserve">followed by the </w:t>
+      </w:r>
+      <w:r>
+        <w:rPr>
+          <w:rFonts w:ascii="Times New Roman" w:hAnsi="Times New Roman"/>
+          <w:i/>
+          <w:color w:val="000000"/>
+        </w:rPr>
+        <w:t>a priori</w:t>
+      </w:r>
+      <w:r>
+        <w:rPr>
+          <w:rFonts w:ascii="Times New Roman" w:hAnsi="Times New Roman"/>
+          <w:color w:val="000000"/>
+        </w:rPr>
+        <w:t xml:space="preserve"> pressure at the peak and the log-pressure width</w:t>
+      </w:r>
+      <w:r>
+        <w:rPr>
+          <w:rFonts w:ascii="Times New Roman" w:hAnsi="Times New Roman"/>
+          <w:color w:val="000000"/>
+        </w:rPr>
+        <w:t>, with their respective errors</w:t>
+      </w:r>
+      <w:r>
+        <w:rPr>
+          <w:rFonts w:ascii="Times New Roman" w:hAnsi="Times New Roman"/>
+          <w:color w:val="000000"/>
+        </w:rPr>
+        <w:t xml:space="preserve">. </w:t>
+      </w:r>
+      <w:r>
+        <w:rPr>
+          <w:rFonts w:ascii="Times New Roman" w:hAnsi="Times New Roman"/>
+          <w:color w:val="000000"/>
+        </w:rPr>
+        <w:t>A</w:t>
+      </w:r>
+      <w:r>
+        <w:rPr>
+          <w:rFonts w:ascii="Times New Roman" w:hAnsi="Times New Roman"/>
+          <w:color w:val="000000"/>
+        </w:rPr>
+        <w:t>ll quantities are taken as logs.</w:t>
+      </w:r>
+    </w:p>
+    <w:p>
+      <w:pPr>
+        <w:numPr>
+          <w:ilvl w:val="0"/>
+          <w:numId w:val="42"/>
+        </w:numPr>
+        <w:tabs>
+          <w:tab w:val="clear" w:pos="644"/>
+        </w:tabs>
+        <w:ind w:left="709" w:hanging="425"/>
+        <w:jc w:val="both"/>
+        <w:rPr>
+          <w:rFonts w:ascii="Times New Roman" w:hAnsi="Times New Roman"/>
+          <w:color w:val="000000"/>
+        </w:rPr>
+      </w:pPr>
+      <w:r>
+        <w:rPr>
+          <w:rFonts w:ascii="Times New Roman" w:hAnsi="Times New Roman"/>
+          <w:color w:val="000000"/>
+        </w:rPr>
+        <w:t xml:space="preserve">Profile is a cloud with a specific density profile that has the shape of a </w:t>
+      </w:r>
+      <w:proofErr w:type="spellStart"/>
+      <w:r>
+        <w:rPr>
+          <w:rFonts w:ascii="Times New Roman" w:hAnsi="Times New Roman"/>
+          <w:color w:val="000000"/>
+        </w:rPr>
+        <w:t>Lorentzian</w:t>
+      </w:r>
+      <w:proofErr w:type="spellEnd"/>
+      <w:r>
+        <w:rPr>
+          <w:rFonts w:ascii="Times New Roman" w:hAnsi="Times New Roman"/>
+          <w:color w:val="000000"/>
+        </w:rPr>
+        <w:t xml:space="preserve"> line. The profile is parameterised with a peak specific density, the pressure level of that peak and the width of distribution in units of </w:t>
+      </w:r>
+      <w:proofErr w:type="gramStart"/>
+      <w:r>
+        <w:rPr>
+          <w:rFonts w:ascii="Times New Roman" w:hAnsi="Times New Roman"/>
+          <w:color w:val="000000"/>
+        </w:rPr>
+        <w:t>log(</w:t>
+      </w:r>
+      <w:proofErr w:type="gramEnd"/>
+      <w:r>
+        <w:rPr>
+          <w:rFonts w:ascii="Times New Roman" w:hAnsi="Times New Roman"/>
+          <w:color w:val="000000"/>
+        </w:rPr>
+        <w:t xml:space="preserve">pressure). </w:t>
+      </w:r>
+      <w:r>
+        <w:rPr>
+          <w:rFonts w:ascii="Times New Roman" w:hAnsi="Times New Roman"/>
+          <w:color w:val="000000"/>
+        </w:rPr>
+        <w:t>The next line of the .</w:t>
+      </w:r>
+      <w:proofErr w:type="spellStart"/>
+      <w:r>
+        <w:rPr>
+          <w:rFonts w:ascii="Times New Roman" w:hAnsi="Times New Roman"/>
+          <w:color w:val="000000"/>
+        </w:rPr>
+        <w:t>apr</w:t>
+      </w:r>
+      <w:proofErr w:type="spellEnd"/>
+      <w:r>
+        <w:rPr>
+          <w:rFonts w:ascii="Times New Roman" w:hAnsi="Times New Roman"/>
+          <w:color w:val="000000"/>
+        </w:rPr>
+        <w:t xml:space="preserve"> file then contains the </w:t>
+      </w:r>
+      <w:r>
+        <w:rPr>
+          <w:rFonts w:ascii="Times New Roman" w:hAnsi="Times New Roman"/>
+          <w:i/>
+          <w:color w:val="000000"/>
+        </w:rPr>
+        <w:t>a priori</w:t>
+      </w:r>
+      <w:r>
+        <w:rPr>
+          <w:rFonts w:ascii="Times New Roman" w:hAnsi="Times New Roman"/>
+          <w:color w:val="000000"/>
+        </w:rPr>
+        <w:t xml:space="preserve"> peak specific density (i.e. particles/gram)</w:t>
+      </w:r>
+      <w:r>
+        <w:rPr>
+          <w:rFonts w:ascii="Times New Roman" w:hAnsi="Times New Roman"/>
+          <w:color w:val="000000"/>
+        </w:rPr>
+        <w:t xml:space="preserve"> and error</w:t>
+      </w:r>
+      <w:r>
+        <w:rPr>
+          <w:rFonts w:ascii="Times New Roman" w:hAnsi="Times New Roman"/>
+          <w:color w:val="000000"/>
+        </w:rPr>
+        <w:t xml:space="preserve">, </w:t>
+      </w:r>
+      <w:r>
+        <w:rPr>
+          <w:rFonts w:ascii="Times New Roman" w:hAnsi="Times New Roman"/>
+          <w:color w:val="000000"/>
+        </w:rPr>
+        <w:t xml:space="preserve">followed by the </w:t>
+      </w:r>
+      <w:r>
+        <w:rPr>
+          <w:rFonts w:ascii="Times New Roman" w:hAnsi="Times New Roman"/>
+          <w:i/>
+          <w:color w:val="000000"/>
+        </w:rPr>
+        <w:t>a priori</w:t>
+      </w:r>
+      <w:r>
+        <w:rPr>
+          <w:rFonts w:ascii="Times New Roman" w:hAnsi="Times New Roman"/>
+          <w:color w:val="000000"/>
+        </w:rPr>
+        <w:t xml:space="preserve"> pressure at the peak and the log-pressure width</w:t>
+      </w:r>
+      <w:r>
+        <w:rPr>
+          <w:rFonts w:ascii="Times New Roman" w:hAnsi="Times New Roman"/>
+          <w:color w:val="000000"/>
+        </w:rPr>
+        <w:t>, with their respective errors</w:t>
+      </w:r>
+      <w:r>
+        <w:rPr>
+          <w:rFonts w:ascii="Times New Roman" w:hAnsi="Times New Roman"/>
+          <w:color w:val="000000"/>
+        </w:rPr>
+        <w:t xml:space="preserve">. </w:t>
+      </w:r>
+      <w:r>
+        <w:rPr>
+          <w:rFonts w:ascii="Times New Roman" w:hAnsi="Times New Roman"/>
+          <w:color w:val="000000"/>
+        </w:rPr>
+        <w:t>A</w:t>
+      </w:r>
+      <w:r>
+        <w:rPr>
+          <w:rFonts w:ascii="Times New Roman" w:hAnsi="Times New Roman"/>
+          <w:color w:val="000000"/>
+        </w:rPr>
+        <w:t>ll quantities are taken as logs.</w:t>
+      </w:r>
+    </w:p>
+    <w:p>
+      <w:pPr>
+        <w:numPr>
+          <w:ilvl w:val="0"/>
+          <w:numId w:val="42"/>
+        </w:numPr>
+        <w:tabs>
+          <w:tab w:val="clear" w:pos="644"/>
+        </w:tabs>
+        <w:ind w:left="709" w:hanging="425"/>
+        <w:jc w:val="both"/>
+        <w:rPr>
+          <w:rFonts w:ascii="Times New Roman" w:hAnsi="Times New Roman"/>
+          <w:color w:val="000000"/>
+        </w:rPr>
+      </w:pPr>
+      <w:r>
+        <w:rPr>
+          <w:rFonts w:ascii="Times New Roman" w:hAnsi="Times New Roman"/>
+          <w:color w:val="000000"/>
+        </w:rPr>
+        <w:t xml:space="preserve">Profile is a cloud with a specific density profile that has the shape of a Gaussian line. The profile is parameterised with </w:t>
+      </w:r>
+      <w:r>
+        <w:rPr>
+          <w:rFonts w:ascii="Times New Roman" w:hAnsi="Times New Roman"/>
+          <w:color w:val="000000"/>
+        </w:rPr>
+        <w:t>in integrated optical depth, the altitude</w:t>
+      </w:r>
+      <w:r>
+        <w:rPr>
+          <w:rFonts w:ascii="Times New Roman" w:hAnsi="Times New Roman"/>
+          <w:color w:val="000000"/>
+        </w:rPr>
+        <w:t xml:space="preserve"> </w:t>
+      </w:r>
+      <w:r>
+        <w:rPr>
+          <w:rFonts w:ascii="Times New Roman" w:hAnsi="Times New Roman"/>
+          <w:color w:val="000000"/>
+        </w:rPr>
+        <w:t>where the distribution</w:t>
+      </w:r>
+      <w:r>
+        <w:rPr>
+          <w:rFonts w:ascii="Times New Roman" w:hAnsi="Times New Roman"/>
+          <w:color w:val="000000"/>
+        </w:rPr>
+        <w:t xml:space="preserve"> peak</w:t>
+      </w:r>
+      <w:r>
+        <w:rPr>
+          <w:rFonts w:ascii="Times New Roman" w:hAnsi="Times New Roman"/>
+          <w:color w:val="000000"/>
+        </w:rPr>
+        <w:t>s</w:t>
+      </w:r>
+      <w:r>
+        <w:rPr>
+          <w:rFonts w:ascii="Times New Roman" w:hAnsi="Times New Roman"/>
+          <w:color w:val="000000"/>
+        </w:rPr>
+        <w:t xml:space="preserve"> and the width of distribution in units </w:t>
+      </w:r>
+      <w:r>
+        <w:rPr>
+          <w:rFonts w:ascii="Times New Roman" w:hAnsi="Times New Roman"/>
+          <w:color w:val="000000"/>
+        </w:rPr>
+        <w:t>of km</w:t>
+      </w:r>
+      <w:r>
+        <w:rPr>
+          <w:rFonts w:ascii="Times New Roman" w:hAnsi="Times New Roman"/>
+          <w:color w:val="000000"/>
+        </w:rPr>
+        <w:t xml:space="preserve">. </w:t>
+      </w:r>
+      <w:r>
+        <w:rPr>
+          <w:rFonts w:ascii="Times New Roman" w:hAnsi="Times New Roman"/>
+          <w:color w:val="000000"/>
+        </w:rPr>
+        <w:t>The next line of the .</w:t>
+      </w:r>
+      <w:proofErr w:type="spellStart"/>
+      <w:r>
+        <w:rPr>
+          <w:rFonts w:ascii="Times New Roman" w:hAnsi="Times New Roman"/>
+          <w:color w:val="000000"/>
+        </w:rPr>
+        <w:t>apr</w:t>
+      </w:r>
+      <w:proofErr w:type="spellEnd"/>
+      <w:r>
+        <w:rPr>
+          <w:rFonts w:ascii="Times New Roman" w:hAnsi="Times New Roman"/>
+          <w:color w:val="000000"/>
+        </w:rPr>
+        <w:t xml:space="preserve"> file then contains the </w:t>
+      </w:r>
+      <w:r>
+        <w:rPr>
+          <w:rFonts w:ascii="Times New Roman" w:hAnsi="Times New Roman"/>
+          <w:i/>
+          <w:color w:val="000000"/>
+        </w:rPr>
+        <w:t>a priori</w:t>
+      </w:r>
+      <w:r>
+        <w:rPr>
+          <w:rFonts w:ascii="Times New Roman" w:hAnsi="Times New Roman"/>
+          <w:color w:val="000000"/>
+        </w:rPr>
+        <w:t xml:space="preserve"> </w:t>
+      </w:r>
+      <w:r>
+        <w:rPr>
+          <w:rFonts w:ascii="Times New Roman" w:hAnsi="Times New Roman"/>
+          <w:color w:val="000000"/>
+        </w:rPr>
+        <w:t>integrated optical depth and error</w:t>
+      </w:r>
+      <w:r>
+        <w:rPr>
+          <w:rFonts w:ascii="Times New Roman" w:hAnsi="Times New Roman"/>
+          <w:color w:val="000000"/>
+        </w:rPr>
+        <w:t xml:space="preserve">, </w:t>
+      </w:r>
+      <w:r>
+        <w:rPr>
+          <w:rFonts w:ascii="Times New Roman" w:hAnsi="Times New Roman"/>
+          <w:color w:val="000000"/>
+        </w:rPr>
+        <w:t xml:space="preserve">followed by the </w:t>
+      </w:r>
+      <w:r>
+        <w:rPr>
+          <w:rFonts w:ascii="Times New Roman" w:hAnsi="Times New Roman"/>
+          <w:i/>
+          <w:color w:val="000000"/>
+        </w:rPr>
+        <w:t>a priori</w:t>
+      </w:r>
+      <w:r>
+        <w:rPr>
+          <w:rFonts w:ascii="Times New Roman" w:hAnsi="Times New Roman"/>
+          <w:color w:val="000000"/>
+        </w:rPr>
+        <w:t xml:space="preserve"> </w:t>
+      </w:r>
+      <w:r>
+        <w:rPr>
+          <w:rFonts w:ascii="Times New Roman" w:hAnsi="Times New Roman"/>
+          <w:color w:val="000000"/>
+        </w:rPr>
+        <w:t xml:space="preserve">altitude where the distribution peaks and the log </w:t>
+      </w:r>
+      <w:r>
+        <w:rPr>
+          <w:rFonts w:ascii="Times New Roman" w:hAnsi="Times New Roman"/>
+          <w:color w:val="000000"/>
+        </w:rPr>
+        <w:t>width</w:t>
+      </w:r>
+      <w:r>
+        <w:rPr>
+          <w:rFonts w:ascii="Times New Roman" w:hAnsi="Times New Roman"/>
+          <w:color w:val="000000"/>
+        </w:rPr>
+        <w:t xml:space="preserve"> in km</w:t>
+      </w:r>
+      <w:r>
+        <w:rPr>
+          <w:rFonts w:ascii="Times New Roman" w:hAnsi="Times New Roman"/>
+          <w:color w:val="000000"/>
+        </w:rPr>
+        <w:t xml:space="preserve">, with their respective errors. </w:t>
+      </w:r>
+      <w:r>
+        <w:rPr>
+          <w:rFonts w:ascii="Times New Roman" w:hAnsi="Times New Roman"/>
+          <w:color w:val="000000"/>
+        </w:rPr>
+        <w:t>A</w:t>
+      </w:r>
+      <w:r>
+        <w:rPr>
+          <w:rFonts w:ascii="Times New Roman" w:hAnsi="Times New Roman"/>
+          <w:color w:val="000000"/>
+        </w:rPr>
+        <w:t>ll quantities are taken as logs, except the altitude of the peak.</w:t>
+      </w:r>
+    </w:p>
+    <w:p>
+      <w:pPr>
+        <w:numPr>
+          <w:ilvl w:val="0"/>
+          <w:numId w:val="42"/>
+        </w:numPr>
+        <w:tabs>
+          <w:tab w:val="clear" w:pos="644"/>
+        </w:tabs>
+        <w:ind w:left="709" w:hanging="425"/>
+        <w:jc w:val="both"/>
+        <w:rPr>
+          <w:rFonts w:ascii="Times New Roman" w:hAnsi="Times New Roman"/>
+          <w:color w:val="000000"/>
+        </w:rPr>
+      </w:pPr>
+      <w:r>
+        <w:rPr>
+          <w:rFonts w:ascii="Times New Roman" w:hAnsi="Times New Roman"/>
+          <w:color w:val="000000"/>
+        </w:rPr>
+        <w:t xml:space="preserve">Profile is a cloud with a specific density profile that has the shape of a </w:t>
+      </w:r>
+      <w:proofErr w:type="spellStart"/>
+      <w:r>
+        <w:rPr>
+          <w:rFonts w:ascii="Times New Roman" w:hAnsi="Times New Roman"/>
+          <w:color w:val="000000"/>
+        </w:rPr>
+        <w:t>Lorentzian</w:t>
+      </w:r>
+      <w:proofErr w:type="spellEnd"/>
+      <w:r>
+        <w:rPr>
+          <w:rFonts w:ascii="Times New Roman" w:hAnsi="Times New Roman"/>
+          <w:color w:val="000000"/>
+        </w:rPr>
+        <w:t xml:space="preserve"> line. The profile is parameterised with in integrated optical depth, the altitude where the distribution peaks and the width of distribution in units of km. </w:t>
+      </w:r>
+      <w:r>
+        <w:rPr>
+          <w:rFonts w:ascii="Times New Roman" w:hAnsi="Times New Roman"/>
+          <w:color w:val="000000"/>
+        </w:rPr>
+        <w:t>The next line of the .</w:t>
+      </w:r>
+      <w:proofErr w:type="spellStart"/>
+      <w:r>
+        <w:rPr>
+          <w:rFonts w:ascii="Times New Roman" w:hAnsi="Times New Roman"/>
+          <w:color w:val="000000"/>
+        </w:rPr>
+        <w:t>apr</w:t>
+      </w:r>
+      <w:proofErr w:type="spellEnd"/>
+      <w:r>
+        <w:rPr>
+          <w:rFonts w:ascii="Times New Roman" w:hAnsi="Times New Roman"/>
+          <w:color w:val="000000"/>
+        </w:rPr>
+        <w:t xml:space="preserve"> file then contains the </w:t>
+      </w:r>
+      <w:r>
+        <w:rPr>
+          <w:rFonts w:ascii="Times New Roman" w:hAnsi="Times New Roman"/>
+          <w:i/>
+          <w:color w:val="000000"/>
+        </w:rPr>
+        <w:t>a priori</w:t>
+      </w:r>
+      <w:r>
+        <w:rPr>
+          <w:rFonts w:ascii="Times New Roman" w:hAnsi="Times New Roman"/>
+          <w:color w:val="000000"/>
+        </w:rPr>
+        <w:t xml:space="preserve"> integrated optical depth</w:t>
+      </w:r>
+      <w:r>
+        <w:rPr>
+          <w:rFonts w:ascii="Times New Roman" w:hAnsi="Times New Roman"/>
+          <w:color w:val="000000"/>
+        </w:rPr>
+        <w:t xml:space="preserve"> and error</w:t>
+      </w:r>
+      <w:r>
+        <w:rPr>
+          <w:rFonts w:ascii="Times New Roman" w:hAnsi="Times New Roman"/>
+          <w:color w:val="000000"/>
+        </w:rPr>
+        <w:t xml:space="preserve">, </w:t>
+      </w:r>
+      <w:r>
+        <w:rPr>
+          <w:rFonts w:ascii="Times New Roman" w:hAnsi="Times New Roman"/>
+          <w:color w:val="000000"/>
+        </w:rPr>
+        <w:t xml:space="preserve">followed by the </w:t>
+      </w:r>
+      <w:r>
+        <w:rPr>
+          <w:rFonts w:ascii="Times New Roman" w:hAnsi="Times New Roman"/>
+          <w:i/>
+          <w:color w:val="000000"/>
+        </w:rPr>
+        <w:t>a priori</w:t>
+      </w:r>
+      <w:r>
+        <w:rPr>
+          <w:rFonts w:ascii="Times New Roman" w:hAnsi="Times New Roman"/>
+          <w:color w:val="000000"/>
+        </w:rPr>
+        <w:t xml:space="preserve"> altitude where the distribution peaks and the log width in km, with their respective errors. </w:t>
+      </w:r>
+      <w:r>
+        <w:rPr>
+          <w:rFonts w:ascii="Times New Roman" w:hAnsi="Times New Roman"/>
+          <w:color w:val="000000"/>
+        </w:rPr>
+        <w:t>A</w:t>
+      </w:r>
+      <w:r>
+        <w:rPr>
+          <w:rFonts w:ascii="Times New Roman" w:hAnsi="Times New Roman"/>
+          <w:color w:val="000000"/>
+        </w:rPr>
+        <w:t>ll quantities are taken as logs, except the altitude of the peak.</w:t>
+      </w:r>
+      <w:bookmarkStart w:id="0" w:name="_GoBack"/>
+      <w:bookmarkEnd w:id="0"/>
+    </w:p>
+    <w:p>
+      <w:pPr>
         <w:jc w:val="both"/>
         <w:rPr>
           <w:rFonts w:ascii="Times New Roman" w:hAnsi="Times New Roman"/>
@@ -15182,6 +15741,7 @@
         <w:rPr>
           <w:rFonts w:ascii="Times New Roman" w:hAnsi="Times New Roman"/>
         </w:rPr>
+        <w:lastRenderedPageBreak/>
         <w:t xml:space="preserve">If LIN is set to 1, then the previous retrievals are used both to fix the relevant variables at their last-retrieved value, and also to calculate the effect that their retrieval errors have on the current retrieval by calculating and adding this to the measurement covariance matrix </w:t>
       </w:r>
       <w:r>
@@ -18684,15 +19244,7 @@
           <w:rFonts w:ascii="Times New Roman" w:hAnsi="Times New Roman"/>
         </w:rPr>
         <w:tab/>
-        <w:t>2 = Rayleigh</w:t>
-      </w:r>
-      <w:bookmarkStart w:id="0" w:name="_GoBack"/>
-      <w:bookmarkEnd w:id="0"/>
-      <w:r>
-        <w:rPr>
-          <w:rFonts w:ascii="Times New Roman" w:hAnsi="Times New Roman"/>
-        </w:rPr>
-        <w:t xml:space="preserve"> optical depths suitable for CO</w:t>
+        <w:t>2 = Rayleigh optical depths suitable for CO</w:t>
       </w:r>
       <w:r>
         <w:rPr>
@@ -18910,18 +19462,7 @@
           <w:rFonts w:ascii="Times New Roman" w:hAnsi="Times New Roman"/>
         </w:rPr>
         <w:tab/>
-      </w:r>
-      <w:r>
-        <w:rPr>
-          <w:rFonts w:ascii="Times New Roman" w:hAnsi="Times New Roman"/>
-        </w:rPr>
-        <w:t xml:space="preserve">Turns additional </w:t>
-      </w:r>
-      <w:r>
-        <w:rPr>
-          <w:rFonts w:ascii="Times New Roman" w:hAnsi="Times New Roman"/>
-        </w:rPr>
-        <w:t>O</w:t>
+        <w:t>Turns additional O</w:t>
       </w:r>
       <w:r>
         <w:rPr>
@@ -18934,19 +19475,7 @@
         <w:rPr>
           <w:rFonts w:ascii="Times New Roman" w:hAnsi="Times New Roman"/>
         </w:rPr>
-        <w:t xml:space="preserve"> </w:t>
-      </w:r>
-      <w:r>
-        <w:rPr>
-          <w:rFonts w:ascii="Times New Roman" w:hAnsi="Times New Roman"/>
-        </w:rPr>
-        <w:t xml:space="preserve">UV </w:t>
-      </w:r>
-      <w:r>
-        <w:rPr>
-          <w:rFonts w:ascii="Times New Roman" w:hAnsi="Times New Roman"/>
-        </w:rPr>
-        <w:t>continuum off (0) or on (1)</w:t>
+        <w:t xml:space="preserve"> UV continuum off (0) or on (1)</w:t>
       </w:r>
     </w:p>
     <w:p>
@@ -21545,7 +22074,7 @@
             <v:path o:extrusionok="f" gradientshapeok="t" o:connecttype="rect"/>
             <o:lock v:ext="edit" aspectratio="t"/>
           </v:shapetype>
-          <v:shape id="_x0000_i1026" type="#_x0000_t75" style="width:281pt;height:23pt" fillcolor="window">
+          <v:shape id="_x0000_i1026" type="#_x0000_t75" style="width:281.2pt;height:23.25pt" fillcolor="window">
             <v:imagedata r:id="rId14" o:title=""/>
           </v:shape>
         </w:pict>
@@ -21719,7 +22248,7 @@
           <w:position w:val="-18"/>
         </w:rPr>
         <w:pict w14:anchorId="34C00A39">
-          <v:shape id="_x0000_i1027" type="#_x0000_t75" style="width:287pt;height:27pt" fillcolor="window">
+          <v:shape id="_x0000_i1027" type="#_x0000_t75" style="width:287.45pt;height:26.65pt" fillcolor="window">
             <v:imagedata r:id="rId15" o:title=""/>
           </v:shape>
         </w:pict>
@@ -21751,7 +22280,7 @@
           <w:position w:val="-12"/>
         </w:rPr>
         <w:pict w14:anchorId="465507D2">
-          <v:shape id="_x0000_i1028" type="#_x0000_t75" style="width:14pt;height:20pt">
+          <v:shape id="_x0000_i1028" type="#_x0000_t75" style="width:14.15pt;height:19.85pt">
             <v:imagedata r:id="rId16" o:title=""/>
           </v:shape>
         </w:pict>
@@ -21901,7 +22430,7 @@
           <w:position w:val="-16"/>
         </w:rPr>
         <w:pict w14:anchorId="4719D855">
-          <v:shape id="_x0000_i1029" type="#_x0000_t75" style="width:100pt;height:23pt">
+          <v:shape id="_x0000_i1029" type="#_x0000_t75" style="width:100.35pt;height:23.25pt">
             <v:imagedata r:id="rId17" o:title=""/>
           </v:shape>
         </w:pict>
@@ -22001,7 +22530,7 @@
           <w:position w:val="-16"/>
         </w:rPr>
         <w:pict w14:anchorId="458D14F0">
-          <v:shape id="_x0000_i1030" type="#_x0000_t75" style="width:243pt;height:23pt" fillcolor="window">
+          <v:shape id="_x0000_i1030" type="#_x0000_t75" style="width:242.65pt;height:23.25pt" fillcolor="window">
             <v:imagedata r:id="rId18" o:title=""/>
           </v:shape>
         </w:pict>
@@ -22059,7 +22588,7 @@
           <w:position w:val="-16"/>
         </w:rPr>
         <w:pict w14:anchorId="50690FC8">
-          <v:shape id="_x0000_i1031" type="#_x0000_t75" style="width:196pt;height:23pt" fillcolor="window">
+          <v:shape id="_x0000_i1031" type="#_x0000_t75" style="width:196.15pt;height:23.25pt" fillcolor="window">
             <v:imagedata r:id="rId19" o:title=""/>
           </v:shape>
         </w:pict>
@@ -22096,7 +22625,7 @@
           <w:position w:val="-12"/>
         </w:rPr>
         <w:pict w14:anchorId="698F4844">
-          <v:shape id="_x0000_i1032" type="#_x0000_t75" style="width:44pt;height:19pt" fillcolor="window">
+          <v:shape id="_x0000_i1032" type="#_x0000_t75" style="width:43.65pt;height:19.3pt" fillcolor="window">
             <v:imagedata r:id="rId20" o:title=""/>
           </v:shape>
         </w:pict>
@@ -22173,7 +22702,7 @@
           <w:position w:val="-12"/>
         </w:rPr>
         <w:pict w14:anchorId="38D44606">
-          <v:shape id="_x0000_i1033" type="#_x0000_t75" style="width:44pt;height:19pt" fillcolor="window">
+          <v:shape id="_x0000_i1033" type="#_x0000_t75" style="width:43.65pt;height:19.3pt" fillcolor="window">
             <v:imagedata r:id="rId21" o:title=""/>
           </v:shape>
         </w:pict>
@@ -22659,7 +23188,7 @@
           <w:position w:val="-16"/>
         </w:rPr>
         <w:pict w14:anchorId="428F2E8B">
-          <v:shape id="_x0000_i1034" type="#_x0000_t75" style="width:281pt;height:23pt" fillcolor="window">
+          <v:shape id="_x0000_i1034" type="#_x0000_t75" style="width:281.2pt;height:23.25pt" fillcolor="window">
             <v:imagedata r:id="rId22" o:title=""/>
           </v:shape>
         </w:pict>
@@ -22697,7 +23226,7 @@
           <w:position w:val="-14"/>
         </w:rPr>
         <w:pict w14:anchorId="09F96696">
-          <v:shape id="_x0000_i1035" type="#_x0000_t75" style="width:186pt;height:20pt" fillcolor="window">
+          <v:shape id="_x0000_i1035" type="#_x0000_t75" style="width:186.5pt;height:19.85pt" fillcolor="window">
             <v:imagedata r:id="rId23" o:title=""/>
           </v:shape>
         </w:pict>
@@ -22771,7 +23300,7 @@
           <w:position w:val="-12"/>
         </w:rPr>
         <w:pict w14:anchorId="3FE14509">
-          <v:shape id="_x0000_i1036" type="#_x0000_t75" style="width:32pt;height:18pt" fillcolor="window">
+          <v:shape id="_x0000_i1036" type="#_x0000_t75" style="width:31.75pt;height:18.15pt" fillcolor="window">
             <v:imagedata r:id="rId24" o:title=""/>
           </v:shape>
         </w:pict>
@@ -22798,7 +23327,7 @@
           <w:position w:val="-16"/>
         </w:rPr>
         <w:pict w14:anchorId="40223B1E">
-          <v:shape id="_x0000_i1037" type="#_x0000_t75" style="width:138pt;height:23pt" fillcolor="window">
+          <v:shape id="_x0000_i1037" type="#_x0000_t75" style="width:138.35pt;height:23.25pt" fillcolor="window">
             <v:imagedata r:id="rId25" o:title=""/>
           </v:shape>
         </w:pict>
@@ -22834,7 +23363,7 @@
           <w:position w:val="-16"/>
         </w:rPr>
         <w:pict w14:anchorId="7C42C75C">
-          <v:shape id="_x0000_i1038" type="#_x0000_t75" style="width:148pt;height:23pt" fillcolor="window">
+          <v:shape id="_x0000_i1038" type="#_x0000_t75" style="width:147.95pt;height:23.25pt" fillcolor="window">
             <v:imagedata r:id="rId26" o:title=""/>
           </v:shape>
         </w:pict>
@@ -22871,7 +23400,7 @@
           <w:position w:val="-12"/>
         </w:rPr>
         <w:pict w14:anchorId="28E70FFB">
-          <v:shape id="_x0000_i1039" type="#_x0000_t75" style="width:18pt;height:19pt" fillcolor="window">
+          <v:shape id="_x0000_i1039" type="#_x0000_t75" style="width:18.15pt;height:19.3pt" fillcolor="window">
             <v:imagedata r:id="rId27" o:title=""/>
           </v:shape>
         </w:pict>
@@ -23179,7 +23708,7 @@
         <w:rFonts w:ascii="Times New Roman" w:hAnsi="Times New Roman"/>
         <w:noProof/>
       </w:rPr>
-      <w:t>18</w:t>
+      <w:t>13</w:t>
     </w:r>
     <w:r>
       <w:rPr>
@@ -29195,7 +29724,7 @@
 </file>
 
 <file path=customXml/itemProps1.xml><?xml version="1.0" encoding="utf-8"?>
-<ds:datastoreItem xmlns:ds="http://schemas.openxmlformats.org/officeDocument/2006/customXml" ds:itemID="{7610C4A1-8EFB-624E-AD83-C497C64AAA0E}">
+<ds:datastoreItem xmlns:ds="http://schemas.openxmlformats.org/officeDocument/2006/customXml" ds:itemID="{9B872258-C9E5-274B-B1C1-DD6BCDD47723}">
   <ds:schemaRefs>
     <ds:schemaRef ds:uri="http://schemas.openxmlformats.org/officeDocument/2006/bibliography"/>
   </ds:schemaRefs>

</xml_diff>

<commit_message>
Updated to deal with new input file forcing condensation of some gas vmrs.
git-svn-id: https://scm.physics.ox.ac.uk/svn/radtrancode/trunk@217 4dc0e162-f54d-4b9e-8a18-81c7a7f2ddce
</commit_message>
<xml_diff>
--- a/manuals/Nemesis_B1.docx
+++ b/manuals/Nemesis_B1.docx
@@ -4327,7 +4327,7 @@
           <w:rFonts w:ascii="Times New Roman" w:hAnsi="Times New Roman"/>
           <w:b/>
         </w:rPr>
-        <w:t>14</w:t>
+        <w:t>15</w:t>
       </w:r>
     </w:p>
     <w:p>
@@ -4370,7 +4370,7 @@
           <w:rFonts w:ascii="Times New Roman" w:hAnsi="Times New Roman"/>
           <w:b/>
         </w:rPr>
-        <w:t>16</w:t>
+        <w:t>17</w:t>
       </w:r>
     </w:p>
     <w:p>
@@ -4423,7 +4423,13 @@
           <w:b/>
         </w:rPr>
         <w:tab/>
-        <w:t>16</w:t>
+      </w:r>
+      <w:r>
+        <w:rPr>
+          <w:rFonts w:ascii="Times New Roman" w:hAnsi="Times New Roman"/>
+          <w:b/>
+        </w:rPr>
+        <w:t>17</w:t>
       </w:r>
     </w:p>
     <w:p>
@@ -4452,7 +4458,14 @@
           <w:b/>
         </w:rPr>
         <w:tab/>
-        <w:t>Reference Solar/Stellar spectrum .sol file.</w:t>
+        <w:t>Reference Sola</w:t>
+      </w:r>
+      <w:r>
+        <w:rPr>
+          <w:rFonts w:ascii="Times New Roman" w:hAnsi="Times New Roman"/>
+          <w:b/>
+        </w:rPr>
+        <w:t>r/Stellar spectrum .sol file.</w:t>
       </w:r>
       <w:r>
         <w:rPr>
@@ -4460,7 +4473,7 @@
           <w:b/>
         </w:rPr>
         <w:tab/>
-        <w:t>17</w:t>
+        <w:t>18</w:t>
       </w:r>
     </w:p>
     <w:p>
@@ -4489,7 +4502,14 @@
           <w:b/>
         </w:rPr>
         <w:tab/>
-        <w:t>Collision induced absorption .</w:t>
+        <w:t xml:space="preserve">Collision </w:t>
+      </w:r>
+      <w:r>
+        <w:rPr>
+          <w:rFonts w:ascii="Times New Roman" w:hAnsi="Times New Roman"/>
+          <w:b/>
+        </w:rPr>
+        <w:t>induced absorption .</w:t>
       </w:r>
       <w:proofErr w:type="spellStart"/>
       <w:r>
@@ -4513,7 +4533,7 @@
           <w:b/>
         </w:rPr>
         <w:tab/>
-        <w:t>17</w:t>
+        <w:t>18</w:t>
       </w:r>
     </w:p>
     <w:p>
@@ -4534,7 +4554,14 @@
           <w:b/>
         </w:rPr>
         <w:tab/>
-        <w:t>3.8</w:t>
+        <w:t>3</w:t>
+      </w:r>
+      <w:r>
+        <w:rPr>
+          <w:rFonts w:ascii="Times New Roman" w:hAnsi="Times New Roman"/>
+          <w:b/>
+        </w:rPr>
+        <w:t>.8</w:t>
       </w:r>
       <w:r>
         <w:rPr>
@@ -4566,7 +4593,7 @@
           <w:b/>
         </w:rPr>
         <w:tab/>
-        <w:t>17</w:t>
+        <w:t>18</w:t>
       </w:r>
     </w:p>
     <w:p>
@@ -4595,7 +4622,14 @@
           <w:b/>
         </w:rPr>
         <w:tab/>
-        <w:t>Additional reflecting atmosphere calculation .</w:t>
+        <w:t>Additional reflecting atm</w:t>
+      </w:r>
+      <w:r>
+        <w:rPr>
+          <w:rFonts w:ascii="Times New Roman" w:hAnsi="Times New Roman"/>
+          <w:b/>
+        </w:rPr>
+        <w:t>osphere calculation .</w:t>
       </w:r>
       <w:proofErr w:type="spellStart"/>
       <w:r>
@@ -4619,7 +4653,14 @@
           <w:b/>
         </w:rPr>
         <w:tab/>
-        <w:t xml:space="preserve">18 </w:t>
+        <w:t>19</w:t>
+      </w:r>
+      <w:r>
+        <w:rPr>
+          <w:rFonts w:ascii="Times New Roman" w:hAnsi="Times New Roman"/>
+          <w:b/>
+        </w:rPr>
+        <w:t xml:space="preserve"> </w:t>
       </w:r>
     </w:p>
     <w:p>
@@ -4663,7 +4704,7 @@
           <w:b/>
         </w:rPr>
         <w:tab/>
-        <w:t>18</w:t>
+        <w:t>19</w:t>
       </w:r>
     </w:p>
     <w:p>
@@ -4706,7 +4747,7 @@
           <w:rFonts w:ascii="Times New Roman" w:hAnsi="Times New Roman"/>
           <w:b/>
         </w:rPr>
-        <w:t>19</w:t>
+        <w:t>20</w:t>
       </w:r>
     </w:p>
     <w:p>
@@ -4743,7 +4784,7 @@
           <w:b/>
         </w:rPr>
         <w:tab/>
-        <w:t>19</w:t>
+        <w:t>20</w:t>
       </w:r>
     </w:p>
     <w:p>
@@ -4786,7 +4827,7 @@
           <w:rFonts w:ascii="Times New Roman" w:hAnsi="Times New Roman"/>
           <w:b/>
         </w:rPr>
-        <w:t>20</w:t>
+        <w:t>21</w:t>
       </w:r>
     </w:p>
     <w:p>
@@ -4823,7 +4864,7 @@
           <w:b/>
         </w:rPr>
         <w:tab/>
-        <w:t>20</w:t>
+        <w:t>21</w:t>
       </w:r>
     </w:p>
     <w:p>
@@ -4868,7 +4909,7 @@
           <w:b/>
         </w:rPr>
         <w:tab/>
-        <w:t>20</w:t>
+        <w:t>21</w:t>
       </w:r>
     </w:p>
     <w:p>
@@ -4913,7 +4954,7 @@
           <w:b/>
         </w:rPr>
         <w:tab/>
-        <w:t>20</w:t>
+        <w:t>21</w:t>
       </w:r>
     </w:p>
     <w:p>
@@ -4958,7 +4999,7 @@
           <w:b/>
         </w:rPr>
         <w:tab/>
-        <w:t>20</w:t>
+        <w:t>21</w:t>
       </w:r>
     </w:p>
     <w:p>
@@ -5003,7 +5044,7 @@
           <w:b/>
         </w:rPr>
         <w:tab/>
-        <w:t>21</w:t>
+        <w:t>22</w:t>
       </w:r>
     </w:p>
     <w:p>
@@ -5059,7 +5100,7 @@
           <w:rFonts w:ascii="Times New Roman" w:hAnsi="Times New Roman"/>
           <w:b/>
         </w:rPr>
-        <w:t>21</w:t>
+        <w:t>22</w:t>
       </w:r>
     </w:p>
     <w:p>
@@ -5109,7 +5150,7 @@
           <w:rFonts w:ascii="Times New Roman" w:hAnsi="Times New Roman"/>
           <w:b/>
         </w:rPr>
-        <w:t>21</w:t>
+        <w:t>22</w:t>
       </w:r>
     </w:p>
     <w:p>
@@ -5159,7 +5200,7 @@
           <w:rFonts w:ascii="Times New Roman" w:hAnsi="Times New Roman"/>
           <w:b/>
         </w:rPr>
-        <w:t>21</w:t>
+        <w:t>22</w:t>
       </w:r>
     </w:p>
     <w:p>
@@ -5236,7 +5277,7 @@
           <w:rFonts w:ascii="Times New Roman" w:hAnsi="Times New Roman"/>
           <w:b/>
         </w:rPr>
-        <w:t>23</w:t>
+        <w:t>24</w:t>
       </w:r>
     </w:p>
     <w:p>
@@ -5292,8 +5333,10 @@
           <w:rFonts w:ascii="Times New Roman" w:hAnsi="Times New Roman"/>
           <w:b/>
         </w:rPr>
-        <w:t>24</w:t>
-      </w:r>
+        <w:t>25</w:t>
+      </w:r>
+      <w:bookmarkStart w:id="0" w:name="_GoBack"/>
+      <w:bookmarkEnd w:id="0"/>
     </w:p>
     <w:p>
       <w:pPr>
@@ -9852,27 +9895,34 @@
     </w:p>
     <w:p>
       <w:pPr>
-        <w:jc w:val="both"/>
-        <w:rPr>
-          <w:rFonts w:ascii="Times New Roman" w:hAnsi="Times New Roman"/>
-        </w:rPr>
-      </w:pPr>
-    </w:p>
-    <w:p>
-      <w:pPr>
         <w:ind w:left="2835" w:hanging="1701"/>
         <w:jc w:val="both"/>
         <w:rPr>
           <w:rFonts w:ascii="Times New Roman" w:hAnsi="Times New Roman"/>
         </w:rPr>
       </w:pPr>
+    </w:p>
+    <w:p>
+      <w:pPr>
+        <w:ind w:left="2835" w:hanging="1701"/>
+        <w:jc w:val="both"/>
+        <w:rPr>
+          <w:rFonts w:ascii="Times New Roman" w:hAnsi="Times New Roman"/>
+        </w:rPr>
+      </w:pPr>
+      <w:r>
+        <w:rPr>
+          <w:rFonts w:ascii="Times New Roman" w:hAnsi="Times New Roman"/>
+        </w:rPr>
+        <w:t>&lt;</w:t>
+      </w:r>
       <w:proofErr w:type="spellStart"/>
       <w:proofErr w:type="gramStart"/>
       <w:r>
         <w:rPr>
           <w:rFonts w:ascii="Times New Roman" w:hAnsi="Times New Roman"/>
         </w:rPr>
-        <w:t>hgphase</w:t>
+        <w:t>runname.vpf</w:t>
       </w:r>
       <w:proofErr w:type="spellEnd"/>
       <w:proofErr w:type="gramEnd"/>
@@ -9880,6 +9930,47 @@
         <w:rPr>
           <w:rFonts w:ascii="Times New Roman" w:hAnsi="Times New Roman"/>
         </w:rPr>
+        <w:t>&gt;</w:t>
+      </w:r>
+      <w:r>
+        <w:rPr>
+          <w:rFonts w:ascii="Times New Roman" w:hAnsi="Times New Roman"/>
+        </w:rPr>
+        <w:tab/>
+        <w:t>If present, this file lists the gases whose VMRs are to be limited by saturation and for each gas lists the desired limiting relative humidity (from 0.0 to 1.0). The first line contains the number of gases listed. Subsequent lines list, for each gas to be included, the gas ID, ISO and limiting relative humidity.</w:t>
+      </w:r>
+    </w:p>
+    <w:p>
+      <w:pPr>
+        <w:jc w:val="both"/>
+        <w:rPr>
+          <w:rFonts w:ascii="Times New Roman" w:hAnsi="Times New Roman"/>
+        </w:rPr>
+      </w:pPr>
+    </w:p>
+    <w:p>
+      <w:pPr>
+        <w:ind w:left="2835" w:hanging="1701"/>
+        <w:jc w:val="both"/>
+        <w:rPr>
+          <w:rFonts w:ascii="Times New Roman" w:hAnsi="Times New Roman"/>
+        </w:rPr>
+      </w:pPr>
+      <w:proofErr w:type="spellStart"/>
+      <w:proofErr w:type="gramStart"/>
+      <w:r>
+        <w:rPr>
+          <w:rFonts w:ascii="Times New Roman" w:hAnsi="Times New Roman"/>
+        </w:rPr>
+        <w:lastRenderedPageBreak/>
+        <w:t>hgphase</w:t>
+      </w:r>
+      <w:proofErr w:type="spellEnd"/>
+      <w:proofErr w:type="gramEnd"/>
+      <w:r>
+        <w:rPr>
+          <w:rFonts w:ascii="Times New Roman" w:hAnsi="Times New Roman"/>
+        </w:rPr>
         <w:t>(1-n).</w:t>
       </w:r>
       <w:proofErr w:type="spellStart"/>
@@ -9971,7 +10062,6 @@
         <w:rPr>
           <w:rFonts w:ascii="Times New Roman" w:hAnsi="Times New Roman"/>
         </w:rPr>
-        <w:lastRenderedPageBreak/>
         <w:t>The code is then run either by typing ‘Nemesis’ and then entering &lt;</w:t>
       </w:r>
       <w:proofErr w:type="spellStart"/>
@@ -10772,6 +10862,24 @@
     </w:p>
     <w:p>
       <w:pPr>
+        <w:ind w:left="2268" w:hanging="1908"/>
+        <w:jc w:val="both"/>
+        <w:rPr>
+          <w:rFonts w:ascii="Times New Roman" w:hAnsi="Times New Roman"/>
+        </w:rPr>
+      </w:pPr>
+    </w:p>
+    <w:p>
+      <w:pPr>
+        <w:ind w:left="2268" w:hanging="1908"/>
+        <w:jc w:val="both"/>
+        <w:rPr>
+          <w:rFonts w:ascii="Times New Roman" w:hAnsi="Times New Roman"/>
+        </w:rPr>
+      </w:pPr>
+    </w:p>
+    <w:p>
+      <w:pPr>
         <w:jc w:val="both"/>
         <w:outlineLvl w:val="1"/>
         <w:rPr>
@@ -10784,6 +10892,7 @@
           <w:rFonts w:ascii="Times New Roman" w:hAnsi="Times New Roman"/>
           <w:b/>
         </w:rPr>
+        <w:lastRenderedPageBreak/>
         <w:t>2.3 Output files and inspecting output</w:t>
       </w:r>
     </w:p>
@@ -10919,7 +11028,6 @@
         <w:rPr>
           <w:rFonts w:ascii="Courier New" w:hAnsi="Courier New" w:cs="Courier New"/>
         </w:rPr>
-        <w:lastRenderedPageBreak/>
         <w:t>scanmretnew.pro</w:t>
       </w:r>
       <w:r>
@@ -14680,63 +14788,7 @@
           <w:rFonts w:ascii="Times New Roman" w:hAnsi="Times New Roman"/>
           <w:color w:val="000000"/>
         </w:rPr>
-        <w:t xml:space="preserve">Profile is a cloud with a specific density profile that has the shape of a Gaussian line. The profile is parameterised with </w:t>
-      </w:r>
-      <w:r>
-        <w:rPr>
-          <w:rFonts w:ascii="Times New Roman" w:hAnsi="Times New Roman"/>
-          <w:color w:val="000000"/>
-        </w:rPr>
-        <w:t>in integrated optical depth, the altitude</w:t>
-      </w:r>
-      <w:r>
-        <w:rPr>
-          <w:rFonts w:ascii="Times New Roman" w:hAnsi="Times New Roman"/>
-          <w:color w:val="000000"/>
-        </w:rPr>
-        <w:t xml:space="preserve"> </w:t>
-      </w:r>
-      <w:r>
-        <w:rPr>
-          <w:rFonts w:ascii="Times New Roman" w:hAnsi="Times New Roman"/>
-          <w:color w:val="000000"/>
-        </w:rPr>
-        <w:t>where the distribution</w:t>
-      </w:r>
-      <w:r>
-        <w:rPr>
-          <w:rFonts w:ascii="Times New Roman" w:hAnsi="Times New Roman"/>
-          <w:color w:val="000000"/>
-        </w:rPr>
-        <w:t xml:space="preserve"> peak</w:t>
-      </w:r>
-      <w:r>
-        <w:rPr>
-          <w:rFonts w:ascii="Times New Roman" w:hAnsi="Times New Roman"/>
-          <w:color w:val="000000"/>
-        </w:rPr>
-        <w:t>s</w:t>
-      </w:r>
-      <w:r>
-        <w:rPr>
-          <w:rFonts w:ascii="Times New Roman" w:hAnsi="Times New Roman"/>
-          <w:color w:val="000000"/>
-        </w:rPr>
-        <w:t xml:space="preserve"> and the width of distribution in units </w:t>
-      </w:r>
-      <w:r>
-        <w:rPr>
-          <w:rFonts w:ascii="Times New Roman" w:hAnsi="Times New Roman"/>
-          <w:color w:val="000000"/>
-        </w:rPr>
-        <w:t>of km</w:t>
-      </w:r>
-      <w:r>
-        <w:rPr>
-          <w:rFonts w:ascii="Times New Roman" w:hAnsi="Times New Roman"/>
-          <w:color w:val="000000"/>
-        </w:rPr>
-        <w:t xml:space="preserve">. </w:t>
+        <w:t xml:space="preserve">Profile is a cloud with a specific density profile that has the shape of a Gaussian line. The profile is parameterised with in integrated optical depth, the altitude where the distribution peaks and the width of distribution in units of km. </w:t>
       </w:r>
       <w:r>
         <w:rPr>
@@ -14774,21 +14826,7 @@
           <w:rFonts w:ascii="Times New Roman" w:hAnsi="Times New Roman"/>
           <w:color w:val="000000"/>
         </w:rPr>
-        <w:t xml:space="preserve"> </w:t>
-      </w:r>
-      <w:r>
-        <w:rPr>
-          <w:rFonts w:ascii="Times New Roman" w:hAnsi="Times New Roman"/>
-          <w:color w:val="000000"/>
-        </w:rPr>
-        <w:t>integrated optical depth and error</w:t>
-      </w:r>
-      <w:r>
-        <w:rPr>
-          <w:rFonts w:ascii="Times New Roman" w:hAnsi="Times New Roman"/>
-          <w:color w:val="000000"/>
-        </w:rPr>
-        <w:t xml:space="preserve">, </w:t>
+        <w:t xml:space="preserve"> integrated optical depth and error, </w:t>
       </w:r>
       <w:r>
         <w:rPr>
@@ -14810,35 +14848,7 @@
           <w:rFonts w:ascii="Times New Roman" w:hAnsi="Times New Roman"/>
           <w:color w:val="000000"/>
         </w:rPr>
-        <w:t xml:space="preserve"> </w:t>
-      </w:r>
-      <w:r>
-        <w:rPr>
-          <w:rFonts w:ascii="Times New Roman" w:hAnsi="Times New Roman"/>
-          <w:color w:val="000000"/>
-        </w:rPr>
-        <w:t xml:space="preserve">altitude where the distribution peaks and the log </w:t>
-      </w:r>
-      <w:r>
-        <w:rPr>
-          <w:rFonts w:ascii="Times New Roman" w:hAnsi="Times New Roman"/>
-          <w:color w:val="000000"/>
-        </w:rPr>
-        <w:t>width</w:t>
-      </w:r>
-      <w:r>
-        <w:rPr>
-          <w:rFonts w:ascii="Times New Roman" w:hAnsi="Times New Roman"/>
-          <w:color w:val="000000"/>
-        </w:rPr>
-        <w:t xml:space="preserve"> in km</w:t>
-      </w:r>
-      <w:r>
-        <w:rPr>
-          <w:rFonts w:ascii="Times New Roman" w:hAnsi="Times New Roman"/>
-          <w:color w:val="000000"/>
-        </w:rPr>
-        <w:t xml:space="preserve">, with their respective errors. </w:t>
+        <w:t xml:space="preserve"> altitude where the distribution peaks and the log width in km, with their respective errors. </w:t>
       </w:r>
       <w:r>
         <w:rPr>
@@ -14930,21 +14940,7 @@
           <w:rFonts w:ascii="Times New Roman" w:hAnsi="Times New Roman"/>
           <w:color w:val="000000"/>
         </w:rPr>
-        <w:t xml:space="preserve"> integrated optical depth</w:t>
-      </w:r>
-      <w:r>
-        <w:rPr>
-          <w:rFonts w:ascii="Times New Roman" w:hAnsi="Times New Roman"/>
-          <w:color w:val="000000"/>
-        </w:rPr>
-        <w:t xml:space="preserve"> and error</w:t>
-      </w:r>
-      <w:r>
-        <w:rPr>
-          <w:rFonts w:ascii="Times New Roman" w:hAnsi="Times New Roman"/>
-          <w:color w:val="000000"/>
-        </w:rPr>
-        <w:t xml:space="preserve">, </w:t>
+        <w:t xml:space="preserve"> integrated optical depth and error, </w:t>
       </w:r>
       <w:r>
         <w:rPr>
@@ -14982,8 +14978,6 @@
         </w:rPr>
         <w:t>ll quantities are taken as logs, except the altitude of the peak.</w:t>
       </w:r>
-      <w:bookmarkStart w:id="0" w:name="_GoBack"/>
-      <w:bookmarkEnd w:id="0"/>
     </w:p>
     <w:p>
       <w:pPr>
@@ -22074,7 +22068,7 @@
             <v:path o:extrusionok="f" gradientshapeok="t" o:connecttype="rect"/>
             <o:lock v:ext="edit" aspectratio="t"/>
           </v:shapetype>
-          <v:shape id="_x0000_i1026" type="#_x0000_t75" style="width:281.2pt;height:23.25pt" fillcolor="window">
+          <v:shape id="_x0000_i1026" type="#_x0000_t75" style="width:281.65pt;height:23.3pt" fillcolor="window">
             <v:imagedata r:id="rId14" o:title=""/>
           </v:shape>
         </w:pict>
@@ -22248,7 +22242,7 @@
           <w:position w:val="-18"/>
         </w:rPr>
         <w:pict w14:anchorId="34C00A39">
-          <v:shape id="_x0000_i1027" type="#_x0000_t75" style="width:287.45pt;height:26.65pt" fillcolor="window">
+          <v:shape id="_x0000_i1027" type="#_x0000_t75" style="width:286.95pt;height:26.45pt" fillcolor="window">
             <v:imagedata r:id="rId15" o:title=""/>
           </v:shape>
         </w:pict>
@@ -22280,7 +22274,7 @@
           <w:position w:val="-12"/>
         </w:rPr>
         <w:pict w14:anchorId="465507D2">
-          <v:shape id="_x0000_i1028" type="#_x0000_t75" style="width:14.15pt;height:19.85pt">
+          <v:shape id="_x0000_i1028" type="#_x0000_t75" style="width:13.75pt;height:20.1pt">
             <v:imagedata r:id="rId16" o:title=""/>
           </v:shape>
         </w:pict>
@@ -22430,7 +22424,7 @@
           <w:position w:val="-16"/>
         </w:rPr>
         <w:pict w14:anchorId="4719D855">
-          <v:shape id="_x0000_i1029" type="#_x0000_t75" style="width:100.35pt;height:23.25pt">
+          <v:shape id="_x0000_i1029" type="#_x0000_t75" style="width:100.6pt;height:23.3pt">
             <v:imagedata r:id="rId17" o:title=""/>
           </v:shape>
         </w:pict>
@@ -22530,7 +22524,7 @@
           <w:position w:val="-16"/>
         </w:rPr>
         <w:pict w14:anchorId="458D14F0">
-          <v:shape id="_x0000_i1030" type="#_x0000_t75" style="width:242.65pt;height:23.25pt" fillcolor="window">
+          <v:shape id="_x0000_i1030" type="#_x0000_t75" style="width:242.45pt;height:23.3pt" fillcolor="window">
             <v:imagedata r:id="rId18" o:title=""/>
           </v:shape>
         </w:pict>
@@ -22588,7 +22582,7 @@
           <w:position w:val="-16"/>
         </w:rPr>
         <w:pict w14:anchorId="50690FC8">
-          <v:shape id="_x0000_i1031" type="#_x0000_t75" style="width:196.15pt;height:23.25pt" fillcolor="window">
+          <v:shape id="_x0000_i1031" type="#_x0000_t75" style="width:195.9pt;height:23.3pt" fillcolor="window">
             <v:imagedata r:id="rId19" o:title=""/>
           </v:shape>
         </w:pict>
@@ -22625,7 +22619,7 @@
           <w:position w:val="-12"/>
         </w:rPr>
         <w:pict w14:anchorId="698F4844">
-          <v:shape id="_x0000_i1032" type="#_x0000_t75" style="width:43.65pt;height:19.3pt" fillcolor="window">
+          <v:shape id="_x0000_i1032" type="#_x0000_t75" style="width:43.4pt;height:19.05pt" fillcolor="window">
             <v:imagedata r:id="rId20" o:title=""/>
           </v:shape>
         </w:pict>
@@ -22702,7 +22696,7 @@
           <w:position w:val="-12"/>
         </w:rPr>
         <w:pict w14:anchorId="38D44606">
-          <v:shape id="_x0000_i1033" type="#_x0000_t75" style="width:43.65pt;height:19.3pt" fillcolor="window">
+          <v:shape id="_x0000_i1033" type="#_x0000_t75" style="width:43.4pt;height:19.05pt" fillcolor="window">
             <v:imagedata r:id="rId21" o:title=""/>
           </v:shape>
         </w:pict>
@@ -23188,7 +23182,7 @@
           <w:position w:val="-16"/>
         </w:rPr>
         <w:pict w14:anchorId="428F2E8B">
-          <v:shape id="_x0000_i1034" type="#_x0000_t75" style="width:281.2pt;height:23.25pt" fillcolor="window">
+          <v:shape id="_x0000_i1034" type="#_x0000_t75" style="width:281.65pt;height:23.3pt" fillcolor="window">
             <v:imagedata r:id="rId22" o:title=""/>
           </v:shape>
         </w:pict>
@@ -23226,7 +23220,7 @@
           <w:position w:val="-14"/>
         </w:rPr>
         <w:pict w14:anchorId="09F96696">
-          <v:shape id="_x0000_i1035" type="#_x0000_t75" style="width:186.5pt;height:19.85pt" fillcolor="window">
+          <v:shape id="_x0000_i1035" type="#_x0000_t75" style="width:186.35pt;height:20.1pt" fillcolor="window">
             <v:imagedata r:id="rId23" o:title=""/>
           </v:shape>
         </w:pict>
@@ -23300,7 +23294,7 @@
           <w:position w:val="-12"/>
         </w:rPr>
         <w:pict w14:anchorId="3FE14509">
-          <v:shape id="_x0000_i1036" type="#_x0000_t75" style="width:31.75pt;height:18.15pt" fillcolor="window">
+          <v:shape id="_x0000_i1036" type="#_x0000_t75" style="width:31.75pt;height:18pt" fillcolor="window">
             <v:imagedata r:id="rId24" o:title=""/>
           </v:shape>
         </w:pict>
@@ -23327,7 +23321,7 @@
           <w:position w:val="-16"/>
         </w:rPr>
         <w:pict w14:anchorId="40223B1E">
-          <v:shape id="_x0000_i1037" type="#_x0000_t75" style="width:138.35pt;height:23.25pt" fillcolor="window">
+          <v:shape id="_x0000_i1037" type="#_x0000_t75" style="width:138.7pt;height:23.3pt" fillcolor="window">
             <v:imagedata r:id="rId25" o:title=""/>
           </v:shape>
         </w:pict>
@@ -23363,7 +23357,7 @@
           <w:position w:val="-16"/>
         </w:rPr>
         <w:pict w14:anchorId="7C42C75C">
-          <v:shape id="_x0000_i1038" type="#_x0000_t75" style="width:147.95pt;height:23.25pt" fillcolor="window">
+          <v:shape id="_x0000_i1038" type="#_x0000_t75" style="width:148.25pt;height:23.3pt" fillcolor="window">
             <v:imagedata r:id="rId26" o:title=""/>
           </v:shape>
         </w:pict>
@@ -23400,7 +23394,7 @@
           <w:position w:val="-12"/>
         </w:rPr>
         <w:pict w14:anchorId="28E70FFB">
-          <v:shape id="_x0000_i1039" type="#_x0000_t75" style="width:18.15pt;height:19.3pt" fillcolor="window">
+          <v:shape id="_x0000_i1039" type="#_x0000_t75" style="width:18pt;height:19.05pt" fillcolor="window">
             <v:imagedata r:id="rId27" o:title=""/>
           </v:shape>
         </w:pict>
@@ -23708,7 +23702,7 @@
         <w:rFonts w:ascii="Times New Roman" w:hAnsi="Times New Roman"/>
         <w:noProof/>
       </w:rPr>
-      <w:t>13</w:t>
+      <w:t>1</w:t>
     </w:r>
     <w:r>
       <w:rPr>
@@ -29724,7 +29718,7 @@
 </file>
 
 <file path=customXml/itemProps1.xml><?xml version="1.0" encoding="utf-8"?>
-<ds:datastoreItem xmlns:ds="http://schemas.openxmlformats.org/officeDocument/2006/customXml" ds:itemID="{9B872258-C9E5-274B-B1C1-DD6BCDD47723}">
+<ds:datastoreItem xmlns:ds="http://schemas.openxmlformats.org/officeDocument/2006/customXml" ds:itemID="{BDE482C3-BF3C-1249-8FFF-697270DFA907}">
   <ds:schemaRefs>
     <ds:schemaRef ds:uri="http://schemas.openxmlformats.org/officeDocument/2006/bibliography"/>
   </ds:schemaRefs>

</xml_diff>

<commit_message>
Updated Nemesis manual to reflect changes brought about by introduction of new optional vapour condensation (.vpf) file.
git-svn-id: https://scm.physics.ox.ac.uk/svn/radtrancode/trunk@224 4dc0e162-f54d-4b9e-8a18-81c7a7f2ddce
</commit_message>
<xml_diff>
--- a/manuals/Nemesis_B1.docx
+++ b/manuals/Nemesis_B1.docx
@@ -4107,7 +4107,7 @@
           <w:rFonts w:ascii="Times New Roman" w:hAnsi="Times New Roman"/>
           <w:b/>
         </w:rPr>
-        <w:t>7</w:t>
+        <w:t>8</w:t>
       </w:r>
     </w:p>
     <w:p>
@@ -4655,12 +4655,58 @@
         <w:tab/>
         <w:t>19</w:t>
       </w:r>
-      <w:r>
-        <w:rPr>
-          <w:rFonts w:ascii="Times New Roman" w:hAnsi="Times New Roman"/>
-          <w:b/>
-        </w:rPr>
-        <w:t xml:space="preserve"> </w:t>
+    </w:p>
+    <w:p>
+      <w:pPr>
+        <w:tabs>
+          <w:tab w:val="left" w:pos="1134"/>
+          <w:tab w:val="left" w:pos="1843"/>
+          <w:tab w:val="right" w:pos="7920"/>
+        </w:tabs>
+        <w:rPr>
+          <w:rFonts w:ascii="Times New Roman" w:hAnsi="Times New Roman"/>
+          <w:b/>
+        </w:rPr>
+      </w:pPr>
+      <w:r>
+        <w:rPr>
+          <w:rFonts w:ascii="Times New Roman" w:hAnsi="Times New Roman"/>
+          <w:b/>
+        </w:rPr>
+        <w:tab/>
+        <w:t>3.10</w:t>
+      </w:r>
+      <w:r>
+        <w:rPr>
+          <w:rFonts w:ascii="Times New Roman" w:hAnsi="Times New Roman"/>
+          <w:b/>
+        </w:rPr>
+        <w:tab/>
+        <w:t>Additional vapour saturation definition .</w:t>
+      </w:r>
+      <w:proofErr w:type="spellStart"/>
+      <w:r>
+        <w:rPr>
+          <w:rFonts w:ascii="Times New Roman" w:hAnsi="Times New Roman"/>
+          <w:b/>
+        </w:rPr>
+        <w:t>vpf</w:t>
+      </w:r>
+      <w:proofErr w:type="spellEnd"/>
+      <w:r>
+        <w:rPr>
+          <w:rFonts w:ascii="Times New Roman" w:hAnsi="Times New Roman"/>
+          <w:b/>
+        </w:rPr>
+        <w:t xml:space="preserve"> file</w:t>
+      </w:r>
+      <w:r>
+        <w:rPr>
+          <w:rFonts w:ascii="Times New Roman" w:hAnsi="Times New Roman"/>
+          <w:b/>
+        </w:rPr>
+        <w:tab/>
+        <w:t>19</w:t>
       </w:r>
     </w:p>
     <w:p>
@@ -4704,7 +4750,7 @@
           <w:b/>
         </w:rPr>
         <w:tab/>
-        <w:t>19</w:t>
+        <w:t>20</w:t>
       </w:r>
     </w:p>
     <w:p>
@@ -4747,7 +4793,7 @@
           <w:rFonts w:ascii="Times New Roman" w:hAnsi="Times New Roman"/>
           <w:b/>
         </w:rPr>
-        <w:t>20</w:t>
+        <w:t>21</w:t>
       </w:r>
     </w:p>
     <w:p>
@@ -4784,7 +4830,7 @@
           <w:b/>
         </w:rPr>
         <w:tab/>
-        <w:t>20</w:t>
+        <w:t>21</w:t>
       </w:r>
     </w:p>
     <w:p>
@@ -4954,7 +5000,7 @@
           <w:b/>
         </w:rPr>
         <w:tab/>
-        <w:t>21</w:t>
+        <w:t>22</w:t>
       </w:r>
     </w:p>
     <w:p>
@@ -4999,7 +5045,7 @@
           <w:b/>
         </w:rPr>
         <w:tab/>
-        <w:t>21</w:t>
+        <w:t>22</w:t>
       </w:r>
     </w:p>
     <w:p>
@@ -5100,7 +5146,7 @@
           <w:rFonts w:ascii="Times New Roman" w:hAnsi="Times New Roman"/>
           <w:b/>
         </w:rPr>
-        <w:t>22</w:t>
+        <w:t>23</w:t>
       </w:r>
     </w:p>
     <w:p>
@@ -5150,7 +5196,7 @@
           <w:rFonts w:ascii="Times New Roman" w:hAnsi="Times New Roman"/>
           <w:b/>
         </w:rPr>
-        <w:t>22</w:t>
+        <w:t>23</w:t>
       </w:r>
     </w:p>
     <w:p>
@@ -5200,7 +5246,7 @@
           <w:rFonts w:ascii="Times New Roman" w:hAnsi="Times New Roman"/>
           <w:b/>
         </w:rPr>
-        <w:t>22</w:t>
+        <w:t>23</w:t>
       </w:r>
     </w:p>
     <w:p>
@@ -5277,8 +5323,10 @@
           <w:rFonts w:ascii="Times New Roman" w:hAnsi="Times New Roman"/>
           <w:b/>
         </w:rPr>
-        <w:t>24</w:t>
-      </w:r>
+        <w:t>25</w:t>
+      </w:r>
+      <w:bookmarkStart w:id="0" w:name="_GoBack"/>
+      <w:bookmarkEnd w:id="0"/>
     </w:p>
     <w:p>
       <w:pPr>
@@ -5335,8 +5383,6 @@
         </w:rPr>
         <w:t>25</w:t>
       </w:r>
-      <w:bookmarkStart w:id="0" w:name="_GoBack"/>
-      <w:bookmarkEnd w:id="0"/>
     </w:p>
     <w:p>
       <w:pPr>
@@ -9892,6 +9938,12 @@
         </w:rPr>
         <w:t>.</w:t>
       </w:r>
+      <w:r>
+        <w:rPr>
+          <w:rFonts w:ascii="Times New Roman" w:hAnsi="Times New Roman"/>
+        </w:rPr>
+        <w:t xml:space="preserve"> Described in Section 3.9.</w:t>
+      </w:r>
     </w:p>
     <w:p>
       <w:pPr>
@@ -9937,7 +9989,13 @@
           <w:rFonts w:ascii="Times New Roman" w:hAnsi="Times New Roman"/>
         </w:rPr>
         <w:tab/>
-        <w:t>If present, this file lists the gases whose VMRs are to be limited by saturation and for each gas lists the desired limiting relative humidity (from 0.0 to 1.0). The first line contains the number of gases listed. Subsequent lines list, for each gas to be included, the gas ID, ISO and limiting relative humidity.</w:t>
+        <w:t>If present, this file lists the gases whose VMRs are to be limited by saturation and for each gas lists the des</w:t>
+      </w:r>
+      <w:r>
+        <w:rPr>
+          <w:rFonts w:ascii="Times New Roman" w:hAnsi="Times New Roman"/>
+        </w:rPr>
+        <w:t>ired limiting relative humidity and whether the volatile is arriving from the deep interior or from space. Described in Section 3.10.</w:t>
       </w:r>
     </w:p>
     <w:p>
@@ -19813,8 +19871,977 @@
     <w:p>
       <w:pPr>
         <w:jc w:val="both"/>
-        <w:rPr>
-          <w:rFonts w:ascii="Times New Roman" w:hAnsi="Times New Roman"/>
+        <w:outlineLvl w:val="1"/>
+        <w:rPr>
+          <w:rFonts w:ascii="Times New Roman" w:hAnsi="Times New Roman"/>
+          <w:b/>
+        </w:rPr>
+      </w:pPr>
+      <w:r>
+        <w:rPr>
+          <w:rFonts w:ascii="Times New Roman" w:hAnsi="Times New Roman"/>
+          <w:b/>
+        </w:rPr>
+        <w:t>3.10</w:t>
+      </w:r>
+      <w:r>
+        <w:rPr>
+          <w:rFonts w:ascii="Times New Roman" w:hAnsi="Times New Roman"/>
+          <w:b/>
+        </w:rPr>
+        <w:t xml:space="preserve"> </w:t>
+      </w:r>
+      <w:r>
+        <w:rPr>
+          <w:rFonts w:ascii="Times New Roman" w:hAnsi="Times New Roman"/>
+          <w:b/>
+        </w:rPr>
+        <w:t>Additional vapour saturation definition .</w:t>
+      </w:r>
+      <w:proofErr w:type="spellStart"/>
+      <w:r>
+        <w:rPr>
+          <w:rFonts w:ascii="Times New Roman" w:hAnsi="Times New Roman"/>
+          <w:b/>
+        </w:rPr>
+        <w:t>vpf</w:t>
+      </w:r>
+      <w:proofErr w:type="spellEnd"/>
+      <w:r>
+        <w:rPr>
+          <w:rFonts w:ascii="Times New Roman" w:hAnsi="Times New Roman"/>
+          <w:b/>
+        </w:rPr>
+        <w:t xml:space="preserve"> file.</w:t>
+      </w:r>
+    </w:p>
+    <w:p>
+      <w:pPr>
+        <w:jc w:val="both"/>
+        <w:rPr>
+          <w:rFonts w:ascii="Times New Roman" w:hAnsi="Times New Roman"/>
+          <w:b/>
+        </w:rPr>
+      </w:pPr>
+    </w:p>
+    <w:p>
+      <w:pPr>
+        <w:jc w:val="both"/>
+        <w:rPr>
+          <w:rFonts w:ascii="Times New Roman" w:hAnsi="Times New Roman"/>
+        </w:rPr>
+      </w:pPr>
+      <w:r>
+        <w:rPr>
+          <w:rFonts w:ascii="Times New Roman" w:hAnsi="Times New Roman"/>
+        </w:rPr>
+        <w:t>This file (&lt;</w:t>
+      </w:r>
+      <w:proofErr w:type="spellStart"/>
+      <w:r>
+        <w:rPr>
+          <w:rFonts w:ascii="Times New Roman" w:hAnsi="Times New Roman"/>
+        </w:rPr>
+        <w:t>runname.vpf</w:t>
+      </w:r>
+      <w:proofErr w:type="spellEnd"/>
+      <w:r>
+        <w:rPr>
+          <w:rFonts w:ascii="Times New Roman" w:hAnsi="Times New Roman"/>
+        </w:rPr>
+        <w:t xml:space="preserve">&gt;), if present, lists the gases whose VMRs are to be limited by saturation and for each gas lists the desired limiting relative humidity and whether the volatile is arriving from the deep interior or from space. If the file is not present, then the vapour pressure of all gases is left untouched. </w:t>
+      </w:r>
+    </w:p>
+    <w:p>
+      <w:pPr>
+        <w:jc w:val="both"/>
+        <w:rPr>
+          <w:rFonts w:ascii="Times New Roman" w:hAnsi="Times New Roman"/>
+        </w:rPr>
+      </w:pPr>
+    </w:p>
+    <w:p>
+      <w:pPr>
+        <w:jc w:val="both"/>
+        <w:rPr>
+          <w:rFonts w:ascii="Times New Roman" w:hAnsi="Times New Roman"/>
+        </w:rPr>
+      </w:pPr>
+      <w:r>
+        <w:rPr>
+          <w:rFonts w:ascii="Times New Roman" w:hAnsi="Times New Roman"/>
+        </w:rPr>
+        <w:t xml:space="preserve">The first line of the file gives the number of gases, NVP, whose abundances are to be limited by condensation. There then flow NVP lines, each listing: </w:t>
+      </w:r>
+    </w:p>
+    <w:p>
+      <w:pPr>
+        <w:ind w:firstLine="1560"/>
+        <w:jc w:val="both"/>
+        <w:rPr>
+          <w:rFonts w:ascii="Times New Roman" w:hAnsi="Times New Roman"/>
+        </w:rPr>
+      </w:pPr>
+      <w:r>
+        <w:rPr>
+          <w:rFonts w:ascii="Times New Roman" w:hAnsi="Times New Roman"/>
+        </w:rPr>
+        <w:t>ID, ISO, VP, SVPFLAG</w:t>
+      </w:r>
+    </w:p>
+    <w:p>
+      <w:pPr>
+        <w:ind w:firstLine="567"/>
+        <w:jc w:val="both"/>
+        <w:rPr>
+          <w:rFonts w:ascii="Times New Roman" w:hAnsi="Times New Roman"/>
+        </w:rPr>
+      </w:pPr>
+      <w:proofErr w:type="gramStart"/>
+      <w:r>
+        <w:rPr>
+          <w:rFonts w:ascii="Times New Roman" w:hAnsi="Times New Roman"/>
+        </w:rPr>
+        <w:t>where</w:t>
+      </w:r>
+      <w:proofErr w:type="gramEnd"/>
+      <w:r>
+        <w:rPr>
+          <w:rFonts w:ascii="Times New Roman" w:hAnsi="Times New Roman"/>
+        </w:rPr>
+        <w:t xml:space="preserve"> ID and ISO are the identifiers of the gas concerned, VP is the limiting relative </w:t>
+      </w:r>
+      <w:proofErr w:type="spellStart"/>
+      <w:r>
+        <w:rPr>
+          <w:rFonts w:ascii="Times New Roman" w:hAnsi="Times New Roman"/>
+        </w:rPr>
+        <w:t>huimidity</w:t>
+      </w:r>
+      <w:proofErr w:type="spellEnd"/>
+      <w:r>
+        <w:rPr>
+          <w:rFonts w:ascii="Times New Roman" w:hAnsi="Times New Roman"/>
+        </w:rPr>
+        <w:t xml:space="preserve"> required (normally between 0.0 and 1.0), and SVPFLAG is a control flag integer to govern the modification behaviour. SVPFLAG may take one of four values:</w:t>
+      </w:r>
+    </w:p>
+    <w:p>
+      <w:pPr>
+        <w:widowControl w:val="0"/>
+        <w:autoSpaceDE w:val="0"/>
+        <w:autoSpaceDN w:val="0"/>
+        <w:adjustRightInd w:val="0"/>
+        <w:ind w:left="993" w:hanging="426"/>
+        <w:jc w:val="both"/>
+        <w:rPr>
+          <w:rFonts w:ascii="Times New Roman" w:hAnsi="Times New Roman"/>
+          <w:szCs w:val="24"/>
+          <w:lang w:val="en-US"/>
+        </w:rPr>
+      </w:pPr>
+      <w:r>
+        <w:rPr>
+          <w:rFonts w:ascii="Times New Roman" w:hAnsi="Times New Roman"/>
+          <w:szCs w:val="24"/>
+          <w:lang w:val="en-US"/>
+        </w:rPr>
+        <w:t>0</w:t>
+      </w:r>
+      <w:r>
+        <w:rPr>
+          <w:rFonts w:ascii="Times New Roman" w:hAnsi="Times New Roman"/>
+          <w:szCs w:val="24"/>
+          <w:lang w:val="en-US"/>
+        </w:rPr>
+        <w:t xml:space="preserve"> </w:t>
+      </w:r>
+      <w:r>
+        <w:rPr>
+          <w:rFonts w:ascii="Times New Roman" w:hAnsi="Times New Roman"/>
+          <w:szCs w:val="24"/>
+          <w:lang w:val="en-US"/>
+        </w:rPr>
+        <w:t>=</w:t>
+      </w:r>
+      <w:r>
+        <w:rPr>
+          <w:rFonts w:ascii="Times New Roman" w:hAnsi="Times New Roman"/>
+          <w:szCs w:val="24"/>
+          <w:lang w:val="en-US"/>
+        </w:rPr>
+        <w:t xml:space="preserve"> </w:t>
+      </w:r>
+      <w:r>
+        <w:rPr>
+          <w:rFonts w:ascii="Times New Roman" w:hAnsi="Times New Roman"/>
+          <w:szCs w:val="24"/>
+          <w:lang w:val="en-US"/>
+        </w:rPr>
+        <w:t>ignore gas on this line (same as not having a line for this gas)</w:t>
+      </w:r>
+      <w:r>
+        <w:rPr>
+          <w:rFonts w:ascii="Times New Roman" w:hAnsi="Times New Roman"/>
+          <w:szCs w:val="24"/>
+          <w:lang w:val="en-US"/>
+        </w:rPr>
+        <w:t>.</w:t>
+      </w:r>
+    </w:p>
+    <w:p>
+      <w:pPr>
+        <w:widowControl w:val="0"/>
+        <w:autoSpaceDE w:val="0"/>
+        <w:autoSpaceDN w:val="0"/>
+        <w:adjustRightInd w:val="0"/>
+        <w:ind w:left="993" w:hanging="426"/>
+        <w:jc w:val="both"/>
+        <w:rPr>
+          <w:rFonts w:ascii="Times New Roman" w:hAnsi="Times New Roman"/>
+          <w:szCs w:val="24"/>
+          <w:lang w:val="en-US"/>
+        </w:rPr>
+      </w:pPr>
+      <w:r>
+        <w:rPr>
+          <w:rFonts w:ascii="Times New Roman" w:hAnsi="Times New Roman"/>
+          <w:szCs w:val="24"/>
+          <w:lang w:val="en-US"/>
+        </w:rPr>
+        <w:t>1</w:t>
+      </w:r>
+      <w:r>
+        <w:rPr>
+          <w:rFonts w:ascii="Times New Roman" w:hAnsi="Times New Roman"/>
+          <w:szCs w:val="24"/>
+          <w:lang w:val="en-US"/>
+        </w:rPr>
+        <w:t xml:space="preserve"> </w:t>
+      </w:r>
+      <w:r>
+        <w:rPr>
+          <w:rFonts w:ascii="Times New Roman" w:hAnsi="Times New Roman"/>
+          <w:szCs w:val="24"/>
+          <w:lang w:val="en-US"/>
+        </w:rPr>
+        <w:t>=</w:t>
+      </w:r>
+      <w:r>
+        <w:rPr>
+          <w:rFonts w:ascii="Times New Roman" w:hAnsi="Times New Roman"/>
+          <w:szCs w:val="24"/>
+          <w:lang w:val="en-US"/>
+        </w:rPr>
+        <w:t xml:space="preserve"> apply the SVP-limited value at all </w:t>
+      </w:r>
+      <w:r>
+        <w:rPr>
+          <w:rFonts w:ascii="Times New Roman" w:hAnsi="Times New Roman"/>
+          <w:szCs w:val="24"/>
+          <w:lang w:val="en-US"/>
+        </w:rPr>
+        <w:t>levels</w:t>
+      </w:r>
+      <w:r>
+        <w:rPr>
+          <w:rFonts w:ascii="Times New Roman" w:hAnsi="Times New Roman"/>
+          <w:szCs w:val="24"/>
+          <w:lang w:val="en-US"/>
+        </w:rPr>
+        <w:t>.</w:t>
+      </w:r>
+    </w:p>
+    <w:p>
+      <w:pPr>
+        <w:widowControl w:val="0"/>
+        <w:autoSpaceDE w:val="0"/>
+        <w:autoSpaceDN w:val="0"/>
+        <w:adjustRightInd w:val="0"/>
+        <w:ind w:left="993" w:hanging="426"/>
+        <w:jc w:val="both"/>
+        <w:rPr>
+          <w:rFonts w:ascii="Times New Roman" w:hAnsi="Times New Roman"/>
+          <w:szCs w:val="24"/>
+          <w:lang w:val="en-US"/>
+        </w:rPr>
+      </w:pPr>
+      <w:r>
+        <w:rPr>
+          <w:rFonts w:ascii="Times New Roman" w:hAnsi="Times New Roman"/>
+          <w:szCs w:val="24"/>
+          <w:lang w:val="en-US"/>
+        </w:rPr>
+        <w:t>2</w:t>
+      </w:r>
+      <w:r>
+        <w:rPr>
+          <w:rFonts w:ascii="Times New Roman" w:hAnsi="Times New Roman"/>
+          <w:szCs w:val="24"/>
+          <w:lang w:val="en-US"/>
+        </w:rPr>
+        <w:t xml:space="preserve"> </w:t>
+      </w:r>
+      <w:r>
+        <w:rPr>
+          <w:rFonts w:ascii="Times New Roman" w:hAnsi="Times New Roman"/>
+          <w:szCs w:val="24"/>
+          <w:lang w:val="en-US"/>
+        </w:rPr>
+        <w:t>=</w:t>
+      </w:r>
+      <w:r>
+        <w:rPr>
+          <w:rFonts w:ascii="Times New Roman" w:hAnsi="Times New Roman"/>
+          <w:szCs w:val="24"/>
+          <w:lang w:val="en-US"/>
+        </w:rPr>
+        <w:t xml:space="preserve"> assume an interior source and disallow </w:t>
+      </w:r>
+      <w:r>
+        <w:rPr>
+          <w:rFonts w:ascii="Times New Roman" w:hAnsi="Times New Roman"/>
+          <w:szCs w:val="24"/>
+          <w:lang w:val="en-US"/>
+        </w:rPr>
+        <w:t>local minima allowed, i</w:t>
+      </w:r>
+      <w:r>
+        <w:rPr>
+          <w:rFonts w:ascii="Times New Roman" w:hAnsi="Times New Roman"/>
+          <w:szCs w:val="24"/>
+          <w:lang w:val="en-US"/>
+        </w:rPr>
+        <w:t>.</w:t>
+      </w:r>
+      <w:r>
+        <w:rPr>
+          <w:rFonts w:ascii="Times New Roman" w:hAnsi="Times New Roman"/>
+          <w:szCs w:val="24"/>
+          <w:lang w:val="en-US"/>
+        </w:rPr>
+        <w:t>e</w:t>
+      </w:r>
+      <w:r>
+        <w:rPr>
+          <w:rFonts w:ascii="Times New Roman" w:hAnsi="Times New Roman"/>
+          <w:szCs w:val="24"/>
+          <w:lang w:val="en-US"/>
+        </w:rPr>
+        <w:t>.</w:t>
+      </w:r>
+      <w:r>
+        <w:rPr>
+          <w:rFonts w:ascii="Times New Roman" w:hAnsi="Times New Roman"/>
+          <w:szCs w:val="24"/>
+          <w:lang w:val="en-US"/>
+        </w:rPr>
+        <w:t xml:space="preserve"> </w:t>
+      </w:r>
+      <w:r>
+        <w:rPr>
+          <w:rFonts w:ascii="Times New Roman" w:hAnsi="Times New Roman"/>
+          <w:szCs w:val="24"/>
+          <w:lang w:val="en-US"/>
+        </w:rPr>
+        <w:t xml:space="preserve">the </w:t>
+      </w:r>
+      <w:r>
+        <w:rPr>
+          <w:rFonts w:ascii="Times New Roman" w:hAnsi="Times New Roman"/>
+          <w:szCs w:val="24"/>
+          <w:lang w:val="en-US"/>
+        </w:rPr>
+        <w:t>gas can only decrease with altitude</w:t>
+      </w:r>
+    </w:p>
+    <w:p>
+      <w:pPr>
+        <w:widowControl w:val="0"/>
+        <w:autoSpaceDE w:val="0"/>
+        <w:autoSpaceDN w:val="0"/>
+        <w:adjustRightInd w:val="0"/>
+        <w:ind w:left="993" w:hanging="426"/>
+        <w:jc w:val="both"/>
+        <w:rPr>
+          <w:rFonts w:ascii="Times New Roman" w:hAnsi="Times New Roman"/>
+          <w:szCs w:val="24"/>
+          <w:lang w:val="en-US"/>
+        </w:rPr>
+      </w:pPr>
+      <w:r>
+        <w:rPr>
+          <w:rFonts w:ascii="Times New Roman" w:hAnsi="Times New Roman"/>
+          <w:szCs w:val="24"/>
+          <w:lang w:val="en-US"/>
+        </w:rPr>
+        <w:t>3</w:t>
+      </w:r>
+      <w:r>
+        <w:rPr>
+          <w:rFonts w:ascii="Times New Roman" w:hAnsi="Times New Roman"/>
+          <w:szCs w:val="24"/>
+          <w:lang w:val="en-US"/>
+        </w:rPr>
+        <w:t xml:space="preserve"> </w:t>
+      </w:r>
+      <w:r>
+        <w:rPr>
+          <w:rFonts w:ascii="Times New Roman" w:hAnsi="Times New Roman"/>
+          <w:szCs w:val="24"/>
+          <w:lang w:val="en-US"/>
+        </w:rPr>
+        <w:t>=</w:t>
+      </w:r>
+      <w:r>
+        <w:rPr>
+          <w:rFonts w:ascii="Times New Roman" w:hAnsi="Times New Roman"/>
+          <w:szCs w:val="24"/>
+          <w:lang w:val="en-US"/>
+        </w:rPr>
+        <w:t xml:space="preserve"> </w:t>
+      </w:r>
+      <w:r>
+        <w:rPr>
+          <w:rFonts w:ascii="Times New Roman" w:hAnsi="Times New Roman"/>
+          <w:szCs w:val="24"/>
+          <w:lang w:val="en-US"/>
+        </w:rPr>
+        <w:t>assume an external source, but allow local minima fo</w:t>
+      </w:r>
+      <w:r>
+        <w:rPr>
+          <w:rFonts w:ascii="Times New Roman" w:hAnsi="Times New Roman"/>
+          <w:szCs w:val="24"/>
+          <w:lang w:val="en-US"/>
+        </w:rPr>
+        <w:t xml:space="preserve">r pressures less than </w:t>
+      </w:r>
+      <w:r>
+        <w:rPr>
+          <w:rFonts w:ascii="Times New Roman" w:hAnsi="Times New Roman"/>
+          <w:szCs w:val="24"/>
+          <w:lang w:val="en-US"/>
+        </w:rPr>
+        <w:br/>
+        <w:t>0.05 atm. The g</w:t>
+      </w:r>
+      <w:r>
+        <w:rPr>
+          <w:rFonts w:ascii="Times New Roman" w:hAnsi="Times New Roman"/>
+          <w:szCs w:val="24"/>
+          <w:lang w:val="en-US"/>
+        </w:rPr>
+        <w:t xml:space="preserve">as </w:t>
+      </w:r>
+      <w:r>
+        <w:rPr>
+          <w:rFonts w:ascii="Times New Roman" w:hAnsi="Times New Roman"/>
+          <w:szCs w:val="24"/>
+          <w:lang w:val="en-US"/>
+        </w:rPr>
+        <w:t xml:space="preserve">VMR </w:t>
+      </w:r>
+      <w:r>
+        <w:rPr>
+          <w:rFonts w:ascii="Times New Roman" w:hAnsi="Times New Roman"/>
+          <w:szCs w:val="24"/>
+          <w:lang w:val="en-US"/>
+        </w:rPr>
+        <w:t>can only decrease with decreasing altitude deeper than 0.05</w:t>
+      </w:r>
+      <w:r>
+        <w:rPr>
+          <w:rFonts w:ascii="Times New Roman" w:hAnsi="Times New Roman"/>
+          <w:szCs w:val="24"/>
+          <w:lang w:val="en-US"/>
+        </w:rPr>
+        <w:t xml:space="preserve"> </w:t>
+      </w:r>
+      <w:r>
+        <w:rPr>
+          <w:rFonts w:ascii="Times New Roman" w:hAnsi="Times New Roman"/>
+          <w:szCs w:val="24"/>
+          <w:lang w:val="en-US"/>
+        </w:rPr>
+        <w:t>atm.</w:t>
+      </w:r>
+      <w:r>
+        <w:rPr>
+          <w:rFonts w:ascii="Times New Roman" w:hAnsi="Times New Roman"/>
+          <w:szCs w:val="24"/>
+          <w:lang w:val="en-US"/>
+        </w:rPr>
+        <w:t xml:space="preserve"> The value of </w:t>
+      </w:r>
+      <w:r>
+        <w:rPr>
+          <w:rFonts w:ascii="Times New Roman" w:hAnsi="Times New Roman"/>
+          <w:szCs w:val="24"/>
+          <w:lang w:val="en-US"/>
+        </w:rPr>
+        <w:t>0.05</w:t>
+      </w:r>
+      <w:r>
+        <w:rPr>
+          <w:rFonts w:ascii="Times New Roman" w:hAnsi="Times New Roman"/>
+          <w:szCs w:val="24"/>
+          <w:lang w:val="en-US"/>
+        </w:rPr>
+        <w:t xml:space="preserve"> </w:t>
+      </w:r>
+      <w:proofErr w:type="spellStart"/>
+      <w:r>
+        <w:rPr>
+          <w:rFonts w:ascii="Times New Roman" w:hAnsi="Times New Roman"/>
+          <w:szCs w:val="24"/>
+          <w:lang w:val="en-US"/>
+        </w:rPr>
+        <w:t>atm</w:t>
+      </w:r>
+      <w:proofErr w:type="spellEnd"/>
+      <w:r>
+        <w:rPr>
+          <w:rFonts w:ascii="Times New Roman" w:hAnsi="Times New Roman"/>
+          <w:szCs w:val="24"/>
+          <w:lang w:val="en-US"/>
+        </w:rPr>
+        <w:t xml:space="preserve"> is what </w:t>
+      </w:r>
+      <w:r>
+        <w:rPr>
+          <w:rFonts w:ascii="Times New Roman" w:hAnsi="Times New Roman"/>
+          <w:szCs w:val="24"/>
+          <w:lang w:val="en-US"/>
+        </w:rPr>
+        <w:t xml:space="preserve">Nick </w:t>
+      </w:r>
+      <w:proofErr w:type="spellStart"/>
+      <w:r>
+        <w:rPr>
+          <w:rFonts w:ascii="Times New Roman" w:hAnsi="Times New Roman"/>
+          <w:szCs w:val="24"/>
+          <w:lang w:val="en-US"/>
+        </w:rPr>
+        <w:t>Teanby</w:t>
+      </w:r>
+      <w:proofErr w:type="spellEnd"/>
+      <w:r>
+        <w:rPr>
+          <w:rFonts w:ascii="Times New Roman" w:hAnsi="Times New Roman"/>
+          <w:szCs w:val="24"/>
+          <w:lang w:val="en-US"/>
+        </w:rPr>
+        <w:t xml:space="preserve"> using for Titan</w:t>
+      </w:r>
+      <w:r>
+        <w:rPr>
+          <w:rFonts w:ascii="Times New Roman" w:hAnsi="Times New Roman"/>
+          <w:szCs w:val="24"/>
+          <w:lang w:val="en-US"/>
+        </w:rPr>
+        <w:t>,</w:t>
+      </w:r>
+      <w:r>
+        <w:rPr>
+          <w:rFonts w:ascii="Times New Roman" w:hAnsi="Times New Roman"/>
+          <w:szCs w:val="24"/>
+          <w:lang w:val="en-US"/>
+        </w:rPr>
+        <w:t xml:space="preserve"> but it should be OK for the giant planets too as any photochemical weirdness is usually high</w:t>
+      </w:r>
+      <w:r>
+        <w:rPr>
+          <w:rFonts w:ascii="Times New Roman" w:hAnsi="Times New Roman"/>
+          <w:szCs w:val="24"/>
+          <w:lang w:val="en-US"/>
+        </w:rPr>
+        <w:t>er</w:t>
+      </w:r>
+      <w:r>
+        <w:rPr>
+          <w:rFonts w:ascii="Times New Roman" w:hAnsi="Times New Roman"/>
+          <w:szCs w:val="24"/>
+          <w:lang w:val="en-US"/>
+        </w:rPr>
+        <w:t xml:space="preserve"> up.</w:t>
+      </w:r>
+    </w:p>
+    <w:p>
+      <w:pPr>
+        <w:widowControl w:val="0"/>
+        <w:autoSpaceDE w:val="0"/>
+        <w:autoSpaceDN w:val="0"/>
+        <w:adjustRightInd w:val="0"/>
+        <w:jc w:val="both"/>
+        <w:rPr>
+          <w:rFonts w:ascii="Times New Roman" w:hAnsi="Times New Roman"/>
+          <w:szCs w:val="24"/>
+          <w:lang w:val="en-US"/>
+        </w:rPr>
+      </w:pPr>
+    </w:p>
+    <w:p>
+      <w:pPr>
+        <w:widowControl w:val="0"/>
+        <w:autoSpaceDE w:val="0"/>
+        <w:autoSpaceDN w:val="0"/>
+        <w:adjustRightInd w:val="0"/>
+        <w:jc w:val="both"/>
+        <w:rPr>
+          <w:rFonts w:ascii="Times New Roman" w:hAnsi="Times New Roman"/>
+          <w:szCs w:val="24"/>
+          <w:lang w:val="en-US"/>
+        </w:rPr>
+      </w:pPr>
+      <w:r>
+        <w:rPr>
+          <w:rFonts w:ascii="Times New Roman" w:hAnsi="Times New Roman"/>
+          <w:szCs w:val="24"/>
+          <w:lang w:val="en-US"/>
+        </w:rPr>
+        <w:lastRenderedPageBreak/>
+        <w:t xml:space="preserve">At the moment, </w:t>
+      </w:r>
+      <w:r>
+        <w:rPr>
+          <w:rFonts w:ascii="Times New Roman" w:hAnsi="Times New Roman"/>
+          <w:szCs w:val="24"/>
+          <w:lang w:val="en-US"/>
+        </w:rPr>
+        <w:t>these flags do</w:t>
+      </w:r>
+      <w:r>
+        <w:rPr>
+          <w:rFonts w:ascii="Times New Roman" w:hAnsi="Times New Roman"/>
+          <w:szCs w:val="24"/>
+          <w:lang w:val="en-US"/>
+        </w:rPr>
+        <w:t xml:space="preserve"> no</w:t>
+      </w:r>
+      <w:r>
+        <w:rPr>
+          <w:rFonts w:ascii="Times New Roman" w:hAnsi="Times New Roman"/>
+          <w:szCs w:val="24"/>
+          <w:lang w:val="en-US"/>
+        </w:rPr>
+        <w:t xml:space="preserve">t cause any additional factors to be applied to XMAP, but this is something that we might want to think about depending on how well it works for different applications. </w:t>
+      </w:r>
+    </w:p>
+    <w:p>
+      <w:pPr>
+        <w:widowControl w:val="0"/>
+        <w:autoSpaceDE w:val="0"/>
+        <w:autoSpaceDN w:val="0"/>
+        <w:adjustRightInd w:val="0"/>
+        <w:jc w:val="both"/>
+        <w:rPr>
+          <w:rFonts w:ascii="Times New Roman" w:hAnsi="Times New Roman"/>
+          <w:szCs w:val="24"/>
+          <w:lang w:val="en-US"/>
+        </w:rPr>
+      </w:pPr>
+    </w:p>
+    <w:p>
+      <w:pPr>
+        <w:widowControl w:val="0"/>
+        <w:autoSpaceDE w:val="0"/>
+        <w:autoSpaceDN w:val="0"/>
+        <w:adjustRightInd w:val="0"/>
+        <w:jc w:val="both"/>
+        <w:rPr>
+          <w:rFonts w:ascii="Times New Roman" w:hAnsi="Times New Roman"/>
+          <w:szCs w:val="24"/>
+          <w:lang w:val="en-US"/>
+        </w:rPr>
+      </w:pPr>
+      <w:r>
+        <w:rPr>
+          <w:rFonts w:ascii="Times New Roman" w:hAnsi="Times New Roman"/>
+          <w:szCs w:val="24"/>
+          <w:lang w:val="en-US"/>
+        </w:rPr>
+        <w:t>N.B. T</w:t>
+      </w:r>
+      <w:r>
+        <w:rPr>
+          <w:rFonts w:ascii="Times New Roman" w:hAnsi="Times New Roman"/>
+          <w:szCs w:val="24"/>
+          <w:lang w:val="en-US"/>
+        </w:rPr>
+        <w:t xml:space="preserve">echnically </w:t>
+      </w:r>
+      <w:r>
+        <w:rPr>
+          <w:rFonts w:ascii="Times New Roman" w:hAnsi="Times New Roman"/>
+          <w:szCs w:val="24"/>
+          <w:lang w:val="en-US"/>
+        </w:rPr>
+        <w:t xml:space="preserve">XMAP should be set to </w:t>
+      </w:r>
+      <w:r>
+        <w:rPr>
+          <w:rFonts w:ascii="Times New Roman" w:hAnsi="Times New Roman"/>
+          <w:szCs w:val="24"/>
+          <w:lang w:val="en-US"/>
+        </w:rPr>
+        <w:t xml:space="preserve">0.0 </w:t>
+      </w:r>
+      <w:r>
+        <w:rPr>
+          <w:rFonts w:ascii="Times New Roman" w:hAnsi="Times New Roman"/>
+          <w:szCs w:val="24"/>
+          <w:lang w:val="en-US"/>
+        </w:rPr>
+        <w:t xml:space="preserve">for gases </w:t>
+      </w:r>
+      <w:proofErr w:type="gramStart"/>
+      <w:r>
+        <w:rPr>
+          <w:rFonts w:ascii="Times New Roman" w:hAnsi="Times New Roman"/>
+          <w:szCs w:val="24"/>
+          <w:lang w:val="en-US"/>
+        </w:rPr>
+        <w:t>whose</w:t>
+      </w:r>
+      <w:proofErr w:type="gramEnd"/>
+      <w:r>
+        <w:rPr>
+          <w:rFonts w:ascii="Times New Roman" w:hAnsi="Times New Roman"/>
+          <w:szCs w:val="24"/>
+          <w:lang w:val="en-US"/>
+        </w:rPr>
+        <w:t xml:space="preserve"> VMRS are being limited by such</w:t>
+      </w:r>
+      <w:r>
+        <w:rPr>
+          <w:rFonts w:ascii="Times New Roman" w:hAnsi="Times New Roman"/>
+          <w:szCs w:val="24"/>
+          <w:lang w:val="en-US"/>
+        </w:rPr>
+        <w:t xml:space="preserve"> condensation</w:t>
+      </w:r>
+      <w:r>
+        <w:rPr>
+          <w:rFonts w:ascii="Times New Roman" w:hAnsi="Times New Roman"/>
+          <w:szCs w:val="24"/>
+          <w:lang w:val="en-US"/>
+        </w:rPr>
+        <w:t>. However</w:t>
+      </w:r>
+      <w:r>
+        <w:rPr>
+          <w:rFonts w:ascii="Times New Roman" w:hAnsi="Times New Roman"/>
+          <w:szCs w:val="24"/>
+          <w:lang w:val="en-US"/>
+        </w:rPr>
+        <w:t xml:space="preserve">, </w:t>
+      </w:r>
+      <w:r>
+        <w:rPr>
+          <w:rFonts w:ascii="Times New Roman" w:hAnsi="Times New Roman"/>
+          <w:szCs w:val="24"/>
+          <w:lang w:val="en-US"/>
+        </w:rPr>
+        <w:t xml:space="preserve">we have found that </w:t>
+      </w:r>
+      <w:r>
+        <w:rPr>
+          <w:rFonts w:ascii="Times New Roman" w:hAnsi="Times New Roman"/>
+          <w:szCs w:val="24"/>
+          <w:lang w:val="en-US"/>
+        </w:rPr>
+        <w:t xml:space="preserve">this hard limit leads to undesirable retrieval </w:t>
+      </w:r>
+      <w:proofErr w:type="spellStart"/>
+      <w:r>
+        <w:rPr>
+          <w:rFonts w:ascii="Times New Roman" w:hAnsi="Times New Roman"/>
+          <w:szCs w:val="24"/>
+          <w:lang w:val="en-US"/>
+        </w:rPr>
+        <w:t>behaviour</w:t>
+      </w:r>
+      <w:proofErr w:type="spellEnd"/>
+      <w:r>
+        <w:rPr>
+          <w:rFonts w:ascii="Times New Roman" w:hAnsi="Times New Roman"/>
+          <w:szCs w:val="24"/>
+          <w:lang w:val="en-US"/>
+        </w:rPr>
+        <w:t xml:space="preserve"> such as:</w:t>
+      </w:r>
+      <w:r>
+        <w:rPr>
+          <w:rFonts w:ascii="Times New Roman" w:hAnsi="Times New Roman"/>
+          <w:szCs w:val="24"/>
+          <w:lang w:val="en-US"/>
+        </w:rPr>
+        <w:t xml:space="preserve"> 1) </w:t>
+      </w:r>
+      <w:r>
+        <w:rPr>
+          <w:rFonts w:ascii="Times New Roman" w:hAnsi="Times New Roman"/>
+          <w:szCs w:val="24"/>
+          <w:lang w:val="en-US"/>
+        </w:rPr>
+        <w:t xml:space="preserve">if </w:t>
+      </w:r>
+      <w:r>
+        <w:rPr>
+          <w:rFonts w:ascii="Times New Roman" w:hAnsi="Times New Roman"/>
+          <w:szCs w:val="24"/>
+          <w:lang w:val="en-US"/>
+        </w:rPr>
+        <w:t xml:space="preserve">a </w:t>
+      </w:r>
+      <w:r>
+        <w:rPr>
+          <w:rFonts w:ascii="Times New Roman" w:hAnsi="Times New Roman"/>
+          <w:szCs w:val="24"/>
+          <w:lang w:val="en-US"/>
+        </w:rPr>
+        <w:t xml:space="preserve">gas </w:t>
+      </w:r>
+      <w:r>
+        <w:rPr>
+          <w:rFonts w:ascii="Times New Roman" w:hAnsi="Times New Roman"/>
+          <w:szCs w:val="24"/>
+          <w:lang w:val="en-US"/>
+        </w:rPr>
+        <w:t>VMR drops just below condensation i</w:t>
+      </w:r>
+      <w:r>
+        <w:rPr>
+          <w:rFonts w:ascii="Times New Roman" w:hAnsi="Times New Roman"/>
+          <w:szCs w:val="24"/>
+          <w:lang w:val="en-US"/>
+        </w:rPr>
+        <w:t>n one iteration it can never return</w:t>
+      </w:r>
+      <w:r>
+        <w:rPr>
+          <w:rFonts w:ascii="Times New Roman" w:hAnsi="Times New Roman"/>
+          <w:szCs w:val="24"/>
+          <w:lang w:val="en-US"/>
+        </w:rPr>
+        <w:t>; and 2)</w:t>
+      </w:r>
+      <w:r>
+        <w:rPr>
+          <w:rFonts w:ascii="Times New Roman" w:hAnsi="Times New Roman"/>
+          <w:szCs w:val="24"/>
+          <w:lang w:val="en-US"/>
+        </w:rPr>
+        <w:t xml:space="preserve"> </w:t>
+      </w:r>
+      <w:r>
+        <w:rPr>
+          <w:rFonts w:ascii="Times New Roman" w:hAnsi="Times New Roman"/>
+          <w:szCs w:val="24"/>
+          <w:lang w:val="en-US"/>
+        </w:rPr>
+        <w:t>it can lead</w:t>
+      </w:r>
+      <w:r>
+        <w:rPr>
+          <w:rFonts w:ascii="Times New Roman" w:hAnsi="Times New Roman"/>
+          <w:szCs w:val="24"/>
+          <w:lang w:val="en-US"/>
+        </w:rPr>
+        <w:t xml:space="preserve"> to a sharp edge and </w:t>
+      </w:r>
+      <w:r>
+        <w:rPr>
+          <w:rFonts w:ascii="Times New Roman" w:hAnsi="Times New Roman"/>
+          <w:szCs w:val="24"/>
+          <w:lang w:val="en-US"/>
+        </w:rPr>
+        <w:t>erratic retrieval behavior. Therefore, to s</w:t>
+      </w:r>
+      <w:r>
+        <w:rPr>
+          <w:rFonts w:ascii="Times New Roman" w:hAnsi="Times New Roman"/>
+          <w:szCs w:val="24"/>
+          <w:lang w:val="en-US"/>
+        </w:rPr>
+        <w:t xml:space="preserve">olve this XMAP is </w:t>
+      </w:r>
+      <w:r>
+        <w:rPr>
+          <w:rFonts w:ascii="Times New Roman" w:hAnsi="Times New Roman"/>
+          <w:szCs w:val="24"/>
+          <w:lang w:val="en-US"/>
+        </w:rPr>
+        <w:t xml:space="preserve">instead </w:t>
+      </w:r>
+      <w:r>
+        <w:rPr>
+          <w:rFonts w:ascii="Times New Roman" w:hAnsi="Times New Roman"/>
+          <w:szCs w:val="24"/>
+          <w:lang w:val="en-US"/>
+        </w:rPr>
+        <w:t xml:space="preserve">scaled by </w:t>
+      </w:r>
+      <w:proofErr w:type="spellStart"/>
+      <w:r>
+        <w:rPr>
+          <w:rFonts w:ascii="Times New Roman" w:hAnsi="Times New Roman"/>
+          <w:szCs w:val="24"/>
+          <w:lang w:val="en-US"/>
+        </w:rPr>
+        <w:t>sv</w:t>
+      </w:r>
+      <w:r>
+        <w:rPr>
+          <w:rFonts w:ascii="Times New Roman" w:hAnsi="Times New Roman"/>
+          <w:szCs w:val="24"/>
+          <w:lang w:val="en-US"/>
+        </w:rPr>
+        <w:t>p</w:t>
+      </w:r>
+      <w:proofErr w:type="spellEnd"/>
+      <w:r>
+        <w:rPr>
+          <w:rFonts w:ascii="Times New Roman" w:hAnsi="Times New Roman"/>
+          <w:szCs w:val="24"/>
+          <w:lang w:val="en-US"/>
+        </w:rPr>
+        <w:t xml:space="preserve">/pp. This also has a steep drop-off, </w:t>
+      </w:r>
+      <w:r>
+        <w:rPr>
+          <w:rFonts w:ascii="Times New Roman" w:hAnsi="Times New Roman"/>
+          <w:szCs w:val="24"/>
+          <w:lang w:val="en-US"/>
+        </w:rPr>
+        <w:t xml:space="preserve">but gives a more gentle response and more desirable retrieval </w:t>
+      </w:r>
+      <w:proofErr w:type="spellStart"/>
+      <w:r>
+        <w:rPr>
+          <w:rFonts w:ascii="Times New Roman" w:hAnsi="Times New Roman"/>
+          <w:szCs w:val="24"/>
+          <w:lang w:val="en-US"/>
+        </w:rPr>
+        <w:t>behaviour</w:t>
+      </w:r>
+      <w:proofErr w:type="spellEnd"/>
+      <w:r>
+        <w:rPr>
+          <w:rFonts w:ascii="Times New Roman" w:hAnsi="Times New Roman"/>
+          <w:szCs w:val="24"/>
+          <w:lang w:val="en-US"/>
+        </w:rPr>
+        <w:t>.</w:t>
+      </w:r>
+    </w:p>
+    <w:p>
+      <w:pPr>
+        <w:jc w:val="both"/>
+        <w:rPr>
+          <w:rFonts w:ascii="Times New Roman" w:hAnsi="Times New Roman"/>
+          <w:b/>
         </w:rPr>
       </w:pPr>
     </w:p>
@@ -20315,7 +21342,6 @@
         <w:rPr>
           <w:rFonts w:ascii="Times New Roman" w:hAnsi="Times New Roman"/>
         </w:rPr>
-        <w:lastRenderedPageBreak/>
         <w:t xml:space="preserve">The code now works in either wavenumber or wavelength space, and incorporates scattering (albeit in a non-gradient form). </w:t>
       </w:r>
     </w:p>
@@ -20490,6 +21516,7 @@
         <w:rPr>
           <w:rFonts w:ascii="Copperplate Gothic Light" w:hAnsi="Copperplate Gothic Light"/>
         </w:rPr>
+        <w:lastRenderedPageBreak/>
         <w:t>Nemesis</w:t>
       </w:r>
       <w:r>
@@ -20792,6 +21819,15 @@
     <w:p>
       <w:pPr>
         <w:jc w:val="both"/>
+        <w:rPr>
+          <w:rFonts w:ascii="Times New Roman" w:hAnsi="Times New Roman"/>
+          <w:b/>
+        </w:rPr>
+      </w:pPr>
+    </w:p>
+    <w:p>
+      <w:pPr>
+        <w:jc w:val="both"/>
         <w:outlineLvl w:val="0"/>
         <w:rPr>
           <w:rFonts w:ascii="Times New Roman" w:hAnsi="Times New Roman"/>
@@ -20803,14 +21839,6 @@
           <w:rFonts w:ascii="Times New Roman" w:hAnsi="Times New Roman"/>
           <w:b/>
         </w:rPr>
-        <w:br w:type="page"/>
-      </w:r>
-      <w:r>
-        <w:rPr>
-          <w:rFonts w:ascii="Times New Roman" w:hAnsi="Times New Roman"/>
-          <w:b/>
-        </w:rPr>
-        <w:lastRenderedPageBreak/>
         <w:t xml:space="preserve">7. </w:t>
       </w:r>
       <w:r>
@@ -21104,7 +22132,14 @@
         <w:rPr>
           <w:rFonts w:ascii="Times New Roman" w:hAnsi="Times New Roman"/>
         </w:rPr>
-        <w:t xml:space="preserve"> NLAYER layers included in the lowest path and 2 layers in the top path. The transmissions through these layers are then calculated once and then interpolated to the actual tangent altitude required. For a single limb calculation, you should used </w:t>
+        <w:t xml:space="preserve"> NLAYER </w:t>
+      </w:r>
+      <w:r>
+        <w:rPr>
+          <w:rFonts w:ascii="Times New Roman" w:hAnsi="Times New Roman"/>
+        </w:rPr>
+        <w:lastRenderedPageBreak/>
+        <w:t xml:space="preserve">layers included in the lowest path and 2 layers in the top path. The transmissions through these layers are then calculated once and then interpolated to the actual tangent altitude required. For a single limb calculation, you should used </w:t>
       </w:r>
       <w:r>
         <w:rPr>
@@ -21347,118 +22382,133 @@
           <w:rFonts w:ascii="Times New Roman" w:hAnsi="Times New Roman"/>
           <w:b/>
         </w:rPr>
+        <w:t>8.3</w:t>
+      </w:r>
+      <w:r>
+        <w:rPr>
+          <w:rFonts w:ascii="Times New Roman" w:hAnsi="Times New Roman"/>
+          <w:b/>
+        </w:rPr>
+        <w:t xml:space="preserve"> </w:t>
+      </w:r>
+      <w:proofErr w:type="spellStart"/>
+      <w:r>
+        <w:rPr>
+          <w:rFonts w:ascii="Times New Roman" w:hAnsi="Times New Roman"/>
+          <w:b/>
+        </w:rPr>
+        <w:t>NemesisPT</w:t>
+      </w:r>
+      <w:proofErr w:type="spellEnd"/>
+    </w:p>
+    <w:p>
+      <w:pPr>
+        <w:jc w:val="both"/>
+        <w:rPr>
+          <w:rFonts w:ascii="Times New Roman" w:hAnsi="Times New Roman"/>
+        </w:rPr>
+      </w:pPr>
+      <w:proofErr w:type="spellStart"/>
+      <w:r>
+        <w:rPr>
+          <w:rFonts w:ascii="Copperplate Gothic Light" w:hAnsi="Copperplate Gothic Light"/>
+        </w:rPr>
+        <w:t>Nemesis</w:t>
+      </w:r>
+      <w:r>
+        <w:rPr>
+          <w:rFonts w:ascii="Copperplate Gothic Light" w:hAnsi="Copperplate Gothic Light"/>
+        </w:rPr>
+        <w:t>PT</w:t>
+      </w:r>
+      <w:proofErr w:type="spellEnd"/>
+      <w:r>
+        <w:rPr>
+          <w:rFonts w:ascii="Times New Roman" w:hAnsi="Times New Roman"/>
+        </w:rPr>
+        <w:t xml:space="preserve"> is again based on </w:t>
+      </w:r>
+      <w:proofErr w:type="spellStart"/>
+      <w:r>
+        <w:rPr>
+          <w:rFonts w:ascii="Copperplate Gothic Light" w:hAnsi="Copperplate Gothic Light"/>
+        </w:rPr>
+        <w:t>Nemesis</w:t>
+      </w:r>
+      <w:r>
+        <w:rPr>
+          <w:rFonts w:ascii="Copperplate Gothic Light" w:hAnsi="Copperplate Gothic Light"/>
+        </w:rPr>
+        <w:t>L</w:t>
+      </w:r>
+      <w:proofErr w:type="spellEnd"/>
+      <w:r>
+        <w:rPr>
+          <w:rFonts w:ascii="Times New Roman" w:hAnsi="Times New Roman"/>
+        </w:rPr>
+        <w:t xml:space="preserve">, but instead uses the limb path calculations to estimate the effective planetary radius at different wavelengths. This code is thus used for modelling the primary transits of </w:t>
+      </w:r>
+      <w:proofErr w:type="spellStart"/>
+      <w:r>
+        <w:rPr>
+          <w:rFonts w:ascii="Times New Roman" w:hAnsi="Times New Roman"/>
+        </w:rPr>
+        <w:t>exoplanets</w:t>
+      </w:r>
+      <w:proofErr w:type="spellEnd"/>
+      <w:r>
+        <w:rPr>
+          <w:rFonts w:ascii="Times New Roman" w:hAnsi="Times New Roman"/>
+        </w:rPr>
+        <w:t xml:space="preserve">. </w:t>
+      </w:r>
+    </w:p>
+    <w:p>
+      <w:pPr>
+        <w:jc w:val="both"/>
+        <w:rPr>
+          <w:rFonts w:ascii="Times New Roman" w:hAnsi="Times New Roman"/>
+        </w:rPr>
+      </w:pPr>
+    </w:p>
+    <w:p>
+      <w:pPr>
+        <w:jc w:val="both"/>
+        <w:rPr>
+          <w:rFonts w:ascii="Times New Roman" w:hAnsi="Times New Roman"/>
+        </w:rPr>
+      </w:pPr>
+    </w:p>
+    <w:p>
+      <w:pPr>
+        <w:rPr>
+          <w:rFonts w:ascii="Times New Roman" w:hAnsi="Times New Roman"/>
+          <w:b/>
+        </w:rPr>
+      </w:pPr>
+      <w:r>
+        <w:rPr>
+          <w:rFonts w:ascii="Times New Roman" w:hAnsi="Times New Roman"/>
+          <w:b/>
+        </w:rPr>
+        <w:br w:type="page"/>
+      </w:r>
+    </w:p>
+    <w:p>
+      <w:pPr>
+        <w:jc w:val="both"/>
+        <w:outlineLvl w:val="0"/>
+        <w:rPr>
+          <w:rFonts w:ascii="Times New Roman" w:hAnsi="Times New Roman"/>
+          <w:b/>
+        </w:rPr>
+      </w:pPr>
+      <w:r>
+        <w:rPr>
+          <w:rFonts w:ascii="Times New Roman" w:hAnsi="Times New Roman"/>
+          <w:b/>
+        </w:rPr>
         <w:lastRenderedPageBreak/>
-        <w:t>8.3</w:t>
-      </w:r>
-      <w:r>
-        <w:rPr>
-          <w:rFonts w:ascii="Times New Roman" w:hAnsi="Times New Roman"/>
-          <w:b/>
-        </w:rPr>
-        <w:t xml:space="preserve"> </w:t>
-      </w:r>
-      <w:proofErr w:type="spellStart"/>
-      <w:r>
-        <w:rPr>
-          <w:rFonts w:ascii="Times New Roman" w:hAnsi="Times New Roman"/>
-          <w:b/>
-        </w:rPr>
-        <w:t>NemesisPT</w:t>
-      </w:r>
-      <w:proofErr w:type="spellEnd"/>
-    </w:p>
-    <w:p>
-      <w:pPr>
-        <w:jc w:val="both"/>
-        <w:rPr>
-          <w:rFonts w:ascii="Times New Roman" w:hAnsi="Times New Roman"/>
-        </w:rPr>
-      </w:pPr>
-      <w:proofErr w:type="spellStart"/>
-      <w:r>
-        <w:rPr>
-          <w:rFonts w:ascii="Copperplate Gothic Light" w:hAnsi="Copperplate Gothic Light"/>
-        </w:rPr>
-        <w:t>Nemesis</w:t>
-      </w:r>
-      <w:r>
-        <w:rPr>
-          <w:rFonts w:ascii="Copperplate Gothic Light" w:hAnsi="Copperplate Gothic Light"/>
-        </w:rPr>
-        <w:t>PT</w:t>
-      </w:r>
-      <w:proofErr w:type="spellEnd"/>
-      <w:r>
-        <w:rPr>
-          <w:rFonts w:ascii="Times New Roman" w:hAnsi="Times New Roman"/>
-        </w:rPr>
-        <w:t xml:space="preserve"> is again based on </w:t>
-      </w:r>
-      <w:proofErr w:type="spellStart"/>
-      <w:r>
-        <w:rPr>
-          <w:rFonts w:ascii="Copperplate Gothic Light" w:hAnsi="Copperplate Gothic Light"/>
-        </w:rPr>
-        <w:t>Nemesis</w:t>
-      </w:r>
-      <w:r>
-        <w:rPr>
-          <w:rFonts w:ascii="Copperplate Gothic Light" w:hAnsi="Copperplate Gothic Light"/>
-        </w:rPr>
-        <w:t>L</w:t>
-      </w:r>
-      <w:proofErr w:type="spellEnd"/>
-      <w:r>
-        <w:rPr>
-          <w:rFonts w:ascii="Times New Roman" w:hAnsi="Times New Roman"/>
-        </w:rPr>
-        <w:t xml:space="preserve">, but instead uses the limb path calculations to estimate the effective planetary radius at different wavelengths. This code is thus used for modelling the primary transits of </w:t>
-      </w:r>
-      <w:proofErr w:type="spellStart"/>
-      <w:r>
-        <w:rPr>
-          <w:rFonts w:ascii="Times New Roman" w:hAnsi="Times New Roman"/>
-        </w:rPr>
-        <w:t>exoplanets</w:t>
-      </w:r>
-      <w:proofErr w:type="spellEnd"/>
-      <w:r>
-        <w:rPr>
-          <w:rFonts w:ascii="Times New Roman" w:hAnsi="Times New Roman"/>
-        </w:rPr>
-        <w:t xml:space="preserve">. </w:t>
-      </w:r>
-    </w:p>
-    <w:p>
-      <w:pPr>
-        <w:jc w:val="both"/>
-        <w:rPr>
-          <w:rFonts w:ascii="Times New Roman" w:hAnsi="Times New Roman"/>
-        </w:rPr>
-      </w:pPr>
-    </w:p>
-    <w:p>
-      <w:pPr>
-        <w:jc w:val="both"/>
-        <w:rPr>
-          <w:rFonts w:ascii="Times New Roman" w:hAnsi="Times New Roman"/>
-        </w:rPr>
-      </w:pPr>
-    </w:p>
-    <w:p>
-      <w:pPr>
-        <w:jc w:val="both"/>
-        <w:outlineLvl w:val="0"/>
-        <w:rPr>
-          <w:rFonts w:ascii="Times New Roman" w:hAnsi="Times New Roman"/>
-          <w:b/>
-        </w:rPr>
-      </w:pPr>
-      <w:r>
-        <w:rPr>
-          <w:rFonts w:ascii="Times New Roman" w:hAnsi="Times New Roman"/>
-          <w:b/>
-        </w:rPr>
         <w:t>9</w:t>
       </w:r>
       <w:r>
@@ -22011,7 +23061,6 @@
         <w:rPr>
           <w:rFonts w:ascii="Times New Roman" w:hAnsi="Times New Roman"/>
         </w:rPr>
-        <w:lastRenderedPageBreak/>
         <w:t xml:space="preserve">To investigate this I went back to look at the Barney </w:t>
       </w:r>
       <w:proofErr w:type="spellStart"/>
@@ -22068,7 +23117,7 @@
             <v:path o:extrusionok="f" gradientshapeok="t" o:connecttype="rect"/>
             <o:lock v:ext="edit" aspectratio="t"/>
           </v:shapetype>
-          <v:shape id="_x0000_i1026" type="#_x0000_t75" style="width:281.65pt;height:23.3pt" fillcolor="window">
+          <v:shape id="_x0000_i1026" type="#_x0000_t75" style="width:281.9pt;height:23.2pt" fillcolor="window">
             <v:imagedata r:id="rId14" o:title=""/>
           </v:shape>
         </w:pict>
@@ -22092,6 +23141,7 @@
         <w:rPr>
           <w:rFonts w:ascii="Times New Roman" w:hAnsi="Times New Roman"/>
         </w:rPr>
+        <w:lastRenderedPageBreak/>
         <w:t xml:space="preserve">where </w:t>
       </w:r>
       <w:r>
@@ -22242,7 +23292,7 @@
           <w:position w:val="-18"/>
         </w:rPr>
         <w:pict w14:anchorId="34C00A39">
-          <v:shape id="_x0000_i1027" type="#_x0000_t75" style="width:286.95pt;height:26.45pt" fillcolor="window">
+          <v:shape id="_x0000_i1027" type="#_x0000_t75" style="width:286.8pt;height:26.25pt" fillcolor="window">
             <v:imagedata r:id="rId15" o:title=""/>
           </v:shape>
         </w:pict>
@@ -22274,7 +23324,7 @@
           <w:position w:val="-12"/>
         </w:rPr>
         <w:pict w14:anchorId="465507D2">
-          <v:shape id="_x0000_i1028" type="#_x0000_t75" style="width:13.75pt;height:20.1pt">
+          <v:shape id="_x0000_i1028" type="#_x0000_t75" style="width:14.05pt;height:20.15pt">
             <v:imagedata r:id="rId16" o:title=""/>
           </v:shape>
         </w:pict>
@@ -22424,7 +23474,7 @@
           <w:position w:val="-16"/>
         </w:rPr>
         <w:pict w14:anchorId="4719D855">
-          <v:shape id="_x0000_i1029" type="#_x0000_t75" style="width:100.6pt;height:23.3pt">
+          <v:shape id="_x0000_i1029" type="#_x0000_t75" style="width:100.7pt;height:23.2pt">
             <v:imagedata r:id="rId17" o:title=""/>
           </v:shape>
         </w:pict>
@@ -22524,7 +23574,7 @@
           <w:position w:val="-16"/>
         </w:rPr>
         <w:pict w14:anchorId="458D14F0">
-          <v:shape id="_x0000_i1030" type="#_x0000_t75" style="width:242.45pt;height:23.3pt" fillcolor="window">
+          <v:shape id="_x0000_i1030" type="#_x0000_t75" style="width:242.25pt;height:23.2pt" fillcolor="window">
             <v:imagedata r:id="rId18" o:title=""/>
           </v:shape>
         </w:pict>
@@ -22582,7 +23632,7 @@
           <w:position w:val="-16"/>
         </w:rPr>
         <w:pict w14:anchorId="50690FC8">
-          <v:shape id="_x0000_i1031" type="#_x0000_t75" style="width:195.9pt;height:23.3pt" fillcolor="window">
+          <v:shape id="_x0000_i1031" type="#_x0000_t75" style="width:195.85pt;height:23.2pt" fillcolor="window">
             <v:imagedata r:id="rId19" o:title=""/>
           </v:shape>
         </w:pict>
@@ -22619,7 +23669,7 @@
           <w:position w:val="-12"/>
         </w:rPr>
         <w:pict w14:anchorId="698F4844">
-          <v:shape id="_x0000_i1032" type="#_x0000_t75" style="width:43.4pt;height:19.05pt" fillcolor="window">
+          <v:shape id="_x0000_i1032" type="#_x0000_t75" style="width:43.3pt;height:18.9pt" fillcolor="window">
             <v:imagedata r:id="rId20" o:title=""/>
           </v:shape>
         </w:pict>
@@ -22652,11 +23702,7 @@
         <w:t>a priori,</w:t>
       </w:r>
       <w:r>
-        <w:t xml:space="preserve"> or the </w:t>
-      </w:r>
-      <w:r>
-        <w:lastRenderedPageBreak/>
-        <w:t xml:space="preserve">measurement covariance matrices can then be adjusted to ensure sufficient constraint and this sufficient vertical smoothing. This may be achieved by modifying the extra forward modelling error file (section 3.2) and is very much akin to modifying the </w:t>
+        <w:t xml:space="preserve"> or the measurement covariance matrices can then be adjusted to ensure sufficient constraint and this sufficient vertical smoothing. This may be achieved by modifying the extra forward modelling error file (section 3.2) and is very much akin to modifying the </w:t>
       </w:r>
       <w:r>
         <w:rPr>
@@ -22696,7 +23742,7 @@
           <w:position w:val="-12"/>
         </w:rPr>
         <w:pict w14:anchorId="38D44606">
-          <v:shape id="_x0000_i1033" type="#_x0000_t75" style="width:43.4pt;height:19.05pt" fillcolor="window">
+          <v:shape id="_x0000_i1033" type="#_x0000_t75" style="width:43.3pt;height:18.9pt" fillcolor="window">
             <v:imagedata r:id="rId21" o:title=""/>
           </v:shape>
         </w:pict>
@@ -22715,6 +23761,7 @@
         <w:jc w:val="both"/>
       </w:pPr>
       <w:r>
+        <w:lastRenderedPageBreak/>
         <w:t xml:space="preserve">There are of course other ways of assessing the retrieval stability and the IDL code </w:t>
       </w:r>
       <w:r>
@@ -23137,7 +24184,6 @@
           <w:rFonts w:ascii="Times New Roman" w:hAnsi="Times New Roman"/>
           <w:b/>
         </w:rPr>
-        <w:lastRenderedPageBreak/>
         <w:t>9</w:t>
       </w:r>
       <w:r>
@@ -23182,7 +24228,7 @@
           <w:position w:val="-16"/>
         </w:rPr>
         <w:pict w14:anchorId="428F2E8B">
-          <v:shape id="_x0000_i1034" type="#_x0000_t75" style="width:281.65pt;height:23.3pt" fillcolor="window">
+          <v:shape id="_x0000_i1034" type="#_x0000_t75" style="width:281.9pt;height:23.2pt" fillcolor="window">
             <v:imagedata r:id="rId22" o:title=""/>
           </v:shape>
         </w:pict>
@@ -23220,7 +24266,7 @@
           <w:position w:val="-14"/>
         </w:rPr>
         <w:pict w14:anchorId="09F96696">
-          <v:shape id="_x0000_i1035" type="#_x0000_t75" style="width:186.35pt;height:20.1pt" fillcolor="window">
+          <v:shape id="_x0000_i1035" type="#_x0000_t75" style="width:186.1pt;height:20.15pt" fillcolor="window">
             <v:imagedata r:id="rId23" o:title=""/>
           </v:shape>
         </w:pict>
@@ -23243,6 +24289,7 @@
         <w:rPr>
           <w:rFonts w:ascii="Times New Roman" w:hAnsi="Times New Roman"/>
         </w:rPr>
+        <w:lastRenderedPageBreak/>
         <w:t xml:space="preserve">where </w:t>
       </w:r>
       <w:r>
@@ -23294,7 +24341,7 @@
           <w:position w:val="-12"/>
         </w:rPr>
         <w:pict w14:anchorId="3FE14509">
-          <v:shape id="_x0000_i1036" type="#_x0000_t75" style="width:31.75pt;height:18pt" fillcolor="window">
+          <v:shape id="_x0000_i1036" type="#_x0000_t75" style="width:31.75pt;height:18.3pt" fillcolor="window">
             <v:imagedata r:id="rId24" o:title=""/>
           </v:shape>
         </w:pict>
@@ -23321,7 +24368,7 @@
           <w:position w:val="-16"/>
         </w:rPr>
         <w:pict w14:anchorId="40223B1E">
-          <v:shape id="_x0000_i1037" type="#_x0000_t75" style="width:138.7pt;height:23.3pt" fillcolor="window">
+          <v:shape id="_x0000_i1037" type="#_x0000_t75" style="width:138.5pt;height:23.2pt" fillcolor="window">
             <v:imagedata r:id="rId25" o:title=""/>
           </v:shape>
         </w:pict>
@@ -23357,7 +24404,7 @@
           <w:position w:val="-16"/>
         </w:rPr>
         <w:pict w14:anchorId="7C42C75C">
-          <v:shape id="_x0000_i1038" type="#_x0000_t75" style="width:148.25pt;height:23.3pt" fillcolor="window">
+          <v:shape id="_x0000_i1038" type="#_x0000_t75" style="width:148.25pt;height:23.2pt" fillcolor="window">
             <v:imagedata r:id="rId26" o:title=""/>
           </v:shape>
         </w:pict>
@@ -23394,7 +24441,7 @@
           <w:position w:val="-12"/>
         </w:rPr>
         <w:pict w14:anchorId="28E70FFB">
-          <v:shape id="_x0000_i1039" type="#_x0000_t75" style="width:18pt;height:19.05pt" fillcolor="window">
+          <v:shape id="_x0000_i1039" type="#_x0000_t75" style="width:18.3pt;height:18.9pt" fillcolor="window">
             <v:imagedata r:id="rId27" o:title=""/>
           </v:shape>
         </w:pict>
@@ -23702,7 +24749,7 @@
         <w:rFonts w:ascii="Times New Roman" w:hAnsi="Times New Roman"/>
         <w:noProof/>
       </w:rPr>
-      <w:t>1</w:t>
+      <w:t>21</w:t>
     </w:r>
     <w:r>
       <w:rPr>
@@ -29718,7 +30765,7 @@
 </file>
 
 <file path=customXml/itemProps1.xml><?xml version="1.0" encoding="utf-8"?>
-<ds:datastoreItem xmlns:ds="http://schemas.openxmlformats.org/officeDocument/2006/customXml" ds:itemID="{BDE482C3-BF3C-1249-8FFF-697270DFA907}">
+<ds:datastoreItem xmlns:ds="http://schemas.openxmlformats.org/officeDocument/2006/customXml" ds:itemID="{725BFC23-96E0-4C45-997A-7D66E13C7D72}">
   <ds:schemaRefs>
     <ds:schemaRef ds:uri="http://schemas.openxmlformats.org/officeDocument/2006/bibliography"/>
   </ds:schemaRefs>

</xml_diff>

<commit_message>
Slight update to description of SVP curves.
git-svn-id: https://scm.physics.ox.ac.uk/svn/radtrancode/trunk@225 4dc0e162-f54d-4b9e-8a18-81c7a7f2ddce
</commit_message>
<xml_diff>
--- a/manuals/Nemesis_B1.docx
+++ b/manuals/Nemesis_B1.docx
@@ -3605,6 +3605,8 @@
           <w:szCs w:val="28"/>
         </w:rPr>
       </w:pPr>
+      <w:bookmarkStart w:id="0" w:name="_GoBack"/>
+      <w:bookmarkEnd w:id="0"/>
       <w:r>
         <w:rPr>
           <w:rFonts w:ascii="Times New Roman" w:hAnsi="Times New Roman"/>
@@ -5325,8 +5327,6 @@
         </w:rPr>
         <w:t>25</w:t>
       </w:r>
-      <w:bookmarkStart w:id="0" w:name="_GoBack"/>
-      <w:bookmarkEnd w:id="0"/>
     </w:p>
     <w:p>
       <w:pPr>
@@ -19951,6 +19951,34 @@
         </w:rPr>
         <w:t xml:space="preserve">&gt;), if present, lists the gases whose VMRs are to be limited by saturation and for each gas lists the desired limiting relative humidity and whether the volatile is arriving from the deep interior or from space. If the file is not present, then the vapour pressure of all gases is left untouched. </w:t>
       </w:r>
+      <w:r>
+        <w:rPr>
+          <w:rFonts w:ascii="Times New Roman" w:hAnsi="Times New Roman"/>
+        </w:rPr>
+        <w:t xml:space="preserve">Individual gas SVP curves are listed in </w:t>
+      </w:r>
+      <w:proofErr w:type="gramStart"/>
+      <w:r>
+        <w:rPr>
+          <w:rFonts w:ascii="Times New Roman" w:hAnsi="Times New Roman"/>
+        </w:rPr>
+        <w:t xml:space="preserve">the  </w:t>
+      </w:r>
+      <w:proofErr w:type="spellStart"/>
+      <w:r>
+        <w:rPr>
+          <w:rFonts w:ascii="Times New Roman" w:hAnsi="Times New Roman"/>
+        </w:rPr>
+        <w:t>raddata</w:t>
+      </w:r>
+      <w:proofErr w:type="spellEnd"/>
+      <w:proofErr w:type="gramEnd"/>
+      <w:r>
+        <w:rPr>
+          <w:rFonts w:ascii="Times New Roman" w:hAnsi="Times New Roman"/>
+        </w:rPr>
+        <w:t>/SVP.dat reference data file..</w:t>
+      </w:r>
     </w:p>
     <w:p>
       <w:pPr>
@@ -20500,7 +20528,6 @@
           <w:szCs w:val="24"/>
           <w:lang w:val="en-US"/>
         </w:rPr>
-        <w:lastRenderedPageBreak/>
         <w:t xml:space="preserve">At the moment, </w:t>
       </w:r>
       <w:r>
@@ -21492,6 +21519,7 @@
         <w:rPr>
           <w:rFonts w:ascii="Copperplate Gothic Light" w:hAnsi="Copperplate Gothic Light"/>
         </w:rPr>
+        <w:lastRenderedPageBreak/>
         <w:t>Nemesis</w:t>
       </w:r>
       <w:r>
@@ -21516,7 +21544,6 @@
         <w:rPr>
           <w:rFonts w:ascii="Copperplate Gothic Light" w:hAnsi="Copperplate Gothic Light"/>
         </w:rPr>
-        <w:lastRenderedPageBreak/>
         <w:t>Nemesis</w:t>
       </w:r>
       <w:r>
@@ -22120,7 +22147,14 @@
         <w:rPr>
           <w:rFonts w:ascii="Times New Roman" w:hAnsi="Times New Roman"/>
         </w:rPr>
-        <w:t xml:space="preserve"> is specifically designed for limb calculations. The atmosphere is split into the same number of layers, NLAYER, as before, but only once and from the specified lowest altitude. Limb paths are then calculated through these layers with 2 </w:t>
+        <w:t xml:space="preserve"> is specifically designed for limb calculations. The atmosphere is split into the same number of layers, NLAYER, as before, but only once and from the specified </w:t>
+      </w:r>
+      <w:r>
+        <w:rPr>
+          <w:rFonts w:ascii="Times New Roman" w:hAnsi="Times New Roman"/>
+        </w:rPr>
+        <w:lastRenderedPageBreak/>
+        <w:t xml:space="preserve">lowest altitude. Limb paths are then calculated through these layers with 2 </w:t>
       </w:r>
       <w:r>
         <w:rPr>
@@ -22132,14 +22166,7 @@
         <w:rPr>
           <w:rFonts w:ascii="Times New Roman" w:hAnsi="Times New Roman"/>
         </w:rPr>
-        <w:t xml:space="preserve"> NLAYER </w:t>
-      </w:r>
-      <w:r>
-        <w:rPr>
-          <w:rFonts w:ascii="Times New Roman" w:hAnsi="Times New Roman"/>
-        </w:rPr>
-        <w:lastRenderedPageBreak/>
-        <w:t xml:space="preserve">layers included in the lowest path and 2 layers in the top path. The transmissions through these layers are then calculated once and then interpolated to the actual tangent altitude required. For a single limb calculation, you should used </w:t>
+        <w:t xml:space="preserve"> NLAYER layers included in the lowest path and 2 layers in the top path. The transmissions through these layers are then calculated once and then interpolated to the actual tangent altitude required. For a single limb calculation, you should used </w:t>
       </w:r>
       <w:r>
         <w:rPr>
@@ -23117,7 +23144,7 @@
             <v:path o:extrusionok="f" gradientshapeok="t" o:connecttype="rect"/>
             <o:lock v:ext="edit" aspectratio="t"/>
           </v:shapetype>
-          <v:shape id="_x0000_i1026" type="#_x0000_t75" style="width:281.9pt;height:23.2pt" fillcolor="window">
+          <v:shape id="_x0000_i1026" type="#_x0000_t75" style="width:281.75pt;height:22.95pt" fillcolor="window">
             <v:imagedata r:id="rId14" o:title=""/>
           </v:shape>
         </w:pict>
@@ -23292,7 +23319,7 @@
           <w:position w:val="-18"/>
         </w:rPr>
         <w:pict w14:anchorId="34C00A39">
-          <v:shape id="_x0000_i1027" type="#_x0000_t75" style="width:286.8pt;height:26.25pt" fillcolor="window">
+          <v:shape id="_x0000_i1027" type="#_x0000_t75" style="width:286.95pt;height:26.1pt" fillcolor="window">
             <v:imagedata r:id="rId15" o:title=""/>
           </v:shape>
         </w:pict>
@@ -23324,7 +23351,7 @@
           <w:position w:val="-12"/>
         </w:rPr>
         <w:pict w14:anchorId="465507D2">
-          <v:shape id="_x0000_i1028" type="#_x0000_t75" style="width:14.05pt;height:20.15pt">
+          <v:shape id="_x0000_i1028" type="#_x0000_t75" style="width:13.55pt;height:19.85pt">
             <v:imagedata r:id="rId16" o:title=""/>
           </v:shape>
         </w:pict>
@@ -23474,7 +23501,7 @@
           <w:position w:val="-16"/>
         </w:rPr>
         <w:pict w14:anchorId="4719D855">
-          <v:shape id="_x0000_i1029" type="#_x0000_t75" style="width:100.7pt;height:23.2pt">
+          <v:shape id="_x0000_i1029" type="#_x0000_t75" style="width:101.2pt;height:22.95pt">
             <v:imagedata r:id="rId17" o:title=""/>
           </v:shape>
         </w:pict>
@@ -23574,7 +23601,7 @@
           <w:position w:val="-16"/>
         </w:rPr>
         <w:pict w14:anchorId="458D14F0">
-          <v:shape id="_x0000_i1030" type="#_x0000_t75" style="width:242.25pt;height:23.2pt" fillcolor="window">
+          <v:shape id="_x0000_i1030" type="#_x0000_t75" style="width:242.1pt;height:22.95pt" fillcolor="window">
             <v:imagedata r:id="rId18" o:title=""/>
           </v:shape>
         </w:pict>
@@ -23632,7 +23659,7 @@
           <w:position w:val="-16"/>
         </w:rPr>
         <w:pict w14:anchorId="50690FC8">
-          <v:shape id="_x0000_i1031" type="#_x0000_t75" style="width:195.85pt;height:23.2pt" fillcolor="window">
+          <v:shape id="_x0000_i1031" type="#_x0000_t75" style="width:196.15pt;height:22.95pt" fillcolor="window">
             <v:imagedata r:id="rId19" o:title=""/>
           </v:shape>
         </w:pict>
@@ -23669,7 +23696,7 @@
           <w:position w:val="-12"/>
         </w:rPr>
         <w:pict w14:anchorId="698F4844">
-          <v:shape id="_x0000_i1032" type="#_x0000_t75" style="width:43.3pt;height:18.9pt" fillcolor="window">
+          <v:shape id="_x0000_i1032" type="#_x0000_t75" style="width:42.8pt;height:18.8pt" fillcolor="window">
             <v:imagedata r:id="rId20" o:title=""/>
           </v:shape>
         </w:pict>
@@ -23742,7 +23769,7 @@
           <w:position w:val="-12"/>
         </w:rPr>
         <w:pict w14:anchorId="38D44606">
-          <v:shape id="_x0000_i1033" type="#_x0000_t75" style="width:43.3pt;height:18.9pt" fillcolor="window">
+          <v:shape id="_x0000_i1033" type="#_x0000_t75" style="width:42.8pt;height:18.8pt" fillcolor="window">
             <v:imagedata r:id="rId21" o:title=""/>
           </v:shape>
         </w:pict>
@@ -24228,7 +24255,7 @@
           <w:position w:val="-16"/>
         </w:rPr>
         <w:pict w14:anchorId="428F2E8B">
-          <v:shape id="_x0000_i1034" type="#_x0000_t75" style="width:281.9pt;height:23.2pt" fillcolor="window">
+          <v:shape id="_x0000_i1034" type="#_x0000_t75" style="width:281.75pt;height:22.95pt" fillcolor="window">
             <v:imagedata r:id="rId22" o:title=""/>
           </v:shape>
         </w:pict>
@@ -24266,7 +24293,7 @@
           <w:position w:val="-14"/>
         </w:rPr>
         <w:pict w14:anchorId="09F96696">
-          <v:shape id="_x0000_i1035" type="#_x0000_t75" style="width:186.1pt;height:20.15pt" fillcolor="window">
+          <v:shape id="_x0000_i1035" type="#_x0000_t75" style="width:185.75pt;height:19.85pt" fillcolor="window">
             <v:imagedata r:id="rId23" o:title=""/>
           </v:shape>
         </w:pict>
@@ -24341,7 +24368,7 @@
           <w:position w:val="-12"/>
         </w:rPr>
         <w:pict w14:anchorId="3FE14509">
-          <v:shape id="_x0000_i1036" type="#_x0000_t75" style="width:31.75pt;height:18.3pt" fillcolor="window">
+          <v:shape id="_x0000_i1036" type="#_x0000_t75" style="width:31.3pt;height:18.8pt" fillcolor="window">
             <v:imagedata r:id="rId24" o:title=""/>
           </v:shape>
         </w:pict>
@@ -24368,7 +24395,7 @@
           <w:position w:val="-16"/>
         </w:rPr>
         <w:pict w14:anchorId="40223B1E">
-          <v:shape id="_x0000_i1037" type="#_x0000_t75" style="width:138.5pt;height:23.2pt" fillcolor="window">
+          <v:shape id="_x0000_i1037" type="#_x0000_t75" style="width:138.8pt;height:22.95pt" fillcolor="window">
             <v:imagedata r:id="rId25" o:title=""/>
           </v:shape>
         </w:pict>
@@ -24404,7 +24431,7 @@
           <w:position w:val="-16"/>
         </w:rPr>
         <w:pict w14:anchorId="7C42C75C">
-          <v:shape id="_x0000_i1038" type="#_x0000_t75" style="width:148.25pt;height:23.2pt" fillcolor="window">
+          <v:shape id="_x0000_i1038" type="#_x0000_t75" style="width:148.15pt;height:22.95pt" fillcolor="window">
             <v:imagedata r:id="rId26" o:title=""/>
           </v:shape>
         </w:pict>
@@ -24441,7 +24468,7 @@
           <w:position w:val="-12"/>
         </w:rPr>
         <w:pict w14:anchorId="28E70FFB">
-          <v:shape id="_x0000_i1039" type="#_x0000_t75" style="width:18.3pt;height:18.9pt" fillcolor="window">
+          <v:shape id="_x0000_i1039" type="#_x0000_t75" style="width:18.8pt;height:18.8pt" fillcolor="window">
             <v:imagedata r:id="rId27" o:title=""/>
           </v:shape>
         </w:pict>
@@ -24749,7 +24776,7 @@
         <w:rFonts w:ascii="Times New Roman" w:hAnsi="Times New Roman"/>
         <w:noProof/>
       </w:rPr>
-      <w:t>21</w:t>
+      <w:t>19</w:t>
     </w:r>
     <w:r>
       <w:rPr>
@@ -30765,7 +30792,7 @@
 </file>
 
 <file path=customXml/itemProps1.xml><?xml version="1.0" encoding="utf-8"?>
-<ds:datastoreItem xmlns:ds="http://schemas.openxmlformats.org/officeDocument/2006/customXml" ds:itemID="{725BFC23-96E0-4C45-997A-7D66E13C7D72}">
+<ds:datastoreItem xmlns:ds="http://schemas.openxmlformats.org/officeDocument/2006/customXml" ds:itemID="{1BDB2B73-AED2-8240-88A8-FFCBDCF2B6E2}">
   <ds:schemaRefs>
     <ds:schemaRef ds:uri="http://schemas.openxmlformats.org/officeDocument/2006/bibliography"/>
   </ds:schemaRefs>

</xml_diff>

<commit_message>
Modified to explain the Nemesis LBL mode and also the different line shapes that are available to the code.
git-svn-id: https://scm.physics.ox.ac.uk/svn/radtrancode/trunk@227 4dc0e162-f54d-4b9e-8a18-81c7a7f2ddce
</commit_message>
<xml_diff>
--- a/manuals/Nemesis_B1.docx
+++ b/manuals/Nemesis_B1.docx
@@ -3605,8 +3605,6 @@
           <w:szCs w:val="28"/>
         </w:rPr>
       </w:pPr>
-      <w:bookmarkStart w:id="0" w:name="_GoBack"/>
-      <w:bookmarkEnd w:id="0"/>
       <w:r>
         <w:rPr>
           <w:rFonts w:ascii="Times New Roman" w:hAnsi="Times New Roman"/>
@@ -4758,8 +4756,8 @@
     <w:p>
       <w:pPr>
         <w:tabs>
-          <w:tab w:val="left" w:pos="720"/>
-          <w:tab w:val="left" w:pos="1440"/>
+          <w:tab w:val="left" w:pos="1134"/>
+          <w:tab w:val="left" w:pos="1843"/>
           <w:tab w:val="right" w:pos="7920"/>
         </w:tabs>
         <w:rPr>
@@ -4773,7 +4771,7 @@
           <w:b/>
         </w:rPr>
         <w:tab/>
-        <w:t>5.</w:t>
+        <w:t>4.1</w:t>
       </w:r>
       <w:r>
         <w:rPr>
@@ -4781,7 +4779,13 @@
           <w:b/>
         </w:rPr>
         <w:tab/>
-        <w:t>Location of code and example files</w:t>
+      </w:r>
+      <w:r>
+        <w:rPr>
+          <w:rFonts w:ascii="Times New Roman" w:hAnsi="Times New Roman"/>
+          <w:b/>
+        </w:rPr>
+        <w:t>Running Nemesis in LBL mode</w:t>
       </w:r>
       <w:r>
         <w:rPr>
@@ -4789,12 +4793,6 @@
           <w:b/>
         </w:rPr>
         <w:tab/>
-      </w:r>
-      <w:r>
-        <w:rPr>
-          <w:rFonts w:ascii="Times New Roman" w:hAnsi="Times New Roman"/>
-          <w:b/>
-        </w:rPr>
         <w:t>21</w:t>
       </w:r>
     </w:p>
@@ -4816,7 +4814,7 @@
           <w:b/>
         </w:rPr>
         <w:tab/>
-        <w:t>6.</w:t>
+        <w:t>5.</w:t>
       </w:r>
       <w:r>
         <w:rPr>
@@ -4824,7 +4822,7 @@
           <w:b/>
         </w:rPr>
         <w:tab/>
-        <w:t>Recent developments</w:t>
+        <w:t>Location of code and example files</w:t>
       </w:r>
       <w:r>
         <w:rPr>
@@ -4832,6 +4830,12 @@
           <w:b/>
         </w:rPr>
         <w:tab/>
+      </w:r>
+      <w:r>
+        <w:rPr>
+          <w:rFonts w:ascii="Times New Roman" w:hAnsi="Times New Roman"/>
+          <w:b/>
+        </w:rPr>
         <w:t>21</w:t>
       </w:r>
     </w:p>
@@ -4853,7 +4857,7 @@
           <w:b/>
         </w:rPr>
         <w:tab/>
-        <w:t>7.</w:t>
+        <w:t>6.</w:t>
       </w:r>
       <w:r>
         <w:rPr>
@@ -4861,7 +4865,7 @@
           <w:b/>
         </w:rPr>
         <w:tab/>
-        <w:t>Future developments</w:t>
+        <w:t>Recent developments</w:t>
       </w:r>
       <w:r>
         <w:rPr>
@@ -4869,13 +4873,7 @@
           <w:b/>
         </w:rPr>
         <w:tab/>
-      </w:r>
-      <w:r>
-        <w:rPr>
-          <w:rFonts w:ascii="Times New Roman" w:hAnsi="Times New Roman"/>
-          <w:b/>
-        </w:rPr>
-        <w:t>21</w:t>
+        <w:t>22</w:t>
       </w:r>
     </w:p>
     <w:p>
@@ -4896,6 +4894,49 @@
           <w:b/>
         </w:rPr>
         <w:tab/>
+        <w:t>7.</w:t>
+      </w:r>
+      <w:r>
+        <w:rPr>
+          <w:rFonts w:ascii="Times New Roman" w:hAnsi="Times New Roman"/>
+          <w:b/>
+        </w:rPr>
+        <w:tab/>
+        <w:t>Future developments</w:t>
+      </w:r>
+      <w:r>
+        <w:rPr>
+          <w:rFonts w:ascii="Times New Roman" w:hAnsi="Times New Roman"/>
+          <w:b/>
+        </w:rPr>
+        <w:tab/>
+      </w:r>
+      <w:r>
+        <w:rPr>
+          <w:rFonts w:ascii="Times New Roman" w:hAnsi="Times New Roman"/>
+          <w:b/>
+        </w:rPr>
+        <w:t>22</w:t>
+      </w:r>
+    </w:p>
+    <w:p>
+      <w:pPr>
+        <w:tabs>
+          <w:tab w:val="left" w:pos="720"/>
+          <w:tab w:val="left" w:pos="1440"/>
+          <w:tab w:val="right" w:pos="7920"/>
+        </w:tabs>
+        <w:rPr>
+          <w:rFonts w:ascii="Times New Roman" w:hAnsi="Times New Roman"/>
+          <w:b/>
+        </w:rPr>
+      </w:pPr>
+      <w:r>
+        <w:rPr>
+          <w:rFonts w:ascii="Times New Roman" w:hAnsi="Times New Roman"/>
+          <w:b/>
+        </w:rPr>
+        <w:tab/>
         <w:t>8.</w:t>
       </w:r>
       <w:r>
@@ -4912,7 +4953,7 @@
           <w:b/>
         </w:rPr>
         <w:tab/>
-        <w:t>21</w:t>
+        <w:t>22</w:t>
       </w:r>
     </w:p>
     <w:p>
@@ -4957,7 +4998,7 @@
           <w:b/>
         </w:rPr>
         <w:tab/>
-        <w:t>21</w:t>
+        <w:t>22</w:t>
       </w:r>
     </w:p>
     <w:p>
@@ -5002,7 +5043,7 @@
           <w:b/>
         </w:rPr>
         <w:tab/>
-        <w:t>22</w:t>
+        <w:t>23</w:t>
       </w:r>
     </w:p>
     <w:p>
@@ -5047,7 +5088,7 @@
           <w:b/>
         </w:rPr>
         <w:tab/>
-        <w:t>22</w:t>
+        <w:t>23</w:t>
       </w:r>
     </w:p>
     <w:p>
@@ -5092,7 +5133,7 @@
           <w:b/>
         </w:rPr>
         <w:tab/>
-        <w:t>22</w:t>
+        <w:t>23</w:t>
       </w:r>
     </w:p>
     <w:p>
@@ -5148,7 +5189,7 @@
           <w:rFonts w:ascii="Times New Roman" w:hAnsi="Times New Roman"/>
           <w:b/>
         </w:rPr>
-        <w:t>23</w:t>
+        <w:t>24</w:t>
       </w:r>
     </w:p>
     <w:p>
@@ -5198,7 +5239,7 @@
           <w:rFonts w:ascii="Times New Roman" w:hAnsi="Times New Roman"/>
           <w:b/>
         </w:rPr>
-        <w:t>23</w:t>
+        <w:t>24</w:t>
       </w:r>
     </w:p>
     <w:p>
@@ -5248,7 +5289,7 @@
           <w:rFonts w:ascii="Times New Roman" w:hAnsi="Times New Roman"/>
           <w:b/>
         </w:rPr>
-        <w:t>23</w:t>
+        <w:t>24</w:t>
       </w:r>
     </w:p>
     <w:p>
@@ -5325,7 +5366,7 @@
           <w:rFonts w:ascii="Times New Roman" w:hAnsi="Times New Roman"/>
           <w:b/>
         </w:rPr>
-        <w:t>25</w:t>
+        <w:t>26</w:t>
       </w:r>
     </w:p>
     <w:p>
@@ -5381,7 +5422,7 @@
           <w:rFonts w:ascii="Times New Roman" w:hAnsi="Times New Roman"/>
           <w:b/>
         </w:rPr>
-        <w:t>25</w:t>
+        <w:t>26</w:t>
       </w:r>
     </w:p>
     <w:p>
@@ -9860,6 +9901,80 @@
         <w:rPr>
           <w:rFonts w:ascii="Times New Roman" w:hAnsi="Times New Roman"/>
         </w:rPr>
+        <w:t>runname.pra</w:t>
+      </w:r>
+      <w:proofErr w:type="spellEnd"/>
+      <w:proofErr w:type="gramEnd"/>
+      <w:r>
+        <w:rPr>
+          <w:rFonts w:ascii="Times New Roman" w:hAnsi="Times New Roman"/>
+        </w:rPr>
+        <w:t>&gt;</w:t>
+      </w:r>
+      <w:r>
+        <w:rPr>
+          <w:rFonts w:ascii="Times New Roman" w:hAnsi="Times New Roman"/>
+        </w:rPr>
+        <w:tab/>
+        <w:t xml:space="preserve">If present, this file lists which </w:t>
+      </w:r>
+      <w:proofErr w:type="spellStart"/>
+      <w:r>
+        <w:rPr>
+          <w:rFonts w:ascii="Times New Roman" w:hAnsi="Times New Roman"/>
+        </w:rPr>
+        <w:t>lineshape</w:t>
+      </w:r>
+      <w:proofErr w:type="spellEnd"/>
+      <w:r>
+        <w:rPr>
+          <w:rFonts w:ascii="Times New Roman" w:hAnsi="Times New Roman"/>
+        </w:rPr>
+        <w:t xml:space="preserve"> should be used for which gas absorption lines. </w:t>
+      </w:r>
+      <w:r>
+        <w:rPr>
+          <w:rFonts w:ascii="Times New Roman" w:hAnsi="Times New Roman"/>
+          <w:b/>
+        </w:rPr>
+        <w:t>N.B.</w:t>
+      </w:r>
+      <w:r>
+        <w:rPr>
+          <w:rFonts w:ascii="Times New Roman" w:hAnsi="Times New Roman"/>
+        </w:rPr>
+        <w:t xml:space="preserve"> only necessary for LBL calculations.</w:t>
+      </w:r>
+    </w:p>
+    <w:p>
+      <w:pPr>
+        <w:ind w:left="2835" w:hanging="1701"/>
+        <w:jc w:val="both"/>
+        <w:rPr>
+          <w:rFonts w:ascii="Times New Roman" w:hAnsi="Times New Roman"/>
+        </w:rPr>
+      </w:pPr>
+    </w:p>
+    <w:p>
+      <w:pPr>
+        <w:ind w:left="2835" w:hanging="1701"/>
+        <w:jc w:val="both"/>
+        <w:rPr>
+          <w:rFonts w:ascii="Times New Roman" w:hAnsi="Times New Roman"/>
+        </w:rPr>
+      </w:pPr>
+      <w:r>
+        <w:rPr>
+          <w:rFonts w:ascii="Times New Roman" w:hAnsi="Times New Roman"/>
+        </w:rPr>
+        <w:t>&lt;</w:t>
+      </w:r>
+      <w:proofErr w:type="spellStart"/>
+      <w:proofErr w:type="gramStart"/>
+      <w:r>
+        <w:rPr>
+          <w:rFonts w:ascii="Times New Roman" w:hAnsi="Times New Roman"/>
+        </w:rPr>
         <w:t>runname.sol</w:t>
       </w:r>
       <w:proofErr w:type="spellEnd"/>
@@ -9995,7 +10110,14 @@
         <w:rPr>
           <w:rFonts w:ascii="Times New Roman" w:hAnsi="Times New Roman"/>
         </w:rPr>
-        <w:t>ired limiting relative humidity and whether the volatile is arriving from the deep interior or from space. Described in Section 3.10.</w:t>
+        <w:t xml:space="preserve">ired limiting relative humidity and whether the volatile is </w:t>
+      </w:r>
+      <w:r>
+        <w:rPr>
+          <w:rFonts w:ascii="Times New Roman" w:hAnsi="Times New Roman"/>
+        </w:rPr>
+        <w:lastRenderedPageBreak/>
+        <w:t>arriving from the deep interior or from space. Described in Section 3.10.</w:t>
       </w:r>
     </w:p>
     <w:p>
@@ -10020,7 +10142,6 @@
         <w:rPr>
           <w:rFonts w:ascii="Times New Roman" w:hAnsi="Times New Roman"/>
         </w:rPr>
-        <w:lastRenderedPageBreak/>
         <w:t>hgphase</w:t>
       </w:r>
       <w:proofErr w:type="spellEnd"/>
@@ -10950,7 +11071,6 @@
           <w:rFonts w:ascii="Times New Roman" w:hAnsi="Times New Roman"/>
           <w:b/>
         </w:rPr>
-        <w:lastRenderedPageBreak/>
         <w:t>2.3 Output files and inspecting output</w:t>
       </w:r>
     </w:p>
@@ -21563,6 +21683,627 @@
     </w:p>
     <w:p>
       <w:pPr>
+        <w:outlineLvl w:val="1"/>
+        <w:rPr>
+          <w:b/>
+        </w:rPr>
+      </w:pPr>
+      <w:r>
+        <w:rPr>
+          <w:b/>
+        </w:rPr>
+        <w:t>4.1 Running Nemesis in LBL mode</w:t>
+      </w:r>
+    </w:p>
+    <w:p>
+      <w:pPr>
+        <w:jc w:val="both"/>
+        <w:rPr>
+          <w:rFonts w:ascii="Times New Roman" w:hAnsi="Times New Roman"/>
+        </w:rPr>
+      </w:pPr>
+    </w:p>
+    <w:p>
+      <w:pPr>
+        <w:jc w:val="both"/>
+        <w:rPr>
+          <w:rFonts w:ascii="Times New Roman" w:hAnsi="Times New Roman"/>
+        </w:rPr>
+      </w:pPr>
+      <w:r>
+        <w:rPr>
+          <w:rFonts w:ascii="Copperplate Gothic Light" w:hAnsi="Copperplate Gothic Light"/>
+        </w:rPr>
+        <w:t>Nemesis</w:t>
+      </w:r>
+      <w:r>
+        <w:rPr>
+          <w:rFonts w:ascii="Times New Roman" w:hAnsi="Times New Roman"/>
+        </w:rPr>
+        <w:t xml:space="preserve"> </w:t>
+      </w:r>
+      <w:r>
+        <w:rPr>
+          <w:rFonts w:ascii="Times New Roman" w:hAnsi="Times New Roman"/>
+        </w:rPr>
+        <w:t>now offers a LBL mode if ILBL is set to 1 in the .</w:t>
+      </w:r>
+      <w:proofErr w:type="spellStart"/>
+      <w:r>
+        <w:rPr>
+          <w:rFonts w:ascii="Times New Roman" w:hAnsi="Times New Roman"/>
+        </w:rPr>
+        <w:t>inp</w:t>
+      </w:r>
+      <w:proofErr w:type="spellEnd"/>
+      <w:r>
+        <w:rPr>
+          <w:rFonts w:ascii="Times New Roman" w:hAnsi="Times New Roman"/>
+        </w:rPr>
+        <w:t xml:space="preserve"> file. The set ups are identical to a normal correlated-k run, but additional input files are required to run </w:t>
+      </w:r>
+      <w:r>
+        <w:rPr>
+          <w:rFonts w:ascii="Copperplate Gothic Light" w:hAnsi="Copperplate Gothic Light"/>
+        </w:rPr>
+        <w:t>Nemesis</w:t>
+      </w:r>
+      <w:r>
+        <w:rPr>
+          <w:rFonts w:ascii="Times New Roman" w:hAnsi="Times New Roman"/>
+        </w:rPr>
+        <w:t xml:space="preserve"> in this mode:</w:t>
+      </w:r>
+    </w:p>
+    <w:p>
+      <w:pPr>
+        <w:pStyle w:val="ListParagraph"/>
+        <w:numPr>
+          <w:ilvl w:val="0"/>
+          <w:numId w:val="44"/>
+        </w:numPr>
+        <w:jc w:val="both"/>
+        <w:rPr>
+          <w:rFonts w:ascii="Times New Roman" w:hAnsi="Times New Roman"/>
+        </w:rPr>
+      </w:pPr>
+      <w:r>
+        <w:rPr>
+          <w:rFonts w:ascii="Times New Roman" w:hAnsi="Times New Roman"/>
+        </w:rPr>
+        <w:t>A &lt;</w:t>
+      </w:r>
+      <w:proofErr w:type="spellStart"/>
+      <w:r>
+        <w:rPr>
+          <w:rFonts w:ascii="Times New Roman" w:hAnsi="Times New Roman"/>
+        </w:rPr>
+        <w:t>runname</w:t>
+      </w:r>
+      <w:r>
+        <w:rPr>
+          <w:rFonts w:ascii="Times New Roman" w:hAnsi="Times New Roman"/>
+        </w:rPr>
+        <w:t>.lbl</w:t>
+      </w:r>
+      <w:proofErr w:type="spellEnd"/>
+      <w:r>
+        <w:rPr>
+          <w:rFonts w:ascii="Times New Roman" w:hAnsi="Times New Roman"/>
+        </w:rPr>
+        <w:t>&gt;</w:t>
+      </w:r>
+      <w:r>
+        <w:rPr>
+          <w:rFonts w:ascii="Times New Roman" w:hAnsi="Times New Roman"/>
+        </w:rPr>
+        <w:t xml:space="preserve"> file is required. The first line of this </w:t>
+      </w:r>
+      <w:r>
+        <w:rPr>
+          <w:rFonts w:ascii="Times New Roman" w:hAnsi="Times New Roman"/>
+        </w:rPr>
+        <w:t xml:space="preserve">file </w:t>
+      </w:r>
+      <w:r>
+        <w:rPr>
+          <w:rFonts w:ascii="Times New Roman" w:hAnsi="Times New Roman"/>
+        </w:rPr>
+        <w:t>c</w:t>
+      </w:r>
+      <w:r>
+        <w:rPr>
+          <w:rFonts w:ascii="Times New Roman" w:hAnsi="Times New Roman"/>
+        </w:rPr>
+        <w:t xml:space="preserve">ontains the wavenumber </w:t>
+      </w:r>
+      <w:r>
+        <w:rPr>
+          <w:rFonts w:ascii="Times New Roman" w:hAnsi="Times New Roman"/>
+        </w:rPr>
+        <w:t xml:space="preserve">range </w:t>
+      </w:r>
+      <w:r>
+        <w:rPr>
+          <w:rFonts w:ascii="Times New Roman" w:hAnsi="Times New Roman"/>
+        </w:rPr>
+        <w:t>(VMIN</w:t>
+      </w:r>
+      <w:proofErr w:type="gramStart"/>
+      <w:r>
+        <w:rPr>
+          <w:rFonts w:ascii="Times New Roman" w:hAnsi="Times New Roman"/>
+        </w:rPr>
+        <w:t>,VMAX</w:t>
+      </w:r>
+      <w:proofErr w:type="gramEnd"/>
+      <w:r>
+        <w:rPr>
+          <w:rFonts w:ascii="Times New Roman" w:hAnsi="Times New Roman"/>
+        </w:rPr>
+        <w:t xml:space="preserve">) </w:t>
+      </w:r>
+      <w:r>
+        <w:rPr>
+          <w:rFonts w:ascii="Times New Roman" w:hAnsi="Times New Roman"/>
+        </w:rPr>
+        <w:t>required to calculate the radiance over the wavelength/wavenumber range specified in the &lt;</w:t>
+      </w:r>
+      <w:proofErr w:type="spellStart"/>
+      <w:r>
+        <w:rPr>
+          <w:rFonts w:ascii="Times New Roman" w:hAnsi="Times New Roman"/>
+        </w:rPr>
+        <w:t>runname</w:t>
+      </w:r>
+      <w:proofErr w:type="spellEnd"/>
+      <w:r>
+        <w:rPr>
+          <w:rFonts w:ascii="Times New Roman" w:hAnsi="Times New Roman"/>
+        </w:rPr>
+        <w:t>&gt;.</w:t>
+      </w:r>
+      <w:proofErr w:type="spellStart"/>
+      <w:r>
+        <w:rPr>
+          <w:rFonts w:ascii="Times New Roman" w:hAnsi="Times New Roman"/>
+        </w:rPr>
+        <w:t>spx</w:t>
+      </w:r>
+      <w:proofErr w:type="spellEnd"/>
+      <w:r>
+        <w:rPr>
+          <w:rFonts w:ascii="Times New Roman" w:hAnsi="Times New Roman"/>
+        </w:rPr>
+        <w:t xml:space="preserve"> file, together with the </w:t>
+      </w:r>
+      <w:r>
+        <w:rPr>
+          <w:rFonts w:ascii="Times New Roman" w:hAnsi="Times New Roman"/>
+        </w:rPr>
+        <w:t xml:space="preserve">required wavenumber step for the LBL calculation. </w:t>
+      </w:r>
+      <w:r>
+        <w:rPr>
+          <w:rFonts w:ascii="Copperplate Gothic Light" w:hAnsi="Copperplate Gothic Light"/>
+        </w:rPr>
+        <w:t>Nemesis</w:t>
+      </w:r>
+      <w:r>
+        <w:rPr>
+          <w:rFonts w:ascii="Times New Roman" w:hAnsi="Times New Roman"/>
+        </w:rPr>
+        <w:t xml:space="preserve"> will calculate the LBL spectrum over this range with this step and then convolve with the instrument function specified by the &lt;</w:t>
+      </w:r>
+      <w:proofErr w:type="spellStart"/>
+      <w:r>
+        <w:rPr>
+          <w:rFonts w:ascii="Times New Roman" w:hAnsi="Times New Roman"/>
+        </w:rPr>
+        <w:t>runname</w:t>
+      </w:r>
+      <w:proofErr w:type="spellEnd"/>
+      <w:r>
+        <w:rPr>
+          <w:rFonts w:ascii="Times New Roman" w:hAnsi="Times New Roman"/>
+        </w:rPr>
+        <w:t>&gt;.</w:t>
+      </w:r>
+      <w:proofErr w:type="spellStart"/>
+      <w:r>
+        <w:rPr>
+          <w:rFonts w:ascii="Times New Roman" w:hAnsi="Times New Roman"/>
+        </w:rPr>
+        <w:t>spx</w:t>
+      </w:r>
+      <w:proofErr w:type="spellEnd"/>
+      <w:r>
+        <w:rPr>
+          <w:rFonts w:ascii="Times New Roman" w:hAnsi="Times New Roman"/>
+        </w:rPr>
+        <w:t xml:space="preserve"> and &lt;</w:t>
+      </w:r>
+      <w:proofErr w:type="spellStart"/>
+      <w:r>
+        <w:rPr>
+          <w:rFonts w:ascii="Times New Roman" w:hAnsi="Times New Roman"/>
+        </w:rPr>
+        <w:t>runname.sha</w:t>
+      </w:r>
+      <w:proofErr w:type="spellEnd"/>
+      <w:r>
+        <w:rPr>
+          <w:rFonts w:ascii="Times New Roman" w:hAnsi="Times New Roman"/>
+        </w:rPr>
+        <w:t xml:space="preserve">&gt; files. The code does not use an adaptive integrator and so the user needs to ensure that the calculation is performed at sufficient precision to model accurately the absorption features. The second line contains the LBL parameters: WING, VREL and VCUTOFF. These are described more fully in the accompanying </w:t>
+      </w:r>
+      <w:proofErr w:type="spellStart"/>
+      <w:r>
+        <w:rPr>
+          <w:rFonts w:ascii="Copperplate Gothic Light" w:hAnsi="Copperplate Gothic Light"/>
+        </w:rPr>
+        <w:t>Radtrans</w:t>
+      </w:r>
+      <w:proofErr w:type="spellEnd"/>
+      <w:r>
+        <w:rPr>
+          <w:rFonts w:ascii="Times New Roman" w:hAnsi="Times New Roman"/>
+        </w:rPr>
+        <w:t xml:space="preserve"> </w:t>
+      </w:r>
+      <w:r>
+        <w:rPr>
+          <w:rFonts w:ascii="Times New Roman" w:hAnsi="Times New Roman"/>
+        </w:rPr>
+        <w:t>manual, but in summary the explicit line shape is used to calculate the contribution of a particular line to wavenumbers within WING. For larger distances from a line, it is assumed that we are into the Lorentz tail and so the contribution can be calculated at a much coarser resolution. VREL allows lines outside of VMIN</w:t>
+      </w:r>
+      <w:proofErr w:type="gramStart"/>
+      <w:r>
+        <w:rPr>
+          <w:rFonts w:ascii="Times New Roman" w:hAnsi="Times New Roman"/>
+        </w:rPr>
+        <w:t>,VMAX</w:t>
+      </w:r>
+      <w:proofErr w:type="gramEnd"/>
+      <w:r>
+        <w:rPr>
+          <w:rFonts w:ascii="Times New Roman" w:hAnsi="Times New Roman"/>
+        </w:rPr>
+        <w:t xml:space="preserve"> to contribute such that all the lines in the range VMIN-VREL to VMAX+VREL are included. Finally, VCUTOFF limits the contribution of any line past the specified distance from the line centres. This simulates the sub-</w:t>
+      </w:r>
+      <w:proofErr w:type="spellStart"/>
+      <w:r>
+        <w:rPr>
+          <w:rFonts w:ascii="Times New Roman" w:hAnsi="Times New Roman"/>
+        </w:rPr>
+        <w:t>Lorentzain</w:t>
+      </w:r>
+      <w:proofErr w:type="spellEnd"/>
+      <w:r>
+        <w:rPr>
+          <w:rFonts w:ascii="Times New Roman" w:hAnsi="Times New Roman"/>
+        </w:rPr>
+        <w:t xml:space="preserve"> behaviour of real lines. It is usual to set VREL=VCUTOFF</w:t>
+      </w:r>
+      <w:r>
+        <w:rPr>
+          <w:rFonts w:ascii="Times New Roman" w:hAnsi="Times New Roman"/>
+        </w:rPr>
+        <w:t>.</w:t>
+      </w:r>
+    </w:p>
+    <w:p>
+      <w:pPr>
+        <w:pStyle w:val="ListParagraph"/>
+        <w:numPr>
+          <w:ilvl w:val="0"/>
+          <w:numId w:val="44"/>
+        </w:numPr>
+        <w:jc w:val="both"/>
+        <w:rPr>
+          <w:rFonts w:ascii="Times New Roman" w:hAnsi="Times New Roman"/>
+        </w:rPr>
+      </w:pPr>
+      <w:r>
+        <w:rPr>
+          <w:rFonts w:ascii="Times New Roman" w:hAnsi="Times New Roman"/>
+        </w:rPr>
+        <w:t>A &lt;</w:t>
+      </w:r>
+      <w:proofErr w:type="spellStart"/>
+      <w:r>
+        <w:rPr>
+          <w:rFonts w:ascii="Times New Roman" w:hAnsi="Times New Roman"/>
+        </w:rPr>
+        <w:t>runname</w:t>
+      </w:r>
+      <w:r>
+        <w:rPr>
+          <w:rFonts w:ascii="Times New Roman" w:hAnsi="Times New Roman"/>
+        </w:rPr>
+        <w:t>.sha</w:t>
+      </w:r>
+      <w:proofErr w:type="spellEnd"/>
+      <w:r>
+        <w:rPr>
+          <w:rFonts w:ascii="Times New Roman" w:hAnsi="Times New Roman"/>
+        </w:rPr>
+        <w:t>&gt;</w:t>
+      </w:r>
+      <w:r>
+        <w:rPr>
+          <w:rFonts w:ascii="Times New Roman" w:hAnsi="Times New Roman"/>
+        </w:rPr>
+        <w:t xml:space="preserve"> file is required to </w:t>
+      </w:r>
+      <w:r>
+        <w:rPr>
+          <w:rFonts w:ascii="Times New Roman" w:hAnsi="Times New Roman"/>
+        </w:rPr>
+        <w:t xml:space="preserve">tell </w:t>
+      </w:r>
+      <w:r>
+        <w:rPr>
+          <w:rFonts w:ascii="Copperplate Gothic Light" w:hAnsi="Copperplate Gothic Light"/>
+        </w:rPr>
+        <w:t>Nemesis</w:t>
+      </w:r>
+      <w:r>
+        <w:rPr>
+          <w:rFonts w:ascii="Times New Roman" w:hAnsi="Times New Roman"/>
+        </w:rPr>
+        <w:t xml:space="preserve"> what instrument </w:t>
+      </w:r>
+      <w:proofErr w:type="spellStart"/>
+      <w:r>
+        <w:rPr>
+          <w:rFonts w:ascii="Times New Roman" w:hAnsi="Times New Roman"/>
+        </w:rPr>
+        <w:t>lineshape</w:t>
+      </w:r>
+      <w:proofErr w:type="spellEnd"/>
+      <w:r>
+        <w:rPr>
+          <w:rFonts w:ascii="Times New Roman" w:hAnsi="Times New Roman"/>
+        </w:rPr>
+        <w:t xml:space="preserve"> is required. The file contains a single line with a single integer: </w:t>
+      </w:r>
+      <w:r>
+        <w:rPr>
+          <w:rFonts w:ascii="Times New Roman" w:hAnsi="Times New Roman"/>
+        </w:rPr>
+        <w:t xml:space="preserve">0=square, 1=triangular, 2=Gaussian. </w:t>
+      </w:r>
+    </w:p>
+    <w:p>
+      <w:pPr>
+        <w:pStyle w:val="ListParagraph"/>
+        <w:numPr>
+          <w:ilvl w:val="0"/>
+          <w:numId w:val="44"/>
+        </w:numPr>
+        <w:jc w:val="both"/>
+        <w:rPr>
+          <w:rFonts w:ascii="Times New Roman" w:hAnsi="Times New Roman"/>
+        </w:rPr>
+      </w:pPr>
+      <w:r>
+        <w:rPr>
+          <w:rFonts w:ascii="Times New Roman" w:hAnsi="Times New Roman"/>
+        </w:rPr>
+        <w:t xml:space="preserve">A </w:t>
+      </w:r>
+      <w:r>
+        <w:rPr>
+          <w:rFonts w:ascii="Times New Roman" w:hAnsi="Times New Roman"/>
+        </w:rPr>
+        <w:t>&lt;</w:t>
+      </w:r>
+      <w:proofErr w:type="spellStart"/>
+      <w:r>
+        <w:rPr>
+          <w:rFonts w:ascii="Times New Roman" w:hAnsi="Times New Roman"/>
+        </w:rPr>
+        <w:t>runname.key</w:t>
+      </w:r>
+      <w:proofErr w:type="spellEnd"/>
+      <w:r>
+        <w:rPr>
+          <w:rFonts w:ascii="Times New Roman" w:hAnsi="Times New Roman"/>
+        </w:rPr>
+        <w:t>&gt;</w:t>
+      </w:r>
+      <w:r>
+        <w:rPr>
+          <w:rFonts w:ascii="Times New Roman" w:hAnsi="Times New Roman"/>
+        </w:rPr>
+        <w:t xml:space="preserve"> file is required which is a </w:t>
+      </w:r>
+      <w:r>
+        <w:rPr>
+          <w:rFonts w:ascii="Times New Roman" w:hAnsi="Times New Roman"/>
+        </w:rPr>
+        <w:t>l</w:t>
+      </w:r>
+      <w:r>
+        <w:rPr>
+          <w:rFonts w:ascii="Times New Roman" w:hAnsi="Times New Roman"/>
+        </w:rPr>
+        <w:t xml:space="preserve">ine data .key file </w:t>
+      </w:r>
+      <w:r>
+        <w:rPr>
+          <w:rFonts w:ascii="Times New Roman" w:hAnsi="Times New Roman"/>
+        </w:rPr>
+        <w:t xml:space="preserve">as used for </w:t>
+      </w:r>
+      <w:proofErr w:type="spellStart"/>
+      <w:r>
+        <w:rPr>
+          <w:rFonts w:ascii="Copperplate Gothic Light" w:hAnsi="Copperplate Gothic Light"/>
+        </w:rPr>
+        <w:t>Radtrans</w:t>
+      </w:r>
+      <w:proofErr w:type="spellEnd"/>
+      <w:r>
+        <w:rPr>
+          <w:rFonts w:ascii="Times New Roman" w:hAnsi="Times New Roman"/>
+        </w:rPr>
+        <w:t xml:space="preserve"> LBL calculations, which</w:t>
+      </w:r>
+      <w:r>
+        <w:rPr>
+          <w:rFonts w:ascii="Times New Roman" w:hAnsi="Times New Roman"/>
+        </w:rPr>
+        <w:t xml:space="preserve"> specifies</w:t>
+      </w:r>
+      <w:r>
+        <w:rPr>
+          <w:rFonts w:ascii="Times New Roman" w:hAnsi="Times New Roman"/>
+        </w:rPr>
+        <w:t xml:space="preserve"> which line database is to be used and which gas information files. The contents of this file are described in the </w:t>
+      </w:r>
+      <w:proofErr w:type="spellStart"/>
+      <w:r>
+        <w:rPr>
+          <w:rFonts w:ascii="Copperplate Gothic Light" w:hAnsi="Copperplate Gothic Light"/>
+        </w:rPr>
+        <w:t>Radtrans</w:t>
+      </w:r>
+      <w:proofErr w:type="spellEnd"/>
+      <w:r>
+        <w:rPr>
+          <w:rFonts w:ascii="Times New Roman" w:hAnsi="Times New Roman"/>
+        </w:rPr>
+        <w:t xml:space="preserve"> manual.</w:t>
+      </w:r>
+    </w:p>
+    <w:p>
+      <w:pPr>
+        <w:pStyle w:val="ListParagraph"/>
+        <w:numPr>
+          <w:ilvl w:val="0"/>
+          <w:numId w:val="44"/>
+        </w:numPr>
+        <w:jc w:val="both"/>
+        <w:rPr>
+          <w:rFonts w:ascii="Times New Roman" w:hAnsi="Times New Roman"/>
+        </w:rPr>
+      </w:pPr>
+      <w:r>
+        <w:rPr>
+          <w:rFonts w:ascii="Times New Roman" w:hAnsi="Times New Roman"/>
+        </w:rPr>
+        <w:t>Optionally a &lt;</w:t>
+      </w:r>
+      <w:proofErr w:type="spellStart"/>
+      <w:r>
+        <w:rPr>
+          <w:rFonts w:ascii="Times New Roman" w:hAnsi="Times New Roman"/>
+        </w:rPr>
+        <w:t>runname.pra</w:t>
+      </w:r>
+      <w:proofErr w:type="spellEnd"/>
+      <w:r>
+        <w:rPr>
+          <w:rFonts w:ascii="Times New Roman" w:hAnsi="Times New Roman"/>
+        </w:rPr>
+        <w:t xml:space="preserve">&gt; can be provided. If present, this file </w:t>
+      </w:r>
+      <w:proofErr w:type="gramStart"/>
+      <w:r>
+        <w:rPr>
+          <w:rFonts w:ascii="Times New Roman" w:hAnsi="Times New Roman"/>
+        </w:rPr>
+        <w:t>lists which line shape</w:t>
+      </w:r>
+      <w:proofErr w:type="gramEnd"/>
+      <w:r>
+        <w:rPr>
+          <w:rFonts w:ascii="Times New Roman" w:hAnsi="Times New Roman"/>
+        </w:rPr>
+        <w:t xml:space="preserve"> should be used for particular gases. If the file is absent then the Voigt </w:t>
+      </w:r>
+      <w:proofErr w:type="spellStart"/>
+      <w:r>
+        <w:rPr>
+          <w:rFonts w:ascii="Times New Roman" w:hAnsi="Times New Roman"/>
+        </w:rPr>
+        <w:t>lineshape</w:t>
+      </w:r>
+      <w:proofErr w:type="spellEnd"/>
+      <w:r>
+        <w:rPr>
+          <w:rFonts w:ascii="Times New Roman" w:hAnsi="Times New Roman"/>
+        </w:rPr>
+        <w:t xml:space="preserve"> is used for all gases. If present, the file contains one row for each gas to be modified containing ‘process ID ISO IPROC’, where ID, ISO are </w:t>
+      </w:r>
+      <w:proofErr w:type="spellStart"/>
+      <w:r>
+        <w:rPr>
+          <w:rFonts w:ascii="Copperplate Gothic Light" w:hAnsi="Copperplate Gothic Light"/>
+        </w:rPr>
+        <w:t>Radtrans</w:t>
+      </w:r>
+      <w:proofErr w:type="spellEnd"/>
+      <w:r>
+        <w:rPr>
+          <w:rFonts w:ascii="Times New Roman" w:hAnsi="Times New Roman"/>
+        </w:rPr>
+        <w:t xml:space="preserve"> ID/Isotope numbers of the gas to be modified and IPROC is required </w:t>
+      </w:r>
+      <w:proofErr w:type="spellStart"/>
+      <w:r>
+        <w:rPr>
+          <w:rFonts w:ascii="Times New Roman" w:hAnsi="Times New Roman"/>
+        </w:rPr>
+        <w:t>lineshape</w:t>
+      </w:r>
+      <w:proofErr w:type="spellEnd"/>
+      <w:r>
+        <w:rPr>
+          <w:rFonts w:ascii="Times New Roman" w:hAnsi="Times New Roman"/>
+        </w:rPr>
+        <w:t xml:space="preserve">. Allowed values of IPROC are listed in the </w:t>
+      </w:r>
+      <w:proofErr w:type="spellStart"/>
+      <w:r>
+        <w:rPr>
+          <w:rFonts w:ascii="Copperplate Gothic Light" w:hAnsi="Copperplate Gothic Light"/>
+        </w:rPr>
+        <w:t>Radtrans</w:t>
+      </w:r>
+      <w:proofErr w:type="spellEnd"/>
+      <w:r>
+        <w:rPr>
+          <w:rFonts w:ascii="Copperplate Gothic Light" w:hAnsi="Copperplate Gothic Light"/>
+        </w:rPr>
+        <w:t xml:space="preserve"> </w:t>
+      </w:r>
+      <w:r>
+        <w:rPr>
+          <w:rFonts w:ascii="Times New Roman" w:hAnsi="Times New Roman"/>
+        </w:rPr>
+        <w:t>manual</w:t>
+      </w:r>
+      <w:r>
+        <w:rPr>
+          <w:rFonts w:ascii="Times New Roman" w:hAnsi="Times New Roman"/>
+        </w:rPr>
+        <w:t>.</w:t>
+      </w:r>
+    </w:p>
+    <w:p>
+      <w:pPr>
+        <w:pStyle w:val="ListParagraph"/>
+        <w:jc w:val="both"/>
+        <w:rPr>
+          <w:rFonts w:ascii="Times New Roman" w:hAnsi="Times New Roman"/>
+        </w:rPr>
+      </w:pPr>
+    </w:p>
+    <w:p>
+      <w:pPr>
         <w:jc w:val="both"/>
         <w:outlineLvl w:val="0"/>
         <w:rPr>
@@ -21698,12 +22439,19 @@
         <w:rPr>
           <w:rFonts w:ascii="Times New Roman" w:hAnsi="Times New Roman"/>
         </w:rPr>
-        <w:t xml:space="preserve"> (please contact P. Irwin for details on how to access the files). Please see the </w:t>
-      </w:r>
-      <w:proofErr w:type="spellStart"/>
-      <w:r>
-        <w:rPr>
-          <w:rFonts w:ascii="Times New Roman" w:hAnsi="Times New Roman"/>
+        <w:t xml:space="preserve"> (please contact P. Irwin for </w:t>
+      </w:r>
+      <w:r>
+        <w:rPr>
+          <w:rFonts w:ascii="Times New Roman" w:hAnsi="Times New Roman"/>
+        </w:rPr>
+        <w:lastRenderedPageBreak/>
+        <w:t xml:space="preserve">details on how to access the files). Please see the </w:t>
+      </w:r>
+      <w:proofErr w:type="spellStart"/>
+      <w:r>
+        <w:rPr>
+          <w:rFonts w:ascii="Copperplate Gothic Light" w:hAnsi="Copperplate Gothic Light"/>
         </w:rPr>
         <w:t>Radtrans</w:t>
       </w:r>
@@ -22147,88 +22895,93 @@
         <w:rPr>
           <w:rFonts w:ascii="Times New Roman" w:hAnsi="Times New Roman"/>
         </w:rPr>
-        <w:t xml:space="preserve"> is specifically designed for limb calculations. The atmosphere is split into the same number of layers, NLAYER, as before, but only once and from the specified </w:t>
-      </w:r>
-      <w:r>
-        <w:rPr>
-          <w:rFonts w:ascii="Times New Roman" w:hAnsi="Times New Roman"/>
+        <w:t xml:space="preserve"> is specifically designed for limb calculations. The atmosphere is split into the same number of layers, NLAYER, as before, but only once and from the specified lowest altitude. Limb paths are then calculated through these layers with 2 </w:t>
+      </w:r>
+      <w:r>
+        <w:rPr>
+          <w:rFonts w:ascii="Times New Roman" w:hAnsi="Times New Roman"/>
+        </w:rPr>
+        <w:sym w:font="Symbol" w:char="F0B4"/>
+      </w:r>
+      <w:r>
+        <w:rPr>
+          <w:rFonts w:ascii="Times New Roman" w:hAnsi="Times New Roman"/>
+        </w:rPr>
+        <w:t xml:space="preserve"> NLAYER layers included in the lowest path and 2 layers in the top path. The transmissions through these layers are then calculated once and then interpolated to the actual tangent altitude required. For a single limb calculation, you should used </w:t>
+      </w:r>
+      <w:r>
+        <w:rPr>
+          <w:rFonts w:ascii="Copperplate Gothic Light" w:hAnsi="Copperplate Gothic Light"/>
+        </w:rPr>
+        <w:t>Nemesis</w:t>
+      </w:r>
+      <w:r>
+        <w:rPr>
+          <w:rFonts w:ascii="Times New Roman" w:hAnsi="Times New Roman"/>
+        </w:rPr>
+        <w:t>, but</w:t>
+      </w:r>
+      <w:r>
+        <w:rPr>
+          <w:rFonts w:ascii="Times New Roman" w:hAnsi="Times New Roman"/>
+        </w:rPr>
+        <w:t xml:space="preserve"> for multiple tangent heights through the same atmosphere, </w:t>
+      </w:r>
+      <w:proofErr w:type="spellStart"/>
+      <w:r>
+        <w:rPr>
+          <w:rFonts w:ascii="Copperplate Gothic Light" w:hAnsi="Copperplate Gothic Light"/>
+        </w:rPr>
+        <w:t>NemesisL</w:t>
+      </w:r>
+      <w:proofErr w:type="spellEnd"/>
+      <w:r>
+        <w:rPr>
+          <w:rFonts w:ascii="Times New Roman" w:hAnsi="Times New Roman"/>
+        </w:rPr>
+        <w:t xml:space="preserve"> is much faster and not significantly less accurate.</w:t>
+      </w:r>
+      <w:r>
+        <w:rPr>
+          <w:rFonts w:ascii="Times New Roman" w:hAnsi="Times New Roman"/>
+        </w:rPr>
+        <w:t xml:space="preserve"> </w:t>
+      </w:r>
+    </w:p>
+    <w:p>
+      <w:pPr>
+        <w:jc w:val="both"/>
+        <w:rPr>
+          <w:rFonts w:ascii="Times New Roman" w:hAnsi="Times New Roman"/>
+        </w:rPr>
+      </w:pPr>
+    </w:p>
+    <w:p>
+      <w:pPr>
+        <w:jc w:val="both"/>
+        <w:rPr>
+          <w:rFonts w:ascii="Times New Roman" w:hAnsi="Times New Roman"/>
+          <w:b/>
+        </w:rPr>
+      </w:pPr>
+      <w:bookmarkStart w:id="0" w:name="_GoBack"/>
+    </w:p>
+    <w:bookmarkEnd w:id="0"/>
+    <w:p>
+      <w:pPr>
+        <w:jc w:val="both"/>
+        <w:outlineLvl w:val="1"/>
+        <w:rPr>
+          <w:rFonts w:ascii="Times New Roman" w:hAnsi="Times New Roman"/>
+          <w:b/>
+        </w:rPr>
+      </w:pPr>
+      <w:r>
+        <w:rPr>
+          <w:rFonts w:ascii="Times New Roman" w:hAnsi="Times New Roman"/>
+          <w:b/>
         </w:rPr>
         <w:lastRenderedPageBreak/>
-        <w:t xml:space="preserve">lowest altitude. Limb paths are then calculated through these layers with 2 </w:t>
-      </w:r>
-      <w:r>
-        <w:rPr>
-          <w:rFonts w:ascii="Times New Roman" w:hAnsi="Times New Roman"/>
-        </w:rPr>
-        <w:sym w:font="Symbol" w:char="F0B4"/>
-      </w:r>
-      <w:r>
-        <w:rPr>
-          <w:rFonts w:ascii="Times New Roman" w:hAnsi="Times New Roman"/>
-        </w:rPr>
-        <w:t xml:space="preserve"> NLAYER layers included in the lowest path and 2 layers in the top path. The transmissions through these layers are then calculated once and then interpolated to the actual tangent altitude required. For a single limb calculation, you should used </w:t>
-      </w:r>
-      <w:r>
-        <w:rPr>
-          <w:rFonts w:ascii="Copperplate Gothic Light" w:hAnsi="Copperplate Gothic Light"/>
-        </w:rPr>
-        <w:t>Nemesis</w:t>
-      </w:r>
-      <w:r>
-        <w:rPr>
-          <w:rFonts w:ascii="Times New Roman" w:hAnsi="Times New Roman"/>
-        </w:rPr>
-        <w:t>, but</w:t>
-      </w:r>
-      <w:r>
-        <w:rPr>
-          <w:rFonts w:ascii="Times New Roman" w:hAnsi="Times New Roman"/>
-        </w:rPr>
-        <w:t xml:space="preserve"> for multiple tangent heights through the same atmosphere, </w:t>
-      </w:r>
-      <w:proofErr w:type="spellStart"/>
-      <w:r>
-        <w:rPr>
-          <w:rFonts w:ascii="Copperplate Gothic Light" w:hAnsi="Copperplate Gothic Light"/>
-        </w:rPr>
-        <w:t>NemesisL</w:t>
-      </w:r>
-      <w:proofErr w:type="spellEnd"/>
-      <w:r>
-        <w:rPr>
-          <w:rFonts w:ascii="Times New Roman" w:hAnsi="Times New Roman"/>
-        </w:rPr>
-        <w:t xml:space="preserve"> is much faster and not significantly less accurate.</w:t>
-      </w:r>
-      <w:r>
-        <w:rPr>
-          <w:rFonts w:ascii="Times New Roman" w:hAnsi="Times New Roman"/>
-        </w:rPr>
-        <w:t xml:space="preserve"> </w:t>
-      </w:r>
-    </w:p>
-    <w:p>
-      <w:pPr>
-        <w:jc w:val="both"/>
-        <w:rPr>
-          <w:rFonts w:ascii="Times New Roman" w:hAnsi="Times New Roman"/>
-        </w:rPr>
-      </w:pPr>
-    </w:p>
-    <w:p>
-      <w:pPr>
-        <w:jc w:val="both"/>
-        <w:outlineLvl w:val="1"/>
-        <w:rPr>
-          <w:rFonts w:ascii="Times New Roman" w:hAnsi="Times New Roman"/>
-          <w:b/>
-        </w:rPr>
-      </w:pPr>
-      <w:r>
-        <w:rPr>
-          <w:rFonts w:ascii="Times New Roman" w:hAnsi="Times New Roman"/>
-          <w:b/>
-        </w:rPr>
         <w:t>8.2</w:t>
       </w:r>
       <w:r>
@@ -22945,32 +23698,6 @@
         </w:rPr>
         <w:t>, the presented solutions were probably not quite converged if this behaviour was present.</w:t>
       </w:r>
-    </w:p>
-    <w:p>
-      <w:pPr>
-        <w:jc w:val="both"/>
-        <w:rPr>
-          <w:rFonts w:ascii="Times New Roman" w:hAnsi="Times New Roman"/>
-        </w:rPr>
-      </w:pPr>
-    </w:p>
-    <w:p>
-      <w:pPr>
-        <w:jc w:val="both"/>
-        <w:rPr>
-          <w:rFonts w:ascii="Times New Roman" w:hAnsi="Times New Roman"/>
-          <w:b/>
-        </w:rPr>
-      </w:pPr>
-    </w:p>
-    <w:p>
-      <w:pPr>
-        <w:jc w:val="both"/>
-        <w:rPr>
-          <w:rFonts w:ascii="Times New Roman" w:hAnsi="Times New Roman"/>
-          <w:b/>
-        </w:rPr>
-      </w:pPr>
     </w:p>
     <w:p>
       <w:pPr>
@@ -23144,7 +23871,7 @@
             <v:path o:extrusionok="f" gradientshapeok="t" o:connecttype="rect"/>
             <o:lock v:ext="edit" aspectratio="t"/>
           </v:shapetype>
-          <v:shape id="_x0000_i1026" type="#_x0000_t75" style="width:281.75pt;height:22.95pt" fillcolor="window">
+          <v:shape id="_x0000_i1026" type="#_x0000_t75" style="width:282pt;height:23pt" fillcolor="window">
             <v:imagedata r:id="rId14" o:title=""/>
           </v:shape>
         </w:pict>
@@ -23319,7 +24046,7 @@
           <w:position w:val="-18"/>
         </w:rPr>
         <w:pict w14:anchorId="34C00A39">
-          <v:shape id="_x0000_i1027" type="#_x0000_t75" style="width:286.95pt;height:26.1pt" fillcolor="window">
+          <v:shape id="_x0000_i1027" type="#_x0000_t75" style="width:287pt;height:26pt" fillcolor="window">
             <v:imagedata r:id="rId15" o:title=""/>
           </v:shape>
         </w:pict>
@@ -23351,7 +24078,7 @@
           <w:position w:val="-12"/>
         </w:rPr>
         <w:pict w14:anchorId="465507D2">
-          <v:shape id="_x0000_i1028" type="#_x0000_t75" style="width:13.55pt;height:19.85pt">
+          <v:shape id="_x0000_i1028" type="#_x0000_t75" style="width:14pt;height:20pt">
             <v:imagedata r:id="rId16" o:title=""/>
           </v:shape>
         </w:pict>
@@ -23501,7 +24228,7 @@
           <w:position w:val="-16"/>
         </w:rPr>
         <w:pict w14:anchorId="4719D855">
-          <v:shape id="_x0000_i1029" type="#_x0000_t75" style="width:101.2pt;height:22.95pt">
+          <v:shape id="_x0000_i1029" type="#_x0000_t75" style="width:101pt;height:23pt">
             <v:imagedata r:id="rId17" o:title=""/>
           </v:shape>
         </w:pict>
@@ -23601,7 +24328,7 @@
           <w:position w:val="-16"/>
         </w:rPr>
         <w:pict w14:anchorId="458D14F0">
-          <v:shape id="_x0000_i1030" type="#_x0000_t75" style="width:242.1pt;height:22.95pt" fillcolor="window">
+          <v:shape id="_x0000_i1030" type="#_x0000_t75" style="width:242pt;height:23pt" fillcolor="window">
             <v:imagedata r:id="rId18" o:title=""/>
           </v:shape>
         </w:pict>
@@ -23659,7 +24386,7 @@
           <w:position w:val="-16"/>
         </w:rPr>
         <w:pict w14:anchorId="50690FC8">
-          <v:shape id="_x0000_i1031" type="#_x0000_t75" style="width:196.15pt;height:22.95pt" fillcolor="window">
+          <v:shape id="_x0000_i1031" type="#_x0000_t75" style="width:196pt;height:23pt" fillcolor="window">
             <v:imagedata r:id="rId19" o:title=""/>
           </v:shape>
         </w:pict>
@@ -23696,7 +24423,7 @@
           <w:position w:val="-12"/>
         </w:rPr>
         <w:pict w14:anchorId="698F4844">
-          <v:shape id="_x0000_i1032" type="#_x0000_t75" style="width:42.8pt;height:18.8pt" fillcolor="window">
+          <v:shape id="_x0000_i1032" type="#_x0000_t75" style="width:43pt;height:19pt" fillcolor="window">
             <v:imagedata r:id="rId20" o:title=""/>
           </v:shape>
         </w:pict>
@@ -23769,7 +24496,7 @@
           <w:position w:val="-12"/>
         </w:rPr>
         <w:pict w14:anchorId="38D44606">
-          <v:shape id="_x0000_i1033" type="#_x0000_t75" style="width:42.8pt;height:18.8pt" fillcolor="window">
+          <v:shape id="_x0000_i1033" type="#_x0000_t75" style="width:43pt;height:19pt" fillcolor="window">
             <v:imagedata r:id="rId21" o:title=""/>
           </v:shape>
         </w:pict>
@@ -24164,42 +24891,6 @@
     <w:p>
       <w:pPr>
         <w:jc w:val="both"/>
-        <w:rPr>
-          <w:rFonts w:ascii="Times New Roman" w:hAnsi="Times New Roman"/>
-          <w:b/>
-        </w:rPr>
-      </w:pPr>
-    </w:p>
-    <w:p>
-      <w:pPr>
-        <w:jc w:val="both"/>
-        <w:rPr>
-          <w:rFonts w:ascii="Times New Roman" w:hAnsi="Times New Roman"/>
-          <w:b/>
-        </w:rPr>
-      </w:pPr>
-    </w:p>
-    <w:p>
-      <w:pPr>
-        <w:jc w:val="both"/>
-        <w:rPr>
-          <w:rFonts w:ascii="Times New Roman" w:hAnsi="Times New Roman"/>
-          <w:b/>
-        </w:rPr>
-      </w:pPr>
-    </w:p>
-    <w:p>
-      <w:pPr>
-        <w:jc w:val="both"/>
-        <w:rPr>
-          <w:rFonts w:ascii="Times New Roman" w:hAnsi="Times New Roman"/>
-          <w:b/>
-        </w:rPr>
-      </w:pPr>
-    </w:p>
-    <w:p>
-      <w:pPr>
-        <w:jc w:val="both"/>
         <w:outlineLvl w:val="1"/>
         <w:rPr>
           <w:rFonts w:ascii="Times New Roman" w:hAnsi="Times New Roman"/>
@@ -24255,7 +24946,7 @@
           <w:position w:val="-16"/>
         </w:rPr>
         <w:pict w14:anchorId="428F2E8B">
-          <v:shape id="_x0000_i1034" type="#_x0000_t75" style="width:281.75pt;height:22.95pt" fillcolor="window">
+          <v:shape id="_x0000_i1034" type="#_x0000_t75" style="width:282pt;height:23pt" fillcolor="window">
             <v:imagedata r:id="rId22" o:title=""/>
           </v:shape>
         </w:pict>
@@ -24293,7 +24984,7 @@
           <w:position w:val="-14"/>
         </w:rPr>
         <w:pict w14:anchorId="09F96696">
-          <v:shape id="_x0000_i1035" type="#_x0000_t75" style="width:185.75pt;height:19.85pt" fillcolor="window">
+          <v:shape id="_x0000_i1035" type="#_x0000_t75" style="width:186pt;height:20pt" fillcolor="window">
             <v:imagedata r:id="rId23" o:title=""/>
           </v:shape>
         </w:pict>
@@ -24316,7 +25007,6 @@
         <w:rPr>
           <w:rFonts w:ascii="Times New Roman" w:hAnsi="Times New Roman"/>
         </w:rPr>
-        <w:lastRenderedPageBreak/>
         <w:t xml:space="preserve">where </w:t>
       </w:r>
       <w:r>
@@ -24368,7 +25058,7 @@
           <w:position w:val="-12"/>
         </w:rPr>
         <w:pict w14:anchorId="3FE14509">
-          <v:shape id="_x0000_i1036" type="#_x0000_t75" style="width:31.3pt;height:18.8pt" fillcolor="window">
+          <v:shape id="_x0000_i1036" type="#_x0000_t75" style="width:31pt;height:19pt" fillcolor="window">
             <v:imagedata r:id="rId24" o:title=""/>
           </v:shape>
         </w:pict>
@@ -24388,6 +25078,7 @@
         <w:pStyle w:val="Equation"/>
       </w:pPr>
       <w:r>
+        <w:lastRenderedPageBreak/>
         <w:tab/>
       </w:r>
       <w:r>
@@ -24395,7 +25086,7 @@
           <w:position w:val="-16"/>
         </w:rPr>
         <w:pict w14:anchorId="40223B1E">
-          <v:shape id="_x0000_i1037" type="#_x0000_t75" style="width:138.8pt;height:22.95pt" fillcolor="window">
+          <v:shape id="_x0000_i1037" type="#_x0000_t75" style="width:139pt;height:23pt" fillcolor="window">
             <v:imagedata r:id="rId25" o:title=""/>
           </v:shape>
         </w:pict>
@@ -24431,7 +25122,7 @@
           <w:position w:val="-16"/>
         </w:rPr>
         <w:pict w14:anchorId="7C42C75C">
-          <v:shape id="_x0000_i1038" type="#_x0000_t75" style="width:148.15pt;height:22.95pt" fillcolor="window">
+          <v:shape id="_x0000_i1038" type="#_x0000_t75" style="width:148pt;height:23pt" fillcolor="window">
             <v:imagedata r:id="rId26" o:title=""/>
           </v:shape>
         </w:pict>
@@ -24468,7 +25159,7 @@
           <w:position w:val="-12"/>
         </w:rPr>
         <w:pict w14:anchorId="28E70FFB">
-          <v:shape id="_x0000_i1039" type="#_x0000_t75" style="width:18.8pt;height:18.8pt" fillcolor="window">
+          <v:shape id="_x0000_i1039" type="#_x0000_t75" style="width:19pt;height:19pt" fillcolor="window">
             <v:imagedata r:id="rId27" o:title=""/>
           </v:shape>
         </w:pict>
@@ -24776,7 +25467,7 @@
         <w:rFonts w:ascii="Times New Roman" w:hAnsi="Times New Roman"/>
         <w:noProof/>
       </w:rPr>
-      <w:t>19</w:t>
+      <w:t>23</w:t>
     </w:r>
     <w:r>
       <w:rPr>
@@ -26576,6 +27267,92 @@
     </w:lvl>
   </w:abstractNum>
   <w:abstractNum w:abstractNumId="24">
+    <w:nsid w:val="2D8F7505"/>
+    <w:multiLevelType w:val="hybridMultilevel"/>
+    <w:tmpl w:val="01DA60C4"/>
+    <w:lvl w:ilvl="0" w:tplc="0409000F">
+      <w:start w:val="1"/>
+      <w:numFmt w:val="decimal"/>
+      <w:lvlText w:val="%1."/>
+      <w:lvlJc w:val="left"/>
+      <w:pPr>
+        <w:ind w:left="720" w:hanging="360"/>
+      </w:pPr>
+    </w:lvl>
+    <w:lvl w:ilvl="1" w:tplc="04090019" w:tentative="1">
+      <w:start w:val="1"/>
+      <w:numFmt w:val="lowerLetter"/>
+      <w:lvlText w:val="%2."/>
+      <w:lvlJc w:val="left"/>
+      <w:pPr>
+        <w:ind w:left="1440" w:hanging="360"/>
+      </w:pPr>
+    </w:lvl>
+    <w:lvl w:ilvl="2" w:tplc="0409001B" w:tentative="1">
+      <w:start w:val="1"/>
+      <w:numFmt w:val="lowerRoman"/>
+      <w:lvlText w:val="%3."/>
+      <w:lvlJc w:val="right"/>
+      <w:pPr>
+        <w:ind w:left="2160" w:hanging="180"/>
+      </w:pPr>
+    </w:lvl>
+    <w:lvl w:ilvl="3" w:tplc="0409000F" w:tentative="1">
+      <w:start w:val="1"/>
+      <w:numFmt w:val="decimal"/>
+      <w:lvlText w:val="%4."/>
+      <w:lvlJc w:val="left"/>
+      <w:pPr>
+        <w:ind w:left="2880" w:hanging="360"/>
+      </w:pPr>
+    </w:lvl>
+    <w:lvl w:ilvl="4" w:tplc="04090019" w:tentative="1">
+      <w:start w:val="1"/>
+      <w:numFmt w:val="lowerLetter"/>
+      <w:lvlText w:val="%5."/>
+      <w:lvlJc w:val="left"/>
+      <w:pPr>
+        <w:ind w:left="3600" w:hanging="360"/>
+      </w:pPr>
+    </w:lvl>
+    <w:lvl w:ilvl="5" w:tplc="0409001B" w:tentative="1">
+      <w:start w:val="1"/>
+      <w:numFmt w:val="lowerRoman"/>
+      <w:lvlText w:val="%6."/>
+      <w:lvlJc w:val="right"/>
+      <w:pPr>
+        <w:ind w:left="4320" w:hanging="180"/>
+      </w:pPr>
+    </w:lvl>
+    <w:lvl w:ilvl="6" w:tplc="0409000F" w:tentative="1">
+      <w:start w:val="1"/>
+      <w:numFmt w:val="decimal"/>
+      <w:lvlText w:val="%7."/>
+      <w:lvlJc w:val="left"/>
+      <w:pPr>
+        <w:ind w:left="5040" w:hanging="360"/>
+      </w:pPr>
+    </w:lvl>
+    <w:lvl w:ilvl="7" w:tplc="04090019" w:tentative="1">
+      <w:start w:val="1"/>
+      <w:numFmt w:val="lowerLetter"/>
+      <w:lvlText w:val="%8."/>
+      <w:lvlJc w:val="left"/>
+      <w:pPr>
+        <w:ind w:left="5760" w:hanging="360"/>
+      </w:pPr>
+    </w:lvl>
+    <w:lvl w:ilvl="8" w:tplc="0409001B" w:tentative="1">
+      <w:start w:val="1"/>
+      <w:numFmt w:val="lowerRoman"/>
+      <w:lvlText w:val="%9."/>
+      <w:lvlJc w:val="right"/>
+      <w:pPr>
+        <w:ind w:left="6480" w:hanging="180"/>
+      </w:pPr>
+    </w:lvl>
+  </w:abstractNum>
+  <w:abstractNum w:abstractNumId="25">
     <w:nsid w:val="2F384515"/>
     <w:multiLevelType w:val="hybridMultilevel"/>
     <w:tmpl w:val="0B5E68A0"/>
@@ -26715,7 +27492,7 @@
       </w:rPr>
     </w:lvl>
   </w:abstractNum>
-  <w:abstractNum w:abstractNumId="25">
+  <w:abstractNum w:abstractNumId="26">
     <w:nsid w:val="368A11E2"/>
     <w:multiLevelType w:val="singleLevel"/>
     <w:tmpl w:val="0C09000F"/>
@@ -26732,7 +27509,7 @@
       </w:pPr>
     </w:lvl>
   </w:abstractNum>
-  <w:abstractNum w:abstractNumId="26">
+  <w:abstractNum w:abstractNumId="27">
     <w:nsid w:val="377E261F"/>
     <w:multiLevelType w:val="hybridMultilevel"/>
     <w:tmpl w:val="3CA0542E"/>
@@ -26845,7 +27622,7 @@
       </w:pPr>
     </w:lvl>
   </w:abstractNum>
-  <w:abstractNum w:abstractNumId="27">
+  <w:abstractNum w:abstractNumId="28">
     <w:nsid w:val="39E370D2"/>
     <w:multiLevelType w:val="hybridMultilevel"/>
     <w:tmpl w:val="C14885AE"/>
@@ -26934,7 +27711,7 @@
       </w:pPr>
     </w:lvl>
   </w:abstractNum>
-  <w:abstractNum w:abstractNumId="28">
+  <w:abstractNum w:abstractNumId="29">
     <w:nsid w:val="3B6729CC"/>
     <w:multiLevelType w:val="hybridMultilevel"/>
     <w:tmpl w:val="4ADA1838"/>
@@ -27047,7 +27824,7 @@
       </w:pPr>
     </w:lvl>
   </w:abstractNum>
-  <w:abstractNum w:abstractNumId="29">
+  <w:abstractNum w:abstractNumId="30">
     <w:nsid w:val="408D2CCA"/>
     <w:multiLevelType w:val="hybridMultilevel"/>
     <w:tmpl w:val="D506F95E"/>
@@ -27160,7 +27937,7 @@
       </w:pPr>
     </w:lvl>
   </w:abstractNum>
-  <w:abstractNum w:abstractNumId="30">
+  <w:abstractNum w:abstractNumId="31">
     <w:nsid w:val="47E01C26"/>
     <w:multiLevelType w:val="hybridMultilevel"/>
     <w:tmpl w:val="1B805E58"/>
@@ -27276,7 +28053,7 @@
       </w:pPr>
     </w:lvl>
   </w:abstractNum>
-  <w:abstractNum w:abstractNumId="31">
+  <w:abstractNum w:abstractNumId="32">
     <w:nsid w:val="4CE5234E"/>
     <w:multiLevelType w:val="hybridMultilevel"/>
     <w:tmpl w:val="436E5FF6"/>
@@ -27416,7 +28193,7 @@
       </w:rPr>
     </w:lvl>
   </w:abstractNum>
-  <w:abstractNum w:abstractNumId="32">
+  <w:abstractNum w:abstractNumId="33">
     <w:nsid w:val="6628566E"/>
     <w:multiLevelType w:val="hybridMultilevel"/>
     <w:tmpl w:val="5E94B2C6"/>
@@ -27531,7 +28308,7 @@
       </w:pPr>
     </w:lvl>
   </w:abstractNum>
-  <w:abstractNum w:abstractNumId="33">
+  <w:abstractNum w:abstractNumId="34">
     <w:nsid w:val="69541612"/>
     <w:multiLevelType w:val="hybridMultilevel"/>
     <w:tmpl w:val="41805D54"/>
@@ -27646,7 +28423,7 @@
       </w:pPr>
     </w:lvl>
   </w:abstractNum>
-  <w:abstractNum w:abstractNumId="34">
+  <w:abstractNum w:abstractNumId="35">
     <w:nsid w:val="72B435A1"/>
     <w:multiLevelType w:val="hybridMultilevel"/>
     <w:tmpl w:val="543E4CF4"/>
@@ -27762,7 +28539,7 @@
       </w:pPr>
     </w:lvl>
   </w:abstractNum>
-  <w:abstractNum w:abstractNumId="35">
+  <w:abstractNum w:abstractNumId="36">
     <w:nsid w:val="79754197"/>
     <w:multiLevelType w:val="hybridMultilevel"/>
     <w:tmpl w:val="60B8D8B4"/>
@@ -28011,7 +28788,7 @@
     </w:lvlOverride>
   </w:num>
   <w:num w:numId="9">
-    <w:abstractNumId w:val="25"/>
+    <w:abstractNumId w:val="26"/>
   </w:num>
   <w:num w:numId="10">
     <w:abstractNumId w:val="9"/>
@@ -28047,16 +28824,16 @@
     <w:abstractNumId w:val="16"/>
   </w:num>
   <w:num w:numId="21">
-    <w:abstractNumId w:val="31"/>
+    <w:abstractNumId w:val="32"/>
   </w:num>
   <w:num w:numId="22">
-    <w:abstractNumId w:val="24"/>
+    <w:abstractNumId w:val="25"/>
   </w:num>
   <w:num w:numId="23">
-    <w:abstractNumId w:val="35"/>
+    <w:abstractNumId w:val="36"/>
   </w:num>
   <w:num w:numId="24">
-    <w:abstractNumId w:val="28"/>
+    <w:abstractNumId w:val="29"/>
   </w:num>
   <w:num w:numId="25">
     <w:abstractNumId w:val="17"/>
@@ -28065,16 +28842,16 @@
     <w:abstractNumId w:val="19"/>
   </w:num>
   <w:num w:numId="27">
-    <w:abstractNumId w:val="26"/>
+    <w:abstractNumId w:val="27"/>
   </w:num>
   <w:num w:numId="28">
     <w:abstractNumId w:val="14"/>
   </w:num>
   <w:num w:numId="29">
-    <w:abstractNumId w:val="33"/>
+    <w:abstractNumId w:val="34"/>
   </w:num>
   <w:num w:numId="30">
-    <w:abstractNumId w:val="32"/>
+    <w:abstractNumId w:val="33"/>
   </w:num>
   <w:num w:numId="31">
     <w:abstractNumId w:val="11"/>
@@ -28083,7 +28860,7 @@
     <w:abstractNumId w:val="22"/>
   </w:num>
   <w:num w:numId="33">
-    <w:abstractNumId w:val="30"/>
+    <w:abstractNumId w:val="31"/>
   </w:num>
   <w:num w:numId="34">
     <w:abstractNumId w:val="10"/>
@@ -28104,16 +28881,19 @@
     <w:abstractNumId w:val="18"/>
   </w:num>
   <w:num w:numId="40">
-    <w:abstractNumId w:val="29"/>
+    <w:abstractNumId w:val="30"/>
   </w:num>
   <w:num w:numId="41">
     <w:abstractNumId w:val="20"/>
   </w:num>
   <w:num w:numId="42">
-    <w:abstractNumId w:val="34"/>
+    <w:abstractNumId w:val="35"/>
   </w:num>
   <w:num w:numId="43">
-    <w:abstractNumId w:val="27"/>
+    <w:abstractNumId w:val="28"/>
+  </w:num>
+  <w:num w:numId="44">
+    <w:abstractNumId w:val="24"/>
   </w:num>
 </w:numbering>
 </file>
@@ -30792,7 +31572,7 @@
 </file>
 
 <file path=customXml/itemProps1.xml><?xml version="1.0" encoding="utf-8"?>
-<ds:datastoreItem xmlns:ds="http://schemas.openxmlformats.org/officeDocument/2006/customXml" ds:itemID="{1BDB2B73-AED2-8240-88A8-FFCBDCF2B6E2}">
+<ds:datastoreItem xmlns:ds="http://schemas.openxmlformats.org/officeDocument/2006/customXml" ds:itemID="{7F0BC35C-CE6B-3843-9AF1-F718BE6CA82E}">
   <ds:schemaRefs>
     <ds:schemaRef ds:uri="http://schemas.openxmlformats.org/officeDocument/2006/bibliography"/>
   </ds:schemaRefs>

</xml_diff>

<commit_message>
Added directory location of Oxford k-table store.
git-svn-id: https://scm.physics.ox.ac.uk/svn/radtrancode/trunk@238 4dc0e162-f54d-4b9e-8a18-81c7a7f2ddce
</commit_message>
<xml_diff>
--- a/manuals/Nemesis_B1.docx
+++ b/manuals/Nemesis_B1.docx
@@ -3626,22 +3626,6 @@
     </w:p>
     <w:p>
       <w:pPr>
-        <w:rPr>
-          <w:rFonts w:ascii="Times New Roman" w:hAnsi="Times New Roman"/>
-          <w:b/>
-        </w:rPr>
-      </w:pPr>
-    </w:p>
-    <w:p>
-      <w:pPr>
-        <w:rPr>
-          <w:rFonts w:ascii="Times New Roman" w:hAnsi="Times New Roman"/>
-          <w:b/>
-        </w:rPr>
-      </w:pPr>
-    </w:p>
-    <w:p>
-      <w:pPr>
         <w:tabs>
           <w:tab w:val="right" w:pos="7920"/>
         </w:tabs>
@@ -4779,12 +4763,6 @@
           <w:b/>
         </w:rPr>
         <w:tab/>
-      </w:r>
-      <w:r>
-        <w:rPr>
-          <w:rFonts w:ascii="Times New Roman" w:hAnsi="Times New Roman"/>
-          <w:b/>
-        </w:rPr>
         <w:t>Running Nemesis in LBL mode</w:t>
       </w:r>
       <w:r>
@@ -5428,7 +5406,7 @@
     <w:p>
       <w:pPr>
         <w:tabs>
-          <w:tab w:val="left" w:pos="1134"/>
+          <w:tab w:val="left" w:pos="720"/>
           <w:tab w:val="left" w:pos="1843"/>
           <w:tab w:val="right" w:pos="7920"/>
         </w:tabs>
@@ -5437,19 +5415,31 @@
           <w:b/>
         </w:rPr>
       </w:pPr>
-    </w:p>
-    <w:p>
-      <w:pPr>
-        <w:tabs>
-          <w:tab w:val="left" w:pos="720"/>
-          <w:tab w:val="left" w:pos="1440"/>
-          <w:tab w:val="right" w:pos="7920"/>
-        </w:tabs>
-        <w:rPr>
-          <w:rFonts w:ascii="Times New Roman" w:hAnsi="Times New Roman"/>
-          <w:b/>
-        </w:rPr>
-      </w:pPr>
+      <w:r>
+        <w:rPr>
+          <w:rFonts w:ascii="Times New Roman" w:hAnsi="Times New Roman"/>
+          <w:b/>
+        </w:rPr>
+        <w:t>10.</w:t>
+      </w:r>
+      <w:r>
+        <w:rPr>
+          <w:rFonts w:ascii="Times New Roman" w:hAnsi="Times New Roman"/>
+          <w:b/>
+        </w:rPr>
+        <w:tab/>
+        <w:t>K-table location</w:t>
+      </w:r>
+      <w:r>
+        <w:rPr>
+          <w:rFonts w:ascii="Times New Roman" w:hAnsi="Times New Roman"/>
+          <w:b/>
+        </w:rPr>
+        <w:tab/>
+        <w:t>27</w:t>
+      </w:r>
+      <w:bookmarkStart w:id="0" w:name="_GoBack"/>
+      <w:bookmarkEnd w:id="0"/>
     </w:p>
     <w:p>
       <w:pPr>
@@ -22964,9 +22954,7 @@
           <w:b/>
         </w:rPr>
       </w:pPr>
-      <w:bookmarkStart w:id="0" w:name="_GoBack"/>
-    </w:p>
-    <w:bookmarkEnd w:id="0"/>
+    </w:p>
     <w:p>
       <w:pPr>
         <w:jc w:val="both"/>
@@ -23895,7 +23883,6 @@
         <w:rPr>
           <w:rFonts w:ascii="Times New Roman" w:hAnsi="Times New Roman"/>
         </w:rPr>
-        <w:lastRenderedPageBreak/>
         <w:t xml:space="preserve">where </w:t>
       </w:r>
       <w:r>
@@ -24515,7 +24502,6 @@
         <w:jc w:val="both"/>
       </w:pPr>
       <w:r>
-        <w:lastRenderedPageBreak/>
         <w:t xml:space="preserve">There are of course other ways of assessing the retrieval stability and the IDL code </w:t>
       </w:r>
       <w:r>
@@ -25078,7 +25064,6 @@
         <w:pStyle w:val="Equation"/>
       </w:pPr>
       <w:r>
-        <w:lastRenderedPageBreak/>
         <w:tab/>
       </w:r>
       <w:r>
@@ -25115,6 +25100,7 @@
         <w:pStyle w:val="Equation"/>
       </w:pPr>
       <w:r>
+        <w:lastRenderedPageBreak/>
         <w:tab/>
       </w:r>
       <w:r>
@@ -25230,11 +25216,7 @@
     </w:p>
     <w:p/>
     <w:p>
-      <w:pPr>
-        <w:rPr>
-          <w:rFonts w:ascii="Times New Roman" w:hAnsi="Times New Roman"/>
-        </w:rPr>
-      </w:pPr>
+      <w:proofErr w:type="gramStart"/>
       <w:r>
         <w:t xml:space="preserve">In version A7 onwards, the results of previous retrievals may be included (together with error) by incorporating them, appropriately, into </w:t>
       </w:r>
@@ -25253,9 +25235,112 @@
         </w:rPr>
         <w:t></w:t>
       </w:r>
+      <w:proofErr w:type="gramEnd"/>
       <w:r>
         <w:t>.</w:t>
       </w:r>
+    </w:p>
+    <w:p/>
+    <w:p>
+      <w:pPr>
+        <w:outlineLvl w:val="0"/>
+        <w:rPr>
+          <w:rFonts w:ascii="Times New Roman" w:hAnsi="Times New Roman"/>
+          <w:b/>
+        </w:rPr>
+      </w:pPr>
+      <w:r>
+        <w:rPr>
+          <w:rFonts w:ascii="Times New Roman" w:hAnsi="Times New Roman"/>
+          <w:b/>
+        </w:rPr>
+        <w:t>10. K-table location</w:t>
+      </w:r>
+    </w:p>
+    <w:p/>
+    <w:p>
+      <w:pPr>
+        <w:rPr>
+          <w:rFonts w:ascii="Times New Roman" w:hAnsi="Times New Roman"/>
+          <w:szCs w:val="24"/>
+        </w:rPr>
+      </w:pPr>
+      <w:r>
+        <w:t>To facilitate future research, an attempt has been made to co-locate k-tables generated for various projects by the Nemesis modelling community. This k-tables are not currently part of the Nemesis/</w:t>
+      </w:r>
+      <w:proofErr w:type="spellStart"/>
+      <w:r>
+        <w:t>Radtrans</w:t>
+      </w:r>
+      <w:proofErr w:type="spellEnd"/>
+      <w:r>
+        <w:t xml:space="preserve"> distribution, but for Oxford users, the k-tables may be </w:t>
+      </w:r>
+      <w:r>
+        <w:rPr>
+          <w:rFonts w:ascii="Times New Roman" w:hAnsi="Times New Roman"/>
+          <w:szCs w:val="24"/>
+        </w:rPr>
+        <w:t>found in</w:t>
+      </w:r>
+      <w:r>
+        <w:rPr>
+          <w:rFonts w:ascii="Times New Roman" w:hAnsi="Times New Roman"/>
+          <w:szCs w:val="24"/>
+        </w:rPr>
+        <w:t xml:space="preserve">: </w:t>
+      </w:r>
+      <w:r>
+        <w:rPr>
+          <w:rFonts w:ascii="Times New Roman" w:hAnsi="Times New Roman"/>
+          <w:szCs w:val="24"/>
+          <w:lang w:val="en-US"/>
+        </w:rPr>
+        <w:t>/home/</w:t>
+      </w:r>
+      <w:proofErr w:type="spellStart"/>
+      <w:r>
+        <w:rPr>
+          <w:rFonts w:ascii="Times New Roman" w:hAnsi="Times New Roman"/>
+          <w:szCs w:val="24"/>
+          <w:lang w:val="en-US"/>
+        </w:rPr>
+        <w:t>jupiter</w:t>
+      </w:r>
+      <w:proofErr w:type="spellEnd"/>
+      <w:r>
+        <w:rPr>
+          <w:rFonts w:ascii="Times New Roman" w:hAnsi="Times New Roman"/>
+          <w:szCs w:val="24"/>
+          <w:lang w:val="en-US"/>
+        </w:rPr>
+        <w:t>/plan2/</w:t>
+      </w:r>
+      <w:proofErr w:type="spellStart"/>
+      <w:r>
+        <w:rPr>
+          <w:rFonts w:ascii="Times New Roman" w:hAnsi="Times New Roman"/>
+          <w:szCs w:val="24"/>
+          <w:lang w:val="en-US"/>
+        </w:rPr>
+        <w:t>specdata</w:t>
+      </w:r>
+      <w:proofErr w:type="spellEnd"/>
+      <w:r>
+        <w:rPr>
+          <w:rFonts w:ascii="Times New Roman" w:hAnsi="Times New Roman"/>
+          <w:szCs w:val="24"/>
+          <w:lang w:val="en-US"/>
+        </w:rPr>
+        <w:t>.</w:t>
+      </w:r>
+    </w:p>
+    <w:p>
+      <w:pPr>
+        <w:rPr>
+          <w:sz w:val="20"/>
+        </w:rPr>
+      </w:pPr>
     </w:p>
     <w:sectPr>
       <w:headerReference w:type="default" r:id="rId28"/>
@@ -25467,7 +25552,7 @@
         <w:rFonts w:ascii="Times New Roman" w:hAnsi="Times New Roman"/>
         <w:noProof/>
       </w:rPr>
-      <w:t>23</w:t>
+      <w:t>1</w:t>
     </w:r>
     <w:r>
       <w:rPr>
@@ -31572,7 +31657,7 @@
 </file>
 
 <file path=customXml/itemProps1.xml><?xml version="1.0" encoding="utf-8"?>
-<ds:datastoreItem xmlns:ds="http://schemas.openxmlformats.org/officeDocument/2006/customXml" ds:itemID="{7F0BC35C-CE6B-3843-9AF1-F718BE6CA82E}">
+<ds:datastoreItem xmlns:ds="http://schemas.openxmlformats.org/officeDocument/2006/customXml" ds:itemID="{FD2586FF-2F40-DF47-B771-04C6E7906BC5}">
   <ds:schemaRefs>
     <ds:schemaRef ds:uri="http://schemas.openxmlformats.org/officeDocument/2006/bibliography"/>
   </ds:schemaRefs>

</xml_diff>

<commit_message>
Changes in manual to reflect actual use of emissivity for iscat=1 calculations.
git-svn-id: https://scm.physics.ox.ac.uk/svn/radtrancode/trunk@254 4dc0e162-f54d-4b9e-8a18-81c7a7f2ddce
</commit_message>
<xml_diff>
--- a/manuals/Nemesis_B1.docx
+++ b/manuals/Nemesis_B1.docx
@@ -8135,7 +8135,15 @@
         <w:rPr>
           <w:rFonts w:ascii="Times New Roman" w:hAnsi="Times New Roman"/>
         </w:rPr>
-        <w:t>a giant planet.</w:t>
+        <w:t xml:space="preserve">a giant planet and you’re not doing a scattering calculation. For multiple scattering (ISCAT=1) </w:t>
+      </w:r>
+      <w:bookmarkStart w:id="0" w:name="_GoBack"/>
+      <w:bookmarkEnd w:id="0"/>
+      <w:r>
+        <w:rPr>
+          <w:rFonts w:ascii="Times New Roman" w:hAnsi="Times New Roman"/>
+        </w:rPr>
+        <w:t>the emissivity is set to 1-albedo.</w:t>
       </w:r>
     </w:p>
     <w:p>
@@ -8159,6 +8167,7 @@
         <w:rPr>
           <w:rFonts w:ascii="Times New Roman" w:hAnsi="Times New Roman"/>
         </w:rPr>
+        <w:lastRenderedPageBreak/>
         <w:t>&lt;runname&gt;.alb</w:t>
       </w:r>
       <w:r>
@@ -8180,14 +8189,7 @@
         <w:rPr>
           <w:rFonts w:ascii="Times New Roman" w:hAnsi="Times New Roman"/>
         </w:rPr>
-        <w:t xml:space="preserve"> This file needs to be </w:t>
-      </w:r>
-      <w:r>
-        <w:rPr>
-          <w:rFonts w:ascii="Times New Roman" w:hAnsi="Times New Roman"/>
-        </w:rPr>
-        <w:lastRenderedPageBreak/>
-        <w:t xml:space="preserve">defined only for cases where the observation is </w:t>
+        <w:t xml:space="preserve"> This file needs to be defined only for cases where the observation is </w:t>
       </w:r>
       <w:r>
         <w:rPr>
@@ -8634,8 +8636,6 @@
         </w:rPr>
         <w:t xml:space="preserve">(either primary or secondary) </w:t>
       </w:r>
-      <w:bookmarkStart w:id="0" w:name="_GoBack"/>
-      <w:bookmarkEnd w:id="0"/>
       <w:r>
         <w:rPr>
           <w:rFonts w:ascii="Times New Roman" w:hAnsi="Times New Roman"/>
@@ -8701,6 +8701,7 @@
         <w:rPr>
           <w:rFonts w:ascii="Times New Roman" w:hAnsi="Times New Roman"/>
         </w:rPr>
+        <w:lastRenderedPageBreak/>
         <w:t>&lt;runname.vpf&gt;</w:t>
       </w:r>
       <w:r>
@@ -8714,14 +8715,7 @@
         <w:rPr>
           <w:rFonts w:ascii="Times New Roman" w:hAnsi="Times New Roman"/>
         </w:rPr>
-        <w:t xml:space="preserve">ired limiting relative humidity and whether the volatile is </w:t>
-      </w:r>
-      <w:r>
-        <w:rPr>
-          <w:rFonts w:ascii="Times New Roman" w:hAnsi="Times New Roman"/>
-        </w:rPr>
-        <w:lastRenderedPageBreak/>
-        <w:t>arriving from the deep interior or from space. Described in Section 3.10.</w:t>
+        <w:t>ired limiting relative humidity and whether the volatile is arriving from the deep interior or from space. Described in Section 3.10.</w:t>
       </w:r>
     </w:p>
     <w:p>
@@ -9312,6 +9306,7 @@
         <w:rPr>
           <w:rFonts w:ascii="Times New Roman" w:hAnsi="Times New Roman"/>
         </w:rPr>
+        <w:lastRenderedPageBreak/>
         <w:t xml:space="preserve">Intermediate files created </w:t>
       </w:r>
       <w:r>
@@ -18863,7 +18858,7 @@
             <v:path o:extrusionok="f" gradientshapeok="t" o:connecttype="rect"/>
             <o:lock v:ext="edit" aspectratio="t"/>
           </v:shapetype>
-          <v:shape id="_x0000_i1026" type="#_x0000_t75" style="width:281.85pt;height:23pt" fillcolor="window">
+          <v:shape id="_x0000_i1026" type="#_x0000_t75" style="width:281.8pt;height:22.95pt" fillcolor="window">
             <v:imagedata r:id="rId14" o:title=""/>
           </v:shape>
         </w:pict>
@@ -19037,7 +19032,7 @@
           <w:position w:val="-18"/>
         </w:rPr>
         <w:pict w14:anchorId="34C00A39">
-          <v:shape id="_x0000_i1027" type="#_x0000_t75" style="width:287pt;height:26.05pt" fillcolor="window">
+          <v:shape id="_x0000_i1027" type="#_x0000_t75" style="width:286.75pt;height:26.05pt" fillcolor="window">
             <v:imagedata r:id="rId15" o:title=""/>
           </v:shape>
         </w:pict>
@@ -19069,7 +19064,7 @@
           <w:position w:val="-12"/>
         </w:rPr>
         <w:pict w14:anchorId="465507D2">
-          <v:shape id="_x0000_i1028" type="#_x0000_t75" style="width:13.8pt;height:19.9pt">
+          <v:shape id="_x0000_i1028" type="#_x0000_t75" style="width:13.65pt;height:19.85pt">
             <v:imagedata r:id="rId16" o:title=""/>
           </v:shape>
         </w:pict>
@@ -19219,7 +19214,7 @@
           <w:position w:val="-16"/>
         </w:rPr>
         <w:pict w14:anchorId="4719D855">
-          <v:shape id="_x0000_i1029" type="#_x0000_t75" style="width:101.1pt;height:23pt">
+          <v:shape id="_x0000_i1029" type="#_x0000_t75" style="width:101.15pt;height:22.95pt">
             <v:imagedata r:id="rId17" o:title=""/>
           </v:shape>
         </w:pict>
@@ -19319,7 +19314,7 @@
           <w:position w:val="-16"/>
         </w:rPr>
         <w:pict w14:anchorId="458D14F0">
-          <v:shape id="_x0000_i1030" type="#_x0000_t75" style="width:242.05pt;height:23pt" fillcolor="window">
+          <v:shape id="_x0000_i1030" type="#_x0000_t75" style="width:242.05pt;height:22.95pt" fillcolor="window">
             <v:imagedata r:id="rId18" o:title=""/>
           </v:shape>
         </w:pict>
@@ -19377,7 +19372,7 @@
           <w:position w:val="-16"/>
         </w:rPr>
         <w:pict w14:anchorId="50690FC8">
-          <v:shape id="_x0000_i1031" type="#_x0000_t75" style="width:196.1pt;height:23pt" fillcolor="window">
+          <v:shape id="_x0000_i1031" type="#_x0000_t75" style="width:196.15pt;height:22.95pt" fillcolor="window">
             <v:imagedata r:id="rId19" o:title=""/>
           </v:shape>
         </w:pict>
@@ -19414,7 +19409,7 @@
           <w:position w:val="-12"/>
         </w:rPr>
         <w:pict w14:anchorId="698F4844">
-          <v:shape id="_x0000_i1032" type="#_x0000_t75" style="width:42.9pt;height:18.9pt" fillcolor="window">
+          <v:shape id="_x0000_i1032" type="#_x0000_t75" style="width:42.85pt;height:18.6pt" fillcolor="window">
             <v:imagedata r:id="rId20" o:title=""/>
           </v:shape>
         </w:pict>
@@ -19487,7 +19482,7 @@
           <w:position w:val="-12"/>
         </w:rPr>
         <w:pict w14:anchorId="38D44606">
-          <v:shape id="_x0000_i1033" type="#_x0000_t75" style="width:42.9pt;height:18.9pt" fillcolor="window">
+          <v:shape id="_x0000_i1033" type="#_x0000_t75" style="width:42.85pt;height:18.6pt" fillcolor="window">
             <v:imagedata r:id="rId21" o:title=""/>
           </v:shape>
         </w:pict>
@@ -19936,7 +19931,7 @@
           <w:position w:val="-16"/>
         </w:rPr>
         <w:pict w14:anchorId="428F2E8B">
-          <v:shape id="_x0000_i1034" type="#_x0000_t75" style="width:281.85pt;height:23pt" fillcolor="window">
+          <v:shape id="_x0000_i1034" type="#_x0000_t75" style="width:281.8pt;height:22.95pt" fillcolor="window">
             <v:imagedata r:id="rId22" o:title=""/>
           </v:shape>
         </w:pict>
@@ -19974,7 +19969,7 @@
           <w:position w:val="-14"/>
         </w:rPr>
         <w:pict w14:anchorId="09F96696">
-          <v:shape id="_x0000_i1035" type="#_x0000_t75" style="width:185.85pt;height:19.9pt" fillcolor="window">
+          <v:shape id="_x0000_i1035" type="#_x0000_t75" style="width:185.6pt;height:19.85pt" fillcolor="window">
             <v:imagedata r:id="rId23" o:title=""/>
           </v:shape>
         </w:pict>
@@ -20048,7 +20043,7 @@
           <w:position w:val="-12"/>
         </w:rPr>
         <w:pict w14:anchorId="3FE14509">
-          <v:shape id="_x0000_i1036" type="#_x0000_t75" style="width:31.15pt;height:18.9pt" fillcolor="window">
+          <v:shape id="_x0000_i1036" type="#_x0000_t75" style="width:31.05pt;height:18.6pt" fillcolor="window">
             <v:imagedata r:id="rId24" o:title=""/>
           </v:shape>
         </w:pict>
@@ -20075,7 +20070,7 @@
           <w:position w:val="-16"/>
         </w:rPr>
         <w:pict w14:anchorId="40223B1E">
-          <v:shape id="_x0000_i1037" type="#_x0000_t75" style="width:138.9pt;height:23pt" fillcolor="window">
+          <v:shape id="_x0000_i1037" type="#_x0000_t75" style="width:139.05pt;height:22.95pt" fillcolor="window">
             <v:imagedata r:id="rId25" o:title=""/>
           </v:shape>
         </w:pict>
@@ -20112,7 +20107,7 @@
           <w:position w:val="-16"/>
         </w:rPr>
         <w:pict w14:anchorId="7C42C75C">
-          <v:shape id="_x0000_i1038" type="#_x0000_t75" style="width:148.1pt;height:23pt" fillcolor="window">
+          <v:shape id="_x0000_i1038" type="#_x0000_t75" style="width:148.35pt;height:22.95pt" fillcolor="window">
             <v:imagedata r:id="rId26" o:title=""/>
           </v:shape>
         </w:pict>
@@ -20149,7 +20144,7 @@
           <w:position w:val="-12"/>
         </w:rPr>
         <w:pict w14:anchorId="28E70FFB">
-          <v:shape id="_x0000_i1039" type="#_x0000_t75" style="width:18.9pt;height:18.9pt" fillcolor="window">
+          <v:shape id="_x0000_i1039" type="#_x0000_t75" style="width:18.6pt;height:18.6pt" fillcolor="window">
             <v:imagedata r:id="rId27" o:title=""/>
           </v:shape>
         </w:pict>
@@ -26623,7 +26618,7 @@
 </file>
 
 <file path=customXml/itemProps1.xml><?xml version="1.0" encoding="utf-8"?>
-<ds:datastoreItem xmlns:ds="http://schemas.openxmlformats.org/officeDocument/2006/customXml" ds:itemID="{6F630E76-9151-6141-AA64-3540755C4427}">
+<ds:datastoreItem xmlns:ds="http://schemas.openxmlformats.org/officeDocument/2006/customXml" ds:itemID="{D7A33FFD-8042-2947-9CE4-BB283F531B72}">
   <ds:schemaRefs>
     <ds:schemaRef ds:uri="http://schemas.openxmlformats.org/officeDocument/2006/bibliography"/>
   </ds:schemaRefs>

</xml_diff>

<commit_message>
Updated to describe new joint treatment of emissivity and albedo.
git-svn-id: https://scm.physics.ox.ac.uk/svn/radtrancode/trunk@273 4dc0e162-f54d-4b9e-8a18-81c7a7f2ddce
</commit_message>
<xml_diff>
--- a/manuals/Nemesis_B1.docx
+++ b/manuals/Nemesis_B1.docx
@@ -9201,7 +9201,13 @@
         <w:rPr>
           <w:rFonts w:ascii="Times New Roman" w:hAnsi="Times New Roman"/>
         </w:rPr>
-        <w:t xml:space="preserve">a giant planet and you’re not doing a </w:t>
+        <w:t>a giant planet. For</w:t>
+      </w:r>
+      <w:r>
+        <w:rPr>
+          <w:rFonts w:ascii="Times New Roman" w:hAnsi="Times New Roman"/>
+        </w:rPr>
+        <w:t xml:space="preserve"> </w:t>
       </w:r>
       <w:r>
         <w:rPr>
@@ -9213,116 +9219,32 @@
         <w:rPr>
           <w:rFonts w:ascii="Times New Roman" w:hAnsi="Times New Roman"/>
         </w:rPr>
-        <w:t>scattering calculation. For multiple scattering (ISCAT=1) the emissivity is set to 1-albedo.</w:t>
-      </w:r>
-      <w:r>
-        <w:rPr>
-          <w:rFonts w:ascii="Times New Roman" w:hAnsi="Times New Roman"/>
-        </w:rPr>
-        <w:t xml:space="preserve"> For Monte Carlo scattering the albedo is set to 1-emissivity!</w:t>
-      </w:r>
-      <w:bookmarkStart w:id="0" w:name="_GoBack"/>
-      <w:bookmarkEnd w:id="0"/>
-    </w:p>
-    <w:p>
-      <w:pPr>
-        <w:ind w:left="2835" w:hanging="1701"/>
-        <w:jc w:val="both"/>
-        <w:rPr>
-          <w:rFonts w:ascii="Times New Roman" w:hAnsi="Times New Roman"/>
-        </w:rPr>
-      </w:pPr>
-    </w:p>
-    <w:p>
-      <w:pPr>
-        <w:ind w:left="2835" w:hanging="1701"/>
-        <w:jc w:val="both"/>
-        <w:rPr>
-          <w:rFonts w:ascii="Times New Roman" w:hAnsi="Times New Roman"/>
-        </w:rPr>
-      </w:pPr>
-      <w:r>
-        <w:rPr>
-          <w:rFonts w:ascii="Times New Roman" w:hAnsi="Times New Roman"/>
-        </w:rPr>
-        <w:t>&lt;</w:t>
-      </w:r>
-      <w:proofErr w:type="spellStart"/>
-      <w:proofErr w:type="gramStart"/>
-      <w:r>
-        <w:rPr>
-          <w:rFonts w:ascii="Times New Roman" w:hAnsi="Times New Roman"/>
-        </w:rPr>
-        <w:t>runname</w:t>
-      </w:r>
-      <w:proofErr w:type="spellEnd"/>
-      <w:proofErr w:type="gramEnd"/>
-      <w:r>
-        <w:rPr>
-          <w:rFonts w:ascii="Times New Roman" w:hAnsi="Times New Roman"/>
-        </w:rPr>
-        <w:t>&gt;.</w:t>
-      </w:r>
-      <w:proofErr w:type="spellStart"/>
-      <w:r>
-        <w:rPr>
-          <w:rFonts w:ascii="Times New Roman" w:hAnsi="Times New Roman"/>
-        </w:rPr>
-        <w:t>alb</w:t>
-      </w:r>
-      <w:proofErr w:type="spellEnd"/>
-      <w:r>
-        <w:rPr>
-          <w:rFonts w:ascii="Times New Roman" w:hAnsi="Times New Roman"/>
-        </w:rPr>
-        <w:tab/>
-        <w:t xml:space="preserve">Surface albedo file (surface albedo as a function of wavenumber or wavelength). </w:t>
-      </w:r>
-      <w:r>
-        <w:rPr>
-          <w:rFonts w:ascii="Times New Roman" w:hAnsi="Times New Roman"/>
-          <w:b/>
-          <w:u w:val="single"/>
-        </w:rPr>
-        <w:t>N.B.</w:t>
-      </w:r>
-      <w:r>
-        <w:rPr>
-          <w:rFonts w:ascii="Times New Roman" w:hAnsi="Times New Roman"/>
-        </w:rPr>
-        <w:t xml:space="preserve"> This file needs to be defined only for cases where the observation is </w:t>
-      </w:r>
-      <w:r>
-        <w:rPr>
-          <w:rFonts w:ascii="Times New Roman" w:hAnsi="Times New Roman"/>
-          <w:u w:val="single"/>
-        </w:rPr>
-        <w:t>not</w:t>
-      </w:r>
-      <w:r>
-        <w:rPr>
-          <w:rFonts w:ascii="Times New Roman" w:hAnsi="Times New Roman"/>
-        </w:rPr>
-        <w:t xml:space="preserve"> limb, and the planet is </w:t>
-      </w:r>
-      <w:r>
-        <w:rPr>
-          <w:rFonts w:ascii="Times New Roman" w:hAnsi="Times New Roman"/>
-          <w:u w:val="single"/>
-        </w:rPr>
-        <w:t>not</w:t>
-      </w:r>
-      <w:r>
-        <w:rPr>
-          <w:rFonts w:ascii="Times New Roman" w:hAnsi="Times New Roman"/>
-        </w:rPr>
-        <w:t xml:space="preserve"> </w:t>
-      </w:r>
-      <w:r>
-        <w:rPr>
-          <w:rFonts w:ascii="Times New Roman" w:hAnsi="Times New Roman"/>
-        </w:rPr>
-        <w:t>a giant planet. In addition, this file is only used for multiple and single scattering calculations when the ground albedo, GALB, defined in the .set file (and subsequently written to the .</w:t>
+        <w:t xml:space="preserve">scattering calculations </w:t>
+      </w:r>
+      <w:r>
+        <w:rPr>
+          <w:rFonts w:ascii="Times New Roman" w:hAnsi="Times New Roman"/>
+        </w:rPr>
+        <w:t xml:space="preserve">(ISCAT=1) </w:t>
+      </w:r>
+      <w:r>
+        <w:rPr>
+          <w:rFonts w:ascii="Times New Roman" w:hAnsi="Times New Roman"/>
+        </w:rPr>
+        <w:t xml:space="preserve">the surface albedo is set to 1-emissivity if GALB, </w:t>
+      </w:r>
+      <w:r>
+        <w:rPr>
+          <w:rFonts w:ascii="Times New Roman" w:hAnsi="Times New Roman"/>
+        </w:rPr>
+        <w:t xml:space="preserve">defined in the .set file (and </w:t>
+      </w:r>
+      <w:r>
+        <w:rPr>
+          <w:rFonts w:ascii="Times New Roman" w:hAnsi="Times New Roman"/>
+        </w:rPr>
+        <w:lastRenderedPageBreak/>
+        <w:t>subsequently written to the .</w:t>
       </w:r>
       <w:proofErr w:type="spellStart"/>
       <w:r>
@@ -9336,12 +9258,17 @@
         <w:rPr>
           <w:rFonts w:ascii="Times New Roman" w:hAnsi="Times New Roman"/>
         </w:rPr>
-        <w:t xml:space="preserve"> file) is set negative.</w:t>
-      </w:r>
-    </w:p>
-    <w:p>
-      <w:pPr>
-        <w:ind w:left="2835" w:hanging="1701"/>
+        <w:t xml:space="preserve"> file) is set </w:t>
+      </w:r>
+      <w:r>
+        <w:rPr>
+          <w:rFonts w:ascii="Times New Roman" w:hAnsi="Times New Roman"/>
+        </w:rPr>
+        <w:t>negative. Albedo is also set to 1-emissivity for Monte Carlo scattering.</w:t>
+      </w:r>
+    </w:p>
+    <w:p>
+      <w:pPr>
         <w:jc w:val="both"/>
         <w:rPr>
           <w:rFonts w:ascii="Times New Roman" w:hAnsi="Times New Roman"/>
@@ -10094,7 +10021,6 @@
         <w:rPr>
           <w:rFonts w:ascii="Times New Roman" w:hAnsi="Times New Roman"/>
         </w:rPr>
-        <w:lastRenderedPageBreak/>
         <w:t>&lt;</w:t>
       </w:r>
       <w:proofErr w:type="spellStart"/>
@@ -10149,6 +10075,7 @@
         <w:rPr>
           <w:rFonts w:ascii="Times New Roman" w:hAnsi="Times New Roman"/>
         </w:rPr>
+        <w:lastRenderedPageBreak/>
         <w:t>hgphase</w:t>
       </w:r>
       <w:proofErr w:type="spellEnd"/>
@@ -10925,160 +10852,160 @@
         <w:rPr>
           <w:rFonts w:ascii="Times New Roman" w:hAnsi="Times New Roman"/>
         </w:rPr>
+        <w:t xml:space="preserve">Intermediate files created </w:t>
+      </w:r>
+      <w:r>
+        <w:rPr>
+          <w:rFonts w:ascii="Times New Roman" w:hAnsi="Times New Roman"/>
+          <w:u w:val="single"/>
+        </w:rPr>
+        <w:t>by</w:t>
+      </w:r>
+      <w:r>
+        <w:rPr>
+          <w:rFonts w:ascii="Times New Roman" w:hAnsi="Times New Roman"/>
+        </w:rPr>
+        <w:t xml:space="preserve"> </w:t>
+      </w:r>
+      <w:proofErr w:type="spellStart"/>
+      <w:r>
+        <w:rPr>
+          <w:rFonts w:ascii="Copperplate Gothic Light" w:hAnsi="Copperplate Gothic Light"/>
+        </w:rPr>
+        <w:t>Cirsradg</w:t>
+      </w:r>
+      <w:proofErr w:type="spellEnd"/>
+      <w:r>
+        <w:rPr>
+          <w:rFonts w:ascii="Copperplate Gothic Light" w:hAnsi="Copperplate Gothic Light"/>
+        </w:rPr>
+        <w:t>/</w:t>
+      </w:r>
+      <w:proofErr w:type="spellStart"/>
+      <w:r>
+        <w:rPr>
+          <w:rFonts w:ascii="Copperplate Gothic Light" w:hAnsi="Copperplate Gothic Light"/>
+        </w:rPr>
+        <w:t>Cirsrad</w:t>
+      </w:r>
+      <w:proofErr w:type="spellEnd"/>
+      <w:r>
+        <w:rPr>
+          <w:rFonts w:ascii="Times New Roman" w:hAnsi="Times New Roman"/>
+        </w:rPr>
+        <w:t>:</w:t>
+      </w:r>
+    </w:p>
+    <w:p>
+      <w:pPr>
+        <w:ind w:left="2268" w:hanging="1908"/>
+        <w:jc w:val="both"/>
+        <w:rPr>
+          <w:rFonts w:ascii="Times New Roman" w:hAnsi="Times New Roman"/>
+        </w:rPr>
+      </w:pPr>
+    </w:p>
+    <w:p>
+      <w:pPr>
+        <w:ind w:left="2835" w:hanging="1701"/>
+        <w:jc w:val="both"/>
+        <w:rPr>
+          <w:rFonts w:ascii="Times New Roman" w:hAnsi="Times New Roman"/>
+        </w:rPr>
+      </w:pPr>
+      <w:r>
+        <w:rPr>
+          <w:rFonts w:ascii="Times New Roman" w:hAnsi="Times New Roman"/>
+        </w:rPr>
+        <w:t>&lt;</w:t>
+      </w:r>
+      <w:proofErr w:type="spellStart"/>
+      <w:proofErr w:type="gramStart"/>
+      <w:r>
+        <w:rPr>
+          <w:rFonts w:ascii="Times New Roman" w:hAnsi="Times New Roman"/>
+        </w:rPr>
+        <w:t>runname</w:t>
+      </w:r>
+      <w:proofErr w:type="spellEnd"/>
+      <w:proofErr w:type="gramEnd"/>
+      <w:r>
+        <w:rPr>
+          <w:rFonts w:ascii="Times New Roman" w:hAnsi="Times New Roman"/>
+        </w:rPr>
+        <w:t>&gt;.</w:t>
+      </w:r>
+      <w:proofErr w:type="spellStart"/>
+      <w:r>
+        <w:rPr>
+          <w:rFonts w:ascii="Times New Roman" w:hAnsi="Times New Roman"/>
+        </w:rPr>
+        <w:t>drv</w:t>
+      </w:r>
+      <w:proofErr w:type="spellEnd"/>
+      <w:r>
+        <w:rPr>
+          <w:rFonts w:ascii="Times New Roman" w:hAnsi="Times New Roman"/>
+        </w:rPr>
+        <w:tab/>
+      </w:r>
+      <w:proofErr w:type="spellStart"/>
+      <w:r>
+        <w:rPr>
+          <w:rFonts w:ascii="Copperplate Gothic Light" w:hAnsi="Copperplate Gothic Light"/>
+        </w:rPr>
+        <w:t>Radtrans</w:t>
+      </w:r>
+      <w:proofErr w:type="spellEnd"/>
+      <w:r>
+        <w:rPr>
+          <w:rFonts w:ascii="Times New Roman" w:hAnsi="Times New Roman"/>
+        </w:rPr>
+        <w:t xml:space="preserve"> driver file.</w:t>
+      </w:r>
+    </w:p>
+    <w:p>
+      <w:pPr>
+        <w:ind w:left="2268" w:hanging="1908"/>
+        <w:jc w:val="both"/>
+        <w:rPr>
+          <w:rFonts w:ascii="Times New Roman" w:hAnsi="Times New Roman"/>
+        </w:rPr>
+      </w:pPr>
+    </w:p>
+    <w:p>
+      <w:pPr>
+        <w:ind w:left="2268" w:hanging="1908"/>
+        <w:jc w:val="both"/>
+        <w:rPr>
+          <w:rFonts w:ascii="Times New Roman" w:hAnsi="Times New Roman"/>
+        </w:rPr>
+      </w:pPr>
+    </w:p>
+    <w:p>
+      <w:pPr>
+        <w:ind w:left="2268" w:hanging="1908"/>
+        <w:jc w:val="both"/>
+        <w:rPr>
+          <w:rFonts w:ascii="Times New Roman" w:hAnsi="Times New Roman"/>
+        </w:rPr>
+      </w:pPr>
+    </w:p>
+    <w:p>
+      <w:pPr>
+        <w:jc w:val="both"/>
+        <w:outlineLvl w:val="1"/>
+        <w:rPr>
+          <w:rFonts w:ascii="Times New Roman" w:hAnsi="Times New Roman"/>
+          <w:b/>
+        </w:rPr>
+      </w:pPr>
+      <w:r>
+        <w:rPr>
+          <w:rFonts w:ascii="Times New Roman" w:hAnsi="Times New Roman"/>
+          <w:b/>
+        </w:rPr>
         <w:lastRenderedPageBreak/>
-        <w:t xml:space="preserve">Intermediate files created </w:t>
-      </w:r>
-      <w:r>
-        <w:rPr>
-          <w:rFonts w:ascii="Times New Roman" w:hAnsi="Times New Roman"/>
-          <w:u w:val="single"/>
-        </w:rPr>
-        <w:t>by</w:t>
-      </w:r>
-      <w:r>
-        <w:rPr>
-          <w:rFonts w:ascii="Times New Roman" w:hAnsi="Times New Roman"/>
-        </w:rPr>
-        <w:t xml:space="preserve"> </w:t>
-      </w:r>
-      <w:proofErr w:type="spellStart"/>
-      <w:r>
-        <w:rPr>
-          <w:rFonts w:ascii="Copperplate Gothic Light" w:hAnsi="Copperplate Gothic Light"/>
-        </w:rPr>
-        <w:t>Cirsradg</w:t>
-      </w:r>
-      <w:proofErr w:type="spellEnd"/>
-      <w:r>
-        <w:rPr>
-          <w:rFonts w:ascii="Copperplate Gothic Light" w:hAnsi="Copperplate Gothic Light"/>
-        </w:rPr>
-        <w:t>/</w:t>
-      </w:r>
-      <w:proofErr w:type="spellStart"/>
-      <w:r>
-        <w:rPr>
-          <w:rFonts w:ascii="Copperplate Gothic Light" w:hAnsi="Copperplate Gothic Light"/>
-        </w:rPr>
-        <w:t>Cirsrad</w:t>
-      </w:r>
-      <w:proofErr w:type="spellEnd"/>
-      <w:r>
-        <w:rPr>
-          <w:rFonts w:ascii="Times New Roman" w:hAnsi="Times New Roman"/>
-        </w:rPr>
-        <w:t>:</w:t>
-      </w:r>
-    </w:p>
-    <w:p>
-      <w:pPr>
-        <w:ind w:left="2268" w:hanging="1908"/>
-        <w:jc w:val="both"/>
-        <w:rPr>
-          <w:rFonts w:ascii="Times New Roman" w:hAnsi="Times New Roman"/>
-        </w:rPr>
-      </w:pPr>
-    </w:p>
-    <w:p>
-      <w:pPr>
-        <w:ind w:left="2835" w:hanging="1701"/>
-        <w:jc w:val="both"/>
-        <w:rPr>
-          <w:rFonts w:ascii="Times New Roman" w:hAnsi="Times New Roman"/>
-        </w:rPr>
-      </w:pPr>
-      <w:r>
-        <w:rPr>
-          <w:rFonts w:ascii="Times New Roman" w:hAnsi="Times New Roman"/>
-        </w:rPr>
-        <w:t>&lt;</w:t>
-      </w:r>
-      <w:proofErr w:type="spellStart"/>
-      <w:proofErr w:type="gramStart"/>
-      <w:r>
-        <w:rPr>
-          <w:rFonts w:ascii="Times New Roman" w:hAnsi="Times New Roman"/>
-        </w:rPr>
-        <w:t>runname</w:t>
-      </w:r>
-      <w:proofErr w:type="spellEnd"/>
-      <w:proofErr w:type="gramEnd"/>
-      <w:r>
-        <w:rPr>
-          <w:rFonts w:ascii="Times New Roman" w:hAnsi="Times New Roman"/>
-        </w:rPr>
-        <w:t>&gt;.</w:t>
-      </w:r>
-      <w:proofErr w:type="spellStart"/>
-      <w:r>
-        <w:rPr>
-          <w:rFonts w:ascii="Times New Roman" w:hAnsi="Times New Roman"/>
-        </w:rPr>
-        <w:t>drv</w:t>
-      </w:r>
-      <w:proofErr w:type="spellEnd"/>
-      <w:r>
-        <w:rPr>
-          <w:rFonts w:ascii="Times New Roman" w:hAnsi="Times New Roman"/>
-        </w:rPr>
-        <w:tab/>
-      </w:r>
-      <w:proofErr w:type="spellStart"/>
-      <w:r>
-        <w:rPr>
-          <w:rFonts w:ascii="Copperplate Gothic Light" w:hAnsi="Copperplate Gothic Light"/>
-        </w:rPr>
-        <w:t>Radtrans</w:t>
-      </w:r>
-      <w:proofErr w:type="spellEnd"/>
-      <w:r>
-        <w:rPr>
-          <w:rFonts w:ascii="Times New Roman" w:hAnsi="Times New Roman"/>
-        </w:rPr>
-        <w:t xml:space="preserve"> driver file.</w:t>
-      </w:r>
-    </w:p>
-    <w:p>
-      <w:pPr>
-        <w:ind w:left="2268" w:hanging="1908"/>
-        <w:jc w:val="both"/>
-        <w:rPr>
-          <w:rFonts w:ascii="Times New Roman" w:hAnsi="Times New Roman"/>
-        </w:rPr>
-      </w:pPr>
-    </w:p>
-    <w:p>
-      <w:pPr>
-        <w:ind w:left="2268" w:hanging="1908"/>
-        <w:jc w:val="both"/>
-        <w:rPr>
-          <w:rFonts w:ascii="Times New Roman" w:hAnsi="Times New Roman"/>
-        </w:rPr>
-      </w:pPr>
-    </w:p>
-    <w:p>
-      <w:pPr>
-        <w:ind w:left="2268" w:hanging="1908"/>
-        <w:jc w:val="both"/>
-        <w:rPr>
-          <w:rFonts w:ascii="Times New Roman" w:hAnsi="Times New Roman"/>
-        </w:rPr>
-      </w:pPr>
-    </w:p>
-    <w:p>
-      <w:pPr>
-        <w:jc w:val="both"/>
-        <w:outlineLvl w:val="1"/>
-        <w:rPr>
-          <w:rFonts w:ascii="Times New Roman" w:hAnsi="Times New Roman"/>
-          <w:b/>
-        </w:rPr>
-      </w:pPr>
-      <w:r>
-        <w:rPr>
-          <w:rFonts w:ascii="Times New Roman" w:hAnsi="Times New Roman"/>
-          <w:b/>
-        </w:rPr>
         <w:t>2.3 Output files and inspecting output</w:t>
       </w:r>
     </w:p>
@@ -17991,6 +17918,28 @@
         </w:rPr>
         <w:t>. In this special case LAYHT is set to SOL_ ANG (section 3.3).</w:t>
       </w:r>
+      <w:r>
+        <w:rPr>
+          <w:rFonts w:ascii="Times New Roman" w:hAnsi="Times New Roman"/>
+        </w:rPr>
+        <w:t xml:space="preserve"> Note that if GALB &lt; 0, then the albedo is set to 1.0 minus the emissivity defined in the emissivity (.</w:t>
+      </w:r>
+      <w:proofErr w:type="spellStart"/>
+      <w:r>
+        <w:rPr>
+          <w:rFonts w:ascii="Times New Roman" w:hAnsi="Times New Roman"/>
+        </w:rPr>
+        <w:t>sur</w:t>
+      </w:r>
+      <w:proofErr w:type="spellEnd"/>
+      <w:r>
+        <w:rPr>
+          <w:rFonts w:ascii="Times New Roman" w:hAnsi="Times New Roman"/>
+        </w:rPr>
+        <w:t>) file.</w:t>
+      </w:r>
+      <w:bookmarkStart w:id="0" w:name="_GoBack"/>
+      <w:bookmarkEnd w:id="0"/>
     </w:p>
     <w:p>
       <w:pPr>
@@ -18130,7 +18079,14 @@
         <w:rPr>
           <w:rFonts w:ascii="Times New Roman" w:hAnsi="Times New Roman"/>
         </w:rPr>
-        <w:t xml:space="preserve"> file and dust profile file). The following lines then contain the profile heights, fractional cloud cover and identifiers as to which cloud particle types contribute to the fractional cloud. Hence, the first few lines of the </w:t>
+        <w:t xml:space="preserve"> file and dust profile file). The following lines then contain the profile heights, fractional cloud cover and identifiers as to which </w:t>
+      </w:r>
+      <w:r>
+        <w:rPr>
+          <w:rFonts w:ascii="Times New Roman" w:hAnsi="Times New Roman"/>
+        </w:rPr>
+        <w:lastRenderedPageBreak/>
+        <w:t xml:space="preserve">cloud particle types contribute to the fractional cloud. Hence, the first few lines of the </w:t>
       </w:r>
       <w:proofErr w:type="spellStart"/>
       <w:r>
@@ -19271,6 +19227,7 @@
         <w:rPr>
           <w:rFonts w:ascii="Times New Roman" w:hAnsi="Times New Roman"/>
         </w:rPr>
+        <w:lastRenderedPageBreak/>
         <w:t>INORMAL</w:t>
       </w:r>
       <w:r>
@@ -19342,7 +19299,6 @@
         <w:rPr>
           <w:rFonts w:ascii="Times New Roman" w:hAnsi="Times New Roman"/>
         </w:rPr>
-        <w:lastRenderedPageBreak/>
         <w:t>IRAY</w:t>
       </w:r>
       <w:r>
@@ -20604,7 +20560,16 @@
           <w:szCs w:val="24"/>
           <w:lang w:val="en-US"/>
         </w:rPr>
-        <w:t xml:space="preserve"> but it should be OK for the giant planets too as any photochemical weirdness is usually high</w:t>
+        <w:t xml:space="preserve"> but it </w:t>
+      </w:r>
+      <w:r>
+        <w:rPr>
+          <w:rFonts w:ascii="Times New Roman" w:hAnsi="Times New Roman"/>
+          <w:szCs w:val="24"/>
+          <w:lang w:val="en-US"/>
+        </w:rPr>
+        <w:lastRenderedPageBreak/>
+        <w:t>should be OK for the giant planets too as any photochemical weirdness is usually high</w:t>
       </w:r>
       <w:r>
         <w:rPr>
@@ -21615,6 +21580,7 @@
         <w:rPr>
           <w:rFonts w:ascii="Times New Roman" w:hAnsi="Times New Roman"/>
         </w:rPr>
+        <w:lastRenderedPageBreak/>
         <w:t xml:space="preserve">The code can now deal with scattering under limb observations using the plane-parallel parameterisation of Barney </w:t>
       </w:r>
       <w:proofErr w:type="spellStart"/>
@@ -21647,7 +21613,6 @@
         <w:rPr>
           <w:rFonts w:ascii="Copperplate Gothic Light" w:hAnsi="Copperplate Gothic Light"/>
         </w:rPr>
-        <w:lastRenderedPageBreak/>
         <w:t>Nemesis</w:t>
       </w:r>
       <w:r>
@@ -22426,7 +22391,14 @@
         <w:rPr>
           <w:rFonts w:ascii="Copperplate Gothic Light" w:hAnsi="Copperplate Gothic Light"/>
         </w:rPr>
-        <w:t xml:space="preserve"> Nemesis)</w:t>
+        <w:t xml:space="preserve"> </w:t>
+      </w:r>
+      <w:r>
+        <w:rPr>
+          <w:rFonts w:ascii="Copperplate Gothic Light" w:hAnsi="Copperplate Gothic Light"/>
+        </w:rPr>
+        <w:lastRenderedPageBreak/>
+        <w:t>Nemesis)</w:t>
       </w:r>
       <w:r>
         <w:rPr>
@@ -22447,14 +22419,7 @@
         <w:rPr>
           <w:rFonts w:ascii="Times New Roman" w:hAnsi="Times New Roman"/>
         </w:rPr>
-        <w:t xml:space="preserve"> (please contact P. Irwin for </w:t>
-      </w:r>
-      <w:r>
-        <w:rPr>
-          <w:rFonts w:ascii="Times New Roman" w:hAnsi="Times New Roman"/>
-        </w:rPr>
-        <w:lastRenderedPageBreak/>
-        <w:t xml:space="preserve">details on how to access the files). Please see the </w:t>
+        <w:t xml:space="preserve"> (please contact P. Irwin for details on how to access the files). Please see the </w:t>
       </w:r>
       <w:proofErr w:type="spellStart"/>
       <w:r>
@@ -22987,7 +22952,6 @@
           <w:rFonts w:ascii="Times New Roman" w:hAnsi="Times New Roman"/>
           <w:b/>
         </w:rPr>
-        <w:lastRenderedPageBreak/>
         <w:t>8.2</w:t>
       </w:r>
       <w:r>
@@ -25889,7 +25853,7 @@
         <w:rFonts w:ascii="Times New Roman" w:hAnsi="Times New Roman"/>
         <w:noProof/>
       </w:rPr>
-      <w:t>6</w:t>
+      <w:t>23</w:t>
     </w:r>
     <w:r>
       <w:rPr>
@@ -31994,7 +31958,7 @@
 </file>
 
 <file path=customXml/itemProps1.xml><?xml version="1.0" encoding="utf-8"?>
-<ds:datastoreItem xmlns:ds="http://schemas.openxmlformats.org/officeDocument/2006/customXml" ds:itemID="{4FD6C3C5-90F3-284B-9B50-BD357A00FE47}">
+<ds:datastoreItem xmlns:ds="http://schemas.openxmlformats.org/officeDocument/2006/customXml" ds:itemID="{93C4F139-5B15-CA43-984B-6B7BAC4310CC}">
   <ds:schemaRefs>
     <ds:schemaRef ds:uri="http://schemas.openxmlformats.org/officeDocument/2006/bibliography"/>
   </ds:schemaRefs>

</xml_diff>

<commit_message>
Updated description of planetary radius retrieval.
git-svn-id: https://scm.physics.ox.ac.uk/svn/radtrancode/trunk@296 4dc0e162-f54d-4b9e-8a18-81c7a7f2ddce
</commit_message>
<xml_diff>
--- a/manuals/Nemesis_B1.docx
+++ b/manuals/Nemesis_B1.docx
@@ -9231,13 +9231,7 @@
         <w:rPr>
           <w:rFonts w:ascii="Times New Roman" w:hAnsi="Times New Roman"/>
         </w:rPr>
-        <w:t xml:space="preserve">the surface albedo is set to 1-emissivity if GALB, </w:t>
-      </w:r>
-      <w:r>
-        <w:rPr>
-          <w:rFonts w:ascii="Times New Roman" w:hAnsi="Times New Roman"/>
-        </w:rPr>
-        <w:t xml:space="preserve">defined in the .set file (and </w:t>
+        <w:t xml:space="preserve">the surface albedo is set to 1-emissivity if GALB, defined in the .set file (and </w:t>
       </w:r>
       <w:r>
         <w:rPr>
@@ -9258,13 +9252,7 @@
         <w:rPr>
           <w:rFonts w:ascii="Times New Roman" w:hAnsi="Times New Roman"/>
         </w:rPr>
-        <w:t xml:space="preserve"> file) is set </w:t>
-      </w:r>
-      <w:r>
-        <w:rPr>
-          <w:rFonts w:ascii="Times New Roman" w:hAnsi="Times New Roman"/>
-        </w:rPr>
-        <w:t>negative. Albedo is also set to 1-emissivity for Monte Carlo scattering.</w:t>
+        <w:t xml:space="preserve"> file) is set negative. Albedo is also set to 1-emissivity for Monte Carlo scattering.</w:t>
       </w:r>
     </w:p>
     <w:p>
@@ -11855,11 +11843,19 @@
           <w:rFonts w:ascii="Times New Roman" w:hAnsi="Times New Roman"/>
         </w:rPr>
       </w:pPr>
-      <w:r>
-        <w:rPr>
-          <w:rFonts w:ascii="Times New Roman" w:hAnsi="Times New Roman"/>
-        </w:rPr>
-        <w:t xml:space="preserve">******** </w:t>
+      <w:bookmarkStart w:id="0" w:name="_GoBack"/>
+      <w:r>
+        <w:rPr>
+          <w:rFonts w:ascii="Times New Roman" w:hAnsi="Times New Roman"/>
+        </w:rPr>
+        <w:t>***</w:t>
+      </w:r>
+      <w:bookmarkEnd w:id="0"/>
+      <w:r>
+        <w:rPr>
+          <w:rFonts w:ascii="Times New Roman" w:hAnsi="Times New Roman"/>
+        </w:rPr>
+        <w:t xml:space="preserve">***** </w:t>
       </w:r>
       <w:proofErr w:type="gramStart"/>
       <w:r>
@@ -13185,7 +13181,13 @@
         <w:rPr>
           <w:rFonts w:ascii="Times New Roman" w:hAnsi="Times New Roman"/>
         </w:rPr>
-        <w:t>IVAR,1) is equal to 555 then the parameter described is a retrieval of the planetary radius in a way that’s still being refined ****TBD ****.</w:t>
+        <w:t>IVAR,1) is equal to 555 then the parameter described is a re</w:t>
+      </w:r>
+      <w:r>
+        <w:rPr>
+          <w:rFonts w:ascii="Times New Roman" w:hAnsi="Times New Roman"/>
+        </w:rPr>
+        <w:t>trieval of the planetary radius.</w:t>
       </w:r>
     </w:p>
     <w:p>
@@ -17938,8 +17940,6 @@
         </w:rPr>
         <w:t>) file.</w:t>
       </w:r>
-      <w:bookmarkStart w:id="0" w:name="_GoBack"/>
-      <w:bookmarkEnd w:id="0"/>
     </w:p>
     <w:p>
       <w:pPr>
@@ -23841,7 +23841,7 @@
             <v:path o:extrusionok="f" gradientshapeok="t" o:connecttype="rect"/>
             <o:lock v:ext="edit" aspectratio="t"/>
           </v:shapetype>
-          <v:shape id="_x0000_i1026" type="#_x0000_t75" style="width:281.8pt;height:22.8pt" fillcolor="window">
+          <v:shape id="_x0000_i1026" type="#_x0000_t75" style="width:281.9pt;height:22.7pt" fillcolor="window">
             <v:imagedata r:id="rId14" o:title=""/>
           </v:shape>
         </w:pict>
@@ -24055,7 +24055,7 @@
           <w:position w:val="-18"/>
         </w:rPr>
         <w:pict w14:anchorId="34C00A39">
-          <v:shape id="_x0000_i1027" type="#_x0000_t75" style="width:286.95pt;height:25.9pt" fillcolor="window">
+          <v:shape id="_x0000_i1027" type="#_x0000_t75" style="width:286.9pt;height:26.05pt" fillcolor="window">
             <v:imagedata r:id="rId15" o:title=""/>
           </v:shape>
         </w:pict>
@@ -24095,7 +24095,7 @@
           <w:position w:val="-12"/>
         </w:rPr>
         <w:pict w14:anchorId="465507D2">
-          <v:shape id="_x0000_i1028" type="#_x0000_t75" style="width:13.45pt;height:19.7pt">
+          <v:shape id="_x0000_i1028" type="#_x0000_t75" style="width:13.3pt;height:19.95pt">
             <v:imagedata r:id="rId16" o:title=""/>
           </v:shape>
         </w:pict>
@@ -24261,7 +24261,7 @@
           <w:position w:val="-16"/>
         </w:rPr>
         <w:pict w14:anchorId="4719D855">
-          <v:shape id="_x0000_i1029" type="#_x0000_t75" style="width:101pt;height:22.8pt">
+          <v:shape id="_x0000_i1029" type="#_x0000_t75" style="width:100.8pt;height:22.7pt">
             <v:imagedata r:id="rId17" o:title=""/>
           </v:shape>
         </w:pict>
@@ -24363,7 +24363,7 @@
           <w:position w:val="-16"/>
         </w:rPr>
         <w:pict w14:anchorId="458D14F0">
-          <v:shape id="_x0000_i1030" type="#_x0000_t75" style="width:241.9pt;height:22.8pt" fillcolor="window">
+          <v:shape id="_x0000_i1030" type="#_x0000_t75" style="width:242.05pt;height:22.7pt" fillcolor="window">
             <v:imagedata r:id="rId18" o:title=""/>
           </v:shape>
         </w:pict>
@@ -24431,7 +24431,7 @@
           <w:position w:val="-16"/>
         </w:rPr>
         <w:pict w14:anchorId="50690FC8">
-          <v:shape id="_x0000_i1031" type="#_x0000_t75" style="width:196.3pt;height:22.8pt" fillcolor="window">
+          <v:shape id="_x0000_i1031" type="#_x0000_t75" style="width:196.05pt;height:22.7pt" fillcolor="window">
             <v:imagedata r:id="rId19" o:title=""/>
           </v:shape>
         </w:pict>
@@ -24473,7 +24473,7 @@
           <w:position w:val="-12"/>
         </w:rPr>
         <w:pict w14:anchorId="698F4844">
-          <v:shape id="_x0000_i1032" type="#_x0000_t75" style="width:43pt;height:18.65pt" fillcolor="window">
+          <v:shape id="_x0000_i1032" type="#_x0000_t75" style="width:43.2pt;height:18.85pt" fillcolor="window">
             <v:imagedata r:id="rId20" o:title=""/>
           </v:shape>
         </w:pict>
@@ -24554,7 +24554,7 @@
           <w:position w:val="-12"/>
         </w:rPr>
         <w:pict w14:anchorId="38D44606">
-          <v:shape id="_x0000_i1033" type="#_x0000_t75" style="width:43pt;height:18.65pt" fillcolor="window">
+          <v:shape id="_x0000_i1033" type="#_x0000_t75" style="width:43.2pt;height:18.85pt" fillcolor="window">
             <v:imagedata r:id="rId21" o:title=""/>
           </v:shape>
         </w:pict>
@@ -25186,7 +25186,7 @@
           <w:position w:val="-16"/>
         </w:rPr>
         <w:pict w14:anchorId="428F2E8B">
-          <v:shape id="_x0000_i1034" type="#_x0000_t75" style="width:281.8pt;height:22.8pt" fillcolor="window">
+          <v:shape id="_x0000_i1034" type="#_x0000_t75" style="width:281.9pt;height:22.7pt" fillcolor="window">
             <v:imagedata r:id="rId22" o:title=""/>
           </v:shape>
         </w:pict>
@@ -25232,7 +25232,7 @@
           <w:position w:val="-14"/>
         </w:rPr>
         <w:pict w14:anchorId="09F96696">
-          <v:shape id="_x0000_i1035" type="#_x0000_t75" style="width:185.45pt;height:19.7pt" fillcolor="window">
+          <v:shape id="_x0000_i1035" type="#_x0000_t75" style="width:185.55pt;height:19.95pt" fillcolor="window">
             <v:imagedata r:id="rId23" o:title=""/>
           </v:shape>
         </w:pict>
@@ -25316,7 +25316,7 @@
           <w:position w:val="-12"/>
         </w:rPr>
         <w:pict w14:anchorId="3FE14509">
-          <v:shape id="_x0000_i1036" type="#_x0000_t75" style="width:31.1pt;height:18.65pt" fillcolor="window">
+          <v:shape id="_x0000_i1036" type="#_x0000_t75" style="width:31pt;height:18.85pt" fillcolor="window">
             <v:imagedata r:id="rId24" o:title=""/>
           </v:shape>
         </w:pict>
@@ -25343,7 +25343,7 @@
           <w:position w:val="-16"/>
         </w:rPr>
         <w:pict w14:anchorId="40223B1E">
-          <v:shape id="_x0000_i1037" type="#_x0000_t75" style="width:138.8pt;height:22.8pt" fillcolor="window">
+          <v:shape id="_x0000_i1037" type="#_x0000_t75" style="width:139pt;height:22.7pt" fillcolor="window">
             <v:imagedata r:id="rId25" o:title=""/>
           </v:shape>
         </w:pict>
@@ -25385,7 +25385,7 @@
           <w:position w:val="-16"/>
         </w:rPr>
         <w:pict w14:anchorId="7C42C75C">
-          <v:shape id="_x0000_i1038" type="#_x0000_t75" style="width:148.15pt;height:22.8pt" fillcolor="window">
+          <v:shape id="_x0000_i1038" type="#_x0000_t75" style="width:147.9pt;height:22.7pt" fillcolor="window">
             <v:imagedata r:id="rId26" o:title=""/>
           </v:shape>
         </w:pict>
@@ -25422,7 +25422,7 @@
           <w:position w:val="-12"/>
         </w:rPr>
         <w:pict w14:anchorId="28E70FFB">
-          <v:shape id="_x0000_i1039" type="#_x0000_t75" style="width:18.65pt;height:18.65pt" fillcolor="window">
+          <v:shape id="_x0000_i1039" type="#_x0000_t75" style="width:18.85pt;height:18.85pt" fillcolor="window">
             <v:imagedata r:id="rId27" o:title=""/>
           </v:shape>
         </w:pict>
@@ -25853,7 +25853,7 @@
         <w:rFonts w:ascii="Times New Roman" w:hAnsi="Times New Roman"/>
         <w:noProof/>
       </w:rPr>
-      <w:t>23</w:t>
+      <w:t>9</w:t>
     </w:r>
     <w:r>
       <w:rPr>
@@ -31958,7 +31958,7 @@
 </file>
 
 <file path=customXml/itemProps1.xml><?xml version="1.0" encoding="utf-8"?>
-<ds:datastoreItem xmlns:ds="http://schemas.openxmlformats.org/officeDocument/2006/customXml" ds:itemID="{93C4F139-5B15-CA43-984B-6B7BAC4310CC}">
+<ds:datastoreItem xmlns:ds="http://schemas.openxmlformats.org/officeDocument/2006/customXml" ds:itemID="{804CB95B-C5CE-9F43-91C0-2077390264A7}">
   <ds:schemaRefs>
     <ds:schemaRef ds:uri="http://schemas.openxmlformats.org/officeDocument/2006/bibliography"/>
   </ds:schemaRefs>

</xml_diff>

<commit_message>
Updated manual to describe new 889 surface albedo scaling factor model.
git-svn-id: https://scm.physics.ox.ac.uk/svn/radtrancode/trunk@302 4dc0e162-f54d-4b9e-8a18-81c7a7f2ddce
</commit_message>
<xml_diff>
--- a/manuals/Nemesis_B1.docx
+++ b/manuals/Nemesis_B1.docx
@@ -1859,23 +1859,7 @@
                 <w:rFonts w:ascii="Times New Roman" w:hAnsi="Times New Roman"/>
                 <w:sz w:val="20"/>
               </w:rPr>
-              <w:t xml:space="preserve">Also added new continuous a priori profile </w:t>
-            </w:r>
-            <w:proofErr w:type="gramStart"/>
-            <w:r>
-              <w:rPr>
-                <w:rFonts w:ascii="Times New Roman" w:hAnsi="Times New Roman"/>
-                <w:sz w:val="20"/>
-              </w:rPr>
-              <w:t>definition which</w:t>
-            </w:r>
-            <w:proofErr w:type="gramEnd"/>
-            <w:r>
-              <w:rPr>
-                <w:rFonts w:ascii="Times New Roman" w:hAnsi="Times New Roman"/>
-                <w:sz w:val="20"/>
-              </w:rPr>
-              <w:t xml:space="preserve"> allows for the profile to vary with latitude.</w:t>
+              <w:t>Also added new continuous a priori profile definition which allows for the profile to vary with latitude.</w:t>
             </w:r>
           </w:p>
         </w:tc>
@@ -5477,7 +5461,6 @@
           <w:b/>
         </w:rPr>
       </w:pPr>
-      <w:proofErr w:type="gramStart"/>
       <w:r>
         <w:rPr>
           <w:rFonts w:ascii="Times New Roman" w:hAnsi="Times New Roman"/>
@@ -5485,7 +5468,6 @@
         </w:rPr>
         <w:t>0. Overview</w:t>
       </w:r>
-      <w:proofErr w:type="gramEnd"/>
     </w:p>
     <w:p>
       <w:pPr>
@@ -5816,34 +5798,7 @@
           <w:rFonts w:ascii="Times New Roman" w:hAnsi="Times New Roman"/>
         </w:rPr>
         <w:tab/>
-      </w:r>
-      <w:proofErr w:type="gramStart"/>
-      <w:r>
-        <w:rPr>
-          <w:rFonts w:ascii="Times New Roman" w:hAnsi="Times New Roman"/>
-        </w:rPr>
-        <w:t>Rodgers, C.D. Inverse methods for atmospheric sounding.</w:t>
-      </w:r>
-      <w:proofErr w:type="gramEnd"/>
-      <w:r>
-        <w:rPr>
-          <w:rFonts w:ascii="Times New Roman" w:hAnsi="Times New Roman"/>
-        </w:rPr>
-        <w:t xml:space="preserve"> </w:t>
-      </w:r>
-      <w:proofErr w:type="gramStart"/>
-      <w:r>
-        <w:rPr>
-          <w:rFonts w:ascii="Times New Roman" w:hAnsi="Times New Roman"/>
-        </w:rPr>
-        <w:t>Theory and practice.</w:t>
-      </w:r>
-      <w:proofErr w:type="gramEnd"/>
-      <w:r>
-        <w:rPr>
-          <w:rFonts w:ascii="Times New Roman" w:hAnsi="Times New Roman"/>
-        </w:rPr>
-        <w:t xml:space="preserve"> World Scientific. 2000</w:t>
+        <w:t>Rodgers, C.D. Inverse methods for atmospheric sounding. Theory and practice. World Scientific. 2000</w:t>
       </w:r>
     </w:p>
     <w:p>
@@ -5921,21 +5876,7 @@
         <w:rPr>
           <w:rFonts w:ascii="Times New Roman" w:hAnsi="Times New Roman"/>
         </w:rPr>
-        <w:t xml:space="preserve">Executable programs are underlined. </w:t>
-      </w:r>
-      <w:proofErr w:type="gramStart"/>
-      <w:r>
-        <w:rPr>
-          <w:rFonts w:ascii="Times New Roman" w:hAnsi="Times New Roman"/>
-        </w:rPr>
-        <w:t>e</w:t>
-      </w:r>
-      <w:proofErr w:type="gramEnd"/>
-      <w:r>
-        <w:rPr>
-          <w:rFonts w:ascii="Times New Roman" w:hAnsi="Times New Roman"/>
-        </w:rPr>
-        <w:t xml:space="preserve">.g. </w:t>
+        <w:t xml:space="preserve">Executable programs are underlined. e.g. </w:t>
       </w:r>
       <w:proofErr w:type="spellStart"/>
       <w:r>
@@ -5968,21 +5909,7 @@
         <w:rPr>
           <w:rFonts w:ascii="Times New Roman" w:hAnsi="Times New Roman"/>
         </w:rPr>
-        <w:t xml:space="preserve">Suites of codes in their own subdirectories are in copperplate font. </w:t>
-      </w:r>
-      <w:proofErr w:type="gramStart"/>
-      <w:r>
-        <w:rPr>
-          <w:rFonts w:ascii="Times New Roman" w:hAnsi="Times New Roman"/>
-        </w:rPr>
-        <w:t>e</w:t>
-      </w:r>
-      <w:proofErr w:type="gramEnd"/>
-      <w:r>
-        <w:rPr>
-          <w:rFonts w:ascii="Times New Roman" w:hAnsi="Times New Roman"/>
-        </w:rPr>
-        <w:t xml:space="preserve">.g. </w:t>
+        <w:t xml:space="preserve">Suites of codes in their own subdirectories are in copperplate font. e.g. </w:t>
       </w:r>
       <w:proofErr w:type="spellStart"/>
       <w:r>
@@ -6008,21 +5935,7 @@
         <w:rPr>
           <w:rFonts w:ascii="Times New Roman" w:hAnsi="Times New Roman"/>
         </w:rPr>
-        <w:t xml:space="preserve">Subroutine files are in courier font. </w:t>
-      </w:r>
-      <w:proofErr w:type="gramStart"/>
-      <w:r>
-        <w:rPr>
-          <w:rFonts w:ascii="Times New Roman" w:hAnsi="Times New Roman"/>
-        </w:rPr>
-        <w:t>e</w:t>
-      </w:r>
-      <w:proofErr w:type="gramEnd"/>
-      <w:r>
-        <w:rPr>
-          <w:rFonts w:ascii="Times New Roman" w:hAnsi="Times New Roman"/>
-        </w:rPr>
-        <w:t xml:space="preserve">.g. </w:t>
+        <w:t xml:space="preserve">Subroutine files are in courier font. e.g. </w:t>
       </w:r>
       <w:proofErr w:type="spellStart"/>
       <w:r>
@@ -6048,21 +5961,7 @@
         <w:rPr>
           <w:rFonts w:ascii="Times New Roman" w:hAnsi="Times New Roman"/>
         </w:rPr>
-        <w:t xml:space="preserve">Variables defined within FORTRAN codes are capitalized. </w:t>
-      </w:r>
-      <w:proofErr w:type="gramStart"/>
-      <w:r>
-        <w:rPr>
-          <w:rFonts w:ascii="Times New Roman" w:hAnsi="Times New Roman"/>
-        </w:rPr>
-        <w:t>e</w:t>
-      </w:r>
-      <w:proofErr w:type="gramEnd"/>
-      <w:r>
-        <w:rPr>
-          <w:rFonts w:ascii="Times New Roman" w:hAnsi="Times New Roman"/>
-        </w:rPr>
-        <w:t>.g. NCONV, IMOD</w:t>
+        <w:t>Variables defined within FORTRAN codes are capitalized. e.g. NCONV, IMOD</w:t>
       </w:r>
     </w:p>
     <w:p>
@@ -6417,7 +6316,6 @@
         <w:t xml:space="preserve"> and </w:t>
       </w:r>
       <w:proofErr w:type="spellStart"/>
-      <w:proofErr w:type="gramStart"/>
       <w:r>
         <w:rPr>
           <w:rFonts w:ascii="Times New Roman" w:hAnsi="Times New Roman"/>
@@ -6425,7 +6323,6 @@
         <w:t>nW</w:t>
       </w:r>
       <w:proofErr w:type="spellEnd"/>
-      <w:proofErr w:type="gramEnd"/>
       <w:r>
         <w:rPr>
           <w:rFonts w:ascii="Times New Roman" w:hAnsi="Times New Roman"/>
@@ -6571,7 +6468,6 @@
           <w:rFonts w:ascii="Times New Roman" w:hAnsi="Times New Roman"/>
         </w:rPr>
       </w:pPr>
-      <w:proofErr w:type="gramStart"/>
       <w:r>
         <w:rPr>
           <w:rFonts w:ascii="Times New Roman" w:hAnsi="Times New Roman"/>
@@ -6597,7 +6493,6 @@
         </w:rPr>
         <w:t>.</w:t>
       </w:r>
-      <w:proofErr w:type="gramEnd"/>
     </w:p>
     <w:p>
       <w:pPr>
@@ -6641,7 +6536,6 @@
         </w:rPr>
         <w:t xml:space="preserve">As </w:t>
       </w:r>
-      <w:proofErr w:type="gramStart"/>
       <w:r>
         <w:rPr>
           <w:rFonts w:ascii="Times New Roman" w:hAnsi="Times New Roman"/>
@@ -6653,14 +6547,7 @@
         <w:rPr>
           <w:rFonts w:ascii="Times New Roman" w:hAnsi="Times New Roman"/>
         </w:rPr>
-        <w:t>,</w:t>
-      </w:r>
-      <w:proofErr w:type="gramEnd"/>
-      <w:r>
-        <w:rPr>
-          <w:rFonts w:ascii="Times New Roman" w:hAnsi="Times New Roman"/>
-        </w:rPr>
-        <w:t xml:space="preserve"> but optimised to deal with limb-observing geometries. Model uses different method of combining individual</w:t>
+        <w:t>, but optimised to deal with limb-observing geometries. Model uses different method of combining individual</w:t>
       </w:r>
       <w:r>
         <w:rPr>
@@ -7490,7 +7377,6 @@
         </w:rPr>
         <w:t xml:space="preserve">The layering scheme and state vector elements </w:t>
       </w:r>
-      <w:proofErr w:type="gramStart"/>
       <w:r>
         <w:rPr>
           <w:rFonts w:ascii="Times New Roman" w:hAnsi="Times New Roman"/>
@@ -7501,14 +7387,7 @@
         <w:rPr>
           <w:rFonts w:ascii="Times New Roman" w:hAnsi="Times New Roman"/>
         </w:rPr>
-        <w:t xml:space="preserve"> hard</w:t>
-      </w:r>
-      <w:proofErr w:type="gramEnd"/>
-      <w:r>
-        <w:rPr>
-          <w:rFonts w:ascii="Times New Roman" w:hAnsi="Times New Roman"/>
-        </w:rPr>
-        <w:t xml:space="preserve">-wired for </w:t>
+        <w:t xml:space="preserve"> hard-wired for </w:t>
       </w:r>
       <w:r>
         <w:rPr>
@@ -8393,40 +8272,22 @@
           <w:szCs w:val="24"/>
           <w:lang w:eastAsia="en-GB"/>
         </w:rPr>
-        <w:t xml:space="preserve"> which inspired the naming of this retrieval code in her honour. It is hoped that Nemesis will bring good fortune and will considerably improve the retrieval of atmospheric properties from </w:t>
-      </w:r>
-      <w:proofErr w:type="gramStart"/>
+        <w:t xml:space="preserve"> which inspired the naming of this retrieval code in her honour. It is hoped that Nemesis will bring good fortune and will considerably improve the retrieval of atmospheric properties from remotely-sensed infrared </w:t>
+      </w:r>
       <w:r>
         <w:rPr>
           <w:rFonts w:ascii="Times New Roman" w:hAnsi="Times New Roman"/>
           <w:szCs w:val="24"/>
           <w:lang w:eastAsia="en-GB"/>
         </w:rPr>
-        <w:t>remotely-sensed</w:t>
-      </w:r>
-      <w:proofErr w:type="gramEnd"/>
+        <w:t xml:space="preserve">planetary </w:t>
+      </w:r>
       <w:r>
         <w:rPr>
           <w:rFonts w:ascii="Times New Roman" w:hAnsi="Times New Roman"/>
           <w:szCs w:val="24"/>
           <w:lang w:eastAsia="en-GB"/>
         </w:rPr>
-        <w:t xml:space="preserve"> infrared </w:t>
-      </w:r>
-      <w:r>
-        <w:rPr>
-          <w:rFonts w:ascii="Times New Roman" w:hAnsi="Times New Roman"/>
-          <w:szCs w:val="24"/>
-          <w:lang w:eastAsia="en-GB"/>
-        </w:rPr>
-        <w:t xml:space="preserve">planetary </w:t>
-      </w:r>
-      <w:r>
-        <w:rPr>
-          <w:rFonts w:ascii="Times New Roman" w:hAnsi="Times New Roman"/>
-          <w:szCs w:val="24"/>
-          <w:lang w:eastAsia="en-GB"/>
-        </w:rPr>
         <w:t>spectra.</w:t>
       </w:r>
     </w:p>
@@ -8565,7 +8426,6 @@
         <w:t>&lt;</w:t>
       </w:r>
       <w:proofErr w:type="spellStart"/>
-      <w:proofErr w:type="gramStart"/>
       <w:r>
         <w:rPr>
           <w:rFonts w:ascii="Times New Roman" w:hAnsi="Times New Roman"/>
@@ -8573,7 +8433,6 @@
         <w:t>runname</w:t>
       </w:r>
       <w:proofErr w:type="spellEnd"/>
-      <w:proofErr w:type="gramEnd"/>
       <w:r>
         <w:rPr>
           <w:rFonts w:ascii="Times New Roman" w:hAnsi="Times New Roman"/>
@@ -8620,7 +8479,6 @@
         <w:t>&lt;</w:t>
       </w:r>
       <w:proofErr w:type="spellStart"/>
-      <w:proofErr w:type="gramStart"/>
       <w:r>
         <w:rPr>
           <w:rFonts w:ascii="Times New Roman" w:hAnsi="Times New Roman"/>
@@ -8628,7 +8486,6 @@
         <w:t>runname</w:t>
       </w:r>
       <w:proofErr w:type="spellEnd"/>
-      <w:proofErr w:type="gramEnd"/>
       <w:r>
         <w:rPr>
           <w:rFonts w:ascii="Times New Roman" w:hAnsi="Times New Roman"/>
@@ -8648,21 +8505,7 @@
           <w:rFonts w:ascii="Times New Roman" w:hAnsi="Times New Roman"/>
         </w:rPr>
         <w:tab/>
-        <w:t xml:space="preserve">File containing name of run. </w:t>
-      </w:r>
-      <w:proofErr w:type="gramStart"/>
-      <w:r>
-        <w:rPr>
-          <w:rFonts w:ascii="Times New Roman" w:hAnsi="Times New Roman"/>
-        </w:rPr>
-        <w:t>i</w:t>
-      </w:r>
-      <w:proofErr w:type="gramEnd"/>
-      <w:r>
-        <w:rPr>
-          <w:rFonts w:ascii="Times New Roman" w:hAnsi="Times New Roman"/>
-        </w:rPr>
-        <w:t>.e. &lt;</w:t>
+        <w:t>File containing name of run. i.e. &lt;</w:t>
       </w:r>
       <w:proofErr w:type="spellStart"/>
       <w:r>
@@ -8703,7 +8546,6 @@
         <w:t>&lt;</w:t>
       </w:r>
       <w:proofErr w:type="spellStart"/>
-      <w:proofErr w:type="gramStart"/>
       <w:r>
         <w:rPr>
           <w:rFonts w:ascii="Times New Roman" w:hAnsi="Times New Roman"/>
@@ -8711,7 +8553,6 @@
         <w:t>runname</w:t>
       </w:r>
       <w:proofErr w:type="spellEnd"/>
-      <w:proofErr w:type="gramEnd"/>
       <w:r>
         <w:rPr>
           <w:rFonts w:ascii="Times New Roman" w:hAnsi="Times New Roman"/>
@@ -8750,7 +8591,6 @@
         <w:t>&lt;</w:t>
       </w:r>
       <w:proofErr w:type="spellStart"/>
-      <w:proofErr w:type="gramStart"/>
       <w:r>
         <w:rPr>
           <w:rFonts w:ascii="Times New Roman" w:hAnsi="Times New Roman"/>
@@ -8758,7 +8598,6 @@
         <w:t>runname</w:t>
       </w:r>
       <w:proofErr w:type="spellEnd"/>
-      <w:proofErr w:type="gramEnd"/>
       <w:r>
         <w:rPr>
           <w:rFonts w:ascii="Times New Roman" w:hAnsi="Times New Roman"/>
@@ -8797,7 +8636,6 @@
         <w:t>&lt;</w:t>
       </w:r>
       <w:proofErr w:type="spellStart"/>
-      <w:proofErr w:type="gramStart"/>
       <w:r>
         <w:rPr>
           <w:rFonts w:ascii="Times New Roman" w:hAnsi="Times New Roman"/>
@@ -8805,7 +8643,6 @@
         <w:t>runname</w:t>
       </w:r>
       <w:proofErr w:type="spellEnd"/>
-      <w:proofErr w:type="gramEnd"/>
       <w:r>
         <w:rPr>
           <w:rFonts w:ascii="Times New Roman" w:hAnsi="Times New Roman"/>
@@ -8852,7 +8689,6 @@
         <w:t>&lt;</w:t>
       </w:r>
       <w:proofErr w:type="spellStart"/>
-      <w:proofErr w:type="gramStart"/>
       <w:r>
         <w:rPr>
           <w:rFonts w:ascii="Times New Roman" w:hAnsi="Times New Roman"/>
@@ -8860,7 +8696,6 @@
         <w:t>runname</w:t>
       </w:r>
       <w:proofErr w:type="spellEnd"/>
-      <w:proofErr w:type="gramEnd"/>
       <w:r>
         <w:rPr>
           <w:rFonts w:ascii="Times New Roman" w:hAnsi="Times New Roman"/>
@@ -8901,7 +8736,6 @@
         </w:rPr>
       </w:pPr>
       <w:proofErr w:type="spellStart"/>
-      <w:proofErr w:type="gramStart"/>
       <w:r>
         <w:rPr>
           <w:rFonts w:ascii="Times New Roman" w:hAnsi="Times New Roman"/>
@@ -8909,7 +8743,6 @@
         <w:t>aerosol.ref</w:t>
       </w:r>
       <w:proofErr w:type="spellEnd"/>
-      <w:proofErr w:type="gramEnd"/>
       <w:r>
         <w:rPr>
           <w:rFonts w:ascii="Times New Roman" w:hAnsi="Times New Roman"/>
@@ -8941,14 +8774,12 @@
           <w:rFonts w:ascii="Times New Roman" w:hAnsi="Times New Roman"/>
         </w:rPr>
       </w:pPr>
-      <w:proofErr w:type="gramStart"/>
       <w:r>
         <w:rPr>
           <w:rFonts w:ascii="Times New Roman" w:hAnsi="Times New Roman"/>
         </w:rPr>
         <w:t>parah2.ref</w:t>
       </w:r>
-      <w:proofErr w:type="gramEnd"/>
       <w:r>
         <w:rPr>
           <w:rFonts w:ascii="Times New Roman" w:hAnsi="Times New Roman"/>
@@ -9017,7 +8848,6 @@
         </w:rPr>
       </w:pPr>
       <w:proofErr w:type="spellStart"/>
-      <w:proofErr w:type="gramStart"/>
       <w:r>
         <w:rPr>
           <w:rFonts w:ascii="Times New Roman" w:hAnsi="Times New Roman"/>
@@ -9025,7 +8855,6 @@
         <w:t>fcloud.ref</w:t>
       </w:r>
       <w:proofErr w:type="spellEnd"/>
-      <w:proofErr w:type="gramEnd"/>
       <w:r>
         <w:rPr>
           <w:rFonts w:ascii="Times New Roman" w:hAnsi="Times New Roman"/>
@@ -9072,7 +8901,6 @@
         <w:t>&lt;</w:t>
       </w:r>
       <w:proofErr w:type="spellStart"/>
-      <w:proofErr w:type="gramStart"/>
       <w:r>
         <w:rPr>
           <w:rFonts w:ascii="Times New Roman" w:hAnsi="Times New Roman"/>
@@ -9080,7 +8908,6 @@
         <w:t>runname</w:t>
       </w:r>
       <w:proofErr w:type="spellEnd"/>
-      <w:proofErr w:type="gramEnd"/>
       <w:r>
         <w:rPr>
           <w:rFonts w:ascii="Times New Roman" w:hAnsi="Times New Roman"/>
@@ -9127,7 +8954,6 @@
         <w:t>&lt;</w:t>
       </w:r>
       <w:proofErr w:type="spellStart"/>
-      <w:proofErr w:type="gramStart"/>
       <w:r>
         <w:rPr>
           <w:rFonts w:ascii="Times New Roman" w:hAnsi="Times New Roman"/>
@@ -9135,7 +8961,6 @@
         <w:t>runname</w:t>
       </w:r>
       <w:proofErr w:type="spellEnd"/>
-      <w:proofErr w:type="gramEnd"/>
       <w:r>
         <w:rPr>
           <w:rFonts w:ascii="Times New Roman" w:hAnsi="Times New Roman"/>
@@ -9278,7 +9103,6 @@
         <w:t>&lt;</w:t>
       </w:r>
       <w:proofErr w:type="spellStart"/>
-      <w:proofErr w:type="gramStart"/>
       <w:r>
         <w:rPr>
           <w:rFonts w:ascii="Times New Roman" w:hAnsi="Times New Roman"/>
@@ -9286,7 +9110,6 @@
         <w:t>runname</w:t>
       </w:r>
       <w:proofErr w:type="spellEnd"/>
-      <w:proofErr w:type="gramEnd"/>
       <w:r>
         <w:rPr>
           <w:rFonts w:ascii="Times New Roman" w:hAnsi="Times New Roman"/>
@@ -9345,7 +9168,6 @@
         <w:t>&lt;</w:t>
       </w:r>
       <w:proofErr w:type="spellStart"/>
-      <w:proofErr w:type="gramStart"/>
       <w:r>
         <w:rPr>
           <w:rFonts w:ascii="Times New Roman" w:hAnsi="Times New Roman"/>
@@ -9353,7 +9175,6 @@
         <w:t>runname</w:t>
       </w:r>
       <w:proofErr w:type="spellEnd"/>
-      <w:proofErr w:type="gramEnd"/>
       <w:r>
         <w:rPr>
           <w:rFonts w:ascii="Times New Roman" w:hAnsi="Times New Roman"/>
@@ -9413,7 +9234,6 @@
         <w:t>&lt;</w:t>
       </w:r>
       <w:proofErr w:type="spellStart"/>
-      <w:proofErr w:type="gramStart"/>
       <w:r>
         <w:rPr>
           <w:rFonts w:ascii="Times New Roman" w:hAnsi="Times New Roman"/>
@@ -9421,7 +9241,6 @@
         <w:t>runname</w:t>
       </w:r>
       <w:proofErr w:type="spellEnd"/>
-      <w:proofErr w:type="gramEnd"/>
       <w:r>
         <w:rPr>
           <w:rFonts w:ascii="Times New Roman" w:hAnsi="Times New Roman"/>
@@ -9468,7 +9287,6 @@
         <w:t>&lt;</w:t>
       </w:r>
       <w:proofErr w:type="spellStart"/>
-      <w:proofErr w:type="gramStart"/>
       <w:r>
         <w:rPr>
           <w:rFonts w:ascii="Times New Roman" w:hAnsi="Times New Roman"/>
@@ -9476,7 +9294,6 @@
         <w:t>runname</w:t>
       </w:r>
       <w:proofErr w:type="spellEnd"/>
-      <w:proofErr w:type="gramEnd"/>
       <w:r>
         <w:rPr>
           <w:rFonts w:ascii="Times New Roman" w:hAnsi="Times New Roman"/>
@@ -9515,7 +9332,6 @@
         <w:t>&lt;</w:t>
       </w:r>
       <w:proofErr w:type="spellStart"/>
-      <w:proofErr w:type="gramStart"/>
       <w:r>
         <w:rPr>
           <w:rFonts w:ascii="Times New Roman" w:hAnsi="Times New Roman"/>
@@ -9523,7 +9339,6 @@
         <w:t>runname</w:t>
       </w:r>
       <w:proofErr w:type="spellEnd"/>
-      <w:proofErr w:type="gramEnd"/>
       <w:r>
         <w:rPr>
           <w:rFonts w:ascii="Times New Roman" w:hAnsi="Times New Roman"/>
@@ -9584,7 +9399,6 @@
         <w:t>&lt;</w:t>
       </w:r>
       <w:proofErr w:type="spellStart"/>
-      <w:proofErr w:type="gramStart"/>
       <w:r>
         <w:rPr>
           <w:rFonts w:ascii="Times New Roman" w:hAnsi="Times New Roman"/>
@@ -9592,7 +9406,6 @@
         <w:t>runname.lbl</w:t>
       </w:r>
       <w:proofErr w:type="spellEnd"/>
-      <w:proofErr w:type="gramEnd"/>
       <w:r>
         <w:rPr>
           <w:rFonts w:ascii="Times New Roman" w:hAnsi="Times New Roman"/>
@@ -9678,7 +9491,6 @@
         <w:t>&lt;</w:t>
       </w:r>
       <w:proofErr w:type="spellStart"/>
-      <w:proofErr w:type="gramStart"/>
       <w:r>
         <w:rPr>
           <w:rFonts w:ascii="Times New Roman" w:hAnsi="Times New Roman"/>
@@ -9686,7 +9498,6 @@
         <w:t>runname.sha</w:t>
       </w:r>
       <w:proofErr w:type="spellEnd"/>
-      <w:proofErr w:type="gramEnd"/>
       <w:r>
         <w:rPr>
           <w:rFonts w:ascii="Times New Roman" w:hAnsi="Times New Roman"/>
@@ -9752,7 +9563,6 @@
         <w:t>&lt;</w:t>
       </w:r>
       <w:proofErr w:type="spellStart"/>
-      <w:proofErr w:type="gramStart"/>
       <w:r>
         <w:rPr>
           <w:rFonts w:ascii="Times New Roman" w:hAnsi="Times New Roman"/>
@@ -9760,7 +9570,6 @@
         <w:t>runname.key</w:t>
       </w:r>
       <w:proofErr w:type="spellEnd"/>
-      <w:proofErr w:type="gramEnd"/>
       <w:r>
         <w:rPr>
           <w:rFonts w:ascii="Times New Roman" w:hAnsi="Times New Roman"/>
@@ -9812,7 +9621,6 @@
         <w:t>&lt;</w:t>
       </w:r>
       <w:proofErr w:type="spellStart"/>
-      <w:proofErr w:type="gramStart"/>
       <w:r>
         <w:rPr>
           <w:rFonts w:ascii="Times New Roman" w:hAnsi="Times New Roman"/>
@@ -9820,7 +9628,6 @@
         <w:t>runname.pra</w:t>
       </w:r>
       <w:proofErr w:type="spellEnd"/>
-      <w:proofErr w:type="gramEnd"/>
       <w:r>
         <w:rPr>
           <w:rFonts w:ascii="Times New Roman" w:hAnsi="Times New Roman"/>
@@ -9886,7 +9693,6 @@
         <w:t>&lt;</w:t>
       </w:r>
       <w:proofErr w:type="spellStart"/>
-      <w:proofErr w:type="gramStart"/>
       <w:r>
         <w:rPr>
           <w:rFonts w:ascii="Times New Roman" w:hAnsi="Times New Roman"/>
@@ -9894,7 +9700,6 @@
         <w:t>runname.sol</w:t>
       </w:r>
       <w:proofErr w:type="spellEnd"/>
-      <w:proofErr w:type="gramEnd"/>
       <w:r>
         <w:rPr>
           <w:rFonts w:ascii="Times New Roman" w:hAnsi="Times New Roman"/>
@@ -9945,7 +9750,6 @@
         <w:t>&lt;</w:t>
       </w:r>
       <w:proofErr w:type="spellStart"/>
-      <w:proofErr w:type="gramStart"/>
       <w:r>
         <w:rPr>
           <w:rFonts w:ascii="Times New Roman" w:hAnsi="Times New Roman"/>
@@ -9953,7 +9757,6 @@
         <w:t>runname.rfl</w:t>
       </w:r>
       <w:proofErr w:type="spellEnd"/>
-      <w:proofErr w:type="gramEnd"/>
       <w:r>
         <w:rPr>
           <w:rFonts w:ascii="Times New Roman" w:hAnsi="Times New Roman"/>
@@ -10012,7 +9815,6 @@
         <w:t>&lt;</w:t>
       </w:r>
       <w:proofErr w:type="spellStart"/>
-      <w:proofErr w:type="gramStart"/>
       <w:r>
         <w:rPr>
           <w:rFonts w:ascii="Times New Roman" w:hAnsi="Times New Roman"/>
@@ -10020,7 +9822,6 @@
         <w:t>runname.vpf</w:t>
       </w:r>
       <w:proofErr w:type="spellEnd"/>
-      <w:proofErr w:type="gramEnd"/>
       <w:r>
         <w:rPr>
           <w:rFonts w:ascii="Times New Roman" w:hAnsi="Times New Roman"/>
@@ -10058,7 +9859,6 @@
         </w:rPr>
       </w:pPr>
       <w:proofErr w:type="spellStart"/>
-      <w:proofErr w:type="gramStart"/>
       <w:r>
         <w:rPr>
           <w:rFonts w:ascii="Times New Roman" w:hAnsi="Times New Roman"/>
@@ -10067,7 +9867,6 @@
         <w:t>hgphase</w:t>
       </w:r>
       <w:proofErr w:type="spellEnd"/>
-      <w:proofErr w:type="gramEnd"/>
       <w:r>
         <w:rPr>
           <w:rFonts w:ascii="Times New Roman" w:hAnsi="Times New Roman"/>
@@ -10407,7 +10206,6 @@
         <w:t>&lt;</w:t>
       </w:r>
       <w:proofErr w:type="spellStart"/>
-      <w:proofErr w:type="gramStart"/>
       <w:r>
         <w:rPr>
           <w:rFonts w:ascii="Times New Roman" w:hAnsi="Times New Roman"/>
@@ -10415,7 +10213,6 @@
         <w:t>runname</w:t>
       </w:r>
       <w:proofErr w:type="spellEnd"/>
-      <w:proofErr w:type="gramEnd"/>
       <w:r>
         <w:rPr>
           <w:rFonts w:ascii="Times New Roman" w:hAnsi="Times New Roman"/>
@@ -10473,7 +10270,6 @@
         <w:t>&lt;</w:t>
       </w:r>
       <w:proofErr w:type="spellStart"/>
-      <w:proofErr w:type="gramStart"/>
       <w:r>
         <w:rPr>
           <w:rFonts w:ascii="Times New Roman" w:hAnsi="Times New Roman"/>
@@ -10481,7 +10277,6 @@
         <w:t>runname</w:t>
       </w:r>
       <w:proofErr w:type="spellEnd"/>
-      <w:proofErr w:type="gramEnd"/>
       <w:r>
         <w:rPr>
           <w:rFonts w:ascii="Times New Roman" w:hAnsi="Times New Roman"/>
@@ -10541,7 +10336,6 @@
         <w:t>&lt;</w:t>
       </w:r>
       <w:proofErr w:type="spellStart"/>
-      <w:proofErr w:type="gramStart"/>
       <w:r>
         <w:rPr>
           <w:rFonts w:ascii="Times New Roman" w:hAnsi="Times New Roman"/>
@@ -10549,7 +10343,6 @@
         <w:t>runname</w:t>
       </w:r>
       <w:proofErr w:type="spellEnd"/>
-      <w:proofErr w:type="gramEnd"/>
       <w:r>
         <w:rPr>
           <w:rFonts w:ascii="Times New Roman" w:hAnsi="Times New Roman"/>
@@ -10610,7 +10403,6 @@
         <w:t>&lt;</w:t>
       </w:r>
       <w:proofErr w:type="spellStart"/>
-      <w:proofErr w:type="gramStart"/>
       <w:r>
         <w:rPr>
           <w:rFonts w:ascii="Times New Roman" w:hAnsi="Times New Roman"/>
@@ -10618,7 +10410,6 @@
         <w:t>runname</w:t>
       </w:r>
       <w:proofErr w:type="spellEnd"/>
-      <w:proofErr w:type="gramEnd"/>
       <w:r>
         <w:rPr>
           <w:rFonts w:ascii="Times New Roman" w:hAnsi="Times New Roman"/>
@@ -10672,7 +10463,6 @@
         </w:rPr>
       </w:pPr>
       <w:proofErr w:type="spellStart"/>
-      <w:proofErr w:type="gramStart"/>
       <w:r>
         <w:rPr>
           <w:rFonts w:ascii="Times New Roman" w:hAnsi="Times New Roman"/>
@@ -10680,7 +10470,6 @@
         <w:t>aerosol.prf</w:t>
       </w:r>
       <w:proofErr w:type="spellEnd"/>
-      <w:proofErr w:type="gramEnd"/>
       <w:r>
         <w:rPr>
           <w:rFonts w:ascii="Times New Roman" w:hAnsi="Times New Roman"/>
@@ -10719,14 +10508,12 @@
           <w:rFonts w:ascii="Times New Roman" w:hAnsi="Times New Roman"/>
         </w:rPr>
       </w:pPr>
-      <w:proofErr w:type="gramStart"/>
       <w:r>
         <w:rPr>
           <w:rFonts w:ascii="Times New Roman" w:hAnsi="Times New Roman"/>
         </w:rPr>
         <w:t>parah2.prf</w:t>
       </w:r>
-      <w:proofErr w:type="gramEnd"/>
       <w:r>
         <w:rPr>
           <w:rFonts w:ascii="Times New Roman" w:hAnsi="Times New Roman"/>
@@ -10771,7 +10558,6 @@
         </w:rPr>
       </w:pPr>
       <w:proofErr w:type="spellStart"/>
-      <w:proofErr w:type="gramStart"/>
       <w:r>
         <w:rPr>
           <w:rFonts w:ascii="Times New Roman" w:hAnsi="Times New Roman"/>
@@ -10779,7 +10565,6 @@
         <w:t>fcloud.prf</w:t>
       </w:r>
       <w:proofErr w:type="spellEnd"/>
-      <w:proofErr w:type="gramEnd"/>
       <w:r>
         <w:rPr>
           <w:rFonts w:ascii="Times New Roman" w:hAnsi="Times New Roman"/>
@@ -10908,7 +10693,6 @@
         <w:t>&lt;</w:t>
       </w:r>
       <w:proofErr w:type="spellStart"/>
-      <w:proofErr w:type="gramStart"/>
       <w:r>
         <w:rPr>
           <w:rFonts w:ascii="Times New Roman" w:hAnsi="Times New Roman"/>
@@ -10916,7 +10700,6 @@
         <w:t>runname</w:t>
       </w:r>
       <w:proofErr w:type="spellEnd"/>
-      <w:proofErr w:type="gramEnd"/>
       <w:r>
         <w:rPr>
           <w:rFonts w:ascii="Times New Roman" w:hAnsi="Times New Roman"/>
@@ -11055,7 +10838,6 @@
         <w:t>&lt;</w:t>
       </w:r>
       <w:proofErr w:type="spellStart"/>
-      <w:proofErr w:type="gramStart"/>
       <w:r>
         <w:rPr>
           <w:rFonts w:ascii="Times New Roman" w:hAnsi="Times New Roman"/>
@@ -11063,7 +10845,6 @@
         <w:t>runname</w:t>
       </w:r>
       <w:proofErr w:type="spellEnd"/>
-      <w:proofErr w:type="gramEnd"/>
       <w:r>
         <w:rPr>
           <w:rFonts w:ascii="Times New Roman" w:hAnsi="Times New Roman"/>
@@ -11196,7 +10977,6 @@
         <w:t>&lt;</w:t>
       </w:r>
       <w:proofErr w:type="spellStart"/>
-      <w:proofErr w:type="gramStart"/>
       <w:r>
         <w:rPr>
           <w:rFonts w:ascii="Times New Roman" w:hAnsi="Times New Roman"/>
@@ -11204,7 +10984,6 @@
         <w:t>runname</w:t>
       </w:r>
       <w:proofErr w:type="spellEnd"/>
-      <w:proofErr w:type="gramEnd"/>
       <w:r>
         <w:rPr>
           <w:rFonts w:ascii="Times New Roman" w:hAnsi="Times New Roman"/>
@@ -11295,7 +11074,6 @@
         <w:t>&lt;</w:t>
       </w:r>
       <w:proofErr w:type="spellStart"/>
-      <w:proofErr w:type="gramStart"/>
       <w:r>
         <w:rPr>
           <w:rFonts w:ascii="Times New Roman" w:hAnsi="Times New Roman"/>
@@ -11303,7 +11081,6 @@
         <w:t>runname</w:t>
       </w:r>
       <w:proofErr w:type="spellEnd"/>
-      <w:proofErr w:type="gramEnd"/>
       <w:r>
         <w:rPr>
           <w:rFonts w:ascii="Times New Roman" w:hAnsi="Times New Roman"/>
@@ -11375,7 +11152,6 @@
         <w:t>&lt;</w:t>
       </w:r>
       <w:proofErr w:type="spellStart"/>
-      <w:proofErr w:type="gramStart"/>
       <w:r>
         <w:rPr>
           <w:rFonts w:ascii="Times New Roman" w:hAnsi="Times New Roman"/>
@@ -11383,7 +11159,6 @@
         <w:t>runname</w:t>
       </w:r>
       <w:proofErr w:type="spellEnd"/>
-      <w:proofErr w:type="gramEnd"/>
       <w:r>
         <w:rPr>
           <w:rFonts w:ascii="Times New Roman" w:hAnsi="Times New Roman"/>
@@ -11475,7 +11250,6 @@
         </w:rPr>
       </w:pPr>
       <w:proofErr w:type="spellStart"/>
-      <w:proofErr w:type="gramStart"/>
       <w:r>
         <w:rPr>
           <w:rFonts w:ascii="Times New Roman" w:hAnsi="Times New Roman"/>
@@ -11483,7 +11257,6 @@
         <w:t>kk.out</w:t>
       </w:r>
       <w:proofErr w:type="spellEnd"/>
-      <w:proofErr w:type="gramEnd"/>
       <w:r>
         <w:rPr>
           <w:rFonts w:ascii="Times New Roman" w:hAnsi="Times New Roman"/>
@@ -11637,21 +11410,7 @@
         <w:rPr>
           <w:rFonts w:ascii="Times New Roman" w:hAnsi="Times New Roman"/>
         </w:rPr>
-        <w:t xml:space="preserve"> files and provide reference </w:t>
-      </w:r>
-      <w:proofErr w:type="gramStart"/>
-      <w:r>
-        <w:rPr>
-          <w:rFonts w:ascii="Times New Roman" w:hAnsi="Times New Roman"/>
-        </w:rPr>
-        <w:t>profiles which</w:t>
-      </w:r>
-      <w:proofErr w:type="gramEnd"/>
-      <w:r>
-        <w:rPr>
-          <w:rFonts w:ascii="Times New Roman" w:hAnsi="Times New Roman"/>
-        </w:rPr>
-        <w:t xml:space="preserve"> remain static during a </w:t>
+        <w:t xml:space="preserve"> files and provide reference profiles which remain static during a </w:t>
       </w:r>
       <w:r>
         <w:rPr>
@@ -11663,21 +11422,7 @@
         <w:rPr>
           <w:rFonts w:ascii="Times New Roman" w:hAnsi="Times New Roman"/>
         </w:rPr>
-        <w:t xml:space="preserve"> run. The actual profiles used </w:t>
-      </w:r>
-      <w:proofErr w:type="gramStart"/>
-      <w:r>
-        <w:rPr>
-          <w:rFonts w:ascii="Times New Roman" w:hAnsi="Times New Roman"/>
-        </w:rPr>
-        <w:t>at each iteration</w:t>
-      </w:r>
-      <w:proofErr w:type="gramEnd"/>
-      <w:r>
-        <w:rPr>
-          <w:rFonts w:ascii="Times New Roman" w:hAnsi="Times New Roman"/>
-        </w:rPr>
-        <w:t xml:space="preserve"> of the forward model are generated from the .ref files and the variable profiles defined in the .</w:t>
+        <w:t xml:space="preserve"> run. The actual profiles used at each iteration of the forward model are generated from the .ref files and the variable profiles defined in the .</w:t>
       </w:r>
       <w:proofErr w:type="spellStart"/>
       <w:r>
@@ -11843,33 +11588,11 @@
           <w:rFonts w:ascii="Times New Roman" w:hAnsi="Times New Roman"/>
         </w:rPr>
       </w:pPr>
-      <w:bookmarkStart w:id="0" w:name="_GoBack"/>
-      <w:r>
-        <w:rPr>
-          <w:rFonts w:ascii="Times New Roman" w:hAnsi="Times New Roman"/>
-        </w:rPr>
-        <w:t>***</w:t>
-      </w:r>
-      <w:bookmarkEnd w:id="0"/>
-      <w:r>
-        <w:rPr>
-          <w:rFonts w:ascii="Times New Roman" w:hAnsi="Times New Roman"/>
-        </w:rPr>
-        <w:t xml:space="preserve">***** </w:t>
-      </w:r>
-      <w:proofErr w:type="gramStart"/>
-      <w:r>
-        <w:rPr>
-          <w:rFonts w:ascii="Times New Roman" w:hAnsi="Times New Roman"/>
-        </w:rPr>
-        <w:t>any</w:t>
-      </w:r>
-      <w:proofErr w:type="gramEnd"/>
-      <w:r>
-        <w:rPr>
-          <w:rFonts w:ascii="Times New Roman" w:hAnsi="Times New Roman"/>
-        </w:rPr>
-        <w:t xml:space="preserve"> header info you like. One line only ********</w:t>
+      <w:r>
+        <w:rPr>
+          <w:rFonts w:ascii="Times New Roman" w:hAnsi="Times New Roman"/>
+        </w:rPr>
+        <w:t>******** any header info you like. One line only ********</w:t>
       </w:r>
     </w:p>
     <w:p>
@@ -11880,7 +11603,6 @@
           <w:rFonts w:ascii="Times New Roman" w:hAnsi="Times New Roman"/>
         </w:rPr>
       </w:pPr>
-      <w:proofErr w:type="gramStart"/>
       <w:r>
         <w:rPr>
           <w:rFonts w:ascii="Times New Roman" w:hAnsi="Times New Roman"/>
@@ -11897,28 +11619,7 @@
         <w:rPr>
           <w:rFonts w:ascii="Times New Roman" w:hAnsi="Times New Roman"/>
         </w:rPr>
-        <w:t>!</w:t>
-      </w:r>
-      <w:proofErr w:type="gramEnd"/>
-      <w:r>
-        <w:rPr>
-          <w:rFonts w:ascii="Times New Roman" w:hAnsi="Times New Roman"/>
-        </w:rPr>
-        <w:t xml:space="preserve"> </w:t>
-      </w:r>
-      <w:proofErr w:type="gramStart"/>
-      <w:r>
-        <w:rPr>
-          <w:rFonts w:ascii="Times New Roman" w:hAnsi="Times New Roman"/>
-        </w:rPr>
-        <w:t>number</w:t>
-      </w:r>
-      <w:proofErr w:type="gramEnd"/>
-      <w:r>
-        <w:rPr>
-          <w:rFonts w:ascii="Times New Roman" w:hAnsi="Times New Roman"/>
-        </w:rPr>
-        <w:t xml:space="preserve"> of variable profiles (</w:t>
+        <w:t>! number of variable profiles (</w:t>
       </w:r>
       <w:proofErr w:type="spellStart"/>
       <w:r>
@@ -11957,19 +11658,11 @@
           <w:rFonts w:ascii="Times New Roman" w:hAnsi="Times New Roman"/>
         </w:rPr>
       </w:pPr>
-      <w:proofErr w:type="gramStart"/>
-      <w:r>
-        <w:rPr>
-          <w:rFonts w:ascii="Times New Roman" w:hAnsi="Times New Roman"/>
-        </w:rPr>
-        <w:t>VARIDENT(</w:t>
-      </w:r>
-      <w:proofErr w:type="gramEnd"/>
-      <w:r>
-        <w:rPr>
-          <w:rFonts w:ascii="Times New Roman" w:hAnsi="Times New Roman"/>
-        </w:rPr>
-        <w:t xml:space="preserve">1,1:3)       </w:t>
+      <w:r>
+        <w:rPr>
+          <w:rFonts w:ascii="Times New Roman" w:hAnsi="Times New Roman"/>
+        </w:rPr>
+        <w:t xml:space="preserve">VARIDENT(1,1:3)       </w:t>
       </w:r>
       <w:r>
         <w:rPr>
@@ -11992,19 +11685,11 @@
           <w:rFonts w:ascii="Times New Roman" w:hAnsi="Times New Roman"/>
         </w:rPr>
       </w:pPr>
-      <w:proofErr w:type="gramStart"/>
-      <w:r>
-        <w:rPr>
-          <w:rFonts w:ascii="Times New Roman" w:hAnsi="Times New Roman"/>
-        </w:rPr>
-        <w:t>VARPARAM(</w:t>
-      </w:r>
-      <w:proofErr w:type="gramEnd"/>
-      <w:r>
-        <w:rPr>
-          <w:rFonts w:ascii="Times New Roman" w:hAnsi="Times New Roman"/>
-        </w:rPr>
-        <w:t>1,*)       ! Any extra parameters, or filename</w:t>
+      <w:r>
+        <w:rPr>
+          <w:rFonts w:ascii="Times New Roman" w:hAnsi="Times New Roman"/>
+        </w:rPr>
+        <w:t>VARPARAM(1,*)       ! Any extra parameters, or filename</w:t>
       </w:r>
     </w:p>
     <w:p>
@@ -12015,19 +11700,11 @@
           <w:rFonts w:ascii="Times New Roman" w:hAnsi="Times New Roman"/>
         </w:rPr>
       </w:pPr>
-      <w:proofErr w:type="gramStart"/>
-      <w:r>
-        <w:rPr>
-          <w:rFonts w:ascii="Times New Roman" w:hAnsi="Times New Roman"/>
-        </w:rPr>
-        <w:t>VARIDENT(</w:t>
-      </w:r>
-      <w:proofErr w:type="gramEnd"/>
-      <w:r>
-        <w:rPr>
-          <w:rFonts w:ascii="Times New Roman" w:hAnsi="Times New Roman"/>
-        </w:rPr>
-        <w:t xml:space="preserve">2,1:3)       </w:t>
+      <w:r>
+        <w:rPr>
+          <w:rFonts w:ascii="Times New Roman" w:hAnsi="Times New Roman"/>
+        </w:rPr>
+        <w:t xml:space="preserve">VARIDENT(2,1:3)       </w:t>
       </w:r>
       <w:r>
         <w:rPr>
@@ -12053,28 +11730,12 @@
           <w:rFonts w:ascii="Times New Roman" w:hAnsi="Times New Roman"/>
         </w:rPr>
       </w:pPr>
-      <w:proofErr w:type="gramStart"/>
-      <w:r>
-        <w:rPr>
-          <w:rFonts w:ascii="Times New Roman" w:hAnsi="Times New Roman"/>
-        </w:rPr>
-        <w:t>VARPARAM(</w:t>
-      </w:r>
-      <w:proofErr w:type="gramEnd"/>
-      <w:r>
-        <w:rPr>
-          <w:rFonts w:ascii="Times New Roman" w:hAnsi="Times New Roman"/>
-        </w:rPr>
-        <w:t xml:space="preserve">2,*)       ! Any extra parameters, or </w:t>
-      </w:r>
-      <w:proofErr w:type="gramStart"/>
-      <w:r>
-        <w:rPr>
-          <w:rFonts w:ascii="Times New Roman" w:hAnsi="Times New Roman"/>
-        </w:rPr>
-        <w:t>filename )</w:t>
-      </w:r>
-      <w:proofErr w:type="gramEnd"/>
+      <w:r>
+        <w:rPr>
+          <w:rFonts w:ascii="Times New Roman" w:hAnsi="Times New Roman"/>
+        </w:rPr>
+        <w:t>VARPARAM(2,*)       ! Any extra parameters, or filename )</w:t>
+      </w:r>
     </w:p>
     <w:p>
       <w:pPr>
@@ -12154,21 +11815,7 @@
         <w:rPr>
           <w:rFonts w:ascii="Times New Roman" w:hAnsi="Times New Roman"/>
         </w:rPr>
-        <w:t xml:space="preserve">******** </w:t>
-      </w:r>
-      <w:proofErr w:type="gramStart"/>
-      <w:r>
-        <w:rPr>
-          <w:rFonts w:ascii="Times New Roman" w:hAnsi="Times New Roman"/>
-        </w:rPr>
-        <w:t>any</w:t>
-      </w:r>
-      <w:proofErr w:type="gramEnd"/>
-      <w:r>
-        <w:rPr>
-          <w:rFonts w:ascii="Times New Roman" w:hAnsi="Times New Roman"/>
-        </w:rPr>
-        <w:t xml:space="preserve"> header info you like. One line only ********</w:t>
+        <w:t>******** any header info you like. One line only ********</w:t>
       </w:r>
     </w:p>
     <w:p>
@@ -12179,7 +11826,6 @@
           <w:rFonts w:ascii="Times New Roman" w:hAnsi="Times New Roman"/>
         </w:rPr>
       </w:pPr>
-      <w:proofErr w:type="gramStart"/>
       <w:r>
         <w:rPr>
           <w:rFonts w:ascii="Times New Roman" w:hAnsi="Times New Roman"/>
@@ -12202,78 +11848,242 @@
         <w:rPr>
           <w:rFonts w:ascii="Times New Roman" w:hAnsi="Times New Roman"/>
         </w:rPr>
-        <w:t>!</w:t>
-      </w:r>
-      <w:proofErr w:type="gramEnd"/>
+        <w:t>! number of variable profiles (</w:t>
+      </w:r>
+      <w:proofErr w:type="spellStart"/>
+      <w:r>
+        <w:rPr>
+          <w:rFonts w:ascii="Times New Roman" w:hAnsi="Times New Roman"/>
+        </w:rPr>
+        <w:t>vmr,T</w:t>
+      </w:r>
+      <w:proofErr w:type="spellEnd"/>
+      <w:r>
+        <w:rPr>
+          <w:rFonts w:ascii="Times New Roman" w:hAnsi="Times New Roman"/>
+        </w:rPr>
+        <w:t xml:space="preserve">, or </w:t>
+      </w:r>
+      <w:proofErr w:type="spellStart"/>
+      <w:r>
+        <w:rPr>
+          <w:rFonts w:ascii="Times New Roman" w:hAnsi="Times New Roman"/>
+        </w:rPr>
+        <w:t>cont</w:t>
+      </w:r>
+      <w:proofErr w:type="spellEnd"/>
+      <w:r>
+        <w:rPr>
+          <w:rFonts w:ascii="Times New Roman" w:hAnsi="Times New Roman"/>
+        </w:rPr>
+        <w:t>)</w:t>
+      </w:r>
+    </w:p>
+    <w:p>
+      <w:pPr>
+        <w:ind w:left="-11"/>
+        <w:jc w:val="both"/>
+        <w:rPr>
+          <w:rFonts w:ascii="Times New Roman" w:hAnsi="Times New Roman"/>
+        </w:rPr>
+      </w:pPr>
+      <w:r>
+        <w:rPr>
+          <w:rFonts w:ascii="Times New Roman" w:hAnsi="Times New Roman"/>
+        </w:rPr>
+        <w:t xml:space="preserve">11 0 1             </w:t>
+      </w:r>
+      <w:r>
+        <w:rPr>
+          <w:rFonts w:ascii="Times New Roman" w:hAnsi="Times New Roman"/>
+        </w:rPr>
+        <w:tab/>
+      </w:r>
+      <w:r>
+        <w:rPr>
+          <w:rFonts w:ascii="Times New Roman" w:hAnsi="Times New Roman"/>
+        </w:rPr>
+        <w:tab/>
+      </w:r>
+      <w:r>
+        <w:rPr>
+          <w:rFonts w:ascii="Times New Roman" w:hAnsi="Times New Roman"/>
+        </w:rPr>
+        <w:t xml:space="preserve">! Ammonia, deep, </w:t>
+      </w:r>
+      <w:proofErr w:type="spellStart"/>
+      <w:r>
+        <w:rPr>
+          <w:rFonts w:ascii="Times New Roman" w:hAnsi="Times New Roman"/>
+        </w:rPr>
+        <w:t>fsh</w:t>
+      </w:r>
+      <w:proofErr w:type="spellEnd"/>
+    </w:p>
+    <w:p>
+      <w:pPr>
+        <w:ind w:left="-11"/>
+        <w:jc w:val="both"/>
+        <w:rPr>
+          <w:rFonts w:ascii="Times New Roman" w:hAnsi="Times New Roman"/>
+        </w:rPr>
+      </w:pPr>
+      <w:r>
+        <w:rPr>
+          <w:rFonts w:ascii="Times New Roman" w:hAnsi="Times New Roman"/>
+        </w:rPr>
+        <w:t xml:space="preserve">0.7                 </w:t>
+      </w:r>
+      <w:r>
+        <w:rPr>
+          <w:rFonts w:ascii="Times New Roman" w:hAnsi="Times New Roman"/>
+        </w:rPr>
+        <w:tab/>
+      </w:r>
+      <w:r>
+        <w:rPr>
+          <w:rFonts w:ascii="Times New Roman" w:hAnsi="Times New Roman"/>
+        </w:rPr>
+        <w:tab/>
+      </w:r>
+      <w:r>
+        <w:rPr>
+          <w:rFonts w:ascii="Times New Roman" w:hAnsi="Times New Roman"/>
+        </w:rPr>
+        <w:t xml:space="preserve">! </w:t>
+      </w:r>
+      <w:proofErr w:type="spellStart"/>
+      <w:r>
+        <w:rPr>
+          <w:rFonts w:ascii="Times New Roman" w:hAnsi="Times New Roman"/>
+        </w:rPr>
+        <w:t>pknee</w:t>
+      </w:r>
+      <w:proofErr w:type="spellEnd"/>
+    </w:p>
+    <w:p>
+      <w:pPr>
+        <w:ind w:left="-11"/>
+        <w:jc w:val="both"/>
+        <w:rPr>
+          <w:rFonts w:ascii="Times New Roman" w:hAnsi="Times New Roman"/>
+        </w:rPr>
+      </w:pPr>
+      <w:r>
+        <w:rPr>
+          <w:rFonts w:ascii="Times New Roman" w:hAnsi="Times New Roman"/>
+        </w:rPr>
+        <w:t xml:space="preserve">2.19e-4 2.19e-5         </w:t>
+      </w:r>
+      <w:r>
+        <w:rPr>
+          <w:rFonts w:ascii="Times New Roman" w:hAnsi="Times New Roman"/>
+        </w:rPr>
+        <w:tab/>
+      </w:r>
+      <w:r>
+        <w:rPr>
+          <w:rFonts w:ascii="Times New Roman" w:hAnsi="Times New Roman"/>
+        </w:rPr>
+        <w:t xml:space="preserve">! deep </w:t>
+      </w:r>
+      <w:proofErr w:type="spellStart"/>
+      <w:r>
+        <w:rPr>
+          <w:rFonts w:ascii="Times New Roman" w:hAnsi="Times New Roman"/>
+        </w:rPr>
+        <w:t>vmr</w:t>
+      </w:r>
+      <w:proofErr w:type="spellEnd"/>
+      <w:r>
+        <w:rPr>
+          <w:rFonts w:ascii="Times New Roman" w:hAnsi="Times New Roman"/>
+        </w:rPr>
+        <w:t xml:space="preserve"> and error</w:t>
+      </w:r>
+    </w:p>
+    <w:p>
+      <w:pPr>
+        <w:ind w:left="-11"/>
+        <w:jc w:val="both"/>
+        <w:rPr>
+          <w:rFonts w:ascii="Times New Roman" w:hAnsi="Times New Roman"/>
+        </w:rPr>
+      </w:pPr>
+      <w:r>
+        <w:rPr>
+          <w:rFonts w:ascii="Times New Roman" w:hAnsi="Times New Roman"/>
+        </w:rPr>
+        <w:t xml:space="preserve">0.15 0.05               </w:t>
+      </w:r>
+      <w:r>
+        <w:rPr>
+          <w:rFonts w:ascii="Times New Roman" w:hAnsi="Times New Roman"/>
+        </w:rPr>
+        <w:tab/>
+      </w:r>
+      <w:r>
+        <w:rPr>
+          <w:rFonts w:ascii="Times New Roman" w:hAnsi="Times New Roman"/>
+        </w:rPr>
+        <w:t xml:space="preserve">! </w:t>
+      </w:r>
+      <w:proofErr w:type="spellStart"/>
+      <w:r>
+        <w:rPr>
+          <w:rFonts w:ascii="Times New Roman" w:hAnsi="Times New Roman"/>
+        </w:rPr>
+        <w:t>fsh</w:t>
+      </w:r>
+      <w:proofErr w:type="spellEnd"/>
+      <w:r>
+        <w:rPr>
+          <w:rFonts w:ascii="Times New Roman" w:hAnsi="Times New Roman"/>
+        </w:rPr>
+        <w:t xml:space="preserve"> and error</w:t>
+      </w:r>
+    </w:p>
+    <w:p>
+      <w:pPr>
+        <w:ind w:left="-11"/>
+        <w:jc w:val="both"/>
+        <w:rPr>
+          <w:rFonts w:ascii="Times New Roman" w:hAnsi="Times New Roman"/>
+        </w:rPr>
+      </w:pPr>
+      <w:r>
+        <w:rPr>
+          <w:rFonts w:ascii="Times New Roman" w:hAnsi="Times New Roman"/>
+        </w:rPr>
+        <w:t xml:space="preserve">0 </w:t>
+      </w:r>
+      <w:proofErr w:type="spellStart"/>
+      <w:r>
+        <w:rPr>
+          <w:rFonts w:ascii="Times New Roman" w:hAnsi="Times New Roman"/>
+        </w:rPr>
+        <w:t>0</w:t>
+      </w:r>
+      <w:proofErr w:type="spellEnd"/>
       <w:r>
         <w:rPr>
           <w:rFonts w:ascii="Times New Roman" w:hAnsi="Times New Roman"/>
         </w:rPr>
         <w:t xml:space="preserve"> </w:t>
       </w:r>
-      <w:proofErr w:type="gramStart"/>
-      <w:r>
-        <w:rPr>
-          <w:rFonts w:ascii="Times New Roman" w:hAnsi="Times New Roman"/>
-        </w:rPr>
-        <w:t>number</w:t>
-      </w:r>
-      <w:proofErr w:type="gramEnd"/>
-      <w:r>
-        <w:rPr>
-          <w:rFonts w:ascii="Times New Roman" w:hAnsi="Times New Roman"/>
-        </w:rPr>
-        <w:t xml:space="preserve"> of variable profiles (</w:t>
-      </w:r>
-      <w:proofErr w:type="spellStart"/>
-      <w:r>
-        <w:rPr>
-          <w:rFonts w:ascii="Times New Roman" w:hAnsi="Times New Roman"/>
-        </w:rPr>
-        <w:t>vmr,T</w:t>
-      </w:r>
-      <w:proofErr w:type="spellEnd"/>
-      <w:r>
-        <w:rPr>
-          <w:rFonts w:ascii="Times New Roman" w:hAnsi="Times New Roman"/>
-        </w:rPr>
-        <w:t xml:space="preserve">, or </w:t>
-      </w:r>
-      <w:proofErr w:type="spellStart"/>
-      <w:r>
-        <w:rPr>
-          <w:rFonts w:ascii="Times New Roman" w:hAnsi="Times New Roman"/>
-        </w:rPr>
-        <w:t>cont</w:t>
-      </w:r>
-      <w:proofErr w:type="spellEnd"/>
-      <w:r>
-        <w:rPr>
-          <w:rFonts w:ascii="Times New Roman" w:hAnsi="Times New Roman"/>
-        </w:rPr>
-        <w:t>)</w:t>
-      </w:r>
-    </w:p>
-    <w:p>
-      <w:pPr>
-        <w:ind w:left="-11"/>
-        <w:jc w:val="both"/>
-        <w:rPr>
-          <w:rFonts w:ascii="Times New Roman" w:hAnsi="Times New Roman"/>
-        </w:rPr>
-      </w:pPr>
-      <w:r>
-        <w:rPr>
-          <w:rFonts w:ascii="Times New Roman" w:hAnsi="Times New Roman"/>
-        </w:rPr>
-        <w:t xml:space="preserve">11 0 </w:t>
-      </w:r>
-      <w:proofErr w:type="gramStart"/>
-      <w:r>
-        <w:rPr>
-          <w:rFonts w:ascii="Times New Roman" w:hAnsi="Times New Roman"/>
-        </w:rPr>
-        <w:t xml:space="preserve">1             </w:t>
+      <w:proofErr w:type="spellStart"/>
+      <w:r>
+        <w:rPr>
+          <w:rFonts w:ascii="Times New Roman" w:hAnsi="Times New Roman"/>
+        </w:rPr>
+        <w:t>0</w:t>
+      </w:r>
+      <w:proofErr w:type="spellEnd"/>
+      <w:r>
+        <w:rPr>
+          <w:rFonts w:ascii="Times New Roman" w:hAnsi="Times New Roman"/>
+        </w:rPr>
+        <w:t xml:space="preserve">                   </w:t>
       </w:r>
       <w:r>
         <w:rPr>
@@ -12285,270 +12095,7 @@
         <w:rPr>
           <w:rFonts w:ascii="Times New Roman" w:hAnsi="Times New Roman"/>
         </w:rPr>
-        <w:tab/>
-      </w:r>
-      <w:r>
-        <w:rPr>
-          <w:rFonts w:ascii="Times New Roman" w:hAnsi="Times New Roman"/>
-        </w:rPr>
-        <w:t>!</w:t>
-      </w:r>
-      <w:proofErr w:type="gramEnd"/>
-      <w:r>
-        <w:rPr>
-          <w:rFonts w:ascii="Times New Roman" w:hAnsi="Times New Roman"/>
-        </w:rPr>
-        <w:t xml:space="preserve"> Ammonia, deep, </w:t>
-      </w:r>
-      <w:proofErr w:type="spellStart"/>
-      <w:proofErr w:type="gramStart"/>
-      <w:r>
-        <w:rPr>
-          <w:rFonts w:ascii="Times New Roman" w:hAnsi="Times New Roman"/>
-        </w:rPr>
-        <w:t>fsh</w:t>
-      </w:r>
-      <w:proofErr w:type="spellEnd"/>
-      <w:proofErr w:type="gramEnd"/>
-    </w:p>
-    <w:p>
-      <w:pPr>
-        <w:ind w:left="-11"/>
-        <w:jc w:val="both"/>
-        <w:rPr>
-          <w:rFonts w:ascii="Times New Roman" w:hAnsi="Times New Roman"/>
-        </w:rPr>
-      </w:pPr>
-      <w:proofErr w:type="gramStart"/>
-      <w:r>
-        <w:rPr>
-          <w:rFonts w:ascii="Times New Roman" w:hAnsi="Times New Roman"/>
-        </w:rPr>
-        <w:t xml:space="preserve">0.7                 </w:t>
-      </w:r>
-      <w:r>
-        <w:rPr>
-          <w:rFonts w:ascii="Times New Roman" w:hAnsi="Times New Roman"/>
-        </w:rPr>
-        <w:tab/>
-      </w:r>
-      <w:r>
-        <w:rPr>
-          <w:rFonts w:ascii="Times New Roman" w:hAnsi="Times New Roman"/>
-        </w:rPr>
-        <w:tab/>
-      </w:r>
-      <w:r>
-        <w:rPr>
-          <w:rFonts w:ascii="Times New Roman" w:hAnsi="Times New Roman"/>
-        </w:rPr>
-        <w:t>!</w:t>
-      </w:r>
-      <w:proofErr w:type="gramEnd"/>
-      <w:r>
-        <w:rPr>
-          <w:rFonts w:ascii="Times New Roman" w:hAnsi="Times New Roman"/>
-        </w:rPr>
-        <w:t xml:space="preserve"> </w:t>
-      </w:r>
-      <w:proofErr w:type="spellStart"/>
-      <w:proofErr w:type="gramStart"/>
-      <w:r>
-        <w:rPr>
-          <w:rFonts w:ascii="Times New Roman" w:hAnsi="Times New Roman"/>
-        </w:rPr>
-        <w:t>pknee</w:t>
-      </w:r>
-      <w:proofErr w:type="spellEnd"/>
-      <w:proofErr w:type="gramEnd"/>
-    </w:p>
-    <w:p>
-      <w:pPr>
-        <w:ind w:left="-11"/>
-        <w:jc w:val="both"/>
-        <w:rPr>
-          <w:rFonts w:ascii="Times New Roman" w:hAnsi="Times New Roman"/>
-        </w:rPr>
-      </w:pPr>
-      <w:r>
-        <w:rPr>
-          <w:rFonts w:ascii="Times New Roman" w:hAnsi="Times New Roman"/>
-        </w:rPr>
-        <w:t>2.19e-4 2.19e-</w:t>
-      </w:r>
-      <w:proofErr w:type="gramStart"/>
-      <w:r>
-        <w:rPr>
-          <w:rFonts w:ascii="Times New Roman" w:hAnsi="Times New Roman"/>
-        </w:rPr>
-        <w:t xml:space="preserve">5         </w:t>
-      </w:r>
-      <w:r>
-        <w:rPr>
-          <w:rFonts w:ascii="Times New Roman" w:hAnsi="Times New Roman"/>
-        </w:rPr>
-        <w:tab/>
-      </w:r>
-      <w:r>
-        <w:rPr>
-          <w:rFonts w:ascii="Times New Roman" w:hAnsi="Times New Roman"/>
-        </w:rPr>
-        <w:t>!</w:t>
-      </w:r>
-      <w:proofErr w:type="gramEnd"/>
-      <w:r>
-        <w:rPr>
-          <w:rFonts w:ascii="Times New Roman" w:hAnsi="Times New Roman"/>
-        </w:rPr>
-        <w:t xml:space="preserve"> </w:t>
-      </w:r>
-      <w:proofErr w:type="gramStart"/>
-      <w:r>
-        <w:rPr>
-          <w:rFonts w:ascii="Times New Roman" w:hAnsi="Times New Roman"/>
-        </w:rPr>
-        <w:t>deep</w:t>
-      </w:r>
-      <w:proofErr w:type="gramEnd"/>
-      <w:r>
-        <w:rPr>
-          <w:rFonts w:ascii="Times New Roman" w:hAnsi="Times New Roman"/>
-        </w:rPr>
-        <w:t xml:space="preserve"> </w:t>
-      </w:r>
-      <w:proofErr w:type="spellStart"/>
-      <w:r>
-        <w:rPr>
-          <w:rFonts w:ascii="Times New Roman" w:hAnsi="Times New Roman"/>
-        </w:rPr>
-        <w:t>vmr</w:t>
-      </w:r>
-      <w:proofErr w:type="spellEnd"/>
-      <w:r>
-        <w:rPr>
-          <w:rFonts w:ascii="Times New Roman" w:hAnsi="Times New Roman"/>
-        </w:rPr>
-        <w:t xml:space="preserve"> and error</w:t>
-      </w:r>
-    </w:p>
-    <w:p>
-      <w:pPr>
-        <w:ind w:left="-11"/>
-        <w:jc w:val="both"/>
-        <w:rPr>
-          <w:rFonts w:ascii="Times New Roman" w:hAnsi="Times New Roman"/>
-        </w:rPr>
-      </w:pPr>
-      <w:r>
-        <w:rPr>
-          <w:rFonts w:ascii="Times New Roman" w:hAnsi="Times New Roman"/>
-        </w:rPr>
-        <w:t xml:space="preserve">0.15 </w:t>
-      </w:r>
-      <w:proofErr w:type="gramStart"/>
-      <w:r>
-        <w:rPr>
-          <w:rFonts w:ascii="Times New Roman" w:hAnsi="Times New Roman"/>
-        </w:rPr>
-        <w:t xml:space="preserve">0.05               </w:t>
-      </w:r>
-      <w:r>
-        <w:rPr>
-          <w:rFonts w:ascii="Times New Roman" w:hAnsi="Times New Roman"/>
-        </w:rPr>
-        <w:tab/>
-      </w:r>
-      <w:r>
-        <w:rPr>
-          <w:rFonts w:ascii="Times New Roman" w:hAnsi="Times New Roman"/>
-        </w:rPr>
-        <w:t>!</w:t>
-      </w:r>
-      <w:proofErr w:type="gramEnd"/>
-      <w:r>
-        <w:rPr>
-          <w:rFonts w:ascii="Times New Roman" w:hAnsi="Times New Roman"/>
-        </w:rPr>
-        <w:t xml:space="preserve"> </w:t>
-      </w:r>
-      <w:proofErr w:type="spellStart"/>
-      <w:proofErr w:type="gramStart"/>
-      <w:r>
-        <w:rPr>
-          <w:rFonts w:ascii="Times New Roman" w:hAnsi="Times New Roman"/>
-        </w:rPr>
-        <w:t>fsh</w:t>
-      </w:r>
-      <w:proofErr w:type="spellEnd"/>
-      <w:proofErr w:type="gramEnd"/>
-      <w:r>
-        <w:rPr>
-          <w:rFonts w:ascii="Times New Roman" w:hAnsi="Times New Roman"/>
-        </w:rPr>
-        <w:t xml:space="preserve"> and error</w:t>
-      </w:r>
-    </w:p>
-    <w:p>
-      <w:pPr>
-        <w:ind w:left="-11"/>
-        <w:jc w:val="both"/>
-        <w:rPr>
-          <w:rFonts w:ascii="Times New Roman" w:hAnsi="Times New Roman"/>
-        </w:rPr>
-      </w:pPr>
-      <w:r>
-        <w:rPr>
-          <w:rFonts w:ascii="Times New Roman" w:hAnsi="Times New Roman"/>
-        </w:rPr>
-        <w:t xml:space="preserve">0 </w:t>
-      </w:r>
-      <w:proofErr w:type="spellStart"/>
-      <w:r>
-        <w:rPr>
-          <w:rFonts w:ascii="Times New Roman" w:hAnsi="Times New Roman"/>
-        </w:rPr>
-        <w:t>0</w:t>
-      </w:r>
-      <w:proofErr w:type="spellEnd"/>
-      <w:r>
-        <w:rPr>
-          <w:rFonts w:ascii="Times New Roman" w:hAnsi="Times New Roman"/>
-        </w:rPr>
-        <w:t xml:space="preserve"> </w:t>
-      </w:r>
-      <w:proofErr w:type="spellStart"/>
-      <w:proofErr w:type="gramStart"/>
-      <w:r>
-        <w:rPr>
-          <w:rFonts w:ascii="Times New Roman" w:hAnsi="Times New Roman"/>
-        </w:rPr>
-        <w:t>0</w:t>
-      </w:r>
-      <w:proofErr w:type="spellEnd"/>
-      <w:r>
-        <w:rPr>
-          <w:rFonts w:ascii="Times New Roman" w:hAnsi="Times New Roman"/>
-        </w:rPr>
-        <w:t xml:space="preserve">                   </w:t>
-      </w:r>
-      <w:r>
-        <w:rPr>
-          <w:rFonts w:ascii="Times New Roman" w:hAnsi="Times New Roman"/>
-        </w:rPr>
-        <w:tab/>
-      </w:r>
-      <w:r>
-        <w:rPr>
-          <w:rFonts w:ascii="Times New Roman" w:hAnsi="Times New Roman"/>
-        </w:rPr>
-        <w:t>!</w:t>
-      </w:r>
-      <w:proofErr w:type="gramEnd"/>
-      <w:r>
-        <w:rPr>
-          <w:rFonts w:ascii="Times New Roman" w:hAnsi="Times New Roman"/>
-        </w:rPr>
-        <w:t xml:space="preserve"> Temperature - continuous</w:t>
+        <w:t>! Temperature - continuous</w:t>
       </w:r>
     </w:p>
     <w:p>
@@ -12562,14 +12109,12 @@
           <w:rFonts w:ascii="Times New Roman" w:hAnsi="Times New Roman"/>
         </w:rPr>
       </w:pPr>
-      <w:proofErr w:type="gramStart"/>
       <w:r>
         <w:rPr>
           <w:rFonts w:ascii="Times New Roman" w:hAnsi="Times New Roman"/>
         </w:rPr>
         <w:t>tempapr.dat</w:t>
       </w:r>
-      <w:proofErr w:type="gramEnd"/>
     </w:p>
     <w:p>
       <w:pPr>
@@ -12606,35 +12151,7 @@
         <w:rPr>
           <w:rFonts w:ascii="Times New Roman" w:hAnsi="Times New Roman"/>
         </w:rPr>
-        <w:t xml:space="preserve"> file contains </w:t>
-      </w:r>
-      <w:proofErr w:type="gramStart"/>
-      <w:r>
-        <w:rPr>
-          <w:rFonts w:ascii="Times New Roman" w:hAnsi="Times New Roman"/>
-        </w:rPr>
-        <w:t>VARIDENT(</w:t>
-      </w:r>
-      <w:proofErr w:type="gramEnd"/>
-      <w:r>
-        <w:rPr>
-          <w:rFonts w:ascii="Times New Roman" w:hAnsi="Times New Roman"/>
-        </w:rPr>
-        <w:t xml:space="preserve">IVAR,1:3) which is read in next. In the case above, the </w:t>
-      </w:r>
-      <w:proofErr w:type="gramStart"/>
-      <w:r>
-        <w:rPr>
-          <w:rFonts w:ascii="Times New Roman" w:hAnsi="Times New Roman"/>
-        </w:rPr>
-        <w:t>VARIDENT(</w:t>
-      </w:r>
-      <w:proofErr w:type="gramEnd"/>
-      <w:r>
-        <w:rPr>
-          <w:rFonts w:ascii="Times New Roman" w:hAnsi="Times New Roman"/>
-        </w:rPr>
-        <w:t>IVAR,1:3) of the first variable is 11, 0, 1. The first two integers describe the identity of the profile, and the third integer describes how the profile is parameterised. The profile may be gas abundance, temperature, aerosol density, para-H</w:t>
+        <w:t xml:space="preserve"> file contains VARIDENT(IVAR,1:3) which is read in next. In the case above, the VARIDENT(IVAR,1:3) of the first variable is 11, 0, 1. The first two integers describe the identity of the profile, and the third integer describes how the profile is parameterised. The profile may be gas abundance, temperature, aerosol density, para-H</w:t>
       </w:r>
       <w:r>
         <w:rPr>
@@ -12648,21 +12165,7 @@
         <w:rPr>
           <w:rFonts w:ascii="Times New Roman" w:hAnsi="Times New Roman"/>
         </w:rPr>
-        <w:t xml:space="preserve"> fraction, surface temperature, surface albedo spectrum or tangent height correction depending on </w:t>
-      </w:r>
-      <w:proofErr w:type="gramStart"/>
-      <w:r>
-        <w:rPr>
-          <w:rFonts w:ascii="Times New Roman" w:hAnsi="Times New Roman"/>
-        </w:rPr>
-        <w:t>VARIDENT(</w:t>
-      </w:r>
-      <w:proofErr w:type="gramEnd"/>
-      <w:r>
-        <w:rPr>
-          <w:rFonts w:ascii="Times New Roman" w:hAnsi="Times New Roman"/>
-        </w:rPr>
-        <w:t>IVAR,1) as follows:</w:t>
+        <w:t xml:space="preserve"> fraction, surface temperature, surface albedo spectrum or tangent height correction depending on VARIDENT(IVAR,1) as follows:</w:t>
       </w:r>
     </w:p>
     <w:p>
@@ -12680,21 +12183,7 @@
         <w:rPr>
           <w:rFonts w:ascii="Times New Roman" w:hAnsi="Times New Roman"/>
         </w:rPr>
-        <w:t xml:space="preserve">If </w:t>
-      </w:r>
-      <w:proofErr w:type="gramStart"/>
-      <w:r>
-        <w:rPr>
-          <w:rFonts w:ascii="Times New Roman" w:hAnsi="Times New Roman"/>
-        </w:rPr>
-        <w:t>VARIDENT(</w:t>
-      </w:r>
-      <w:proofErr w:type="gramEnd"/>
-      <w:r>
-        <w:rPr>
-          <w:rFonts w:ascii="Times New Roman" w:hAnsi="Times New Roman"/>
-        </w:rPr>
-        <w:t xml:space="preserve">IVAR,1) is greater than 0 then the profile is a gas volume mixing ratio, and the first two integers then contain IDGAS and ISOGAS respectively, as defined by the </w:t>
+        <w:t xml:space="preserve">If VARIDENT(IVAR,1) is greater than 0 then the profile is a gas volume mixing ratio, and the first two integers then contain IDGAS and ISOGAS respectively, as defined by the </w:t>
       </w:r>
       <w:proofErr w:type="spellStart"/>
       <w:r>
@@ -12726,21 +12215,7 @@
         <w:rPr>
           <w:rFonts w:ascii="Times New Roman" w:hAnsi="Times New Roman"/>
         </w:rPr>
-        <w:t xml:space="preserve">If </w:t>
-      </w:r>
-      <w:proofErr w:type="gramStart"/>
-      <w:r>
-        <w:rPr>
-          <w:rFonts w:ascii="Times New Roman" w:hAnsi="Times New Roman"/>
-        </w:rPr>
-        <w:t>VARIDENT(</w:t>
-      </w:r>
-      <w:proofErr w:type="gramEnd"/>
-      <w:r>
-        <w:rPr>
-          <w:rFonts w:ascii="Times New Roman" w:hAnsi="Times New Roman"/>
-        </w:rPr>
-        <w:t xml:space="preserve">IVAR,1) is equal to zero, then the profile is a temperature profile. </w:t>
+        <w:t xml:space="preserve">If VARIDENT(IVAR,1) is equal to zero, then the profile is a temperature profile. </w:t>
       </w:r>
     </w:p>
     <w:p>
@@ -12758,21 +12233,7 @@
         <w:rPr>
           <w:rFonts w:ascii="Times New Roman" w:hAnsi="Times New Roman"/>
         </w:rPr>
-        <w:t xml:space="preserve">If </w:t>
-      </w:r>
-      <w:proofErr w:type="gramStart"/>
-      <w:r>
-        <w:rPr>
-          <w:rFonts w:ascii="Times New Roman" w:hAnsi="Times New Roman"/>
-        </w:rPr>
-        <w:t>VARIDENT(</w:t>
-      </w:r>
-      <w:proofErr w:type="gramEnd"/>
-      <w:r>
-        <w:rPr>
-          <w:rFonts w:ascii="Times New Roman" w:hAnsi="Times New Roman"/>
-        </w:rPr>
-        <w:t xml:space="preserve">IVAR,1) is less than zero, then the profile is either aerosol density </w:t>
+        <w:t xml:space="preserve">If VARIDENT(IVAR,1) is less than zero, then the profile is either aerosol density </w:t>
       </w:r>
       <w:r>
         <w:rPr>
@@ -12812,21 +12273,7 @@
         <w:rPr>
           <w:rFonts w:ascii="Times New Roman" w:hAnsi="Times New Roman"/>
         </w:rPr>
-        <w:t xml:space="preserve"> fractional cloud cover. Defining N as –</w:t>
-      </w:r>
-      <w:proofErr w:type="gramStart"/>
-      <w:r>
-        <w:rPr>
-          <w:rFonts w:ascii="Times New Roman" w:hAnsi="Times New Roman"/>
-        </w:rPr>
-        <w:t>VARIDENT(</w:t>
-      </w:r>
-      <w:proofErr w:type="gramEnd"/>
-      <w:r>
-        <w:rPr>
-          <w:rFonts w:ascii="Times New Roman" w:hAnsi="Times New Roman"/>
-        </w:rPr>
-        <w:t xml:space="preserve">IVAR,1), if </w:t>
+        <w:t xml:space="preserve"> fractional cloud cover. Defining N as –VARIDENT(IVAR,1), if </w:t>
       </w:r>
       <w:r>
         <w:rPr>
@@ -12879,21 +12326,7 @@
         <w:rPr>
           <w:rFonts w:ascii="Times New Roman" w:hAnsi="Times New Roman"/>
         </w:rPr>
-        <w:t xml:space="preserve">If </w:t>
-      </w:r>
-      <w:proofErr w:type="gramStart"/>
-      <w:r>
-        <w:rPr>
-          <w:rFonts w:ascii="Times New Roman" w:hAnsi="Times New Roman"/>
-        </w:rPr>
-        <w:t>VARIDENT(</w:t>
-      </w:r>
-      <w:proofErr w:type="gramEnd"/>
-      <w:r>
-        <w:rPr>
-          <w:rFonts w:ascii="Times New Roman" w:hAnsi="Times New Roman"/>
-        </w:rPr>
-        <w:t>IVAR,1) is less than zero and –VARIDENT(IVAR,1) = NCONT+1, then the profile is the para-H</w:t>
+        <w:t>If VARIDENT(IVAR,1) is less than zero and –VARIDENT(IVAR,1) = NCONT+1, then the profile is the para-H</w:t>
       </w:r>
       <w:r>
         <w:rPr>
@@ -12925,21 +12358,7 @@
         <w:rPr>
           <w:rFonts w:ascii="Times New Roman" w:hAnsi="Times New Roman"/>
         </w:rPr>
-        <w:t xml:space="preserve">If </w:t>
-      </w:r>
-      <w:proofErr w:type="gramStart"/>
-      <w:r>
-        <w:rPr>
-          <w:rFonts w:ascii="Times New Roman" w:hAnsi="Times New Roman"/>
-        </w:rPr>
-        <w:t>VARIDENT(</w:t>
-      </w:r>
-      <w:proofErr w:type="gramEnd"/>
-      <w:r>
-        <w:rPr>
-          <w:rFonts w:ascii="Times New Roman" w:hAnsi="Times New Roman"/>
-        </w:rPr>
-        <w:t>IVAR,1) is less than zero and –VARIDENT(IVAR,1) = NCONT+2 then the profile is the fractional cloud cover.</w:t>
+        <w:t>If VARIDENT(IVAR,1) is less than zero and –VARIDENT(IVAR,1) = NCONT+2 then the profile is the fractional cloud cover.</w:t>
       </w:r>
     </w:p>
     <w:p>
@@ -12957,21 +12376,7 @@
         <w:rPr>
           <w:rFonts w:ascii="Times New Roman" w:hAnsi="Times New Roman"/>
         </w:rPr>
-        <w:t xml:space="preserve">If </w:t>
-      </w:r>
-      <w:proofErr w:type="gramStart"/>
-      <w:r>
-        <w:rPr>
-          <w:rFonts w:ascii="Times New Roman" w:hAnsi="Times New Roman"/>
-        </w:rPr>
-        <w:t>VARIDENT(</w:t>
-      </w:r>
-      <w:proofErr w:type="gramEnd"/>
-      <w:r>
-        <w:rPr>
-          <w:rFonts w:ascii="Times New Roman" w:hAnsi="Times New Roman"/>
-        </w:rPr>
-        <w:t xml:space="preserve">IVAR,1) is equal to 999 then the parameter described is the surface temperature. </w:t>
+        <w:t xml:space="preserve">If VARIDENT(IVAR,1) is equal to 999 then the parameter described is the surface temperature. </w:t>
       </w:r>
       <w:r>
         <w:rPr>
@@ -13030,21 +12435,7 @@
         <w:rPr>
           <w:rFonts w:ascii="Times New Roman" w:hAnsi="Times New Roman"/>
         </w:rPr>
-        <w:t xml:space="preserve">If </w:t>
-      </w:r>
-      <w:proofErr w:type="gramStart"/>
-      <w:r>
-        <w:rPr>
-          <w:rFonts w:ascii="Times New Roman" w:hAnsi="Times New Roman"/>
-        </w:rPr>
-        <w:t>VARIDENT(</w:t>
-      </w:r>
-      <w:proofErr w:type="gramEnd"/>
-      <w:r>
-        <w:rPr>
-          <w:rFonts w:ascii="Times New Roman" w:hAnsi="Times New Roman"/>
-        </w:rPr>
-        <w:t xml:space="preserve">IVAR,1) is equal to 888 then the parameter described is a surface albedo spectrum. </w:t>
+        <w:t xml:space="preserve">If VARIDENT(IVAR,1) is equal to 888 then the parameter described is a surface albedo spectrum. </w:t>
       </w:r>
       <w:r>
         <w:rPr>
@@ -13078,7 +12469,7 @@
         <w:rPr>
           <w:rFonts w:ascii="Times New Roman" w:hAnsi="Times New Roman"/>
         </w:rPr>
-        <w:t>alb</w:t>
+        <w:t>sur</w:t>
       </w:r>
       <w:proofErr w:type="spellEnd"/>
       <w:r>
@@ -13105,19 +12496,55 @@
         </w:rPr>
         <w:t xml:space="preserve">If </w:t>
       </w:r>
-      <w:proofErr w:type="gramStart"/>
-      <w:r>
-        <w:rPr>
-          <w:rFonts w:ascii="Times New Roman" w:hAnsi="Times New Roman"/>
-        </w:rPr>
-        <w:t>VARIDENT(</w:t>
-      </w:r>
-      <w:proofErr w:type="gramEnd"/>
-      <w:r>
-        <w:rPr>
-          <w:rFonts w:ascii="Times New Roman" w:hAnsi="Times New Roman"/>
-        </w:rPr>
-        <w:t>IVAR,1) is equal to 777 then the parameter described is a correction to the tangent height altitude for limb observations. The next line contains the assumed tangent height correction (in km) together with the error.</w:t>
+      <w:r>
+        <w:rPr>
+          <w:rFonts w:ascii="Times New Roman" w:hAnsi="Times New Roman"/>
+        </w:rPr>
+        <w:t>VARIDENT(IVAR,1) is equal to 889</w:t>
+      </w:r>
+      <w:r>
+        <w:rPr>
+          <w:rFonts w:ascii="Times New Roman" w:hAnsi="Times New Roman"/>
+        </w:rPr>
+        <w:t xml:space="preserve"> then the parameter described is a surface albedo </w:t>
+      </w:r>
+      <w:r>
+        <w:rPr>
+          <w:rFonts w:ascii="Times New Roman" w:hAnsi="Times New Roman"/>
+        </w:rPr>
+        <w:t>scaling factor</w:t>
+      </w:r>
+      <w:r>
+        <w:rPr>
+          <w:rFonts w:ascii="Times New Roman" w:hAnsi="Times New Roman"/>
+        </w:rPr>
+        <w:t xml:space="preserve">. </w:t>
+      </w:r>
+      <w:r>
+        <w:rPr>
+          <w:rFonts w:ascii="Times New Roman" w:hAnsi="Times New Roman"/>
+          <w:b/>
+          <w:u w:val="single"/>
+        </w:rPr>
+        <w:t>Relevant only for non-giant planets.</w:t>
+      </w:r>
+      <w:r>
+        <w:rPr>
+          <w:rFonts w:ascii="Times New Roman" w:hAnsi="Times New Roman"/>
+        </w:rPr>
+        <w:t xml:space="preserve"> The next line contains </w:t>
+      </w:r>
+      <w:r>
+        <w:rPr>
+          <w:rFonts w:ascii="Times New Roman" w:hAnsi="Times New Roman"/>
+        </w:rPr>
+        <w:t>the a priori scaling factor and error</w:t>
+      </w:r>
+      <w:r>
+        <w:rPr>
+          <w:rFonts w:ascii="Times New Roman" w:hAnsi="Times New Roman"/>
+        </w:rPr>
+        <w:t>.</w:t>
       </w:r>
     </w:p>
     <w:p>
@@ -13135,21 +12562,7 @@
         <w:rPr>
           <w:rFonts w:ascii="Times New Roman" w:hAnsi="Times New Roman"/>
         </w:rPr>
-        <w:t xml:space="preserve">If </w:t>
-      </w:r>
-      <w:proofErr w:type="gramStart"/>
-      <w:r>
-        <w:rPr>
-          <w:rFonts w:ascii="Times New Roman" w:hAnsi="Times New Roman"/>
-        </w:rPr>
-        <w:t>VARIDENT(</w:t>
-      </w:r>
-      <w:proofErr w:type="gramEnd"/>
-      <w:r>
-        <w:rPr>
-          <w:rFonts w:ascii="Times New Roman" w:hAnsi="Times New Roman"/>
-        </w:rPr>
-        <w:t>IVAR,1) is equal to 666 then the parameter described is a retrieval of the pressure at a defined altitude used for Mars MCS limb observations. The next line contains the assumed defined altitude and the following line gives the assumed pressure together with the error.</w:t>
+        <w:t>If VARIDENT(IVAR,1) is equal to 777 then the parameter described is a correction to the tangent height altitude for limb observations. The next line contains the assumed tangent height correction (in km) together with the error.</w:t>
       </w:r>
     </w:p>
     <w:p>
@@ -13167,21 +12580,25 @@
         <w:rPr>
           <w:rFonts w:ascii="Times New Roman" w:hAnsi="Times New Roman"/>
         </w:rPr>
-        <w:t xml:space="preserve">If </w:t>
-      </w:r>
-      <w:proofErr w:type="gramStart"/>
-      <w:r>
-        <w:rPr>
-          <w:rFonts w:ascii="Times New Roman" w:hAnsi="Times New Roman"/>
-        </w:rPr>
-        <w:t>VARIDENT(</w:t>
-      </w:r>
-      <w:proofErr w:type="gramEnd"/>
-      <w:r>
-        <w:rPr>
-          <w:rFonts w:ascii="Times New Roman" w:hAnsi="Times New Roman"/>
-        </w:rPr>
-        <w:t>IVAR,1) is equal to 555 then the parameter described is a re</w:t>
+        <w:t>If VARIDENT(IVAR,1) is equal to 666 then the parameter described is a retrieval of the pressure at a defined altitude used for Mars MCS limb observations. The next line contains the assumed defined altitude and the following line gives the assumed pressure together with the error.</w:t>
+      </w:r>
+    </w:p>
+    <w:p>
+      <w:pPr>
+        <w:numPr>
+          <w:ilvl w:val="0"/>
+          <w:numId w:val="33"/>
+        </w:numPr>
+        <w:jc w:val="both"/>
+        <w:rPr>
+          <w:rFonts w:ascii="Times New Roman" w:hAnsi="Times New Roman"/>
+        </w:rPr>
+      </w:pPr>
+      <w:r>
+        <w:rPr>
+          <w:rFonts w:ascii="Times New Roman" w:hAnsi="Times New Roman"/>
+        </w:rPr>
+        <w:t>If VARIDENT(IVAR,1) is equal to 555 then the parameter described is a re</w:t>
       </w:r>
       <w:r>
         <w:rPr>
@@ -13210,21 +12627,7 @@
         <w:rPr>
           <w:rFonts w:ascii="Times New Roman" w:hAnsi="Times New Roman"/>
         </w:rPr>
-        <w:t xml:space="preserve">For non-atmospheric parameters, then </w:t>
-      </w:r>
-      <w:proofErr w:type="gramStart"/>
-      <w:r>
-        <w:rPr>
-          <w:rFonts w:ascii="Times New Roman" w:hAnsi="Times New Roman"/>
-        </w:rPr>
-        <w:t>VARIDENT(</w:t>
-      </w:r>
-      <w:proofErr w:type="gramEnd"/>
-      <w:r>
-        <w:rPr>
-          <w:rFonts w:ascii="Times New Roman" w:hAnsi="Times New Roman"/>
-        </w:rPr>
-        <w:t xml:space="preserve">IVAR,2) has no meaning and is </w:t>
+        <w:t xml:space="preserve">For non-atmospheric parameters, then VARIDENT(IVAR,2) has no meaning and is </w:t>
       </w:r>
       <w:r>
         <w:rPr>
@@ -13237,21 +12640,7 @@
         <w:rPr>
           <w:rFonts w:ascii="Times New Roman" w:hAnsi="Times New Roman"/>
         </w:rPr>
-        <w:t xml:space="preserve">. However, if the parameter considered is atmospheric then the third element of </w:t>
-      </w:r>
-      <w:proofErr w:type="gramStart"/>
-      <w:r>
-        <w:rPr>
-          <w:rFonts w:ascii="Times New Roman" w:hAnsi="Times New Roman"/>
-        </w:rPr>
-        <w:t>VARIDENT(</w:t>
-      </w:r>
-      <w:proofErr w:type="gramEnd"/>
-      <w:r>
-        <w:rPr>
-          <w:rFonts w:ascii="Times New Roman" w:hAnsi="Times New Roman"/>
-        </w:rPr>
-        <w:t xml:space="preserve">IVAR), i.e. VARIDENT(IVAR,3), is a parameterisation code for how the profile is to be represented. There are currently </w:t>
+        <w:t xml:space="preserve">. However, if the parameter considered is atmospheric then the third element of VARIDENT(IVAR), i.e. VARIDENT(IVAR,3), is a parameterisation code for how the profile is to be represented. There are currently </w:t>
       </w:r>
       <w:r>
         <w:rPr>
@@ -13263,21 +12652,7 @@
         <w:rPr>
           <w:rFonts w:ascii="Times New Roman" w:hAnsi="Times New Roman"/>
         </w:rPr>
-        <w:t xml:space="preserve"> methods, but this may be easily extended in future. Currently valid </w:t>
-      </w:r>
-      <w:proofErr w:type="gramStart"/>
-      <w:r>
-        <w:rPr>
-          <w:rFonts w:ascii="Times New Roman" w:hAnsi="Times New Roman"/>
-        </w:rPr>
-        <w:t>VARIDENT(</w:t>
-      </w:r>
-      <w:proofErr w:type="gramEnd"/>
-      <w:r>
-        <w:rPr>
-          <w:rFonts w:ascii="Times New Roman" w:hAnsi="Times New Roman"/>
-        </w:rPr>
-        <w:t>IVAR,3) codes are:</w:t>
+        <w:t xml:space="preserve"> methods, but this may be easily extended in future. Currently valid VARIDENT(IVAR,3) codes are:</w:t>
       </w:r>
     </w:p>
     <w:p>
@@ -13430,20 +12805,7 @@
           <w:rFonts w:ascii="Times New Roman" w:hAnsi="Times New Roman"/>
         </w:rPr>
         <w:tab/>
-      </w:r>
-      <w:proofErr w:type="gramStart"/>
-      <w:r>
-        <w:rPr>
-          <w:rFonts w:ascii="Times New Roman" w:hAnsi="Times New Roman"/>
-        </w:rPr>
-        <w:t>P(</w:t>
-      </w:r>
-      <w:proofErr w:type="gramEnd"/>
-      <w:r>
-        <w:rPr>
-          <w:rFonts w:ascii="Times New Roman" w:hAnsi="Times New Roman"/>
-        </w:rPr>
-        <w:t xml:space="preserve">1) </w:t>
+        <w:t xml:space="preserve">P(1) </w:t>
       </w:r>
       <w:r>
         <w:rPr>
@@ -13485,20 +12847,7 @@
           <w:rFonts w:ascii="Times New Roman" w:hAnsi="Times New Roman"/>
         </w:rPr>
         <w:tab/>
-      </w:r>
-      <w:proofErr w:type="gramStart"/>
-      <w:r>
-        <w:rPr>
-          <w:rFonts w:ascii="Times New Roman" w:hAnsi="Times New Roman"/>
-        </w:rPr>
-        <w:t>P(</w:t>
-      </w:r>
-      <w:proofErr w:type="gramEnd"/>
-      <w:r>
-        <w:rPr>
-          <w:rFonts w:ascii="Times New Roman" w:hAnsi="Times New Roman"/>
-        </w:rPr>
-        <w:t xml:space="preserve">2) </w:t>
+        <w:t xml:space="preserve">P(2) </w:t>
       </w:r>
       <w:r>
         <w:rPr>
@@ -13556,20 +12905,7 @@
           <w:rFonts w:ascii="Times New Roman" w:hAnsi="Times New Roman"/>
         </w:rPr>
         <w:tab/>
-      </w:r>
-      <w:proofErr w:type="gramStart"/>
-      <w:r>
-        <w:rPr>
-          <w:rFonts w:ascii="Times New Roman" w:hAnsi="Times New Roman"/>
-        </w:rPr>
-        <w:t>P(</w:t>
-      </w:r>
-      <w:proofErr w:type="gramEnd"/>
-      <w:r>
-        <w:rPr>
-          <w:rFonts w:ascii="Times New Roman" w:hAnsi="Times New Roman"/>
-        </w:rPr>
-        <w:t xml:space="preserve">N) </w:t>
+        <w:t xml:space="preserve">P(N) </w:t>
       </w:r>
       <w:r>
         <w:rPr>
@@ -13613,21 +12949,7 @@
         <w:rPr>
           <w:rFonts w:ascii="Times New Roman" w:hAnsi="Times New Roman"/>
         </w:rPr>
-        <w:t xml:space="preserve">, and the pressure grid should also be identical. </w:t>
-      </w:r>
-      <w:proofErr w:type="gramStart"/>
-      <w:r>
-        <w:rPr>
-          <w:rFonts w:ascii="Times New Roman" w:hAnsi="Times New Roman"/>
-        </w:rPr>
-        <w:t>X(</w:t>
-      </w:r>
-      <w:proofErr w:type="gramEnd"/>
-      <w:r>
-        <w:rPr>
-          <w:rFonts w:ascii="Times New Roman" w:hAnsi="Times New Roman"/>
-        </w:rPr>
-        <w:t xml:space="preserve">1:N) is the </w:t>
+        <w:t xml:space="preserve">, and the pressure grid should also be identical. X(1:N) is the </w:t>
       </w:r>
       <w:r>
         <w:rPr>
@@ -13640,21 +12962,14 @@
         <w:rPr>
           <w:rFonts w:ascii="Times New Roman" w:hAnsi="Times New Roman"/>
         </w:rPr>
-        <w:t xml:space="preserve"> profile, and ERR(1:N) the associated errors. CLEN contains the assumed correlation length of the profile (in terms of </w:t>
-      </w:r>
-      <w:proofErr w:type="gramStart"/>
-      <w:r>
-        <w:rPr>
-          <w:rFonts w:ascii="Times New Roman" w:hAnsi="Times New Roman"/>
-        </w:rPr>
-        <w:t>log(</w:t>
-      </w:r>
-      <w:proofErr w:type="gramEnd"/>
-      <w:r>
-        <w:rPr>
-          <w:rFonts w:ascii="Times New Roman" w:hAnsi="Times New Roman"/>
-        </w:rPr>
-        <w:t>P)).</w:t>
+        <w:t xml:space="preserve"> profile, and ERR(1:N) the </w:t>
+      </w:r>
+      <w:r>
+        <w:rPr>
+          <w:rFonts w:ascii="Times New Roman" w:hAnsi="Times New Roman"/>
+        </w:rPr>
+        <w:lastRenderedPageBreak/>
+        <w:t>associated errors. CLEN contains the assumed correlation length of the profile (in terms of log(P)).</w:t>
       </w:r>
     </w:p>
     <w:p>
@@ -13678,7 +12993,6 @@
         <w:rPr>
           <w:rFonts w:ascii="Times New Roman" w:hAnsi="Times New Roman"/>
         </w:rPr>
-        <w:lastRenderedPageBreak/>
         <w:t>1</w:t>
       </w:r>
       <w:r>
@@ -13987,21 +13301,7 @@
           <w:rFonts w:ascii="Times New Roman" w:hAnsi="Times New Roman"/>
         </w:rPr>
         <w:tab/>
-        <w:t xml:space="preserve">Very similar to case when </w:t>
-      </w:r>
-      <w:proofErr w:type="gramStart"/>
-      <w:r>
-        <w:rPr>
-          <w:rFonts w:ascii="Times New Roman" w:hAnsi="Times New Roman"/>
-        </w:rPr>
-        <w:t>VARIDENT(</w:t>
-      </w:r>
-      <w:proofErr w:type="gramEnd"/>
-      <w:r>
-        <w:rPr>
-          <w:rFonts w:ascii="Times New Roman" w:hAnsi="Times New Roman"/>
-        </w:rPr>
-        <w:t>IVAR,3) = 1 in that the profile is to be represented as a deep value up to a certain ‘knee’ pressure, and then a defined fractional scale height. However, in this case the knee pressure is also a variable parameter and thus must be supplied with an error estimate.</w:t>
+        <w:t>Very similar to case when VARIDENT(IVAR,3) = 1 in that the profile is to be represented as a deep value up to a certain ‘knee’ pressure, and then a defined fractional scale height. However, in this case the knee pressure is also a variable parameter and thus must be supplied with an error estimate.</w:t>
       </w:r>
     </w:p>
     <w:p>
@@ -14136,21 +13436,7 @@
         <w:rPr>
           <w:rFonts w:ascii="Times New Roman" w:hAnsi="Times New Roman"/>
         </w:rPr>
-        <w:t xml:space="preserve">Very similar to case when </w:t>
-      </w:r>
-      <w:proofErr w:type="gramStart"/>
-      <w:r>
-        <w:rPr>
-          <w:rFonts w:ascii="Times New Roman" w:hAnsi="Times New Roman"/>
-        </w:rPr>
-        <w:t>VARIDENT(</w:t>
-      </w:r>
-      <w:proofErr w:type="gramEnd"/>
-      <w:r>
-        <w:rPr>
-          <w:rFonts w:ascii="Times New Roman" w:hAnsi="Times New Roman"/>
-        </w:rPr>
-        <w:t xml:space="preserve">IVAR,3) = 1 in that the profile is to be represented by value at a certain ‘reference’ pressure, and then a defined fractional scale height. However, in this case the profile is extended both upwards and below the reference pressure. </w:t>
+        <w:t xml:space="preserve">Very similar to case when VARIDENT(IVAR,3) = 1 in that the profile is to be represented by value at a certain ‘reference’ pressure, and then a defined fractional scale height. However, in this case the profile is extended both upwards and below the reference pressure. </w:t>
       </w:r>
     </w:p>
     <w:p>
@@ -14450,39 +13736,15 @@
           <w:rFonts w:ascii="Times New Roman" w:hAnsi="Times New Roman"/>
           <w:color w:val="000000"/>
         </w:rPr>
-        <w:t xml:space="preserve">, the required relative humidity above the condensation level, </w:t>
-      </w:r>
-      <w:proofErr w:type="gramStart"/>
+        <w:t xml:space="preserve">, the required relative humidity above the condensation level, the required optical depth of the condensed cloud and the fractional scale height of the </w:t>
+      </w:r>
       <w:r>
         <w:rPr>
           <w:rFonts w:ascii="Times New Roman" w:hAnsi="Times New Roman"/>
           <w:color w:val="000000"/>
         </w:rPr>
-        <w:t>the</w:t>
-      </w:r>
-      <w:proofErr w:type="gramEnd"/>
-      <w:r>
-        <w:rPr>
-          <w:rFonts w:ascii="Times New Roman" w:hAnsi="Times New Roman"/>
-          <w:color w:val="000000"/>
-        </w:rPr>
-        <w:t xml:space="preserve"> required optical depth of the condensed cloud and the fractional scale height of the condensed cloud. The resulting cloud density will condense in cloud profile defined by </w:t>
-      </w:r>
-      <w:proofErr w:type="gramStart"/>
-      <w:r>
-        <w:rPr>
-          <w:rFonts w:ascii="Times New Roman" w:hAnsi="Times New Roman"/>
-          <w:color w:val="000000"/>
-        </w:rPr>
-        <w:t>VARPARAM(</w:t>
-      </w:r>
-      <w:proofErr w:type="gramEnd"/>
-      <w:r>
-        <w:rPr>
-          <w:rFonts w:ascii="Times New Roman" w:hAnsi="Times New Roman"/>
-          <w:color w:val="000000"/>
-        </w:rPr>
-        <w:t>IVAR,1).</w:t>
+        <w:lastRenderedPageBreak/>
+        <w:t>condensed cloud. The resulting cloud density will condense in cloud profile defined by VARPARAM(IVAR,1).</w:t>
       </w:r>
       <w:r>
         <w:rPr>
@@ -14513,7 +13775,6 @@
           <w:rFonts w:ascii="Times New Roman" w:hAnsi="Times New Roman"/>
           <w:color w:val="000000"/>
         </w:rPr>
-        <w:lastRenderedPageBreak/>
         <w:t>Condensing gas, but no associated cloud. Model requires</w:t>
       </w:r>
       <w:r>
@@ -14542,23 +13803,7 @@
           <w:rFonts w:ascii="Times New Roman" w:hAnsi="Times New Roman"/>
           <w:color w:val="000000"/>
         </w:rPr>
-        <w:t>condensation level only (</w:t>
-      </w:r>
-      <w:proofErr w:type="gramStart"/>
-      <w:r>
-        <w:rPr>
-          <w:rFonts w:ascii="Times New Roman" w:hAnsi="Times New Roman"/>
-          <w:color w:val="000000"/>
-        </w:rPr>
-        <w:t>VARPARAM(</w:t>
-      </w:r>
-      <w:proofErr w:type="gramEnd"/>
-      <w:r>
-        <w:rPr>
-          <w:rFonts w:ascii="Times New Roman" w:hAnsi="Times New Roman"/>
-          <w:color w:val="000000"/>
-        </w:rPr>
-        <w:t>IVAR,1))=0) or at all levels</w:t>
+        <w:t>condensation level only (VARPARAM(IVAR,1))=0) or at all levels</w:t>
       </w:r>
       <w:r>
         <w:rPr>
@@ -14603,23 +13848,7 @@
           <w:rFonts w:ascii="Times New Roman" w:hAnsi="Times New Roman"/>
           <w:color w:val="000000"/>
         </w:rPr>
-        <w:t xml:space="preserve">Profile is a cloud with a specific density profile that has the shape of a Gaussian line. The profile is parameterised with a peak specific density, the pressure level of that peak and the width of distribution in units of </w:t>
-      </w:r>
-      <w:proofErr w:type="gramStart"/>
-      <w:r>
-        <w:rPr>
-          <w:rFonts w:ascii="Times New Roman" w:hAnsi="Times New Roman"/>
-          <w:color w:val="000000"/>
-        </w:rPr>
-        <w:t>log(</w:t>
-      </w:r>
-      <w:proofErr w:type="gramEnd"/>
-      <w:r>
-        <w:rPr>
-          <w:rFonts w:ascii="Times New Roman" w:hAnsi="Times New Roman"/>
-          <w:color w:val="000000"/>
-        </w:rPr>
-        <w:t xml:space="preserve">pressure). </w:t>
+        <w:t xml:space="preserve">Profile is a cloud with a specific density profile that has the shape of a Gaussian line. The profile is parameterised with a peak specific density, the pressure level of that peak and the width of distribution in units of log(pressure). </w:t>
       </w:r>
       <w:r>
         <w:rPr>
@@ -14761,23 +13990,7 @@
           <w:rFonts w:ascii="Times New Roman" w:hAnsi="Times New Roman"/>
           <w:color w:val="000000"/>
         </w:rPr>
-        <w:t xml:space="preserve"> line. The profile is parameterised with a peak specific density, the pressure level of that peak and the width of distribution in units of </w:t>
-      </w:r>
-      <w:proofErr w:type="gramStart"/>
-      <w:r>
-        <w:rPr>
-          <w:rFonts w:ascii="Times New Roman" w:hAnsi="Times New Roman"/>
-          <w:color w:val="000000"/>
-        </w:rPr>
-        <w:t>log(</w:t>
-      </w:r>
-      <w:proofErr w:type="gramEnd"/>
-      <w:r>
-        <w:rPr>
-          <w:rFonts w:ascii="Times New Roman" w:hAnsi="Times New Roman"/>
-          <w:color w:val="000000"/>
-        </w:rPr>
-        <w:t xml:space="preserve">pressure). </w:t>
+        <w:t xml:space="preserve"> line. The profile is parameterised with a peak specific density, the pressure level of that peak and the width of distribution in units of log(pressure). </w:t>
       </w:r>
       <w:r>
         <w:rPr>
@@ -15113,21 +14326,7 @@
         <w:rPr>
           <w:rFonts w:ascii="Times New Roman" w:hAnsi="Times New Roman"/>
         </w:rPr>
-        <w:t xml:space="preserve">Further parameterisation schemes may be defined in the future as required. Any additional parameters (e.g. the knee pressure for </w:t>
-      </w:r>
-      <w:proofErr w:type="gramStart"/>
-      <w:r>
-        <w:rPr>
-          <w:rFonts w:ascii="Times New Roman" w:hAnsi="Times New Roman"/>
-        </w:rPr>
-        <w:t>VARIDENT(</w:t>
-      </w:r>
-      <w:proofErr w:type="gramEnd"/>
-      <w:r>
-        <w:rPr>
-          <w:rFonts w:ascii="Times New Roman" w:hAnsi="Times New Roman"/>
-        </w:rPr>
-        <w:t>IVAR,3)=1,4) are held in the VARPARAM(NVAR,NPARAM) array.</w:t>
+        <w:t>Further parameterisation schemes may be defined in the future as required. Any additional parameters (e.g. the knee pressure for VARIDENT(IVAR,3)=1,4) are held in the VARPARAM(NVAR,NPARAM) array.</w:t>
       </w:r>
     </w:p>
     <w:p>
@@ -15308,6 +14507,7 @@
         <w:rPr>
           <w:rFonts w:ascii="Times New Roman" w:hAnsi="Times New Roman"/>
         </w:rPr>
+        <w:lastRenderedPageBreak/>
         <w:t>NSPEC, IOFF</w:t>
       </w:r>
     </w:p>
@@ -15381,274 +14581,235 @@
           <w:rFonts w:ascii="Times New Roman" w:hAnsi="Times New Roman"/>
           <w:u w:val="single"/>
         </w:rPr>
-        <w:t>N.B. all other tabulated spectra files (e.g. ‘</w:t>
-      </w:r>
-      <w:proofErr w:type="gramStart"/>
+        <w:t>N.B. all other tabulated spectra files (e.g.</w:t>
+      </w:r>
       <w:r>
         <w:rPr>
           <w:rFonts w:ascii="Times New Roman" w:hAnsi="Times New Roman"/>
           <w:u w:val="single"/>
         </w:rPr>
+        <w:t xml:space="preserve"> ‘.</w:t>
+      </w:r>
+      <w:proofErr w:type="spellStart"/>
+      <w:r>
+        <w:rPr>
+          <w:rFonts w:ascii="Times New Roman" w:hAnsi="Times New Roman"/>
+          <w:u w:val="single"/>
+        </w:rPr>
+        <w:t>xsc</w:t>
+      </w:r>
+      <w:proofErr w:type="spellEnd"/>
+      <w:r>
+        <w:rPr>
+          <w:rFonts w:ascii="Times New Roman" w:hAnsi="Times New Roman"/>
+          <w:u w:val="single"/>
+        </w:rPr>
+        <w:t>’, ‘.</w:t>
+      </w:r>
+      <w:proofErr w:type="spellStart"/>
+      <w:r>
+        <w:rPr>
+          <w:rFonts w:ascii="Times New Roman" w:hAnsi="Times New Roman"/>
+          <w:u w:val="single"/>
+        </w:rPr>
+        <w:t>sur</w:t>
+      </w:r>
+      <w:proofErr w:type="spellEnd"/>
+      <w:r>
+        <w:rPr>
+          <w:rFonts w:ascii="Times New Roman" w:hAnsi="Times New Roman"/>
+          <w:u w:val="single"/>
+        </w:rPr>
+        <w:t>’</w:t>
+      </w:r>
+      <w:r>
+        <w:rPr>
+          <w:rFonts w:ascii="Times New Roman" w:hAnsi="Times New Roman"/>
+          <w:u w:val="single"/>
+        </w:rPr>
+        <w:t xml:space="preserve">, </w:t>
+      </w:r>
+      <w:r>
+        <w:rPr>
+          <w:rFonts w:ascii="Times New Roman" w:hAnsi="Times New Roman"/>
+          <w:u w:val="single"/>
+        </w:rPr>
+        <w:t xml:space="preserve">‘hgphase.dat’ </w:t>
+      </w:r>
+      <w:proofErr w:type="spellStart"/>
+      <w:r>
+        <w:rPr>
+          <w:rFonts w:ascii="Times New Roman" w:hAnsi="Times New Roman"/>
+          <w:u w:val="single"/>
+        </w:rPr>
+        <w:t>etc</w:t>
+      </w:r>
+      <w:proofErr w:type="spellEnd"/>
+      <w:r>
+        <w:rPr>
+          <w:rFonts w:ascii="Times New Roman" w:hAnsi="Times New Roman"/>
+          <w:u w:val="single"/>
+        </w:rPr>
+        <w:t xml:space="preserve">) </w:t>
+      </w:r>
+      <w:r>
+        <w:rPr>
+          <w:rFonts w:ascii="Times New Roman" w:hAnsi="Times New Roman"/>
+          <w:u w:val="single"/>
+        </w:rPr>
+        <w:t xml:space="preserve">should be in the </w:t>
+      </w:r>
+      <w:proofErr w:type="spellStart"/>
+      <w:r>
+        <w:rPr>
+          <w:rFonts w:ascii="Times New Roman" w:hAnsi="Times New Roman"/>
+          <w:u w:val="single"/>
+        </w:rPr>
+        <w:t>wavespace</w:t>
+      </w:r>
+      <w:proofErr w:type="spellEnd"/>
+      <w:r>
+        <w:rPr>
+          <w:rFonts w:ascii="Times New Roman" w:hAnsi="Times New Roman"/>
+          <w:u w:val="single"/>
+        </w:rPr>
+        <w:t xml:space="preserve"> specified by ISPACE.</w:t>
+      </w:r>
+    </w:p>
+    <w:p>
+      <w:pPr>
+        <w:jc w:val="both"/>
+        <w:rPr>
+          <w:rFonts w:ascii="Times New Roman" w:hAnsi="Times New Roman"/>
+        </w:rPr>
+      </w:pPr>
+    </w:p>
+    <w:p>
+      <w:pPr>
+        <w:jc w:val="both"/>
+        <w:rPr>
+          <w:rFonts w:ascii="Times New Roman" w:hAnsi="Times New Roman"/>
+        </w:rPr>
+      </w:pPr>
+      <w:r>
+        <w:rPr>
+          <w:rFonts w:ascii="Times New Roman" w:hAnsi="Times New Roman"/>
+        </w:rPr>
+        <w:t xml:space="preserve">ISCAT = 1 indicates whether a multiple scattering calculation is required. If ISCAT = 0, then a thermal emission calculation (with addition of ground radiance for non-giant planets) is assumed. </w:t>
+      </w:r>
+      <w:r>
+        <w:rPr>
+          <w:rFonts w:ascii="Times New Roman" w:hAnsi="Times New Roman"/>
+          <w:u w:val="single"/>
+        </w:rPr>
+        <w:t>For scattering calculations the old non-gradient forward model is used. Eventually the ‘gradient’ method will be built into the scattering code.</w:t>
+      </w:r>
+      <w:r>
+        <w:rPr>
+          <w:rFonts w:ascii="Times New Roman" w:hAnsi="Times New Roman"/>
+          <w:u w:val="single"/>
+        </w:rPr>
+        <w:t xml:space="preserve"> </w:t>
+      </w:r>
+      <w:r>
+        <w:rPr>
+          <w:rFonts w:ascii="Times New Roman" w:hAnsi="Times New Roman"/>
+        </w:rPr>
+        <w:t>If ISCAT = 2, then the internal scattered radiation field is calculated first (required for limb-scattering calculations). If ISCAT is anything other than 0,</w:t>
+      </w:r>
+      <w:r>
+        <w:rPr>
+          <w:rFonts w:ascii="Times New Roman" w:hAnsi="Times New Roman"/>
+        </w:rPr>
+        <w:t xml:space="preserve"> </w:t>
+      </w:r>
+      <w:bookmarkStart w:id="0" w:name="_GoBack"/>
+      <w:bookmarkEnd w:id="0"/>
+      <w:r>
+        <w:rPr>
+          <w:rFonts w:ascii="Times New Roman" w:hAnsi="Times New Roman"/>
+        </w:rPr>
+        <w:t>1 or 2 then a single scattering calculation is performed.</w:t>
+      </w:r>
+    </w:p>
+    <w:p>
+      <w:pPr>
+        <w:jc w:val="both"/>
+        <w:rPr>
+          <w:rFonts w:ascii="Times New Roman" w:hAnsi="Times New Roman"/>
+        </w:rPr>
+      </w:pPr>
+    </w:p>
+    <w:p>
+      <w:pPr>
+        <w:jc w:val="both"/>
+        <w:rPr>
+          <w:rFonts w:ascii="Times New Roman" w:hAnsi="Times New Roman"/>
+        </w:rPr>
+      </w:pPr>
+      <w:r>
+        <w:rPr>
+          <w:rFonts w:ascii="Times New Roman" w:hAnsi="Times New Roman"/>
+        </w:rPr>
+        <w:t>ILBL = 0 indicates that a correlated-K calculation is required. ILBL=1 indicates a line-by-line calculation. T</w:t>
+      </w:r>
+      <w:r>
+        <w:rPr>
+          <w:rFonts w:ascii="Times New Roman" w:hAnsi="Times New Roman"/>
+          <w:b/>
+          <w:u w:val="single"/>
+        </w:rPr>
+        <w:t>his is an important change from previous versions</w:t>
+      </w:r>
+      <w:r>
+        <w:rPr>
+          <w:rFonts w:ascii="Times New Roman" w:hAnsi="Times New Roman"/>
+        </w:rPr>
         <w:t>.</w:t>
       </w:r>
-      <w:proofErr w:type="spellStart"/>
-      <w:r>
-        <w:rPr>
-          <w:rFonts w:ascii="Times New Roman" w:hAnsi="Times New Roman"/>
-          <w:u w:val="single"/>
-        </w:rPr>
-        <w:t>xsc</w:t>
-      </w:r>
-      <w:proofErr w:type="spellEnd"/>
-      <w:r>
-        <w:rPr>
-          <w:rFonts w:ascii="Times New Roman" w:hAnsi="Times New Roman"/>
-          <w:u w:val="single"/>
-        </w:rPr>
-        <w:t>’</w:t>
-      </w:r>
-      <w:proofErr w:type="gramEnd"/>
-      <w:r>
-        <w:rPr>
-          <w:rFonts w:ascii="Times New Roman" w:hAnsi="Times New Roman"/>
-          <w:u w:val="single"/>
-        </w:rPr>
-        <w:t>, ‘.</w:t>
-      </w:r>
-      <w:proofErr w:type="spellStart"/>
-      <w:r>
-        <w:rPr>
-          <w:rFonts w:ascii="Times New Roman" w:hAnsi="Times New Roman"/>
-          <w:u w:val="single"/>
-        </w:rPr>
-        <w:t>sur</w:t>
-      </w:r>
-      <w:proofErr w:type="spellEnd"/>
-      <w:r>
-        <w:rPr>
-          <w:rFonts w:ascii="Times New Roman" w:hAnsi="Times New Roman"/>
-          <w:u w:val="single"/>
-        </w:rPr>
-        <w:t xml:space="preserve">’, </w:t>
-      </w:r>
-      <w:r>
-        <w:rPr>
-          <w:rFonts w:ascii="Times New Roman" w:hAnsi="Times New Roman"/>
-          <w:u w:val="single"/>
-        </w:rPr>
-        <w:t>‘.</w:t>
-      </w:r>
-      <w:proofErr w:type="spellStart"/>
-      <w:r>
-        <w:rPr>
-          <w:rFonts w:ascii="Times New Roman" w:hAnsi="Times New Roman"/>
-          <w:u w:val="single"/>
-        </w:rPr>
-        <w:t>alb</w:t>
-      </w:r>
-      <w:proofErr w:type="spellEnd"/>
-      <w:r>
-        <w:rPr>
-          <w:rFonts w:ascii="Times New Roman" w:hAnsi="Times New Roman"/>
-          <w:u w:val="single"/>
-        </w:rPr>
-        <w:t xml:space="preserve">’, </w:t>
-      </w:r>
-      <w:r>
-        <w:rPr>
-          <w:rFonts w:ascii="Times New Roman" w:hAnsi="Times New Roman"/>
-          <w:u w:val="single"/>
-        </w:rPr>
-        <w:t xml:space="preserve">‘hgphase.dat’ </w:t>
-      </w:r>
-      <w:proofErr w:type="spellStart"/>
-      <w:r>
-        <w:rPr>
-          <w:rFonts w:ascii="Times New Roman" w:hAnsi="Times New Roman"/>
-          <w:u w:val="single"/>
-        </w:rPr>
-        <w:t>etc</w:t>
-      </w:r>
-      <w:proofErr w:type="spellEnd"/>
-      <w:r>
-        <w:rPr>
-          <w:rFonts w:ascii="Times New Roman" w:hAnsi="Times New Roman"/>
-          <w:u w:val="single"/>
-        </w:rPr>
-        <w:t xml:space="preserve">) </w:t>
-      </w:r>
-      <w:r>
-        <w:rPr>
-          <w:rFonts w:ascii="Times New Roman" w:hAnsi="Times New Roman"/>
-          <w:u w:val="single"/>
-        </w:rPr>
-        <w:t xml:space="preserve">should be in the </w:t>
-      </w:r>
-      <w:proofErr w:type="spellStart"/>
-      <w:r>
-        <w:rPr>
-          <w:rFonts w:ascii="Times New Roman" w:hAnsi="Times New Roman"/>
-          <w:u w:val="single"/>
-        </w:rPr>
-        <w:t>wavespace</w:t>
-      </w:r>
-      <w:proofErr w:type="spellEnd"/>
-      <w:r>
-        <w:rPr>
-          <w:rFonts w:ascii="Times New Roman" w:hAnsi="Times New Roman"/>
-          <w:u w:val="single"/>
-        </w:rPr>
-        <w:t xml:space="preserve"> specified by ISPACE.</w:t>
-      </w:r>
-    </w:p>
-    <w:p>
-      <w:pPr>
-        <w:jc w:val="both"/>
-        <w:rPr>
-          <w:rFonts w:ascii="Times New Roman" w:hAnsi="Times New Roman"/>
-        </w:rPr>
-      </w:pPr>
-    </w:p>
-    <w:p>
-      <w:pPr>
-        <w:jc w:val="both"/>
-        <w:rPr>
-          <w:rFonts w:ascii="Times New Roman" w:hAnsi="Times New Roman"/>
-        </w:rPr>
-      </w:pPr>
-      <w:r>
-        <w:rPr>
-          <w:rFonts w:ascii="Times New Roman" w:hAnsi="Times New Roman"/>
-        </w:rPr>
-        <w:t xml:space="preserve">ISCAT = 1 indicates whether a multiple scattering calculation is required. If ISCAT = 0, then a thermal emission calculation (with addition of ground radiance for non-giant planets) is assumed. </w:t>
-      </w:r>
-      <w:r>
-        <w:rPr>
-          <w:rFonts w:ascii="Times New Roman" w:hAnsi="Times New Roman"/>
-          <w:u w:val="single"/>
-        </w:rPr>
-        <w:t>For scattering calculations the old non-gradient forward model is used. Eventually the ‘gradient’ method will be built into the scattering code.</w:t>
-      </w:r>
-      <w:r>
-        <w:rPr>
-          <w:rFonts w:ascii="Times New Roman" w:hAnsi="Times New Roman"/>
-          <w:u w:val="single"/>
-        </w:rPr>
-        <w:t xml:space="preserve"> </w:t>
-      </w:r>
-      <w:r>
-        <w:rPr>
-          <w:rFonts w:ascii="Times New Roman" w:hAnsi="Times New Roman"/>
-        </w:rPr>
-        <w:t>If ISCAT = 2, then the internal scattered radiation field is calculated first (required for limb-scattering calculations). If ISCAT is anything other than 0,1 or 2 then a single scattering calculation is performed.</w:t>
-      </w:r>
-    </w:p>
-    <w:p>
-      <w:pPr>
-        <w:jc w:val="both"/>
-        <w:rPr>
-          <w:rFonts w:ascii="Times New Roman" w:hAnsi="Times New Roman"/>
-        </w:rPr>
-      </w:pPr>
-    </w:p>
-    <w:p>
-      <w:pPr>
-        <w:jc w:val="both"/>
-        <w:rPr>
-          <w:rFonts w:ascii="Times New Roman" w:hAnsi="Times New Roman"/>
-        </w:rPr>
-      </w:pPr>
-      <w:r>
-        <w:rPr>
-          <w:rFonts w:ascii="Times New Roman" w:hAnsi="Times New Roman"/>
-        </w:rPr>
-        <w:t>ILBL = 0 indicates that a correlated-K calculation is required. ILBL=1 indicates a line-by-line calculation. T</w:t>
-      </w:r>
-      <w:r>
-        <w:rPr>
-          <w:rFonts w:ascii="Times New Roman" w:hAnsi="Times New Roman"/>
-          <w:b/>
-          <w:u w:val="single"/>
-        </w:rPr>
-        <w:t>his is an important change from previous versions</w:t>
-      </w:r>
-      <w:r>
-        <w:rPr>
-          <w:rFonts w:ascii="Times New Roman" w:hAnsi="Times New Roman"/>
-        </w:rPr>
-        <w:t>.</w:t>
-      </w:r>
-    </w:p>
-    <w:p>
-      <w:pPr>
-        <w:jc w:val="both"/>
-        <w:rPr>
-          <w:rFonts w:ascii="Times New Roman" w:hAnsi="Times New Roman"/>
-        </w:rPr>
-      </w:pPr>
-    </w:p>
-    <w:p>
-      <w:pPr>
-        <w:jc w:val="both"/>
-        <w:rPr>
-          <w:rFonts w:ascii="Times New Roman" w:hAnsi="Times New Roman"/>
-        </w:rPr>
-      </w:pPr>
-      <w:r>
-        <w:rPr>
-          <w:rFonts w:ascii="Times New Roman" w:hAnsi="Times New Roman"/>
-        </w:rPr>
-        <w:t xml:space="preserve">WOFF is any wavenumber/wavelength calibration </w:t>
-      </w:r>
-      <w:proofErr w:type="gramStart"/>
-      <w:r>
-        <w:rPr>
-          <w:rFonts w:ascii="Times New Roman" w:hAnsi="Times New Roman"/>
-        </w:rPr>
-        <w:t>error which</w:t>
-      </w:r>
-      <w:proofErr w:type="gramEnd"/>
-      <w:r>
-        <w:rPr>
-          <w:rFonts w:ascii="Times New Roman" w:hAnsi="Times New Roman"/>
-        </w:rPr>
-        <w:t xml:space="preserve"> needs to be added to the synthetic spectra.</w:t>
-      </w:r>
-    </w:p>
-    <w:p>
-      <w:pPr>
-        <w:jc w:val="both"/>
-        <w:rPr>
-          <w:rFonts w:ascii="Times New Roman" w:hAnsi="Times New Roman"/>
-        </w:rPr>
-      </w:pPr>
-    </w:p>
-    <w:p>
-      <w:pPr>
-        <w:jc w:val="both"/>
-        <w:rPr>
-          <w:rFonts w:ascii="Times New Roman" w:hAnsi="Times New Roman"/>
-        </w:rPr>
-      </w:pPr>
-      <w:r>
-        <w:rPr>
-          <w:rFonts w:ascii="Times New Roman" w:hAnsi="Times New Roman"/>
-        </w:rPr>
-        <w:t xml:space="preserve">ENAME is the name of the </w:t>
-      </w:r>
-      <w:proofErr w:type="gramStart"/>
-      <w:r>
-        <w:rPr>
-          <w:rFonts w:ascii="Times New Roman" w:hAnsi="Times New Roman"/>
-        </w:rPr>
-        <w:t>file which</w:t>
-      </w:r>
-      <w:proofErr w:type="gramEnd"/>
-      <w:r>
-        <w:rPr>
-          <w:rFonts w:ascii="Times New Roman" w:hAnsi="Times New Roman"/>
-        </w:rPr>
-        <w:t xml:space="preserve"> contains the forward modelling errors to be added to the measurement covariance matrix. The file starts with the number of wavelengths followed by two columns: wavenumber/wavelength and noise. This file is subsequently interpolated to required output wavelengths.</w:t>
+    </w:p>
+    <w:p>
+      <w:pPr>
+        <w:jc w:val="both"/>
+        <w:rPr>
+          <w:rFonts w:ascii="Times New Roman" w:hAnsi="Times New Roman"/>
+        </w:rPr>
+      </w:pPr>
+    </w:p>
+    <w:p>
+      <w:pPr>
+        <w:jc w:val="both"/>
+        <w:rPr>
+          <w:rFonts w:ascii="Times New Roman" w:hAnsi="Times New Roman"/>
+        </w:rPr>
+      </w:pPr>
+      <w:r>
+        <w:rPr>
+          <w:rFonts w:ascii="Times New Roman" w:hAnsi="Times New Roman"/>
+        </w:rPr>
+        <w:t>WOFF is any wavenumber/wavelength calibration error which needs to be added to the synthetic spectra.</w:t>
+      </w:r>
+    </w:p>
+    <w:p>
+      <w:pPr>
+        <w:jc w:val="both"/>
+        <w:rPr>
+          <w:rFonts w:ascii="Times New Roman" w:hAnsi="Times New Roman"/>
+        </w:rPr>
+      </w:pPr>
+    </w:p>
+    <w:p>
+      <w:pPr>
+        <w:jc w:val="both"/>
+        <w:rPr>
+          <w:rFonts w:ascii="Times New Roman" w:hAnsi="Times New Roman"/>
+        </w:rPr>
+      </w:pPr>
+      <w:r>
+        <w:rPr>
+          <w:rFonts w:ascii="Times New Roman" w:hAnsi="Times New Roman"/>
+        </w:rPr>
+        <w:t>ENAME is the name of the file which contains the forward modelling errors to be added to the measurement covariance matrix. The file starts with the number of wavelengths followed by two columns: wavenumber/wavelength and noise. This file is subsequently interpolated to required output wavelengths.</w:t>
       </w:r>
     </w:p>
     <w:p>
@@ -15764,28 +14925,7 @@
         <w:rPr>
           <w:rFonts w:ascii="Times New Roman" w:hAnsi="Times New Roman"/>
         </w:rPr>
-        <w:t>LIN is an integer indicating whether the results of a previous retrieval run are to be used to set any of the model atmospheric profiles, and if so how. For example you might want to retrieve temperature first with one set of wavelengths and subsequently fit gas abundances from another set. Previous retrievals are read in from a ‘</w:t>
-      </w:r>
-      <w:proofErr w:type="gramStart"/>
-      <w:r>
-        <w:rPr>
-          <w:rFonts w:ascii="Times New Roman" w:hAnsi="Times New Roman"/>
-        </w:rPr>
-        <w:t>.pre’</w:t>
-      </w:r>
-      <w:proofErr w:type="gramEnd"/>
-      <w:r>
-        <w:rPr>
-          <w:rFonts w:ascii="Times New Roman" w:hAnsi="Times New Roman"/>
-        </w:rPr>
-        <w:t xml:space="preserve"> file (which is direct copy of the ‘.raw’ file of the previous retrieval). The same number (IOFF) of retrievals is skipped as in the ‘</w:t>
-      </w:r>
-      <w:proofErr w:type="gramStart"/>
-      <w:r>
-        <w:rPr>
-          <w:rFonts w:ascii="Times New Roman" w:hAnsi="Times New Roman"/>
-        </w:rPr>
-        <w:t>.</w:t>
+        <w:t>LIN is an integer indicating whether the results of a previous retrieval run are to be used to set any of the model atmospheric profiles, and if so how. For example you might want to retrieve temperature first with one set of wavelengths and subsequently fit gas abundances from another set. Previous retrievals are read in from a ‘.pre’ file (which is direct copy of the ‘.raw’ file of the previous retrieval). The same number (IOFF) of retrievals is skipped as in the ‘.</w:t>
       </w:r>
       <w:proofErr w:type="spellStart"/>
       <w:r>
@@ -15799,14 +14939,7 @@
         <w:rPr>
           <w:rFonts w:ascii="Times New Roman" w:hAnsi="Times New Roman"/>
         </w:rPr>
-        <w:t>’</w:t>
-      </w:r>
-      <w:proofErr w:type="gramEnd"/>
-      <w:r>
-        <w:rPr>
-          <w:rFonts w:ascii="Times New Roman" w:hAnsi="Times New Roman"/>
-        </w:rPr>
-        <w:t xml:space="preserve"> file. </w:t>
+        <w:t xml:space="preserve">’ file. </w:t>
       </w:r>
     </w:p>
     <w:p>
@@ -15850,7 +14983,6 @@
         <w:rPr>
           <w:rFonts w:ascii="Times New Roman" w:hAnsi="Times New Roman"/>
         </w:rPr>
-        <w:lastRenderedPageBreak/>
         <w:t xml:space="preserve">If LIN is set to 1, then the previous retrievals are used both to fix the relevant variables at their last-retrieved value, and also to calculate the effect that their retrieval errors have on the current retrieval by calculating and adding this to the measurement covariance matrix </w:t>
       </w:r>
       <w:r>
@@ -16004,21 +15136,7 @@
         <w:rPr>
           <w:rFonts w:ascii="Times New Roman" w:hAnsi="Times New Roman"/>
         </w:rPr>
-        <w:t xml:space="preserve"> elements and covariance </w:t>
-      </w:r>
-      <w:proofErr w:type="gramStart"/>
-      <w:r>
-        <w:rPr>
-          <w:rFonts w:ascii="Times New Roman" w:hAnsi="Times New Roman"/>
-        </w:rPr>
-        <w:t>matrix are</w:t>
-      </w:r>
-      <w:proofErr w:type="gramEnd"/>
-      <w:r>
-        <w:rPr>
-          <w:rFonts w:ascii="Times New Roman" w:hAnsi="Times New Roman"/>
-        </w:rPr>
-        <w:t xml:space="preserve"> set to these last retrieved values.</w:t>
+        <w:t xml:space="preserve"> elements and covariance matrix are set to these last retrieved values.</w:t>
       </w:r>
     </w:p>
     <w:p>
@@ -16067,21 +15185,7 @@
         <w:rPr>
           <w:rFonts w:ascii="Times New Roman" w:hAnsi="Times New Roman"/>
         </w:rPr>
-        <w:t xml:space="preserve"> elements and covariance </w:t>
-      </w:r>
-      <w:proofErr w:type="gramStart"/>
-      <w:r>
-        <w:rPr>
-          <w:rFonts w:ascii="Times New Roman" w:hAnsi="Times New Roman"/>
-        </w:rPr>
-        <w:t>matrix are</w:t>
-      </w:r>
-      <w:proofErr w:type="gramEnd"/>
-      <w:r>
-        <w:rPr>
-          <w:rFonts w:ascii="Times New Roman" w:hAnsi="Times New Roman"/>
-        </w:rPr>
-        <w:t xml:space="preserve"> set to these last retrieved values. In addition, all other parameters are fixed to their last-retrieved value, and their retrieval errors used to modify the measurement covariance matrix </w:t>
+        <w:t xml:space="preserve"> elements and covariance matrix are set to these last retrieved values. In addition, all other parameters are fixed to their last-retrieved value, and their retrieval errors used to modify the measurement covariance matrix </w:t>
       </w:r>
       <w:r>
         <w:rPr>
@@ -16235,40 +15339,24 @@
           <w:rFonts w:ascii="Times New Roman" w:hAnsi="Times New Roman"/>
         </w:rPr>
       </w:pPr>
-      <w:proofErr w:type="gramStart"/>
-      <w:r>
-        <w:rPr>
-          <w:rFonts w:ascii="Times New Roman" w:hAnsi="Times New Roman"/>
-        </w:rPr>
-        <w:t>NCONV(</w:t>
-      </w:r>
-      <w:proofErr w:type="gramEnd"/>
-      <w:r>
-        <w:rPr>
-          <w:rFonts w:ascii="Times New Roman" w:hAnsi="Times New Roman"/>
-        </w:rPr>
-        <w:t>1)</w:t>
-      </w:r>
-    </w:p>
-    <w:p>
-      <w:pPr>
-        <w:rPr>
-          <w:rFonts w:ascii="Times New Roman" w:hAnsi="Times New Roman"/>
-        </w:rPr>
-      </w:pPr>
-      <w:proofErr w:type="gramStart"/>
-      <w:r>
-        <w:rPr>
-          <w:rFonts w:ascii="Times New Roman" w:hAnsi="Times New Roman"/>
-        </w:rPr>
-        <w:t>NAV(</w:t>
-      </w:r>
-      <w:proofErr w:type="gramEnd"/>
-      <w:r>
-        <w:rPr>
-          <w:rFonts w:ascii="Times New Roman" w:hAnsi="Times New Roman"/>
-        </w:rPr>
-        <w:t>1)</w:t>
+      <w:r>
+        <w:rPr>
+          <w:rFonts w:ascii="Times New Roman" w:hAnsi="Times New Roman"/>
+        </w:rPr>
+        <w:t>NCONV(1)</w:t>
+      </w:r>
+    </w:p>
+    <w:p>
+      <w:pPr>
+        <w:rPr>
+          <w:rFonts w:ascii="Times New Roman" w:hAnsi="Times New Roman"/>
+        </w:rPr>
+      </w:pPr>
+      <w:r>
+        <w:rPr>
+          <w:rFonts w:ascii="Times New Roman" w:hAnsi="Times New Roman"/>
+        </w:rPr>
+        <w:t>NAV(1)</w:t>
       </w:r>
     </w:p>
     <w:p>
@@ -16278,19 +15366,11 @@
           <w:rFonts w:ascii="Times New Roman" w:hAnsi="Times New Roman"/>
         </w:rPr>
       </w:pPr>
-      <w:proofErr w:type="gramStart"/>
-      <w:r>
-        <w:rPr>
-          <w:rFonts w:ascii="Times New Roman" w:hAnsi="Times New Roman"/>
-        </w:rPr>
-        <w:t>FLAT(</w:t>
-      </w:r>
-      <w:proofErr w:type="gramEnd"/>
-      <w:r>
-        <w:rPr>
-          <w:rFonts w:ascii="Times New Roman" w:hAnsi="Times New Roman"/>
-        </w:rPr>
-        <w:t>1,I), FLON(1,I), SOL_ ANG(1,I), EMISS_ANG(1,I), AZI_ANG(1,I), WGEOM(1,I)</w:t>
+      <w:r>
+        <w:rPr>
+          <w:rFonts w:ascii="Times New Roman" w:hAnsi="Times New Roman"/>
+        </w:rPr>
+        <w:t>FLAT(1,I), FLON(1,I), SOL_ ANG(1,I), EMISS_ANG(1,I), AZI_ANG(1,I), WGEOM(1,I)</w:t>
       </w:r>
     </w:p>
     <w:p>
@@ -16313,19 +15393,11 @@
           <w:rFonts w:ascii="Times New Roman" w:hAnsi="Times New Roman"/>
         </w:rPr>
       </w:pPr>
-      <w:proofErr w:type="gramStart"/>
-      <w:r>
-        <w:rPr>
-          <w:rFonts w:ascii="Times New Roman" w:hAnsi="Times New Roman"/>
-        </w:rPr>
-        <w:t>FLAT(</w:t>
-      </w:r>
-      <w:proofErr w:type="gramEnd"/>
-      <w:r>
-        <w:rPr>
-          <w:rFonts w:ascii="Times New Roman" w:hAnsi="Times New Roman"/>
-        </w:rPr>
-        <w:t>1,NAV(1)), FLON(1,NAV(1)), SOL_ ANG(1,NAV(1)),      EMISS_ANG(1,NAV(1)), AZI_ANG(1,NAV(1)), WGEOM(1,NAV(1))</w:t>
+      <w:r>
+        <w:rPr>
+          <w:rFonts w:ascii="Times New Roman" w:hAnsi="Times New Roman"/>
+        </w:rPr>
+        <w:t>FLAT(1,NAV(1)), FLON(1,NAV(1)), SOL_ ANG(1,NAV(1)),      EMISS_ANG(1,NAV(1)), AZI_ANG(1,NAV(1)), WGEOM(1,NAV(1))</w:t>
       </w:r>
     </w:p>
     <w:p>
@@ -16335,49 +15407,100 @@
           <w:lang w:val="fr-FR"/>
         </w:rPr>
       </w:pPr>
-      <w:proofErr w:type="gramStart"/>
       <w:r>
         <w:rPr>
           <w:rFonts w:ascii="Times New Roman" w:hAnsi="Times New Roman"/>
           <w:lang w:val="fr-FR"/>
         </w:rPr>
-        <w:t>VCONV(</w:t>
-      </w:r>
-      <w:proofErr w:type="gramEnd"/>
-      <w:r>
+        <w:t>VCONV(1,1), Y(1,1), ERR(1,1)</w:t>
+      </w:r>
+    </w:p>
+    <w:p>
+      <w:pPr>
         <w:rPr>
           <w:rFonts w:ascii="Times New Roman" w:hAnsi="Times New Roman"/>
           <w:lang w:val="fr-FR"/>
         </w:rPr>
-        <w:t>1,1), Y(1,1), ERR(1,1)</w:t>
-      </w:r>
-    </w:p>
-    <w:p>
-      <w:pPr>
+      </w:pPr>
+      <w:r>
         <w:rPr>
           <w:rFonts w:ascii="Times New Roman" w:hAnsi="Times New Roman"/>
           <w:lang w:val="fr-FR"/>
         </w:rPr>
-      </w:pPr>
-      <w:proofErr w:type="gramStart"/>
-      <w:r>
+        <w:t>VCONV(1,2), Y(1,2), ERR(1,2)</w:t>
+      </w:r>
+    </w:p>
+    <w:p>
+      <w:pPr>
+        <w:rPr>
+          <w:rFonts w:ascii="Times New Roman" w:hAnsi="Times New Roman"/>
+        </w:rPr>
+      </w:pPr>
+      <w:r>
+        <w:rPr>
+          <w:rFonts w:ascii="Times New Roman" w:hAnsi="Times New Roman"/>
+        </w:rPr>
+        <w:t>…</w:t>
+      </w:r>
+    </w:p>
+    <w:p>
+      <w:pPr>
         <w:rPr>
           <w:rFonts w:ascii="Times New Roman" w:hAnsi="Times New Roman"/>
           <w:lang w:val="fr-FR"/>
         </w:rPr>
-        <w:t>VCONV(</w:t>
-      </w:r>
-      <w:proofErr w:type="gramEnd"/>
+      </w:pPr>
       <w:r>
         <w:rPr>
           <w:rFonts w:ascii="Times New Roman" w:hAnsi="Times New Roman"/>
           <w:lang w:val="fr-FR"/>
         </w:rPr>
-        <w:t>1,2), Y(1,2), ERR(1,2)</w:t>
-      </w:r>
-    </w:p>
-    <w:p>
-      <w:pPr>
+        <w:t>VCONV(1,NCONV), Y(1,NCONV), ERR(1,NCONV)</w:t>
+      </w:r>
+    </w:p>
+    <w:p>
+      <w:pPr>
+        <w:rPr>
+          <w:rFonts w:ascii="Times New Roman" w:hAnsi="Times New Roman"/>
+        </w:rPr>
+      </w:pPr>
+      <w:r>
+        <w:rPr>
+          <w:rFonts w:ascii="Times New Roman" w:hAnsi="Times New Roman"/>
+        </w:rPr>
+        <w:t>NCONV(2)</w:t>
+      </w:r>
+    </w:p>
+    <w:p>
+      <w:pPr>
+        <w:rPr>
+          <w:rFonts w:ascii="Times New Roman" w:hAnsi="Times New Roman"/>
+        </w:rPr>
+      </w:pPr>
+      <w:r>
+        <w:rPr>
+          <w:rFonts w:ascii="Times New Roman" w:hAnsi="Times New Roman"/>
+        </w:rPr>
+        <w:t>NAV(2)</w:t>
+      </w:r>
+    </w:p>
+    <w:p>
+      <w:pPr>
+        <w:ind w:left="567" w:hanging="567"/>
+        <w:rPr>
+          <w:rFonts w:ascii="Times New Roman" w:hAnsi="Times New Roman"/>
+        </w:rPr>
+      </w:pPr>
+      <w:r>
+        <w:rPr>
+          <w:rFonts w:ascii="Times New Roman" w:hAnsi="Times New Roman"/>
+        </w:rPr>
+        <w:t>FLAT(2,I), FLON(2,I), SOL_ ANG(2,I), EMISS_ANG(2,I), AZI_ANG(2,I), WGEOM(2,I)</w:t>
+      </w:r>
+    </w:p>
+    <w:p>
+      <w:pPr>
+        <w:ind w:left="567" w:hanging="567"/>
         <w:rPr>
           <w:rFonts w:ascii="Times New Roman" w:hAnsi="Times New Roman"/>
         </w:rPr>
@@ -16391,95 +15514,50 @@
     </w:p>
     <w:p>
       <w:pPr>
+        <w:ind w:left="567" w:hanging="567"/>
+        <w:rPr>
+          <w:rFonts w:ascii="Times New Roman" w:hAnsi="Times New Roman"/>
+        </w:rPr>
+      </w:pPr>
+      <w:r>
+        <w:rPr>
+          <w:rFonts w:ascii="Times New Roman" w:hAnsi="Times New Roman"/>
+        </w:rPr>
+        <w:t>FLAT(2,NAV(2)), FLON(2,NAV(2)), SOL_ ANG(2,NAV(2)), EMISS_ANG(2,NAV(2)), AZI_ANG(2,NAV(2)), WGEOM(2,NAV(2))</w:t>
+      </w:r>
+    </w:p>
+    <w:p>
+      <w:pPr>
         <w:rPr>
           <w:rFonts w:ascii="Times New Roman" w:hAnsi="Times New Roman"/>
           <w:lang w:val="fr-FR"/>
         </w:rPr>
       </w:pPr>
-      <w:proofErr w:type="gramStart"/>
       <w:r>
         <w:rPr>
           <w:rFonts w:ascii="Times New Roman" w:hAnsi="Times New Roman"/>
           <w:lang w:val="fr-FR"/>
         </w:rPr>
-        <w:t>VCONV(</w:t>
-      </w:r>
-      <w:proofErr w:type="gramEnd"/>
-      <w:r>
+        <w:t>VCONV(2,1), Y(2,1), ERR(2,1)</w:t>
+      </w:r>
+    </w:p>
+    <w:p>
+      <w:pPr>
         <w:rPr>
           <w:rFonts w:ascii="Times New Roman" w:hAnsi="Times New Roman"/>
           <w:lang w:val="fr-FR"/>
         </w:rPr>
-        <w:t>1,NCONV), Y(1,NCONV), ERR(1,NCONV)</w:t>
-      </w:r>
-    </w:p>
-    <w:p>
-      <w:pPr>
-        <w:rPr>
-          <w:rFonts w:ascii="Times New Roman" w:hAnsi="Times New Roman"/>
-        </w:rPr>
-      </w:pPr>
-      <w:proofErr w:type="gramStart"/>
-      <w:r>
-        <w:rPr>
-          <w:rFonts w:ascii="Times New Roman" w:hAnsi="Times New Roman"/>
-        </w:rPr>
-        <w:t>NCONV(</w:t>
-      </w:r>
-      <w:proofErr w:type="gramEnd"/>
-      <w:r>
-        <w:rPr>
-          <w:rFonts w:ascii="Times New Roman" w:hAnsi="Times New Roman"/>
-        </w:rPr>
-        <w:t>2)</w:t>
-      </w:r>
-    </w:p>
-    <w:p>
-      <w:pPr>
-        <w:rPr>
-          <w:rFonts w:ascii="Times New Roman" w:hAnsi="Times New Roman"/>
-        </w:rPr>
-      </w:pPr>
-      <w:proofErr w:type="gramStart"/>
-      <w:r>
-        <w:rPr>
-          <w:rFonts w:ascii="Times New Roman" w:hAnsi="Times New Roman"/>
-        </w:rPr>
-        <w:t>NAV(</w:t>
-      </w:r>
-      <w:proofErr w:type="gramEnd"/>
-      <w:r>
-        <w:rPr>
-          <w:rFonts w:ascii="Times New Roman" w:hAnsi="Times New Roman"/>
-        </w:rPr>
-        <w:t>2)</w:t>
-      </w:r>
-    </w:p>
-    <w:p>
-      <w:pPr>
-        <w:ind w:left="567" w:hanging="567"/>
-        <w:rPr>
-          <w:rFonts w:ascii="Times New Roman" w:hAnsi="Times New Roman"/>
-        </w:rPr>
-      </w:pPr>
-      <w:proofErr w:type="gramStart"/>
-      <w:r>
-        <w:rPr>
-          <w:rFonts w:ascii="Times New Roman" w:hAnsi="Times New Roman"/>
-        </w:rPr>
-        <w:t>FLAT(</w:t>
-      </w:r>
-      <w:proofErr w:type="gramEnd"/>
-      <w:r>
-        <w:rPr>
-          <w:rFonts w:ascii="Times New Roman" w:hAnsi="Times New Roman"/>
-        </w:rPr>
-        <w:t>2,I), FLON(2,I), SOL_ ANG(2,I), EMISS_ANG(2,I), AZI_ANG(2,I), WGEOM(2,I)</w:t>
-      </w:r>
-    </w:p>
-    <w:p>
-      <w:pPr>
-        <w:ind w:left="567" w:hanging="567"/>
+      </w:pPr>
+      <w:r>
+        <w:rPr>
+          <w:rFonts w:ascii="Times New Roman" w:hAnsi="Times New Roman"/>
+          <w:lang w:val="fr-FR"/>
+        </w:rPr>
+        <w:t>VCONV(2,2), Y(2,2), ERR(2,2)</w:t>
+      </w:r>
+    </w:p>
+    <w:p>
+      <w:pPr>
         <w:rPr>
           <w:rFonts w:ascii="Times New Roman" w:hAnsi="Times New Roman"/>
         </w:rPr>
@@ -16493,109 +15571,17 @@
     </w:p>
     <w:p>
       <w:pPr>
-        <w:ind w:left="567" w:hanging="567"/>
-        <w:rPr>
-          <w:rFonts w:ascii="Times New Roman" w:hAnsi="Times New Roman"/>
-        </w:rPr>
-      </w:pPr>
-      <w:proofErr w:type="gramStart"/>
-      <w:r>
-        <w:rPr>
-          <w:rFonts w:ascii="Times New Roman" w:hAnsi="Times New Roman"/>
-        </w:rPr>
-        <w:t>FLAT(</w:t>
-      </w:r>
-      <w:proofErr w:type="gramEnd"/>
-      <w:r>
-        <w:rPr>
-          <w:rFonts w:ascii="Times New Roman" w:hAnsi="Times New Roman"/>
-        </w:rPr>
-        <w:t>2,NAV(2)), FLON(2,NAV(2)), SOL_ ANG(2,NAV(2)), EMISS_ANG(2,NAV(2)), AZI_ANG(2,NAV(2)), WGEOM(2,NAV(2))</w:t>
-      </w:r>
-    </w:p>
-    <w:p>
-      <w:pPr>
         <w:rPr>
           <w:rFonts w:ascii="Times New Roman" w:hAnsi="Times New Roman"/>
           <w:lang w:val="fr-FR"/>
         </w:rPr>
       </w:pPr>
-      <w:proofErr w:type="gramStart"/>
       <w:r>
         <w:rPr>
           <w:rFonts w:ascii="Times New Roman" w:hAnsi="Times New Roman"/>
           <w:lang w:val="fr-FR"/>
         </w:rPr>
-        <w:t>VCONV(</w:t>
-      </w:r>
-      <w:proofErr w:type="gramEnd"/>
-      <w:r>
-        <w:rPr>
-          <w:rFonts w:ascii="Times New Roman" w:hAnsi="Times New Roman"/>
-          <w:lang w:val="fr-FR"/>
-        </w:rPr>
-        <w:t>2,1), Y(2,1), ERR(2,1)</w:t>
-      </w:r>
-    </w:p>
-    <w:p>
-      <w:pPr>
-        <w:rPr>
-          <w:rFonts w:ascii="Times New Roman" w:hAnsi="Times New Roman"/>
-          <w:lang w:val="fr-FR"/>
-        </w:rPr>
-      </w:pPr>
-      <w:proofErr w:type="gramStart"/>
-      <w:r>
-        <w:rPr>
-          <w:rFonts w:ascii="Times New Roman" w:hAnsi="Times New Roman"/>
-          <w:lang w:val="fr-FR"/>
-        </w:rPr>
-        <w:t>VCONV(</w:t>
-      </w:r>
-      <w:proofErr w:type="gramEnd"/>
-      <w:r>
-        <w:rPr>
-          <w:rFonts w:ascii="Times New Roman" w:hAnsi="Times New Roman"/>
-          <w:lang w:val="fr-FR"/>
-        </w:rPr>
-        <w:t>2,2), Y(2,2), ERR(2,2)</w:t>
-      </w:r>
-    </w:p>
-    <w:p>
-      <w:pPr>
-        <w:rPr>
-          <w:rFonts w:ascii="Times New Roman" w:hAnsi="Times New Roman"/>
-        </w:rPr>
-      </w:pPr>
-      <w:r>
-        <w:rPr>
-          <w:rFonts w:ascii="Times New Roman" w:hAnsi="Times New Roman"/>
-        </w:rPr>
-        <w:t>…</w:t>
-      </w:r>
-    </w:p>
-    <w:p>
-      <w:pPr>
-        <w:rPr>
-          <w:rFonts w:ascii="Times New Roman" w:hAnsi="Times New Roman"/>
-          <w:lang w:val="fr-FR"/>
-        </w:rPr>
-      </w:pPr>
-      <w:proofErr w:type="gramStart"/>
-      <w:r>
-        <w:rPr>
-          <w:rFonts w:ascii="Times New Roman" w:hAnsi="Times New Roman"/>
-          <w:lang w:val="fr-FR"/>
-        </w:rPr>
-        <w:t>VCONV(</w:t>
-      </w:r>
-      <w:proofErr w:type="gramEnd"/>
-      <w:r>
-        <w:rPr>
-          <w:rFonts w:ascii="Times New Roman" w:hAnsi="Times New Roman"/>
-          <w:lang w:val="fr-FR"/>
-        </w:rPr>
-        <w:t>2,NCONV), Y(2,NCONV), ERR(2,NCONV)</w:t>
+        <w:t>VCONV(2,NCONV), Y(2,NCONV), ERR(2,NCONV)</w:t>
       </w:r>
     </w:p>
     <w:p>
@@ -16637,21 +15623,7 @@
         <w:rPr>
           <w:rFonts w:ascii="Times New Roman" w:hAnsi="Times New Roman"/>
         </w:rPr>
-        <w:t xml:space="preserve">… </w:t>
-      </w:r>
-      <w:proofErr w:type="gramStart"/>
-      <w:r>
-        <w:rPr>
-          <w:rFonts w:ascii="Times New Roman" w:hAnsi="Times New Roman"/>
-        </w:rPr>
-        <w:t>weights</w:t>
-      </w:r>
-      <w:proofErr w:type="gramEnd"/>
-      <w:r>
-        <w:rPr>
-          <w:rFonts w:ascii="Times New Roman" w:hAnsi="Times New Roman"/>
-        </w:rPr>
-        <w:t>, angles and spectra repeated for NGEOM spectra in total.</w:t>
+        <w:t>… weights, angles and spectra repeated for NGEOM spectra in total.</w:t>
       </w:r>
     </w:p>
     <w:p>
@@ -16920,19 +15892,11 @@
           <w:rFonts w:ascii="Times New Roman" w:hAnsi="Times New Roman"/>
         </w:rPr>
       </w:pPr>
-      <w:proofErr w:type="gramStart"/>
-      <w:r>
-        <w:rPr>
-          <w:rFonts w:ascii="Times New Roman" w:hAnsi="Times New Roman"/>
-        </w:rPr>
-        <w:t>For each viewing geometry</w:t>
-      </w:r>
-      <w:proofErr w:type="gramEnd"/>
-      <w:r>
-        <w:rPr>
-          <w:rFonts w:ascii="Times New Roman" w:hAnsi="Times New Roman"/>
-        </w:rPr>
-        <w:t xml:space="preserve"> (NGEOM in total), the parameters NCONV and NAV are first read in. NCONV is the number of convolution wavenumbers/wavelengths in each spectrum, </w:t>
+      <w:r>
+        <w:rPr>
+          <w:rFonts w:ascii="Times New Roman" w:hAnsi="Times New Roman"/>
+        </w:rPr>
+        <w:t xml:space="preserve">For each viewing geometry (NGEOM in total), the parameters NCONV and NAV are first read in. NCONV is the number of convolution wavenumbers/wavelengths in each spectrum, </w:t>
       </w:r>
       <w:r>
         <w:rPr>
@@ -16945,21 +15909,7 @@
         <w:rPr>
           <w:rFonts w:ascii="Times New Roman" w:hAnsi="Times New Roman"/>
         </w:rPr>
-        <w:t>. NAV specifies how many individual spectra need to be calculated and averaged to simulate the measured field-of-view-averaged spectrum. The next NAV lines contain the integration point latitudes (FLAT), longitudes (FLON), viewing angles (SOL_ANG, EMISS_ANG, AZI_ANG) and weights (WGEOM). The angle definitions are outlined in Figure 1. Following this, there then follows the actual measured wavelengths/wavenumbers, spectrum and errors (all of length NCONV</w:t>
-      </w:r>
-      <w:proofErr w:type="gramStart"/>
-      <w:r>
-        <w:rPr>
-          <w:rFonts w:ascii="Times New Roman" w:hAnsi="Times New Roman"/>
-        </w:rPr>
-        <w:t>) which are read in and put in total measurement</w:t>
-      </w:r>
-      <w:proofErr w:type="gramEnd"/>
-      <w:r>
-        <w:rPr>
-          <w:rFonts w:ascii="Times New Roman" w:hAnsi="Times New Roman"/>
-        </w:rPr>
-        <w:t xml:space="preserve"> vector </w:t>
+        <w:t xml:space="preserve">. NAV specifies how many individual spectra need to be calculated and averaged to simulate the measured field-of-view-averaged spectrum. The next NAV lines contain the integration point latitudes (FLAT), longitudes (FLON), viewing angles (SOL_ANG, EMISS_ANG, AZI_ANG) and weights (WGEOM). The angle definitions are outlined in Figure 1. Following this, there then follows the actual measured wavelengths/wavenumbers, spectrum and errors (all of length NCONV) which are read in and put in total measurement vector </w:t>
       </w:r>
       <w:r>
         <w:rPr>
@@ -17133,7 +16083,6 @@
                         <w:szCs w:val="18"/>
                       </w:rPr>
                     </w:pPr>
-                    <w:proofErr w:type="gramStart"/>
                     <w:r>
                       <w:rPr>
                         <w:i/>
@@ -17142,7 +16091,6 @@
                       </w:rPr>
                       <w:t>x</w:t>
                     </w:r>
-                    <w:proofErr w:type="gramEnd"/>
                   </w:p>
                 </w:txbxContent>
               </v:textbox>
@@ -17158,7 +16106,6 @@
                         <w:szCs w:val="18"/>
                       </w:rPr>
                     </w:pPr>
-                    <w:proofErr w:type="gramStart"/>
                     <w:r>
                       <w:rPr>
                         <w:i/>
@@ -17167,7 +16114,6 @@
                       </w:rPr>
                       <w:t>y</w:t>
                     </w:r>
-                    <w:proofErr w:type="gramEnd"/>
                   </w:p>
                 </w:txbxContent>
               </v:textbox>
@@ -17183,7 +16129,6 @@
                         <w:szCs w:val="18"/>
                       </w:rPr>
                     </w:pPr>
-                    <w:proofErr w:type="gramStart"/>
                     <w:r>
                       <w:rPr>
                         <w:i/>
@@ -17192,7 +16137,6 @@
                       </w:rPr>
                       <w:t>z</w:t>
                     </w:r>
-                    <w:proofErr w:type="gramEnd"/>
                   </w:p>
                 </w:txbxContent>
               </v:textbox>
@@ -17337,21 +16281,7 @@
         <w:rPr>
           <w:rFonts w:ascii="Times New Roman" w:hAnsi="Times New Roman"/>
         </w:rPr>
-        <w:t xml:space="preserve"> Number of zenith </w:t>
-      </w:r>
-      <w:proofErr w:type="gramStart"/>
-      <w:r>
-        <w:rPr>
-          <w:rFonts w:ascii="Times New Roman" w:hAnsi="Times New Roman"/>
-        </w:rPr>
-        <w:t>angles :</w:t>
-      </w:r>
-      <w:proofErr w:type="gramEnd"/>
-      <w:r>
-        <w:rPr>
-          <w:rFonts w:ascii="Times New Roman" w:hAnsi="Times New Roman"/>
-        </w:rPr>
-        <w:t xml:space="preserve">  5</w:t>
+        <w:t xml:space="preserve"> Number of zenith angles :  5</w:t>
       </w:r>
     </w:p>
     <w:p>
@@ -17449,204 +16379,120 @@
         <w:rPr>
           <w:rFonts w:ascii="Times New Roman" w:hAnsi="Times New Roman"/>
         </w:rPr>
+        <w:t xml:space="preserve"> components :  0</w:t>
+      </w:r>
+    </w:p>
+    <w:p>
+      <w:pPr>
+        <w:jc w:val="both"/>
+        <w:rPr>
+          <w:rFonts w:ascii="Times New Roman" w:hAnsi="Times New Roman"/>
+        </w:rPr>
+      </w:pPr>
+      <w:r>
+        <w:rPr>
+          <w:rFonts w:ascii="Times New Roman" w:hAnsi="Times New Roman"/>
+        </w:rPr>
+        <w:t xml:space="preserve"> Number of azimuth angles for </w:t>
+      </w:r>
+      <w:proofErr w:type="spellStart"/>
+      <w:r>
+        <w:rPr>
+          <w:rFonts w:ascii="Times New Roman" w:hAnsi="Times New Roman"/>
+        </w:rPr>
+        <w:t>fourier</w:t>
+      </w:r>
+      <w:proofErr w:type="spellEnd"/>
+      <w:r>
+        <w:rPr>
+          <w:rFonts w:ascii="Times New Roman" w:hAnsi="Times New Roman"/>
+        </w:rPr>
+        <w:t xml:space="preserve"> analysis : 100</w:t>
+      </w:r>
+    </w:p>
+    <w:p>
+      <w:pPr>
+        <w:jc w:val="both"/>
+        <w:rPr>
+          <w:rFonts w:ascii="Times New Roman" w:hAnsi="Times New Roman"/>
+        </w:rPr>
+      </w:pPr>
+      <w:r>
+        <w:rPr>
+          <w:rFonts w:ascii="Times New Roman" w:hAnsi="Times New Roman"/>
+        </w:rPr>
+        <w:t xml:space="preserve"> Sunlight on(1) or off(0) :  1</w:t>
+      </w:r>
+    </w:p>
+    <w:p>
+      <w:pPr>
+        <w:jc w:val="both"/>
+        <w:rPr>
+          <w:rFonts w:ascii="Times New Roman" w:hAnsi="Times New Roman"/>
+        </w:rPr>
+      </w:pPr>
+      <w:r>
+        <w:rPr>
+          <w:rFonts w:ascii="Times New Roman" w:hAnsi="Times New Roman"/>
+        </w:rPr>
+        <w:t xml:space="preserve"> Distance from Sun (AU) :   5.200</w:t>
+      </w:r>
+    </w:p>
+    <w:p>
+      <w:pPr>
+        <w:jc w:val="both"/>
+        <w:rPr>
+          <w:rFonts w:ascii="Times New Roman" w:hAnsi="Times New Roman"/>
+        </w:rPr>
+      </w:pPr>
+      <w:r>
+        <w:rPr>
+          <w:rFonts w:ascii="Times New Roman" w:hAnsi="Times New Roman"/>
+        </w:rPr>
+        <w:t xml:space="preserve"> Lower boundary cond. Thermal(0) Lambert(1) :  1</w:t>
+      </w:r>
+    </w:p>
+    <w:p>
+      <w:pPr>
+        <w:jc w:val="both"/>
+        <w:rPr>
+          <w:rFonts w:ascii="Times New Roman" w:hAnsi="Times New Roman"/>
+        </w:rPr>
+      </w:pPr>
+      <w:r>
+        <w:rPr>
+          <w:rFonts w:ascii="Times New Roman" w:hAnsi="Times New Roman"/>
+        </w:rPr>
+        <w:t xml:space="preserve"> Ground albedo :   0.000</w:t>
+      </w:r>
+    </w:p>
+    <w:p>
+      <w:pPr>
+        <w:jc w:val="both"/>
+        <w:rPr>
+          <w:rFonts w:ascii="Times New Roman" w:hAnsi="Times New Roman"/>
+        </w:rPr>
+      </w:pPr>
+      <w:r>
+        <w:rPr>
+          <w:rFonts w:ascii="Times New Roman" w:hAnsi="Times New Roman"/>
+        </w:rPr>
+        <w:t xml:space="preserve"> Surface temperature: 150.0</w:t>
+      </w:r>
+    </w:p>
+    <w:p>
+      <w:pPr>
+        <w:jc w:val="both"/>
+        <w:rPr>
+          <w:rFonts w:ascii="Times New Roman" w:hAnsi="Times New Roman"/>
+        </w:rPr>
+      </w:pPr>
+      <w:r>
+        <w:rPr>
+          <w:rFonts w:ascii="Times New Roman" w:hAnsi="Times New Roman"/>
+        </w:rPr>
         <w:t xml:space="preserve"> </w:t>
       </w:r>
-      <w:proofErr w:type="gramStart"/>
-      <w:r>
-        <w:rPr>
-          <w:rFonts w:ascii="Times New Roman" w:hAnsi="Times New Roman"/>
-        </w:rPr>
-        <w:t>components :</w:t>
-      </w:r>
-      <w:proofErr w:type="gramEnd"/>
-      <w:r>
-        <w:rPr>
-          <w:rFonts w:ascii="Times New Roman" w:hAnsi="Times New Roman"/>
-        </w:rPr>
-        <w:t xml:space="preserve">  0</w:t>
-      </w:r>
-    </w:p>
-    <w:p>
-      <w:pPr>
-        <w:jc w:val="both"/>
-        <w:rPr>
-          <w:rFonts w:ascii="Times New Roman" w:hAnsi="Times New Roman"/>
-        </w:rPr>
-      </w:pPr>
-      <w:r>
-        <w:rPr>
-          <w:rFonts w:ascii="Times New Roman" w:hAnsi="Times New Roman"/>
-        </w:rPr>
-        <w:t xml:space="preserve"> Number of azimuth angles for </w:t>
-      </w:r>
-      <w:proofErr w:type="spellStart"/>
-      <w:r>
-        <w:rPr>
-          <w:rFonts w:ascii="Times New Roman" w:hAnsi="Times New Roman"/>
-        </w:rPr>
-        <w:t>fourier</w:t>
-      </w:r>
-      <w:proofErr w:type="spellEnd"/>
-      <w:r>
-        <w:rPr>
-          <w:rFonts w:ascii="Times New Roman" w:hAnsi="Times New Roman"/>
-        </w:rPr>
-        <w:t xml:space="preserve"> </w:t>
-      </w:r>
-      <w:proofErr w:type="gramStart"/>
-      <w:r>
-        <w:rPr>
-          <w:rFonts w:ascii="Times New Roman" w:hAnsi="Times New Roman"/>
-        </w:rPr>
-        <w:t>analysis :</w:t>
-      </w:r>
-      <w:proofErr w:type="gramEnd"/>
-      <w:r>
-        <w:rPr>
-          <w:rFonts w:ascii="Times New Roman" w:hAnsi="Times New Roman"/>
-        </w:rPr>
-        <w:t xml:space="preserve"> 100</w:t>
-      </w:r>
-    </w:p>
-    <w:p>
-      <w:pPr>
-        <w:jc w:val="both"/>
-        <w:rPr>
-          <w:rFonts w:ascii="Times New Roman" w:hAnsi="Times New Roman"/>
-        </w:rPr>
-      </w:pPr>
-      <w:r>
-        <w:rPr>
-          <w:rFonts w:ascii="Times New Roman" w:hAnsi="Times New Roman"/>
-        </w:rPr>
-        <w:t xml:space="preserve"> Sunlight </w:t>
-      </w:r>
-      <w:proofErr w:type="gramStart"/>
-      <w:r>
-        <w:rPr>
-          <w:rFonts w:ascii="Times New Roman" w:hAnsi="Times New Roman"/>
-        </w:rPr>
-        <w:t>on(</w:t>
-      </w:r>
-      <w:proofErr w:type="gramEnd"/>
-      <w:r>
-        <w:rPr>
-          <w:rFonts w:ascii="Times New Roman" w:hAnsi="Times New Roman"/>
-        </w:rPr>
-        <w:t>1) or off(0) :  1</w:t>
-      </w:r>
-    </w:p>
-    <w:p>
-      <w:pPr>
-        <w:jc w:val="both"/>
-        <w:rPr>
-          <w:rFonts w:ascii="Times New Roman" w:hAnsi="Times New Roman"/>
-        </w:rPr>
-      </w:pPr>
-      <w:r>
-        <w:rPr>
-          <w:rFonts w:ascii="Times New Roman" w:hAnsi="Times New Roman"/>
-        </w:rPr>
-        <w:t xml:space="preserve"> Distance from Sun (AU</w:t>
-      </w:r>
-      <w:proofErr w:type="gramStart"/>
-      <w:r>
-        <w:rPr>
-          <w:rFonts w:ascii="Times New Roman" w:hAnsi="Times New Roman"/>
-        </w:rPr>
-        <w:t>) :</w:t>
-      </w:r>
-      <w:proofErr w:type="gramEnd"/>
-      <w:r>
-        <w:rPr>
-          <w:rFonts w:ascii="Times New Roman" w:hAnsi="Times New Roman"/>
-        </w:rPr>
-        <w:t xml:space="preserve">   5.200</w:t>
-      </w:r>
-    </w:p>
-    <w:p>
-      <w:pPr>
-        <w:jc w:val="both"/>
-        <w:rPr>
-          <w:rFonts w:ascii="Times New Roman" w:hAnsi="Times New Roman"/>
-        </w:rPr>
-      </w:pPr>
-      <w:r>
-        <w:rPr>
-          <w:rFonts w:ascii="Times New Roman" w:hAnsi="Times New Roman"/>
-        </w:rPr>
-        <w:t xml:space="preserve"> Lower boundary cond. </w:t>
-      </w:r>
-      <w:proofErr w:type="gramStart"/>
-      <w:r>
-        <w:rPr>
-          <w:rFonts w:ascii="Times New Roman" w:hAnsi="Times New Roman"/>
-        </w:rPr>
-        <w:t>Thermal(</w:t>
-      </w:r>
-      <w:proofErr w:type="gramEnd"/>
-      <w:r>
-        <w:rPr>
-          <w:rFonts w:ascii="Times New Roman" w:hAnsi="Times New Roman"/>
-        </w:rPr>
-        <w:t>0) Lambert(1) :  1</w:t>
-      </w:r>
-    </w:p>
-    <w:p>
-      <w:pPr>
-        <w:jc w:val="both"/>
-        <w:rPr>
-          <w:rFonts w:ascii="Times New Roman" w:hAnsi="Times New Roman"/>
-        </w:rPr>
-      </w:pPr>
-      <w:r>
-        <w:rPr>
-          <w:rFonts w:ascii="Times New Roman" w:hAnsi="Times New Roman"/>
-        </w:rPr>
-        <w:t xml:space="preserve"> Ground </w:t>
-      </w:r>
-      <w:proofErr w:type="gramStart"/>
-      <w:r>
-        <w:rPr>
-          <w:rFonts w:ascii="Times New Roman" w:hAnsi="Times New Roman"/>
-        </w:rPr>
-        <w:t>albedo :</w:t>
-      </w:r>
-      <w:proofErr w:type="gramEnd"/>
-      <w:r>
-        <w:rPr>
-          <w:rFonts w:ascii="Times New Roman" w:hAnsi="Times New Roman"/>
-        </w:rPr>
-        <w:t xml:space="preserve">   0.000</w:t>
-      </w:r>
-    </w:p>
-    <w:p>
-      <w:pPr>
-        <w:jc w:val="both"/>
-        <w:rPr>
-          <w:rFonts w:ascii="Times New Roman" w:hAnsi="Times New Roman"/>
-        </w:rPr>
-      </w:pPr>
-      <w:r>
-        <w:rPr>
-          <w:rFonts w:ascii="Times New Roman" w:hAnsi="Times New Roman"/>
-        </w:rPr>
-        <w:t xml:space="preserve"> Surface temperature: 150.0</w:t>
-      </w:r>
-    </w:p>
-    <w:p>
-      <w:pPr>
-        <w:jc w:val="both"/>
-        <w:rPr>
-          <w:rFonts w:ascii="Times New Roman" w:hAnsi="Times New Roman"/>
-        </w:rPr>
-      </w:pPr>
-      <w:r>
-        <w:rPr>
-          <w:rFonts w:ascii="Times New Roman" w:hAnsi="Times New Roman"/>
-        </w:rPr>
-        <w:t xml:space="preserve"> </w:t>
-      </w:r>
       <w:r>
         <w:rPr>
           <w:rFonts w:ascii="Times New Roman" w:hAnsi="Times New Roman"/>
@@ -17679,21 +16525,7 @@
         <w:rPr>
           <w:rFonts w:ascii="Times New Roman" w:hAnsi="Times New Roman"/>
         </w:rPr>
-        <w:t xml:space="preserve"> (not limb</w:t>
-      </w:r>
-      <w:proofErr w:type="gramStart"/>
-      <w:r>
-        <w:rPr>
-          <w:rFonts w:ascii="Times New Roman" w:hAnsi="Times New Roman"/>
-        </w:rPr>
-        <w:t>) :</w:t>
-      </w:r>
-      <w:proofErr w:type="gramEnd"/>
-      <w:r>
-        <w:rPr>
-          <w:rFonts w:ascii="Times New Roman" w:hAnsi="Times New Roman"/>
-        </w:rPr>
-        <w:t xml:space="preserve">  -40.000</w:t>
+        <w:t xml:space="preserve"> (not limb) :  -40.000</w:t>
       </w:r>
     </w:p>
     <w:p>
@@ -17721,77 +16553,35 @@
         <w:rPr>
           <w:rFonts w:ascii="Times New Roman" w:hAnsi="Times New Roman"/>
         </w:rPr>
-        <w:t xml:space="preserve"> </w:t>
-      </w:r>
-      <w:proofErr w:type="gramStart"/>
-      <w:r>
-        <w:rPr>
-          <w:rFonts w:ascii="Times New Roman" w:hAnsi="Times New Roman"/>
-        </w:rPr>
-        <w:t>layers :</w:t>
-      </w:r>
-      <w:proofErr w:type="gramEnd"/>
-      <w:r>
-        <w:rPr>
-          <w:rFonts w:ascii="Times New Roman" w:hAnsi="Times New Roman"/>
-        </w:rPr>
-        <w:t xml:space="preserve"> 100</w:t>
-      </w:r>
-    </w:p>
-    <w:p>
-      <w:pPr>
-        <w:jc w:val="both"/>
-        <w:rPr>
-          <w:rFonts w:ascii="Times New Roman" w:hAnsi="Times New Roman"/>
-        </w:rPr>
-      </w:pPr>
-      <w:r>
-        <w:rPr>
-          <w:rFonts w:ascii="Times New Roman" w:hAnsi="Times New Roman"/>
-        </w:rPr>
-        <w:t xml:space="preserve"> Layer </w:t>
-      </w:r>
-      <w:proofErr w:type="gramStart"/>
-      <w:r>
-        <w:rPr>
-          <w:rFonts w:ascii="Times New Roman" w:hAnsi="Times New Roman"/>
-        </w:rPr>
-        <w:t>type :</w:t>
-      </w:r>
-      <w:proofErr w:type="gramEnd"/>
-      <w:r>
-        <w:rPr>
-          <w:rFonts w:ascii="Times New Roman" w:hAnsi="Times New Roman"/>
-        </w:rPr>
-        <w:t xml:space="preserve">  1</w:t>
-      </w:r>
-    </w:p>
-    <w:p>
-      <w:pPr>
-        <w:jc w:val="both"/>
-        <w:rPr>
-          <w:rFonts w:ascii="Times New Roman" w:hAnsi="Times New Roman"/>
-        </w:rPr>
-      </w:pPr>
-      <w:r>
-        <w:rPr>
-          <w:rFonts w:ascii="Times New Roman" w:hAnsi="Times New Roman"/>
-        </w:rPr>
-        <w:t xml:space="preserve"> Layer </w:t>
-      </w:r>
-      <w:proofErr w:type="gramStart"/>
-      <w:r>
-        <w:rPr>
-          <w:rFonts w:ascii="Times New Roman" w:hAnsi="Times New Roman"/>
-        </w:rPr>
-        <w:t>integration :</w:t>
-      </w:r>
-      <w:proofErr w:type="gramEnd"/>
-      <w:r>
-        <w:rPr>
-          <w:rFonts w:ascii="Times New Roman" w:hAnsi="Times New Roman"/>
-        </w:rPr>
-        <w:t xml:space="preserve">  1</w:t>
+        <w:t xml:space="preserve"> layers : 100</w:t>
+      </w:r>
+    </w:p>
+    <w:p>
+      <w:pPr>
+        <w:jc w:val="both"/>
+        <w:rPr>
+          <w:rFonts w:ascii="Times New Roman" w:hAnsi="Times New Roman"/>
+        </w:rPr>
+      </w:pPr>
+      <w:r>
+        <w:rPr>
+          <w:rFonts w:ascii="Times New Roman" w:hAnsi="Times New Roman"/>
+        </w:rPr>
+        <w:t xml:space="preserve"> Layer type :  1</w:t>
+      </w:r>
+    </w:p>
+    <w:p>
+      <w:pPr>
+        <w:jc w:val="both"/>
+        <w:rPr>
+          <w:rFonts w:ascii="Times New Roman" w:hAnsi="Times New Roman"/>
+        </w:rPr>
+      </w:pPr>
+      <w:r>
+        <w:rPr>
+          <w:rFonts w:ascii="Times New Roman" w:hAnsi="Times New Roman"/>
+        </w:rPr>
+        <w:t xml:space="preserve"> Layer integration :  1</w:t>
       </w:r>
     </w:p>
     <w:p>
@@ -17890,14 +16680,7 @@
         <w:rPr>
           <w:rFonts w:ascii="Times New Roman" w:hAnsi="Times New Roman"/>
         </w:rPr>
-        <w:t xml:space="preserve"> manual [R2]. LAYHT is used as set in the .set file UNLESS </w:t>
-      </w:r>
-      <w:proofErr w:type="gramStart"/>
-      <w:r>
-        <w:rPr>
-          <w:rFonts w:ascii="Times New Roman" w:hAnsi="Times New Roman"/>
-        </w:rPr>
-        <w:t>a limb-observing geometry is indicated by the .</w:t>
+        <w:t xml:space="preserve"> manual [R2]. LAYHT is used as set in the .set file UNLESS a limb-observing geometry is indicated by the .</w:t>
       </w:r>
       <w:proofErr w:type="spellStart"/>
       <w:r>
@@ -17911,14 +16694,7 @@
         <w:rPr>
           <w:rFonts w:ascii="Times New Roman" w:hAnsi="Times New Roman"/>
         </w:rPr>
-        <w:t xml:space="preserve"> spectral observation file</w:t>
-      </w:r>
-      <w:proofErr w:type="gramEnd"/>
-      <w:r>
-        <w:rPr>
-          <w:rFonts w:ascii="Times New Roman" w:hAnsi="Times New Roman"/>
-        </w:rPr>
-        <w:t>. In this special case LAYHT is set to SOL_ ANG (section 3.3).</w:t>
+        <w:t xml:space="preserve"> spectral observation file. In this special case LAYHT is set to SOL_ ANG (section 3.3).</w:t>
       </w:r>
       <w:r>
         <w:rPr>
@@ -18132,41 +16908,25 @@
           <w:rFonts w:ascii="Times New Roman" w:hAnsi="Times New Roman"/>
         </w:rPr>
       </w:pPr>
-      <w:proofErr w:type="gramStart"/>
-      <w:r>
-        <w:rPr>
-          <w:rFonts w:ascii="Times New Roman" w:hAnsi="Times New Roman"/>
-        </w:rPr>
-        <w:t>HEIGHT(</w:t>
-      </w:r>
-      <w:proofErr w:type="gramEnd"/>
-      <w:r>
-        <w:rPr>
-          <w:rFonts w:ascii="Times New Roman" w:hAnsi="Times New Roman"/>
-        </w:rPr>
-        <w:t>1), FRAC(1), ICLOUD(1,1), ICLOUD(2,1),…,ICLOUD(NCONT,1)</w:t>
-      </w:r>
-    </w:p>
-    <w:p>
-      <w:pPr>
-        <w:jc w:val="both"/>
-        <w:rPr>
-          <w:rFonts w:ascii="Times New Roman" w:hAnsi="Times New Roman"/>
-        </w:rPr>
-      </w:pPr>
-      <w:proofErr w:type="gramStart"/>
-      <w:r>
-        <w:rPr>
-          <w:rFonts w:ascii="Times New Roman" w:hAnsi="Times New Roman"/>
-        </w:rPr>
-        <w:t>HEIGHT(</w:t>
-      </w:r>
-      <w:proofErr w:type="gramEnd"/>
-      <w:r>
-        <w:rPr>
-          <w:rFonts w:ascii="Times New Roman" w:hAnsi="Times New Roman"/>
-        </w:rPr>
-        <w:t>2), FRAC(2), ICLOUD(1,2), ICLOUD(2,2),…,ICLOUD(NCONT,2)</w:t>
+      <w:r>
+        <w:rPr>
+          <w:rFonts w:ascii="Times New Roman" w:hAnsi="Times New Roman"/>
+        </w:rPr>
+        <w:t>HEIGHT(1), FRAC(1), ICLOUD(1,1), ICLOUD(2,1),…,ICLOUD(NCONT,1)</w:t>
+      </w:r>
+    </w:p>
+    <w:p>
+      <w:pPr>
+        <w:jc w:val="both"/>
+        <w:rPr>
+          <w:rFonts w:ascii="Times New Roman" w:hAnsi="Times New Roman"/>
+        </w:rPr>
+      </w:pPr>
+      <w:r>
+        <w:rPr>
+          <w:rFonts w:ascii="Times New Roman" w:hAnsi="Times New Roman"/>
+        </w:rPr>
+        <w:t>HEIGHT(2), FRAC(2), ICLOUD(1,2), ICLOUD(2,2),…,ICLOUD(NCONT,2)</w:t>
       </w:r>
     </w:p>
     <w:p>
@@ -18189,69 +16949,33 @@
           <w:rFonts w:ascii="Times New Roman" w:hAnsi="Times New Roman"/>
         </w:rPr>
       </w:pPr>
-      <w:proofErr w:type="gramStart"/>
-      <w:r>
-        <w:rPr>
-          <w:rFonts w:ascii="Times New Roman" w:hAnsi="Times New Roman"/>
-        </w:rPr>
-        <w:t>HEIGHT(</w:t>
-      </w:r>
-      <w:proofErr w:type="gramEnd"/>
-      <w:r>
-        <w:rPr>
-          <w:rFonts w:ascii="Times New Roman" w:hAnsi="Times New Roman"/>
-        </w:rPr>
-        <w:t>NPRO), FRAC(NPRO),ICLOUD(1,NPRO),ICLOUD(2,NPRO),…, ICLOUD(NCONT,NPRO)</w:t>
-      </w:r>
-    </w:p>
-    <w:p>
-      <w:pPr>
-        <w:jc w:val="both"/>
-        <w:rPr>
-          <w:rFonts w:ascii="Times New Roman" w:hAnsi="Times New Roman"/>
-        </w:rPr>
-      </w:pPr>
-    </w:p>
-    <w:p>
-      <w:pPr>
-        <w:jc w:val="both"/>
-        <w:rPr>
-          <w:rFonts w:ascii="Times New Roman" w:hAnsi="Times New Roman"/>
-        </w:rPr>
-      </w:pPr>
-      <w:r>
-        <w:rPr>
-          <w:rFonts w:ascii="Times New Roman" w:hAnsi="Times New Roman"/>
-        </w:rPr>
-        <w:t xml:space="preserve">If </w:t>
-      </w:r>
-      <w:proofErr w:type="gramStart"/>
-      <w:r>
-        <w:rPr>
-          <w:rFonts w:ascii="Times New Roman" w:hAnsi="Times New Roman"/>
-        </w:rPr>
-        <w:t>ICLOUD(</w:t>
-      </w:r>
-      <w:proofErr w:type="gramEnd"/>
-      <w:r>
-        <w:rPr>
-          <w:rFonts w:ascii="Times New Roman" w:hAnsi="Times New Roman"/>
-        </w:rPr>
-        <w:t xml:space="preserve">I,J) is set to 1, then aerosol type I contributes to the broken cloud at level J, which has a fractional cloud cover of FRAC(J). If </w:t>
-      </w:r>
-      <w:proofErr w:type="gramStart"/>
-      <w:r>
-        <w:rPr>
-          <w:rFonts w:ascii="Times New Roman" w:hAnsi="Times New Roman"/>
-        </w:rPr>
-        <w:t>ICLOUD(</w:t>
-      </w:r>
-      <w:proofErr w:type="gramEnd"/>
-      <w:r>
-        <w:rPr>
-          <w:rFonts w:ascii="Times New Roman" w:hAnsi="Times New Roman"/>
-        </w:rPr>
-        <w:t>I,J) is set to 0, then aerosol I is treated as being part of a uniform haze.</w:t>
+      <w:r>
+        <w:rPr>
+          <w:rFonts w:ascii="Times New Roman" w:hAnsi="Times New Roman"/>
+        </w:rPr>
+        <w:t>HEIGHT(NPRO), FRAC(NPRO),ICLOUD(1,NPRO),ICLOUD(2,NPRO),…, ICLOUD(NCONT,NPRO)</w:t>
+      </w:r>
+    </w:p>
+    <w:p>
+      <w:pPr>
+        <w:jc w:val="both"/>
+        <w:rPr>
+          <w:rFonts w:ascii="Times New Roman" w:hAnsi="Times New Roman"/>
+        </w:rPr>
+      </w:pPr>
+    </w:p>
+    <w:p>
+      <w:pPr>
+        <w:jc w:val="both"/>
+        <w:rPr>
+          <w:rFonts w:ascii="Times New Roman" w:hAnsi="Times New Roman"/>
+        </w:rPr>
+      </w:pPr>
+      <w:r>
+        <w:rPr>
+          <w:rFonts w:ascii="Times New Roman" w:hAnsi="Times New Roman"/>
+        </w:rPr>
+        <w:t>If ICLOUD(I,J) is set to 1, then aerosol type I contributes to the broken cloud at level J, which has a fractional cloud cover of FRAC(J). If ICLOUD(I,J) is set to 0, then aerosol I is treated as being part of a uniform haze.</w:t>
       </w:r>
     </w:p>
     <w:p>
@@ -18822,17 +17546,9 @@
         <w:rPr>
           <w:rFonts w:ascii="Times New Roman" w:hAnsi="Times New Roman"/>
         </w:rPr>
-        <w:t>-</w:t>
-      </w:r>
-      <w:proofErr w:type="gramStart"/>
-      <w:r>
-        <w:rPr>
-          <w:rFonts w:ascii="Times New Roman" w:hAnsi="Times New Roman"/>
-        </w:rPr>
-        <w:t>He(</w:t>
-      </w:r>
-      <w:proofErr w:type="spellStart"/>
-      <w:proofErr w:type="gramEnd"/>
+        <w:t>-He(</w:t>
+      </w:r>
+      <w:proofErr w:type="spellStart"/>
       <w:r>
         <w:rPr>
           <w:rFonts w:ascii="Times New Roman" w:hAnsi="Times New Roman"/>
@@ -19273,19 +17989,11 @@
           <w:rFonts w:ascii="Times New Roman" w:hAnsi="Times New Roman"/>
         </w:rPr>
       </w:pPr>
-      <w:proofErr w:type="gramStart"/>
-      <w:r>
-        <w:rPr>
-          <w:rFonts w:ascii="Times New Roman" w:hAnsi="Times New Roman"/>
-        </w:rPr>
-        <w:t>or</w:t>
-      </w:r>
-      <w:proofErr w:type="gramEnd"/>
-      <w:r>
-        <w:rPr>
-          <w:rFonts w:ascii="Times New Roman" w:hAnsi="Times New Roman"/>
-        </w:rPr>
-        <w:t xml:space="preserve"> normal 3:1 (1). </w:t>
+      <w:r>
+        <w:rPr>
+          <w:rFonts w:ascii="Times New Roman" w:hAnsi="Times New Roman"/>
+        </w:rPr>
+        <w:t xml:space="preserve">or normal 3:1 (1). </w:t>
       </w:r>
     </w:p>
     <w:p>
@@ -19638,21 +18346,7 @@
           <w:rFonts w:ascii="Times New Roman" w:hAnsi="Times New Roman"/>
         </w:rPr>
         <w:tab/>
-        <w:t xml:space="preserve">Used in only a few routines to switch between normal partition </w:t>
-      </w:r>
-      <w:proofErr w:type="gramStart"/>
-      <w:r>
-        <w:rPr>
-          <w:rFonts w:ascii="Times New Roman" w:hAnsi="Times New Roman"/>
-        </w:rPr>
-        <w:t>function</w:t>
-      </w:r>
-      <w:proofErr w:type="gramEnd"/>
-      <w:r>
-        <w:rPr>
-          <w:rFonts w:ascii="Times New Roman" w:hAnsi="Times New Roman"/>
-        </w:rPr>
-        <w:t xml:space="preserve"> </w:t>
+        <w:t xml:space="preserve">Used in only a few routines to switch between normal partition function </w:t>
       </w:r>
     </w:p>
     <w:p>
@@ -19673,20 +18367,7 @@
           <w:rFonts w:ascii="Times New Roman" w:hAnsi="Times New Roman"/>
         </w:rPr>
         <w:tab/>
-      </w:r>
-      <w:proofErr w:type="gramStart"/>
-      <w:r>
-        <w:rPr>
-          <w:rFonts w:ascii="Times New Roman" w:hAnsi="Times New Roman"/>
-        </w:rPr>
-        <w:t>calculation</w:t>
-      </w:r>
-      <w:proofErr w:type="gramEnd"/>
-      <w:r>
-        <w:rPr>
-          <w:rFonts w:ascii="Times New Roman" w:hAnsi="Times New Roman"/>
-        </w:rPr>
-        <w:t xml:space="preserve"> (0) or the high-temperature partition function for CH</w:t>
+        <w:t>calculation (0) or the high-temperature partition function for CH</w:t>
       </w:r>
       <w:r>
         <w:rPr>
@@ -20039,14 +18720,7 @@
         <w:rPr>
           <w:rFonts w:ascii="Times New Roman" w:hAnsi="Times New Roman"/>
         </w:rPr>
-        <w:t xml:space="preserve">Individual gas SVP curves are listed in </w:t>
-      </w:r>
-      <w:proofErr w:type="gramStart"/>
-      <w:r>
-        <w:rPr>
-          <w:rFonts w:ascii="Times New Roman" w:hAnsi="Times New Roman"/>
-        </w:rPr>
-        <w:t xml:space="preserve">the  </w:t>
+        <w:t xml:space="preserve">Individual gas SVP curves are listed in the  </w:t>
       </w:r>
       <w:proofErr w:type="spellStart"/>
       <w:r>
@@ -20056,7 +18730,6 @@
         <w:t>raddata</w:t>
       </w:r>
       <w:proofErr w:type="spellEnd"/>
-      <w:proofErr w:type="gramEnd"/>
       <w:r>
         <w:rPr>
           <w:rFonts w:ascii="Times New Roman" w:hAnsi="Times New Roman"/>
@@ -20109,19 +18782,11 @@
           <w:rFonts w:ascii="Times New Roman" w:hAnsi="Times New Roman"/>
         </w:rPr>
       </w:pPr>
-      <w:proofErr w:type="gramStart"/>
-      <w:r>
-        <w:rPr>
-          <w:rFonts w:ascii="Times New Roman" w:hAnsi="Times New Roman"/>
-        </w:rPr>
-        <w:t>where</w:t>
-      </w:r>
-      <w:proofErr w:type="gramEnd"/>
-      <w:r>
-        <w:rPr>
-          <w:rFonts w:ascii="Times New Roman" w:hAnsi="Times New Roman"/>
-        </w:rPr>
-        <w:t xml:space="preserve"> ID and ISO are the identifiers of the gas concerned, VP is the limiting relative </w:t>
+      <w:r>
+        <w:rPr>
+          <w:rFonts w:ascii="Times New Roman" w:hAnsi="Times New Roman"/>
+        </w:rPr>
+        <w:t xml:space="preserve">where ID and ISO are the identifiers of the gas concerned, VP is the limiting relative </w:t>
       </w:r>
       <w:proofErr w:type="spellStart"/>
       <w:r>
@@ -20713,25 +19378,7 @@
           <w:szCs w:val="24"/>
           <w:lang w:val="en-US"/>
         </w:rPr>
-        <w:t xml:space="preserve">for gases </w:t>
-      </w:r>
-      <w:proofErr w:type="gramStart"/>
-      <w:r>
-        <w:rPr>
-          <w:rFonts w:ascii="Times New Roman" w:hAnsi="Times New Roman"/>
-          <w:szCs w:val="24"/>
-          <w:lang w:val="en-US"/>
-        </w:rPr>
-        <w:t>whose</w:t>
-      </w:r>
-      <w:proofErr w:type="gramEnd"/>
-      <w:r>
-        <w:rPr>
-          <w:rFonts w:ascii="Times New Roman" w:hAnsi="Times New Roman"/>
-          <w:szCs w:val="24"/>
-          <w:lang w:val="en-US"/>
-        </w:rPr>
-        <w:t xml:space="preserve"> VMRS are being limited by such</w:t>
+        <w:t>for gases whose VMRS are being limited by such</w:t>
       </w:r>
       <w:r>
         <w:rPr>
@@ -21800,21 +20447,7 @@
         <w:rPr>
           <w:rFonts w:ascii="Times New Roman" w:hAnsi="Times New Roman"/>
         </w:rPr>
-        <w:t>(VMIN</w:t>
-      </w:r>
-      <w:proofErr w:type="gramStart"/>
-      <w:r>
-        <w:rPr>
-          <w:rFonts w:ascii="Times New Roman" w:hAnsi="Times New Roman"/>
-        </w:rPr>
-        <w:t>,VMAX</w:t>
-      </w:r>
-      <w:proofErr w:type="gramEnd"/>
-      <w:r>
-        <w:rPr>
-          <w:rFonts w:ascii="Times New Roman" w:hAnsi="Times New Roman"/>
-        </w:rPr>
-        <w:t xml:space="preserve">) </w:t>
+        <w:t xml:space="preserve">(VMIN,VMAX) </w:t>
       </w:r>
       <w:r>
         <w:rPr>
@@ -21928,21 +20561,7 @@
         <w:rPr>
           <w:rFonts w:ascii="Times New Roman" w:hAnsi="Times New Roman"/>
         </w:rPr>
-        <w:t>manual, but in summary the explicit line shape is used to calculate the contribution of a particular line to wavenumbers within WING. For larger distances from a line, it is assumed that we are into the Lorentz tail and so the contribution can be calculated at a much coarser resolution. VREL allows lines outside of VMIN</w:t>
-      </w:r>
-      <w:proofErr w:type="gramStart"/>
-      <w:r>
-        <w:rPr>
-          <w:rFonts w:ascii="Times New Roman" w:hAnsi="Times New Roman"/>
-        </w:rPr>
-        <w:t>,VMAX</w:t>
-      </w:r>
-      <w:proofErr w:type="gramEnd"/>
-      <w:r>
-        <w:rPr>
-          <w:rFonts w:ascii="Times New Roman" w:hAnsi="Times New Roman"/>
-        </w:rPr>
-        <w:t xml:space="preserve"> to contribute such that all the lines in the range VMIN-VREL to VMAX+VREL are included. Finally, VCUTOFF limits the contribution of any line past the specified distance from the line centres. This simulates the sub-</w:t>
+        <w:t>manual, but in summary the explicit line shape is used to calculate the contribution of a particular line to wavenumbers within WING. For larger distances from a line, it is assumed that we are into the Lorentz tail and so the contribution can be calculated at a much coarser resolution. VREL allows lines outside of VMIN,VMAX to contribute such that all the lines in the range VMIN-VREL to VMAX+VREL are included. Finally, VCUTOFF limits the contribution of any line past the specified distance from the line centres. This simulates the sub-</w:t>
       </w:r>
       <w:proofErr w:type="spellStart"/>
       <w:r>
@@ -22181,21 +20800,7 @@
         <w:rPr>
           <w:rFonts w:ascii="Times New Roman" w:hAnsi="Times New Roman"/>
         </w:rPr>
-        <w:t xml:space="preserve">&gt; can be provided. If present, this file </w:t>
-      </w:r>
-      <w:proofErr w:type="gramStart"/>
-      <w:r>
-        <w:rPr>
-          <w:rFonts w:ascii="Times New Roman" w:hAnsi="Times New Roman"/>
-        </w:rPr>
-        <w:t>lists which line shape</w:t>
-      </w:r>
-      <w:proofErr w:type="gramEnd"/>
-      <w:r>
-        <w:rPr>
-          <w:rFonts w:ascii="Times New Roman" w:hAnsi="Times New Roman"/>
-        </w:rPr>
-        <w:t xml:space="preserve"> should be used for particular gases. If the file is absent then the Voigt </w:t>
+        <w:t xml:space="preserve">&gt; can be provided. If present, this file lists which line shape should be used for particular gases. If the file is absent then the Voigt </w:t>
       </w:r>
       <w:proofErr w:type="spellStart"/>
       <w:r>
@@ -23351,14 +21956,7 @@
         <w:rPr>
           <w:rFonts w:ascii="Times New Roman" w:hAnsi="Times New Roman"/>
         </w:rPr>
-        <w:t xml:space="preserve"> covariance matrix, which because of the way the correlation length was used contained loads of off-diagonal </w:t>
-      </w:r>
-      <w:proofErr w:type="gramStart"/>
-      <w:r>
-        <w:rPr>
-          <w:rFonts w:ascii="Times New Roman" w:hAnsi="Times New Roman"/>
-        </w:rPr>
-        <w:t xml:space="preserve">elements which were </w:t>
+        <w:t xml:space="preserve"> covariance matrix, which because of the way the correlation length was used contained loads of off-diagonal elements which were </w:t>
       </w:r>
       <w:r>
         <w:rPr>
@@ -23367,7 +21965,6 @@
         </w:rPr>
         <w:t>almost</w:t>
       </w:r>
-      <w:proofErr w:type="gramEnd"/>
       <w:r>
         <w:rPr>
           <w:rFonts w:ascii="Times New Roman" w:hAnsi="Times New Roman"/>
@@ -23385,21 +21982,7 @@
         <w:rPr>
           <w:rFonts w:ascii="Times New Roman" w:hAnsi="Times New Roman"/>
         </w:rPr>
-        <w:t xml:space="preserve">. This led to instabilities in calculating the inverse of the </w:t>
-      </w:r>
-      <w:proofErr w:type="gramStart"/>
-      <w:r>
-        <w:rPr>
-          <w:rFonts w:ascii="Times New Roman" w:hAnsi="Times New Roman"/>
-        </w:rPr>
-        <w:t>matrix which</w:t>
-      </w:r>
-      <w:proofErr w:type="gramEnd"/>
-      <w:r>
-        <w:rPr>
-          <w:rFonts w:ascii="Times New Roman" w:hAnsi="Times New Roman"/>
-        </w:rPr>
-        <w:t xml:space="preserve"> could not be rectified even by going to double precision. </w:t>
+        <w:t xml:space="preserve">. This led to instabilities in calculating the inverse of the matrix which could not be rectified even by going to double precision. </w:t>
       </w:r>
       <w:r>
         <w:rPr>
@@ -23491,21 +22074,7 @@
         <w:rPr>
           <w:rFonts w:ascii="Times New Roman" w:hAnsi="Times New Roman"/>
         </w:rPr>
-        <w:t xml:space="preserve"> decomposition </w:t>
-      </w:r>
-      <w:proofErr w:type="gramStart"/>
-      <w:r>
-        <w:rPr>
-          <w:rFonts w:ascii="Times New Roman" w:hAnsi="Times New Roman"/>
-        </w:rPr>
-        <w:t>routine which</w:t>
-      </w:r>
-      <w:proofErr w:type="gramEnd"/>
-      <w:r>
-        <w:rPr>
-          <w:rFonts w:ascii="Times New Roman" w:hAnsi="Times New Roman"/>
-        </w:rPr>
-        <w:t xml:space="preserve"> checks to ensure the resultant inverse actually works (i.e. </w:t>
+        <w:t xml:space="preserve"> decomposition routine which checks to ensure the resultant inverse actually works (i.e. </w:t>
       </w:r>
       <w:r>
         <w:rPr>
@@ -23624,21 +22193,7 @@
         <w:rPr>
           <w:rFonts w:ascii="Times New Roman" w:hAnsi="Times New Roman"/>
         </w:rPr>
-        <w:t xml:space="preserve"> deduces that the solution starts getting further from the optimal fit. ALAMBDA then increases </w:t>
-      </w:r>
-      <w:proofErr w:type="gramStart"/>
-      <w:r>
-        <w:rPr>
-          <w:rFonts w:ascii="Times New Roman" w:hAnsi="Times New Roman"/>
-        </w:rPr>
-        <w:t>at every iteration</w:t>
-      </w:r>
-      <w:proofErr w:type="gramEnd"/>
-      <w:r>
-        <w:rPr>
-          <w:rFonts w:ascii="Times New Roman" w:hAnsi="Times New Roman"/>
-        </w:rPr>
-        <w:t xml:space="preserve"> until the maximum iteration number is reached. This behaviour can be explained if </w:t>
+        <w:t xml:space="preserve"> deduces that the solution starts getting further from the optimal fit. ALAMBDA then increases at every iteration until the maximum iteration number is reached. This behaviour can be explained if </w:t>
       </w:r>
       <w:proofErr w:type="spellStart"/>
       <w:r>
@@ -23652,21 +22207,7 @@
         <w:rPr>
           <w:rFonts w:ascii="Times New Roman" w:hAnsi="Times New Roman"/>
         </w:rPr>
-        <w:t xml:space="preserve"> is calculating slightly the wrong value of the cost function and thus while the retrieval routine is trying to get closer to the solution, the cost function routine thinks it is getting further away! This means that in some previous </w:t>
-      </w:r>
-      <w:proofErr w:type="gramStart"/>
-      <w:r>
-        <w:rPr>
-          <w:rFonts w:ascii="Times New Roman" w:hAnsi="Times New Roman"/>
-        </w:rPr>
-        <w:t>retrievals</w:t>
-      </w:r>
-      <w:proofErr w:type="gramEnd"/>
-      <w:r>
-        <w:rPr>
-          <w:rFonts w:ascii="Times New Roman" w:hAnsi="Times New Roman"/>
-        </w:rPr>
-        <w:t>, the presented solutions were probably not quite converged if this behaviour was present.</w:t>
+        <w:t xml:space="preserve"> is calculating slightly the wrong value of the cost function and thus while the retrieval routine is trying to get closer to the solution, the cost function routine thinks it is getting further away! This means that in some previous retrievals, the presented solutions were probably not quite converged if this behaviour was present.</w:t>
       </w:r>
     </w:p>
     <w:p>
@@ -23861,19 +22402,11 @@
           <w:rFonts w:ascii="Times New Roman" w:hAnsi="Times New Roman"/>
         </w:rPr>
       </w:pPr>
-      <w:proofErr w:type="gramStart"/>
-      <w:r>
-        <w:rPr>
-          <w:rFonts w:ascii="Times New Roman" w:hAnsi="Times New Roman"/>
-        </w:rPr>
-        <w:t>where</w:t>
-      </w:r>
-      <w:proofErr w:type="gramEnd"/>
-      <w:r>
-        <w:rPr>
-          <w:rFonts w:ascii="Times New Roman" w:hAnsi="Times New Roman"/>
-        </w:rPr>
-        <w:t xml:space="preserve"> </w:t>
+      <w:r>
+        <w:rPr>
+          <w:rFonts w:ascii="Times New Roman" w:hAnsi="Times New Roman"/>
+        </w:rPr>
+        <w:t xml:space="preserve">where </w:t>
       </w:r>
       <w:proofErr w:type="spellStart"/>
       <w:r>
@@ -24075,19 +22608,11 @@
           <w:rFonts w:ascii="Times New Roman" w:hAnsi="Times New Roman"/>
         </w:rPr>
       </w:pPr>
-      <w:proofErr w:type="gramStart"/>
-      <w:r>
-        <w:rPr>
-          <w:rFonts w:ascii="Times New Roman" w:hAnsi="Times New Roman"/>
-        </w:rPr>
-        <w:t>where</w:t>
-      </w:r>
-      <w:proofErr w:type="gramEnd"/>
-      <w:r>
-        <w:rPr>
-          <w:rFonts w:ascii="Times New Roman" w:hAnsi="Times New Roman"/>
-        </w:rPr>
-        <w:t xml:space="preserve"> </w:t>
+      <w:r>
+        <w:rPr>
+          <w:rFonts w:ascii="Times New Roman" w:hAnsi="Times New Roman"/>
+        </w:rPr>
+        <w:t xml:space="preserve">where </w:t>
       </w:r>
       <w:r>
         <w:rPr>
@@ -24376,19 +22901,11 @@
           <w:rFonts w:ascii="Times New Roman" w:hAnsi="Times New Roman"/>
         </w:rPr>
       </w:pPr>
-      <w:proofErr w:type="gramStart"/>
-      <w:r>
-        <w:rPr>
-          <w:rFonts w:ascii="Times New Roman" w:hAnsi="Times New Roman"/>
-        </w:rPr>
-        <w:t>and</w:t>
-      </w:r>
-      <w:proofErr w:type="gramEnd"/>
-      <w:r>
-        <w:rPr>
-          <w:rFonts w:ascii="Times New Roman" w:hAnsi="Times New Roman"/>
-        </w:rPr>
-        <w:t xml:space="preserve"> the solution is exact. If however the measurement errors are huge then the contribution function </w:t>
+      <w:r>
+        <w:rPr>
+          <w:rFonts w:ascii="Times New Roman" w:hAnsi="Times New Roman"/>
+        </w:rPr>
+        <w:t xml:space="preserve">and the solution is exact. If however the measurement errors are huge then the contribution function </w:t>
       </w:r>
       <w:proofErr w:type="spellStart"/>
       <w:r>
@@ -24441,13 +22958,8 @@
       <w:pPr>
         <w:jc w:val="both"/>
       </w:pPr>
-      <w:proofErr w:type="gramStart"/>
-      <w:r>
-        <w:t>and</w:t>
-      </w:r>
-      <w:proofErr w:type="gramEnd"/>
-      <w:r>
-        <w:t xml:space="preserve"> too much constraint is applied.</w:t>
+      <w:r>
+        <w:t>and too much constraint is applied.</w:t>
       </w:r>
     </w:p>
     <w:p>
@@ -24575,7 +23087,6 @@
       <w:r>
         <w:t xml:space="preserve">There are of course other ways of assessing the retrieval stability and the IDL code </w:t>
       </w:r>
-      <w:proofErr w:type="gramStart"/>
       <w:r>
         <w:rPr>
           <w:rFonts w:ascii="Courier New" w:hAnsi="Courier New" w:cs="Courier New"/>
@@ -24583,11 +23094,7 @@
         <w:t>imagecovariance.pro</w:t>
       </w:r>
       <w:r>
-        <w:t xml:space="preserve"> which</w:t>
-      </w:r>
-      <w:proofErr w:type="gramEnd"/>
-      <w:r>
-        <w:t xml:space="preserve"> reads the &lt;</w:t>
+        <w:t xml:space="preserve"> which reads the &lt;</w:t>
       </w:r>
       <w:proofErr w:type="spellStart"/>
       <w:r>
@@ -24625,15 +23132,7 @@
         <w:t>NOT</w:t>
       </w:r>
       <w:r>
-        <w:t xml:space="preserve"> the case for planetary work where </w:t>
-      </w:r>
-      <w:proofErr w:type="gramStart"/>
-      <w:r>
-        <w:t>what</w:t>
-      </w:r>
-      <w:proofErr w:type="gramEnd"/>
-      <w:r>
-        <w:t xml:space="preserve"> our method (and that of Barney </w:t>
+        <w:t xml:space="preserve"> the case for planetary work where what our method (and that of Barney </w:t>
       </w:r>
       <w:proofErr w:type="spellStart"/>
       <w:r>
@@ -25205,19 +23704,11 @@
           <w:rFonts w:ascii="Times New Roman" w:hAnsi="Times New Roman"/>
         </w:rPr>
       </w:pPr>
-      <w:proofErr w:type="gramStart"/>
-      <w:r>
-        <w:rPr>
-          <w:rFonts w:ascii="Times New Roman" w:hAnsi="Times New Roman"/>
-        </w:rPr>
-        <w:t>or</w:t>
-      </w:r>
-      <w:proofErr w:type="gramEnd"/>
-      <w:r>
-        <w:rPr>
-          <w:rFonts w:ascii="Times New Roman" w:hAnsi="Times New Roman"/>
-        </w:rPr>
-        <w:t xml:space="preserve"> equivalently</w:t>
+      <w:r>
+        <w:rPr>
+          <w:rFonts w:ascii="Times New Roman" w:hAnsi="Times New Roman"/>
+        </w:rPr>
+        <w:t>or equivalently</w:t>
       </w:r>
     </w:p>
     <w:p>
@@ -25251,19 +23742,11 @@
           <w:rFonts w:ascii="Times New Roman" w:hAnsi="Times New Roman"/>
         </w:rPr>
       </w:pPr>
-      <w:proofErr w:type="gramStart"/>
-      <w:r>
-        <w:rPr>
-          <w:rFonts w:ascii="Times New Roman" w:hAnsi="Times New Roman"/>
-        </w:rPr>
-        <w:t>where</w:t>
-      </w:r>
-      <w:proofErr w:type="gramEnd"/>
-      <w:r>
-        <w:rPr>
-          <w:rFonts w:ascii="Times New Roman" w:hAnsi="Times New Roman"/>
-        </w:rPr>
-        <w:t xml:space="preserve"> </w:t>
+      <w:r>
+        <w:rPr>
+          <w:rFonts w:ascii="Times New Roman" w:hAnsi="Times New Roman"/>
+        </w:rPr>
+        <w:t xml:space="preserve">where </w:t>
       </w:r>
       <w:proofErr w:type="spellStart"/>
       <w:r>
@@ -25354,13 +23837,8 @@
       </w:r>
     </w:p>
     <w:p>
-      <w:proofErr w:type="gramStart"/>
-      <w:r>
-        <w:t>which</w:t>
-      </w:r>
-      <w:proofErr w:type="gramEnd"/>
-      <w:r>
-        <w:t xml:space="preserve"> for cases where the length </w:t>
+      <w:r>
+        <w:t xml:space="preserve">which for cases where the length </w:t>
       </w:r>
       <w:r>
         <w:rPr>
@@ -25452,15 +23930,7 @@
     <w:p/>
     <w:p>
       <w:r>
-        <w:t xml:space="preserve">The gain matrix (and the averaging kernel matrix) </w:t>
-      </w:r>
-      <w:proofErr w:type="gramStart"/>
-      <w:r>
-        <w:t>are</w:t>
-      </w:r>
-      <w:proofErr w:type="gramEnd"/>
-      <w:r>
-        <w:t xml:space="preserve"> now calculated by the subroutine </w:t>
+        <w:t xml:space="preserve">The gain matrix (and the averaging kernel matrix) are now calculated by the subroutine </w:t>
       </w:r>
       <w:proofErr w:type="spellStart"/>
       <w:r>
@@ -25517,7 +23987,6 @@
     </w:p>
     <w:p/>
     <w:p>
-      <w:proofErr w:type="gramStart"/>
       <w:r>
         <w:t xml:space="preserve">In version A7 onwards, the results of previous retrievals may be included (together with error) by incorporating them, appropriately, into </w:t>
       </w:r>
@@ -25536,7 +24005,6 @@
         </w:rPr>
         <w:t></w:t>
       </w:r>
-      <w:proofErr w:type="gramEnd"/>
       <w:r>
         <w:t>.</w:t>
       </w:r>
@@ -25853,7 +24321,7 @@
         <w:rFonts w:ascii="Times New Roman" w:hAnsi="Times New Roman"/>
         <w:noProof/>
       </w:rPr>
-      <w:t>9</w:t>
+      <w:t>13</w:t>
     </w:r>
     <w:r>
       <w:rPr>
@@ -31958,7 +30426,7 @@
 </file>
 
 <file path=customXml/itemProps1.xml><?xml version="1.0" encoding="utf-8"?>
-<ds:datastoreItem xmlns:ds="http://schemas.openxmlformats.org/officeDocument/2006/customXml" ds:itemID="{804CB95B-C5CE-9F43-91C0-2077390264A7}">
+<ds:datastoreItem xmlns:ds="http://schemas.openxmlformats.org/officeDocument/2006/customXml" ds:itemID="{52A13093-ED72-8F41-955E-07550307EFDD}">
   <ds:schemaRefs>
     <ds:schemaRef ds:uri="http://schemas.openxmlformats.org/officeDocument/2006/bibliography"/>
   </ds:schemaRefs>

</xml_diff>

<commit_message>
Updates to some of the IDL program names.
git-svn-id: https://scm.physics.ox.ac.uk/svn/radtrancode/trunk@344 4dc0e162-f54d-4b9e-8a18-81c7a7f2ddce
</commit_message>
<xml_diff>
--- a/manuals/Nemesis_B1.docx
+++ b/manuals/Nemesis_B1.docx
@@ -1859,7 +1859,23 @@
                 <w:rFonts w:ascii="Times New Roman" w:hAnsi="Times New Roman"/>
                 <w:sz w:val="20"/>
               </w:rPr>
-              <w:t>Also added new continuous a priori profile definition which allows for the profile to vary with latitude.</w:t>
+              <w:t xml:space="preserve">Also added new continuous a priori profile </w:t>
+            </w:r>
+            <w:proofErr w:type="gramStart"/>
+            <w:r>
+              <w:rPr>
+                <w:rFonts w:ascii="Times New Roman" w:hAnsi="Times New Roman"/>
+                <w:sz w:val="20"/>
+              </w:rPr>
+              <w:t>definition which</w:t>
+            </w:r>
+            <w:proofErr w:type="gramEnd"/>
+            <w:r>
+              <w:rPr>
+                <w:rFonts w:ascii="Times New Roman" w:hAnsi="Times New Roman"/>
+                <w:sz w:val="20"/>
+              </w:rPr>
+              <w:t xml:space="preserve"> allows for the profile to vary with latitude.</w:t>
             </w:r>
           </w:p>
         </w:tc>
@@ -5461,6 +5477,7 @@
           <w:b/>
         </w:rPr>
       </w:pPr>
+      <w:proofErr w:type="gramStart"/>
       <w:r>
         <w:rPr>
           <w:rFonts w:ascii="Times New Roman" w:hAnsi="Times New Roman"/>
@@ -5468,6 +5485,7 @@
         </w:rPr>
         <w:t>0. Overview</w:t>
       </w:r>
+      <w:proofErr w:type="gramEnd"/>
     </w:p>
     <w:p>
       <w:pPr>
@@ -5798,7 +5816,34 @@
           <w:rFonts w:ascii="Times New Roman" w:hAnsi="Times New Roman"/>
         </w:rPr>
         <w:tab/>
-        <w:t>Rodgers, C.D. Inverse methods for atmospheric sounding. Theory and practice. World Scientific. 2000</w:t>
+      </w:r>
+      <w:proofErr w:type="gramStart"/>
+      <w:r>
+        <w:rPr>
+          <w:rFonts w:ascii="Times New Roman" w:hAnsi="Times New Roman"/>
+        </w:rPr>
+        <w:t>Rodgers, C.D. Inverse methods for atmospheric sounding.</w:t>
+      </w:r>
+      <w:proofErr w:type="gramEnd"/>
+      <w:r>
+        <w:rPr>
+          <w:rFonts w:ascii="Times New Roman" w:hAnsi="Times New Roman"/>
+        </w:rPr>
+        <w:t xml:space="preserve"> </w:t>
+      </w:r>
+      <w:proofErr w:type="gramStart"/>
+      <w:r>
+        <w:rPr>
+          <w:rFonts w:ascii="Times New Roman" w:hAnsi="Times New Roman"/>
+        </w:rPr>
+        <w:t>Theory and practice.</w:t>
+      </w:r>
+      <w:proofErr w:type="gramEnd"/>
+      <w:r>
+        <w:rPr>
+          <w:rFonts w:ascii="Times New Roman" w:hAnsi="Times New Roman"/>
+        </w:rPr>
+        <w:t xml:space="preserve"> World Scientific. 2000</w:t>
       </w:r>
     </w:p>
     <w:p>
@@ -5876,7 +5921,21 @@
         <w:rPr>
           <w:rFonts w:ascii="Times New Roman" w:hAnsi="Times New Roman"/>
         </w:rPr>
-        <w:t xml:space="preserve">Executable programs are underlined. e.g. </w:t>
+        <w:t xml:space="preserve">Executable programs are underlined. </w:t>
+      </w:r>
+      <w:proofErr w:type="gramStart"/>
+      <w:r>
+        <w:rPr>
+          <w:rFonts w:ascii="Times New Roman" w:hAnsi="Times New Roman"/>
+        </w:rPr>
+        <w:t>e</w:t>
+      </w:r>
+      <w:proofErr w:type="gramEnd"/>
+      <w:r>
+        <w:rPr>
+          <w:rFonts w:ascii="Times New Roman" w:hAnsi="Times New Roman"/>
+        </w:rPr>
+        <w:t xml:space="preserve">.g. </w:t>
       </w:r>
       <w:proofErr w:type="spellStart"/>
       <w:r>
@@ -5909,7 +5968,21 @@
         <w:rPr>
           <w:rFonts w:ascii="Times New Roman" w:hAnsi="Times New Roman"/>
         </w:rPr>
-        <w:t xml:space="preserve">Suites of codes in their own subdirectories are in copperplate font. e.g. </w:t>
+        <w:t xml:space="preserve">Suites of codes in their own subdirectories are in copperplate font. </w:t>
+      </w:r>
+      <w:proofErr w:type="gramStart"/>
+      <w:r>
+        <w:rPr>
+          <w:rFonts w:ascii="Times New Roman" w:hAnsi="Times New Roman"/>
+        </w:rPr>
+        <w:t>e</w:t>
+      </w:r>
+      <w:proofErr w:type="gramEnd"/>
+      <w:r>
+        <w:rPr>
+          <w:rFonts w:ascii="Times New Roman" w:hAnsi="Times New Roman"/>
+        </w:rPr>
+        <w:t xml:space="preserve">.g. </w:t>
       </w:r>
       <w:proofErr w:type="spellStart"/>
       <w:r>
@@ -5935,7 +6008,21 @@
         <w:rPr>
           <w:rFonts w:ascii="Times New Roman" w:hAnsi="Times New Roman"/>
         </w:rPr>
-        <w:t xml:space="preserve">Subroutine files are in courier font. e.g. </w:t>
+        <w:t xml:space="preserve">Subroutine files are in courier font. </w:t>
+      </w:r>
+      <w:proofErr w:type="gramStart"/>
+      <w:r>
+        <w:rPr>
+          <w:rFonts w:ascii="Times New Roman" w:hAnsi="Times New Roman"/>
+        </w:rPr>
+        <w:t>e</w:t>
+      </w:r>
+      <w:proofErr w:type="gramEnd"/>
+      <w:r>
+        <w:rPr>
+          <w:rFonts w:ascii="Times New Roman" w:hAnsi="Times New Roman"/>
+        </w:rPr>
+        <w:t xml:space="preserve">.g. </w:t>
       </w:r>
       <w:proofErr w:type="spellStart"/>
       <w:r>
@@ -5961,7 +6048,21 @@
         <w:rPr>
           <w:rFonts w:ascii="Times New Roman" w:hAnsi="Times New Roman"/>
         </w:rPr>
-        <w:t>Variables defined within FORTRAN codes are capitalized. e.g. NCONV, IMOD</w:t>
+        <w:t xml:space="preserve">Variables defined within FORTRAN codes are capitalized. </w:t>
+      </w:r>
+      <w:proofErr w:type="gramStart"/>
+      <w:r>
+        <w:rPr>
+          <w:rFonts w:ascii="Times New Roman" w:hAnsi="Times New Roman"/>
+        </w:rPr>
+        <w:t>e</w:t>
+      </w:r>
+      <w:proofErr w:type="gramEnd"/>
+      <w:r>
+        <w:rPr>
+          <w:rFonts w:ascii="Times New Roman" w:hAnsi="Times New Roman"/>
+        </w:rPr>
+        <w:t>.g. NCONV, IMOD</w:t>
       </w:r>
     </w:p>
     <w:p>
@@ -6316,6 +6417,7 @@
         <w:t xml:space="preserve"> and </w:t>
       </w:r>
       <w:proofErr w:type="spellStart"/>
+      <w:proofErr w:type="gramStart"/>
       <w:r>
         <w:rPr>
           <w:rFonts w:ascii="Times New Roman" w:hAnsi="Times New Roman"/>
@@ -6323,6 +6425,7 @@
         <w:t>nW</w:t>
       </w:r>
       <w:proofErr w:type="spellEnd"/>
+      <w:proofErr w:type="gramEnd"/>
       <w:r>
         <w:rPr>
           <w:rFonts w:ascii="Times New Roman" w:hAnsi="Times New Roman"/>
@@ -6468,6 +6571,7 @@
           <w:rFonts w:ascii="Times New Roman" w:hAnsi="Times New Roman"/>
         </w:rPr>
       </w:pPr>
+      <w:proofErr w:type="gramStart"/>
       <w:r>
         <w:rPr>
           <w:rFonts w:ascii="Times New Roman" w:hAnsi="Times New Roman"/>
@@ -6493,6 +6597,7 @@
         </w:rPr>
         <w:t>.</w:t>
       </w:r>
+      <w:proofErr w:type="gramEnd"/>
     </w:p>
     <w:p>
       <w:pPr>
@@ -6536,6 +6641,7 @@
         </w:rPr>
         <w:t xml:space="preserve">As </w:t>
       </w:r>
+      <w:proofErr w:type="gramStart"/>
       <w:r>
         <w:rPr>
           <w:rFonts w:ascii="Times New Roman" w:hAnsi="Times New Roman"/>
@@ -6547,7 +6653,14 @@
         <w:rPr>
           <w:rFonts w:ascii="Times New Roman" w:hAnsi="Times New Roman"/>
         </w:rPr>
-        <w:t>, but optimised to deal with limb-observing geometries. Model uses different method of combining individual</w:t>
+        <w:t>,</w:t>
+      </w:r>
+      <w:proofErr w:type="gramEnd"/>
+      <w:r>
+        <w:rPr>
+          <w:rFonts w:ascii="Times New Roman" w:hAnsi="Times New Roman"/>
+        </w:rPr>
+        <w:t xml:space="preserve"> but optimised to deal with limb-observing geometries. Model uses different method of combining individual</w:t>
       </w:r>
       <w:r>
         <w:rPr>
@@ -7377,6 +7490,7 @@
         </w:rPr>
         <w:t xml:space="preserve">The layering scheme and state vector elements </w:t>
       </w:r>
+      <w:proofErr w:type="gramStart"/>
       <w:r>
         <w:rPr>
           <w:rFonts w:ascii="Times New Roman" w:hAnsi="Times New Roman"/>
@@ -7387,7 +7501,14 @@
         <w:rPr>
           <w:rFonts w:ascii="Times New Roman" w:hAnsi="Times New Roman"/>
         </w:rPr>
-        <w:t xml:space="preserve"> hard-wired for </w:t>
+        <w:t xml:space="preserve"> hard</w:t>
+      </w:r>
+      <w:proofErr w:type="gramEnd"/>
+      <w:r>
+        <w:rPr>
+          <w:rFonts w:ascii="Times New Roman" w:hAnsi="Times New Roman"/>
+        </w:rPr>
+        <w:t xml:space="preserve">-wired for </w:t>
       </w:r>
       <w:r>
         <w:rPr>
@@ -8272,22 +8393,40 @@
           <w:szCs w:val="24"/>
           <w:lang w:eastAsia="en-GB"/>
         </w:rPr>
-        <w:t xml:space="preserve"> which inspired the naming of this retrieval code in her honour. It is hoped that Nemesis will bring good fortune and will considerably improve the retrieval of atmospheric properties from remotely-sensed infrared </w:t>
-      </w:r>
+        <w:t xml:space="preserve"> which inspired the naming of this retrieval code in her honour. It is hoped that Nemesis will bring good fortune and will considerably improve the retrieval of atmospheric properties from </w:t>
+      </w:r>
+      <w:proofErr w:type="gramStart"/>
       <w:r>
         <w:rPr>
           <w:rFonts w:ascii="Times New Roman" w:hAnsi="Times New Roman"/>
           <w:szCs w:val="24"/>
           <w:lang w:eastAsia="en-GB"/>
         </w:rPr>
-        <w:t xml:space="preserve">planetary </w:t>
-      </w:r>
+        <w:t>remotely-sensed</w:t>
+      </w:r>
+      <w:proofErr w:type="gramEnd"/>
       <w:r>
         <w:rPr>
           <w:rFonts w:ascii="Times New Roman" w:hAnsi="Times New Roman"/>
           <w:szCs w:val="24"/>
           <w:lang w:eastAsia="en-GB"/>
         </w:rPr>
+        <w:t xml:space="preserve"> infrared </w:t>
+      </w:r>
+      <w:r>
+        <w:rPr>
+          <w:rFonts w:ascii="Times New Roman" w:hAnsi="Times New Roman"/>
+          <w:szCs w:val="24"/>
+          <w:lang w:eastAsia="en-GB"/>
+        </w:rPr>
+        <w:t xml:space="preserve">planetary </w:t>
+      </w:r>
+      <w:r>
+        <w:rPr>
+          <w:rFonts w:ascii="Times New Roman" w:hAnsi="Times New Roman"/>
+          <w:szCs w:val="24"/>
+          <w:lang w:eastAsia="en-GB"/>
+        </w:rPr>
         <w:t>spectra.</w:t>
       </w:r>
     </w:p>
@@ -8426,6 +8565,7 @@
         <w:t>&lt;</w:t>
       </w:r>
       <w:proofErr w:type="spellStart"/>
+      <w:proofErr w:type="gramStart"/>
       <w:r>
         <w:rPr>
           <w:rFonts w:ascii="Times New Roman" w:hAnsi="Times New Roman"/>
@@ -8433,6 +8573,7 @@
         <w:t>runname</w:t>
       </w:r>
       <w:proofErr w:type="spellEnd"/>
+      <w:proofErr w:type="gramEnd"/>
       <w:r>
         <w:rPr>
           <w:rFonts w:ascii="Times New Roman" w:hAnsi="Times New Roman"/>
@@ -8479,6 +8620,7 @@
         <w:t>&lt;</w:t>
       </w:r>
       <w:proofErr w:type="spellStart"/>
+      <w:proofErr w:type="gramStart"/>
       <w:r>
         <w:rPr>
           <w:rFonts w:ascii="Times New Roman" w:hAnsi="Times New Roman"/>
@@ -8486,6 +8628,7 @@
         <w:t>runname</w:t>
       </w:r>
       <w:proofErr w:type="spellEnd"/>
+      <w:proofErr w:type="gramEnd"/>
       <w:r>
         <w:rPr>
           <w:rFonts w:ascii="Times New Roman" w:hAnsi="Times New Roman"/>
@@ -8505,7 +8648,21 @@
           <w:rFonts w:ascii="Times New Roman" w:hAnsi="Times New Roman"/>
         </w:rPr>
         <w:tab/>
-        <w:t>File containing name of run. i.e. &lt;</w:t>
+        <w:t xml:space="preserve">File containing name of run. </w:t>
+      </w:r>
+      <w:proofErr w:type="gramStart"/>
+      <w:r>
+        <w:rPr>
+          <w:rFonts w:ascii="Times New Roman" w:hAnsi="Times New Roman"/>
+        </w:rPr>
+        <w:t>i</w:t>
+      </w:r>
+      <w:proofErr w:type="gramEnd"/>
+      <w:r>
+        <w:rPr>
+          <w:rFonts w:ascii="Times New Roman" w:hAnsi="Times New Roman"/>
+        </w:rPr>
+        <w:t>.e. &lt;</w:t>
       </w:r>
       <w:proofErr w:type="spellStart"/>
       <w:r>
@@ -8546,6 +8703,7 @@
         <w:t>&lt;</w:t>
       </w:r>
       <w:proofErr w:type="spellStart"/>
+      <w:proofErr w:type="gramStart"/>
       <w:r>
         <w:rPr>
           <w:rFonts w:ascii="Times New Roman" w:hAnsi="Times New Roman"/>
@@ -8553,6 +8711,7 @@
         <w:t>runname</w:t>
       </w:r>
       <w:proofErr w:type="spellEnd"/>
+      <w:proofErr w:type="gramEnd"/>
       <w:r>
         <w:rPr>
           <w:rFonts w:ascii="Times New Roman" w:hAnsi="Times New Roman"/>
@@ -8591,6 +8750,7 @@
         <w:t>&lt;</w:t>
       </w:r>
       <w:proofErr w:type="spellStart"/>
+      <w:proofErr w:type="gramStart"/>
       <w:r>
         <w:rPr>
           <w:rFonts w:ascii="Times New Roman" w:hAnsi="Times New Roman"/>
@@ -8598,6 +8758,7 @@
         <w:t>runname</w:t>
       </w:r>
       <w:proofErr w:type="spellEnd"/>
+      <w:proofErr w:type="gramEnd"/>
       <w:r>
         <w:rPr>
           <w:rFonts w:ascii="Times New Roman" w:hAnsi="Times New Roman"/>
@@ -8636,6 +8797,7 @@
         <w:t>&lt;</w:t>
       </w:r>
       <w:proofErr w:type="spellStart"/>
+      <w:proofErr w:type="gramStart"/>
       <w:r>
         <w:rPr>
           <w:rFonts w:ascii="Times New Roman" w:hAnsi="Times New Roman"/>
@@ -8643,6 +8805,7 @@
         <w:t>runname</w:t>
       </w:r>
       <w:proofErr w:type="spellEnd"/>
+      <w:proofErr w:type="gramEnd"/>
       <w:r>
         <w:rPr>
           <w:rFonts w:ascii="Times New Roman" w:hAnsi="Times New Roman"/>
@@ -8689,6 +8852,7 @@
         <w:t>&lt;</w:t>
       </w:r>
       <w:proofErr w:type="spellStart"/>
+      <w:proofErr w:type="gramStart"/>
       <w:r>
         <w:rPr>
           <w:rFonts w:ascii="Times New Roman" w:hAnsi="Times New Roman"/>
@@ -8696,6 +8860,7 @@
         <w:t>runname</w:t>
       </w:r>
       <w:proofErr w:type="spellEnd"/>
+      <w:proofErr w:type="gramEnd"/>
       <w:r>
         <w:rPr>
           <w:rFonts w:ascii="Times New Roman" w:hAnsi="Times New Roman"/>
@@ -8736,6 +8901,7 @@
         </w:rPr>
       </w:pPr>
       <w:proofErr w:type="spellStart"/>
+      <w:proofErr w:type="gramStart"/>
       <w:r>
         <w:rPr>
           <w:rFonts w:ascii="Times New Roman" w:hAnsi="Times New Roman"/>
@@ -8743,6 +8909,7 @@
         <w:t>aerosol.ref</w:t>
       </w:r>
       <w:proofErr w:type="spellEnd"/>
+      <w:proofErr w:type="gramEnd"/>
       <w:r>
         <w:rPr>
           <w:rFonts w:ascii="Times New Roman" w:hAnsi="Times New Roman"/>
@@ -8774,12 +8941,14 @@
           <w:rFonts w:ascii="Times New Roman" w:hAnsi="Times New Roman"/>
         </w:rPr>
       </w:pPr>
+      <w:proofErr w:type="gramStart"/>
       <w:r>
         <w:rPr>
           <w:rFonts w:ascii="Times New Roman" w:hAnsi="Times New Roman"/>
         </w:rPr>
         <w:t>parah2.ref</w:t>
       </w:r>
+      <w:proofErr w:type="gramEnd"/>
       <w:r>
         <w:rPr>
           <w:rFonts w:ascii="Times New Roman" w:hAnsi="Times New Roman"/>
@@ -8848,6 +9017,7 @@
         </w:rPr>
       </w:pPr>
       <w:proofErr w:type="spellStart"/>
+      <w:proofErr w:type="gramStart"/>
       <w:r>
         <w:rPr>
           <w:rFonts w:ascii="Times New Roman" w:hAnsi="Times New Roman"/>
@@ -8855,6 +9025,7 @@
         <w:t>fcloud.ref</w:t>
       </w:r>
       <w:proofErr w:type="spellEnd"/>
+      <w:proofErr w:type="gramEnd"/>
       <w:r>
         <w:rPr>
           <w:rFonts w:ascii="Times New Roman" w:hAnsi="Times New Roman"/>
@@ -8901,6 +9072,7 @@
         <w:t>&lt;</w:t>
       </w:r>
       <w:proofErr w:type="spellStart"/>
+      <w:proofErr w:type="gramStart"/>
       <w:r>
         <w:rPr>
           <w:rFonts w:ascii="Times New Roman" w:hAnsi="Times New Roman"/>
@@ -8908,6 +9080,7 @@
         <w:t>runname</w:t>
       </w:r>
       <w:proofErr w:type="spellEnd"/>
+      <w:proofErr w:type="gramEnd"/>
       <w:r>
         <w:rPr>
           <w:rFonts w:ascii="Times New Roman" w:hAnsi="Times New Roman"/>
@@ -8954,6 +9127,7 @@
         <w:t>&lt;</w:t>
       </w:r>
       <w:proofErr w:type="spellStart"/>
+      <w:proofErr w:type="gramStart"/>
       <w:r>
         <w:rPr>
           <w:rFonts w:ascii="Times New Roman" w:hAnsi="Times New Roman"/>
@@ -8961,6 +9135,7 @@
         <w:t>runname</w:t>
       </w:r>
       <w:proofErr w:type="spellEnd"/>
+      <w:proofErr w:type="gramEnd"/>
       <w:r>
         <w:rPr>
           <w:rFonts w:ascii="Times New Roman" w:hAnsi="Times New Roman"/>
@@ -9103,6 +9278,7 @@
         <w:t>&lt;</w:t>
       </w:r>
       <w:proofErr w:type="spellStart"/>
+      <w:proofErr w:type="gramStart"/>
       <w:r>
         <w:rPr>
           <w:rFonts w:ascii="Times New Roman" w:hAnsi="Times New Roman"/>
@@ -9110,6 +9286,7 @@
         <w:t>runname</w:t>
       </w:r>
       <w:proofErr w:type="spellEnd"/>
+      <w:proofErr w:type="gramEnd"/>
       <w:r>
         <w:rPr>
           <w:rFonts w:ascii="Times New Roman" w:hAnsi="Times New Roman"/>
@@ -9168,6 +9345,7 @@
         <w:t>&lt;</w:t>
       </w:r>
       <w:proofErr w:type="spellStart"/>
+      <w:proofErr w:type="gramStart"/>
       <w:r>
         <w:rPr>
           <w:rFonts w:ascii="Times New Roman" w:hAnsi="Times New Roman"/>
@@ -9175,6 +9353,7 @@
         <w:t>runname</w:t>
       </w:r>
       <w:proofErr w:type="spellEnd"/>
+      <w:proofErr w:type="gramEnd"/>
       <w:r>
         <w:rPr>
           <w:rFonts w:ascii="Times New Roman" w:hAnsi="Times New Roman"/>
@@ -9234,6 +9413,7 @@
         <w:t>&lt;</w:t>
       </w:r>
       <w:proofErr w:type="spellStart"/>
+      <w:proofErr w:type="gramStart"/>
       <w:r>
         <w:rPr>
           <w:rFonts w:ascii="Times New Roman" w:hAnsi="Times New Roman"/>
@@ -9241,6 +9421,7 @@
         <w:t>runname</w:t>
       </w:r>
       <w:proofErr w:type="spellEnd"/>
+      <w:proofErr w:type="gramEnd"/>
       <w:r>
         <w:rPr>
           <w:rFonts w:ascii="Times New Roman" w:hAnsi="Times New Roman"/>
@@ -9287,6 +9468,7 @@
         <w:t>&lt;</w:t>
       </w:r>
       <w:proofErr w:type="spellStart"/>
+      <w:proofErr w:type="gramStart"/>
       <w:r>
         <w:rPr>
           <w:rFonts w:ascii="Times New Roman" w:hAnsi="Times New Roman"/>
@@ -9294,6 +9476,7 @@
         <w:t>runname</w:t>
       </w:r>
       <w:proofErr w:type="spellEnd"/>
+      <w:proofErr w:type="gramEnd"/>
       <w:r>
         <w:rPr>
           <w:rFonts w:ascii="Times New Roman" w:hAnsi="Times New Roman"/>
@@ -9332,6 +9515,7 @@
         <w:t>&lt;</w:t>
       </w:r>
       <w:proofErr w:type="spellStart"/>
+      <w:proofErr w:type="gramStart"/>
       <w:r>
         <w:rPr>
           <w:rFonts w:ascii="Times New Roman" w:hAnsi="Times New Roman"/>
@@ -9339,6 +9523,7 @@
         <w:t>runname</w:t>
       </w:r>
       <w:proofErr w:type="spellEnd"/>
+      <w:proofErr w:type="gramEnd"/>
       <w:r>
         <w:rPr>
           <w:rFonts w:ascii="Times New Roman" w:hAnsi="Times New Roman"/>
@@ -9399,6 +9584,7 @@
         <w:t>&lt;</w:t>
       </w:r>
       <w:proofErr w:type="spellStart"/>
+      <w:proofErr w:type="gramStart"/>
       <w:r>
         <w:rPr>
           <w:rFonts w:ascii="Times New Roman" w:hAnsi="Times New Roman"/>
@@ -9406,6 +9592,7 @@
         <w:t>runname.lbl</w:t>
       </w:r>
       <w:proofErr w:type="spellEnd"/>
+      <w:proofErr w:type="gramEnd"/>
       <w:r>
         <w:rPr>
           <w:rFonts w:ascii="Times New Roman" w:hAnsi="Times New Roman"/>
@@ -9491,6 +9678,7 @@
         <w:t>&lt;</w:t>
       </w:r>
       <w:proofErr w:type="spellStart"/>
+      <w:proofErr w:type="gramStart"/>
       <w:r>
         <w:rPr>
           <w:rFonts w:ascii="Times New Roman" w:hAnsi="Times New Roman"/>
@@ -9498,6 +9686,7 @@
         <w:t>runname.sha</w:t>
       </w:r>
       <w:proofErr w:type="spellEnd"/>
+      <w:proofErr w:type="gramEnd"/>
       <w:r>
         <w:rPr>
           <w:rFonts w:ascii="Times New Roman" w:hAnsi="Times New Roman"/>
@@ -9563,6 +9752,7 @@
         <w:t>&lt;</w:t>
       </w:r>
       <w:proofErr w:type="spellStart"/>
+      <w:proofErr w:type="gramStart"/>
       <w:r>
         <w:rPr>
           <w:rFonts w:ascii="Times New Roman" w:hAnsi="Times New Roman"/>
@@ -9570,6 +9760,7 @@
         <w:t>runname.key</w:t>
       </w:r>
       <w:proofErr w:type="spellEnd"/>
+      <w:proofErr w:type="gramEnd"/>
       <w:r>
         <w:rPr>
           <w:rFonts w:ascii="Times New Roman" w:hAnsi="Times New Roman"/>
@@ -9621,6 +9812,7 @@
         <w:t>&lt;</w:t>
       </w:r>
       <w:proofErr w:type="spellStart"/>
+      <w:proofErr w:type="gramStart"/>
       <w:r>
         <w:rPr>
           <w:rFonts w:ascii="Times New Roman" w:hAnsi="Times New Roman"/>
@@ -9628,6 +9820,7 @@
         <w:t>runname.pra</w:t>
       </w:r>
       <w:proofErr w:type="spellEnd"/>
+      <w:proofErr w:type="gramEnd"/>
       <w:r>
         <w:rPr>
           <w:rFonts w:ascii="Times New Roman" w:hAnsi="Times New Roman"/>
@@ -9693,6 +9886,7 @@
         <w:t>&lt;</w:t>
       </w:r>
       <w:proofErr w:type="spellStart"/>
+      <w:proofErr w:type="gramStart"/>
       <w:r>
         <w:rPr>
           <w:rFonts w:ascii="Times New Roman" w:hAnsi="Times New Roman"/>
@@ -9700,6 +9894,7 @@
         <w:t>runname.sol</w:t>
       </w:r>
       <w:proofErr w:type="spellEnd"/>
+      <w:proofErr w:type="gramEnd"/>
       <w:r>
         <w:rPr>
           <w:rFonts w:ascii="Times New Roman" w:hAnsi="Times New Roman"/>
@@ -9750,6 +9945,7 @@
         <w:t>&lt;</w:t>
       </w:r>
       <w:proofErr w:type="spellStart"/>
+      <w:proofErr w:type="gramStart"/>
       <w:r>
         <w:rPr>
           <w:rFonts w:ascii="Times New Roman" w:hAnsi="Times New Roman"/>
@@ -9757,6 +9953,7 @@
         <w:t>runname.rfl</w:t>
       </w:r>
       <w:proofErr w:type="spellEnd"/>
+      <w:proofErr w:type="gramEnd"/>
       <w:r>
         <w:rPr>
           <w:rFonts w:ascii="Times New Roman" w:hAnsi="Times New Roman"/>
@@ -9815,6 +10012,7 @@
         <w:t>&lt;</w:t>
       </w:r>
       <w:proofErr w:type="spellStart"/>
+      <w:proofErr w:type="gramStart"/>
       <w:r>
         <w:rPr>
           <w:rFonts w:ascii="Times New Roman" w:hAnsi="Times New Roman"/>
@@ -9822,6 +10020,7 @@
         <w:t>runname.vpf</w:t>
       </w:r>
       <w:proofErr w:type="spellEnd"/>
+      <w:proofErr w:type="gramEnd"/>
       <w:r>
         <w:rPr>
           <w:rFonts w:ascii="Times New Roman" w:hAnsi="Times New Roman"/>
@@ -9859,6 +10058,7 @@
         </w:rPr>
       </w:pPr>
       <w:proofErr w:type="spellStart"/>
+      <w:proofErr w:type="gramStart"/>
       <w:r>
         <w:rPr>
           <w:rFonts w:ascii="Times New Roman" w:hAnsi="Times New Roman"/>
@@ -9867,6 +10067,7 @@
         <w:t>hgphase</w:t>
       </w:r>
       <w:proofErr w:type="spellEnd"/>
+      <w:proofErr w:type="gramEnd"/>
       <w:r>
         <w:rPr>
           <w:rFonts w:ascii="Times New Roman" w:hAnsi="Times New Roman"/>
@@ -10206,6 +10407,7 @@
         <w:t>&lt;</w:t>
       </w:r>
       <w:proofErr w:type="spellStart"/>
+      <w:proofErr w:type="gramStart"/>
       <w:r>
         <w:rPr>
           <w:rFonts w:ascii="Times New Roman" w:hAnsi="Times New Roman"/>
@@ -10213,6 +10415,7 @@
         <w:t>runname</w:t>
       </w:r>
       <w:proofErr w:type="spellEnd"/>
+      <w:proofErr w:type="gramEnd"/>
       <w:r>
         <w:rPr>
           <w:rFonts w:ascii="Times New Roman" w:hAnsi="Times New Roman"/>
@@ -10270,6 +10473,7 @@
         <w:t>&lt;</w:t>
       </w:r>
       <w:proofErr w:type="spellStart"/>
+      <w:proofErr w:type="gramStart"/>
       <w:r>
         <w:rPr>
           <w:rFonts w:ascii="Times New Roman" w:hAnsi="Times New Roman"/>
@@ -10277,6 +10481,7 @@
         <w:t>runname</w:t>
       </w:r>
       <w:proofErr w:type="spellEnd"/>
+      <w:proofErr w:type="gramEnd"/>
       <w:r>
         <w:rPr>
           <w:rFonts w:ascii="Times New Roman" w:hAnsi="Times New Roman"/>
@@ -10336,6 +10541,7 @@
         <w:t>&lt;</w:t>
       </w:r>
       <w:proofErr w:type="spellStart"/>
+      <w:proofErr w:type="gramStart"/>
       <w:r>
         <w:rPr>
           <w:rFonts w:ascii="Times New Roman" w:hAnsi="Times New Roman"/>
@@ -10343,6 +10549,7 @@
         <w:t>runname</w:t>
       </w:r>
       <w:proofErr w:type="spellEnd"/>
+      <w:proofErr w:type="gramEnd"/>
       <w:r>
         <w:rPr>
           <w:rFonts w:ascii="Times New Roman" w:hAnsi="Times New Roman"/>
@@ -10403,6 +10610,7 @@
         <w:t>&lt;</w:t>
       </w:r>
       <w:proofErr w:type="spellStart"/>
+      <w:proofErr w:type="gramStart"/>
       <w:r>
         <w:rPr>
           <w:rFonts w:ascii="Times New Roman" w:hAnsi="Times New Roman"/>
@@ -10410,6 +10618,7 @@
         <w:t>runname</w:t>
       </w:r>
       <w:proofErr w:type="spellEnd"/>
+      <w:proofErr w:type="gramEnd"/>
       <w:r>
         <w:rPr>
           <w:rFonts w:ascii="Times New Roman" w:hAnsi="Times New Roman"/>
@@ -10463,6 +10672,7 @@
         </w:rPr>
       </w:pPr>
       <w:proofErr w:type="spellStart"/>
+      <w:proofErr w:type="gramStart"/>
       <w:r>
         <w:rPr>
           <w:rFonts w:ascii="Times New Roman" w:hAnsi="Times New Roman"/>
@@ -10470,6 +10680,7 @@
         <w:t>aerosol.prf</w:t>
       </w:r>
       <w:proofErr w:type="spellEnd"/>
+      <w:proofErr w:type="gramEnd"/>
       <w:r>
         <w:rPr>
           <w:rFonts w:ascii="Times New Roman" w:hAnsi="Times New Roman"/>
@@ -10508,12 +10719,14 @@
           <w:rFonts w:ascii="Times New Roman" w:hAnsi="Times New Roman"/>
         </w:rPr>
       </w:pPr>
+      <w:proofErr w:type="gramStart"/>
       <w:r>
         <w:rPr>
           <w:rFonts w:ascii="Times New Roman" w:hAnsi="Times New Roman"/>
         </w:rPr>
         <w:t>parah2.prf</w:t>
       </w:r>
+      <w:proofErr w:type="gramEnd"/>
       <w:r>
         <w:rPr>
           <w:rFonts w:ascii="Times New Roman" w:hAnsi="Times New Roman"/>
@@ -10558,6 +10771,7 @@
         </w:rPr>
       </w:pPr>
       <w:proofErr w:type="spellStart"/>
+      <w:proofErr w:type="gramStart"/>
       <w:r>
         <w:rPr>
           <w:rFonts w:ascii="Times New Roman" w:hAnsi="Times New Roman"/>
@@ -10565,6 +10779,7 @@
         <w:t>fcloud.prf</w:t>
       </w:r>
       <w:proofErr w:type="spellEnd"/>
+      <w:proofErr w:type="gramEnd"/>
       <w:r>
         <w:rPr>
           <w:rFonts w:ascii="Times New Roman" w:hAnsi="Times New Roman"/>
@@ -10693,6 +10908,7 @@
         <w:t>&lt;</w:t>
       </w:r>
       <w:proofErr w:type="spellStart"/>
+      <w:proofErr w:type="gramStart"/>
       <w:r>
         <w:rPr>
           <w:rFonts w:ascii="Times New Roman" w:hAnsi="Times New Roman"/>
@@ -10700,6 +10916,7 @@
         <w:t>runname</w:t>
       </w:r>
       <w:proofErr w:type="spellEnd"/>
+      <w:proofErr w:type="gramEnd"/>
       <w:r>
         <w:rPr>
           <w:rFonts w:ascii="Times New Roman" w:hAnsi="Times New Roman"/>
@@ -10838,6 +11055,7 @@
         <w:t>&lt;</w:t>
       </w:r>
       <w:proofErr w:type="spellStart"/>
+      <w:proofErr w:type="gramStart"/>
       <w:r>
         <w:rPr>
           <w:rFonts w:ascii="Times New Roman" w:hAnsi="Times New Roman"/>
@@ -10845,6 +11063,7 @@
         <w:t>runname</w:t>
       </w:r>
       <w:proofErr w:type="spellEnd"/>
+      <w:proofErr w:type="gramEnd"/>
       <w:r>
         <w:rPr>
           <w:rFonts w:ascii="Times New Roman" w:hAnsi="Times New Roman"/>
@@ -10898,7 +11117,19 @@
         <w:rPr>
           <w:rFonts w:ascii="Courier New" w:hAnsi="Courier New" w:cs="Courier New"/>
         </w:rPr>
-        <w:t>plotmretnew.pro</w:t>
+        <w:t>plotmretnew</w:t>
+      </w:r>
+      <w:r>
+        <w:rPr>
+          <w:rFonts w:ascii="Courier New" w:hAnsi="Courier New" w:cs="Courier New"/>
+        </w:rPr>
+        <w:t>X</w:t>
+      </w:r>
+      <w:r>
+        <w:rPr>
+          <w:rFonts w:ascii="Courier New" w:hAnsi="Courier New" w:cs="Courier New"/>
+        </w:rPr>
+        <w:t>.pro</w:t>
       </w:r>
       <w:r>
         <w:rPr>
@@ -10910,8 +11141,22 @@
         <w:rPr>
           <w:rFonts w:ascii="Courier New" w:hAnsi="Courier New" w:cs="Courier New"/>
         </w:rPr>
-        <w:t>scanmretnew.pro</w:t>
-      </w:r>
+        <w:t>scanmretnew</w:t>
+      </w:r>
+      <w:r>
+        <w:rPr>
+          <w:rFonts w:ascii="Courier New" w:hAnsi="Courier New" w:cs="Courier New"/>
+        </w:rPr>
+        <w:t>X</w:t>
+      </w:r>
+      <w:bookmarkStart w:id="0" w:name="_GoBack"/>
+      <w:r>
+        <w:rPr>
+          <w:rFonts w:ascii="Courier New" w:hAnsi="Courier New" w:cs="Courier New"/>
+        </w:rPr>
+        <w:t>.pro</w:t>
+      </w:r>
+      <w:bookmarkEnd w:id="0"/>
       <w:r>
         <w:rPr>
           <w:rFonts w:ascii="Times New Roman" w:hAnsi="Times New Roman"/>
@@ -10977,6 +11222,7 @@
         <w:t>&lt;</w:t>
       </w:r>
       <w:proofErr w:type="spellStart"/>
+      <w:proofErr w:type="gramStart"/>
       <w:r>
         <w:rPr>
           <w:rFonts w:ascii="Times New Roman" w:hAnsi="Times New Roman"/>
@@ -10984,6 +11230,7 @@
         <w:t>runname</w:t>
       </w:r>
       <w:proofErr w:type="spellEnd"/>
+      <w:proofErr w:type="gramEnd"/>
       <w:r>
         <w:rPr>
           <w:rFonts w:ascii="Times New Roman" w:hAnsi="Times New Roman"/>
@@ -11074,6 +11321,7 @@
         <w:t>&lt;</w:t>
       </w:r>
       <w:proofErr w:type="spellStart"/>
+      <w:proofErr w:type="gramStart"/>
       <w:r>
         <w:rPr>
           <w:rFonts w:ascii="Times New Roman" w:hAnsi="Times New Roman"/>
@@ -11081,6 +11329,7 @@
         <w:t>runname</w:t>
       </w:r>
       <w:proofErr w:type="spellEnd"/>
+      <w:proofErr w:type="gramEnd"/>
       <w:r>
         <w:rPr>
           <w:rFonts w:ascii="Times New Roman" w:hAnsi="Times New Roman"/>
@@ -11119,7 +11368,25 @@
         <w:rPr>
           <w:rFonts w:ascii="Courier New" w:hAnsi="Courier New" w:cs="Courier New"/>
         </w:rPr>
-        <w:t>plotiter_new.pro</w:t>
+        <w:t>plotiter</w:t>
+      </w:r>
+      <w:r>
+        <w:rPr>
+          <w:rFonts w:ascii="Courier New" w:hAnsi="Courier New" w:cs="Courier New"/>
+        </w:rPr>
+        <w:t>new</w:t>
+      </w:r>
+      <w:r>
+        <w:rPr>
+          <w:rFonts w:ascii="Courier New" w:hAnsi="Courier New" w:cs="Courier New"/>
+        </w:rPr>
+        <w:t>X</w:t>
+      </w:r>
+      <w:r>
+        <w:rPr>
+          <w:rFonts w:ascii="Courier New" w:hAnsi="Courier New" w:cs="Courier New"/>
+        </w:rPr>
+        <w:t>.pro</w:t>
       </w:r>
       <w:r>
         <w:rPr>
@@ -11152,6 +11419,7 @@
         <w:t>&lt;</w:t>
       </w:r>
       <w:proofErr w:type="spellStart"/>
+      <w:proofErr w:type="gramStart"/>
       <w:r>
         <w:rPr>
           <w:rFonts w:ascii="Times New Roman" w:hAnsi="Times New Roman"/>
@@ -11159,6 +11427,7 @@
         <w:t>runname</w:t>
       </w:r>
       <w:proofErr w:type="spellEnd"/>
+      <w:proofErr w:type="gramEnd"/>
       <w:r>
         <w:rPr>
           <w:rFonts w:ascii="Times New Roman" w:hAnsi="Times New Roman"/>
@@ -11250,6 +11519,7 @@
         </w:rPr>
       </w:pPr>
       <w:proofErr w:type="spellStart"/>
+      <w:proofErr w:type="gramStart"/>
       <w:r>
         <w:rPr>
           <w:rFonts w:ascii="Times New Roman" w:hAnsi="Times New Roman"/>
@@ -11257,6 +11527,7 @@
         <w:t>kk.out</w:t>
       </w:r>
       <w:proofErr w:type="spellEnd"/>
+      <w:proofErr w:type="gramEnd"/>
       <w:r>
         <w:rPr>
           <w:rFonts w:ascii="Times New Roman" w:hAnsi="Times New Roman"/>
@@ -11281,7 +11552,19 @@
         <w:rPr>
           <w:rFonts w:ascii="Courier New" w:hAnsi="Courier New" w:cs="Courier New"/>
         </w:rPr>
-        <w:t>plotkkimage.pro</w:t>
+        <w:t>plotkkimage</w:t>
+      </w:r>
+      <w:r>
+        <w:rPr>
+          <w:rFonts w:ascii="Courier New" w:hAnsi="Courier New" w:cs="Courier New"/>
+        </w:rPr>
+        <w:t>X</w:t>
+      </w:r>
+      <w:r>
+        <w:rPr>
+          <w:rFonts w:ascii="Courier New" w:hAnsi="Courier New" w:cs="Courier New"/>
+        </w:rPr>
+        <w:t>.pro</w:t>
       </w:r>
       <w:r>
         <w:rPr>
@@ -11410,7 +11693,21 @@
         <w:rPr>
           <w:rFonts w:ascii="Times New Roman" w:hAnsi="Times New Roman"/>
         </w:rPr>
-        <w:t xml:space="preserve"> files and provide reference profiles which remain static during a </w:t>
+        <w:t xml:space="preserve"> files and provide reference </w:t>
+      </w:r>
+      <w:proofErr w:type="gramStart"/>
+      <w:r>
+        <w:rPr>
+          <w:rFonts w:ascii="Times New Roman" w:hAnsi="Times New Roman"/>
+        </w:rPr>
+        <w:t>profiles which</w:t>
+      </w:r>
+      <w:proofErr w:type="gramEnd"/>
+      <w:r>
+        <w:rPr>
+          <w:rFonts w:ascii="Times New Roman" w:hAnsi="Times New Roman"/>
+        </w:rPr>
+        <w:t xml:space="preserve"> remain static during a </w:t>
       </w:r>
       <w:r>
         <w:rPr>
@@ -11422,7 +11719,21 @@
         <w:rPr>
           <w:rFonts w:ascii="Times New Roman" w:hAnsi="Times New Roman"/>
         </w:rPr>
-        <w:t xml:space="preserve"> run. The actual profiles used at each iteration of the forward model are generated from the .ref files and the variable profiles defined in the .</w:t>
+        <w:t xml:space="preserve"> run. The actual profiles used </w:t>
+      </w:r>
+      <w:proofErr w:type="gramStart"/>
+      <w:r>
+        <w:rPr>
+          <w:rFonts w:ascii="Times New Roman" w:hAnsi="Times New Roman"/>
+        </w:rPr>
+        <w:t>at each iteration</w:t>
+      </w:r>
+      <w:proofErr w:type="gramEnd"/>
+      <w:r>
+        <w:rPr>
+          <w:rFonts w:ascii="Times New Roman" w:hAnsi="Times New Roman"/>
+        </w:rPr>
+        <w:t xml:space="preserve"> of the forward model are generated from the .ref files and the variable profiles defined in the .</w:t>
       </w:r>
       <w:proofErr w:type="spellStart"/>
       <w:r>
@@ -11592,7 +11903,21 @@
         <w:rPr>
           <w:rFonts w:ascii="Times New Roman" w:hAnsi="Times New Roman"/>
         </w:rPr>
-        <w:t>******** any header info you like. One line only ********</w:t>
+        <w:t xml:space="preserve">******** </w:t>
+      </w:r>
+      <w:proofErr w:type="gramStart"/>
+      <w:r>
+        <w:rPr>
+          <w:rFonts w:ascii="Times New Roman" w:hAnsi="Times New Roman"/>
+        </w:rPr>
+        <w:t>any</w:t>
+      </w:r>
+      <w:proofErr w:type="gramEnd"/>
+      <w:r>
+        <w:rPr>
+          <w:rFonts w:ascii="Times New Roman" w:hAnsi="Times New Roman"/>
+        </w:rPr>
+        <w:t xml:space="preserve"> header info you like. One line only ********</w:t>
       </w:r>
     </w:p>
     <w:p>
@@ -11603,6 +11928,7 @@
           <w:rFonts w:ascii="Times New Roman" w:hAnsi="Times New Roman"/>
         </w:rPr>
       </w:pPr>
+      <w:proofErr w:type="gramStart"/>
       <w:r>
         <w:rPr>
           <w:rFonts w:ascii="Times New Roman" w:hAnsi="Times New Roman"/>
@@ -11619,7 +11945,28 @@
         <w:rPr>
           <w:rFonts w:ascii="Times New Roman" w:hAnsi="Times New Roman"/>
         </w:rPr>
-        <w:t>! number of variable profiles (</w:t>
+        <w:t>!</w:t>
+      </w:r>
+      <w:proofErr w:type="gramEnd"/>
+      <w:r>
+        <w:rPr>
+          <w:rFonts w:ascii="Times New Roman" w:hAnsi="Times New Roman"/>
+        </w:rPr>
+        <w:t xml:space="preserve"> </w:t>
+      </w:r>
+      <w:proofErr w:type="gramStart"/>
+      <w:r>
+        <w:rPr>
+          <w:rFonts w:ascii="Times New Roman" w:hAnsi="Times New Roman"/>
+        </w:rPr>
+        <w:t>number</w:t>
+      </w:r>
+      <w:proofErr w:type="gramEnd"/>
+      <w:r>
+        <w:rPr>
+          <w:rFonts w:ascii="Times New Roman" w:hAnsi="Times New Roman"/>
+        </w:rPr>
+        <w:t xml:space="preserve"> of variable profiles (</w:t>
       </w:r>
       <w:proofErr w:type="spellStart"/>
       <w:r>
@@ -11658,11 +12005,19 @@
           <w:rFonts w:ascii="Times New Roman" w:hAnsi="Times New Roman"/>
         </w:rPr>
       </w:pPr>
-      <w:r>
-        <w:rPr>
-          <w:rFonts w:ascii="Times New Roman" w:hAnsi="Times New Roman"/>
-        </w:rPr>
-        <w:t xml:space="preserve">VARIDENT(1,1:3)       </w:t>
+      <w:proofErr w:type="gramStart"/>
+      <w:r>
+        <w:rPr>
+          <w:rFonts w:ascii="Times New Roman" w:hAnsi="Times New Roman"/>
+        </w:rPr>
+        <w:t>VARIDENT(</w:t>
+      </w:r>
+      <w:proofErr w:type="gramEnd"/>
+      <w:r>
+        <w:rPr>
+          <w:rFonts w:ascii="Times New Roman" w:hAnsi="Times New Roman"/>
+        </w:rPr>
+        <w:t xml:space="preserve">1,1:3)       </w:t>
       </w:r>
       <w:r>
         <w:rPr>
@@ -11685,11 +12040,19 @@
           <w:rFonts w:ascii="Times New Roman" w:hAnsi="Times New Roman"/>
         </w:rPr>
       </w:pPr>
-      <w:r>
-        <w:rPr>
-          <w:rFonts w:ascii="Times New Roman" w:hAnsi="Times New Roman"/>
-        </w:rPr>
-        <w:t>VARPARAM(1,*)       ! Any extra parameters, or filename</w:t>
+      <w:proofErr w:type="gramStart"/>
+      <w:r>
+        <w:rPr>
+          <w:rFonts w:ascii="Times New Roman" w:hAnsi="Times New Roman"/>
+        </w:rPr>
+        <w:t>VARPARAM(</w:t>
+      </w:r>
+      <w:proofErr w:type="gramEnd"/>
+      <w:r>
+        <w:rPr>
+          <w:rFonts w:ascii="Times New Roman" w:hAnsi="Times New Roman"/>
+        </w:rPr>
+        <w:t>1,*)       ! Any extra parameters, or filename</w:t>
       </w:r>
     </w:p>
     <w:p>
@@ -11700,11 +12063,19 @@
           <w:rFonts w:ascii="Times New Roman" w:hAnsi="Times New Roman"/>
         </w:rPr>
       </w:pPr>
-      <w:r>
-        <w:rPr>
-          <w:rFonts w:ascii="Times New Roman" w:hAnsi="Times New Roman"/>
-        </w:rPr>
-        <w:t xml:space="preserve">VARIDENT(2,1:3)       </w:t>
+      <w:proofErr w:type="gramStart"/>
+      <w:r>
+        <w:rPr>
+          <w:rFonts w:ascii="Times New Roman" w:hAnsi="Times New Roman"/>
+        </w:rPr>
+        <w:t>VARIDENT(</w:t>
+      </w:r>
+      <w:proofErr w:type="gramEnd"/>
+      <w:r>
+        <w:rPr>
+          <w:rFonts w:ascii="Times New Roman" w:hAnsi="Times New Roman"/>
+        </w:rPr>
+        <w:t xml:space="preserve">2,1:3)       </w:t>
       </w:r>
       <w:r>
         <w:rPr>
@@ -11730,12 +12101,28 @@
           <w:rFonts w:ascii="Times New Roman" w:hAnsi="Times New Roman"/>
         </w:rPr>
       </w:pPr>
-      <w:r>
-        <w:rPr>
-          <w:rFonts w:ascii="Times New Roman" w:hAnsi="Times New Roman"/>
-        </w:rPr>
-        <w:t>VARPARAM(2,*)       ! Any extra parameters, or filename )</w:t>
-      </w:r>
+      <w:proofErr w:type="gramStart"/>
+      <w:r>
+        <w:rPr>
+          <w:rFonts w:ascii="Times New Roman" w:hAnsi="Times New Roman"/>
+        </w:rPr>
+        <w:t>VARPARAM(</w:t>
+      </w:r>
+      <w:proofErr w:type="gramEnd"/>
+      <w:r>
+        <w:rPr>
+          <w:rFonts w:ascii="Times New Roman" w:hAnsi="Times New Roman"/>
+        </w:rPr>
+        <w:t xml:space="preserve">2,*)       ! Any extra parameters, or </w:t>
+      </w:r>
+      <w:proofErr w:type="gramStart"/>
+      <w:r>
+        <w:rPr>
+          <w:rFonts w:ascii="Times New Roman" w:hAnsi="Times New Roman"/>
+        </w:rPr>
+        <w:t>filename )</w:t>
+      </w:r>
+      <w:proofErr w:type="gramEnd"/>
     </w:p>
     <w:p>
       <w:pPr>
@@ -11815,7 +12202,21 @@
         <w:rPr>
           <w:rFonts w:ascii="Times New Roman" w:hAnsi="Times New Roman"/>
         </w:rPr>
-        <w:t>******** any header info you like. One line only ********</w:t>
+        <w:t xml:space="preserve">******** </w:t>
+      </w:r>
+      <w:proofErr w:type="gramStart"/>
+      <w:r>
+        <w:rPr>
+          <w:rFonts w:ascii="Times New Roman" w:hAnsi="Times New Roman"/>
+        </w:rPr>
+        <w:t>any</w:t>
+      </w:r>
+      <w:proofErr w:type="gramEnd"/>
+      <w:r>
+        <w:rPr>
+          <w:rFonts w:ascii="Times New Roman" w:hAnsi="Times New Roman"/>
+        </w:rPr>
+        <w:t xml:space="preserve"> header info you like. One line only ********</w:t>
       </w:r>
     </w:p>
     <w:p>
@@ -11826,6 +12227,7 @@
           <w:rFonts w:ascii="Times New Roman" w:hAnsi="Times New Roman"/>
         </w:rPr>
       </w:pPr>
+      <w:proofErr w:type="gramStart"/>
       <w:r>
         <w:rPr>
           <w:rFonts w:ascii="Times New Roman" w:hAnsi="Times New Roman"/>
@@ -11848,7 +12250,28 @@
         <w:rPr>
           <w:rFonts w:ascii="Times New Roman" w:hAnsi="Times New Roman"/>
         </w:rPr>
-        <w:t>! number of variable profiles (</w:t>
+        <w:t>!</w:t>
+      </w:r>
+      <w:proofErr w:type="gramEnd"/>
+      <w:r>
+        <w:rPr>
+          <w:rFonts w:ascii="Times New Roman" w:hAnsi="Times New Roman"/>
+        </w:rPr>
+        <w:t xml:space="preserve"> </w:t>
+      </w:r>
+      <w:proofErr w:type="gramStart"/>
+      <w:r>
+        <w:rPr>
+          <w:rFonts w:ascii="Times New Roman" w:hAnsi="Times New Roman"/>
+        </w:rPr>
+        <w:t>number</w:t>
+      </w:r>
+      <w:proofErr w:type="gramEnd"/>
+      <w:r>
+        <w:rPr>
+          <w:rFonts w:ascii="Times New Roman" w:hAnsi="Times New Roman"/>
+        </w:rPr>
+        <w:t xml:space="preserve"> of variable profiles (</w:t>
       </w:r>
       <w:proofErr w:type="spellStart"/>
       <w:r>
@@ -11891,7 +12314,14 @@
         <w:rPr>
           <w:rFonts w:ascii="Times New Roman" w:hAnsi="Times New Roman"/>
         </w:rPr>
-        <w:t xml:space="preserve">11 0 1             </w:t>
+        <w:t xml:space="preserve">11 0 </w:t>
+      </w:r>
+      <w:proofErr w:type="gramStart"/>
+      <w:r>
+        <w:rPr>
+          <w:rFonts w:ascii="Times New Roman" w:hAnsi="Times New Roman"/>
+        </w:rPr>
+        <w:t xml:space="preserve">1             </w:t>
       </w:r>
       <w:r>
         <w:rPr>
@@ -11909,9 +12339,17 @@
         <w:rPr>
           <w:rFonts w:ascii="Times New Roman" w:hAnsi="Times New Roman"/>
         </w:rPr>
-        <w:t xml:space="preserve">! Ammonia, deep, </w:t>
-      </w:r>
-      <w:proofErr w:type="spellStart"/>
+        <w:t>!</w:t>
+      </w:r>
+      <w:proofErr w:type="gramEnd"/>
+      <w:r>
+        <w:rPr>
+          <w:rFonts w:ascii="Times New Roman" w:hAnsi="Times New Roman"/>
+        </w:rPr>
+        <w:t xml:space="preserve"> Ammonia, deep, </w:t>
+      </w:r>
+      <w:proofErr w:type="spellStart"/>
+      <w:proofErr w:type="gramStart"/>
       <w:r>
         <w:rPr>
           <w:rFonts w:ascii="Times New Roman" w:hAnsi="Times New Roman"/>
@@ -11919,6 +12357,7 @@
         <w:t>fsh</w:t>
       </w:r>
       <w:proofErr w:type="spellEnd"/>
+      <w:proofErr w:type="gramEnd"/>
     </w:p>
     <w:p>
       <w:pPr>
@@ -11928,6 +12367,7 @@
           <w:rFonts w:ascii="Times New Roman" w:hAnsi="Times New Roman"/>
         </w:rPr>
       </w:pPr>
+      <w:proofErr w:type="gramStart"/>
       <w:r>
         <w:rPr>
           <w:rFonts w:ascii="Times New Roman" w:hAnsi="Times New Roman"/>
@@ -11950,9 +12390,17 @@
         <w:rPr>
           <w:rFonts w:ascii="Times New Roman" w:hAnsi="Times New Roman"/>
         </w:rPr>
-        <w:t xml:space="preserve">! </w:t>
-      </w:r>
-      <w:proofErr w:type="spellStart"/>
+        <w:t>!</w:t>
+      </w:r>
+      <w:proofErr w:type="gramEnd"/>
+      <w:r>
+        <w:rPr>
+          <w:rFonts w:ascii="Times New Roman" w:hAnsi="Times New Roman"/>
+        </w:rPr>
+        <w:t xml:space="preserve"> </w:t>
+      </w:r>
+      <w:proofErr w:type="spellStart"/>
+      <w:proofErr w:type="gramStart"/>
       <w:r>
         <w:rPr>
           <w:rFonts w:ascii="Times New Roman" w:hAnsi="Times New Roman"/>
@@ -11960,6 +12408,7 @@
         <w:t>pknee</w:t>
       </w:r>
       <w:proofErr w:type="spellEnd"/>
+      <w:proofErr w:type="gramEnd"/>
     </w:p>
     <w:p>
       <w:pPr>
@@ -11973,7 +12422,14 @@
         <w:rPr>
           <w:rFonts w:ascii="Times New Roman" w:hAnsi="Times New Roman"/>
         </w:rPr>
-        <w:t xml:space="preserve">2.19e-4 2.19e-5         </w:t>
+        <w:t>2.19e-4 2.19e-</w:t>
+      </w:r>
+      <w:proofErr w:type="gramStart"/>
+      <w:r>
+        <w:rPr>
+          <w:rFonts w:ascii="Times New Roman" w:hAnsi="Times New Roman"/>
+        </w:rPr>
+        <w:t xml:space="preserve">5         </w:t>
       </w:r>
       <w:r>
         <w:rPr>
@@ -11985,7 +12441,28 @@
         <w:rPr>
           <w:rFonts w:ascii="Times New Roman" w:hAnsi="Times New Roman"/>
         </w:rPr>
-        <w:t xml:space="preserve">! deep </w:t>
+        <w:t>!</w:t>
+      </w:r>
+      <w:proofErr w:type="gramEnd"/>
+      <w:r>
+        <w:rPr>
+          <w:rFonts w:ascii="Times New Roman" w:hAnsi="Times New Roman"/>
+        </w:rPr>
+        <w:t xml:space="preserve"> </w:t>
+      </w:r>
+      <w:proofErr w:type="gramStart"/>
+      <w:r>
+        <w:rPr>
+          <w:rFonts w:ascii="Times New Roman" w:hAnsi="Times New Roman"/>
+        </w:rPr>
+        <w:t>deep</w:t>
+      </w:r>
+      <w:proofErr w:type="gramEnd"/>
+      <w:r>
+        <w:rPr>
+          <w:rFonts w:ascii="Times New Roman" w:hAnsi="Times New Roman"/>
+        </w:rPr>
+        <w:t xml:space="preserve"> </w:t>
       </w:r>
       <w:proofErr w:type="spellStart"/>
       <w:r>
@@ -12014,7 +12491,14 @@
         <w:rPr>
           <w:rFonts w:ascii="Times New Roman" w:hAnsi="Times New Roman"/>
         </w:rPr>
-        <w:t xml:space="preserve">0.15 0.05               </w:t>
+        <w:t xml:space="preserve">0.15 </w:t>
+      </w:r>
+      <w:proofErr w:type="gramStart"/>
+      <w:r>
+        <w:rPr>
+          <w:rFonts w:ascii="Times New Roman" w:hAnsi="Times New Roman"/>
+        </w:rPr>
+        <w:t xml:space="preserve">0.05               </w:t>
       </w:r>
       <w:r>
         <w:rPr>
@@ -12026,9 +12510,17 @@
         <w:rPr>
           <w:rFonts w:ascii="Times New Roman" w:hAnsi="Times New Roman"/>
         </w:rPr>
-        <w:t xml:space="preserve">! </w:t>
-      </w:r>
-      <w:proofErr w:type="spellStart"/>
+        <w:t>!</w:t>
+      </w:r>
+      <w:proofErr w:type="gramEnd"/>
+      <w:r>
+        <w:rPr>
+          <w:rFonts w:ascii="Times New Roman" w:hAnsi="Times New Roman"/>
+        </w:rPr>
+        <w:t xml:space="preserve"> </w:t>
+      </w:r>
+      <w:proofErr w:type="spellStart"/>
+      <w:proofErr w:type="gramStart"/>
       <w:r>
         <w:rPr>
           <w:rFonts w:ascii="Times New Roman" w:hAnsi="Times New Roman"/>
@@ -12036,6 +12528,7 @@
         <w:t>fsh</w:t>
       </w:r>
       <w:proofErr w:type="spellEnd"/>
+      <w:proofErr w:type="gramEnd"/>
       <w:r>
         <w:rPr>
           <w:rFonts w:ascii="Times New Roman" w:hAnsi="Times New Roman"/>
@@ -12072,6 +12565,7 @@
         <w:t xml:space="preserve"> </w:t>
       </w:r>
       <w:proofErr w:type="spellStart"/>
+      <w:proofErr w:type="gramStart"/>
       <w:r>
         <w:rPr>
           <w:rFonts w:ascii="Times New Roman" w:hAnsi="Times New Roman"/>
@@ -12095,7 +12589,14 @@
         <w:rPr>
           <w:rFonts w:ascii="Times New Roman" w:hAnsi="Times New Roman"/>
         </w:rPr>
-        <w:t>! Temperature - continuous</w:t>
+        <w:t>!</w:t>
+      </w:r>
+      <w:proofErr w:type="gramEnd"/>
+      <w:r>
+        <w:rPr>
+          <w:rFonts w:ascii="Times New Roman" w:hAnsi="Times New Roman"/>
+        </w:rPr>
+        <w:t xml:space="preserve"> Temperature - continuous</w:t>
       </w:r>
     </w:p>
     <w:p>
@@ -12109,12 +12610,14 @@
           <w:rFonts w:ascii="Times New Roman" w:hAnsi="Times New Roman"/>
         </w:rPr>
       </w:pPr>
+      <w:proofErr w:type="gramStart"/>
       <w:r>
         <w:rPr>
           <w:rFonts w:ascii="Times New Roman" w:hAnsi="Times New Roman"/>
         </w:rPr>
         <w:t>tempapr.dat</w:t>
       </w:r>
+      <w:proofErr w:type="gramEnd"/>
     </w:p>
     <w:p>
       <w:pPr>
@@ -12151,7 +12654,35 @@
         <w:rPr>
           <w:rFonts w:ascii="Times New Roman" w:hAnsi="Times New Roman"/>
         </w:rPr>
-        <w:t xml:space="preserve"> file contains VARIDENT(IVAR,1:3) which is read in next. In the case above, the VARIDENT(IVAR,1:3) of the first variable is 11, 0, 1. The first two integers describe the identity of the profile, and the third integer describes how the profile is parameterised. The profile may be gas abundance, temperature, aerosol density, para-H</w:t>
+        <w:t xml:space="preserve"> file contains </w:t>
+      </w:r>
+      <w:proofErr w:type="gramStart"/>
+      <w:r>
+        <w:rPr>
+          <w:rFonts w:ascii="Times New Roman" w:hAnsi="Times New Roman"/>
+        </w:rPr>
+        <w:t>VARIDENT(</w:t>
+      </w:r>
+      <w:proofErr w:type="gramEnd"/>
+      <w:r>
+        <w:rPr>
+          <w:rFonts w:ascii="Times New Roman" w:hAnsi="Times New Roman"/>
+        </w:rPr>
+        <w:t xml:space="preserve">IVAR,1:3) which is read in next. In the case above, the </w:t>
+      </w:r>
+      <w:proofErr w:type="gramStart"/>
+      <w:r>
+        <w:rPr>
+          <w:rFonts w:ascii="Times New Roman" w:hAnsi="Times New Roman"/>
+        </w:rPr>
+        <w:t>VARIDENT(</w:t>
+      </w:r>
+      <w:proofErr w:type="gramEnd"/>
+      <w:r>
+        <w:rPr>
+          <w:rFonts w:ascii="Times New Roman" w:hAnsi="Times New Roman"/>
+        </w:rPr>
+        <w:t>IVAR,1:3) of the first variable is 11, 0, 1. The first two integers describe the identity of the profile, and the third integer describes how the profile is parameterised. The profile may be gas abundance, temperature, aerosol density, para-H</w:t>
       </w:r>
       <w:r>
         <w:rPr>
@@ -12165,7 +12696,21 @@
         <w:rPr>
           <w:rFonts w:ascii="Times New Roman" w:hAnsi="Times New Roman"/>
         </w:rPr>
-        <w:t xml:space="preserve"> fraction, surface temperature, surface albedo spectrum or tangent height correction depending on VARIDENT(IVAR,1) as follows:</w:t>
+        <w:t xml:space="preserve"> fraction, surface temperature, surface albedo spectrum or tangent height correction depending on </w:t>
+      </w:r>
+      <w:proofErr w:type="gramStart"/>
+      <w:r>
+        <w:rPr>
+          <w:rFonts w:ascii="Times New Roman" w:hAnsi="Times New Roman"/>
+        </w:rPr>
+        <w:t>VARIDENT(</w:t>
+      </w:r>
+      <w:proofErr w:type="gramEnd"/>
+      <w:r>
+        <w:rPr>
+          <w:rFonts w:ascii="Times New Roman" w:hAnsi="Times New Roman"/>
+        </w:rPr>
+        <w:t>IVAR,1) as follows:</w:t>
       </w:r>
     </w:p>
     <w:p>
@@ -12183,7 +12728,21 @@
         <w:rPr>
           <w:rFonts w:ascii="Times New Roman" w:hAnsi="Times New Roman"/>
         </w:rPr>
-        <w:t xml:space="preserve">If VARIDENT(IVAR,1) is greater than 0 then the profile is a gas volume mixing ratio, and the first two integers then contain IDGAS and ISOGAS respectively, as defined by the </w:t>
+        <w:t xml:space="preserve">If </w:t>
+      </w:r>
+      <w:proofErr w:type="gramStart"/>
+      <w:r>
+        <w:rPr>
+          <w:rFonts w:ascii="Times New Roman" w:hAnsi="Times New Roman"/>
+        </w:rPr>
+        <w:t>VARIDENT(</w:t>
+      </w:r>
+      <w:proofErr w:type="gramEnd"/>
+      <w:r>
+        <w:rPr>
+          <w:rFonts w:ascii="Times New Roman" w:hAnsi="Times New Roman"/>
+        </w:rPr>
+        <w:t xml:space="preserve">IVAR,1) is greater than 0 then the profile is a gas volume mixing ratio, and the first two integers then contain IDGAS and ISOGAS respectively, as defined by the </w:t>
       </w:r>
       <w:proofErr w:type="spellStart"/>
       <w:r>
@@ -12215,7 +12774,21 @@
         <w:rPr>
           <w:rFonts w:ascii="Times New Roman" w:hAnsi="Times New Roman"/>
         </w:rPr>
-        <w:t xml:space="preserve">If VARIDENT(IVAR,1) is equal to zero, then the profile is a temperature profile. </w:t>
+        <w:t xml:space="preserve">If </w:t>
+      </w:r>
+      <w:proofErr w:type="gramStart"/>
+      <w:r>
+        <w:rPr>
+          <w:rFonts w:ascii="Times New Roman" w:hAnsi="Times New Roman"/>
+        </w:rPr>
+        <w:t>VARIDENT(</w:t>
+      </w:r>
+      <w:proofErr w:type="gramEnd"/>
+      <w:r>
+        <w:rPr>
+          <w:rFonts w:ascii="Times New Roman" w:hAnsi="Times New Roman"/>
+        </w:rPr>
+        <w:t xml:space="preserve">IVAR,1) is equal to zero, then the profile is a temperature profile. </w:t>
       </w:r>
     </w:p>
     <w:p>
@@ -12233,7 +12806,21 @@
         <w:rPr>
           <w:rFonts w:ascii="Times New Roman" w:hAnsi="Times New Roman"/>
         </w:rPr>
-        <w:t xml:space="preserve">If VARIDENT(IVAR,1) is less than zero, then the profile is either aerosol density </w:t>
+        <w:t xml:space="preserve">If </w:t>
+      </w:r>
+      <w:proofErr w:type="gramStart"/>
+      <w:r>
+        <w:rPr>
+          <w:rFonts w:ascii="Times New Roman" w:hAnsi="Times New Roman"/>
+        </w:rPr>
+        <w:t>VARIDENT(</w:t>
+      </w:r>
+      <w:proofErr w:type="gramEnd"/>
+      <w:r>
+        <w:rPr>
+          <w:rFonts w:ascii="Times New Roman" w:hAnsi="Times New Roman"/>
+        </w:rPr>
+        <w:t xml:space="preserve">IVAR,1) is less than zero, then the profile is either aerosol density </w:t>
       </w:r>
       <w:r>
         <w:rPr>
@@ -12273,7 +12860,21 @@
         <w:rPr>
           <w:rFonts w:ascii="Times New Roman" w:hAnsi="Times New Roman"/>
         </w:rPr>
-        <w:t xml:space="preserve"> fractional cloud cover. Defining N as –VARIDENT(IVAR,1), if </w:t>
+        <w:t xml:space="preserve"> fractional cloud cover. Defining N as –</w:t>
+      </w:r>
+      <w:proofErr w:type="gramStart"/>
+      <w:r>
+        <w:rPr>
+          <w:rFonts w:ascii="Times New Roman" w:hAnsi="Times New Roman"/>
+        </w:rPr>
+        <w:t>VARIDENT(</w:t>
+      </w:r>
+      <w:proofErr w:type="gramEnd"/>
+      <w:r>
+        <w:rPr>
+          <w:rFonts w:ascii="Times New Roman" w:hAnsi="Times New Roman"/>
+        </w:rPr>
+        <w:t xml:space="preserve">IVAR,1), if </w:t>
       </w:r>
       <w:r>
         <w:rPr>
@@ -12326,7 +12927,21 @@
         <w:rPr>
           <w:rFonts w:ascii="Times New Roman" w:hAnsi="Times New Roman"/>
         </w:rPr>
-        <w:t>If VARIDENT(IVAR,1) is less than zero and –VARIDENT(IVAR,1) = NCONT+1, then the profile is the para-H</w:t>
+        <w:t xml:space="preserve">If </w:t>
+      </w:r>
+      <w:proofErr w:type="gramStart"/>
+      <w:r>
+        <w:rPr>
+          <w:rFonts w:ascii="Times New Roman" w:hAnsi="Times New Roman"/>
+        </w:rPr>
+        <w:t>VARIDENT(</w:t>
+      </w:r>
+      <w:proofErr w:type="gramEnd"/>
+      <w:r>
+        <w:rPr>
+          <w:rFonts w:ascii="Times New Roman" w:hAnsi="Times New Roman"/>
+        </w:rPr>
+        <w:t>IVAR,1) is less than zero and –VARIDENT(IVAR,1) = NCONT+1, then the profile is the para-H</w:t>
       </w:r>
       <w:r>
         <w:rPr>
@@ -12358,7 +12973,21 @@
         <w:rPr>
           <w:rFonts w:ascii="Times New Roman" w:hAnsi="Times New Roman"/>
         </w:rPr>
-        <w:t>If VARIDENT(IVAR,1) is less than zero and –VARIDENT(IVAR,1) = NCONT+2 then the profile is the fractional cloud cover.</w:t>
+        <w:t xml:space="preserve">If </w:t>
+      </w:r>
+      <w:proofErr w:type="gramStart"/>
+      <w:r>
+        <w:rPr>
+          <w:rFonts w:ascii="Times New Roman" w:hAnsi="Times New Roman"/>
+        </w:rPr>
+        <w:t>VARIDENT(</w:t>
+      </w:r>
+      <w:proofErr w:type="gramEnd"/>
+      <w:r>
+        <w:rPr>
+          <w:rFonts w:ascii="Times New Roman" w:hAnsi="Times New Roman"/>
+        </w:rPr>
+        <w:t>IVAR,1) is less than zero and –VARIDENT(IVAR,1) = NCONT+2 then the profile is the fractional cloud cover.</w:t>
       </w:r>
     </w:p>
     <w:p>
@@ -12376,7 +13005,21 @@
         <w:rPr>
           <w:rFonts w:ascii="Times New Roman" w:hAnsi="Times New Roman"/>
         </w:rPr>
-        <w:t xml:space="preserve">If VARIDENT(IVAR,1) is equal to 999 then the parameter described is the surface temperature. </w:t>
+        <w:t xml:space="preserve">If </w:t>
+      </w:r>
+      <w:proofErr w:type="gramStart"/>
+      <w:r>
+        <w:rPr>
+          <w:rFonts w:ascii="Times New Roman" w:hAnsi="Times New Roman"/>
+        </w:rPr>
+        <w:t>VARIDENT(</w:t>
+      </w:r>
+      <w:proofErr w:type="gramEnd"/>
+      <w:r>
+        <w:rPr>
+          <w:rFonts w:ascii="Times New Roman" w:hAnsi="Times New Roman"/>
+        </w:rPr>
+        <w:t xml:space="preserve">IVAR,1) is equal to 999 then the parameter described is the surface temperature. </w:t>
       </w:r>
       <w:r>
         <w:rPr>
@@ -12435,7 +13078,21 @@
         <w:rPr>
           <w:rFonts w:ascii="Times New Roman" w:hAnsi="Times New Roman"/>
         </w:rPr>
-        <w:t xml:space="preserve">If VARIDENT(IVAR,1) is equal to 888 then the parameter described is a surface albedo spectrum. </w:t>
+        <w:t xml:space="preserve">If </w:t>
+      </w:r>
+      <w:proofErr w:type="gramStart"/>
+      <w:r>
+        <w:rPr>
+          <w:rFonts w:ascii="Times New Roman" w:hAnsi="Times New Roman"/>
+        </w:rPr>
+        <w:t>VARIDENT(</w:t>
+      </w:r>
+      <w:proofErr w:type="gramEnd"/>
+      <w:r>
+        <w:rPr>
+          <w:rFonts w:ascii="Times New Roman" w:hAnsi="Times New Roman"/>
+        </w:rPr>
+        <w:t xml:space="preserve">IVAR,1) is equal to 888 then the parameter described is a surface albedo spectrum. </w:t>
       </w:r>
       <w:r>
         <w:rPr>
@@ -12496,29 +13153,19 @@
         </w:rPr>
         <w:t xml:space="preserve">If </w:t>
       </w:r>
-      <w:r>
-        <w:rPr>
-          <w:rFonts w:ascii="Times New Roman" w:hAnsi="Times New Roman"/>
-        </w:rPr>
-        <w:t>VARIDENT(IVAR,1) is equal to 889</w:t>
-      </w:r>
-      <w:r>
-        <w:rPr>
-          <w:rFonts w:ascii="Times New Roman" w:hAnsi="Times New Roman"/>
-        </w:rPr>
-        <w:t xml:space="preserve"> then the parameter described is a surface albedo </w:t>
-      </w:r>
-      <w:r>
-        <w:rPr>
-          <w:rFonts w:ascii="Times New Roman" w:hAnsi="Times New Roman"/>
-        </w:rPr>
-        <w:t>scaling factor</w:t>
-      </w:r>
-      <w:r>
-        <w:rPr>
-          <w:rFonts w:ascii="Times New Roman" w:hAnsi="Times New Roman"/>
-        </w:rPr>
-        <w:t xml:space="preserve">. </w:t>
+      <w:proofErr w:type="gramStart"/>
+      <w:r>
+        <w:rPr>
+          <w:rFonts w:ascii="Times New Roman" w:hAnsi="Times New Roman"/>
+        </w:rPr>
+        <w:t>VARIDENT(</w:t>
+      </w:r>
+      <w:proofErr w:type="gramEnd"/>
+      <w:r>
+        <w:rPr>
+          <w:rFonts w:ascii="Times New Roman" w:hAnsi="Times New Roman"/>
+        </w:rPr>
+        <w:t xml:space="preserve">IVAR,1) is equal to 889 then the parameter described is a surface albedo scaling factor. </w:t>
       </w:r>
       <w:r>
         <w:rPr>
@@ -12532,19 +13179,7 @@
         <w:rPr>
           <w:rFonts w:ascii="Times New Roman" w:hAnsi="Times New Roman"/>
         </w:rPr>
-        <w:t xml:space="preserve"> The next line contains </w:t>
-      </w:r>
-      <w:r>
-        <w:rPr>
-          <w:rFonts w:ascii="Times New Roman" w:hAnsi="Times New Roman"/>
-        </w:rPr>
-        <w:t>the a priori scaling factor and error</w:t>
-      </w:r>
-      <w:r>
-        <w:rPr>
-          <w:rFonts w:ascii="Times New Roman" w:hAnsi="Times New Roman"/>
-        </w:rPr>
-        <w:t>.</w:t>
+        <w:t xml:space="preserve"> The next line contains the a priori scaling factor and error.</w:t>
       </w:r>
     </w:p>
     <w:p>
@@ -12562,7 +13197,21 @@
         <w:rPr>
           <w:rFonts w:ascii="Times New Roman" w:hAnsi="Times New Roman"/>
         </w:rPr>
-        <w:t>If VARIDENT(IVAR,1) is equal to 777 then the parameter described is a correction to the tangent height altitude for limb observations. The next line contains the assumed tangent height correction (in km) together with the error.</w:t>
+        <w:t xml:space="preserve">If </w:t>
+      </w:r>
+      <w:proofErr w:type="gramStart"/>
+      <w:r>
+        <w:rPr>
+          <w:rFonts w:ascii="Times New Roman" w:hAnsi="Times New Roman"/>
+        </w:rPr>
+        <w:t>VARIDENT(</w:t>
+      </w:r>
+      <w:proofErr w:type="gramEnd"/>
+      <w:r>
+        <w:rPr>
+          <w:rFonts w:ascii="Times New Roman" w:hAnsi="Times New Roman"/>
+        </w:rPr>
+        <w:t>IVAR,1) is equal to 777 then the parameter described is a correction to the tangent height altitude for limb observations. The next line contains the assumed tangent height correction (in km) together with the error.</w:t>
       </w:r>
     </w:p>
     <w:p>
@@ -12580,7 +13229,21 @@
         <w:rPr>
           <w:rFonts w:ascii="Times New Roman" w:hAnsi="Times New Roman"/>
         </w:rPr>
-        <w:t>If VARIDENT(IVAR,1) is equal to 666 then the parameter described is a retrieval of the pressure at a defined altitude used for Mars MCS limb observations. The next line contains the assumed defined altitude and the following line gives the assumed pressure together with the error.</w:t>
+        <w:t xml:space="preserve">If </w:t>
+      </w:r>
+      <w:proofErr w:type="gramStart"/>
+      <w:r>
+        <w:rPr>
+          <w:rFonts w:ascii="Times New Roman" w:hAnsi="Times New Roman"/>
+        </w:rPr>
+        <w:t>VARIDENT(</w:t>
+      </w:r>
+      <w:proofErr w:type="gramEnd"/>
+      <w:r>
+        <w:rPr>
+          <w:rFonts w:ascii="Times New Roman" w:hAnsi="Times New Roman"/>
+        </w:rPr>
+        <w:t>IVAR,1) is equal to 666 then the parameter described is a retrieval of the pressure at a defined altitude used for Mars MCS limb observations. The next line contains the assumed defined altitude and the following line gives the assumed pressure together with the error.</w:t>
       </w:r>
     </w:p>
     <w:p>
@@ -12598,7 +13261,21 @@
         <w:rPr>
           <w:rFonts w:ascii="Times New Roman" w:hAnsi="Times New Roman"/>
         </w:rPr>
-        <w:t>If VARIDENT(IVAR,1) is equal to 555 then the parameter described is a re</w:t>
+        <w:t xml:space="preserve">If </w:t>
+      </w:r>
+      <w:proofErr w:type="gramStart"/>
+      <w:r>
+        <w:rPr>
+          <w:rFonts w:ascii="Times New Roman" w:hAnsi="Times New Roman"/>
+        </w:rPr>
+        <w:t>VARIDENT(</w:t>
+      </w:r>
+      <w:proofErr w:type="gramEnd"/>
+      <w:r>
+        <w:rPr>
+          <w:rFonts w:ascii="Times New Roman" w:hAnsi="Times New Roman"/>
+        </w:rPr>
+        <w:t>IVAR,1) is equal to 555 then the parameter described is a re</w:t>
       </w:r>
       <w:r>
         <w:rPr>
@@ -12627,7 +13304,21 @@
         <w:rPr>
           <w:rFonts w:ascii="Times New Roman" w:hAnsi="Times New Roman"/>
         </w:rPr>
-        <w:t xml:space="preserve">For non-atmospheric parameters, then VARIDENT(IVAR,2) has no meaning and is </w:t>
+        <w:t xml:space="preserve">For non-atmospheric parameters, then </w:t>
+      </w:r>
+      <w:proofErr w:type="gramStart"/>
+      <w:r>
+        <w:rPr>
+          <w:rFonts w:ascii="Times New Roman" w:hAnsi="Times New Roman"/>
+        </w:rPr>
+        <w:t>VARIDENT(</w:t>
+      </w:r>
+      <w:proofErr w:type="gramEnd"/>
+      <w:r>
+        <w:rPr>
+          <w:rFonts w:ascii="Times New Roman" w:hAnsi="Times New Roman"/>
+        </w:rPr>
+        <w:t xml:space="preserve">IVAR,2) has no meaning and is </w:t>
       </w:r>
       <w:r>
         <w:rPr>
@@ -12640,7 +13331,21 @@
         <w:rPr>
           <w:rFonts w:ascii="Times New Roman" w:hAnsi="Times New Roman"/>
         </w:rPr>
-        <w:t xml:space="preserve">. However, if the parameter considered is atmospheric then the third element of VARIDENT(IVAR), i.e. VARIDENT(IVAR,3), is a parameterisation code for how the profile is to be represented. There are currently </w:t>
+        <w:t xml:space="preserve">. However, if the parameter considered is atmospheric then the third element of </w:t>
+      </w:r>
+      <w:proofErr w:type="gramStart"/>
+      <w:r>
+        <w:rPr>
+          <w:rFonts w:ascii="Times New Roman" w:hAnsi="Times New Roman"/>
+        </w:rPr>
+        <w:t>VARIDENT(</w:t>
+      </w:r>
+      <w:proofErr w:type="gramEnd"/>
+      <w:r>
+        <w:rPr>
+          <w:rFonts w:ascii="Times New Roman" w:hAnsi="Times New Roman"/>
+        </w:rPr>
+        <w:t xml:space="preserve">IVAR), i.e. VARIDENT(IVAR,3), is a parameterisation code for how the profile is to be represented. There are currently </w:t>
       </w:r>
       <w:r>
         <w:rPr>
@@ -12652,7 +13357,21 @@
         <w:rPr>
           <w:rFonts w:ascii="Times New Roman" w:hAnsi="Times New Roman"/>
         </w:rPr>
-        <w:t xml:space="preserve"> methods, but this may be easily extended in future. Currently valid VARIDENT(IVAR,3) codes are:</w:t>
+        <w:t xml:space="preserve"> methods, but this may be easily extended in future. Currently valid </w:t>
+      </w:r>
+      <w:proofErr w:type="gramStart"/>
+      <w:r>
+        <w:rPr>
+          <w:rFonts w:ascii="Times New Roman" w:hAnsi="Times New Roman"/>
+        </w:rPr>
+        <w:t>VARIDENT(</w:t>
+      </w:r>
+      <w:proofErr w:type="gramEnd"/>
+      <w:r>
+        <w:rPr>
+          <w:rFonts w:ascii="Times New Roman" w:hAnsi="Times New Roman"/>
+        </w:rPr>
+        <w:t>IVAR,3) codes are:</w:t>
       </w:r>
     </w:p>
     <w:p>
@@ -12805,7 +13524,20 @@
           <w:rFonts w:ascii="Times New Roman" w:hAnsi="Times New Roman"/>
         </w:rPr>
         <w:tab/>
-        <w:t xml:space="preserve">P(1) </w:t>
+      </w:r>
+      <w:proofErr w:type="gramStart"/>
+      <w:r>
+        <w:rPr>
+          <w:rFonts w:ascii="Times New Roman" w:hAnsi="Times New Roman"/>
+        </w:rPr>
+        <w:t>P(</w:t>
+      </w:r>
+      <w:proofErr w:type="gramEnd"/>
+      <w:r>
+        <w:rPr>
+          <w:rFonts w:ascii="Times New Roman" w:hAnsi="Times New Roman"/>
+        </w:rPr>
+        <w:t xml:space="preserve">1) </w:t>
       </w:r>
       <w:r>
         <w:rPr>
@@ -12847,7 +13579,20 @@
           <w:rFonts w:ascii="Times New Roman" w:hAnsi="Times New Roman"/>
         </w:rPr>
         <w:tab/>
-        <w:t xml:space="preserve">P(2) </w:t>
+      </w:r>
+      <w:proofErr w:type="gramStart"/>
+      <w:r>
+        <w:rPr>
+          <w:rFonts w:ascii="Times New Roman" w:hAnsi="Times New Roman"/>
+        </w:rPr>
+        <w:t>P(</w:t>
+      </w:r>
+      <w:proofErr w:type="gramEnd"/>
+      <w:r>
+        <w:rPr>
+          <w:rFonts w:ascii="Times New Roman" w:hAnsi="Times New Roman"/>
+        </w:rPr>
+        <w:t xml:space="preserve">2) </w:t>
       </w:r>
       <w:r>
         <w:rPr>
@@ -12905,7 +13650,20 @@
           <w:rFonts w:ascii="Times New Roman" w:hAnsi="Times New Roman"/>
         </w:rPr>
         <w:tab/>
-        <w:t xml:space="preserve">P(N) </w:t>
+      </w:r>
+      <w:proofErr w:type="gramStart"/>
+      <w:r>
+        <w:rPr>
+          <w:rFonts w:ascii="Times New Roman" w:hAnsi="Times New Roman"/>
+        </w:rPr>
+        <w:t>P(</w:t>
+      </w:r>
+      <w:proofErr w:type="gramEnd"/>
+      <w:r>
+        <w:rPr>
+          <w:rFonts w:ascii="Times New Roman" w:hAnsi="Times New Roman"/>
+        </w:rPr>
+        <w:t xml:space="preserve">N) </w:t>
       </w:r>
       <w:r>
         <w:rPr>
@@ -12949,7 +13707,21 @@
         <w:rPr>
           <w:rFonts w:ascii="Times New Roman" w:hAnsi="Times New Roman"/>
         </w:rPr>
-        <w:t xml:space="preserve">, and the pressure grid should also be identical. X(1:N) is the </w:t>
+        <w:t xml:space="preserve">, and the pressure grid should also be identical. </w:t>
+      </w:r>
+      <w:proofErr w:type="gramStart"/>
+      <w:r>
+        <w:rPr>
+          <w:rFonts w:ascii="Times New Roman" w:hAnsi="Times New Roman"/>
+        </w:rPr>
+        <w:t>X(</w:t>
+      </w:r>
+      <w:proofErr w:type="gramEnd"/>
+      <w:r>
+        <w:rPr>
+          <w:rFonts w:ascii="Times New Roman" w:hAnsi="Times New Roman"/>
+        </w:rPr>
+        <w:t xml:space="preserve">1:N) is the </w:t>
       </w:r>
       <w:r>
         <w:rPr>
@@ -12969,7 +13741,21 @@
           <w:rFonts w:ascii="Times New Roman" w:hAnsi="Times New Roman"/>
         </w:rPr>
         <w:lastRenderedPageBreak/>
-        <w:t>associated errors. CLEN contains the assumed correlation length of the profile (in terms of log(P)).</w:t>
+        <w:t xml:space="preserve">associated errors. CLEN contains the assumed correlation length of the profile (in terms of </w:t>
+      </w:r>
+      <w:proofErr w:type="gramStart"/>
+      <w:r>
+        <w:rPr>
+          <w:rFonts w:ascii="Times New Roman" w:hAnsi="Times New Roman"/>
+        </w:rPr>
+        <w:t>log(</w:t>
+      </w:r>
+      <w:proofErr w:type="gramEnd"/>
+      <w:r>
+        <w:rPr>
+          <w:rFonts w:ascii="Times New Roman" w:hAnsi="Times New Roman"/>
+        </w:rPr>
+        <w:t>P)).</w:t>
       </w:r>
     </w:p>
     <w:p>
@@ -13301,7 +14087,21 @@
           <w:rFonts w:ascii="Times New Roman" w:hAnsi="Times New Roman"/>
         </w:rPr>
         <w:tab/>
-        <w:t>Very similar to case when VARIDENT(IVAR,3) = 1 in that the profile is to be represented as a deep value up to a certain ‘knee’ pressure, and then a defined fractional scale height. However, in this case the knee pressure is also a variable parameter and thus must be supplied with an error estimate.</w:t>
+        <w:t xml:space="preserve">Very similar to case when </w:t>
+      </w:r>
+      <w:proofErr w:type="gramStart"/>
+      <w:r>
+        <w:rPr>
+          <w:rFonts w:ascii="Times New Roman" w:hAnsi="Times New Roman"/>
+        </w:rPr>
+        <w:t>VARIDENT(</w:t>
+      </w:r>
+      <w:proofErr w:type="gramEnd"/>
+      <w:r>
+        <w:rPr>
+          <w:rFonts w:ascii="Times New Roman" w:hAnsi="Times New Roman"/>
+        </w:rPr>
+        <w:t>IVAR,3) = 1 in that the profile is to be represented as a deep value up to a certain ‘knee’ pressure, and then a defined fractional scale height. However, in this case the knee pressure is also a variable parameter and thus must be supplied with an error estimate.</w:t>
       </w:r>
     </w:p>
     <w:p>
@@ -13436,7 +14236,21 @@
         <w:rPr>
           <w:rFonts w:ascii="Times New Roman" w:hAnsi="Times New Roman"/>
         </w:rPr>
-        <w:t xml:space="preserve">Very similar to case when VARIDENT(IVAR,3) = 1 in that the profile is to be represented by value at a certain ‘reference’ pressure, and then a defined fractional scale height. However, in this case the profile is extended both upwards and below the reference pressure. </w:t>
+        <w:t xml:space="preserve">Very similar to case when </w:t>
+      </w:r>
+      <w:proofErr w:type="gramStart"/>
+      <w:r>
+        <w:rPr>
+          <w:rFonts w:ascii="Times New Roman" w:hAnsi="Times New Roman"/>
+        </w:rPr>
+        <w:t>VARIDENT(</w:t>
+      </w:r>
+      <w:proofErr w:type="gramEnd"/>
+      <w:r>
+        <w:rPr>
+          <w:rFonts w:ascii="Times New Roman" w:hAnsi="Times New Roman"/>
+        </w:rPr>
+        <w:t xml:space="preserve">IVAR,3) = 1 in that the profile is to be represented by value at a certain ‘reference’ pressure, and then a defined fractional scale height. However, in this case the profile is extended both upwards and below the reference pressure. </w:t>
       </w:r>
     </w:p>
     <w:p>
@@ -13736,15 +14550,47 @@
           <w:rFonts w:ascii="Times New Roman" w:hAnsi="Times New Roman"/>
           <w:color w:val="000000"/>
         </w:rPr>
-        <w:t xml:space="preserve">, the required relative humidity above the condensation level, the required optical depth of the condensed cloud and the fractional scale height of the </w:t>
-      </w:r>
+        <w:t xml:space="preserve">, the required relative humidity above the condensation level, </w:t>
+      </w:r>
+      <w:proofErr w:type="gramStart"/>
       <w:r>
         <w:rPr>
           <w:rFonts w:ascii="Times New Roman" w:hAnsi="Times New Roman"/>
           <w:color w:val="000000"/>
         </w:rPr>
+        <w:t>the</w:t>
+      </w:r>
+      <w:proofErr w:type="gramEnd"/>
+      <w:r>
+        <w:rPr>
+          <w:rFonts w:ascii="Times New Roman" w:hAnsi="Times New Roman"/>
+          <w:color w:val="000000"/>
+        </w:rPr>
+        <w:t xml:space="preserve"> required optical depth of the condensed cloud and the fractional scale height of the </w:t>
+      </w:r>
+      <w:r>
+        <w:rPr>
+          <w:rFonts w:ascii="Times New Roman" w:hAnsi="Times New Roman"/>
+          <w:color w:val="000000"/>
+        </w:rPr>
         <w:lastRenderedPageBreak/>
-        <w:t>condensed cloud. The resulting cloud density will condense in cloud profile defined by VARPARAM(IVAR,1).</w:t>
+        <w:t xml:space="preserve">condensed cloud. The resulting cloud density will condense in cloud profile defined by </w:t>
+      </w:r>
+      <w:proofErr w:type="gramStart"/>
+      <w:r>
+        <w:rPr>
+          <w:rFonts w:ascii="Times New Roman" w:hAnsi="Times New Roman"/>
+          <w:color w:val="000000"/>
+        </w:rPr>
+        <w:t>VARPARAM(</w:t>
+      </w:r>
+      <w:proofErr w:type="gramEnd"/>
+      <w:r>
+        <w:rPr>
+          <w:rFonts w:ascii="Times New Roman" w:hAnsi="Times New Roman"/>
+          <w:color w:val="000000"/>
+        </w:rPr>
+        <w:t>IVAR,1).</w:t>
       </w:r>
       <w:r>
         <w:rPr>
@@ -13803,7 +14649,23 @@
           <w:rFonts w:ascii="Times New Roman" w:hAnsi="Times New Roman"/>
           <w:color w:val="000000"/>
         </w:rPr>
-        <w:t>condensation level only (VARPARAM(IVAR,1))=0) or at all levels</w:t>
+        <w:t>condensation level only (</w:t>
+      </w:r>
+      <w:proofErr w:type="gramStart"/>
+      <w:r>
+        <w:rPr>
+          <w:rFonts w:ascii="Times New Roman" w:hAnsi="Times New Roman"/>
+          <w:color w:val="000000"/>
+        </w:rPr>
+        <w:t>VARPARAM(</w:t>
+      </w:r>
+      <w:proofErr w:type="gramEnd"/>
+      <w:r>
+        <w:rPr>
+          <w:rFonts w:ascii="Times New Roman" w:hAnsi="Times New Roman"/>
+          <w:color w:val="000000"/>
+        </w:rPr>
+        <w:t>IVAR,1))=0) or at all levels</w:t>
       </w:r>
       <w:r>
         <w:rPr>
@@ -13848,7 +14710,23 @@
           <w:rFonts w:ascii="Times New Roman" w:hAnsi="Times New Roman"/>
           <w:color w:val="000000"/>
         </w:rPr>
-        <w:t xml:space="preserve">Profile is a cloud with a specific density profile that has the shape of a Gaussian line. The profile is parameterised with a peak specific density, the pressure level of that peak and the width of distribution in units of log(pressure). </w:t>
+        <w:t xml:space="preserve">Profile is a cloud with a specific density profile that has the shape of a Gaussian line. The profile is parameterised with a peak specific density, the pressure level of that peak and the width of distribution in units of </w:t>
+      </w:r>
+      <w:proofErr w:type="gramStart"/>
+      <w:r>
+        <w:rPr>
+          <w:rFonts w:ascii="Times New Roman" w:hAnsi="Times New Roman"/>
+          <w:color w:val="000000"/>
+        </w:rPr>
+        <w:t>log(</w:t>
+      </w:r>
+      <w:proofErr w:type="gramEnd"/>
+      <w:r>
+        <w:rPr>
+          <w:rFonts w:ascii="Times New Roman" w:hAnsi="Times New Roman"/>
+          <w:color w:val="000000"/>
+        </w:rPr>
+        <w:t xml:space="preserve">pressure). </w:t>
       </w:r>
       <w:r>
         <w:rPr>
@@ -13990,7 +14868,23 @@
           <w:rFonts w:ascii="Times New Roman" w:hAnsi="Times New Roman"/>
           <w:color w:val="000000"/>
         </w:rPr>
-        <w:t xml:space="preserve"> line. The profile is parameterised with a peak specific density, the pressure level of that peak and the width of distribution in units of log(pressure). </w:t>
+        <w:t xml:space="preserve"> line. The profile is parameterised with a peak specific density, the pressure level of that peak and the width of distribution in units of </w:t>
+      </w:r>
+      <w:proofErr w:type="gramStart"/>
+      <w:r>
+        <w:rPr>
+          <w:rFonts w:ascii="Times New Roman" w:hAnsi="Times New Roman"/>
+          <w:color w:val="000000"/>
+        </w:rPr>
+        <w:t>log(</w:t>
+      </w:r>
+      <w:proofErr w:type="gramEnd"/>
+      <w:r>
+        <w:rPr>
+          <w:rFonts w:ascii="Times New Roman" w:hAnsi="Times New Roman"/>
+          <w:color w:val="000000"/>
+        </w:rPr>
+        <w:t xml:space="preserve">pressure). </w:t>
       </w:r>
       <w:r>
         <w:rPr>
@@ -14326,7 +15220,21 @@
         <w:rPr>
           <w:rFonts w:ascii="Times New Roman" w:hAnsi="Times New Roman"/>
         </w:rPr>
-        <w:t>Further parameterisation schemes may be defined in the future as required. Any additional parameters (e.g. the knee pressure for VARIDENT(IVAR,3)=1,4) are held in the VARPARAM(NVAR,NPARAM) array.</w:t>
+        <w:t xml:space="preserve">Further parameterisation schemes may be defined in the future as required. Any additional parameters (e.g. the knee pressure for </w:t>
+      </w:r>
+      <w:proofErr w:type="gramStart"/>
+      <w:r>
+        <w:rPr>
+          <w:rFonts w:ascii="Times New Roman" w:hAnsi="Times New Roman"/>
+        </w:rPr>
+        <w:t>VARIDENT(</w:t>
+      </w:r>
+      <w:proofErr w:type="gramEnd"/>
+      <w:r>
+        <w:rPr>
+          <w:rFonts w:ascii="Times New Roman" w:hAnsi="Times New Roman"/>
+        </w:rPr>
+        <w:t>IVAR,3)=1,4) are held in the VARPARAM(NVAR,NPARAM) array.</w:t>
       </w:r>
     </w:p>
     <w:p>
@@ -14588,14 +15496,22 @@
           <w:rFonts w:ascii="Times New Roman" w:hAnsi="Times New Roman"/>
           <w:u w:val="single"/>
         </w:rPr>
-        <w:t xml:space="preserve"> ‘.</w:t>
-      </w:r>
-      <w:proofErr w:type="spellStart"/>
+        <w:t xml:space="preserve"> ‘</w:t>
+      </w:r>
+      <w:proofErr w:type="gramStart"/>
       <w:r>
         <w:rPr>
           <w:rFonts w:ascii="Times New Roman" w:hAnsi="Times New Roman"/>
           <w:u w:val="single"/>
         </w:rPr>
+        <w:t>.</w:t>
+      </w:r>
+      <w:proofErr w:type="spellStart"/>
+      <w:r>
+        <w:rPr>
+          <w:rFonts w:ascii="Times New Roman" w:hAnsi="Times New Roman"/>
+          <w:u w:val="single"/>
+        </w:rPr>
         <w:t>xsc</w:t>
       </w:r>
       <w:proofErr w:type="spellEnd"/>
@@ -14604,14 +15520,22 @@
           <w:rFonts w:ascii="Times New Roman" w:hAnsi="Times New Roman"/>
           <w:u w:val="single"/>
         </w:rPr>
-        <w:t>’, ‘.</w:t>
-      </w:r>
-      <w:proofErr w:type="spellStart"/>
+        <w:t>’</w:t>
+      </w:r>
+      <w:proofErr w:type="gramEnd"/>
       <w:r>
         <w:rPr>
           <w:rFonts w:ascii="Times New Roman" w:hAnsi="Times New Roman"/>
           <w:u w:val="single"/>
         </w:rPr>
+        <w:t>, ‘.</w:t>
+      </w:r>
+      <w:proofErr w:type="spellStart"/>
+      <w:r>
+        <w:rPr>
+          <w:rFonts w:ascii="Times New Roman" w:hAnsi="Times New Roman"/>
+          <w:u w:val="single"/>
+        </w:rPr>
         <w:t>sur</w:t>
       </w:r>
       <w:proofErr w:type="spellEnd"/>
@@ -14723,8 +15647,6 @@
         </w:rPr>
         <w:t xml:space="preserve"> </w:t>
       </w:r>
-      <w:bookmarkStart w:id="0" w:name="_GoBack"/>
-      <w:bookmarkEnd w:id="0"/>
       <w:r>
         <w:rPr>
           <w:rFonts w:ascii="Times New Roman" w:hAnsi="Times New Roman"/>
@@ -14787,29 +15709,57 @@
         <w:rPr>
           <w:rFonts w:ascii="Times New Roman" w:hAnsi="Times New Roman"/>
         </w:rPr>
-        <w:t>WOFF is any wavenumber/wavelength calibration error which needs to be added to the synthetic spectra.</w:t>
-      </w:r>
-    </w:p>
-    <w:p>
-      <w:pPr>
-        <w:jc w:val="both"/>
-        <w:rPr>
-          <w:rFonts w:ascii="Times New Roman" w:hAnsi="Times New Roman"/>
-        </w:rPr>
-      </w:pPr>
-    </w:p>
-    <w:p>
-      <w:pPr>
-        <w:jc w:val="both"/>
-        <w:rPr>
-          <w:rFonts w:ascii="Times New Roman" w:hAnsi="Times New Roman"/>
-        </w:rPr>
-      </w:pPr>
-      <w:r>
-        <w:rPr>
-          <w:rFonts w:ascii="Times New Roman" w:hAnsi="Times New Roman"/>
-        </w:rPr>
-        <w:t>ENAME is the name of the file which contains the forward modelling errors to be added to the measurement covariance matrix. The file starts with the number of wavelengths followed by two columns: wavenumber/wavelength and noise. This file is subsequently interpolated to required output wavelengths.</w:t>
+        <w:t xml:space="preserve">WOFF is any wavenumber/wavelength calibration </w:t>
+      </w:r>
+      <w:proofErr w:type="gramStart"/>
+      <w:r>
+        <w:rPr>
+          <w:rFonts w:ascii="Times New Roman" w:hAnsi="Times New Roman"/>
+        </w:rPr>
+        <w:t>error which</w:t>
+      </w:r>
+      <w:proofErr w:type="gramEnd"/>
+      <w:r>
+        <w:rPr>
+          <w:rFonts w:ascii="Times New Roman" w:hAnsi="Times New Roman"/>
+        </w:rPr>
+        <w:t xml:space="preserve"> needs to be added to the synthetic spectra.</w:t>
+      </w:r>
+    </w:p>
+    <w:p>
+      <w:pPr>
+        <w:jc w:val="both"/>
+        <w:rPr>
+          <w:rFonts w:ascii="Times New Roman" w:hAnsi="Times New Roman"/>
+        </w:rPr>
+      </w:pPr>
+    </w:p>
+    <w:p>
+      <w:pPr>
+        <w:jc w:val="both"/>
+        <w:rPr>
+          <w:rFonts w:ascii="Times New Roman" w:hAnsi="Times New Roman"/>
+        </w:rPr>
+      </w:pPr>
+      <w:r>
+        <w:rPr>
+          <w:rFonts w:ascii="Times New Roman" w:hAnsi="Times New Roman"/>
+        </w:rPr>
+        <w:t xml:space="preserve">ENAME is the name of the </w:t>
+      </w:r>
+      <w:proofErr w:type="gramStart"/>
+      <w:r>
+        <w:rPr>
+          <w:rFonts w:ascii="Times New Roman" w:hAnsi="Times New Roman"/>
+        </w:rPr>
+        <w:t>file which</w:t>
+      </w:r>
+      <w:proofErr w:type="gramEnd"/>
+      <w:r>
+        <w:rPr>
+          <w:rFonts w:ascii="Times New Roman" w:hAnsi="Times New Roman"/>
+        </w:rPr>
+        <w:t xml:space="preserve"> contains the forward modelling errors to be added to the measurement covariance matrix. The file starts with the number of wavelengths followed by two columns: wavenumber/wavelength and noise. This file is subsequently interpolated to required output wavelengths.</w:t>
       </w:r>
     </w:p>
     <w:p>
@@ -14925,7 +15875,28 @@
         <w:rPr>
           <w:rFonts w:ascii="Times New Roman" w:hAnsi="Times New Roman"/>
         </w:rPr>
-        <w:t>LIN is an integer indicating whether the results of a previous retrieval run are to be used to set any of the model atmospheric profiles, and if so how. For example you might want to retrieve temperature first with one set of wavelengths and subsequently fit gas abundances from another set. Previous retrievals are read in from a ‘.pre’ file (which is direct copy of the ‘.raw’ file of the previous retrieval). The same number (IOFF) of retrievals is skipped as in the ‘.</w:t>
+        <w:t>LIN is an integer indicating whether the results of a previous retrieval run are to be used to set any of the model atmospheric profiles, and if so how. For example you might want to retrieve temperature first with one set of wavelengths and subsequently fit gas abundances from another set. Previous retrievals are read in from a ‘</w:t>
+      </w:r>
+      <w:proofErr w:type="gramStart"/>
+      <w:r>
+        <w:rPr>
+          <w:rFonts w:ascii="Times New Roman" w:hAnsi="Times New Roman"/>
+        </w:rPr>
+        <w:t>.pre’</w:t>
+      </w:r>
+      <w:proofErr w:type="gramEnd"/>
+      <w:r>
+        <w:rPr>
+          <w:rFonts w:ascii="Times New Roman" w:hAnsi="Times New Roman"/>
+        </w:rPr>
+        <w:t xml:space="preserve"> file (which is direct copy of the ‘.raw’ file of the previous retrieval). The same number (IOFF) of retrievals is skipped as in the ‘</w:t>
+      </w:r>
+      <w:proofErr w:type="gramStart"/>
+      <w:r>
+        <w:rPr>
+          <w:rFonts w:ascii="Times New Roman" w:hAnsi="Times New Roman"/>
+        </w:rPr>
+        <w:t>.</w:t>
       </w:r>
       <w:proofErr w:type="spellStart"/>
       <w:r>
@@ -14939,7 +15910,14 @@
         <w:rPr>
           <w:rFonts w:ascii="Times New Roman" w:hAnsi="Times New Roman"/>
         </w:rPr>
-        <w:t xml:space="preserve">’ file. </w:t>
+        <w:t>’</w:t>
+      </w:r>
+      <w:proofErr w:type="gramEnd"/>
+      <w:r>
+        <w:rPr>
+          <w:rFonts w:ascii="Times New Roman" w:hAnsi="Times New Roman"/>
+        </w:rPr>
+        <w:t xml:space="preserve"> file. </w:t>
       </w:r>
     </w:p>
     <w:p>
@@ -15136,7 +16114,21 @@
         <w:rPr>
           <w:rFonts w:ascii="Times New Roman" w:hAnsi="Times New Roman"/>
         </w:rPr>
-        <w:t xml:space="preserve"> elements and covariance matrix are set to these last retrieved values.</w:t>
+        <w:t xml:space="preserve"> elements and covariance </w:t>
+      </w:r>
+      <w:proofErr w:type="gramStart"/>
+      <w:r>
+        <w:rPr>
+          <w:rFonts w:ascii="Times New Roman" w:hAnsi="Times New Roman"/>
+        </w:rPr>
+        <w:t>matrix are</w:t>
+      </w:r>
+      <w:proofErr w:type="gramEnd"/>
+      <w:r>
+        <w:rPr>
+          <w:rFonts w:ascii="Times New Roman" w:hAnsi="Times New Roman"/>
+        </w:rPr>
+        <w:t xml:space="preserve"> set to these last retrieved values.</w:t>
       </w:r>
     </w:p>
     <w:p>
@@ -15185,7 +16177,21 @@
         <w:rPr>
           <w:rFonts w:ascii="Times New Roman" w:hAnsi="Times New Roman"/>
         </w:rPr>
-        <w:t xml:space="preserve"> elements and covariance matrix are set to these last retrieved values. In addition, all other parameters are fixed to their last-retrieved value, and their retrieval errors used to modify the measurement covariance matrix </w:t>
+        <w:t xml:space="preserve"> elements and covariance </w:t>
+      </w:r>
+      <w:proofErr w:type="gramStart"/>
+      <w:r>
+        <w:rPr>
+          <w:rFonts w:ascii="Times New Roman" w:hAnsi="Times New Roman"/>
+        </w:rPr>
+        <w:t>matrix are</w:t>
+      </w:r>
+      <w:proofErr w:type="gramEnd"/>
+      <w:r>
+        <w:rPr>
+          <w:rFonts w:ascii="Times New Roman" w:hAnsi="Times New Roman"/>
+        </w:rPr>
+        <w:t xml:space="preserve"> set to these last retrieved values. In addition, all other parameters are fixed to their last-retrieved value, and their retrieval errors used to modify the measurement covariance matrix </w:t>
       </w:r>
       <w:r>
         <w:rPr>
@@ -15339,24 +16345,40 @@
           <w:rFonts w:ascii="Times New Roman" w:hAnsi="Times New Roman"/>
         </w:rPr>
       </w:pPr>
-      <w:r>
-        <w:rPr>
-          <w:rFonts w:ascii="Times New Roman" w:hAnsi="Times New Roman"/>
-        </w:rPr>
-        <w:t>NCONV(1)</w:t>
-      </w:r>
-    </w:p>
-    <w:p>
-      <w:pPr>
-        <w:rPr>
-          <w:rFonts w:ascii="Times New Roman" w:hAnsi="Times New Roman"/>
-        </w:rPr>
-      </w:pPr>
-      <w:r>
-        <w:rPr>
-          <w:rFonts w:ascii="Times New Roman" w:hAnsi="Times New Roman"/>
-        </w:rPr>
-        <w:t>NAV(1)</w:t>
+      <w:proofErr w:type="gramStart"/>
+      <w:r>
+        <w:rPr>
+          <w:rFonts w:ascii="Times New Roman" w:hAnsi="Times New Roman"/>
+        </w:rPr>
+        <w:t>NCONV(</w:t>
+      </w:r>
+      <w:proofErr w:type="gramEnd"/>
+      <w:r>
+        <w:rPr>
+          <w:rFonts w:ascii="Times New Roman" w:hAnsi="Times New Roman"/>
+        </w:rPr>
+        <w:t>1)</w:t>
+      </w:r>
+    </w:p>
+    <w:p>
+      <w:pPr>
+        <w:rPr>
+          <w:rFonts w:ascii="Times New Roman" w:hAnsi="Times New Roman"/>
+        </w:rPr>
+      </w:pPr>
+      <w:proofErr w:type="gramStart"/>
+      <w:r>
+        <w:rPr>
+          <w:rFonts w:ascii="Times New Roman" w:hAnsi="Times New Roman"/>
+        </w:rPr>
+        <w:t>NAV(</w:t>
+      </w:r>
+      <w:proofErr w:type="gramEnd"/>
+      <w:r>
+        <w:rPr>
+          <w:rFonts w:ascii="Times New Roman" w:hAnsi="Times New Roman"/>
+        </w:rPr>
+        <w:t>1)</w:t>
       </w:r>
     </w:p>
     <w:p>
@@ -15366,11 +16388,19 @@
           <w:rFonts w:ascii="Times New Roman" w:hAnsi="Times New Roman"/>
         </w:rPr>
       </w:pPr>
-      <w:r>
-        <w:rPr>
-          <w:rFonts w:ascii="Times New Roman" w:hAnsi="Times New Roman"/>
-        </w:rPr>
-        <w:t>FLAT(1,I), FLON(1,I), SOL_ ANG(1,I), EMISS_ANG(1,I), AZI_ANG(1,I), WGEOM(1,I)</w:t>
+      <w:proofErr w:type="gramStart"/>
+      <w:r>
+        <w:rPr>
+          <w:rFonts w:ascii="Times New Roman" w:hAnsi="Times New Roman"/>
+        </w:rPr>
+        <w:t>FLAT(</w:t>
+      </w:r>
+      <w:proofErr w:type="gramEnd"/>
+      <w:r>
+        <w:rPr>
+          <w:rFonts w:ascii="Times New Roman" w:hAnsi="Times New Roman"/>
+        </w:rPr>
+        <w:t>1,I), FLON(1,I), SOL_ ANG(1,I), EMISS_ANG(1,I), AZI_ANG(1,I), WGEOM(1,I)</w:t>
       </w:r>
     </w:p>
     <w:p>
@@ -15393,11 +16423,19 @@
           <w:rFonts w:ascii="Times New Roman" w:hAnsi="Times New Roman"/>
         </w:rPr>
       </w:pPr>
-      <w:r>
-        <w:rPr>
-          <w:rFonts w:ascii="Times New Roman" w:hAnsi="Times New Roman"/>
-        </w:rPr>
-        <w:t>FLAT(1,NAV(1)), FLON(1,NAV(1)), SOL_ ANG(1,NAV(1)),      EMISS_ANG(1,NAV(1)), AZI_ANG(1,NAV(1)), WGEOM(1,NAV(1))</w:t>
+      <w:proofErr w:type="gramStart"/>
+      <w:r>
+        <w:rPr>
+          <w:rFonts w:ascii="Times New Roman" w:hAnsi="Times New Roman"/>
+        </w:rPr>
+        <w:t>FLAT(</w:t>
+      </w:r>
+      <w:proofErr w:type="gramEnd"/>
+      <w:r>
+        <w:rPr>
+          <w:rFonts w:ascii="Times New Roman" w:hAnsi="Times New Roman"/>
+        </w:rPr>
+        <w:t>1,NAV(1)), FLON(1,NAV(1)), SOL_ ANG(1,NAV(1)),      EMISS_ANG(1,NAV(1)), AZI_ANG(1,NAV(1)), WGEOM(1,NAV(1))</w:t>
       </w:r>
     </w:p>
     <w:p>
@@ -15407,27 +16445,45 @@
           <w:lang w:val="fr-FR"/>
         </w:rPr>
       </w:pPr>
+      <w:proofErr w:type="gramStart"/>
       <w:r>
         <w:rPr>
           <w:rFonts w:ascii="Times New Roman" w:hAnsi="Times New Roman"/>
           <w:lang w:val="fr-FR"/>
         </w:rPr>
-        <w:t>VCONV(1,1), Y(1,1), ERR(1,1)</w:t>
-      </w:r>
-    </w:p>
-    <w:p>
-      <w:pPr>
+        <w:t>VCONV(</w:t>
+      </w:r>
+      <w:proofErr w:type="gramEnd"/>
+      <w:r>
         <w:rPr>
           <w:rFonts w:ascii="Times New Roman" w:hAnsi="Times New Roman"/>
           <w:lang w:val="fr-FR"/>
         </w:rPr>
-      </w:pPr>
-      <w:r>
+        <w:t>1,1), Y(1,1), ERR(1,1)</w:t>
+      </w:r>
+    </w:p>
+    <w:p>
+      <w:pPr>
         <w:rPr>
           <w:rFonts w:ascii="Times New Roman" w:hAnsi="Times New Roman"/>
           <w:lang w:val="fr-FR"/>
         </w:rPr>
-        <w:t>VCONV(1,2), Y(1,2), ERR(1,2)</w:t>
+      </w:pPr>
+      <w:proofErr w:type="gramStart"/>
+      <w:r>
+        <w:rPr>
+          <w:rFonts w:ascii="Times New Roman" w:hAnsi="Times New Roman"/>
+          <w:lang w:val="fr-FR"/>
+        </w:rPr>
+        <w:t>VCONV(</w:t>
+      </w:r>
+      <w:proofErr w:type="gramEnd"/>
+      <w:r>
+        <w:rPr>
+          <w:rFonts w:ascii="Times New Roman" w:hAnsi="Times New Roman"/>
+          <w:lang w:val="fr-FR"/>
+        </w:rPr>
+        <w:t>1,2), Y(1,2), ERR(1,2)</w:t>
       </w:r>
     </w:p>
     <w:p>
@@ -15450,38 +16506,63 @@
           <w:lang w:val="fr-FR"/>
         </w:rPr>
       </w:pPr>
+      <w:proofErr w:type="gramStart"/>
       <w:r>
         <w:rPr>
           <w:rFonts w:ascii="Times New Roman" w:hAnsi="Times New Roman"/>
           <w:lang w:val="fr-FR"/>
         </w:rPr>
-        <w:t>VCONV(1,NCONV), Y(1,NCONV), ERR(1,NCONV)</w:t>
-      </w:r>
-    </w:p>
-    <w:p>
-      <w:pPr>
-        <w:rPr>
-          <w:rFonts w:ascii="Times New Roman" w:hAnsi="Times New Roman"/>
-        </w:rPr>
-      </w:pPr>
-      <w:r>
-        <w:rPr>
-          <w:rFonts w:ascii="Times New Roman" w:hAnsi="Times New Roman"/>
-        </w:rPr>
-        <w:t>NCONV(2)</w:t>
-      </w:r>
-    </w:p>
-    <w:p>
-      <w:pPr>
-        <w:rPr>
-          <w:rFonts w:ascii="Times New Roman" w:hAnsi="Times New Roman"/>
-        </w:rPr>
-      </w:pPr>
-      <w:r>
-        <w:rPr>
-          <w:rFonts w:ascii="Times New Roman" w:hAnsi="Times New Roman"/>
-        </w:rPr>
-        <w:t>NAV(2)</w:t>
+        <w:t>VCONV(</w:t>
+      </w:r>
+      <w:proofErr w:type="gramEnd"/>
+      <w:r>
+        <w:rPr>
+          <w:rFonts w:ascii="Times New Roman" w:hAnsi="Times New Roman"/>
+          <w:lang w:val="fr-FR"/>
+        </w:rPr>
+        <w:t>1,NCONV), Y(1,NCONV), ERR(1,NCONV)</w:t>
+      </w:r>
+    </w:p>
+    <w:p>
+      <w:pPr>
+        <w:rPr>
+          <w:rFonts w:ascii="Times New Roman" w:hAnsi="Times New Roman"/>
+        </w:rPr>
+      </w:pPr>
+      <w:proofErr w:type="gramStart"/>
+      <w:r>
+        <w:rPr>
+          <w:rFonts w:ascii="Times New Roman" w:hAnsi="Times New Roman"/>
+        </w:rPr>
+        <w:t>NCONV(</w:t>
+      </w:r>
+      <w:proofErr w:type="gramEnd"/>
+      <w:r>
+        <w:rPr>
+          <w:rFonts w:ascii="Times New Roman" w:hAnsi="Times New Roman"/>
+        </w:rPr>
+        <w:t>2)</w:t>
+      </w:r>
+    </w:p>
+    <w:p>
+      <w:pPr>
+        <w:rPr>
+          <w:rFonts w:ascii="Times New Roman" w:hAnsi="Times New Roman"/>
+        </w:rPr>
+      </w:pPr>
+      <w:proofErr w:type="gramStart"/>
+      <w:r>
+        <w:rPr>
+          <w:rFonts w:ascii="Times New Roman" w:hAnsi="Times New Roman"/>
+        </w:rPr>
+        <w:t>NAV(</w:t>
+      </w:r>
+      <w:proofErr w:type="gramEnd"/>
+      <w:r>
+        <w:rPr>
+          <w:rFonts w:ascii="Times New Roman" w:hAnsi="Times New Roman"/>
+        </w:rPr>
+        <w:t>2)</w:t>
       </w:r>
     </w:p>
     <w:p>
@@ -15491,11 +16572,19 @@
           <w:rFonts w:ascii="Times New Roman" w:hAnsi="Times New Roman"/>
         </w:rPr>
       </w:pPr>
-      <w:r>
-        <w:rPr>
-          <w:rFonts w:ascii="Times New Roman" w:hAnsi="Times New Roman"/>
-        </w:rPr>
-        <w:t>FLAT(2,I), FLON(2,I), SOL_ ANG(2,I), EMISS_ANG(2,I), AZI_ANG(2,I), WGEOM(2,I)</w:t>
+      <w:proofErr w:type="gramStart"/>
+      <w:r>
+        <w:rPr>
+          <w:rFonts w:ascii="Times New Roman" w:hAnsi="Times New Roman"/>
+        </w:rPr>
+        <w:t>FLAT(</w:t>
+      </w:r>
+      <w:proofErr w:type="gramEnd"/>
+      <w:r>
+        <w:rPr>
+          <w:rFonts w:ascii="Times New Roman" w:hAnsi="Times New Roman"/>
+        </w:rPr>
+        <w:t>2,I), FLON(2,I), SOL_ ANG(2,I), EMISS_ANG(2,I), AZI_ANG(2,I), WGEOM(2,I)</w:t>
       </w:r>
     </w:p>
     <w:p>
@@ -15519,11 +16608,19 @@
           <w:rFonts w:ascii="Times New Roman" w:hAnsi="Times New Roman"/>
         </w:rPr>
       </w:pPr>
-      <w:r>
-        <w:rPr>
-          <w:rFonts w:ascii="Times New Roman" w:hAnsi="Times New Roman"/>
-        </w:rPr>
-        <w:t>FLAT(2,NAV(2)), FLON(2,NAV(2)), SOL_ ANG(2,NAV(2)), EMISS_ANG(2,NAV(2)), AZI_ANG(2,NAV(2)), WGEOM(2,NAV(2))</w:t>
+      <w:proofErr w:type="gramStart"/>
+      <w:r>
+        <w:rPr>
+          <w:rFonts w:ascii="Times New Roman" w:hAnsi="Times New Roman"/>
+        </w:rPr>
+        <w:t>FLAT(</w:t>
+      </w:r>
+      <w:proofErr w:type="gramEnd"/>
+      <w:r>
+        <w:rPr>
+          <w:rFonts w:ascii="Times New Roman" w:hAnsi="Times New Roman"/>
+        </w:rPr>
+        <w:t>2,NAV(2)), FLON(2,NAV(2)), SOL_ ANG(2,NAV(2)), EMISS_ANG(2,NAV(2)), AZI_ANG(2,NAV(2)), WGEOM(2,NAV(2))</w:t>
       </w:r>
     </w:p>
     <w:p>
@@ -15533,27 +16630,45 @@
           <w:lang w:val="fr-FR"/>
         </w:rPr>
       </w:pPr>
+      <w:proofErr w:type="gramStart"/>
       <w:r>
         <w:rPr>
           <w:rFonts w:ascii="Times New Roman" w:hAnsi="Times New Roman"/>
           <w:lang w:val="fr-FR"/>
         </w:rPr>
-        <w:t>VCONV(2,1), Y(2,1), ERR(2,1)</w:t>
-      </w:r>
-    </w:p>
-    <w:p>
-      <w:pPr>
+        <w:t>VCONV(</w:t>
+      </w:r>
+      <w:proofErr w:type="gramEnd"/>
+      <w:r>
         <w:rPr>
           <w:rFonts w:ascii="Times New Roman" w:hAnsi="Times New Roman"/>
           <w:lang w:val="fr-FR"/>
         </w:rPr>
-      </w:pPr>
-      <w:r>
+        <w:t>2,1), Y(2,1), ERR(2,1)</w:t>
+      </w:r>
+    </w:p>
+    <w:p>
+      <w:pPr>
         <w:rPr>
           <w:rFonts w:ascii="Times New Roman" w:hAnsi="Times New Roman"/>
           <w:lang w:val="fr-FR"/>
         </w:rPr>
-        <w:t>VCONV(2,2), Y(2,2), ERR(2,2)</w:t>
+      </w:pPr>
+      <w:proofErr w:type="gramStart"/>
+      <w:r>
+        <w:rPr>
+          <w:rFonts w:ascii="Times New Roman" w:hAnsi="Times New Roman"/>
+          <w:lang w:val="fr-FR"/>
+        </w:rPr>
+        <w:t>VCONV(</w:t>
+      </w:r>
+      <w:proofErr w:type="gramEnd"/>
+      <w:r>
+        <w:rPr>
+          <w:rFonts w:ascii="Times New Roman" w:hAnsi="Times New Roman"/>
+          <w:lang w:val="fr-FR"/>
+        </w:rPr>
+        <w:t>2,2), Y(2,2), ERR(2,2)</w:t>
       </w:r>
     </w:p>
     <w:p>
@@ -15576,12 +16691,21 @@
           <w:lang w:val="fr-FR"/>
         </w:rPr>
       </w:pPr>
+      <w:proofErr w:type="gramStart"/>
       <w:r>
         <w:rPr>
           <w:rFonts w:ascii="Times New Roman" w:hAnsi="Times New Roman"/>
           <w:lang w:val="fr-FR"/>
         </w:rPr>
-        <w:t>VCONV(2,NCONV), Y(2,NCONV), ERR(2,NCONV)</w:t>
+        <w:t>VCONV(</w:t>
+      </w:r>
+      <w:proofErr w:type="gramEnd"/>
+      <w:r>
+        <w:rPr>
+          <w:rFonts w:ascii="Times New Roman" w:hAnsi="Times New Roman"/>
+          <w:lang w:val="fr-FR"/>
+        </w:rPr>
+        <w:t>2,NCONV), Y(2,NCONV), ERR(2,NCONV)</w:t>
       </w:r>
     </w:p>
     <w:p>
@@ -15623,7 +16747,21 @@
         <w:rPr>
           <w:rFonts w:ascii="Times New Roman" w:hAnsi="Times New Roman"/>
         </w:rPr>
-        <w:t>… weights, angles and spectra repeated for NGEOM spectra in total.</w:t>
+        <w:t xml:space="preserve">… </w:t>
+      </w:r>
+      <w:proofErr w:type="gramStart"/>
+      <w:r>
+        <w:rPr>
+          <w:rFonts w:ascii="Times New Roman" w:hAnsi="Times New Roman"/>
+        </w:rPr>
+        <w:t>weights</w:t>
+      </w:r>
+      <w:proofErr w:type="gramEnd"/>
+      <w:r>
+        <w:rPr>
+          <w:rFonts w:ascii="Times New Roman" w:hAnsi="Times New Roman"/>
+        </w:rPr>
+        <w:t>, angles and spectra repeated for NGEOM spectra in total.</w:t>
       </w:r>
     </w:p>
     <w:p>
@@ -15892,11 +17030,19 @@
           <w:rFonts w:ascii="Times New Roman" w:hAnsi="Times New Roman"/>
         </w:rPr>
       </w:pPr>
-      <w:r>
-        <w:rPr>
-          <w:rFonts w:ascii="Times New Roman" w:hAnsi="Times New Roman"/>
-        </w:rPr>
-        <w:t xml:space="preserve">For each viewing geometry (NGEOM in total), the parameters NCONV and NAV are first read in. NCONV is the number of convolution wavenumbers/wavelengths in each spectrum, </w:t>
+      <w:proofErr w:type="gramStart"/>
+      <w:r>
+        <w:rPr>
+          <w:rFonts w:ascii="Times New Roman" w:hAnsi="Times New Roman"/>
+        </w:rPr>
+        <w:t>For each viewing geometry</w:t>
+      </w:r>
+      <w:proofErr w:type="gramEnd"/>
+      <w:r>
+        <w:rPr>
+          <w:rFonts w:ascii="Times New Roman" w:hAnsi="Times New Roman"/>
+        </w:rPr>
+        <w:t xml:space="preserve"> (NGEOM in total), the parameters NCONV and NAV are first read in. NCONV is the number of convolution wavenumbers/wavelengths in each spectrum, </w:t>
       </w:r>
       <w:r>
         <w:rPr>
@@ -15909,7 +17055,21 @@
         <w:rPr>
           <w:rFonts w:ascii="Times New Roman" w:hAnsi="Times New Roman"/>
         </w:rPr>
-        <w:t xml:space="preserve">. NAV specifies how many individual spectra need to be calculated and averaged to simulate the measured field-of-view-averaged spectrum. The next NAV lines contain the integration point latitudes (FLAT), longitudes (FLON), viewing angles (SOL_ANG, EMISS_ANG, AZI_ANG) and weights (WGEOM). The angle definitions are outlined in Figure 1. Following this, there then follows the actual measured wavelengths/wavenumbers, spectrum and errors (all of length NCONV) which are read in and put in total measurement vector </w:t>
+        <w:t>. NAV specifies how many individual spectra need to be calculated and averaged to simulate the measured field-of-view-averaged spectrum. The next NAV lines contain the integration point latitudes (FLAT), longitudes (FLON), viewing angles (SOL_ANG, EMISS_ANG, AZI_ANG) and weights (WGEOM). The angle definitions are outlined in Figure 1. Following this, there then follows the actual measured wavelengths/wavenumbers, spectrum and errors (all of length NCONV</w:t>
+      </w:r>
+      <w:proofErr w:type="gramStart"/>
+      <w:r>
+        <w:rPr>
+          <w:rFonts w:ascii="Times New Roman" w:hAnsi="Times New Roman"/>
+        </w:rPr>
+        <w:t>) which are read in and put in total measurement</w:t>
+      </w:r>
+      <w:proofErr w:type="gramEnd"/>
+      <w:r>
+        <w:rPr>
+          <w:rFonts w:ascii="Times New Roman" w:hAnsi="Times New Roman"/>
+        </w:rPr>
+        <w:t xml:space="preserve"> vector </w:t>
       </w:r>
       <w:r>
         <w:rPr>
@@ -16083,6 +17243,7 @@
                         <w:szCs w:val="18"/>
                       </w:rPr>
                     </w:pPr>
+                    <w:proofErr w:type="gramStart"/>
                     <w:r>
                       <w:rPr>
                         <w:i/>
@@ -16091,6 +17252,7 @@
                       </w:rPr>
                       <w:t>x</w:t>
                     </w:r>
+                    <w:proofErr w:type="gramEnd"/>
                   </w:p>
                 </w:txbxContent>
               </v:textbox>
@@ -16106,6 +17268,7 @@
                         <w:szCs w:val="18"/>
                       </w:rPr>
                     </w:pPr>
+                    <w:proofErr w:type="gramStart"/>
                     <w:r>
                       <w:rPr>
                         <w:i/>
@@ -16114,6 +17277,7 @@
                       </w:rPr>
                       <w:t>y</w:t>
                     </w:r>
+                    <w:proofErr w:type="gramEnd"/>
                   </w:p>
                 </w:txbxContent>
               </v:textbox>
@@ -16129,6 +17293,7 @@
                         <w:szCs w:val="18"/>
                       </w:rPr>
                     </w:pPr>
+                    <w:proofErr w:type="gramStart"/>
                     <w:r>
                       <w:rPr>
                         <w:i/>
@@ -16137,6 +17302,7 @@
                       </w:rPr>
                       <w:t>z</w:t>
                     </w:r>
+                    <w:proofErr w:type="gramEnd"/>
                   </w:p>
                 </w:txbxContent>
               </v:textbox>
@@ -16281,7 +17447,21 @@
         <w:rPr>
           <w:rFonts w:ascii="Times New Roman" w:hAnsi="Times New Roman"/>
         </w:rPr>
-        <w:t xml:space="preserve"> Number of zenith angles :  5</w:t>
+        <w:t xml:space="preserve"> Number of zenith </w:t>
+      </w:r>
+      <w:proofErr w:type="gramStart"/>
+      <w:r>
+        <w:rPr>
+          <w:rFonts w:ascii="Times New Roman" w:hAnsi="Times New Roman"/>
+        </w:rPr>
+        <w:t>angles :</w:t>
+      </w:r>
+      <w:proofErr w:type="gramEnd"/>
+      <w:r>
+        <w:rPr>
+          <w:rFonts w:ascii="Times New Roman" w:hAnsi="Times New Roman"/>
+        </w:rPr>
+        <w:t xml:space="preserve">  5</w:t>
       </w:r>
     </w:p>
     <w:p>
@@ -16379,7 +17559,21 @@
         <w:rPr>
           <w:rFonts w:ascii="Times New Roman" w:hAnsi="Times New Roman"/>
         </w:rPr>
-        <w:t xml:space="preserve"> components :  0</w:t>
+        <w:t xml:space="preserve"> </w:t>
+      </w:r>
+      <w:proofErr w:type="gramStart"/>
+      <w:r>
+        <w:rPr>
+          <w:rFonts w:ascii="Times New Roman" w:hAnsi="Times New Roman"/>
+        </w:rPr>
+        <w:t>components :</w:t>
+      </w:r>
+      <w:proofErr w:type="gramEnd"/>
+      <w:r>
+        <w:rPr>
+          <w:rFonts w:ascii="Times New Roman" w:hAnsi="Times New Roman"/>
+        </w:rPr>
+        <w:t xml:space="preserve">  0</w:t>
       </w:r>
     </w:p>
     <w:p>
@@ -16407,63 +17601,133 @@
         <w:rPr>
           <w:rFonts w:ascii="Times New Roman" w:hAnsi="Times New Roman"/>
         </w:rPr>
-        <w:t xml:space="preserve"> analysis : 100</w:t>
-      </w:r>
-    </w:p>
-    <w:p>
-      <w:pPr>
-        <w:jc w:val="both"/>
-        <w:rPr>
-          <w:rFonts w:ascii="Times New Roman" w:hAnsi="Times New Roman"/>
-        </w:rPr>
-      </w:pPr>
-      <w:r>
-        <w:rPr>
-          <w:rFonts w:ascii="Times New Roman" w:hAnsi="Times New Roman"/>
-        </w:rPr>
-        <w:t xml:space="preserve"> Sunlight on(1) or off(0) :  1</w:t>
-      </w:r>
-    </w:p>
-    <w:p>
-      <w:pPr>
-        <w:jc w:val="both"/>
-        <w:rPr>
-          <w:rFonts w:ascii="Times New Roman" w:hAnsi="Times New Roman"/>
-        </w:rPr>
-      </w:pPr>
-      <w:r>
-        <w:rPr>
-          <w:rFonts w:ascii="Times New Roman" w:hAnsi="Times New Roman"/>
-        </w:rPr>
-        <w:t xml:space="preserve"> Distance from Sun (AU) :   5.200</w:t>
-      </w:r>
-    </w:p>
-    <w:p>
-      <w:pPr>
-        <w:jc w:val="both"/>
-        <w:rPr>
-          <w:rFonts w:ascii="Times New Roman" w:hAnsi="Times New Roman"/>
-        </w:rPr>
-      </w:pPr>
-      <w:r>
-        <w:rPr>
-          <w:rFonts w:ascii="Times New Roman" w:hAnsi="Times New Roman"/>
-        </w:rPr>
-        <w:t xml:space="preserve"> Lower boundary cond. Thermal(0) Lambert(1) :  1</w:t>
-      </w:r>
-    </w:p>
-    <w:p>
-      <w:pPr>
-        <w:jc w:val="both"/>
-        <w:rPr>
-          <w:rFonts w:ascii="Times New Roman" w:hAnsi="Times New Roman"/>
-        </w:rPr>
-      </w:pPr>
-      <w:r>
-        <w:rPr>
-          <w:rFonts w:ascii="Times New Roman" w:hAnsi="Times New Roman"/>
-        </w:rPr>
-        <w:t xml:space="preserve"> Ground albedo :   0.000</w:t>
+        <w:t xml:space="preserve"> </w:t>
+      </w:r>
+      <w:proofErr w:type="gramStart"/>
+      <w:r>
+        <w:rPr>
+          <w:rFonts w:ascii="Times New Roman" w:hAnsi="Times New Roman"/>
+        </w:rPr>
+        <w:t>analysis :</w:t>
+      </w:r>
+      <w:proofErr w:type="gramEnd"/>
+      <w:r>
+        <w:rPr>
+          <w:rFonts w:ascii="Times New Roman" w:hAnsi="Times New Roman"/>
+        </w:rPr>
+        <w:t xml:space="preserve"> 100</w:t>
+      </w:r>
+    </w:p>
+    <w:p>
+      <w:pPr>
+        <w:jc w:val="both"/>
+        <w:rPr>
+          <w:rFonts w:ascii="Times New Roman" w:hAnsi="Times New Roman"/>
+        </w:rPr>
+      </w:pPr>
+      <w:r>
+        <w:rPr>
+          <w:rFonts w:ascii="Times New Roman" w:hAnsi="Times New Roman"/>
+        </w:rPr>
+        <w:t xml:space="preserve"> Sunlight </w:t>
+      </w:r>
+      <w:proofErr w:type="gramStart"/>
+      <w:r>
+        <w:rPr>
+          <w:rFonts w:ascii="Times New Roman" w:hAnsi="Times New Roman"/>
+        </w:rPr>
+        <w:t>on(</w:t>
+      </w:r>
+      <w:proofErr w:type="gramEnd"/>
+      <w:r>
+        <w:rPr>
+          <w:rFonts w:ascii="Times New Roman" w:hAnsi="Times New Roman"/>
+        </w:rPr>
+        <w:t>1) or off(0) :  1</w:t>
+      </w:r>
+    </w:p>
+    <w:p>
+      <w:pPr>
+        <w:jc w:val="both"/>
+        <w:rPr>
+          <w:rFonts w:ascii="Times New Roman" w:hAnsi="Times New Roman"/>
+        </w:rPr>
+      </w:pPr>
+      <w:r>
+        <w:rPr>
+          <w:rFonts w:ascii="Times New Roman" w:hAnsi="Times New Roman"/>
+        </w:rPr>
+        <w:t xml:space="preserve"> Distance from Sun (AU</w:t>
+      </w:r>
+      <w:proofErr w:type="gramStart"/>
+      <w:r>
+        <w:rPr>
+          <w:rFonts w:ascii="Times New Roman" w:hAnsi="Times New Roman"/>
+        </w:rPr>
+        <w:t>) :</w:t>
+      </w:r>
+      <w:proofErr w:type="gramEnd"/>
+      <w:r>
+        <w:rPr>
+          <w:rFonts w:ascii="Times New Roman" w:hAnsi="Times New Roman"/>
+        </w:rPr>
+        <w:t xml:space="preserve">   5.200</w:t>
+      </w:r>
+    </w:p>
+    <w:p>
+      <w:pPr>
+        <w:jc w:val="both"/>
+        <w:rPr>
+          <w:rFonts w:ascii="Times New Roman" w:hAnsi="Times New Roman"/>
+        </w:rPr>
+      </w:pPr>
+      <w:r>
+        <w:rPr>
+          <w:rFonts w:ascii="Times New Roman" w:hAnsi="Times New Roman"/>
+        </w:rPr>
+        <w:t xml:space="preserve"> Lower boundary cond. </w:t>
+      </w:r>
+      <w:proofErr w:type="gramStart"/>
+      <w:r>
+        <w:rPr>
+          <w:rFonts w:ascii="Times New Roman" w:hAnsi="Times New Roman"/>
+        </w:rPr>
+        <w:t>Thermal(</w:t>
+      </w:r>
+      <w:proofErr w:type="gramEnd"/>
+      <w:r>
+        <w:rPr>
+          <w:rFonts w:ascii="Times New Roman" w:hAnsi="Times New Roman"/>
+        </w:rPr>
+        <w:t>0) Lambert(1) :  1</w:t>
+      </w:r>
+    </w:p>
+    <w:p>
+      <w:pPr>
+        <w:jc w:val="both"/>
+        <w:rPr>
+          <w:rFonts w:ascii="Times New Roman" w:hAnsi="Times New Roman"/>
+        </w:rPr>
+      </w:pPr>
+      <w:r>
+        <w:rPr>
+          <w:rFonts w:ascii="Times New Roman" w:hAnsi="Times New Roman"/>
+        </w:rPr>
+        <w:t xml:space="preserve"> Ground </w:t>
+      </w:r>
+      <w:proofErr w:type="gramStart"/>
+      <w:r>
+        <w:rPr>
+          <w:rFonts w:ascii="Times New Roman" w:hAnsi="Times New Roman"/>
+        </w:rPr>
+        <w:t>albedo :</w:t>
+      </w:r>
+      <w:proofErr w:type="gramEnd"/>
+      <w:r>
+        <w:rPr>
+          <w:rFonts w:ascii="Times New Roman" w:hAnsi="Times New Roman"/>
+        </w:rPr>
+        <w:t xml:space="preserve">   0.000</w:t>
       </w:r>
     </w:p>
     <w:p>
@@ -16525,7 +17789,21 @@
         <w:rPr>
           <w:rFonts w:ascii="Times New Roman" w:hAnsi="Times New Roman"/>
         </w:rPr>
-        <w:t xml:space="preserve"> (not limb) :  -40.000</w:t>
+        <w:t xml:space="preserve"> (not limb</w:t>
+      </w:r>
+      <w:proofErr w:type="gramStart"/>
+      <w:r>
+        <w:rPr>
+          <w:rFonts w:ascii="Times New Roman" w:hAnsi="Times New Roman"/>
+        </w:rPr>
+        <w:t>) :</w:t>
+      </w:r>
+      <w:proofErr w:type="gramEnd"/>
+      <w:r>
+        <w:rPr>
+          <w:rFonts w:ascii="Times New Roman" w:hAnsi="Times New Roman"/>
+        </w:rPr>
+        <w:t xml:space="preserve">  -40.000</w:t>
       </w:r>
     </w:p>
     <w:p>
@@ -16553,35 +17831,77 @@
         <w:rPr>
           <w:rFonts w:ascii="Times New Roman" w:hAnsi="Times New Roman"/>
         </w:rPr>
-        <w:t xml:space="preserve"> layers : 100</w:t>
-      </w:r>
-    </w:p>
-    <w:p>
-      <w:pPr>
-        <w:jc w:val="both"/>
-        <w:rPr>
-          <w:rFonts w:ascii="Times New Roman" w:hAnsi="Times New Roman"/>
-        </w:rPr>
-      </w:pPr>
-      <w:r>
-        <w:rPr>
-          <w:rFonts w:ascii="Times New Roman" w:hAnsi="Times New Roman"/>
-        </w:rPr>
-        <w:t xml:space="preserve"> Layer type :  1</w:t>
-      </w:r>
-    </w:p>
-    <w:p>
-      <w:pPr>
-        <w:jc w:val="both"/>
-        <w:rPr>
-          <w:rFonts w:ascii="Times New Roman" w:hAnsi="Times New Roman"/>
-        </w:rPr>
-      </w:pPr>
-      <w:r>
-        <w:rPr>
-          <w:rFonts w:ascii="Times New Roman" w:hAnsi="Times New Roman"/>
-        </w:rPr>
-        <w:t xml:space="preserve"> Layer integration :  1</w:t>
+        <w:t xml:space="preserve"> </w:t>
+      </w:r>
+      <w:proofErr w:type="gramStart"/>
+      <w:r>
+        <w:rPr>
+          <w:rFonts w:ascii="Times New Roman" w:hAnsi="Times New Roman"/>
+        </w:rPr>
+        <w:t>layers :</w:t>
+      </w:r>
+      <w:proofErr w:type="gramEnd"/>
+      <w:r>
+        <w:rPr>
+          <w:rFonts w:ascii="Times New Roman" w:hAnsi="Times New Roman"/>
+        </w:rPr>
+        <w:t xml:space="preserve"> 100</w:t>
+      </w:r>
+    </w:p>
+    <w:p>
+      <w:pPr>
+        <w:jc w:val="both"/>
+        <w:rPr>
+          <w:rFonts w:ascii="Times New Roman" w:hAnsi="Times New Roman"/>
+        </w:rPr>
+      </w:pPr>
+      <w:r>
+        <w:rPr>
+          <w:rFonts w:ascii="Times New Roman" w:hAnsi="Times New Roman"/>
+        </w:rPr>
+        <w:t xml:space="preserve"> Layer </w:t>
+      </w:r>
+      <w:proofErr w:type="gramStart"/>
+      <w:r>
+        <w:rPr>
+          <w:rFonts w:ascii="Times New Roman" w:hAnsi="Times New Roman"/>
+        </w:rPr>
+        <w:t>type :</w:t>
+      </w:r>
+      <w:proofErr w:type="gramEnd"/>
+      <w:r>
+        <w:rPr>
+          <w:rFonts w:ascii="Times New Roman" w:hAnsi="Times New Roman"/>
+        </w:rPr>
+        <w:t xml:space="preserve">  1</w:t>
+      </w:r>
+    </w:p>
+    <w:p>
+      <w:pPr>
+        <w:jc w:val="both"/>
+        <w:rPr>
+          <w:rFonts w:ascii="Times New Roman" w:hAnsi="Times New Roman"/>
+        </w:rPr>
+      </w:pPr>
+      <w:r>
+        <w:rPr>
+          <w:rFonts w:ascii="Times New Roman" w:hAnsi="Times New Roman"/>
+        </w:rPr>
+        <w:t xml:space="preserve"> Layer </w:t>
+      </w:r>
+      <w:proofErr w:type="gramStart"/>
+      <w:r>
+        <w:rPr>
+          <w:rFonts w:ascii="Times New Roman" w:hAnsi="Times New Roman"/>
+        </w:rPr>
+        <w:t>integration :</w:t>
+      </w:r>
+      <w:proofErr w:type="gramEnd"/>
+      <w:r>
+        <w:rPr>
+          <w:rFonts w:ascii="Times New Roman" w:hAnsi="Times New Roman"/>
+        </w:rPr>
+        <w:t xml:space="preserve">  1</w:t>
       </w:r>
     </w:p>
     <w:p>
@@ -16680,7 +18000,14 @@
         <w:rPr>
           <w:rFonts w:ascii="Times New Roman" w:hAnsi="Times New Roman"/>
         </w:rPr>
-        <w:t xml:space="preserve"> manual [R2]. LAYHT is used as set in the .set file UNLESS a limb-observing geometry is indicated by the .</w:t>
+        <w:t xml:space="preserve"> manual [R2]. LAYHT is used as set in the .set file UNLESS </w:t>
+      </w:r>
+      <w:proofErr w:type="gramStart"/>
+      <w:r>
+        <w:rPr>
+          <w:rFonts w:ascii="Times New Roman" w:hAnsi="Times New Roman"/>
+        </w:rPr>
+        <w:t>a limb-observing geometry is indicated by the .</w:t>
       </w:r>
       <w:proofErr w:type="spellStart"/>
       <w:r>
@@ -16694,7 +18021,14 @@
         <w:rPr>
           <w:rFonts w:ascii="Times New Roman" w:hAnsi="Times New Roman"/>
         </w:rPr>
-        <w:t xml:space="preserve"> spectral observation file. In this special case LAYHT is set to SOL_ ANG (section 3.3).</w:t>
+        <w:t xml:space="preserve"> spectral observation file</w:t>
+      </w:r>
+      <w:proofErr w:type="gramEnd"/>
+      <w:r>
+        <w:rPr>
+          <w:rFonts w:ascii="Times New Roman" w:hAnsi="Times New Roman"/>
+        </w:rPr>
+        <w:t>. In this special case LAYHT is set to SOL_ ANG (section 3.3).</w:t>
       </w:r>
       <w:r>
         <w:rPr>
@@ -16908,25 +18242,41 @@
           <w:rFonts w:ascii="Times New Roman" w:hAnsi="Times New Roman"/>
         </w:rPr>
       </w:pPr>
-      <w:r>
-        <w:rPr>
-          <w:rFonts w:ascii="Times New Roman" w:hAnsi="Times New Roman"/>
-        </w:rPr>
-        <w:t>HEIGHT(1), FRAC(1), ICLOUD(1,1), ICLOUD(2,1),…,ICLOUD(NCONT,1)</w:t>
-      </w:r>
-    </w:p>
-    <w:p>
-      <w:pPr>
-        <w:jc w:val="both"/>
-        <w:rPr>
-          <w:rFonts w:ascii="Times New Roman" w:hAnsi="Times New Roman"/>
-        </w:rPr>
-      </w:pPr>
-      <w:r>
-        <w:rPr>
-          <w:rFonts w:ascii="Times New Roman" w:hAnsi="Times New Roman"/>
-        </w:rPr>
-        <w:t>HEIGHT(2), FRAC(2), ICLOUD(1,2), ICLOUD(2,2),…,ICLOUD(NCONT,2)</w:t>
+      <w:proofErr w:type="gramStart"/>
+      <w:r>
+        <w:rPr>
+          <w:rFonts w:ascii="Times New Roman" w:hAnsi="Times New Roman"/>
+        </w:rPr>
+        <w:t>HEIGHT(</w:t>
+      </w:r>
+      <w:proofErr w:type="gramEnd"/>
+      <w:r>
+        <w:rPr>
+          <w:rFonts w:ascii="Times New Roman" w:hAnsi="Times New Roman"/>
+        </w:rPr>
+        <w:t>1), FRAC(1), ICLOUD(1,1), ICLOUD(2,1),…,ICLOUD(NCONT,1)</w:t>
+      </w:r>
+    </w:p>
+    <w:p>
+      <w:pPr>
+        <w:jc w:val="both"/>
+        <w:rPr>
+          <w:rFonts w:ascii="Times New Roman" w:hAnsi="Times New Roman"/>
+        </w:rPr>
+      </w:pPr>
+      <w:proofErr w:type="gramStart"/>
+      <w:r>
+        <w:rPr>
+          <w:rFonts w:ascii="Times New Roman" w:hAnsi="Times New Roman"/>
+        </w:rPr>
+        <w:t>HEIGHT(</w:t>
+      </w:r>
+      <w:proofErr w:type="gramEnd"/>
+      <w:r>
+        <w:rPr>
+          <w:rFonts w:ascii="Times New Roman" w:hAnsi="Times New Roman"/>
+        </w:rPr>
+        <w:t>2), FRAC(2), ICLOUD(1,2), ICLOUD(2,2),…,ICLOUD(NCONT,2)</w:t>
       </w:r>
     </w:p>
     <w:p>
@@ -16949,33 +18299,69 @@
           <w:rFonts w:ascii="Times New Roman" w:hAnsi="Times New Roman"/>
         </w:rPr>
       </w:pPr>
-      <w:r>
-        <w:rPr>
-          <w:rFonts w:ascii="Times New Roman" w:hAnsi="Times New Roman"/>
-        </w:rPr>
-        <w:t>HEIGHT(NPRO), FRAC(NPRO),ICLOUD(1,NPRO),ICLOUD(2,NPRO),…, ICLOUD(NCONT,NPRO)</w:t>
-      </w:r>
-    </w:p>
-    <w:p>
-      <w:pPr>
-        <w:jc w:val="both"/>
-        <w:rPr>
-          <w:rFonts w:ascii="Times New Roman" w:hAnsi="Times New Roman"/>
-        </w:rPr>
-      </w:pPr>
-    </w:p>
-    <w:p>
-      <w:pPr>
-        <w:jc w:val="both"/>
-        <w:rPr>
-          <w:rFonts w:ascii="Times New Roman" w:hAnsi="Times New Roman"/>
-        </w:rPr>
-      </w:pPr>
-      <w:r>
-        <w:rPr>
-          <w:rFonts w:ascii="Times New Roman" w:hAnsi="Times New Roman"/>
-        </w:rPr>
-        <w:t>If ICLOUD(I,J) is set to 1, then aerosol type I contributes to the broken cloud at level J, which has a fractional cloud cover of FRAC(J). If ICLOUD(I,J) is set to 0, then aerosol I is treated as being part of a uniform haze.</w:t>
+      <w:proofErr w:type="gramStart"/>
+      <w:r>
+        <w:rPr>
+          <w:rFonts w:ascii="Times New Roman" w:hAnsi="Times New Roman"/>
+        </w:rPr>
+        <w:t>HEIGHT(</w:t>
+      </w:r>
+      <w:proofErr w:type="gramEnd"/>
+      <w:r>
+        <w:rPr>
+          <w:rFonts w:ascii="Times New Roman" w:hAnsi="Times New Roman"/>
+        </w:rPr>
+        <w:t>NPRO), FRAC(NPRO),ICLOUD(1,NPRO),ICLOUD(2,NPRO),…, ICLOUD(NCONT,NPRO)</w:t>
+      </w:r>
+    </w:p>
+    <w:p>
+      <w:pPr>
+        <w:jc w:val="both"/>
+        <w:rPr>
+          <w:rFonts w:ascii="Times New Roman" w:hAnsi="Times New Roman"/>
+        </w:rPr>
+      </w:pPr>
+    </w:p>
+    <w:p>
+      <w:pPr>
+        <w:jc w:val="both"/>
+        <w:rPr>
+          <w:rFonts w:ascii="Times New Roman" w:hAnsi="Times New Roman"/>
+        </w:rPr>
+      </w:pPr>
+      <w:r>
+        <w:rPr>
+          <w:rFonts w:ascii="Times New Roman" w:hAnsi="Times New Roman"/>
+        </w:rPr>
+        <w:t xml:space="preserve">If </w:t>
+      </w:r>
+      <w:proofErr w:type="gramStart"/>
+      <w:r>
+        <w:rPr>
+          <w:rFonts w:ascii="Times New Roman" w:hAnsi="Times New Roman"/>
+        </w:rPr>
+        <w:t>ICLOUD(</w:t>
+      </w:r>
+      <w:proofErr w:type="gramEnd"/>
+      <w:r>
+        <w:rPr>
+          <w:rFonts w:ascii="Times New Roman" w:hAnsi="Times New Roman"/>
+        </w:rPr>
+        <w:t xml:space="preserve">I,J) is set to 1, then aerosol type I contributes to the broken cloud at level J, which has a fractional cloud cover of FRAC(J). If </w:t>
+      </w:r>
+      <w:proofErr w:type="gramStart"/>
+      <w:r>
+        <w:rPr>
+          <w:rFonts w:ascii="Times New Roman" w:hAnsi="Times New Roman"/>
+        </w:rPr>
+        <w:t>ICLOUD(</w:t>
+      </w:r>
+      <w:proofErr w:type="gramEnd"/>
+      <w:r>
+        <w:rPr>
+          <w:rFonts w:ascii="Times New Roman" w:hAnsi="Times New Roman"/>
+        </w:rPr>
+        <w:t>I,J) is set to 0, then aerosol I is treated as being part of a uniform haze.</w:t>
       </w:r>
     </w:p>
     <w:p>
@@ -17546,9 +18932,17 @@
         <w:rPr>
           <w:rFonts w:ascii="Times New Roman" w:hAnsi="Times New Roman"/>
         </w:rPr>
-        <w:t>-He(</w:t>
-      </w:r>
-      <w:proofErr w:type="spellStart"/>
+        <w:t>-</w:t>
+      </w:r>
+      <w:proofErr w:type="gramStart"/>
+      <w:r>
+        <w:rPr>
+          <w:rFonts w:ascii="Times New Roman" w:hAnsi="Times New Roman"/>
+        </w:rPr>
+        <w:t>He(</w:t>
+      </w:r>
+      <w:proofErr w:type="spellStart"/>
+      <w:proofErr w:type="gramEnd"/>
       <w:r>
         <w:rPr>
           <w:rFonts w:ascii="Times New Roman" w:hAnsi="Times New Roman"/>
@@ -17989,11 +19383,19 @@
           <w:rFonts w:ascii="Times New Roman" w:hAnsi="Times New Roman"/>
         </w:rPr>
       </w:pPr>
-      <w:r>
-        <w:rPr>
-          <w:rFonts w:ascii="Times New Roman" w:hAnsi="Times New Roman"/>
-        </w:rPr>
-        <w:t xml:space="preserve">or normal 3:1 (1). </w:t>
+      <w:proofErr w:type="gramStart"/>
+      <w:r>
+        <w:rPr>
+          <w:rFonts w:ascii="Times New Roman" w:hAnsi="Times New Roman"/>
+        </w:rPr>
+        <w:t>or</w:t>
+      </w:r>
+      <w:proofErr w:type="gramEnd"/>
+      <w:r>
+        <w:rPr>
+          <w:rFonts w:ascii="Times New Roman" w:hAnsi="Times New Roman"/>
+        </w:rPr>
+        <w:t xml:space="preserve"> normal 3:1 (1). </w:t>
       </w:r>
     </w:p>
     <w:p>
@@ -18346,7 +19748,21 @@
           <w:rFonts w:ascii="Times New Roman" w:hAnsi="Times New Roman"/>
         </w:rPr>
         <w:tab/>
-        <w:t xml:space="preserve">Used in only a few routines to switch between normal partition function </w:t>
+        <w:t xml:space="preserve">Used in only a few routines to switch between normal partition </w:t>
+      </w:r>
+      <w:proofErr w:type="gramStart"/>
+      <w:r>
+        <w:rPr>
+          <w:rFonts w:ascii="Times New Roman" w:hAnsi="Times New Roman"/>
+        </w:rPr>
+        <w:t>function</w:t>
+      </w:r>
+      <w:proofErr w:type="gramEnd"/>
+      <w:r>
+        <w:rPr>
+          <w:rFonts w:ascii="Times New Roman" w:hAnsi="Times New Roman"/>
+        </w:rPr>
+        <w:t xml:space="preserve"> </w:t>
       </w:r>
     </w:p>
     <w:p>
@@ -18367,7 +19783,20 @@
           <w:rFonts w:ascii="Times New Roman" w:hAnsi="Times New Roman"/>
         </w:rPr>
         <w:tab/>
-        <w:t>calculation (0) or the high-temperature partition function for CH</w:t>
+      </w:r>
+      <w:proofErr w:type="gramStart"/>
+      <w:r>
+        <w:rPr>
+          <w:rFonts w:ascii="Times New Roman" w:hAnsi="Times New Roman"/>
+        </w:rPr>
+        <w:t>calculation</w:t>
+      </w:r>
+      <w:proofErr w:type="gramEnd"/>
+      <w:r>
+        <w:rPr>
+          <w:rFonts w:ascii="Times New Roman" w:hAnsi="Times New Roman"/>
+        </w:rPr>
+        <w:t xml:space="preserve"> (0) or the high-temperature partition function for CH</w:t>
       </w:r>
       <w:r>
         <w:rPr>
@@ -18720,7 +20149,14 @@
         <w:rPr>
           <w:rFonts w:ascii="Times New Roman" w:hAnsi="Times New Roman"/>
         </w:rPr>
-        <w:t xml:space="preserve">Individual gas SVP curves are listed in the  </w:t>
+        <w:t xml:space="preserve">Individual gas SVP curves are listed in </w:t>
+      </w:r>
+      <w:proofErr w:type="gramStart"/>
+      <w:r>
+        <w:rPr>
+          <w:rFonts w:ascii="Times New Roman" w:hAnsi="Times New Roman"/>
+        </w:rPr>
+        <w:t xml:space="preserve">the  </w:t>
       </w:r>
       <w:proofErr w:type="spellStart"/>
       <w:r>
@@ -18730,6 +20166,7 @@
         <w:t>raddata</w:t>
       </w:r>
       <w:proofErr w:type="spellEnd"/>
+      <w:proofErr w:type="gramEnd"/>
       <w:r>
         <w:rPr>
           <w:rFonts w:ascii="Times New Roman" w:hAnsi="Times New Roman"/>
@@ -18782,11 +20219,19 @@
           <w:rFonts w:ascii="Times New Roman" w:hAnsi="Times New Roman"/>
         </w:rPr>
       </w:pPr>
-      <w:r>
-        <w:rPr>
-          <w:rFonts w:ascii="Times New Roman" w:hAnsi="Times New Roman"/>
-        </w:rPr>
-        <w:t xml:space="preserve">where ID and ISO are the identifiers of the gas concerned, VP is the limiting relative </w:t>
+      <w:proofErr w:type="gramStart"/>
+      <w:r>
+        <w:rPr>
+          <w:rFonts w:ascii="Times New Roman" w:hAnsi="Times New Roman"/>
+        </w:rPr>
+        <w:t>where</w:t>
+      </w:r>
+      <w:proofErr w:type="gramEnd"/>
+      <w:r>
+        <w:rPr>
+          <w:rFonts w:ascii="Times New Roman" w:hAnsi="Times New Roman"/>
+        </w:rPr>
+        <w:t xml:space="preserve"> ID and ISO are the identifiers of the gas concerned, VP is the limiting relative </w:t>
       </w:r>
       <w:proofErr w:type="spellStart"/>
       <w:r>
@@ -19378,7 +20823,25 @@
           <w:szCs w:val="24"/>
           <w:lang w:val="en-US"/>
         </w:rPr>
-        <w:t>for gases whose VMRS are being limited by such</w:t>
+        <w:t xml:space="preserve">for gases </w:t>
+      </w:r>
+      <w:proofErr w:type="gramStart"/>
+      <w:r>
+        <w:rPr>
+          <w:rFonts w:ascii="Times New Roman" w:hAnsi="Times New Roman"/>
+          <w:szCs w:val="24"/>
+          <w:lang w:val="en-US"/>
+        </w:rPr>
+        <w:t>whose</w:t>
+      </w:r>
+      <w:proofErr w:type="gramEnd"/>
+      <w:r>
+        <w:rPr>
+          <w:rFonts w:ascii="Times New Roman" w:hAnsi="Times New Roman"/>
+          <w:szCs w:val="24"/>
+          <w:lang w:val="en-US"/>
+        </w:rPr>
+        <w:t xml:space="preserve"> VMRS are being limited by such</w:t>
       </w:r>
       <w:r>
         <w:rPr>
@@ -20447,7 +21910,21 @@
         <w:rPr>
           <w:rFonts w:ascii="Times New Roman" w:hAnsi="Times New Roman"/>
         </w:rPr>
-        <w:t xml:space="preserve">(VMIN,VMAX) </w:t>
+        <w:t>(VMIN</w:t>
+      </w:r>
+      <w:proofErr w:type="gramStart"/>
+      <w:r>
+        <w:rPr>
+          <w:rFonts w:ascii="Times New Roman" w:hAnsi="Times New Roman"/>
+        </w:rPr>
+        <w:t>,VMAX</w:t>
+      </w:r>
+      <w:proofErr w:type="gramEnd"/>
+      <w:r>
+        <w:rPr>
+          <w:rFonts w:ascii="Times New Roman" w:hAnsi="Times New Roman"/>
+        </w:rPr>
+        <w:t xml:space="preserve">) </w:t>
       </w:r>
       <w:r>
         <w:rPr>
@@ -20561,7 +22038,21 @@
         <w:rPr>
           <w:rFonts w:ascii="Times New Roman" w:hAnsi="Times New Roman"/>
         </w:rPr>
-        <w:t>manual, but in summary the explicit line shape is used to calculate the contribution of a particular line to wavenumbers within WING. For larger distances from a line, it is assumed that we are into the Lorentz tail and so the contribution can be calculated at a much coarser resolution. VREL allows lines outside of VMIN,VMAX to contribute such that all the lines in the range VMIN-VREL to VMAX+VREL are included. Finally, VCUTOFF limits the contribution of any line past the specified distance from the line centres. This simulates the sub-</w:t>
+        <w:t>manual, but in summary the explicit line shape is used to calculate the contribution of a particular line to wavenumbers within WING. For larger distances from a line, it is assumed that we are into the Lorentz tail and so the contribution can be calculated at a much coarser resolution. VREL allows lines outside of VMIN</w:t>
+      </w:r>
+      <w:proofErr w:type="gramStart"/>
+      <w:r>
+        <w:rPr>
+          <w:rFonts w:ascii="Times New Roman" w:hAnsi="Times New Roman"/>
+        </w:rPr>
+        <w:t>,VMAX</w:t>
+      </w:r>
+      <w:proofErr w:type="gramEnd"/>
+      <w:r>
+        <w:rPr>
+          <w:rFonts w:ascii="Times New Roman" w:hAnsi="Times New Roman"/>
+        </w:rPr>
+        <w:t xml:space="preserve"> to contribute such that all the lines in the range VMIN-VREL to VMAX+VREL are included. Finally, VCUTOFF limits the contribution of any line past the specified distance from the line centres. This simulates the sub-</w:t>
       </w:r>
       <w:proofErr w:type="spellStart"/>
       <w:r>
@@ -20800,7 +22291,21 @@
         <w:rPr>
           <w:rFonts w:ascii="Times New Roman" w:hAnsi="Times New Roman"/>
         </w:rPr>
-        <w:t xml:space="preserve">&gt; can be provided. If present, this file lists which line shape should be used for particular gases. If the file is absent then the Voigt </w:t>
+        <w:t xml:space="preserve">&gt; can be provided. If present, this file </w:t>
+      </w:r>
+      <w:proofErr w:type="gramStart"/>
+      <w:r>
+        <w:rPr>
+          <w:rFonts w:ascii="Times New Roman" w:hAnsi="Times New Roman"/>
+        </w:rPr>
+        <w:t>lists which line shape</w:t>
+      </w:r>
+      <w:proofErr w:type="gramEnd"/>
+      <w:r>
+        <w:rPr>
+          <w:rFonts w:ascii="Times New Roman" w:hAnsi="Times New Roman"/>
+        </w:rPr>
+        <w:t xml:space="preserve"> should be used for particular gases. If the file is absent then the Voigt </w:t>
       </w:r>
       <w:proofErr w:type="spellStart"/>
       <w:r>
@@ -21956,7 +23461,14 @@
         <w:rPr>
           <w:rFonts w:ascii="Times New Roman" w:hAnsi="Times New Roman"/>
         </w:rPr>
-        <w:t xml:space="preserve"> covariance matrix, which because of the way the correlation length was used contained loads of off-diagonal elements which were </w:t>
+        <w:t xml:space="preserve"> covariance matrix, which because of the way the correlation length was used contained loads of off-diagonal </w:t>
+      </w:r>
+      <w:proofErr w:type="gramStart"/>
+      <w:r>
+        <w:rPr>
+          <w:rFonts w:ascii="Times New Roman" w:hAnsi="Times New Roman"/>
+        </w:rPr>
+        <w:t xml:space="preserve">elements which were </w:t>
       </w:r>
       <w:r>
         <w:rPr>
@@ -21965,6 +23477,7 @@
         </w:rPr>
         <w:t>almost</w:t>
       </w:r>
+      <w:proofErr w:type="gramEnd"/>
       <w:r>
         <w:rPr>
           <w:rFonts w:ascii="Times New Roman" w:hAnsi="Times New Roman"/>
@@ -21982,7 +23495,21 @@
         <w:rPr>
           <w:rFonts w:ascii="Times New Roman" w:hAnsi="Times New Roman"/>
         </w:rPr>
-        <w:t xml:space="preserve">. This led to instabilities in calculating the inverse of the matrix which could not be rectified even by going to double precision. </w:t>
+        <w:t xml:space="preserve">. This led to instabilities in calculating the inverse of the </w:t>
+      </w:r>
+      <w:proofErr w:type="gramStart"/>
+      <w:r>
+        <w:rPr>
+          <w:rFonts w:ascii="Times New Roman" w:hAnsi="Times New Roman"/>
+        </w:rPr>
+        <w:t>matrix which</w:t>
+      </w:r>
+      <w:proofErr w:type="gramEnd"/>
+      <w:r>
+        <w:rPr>
+          <w:rFonts w:ascii="Times New Roman" w:hAnsi="Times New Roman"/>
+        </w:rPr>
+        <w:t xml:space="preserve"> could not be rectified even by going to double precision. </w:t>
       </w:r>
       <w:r>
         <w:rPr>
@@ -22074,7 +23601,21 @@
         <w:rPr>
           <w:rFonts w:ascii="Times New Roman" w:hAnsi="Times New Roman"/>
         </w:rPr>
-        <w:t xml:space="preserve"> decomposition routine which checks to ensure the resultant inverse actually works (i.e. </w:t>
+        <w:t xml:space="preserve"> decomposition </w:t>
+      </w:r>
+      <w:proofErr w:type="gramStart"/>
+      <w:r>
+        <w:rPr>
+          <w:rFonts w:ascii="Times New Roman" w:hAnsi="Times New Roman"/>
+        </w:rPr>
+        <w:t>routine which</w:t>
+      </w:r>
+      <w:proofErr w:type="gramEnd"/>
+      <w:r>
+        <w:rPr>
+          <w:rFonts w:ascii="Times New Roman" w:hAnsi="Times New Roman"/>
+        </w:rPr>
+        <w:t xml:space="preserve"> checks to ensure the resultant inverse actually works (i.e. </w:t>
       </w:r>
       <w:r>
         <w:rPr>
@@ -22193,7 +23734,21 @@
         <w:rPr>
           <w:rFonts w:ascii="Times New Roman" w:hAnsi="Times New Roman"/>
         </w:rPr>
-        <w:t xml:space="preserve"> deduces that the solution starts getting further from the optimal fit. ALAMBDA then increases at every iteration until the maximum iteration number is reached. This behaviour can be explained if </w:t>
+        <w:t xml:space="preserve"> deduces that the solution starts getting further from the optimal fit. ALAMBDA then increases </w:t>
+      </w:r>
+      <w:proofErr w:type="gramStart"/>
+      <w:r>
+        <w:rPr>
+          <w:rFonts w:ascii="Times New Roman" w:hAnsi="Times New Roman"/>
+        </w:rPr>
+        <w:t>at every iteration</w:t>
+      </w:r>
+      <w:proofErr w:type="gramEnd"/>
+      <w:r>
+        <w:rPr>
+          <w:rFonts w:ascii="Times New Roman" w:hAnsi="Times New Roman"/>
+        </w:rPr>
+        <w:t xml:space="preserve"> until the maximum iteration number is reached. This behaviour can be explained if </w:t>
       </w:r>
       <w:proofErr w:type="spellStart"/>
       <w:r>
@@ -22207,7 +23762,21 @@
         <w:rPr>
           <w:rFonts w:ascii="Times New Roman" w:hAnsi="Times New Roman"/>
         </w:rPr>
-        <w:t xml:space="preserve"> is calculating slightly the wrong value of the cost function and thus while the retrieval routine is trying to get closer to the solution, the cost function routine thinks it is getting further away! This means that in some previous retrievals, the presented solutions were probably not quite converged if this behaviour was present.</w:t>
+        <w:t xml:space="preserve"> is calculating slightly the wrong value of the cost function and thus while the retrieval routine is trying to get closer to the solution, the cost function routine thinks it is getting further away! This means that in some previous </w:t>
+      </w:r>
+      <w:proofErr w:type="gramStart"/>
+      <w:r>
+        <w:rPr>
+          <w:rFonts w:ascii="Times New Roman" w:hAnsi="Times New Roman"/>
+        </w:rPr>
+        <w:t>retrievals</w:t>
+      </w:r>
+      <w:proofErr w:type="gramEnd"/>
+      <w:r>
+        <w:rPr>
+          <w:rFonts w:ascii="Times New Roman" w:hAnsi="Times New Roman"/>
+        </w:rPr>
+        <w:t>, the presented solutions were probably not quite converged if this behaviour was present.</w:t>
       </w:r>
     </w:p>
     <w:p>
@@ -22382,7 +23951,7 @@
             <v:path o:extrusionok="f" gradientshapeok="t" o:connecttype="rect"/>
             <o:lock v:ext="edit" aspectratio="t"/>
           </v:shapetype>
-          <v:shape id="_x0000_i1026" type="#_x0000_t75" style="width:281.9pt;height:22.7pt" fillcolor="window">
+          <v:shape id="_x0000_i1026" type="#_x0000_t75" style="width:281.95pt;height:22.85pt" fillcolor="window">
             <v:imagedata r:id="rId14" o:title=""/>
           </v:shape>
         </w:pict>
@@ -22402,11 +23971,19 @@
           <w:rFonts w:ascii="Times New Roman" w:hAnsi="Times New Roman"/>
         </w:rPr>
       </w:pPr>
-      <w:r>
-        <w:rPr>
-          <w:rFonts w:ascii="Times New Roman" w:hAnsi="Times New Roman"/>
-        </w:rPr>
-        <w:t xml:space="preserve">where </w:t>
+      <w:proofErr w:type="gramStart"/>
+      <w:r>
+        <w:rPr>
+          <w:rFonts w:ascii="Times New Roman" w:hAnsi="Times New Roman"/>
+        </w:rPr>
+        <w:t>where</w:t>
+      </w:r>
+      <w:proofErr w:type="gramEnd"/>
+      <w:r>
+        <w:rPr>
+          <w:rFonts w:ascii="Times New Roman" w:hAnsi="Times New Roman"/>
+        </w:rPr>
+        <w:t xml:space="preserve"> </w:t>
       </w:r>
       <w:proofErr w:type="spellStart"/>
       <w:r>
@@ -22588,7 +24165,7 @@
           <w:position w:val="-18"/>
         </w:rPr>
         <w:pict w14:anchorId="34C00A39">
-          <v:shape id="_x0000_i1027" type="#_x0000_t75" style="width:286.9pt;height:26.05pt" fillcolor="window">
+          <v:shape id="_x0000_i1027" type="#_x0000_t75" style="width:286.85pt;height:26pt" fillcolor="window">
             <v:imagedata r:id="rId15" o:title=""/>
           </v:shape>
         </w:pict>
@@ -22608,11 +24185,19 @@
           <w:rFonts w:ascii="Times New Roman" w:hAnsi="Times New Roman"/>
         </w:rPr>
       </w:pPr>
-      <w:r>
-        <w:rPr>
-          <w:rFonts w:ascii="Times New Roman" w:hAnsi="Times New Roman"/>
-        </w:rPr>
-        <w:t xml:space="preserve">where </w:t>
+      <w:proofErr w:type="gramStart"/>
+      <w:r>
+        <w:rPr>
+          <w:rFonts w:ascii="Times New Roman" w:hAnsi="Times New Roman"/>
+        </w:rPr>
+        <w:t>where</w:t>
+      </w:r>
+      <w:proofErr w:type="gramEnd"/>
+      <w:r>
+        <w:rPr>
+          <w:rFonts w:ascii="Times New Roman" w:hAnsi="Times New Roman"/>
+        </w:rPr>
+        <w:t xml:space="preserve"> </w:t>
       </w:r>
       <w:r>
         <w:rPr>
@@ -22786,7 +24371,7 @@
           <w:position w:val="-16"/>
         </w:rPr>
         <w:pict w14:anchorId="4719D855">
-          <v:shape id="_x0000_i1029" type="#_x0000_t75" style="width:100.8pt;height:22.7pt">
+          <v:shape id="_x0000_i1029" type="#_x0000_t75" style="width:100.9pt;height:22.85pt">
             <v:imagedata r:id="rId17" o:title=""/>
           </v:shape>
         </w:pict>
@@ -22888,7 +24473,7 @@
           <w:position w:val="-16"/>
         </w:rPr>
         <w:pict w14:anchorId="458D14F0">
-          <v:shape id="_x0000_i1030" type="#_x0000_t75" style="width:242.05pt;height:22.7pt" fillcolor="window">
+          <v:shape id="_x0000_i1030" type="#_x0000_t75" style="width:242pt;height:22.85pt" fillcolor="window">
             <v:imagedata r:id="rId18" o:title=""/>
           </v:shape>
         </w:pict>
@@ -22901,11 +24486,19 @@
           <w:rFonts w:ascii="Times New Roman" w:hAnsi="Times New Roman"/>
         </w:rPr>
       </w:pPr>
-      <w:r>
-        <w:rPr>
-          <w:rFonts w:ascii="Times New Roman" w:hAnsi="Times New Roman"/>
-        </w:rPr>
-        <w:t xml:space="preserve">and the solution is exact. If however the measurement errors are huge then the contribution function </w:t>
+      <w:proofErr w:type="gramStart"/>
+      <w:r>
+        <w:rPr>
+          <w:rFonts w:ascii="Times New Roman" w:hAnsi="Times New Roman"/>
+        </w:rPr>
+        <w:t>and</w:t>
+      </w:r>
+      <w:proofErr w:type="gramEnd"/>
+      <w:r>
+        <w:rPr>
+          <w:rFonts w:ascii="Times New Roman" w:hAnsi="Times New Roman"/>
+        </w:rPr>
+        <w:t xml:space="preserve"> the solution is exact. If however the measurement errors are huge then the contribution function </w:t>
       </w:r>
       <w:proofErr w:type="spellStart"/>
       <w:r>
@@ -22948,7 +24541,7 @@
           <w:position w:val="-16"/>
         </w:rPr>
         <w:pict w14:anchorId="50690FC8">
-          <v:shape id="_x0000_i1031" type="#_x0000_t75" style="width:196.05pt;height:22.7pt" fillcolor="window">
+          <v:shape id="_x0000_i1031" type="#_x0000_t75" style="width:196.05pt;height:22.85pt" fillcolor="window">
             <v:imagedata r:id="rId19" o:title=""/>
           </v:shape>
         </w:pict>
@@ -22958,8 +24551,13 @@
       <w:pPr>
         <w:jc w:val="both"/>
       </w:pPr>
-      <w:r>
-        <w:t>and too much constraint is applied.</w:t>
+      <w:proofErr w:type="gramStart"/>
+      <w:r>
+        <w:t>and</w:t>
+      </w:r>
+      <w:proofErr w:type="gramEnd"/>
+      <w:r>
+        <w:t xml:space="preserve"> too much constraint is applied.</w:t>
       </w:r>
     </w:p>
     <w:p>
@@ -22985,7 +24583,7 @@
           <w:position w:val="-12"/>
         </w:rPr>
         <w:pict w14:anchorId="698F4844">
-          <v:shape id="_x0000_i1032" type="#_x0000_t75" style="width:43.2pt;height:18.85pt" fillcolor="window">
+          <v:shape id="_x0000_i1032" type="#_x0000_t75" style="width:43.1pt;height:18.8pt" fillcolor="window">
             <v:imagedata r:id="rId20" o:title=""/>
           </v:shape>
         </w:pict>
@@ -23066,7 +24664,7 @@
           <w:position w:val="-12"/>
         </w:rPr>
         <w:pict w14:anchorId="38D44606">
-          <v:shape id="_x0000_i1033" type="#_x0000_t75" style="width:43.2pt;height:18.85pt" fillcolor="window">
+          <v:shape id="_x0000_i1033" type="#_x0000_t75" style="width:43.1pt;height:18.8pt" fillcolor="window">
             <v:imagedata r:id="rId21" o:title=""/>
           </v:shape>
         </w:pict>
@@ -23087,6 +24685,7 @@
       <w:r>
         <w:t xml:space="preserve">There are of course other ways of assessing the retrieval stability and the IDL code </w:t>
       </w:r>
+      <w:proofErr w:type="gramStart"/>
       <w:r>
         <w:rPr>
           <w:rFonts w:ascii="Courier New" w:hAnsi="Courier New" w:cs="Courier New"/>
@@ -23094,7 +24693,11 @@
         <w:t>imagecovariance.pro</w:t>
       </w:r>
       <w:r>
-        <w:t xml:space="preserve"> which reads the &lt;</w:t>
+        <w:t xml:space="preserve"> which</w:t>
+      </w:r>
+      <w:proofErr w:type="gramEnd"/>
+      <w:r>
+        <w:t xml:space="preserve"> reads the &lt;</w:t>
       </w:r>
       <w:proofErr w:type="spellStart"/>
       <w:r>
@@ -23132,7 +24735,15 @@
         <w:t>NOT</w:t>
       </w:r>
       <w:r>
-        <w:t xml:space="preserve"> the case for planetary work where what our method (and that of Barney </w:t>
+        <w:t xml:space="preserve"> the case for planetary work where </w:t>
+      </w:r>
+      <w:proofErr w:type="gramStart"/>
+      <w:r>
+        <w:t>what</w:t>
+      </w:r>
+      <w:proofErr w:type="gramEnd"/>
+      <w:r>
+        <w:t xml:space="preserve"> our method (and that of Barney </w:t>
       </w:r>
       <w:proofErr w:type="spellStart"/>
       <w:r>
@@ -23685,7 +25296,7 @@
           <w:position w:val="-16"/>
         </w:rPr>
         <w:pict w14:anchorId="428F2E8B">
-          <v:shape id="_x0000_i1034" type="#_x0000_t75" style="width:281.9pt;height:22.7pt" fillcolor="window">
+          <v:shape id="_x0000_i1034" type="#_x0000_t75" style="width:281.95pt;height:22.85pt" fillcolor="window">
             <v:imagedata r:id="rId22" o:title=""/>
           </v:shape>
         </w:pict>
@@ -23704,11 +25315,19 @@
           <w:rFonts w:ascii="Times New Roman" w:hAnsi="Times New Roman"/>
         </w:rPr>
       </w:pPr>
-      <w:r>
-        <w:rPr>
-          <w:rFonts w:ascii="Times New Roman" w:hAnsi="Times New Roman"/>
-        </w:rPr>
-        <w:t>or equivalently</w:t>
+      <w:proofErr w:type="gramStart"/>
+      <w:r>
+        <w:rPr>
+          <w:rFonts w:ascii="Times New Roman" w:hAnsi="Times New Roman"/>
+        </w:rPr>
+        <w:t>or</w:t>
+      </w:r>
+      <w:proofErr w:type="gramEnd"/>
+      <w:r>
+        <w:rPr>
+          <w:rFonts w:ascii="Times New Roman" w:hAnsi="Times New Roman"/>
+        </w:rPr>
+        <w:t xml:space="preserve"> equivalently</w:t>
       </w:r>
     </w:p>
     <w:p>
@@ -23723,7 +25342,7 @@
           <w:position w:val="-14"/>
         </w:rPr>
         <w:pict w14:anchorId="09F96696">
-          <v:shape id="_x0000_i1035" type="#_x0000_t75" style="width:185.55pt;height:19.95pt" fillcolor="window">
+          <v:shape id="_x0000_i1035" type="#_x0000_t75" style="width:185.65pt;height:19.95pt" fillcolor="window">
             <v:imagedata r:id="rId23" o:title=""/>
           </v:shape>
         </w:pict>
@@ -23742,11 +25361,19 @@
           <w:rFonts w:ascii="Times New Roman" w:hAnsi="Times New Roman"/>
         </w:rPr>
       </w:pPr>
-      <w:r>
-        <w:rPr>
-          <w:rFonts w:ascii="Times New Roman" w:hAnsi="Times New Roman"/>
-        </w:rPr>
-        <w:t xml:space="preserve">where </w:t>
+      <w:proofErr w:type="gramStart"/>
+      <w:r>
+        <w:rPr>
+          <w:rFonts w:ascii="Times New Roman" w:hAnsi="Times New Roman"/>
+        </w:rPr>
+        <w:t>where</w:t>
+      </w:r>
+      <w:proofErr w:type="gramEnd"/>
+      <w:r>
+        <w:rPr>
+          <w:rFonts w:ascii="Times New Roman" w:hAnsi="Times New Roman"/>
+        </w:rPr>
+        <w:t xml:space="preserve"> </w:t>
       </w:r>
       <w:proofErr w:type="spellStart"/>
       <w:r>
@@ -23799,7 +25426,7 @@
           <w:position w:val="-12"/>
         </w:rPr>
         <w:pict w14:anchorId="3FE14509">
-          <v:shape id="_x0000_i1036" type="#_x0000_t75" style="width:31pt;height:18.85pt" fillcolor="window">
+          <v:shape id="_x0000_i1036" type="#_x0000_t75" style="width:30.95pt;height:18.8pt" fillcolor="window">
             <v:imagedata r:id="rId24" o:title=""/>
           </v:shape>
         </w:pict>
@@ -23826,7 +25453,7 @@
           <w:position w:val="-16"/>
         </w:rPr>
         <w:pict w14:anchorId="40223B1E">
-          <v:shape id="_x0000_i1037" type="#_x0000_t75" style="width:139pt;height:22.7pt" fillcolor="window">
+          <v:shape id="_x0000_i1037" type="#_x0000_t75" style="width:139.1pt;height:22.85pt" fillcolor="window">
             <v:imagedata r:id="rId25" o:title=""/>
           </v:shape>
         </w:pict>
@@ -23837,8 +25464,13 @@
       </w:r>
     </w:p>
     <w:p>
-      <w:r>
-        <w:t xml:space="preserve">which for cases where the length </w:t>
+      <w:proofErr w:type="gramStart"/>
+      <w:r>
+        <w:t>which</w:t>
+      </w:r>
+      <w:proofErr w:type="gramEnd"/>
+      <w:r>
+        <w:t xml:space="preserve"> for cases where the length </w:t>
       </w:r>
       <w:r>
         <w:rPr>
@@ -23863,7 +25495,7 @@
           <w:position w:val="-16"/>
         </w:rPr>
         <w:pict w14:anchorId="7C42C75C">
-          <v:shape id="_x0000_i1038" type="#_x0000_t75" style="width:147.9pt;height:22.7pt" fillcolor="window">
+          <v:shape id="_x0000_i1038" type="#_x0000_t75" style="width:147.75pt;height:22.85pt" fillcolor="window">
             <v:imagedata r:id="rId26" o:title=""/>
           </v:shape>
         </w:pict>
@@ -23900,7 +25532,7 @@
           <w:position w:val="-12"/>
         </w:rPr>
         <w:pict w14:anchorId="28E70FFB">
-          <v:shape id="_x0000_i1039" type="#_x0000_t75" style="width:18.85pt;height:18.85pt" fillcolor="window">
+          <v:shape id="_x0000_i1039" type="#_x0000_t75" style="width:18.8pt;height:18.8pt" fillcolor="window">
             <v:imagedata r:id="rId27" o:title=""/>
           </v:shape>
         </w:pict>
@@ -23930,7 +25562,15 @@
     <w:p/>
     <w:p>
       <w:r>
-        <w:t xml:space="preserve">The gain matrix (and the averaging kernel matrix) are now calculated by the subroutine </w:t>
+        <w:t xml:space="preserve">The gain matrix (and the averaging kernel matrix) </w:t>
+      </w:r>
+      <w:proofErr w:type="gramStart"/>
+      <w:r>
+        <w:t>are</w:t>
+      </w:r>
+      <w:proofErr w:type="gramEnd"/>
+      <w:r>
+        <w:t xml:space="preserve"> now calculated by the subroutine </w:t>
       </w:r>
       <w:proofErr w:type="spellStart"/>
       <w:r>
@@ -23987,6 +25627,7 @@
     </w:p>
     <w:p/>
     <w:p>
+      <w:proofErr w:type="gramStart"/>
       <w:r>
         <w:t xml:space="preserve">In version A7 onwards, the results of previous retrievals may be included (together with error) by incorporating them, appropriately, into </w:t>
       </w:r>
@@ -24005,6 +25646,7 @@
         </w:rPr>
         <w:t></w:t>
       </w:r>
+      <w:proofErr w:type="gramEnd"/>
       <w:r>
         <w:t>.</w:t>
       </w:r>
@@ -24321,7 +25963,7 @@
         <w:rFonts w:ascii="Times New Roman" w:hAnsi="Times New Roman"/>
         <w:noProof/>
       </w:rPr>
-      <w:t>13</w:t>
+      <w:t>8</w:t>
     </w:r>
     <w:r>
       <w:rPr>
@@ -30426,7 +32068,7 @@
 </file>
 
 <file path=customXml/itemProps1.xml><?xml version="1.0" encoding="utf-8"?>
-<ds:datastoreItem xmlns:ds="http://schemas.openxmlformats.org/officeDocument/2006/customXml" ds:itemID="{52A13093-ED72-8F41-955E-07550307EFDD}">
+<ds:datastoreItem xmlns:ds="http://schemas.openxmlformats.org/officeDocument/2006/customXml" ds:itemID="{0F63D9F2-06FC-3F44-BF2A-46056F1EBAFF}">
   <ds:schemaRefs>
     <ds:schemaRef ds:uri="http://schemas.openxmlformats.org/officeDocument/2006/bibliography"/>
   </ds:schemaRefs>

</xml_diff>

<commit_message>
Updated manual to reflect new IFORM treatment of code.
git-svn-id: https://scm.physics.ox.ac.uk/svn/radtrancode/trunk@396 4dc0e162-f54d-4b9e-8a18-81c7a7f2ddce
</commit_message>
<xml_diff>
--- a/manuals/Nemesis_B1.docx
+++ b/manuals/Nemesis_B1.docx
@@ -380,8 +380,22 @@
                 <w:rFonts w:ascii="Times New Roman" w:hAnsi="Times New Roman"/>
               </w:rPr>
               <w:lastRenderedPageBreak/>
-              <w:t>DOCUMENT TITLE</w:t>
+              <w:t xml:space="preserve">DOCUMENT </w:t>
             </w:r>
+            <w:proofErr w:type="spellStart"/>
+            <w:r>
+              <w:rPr>
+                <w:rFonts w:ascii="Times New Roman" w:hAnsi="Times New Roman"/>
+              </w:rPr>
+              <w:t>TITLE</w:t>
+            </w:r>
+            <w:r>
+              <w:rPr>
+                <w:rFonts w:ascii="Times New Roman" w:hAnsi="Times New Roman"/>
+              </w:rPr>
+              <w:t>solar</w:t>
+            </w:r>
+            <w:proofErr w:type="spellEnd"/>
           </w:p>
         </w:tc>
       </w:tr>
@@ -6119,7 +6133,250 @@
         <w:rPr>
           <w:rFonts w:ascii="Times New Roman" w:hAnsi="Times New Roman"/>
         </w:rPr>
-        <w:t xml:space="preserve"> can operate in either wavelength or wavenumber space. Radiance units of the .</w:t>
+        <w:t xml:space="preserve"> can operate in either wavelength or wavenumber space. </w:t>
+      </w:r>
+      <w:r>
+        <w:rPr>
+          <w:rFonts w:ascii="Copperplate Gothic Light" w:hAnsi="Copperplate Gothic Light"/>
+        </w:rPr>
+        <w:t>Nemesis</w:t>
+      </w:r>
+      <w:r>
+        <w:rPr>
+          <w:rFonts w:ascii="Times New Roman" w:hAnsi="Times New Roman"/>
+        </w:rPr>
+        <w:t xml:space="preserve"> (or one of its variants) can also compute 4 different types of spectra, defined by the IFORM integer:</w:t>
+      </w:r>
+    </w:p>
+    <w:p>
+      <w:pPr>
+        <w:rPr>
+          <w:rFonts w:ascii="Times New Roman" w:hAnsi="Times New Roman"/>
+        </w:rPr>
+      </w:pPr>
+      <w:r>
+        <w:rPr>
+          <w:rFonts w:ascii="Times New Roman" w:hAnsi="Times New Roman"/>
+        </w:rPr>
+        <w:tab/>
+        <w:t>IFORM=0</w:t>
+      </w:r>
+      <w:r>
+        <w:rPr>
+          <w:rFonts w:ascii="Times New Roman" w:hAnsi="Times New Roman"/>
+        </w:rPr>
+        <w:tab/>
+        <w:t>Radiance</w:t>
+      </w:r>
+    </w:p>
+    <w:p>
+      <w:pPr>
+        <w:rPr>
+          <w:rFonts w:ascii="Times New Roman" w:hAnsi="Times New Roman"/>
+        </w:rPr>
+      </w:pPr>
+      <w:r>
+        <w:rPr>
+          <w:rFonts w:ascii="Times New Roman" w:hAnsi="Times New Roman"/>
+        </w:rPr>
+        <w:tab/>
+        <w:t>IFORM=1</w:t>
+      </w:r>
+      <w:r>
+        <w:rPr>
+          <w:rFonts w:ascii="Times New Roman" w:hAnsi="Times New Roman"/>
+        </w:rPr>
+        <w:tab/>
+      </w:r>
+      <w:proofErr w:type="spellStart"/>
+      <w:r>
+        <w:rPr>
+          <w:rFonts w:ascii="Times New Roman" w:hAnsi="Times New Roman"/>
+        </w:rPr>
+        <w:t>F</w:t>
+      </w:r>
+      <w:r>
+        <w:rPr>
+          <w:rFonts w:ascii="Times New Roman" w:hAnsi="Times New Roman"/>
+          <w:vertAlign w:val="subscript"/>
+        </w:rPr>
+        <w:t>plan</w:t>
+      </w:r>
+      <w:proofErr w:type="spellEnd"/>
+      <w:r>
+        <w:rPr>
+          <w:rFonts w:ascii="Times New Roman" w:hAnsi="Times New Roman"/>
+        </w:rPr>
+        <w:t>/</w:t>
+      </w:r>
+      <w:proofErr w:type="spellStart"/>
+      <w:r>
+        <w:rPr>
+          <w:rFonts w:ascii="Times New Roman" w:hAnsi="Times New Roman"/>
+        </w:rPr>
+        <w:t>F</w:t>
+      </w:r>
+      <w:r>
+        <w:rPr>
+          <w:rFonts w:ascii="Times New Roman" w:hAnsi="Times New Roman"/>
+          <w:vertAlign w:val="subscript"/>
+        </w:rPr>
+        <w:t>star</w:t>
+      </w:r>
+      <w:proofErr w:type="spellEnd"/>
+      <w:r>
+        <w:rPr>
+          <w:rFonts w:ascii="Times New Roman" w:hAnsi="Times New Roman"/>
+        </w:rPr>
+        <w:t xml:space="preserve"> i.e. secondary transit depth</w:t>
+      </w:r>
+    </w:p>
+    <w:p>
+      <w:pPr>
+        <w:rPr>
+          <w:rFonts w:ascii="Times New Roman" w:hAnsi="Times New Roman"/>
+        </w:rPr>
+      </w:pPr>
+      <w:r>
+        <w:rPr>
+          <w:rFonts w:ascii="Times New Roman" w:hAnsi="Times New Roman"/>
+        </w:rPr>
+        <w:tab/>
+        <w:t>IFORM=2</w:t>
+      </w:r>
+      <w:r>
+        <w:rPr>
+          <w:rFonts w:ascii="Times New Roman" w:hAnsi="Times New Roman"/>
+        </w:rPr>
+        <w:tab/>
+      </w:r>
+      <w:proofErr w:type="spellStart"/>
+      <w:r>
+        <w:rPr>
+          <w:rFonts w:ascii="Times New Roman" w:hAnsi="Times New Roman"/>
+        </w:rPr>
+        <w:t>A</w:t>
+      </w:r>
+      <w:r>
+        <w:rPr>
+          <w:rFonts w:ascii="Times New Roman" w:hAnsi="Times New Roman"/>
+          <w:vertAlign w:val="subscript"/>
+        </w:rPr>
+        <w:t>plan</w:t>
+      </w:r>
+      <w:proofErr w:type="spellEnd"/>
+      <w:r>
+        <w:rPr>
+          <w:rFonts w:ascii="Times New Roman" w:hAnsi="Times New Roman"/>
+        </w:rPr>
+        <w:t>/</w:t>
+      </w:r>
+      <w:proofErr w:type="spellStart"/>
+      <w:r>
+        <w:rPr>
+          <w:rFonts w:ascii="Times New Roman" w:hAnsi="Times New Roman"/>
+        </w:rPr>
+        <w:t>A</w:t>
+      </w:r>
+      <w:r>
+        <w:rPr>
+          <w:rFonts w:ascii="Times New Roman" w:hAnsi="Times New Roman"/>
+          <w:vertAlign w:val="subscript"/>
+        </w:rPr>
+        <w:t>star</w:t>
+      </w:r>
+      <w:proofErr w:type="spellEnd"/>
+      <w:r>
+        <w:rPr>
+          <w:rFonts w:ascii="Times New Roman" w:hAnsi="Times New Roman"/>
+        </w:rPr>
+        <w:t xml:space="preserve"> i.e. </w:t>
+      </w:r>
+      <w:r>
+        <w:rPr>
+          <w:rFonts w:ascii="Times New Roman" w:hAnsi="Times New Roman"/>
+        </w:rPr>
+        <w:t>primary</w:t>
+      </w:r>
+      <w:r>
+        <w:rPr>
+          <w:rFonts w:ascii="Times New Roman" w:hAnsi="Times New Roman"/>
+        </w:rPr>
+        <w:t xml:space="preserve"> transit depth</w:t>
+      </w:r>
+    </w:p>
+    <w:p>
+      <w:pPr>
+        <w:rPr>
+          <w:rFonts w:ascii="Times New Roman" w:hAnsi="Times New Roman"/>
+        </w:rPr>
+      </w:pPr>
+      <w:r>
+        <w:rPr>
+          <w:rFonts w:ascii="Times New Roman" w:hAnsi="Times New Roman"/>
+        </w:rPr>
+        <w:tab/>
+        <w:t>IFORM=3</w:t>
+      </w:r>
+      <w:r>
+        <w:rPr>
+          <w:rFonts w:ascii="Times New Roman" w:hAnsi="Times New Roman"/>
+        </w:rPr>
+        <w:tab/>
+        <w:t>Integrated spectral power of planet</w:t>
+      </w:r>
+    </w:p>
+    <w:p>
+      <w:pPr>
+        <w:rPr>
+          <w:rFonts w:ascii="Times New Roman" w:hAnsi="Times New Roman"/>
+        </w:rPr>
+      </w:pPr>
+    </w:p>
+    <w:p>
+      <w:pPr>
+        <w:rPr>
+          <w:rFonts w:ascii="Times New Roman" w:hAnsi="Times New Roman"/>
+        </w:rPr>
+      </w:pPr>
+    </w:p>
+    <w:p>
+      <w:pPr>
+        <w:rPr>
+          <w:rFonts w:ascii="Times New Roman" w:hAnsi="Times New Roman"/>
+        </w:rPr>
+      </w:pPr>
+    </w:p>
+    <w:p>
+      <w:pPr>
+        <w:rPr>
+          <w:rFonts w:ascii="Times New Roman" w:hAnsi="Times New Roman"/>
+        </w:rPr>
+      </w:pPr>
+      <w:r>
+        <w:rPr>
+          <w:rFonts w:ascii="Times New Roman" w:hAnsi="Times New Roman"/>
+        </w:rPr>
+        <w:lastRenderedPageBreak/>
+        <w:t xml:space="preserve">The actual </w:t>
+      </w:r>
+      <w:r>
+        <w:rPr>
+          <w:rFonts w:ascii="Times New Roman" w:hAnsi="Times New Roman"/>
+        </w:rPr>
+        <w:t xml:space="preserve">units </w:t>
+      </w:r>
+      <w:r>
+        <w:rPr>
+          <w:rFonts w:ascii="Times New Roman" w:hAnsi="Times New Roman"/>
+        </w:rPr>
+        <w:t>used in the</w:t>
+      </w:r>
+      <w:r>
+        <w:rPr>
+          <w:rFonts w:ascii="Times New Roman" w:hAnsi="Times New Roman"/>
+        </w:rPr>
+        <w:t xml:space="preserve"> .</w:t>
       </w:r>
       <w:proofErr w:type="spellStart"/>
       <w:r>
@@ -6139,50 +6396,21 @@
         <w:rPr>
           <w:rFonts w:ascii="Times New Roman" w:hAnsi="Times New Roman"/>
         </w:rPr>
-        <w:t xml:space="preserve">, and the units used within </w:t>
-      </w:r>
-      <w:r>
-        <w:rPr>
-          <w:rFonts w:ascii="Copperplate Gothic Light" w:hAnsi="Copperplate Gothic Light"/>
-        </w:rPr>
-        <w:t>Nemesis</w:t>
-      </w:r>
-      <w:r>
-        <w:rPr>
-          <w:rFonts w:ascii="Times New Roman" w:hAnsi="Times New Roman"/>
-        </w:rPr>
-        <w:t>,</w:t>
-      </w:r>
-      <w:r>
-        <w:rPr>
-          <w:rFonts w:ascii="Times New Roman" w:hAnsi="Times New Roman"/>
-        </w:rPr>
-        <w:t xml:space="preserve"> are</w:t>
-      </w:r>
-      <w:r>
-        <w:rPr>
-          <w:rFonts w:ascii="Times New Roman" w:hAnsi="Times New Roman"/>
-        </w:rPr>
-        <w:t xml:space="preserve"> (for the default </w:t>
-      </w:r>
-      <w:r>
-        <w:rPr>
-          <w:rFonts w:ascii="Times New Roman" w:hAnsi="Times New Roman"/>
-          <w:u w:val="single"/>
-        </w:rPr>
-        <w:t>Nemesis</w:t>
-      </w:r>
-      <w:r>
-        <w:rPr>
-          <w:rFonts w:ascii="Times New Roman" w:hAnsi="Times New Roman"/>
-        </w:rPr>
-        <w:t xml:space="preserve"> program)</w:t>
-      </w:r>
-      <w:r>
-        <w:rPr>
-          <w:rFonts w:ascii="Times New Roman" w:hAnsi="Times New Roman"/>
-        </w:rPr>
-        <w:t>:</w:t>
+        <w:t xml:space="preserve"> (and .</w:t>
+      </w:r>
+      <w:proofErr w:type="spellStart"/>
+      <w:r>
+        <w:rPr>
+          <w:rFonts w:ascii="Times New Roman" w:hAnsi="Times New Roman"/>
+        </w:rPr>
+        <w:t>mre</w:t>
+      </w:r>
+      <w:proofErr w:type="spellEnd"/>
+      <w:r>
+        <w:rPr>
+          <w:rFonts w:ascii="Times New Roman" w:hAnsi="Times New Roman"/>
+        </w:rPr>
+        <w:t xml:space="preserve"> files) are:</w:t>
       </w:r>
     </w:p>
     <w:p>
@@ -6192,6 +6420,12 @@
           <w:rFonts w:ascii="Times New Roman" w:hAnsi="Times New Roman"/>
         </w:rPr>
       </w:pPr>
+      <w:r>
+        <w:rPr>
+          <w:rFonts w:ascii="Times New Roman" w:hAnsi="Times New Roman"/>
+        </w:rPr>
+        <w:t>IFORM=0</w:t>
+      </w:r>
     </w:p>
     <w:p>
       <w:pPr>
@@ -6322,13 +6556,7 @@
     </w:p>
     <w:p>
       <w:pPr>
-        <w:rPr>
-          <w:rFonts w:ascii="Times New Roman" w:hAnsi="Times New Roman"/>
-        </w:rPr>
-      </w:pPr>
-    </w:p>
-    <w:p>
-      <w:pPr>
+        <w:ind w:left="993"/>
         <w:rPr>
           <w:rFonts w:ascii="Times New Roman" w:hAnsi="Times New Roman"/>
         </w:rPr>
@@ -6351,7 +6579,25 @@
         <w:rPr>
           <w:rFonts w:ascii="Times New Roman" w:hAnsi="Times New Roman"/>
         </w:rPr>
-        <w:t xml:space="preserve"> files, these are modified to </w:t>
+        <w:t xml:space="preserve"> files, these are modified </w:t>
+      </w:r>
+      <w:r>
+        <w:rPr>
+          <w:rFonts w:ascii="Times New Roman" w:hAnsi="Times New Roman"/>
+        </w:rPr>
+        <w:t xml:space="preserve">for historical reasons </w:t>
+      </w:r>
+      <w:r>
+        <w:rPr>
+          <w:rFonts w:ascii="Times New Roman" w:hAnsi="Times New Roman"/>
+        </w:rPr>
+        <w:t xml:space="preserve">to </w:t>
+      </w:r>
+      <w:r>
+        <w:rPr>
+          <w:rFonts w:ascii="Times New Roman" w:hAnsi="Times New Roman"/>
+        </w:rPr>
+        <w:br/>
       </w:r>
       <w:r>
         <w:rPr>
@@ -6487,6 +6733,345 @@
     </w:p>
     <w:p>
       <w:pPr>
+        <w:ind w:firstLine="284"/>
+        <w:rPr>
+          <w:rFonts w:ascii="Times New Roman" w:hAnsi="Times New Roman"/>
+        </w:rPr>
+      </w:pPr>
+    </w:p>
+    <w:p>
+      <w:pPr>
+        <w:ind w:firstLine="284"/>
+        <w:rPr>
+          <w:rFonts w:ascii="Times New Roman" w:hAnsi="Times New Roman"/>
+        </w:rPr>
+      </w:pPr>
+      <w:r>
+        <w:rPr>
+          <w:rFonts w:ascii="Times New Roman" w:hAnsi="Times New Roman"/>
+        </w:rPr>
+        <w:t>IFORM=1</w:t>
+      </w:r>
+    </w:p>
+    <w:p>
+      <w:pPr>
+        <w:numPr>
+          <w:ilvl w:val="0"/>
+          <w:numId w:val="26"/>
+        </w:numPr>
+        <w:ind w:left="986" w:hanging="357"/>
+        <w:rPr>
+          <w:rFonts w:ascii="Times New Roman" w:hAnsi="Times New Roman"/>
+        </w:rPr>
+      </w:pPr>
+      <w:r>
+        <w:rPr>
+          <w:rFonts w:ascii="Times New Roman" w:hAnsi="Times New Roman"/>
+        </w:rPr>
+        <w:t xml:space="preserve">Wavelength </w:t>
+      </w:r>
+      <w:r>
+        <w:rPr>
+          <w:rFonts w:ascii="Times New Roman" w:hAnsi="Times New Roman"/>
+        </w:rPr>
+        <w:t xml:space="preserve">or Wavenumber </w:t>
+      </w:r>
+      <w:r>
+        <w:rPr>
+          <w:rFonts w:ascii="Times New Roman" w:hAnsi="Times New Roman"/>
+        </w:rPr>
+        <w:t xml:space="preserve">Space: </w:t>
+      </w:r>
+      <w:proofErr w:type="spellStart"/>
+      <w:r>
+        <w:rPr>
+          <w:rFonts w:ascii="Times New Roman" w:hAnsi="Times New Roman"/>
+        </w:rPr>
+        <w:t>Fplan</w:t>
+      </w:r>
+      <w:proofErr w:type="spellEnd"/>
+      <w:r>
+        <w:rPr>
+          <w:rFonts w:ascii="Times New Roman" w:hAnsi="Times New Roman"/>
+        </w:rPr>
+        <w:t>/</w:t>
+      </w:r>
+      <w:proofErr w:type="spellStart"/>
+      <w:r>
+        <w:rPr>
+          <w:rFonts w:ascii="Times New Roman" w:hAnsi="Times New Roman"/>
+        </w:rPr>
+        <w:t>Fstar</w:t>
+      </w:r>
+      <w:proofErr w:type="spellEnd"/>
+      <w:r>
+        <w:rPr>
+          <w:rFonts w:ascii="Times New Roman" w:hAnsi="Times New Roman"/>
+        </w:rPr>
+        <w:t xml:space="preserve"> (dimensi</w:t>
+      </w:r>
+      <w:r>
+        <w:rPr>
+          <w:rFonts w:ascii="Times New Roman" w:hAnsi="Times New Roman"/>
+        </w:rPr>
+        <w:t>onless)</w:t>
+      </w:r>
+    </w:p>
+    <w:p>
+      <w:pPr>
+        <w:ind w:firstLine="284"/>
+        <w:rPr>
+          <w:rFonts w:ascii="Times New Roman" w:hAnsi="Times New Roman"/>
+        </w:rPr>
+      </w:pPr>
+    </w:p>
+    <w:p>
+      <w:pPr>
+        <w:ind w:firstLine="284"/>
+        <w:rPr>
+          <w:rFonts w:ascii="Times New Roman" w:hAnsi="Times New Roman"/>
+        </w:rPr>
+      </w:pPr>
+      <w:r>
+        <w:rPr>
+          <w:rFonts w:ascii="Times New Roman" w:hAnsi="Times New Roman"/>
+        </w:rPr>
+        <w:t>IFORM=2</w:t>
+      </w:r>
+    </w:p>
+    <w:p>
+      <w:pPr>
+        <w:numPr>
+          <w:ilvl w:val="0"/>
+          <w:numId w:val="26"/>
+        </w:numPr>
+        <w:ind w:left="986" w:hanging="357"/>
+        <w:rPr>
+          <w:rFonts w:ascii="Times New Roman" w:hAnsi="Times New Roman"/>
+        </w:rPr>
+      </w:pPr>
+      <w:r>
+        <w:rPr>
+          <w:rFonts w:ascii="Times New Roman" w:hAnsi="Times New Roman"/>
+        </w:rPr>
+        <w:t xml:space="preserve">Wavelength or Wavenumber Space: </w:t>
+      </w:r>
+      <w:r>
+        <w:rPr>
+          <w:rFonts w:ascii="Times New Roman" w:hAnsi="Times New Roman"/>
+        </w:rPr>
+        <w:t>100*</w:t>
+      </w:r>
+      <w:proofErr w:type="spellStart"/>
+      <w:r>
+        <w:rPr>
+          <w:rFonts w:ascii="Times New Roman" w:hAnsi="Times New Roman"/>
+        </w:rPr>
+        <w:t>Aplan</w:t>
+      </w:r>
+      <w:proofErr w:type="spellEnd"/>
+      <w:r>
+        <w:rPr>
+          <w:rFonts w:ascii="Times New Roman" w:hAnsi="Times New Roman"/>
+        </w:rPr>
+        <w:t>/</w:t>
+      </w:r>
+      <w:proofErr w:type="spellStart"/>
+      <w:r>
+        <w:rPr>
+          <w:rFonts w:ascii="Times New Roman" w:hAnsi="Times New Roman"/>
+        </w:rPr>
+        <w:t>A</w:t>
+      </w:r>
+      <w:r>
+        <w:rPr>
+          <w:rFonts w:ascii="Times New Roman" w:hAnsi="Times New Roman"/>
+        </w:rPr>
+        <w:t>star</w:t>
+      </w:r>
+      <w:proofErr w:type="spellEnd"/>
+      <w:r>
+        <w:rPr>
+          <w:rFonts w:ascii="Times New Roman" w:hAnsi="Times New Roman"/>
+        </w:rPr>
+        <w:t xml:space="preserve"> (dimensionless)</w:t>
+      </w:r>
+    </w:p>
+    <w:p>
+      <w:pPr>
+        <w:rPr>
+          <w:rFonts w:ascii="Times New Roman" w:hAnsi="Times New Roman"/>
+        </w:rPr>
+      </w:pPr>
+    </w:p>
+    <w:p>
+      <w:pPr>
+        <w:ind w:firstLine="284"/>
+        <w:rPr>
+          <w:rFonts w:ascii="Times New Roman" w:hAnsi="Times New Roman"/>
+        </w:rPr>
+      </w:pPr>
+      <w:r>
+        <w:rPr>
+          <w:rFonts w:ascii="Times New Roman" w:hAnsi="Times New Roman"/>
+        </w:rPr>
+        <w:t>IFORM=3</w:t>
+      </w:r>
+    </w:p>
+    <w:p>
+      <w:pPr>
+        <w:numPr>
+          <w:ilvl w:val="0"/>
+          <w:numId w:val="26"/>
+        </w:numPr>
+        <w:ind w:left="986" w:hanging="357"/>
+        <w:rPr>
+          <w:rFonts w:ascii="Times New Roman" w:hAnsi="Times New Roman"/>
+        </w:rPr>
+      </w:pPr>
+      <w:r>
+        <w:rPr>
+          <w:rFonts w:ascii="Times New Roman" w:hAnsi="Times New Roman"/>
+        </w:rPr>
+        <w:t>Wavelength Space: 10</w:t>
+      </w:r>
+      <w:r>
+        <w:rPr>
+          <w:rFonts w:ascii="Times New Roman" w:hAnsi="Times New Roman"/>
+          <w:vertAlign w:val="superscript"/>
+        </w:rPr>
+        <w:t>-18</w:t>
+      </w:r>
+      <w:r>
+        <w:rPr>
+          <w:rFonts w:ascii="Times New Roman" w:hAnsi="Times New Roman"/>
+        </w:rPr>
+        <w:t xml:space="preserve"> </w:t>
+      </w:r>
+      <w:r>
+        <w:rPr>
+          <w:rFonts w:ascii="Times New Roman" w:hAnsi="Times New Roman"/>
+        </w:rPr>
+        <w:t xml:space="preserve">W </w:t>
+      </w:r>
+      <w:r>
+        <w:rPr>
+          <w:rFonts w:ascii="Symbol" w:hAnsi="Symbol"/>
+        </w:rPr>
+        <w:t></w:t>
+      </w:r>
+      <w:r>
+        <w:rPr>
+          <w:rFonts w:ascii="Times New Roman" w:hAnsi="Times New Roman"/>
+        </w:rPr>
+        <w:t>m</w:t>
+      </w:r>
+      <w:r>
+        <w:rPr>
+          <w:rFonts w:ascii="Times New Roman" w:hAnsi="Times New Roman"/>
+          <w:vertAlign w:val="superscript"/>
+        </w:rPr>
+        <w:t>-1</w:t>
+      </w:r>
+    </w:p>
+    <w:p>
+      <w:pPr>
+        <w:numPr>
+          <w:ilvl w:val="0"/>
+          <w:numId w:val="26"/>
+        </w:numPr>
+        <w:ind w:left="986" w:hanging="357"/>
+        <w:rPr>
+          <w:rFonts w:ascii="Times New Roman" w:hAnsi="Times New Roman"/>
+        </w:rPr>
+      </w:pPr>
+      <w:r>
+        <w:rPr>
+          <w:rFonts w:ascii="Times New Roman" w:hAnsi="Times New Roman"/>
+        </w:rPr>
+        <w:t>Wavenumber Space: 10</w:t>
+      </w:r>
+      <w:r>
+        <w:rPr>
+          <w:rFonts w:ascii="Times New Roman" w:hAnsi="Times New Roman"/>
+          <w:vertAlign w:val="superscript"/>
+        </w:rPr>
+        <w:t>-18</w:t>
+      </w:r>
+      <w:r>
+        <w:rPr>
+          <w:rFonts w:ascii="Times New Roman" w:hAnsi="Times New Roman"/>
+        </w:rPr>
+        <w:t xml:space="preserve"> </w:t>
+      </w:r>
+      <w:r>
+        <w:rPr>
+          <w:rFonts w:ascii="Times New Roman" w:hAnsi="Times New Roman"/>
+        </w:rPr>
+        <w:t>W (cm</w:t>
+      </w:r>
+      <w:r>
+        <w:rPr>
+          <w:rFonts w:ascii="Times New Roman" w:hAnsi="Times New Roman"/>
+          <w:vertAlign w:val="superscript"/>
+        </w:rPr>
+        <w:t>-1</w:t>
+      </w:r>
+      <w:r>
+        <w:rPr>
+          <w:rFonts w:ascii="Times New Roman" w:hAnsi="Times New Roman"/>
+        </w:rPr>
+        <w:t>)</w:t>
+      </w:r>
+      <w:r>
+        <w:rPr>
+          <w:rFonts w:ascii="Times New Roman" w:hAnsi="Times New Roman"/>
+          <w:vertAlign w:val="superscript"/>
+        </w:rPr>
+        <w:t xml:space="preserve"> -1</w:t>
+      </w:r>
+    </w:p>
+    <w:p>
+      <w:pPr>
+        <w:ind w:left="993"/>
+        <w:rPr>
+          <w:rFonts w:ascii="Times New Roman" w:hAnsi="Times New Roman"/>
+        </w:rPr>
+      </w:pPr>
+      <w:r>
+        <w:rPr>
+          <w:rFonts w:ascii="Times New Roman" w:hAnsi="Times New Roman"/>
+        </w:rPr>
+        <w:t xml:space="preserve">(The factor of </w:t>
+      </w:r>
+      <w:r>
+        <w:rPr>
+          <w:rFonts w:ascii="Times New Roman" w:hAnsi="Times New Roman"/>
+        </w:rPr>
+        <w:t>10</w:t>
+      </w:r>
+      <w:r>
+        <w:rPr>
+          <w:rFonts w:ascii="Times New Roman" w:hAnsi="Times New Roman"/>
+          <w:vertAlign w:val="superscript"/>
+        </w:rPr>
+        <w:t>-18</w:t>
+      </w:r>
+      <w:r>
+        <w:rPr>
+          <w:rFonts w:ascii="Times New Roman" w:hAnsi="Times New Roman"/>
+        </w:rPr>
+        <w:t xml:space="preserve"> </w:t>
+      </w:r>
+      <w:r>
+        <w:rPr>
+          <w:rFonts w:ascii="Times New Roman" w:hAnsi="Times New Roman"/>
+        </w:rPr>
+        <w:t xml:space="preserve">was found to be necessary for numerical stability) </w:t>
+      </w:r>
+    </w:p>
+    <w:p>
+      <w:pPr>
         <w:rPr>
           <w:rFonts w:ascii="Times New Roman" w:hAnsi="Times New Roman"/>
         </w:rPr>
@@ -6505,7 +7090,6 @@
           <w:rFonts w:ascii="Times New Roman" w:hAnsi="Times New Roman"/>
           <w:b/>
         </w:rPr>
-        <w:lastRenderedPageBreak/>
         <w:t xml:space="preserve">0.4. </w:t>
       </w:r>
       <w:r>
@@ -6571,6 +7155,81 @@
           <w:rFonts w:ascii="Times New Roman" w:hAnsi="Times New Roman"/>
         </w:rPr>
       </w:pPr>
+      <w:r>
+        <w:rPr>
+          <w:rFonts w:ascii="Times New Roman" w:hAnsi="Times New Roman"/>
+          <w:u w:val="single"/>
+        </w:rPr>
+        <w:t>Nemesis</w:t>
+      </w:r>
+      <w:r>
+        <w:rPr>
+          <w:rFonts w:ascii="Times New Roman" w:hAnsi="Times New Roman"/>
+        </w:rPr>
+        <w:tab/>
+      </w:r>
+      <w:r>
+        <w:rPr>
+          <w:rFonts w:ascii="Times New Roman" w:hAnsi="Times New Roman"/>
+        </w:rPr>
+        <w:t>Standard model for modelling individual observations on a planet</w:t>
+      </w:r>
+      <w:r>
+        <w:rPr>
+          <w:rFonts w:ascii="Times New Roman" w:hAnsi="Times New Roman"/>
+        </w:rPr>
+        <w:t xml:space="preserve"> </w:t>
+      </w:r>
+      <w:r>
+        <w:rPr>
+          <w:rFonts w:ascii="Times New Roman" w:hAnsi="Times New Roman"/>
+        </w:rPr>
+        <w:br/>
+        <w:t>(IFORM = 0, 1, or 3)</w:t>
+      </w:r>
+    </w:p>
+    <w:p>
+      <w:pPr>
+        <w:ind w:left="1418" w:hanging="1418"/>
+        <w:rPr>
+          <w:rFonts w:ascii="Times New Roman" w:hAnsi="Times New Roman"/>
+        </w:rPr>
+      </w:pPr>
+    </w:p>
+    <w:p>
+      <w:pPr>
+        <w:ind w:left="1418" w:hanging="1418"/>
+        <w:rPr>
+          <w:rFonts w:ascii="Times New Roman" w:hAnsi="Times New Roman"/>
+        </w:rPr>
+      </w:pPr>
+      <w:proofErr w:type="spellStart"/>
+      <w:r>
+        <w:rPr>
+          <w:rFonts w:ascii="Times New Roman" w:hAnsi="Times New Roman"/>
+          <w:u w:val="single"/>
+        </w:rPr>
+        <w:t>NemesisL</w:t>
+      </w:r>
+      <w:proofErr w:type="spellEnd"/>
+      <w:r>
+        <w:rPr>
+          <w:rFonts w:ascii="Times New Roman" w:hAnsi="Times New Roman"/>
+        </w:rPr>
+        <w:t xml:space="preserve">  </w:t>
+      </w:r>
+      <w:r>
+        <w:rPr>
+          <w:rFonts w:ascii="Times New Roman" w:hAnsi="Times New Roman"/>
+        </w:rPr>
+        <w:tab/>
+      </w:r>
+      <w:r>
+        <w:rPr>
+          <w:rFonts w:ascii="Times New Roman" w:hAnsi="Times New Roman"/>
+        </w:rPr>
+        <w:t xml:space="preserve">As </w:t>
+      </w:r>
       <w:proofErr w:type="gramStart"/>
       <w:r>
         <w:rPr>
@@ -6583,85 +7242,289 @@
         <w:rPr>
           <w:rFonts w:ascii="Times New Roman" w:hAnsi="Times New Roman"/>
         </w:rPr>
+        <w:t>,</w:t>
+      </w:r>
+      <w:proofErr w:type="gramEnd"/>
+      <w:r>
+        <w:rPr>
+          <w:rFonts w:ascii="Times New Roman" w:hAnsi="Times New Roman"/>
+        </w:rPr>
+        <w:t xml:space="preserve"> but optimised to deal with limb-observing geometries. Model uses different method of combining individual</w:t>
+      </w:r>
+      <w:r>
+        <w:rPr>
+          <w:rFonts w:ascii="Times New Roman" w:hAnsi="Times New Roman"/>
+        </w:rPr>
+        <w:t xml:space="preserve"> </w:t>
+      </w:r>
+      <w:r>
+        <w:rPr>
+          <w:rFonts w:ascii="Times New Roman" w:hAnsi="Times New Roman"/>
+        </w:rPr>
+        <w:t>layers to make the calculations faster.</w:t>
+      </w:r>
+      <w:r>
+        <w:rPr>
+          <w:rFonts w:ascii="Times New Roman" w:hAnsi="Times New Roman"/>
+        </w:rPr>
+        <w:t xml:space="preserve"> (IFORM = 0)</w:t>
+      </w:r>
+    </w:p>
+    <w:p>
+      <w:pPr>
+        <w:ind w:left="1418" w:hanging="1418"/>
+        <w:rPr>
+          <w:rFonts w:ascii="Times New Roman" w:hAnsi="Times New Roman"/>
+        </w:rPr>
+      </w:pPr>
+    </w:p>
+    <w:p>
+      <w:pPr>
+        <w:ind w:left="1418" w:hanging="1418"/>
+        <w:rPr>
+          <w:rFonts w:ascii="Times New Roman" w:hAnsi="Times New Roman"/>
+        </w:rPr>
+      </w:pPr>
+      <w:proofErr w:type="spellStart"/>
+      <w:r>
+        <w:rPr>
+          <w:rFonts w:ascii="Times New Roman" w:hAnsi="Times New Roman"/>
+          <w:u w:val="single"/>
+        </w:rPr>
+        <w:t>NemesisMCS</w:t>
+      </w:r>
+      <w:proofErr w:type="spellEnd"/>
+      <w:r>
+        <w:rPr>
+          <w:rFonts w:ascii="Times New Roman" w:hAnsi="Times New Roman"/>
+        </w:rPr>
         <w:tab/>
       </w:r>
       <w:r>
         <w:rPr>
           <w:rFonts w:ascii="Times New Roman" w:hAnsi="Times New Roman"/>
         </w:rPr>
-        <w:t>Standard model for modelling individual observations on a planet</w:t>
-      </w:r>
+        <w:t xml:space="preserve">Extension of </w:t>
+      </w:r>
+      <w:proofErr w:type="spellStart"/>
+      <w:r>
+        <w:rPr>
+          <w:rFonts w:ascii="Times New Roman" w:hAnsi="Times New Roman"/>
+          <w:u w:val="single"/>
+        </w:rPr>
+        <w:t>NemesisL</w:t>
+      </w:r>
+      <w:proofErr w:type="spellEnd"/>
+      <w:r>
+        <w:rPr>
+          <w:rFonts w:ascii="Times New Roman" w:hAnsi="Times New Roman"/>
+        </w:rPr>
+        <w:t xml:space="preserve"> to model MCS observations of Mars. Model</w:t>
+      </w:r>
+      <w:r>
+        <w:rPr>
+          <w:rFonts w:ascii="Times New Roman" w:hAnsi="Times New Roman"/>
+        </w:rPr>
+        <w:t xml:space="preserve"> </w:t>
+      </w:r>
+      <w:r>
+        <w:rPr>
+          <w:rFonts w:ascii="Times New Roman" w:hAnsi="Times New Roman"/>
+        </w:rPr>
+        <w:t>uses additional FOV data to model observations and also</w:t>
+      </w:r>
+      <w:r>
+        <w:rPr>
+          <w:rFonts w:ascii="Times New Roman" w:hAnsi="Times New Roman"/>
+        </w:rPr>
+        <w:t xml:space="preserve"> </w:t>
+      </w:r>
+      <w:r>
+        <w:rPr>
+          <w:rFonts w:ascii="Times New Roman" w:hAnsi="Times New Roman"/>
+        </w:rPr>
+        <w:t>pointing data.</w:t>
+      </w:r>
+      <w:r>
+        <w:rPr>
+          <w:rFonts w:ascii="Times New Roman" w:hAnsi="Times New Roman"/>
+        </w:rPr>
+        <w:t xml:space="preserve"> (IFORM = 0)</w:t>
+      </w:r>
+    </w:p>
+    <w:p>
+      <w:pPr>
+        <w:ind w:left="1418" w:hanging="1418"/>
+        <w:rPr>
+          <w:rFonts w:ascii="Times New Roman" w:hAnsi="Times New Roman"/>
+        </w:rPr>
+      </w:pPr>
+    </w:p>
+    <w:p>
+      <w:pPr>
+        <w:ind w:left="1418" w:hanging="1418"/>
+        <w:rPr>
+          <w:rFonts w:ascii="Times New Roman" w:hAnsi="Times New Roman"/>
+        </w:rPr>
+      </w:pPr>
+      <w:proofErr w:type="spellStart"/>
+      <w:r>
+        <w:rPr>
+          <w:rFonts w:ascii="Times New Roman" w:hAnsi="Times New Roman"/>
+          <w:u w:val="single"/>
+        </w:rPr>
+        <w:t>Nemesisdisc</w:t>
+      </w:r>
+      <w:proofErr w:type="spellEnd"/>
+      <w:r>
+        <w:rPr>
+          <w:rFonts w:ascii="Times New Roman" w:hAnsi="Times New Roman"/>
+        </w:rPr>
+        <w:tab/>
+      </w:r>
+      <w:r>
+        <w:rPr>
+          <w:rFonts w:ascii="Times New Roman" w:hAnsi="Times New Roman"/>
+        </w:rPr>
+        <w:t xml:space="preserve">Version of </w:t>
+      </w:r>
+      <w:r>
+        <w:rPr>
+          <w:rFonts w:ascii="Copperplate Gothic Light" w:hAnsi="Copperplate Gothic Light"/>
+        </w:rPr>
+        <w:t>Nemesis</w:t>
+      </w:r>
+      <w:r>
+        <w:rPr>
+          <w:rFonts w:ascii="Times New Roman" w:hAnsi="Times New Roman"/>
+        </w:rPr>
+        <w:t xml:space="preserve"> </w:t>
+      </w:r>
+      <w:r>
+        <w:rPr>
+          <w:rFonts w:ascii="Times New Roman" w:hAnsi="Times New Roman"/>
+        </w:rPr>
+        <w:t>for specifically modelling power</w:t>
+      </w:r>
+      <w:r>
+        <w:rPr>
+          <w:rFonts w:ascii="Times New Roman" w:hAnsi="Times New Roman"/>
+        </w:rPr>
+        <w:t xml:space="preserve"> </w:t>
+      </w:r>
+      <w:r>
+        <w:rPr>
+          <w:rFonts w:ascii="Times New Roman" w:hAnsi="Times New Roman"/>
+        </w:rPr>
+        <w:t>spectra of planets or secondary transit observations</w:t>
+      </w:r>
+      <w:r>
+        <w:rPr>
+          <w:rFonts w:ascii="Times New Roman" w:hAnsi="Times New Roman"/>
+        </w:rPr>
+        <w:t>. (</w:t>
+      </w:r>
+      <w:proofErr w:type="gramStart"/>
+      <w:r>
+        <w:rPr>
+          <w:rFonts w:ascii="Times New Roman" w:hAnsi="Times New Roman"/>
+        </w:rPr>
+        <w:t>i</w:t>
+      </w:r>
+      <w:proofErr w:type="gramEnd"/>
+      <w:r>
+        <w:rPr>
+          <w:rFonts w:ascii="Times New Roman" w:hAnsi="Times New Roman"/>
+        </w:rPr>
+        <w:t>.e. IFORM=1 or 3)</w:t>
+      </w:r>
+      <w:r>
+        <w:rPr>
+          <w:rFonts w:ascii="Times New Roman" w:hAnsi="Times New Roman"/>
+        </w:rPr>
+        <w:t xml:space="preserve">. </w:t>
+      </w:r>
+      <w:r>
+        <w:rPr>
+          <w:rFonts w:ascii="Times New Roman" w:hAnsi="Times New Roman"/>
+        </w:rPr>
+        <w:t>Uses analytical calculation of radiation into a hemisphere and so is o</w:t>
+      </w:r>
+      <w:r>
+        <w:rPr>
+          <w:rFonts w:ascii="Times New Roman" w:hAnsi="Times New Roman"/>
+        </w:rPr>
+        <w:t>nly good for non-scattering case</w:t>
+      </w:r>
+      <w:r>
+        <w:rPr>
+          <w:rFonts w:ascii="Times New Roman" w:hAnsi="Times New Roman"/>
+        </w:rPr>
+        <w:t>s.</w:t>
+      </w:r>
+    </w:p>
+    <w:p>
+      <w:pPr>
+        <w:ind w:left="1418" w:hanging="1418"/>
+        <w:rPr>
+          <w:rFonts w:ascii="Times New Roman" w:hAnsi="Times New Roman"/>
+        </w:rPr>
+      </w:pPr>
+    </w:p>
+    <w:p>
+      <w:pPr>
+        <w:ind w:left="1418" w:hanging="1418"/>
+        <w:rPr>
+          <w:rFonts w:ascii="Times New Roman" w:hAnsi="Times New Roman"/>
+        </w:rPr>
+      </w:pPr>
+      <w:proofErr w:type="spellStart"/>
+      <w:r>
+        <w:rPr>
+          <w:rFonts w:ascii="Times New Roman" w:hAnsi="Times New Roman"/>
+          <w:u w:val="single"/>
+        </w:rPr>
+        <w:t>NemesisPT</w:t>
+      </w:r>
+      <w:proofErr w:type="spellEnd"/>
+      <w:r>
+        <w:rPr>
+          <w:rFonts w:ascii="Times New Roman" w:hAnsi="Times New Roman"/>
+        </w:rPr>
+        <w:tab/>
+      </w:r>
+      <w:r>
+        <w:rPr>
+          <w:rFonts w:ascii="Times New Roman" w:hAnsi="Times New Roman"/>
+        </w:rPr>
+        <w:t xml:space="preserve">Version of </w:t>
+      </w:r>
+      <w:r>
+        <w:rPr>
+          <w:rFonts w:ascii="Copperplate Gothic Light" w:hAnsi="Copperplate Gothic Light"/>
+        </w:rPr>
+        <w:t>Nemesis</w:t>
+      </w:r>
+      <w:r>
+        <w:rPr>
+          <w:rFonts w:ascii="Times New Roman" w:hAnsi="Times New Roman"/>
+        </w:rPr>
+        <w:t xml:space="preserve"> for specifically modelling the primary transit spectra of </w:t>
+      </w:r>
+      <w:proofErr w:type="spellStart"/>
+      <w:r>
+        <w:rPr>
+          <w:rFonts w:ascii="Times New Roman" w:hAnsi="Times New Roman"/>
+        </w:rPr>
+        <w:t>exoplanets</w:t>
+      </w:r>
+      <w:proofErr w:type="spellEnd"/>
       <w:r>
         <w:rPr>
           <w:rFonts w:ascii="Times New Roman" w:hAnsi="Times New Roman"/>
         </w:rPr>
         <w:t>.</w:t>
       </w:r>
-      <w:proofErr w:type="gramEnd"/>
-    </w:p>
-    <w:p>
-      <w:pPr>
-        <w:ind w:left="1418" w:hanging="1418"/>
-        <w:rPr>
-          <w:rFonts w:ascii="Times New Roman" w:hAnsi="Times New Roman"/>
-        </w:rPr>
-      </w:pPr>
-    </w:p>
-    <w:p>
-      <w:pPr>
-        <w:ind w:left="1418" w:hanging="1418"/>
-        <w:rPr>
-          <w:rFonts w:ascii="Times New Roman" w:hAnsi="Times New Roman"/>
-        </w:rPr>
-      </w:pPr>
-      <w:proofErr w:type="spellStart"/>
-      <w:r>
-        <w:rPr>
-          <w:rFonts w:ascii="Times New Roman" w:hAnsi="Times New Roman"/>
-          <w:u w:val="single"/>
-        </w:rPr>
-        <w:t>NemesisL</w:t>
-      </w:r>
-      <w:proofErr w:type="spellEnd"/>
-      <w:r>
-        <w:rPr>
-          <w:rFonts w:ascii="Times New Roman" w:hAnsi="Times New Roman"/>
-        </w:rPr>
-        <w:t xml:space="preserve">  </w:t>
-      </w:r>
-      <w:r>
-        <w:rPr>
-          <w:rFonts w:ascii="Times New Roman" w:hAnsi="Times New Roman"/>
-        </w:rPr>
-        <w:tab/>
-      </w:r>
-      <w:r>
-        <w:rPr>
-          <w:rFonts w:ascii="Times New Roman" w:hAnsi="Times New Roman"/>
-        </w:rPr>
-        <w:t xml:space="preserve">As </w:t>
-      </w:r>
-      <w:proofErr w:type="gramStart"/>
-      <w:r>
-        <w:rPr>
-          <w:rFonts w:ascii="Times New Roman" w:hAnsi="Times New Roman"/>
-          <w:u w:val="single"/>
-        </w:rPr>
-        <w:t>Nemesis</w:t>
-      </w:r>
-      <w:r>
-        <w:rPr>
-          <w:rFonts w:ascii="Times New Roman" w:hAnsi="Times New Roman"/>
-        </w:rPr>
-        <w:t>,</w:t>
-      </w:r>
-      <w:proofErr w:type="gramEnd"/>
-      <w:r>
-        <w:rPr>
-          <w:rFonts w:ascii="Times New Roman" w:hAnsi="Times New Roman"/>
-        </w:rPr>
-        <w:t xml:space="preserve"> but optimised to deal with limb-observing geometries. Model uses different method of combining individual</w:t>
-      </w:r>
       <w:r>
         <w:rPr>
           <w:rFonts w:ascii="Times New Roman" w:hAnsi="Times New Roman"/>
@@ -6672,389 +7535,7 @@
         <w:rPr>
           <w:rFonts w:ascii="Times New Roman" w:hAnsi="Times New Roman"/>
         </w:rPr>
-        <w:t>layers to make the calculations faster.</w:t>
-      </w:r>
-    </w:p>
-    <w:p>
-      <w:pPr>
-        <w:ind w:left="1418" w:hanging="1418"/>
-        <w:rPr>
-          <w:rFonts w:ascii="Times New Roman" w:hAnsi="Times New Roman"/>
-        </w:rPr>
-      </w:pPr>
-    </w:p>
-    <w:p>
-      <w:pPr>
-        <w:ind w:left="1418" w:hanging="1418"/>
-        <w:rPr>
-          <w:rFonts w:ascii="Times New Roman" w:hAnsi="Times New Roman"/>
-        </w:rPr>
-      </w:pPr>
-      <w:proofErr w:type="spellStart"/>
-      <w:r>
-        <w:rPr>
-          <w:rFonts w:ascii="Times New Roman" w:hAnsi="Times New Roman"/>
-          <w:u w:val="single"/>
-        </w:rPr>
-        <w:t>NemesisMCS</w:t>
-      </w:r>
-      <w:proofErr w:type="spellEnd"/>
-      <w:r>
-        <w:rPr>
-          <w:rFonts w:ascii="Times New Roman" w:hAnsi="Times New Roman"/>
-        </w:rPr>
-        <w:tab/>
-      </w:r>
-      <w:r>
-        <w:rPr>
-          <w:rFonts w:ascii="Times New Roman" w:hAnsi="Times New Roman"/>
-        </w:rPr>
-        <w:t xml:space="preserve">Extension of </w:t>
-      </w:r>
-      <w:proofErr w:type="spellStart"/>
-      <w:r>
-        <w:rPr>
-          <w:rFonts w:ascii="Times New Roman" w:hAnsi="Times New Roman"/>
-          <w:u w:val="single"/>
-        </w:rPr>
-        <w:t>NemesisL</w:t>
-      </w:r>
-      <w:proofErr w:type="spellEnd"/>
-      <w:r>
-        <w:rPr>
-          <w:rFonts w:ascii="Times New Roman" w:hAnsi="Times New Roman"/>
-        </w:rPr>
-        <w:t xml:space="preserve"> to model MCS observations of Mars. Model</w:t>
-      </w:r>
-      <w:r>
-        <w:rPr>
-          <w:rFonts w:ascii="Times New Roman" w:hAnsi="Times New Roman"/>
-        </w:rPr>
-        <w:t xml:space="preserve"> </w:t>
-      </w:r>
-      <w:r>
-        <w:rPr>
-          <w:rFonts w:ascii="Times New Roman" w:hAnsi="Times New Roman"/>
-        </w:rPr>
-        <w:t>uses additional FOV data to model observations and also</w:t>
-      </w:r>
-      <w:r>
-        <w:rPr>
-          <w:rFonts w:ascii="Times New Roman" w:hAnsi="Times New Roman"/>
-        </w:rPr>
-        <w:t xml:space="preserve"> </w:t>
-      </w:r>
-      <w:r>
-        <w:rPr>
-          <w:rFonts w:ascii="Times New Roman" w:hAnsi="Times New Roman"/>
-        </w:rPr>
-        <w:t>pointing data.</w:t>
-      </w:r>
-    </w:p>
-    <w:p>
-      <w:pPr>
-        <w:ind w:left="1418" w:hanging="1418"/>
-        <w:rPr>
-          <w:rFonts w:ascii="Times New Roman" w:hAnsi="Times New Roman"/>
-        </w:rPr>
-      </w:pPr>
-    </w:p>
-    <w:p>
-      <w:pPr>
-        <w:ind w:left="1418" w:hanging="1418"/>
-        <w:rPr>
-          <w:rFonts w:ascii="Times New Roman" w:hAnsi="Times New Roman"/>
-        </w:rPr>
-      </w:pPr>
-      <w:proofErr w:type="spellStart"/>
-      <w:r>
-        <w:rPr>
-          <w:rFonts w:ascii="Times New Roman" w:hAnsi="Times New Roman"/>
-          <w:u w:val="single"/>
-        </w:rPr>
-        <w:t>Nemesisdisc</w:t>
-      </w:r>
-      <w:proofErr w:type="spellEnd"/>
-      <w:r>
-        <w:rPr>
-          <w:rFonts w:ascii="Times New Roman" w:hAnsi="Times New Roman"/>
-        </w:rPr>
-        <w:tab/>
-      </w:r>
-      <w:r>
-        <w:rPr>
-          <w:rFonts w:ascii="Times New Roman" w:hAnsi="Times New Roman"/>
-        </w:rPr>
-        <w:t xml:space="preserve">Version of </w:t>
-      </w:r>
-      <w:r>
-        <w:rPr>
-          <w:rFonts w:ascii="Copperplate Gothic Light" w:hAnsi="Copperplate Gothic Light"/>
-        </w:rPr>
-        <w:t>Nemesis</w:t>
-      </w:r>
-      <w:r>
-        <w:rPr>
-          <w:rFonts w:ascii="Times New Roman" w:hAnsi="Times New Roman"/>
-        </w:rPr>
-        <w:t xml:space="preserve"> for specifically modelling disc-averaged</w:t>
-      </w:r>
-      <w:r>
-        <w:rPr>
-          <w:rFonts w:ascii="Times New Roman" w:hAnsi="Times New Roman"/>
-        </w:rPr>
-        <w:t xml:space="preserve"> </w:t>
-      </w:r>
-      <w:r>
-        <w:rPr>
-          <w:rFonts w:ascii="Times New Roman" w:hAnsi="Times New Roman"/>
-        </w:rPr>
-        <w:t xml:space="preserve">spectra of planets or secondary transit observations. </w:t>
-      </w:r>
-      <w:r>
-        <w:rPr>
-          <w:rFonts w:ascii="Times New Roman" w:hAnsi="Times New Roman"/>
-        </w:rPr>
-        <w:br/>
-      </w:r>
-      <w:r>
-        <w:rPr>
-          <w:rFonts w:ascii="Times New Roman" w:hAnsi="Times New Roman"/>
-        </w:rPr>
-        <w:t xml:space="preserve">If a solar reference file is detected, then the code computes the </w:t>
-      </w:r>
-      <w:r>
-        <w:rPr>
-          <w:rFonts w:ascii="Times New Roman" w:hAnsi="Times New Roman"/>
-        </w:rPr>
-        <w:t xml:space="preserve">planet/star </w:t>
-      </w:r>
-      <w:r>
-        <w:rPr>
-          <w:rFonts w:ascii="Times New Roman" w:hAnsi="Times New Roman"/>
-        </w:rPr>
-        <w:t>flux ratio for a secondary transit</w:t>
-      </w:r>
-      <w:r>
-        <w:rPr>
-          <w:rFonts w:ascii="Times New Roman" w:hAnsi="Times New Roman"/>
-        </w:rPr>
-        <w:t>.</w:t>
-      </w:r>
-      <w:r>
-        <w:rPr>
-          <w:rFonts w:ascii="Times New Roman" w:hAnsi="Times New Roman"/>
-        </w:rPr>
-        <w:t xml:space="preserve"> </w:t>
-      </w:r>
-      <w:r>
-        <w:rPr>
-          <w:rFonts w:ascii="Times New Roman" w:hAnsi="Times New Roman"/>
-        </w:rPr>
-        <w:br/>
-      </w:r>
-      <w:r>
-        <w:rPr>
-          <w:rFonts w:ascii="Times New Roman" w:hAnsi="Times New Roman"/>
-        </w:rPr>
-        <w:t>If no solar reference file is detected, then the code computes</w:t>
-      </w:r>
-      <w:r>
-        <w:rPr>
-          <w:rFonts w:ascii="Times New Roman" w:hAnsi="Times New Roman"/>
-        </w:rPr>
-        <w:t xml:space="preserve"> </w:t>
-      </w:r>
-      <w:r>
-        <w:rPr>
-          <w:rFonts w:ascii="Times New Roman" w:hAnsi="Times New Roman"/>
-        </w:rPr>
-        <w:t>the surface spectral irradiance of the planet in units of</w:t>
-      </w:r>
-      <w:r>
-        <w:rPr>
-          <w:rFonts w:ascii="Times New Roman" w:hAnsi="Times New Roman"/>
-        </w:rPr>
-        <w:t xml:space="preserve"> </w:t>
-      </w:r>
-      <w:r>
-        <w:rPr>
-          <w:rFonts w:ascii="Times New Roman" w:hAnsi="Times New Roman"/>
-        </w:rPr>
-        <w:t>W cm</w:t>
-      </w:r>
-      <w:r>
-        <w:rPr>
-          <w:rFonts w:ascii="Times New Roman" w:hAnsi="Times New Roman"/>
-          <w:vertAlign w:val="superscript"/>
-        </w:rPr>
-        <w:t>-2</w:t>
-      </w:r>
-      <w:r>
-        <w:rPr>
-          <w:rFonts w:ascii="Times New Roman" w:hAnsi="Times New Roman"/>
-        </w:rPr>
-        <w:t xml:space="preserve"> </w:t>
-      </w:r>
-      <w:r>
-        <w:rPr>
-          <w:rFonts w:ascii="Symbol" w:hAnsi="Symbol"/>
-        </w:rPr>
-        <w:t></w:t>
-      </w:r>
-      <w:r>
-        <w:rPr>
-          <w:rFonts w:ascii="Times New Roman" w:hAnsi="Times New Roman"/>
-        </w:rPr>
-        <w:t>m</w:t>
-      </w:r>
-      <w:r>
-        <w:rPr>
-          <w:rFonts w:ascii="Times New Roman" w:hAnsi="Times New Roman"/>
-          <w:vertAlign w:val="superscript"/>
-        </w:rPr>
-        <w:t>-1</w:t>
-      </w:r>
-      <w:r>
-        <w:rPr>
-          <w:rFonts w:ascii="Times New Roman" w:hAnsi="Times New Roman"/>
-        </w:rPr>
-        <w:t xml:space="preserve"> or W cm</w:t>
-      </w:r>
-      <w:r>
-        <w:rPr>
-          <w:rFonts w:ascii="Times New Roman" w:hAnsi="Times New Roman"/>
-          <w:vertAlign w:val="superscript"/>
-        </w:rPr>
-        <w:t>-2</w:t>
-      </w:r>
-      <w:r>
-        <w:rPr>
-          <w:rFonts w:ascii="Times New Roman" w:hAnsi="Times New Roman"/>
-        </w:rPr>
-        <w:t xml:space="preserve"> (cm</w:t>
-      </w:r>
-      <w:r>
-        <w:rPr>
-          <w:rFonts w:ascii="Times New Roman" w:hAnsi="Times New Roman"/>
-          <w:vertAlign w:val="superscript"/>
-        </w:rPr>
-        <w:t>-1)-1</w:t>
-      </w:r>
-      <w:r>
-        <w:rPr>
-          <w:rFonts w:ascii="Times New Roman" w:hAnsi="Times New Roman"/>
-        </w:rPr>
-        <w:t>.</w:t>
-      </w:r>
-    </w:p>
-    <w:p>
-      <w:pPr>
-        <w:ind w:left="1418" w:hanging="1418"/>
-        <w:rPr>
-          <w:rFonts w:ascii="Times New Roman" w:hAnsi="Times New Roman"/>
-        </w:rPr>
-      </w:pPr>
-    </w:p>
-    <w:p>
-      <w:pPr>
-        <w:ind w:left="1418" w:hanging="1418"/>
-        <w:rPr>
-          <w:rFonts w:ascii="Times New Roman" w:hAnsi="Times New Roman"/>
-        </w:rPr>
-      </w:pPr>
-      <w:proofErr w:type="spellStart"/>
-      <w:r>
-        <w:rPr>
-          <w:rFonts w:ascii="Times New Roman" w:hAnsi="Times New Roman"/>
-          <w:u w:val="single"/>
-        </w:rPr>
-        <w:t>NemesisPT</w:t>
-      </w:r>
-      <w:proofErr w:type="spellEnd"/>
-      <w:r>
-        <w:rPr>
-          <w:rFonts w:ascii="Times New Roman" w:hAnsi="Times New Roman"/>
-        </w:rPr>
-        <w:tab/>
-      </w:r>
-      <w:r>
-        <w:rPr>
-          <w:rFonts w:ascii="Times New Roman" w:hAnsi="Times New Roman"/>
-        </w:rPr>
-        <w:t xml:space="preserve">Version of </w:t>
-      </w:r>
-      <w:r>
-        <w:rPr>
-          <w:rFonts w:ascii="Copperplate Gothic Light" w:hAnsi="Copperplate Gothic Light"/>
-        </w:rPr>
-        <w:t>Nemesis</w:t>
-      </w:r>
-      <w:r>
-        <w:rPr>
-          <w:rFonts w:ascii="Times New Roman" w:hAnsi="Times New Roman"/>
-        </w:rPr>
-        <w:t xml:space="preserve"> for specifically modelling the primary transit spectra of </w:t>
-      </w:r>
-      <w:proofErr w:type="spellStart"/>
-      <w:r>
-        <w:rPr>
-          <w:rFonts w:ascii="Times New Roman" w:hAnsi="Times New Roman"/>
-        </w:rPr>
-        <w:t>exoplanets</w:t>
-      </w:r>
-      <w:proofErr w:type="spellEnd"/>
-      <w:r>
-        <w:rPr>
-          <w:rFonts w:ascii="Times New Roman" w:hAnsi="Times New Roman"/>
-        </w:rPr>
-        <w:t>.</w:t>
-      </w:r>
-      <w:r>
-        <w:rPr>
-          <w:rFonts w:ascii="Times New Roman" w:hAnsi="Times New Roman"/>
-        </w:rPr>
-        <w:t xml:space="preserve"> </w:t>
-      </w:r>
-      <w:r>
-        <w:rPr>
-          <w:rFonts w:ascii="Times New Roman" w:hAnsi="Times New Roman"/>
-        </w:rPr>
-        <w:br/>
-      </w:r>
-      <w:r>
-        <w:rPr>
-          <w:rFonts w:ascii="Times New Roman" w:hAnsi="Times New Roman"/>
-        </w:rPr>
-        <w:t>Output units are 100*</w:t>
-      </w:r>
-      <w:proofErr w:type="spellStart"/>
-      <w:r>
-        <w:rPr>
-          <w:rFonts w:ascii="Times New Roman" w:hAnsi="Times New Roman"/>
-        </w:rPr>
-        <w:t>planet_area</w:t>
-      </w:r>
-      <w:proofErr w:type="spellEnd"/>
-      <w:r>
-        <w:rPr>
-          <w:rFonts w:ascii="Times New Roman" w:hAnsi="Times New Roman"/>
-        </w:rPr>
-        <w:t>/</w:t>
-      </w:r>
-      <w:proofErr w:type="spellStart"/>
-      <w:r>
-        <w:rPr>
-          <w:rFonts w:ascii="Times New Roman" w:hAnsi="Times New Roman"/>
-        </w:rPr>
-        <w:t>stellar_area</w:t>
-      </w:r>
-      <w:proofErr w:type="spellEnd"/>
-      <w:r>
-        <w:rPr>
-          <w:rFonts w:ascii="Times New Roman" w:hAnsi="Times New Roman"/>
-        </w:rPr>
-        <w:t>.</w:t>
+        <w:t>(IFORM = 2)</w:t>
       </w:r>
     </w:p>
     <w:p>
@@ -7317,7 +7798,13 @@
         <w:rPr>
           <w:rFonts w:ascii="Times New Roman" w:hAnsi="Times New Roman"/>
         </w:rPr>
-        <w:t xml:space="preserve"> and also be easily switchable between different planets and different observation geometries. The new code is called </w:t>
+        <w:t xml:space="preserve"> and als</w:t>
+      </w:r>
+      <w:r>
+        <w:rPr>
+          <w:rFonts w:ascii="Times New Roman" w:hAnsi="Times New Roman"/>
+        </w:rPr>
+        <w:t xml:space="preserve">o be easily switchable between different planets and different observation geometries. The new code is called </w:t>
       </w:r>
       <w:r>
         <w:rPr>
@@ -9891,8 +10378,16 @@
         <w:rPr>
           <w:rFonts w:ascii="Times New Roman" w:hAnsi="Times New Roman"/>
         </w:rPr>
-        <w:t>runname.sol</w:t>
-      </w:r>
+        <w:t>runname</w:t>
+      </w:r>
+      <w:bookmarkStart w:id="0" w:name="_GoBack"/>
+      <w:r>
+        <w:rPr>
+          <w:rFonts w:ascii="Times New Roman" w:hAnsi="Times New Roman"/>
+        </w:rPr>
+        <w:t>.sol</w:t>
+      </w:r>
+      <w:bookmarkEnd w:id="0"/>
       <w:proofErr w:type="spellEnd"/>
       <w:proofErr w:type="gramEnd"/>
       <w:r>
@@ -11149,14 +11644,12 @@
         </w:rPr>
         <w:t>X</w:t>
       </w:r>
-      <w:bookmarkStart w:id="0" w:name="_GoBack"/>
       <w:r>
         <w:rPr>
           <w:rFonts w:ascii="Courier New" w:hAnsi="Courier New" w:cs="Courier New"/>
         </w:rPr>
         <w:t>.pro</w:t>
       </w:r>
-      <w:bookmarkEnd w:id="0"/>
       <w:r>
         <w:rPr>
           <w:rFonts w:ascii="Times New Roman" w:hAnsi="Times New Roman"/>
@@ -23951,7 +24444,7 @@
             <v:path o:extrusionok="f" gradientshapeok="t" o:connecttype="rect"/>
             <o:lock v:ext="edit" aspectratio="t"/>
           </v:shapetype>
-          <v:shape id="_x0000_i1026" type="#_x0000_t75" style="width:281.95pt;height:22.85pt" fillcolor="window">
+          <v:shape id="_x0000_i1026" type="#_x0000_t75" style="width:281.75pt;height:22.7pt" fillcolor="window">
             <v:imagedata r:id="rId14" o:title=""/>
           </v:shape>
         </w:pict>
@@ -24165,7 +24658,7 @@
           <w:position w:val="-18"/>
         </w:rPr>
         <w:pict w14:anchorId="34C00A39">
-          <v:shape id="_x0000_i1027" type="#_x0000_t75" style="width:286.85pt;height:26pt" fillcolor="window">
+          <v:shape id="_x0000_i1027" type="#_x0000_t75" style="width:286.85pt;height:26.1pt" fillcolor="window">
             <v:imagedata r:id="rId15" o:title=""/>
           </v:shape>
         </w:pict>
@@ -24205,7 +24698,7 @@
           <w:position w:val="-12"/>
         </w:rPr>
         <w:pict w14:anchorId="465507D2">
-          <v:shape id="_x0000_i1028" type="#_x0000_t75" style="width:13.3pt;height:19.95pt">
+          <v:shape id="_x0000_i1028" type="#_x0000_t75" style="width:13.6pt;height:19.85pt">
             <v:imagedata r:id="rId16" o:title=""/>
           </v:shape>
         </w:pict>
@@ -24371,7 +24864,7 @@
           <w:position w:val="-16"/>
         </w:rPr>
         <w:pict w14:anchorId="4719D855">
-          <v:shape id="_x0000_i1029" type="#_x0000_t75" style="width:100.9pt;height:22.85pt">
+          <v:shape id="_x0000_i1029" type="#_x0000_t75" style="width:100.9pt;height:22.7pt">
             <v:imagedata r:id="rId17" o:title=""/>
           </v:shape>
         </w:pict>
@@ -24473,7 +24966,7 @@
           <w:position w:val="-16"/>
         </w:rPr>
         <w:pict w14:anchorId="458D14F0">
-          <v:shape id="_x0000_i1030" type="#_x0000_t75" style="width:242pt;height:22.85pt" fillcolor="window">
+          <v:shape id="_x0000_i1030" type="#_x0000_t75" style="width:242.1pt;height:22.7pt" fillcolor="window">
             <v:imagedata r:id="rId18" o:title=""/>
           </v:shape>
         </w:pict>
@@ -24541,7 +25034,7 @@
           <w:position w:val="-16"/>
         </w:rPr>
         <w:pict w14:anchorId="50690FC8">
-          <v:shape id="_x0000_i1031" type="#_x0000_t75" style="width:196.05pt;height:22.85pt" fillcolor="window">
+          <v:shape id="_x0000_i1031" type="#_x0000_t75" style="width:196.15pt;height:22.7pt" fillcolor="window">
             <v:imagedata r:id="rId19" o:title=""/>
           </v:shape>
         </w:pict>
@@ -24583,7 +25076,7 @@
           <w:position w:val="-12"/>
         </w:rPr>
         <w:pict w14:anchorId="698F4844">
-          <v:shape id="_x0000_i1032" type="#_x0000_t75" style="width:43.1pt;height:18.8pt" fillcolor="window">
+          <v:shape id="_x0000_i1032" type="#_x0000_t75" style="width:43.1pt;height:18.7pt" fillcolor="window">
             <v:imagedata r:id="rId20" o:title=""/>
           </v:shape>
         </w:pict>
@@ -24664,7 +25157,7 @@
           <w:position w:val="-12"/>
         </w:rPr>
         <w:pict w14:anchorId="38D44606">
-          <v:shape id="_x0000_i1033" type="#_x0000_t75" style="width:43.1pt;height:18.8pt" fillcolor="window">
+          <v:shape id="_x0000_i1033" type="#_x0000_t75" style="width:43.1pt;height:18.7pt" fillcolor="window">
             <v:imagedata r:id="rId21" o:title=""/>
           </v:shape>
         </w:pict>
@@ -25296,7 +25789,7 @@
           <w:position w:val="-16"/>
         </w:rPr>
         <w:pict w14:anchorId="428F2E8B">
-          <v:shape id="_x0000_i1034" type="#_x0000_t75" style="width:281.95pt;height:22.85pt" fillcolor="window">
+          <v:shape id="_x0000_i1034" type="#_x0000_t75" style="width:281.75pt;height:22.7pt" fillcolor="window">
             <v:imagedata r:id="rId22" o:title=""/>
           </v:shape>
         </w:pict>
@@ -25342,7 +25835,7 @@
           <w:position w:val="-14"/>
         </w:rPr>
         <w:pict w14:anchorId="09F96696">
-          <v:shape id="_x0000_i1035" type="#_x0000_t75" style="width:185.65pt;height:19.95pt" fillcolor="window">
+          <v:shape id="_x0000_i1035" type="#_x0000_t75" style="width:185.95pt;height:19.85pt" fillcolor="window">
             <v:imagedata r:id="rId23" o:title=""/>
           </v:shape>
         </w:pict>
@@ -25426,7 +25919,7 @@
           <w:position w:val="-12"/>
         </w:rPr>
         <w:pict w14:anchorId="3FE14509">
-          <v:shape id="_x0000_i1036" type="#_x0000_t75" style="width:30.95pt;height:18.8pt" fillcolor="window">
+          <v:shape id="_x0000_i1036" type="#_x0000_t75" style="width:31.2pt;height:18.7pt" fillcolor="window">
             <v:imagedata r:id="rId24" o:title=""/>
           </v:shape>
         </w:pict>
@@ -25453,7 +25946,7 @@
           <w:position w:val="-16"/>
         </w:rPr>
         <w:pict w14:anchorId="40223B1E">
-          <v:shape id="_x0000_i1037" type="#_x0000_t75" style="width:139.1pt;height:22.85pt" fillcolor="window">
+          <v:shape id="_x0000_i1037" type="#_x0000_t75" style="width:138.9pt;height:22.7pt" fillcolor="window">
             <v:imagedata r:id="rId25" o:title=""/>
           </v:shape>
         </w:pict>
@@ -25495,7 +25988,7 @@
           <w:position w:val="-16"/>
         </w:rPr>
         <w:pict w14:anchorId="7C42C75C">
-          <v:shape id="_x0000_i1038" type="#_x0000_t75" style="width:147.75pt;height:22.85pt" fillcolor="window">
+          <v:shape id="_x0000_i1038" type="#_x0000_t75" style="width:147.95pt;height:22.7pt" fillcolor="window">
             <v:imagedata r:id="rId26" o:title=""/>
           </v:shape>
         </w:pict>
@@ -25532,7 +26025,7 @@
           <w:position w:val="-12"/>
         </w:rPr>
         <w:pict w14:anchorId="28E70FFB">
-          <v:shape id="_x0000_i1039" type="#_x0000_t75" style="width:18.8pt;height:18.8pt" fillcolor="window">
+          <v:shape id="_x0000_i1039" type="#_x0000_t75" style="width:18.7pt;height:18.7pt" fillcolor="window">
             <v:imagedata r:id="rId27" o:title=""/>
           </v:shape>
         </w:pict>
@@ -25963,7 +26456,7 @@
         <w:rFonts w:ascii="Times New Roman" w:hAnsi="Times New Roman"/>
         <w:noProof/>
       </w:rPr>
-      <w:t>8</w:t>
+      <w:t>6</w:t>
     </w:r>
     <w:r>
       <w:rPr>
@@ -32068,7 +32561,7 @@
 </file>
 
 <file path=customXml/itemProps1.xml><?xml version="1.0" encoding="utf-8"?>
-<ds:datastoreItem xmlns:ds="http://schemas.openxmlformats.org/officeDocument/2006/customXml" ds:itemID="{0F63D9F2-06FC-3F44-BF2A-46056F1EBAFF}">
+<ds:datastoreItem xmlns:ds="http://schemas.openxmlformats.org/officeDocument/2006/customXml" ds:itemID="{A482E06C-35E1-CC41-80BA-120EC2968DCF}">
   <ds:schemaRefs>
     <ds:schemaRef ds:uri="http://schemas.openxmlformats.org/officeDocument/2006/bibliography"/>
   </ds:schemaRefs>

</xml_diff>

<commit_message>
Added description of where IFORM is read in.
git-svn-id: https://scm.physics.ox.ac.uk/svn/radtrancode/trunk@401 4dc0e162-f54d-4b9e-8a18-81c7a7f2ddce
</commit_message>
<xml_diff>
--- a/manuals/Nemesis_B1.docx
+++ b/manuals/Nemesis_B1.docx
@@ -3619,6 +3619,8 @@
           <w:szCs w:val="28"/>
         </w:rPr>
       </w:pPr>
+      <w:bookmarkStart w:id="0" w:name="_GoBack"/>
+      <w:bookmarkEnd w:id="0"/>
       <w:r>
         <w:rPr>
           <w:rFonts w:ascii="Times New Roman" w:hAnsi="Times New Roman"/>
@@ -6290,19 +6292,7 @@
         <w:rPr>
           <w:rFonts w:ascii="Times New Roman" w:hAnsi="Times New Roman"/>
         </w:rPr>
-        <w:t xml:space="preserve"> i.e. </w:t>
-      </w:r>
-      <w:r>
-        <w:rPr>
-          <w:rFonts w:ascii="Times New Roman" w:hAnsi="Times New Roman"/>
-        </w:rPr>
-        <w:t>primary</w:t>
-      </w:r>
-      <w:r>
-        <w:rPr>
-          <w:rFonts w:ascii="Times New Roman" w:hAnsi="Times New Roman"/>
-        </w:rPr>
-        <w:t xml:space="preserve"> transit depth</w:t>
+        <w:t xml:space="preserve"> i.e. primary transit depth</w:t>
       </w:r>
     </w:p>
     <w:p>
@@ -7042,13 +7032,7 @@
         <w:rPr>
           <w:rFonts w:ascii="Times New Roman" w:hAnsi="Times New Roman"/>
         </w:rPr>
-        <w:t xml:space="preserve">(The factor of </w:t>
-      </w:r>
-      <w:r>
-        <w:rPr>
-          <w:rFonts w:ascii="Times New Roman" w:hAnsi="Times New Roman"/>
-        </w:rPr>
-        <w:t>10</w:t>
+        <w:t>(The factor of 10</w:t>
       </w:r>
       <w:r>
         <w:rPr>
@@ -7448,19 +7432,7 @@
         <w:rPr>
           <w:rFonts w:ascii="Times New Roman" w:hAnsi="Times New Roman"/>
         </w:rPr>
-        <w:t>Uses analytical calculation of radiation into a hemisphere and so is o</w:t>
-      </w:r>
-      <w:r>
-        <w:rPr>
-          <w:rFonts w:ascii="Times New Roman" w:hAnsi="Times New Roman"/>
-        </w:rPr>
-        <w:t>nly good for non-scattering case</w:t>
-      </w:r>
-      <w:r>
-        <w:rPr>
-          <w:rFonts w:ascii="Times New Roman" w:hAnsi="Times New Roman"/>
-        </w:rPr>
-        <w:t>s.</w:t>
+        <w:t>Uses analytical calculation of radiation into a hemisphere and so is only good for non-scattering cases.</w:t>
       </w:r>
     </w:p>
     <w:p>
@@ -10378,16 +10350,8 @@
         <w:rPr>
           <w:rFonts w:ascii="Times New Roman" w:hAnsi="Times New Roman"/>
         </w:rPr>
-        <w:t>runname</w:t>
-      </w:r>
-      <w:bookmarkStart w:id="0" w:name="_GoBack"/>
-      <w:r>
-        <w:rPr>
-          <w:rFonts w:ascii="Times New Roman" w:hAnsi="Times New Roman"/>
-        </w:rPr>
-        <w:t>.sol</w:t>
-      </w:r>
-      <w:bookmarkEnd w:id="0"/>
+        <w:t>runname.sol</w:t>
+      </w:r>
       <w:proofErr w:type="spellEnd"/>
       <w:proofErr w:type="gramEnd"/>
       <w:r>
@@ -15931,6 +15895,30 @@
     </w:p>
     <w:p>
       <w:pPr>
+        <w:pBdr>
+          <w:bottom w:val="single" w:sz="4" w:space="1" w:color="auto"/>
+        </w:pBdr>
+        <w:jc w:val="both"/>
+        <w:rPr>
+          <w:rFonts w:ascii="Times New Roman" w:hAnsi="Times New Roman"/>
+        </w:rPr>
+      </w:pPr>
+      <w:r>
+        <w:rPr>
+          <w:rFonts w:ascii="Times New Roman" w:hAnsi="Times New Roman"/>
+        </w:rPr>
+        <w:t>IFORM</w:t>
+      </w:r>
+      <w:r>
+        <w:rPr>
+          <w:rFonts w:ascii="Times New Roman" w:hAnsi="Times New Roman"/>
+        </w:rPr>
+        <w:tab/>
+        <w:t>(optional)</w:t>
+      </w:r>
+    </w:p>
+    <w:p>
+      <w:pPr>
         <w:jc w:val="both"/>
         <w:rPr>
           <w:rFonts w:ascii="Times New Roman" w:hAnsi="Times New Roman"/>
@@ -16423,28 +16411,32 @@
     </w:p>
     <w:p>
       <w:pPr>
-        <w:jc w:val="both"/>
-        <w:rPr>
-          <w:rFonts w:ascii="Times New Roman" w:hAnsi="Times New Roman"/>
-        </w:rPr>
-      </w:pPr>
-      <w:r>
-        <w:rPr>
-          <w:rFonts w:ascii="Times New Roman" w:hAnsi="Times New Roman"/>
-        </w:rPr>
+        <w:ind w:left="851"/>
+        <w:jc w:val="both"/>
+        <w:rPr>
+          <w:rFonts w:ascii="Times New Roman" w:hAnsi="Times New Roman"/>
+        </w:rPr>
+      </w:pPr>
+      <w:r>
+        <w:rPr>
+          <w:rFonts w:ascii="Times New Roman" w:hAnsi="Times New Roman"/>
+        </w:rPr>
+        <w:lastRenderedPageBreak/>
         <w:t>If LIN is set to 0, then no previous retrievals are read in.</w:t>
       </w:r>
     </w:p>
     <w:p>
       <w:pPr>
-        <w:jc w:val="both"/>
-        <w:rPr>
-          <w:rFonts w:ascii="Times New Roman" w:hAnsi="Times New Roman"/>
-        </w:rPr>
-      </w:pPr>
-    </w:p>
-    <w:p>
-      <w:pPr>
+        <w:ind w:left="851"/>
+        <w:jc w:val="both"/>
+        <w:rPr>
+          <w:rFonts w:ascii="Times New Roman" w:hAnsi="Times New Roman"/>
+        </w:rPr>
+      </w:pPr>
+    </w:p>
+    <w:p>
+      <w:pPr>
+        <w:ind w:left="851"/>
         <w:jc w:val="both"/>
         <w:rPr>
           <w:rFonts w:ascii="Times New Roman" w:hAnsi="Times New Roman"/>
@@ -16557,6 +16549,7 @@
     </w:p>
     <w:p>
       <w:pPr>
+        <w:ind w:left="851"/>
         <w:jc w:val="both"/>
         <w:rPr>
           <w:rFonts w:ascii="Times New Roman" w:hAnsi="Times New Roman"/>
@@ -16571,6 +16564,7 @@
     </w:p>
     <w:p>
       <w:pPr>
+        <w:ind w:left="851"/>
         <w:jc w:val="both"/>
         <w:rPr>
           <w:rFonts w:ascii="Times New Roman" w:hAnsi="Times New Roman"/>
@@ -16626,14 +16620,16 @@
     </w:p>
     <w:p>
       <w:pPr>
-        <w:jc w:val="both"/>
-        <w:rPr>
-          <w:rFonts w:ascii="Times New Roman" w:hAnsi="Times New Roman"/>
-        </w:rPr>
-      </w:pPr>
-    </w:p>
-    <w:p>
-      <w:pPr>
+        <w:ind w:left="851"/>
+        <w:jc w:val="both"/>
+        <w:rPr>
+          <w:rFonts w:ascii="Times New Roman" w:hAnsi="Times New Roman"/>
+        </w:rPr>
+      </w:pPr>
+    </w:p>
+    <w:p>
+      <w:pPr>
+        <w:ind w:left="851"/>
         <w:jc w:val="both"/>
         <w:rPr>
           <w:rFonts w:ascii="Times New Roman" w:hAnsi="Times New Roman"/>
@@ -16707,6 +16703,28 @@
           <w:rFonts w:ascii="Times New Roman" w:hAnsi="Times New Roman"/>
         </w:rPr>
         <w:t xml:space="preserve"> as per LIN=1.</w:t>
+      </w:r>
+    </w:p>
+    <w:p>
+      <w:pPr>
+        <w:jc w:val="both"/>
+        <w:rPr>
+          <w:rFonts w:ascii="Times New Roman" w:hAnsi="Times New Roman"/>
+        </w:rPr>
+      </w:pPr>
+    </w:p>
+    <w:p>
+      <w:pPr>
+        <w:jc w:val="both"/>
+        <w:rPr>
+          <w:rFonts w:ascii="Times New Roman" w:hAnsi="Times New Roman"/>
+        </w:rPr>
+      </w:pPr>
+      <w:r>
+        <w:rPr>
+          <w:rFonts w:ascii="Times New Roman" w:hAnsi="Times New Roman"/>
+        </w:rPr>
+        <w:t>IFORM defines the unit of the calculated spectrum and is defined in Section 0.3.</w:t>
       </w:r>
     </w:p>
     <w:p>
@@ -24444,7 +24462,7 @@
             <v:path o:extrusionok="f" gradientshapeok="t" o:connecttype="rect"/>
             <o:lock v:ext="edit" aspectratio="t"/>
           </v:shapetype>
-          <v:shape id="_x0000_i1026" type="#_x0000_t75" style="width:281.75pt;height:22.7pt" fillcolor="window">
+          <v:shape id="_x0000_i1026" type="#_x0000_t75" style="width:281.85pt;height:22.5pt" fillcolor="window">
             <v:imagedata r:id="rId14" o:title=""/>
           </v:shape>
         </w:pict>
@@ -24658,7 +24676,7 @@
           <w:position w:val="-18"/>
         </w:rPr>
         <w:pict w14:anchorId="34C00A39">
-          <v:shape id="_x0000_i1027" type="#_x0000_t75" style="width:286.85pt;height:26.1pt" fillcolor="window">
+          <v:shape id="_x0000_i1027" type="#_x0000_t75" style="width:286.75pt;height:26.2pt" fillcolor="window">
             <v:imagedata r:id="rId15" o:title=""/>
           </v:shape>
         </w:pict>
@@ -24698,7 +24716,7 @@
           <w:position w:val="-12"/>
         </w:rPr>
         <w:pict w14:anchorId="465507D2">
-          <v:shape id="_x0000_i1028" type="#_x0000_t75" style="width:13.6pt;height:19.85pt">
+          <v:shape id="_x0000_i1028" type="#_x0000_t75" style="width:13.5pt;height:20.05pt">
             <v:imagedata r:id="rId16" o:title=""/>
           </v:shape>
         </w:pict>
@@ -24864,7 +24882,7 @@
           <w:position w:val="-16"/>
         </w:rPr>
         <w:pict w14:anchorId="4719D855">
-          <v:shape id="_x0000_i1029" type="#_x0000_t75" style="width:100.9pt;height:22.7pt">
+          <v:shape id="_x0000_i1029" type="#_x0000_t75" style="width:101.05pt;height:22.5pt">
             <v:imagedata r:id="rId17" o:title=""/>
           </v:shape>
         </w:pict>
@@ -24966,7 +24984,7 @@
           <w:position w:val="-16"/>
         </w:rPr>
         <w:pict w14:anchorId="458D14F0">
-          <v:shape id="_x0000_i1030" type="#_x0000_t75" style="width:242.1pt;height:22.7pt" fillcolor="window">
+          <v:shape id="_x0000_i1030" type="#_x0000_t75" style="width:242.2pt;height:22.5pt" fillcolor="window">
             <v:imagedata r:id="rId18" o:title=""/>
           </v:shape>
         </w:pict>
@@ -25034,7 +25052,7 @@
           <w:position w:val="-16"/>
         </w:rPr>
         <w:pict w14:anchorId="50690FC8">
-          <v:shape id="_x0000_i1031" type="#_x0000_t75" style="width:196.15pt;height:22.7pt" fillcolor="window">
+          <v:shape id="_x0000_i1031" type="#_x0000_t75" style="width:195.95pt;height:22.5pt" fillcolor="window">
             <v:imagedata r:id="rId19" o:title=""/>
           </v:shape>
         </w:pict>
@@ -25076,7 +25094,7 @@
           <w:position w:val="-12"/>
         </w:rPr>
         <w:pict w14:anchorId="698F4844">
-          <v:shape id="_x0000_i1032" type="#_x0000_t75" style="width:43.1pt;height:18.7pt" fillcolor="window">
+          <v:shape id="_x0000_i1032" type="#_x0000_t75" style="width:42.95pt;height:18.8pt" fillcolor="window">
             <v:imagedata r:id="rId20" o:title=""/>
           </v:shape>
         </w:pict>
@@ -25157,7 +25175,7 @@
           <w:position w:val="-12"/>
         </w:rPr>
         <w:pict w14:anchorId="38D44606">
-          <v:shape id="_x0000_i1033" type="#_x0000_t75" style="width:43.1pt;height:18.7pt" fillcolor="window">
+          <v:shape id="_x0000_i1033" type="#_x0000_t75" style="width:42.95pt;height:18.8pt" fillcolor="window">
             <v:imagedata r:id="rId21" o:title=""/>
           </v:shape>
         </w:pict>
@@ -25789,7 +25807,7 @@
           <w:position w:val="-16"/>
         </w:rPr>
         <w:pict w14:anchorId="428F2E8B">
-          <v:shape id="_x0000_i1034" type="#_x0000_t75" style="width:281.75pt;height:22.7pt" fillcolor="window">
+          <v:shape id="_x0000_i1034" type="#_x0000_t75" style="width:281.85pt;height:22.5pt" fillcolor="window">
             <v:imagedata r:id="rId22" o:title=""/>
           </v:shape>
         </w:pict>
@@ -25835,7 +25853,7 @@
           <w:position w:val="-14"/>
         </w:rPr>
         <w:pict w14:anchorId="09F96696">
-          <v:shape id="_x0000_i1035" type="#_x0000_t75" style="width:185.95pt;height:19.85pt" fillcolor="window">
+          <v:shape id="_x0000_i1035" type="#_x0000_t75" style="width:186.15pt;height:20.05pt" fillcolor="window">
             <v:imagedata r:id="rId23" o:title=""/>
           </v:shape>
         </w:pict>
@@ -25919,7 +25937,7 @@
           <w:position w:val="-12"/>
         </w:rPr>
         <w:pict w14:anchorId="3FE14509">
-          <v:shape id="_x0000_i1036" type="#_x0000_t75" style="width:31.2pt;height:18.7pt" fillcolor="window">
+          <v:shape id="_x0000_i1036" type="#_x0000_t75" style="width:31.1pt;height:18.8pt" fillcolor="window">
             <v:imagedata r:id="rId24" o:title=""/>
           </v:shape>
         </w:pict>
@@ -25946,7 +25964,7 @@
           <w:position w:val="-16"/>
         </w:rPr>
         <w:pict w14:anchorId="40223B1E">
-          <v:shape id="_x0000_i1037" type="#_x0000_t75" style="width:138.9pt;height:22.7pt" fillcolor="window">
+          <v:shape id="_x0000_i1037" type="#_x0000_t75" style="width:139.1pt;height:22.5pt" fillcolor="window">
             <v:imagedata r:id="rId25" o:title=""/>
           </v:shape>
         </w:pict>
@@ -25988,7 +26006,7 @@
           <w:position w:val="-16"/>
         </w:rPr>
         <w:pict w14:anchorId="7C42C75C">
-          <v:shape id="_x0000_i1038" type="#_x0000_t75" style="width:147.95pt;height:22.7pt" fillcolor="window">
+          <v:shape id="_x0000_i1038" type="#_x0000_t75" style="width:148.1pt;height:22.5pt" fillcolor="window">
             <v:imagedata r:id="rId26" o:title=""/>
           </v:shape>
         </w:pict>
@@ -26025,7 +26043,7 @@
           <w:position w:val="-12"/>
         </w:rPr>
         <w:pict w14:anchorId="28E70FFB">
-          <v:shape id="_x0000_i1039" type="#_x0000_t75" style="width:18.7pt;height:18.7pt" fillcolor="window">
+          <v:shape id="_x0000_i1039" type="#_x0000_t75" style="width:18.8pt;height:18.8pt" fillcolor="window">
             <v:imagedata r:id="rId27" o:title=""/>
           </v:shape>
         </w:pict>
@@ -26456,7 +26474,7 @@
         <w:rFonts w:ascii="Times New Roman" w:hAnsi="Times New Roman"/>
         <w:noProof/>
       </w:rPr>
-      <w:t>6</w:t>
+      <w:t>12</w:t>
     </w:r>
     <w:r>
       <w:rPr>
@@ -32561,7 +32579,7 @@
 </file>
 
 <file path=customXml/itemProps1.xml><?xml version="1.0" encoding="utf-8"?>
-<ds:datastoreItem xmlns:ds="http://schemas.openxmlformats.org/officeDocument/2006/customXml" ds:itemID="{A482E06C-35E1-CC41-80BA-120EC2968DCF}">
+<ds:datastoreItem xmlns:ds="http://schemas.openxmlformats.org/officeDocument/2006/customXml" ds:itemID="{07F41542-FD8C-A545-B1E9-87CD71825B4A}">
   <ds:schemaRefs>
     <ds:schemaRef ds:uri="http://schemas.openxmlformats.org/officeDocument/2006/bibliography"/>
   </ds:schemaRefs>

</xml_diff>

<commit_message>
Minor modification of documentation describing IFORM.
git-svn-id: https://scm.physics.ox.ac.uk/svn/radtrancode/trunk@412 4dc0e162-f54d-4b9e-8a18-81c7a7f2ddce
</commit_message>
<xml_diff>
--- a/manuals/Nemesis_B1.docx
+++ b/manuals/Nemesis_B1.docx
@@ -3619,8 +3619,6 @@
           <w:szCs w:val="28"/>
         </w:rPr>
       </w:pPr>
-      <w:bookmarkStart w:id="0" w:name="_GoBack"/>
-      <w:bookmarkEnd w:id="0"/>
       <w:r>
         <w:rPr>
           <w:rFonts w:ascii="Times New Roman" w:hAnsi="Times New Roman"/>
@@ -7169,7 +7167,19 @@
           <w:rFonts w:ascii="Times New Roman" w:hAnsi="Times New Roman"/>
         </w:rPr>
         <w:br/>
-        <w:t>(IFORM = 0, 1, or 3)</w:t>
+        <w:t>(IFORM = 0, 1, or 3</w:t>
+      </w:r>
+      <w:r>
+        <w:rPr>
+          <w:rFonts w:ascii="Times New Roman" w:hAnsi="Times New Roman"/>
+        </w:rPr>
+        <w:t>; Default is IFORM=0</w:t>
+      </w:r>
+      <w:r>
+        <w:rPr>
+          <w:rFonts w:ascii="Times New Roman" w:hAnsi="Times New Roman"/>
+        </w:rPr>
+        <w:t>)</w:t>
       </w:r>
     </w:p>
     <w:p>
@@ -7420,7 +7430,19 @@
         <w:rPr>
           <w:rFonts w:ascii="Times New Roman" w:hAnsi="Times New Roman"/>
         </w:rPr>
-        <w:t>.e. IFORM=1 or 3)</w:t>
+        <w:t>.e. IFORM=1 or 3</w:t>
+      </w:r>
+      <w:r>
+        <w:rPr>
+          <w:rFonts w:ascii="Times New Roman" w:hAnsi="Times New Roman"/>
+        </w:rPr>
+        <w:t>; Default is IFORM=1</w:t>
+      </w:r>
+      <w:r>
+        <w:rPr>
+          <w:rFonts w:ascii="Times New Roman" w:hAnsi="Times New Roman"/>
+        </w:rPr>
+        <w:t>)</w:t>
       </w:r>
       <w:r>
         <w:rPr>
@@ -7570,6 +7592,12 @@
           <w:rFonts w:ascii="Times New Roman" w:hAnsi="Times New Roman"/>
         </w:rPr>
         <w:t>scattering scheme</w:t>
+      </w:r>
+      <w:r>
+        <w:rPr>
+          <w:rFonts w:ascii="Times New Roman" w:hAnsi="Times New Roman"/>
+        </w:rPr>
+        <w:t xml:space="preserve"> (IFORM=0)</w:t>
       </w:r>
       <w:r>
         <w:rPr>
@@ -7603,19 +7631,13 @@
           <w:b/>
         </w:rPr>
       </w:pPr>
-      <w:r>
-        <w:rPr>
-          <w:rFonts w:ascii="Times New Roman" w:hAnsi="Times New Roman"/>
-          <w:b/>
-        </w:rPr>
-        <w:br w:type="page"/>
-      </w:r>
-      <w:r>
-        <w:rPr>
-          <w:rFonts w:ascii="Times New Roman" w:hAnsi="Times New Roman"/>
-          <w:b/>
-        </w:rPr>
-        <w:lastRenderedPageBreak/>
+      <w:bookmarkStart w:id="0" w:name="_GoBack"/>
+      <w:bookmarkEnd w:id="0"/>
+      <w:r>
+        <w:rPr>
+          <w:rFonts w:ascii="Times New Roman" w:hAnsi="Times New Roman"/>
+          <w:b/>
+        </w:rPr>
         <w:t>1. Introduction</w:t>
       </w:r>
     </w:p>
@@ -24462,7 +24484,7 @@
             <v:path o:extrusionok="f" gradientshapeok="t" o:connecttype="rect"/>
             <o:lock v:ext="edit" aspectratio="t"/>
           </v:shapetype>
-          <v:shape id="_x0000_i1026" type="#_x0000_t75" style="width:281.85pt;height:22.5pt" fillcolor="window">
+          <v:shape id="_x0000_i1026" type="#_x0000_t75" style="width:281.85pt;height:22.65pt" fillcolor="window">
             <v:imagedata r:id="rId14" o:title=""/>
           </v:shape>
         </w:pict>
@@ -24676,7 +24698,7 @@
           <w:position w:val="-18"/>
         </w:rPr>
         <w:pict w14:anchorId="34C00A39">
-          <v:shape id="_x0000_i1027" type="#_x0000_t75" style="width:286.75pt;height:26.2pt" fillcolor="window">
+          <v:shape id="_x0000_i1027" type="#_x0000_t75" style="width:286.95pt;height:26.25pt" fillcolor="window">
             <v:imagedata r:id="rId15" o:title=""/>
           </v:shape>
         </w:pict>
@@ -24716,7 +24738,7 @@
           <w:position w:val="-12"/>
         </w:rPr>
         <w:pict w14:anchorId="465507D2">
-          <v:shape id="_x0000_i1028" type="#_x0000_t75" style="width:13.5pt;height:20.05pt">
+          <v:shape id="_x0000_i1028" type="#_x0000_t75" style="width:13.35pt;height:20.05pt">
             <v:imagedata r:id="rId16" o:title=""/>
           </v:shape>
         </w:pict>
@@ -24882,7 +24904,7 @@
           <w:position w:val="-16"/>
         </w:rPr>
         <w:pict w14:anchorId="4719D855">
-          <v:shape id="_x0000_i1029" type="#_x0000_t75" style="width:101.05pt;height:22.5pt">
+          <v:shape id="_x0000_i1029" type="#_x0000_t75" style="width:100.8pt;height:22.65pt">
             <v:imagedata r:id="rId17" o:title=""/>
           </v:shape>
         </w:pict>
@@ -24984,7 +25006,7 @@
           <w:position w:val="-16"/>
         </w:rPr>
         <w:pict w14:anchorId="458D14F0">
-          <v:shape id="_x0000_i1030" type="#_x0000_t75" style="width:242.2pt;height:22.5pt" fillcolor="window">
+          <v:shape id="_x0000_i1030" type="#_x0000_t75" style="width:242.25pt;height:22.65pt" fillcolor="window">
             <v:imagedata r:id="rId18" o:title=""/>
           </v:shape>
         </w:pict>
@@ -25052,7 +25074,7 @@
           <w:position w:val="-16"/>
         </w:rPr>
         <w:pict w14:anchorId="50690FC8">
-          <v:shape id="_x0000_i1031" type="#_x0000_t75" style="width:195.95pt;height:22.5pt" fillcolor="window">
+          <v:shape id="_x0000_i1031" type="#_x0000_t75" style="width:195.95pt;height:22.65pt" fillcolor="window">
             <v:imagedata r:id="rId19" o:title=""/>
           </v:shape>
         </w:pict>
@@ -25094,7 +25116,7 @@
           <w:position w:val="-12"/>
         </w:rPr>
         <w:pict w14:anchorId="698F4844">
-          <v:shape id="_x0000_i1032" type="#_x0000_t75" style="width:42.95pt;height:18.8pt" fillcolor="window">
+          <v:shape id="_x0000_i1032" type="#_x0000_t75" style="width:43.2pt;height:19.05pt" fillcolor="window">
             <v:imagedata r:id="rId20" o:title=""/>
           </v:shape>
         </w:pict>
@@ -25175,7 +25197,7 @@
           <w:position w:val="-12"/>
         </w:rPr>
         <w:pict w14:anchorId="38D44606">
-          <v:shape id="_x0000_i1033" type="#_x0000_t75" style="width:42.95pt;height:18.8pt" fillcolor="window">
+          <v:shape id="_x0000_i1033" type="#_x0000_t75" style="width:43.2pt;height:19.05pt" fillcolor="window">
             <v:imagedata r:id="rId21" o:title=""/>
           </v:shape>
         </w:pict>
@@ -25807,7 +25829,7 @@
           <w:position w:val="-16"/>
         </w:rPr>
         <w:pict w14:anchorId="428F2E8B">
-          <v:shape id="_x0000_i1034" type="#_x0000_t75" style="width:281.85pt;height:22.5pt" fillcolor="window">
+          <v:shape id="_x0000_i1034" type="#_x0000_t75" style="width:281.85pt;height:22.65pt" fillcolor="window">
             <v:imagedata r:id="rId22" o:title=""/>
           </v:shape>
         </w:pict>
@@ -25937,7 +25959,7 @@
           <w:position w:val="-12"/>
         </w:rPr>
         <w:pict w14:anchorId="3FE14509">
-          <v:shape id="_x0000_i1036" type="#_x0000_t75" style="width:31.1pt;height:18.8pt" fillcolor="window">
+          <v:shape id="_x0000_i1036" type="#_x0000_t75" style="width:30.85pt;height:19.05pt" fillcolor="window">
             <v:imagedata r:id="rId24" o:title=""/>
           </v:shape>
         </w:pict>
@@ -25964,7 +25986,7 @@
           <w:position w:val="-16"/>
         </w:rPr>
         <w:pict w14:anchorId="40223B1E">
-          <v:shape id="_x0000_i1037" type="#_x0000_t75" style="width:139.1pt;height:22.5pt" fillcolor="window">
+          <v:shape id="_x0000_i1037" type="#_x0000_t75" style="width:138.85pt;height:22.65pt" fillcolor="window">
             <v:imagedata r:id="rId25" o:title=""/>
           </v:shape>
         </w:pict>
@@ -26006,7 +26028,7 @@
           <w:position w:val="-16"/>
         </w:rPr>
         <w:pict w14:anchorId="7C42C75C">
-          <v:shape id="_x0000_i1038" type="#_x0000_t75" style="width:148.1pt;height:22.5pt" fillcolor="window">
+          <v:shape id="_x0000_i1038" type="#_x0000_t75" style="width:148.1pt;height:22.65pt" fillcolor="window">
             <v:imagedata r:id="rId26" o:title=""/>
           </v:shape>
         </w:pict>
@@ -26043,7 +26065,7 @@
           <w:position w:val="-12"/>
         </w:rPr>
         <w:pict w14:anchorId="28E70FFB">
-          <v:shape id="_x0000_i1039" type="#_x0000_t75" style="width:18.8pt;height:18.8pt" fillcolor="window">
+          <v:shape id="_x0000_i1039" type="#_x0000_t75" style="width:19.05pt;height:19.05pt" fillcolor="window">
             <v:imagedata r:id="rId27" o:title=""/>
           </v:shape>
         </w:pict>
@@ -26474,7 +26496,7 @@
         <w:rFonts w:ascii="Times New Roman" w:hAnsi="Times New Roman"/>
         <w:noProof/>
       </w:rPr>
-      <w:t>12</w:t>
+      <w:t>2</w:t>
     </w:r>
     <w:r>
       <w:rPr>
@@ -32579,7 +32601,7 @@
 </file>
 
 <file path=customXml/itemProps1.xml><?xml version="1.0" encoding="utf-8"?>
-<ds:datastoreItem xmlns:ds="http://schemas.openxmlformats.org/officeDocument/2006/customXml" ds:itemID="{07F41542-FD8C-A545-B1E9-87CD71825B4A}">
+<ds:datastoreItem xmlns:ds="http://schemas.openxmlformats.org/officeDocument/2006/customXml" ds:itemID="{56F8AFE3-A7D8-174D-8D29-9FD673B7E99C}">
   <ds:schemaRefs>
     <ds:schemaRef ds:uri="http://schemas.openxmlformats.org/officeDocument/2006/bibliography"/>
   </ds:schemaRefs>

</xml_diff>

<commit_message>
Updated to describe Hamming Function option for LBL-Nemesis
git-svn-id: https://scm.physics.ox.ac.uk/svn/radtrancode/trunk@433 4dc0e162-f54d-4b9e-8a18-81c7a7f2ddce
</commit_message>
<xml_diff>
--- a/manuals/Nemesis_B1.docx
+++ b/manuals/Nemesis_B1.docx
@@ -1833,7 +1833,23 @@
                 <w:rFonts w:ascii="Times New Roman" w:hAnsi="Times New Roman"/>
                 <w:sz w:val="20"/>
               </w:rPr>
-              <w:t>Also added new continuous a priori profile definition which allows for the profile to vary with latitude.</w:t>
+              <w:t xml:space="preserve">Also added new continuous a priori profile </w:t>
+            </w:r>
+            <w:proofErr w:type="gramStart"/>
+            <w:r>
+              <w:rPr>
+                <w:rFonts w:ascii="Times New Roman" w:hAnsi="Times New Roman"/>
+                <w:sz w:val="20"/>
+              </w:rPr>
+              <w:t>definition which</w:t>
+            </w:r>
+            <w:proofErr w:type="gramEnd"/>
+            <w:r>
+              <w:rPr>
+                <w:rFonts w:ascii="Times New Roman" w:hAnsi="Times New Roman"/>
+                <w:sz w:val="20"/>
+              </w:rPr>
+              <w:t xml:space="preserve"> allows for the profile to vary with latitude.</w:t>
             </w:r>
           </w:p>
         </w:tc>
@@ -5249,6 +5265,7 @@
           <w:b/>
         </w:rPr>
       </w:pPr>
+      <w:proofErr w:type="gramStart"/>
       <w:r>
         <w:rPr>
           <w:rFonts w:ascii="Times New Roman" w:hAnsi="Times New Roman"/>
@@ -5256,6 +5273,7 @@
         </w:rPr>
         <w:t>0. Overview</w:t>
       </w:r>
+      <w:proofErr w:type="gramEnd"/>
     </w:p>
     <w:p>
       <w:pPr>
@@ -5519,7 +5537,34 @@
           <w:rFonts w:ascii="Times New Roman" w:hAnsi="Times New Roman"/>
         </w:rPr>
         <w:tab/>
-        <w:t>Rodgers, C.D. Inverse methods for atmospheric sounding. Theory and practice. World Scientific. 2000</w:t>
+      </w:r>
+      <w:proofErr w:type="gramStart"/>
+      <w:r>
+        <w:rPr>
+          <w:rFonts w:ascii="Times New Roman" w:hAnsi="Times New Roman"/>
+        </w:rPr>
+        <w:t>Rodgers, C.D. Inverse methods for atmospheric sounding.</w:t>
+      </w:r>
+      <w:proofErr w:type="gramEnd"/>
+      <w:r>
+        <w:rPr>
+          <w:rFonts w:ascii="Times New Roman" w:hAnsi="Times New Roman"/>
+        </w:rPr>
+        <w:t xml:space="preserve"> </w:t>
+      </w:r>
+      <w:proofErr w:type="gramStart"/>
+      <w:r>
+        <w:rPr>
+          <w:rFonts w:ascii="Times New Roman" w:hAnsi="Times New Roman"/>
+        </w:rPr>
+        <w:t>Theory and practice.</w:t>
+      </w:r>
+      <w:proofErr w:type="gramEnd"/>
+      <w:r>
+        <w:rPr>
+          <w:rFonts w:ascii="Times New Roman" w:hAnsi="Times New Roman"/>
+        </w:rPr>
+        <w:t xml:space="preserve"> World Scientific. 2000</w:t>
       </w:r>
     </w:p>
     <w:p>
@@ -5597,7 +5642,21 @@
         <w:rPr>
           <w:rFonts w:ascii="Times New Roman" w:hAnsi="Times New Roman"/>
         </w:rPr>
-        <w:t xml:space="preserve">Executable programs are underlined. e.g. </w:t>
+        <w:t xml:space="preserve">Executable programs are underlined. </w:t>
+      </w:r>
+      <w:proofErr w:type="gramStart"/>
+      <w:r>
+        <w:rPr>
+          <w:rFonts w:ascii="Times New Roman" w:hAnsi="Times New Roman"/>
+        </w:rPr>
+        <w:t>e</w:t>
+      </w:r>
+      <w:proofErr w:type="gramEnd"/>
+      <w:r>
+        <w:rPr>
+          <w:rFonts w:ascii="Times New Roman" w:hAnsi="Times New Roman"/>
+        </w:rPr>
+        <w:t xml:space="preserve">.g. </w:t>
       </w:r>
       <w:r>
         <w:rPr>
@@ -5628,7 +5687,21 @@
         <w:rPr>
           <w:rFonts w:ascii="Times New Roman" w:hAnsi="Times New Roman"/>
         </w:rPr>
-        <w:t xml:space="preserve">Suites of codes in their own subdirectories are in copperplate font. e.g. </w:t>
+        <w:t xml:space="preserve">Suites of codes in their own subdirectories are in copperplate font. </w:t>
+      </w:r>
+      <w:proofErr w:type="gramStart"/>
+      <w:r>
+        <w:rPr>
+          <w:rFonts w:ascii="Times New Roman" w:hAnsi="Times New Roman"/>
+        </w:rPr>
+        <w:t>e</w:t>
+      </w:r>
+      <w:proofErr w:type="gramEnd"/>
+      <w:r>
+        <w:rPr>
+          <w:rFonts w:ascii="Times New Roman" w:hAnsi="Times New Roman"/>
+        </w:rPr>
+        <w:t xml:space="preserve">.g. </w:t>
       </w:r>
       <w:r>
         <w:rPr>
@@ -5652,7 +5725,21 @@
         <w:rPr>
           <w:rFonts w:ascii="Times New Roman" w:hAnsi="Times New Roman"/>
         </w:rPr>
-        <w:t xml:space="preserve">Subroutine files are in courier font. e.g. </w:t>
+        <w:t xml:space="preserve">Subroutine files are in courier font. </w:t>
+      </w:r>
+      <w:proofErr w:type="gramStart"/>
+      <w:r>
+        <w:rPr>
+          <w:rFonts w:ascii="Times New Roman" w:hAnsi="Times New Roman"/>
+        </w:rPr>
+        <w:t>e</w:t>
+      </w:r>
+      <w:proofErr w:type="gramEnd"/>
+      <w:r>
+        <w:rPr>
+          <w:rFonts w:ascii="Times New Roman" w:hAnsi="Times New Roman"/>
+        </w:rPr>
+        <w:t xml:space="preserve">.g. </w:t>
       </w:r>
       <w:r>
         <w:rPr>
@@ -5676,7 +5763,21 @@
         <w:rPr>
           <w:rFonts w:ascii="Times New Roman" w:hAnsi="Times New Roman"/>
         </w:rPr>
-        <w:t>Variables defined within FORTRAN codes are capitalized. e.g. NCONV, IMOD</w:t>
+        <w:t xml:space="preserve">Variables defined within FORTRAN codes are capitalized. </w:t>
+      </w:r>
+      <w:proofErr w:type="gramStart"/>
+      <w:r>
+        <w:rPr>
+          <w:rFonts w:ascii="Times New Roman" w:hAnsi="Times New Roman"/>
+        </w:rPr>
+        <w:t>e</w:t>
+      </w:r>
+      <w:proofErr w:type="gramEnd"/>
+      <w:r>
+        <w:rPr>
+          <w:rFonts w:ascii="Times New Roman" w:hAnsi="Times New Roman"/>
+        </w:rPr>
+        <w:t>.g. NCONV, IMOD</w:t>
       </w:r>
     </w:p>
     <w:p>
@@ -6176,7 +6277,21 @@
         <w:rPr>
           <w:rFonts w:ascii="Times New Roman" w:hAnsi="Times New Roman"/>
         </w:rPr>
-        <w:t xml:space="preserve"> and nW cm</w:t>
+        <w:t xml:space="preserve"> and </w:t>
+      </w:r>
+      <w:proofErr w:type="gramStart"/>
+      <w:r>
+        <w:rPr>
+          <w:rFonts w:ascii="Times New Roman" w:hAnsi="Times New Roman"/>
+        </w:rPr>
+        <w:t>nW</w:t>
+      </w:r>
+      <w:proofErr w:type="gramEnd"/>
+      <w:r>
+        <w:rPr>
+          <w:rFonts w:ascii="Times New Roman" w:hAnsi="Times New Roman"/>
+        </w:rPr>
+        <w:t xml:space="preserve"> cm</w:t>
       </w:r>
       <w:r>
         <w:rPr>
@@ -6429,8 +6544,6 @@
         </w:rPr>
         <w:t>)</w:t>
       </w:r>
-      <w:bookmarkStart w:id="0" w:name="_GoBack"/>
-      <w:bookmarkEnd w:id="0"/>
       <w:r>
         <w:rPr>
           <w:rFonts w:ascii="Times New Roman" w:hAnsi="Times New Roman"/>
@@ -6672,6 +6785,7 @@
         </w:rPr>
         <w:t xml:space="preserve">As </w:t>
       </w:r>
+      <w:proofErr w:type="gramStart"/>
       <w:r>
         <w:rPr>
           <w:rFonts w:ascii="Times New Roman" w:hAnsi="Times New Roman"/>
@@ -6683,7 +6797,14 @@
         <w:rPr>
           <w:rFonts w:ascii="Times New Roman" w:hAnsi="Times New Roman"/>
         </w:rPr>
-        <w:t>, but optimised to deal with limb-observing geometries. Model uses different method of combining individual</w:t>
+        <w:t>,</w:t>
+      </w:r>
+      <w:proofErr w:type="gramEnd"/>
+      <w:r>
+        <w:rPr>
+          <w:rFonts w:ascii="Times New Roman" w:hAnsi="Times New Roman"/>
+        </w:rPr>
+        <w:t xml:space="preserve"> but optimised to deal with limb-observing geometries. Model uses different method of combining individual</w:t>
       </w:r>
       <w:r>
         <w:rPr>
@@ -6850,7 +6971,21 @@
         <w:rPr>
           <w:rFonts w:ascii="Times New Roman" w:hAnsi="Times New Roman"/>
         </w:rPr>
-        <w:t>. (i.e. IFORM=1 or 3</w:t>
+        <w:t>. (</w:t>
+      </w:r>
+      <w:proofErr w:type="gramStart"/>
+      <w:r>
+        <w:rPr>
+          <w:rFonts w:ascii="Times New Roman" w:hAnsi="Times New Roman"/>
+        </w:rPr>
+        <w:t>i</w:t>
+      </w:r>
+      <w:proofErr w:type="gramEnd"/>
+      <w:r>
+        <w:rPr>
+          <w:rFonts w:ascii="Times New Roman" w:hAnsi="Times New Roman"/>
+        </w:rPr>
+        <w:t>.e. IFORM=1 or 3</w:t>
       </w:r>
       <w:r>
         <w:rPr>
@@ -7330,6 +7465,7 @@
         </w:rPr>
         <w:t xml:space="preserve">The layering scheme and state vector elements </w:t>
       </w:r>
+      <w:proofErr w:type="gramStart"/>
       <w:r>
         <w:rPr>
           <w:rFonts w:ascii="Times New Roman" w:hAnsi="Times New Roman"/>
@@ -7340,7 +7476,14 @@
         <w:rPr>
           <w:rFonts w:ascii="Times New Roman" w:hAnsi="Times New Roman"/>
         </w:rPr>
-        <w:t xml:space="preserve"> hard-wired for </w:t>
+        <w:t xml:space="preserve"> hard</w:t>
+      </w:r>
+      <w:proofErr w:type="gramEnd"/>
+      <w:r>
+        <w:rPr>
+          <w:rFonts w:ascii="Times New Roman" w:hAnsi="Times New Roman"/>
+        </w:rPr>
+        <w:t xml:space="preserve">-wired for </w:t>
       </w:r>
       <w:r>
         <w:rPr>
@@ -7941,22 +8084,40 @@
           <w:szCs w:val="24"/>
           <w:lang w:eastAsia="en-GB"/>
         </w:rPr>
-        <w:t xml:space="preserve"> which inspired the naming of this retrieval code in her honour. It is hoped that Nemesis will bring good fortune and will considerably improve the retrieval of atmospheric properties from remotely-sensed infrared </w:t>
-      </w:r>
+        <w:t xml:space="preserve"> which inspired the naming of this retrieval code in her honour. It is hoped that Nemesis will bring good fortune and will considerably improve the retrieval of atmospheric properties from </w:t>
+      </w:r>
+      <w:proofErr w:type="gramStart"/>
       <w:r>
         <w:rPr>
           <w:rFonts w:ascii="Times New Roman" w:hAnsi="Times New Roman"/>
           <w:szCs w:val="24"/>
           <w:lang w:eastAsia="en-GB"/>
         </w:rPr>
-        <w:t xml:space="preserve">planetary </w:t>
-      </w:r>
+        <w:t>remotely-sensed</w:t>
+      </w:r>
+      <w:proofErr w:type="gramEnd"/>
       <w:r>
         <w:rPr>
           <w:rFonts w:ascii="Times New Roman" w:hAnsi="Times New Roman"/>
           <w:szCs w:val="24"/>
           <w:lang w:eastAsia="en-GB"/>
         </w:rPr>
+        <w:t xml:space="preserve"> infrared </w:t>
+      </w:r>
+      <w:r>
+        <w:rPr>
+          <w:rFonts w:ascii="Times New Roman" w:hAnsi="Times New Roman"/>
+          <w:szCs w:val="24"/>
+          <w:lang w:eastAsia="en-GB"/>
+        </w:rPr>
+        <w:t xml:space="preserve">planetary </w:t>
+      </w:r>
+      <w:r>
+        <w:rPr>
+          <w:rFonts w:ascii="Times New Roman" w:hAnsi="Times New Roman"/>
+          <w:szCs w:val="24"/>
+          <w:lang w:eastAsia="en-GB"/>
+        </w:rPr>
         <w:t>spectra.</w:t>
       </w:r>
     </w:p>
@@ -8092,7 +8253,21 @@
         <w:rPr>
           <w:rFonts w:ascii="Times New Roman" w:hAnsi="Times New Roman"/>
         </w:rPr>
-        <w:t>&lt;runname&gt;.inp</w:t>
+        <w:t>&lt;</w:t>
+      </w:r>
+      <w:proofErr w:type="gramStart"/>
+      <w:r>
+        <w:rPr>
+          <w:rFonts w:ascii="Times New Roman" w:hAnsi="Times New Roman"/>
+        </w:rPr>
+        <w:t>runname</w:t>
+      </w:r>
+      <w:proofErr w:type="gramEnd"/>
+      <w:r>
+        <w:rPr>
+          <w:rFonts w:ascii="Times New Roman" w:hAnsi="Times New Roman"/>
+        </w:rPr>
+        <w:t>&gt;.inp</w:t>
       </w:r>
       <w:r>
         <w:rPr>
@@ -8123,14 +8298,42 @@
         <w:rPr>
           <w:rFonts w:ascii="Times New Roman" w:hAnsi="Times New Roman"/>
         </w:rPr>
-        <w:t>&lt;runname&gt;.nam</w:t>
+        <w:t>&lt;</w:t>
+      </w:r>
+      <w:proofErr w:type="gramStart"/>
+      <w:r>
+        <w:rPr>
+          <w:rFonts w:ascii="Times New Roman" w:hAnsi="Times New Roman"/>
+        </w:rPr>
+        <w:t>runname</w:t>
+      </w:r>
+      <w:proofErr w:type="gramEnd"/>
+      <w:r>
+        <w:rPr>
+          <w:rFonts w:ascii="Times New Roman" w:hAnsi="Times New Roman"/>
+        </w:rPr>
+        <w:t>&gt;.nam</w:t>
       </w:r>
       <w:r>
         <w:rPr>
           <w:rFonts w:ascii="Times New Roman" w:hAnsi="Times New Roman"/>
         </w:rPr>
         <w:tab/>
-        <w:t>File containing name of run. i.e. &lt;runname&gt;</w:t>
+        <w:t xml:space="preserve">File containing name of run. </w:t>
+      </w:r>
+      <w:proofErr w:type="gramStart"/>
+      <w:r>
+        <w:rPr>
+          <w:rFonts w:ascii="Times New Roman" w:hAnsi="Times New Roman"/>
+        </w:rPr>
+        <w:t>i</w:t>
+      </w:r>
+      <w:proofErr w:type="gramEnd"/>
+      <w:r>
+        <w:rPr>
+          <w:rFonts w:ascii="Times New Roman" w:hAnsi="Times New Roman"/>
+        </w:rPr>
+        <w:t>.e. &lt;runname&gt;</w:t>
       </w:r>
     </w:p>
     <w:p>
@@ -8154,7 +8357,21 @@
         <w:rPr>
           <w:rFonts w:ascii="Times New Roman" w:hAnsi="Times New Roman"/>
         </w:rPr>
-        <w:t>&lt;runname&gt;.set</w:t>
+        <w:t>&lt;</w:t>
+      </w:r>
+      <w:proofErr w:type="gramStart"/>
+      <w:r>
+        <w:rPr>
+          <w:rFonts w:ascii="Times New Roman" w:hAnsi="Times New Roman"/>
+        </w:rPr>
+        <w:t>runname</w:t>
+      </w:r>
+      <w:proofErr w:type="gramEnd"/>
+      <w:r>
+        <w:rPr>
+          <w:rFonts w:ascii="Times New Roman" w:hAnsi="Times New Roman"/>
+        </w:rPr>
+        <w:t>&gt;.set</w:t>
       </w:r>
       <w:r>
         <w:rPr>
@@ -8185,7 +8402,21 @@
         <w:rPr>
           <w:rFonts w:ascii="Times New Roman" w:hAnsi="Times New Roman"/>
         </w:rPr>
-        <w:t>&lt;runname&gt;.ref</w:t>
+        <w:t>&lt;</w:t>
+      </w:r>
+      <w:proofErr w:type="gramStart"/>
+      <w:r>
+        <w:rPr>
+          <w:rFonts w:ascii="Times New Roman" w:hAnsi="Times New Roman"/>
+        </w:rPr>
+        <w:t>runname</w:t>
+      </w:r>
+      <w:proofErr w:type="gramEnd"/>
+      <w:r>
+        <w:rPr>
+          <w:rFonts w:ascii="Times New Roman" w:hAnsi="Times New Roman"/>
+        </w:rPr>
+        <w:t>&gt;.ref</w:t>
       </w:r>
       <w:r>
         <w:rPr>
@@ -8216,7 +8447,21 @@
         <w:rPr>
           <w:rFonts w:ascii="Times New Roman" w:hAnsi="Times New Roman"/>
         </w:rPr>
-        <w:t>&lt;runname&gt;.cia</w:t>
+        <w:t>&lt;</w:t>
+      </w:r>
+      <w:proofErr w:type="gramStart"/>
+      <w:r>
+        <w:rPr>
+          <w:rFonts w:ascii="Times New Roman" w:hAnsi="Times New Roman"/>
+        </w:rPr>
+        <w:t>runname</w:t>
+      </w:r>
+      <w:proofErr w:type="gramEnd"/>
+      <w:r>
+        <w:rPr>
+          <w:rFonts w:ascii="Times New Roman" w:hAnsi="Times New Roman"/>
+        </w:rPr>
+        <w:t>&gt;.cia</w:t>
       </w:r>
       <w:r>
         <w:rPr>
@@ -8247,7 +8492,21 @@
         <w:rPr>
           <w:rFonts w:ascii="Times New Roman" w:hAnsi="Times New Roman"/>
         </w:rPr>
-        <w:t>&lt;runname&gt;.fla</w:t>
+        <w:t>&lt;</w:t>
+      </w:r>
+      <w:proofErr w:type="gramStart"/>
+      <w:r>
+        <w:rPr>
+          <w:rFonts w:ascii="Times New Roman" w:hAnsi="Times New Roman"/>
+        </w:rPr>
+        <w:t>runname</w:t>
+      </w:r>
+      <w:proofErr w:type="gramEnd"/>
+      <w:r>
+        <w:rPr>
+          <w:rFonts w:ascii="Times New Roman" w:hAnsi="Times New Roman"/>
+        </w:rPr>
+        <w:t>&gt;.fla</w:t>
       </w:r>
       <w:r>
         <w:rPr>
@@ -8274,11 +8533,19 @@
           <w:rFonts w:ascii="Times New Roman" w:hAnsi="Times New Roman"/>
         </w:rPr>
       </w:pPr>
-      <w:r>
-        <w:rPr>
-          <w:rFonts w:ascii="Times New Roman" w:hAnsi="Times New Roman"/>
-        </w:rPr>
-        <w:t xml:space="preserve">aerosol.ref </w:t>
+      <w:proofErr w:type="gramStart"/>
+      <w:r>
+        <w:rPr>
+          <w:rFonts w:ascii="Times New Roman" w:hAnsi="Times New Roman"/>
+        </w:rPr>
+        <w:t>aerosol.ref</w:t>
+      </w:r>
+      <w:proofErr w:type="gramEnd"/>
+      <w:r>
+        <w:rPr>
+          <w:rFonts w:ascii="Times New Roman" w:hAnsi="Times New Roman"/>
+        </w:rPr>
+        <w:t xml:space="preserve"> </w:t>
       </w:r>
       <w:r>
         <w:rPr>
@@ -8305,12 +8572,14 @@
           <w:rFonts w:ascii="Times New Roman" w:hAnsi="Times New Roman"/>
         </w:rPr>
       </w:pPr>
+      <w:proofErr w:type="gramStart"/>
       <w:r>
         <w:rPr>
           <w:rFonts w:ascii="Times New Roman" w:hAnsi="Times New Roman"/>
         </w:rPr>
         <w:t>parah2.ref</w:t>
       </w:r>
+      <w:proofErr w:type="gramEnd"/>
       <w:r>
         <w:rPr>
           <w:rFonts w:ascii="Times New Roman" w:hAnsi="Times New Roman"/>
@@ -8378,12 +8647,14 @@
           <w:rFonts w:ascii="Times New Roman" w:hAnsi="Times New Roman"/>
         </w:rPr>
       </w:pPr>
+      <w:proofErr w:type="gramStart"/>
       <w:r>
         <w:rPr>
           <w:rFonts w:ascii="Times New Roman" w:hAnsi="Times New Roman"/>
         </w:rPr>
         <w:t>fcloud.ref</w:t>
       </w:r>
+      <w:proofErr w:type="gramEnd"/>
       <w:r>
         <w:rPr>
           <w:rFonts w:ascii="Times New Roman" w:hAnsi="Times New Roman"/>
@@ -8427,7 +8698,21 @@
         <w:rPr>
           <w:rFonts w:ascii="Times New Roman" w:hAnsi="Times New Roman"/>
         </w:rPr>
-        <w:t>&lt;runname&gt;.xsc</w:t>
+        <w:t>&lt;</w:t>
+      </w:r>
+      <w:proofErr w:type="gramStart"/>
+      <w:r>
+        <w:rPr>
+          <w:rFonts w:ascii="Times New Roman" w:hAnsi="Times New Roman"/>
+        </w:rPr>
+        <w:t>runname</w:t>
+      </w:r>
+      <w:proofErr w:type="gramEnd"/>
+      <w:r>
+        <w:rPr>
+          <w:rFonts w:ascii="Times New Roman" w:hAnsi="Times New Roman"/>
+        </w:rPr>
+        <w:t>&gt;.xsc</w:t>
       </w:r>
       <w:r>
         <w:rPr>
@@ -8458,7 +8743,21 @@
         <w:rPr>
           <w:rFonts w:ascii="Times New Roman" w:hAnsi="Times New Roman"/>
         </w:rPr>
-        <w:t>&lt;runname&gt;.sur</w:t>
+        <w:t>&lt;</w:t>
+      </w:r>
+      <w:proofErr w:type="gramStart"/>
+      <w:r>
+        <w:rPr>
+          <w:rFonts w:ascii="Times New Roman" w:hAnsi="Times New Roman"/>
+        </w:rPr>
+        <w:t>runname</w:t>
+      </w:r>
+      <w:proofErr w:type="gramEnd"/>
+      <w:r>
+        <w:rPr>
+          <w:rFonts w:ascii="Times New Roman" w:hAnsi="Times New Roman"/>
+        </w:rPr>
+        <w:t>&gt;.sur</w:t>
       </w:r>
       <w:r>
         <w:rPr>
@@ -8571,7 +8870,21 @@
         <w:rPr>
           <w:rFonts w:ascii="Times New Roman" w:hAnsi="Times New Roman"/>
         </w:rPr>
-        <w:t>&lt;runname&gt;.apr</w:t>
+        <w:t>&lt;</w:t>
+      </w:r>
+      <w:proofErr w:type="gramStart"/>
+      <w:r>
+        <w:rPr>
+          <w:rFonts w:ascii="Times New Roman" w:hAnsi="Times New Roman"/>
+        </w:rPr>
+        <w:t>runname</w:t>
+      </w:r>
+      <w:proofErr w:type="gramEnd"/>
+      <w:r>
+        <w:rPr>
+          <w:rFonts w:ascii="Times New Roman" w:hAnsi="Times New Roman"/>
+        </w:rPr>
+        <w:t>&gt;.apr</w:t>
       </w:r>
       <w:r>
         <w:rPr>
@@ -8614,7 +8927,21 @@
         <w:rPr>
           <w:rFonts w:ascii="Times New Roman" w:hAnsi="Times New Roman"/>
         </w:rPr>
-        <w:t>&lt;runname&gt;.kls</w:t>
+        <w:t>&lt;</w:t>
+      </w:r>
+      <w:proofErr w:type="gramStart"/>
+      <w:r>
+        <w:rPr>
+          <w:rFonts w:ascii="Times New Roman" w:hAnsi="Times New Roman"/>
+        </w:rPr>
+        <w:t>runname</w:t>
+      </w:r>
+      <w:proofErr w:type="gramEnd"/>
+      <w:r>
+        <w:rPr>
+          <w:rFonts w:ascii="Times New Roman" w:hAnsi="Times New Roman"/>
+        </w:rPr>
+        <w:t>&gt;.kls</w:t>
       </w:r>
       <w:r>
         <w:rPr>
@@ -8658,7 +8985,21 @@
         <w:rPr>
           <w:rFonts w:ascii="Times New Roman" w:hAnsi="Times New Roman"/>
         </w:rPr>
-        <w:t>&lt;runname&gt;.spx</w:t>
+        <w:t>&lt;</w:t>
+      </w:r>
+      <w:proofErr w:type="gramStart"/>
+      <w:r>
+        <w:rPr>
+          <w:rFonts w:ascii="Times New Roman" w:hAnsi="Times New Roman"/>
+        </w:rPr>
+        <w:t>runname</w:t>
+      </w:r>
+      <w:proofErr w:type="gramEnd"/>
+      <w:r>
+        <w:rPr>
+          <w:rFonts w:ascii="Times New Roman" w:hAnsi="Times New Roman"/>
+        </w:rPr>
+        <w:t>&gt;.spx</w:t>
       </w:r>
       <w:r>
         <w:rPr>
@@ -8689,7 +9030,21 @@
         <w:rPr>
           <w:rFonts w:ascii="Times New Roman" w:hAnsi="Times New Roman"/>
         </w:rPr>
-        <w:t>&lt;runname&gt;.abo</w:t>
+        <w:t>&lt;</w:t>
+      </w:r>
+      <w:proofErr w:type="gramStart"/>
+      <w:r>
+        <w:rPr>
+          <w:rFonts w:ascii="Times New Roman" w:hAnsi="Times New Roman"/>
+        </w:rPr>
+        <w:t>runname</w:t>
+      </w:r>
+      <w:proofErr w:type="gramEnd"/>
+      <w:r>
+        <w:rPr>
+          <w:rFonts w:ascii="Times New Roman" w:hAnsi="Times New Roman"/>
+        </w:rPr>
+        <w:t>&gt;.abo</w:t>
       </w:r>
       <w:r>
         <w:rPr>
@@ -8720,7 +9075,21 @@
         <w:rPr>
           <w:rFonts w:ascii="Times New Roman" w:hAnsi="Times New Roman"/>
         </w:rPr>
-        <w:t>&lt;runname&gt;.fil</w:t>
+        <w:t>&lt;</w:t>
+      </w:r>
+      <w:proofErr w:type="gramStart"/>
+      <w:r>
+        <w:rPr>
+          <w:rFonts w:ascii="Times New Roman" w:hAnsi="Times New Roman"/>
+        </w:rPr>
+        <w:t>runname</w:t>
+      </w:r>
+      <w:proofErr w:type="gramEnd"/>
+      <w:r>
+        <w:rPr>
+          <w:rFonts w:ascii="Times New Roman" w:hAnsi="Times New Roman"/>
+        </w:rPr>
+        <w:t>&gt;.fil</w:t>
       </w:r>
       <w:r>
         <w:rPr>
@@ -8765,7 +9134,21 @@
         <w:rPr>
           <w:rFonts w:ascii="Times New Roman" w:hAnsi="Times New Roman"/>
         </w:rPr>
-        <w:t>&lt;runname.lbl&gt;</w:t>
+        <w:t>&lt;</w:t>
+      </w:r>
+      <w:proofErr w:type="gramStart"/>
+      <w:r>
+        <w:rPr>
+          <w:rFonts w:ascii="Times New Roman" w:hAnsi="Times New Roman"/>
+        </w:rPr>
+        <w:t>runname.lbl</w:t>
+      </w:r>
+      <w:proofErr w:type="gramEnd"/>
+      <w:r>
+        <w:rPr>
+          <w:rFonts w:ascii="Times New Roman" w:hAnsi="Times New Roman"/>
+        </w:rPr>
+        <w:t>&gt;</w:t>
       </w:r>
       <w:r>
         <w:rPr>
@@ -8815,14 +9198,54 @@
         <w:rPr>
           <w:rFonts w:ascii="Times New Roman" w:hAnsi="Times New Roman"/>
         </w:rPr>
-        <w:t>&lt;runname.sha&gt;</w:t>
+        <w:t>&lt;</w:t>
+      </w:r>
+      <w:proofErr w:type="gramStart"/>
+      <w:r>
+        <w:rPr>
+          <w:rFonts w:ascii="Times New Roman" w:hAnsi="Times New Roman"/>
+        </w:rPr>
+        <w:t>runname.sha</w:t>
+      </w:r>
+      <w:proofErr w:type="gramEnd"/>
+      <w:r>
+        <w:rPr>
+          <w:rFonts w:ascii="Times New Roman" w:hAnsi="Times New Roman"/>
+        </w:rPr>
+        <w:t>&gt;</w:t>
       </w:r>
       <w:r>
         <w:rPr>
           <w:rFonts w:ascii="Times New Roman" w:hAnsi="Times New Roman"/>
         </w:rPr>
         <w:tab/>
-        <w:t xml:space="preserve">Instrument lineshape to be used in final spectral convolution for LBL Nemesis runs. 0=square, 1=triangular, 2=Gaussian. </w:t>
+        <w:t>Instrument lineshape to be used in final spectral convolution for LBL Nemesis runs. 0=square, 1=triangular, 2=</w:t>
+      </w:r>
+      <w:bookmarkStart w:id="0" w:name="_GoBack"/>
+      <w:r>
+        <w:rPr>
+          <w:rFonts w:ascii="Times New Roman" w:hAnsi="Times New Roman"/>
+        </w:rPr>
+        <w:t>Gaussia</w:t>
+      </w:r>
+      <w:bookmarkEnd w:id="0"/>
+      <w:r>
+        <w:rPr>
+          <w:rFonts w:ascii="Times New Roman" w:hAnsi="Times New Roman"/>
+        </w:rPr>
+        <w:t>n</w:t>
+      </w:r>
+      <w:r>
+        <w:rPr>
+          <w:rFonts w:ascii="Times New Roman" w:hAnsi="Times New Roman"/>
+        </w:rPr>
+        <w:t>, 3=Hamming</w:t>
+      </w:r>
+      <w:r>
+        <w:rPr>
+          <w:rFonts w:ascii="Times New Roman" w:hAnsi="Times New Roman"/>
+        </w:rPr>
+        <w:t xml:space="preserve">. </w:t>
       </w:r>
       <w:r>
         <w:rPr>
@@ -8859,7 +9282,21 @@
         <w:rPr>
           <w:rFonts w:ascii="Times New Roman" w:hAnsi="Times New Roman"/>
         </w:rPr>
-        <w:t>&lt;runname.key&gt;</w:t>
+        <w:t>&lt;</w:t>
+      </w:r>
+      <w:proofErr w:type="gramStart"/>
+      <w:r>
+        <w:rPr>
+          <w:rFonts w:ascii="Times New Roman" w:hAnsi="Times New Roman"/>
+        </w:rPr>
+        <w:t>runname.key</w:t>
+      </w:r>
+      <w:proofErr w:type="gramEnd"/>
+      <w:r>
+        <w:rPr>
+          <w:rFonts w:ascii="Times New Roman" w:hAnsi="Times New Roman"/>
+        </w:rPr>
+        <w:t>&gt;</w:t>
       </w:r>
       <w:r>
         <w:rPr>
@@ -8903,7 +9340,21 @@
         <w:rPr>
           <w:rFonts w:ascii="Times New Roman" w:hAnsi="Times New Roman"/>
         </w:rPr>
-        <w:t>&lt;runname.pra&gt;</w:t>
+        <w:t>&lt;</w:t>
+      </w:r>
+      <w:proofErr w:type="gramStart"/>
+      <w:r>
+        <w:rPr>
+          <w:rFonts w:ascii="Times New Roman" w:hAnsi="Times New Roman"/>
+        </w:rPr>
+        <w:t>runname.pra</w:t>
+      </w:r>
+      <w:proofErr w:type="gramEnd"/>
+      <w:r>
+        <w:rPr>
+          <w:rFonts w:ascii="Times New Roman" w:hAnsi="Times New Roman"/>
+        </w:rPr>
+        <w:t>&gt;</w:t>
       </w:r>
       <w:r>
         <w:rPr>
@@ -8947,7 +9398,21 @@
         <w:rPr>
           <w:rFonts w:ascii="Times New Roman" w:hAnsi="Times New Roman"/>
         </w:rPr>
-        <w:t>&lt;runname.sol&gt;</w:t>
+        <w:t>&lt;</w:t>
+      </w:r>
+      <w:proofErr w:type="gramStart"/>
+      <w:r>
+        <w:rPr>
+          <w:rFonts w:ascii="Times New Roman" w:hAnsi="Times New Roman"/>
+        </w:rPr>
+        <w:t>runname.sol</w:t>
+      </w:r>
+      <w:proofErr w:type="gramEnd"/>
+      <w:r>
+        <w:rPr>
+          <w:rFonts w:ascii="Times New Roman" w:hAnsi="Times New Roman"/>
+        </w:rPr>
+        <w:t>&gt;</w:t>
       </w:r>
       <w:r>
         <w:rPr>
@@ -8990,7 +9455,21 @@
         <w:rPr>
           <w:rFonts w:ascii="Times New Roman" w:hAnsi="Times New Roman"/>
         </w:rPr>
-        <w:t>&lt;runname.rfl&gt;</w:t>
+        <w:t>&lt;</w:t>
+      </w:r>
+      <w:proofErr w:type="gramStart"/>
+      <w:r>
+        <w:rPr>
+          <w:rFonts w:ascii="Times New Roman" w:hAnsi="Times New Roman"/>
+        </w:rPr>
+        <w:t>runname.rfl</w:t>
+      </w:r>
+      <w:proofErr w:type="gramEnd"/>
+      <w:r>
+        <w:rPr>
+          <w:rFonts w:ascii="Times New Roman" w:hAnsi="Times New Roman"/>
+        </w:rPr>
+        <w:t>&gt;</w:t>
       </w:r>
       <w:r>
         <w:rPr>
@@ -9027,7 +9506,21 @@
         <w:rPr>
           <w:rFonts w:ascii="Times New Roman" w:hAnsi="Times New Roman"/>
         </w:rPr>
-        <w:t>&lt;runname.vpf&gt;</w:t>
+        <w:t>&lt;</w:t>
+      </w:r>
+      <w:proofErr w:type="gramStart"/>
+      <w:r>
+        <w:rPr>
+          <w:rFonts w:ascii="Times New Roman" w:hAnsi="Times New Roman"/>
+        </w:rPr>
+        <w:t>runname.vpf</w:t>
+      </w:r>
+      <w:proofErr w:type="gramEnd"/>
+      <w:r>
+        <w:rPr>
+          <w:rFonts w:ascii="Times New Roman" w:hAnsi="Times New Roman"/>
+        </w:rPr>
+        <w:t>&gt;</w:t>
       </w:r>
       <w:r>
         <w:rPr>
@@ -9059,12 +9552,20 @@
           <w:rFonts w:ascii="Times New Roman" w:hAnsi="Times New Roman"/>
         </w:rPr>
       </w:pPr>
+      <w:proofErr w:type="gramStart"/>
       <w:r>
         <w:rPr>
           <w:rFonts w:ascii="Times New Roman" w:hAnsi="Times New Roman"/>
         </w:rPr>
         <w:lastRenderedPageBreak/>
-        <w:t>hgphase(1-n).dat</w:t>
+        <w:t>hgphase</w:t>
+      </w:r>
+      <w:proofErr w:type="gramEnd"/>
+      <w:r>
+        <w:rPr>
+          <w:rFonts w:ascii="Times New Roman" w:hAnsi="Times New Roman"/>
+        </w:rPr>
+        <w:t>(1-n).dat</w:t>
       </w:r>
       <w:r>
         <w:rPr>
@@ -9326,7 +9827,21 @@
         <w:rPr>
           <w:rFonts w:ascii="Times New Roman" w:hAnsi="Times New Roman"/>
         </w:rPr>
-        <w:t>&lt;runname&gt;.pat</w:t>
+        <w:t>&lt;</w:t>
+      </w:r>
+      <w:proofErr w:type="gramStart"/>
+      <w:r>
+        <w:rPr>
+          <w:rFonts w:ascii="Times New Roman" w:hAnsi="Times New Roman"/>
+        </w:rPr>
+        <w:t>runname</w:t>
+      </w:r>
+      <w:proofErr w:type="gramEnd"/>
+      <w:r>
+        <w:rPr>
+          <w:rFonts w:ascii="Times New Roman" w:hAnsi="Times New Roman"/>
+        </w:rPr>
+        <w:t>&gt;.pat</w:t>
       </w:r>
       <w:r>
         <w:rPr>
@@ -9368,7 +9883,21 @@
         <w:rPr>
           <w:rFonts w:ascii="Times New Roman" w:hAnsi="Times New Roman"/>
         </w:rPr>
-        <w:t>&lt;runname&gt;.sca</w:t>
+        <w:t>&lt;</w:t>
+      </w:r>
+      <w:proofErr w:type="gramStart"/>
+      <w:r>
+        <w:rPr>
+          <w:rFonts w:ascii="Times New Roman" w:hAnsi="Times New Roman"/>
+        </w:rPr>
+        <w:t>runname</w:t>
+      </w:r>
+      <w:proofErr w:type="gramEnd"/>
+      <w:r>
+        <w:rPr>
+          <w:rFonts w:ascii="Times New Roman" w:hAnsi="Times New Roman"/>
+        </w:rPr>
+        <w:t>&gt;.sca</w:t>
       </w:r>
       <w:r>
         <w:rPr>
@@ -9410,7 +9939,21 @@
         <w:rPr>
           <w:rFonts w:ascii="Times New Roman" w:hAnsi="Times New Roman"/>
         </w:rPr>
-        <w:t>&lt;runname&gt;.str</w:t>
+        <w:t>&lt;</w:t>
+      </w:r>
+      <w:proofErr w:type="gramStart"/>
+      <w:r>
+        <w:rPr>
+          <w:rFonts w:ascii="Times New Roman" w:hAnsi="Times New Roman"/>
+        </w:rPr>
+        <w:t>runname</w:t>
+      </w:r>
+      <w:proofErr w:type="gramEnd"/>
+      <w:r>
+        <w:rPr>
+          <w:rFonts w:ascii="Times New Roman" w:hAnsi="Times New Roman"/>
+        </w:rPr>
+        <w:t>&gt;.str</w:t>
       </w:r>
       <w:r>
         <w:rPr>
@@ -9441,7 +9984,21 @@
         <w:rPr>
           <w:rFonts w:ascii="Times New Roman" w:hAnsi="Times New Roman"/>
         </w:rPr>
-        <w:t>&lt;runname&gt;.prf</w:t>
+        <w:t>&lt;</w:t>
+      </w:r>
+      <w:proofErr w:type="gramStart"/>
+      <w:r>
+        <w:rPr>
+          <w:rFonts w:ascii="Times New Roman" w:hAnsi="Times New Roman"/>
+        </w:rPr>
+        <w:t>runname</w:t>
+      </w:r>
+      <w:proofErr w:type="gramEnd"/>
+      <w:r>
+        <w:rPr>
+          <w:rFonts w:ascii="Times New Roman" w:hAnsi="Times New Roman"/>
+        </w:rPr>
+        <w:t>&gt;.prf</w:t>
       </w:r>
       <w:r>
         <w:rPr>
@@ -9479,12 +10036,14 @@
           <w:rFonts w:ascii="Times New Roman" w:hAnsi="Times New Roman"/>
         </w:rPr>
       </w:pPr>
+      <w:proofErr w:type="gramStart"/>
       <w:r>
         <w:rPr>
           <w:rFonts w:ascii="Times New Roman" w:hAnsi="Times New Roman"/>
         </w:rPr>
         <w:t>aerosol.prf</w:t>
       </w:r>
+      <w:proofErr w:type="gramEnd"/>
       <w:r>
         <w:rPr>
           <w:rFonts w:ascii="Times New Roman" w:hAnsi="Times New Roman"/>
@@ -9521,12 +10080,14 @@
           <w:rFonts w:ascii="Times New Roman" w:hAnsi="Times New Roman"/>
         </w:rPr>
       </w:pPr>
+      <w:proofErr w:type="gramStart"/>
       <w:r>
         <w:rPr>
           <w:rFonts w:ascii="Times New Roman" w:hAnsi="Times New Roman"/>
         </w:rPr>
         <w:t>parah2.prf</w:t>
       </w:r>
+      <w:proofErr w:type="gramEnd"/>
       <w:r>
         <w:rPr>
           <w:rFonts w:ascii="Times New Roman" w:hAnsi="Times New Roman"/>
@@ -9568,12 +10129,14 @@
           <w:rFonts w:ascii="Times New Roman" w:hAnsi="Times New Roman"/>
         </w:rPr>
       </w:pPr>
+      <w:proofErr w:type="gramStart"/>
       <w:r>
         <w:rPr>
           <w:rFonts w:ascii="Times New Roman" w:hAnsi="Times New Roman"/>
         </w:rPr>
         <w:t>fcloud.prf</w:t>
       </w:r>
+      <w:proofErr w:type="gramEnd"/>
       <w:r>
         <w:rPr>
           <w:rFonts w:ascii="Times New Roman" w:hAnsi="Times New Roman"/>
@@ -9687,7 +10250,21 @@
         <w:rPr>
           <w:rFonts w:ascii="Times New Roman" w:hAnsi="Times New Roman"/>
         </w:rPr>
-        <w:t>&lt;runname&gt;.drv</w:t>
+        <w:t>&lt;</w:t>
+      </w:r>
+      <w:proofErr w:type="gramStart"/>
+      <w:r>
+        <w:rPr>
+          <w:rFonts w:ascii="Times New Roman" w:hAnsi="Times New Roman"/>
+        </w:rPr>
+        <w:t>runname</w:t>
+      </w:r>
+      <w:proofErr w:type="gramEnd"/>
+      <w:r>
+        <w:rPr>
+          <w:rFonts w:ascii="Times New Roman" w:hAnsi="Times New Roman"/>
+        </w:rPr>
+        <w:t>&gt;.drv</w:t>
       </w:r>
       <w:r>
         <w:rPr>
@@ -9808,7 +10385,21 @@
         <w:rPr>
           <w:rFonts w:ascii="Times New Roman" w:hAnsi="Times New Roman"/>
         </w:rPr>
-        <w:t>&lt;runname&gt;.mre</w:t>
+        <w:t>&lt;</w:t>
+      </w:r>
+      <w:proofErr w:type="gramStart"/>
+      <w:r>
+        <w:rPr>
+          <w:rFonts w:ascii="Times New Roman" w:hAnsi="Times New Roman"/>
+        </w:rPr>
+        <w:t>runname</w:t>
+      </w:r>
+      <w:proofErr w:type="gramEnd"/>
+      <w:r>
+        <w:rPr>
+          <w:rFonts w:ascii="Times New Roman" w:hAnsi="Times New Roman"/>
+        </w:rPr>
+        <w:t>&gt;.mre</w:t>
       </w:r>
       <w:r>
         <w:rPr>
@@ -9921,7 +10512,21 @@
         <w:rPr>
           <w:rFonts w:ascii="Times New Roman" w:hAnsi="Times New Roman"/>
         </w:rPr>
-        <w:t>&lt;runname&gt;.raw</w:t>
+        <w:t>&lt;</w:t>
+      </w:r>
+      <w:proofErr w:type="gramStart"/>
+      <w:r>
+        <w:rPr>
+          <w:rFonts w:ascii="Times New Roman" w:hAnsi="Times New Roman"/>
+        </w:rPr>
+        <w:t>runname</w:t>
+      </w:r>
+      <w:proofErr w:type="gramEnd"/>
+      <w:r>
+        <w:rPr>
+          <w:rFonts w:ascii="Times New Roman" w:hAnsi="Times New Roman"/>
+        </w:rPr>
+        <w:t>&gt;.raw</w:t>
       </w:r>
       <w:r>
         <w:rPr>
@@ -9976,7 +10581,21 @@
         <w:rPr>
           <w:rFonts w:ascii="Times New Roman" w:hAnsi="Times New Roman"/>
         </w:rPr>
-        <w:t>&lt;runname&gt;.itr</w:t>
+        <w:t>&lt;</w:t>
+      </w:r>
+      <w:proofErr w:type="gramStart"/>
+      <w:r>
+        <w:rPr>
+          <w:rFonts w:ascii="Times New Roman" w:hAnsi="Times New Roman"/>
+        </w:rPr>
+        <w:t>runname</w:t>
+      </w:r>
+      <w:proofErr w:type="gramEnd"/>
+      <w:r>
+        <w:rPr>
+          <w:rFonts w:ascii="Times New Roman" w:hAnsi="Times New Roman"/>
+        </w:rPr>
+        <w:t>&gt;.itr</w:t>
       </w:r>
       <w:r>
         <w:rPr>
@@ -10050,7 +10669,21 @@
         <w:rPr>
           <w:rFonts w:ascii="Times New Roman" w:hAnsi="Times New Roman"/>
         </w:rPr>
-        <w:t>&lt;runname&gt;.cov</w:t>
+        <w:t>&lt;</w:t>
+      </w:r>
+      <w:proofErr w:type="gramStart"/>
+      <w:r>
+        <w:rPr>
+          <w:rFonts w:ascii="Times New Roman" w:hAnsi="Times New Roman"/>
+        </w:rPr>
+        <w:t>runname</w:t>
+      </w:r>
+      <w:proofErr w:type="gramEnd"/>
+      <w:r>
+        <w:rPr>
+          <w:rFonts w:ascii="Times New Roman" w:hAnsi="Times New Roman"/>
+        </w:rPr>
+        <w:t>&gt;.cov</w:t>
       </w:r>
       <w:r>
         <w:rPr>
@@ -10128,12 +10761,14 @@
           <w:rFonts w:ascii="Times New Roman" w:hAnsi="Times New Roman"/>
         </w:rPr>
       </w:pPr>
+      <w:proofErr w:type="gramStart"/>
       <w:r>
         <w:rPr>
           <w:rFonts w:ascii="Times New Roman" w:hAnsi="Times New Roman"/>
         </w:rPr>
         <w:t>kk.out</w:t>
       </w:r>
+      <w:proofErr w:type="gramEnd"/>
       <w:r>
         <w:rPr>
           <w:rFonts w:ascii="Times New Roman" w:hAnsi="Times New Roman"/>
@@ -10283,7 +10918,21 @@
         <w:rPr>
           <w:rFonts w:ascii="Times New Roman" w:hAnsi="Times New Roman"/>
         </w:rPr>
-        <w:t xml:space="preserve"> format files described by [R2]. The .ref files are basically .prf files and provide reference profiles which remain static during a </w:t>
+        <w:t xml:space="preserve"> format files described by [R2]. The .ref files are basically .prf files and provide reference </w:t>
+      </w:r>
+      <w:proofErr w:type="gramStart"/>
+      <w:r>
+        <w:rPr>
+          <w:rFonts w:ascii="Times New Roman" w:hAnsi="Times New Roman"/>
+        </w:rPr>
+        <w:t>profiles which</w:t>
+      </w:r>
+      <w:proofErr w:type="gramEnd"/>
+      <w:r>
+        <w:rPr>
+          <w:rFonts w:ascii="Times New Roman" w:hAnsi="Times New Roman"/>
+        </w:rPr>
+        <w:t xml:space="preserve"> remain static during a </w:t>
       </w:r>
       <w:r>
         <w:rPr>
@@ -10295,7 +10944,21 @@
         <w:rPr>
           <w:rFonts w:ascii="Times New Roman" w:hAnsi="Times New Roman"/>
         </w:rPr>
-        <w:t xml:space="preserve"> run. The actual profiles used at each iteration of the forward model are generated from the .ref files and the variable profiles defined in the .apr </w:t>
+        <w:t xml:space="preserve"> run. The actual profiles used </w:t>
+      </w:r>
+      <w:proofErr w:type="gramStart"/>
+      <w:r>
+        <w:rPr>
+          <w:rFonts w:ascii="Times New Roman" w:hAnsi="Times New Roman"/>
+        </w:rPr>
+        <w:t>at each iteration</w:t>
+      </w:r>
+      <w:proofErr w:type="gramEnd"/>
+      <w:r>
+        <w:rPr>
+          <w:rFonts w:ascii="Times New Roman" w:hAnsi="Times New Roman"/>
+        </w:rPr>
+        <w:t xml:space="preserve"> of the forward model are generated from the .ref files and the variable profiles defined in the .apr </w:t>
       </w:r>
       <w:r>
         <w:rPr>
@@ -10407,7 +11070,21 @@
         <w:rPr>
           <w:rFonts w:ascii="Times New Roman" w:hAnsi="Times New Roman"/>
         </w:rPr>
-        <w:t>******** any header info you like. One line only ********</w:t>
+        <w:t xml:space="preserve">******** </w:t>
+      </w:r>
+      <w:proofErr w:type="gramStart"/>
+      <w:r>
+        <w:rPr>
+          <w:rFonts w:ascii="Times New Roman" w:hAnsi="Times New Roman"/>
+        </w:rPr>
+        <w:t>any</w:t>
+      </w:r>
+      <w:proofErr w:type="gramEnd"/>
+      <w:r>
+        <w:rPr>
+          <w:rFonts w:ascii="Times New Roman" w:hAnsi="Times New Roman"/>
+        </w:rPr>
+        <w:t xml:space="preserve"> header info you like. One line only ********</w:t>
       </w:r>
     </w:p>
     <w:p>
@@ -10418,6 +11095,7 @@
           <w:rFonts w:ascii="Times New Roman" w:hAnsi="Times New Roman"/>
         </w:rPr>
       </w:pPr>
+      <w:proofErr w:type="gramStart"/>
       <w:r>
         <w:rPr>
           <w:rFonts w:ascii="Times New Roman" w:hAnsi="Times New Roman"/>
@@ -10434,7 +11112,28 @@
         <w:rPr>
           <w:rFonts w:ascii="Times New Roman" w:hAnsi="Times New Roman"/>
         </w:rPr>
-        <w:t>! number of variable profiles (vmr,T, or cont)</w:t>
+        <w:t>!</w:t>
+      </w:r>
+      <w:proofErr w:type="gramEnd"/>
+      <w:r>
+        <w:rPr>
+          <w:rFonts w:ascii="Times New Roman" w:hAnsi="Times New Roman"/>
+        </w:rPr>
+        <w:t xml:space="preserve"> </w:t>
+      </w:r>
+      <w:proofErr w:type="gramStart"/>
+      <w:r>
+        <w:rPr>
+          <w:rFonts w:ascii="Times New Roman" w:hAnsi="Times New Roman"/>
+        </w:rPr>
+        <w:t>number</w:t>
+      </w:r>
+      <w:proofErr w:type="gramEnd"/>
+      <w:r>
+        <w:rPr>
+          <w:rFonts w:ascii="Times New Roman" w:hAnsi="Times New Roman"/>
+        </w:rPr>
+        <w:t xml:space="preserve"> of variable profiles (vmr,T, or cont)</w:t>
       </w:r>
     </w:p>
     <w:p>
@@ -10445,11 +11144,19 @@
           <w:rFonts w:ascii="Times New Roman" w:hAnsi="Times New Roman"/>
         </w:rPr>
       </w:pPr>
-      <w:r>
-        <w:rPr>
-          <w:rFonts w:ascii="Times New Roman" w:hAnsi="Times New Roman"/>
-        </w:rPr>
-        <w:t xml:space="preserve">VARIDENT(1,1:3)       </w:t>
+      <w:proofErr w:type="gramStart"/>
+      <w:r>
+        <w:rPr>
+          <w:rFonts w:ascii="Times New Roman" w:hAnsi="Times New Roman"/>
+        </w:rPr>
+        <w:t>VARIDENT(</w:t>
+      </w:r>
+      <w:proofErr w:type="gramEnd"/>
+      <w:r>
+        <w:rPr>
+          <w:rFonts w:ascii="Times New Roman" w:hAnsi="Times New Roman"/>
+        </w:rPr>
+        <w:t xml:space="preserve">1,1:3)       </w:t>
       </w:r>
       <w:r>
         <w:rPr>
@@ -10472,11 +11179,19 @@
           <w:rFonts w:ascii="Times New Roman" w:hAnsi="Times New Roman"/>
         </w:rPr>
       </w:pPr>
-      <w:r>
-        <w:rPr>
-          <w:rFonts w:ascii="Times New Roman" w:hAnsi="Times New Roman"/>
-        </w:rPr>
-        <w:t>VARPARAM(1,*)       ! Any extra parameters, or filename</w:t>
+      <w:proofErr w:type="gramStart"/>
+      <w:r>
+        <w:rPr>
+          <w:rFonts w:ascii="Times New Roman" w:hAnsi="Times New Roman"/>
+        </w:rPr>
+        <w:t>VARPARAM(</w:t>
+      </w:r>
+      <w:proofErr w:type="gramEnd"/>
+      <w:r>
+        <w:rPr>
+          <w:rFonts w:ascii="Times New Roman" w:hAnsi="Times New Roman"/>
+        </w:rPr>
+        <w:t>1,*)       ! Any extra parameters, or filename</w:t>
       </w:r>
     </w:p>
     <w:p>
@@ -10487,11 +11202,19 @@
           <w:rFonts w:ascii="Times New Roman" w:hAnsi="Times New Roman"/>
         </w:rPr>
       </w:pPr>
-      <w:r>
-        <w:rPr>
-          <w:rFonts w:ascii="Times New Roman" w:hAnsi="Times New Roman"/>
-        </w:rPr>
-        <w:t xml:space="preserve">VARIDENT(2,1:3)       </w:t>
+      <w:proofErr w:type="gramStart"/>
+      <w:r>
+        <w:rPr>
+          <w:rFonts w:ascii="Times New Roman" w:hAnsi="Times New Roman"/>
+        </w:rPr>
+        <w:t>VARIDENT(</w:t>
+      </w:r>
+      <w:proofErr w:type="gramEnd"/>
+      <w:r>
+        <w:rPr>
+          <w:rFonts w:ascii="Times New Roman" w:hAnsi="Times New Roman"/>
+        </w:rPr>
+        <w:t xml:space="preserve">2,1:3)       </w:t>
       </w:r>
       <w:r>
         <w:rPr>
@@ -10517,12 +11240,28 @@
           <w:rFonts w:ascii="Times New Roman" w:hAnsi="Times New Roman"/>
         </w:rPr>
       </w:pPr>
-      <w:r>
-        <w:rPr>
-          <w:rFonts w:ascii="Times New Roman" w:hAnsi="Times New Roman"/>
-        </w:rPr>
-        <w:t>VARPARAM(2,*)       ! Any extra parameters, or filename )</w:t>
-      </w:r>
+      <w:proofErr w:type="gramStart"/>
+      <w:r>
+        <w:rPr>
+          <w:rFonts w:ascii="Times New Roman" w:hAnsi="Times New Roman"/>
+        </w:rPr>
+        <w:t>VARPARAM(</w:t>
+      </w:r>
+      <w:proofErr w:type="gramEnd"/>
+      <w:r>
+        <w:rPr>
+          <w:rFonts w:ascii="Times New Roman" w:hAnsi="Times New Roman"/>
+        </w:rPr>
+        <w:t xml:space="preserve">2,*)       ! Any extra parameters, or </w:t>
+      </w:r>
+      <w:proofErr w:type="gramStart"/>
+      <w:r>
+        <w:rPr>
+          <w:rFonts w:ascii="Times New Roman" w:hAnsi="Times New Roman"/>
+        </w:rPr>
+        <w:t>filename )</w:t>
+      </w:r>
+      <w:proofErr w:type="gramEnd"/>
     </w:p>
     <w:p>
       <w:pPr>
@@ -10588,7 +11327,21 @@
         <w:rPr>
           <w:rFonts w:ascii="Times New Roman" w:hAnsi="Times New Roman"/>
         </w:rPr>
-        <w:t>******** any header info you like. One line only ********</w:t>
+        <w:t xml:space="preserve">******** </w:t>
+      </w:r>
+      <w:proofErr w:type="gramStart"/>
+      <w:r>
+        <w:rPr>
+          <w:rFonts w:ascii="Times New Roman" w:hAnsi="Times New Roman"/>
+        </w:rPr>
+        <w:t>any</w:t>
+      </w:r>
+      <w:proofErr w:type="gramEnd"/>
+      <w:r>
+        <w:rPr>
+          <w:rFonts w:ascii="Times New Roman" w:hAnsi="Times New Roman"/>
+        </w:rPr>
+        <w:t xml:space="preserve"> header info you like. One line only ********</w:t>
       </w:r>
     </w:p>
     <w:p>
@@ -10599,6 +11352,7 @@
           <w:rFonts w:ascii="Times New Roman" w:hAnsi="Times New Roman"/>
         </w:rPr>
       </w:pPr>
+      <w:proofErr w:type="gramStart"/>
       <w:r>
         <w:rPr>
           <w:rFonts w:ascii="Times New Roman" w:hAnsi="Times New Roman"/>
@@ -10621,7 +11375,28 @@
         <w:rPr>
           <w:rFonts w:ascii="Times New Roman" w:hAnsi="Times New Roman"/>
         </w:rPr>
-        <w:t>! number of variable profiles (vmr,T, or cont)</w:t>
+        <w:t>!</w:t>
+      </w:r>
+      <w:proofErr w:type="gramEnd"/>
+      <w:r>
+        <w:rPr>
+          <w:rFonts w:ascii="Times New Roman" w:hAnsi="Times New Roman"/>
+        </w:rPr>
+        <w:t xml:space="preserve"> </w:t>
+      </w:r>
+      <w:proofErr w:type="gramStart"/>
+      <w:r>
+        <w:rPr>
+          <w:rFonts w:ascii="Times New Roman" w:hAnsi="Times New Roman"/>
+        </w:rPr>
+        <w:t>number</w:t>
+      </w:r>
+      <w:proofErr w:type="gramEnd"/>
+      <w:r>
+        <w:rPr>
+          <w:rFonts w:ascii="Times New Roman" w:hAnsi="Times New Roman"/>
+        </w:rPr>
+        <w:t xml:space="preserve"> of variable profiles (vmr,T, or cont)</w:t>
       </w:r>
     </w:p>
     <w:p>
@@ -10636,7 +11411,14 @@
         <w:rPr>
           <w:rFonts w:ascii="Times New Roman" w:hAnsi="Times New Roman"/>
         </w:rPr>
-        <w:t xml:space="preserve">11 0 1             </w:t>
+        <w:t xml:space="preserve">11 0 </w:t>
+      </w:r>
+      <w:proofErr w:type="gramStart"/>
+      <w:r>
+        <w:rPr>
+          <w:rFonts w:ascii="Times New Roman" w:hAnsi="Times New Roman"/>
+        </w:rPr>
+        <w:t xml:space="preserve">1             </w:t>
       </w:r>
       <w:r>
         <w:rPr>
@@ -10654,8 +11436,23 @@
         <w:rPr>
           <w:rFonts w:ascii="Times New Roman" w:hAnsi="Times New Roman"/>
         </w:rPr>
-        <w:t>! Ammonia, deep, fsh</w:t>
-      </w:r>
+        <w:t>!</w:t>
+      </w:r>
+      <w:proofErr w:type="gramEnd"/>
+      <w:r>
+        <w:rPr>
+          <w:rFonts w:ascii="Times New Roman" w:hAnsi="Times New Roman"/>
+        </w:rPr>
+        <w:t xml:space="preserve"> Ammonia, deep, </w:t>
+      </w:r>
+      <w:proofErr w:type="gramStart"/>
+      <w:r>
+        <w:rPr>
+          <w:rFonts w:ascii="Times New Roman" w:hAnsi="Times New Roman"/>
+        </w:rPr>
+        <w:t>fsh</w:t>
+      </w:r>
+      <w:proofErr w:type="gramEnd"/>
     </w:p>
     <w:p>
       <w:pPr>
@@ -10665,6 +11462,7 @@
           <w:rFonts w:ascii="Times New Roman" w:hAnsi="Times New Roman"/>
         </w:rPr>
       </w:pPr>
+      <w:proofErr w:type="gramStart"/>
       <w:r>
         <w:rPr>
           <w:rFonts w:ascii="Times New Roman" w:hAnsi="Times New Roman"/>
@@ -10687,8 +11485,23 @@
         <w:rPr>
           <w:rFonts w:ascii="Times New Roman" w:hAnsi="Times New Roman"/>
         </w:rPr>
-        <w:t>! pknee</w:t>
-      </w:r>
+        <w:t>!</w:t>
+      </w:r>
+      <w:proofErr w:type="gramEnd"/>
+      <w:r>
+        <w:rPr>
+          <w:rFonts w:ascii="Times New Roman" w:hAnsi="Times New Roman"/>
+        </w:rPr>
+        <w:t xml:space="preserve"> </w:t>
+      </w:r>
+      <w:proofErr w:type="gramStart"/>
+      <w:r>
+        <w:rPr>
+          <w:rFonts w:ascii="Times New Roman" w:hAnsi="Times New Roman"/>
+        </w:rPr>
+        <w:t>pknee</w:t>
+      </w:r>
+      <w:proofErr w:type="gramEnd"/>
     </w:p>
     <w:p>
       <w:pPr>
@@ -10702,7 +11515,14 @@
         <w:rPr>
           <w:rFonts w:ascii="Times New Roman" w:hAnsi="Times New Roman"/>
         </w:rPr>
-        <w:t xml:space="preserve">2.19e-4 2.19e-5         </w:t>
+        <w:t>2.19e-4 2.19e-</w:t>
+      </w:r>
+      <w:proofErr w:type="gramStart"/>
+      <w:r>
+        <w:rPr>
+          <w:rFonts w:ascii="Times New Roman" w:hAnsi="Times New Roman"/>
+        </w:rPr>
+        <w:t xml:space="preserve">5         </w:t>
       </w:r>
       <w:r>
         <w:rPr>
@@ -10714,7 +11534,28 @@
         <w:rPr>
           <w:rFonts w:ascii="Times New Roman" w:hAnsi="Times New Roman"/>
         </w:rPr>
-        <w:t>! deep vmr and error</w:t>
+        <w:t>!</w:t>
+      </w:r>
+      <w:proofErr w:type="gramEnd"/>
+      <w:r>
+        <w:rPr>
+          <w:rFonts w:ascii="Times New Roman" w:hAnsi="Times New Roman"/>
+        </w:rPr>
+        <w:t xml:space="preserve"> </w:t>
+      </w:r>
+      <w:proofErr w:type="gramStart"/>
+      <w:r>
+        <w:rPr>
+          <w:rFonts w:ascii="Times New Roman" w:hAnsi="Times New Roman"/>
+        </w:rPr>
+        <w:t>deep</w:t>
+      </w:r>
+      <w:proofErr w:type="gramEnd"/>
+      <w:r>
+        <w:rPr>
+          <w:rFonts w:ascii="Times New Roman" w:hAnsi="Times New Roman"/>
+        </w:rPr>
+        <w:t xml:space="preserve"> vmr and error</w:t>
       </w:r>
     </w:p>
     <w:p>
@@ -10729,7 +11570,14 @@
         <w:rPr>
           <w:rFonts w:ascii="Times New Roman" w:hAnsi="Times New Roman"/>
         </w:rPr>
-        <w:t xml:space="preserve">0.15 0.05               </w:t>
+        <w:t xml:space="preserve">0.15 </w:t>
+      </w:r>
+      <w:proofErr w:type="gramStart"/>
+      <w:r>
+        <w:rPr>
+          <w:rFonts w:ascii="Times New Roman" w:hAnsi="Times New Roman"/>
+        </w:rPr>
+        <w:t xml:space="preserve">0.05               </w:t>
       </w:r>
       <w:r>
         <w:rPr>
@@ -10741,7 +11589,28 @@
         <w:rPr>
           <w:rFonts w:ascii="Times New Roman" w:hAnsi="Times New Roman"/>
         </w:rPr>
-        <w:t>! fsh and error</w:t>
+        <w:t>!</w:t>
+      </w:r>
+      <w:proofErr w:type="gramEnd"/>
+      <w:r>
+        <w:rPr>
+          <w:rFonts w:ascii="Times New Roman" w:hAnsi="Times New Roman"/>
+        </w:rPr>
+        <w:t xml:space="preserve"> </w:t>
+      </w:r>
+      <w:proofErr w:type="gramStart"/>
+      <w:r>
+        <w:rPr>
+          <w:rFonts w:ascii="Times New Roman" w:hAnsi="Times New Roman"/>
+        </w:rPr>
+        <w:t>fsh</w:t>
+      </w:r>
+      <w:proofErr w:type="gramEnd"/>
+      <w:r>
+        <w:rPr>
+          <w:rFonts w:ascii="Times New Roman" w:hAnsi="Times New Roman"/>
+        </w:rPr>
+        <w:t xml:space="preserve"> and error</w:t>
       </w:r>
     </w:p>
     <w:p>
@@ -10756,7 +11625,14 @@
         <w:rPr>
           <w:rFonts w:ascii="Times New Roman" w:hAnsi="Times New Roman"/>
         </w:rPr>
-        <w:t xml:space="preserve">0 0 0                   </w:t>
+        <w:t xml:space="preserve">0 0 </w:t>
+      </w:r>
+      <w:proofErr w:type="gramStart"/>
+      <w:r>
+        <w:rPr>
+          <w:rFonts w:ascii="Times New Roman" w:hAnsi="Times New Roman"/>
+        </w:rPr>
+        <w:t xml:space="preserve">0                   </w:t>
       </w:r>
       <w:r>
         <w:rPr>
@@ -10768,7 +11644,14 @@
         <w:rPr>
           <w:rFonts w:ascii="Times New Roman" w:hAnsi="Times New Roman"/>
         </w:rPr>
-        <w:t>! Temperature - continuous</w:t>
+        <w:t>!</w:t>
+      </w:r>
+      <w:proofErr w:type="gramEnd"/>
+      <w:r>
+        <w:rPr>
+          <w:rFonts w:ascii="Times New Roman" w:hAnsi="Times New Roman"/>
+        </w:rPr>
+        <w:t xml:space="preserve"> Temperature - continuous</w:t>
       </w:r>
     </w:p>
     <w:p>
@@ -10782,12 +11665,14 @@
           <w:rFonts w:ascii="Times New Roman" w:hAnsi="Times New Roman"/>
         </w:rPr>
       </w:pPr>
+      <w:proofErr w:type="gramStart"/>
       <w:r>
         <w:rPr>
           <w:rFonts w:ascii="Times New Roman" w:hAnsi="Times New Roman"/>
         </w:rPr>
         <w:t>tempapr.dat</w:t>
       </w:r>
+      <w:proofErr w:type="gramEnd"/>
     </w:p>
     <w:p>
       <w:pPr>
@@ -10810,7 +11695,35 @@
         <w:rPr>
           <w:rFonts w:ascii="Times New Roman" w:hAnsi="Times New Roman"/>
         </w:rPr>
-        <w:t>The top line of the file is assumed to contain header information and is skipped. The next line contains NVAR, the number of variable profiles that are to be fitted. For each variable profile, the .apr file contains VARIDENT(IVAR,1:3) which is read in next. In the case above, the VARIDENT(IVAR,1:3) of the first variable is 11, 0, 1. The first two integers describe the identity of the profile, and the third integer describes how the profile is parameterised. The profile may be gas abundance, temperature, aerosol density, para-H</w:t>
+        <w:t xml:space="preserve">The top line of the file is assumed to contain header information and is skipped. The next line contains NVAR, the number of variable profiles that are to be fitted. For each variable profile, the .apr file contains </w:t>
+      </w:r>
+      <w:proofErr w:type="gramStart"/>
+      <w:r>
+        <w:rPr>
+          <w:rFonts w:ascii="Times New Roman" w:hAnsi="Times New Roman"/>
+        </w:rPr>
+        <w:t>VARIDENT(</w:t>
+      </w:r>
+      <w:proofErr w:type="gramEnd"/>
+      <w:r>
+        <w:rPr>
+          <w:rFonts w:ascii="Times New Roman" w:hAnsi="Times New Roman"/>
+        </w:rPr>
+        <w:t xml:space="preserve">IVAR,1:3) which is read in next. In the case above, the </w:t>
+      </w:r>
+      <w:proofErr w:type="gramStart"/>
+      <w:r>
+        <w:rPr>
+          <w:rFonts w:ascii="Times New Roman" w:hAnsi="Times New Roman"/>
+        </w:rPr>
+        <w:t>VARIDENT(</w:t>
+      </w:r>
+      <w:proofErr w:type="gramEnd"/>
+      <w:r>
+        <w:rPr>
+          <w:rFonts w:ascii="Times New Roman" w:hAnsi="Times New Roman"/>
+        </w:rPr>
+        <w:t>IVAR,1:3) of the first variable is 11, 0, 1. The first two integers describe the identity of the profile, and the third integer describes how the profile is parameterised. The profile may be gas abundance, temperature, aerosol density, para-H</w:t>
       </w:r>
       <w:r>
         <w:rPr>
@@ -10824,7 +11737,21 @@
         <w:rPr>
           <w:rFonts w:ascii="Times New Roman" w:hAnsi="Times New Roman"/>
         </w:rPr>
-        <w:t xml:space="preserve"> fraction, surface temperature, surface albedo spectrum or tangent height correction depending on VARIDENT(IVAR,1) as follows:</w:t>
+        <w:t xml:space="preserve"> fraction, surface temperature, surface albedo spectrum or tangent height correction depending on </w:t>
+      </w:r>
+      <w:proofErr w:type="gramStart"/>
+      <w:r>
+        <w:rPr>
+          <w:rFonts w:ascii="Times New Roman" w:hAnsi="Times New Roman"/>
+        </w:rPr>
+        <w:t>VARIDENT(</w:t>
+      </w:r>
+      <w:proofErr w:type="gramEnd"/>
+      <w:r>
+        <w:rPr>
+          <w:rFonts w:ascii="Times New Roman" w:hAnsi="Times New Roman"/>
+        </w:rPr>
+        <w:t>IVAR,1) as follows:</w:t>
       </w:r>
     </w:p>
     <w:p>
@@ -10842,7 +11769,21 @@
         <w:rPr>
           <w:rFonts w:ascii="Times New Roman" w:hAnsi="Times New Roman"/>
         </w:rPr>
-        <w:t xml:space="preserve">If VARIDENT(IVAR,1) is greater than 0 then the profile is a gas volume mixing ratio, and the first two integers then contain IDGAS and ISOGAS respectively, as defined by the </w:t>
+        <w:t xml:space="preserve">If </w:t>
+      </w:r>
+      <w:proofErr w:type="gramStart"/>
+      <w:r>
+        <w:rPr>
+          <w:rFonts w:ascii="Times New Roman" w:hAnsi="Times New Roman"/>
+        </w:rPr>
+        <w:t>VARIDENT(</w:t>
+      </w:r>
+      <w:proofErr w:type="gramEnd"/>
+      <w:r>
+        <w:rPr>
+          <w:rFonts w:ascii="Times New Roman" w:hAnsi="Times New Roman"/>
+        </w:rPr>
+        <w:t xml:space="preserve">IVAR,1) is greater than 0 then the profile is a gas volume mixing ratio, and the first two integers then contain IDGAS and ISOGAS respectively, as defined by the </w:t>
       </w:r>
       <w:r>
         <w:rPr>
@@ -10872,7 +11813,21 @@
         <w:rPr>
           <w:rFonts w:ascii="Times New Roman" w:hAnsi="Times New Roman"/>
         </w:rPr>
-        <w:t xml:space="preserve">If VARIDENT(IVAR,1) is equal to zero, then the profile is a temperature profile. </w:t>
+        <w:t xml:space="preserve">If </w:t>
+      </w:r>
+      <w:proofErr w:type="gramStart"/>
+      <w:r>
+        <w:rPr>
+          <w:rFonts w:ascii="Times New Roman" w:hAnsi="Times New Roman"/>
+        </w:rPr>
+        <w:t>VARIDENT(</w:t>
+      </w:r>
+      <w:proofErr w:type="gramEnd"/>
+      <w:r>
+        <w:rPr>
+          <w:rFonts w:ascii="Times New Roman" w:hAnsi="Times New Roman"/>
+        </w:rPr>
+        <w:t xml:space="preserve">IVAR,1) is equal to zero, then the profile is a temperature profile. </w:t>
       </w:r>
     </w:p>
     <w:p>
@@ -10890,7 +11845,21 @@
         <w:rPr>
           <w:rFonts w:ascii="Times New Roman" w:hAnsi="Times New Roman"/>
         </w:rPr>
-        <w:t xml:space="preserve">If VARIDENT(IVAR,1) is less than zero, then the profile is either aerosol density </w:t>
+        <w:t xml:space="preserve">If </w:t>
+      </w:r>
+      <w:proofErr w:type="gramStart"/>
+      <w:r>
+        <w:rPr>
+          <w:rFonts w:ascii="Times New Roman" w:hAnsi="Times New Roman"/>
+        </w:rPr>
+        <w:t>VARIDENT(</w:t>
+      </w:r>
+      <w:proofErr w:type="gramEnd"/>
+      <w:r>
+        <w:rPr>
+          <w:rFonts w:ascii="Times New Roman" w:hAnsi="Times New Roman"/>
+        </w:rPr>
+        <w:t xml:space="preserve">IVAR,1) is less than zero, then the profile is either aerosol density </w:t>
       </w:r>
       <w:r>
         <w:rPr>
@@ -10930,7 +11899,21 @@
         <w:rPr>
           <w:rFonts w:ascii="Times New Roman" w:hAnsi="Times New Roman"/>
         </w:rPr>
-        <w:t xml:space="preserve"> fractional cloud cover. Defining N as –VARIDENT(IVAR,1), if </w:t>
+        <w:t xml:space="preserve"> fractional cloud cover. Defining N as –</w:t>
+      </w:r>
+      <w:proofErr w:type="gramStart"/>
+      <w:r>
+        <w:rPr>
+          <w:rFonts w:ascii="Times New Roman" w:hAnsi="Times New Roman"/>
+        </w:rPr>
+        <w:t>VARIDENT(</w:t>
+      </w:r>
+      <w:proofErr w:type="gramEnd"/>
+      <w:r>
+        <w:rPr>
+          <w:rFonts w:ascii="Times New Roman" w:hAnsi="Times New Roman"/>
+        </w:rPr>
+        <w:t xml:space="preserve">IVAR,1), if </w:t>
       </w:r>
       <w:r>
         <w:rPr>
@@ -10955,7 +11938,21 @@
         <w:rPr>
           <w:rFonts w:ascii="Times New Roman" w:hAnsi="Times New Roman"/>
         </w:rPr>
-        <w:t>If VARIDENT(IVAR,1) is less than zero and –VARIDENT(IVAR,1) = NCONT+1, then the profile is the para-H</w:t>
+        <w:t xml:space="preserve">If </w:t>
+      </w:r>
+      <w:proofErr w:type="gramStart"/>
+      <w:r>
+        <w:rPr>
+          <w:rFonts w:ascii="Times New Roman" w:hAnsi="Times New Roman"/>
+        </w:rPr>
+        <w:t>VARIDENT(</w:t>
+      </w:r>
+      <w:proofErr w:type="gramEnd"/>
+      <w:r>
+        <w:rPr>
+          <w:rFonts w:ascii="Times New Roman" w:hAnsi="Times New Roman"/>
+        </w:rPr>
+        <w:t>IVAR,1) is less than zero and –VARIDENT(IVAR,1) = NCONT+1, then the profile is the para-H</w:t>
       </w:r>
       <w:r>
         <w:rPr>
@@ -10987,7 +11984,21 @@
         <w:rPr>
           <w:rFonts w:ascii="Times New Roman" w:hAnsi="Times New Roman"/>
         </w:rPr>
-        <w:t>If VARIDENT(IVAR,1) is less than zero and –VARIDENT(IVAR,1) = NCONT+2 then the profile is the fractional cloud cover.</w:t>
+        <w:t xml:space="preserve">If </w:t>
+      </w:r>
+      <w:proofErr w:type="gramStart"/>
+      <w:r>
+        <w:rPr>
+          <w:rFonts w:ascii="Times New Roman" w:hAnsi="Times New Roman"/>
+        </w:rPr>
+        <w:t>VARIDENT(</w:t>
+      </w:r>
+      <w:proofErr w:type="gramEnd"/>
+      <w:r>
+        <w:rPr>
+          <w:rFonts w:ascii="Times New Roman" w:hAnsi="Times New Roman"/>
+        </w:rPr>
+        <w:t>IVAR,1) is less than zero and –VARIDENT(IVAR,1) = NCONT+2 then the profile is the fractional cloud cover.</w:t>
       </w:r>
     </w:p>
     <w:p>
@@ -11005,7 +12016,21 @@
         <w:rPr>
           <w:rFonts w:ascii="Times New Roman" w:hAnsi="Times New Roman"/>
         </w:rPr>
-        <w:t xml:space="preserve">If VARIDENT(IVAR,1) is equal to 999 then the parameter described is the surface temperature. </w:t>
+        <w:t xml:space="preserve">If </w:t>
+      </w:r>
+      <w:proofErr w:type="gramStart"/>
+      <w:r>
+        <w:rPr>
+          <w:rFonts w:ascii="Times New Roman" w:hAnsi="Times New Roman"/>
+        </w:rPr>
+        <w:t>VARIDENT(</w:t>
+      </w:r>
+      <w:proofErr w:type="gramEnd"/>
+      <w:r>
+        <w:rPr>
+          <w:rFonts w:ascii="Times New Roman" w:hAnsi="Times New Roman"/>
+        </w:rPr>
+        <w:t xml:space="preserve">IVAR,1) is equal to 999 then the parameter described is the surface temperature. </w:t>
       </w:r>
       <w:r>
         <w:rPr>
@@ -11050,7 +12075,21 @@
         <w:rPr>
           <w:rFonts w:ascii="Times New Roman" w:hAnsi="Times New Roman"/>
         </w:rPr>
-        <w:t xml:space="preserve">If VARIDENT(IVAR,1) is equal to 888 then the parameter described is a surface albedo spectrum. </w:t>
+        <w:t xml:space="preserve">If </w:t>
+      </w:r>
+      <w:proofErr w:type="gramStart"/>
+      <w:r>
+        <w:rPr>
+          <w:rFonts w:ascii="Times New Roman" w:hAnsi="Times New Roman"/>
+        </w:rPr>
+        <w:t>VARIDENT(</w:t>
+      </w:r>
+      <w:proofErr w:type="gramEnd"/>
+      <w:r>
+        <w:rPr>
+          <w:rFonts w:ascii="Times New Roman" w:hAnsi="Times New Roman"/>
+        </w:rPr>
+        <w:t xml:space="preserve">IVAR,1) is equal to 888 then the parameter described is a surface albedo spectrum. </w:t>
       </w:r>
       <w:r>
         <w:rPr>
@@ -11107,7 +12146,21 @@
         <w:rPr>
           <w:rFonts w:ascii="Times New Roman" w:hAnsi="Times New Roman"/>
         </w:rPr>
-        <w:t xml:space="preserve">If VARIDENT(IVAR,1) is equal to 889 then the parameter described is a surface albedo scaling factor. </w:t>
+        <w:t xml:space="preserve">If </w:t>
+      </w:r>
+      <w:proofErr w:type="gramStart"/>
+      <w:r>
+        <w:rPr>
+          <w:rFonts w:ascii="Times New Roman" w:hAnsi="Times New Roman"/>
+        </w:rPr>
+        <w:t>VARIDENT(</w:t>
+      </w:r>
+      <w:proofErr w:type="gramEnd"/>
+      <w:r>
+        <w:rPr>
+          <w:rFonts w:ascii="Times New Roman" w:hAnsi="Times New Roman"/>
+        </w:rPr>
+        <w:t xml:space="preserve">IVAR,1) is equal to 889 then the parameter described is a surface albedo scaling factor. </w:t>
       </w:r>
       <w:r>
         <w:rPr>
@@ -11139,7 +12192,21 @@
         <w:rPr>
           <w:rFonts w:ascii="Times New Roman" w:hAnsi="Times New Roman"/>
         </w:rPr>
-        <w:t>If VARIDENT(IVAR,1) is equal to 777 then the parameter described is a correction to the tangent height altitude for limb observations. The next line contains the assumed tangent height correction (in km) together with the error.</w:t>
+        <w:t xml:space="preserve">If </w:t>
+      </w:r>
+      <w:proofErr w:type="gramStart"/>
+      <w:r>
+        <w:rPr>
+          <w:rFonts w:ascii="Times New Roman" w:hAnsi="Times New Roman"/>
+        </w:rPr>
+        <w:t>VARIDENT(</w:t>
+      </w:r>
+      <w:proofErr w:type="gramEnd"/>
+      <w:r>
+        <w:rPr>
+          <w:rFonts w:ascii="Times New Roman" w:hAnsi="Times New Roman"/>
+        </w:rPr>
+        <w:t>IVAR,1) is equal to 777 then the parameter described is a correction to the tangent height altitude for limb observations. The next line contains the assumed tangent height correction (in km) together with the error.</w:t>
       </w:r>
     </w:p>
     <w:p>
@@ -11157,7 +12224,21 @@
         <w:rPr>
           <w:rFonts w:ascii="Times New Roman" w:hAnsi="Times New Roman"/>
         </w:rPr>
-        <w:t>If VARIDENT(IVAR,1) is equal to 666 then the parameter described is a retrieval of the pressure at a defined altitude used for Mars MCS limb observations. The next line contains the assumed defined altitude and the following line gives the assumed pressure together with the error.</w:t>
+        <w:t xml:space="preserve">If </w:t>
+      </w:r>
+      <w:proofErr w:type="gramStart"/>
+      <w:r>
+        <w:rPr>
+          <w:rFonts w:ascii="Times New Roman" w:hAnsi="Times New Roman"/>
+        </w:rPr>
+        <w:t>VARIDENT(</w:t>
+      </w:r>
+      <w:proofErr w:type="gramEnd"/>
+      <w:r>
+        <w:rPr>
+          <w:rFonts w:ascii="Times New Roman" w:hAnsi="Times New Roman"/>
+        </w:rPr>
+        <w:t>IVAR,1) is equal to 666 then the parameter described is a retrieval of the pressure at a defined altitude used for Mars MCS limb observations. The next line contains the assumed defined altitude and the following line gives the assumed pressure together with the error.</w:t>
       </w:r>
     </w:p>
     <w:p>
@@ -11175,7 +12256,21 @@
         <w:rPr>
           <w:rFonts w:ascii="Times New Roman" w:hAnsi="Times New Roman"/>
         </w:rPr>
-        <w:t>If VARIDENT(IVAR,1) is equal to 555 then the parameter described is a re</w:t>
+        <w:t xml:space="preserve">If </w:t>
+      </w:r>
+      <w:proofErr w:type="gramStart"/>
+      <w:r>
+        <w:rPr>
+          <w:rFonts w:ascii="Times New Roman" w:hAnsi="Times New Roman"/>
+        </w:rPr>
+        <w:t>VARIDENT(</w:t>
+      </w:r>
+      <w:proofErr w:type="gramEnd"/>
+      <w:r>
+        <w:rPr>
+          <w:rFonts w:ascii="Times New Roman" w:hAnsi="Times New Roman"/>
+        </w:rPr>
+        <w:t>IVAR,1) is equal to 555 then the parameter described is a re</w:t>
       </w:r>
       <w:r>
         <w:rPr>
@@ -11204,7 +12299,21 @@
         <w:rPr>
           <w:rFonts w:ascii="Times New Roman" w:hAnsi="Times New Roman"/>
         </w:rPr>
-        <w:t xml:space="preserve">For non-atmospheric parameters, then VARIDENT(IVAR,2) has no meaning and is </w:t>
+        <w:t xml:space="preserve">For non-atmospheric parameters, then </w:t>
+      </w:r>
+      <w:proofErr w:type="gramStart"/>
+      <w:r>
+        <w:rPr>
+          <w:rFonts w:ascii="Times New Roman" w:hAnsi="Times New Roman"/>
+        </w:rPr>
+        <w:t>VARIDENT(</w:t>
+      </w:r>
+      <w:proofErr w:type="gramEnd"/>
+      <w:r>
+        <w:rPr>
+          <w:rFonts w:ascii="Times New Roman" w:hAnsi="Times New Roman"/>
+        </w:rPr>
+        <w:t xml:space="preserve">IVAR,2) has no meaning and is </w:t>
       </w:r>
       <w:r>
         <w:rPr>
@@ -11217,7 +12326,21 @@
         <w:rPr>
           <w:rFonts w:ascii="Times New Roman" w:hAnsi="Times New Roman"/>
         </w:rPr>
-        <w:t xml:space="preserve">. However, if the parameter considered is atmospheric then the third element of VARIDENT(IVAR), i.e. VARIDENT(IVAR,3), is a parameterisation code for how the profile is to be represented. There are currently </w:t>
+        <w:t xml:space="preserve">. However, if the parameter considered is atmospheric then the third element of </w:t>
+      </w:r>
+      <w:proofErr w:type="gramStart"/>
+      <w:r>
+        <w:rPr>
+          <w:rFonts w:ascii="Times New Roman" w:hAnsi="Times New Roman"/>
+        </w:rPr>
+        <w:t>VARIDENT(</w:t>
+      </w:r>
+      <w:proofErr w:type="gramEnd"/>
+      <w:r>
+        <w:rPr>
+          <w:rFonts w:ascii="Times New Roman" w:hAnsi="Times New Roman"/>
+        </w:rPr>
+        <w:t xml:space="preserve">IVAR), i.e. VARIDENT(IVAR,3), is a parameterisation code for how the profile is to be represented. There are currently </w:t>
       </w:r>
       <w:r>
         <w:rPr>
@@ -11229,7 +12352,21 @@
         <w:rPr>
           <w:rFonts w:ascii="Times New Roman" w:hAnsi="Times New Roman"/>
         </w:rPr>
-        <w:t xml:space="preserve"> methods, but this may be easily extended in future. Currently valid VARIDENT(IVAR,3) codes are:</w:t>
+        <w:t xml:space="preserve"> methods, but this may be easily extended in future. Currently valid </w:t>
+      </w:r>
+      <w:proofErr w:type="gramStart"/>
+      <w:r>
+        <w:rPr>
+          <w:rFonts w:ascii="Times New Roman" w:hAnsi="Times New Roman"/>
+        </w:rPr>
+        <w:t>VARIDENT(</w:t>
+      </w:r>
+      <w:proofErr w:type="gramEnd"/>
+      <w:r>
+        <w:rPr>
+          <w:rFonts w:ascii="Times New Roman" w:hAnsi="Times New Roman"/>
+        </w:rPr>
+        <w:t>IVAR,3) codes are:</w:t>
       </w:r>
     </w:p>
     <w:p>
@@ -11354,7 +12491,20 @@
           <w:rFonts w:ascii="Times New Roman" w:hAnsi="Times New Roman"/>
         </w:rPr>
         <w:tab/>
-        <w:t xml:space="preserve">P(1) </w:t>
+      </w:r>
+      <w:proofErr w:type="gramStart"/>
+      <w:r>
+        <w:rPr>
+          <w:rFonts w:ascii="Times New Roman" w:hAnsi="Times New Roman"/>
+        </w:rPr>
+        <w:t>P(</w:t>
+      </w:r>
+      <w:proofErr w:type="gramEnd"/>
+      <w:r>
+        <w:rPr>
+          <w:rFonts w:ascii="Times New Roman" w:hAnsi="Times New Roman"/>
+        </w:rPr>
+        <w:t xml:space="preserve">1) </w:t>
       </w:r>
       <w:r>
         <w:rPr>
@@ -11396,7 +12546,20 @@
           <w:rFonts w:ascii="Times New Roman" w:hAnsi="Times New Roman"/>
         </w:rPr>
         <w:tab/>
-        <w:t xml:space="preserve">P(2) </w:t>
+      </w:r>
+      <w:proofErr w:type="gramStart"/>
+      <w:r>
+        <w:rPr>
+          <w:rFonts w:ascii="Times New Roman" w:hAnsi="Times New Roman"/>
+        </w:rPr>
+        <w:t>P(</w:t>
+      </w:r>
+      <w:proofErr w:type="gramEnd"/>
+      <w:r>
+        <w:rPr>
+          <w:rFonts w:ascii="Times New Roman" w:hAnsi="Times New Roman"/>
+        </w:rPr>
+        <w:t xml:space="preserve">2) </w:t>
       </w:r>
       <w:r>
         <w:rPr>
@@ -11454,7 +12617,20 @@
           <w:rFonts w:ascii="Times New Roman" w:hAnsi="Times New Roman"/>
         </w:rPr>
         <w:tab/>
-        <w:t xml:space="preserve">P(N) </w:t>
+      </w:r>
+      <w:proofErr w:type="gramStart"/>
+      <w:r>
+        <w:rPr>
+          <w:rFonts w:ascii="Times New Roman" w:hAnsi="Times New Roman"/>
+        </w:rPr>
+        <w:t>P(</w:t>
+      </w:r>
+      <w:proofErr w:type="gramEnd"/>
+      <w:r>
+        <w:rPr>
+          <w:rFonts w:ascii="Times New Roman" w:hAnsi="Times New Roman"/>
+        </w:rPr>
+        <w:t xml:space="preserve">N) </w:t>
       </w:r>
       <w:r>
         <w:rPr>
@@ -11484,7 +12660,21 @@
           <w:rFonts w:ascii="Times New Roman" w:hAnsi="Times New Roman"/>
         </w:rPr>
         <w:tab/>
-        <w:t xml:space="preserve">N must be the same as NPRO defined in runname.ref, and the pressure grid should also be identical. X(1:N) is the </w:t>
+        <w:t xml:space="preserve">N must be the same as NPRO defined in runname.ref, and the pressure grid should also be identical. </w:t>
+      </w:r>
+      <w:proofErr w:type="gramStart"/>
+      <w:r>
+        <w:rPr>
+          <w:rFonts w:ascii="Times New Roman" w:hAnsi="Times New Roman"/>
+        </w:rPr>
+        <w:t>X(</w:t>
+      </w:r>
+      <w:proofErr w:type="gramEnd"/>
+      <w:r>
+        <w:rPr>
+          <w:rFonts w:ascii="Times New Roman" w:hAnsi="Times New Roman"/>
+        </w:rPr>
+        <w:t xml:space="preserve">1:N) is the </w:t>
       </w:r>
       <w:r>
         <w:rPr>
@@ -11504,7 +12694,21 @@
           <w:rFonts w:ascii="Times New Roman" w:hAnsi="Times New Roman"/>
         </w:rPr>
         <w:lastRenderedPageBreak/>
-        <w:t>associated errors. CLEN contains the assumed correlation length of the profile (in terms of log(P)).</w:t>
+        <w:t xml:space="preserve">associated errors. CLEN contains the assumed correlation length of the profile (in terms of </w:t>
+      </w:r>
+      <w:proofErr w:type="gramStart"/>
+      <w:r>
+        <w:rPr>
+          <w:rFonts w:ascii="Times New Roman" w:hAnsi="Times New Roman"/>
+        </w:rPr>
+        <w:t>log(</w:t>
+      </w:r>
+      <w:proofErr w:type="gramEnd"/>
+      <w:r>
+        <w:rPr>
+          <w:rFonts w:ascii="Times New Roman" w:hAnsi="Times New Roman"/>
+        </w:rPr>
+        <w:t>P)).</w:t>
       </w:r>
     </w:p>
     <w:p>
@@ -11668,7 +12872,21 @@
           <w:rFonts w:ascii="Times New Roman" w:hAnsi="Times New Roman"/>
         </w:rPr>
         <w:tab/>
-        <w:t>Very similar to case when VARIDENT(IVAR,3) = 1 in that the profile is to be represented as a deep value up to a certain ‘knee’ pressure, and then a defined fractional scale height. However, in this case the knee pressure is also a variable parameter and thus must be supplied with an error estimate.</w:t>
+        <w:t xml:space="preserve">Very similar to case when </w:t>
+      </w:r>
+      <w:proofErr w:type="gramStart"/>
+      <w:r>
+        <w:rPr>
+          <w:rFonts w:ascii="Times New Roman" w:hAnsi="Times New Roman"/>
+        </w:rPr>
+        <w:t>VARIDENT(</w:t>
+      </w:r>
+      <w:proofErr w:type="gramEnd"/>
+      <w:r>
+        <w:rPr>
+          <w:rFonts w:ascii="Times New Roman" w:hAnsi="Times New Roman"/>
+        </w:rPr>
+        <w:t>IVAR,3) = 1 in that the profile is to be represented as a deep value up to a certain ‘knee’ pressure, and then a defined fractional scale height. However, in this case the knee pressure is also a variable parameter and thus must be supplied with an error estimate.</w:t>
       </w:r>
     </w:p>
     <w:p>
@@ -11787,7 +13005,21 @@
         <w:rPr>
           <w:rFonts w:ascii="Times New Roman" w:hAnsi="Times New Roman"/>
         </w:rPr>
-        <w:t xml:space="preserve">Very similar to case when VARIDENT(IVAR,3) = 1 in that the profile is to be represented by value at a certain ‘reference’ pressure, and then a defined fractional scale height. However, in this case the profile is extended both upwards and below the reference pressure. </w:t>
+        <w:t xml:space="preserve">Very similar to case when </w:t>
+      </w:r>
+      <w:proofErr w:type="gramStart"/>
+      <w:r>
+        <w:rPr>
+          <w:rFonts w:ascii="Times New Roman" w:hAnsi="Times New Roman"/>
+        </w:rPr>
+        <w:t>VARIDENT(</w:t>
+      </w:r>
+      <w:proofErr w:type="gramEnd"/>
+      <w:r>
+        <w:rPr>
+          <w:rFonts w:ascii="Times New Roman" w:hAnsi="Times New Roman"/>
+        </w:rPr>
+        <w:t xml:space="preserve">IVAR,3) = 1 in that the profile is to be represented by value at a certain ‘reference’ pressure, and then a defined fractional scale height. However, in this case the profile is extended both upwards and below the reference pressure. </w:t>
       </w:r>
     </w:p>
     <w:p>
@@ -12039,15 +13271,47 @@
           <w:rFonts w:ascii="Times New Roman" w:hAnsi="Times New Roman"/>
           <w:color w:val="000000"/>
         </w:rPr>
-        <w:t xml:space="preserve">. The parameterisation variables contain the deep gas vmr, the required relative humidity above the condensation level, the required optical depth of the condensed cloud and the fractional scale height of the </w:t>
-      </w:r>
+        <w:t xml:space="preserve">. The parameterisation variables contain the deep gas vmr, the required relative humidity above the condensation level, </w:t>
+      </w:r>
+      <w:proofErr w:type="gramStart"/>
       <w:r>
         <w:rPr>
           <w:rFonts w:ascii="Times New Roman" w:hAnsi="Times New Roman"/>
           <w:color w:val="000000"/>
         </w:rPr>
+        <w:t>the</w:t>
+      </w:r>
+      <w:proofErr w:type="gramEnd"/>
+      <w:r>
+        <w:rPr>
+          <w:rFonts w:ascii="Times New Roman" w:hAnsi="Times New Roman"/>
+          <w:color w:val="000000"/>
+        </w:rPr>
+        <w:t xml:space="preserve"> required optical depth of the condensed cloud and the fractional scale height of the </w:t>
+      </w:r>
+      <w:r>
+        <w:rPr>
+          <w:rFonts w:ascii="Times New Roman" w:hAnsi="Times New Roman"/>
+          <w:color w:val="000000"/>
+        </w:rPr>
         <w:lastRenderedPageBreak/>
-        <w:t>condensed cloud. The resulting cloud density will condense in cloud profile defined by VARPARAM(IVAR,1).</w:t>
+        <w:t xml:space="preserve">condensed cloud. The resulting cloud density will condense in cloud profile defined by </w:t>
+      </w:r>
+      <w:proofErr w:type="gramStart"/>
+      <w:r>
+        <w:rPr>
+          <w:rFonts w:ascii="Times New Roman" w:hAnsi="Times New Roman"/>
+          <w:color w:val="000000"/>
+        </w:rPr>
+        <w:t>VARPARAM(</w:t>
+      </w:r>
+      <w:proofErr w:type="gramEnd"/>
+      <w:r>
+        <w:rPr>
+          <w:rFonts w:ascii="Times New Roman" w:hAnsi="Times New Roman"/>
+          <w:color w:val="000000"/>
+        </w:rPr>
+        <w:t>IVAR,1).</w:t>
       </w:r>
       <w:r>
         <w:rPr>
@@ -12106,7 +13370,23 @@
           <w:rFonts w:ascii="Times New Roman" w:hAnsi="Times New Roman"/>
           <w:color w:val="000000"/>
         </w:rPr>
-        <w:t>condensation level only (VARPARAM(IVAR,1))=0) or at all levels</w:t>
+        <w:t>condensation level only (</w:t>
+      </w:r>
+      <w:proofErr w:type="gramStart"/>
+      <w:r>
+        <w:rPr>
+          <w:rFonts w:ascii="Times New Roman" w:hAnsi="Times New Roman"/>
+          <w:color w:val="000000"/>
+        </w:rPr>
+        <w:t>VARPARAM(</w:t>
+      </w:r>
+      <w:proofErr w:type="gramEnd"/>
+      <w:r>
+        <w:rPr>
+          <w:rFonts w:ascii="Times New Roman" w:hAnsi="Times New Roman"/>
+          <w:color w:val="000000"/>
+        </w:rPr>
+        <w:t>IVAR,1))=0) or at all levels</w:t>
       </w:r>
       <w:r>
         <w:rPr>
@@ -12151,7 +13431,23 @@
           <w:rFonts w:ascii="Times New Roman" w:hAnsi="Times New Roman"/>
           <w:color w:val="000000"/>
         </w:rPr>
-        <w:t xml:space="preserve">Profile is a cloud with a specific density profile that has the shape of a Gaussian line. The profile is parameterised with a peak specific density, the pressure level of that peak and the width of distribution in units of log(pressure). </w:t>
+        <w:t xml:space="preserve">Profile is a cloud with a specific density profile that has the shape of a Gaussian line. The profile is parameterised with a peak specific density, the pressure level of that peak and the width of distribution in units of </w:t>
+      </w:r>
+      <w:proofErr w:type="gramStart"/>
+      <w:r>
+        <w:rPr>
+          <w:rFonts w:ascii="Times New Roman" w:hAnsi="Times New Roman"/>
+          <w:color w:val="000000"/>
+        </w:rPr>
+        <w:t>log(</w:t>
+      </w:r>
+      <w:proofErr w:type="gramEnd"/>
+      <w:r>
+        <w:rPr>
+          <w:rFonts w:ascii="Times New Roman" w:hAnsi="Times New Roman"/>
+          <w:color w:val="000000"/>
+        </w:rPr>
+        <w:t xml:space="preserve">pressure). </w:t>
       </w:r>
       <w:r>
         <w:rPr>
@@ -12275,7 +13571,23 @@
           <w:rFonts w:ascii="Times New Roman" w:hAnsi="Times New Roman"/>
           <w:color w:val="000000"/>
         </w:rPr>
-        <w:t xml:space="preserve"> line. The profile is parameterised with a peak specific density, the pressure level of that peak and the width of distribution in units of log(pressure). </w:t>
+        <w:t xml:space="preserve"> line. The profile is parameterised with a peak specific density, the pressure level of that peak and the width of distribution in units of </w:t>
+      </w:r>
+      <w:proofErr w:type="gramStart"/>
+      <w:r>
+        <w:rPr>
+          <w:rFonts w:ascii="Times New Roman" w:hAnsi="Times New Roman"/>
+          <w:color w:val="000000"/>
+        </w:rPr>
+        <w:t>log(</w:t>
+      </w:r>
+      <w:proofErr w:type="gramEnd"/>
+      <w:r>
+        <w:rPr>
+          <w:rFonts w:ascii="Times New Roman" w:hAnsi="Times New Roman"/>
+          <w:color w:val="000000"/>
+        </w:rPr>
+        <w:t xml:space="preserve">pressure). </w:t>
       </w:r>
       <w:r>
         <w:rPr>
@@ -12547,7 +13859,21 @@
         <w:rPr>
           <w:rFonts w:ascii="Times New Roman" w:hAnsi="Times New Roman"/>
         </w:rPr>
-        <w:t>Further parameterisation schemes may be defined in the future as required. Any additional parameters (e.g. the knee pressure for VARIDENT(IVAR,3)=1,4) are held in the VARPARAM(NVAR,NPARAM) array.</w:t>
+        <w:t xml:space="preserve">Further parameterisation schemes may be defined in the future as required. Any additional parameters (e.g. the knee pressure for </w:t>
+      </w:r>
+      <w:proofErr w:type="gramStart"/>
+      <w:r>
+        <w:rPr>
+          <w:rFonts w:ascii="Times New Roman" w:hAnsi="Times New Roman"/>
+        </w:rPr>
+        <w:t>VARIDENT(</w:t>
+      </w:r>
+      <w:proofErr w:type="gramEnd"/>
+      <w:r>
+        <w:rPr>
+          <w:rFonts w:ascii="Times New Roman" w:hAnsi="Times New Roman"/>
+        </w:rPr>
+        <w:t>IVAR,3)=1,4) are held in the VARPARAM(NVAR,NPARAM) array.</w:t>
       </w:r>
     </w:p>
     <w:p>
@@ -12817,13 +14143,29 @@
           <w:rFonts w:ascii="Times New Roman" w:hAnsi="Times New Roman"/>
           <w:u w:val="single"/>
         </w:rPr>
-        <w:t xml:space="preserve"> ‘.xsc’, ‘.sur’</w:t>
-      </w:r>
+        <w:t xml:space="preserve"> ‘</w:t>
+      </w:r>
+      <w:proofErr w:type="gramStart"/>
       <w:r>
         <w:rPr>
           <w:rFonts w:ascii="Times New Roman" w:hAnsi="Times New Roman"/>
           <w:u w:val="single"/>
         </w:rPr>
+        <w:t>.xsc’</w:t>
+      </w:r>
+      <w:proofErr w:type="gramEnd"/>
+      <w:r>
+        <w:rPr>
+          <w:rFonts w:ascii="Times New Roman" w:hAnsi="Times New Roman"/>
+          <w:u w:val="single"/>
+        </w:rPr>
+        <w:t>, ‘.sur’</w:t>
+      </w:r>
+      <w:r>
+        <w:rPr>
+          <w:rFonts w:ascii="Times New Roman" w:hAnsi="Times New Roman"/>
+          <w:u w:val="single"/>
+        </w:rPr>
         <w:t xml:space="preserve">, </w:t>
       </w:r>
       <w:r>
@@ -12950,29 +14292,57 @@
         <w:rPr>
           <w:rFonts w:ascii="Times New Roman" w:hAnsi="Times New Roman"/>
         </w:rPr>
-        <w:t>WOFF is any wavenumber/wavelength calibration error which needs to be added to the synthetic spectra.</w:t>
-      </w:r>
-    </w:p>
-    <w:p>
-      <w:pPr>
-        <w:jc w:val="both"/>
-        <w:rPr>
-          <w:rFonts w:ascii="Times New Roman" w:hAnsi="Times New Roman"/>
-        </w:rPr>
-      </w:pPr>
-    </w:p>
-    <w:p>
-      <w:pPr>
-        <w:jc w:val="both"/>
-        <w:rPr>
-          <w:rFonts w:ascii="Times New Roman" w:hAnsi="Times New Roman"/>
-        </w:rPr>
-      </w:pPr>
-      <w:r>
-        <w:rPr>
-          <w:rFonts w:ascii="Times New Roman" w:hAnsi="Times New Roman"/>
-        </w:rPr>
-        <w:t>ENAME is the name of the file which contains the forward modelling errors to be added to the measurement covariance matrix. The file starts with the number of wavelengths followed by two columns: wavenumber/wavelength and noise. This file is subsequently interpolated to required output wavelengths.</w:t>
+        <w:t xml:space="preserve">WOFF is any wavenumber/wavelength calibration </w:t>
+      </w:r>
+      <w:proofErr w:type="gramStart"/>
+      <w:r>
+        <w:rPr>
+          <w:rFonts w:ascii="Times New Roman" w:hAnsi="Times New Roman"/>
+        </w:rPr>
+        <w:t>error which</w:t>
+      </w:r>
+      <w:proofErr w:type="gramEnd"/>
+      <w:r>
+        <w:rPr>
+          <w:rFonts w:ascii="Times New Roman" w:hAnsi="Times New Roman"/>
+        </w:rPr>
+        <w:t xml:space="preserve"> needs to be added to the synthetic spectra.</w:t>
+      </w:r>
+    </w:p>
+    <w:p>
+      <w:pPr>
+        <w:jc w:val="both"/>
+        <w:rPr>
+          <w:rFonts w:ascii="Times New Roman" w:hAnsi="Times New Roman"/>
+        </w:rPr>
+      </w:pPr>
+    </w:p>
+    <w:p>
+      <w:pPr>
+        <w:jc w:val="both"/>
+        <w:rPr>
+          <w:rFonts w:ascii="Times New Roman" w:hAnsi="Times New Roman"/>
+        </w:rPr>
+      </w:pPr>
+      <w:r>
+        <w:rPr>
+          <w:rFonts w:ascii="Times New Roman" w:hAnsi="Times New Roman"/>
+        </w:rPr>
+        <w:t xml:space="preserve">ENAME is the name of the </w:t>
+      </w:r>
+      <w:proofErr w:type="gramStart"/>
+      <w:r>
+        <w:rPr>
+          <w:rFonts w:ascii="Times New Roman" w:hAnsi="Times New Roman"/>
+        </w:rPr>
+        <w:t>file which</w:t>
+      </w:r>
+      <w:proofErr w:type="gramEnd"/>
+      <w:r>
+        <w:rPr>
+          <w:rFonts w:ascii="Times New Roman" w:hAnsi="Times New Roman"/>
+        </w:rPr>
+        <w:t xml:space="preserve"> contains the forward modelling errors to be added to the measurement covariance matrix. The file starts with the number of wavelengths followed by two columns: wavenumber/wavelength and noise. This file is subsequently interpolated to required output wavelengths.</w:t>
       </w:r>
     </w:p>
     <w:p>
@@ -13060,7 +14430,35 @@
         <w:rPr>
           <w:rFonts w:ascii="Times New Roman" w:hAnsi="Times New Roman"/>
         </w:rPr>
-        <w:t xml:space="preserve">LIN is an integer indicating whether the results of a previous retrieval run are to be used to set any of the model atmospheric profiles, and if so how. For example you might want to retrieve temperature first with one set of wavelengths and subsequently fit gas abundances from another set. Previous retrievals are read in from a ‘.pre’ file (which is direct copy of the ‘.raw’ file of the previous retrieval). The same number (IOFF) of retrievals is skipped as in the ‘.spx’ file. </w:t>
+        <w:t>LIN is an integer indicating whether the results of a previous retrieval run are to be used to set any of the model atmospheric profiles, and if so how. For example you might want to retrieve temperature first with one set of wavelengths and subsequently fit gas abundances from another set. Previous retrievals are read in from a ‘</w:t>
+      </w:r>
+      <w:proofErr w:type="gramStart"/>
+      <w:r>
+        <w:rPr>
+          <w:rFonts w:ascii="Times New Roman" w:hAnsi="Times New Roman"/>
+        </w:rPr>
+        <w:t>.pre’</w:t>
+      </w:r>
+      <w:proofErr w:type="gramEnd"/>
+      <w:r>
+        <w:rPr>
+          <w:rFonts w:ascii="Times New Roman" w:hAnsi="Times New Roman"/>
+        </w:rPr>
+        <w:t xml:space="preserve"> file (which is direct copy of the ‘.raw’ file of the previous retrieval). The same number (IOFF) of retrievals is skipped as in the ‘</w:t>
+      </w:r>
+      <w:proofErr w:type="gramStart"/>
+      <w:r>
+        <w:rPr>
+          <w:rFonts w:ascii="Times New Roman" w:hAnsi="Times New Roman"/>
+        </w:rPr>
+        <w:t>.spx’</w:t>
+      </w:r>
+      <w:proofErr w:type="gramEnd"/>
+      <w:r>
+        <w:rPr>
+          <w:rFonts w:ascii="Times New Roman" w:hAnsi="Times New Roman"/>
+        </w:rPr>
+        <w:t xml:space="preserve"> file. </w:t>
       </w:r>
     </w:p>
     <w:p>
@@ -13217,7 +14615,21 @@
         <w:rPr>
           <w:rFonts w:ascii="Times New Roman" w:hAnsi="Times New Roman"/>
         </w:rPr>
-        <w:t xml:space="preserve"> elements and covariance matrix are set to these last retrieved values.</w:t>
+        <w:t xml:space="preserve"> elements and covariance </w:t>
+      </w:r>
+      <w:proofErr w:type="gramStart"/>
+      <w:r>
+        <w:rPr>
+          <w:rFonts w:ascii="Times New Roman" w:hAnsi="Times New Roman"/>
+        </w:rPr>
+        <w:t>matrix are</w:t>
+      </w:r>
+      <w:proofErr w:type="gramEnd"/>
+      <w:r>
+        <w:rPr>
+          <w:rFonts w:ascii="Times New Roman" w:hAnsi="Times New Roman"/>
+        </w:rPr>
+        <w:t xml:space="preserve"> set to these last retrieved values.</w:t>
       </w:r>
     </w:p>
     <w:p>
@@ -13254,7 +14666,21 @@
         <w:rPr>
           <w:rFonts w:ascii="Times New Roman" w:hAnsi="Times New Roman"/>
         </w:rPr>
-        <w:t xml:space="preserve"> elements and covariance matrix are set to these last retrieved values. In addition, all other parameters are fixed to their last-retrieved value, and their retrieval errors used to modify the measurement covariance matrix </w:t>
+        <w:t xml:space="preserve"> elements and covariance </w:t>
+      </w:r>
+      <w:proofErr w:type="gramStart"/>
+      <w:r>
+        <w:rPr>
+          <w:rFonts w:ascii="Times New Roman" w:hAnsi="Times New Roman"/>
+        </w:rPr>
+        <w:t>matrix are</w:t>
+      </w:r>
+      <w:proofErr w:type="gramEnd"/>
+      <w:r>
+        <w:rPr>
+          <w:rFonts w:ascii="Times New Roman" w:hAnsi="Times New Roman"/>
+        </w:rPr>
+        <w:t xml:space="preserve"> set to these last retrieved values. In addition, all other parameters are fixed to their last-retrieved value, and their retrieval errors used to modify the measurement covariance matrix </w:t>
       </w:r>
       <w:r>
         <w:rPr>
@@ -13407,24 +14833,40 @@
           <w:rFonts w:ascii="Times New Roman" w:hAnsi="Times New Roman"/>
         </w:rPr>
       </w:pPr>
-      <w:r>
-        <w:rPr>
-          <w:rFonts w:ascii="Times New Roman" w:hAnsi="Times New Roman"/>
-        </w:rPr>
-        <w:t>NCONV(1)</w:t>
-      </w:r>
-    </w:p>
-    <w:p>
-      <w:pPr>
-        <w:rPr>
-          <w:rFonts w:ascii="Times New Roman" w:hAnsi="Times New Roman"/>
-        </w:rPr>
-      </w:pPr>
-      <w:r>
-        <w:rPr>
-          <w:rFonts w:ascii="Times New Roman" w:hAnsi="Times New Roman"/>
-        </w:rPr>
-        <w:t>NAV(1)</w:t>
+      <w:proofErr w:type="gramStart"/>
+      <w:r>
+        <w:rPr>
+          <w:rFonts w:ascii="Times New Roman" w:hAnsi="Times New Roman"/>
+        </w:rPr>
+        <w:t>NCONV(</w:t>
+      </w:r>
+      <w:proofErr w:type="gramEnd"/>
+      <w:r>
+        <w:rPr>
+          <w:rFonts w:ascii="Times New Roman" w:hAnsi="Times New Roman"/>
+        </w:rPr>
+        <w:t>1)</w:t>
+      </w:r>
+    </w:p>
+    <w:p>
+      <w:pPr>
+        <w:rPr>
+          <w:rFonts w:ascii="Times New Roman" w:hAnsi="Times New Roman"/>
+        </w:rPr>
+      </w:pPr>
+      <w:proofErr w:type="gramStart"/>
+      <w:r>
+        <w:rPr>
+          <w:rFonts w:ascii="Times New Roman" w:hAnsi="Times New Roman"/>
+        </w:rPr>
+        <w:t>NAV(</w:t>
+      </w:r>
+      <w:proofErr w:type="gramEnd"/>
+      <w:r>
+        <w:rPr>
+          <w:rFonts w:ascii="Times New Roman" w:hAnsi="Times New Roman"/>
+        </w:rPr>
+        <w:t>1)</w:t>
       </w:r>
     </w:p>
     <w:p>
@@ -13434,11 +14876,19 @@
           <w:rFonts w:ascii="Times New Roman" w:hAnsi="Times New Roman"/>
         </w:rPr>
       </w:pPr>
-      <w:r>
-        <w:rPr>
-          <w:rFonts w:ascii="Times New Roman" w:hAnsi="Times New Roman"/>
-        </w:rPr>
-        <w:t>FLAT(1,I), FLON(1,I), SOL_ ANG(1,I), EMISS_ANG(1,I), AZI_ANG(1,I), WGEOM(1,I)</w:t>
+      <w:proofErr w:type="gramStart"/>
+      <w:r>
+        <w:rPr>
+          <w:rFonts w:ascii="Times New Roman" w:hAnsi="Times New Roman"/>
+        </w:rPr>
+        <w:t>FLAT(</w:t>
+      </w:r>
+      <w:proofErr w:type="gramEnd"/>
+      <w:r>
+        <w:rPr>
+          <w:rFonts w:ascii="Times New Roman" w:hAnsi="Times New Roman"/>
+        </w:rPr>
+        <w:t>1,I), FLON(1,I), SOL_ ANG(1,I), EMISS_ANG(1,I), AZI_ANG(1,I), WGEOM(1,I)</w:t>
       </w:r>
     </w:p>
     <w:p>
@@ -13461,11 +14911,19 @@
           <w:rFonts w:ascii="Times New Roman" w:hAnsi="Times New Roman"/>
         </w:rPr>
       </w:pPr>
-      <w:r>
-        <w:rPr>
-          <w:rFonts w:ascii="Times New Roman" w:hAnsi="Times New Roman"/>
-        </w:rPr>
-        <w:t>FLAT(1,NAV(1)), FLON(1,NAV(1)), SOL_ ANG(1,NAV(1)),      EMISS_ANG(1,NAV(1)), AZI_ANG(1,NAV(1)), WGEOM(1,NAV(1))</w:t>
+      <w:proofErr w:type="gramStart"/>
+      <w:r>
+        <w:rPr>
+          <w:rFonts w:ascii="Times New Roman" w:hAnsi="Times New Roman"/>
+        </w:rPr>
+        <w:t>FLAT(</w:t>
+      </w:r>
+      <w:proofErr w:type="gramEnd"/>
+      <w:r>
+        <w:rPr>
+          <w:rFonts w:ascii="Times New Roman" w:hAnsi="Times New Roman"/>
+        </w:rPr>
+        <w:t>1,NAV(1)), FLON(1,NAV(1)), SOL_ ANG(1,NAV(1)),      EMISS_ANG(1,NAV(1)), AZI_ANG(1,NAV(1)), WGEOM(1,NAV(1))</w:t>
       </w:r>
     </w:p>
     <w:p>
@@ -13475,27 +14933,45 @@
           <w:lang w:val="fr-FR"/>
         </w:rPr>
       </w:pPr>
+      <w:proofErr w:type="gramStart"/>
       <w:r>
         <w:rPr>
           <w:rFonts w:ascii="Times New Roman" w:hAnsi="Times New Roman"/>
           <w:lang w:val="fr-FR"/>
         </w:rPr>
-        <w:t>VCONV(1,1), Y(1,1), ERR(1,1)</w:t>
-      </w:r>
-    </w:p>
-    <w:p>
-      <w:pPr>
+        <w:t>VCONV(</w:t>
+      </w:r>
+      <w:proofErr w:type="gramEnd"/>
+      <w:r>
         <w:rPr>
           <w:rFonts w:ascii="Times New Roman" w:hAnsi="Times New Roman"/>
           <w:lang w:val="fr-FR"/>
         </w:rPr>
-      </w:pPr>
-      <w:r>
+        <w:t>1,1), Y(1,1), ERR(1,1)</w:t>
+      </w:r>
+    </w:p>
+    <w:p>
+      <w:pPr>
         <w:rPr>
           <w:rFonts w:ascii="Times New Roman" w:hAnsi="Times New Roman"/>
           <w:lang w:val="fr-FR"/>
         </w:rPr>
-        <w:t>VCONV(1,2), Y(1,2), ERR(1,2)</w:t>
+      </w:pPr>
+      <w:proofErr w:type="gramStart"/>
+      <w:r>
+        <w:rPr>
+          <w:rFonts w:ascii="Times New Roman" w:hAnsi="Times New Roman"/>
+          <w:lang w:val="fr-FR"/>
+        </w:rPr>
+        <w:t>VCONV(</w:t>
+      </w:r>
+      <w:proofErr w:type="gramEnd"/>
+      <w:r>
+        <w:rPr>
+          <w:rFonts w:ascii="Times New Roman" w:hAnsi="Times New Roman"/>
+          <w:lang w:val="fr-FR"/>
+        </w:rPr>
+        <w:t>1,2), Y(1,2), ERR(1,2)</w:t>
       </w:r>
     </w:p>
     <w:p>
@@ -13518,38 +14994,63 @@
           <w:lang w:val="fr-FR"/>
         </w:rPr>
       </w:pPr>
+      <w:proofErr w:type="gramStart"/>
       <w:r>
         <w:rPr>
           <w:rFonts w:ascii="Times New Roman" w:hAnsi="Times New Roman"/>
           <w:lang w:val="fr-FR"/>
         </w:rPr>
-        <w:t>VCONV(1,NCONV), Y(1,NCONV), ERR(1,NCONV)</w:t>
-      </w:r>
-    </w:p>
-    <w:p>
-      <w:pPr>
-        <w:rPr>
-          <w:rFonts w:ascii="Times New Roman" w:hAnsi="Times New Roman"/>
-        </w:rPr>
-      </w:pPr>
-      <w:r>
-        <w:rPr>
-          <w:rFonts w:ascii="Times New Roman" w:hAnsi="Times New Roman"/>
-        </w:rPr>
-        <w:t>NCONV(2)</w:t>
-      </w:r>
-    </w:p>
-    <w:p>
-      <w:pPr>
-        <w:rPr>
-          <w:rFonts w:ascii="Times New Roman" w:hAnsi="Times New Roman"/>
-        </w:rPr>
-      </w:pPr>
-      <w:r>
-        <w:rPr>
-          <w:rFonts w:ascii="Times New Roman" w:hAnsi="Times New Roman"/>
-        </w:rPr>
-        <w:t>NAV(2)</w:t>
+        <w:t>VCONV(</w:t>
+      </w:r>
+      <w:proofErr w:type="gramEnd"/>
+      <w:r>
+        <w:rPr>
+          <w:rFonts w:ascii="Times New Roman" w:hAnsi="Times New Roman"/>
+          <w:lang w:val="fr-FR"/>
+        </w:rPr>
+        <w:t>1,NCONV), Y(1,NCONV), ERR(1,NCONV)</w:t>
+      </w:r>
+    </w:p>
+    <w:p>
+      <w:pPr>
+        <w:rPr>
+          <w:rFonts w:ascii="Times New Roman" w:hAnsi="Times New Roman"/>
+        </w:rPr>
+      </w:pPr>
+      <w:proofErr w:type="gramStart"/>
+      <w:r>
+        <w:rPr>
+          <w:rFonts w:ascii="Times New Roman" w:hAnsi="Times New Roman"/>
+        </w:rPr>
+        <w:t>NCONV(</w:t>
+      </w:r>
+      <w:proofErr w:type="gramEnd"/>
+      <w:r>
+        <w:rPr>
+          <w:rFonts w:ascii="Times New Roman" w:hAnsi="Times New Roman"/>
+        </w:rPr>
+        <w:t>2)</w:t>
+      </w:r>
+    </w:p>
+    <w:p>
+      <w:pPr>
+        <w:rPr>
+          <w:rFonts w:ascii="Times New Roman" w:hAnsi="Times New Roman"/>
+        </w:rPr>
+      </w:pPr>
+      <w:proofErr w:type="gramStart"/>
+      <w:r>
+        <w:rPr>
+          <w:rFonts w:ascii="Times New Roman" w:hAnsi="Times New Roman"/>
+        </w:rPr>
+        <w:t>NAV(</w:t>
+      </w:r>
+      <w:proofErr w:type="gramEnd"/>
+      <w:r>
+        <w:rPr>
+          <w:rFonts w:ascii="Times New Roman" w:hAnsi="Times New Roman"/>
+        </w:rPr>
+        <w:t>2)</w:t>
       </w:r>
     </w:p>
     <w:p>
@@ -13559,11 +15060,19 @@
           <w:rFonts w:ascii="Times New Roman" w:hAnsi="Times New Roman"/>
         </w:rPr>
       </w:pPr>
-      <w:r>
-        <w:rPr>
-          <w:rFonts w:ascii="Times New Roman" w:hAnsi="Times New Roman"/>
-        </w:rPr>
-        <w:t>FLAT(2,I), FLON(2,I), SOL_ ANG(2,I), EMISS_ANG(2,I), AZI_ANG(2,I), WGEOM(2,I)</w:t>
+      <w:proofErr w:type="gramStart"/>
+      <w:r>
+        <w:rPr>
+          <w:rFonts w:ascii="Times New Roman" w:hAnsi="Times New Roman"/>
+        </w:rPr>
+        <w:t>FLAT(</w:t>
+      </w:r>
+      <w:proofErr w:type="gramEnd"/>
+      <w:r>
+        <w:rPr>
+          <w:rFonts w:ascii="Times New Roman" w:hAnsi="Times New Roman"/>
+        </w:rPr>
+        <w:t>2,I), FLON(2,I), SOL_ ANG(2,I), EMISS_ANG(2,I), AZI_ANG(2,I), WGEOM(2,I)</w:t>
       </w:r>
     </w:p>
     <w:p>
@@ -13587,11 +15096,19 @@
           <w:rFonts w:ascii="Times New Roman" w:hAnsi="Times New Roman"/>
         </w:rPr>
       </w:pPr>
-      <w:r>
-        <w:rPr>
-          <w:rFonts w:ascii="Times New Roman" w:hAnsi="Times New Roman"/>
-        </w:rPr>
-        <w:t>FLAT(2,NAV(2)), FLON(2,NAV(2)), SOL_ ANG(2,NAV(2)), EMISS_ANG(2,NAV(2)), AZI_ANG(2,NAV(2)), WGEOM(2,NAV(2))</w:t>
+      <w:proofErr w:type="gramStart"/>
+      <w:r>
+        <w:rPr>
+          <w:rFonts w:ascii="Times New Roman" w:hAnsi="Times New Roman"/>
+        </w:rPr>
+        <w:t>FLAT(</w:t>
+      </w:r>
+      <w:proofErr w:type="gramEnd"/>
+      <w:r>
+        <w:rPr>
+          <w:rFonts w:ascii="Times New Roman" w:hAnsi="Times New Roman"/>
+        </w:rPr>
+        <w:t>2,NAV(2)), FLON(2,NAV(2)), SOL_ ANG(2,NAV(2)), EMISS_ANG(2,NAV(2)), AZI_ANG(2,NAV(2)), WGEOM(2,NAV(2))</w:t>
       </w:r>
     </w:p>
     <w:p>
@@ -13601,27 +15118,45 @@
           <w:lang w:val="fr-FR"/>
         </w:rPr>
       </w:pPr>
+      <w:proofErr w:type="gramStart"/>
       <w:r>
         <w:rPr>
           <w:rFonts w:ascii="Times New Roman" w:hAnsi="Times New Roman"/>
           <w:lang w:val="fr-FR"/>
         </w:rPr>
-        <w:t>VCONV(2,1), Y(2,1), ERR(2,1)</w:t>
-      </w:r>
-    </w:p>
-    <w:p>
-      <w:pPr>
+        <w:t>VCONV(</w:t>
+      </w:r>
+      <w:proofErr w:type="gramEnd"/>
+      <w:r>
         <w:rPr>
           <w:rFonts w:ascii="Times New Roman" w:hAnsi="Times New Roman"/>
           <w:lang w:val="fr-FR"/>
         </w:rPr>
-      </w:pPr>
-      <w:r>
+        <w:t>2,1), Y(2,1), ERR(2,1)</w:t>
+      </w:r>
+    </w:p>
+    <w:p>
+      <w:pPr>
         <w:rPr>
           <w:rFonts w:ascii="Times New Roman" w:hAnsi="Times New Roman"/>
           <w:lang w:val="fr-FR"/>
         </w:rPr>
-        <w:t>VCONV(2,2), Y(2,2), ERR(2,2)</w:t>
+      </w:pPr>
+      <w:proofErr w:type="gramStart"/>
+      <w:r>
+        <w:rPr>
+          <w:rFonts w:ascii="Times New Roman" w:hAnsi="Times New Roman"/>
+          <w:lang w:val="fr-FR"/>
+        </w:rPr>
+        <w:t>VCONV(</w:t>
+      </w:r>
+      <w:proofErr w:type="gramEnd"/>
+      <w:r>
+        <w:rPr>
+          <w:rFonts w:ascii="Times New Roman" w:hAnsi="Times New Roman"/>
+          <w:lang w:val="fr-FR"/>
+        </w:rPr>
+        <w:t>2,2), Y(2,2), ERR(2,2)</w:t>
       </w:r>
     </w:p>
     <w:p>
@@ -13644,12 +15179,21 @@
           <w:lang w:val="fr-FR"/>
         </w:rPr>
       </w:pPr>
+      <w:proofErr w:type="gramStart"/>
       <w:r>
         <w:rPr>
           <w:rFonts w:ascii="Times New Roman" w:hAnsi="Times New Roman"/>
           <w:lang w:val="fr-FR"/>
         </w:rPr>
-        <w:t>VCONV(2,NCONV), Y(2,NCONV), ERR(2,NCONV)</w:t>
+        <w:t>VCONV(</w:t>
+      </w:r>
+      <w:proofErr w:type="gramEnd"/>
+      <w:r>
+        <w:rPr>
+          <w:rFonts w:ascii="Times New Roman" w:hAnsi="Times New Roman"/>
+          <w:lang w:val="fr-FR"/>
+        </w:rPr>
+        <w:t>2,NCONV), Y(2,NCONV), ERR(2,NCONV)</w:t>
       </w:r>
     </w:p>
     <w:p>
@@ -13691,7 +15235,21 @@
         <w:rPr>
           <w:rFonts w:ascii="Times New Roman" w:hAnsi="Times New Roman"/>
         </w:rPr>
-        <w:t>… weights, angles and spectra repeated for NGEOM spectra in total.</w:t>
+        <w:t xml:space="preserve">… </w:t>
+      </w:r>
+      <w:proofErr w:type="gramStart"/>
+      <w:r>
+        <w:rPr>
+          <w:rFonts w:ascii="Times New Roman" w:hAnsi="Times New Roman"/>
+        </w:rPr>
+        <w:t>weights</w:t>
+      </w:r>
+      <w:proofErr w:type="gramEnd"/>
+      <w:r>
+        <w:rPr>
+          <w:rFonts w:ascii="Times New Roman" w:hAnsi="Times New Roman"/>
+        </w:rPr>
+        <w:t>, angles and spectra repeated for NGEOM spectra in total.</w:t>
       </w:r>
     </w:p>
     <w:p>
@@ -13916,11 +15474,19 @@
           <w:rFonts w:ascii="Times New Roman" w:hAnsi="Times New Roman"/>
         </w:rPr>
       </w:pPr>
-      <w:r>
-        <w:rPr>
-          <w:rFonts w:ascii="Times New Roman" w:hAnsi="Times New Roman"/>
-        </w:rPr>
-        <w:t xml:space="preserve">For each viewing geometry (NGEOM in total), the parameters NCONV and NAV are first read in. NCONV is the number of convolution wavenumbers/wavelengths in each spectrum, </w:t>
+      <w:proofErr w:type="gramStart"/>
+      <w:r>
+        <w:rPr>
+          <w:rFonts w:ascii="Times New Roman" w:hAnsi="Times New Roman"/>
+        </w:rPr>
+        <w:t>For each viewing geometry</w:t>
+      </w:r>
+      <w:proofErr w:type="gramEnd"/>
+      <w:r>
+        <w:rPr>
+          <w:rFonts w:ascii="Times New Roman" w:hAnsi="Times New Roman"/>
+        </w:rPr>
+        <w:t xml:space="preserve"> (NGEOM in total), the parameters NCONV and NAV are first read in. NCONV is the number of convolution wavenumbers/wavelengths in each spectrum, </w:t>
       </w:r>
       <w:r>
         <w:rPr>
@@ -13933,7 +15499,21 @@
         <w:rPr>
           <w:rFonts w:ascii="Times New Roman" w:hAnsi="Times New Roman"/>
         </w:rPr>
-        <w:t xml:space="preserve">. NAV specifies how many individual spectra need to be calculated and averaged to simulate the measured field-of-view-averaged spectrum. The next NAV lines contain the integration point latitudes (FLAT), longitudes (FLON), viewing angles (SOL_ANG, EMISS_ANG, AZI_ANG) and weights (WGEOM). The angle definitions are outlined in Figure 1. Following this, there then follows the actual measured wavelengths/wavenumbers, spectrum and errors (all of length NCONV) which are read in and put in total measurement vector </w:t>
+        <w:t>. NAV specifies how many individual spectra need to be calculated and averaged to simulate the measured field-of-view-averaged spectrum. The next NAV lines contain the integration point latitudes (FLAT), longitudes (FLON), viewing angles (SOL_ANG, EMISS_ANG, AZI_ANG) and weights (WGEOM). The angle definitions are outlined in Figure 1. Following this, there then follows the actual measured wavelengths/wavenumbers, spectrum and errors (all of length NCONV</w:t>
+      </w:r>
+      <w:proofErr w:type="gramStart"/>
+      <w:r>
+        <w:rPr>
+          <w:rFonts w:ascii="Times New Roman" w:hAnsi="Times New Roman"/>
+        </w:rPr>
+        <w:t>) which are read in and put in total measurement</w:t>
+      </w:r>
+      <w:proofErr w:type="gramEnd"/>
+      <w:r>
+        <w:rPr>
+          <w:rFonts w:ascii="Times New Roman" w:hAnsi="Times New Roman"/>
+        </w:rPr>
+        <w:t xml:space="preserve"> vector </w:t>
       </w:r>
       <w:r>
         <w:rPr>
@@ -14107,6 +15687,7 @@
                         <w:szCs w:val="18"/>
                       </w:rPr>
                     </w:pPr>
+                    <w:proofErr w:type="gramStart"/>
                     <w:r>
                       <w:rPr>
                         <w:i/>
@@ -14115,6 +15696,7 @@
                       </w:rPr>
                       <w:t>x</w:t>
                     </w:r>
+                    <w:proofErr w:type="gramEnd"/>
                   </w:p>
                 </w:txbxContent>
               </v:textbox>
@@ -14130,6 +15712,7 @@
                         <w:szCs w:val="18"/>
                       </w:rPr>
                     </w:pPr>
+                    <w:proofErr w:type="gramStart"/>
                     <w:r>
                       <w:rPr>
                         <w:i/>
@@ -14138,6 +15721,7 @@
                       </w:rPr>
                       <w:t>y</w:t>
                     </w:r>
+                    <w:proofErr w:type="gramEnd"/>
                   </w:p>
                 </w:txbxContent>
               </v:textbox>
@@ -14153,6 +15737,7 @@
                         <w:szCs w:val="18"/>
                       </w:rPr>
                     </w:pPr>
+                    <w:proofErr w:type="gramStart"/>
                     <w:r>
                       <w:rPr>
                         <w:i/>
@@ -14161,6 +15746,7 @@
                       </w:rPr>
                       <w:t>z</w:t>
                     </w:r>
+                    <w:proofErr w:type="gramEnd"/>
                   </w:p>
                 </w:txbxContent>
               </v:textbox>
@@ -14303,7 +15889,21 @@
         <w:rPr>
           <w:rFonts w:ascii="Times New Roman" w:hAnsi="Times New Roman"/>
         </w:rPr>
-        <w:t xml:space="preserve"> Number of zenith angles :  5</w:t>
+        <w:t xml:space="preserve"> Number of zenith </w:t>
+      </w:r>
+      <w:proofErr w:type="gramStart"/>
+      <w:r>
+        <w:rPr>
+          <w:rFonts w:ascii="Times New Roman" w:hAnsi="Times New Roman"/>
+        </w:rPr>
+        <w:t>angles :</w:t>
+      </w:r>
+      <w:proofErr w:type="gramEnd"/>
+      <w:r>
+        <w:rPr>
+          <w:rFonts w:ascii="Times New Roman" w:hAnsi="Times New Roman"/>
+        </w:rPr>
+        <w:t xml:space="preserve">  5</w:t>
       </w:r>
     </w:p>
     <w:p>
@@ -14387,77 +15987,161 @@
         <w:rPr>
           <w:rFonts w:ascii="Times New Roman" w:hAnsi="Times New Roman"/>
         </w:rPr>
-        <w:t xml:space="preserve"> Number of fourier components :  0</w:t>
-      </w:r>
-    </w:p>
-    <w:p>
-      <w:pPr>
-        <w:jc w:val="both"/>
-        <w:rPr>
-          <w:rFonts w:ascii="Times New Roman" w:hAnsi="Times New Roman"/>
-        </w:rPr>
-      </w:pPr>
-      <w:r>
-        <w:rPr>
-          <w:rFonts w:ascii="Times New Roman" w:hAnsi="Times New Roman"/>
-        </w:rPr>
-        <w:t xml:space="preserve"> Number of azimuth angles for fourier analysis : 100</w:t>
-      </w:r>
-    </w:p>
-    <w:p>
-      <w:pPr>
-        <w:jc w:val="both"/>
-        <w:rPr>
-          <w:rFonts w:ascii="Times New Roman" w:hAnsi="Times New Roman"/>
-        </w:rPr>
-      </w:pPr>
-      <w:r>
-        <w:rPr>
-          <w:rFonts w:ascii="Times New Roman" w:hAnsi="Times New Roman"/>
-        </w:rPr>
-        <w:t xml:space="preserve"> Sunlight on(1) or off(0) :  1</w:t>
-      </w:r>
-    </w:p>
-    <w:p>
-      <w:pPr>
-        <w:jc w:val="both"/>
-        <w:rPr>
-          <w:rFonts w:ascii="Times New Roman" w:hAnsi="Times New Roman"/>
-        </w:rPr>
-      </w:pPr>
-      <w:r>
-        <w:rPr>
-          <w:rFonts w:ascii="Times New Roman" w:hAnsi="Times New Roman"/>
-        </w:rPr>
-        <w:t xml:space="preserve"> Distance from Sun (AU) :   5.200</w:t>
-      </w:r>
-    </w:p>
-    <w:p>
-      <w:pPr>
-        <w:jc w:val="both"/>
-        <w:rPr>
-          <w:rFonts w:ascii="Times New Roman" w:hAnsi="Times New Roman"/>
-        </w:rPr>
-      </w:pPr>
-      <w:r>
-        <w:rPr>
-          <w:rFonts w:ascii="Times New Roman" w:hAnsi="Times New Roman"/>
-        </w:rPr>
-        <w:t xml:space="preserve"> Lower boundary cond. Thermal(0) Lambert(1) :  1</w:t>
-      </w:r>
-    </w:p>
-    <w:p>
-      <w:pPr>
-        <w:jc w:val="both"/>
-        <w:rPr>
-          <w:rFonts w:ascii="Times New Roman" w:hAnsi="Times New Roman"/>
-        </w:rPr>
-      </w:pPr>
-      <w:r>
-        <w:rPr>
-          <w:rFonts w:ascii="Times New Roman" w:hAnsi="Times New Roman"/>
-        </w:rPr>
-        <w:t xml:space="preserve"> Ground albedo :   0.000</w:t>
+        <w:t xml:space="preserve"> Number of fourier </w:t>
+      </w:r>
+      <w:proofErr w:type="gramStart"/>
+      <w:r>
+        <w:rPr>
+          <w:rFonts w:ascii="Times New Roman" w:hAnsi="Times New Roman"/>
+        </w:rPr>
+        <w:t>components :</w:t>
+      </w:r>
+      <w:proofErr w:type="gramEnd"/>
+      <w:r>
+        <w:rPr>
+          <w:rFonts w:ascii="Times New Roman" w:hAnsi="Times New Roman"/>
+        </w:rPr>
+        <w:t xml:space="preserve">  0</w:t>
+      </w:r>
+    </w:p>
+    <w:p>
+      <w:pPr>
+        <w:jc w:val="both"/>
+        <w:rPr>
+          <w:rFonts w:ascii="Times New Roman" w:hAnsi="Times New Roman"/>
+        </w:rPr>
+      </w:pPr>
+      <w:r>
+        <w:rPr>
+          <w:rFonts w:ascii="Times New Roman" w:hAnsi="Times New Roman"/>
+        </w:rPr>
+        <w:t xml:space="preserve"> Number of azimuth angles for fourier </w:t>
+      </w:r>
+      <w:proofErr w:type="gramStart"/>
+      <w:r>
+        <w:rPr>
+          <w:rFonts w:ascii="Times New Roman" w:hAnsi="Times New Roman"/>
+        </w:rPr>
+        <w:t>analysis :</w:t>
+      </w:r>
+      <w:proofErr w:type="gramEnd"/>
+      <w:r>
+        <w:rPr>
+          <w:rFonts w:ascii="Times New Roman" w:hAnsi="Times New Roman"/>
+        </w:rPr>
+        <w:t xml:space="preserve"> 100</w:t>
+      </w:r>
+    </w:p>
+    <w:p>
+      <w:pPr>
+        <w:jc w:val="both"/>
+        <w:rPr>
+          <w:rFonts w:ascii="Times New Roman" w:hAnsi="Times New Roman"/>
+        </w:rPr>
+      </w:pPr>
+      <w:r>
+        <w:rPr>
+          <w:rFonts w:ascii="Times New Roman" w:hAnsi="Times New Roman"/>
+        </w:rPr>
+        <w:t xml:space="preserve"> Sunlight </w:t>
+      </w:r>
+      <w:proofErr w:type="gramStart"/>
+      <w:r>
+        <w:rPr>
+          <w:rFonts w:ascii="Times New Roman" w:hAnsi="Times New Roman"/>
+        </w:rPr>
+        <w:t>on(</w:t>
+      </w:r>
+      <w:proofErr w:type="gramEnd"/>
+      <w:r>
+        <w:rPr>
+          <w:rFonts w:ascii="Times New Roman" w:hAnsi="Times New Roman"/>
+        </w:rPr>
+        <w:t>1) or off(0) :  1</w:t>
+      </w:r>
+    </w:p>
+    <w:p>
+      <w:pPr>
+        <w:jc w:val="both"/>
+        <w:rPr>
+          <w:rFonts w:ascii="Times New Roman" w:hAnsi="Times New Roman"/>
+        </w:rPr>
+      </w:pPr>
+      <w:r>
+        <w:rPr>
+          <w:rFonts w:ascii="Times New Roman" w:hAnsi="Times New Roman"/>
+        </w:rPr>
+        <w:t xml:space="preserve"> Distance from Sun (AU</w:t>
+      </w:r>
+      <w:proofErr w:type="gramStart"/>
+      <w:r>
+        <w:rPr>
+          <w:rFonts w:ascii="Times New Roman" w:hAnsi="Times New Roman"/>
+        </w:rPr>
+        <w:t>) :</w:t>
+      </w:r>
+      <w:proofErr w:type="gramEnd"/>
+      <w:r>
+        <w:rPr>
+          <w:rFonts w:ascii="Times New Roman" w:hAnsi="Times New Roman"/>
+        </w:rPr>
+        <w:t xml:space="preserve">   5.200</w:t>
+      </w:r>
+    </w:p>
+    <w:p>
+      <w:pPr>
+        <w:jc w:val="both"/>
+        <w:rPr>
+          <w:rFonts w:ascii="Times New Roman" w:hAnsi="Times New Roman"/>
+        </w:rPr>
+      </w:pPr>
+      <w:r>
+        <w:rPr>
+          <w:rFonts w:ascii="Times New Roman" w:hAnsi="Times New Roman"/>
+        </w:rPr>
+        <w:t xml:space="preserve"> Lower boundary cond. </w:t>
+      </w:r>
+      <w:proofErr w:type="gramStart"/>
+      <w:r>
+        <w:rPr>
+          <w:rFonts w:ascii="Times New Roman" w:hAnsi="Times New Roman"/>
+        </w:rPr>
+        <w:t>Thermal(</w:t>
+      </w:r>
+      <w:proofErr w:type="gramEnd"/>
+      <w:r>
+        <w:rPr>
+          <w:rFonts w:ascii="Times New Roman" w:hAnsi="Times New Roman"/>
+        </w:rPr>
+        <w:t>0) Lambert(1) :  1</w:t>
+      </w:r>
+    </w:p>
+    <w:p>
+      <w:pPr>
+        <w:jc w:val="both"/>
+        <w:rPr>
+          <w:rFonts w:ascii="Times New Roman" w:hAnsi="Times New Roman"/>
+        </w:rPr>
+      </w:pPr>
+      <w:r>
+        <w:rPr>
+          <w:rFonts w:ascii="Times New Roman" w:hAnsi="Times New Roman"/>
+        </w:rPr>
+        <w:t xml:space="preserve"> Ground </w:t>
+      </w:r>
+      <w:proofErr w:type="gramStart"/>
+      <w:r>
+        <w:rPr>
+          <w:rFonts w:ascii="Times New Roman" w:hAnsi="Times New Roman"/>
+        </w:rPr>
+        <w:t>albedo :</w:t>
+      </w:r>
+      <w:proofErr w:type="gramEnd"/>
+      <w:r>
+        <w:rPr>
+          <w:rFonts w:ascii="Times New Roman" w:hAnsi="Times New Roman"/>
+        </w:rPr>
+        <w:t xml:space="preserve">   0.000</w:t>
       </w:r>
     </w:p>
     <w:p>
@@ -14505,49 +16189,105 @@
         <w:rPr>
           <w:rFonts w:ascii="Times New Roman" w:hAnsi="Times New Roman"/>
         </w:rPr>
-        <w:t xml:space="preserve"> Alt. at base of bot.layer (not limb) :  -40.000</w:t>
-      </w:r>
-    </w:p>
-    <w:p>
-      <w:pPr>
-        <w:jc w:val="both"/>
-        <w:rPr>
-          <w:rFonts w:ascii="Times New Roman" w:hAnsi="Times New Roman"/>
-        </w:rPr>
-      </w:pPr>
-      <w:r>
-        <w:rPr>
-          <w:rFonts w:ascii="Times New Roman" w:hAnsi="Times New Roman"/>
-        </w:rPr>
-        <w:t xml:space="preserve"> Number of atm layers : 100</w:t>
-      </w:r>
-    </w:p>
-    <w:p>
-      <w:pPr>
-        <w:jc w:val="both"/>
-        <w:rPr>
-          <w:rFonts w:ascii="Times New Roman" w:hAnsi="Times New Roman"/>
-        </w:rPr>
-      </w:pPr>
-      <w:r>
-        <w:rPr>
-          <w:rFonts w:ascii="Times New Roman" w:hAnsi="Times New Roman"/>
-        </w:rPr>
-        <w:t xml:space="preserve"> Layer type :  1</w:t>
-      </w:r>
-    </w:p>
-    <w:p>
-      <w:pPr>
-        <w:jc w:val="both"/>
-        <w:rPr>
-          <w:rFonts w:ascii="Times New Roman" w:hAnsi="Times New Roman"/>
-        </w:rPr>
-      </w:pPr>
-      <w:r>
-        <w:rPr>
-          <w:rFonts w:ascii="Times New Roman" w:hAnsi="Times New Roman"/>
-        </w:rPr>
-        <w:t xml:space="preserve"> Layer integration :  1</w:t>
+        <w:t xml:space="preserve"> Alt. at base of bot.layer (not limb</w:t>
+      </w:r>
+      <w:proofErr w:type="gramStart"/>
+      <w:r>
+        <w:rPr>
+          <w:rFonts w:ascii="Times New Roman" w:hAnsi="Times New Roman"/>
+        </w:rPr>
+        <w:t>) :</w:t>
+      </w:r>
+      <w:proofErr w:type="gramEnd"/>
+      <w:r>
+        <w:rPr>
+          <w:rFonts w:ascii="Times New Roman" w:hAnsi="Times New Roman"/>
+        </w:rPr>
+        <w:t xml:space="preserve">  -40.000</w:t>
+      </w:r>
+    </w:p>
+    <w:p>
+      <w:pPr>
+        <w:jc w:val="both"/>
+        <w:rPr>
+          <w:rFonts w:ascii="Times New Roman" w:hAnsi="Times New Roman"/>
+        </w:rPr>
+      </w:pPr>
+      <w:r>
+        <w:rPr>
+          <w:rFonts w:ascii="Times New Roman" w:hAnsi="Times New Roman"/>
+        </w:rPr>
+        <w:t xml:space="preserve"> Number of atm </w:t>
+      </w:r>
+      <w:proofErr w:type="gramStart"/>
+      <w:r>
+        <w:rPr>
+          <w:rFonts w:ascii="Times New Roman" w:hAnsi="Times New Roman"/>
+        </w:rPr>
+        <w:t>layers :</w:t>
+      </w:r>
+      <w:proofErr w:type="gramEnd"/>
+      <w:r>
+        <w:rPr>
+          <w:rFonts w:ascii="Times New Roman" w:hAnsi="Times New Roman"/>
+        </w:rPr>
+        <w:t xml:space="preserve"> 100</w:t>
+      </w:r>
+    </w:p>
+    <w:p>
+      <w:pPr>
+        <w:jc w:val="both"/>
+        <w:rPr>
+          <w:rFonts w:ascii="Times New Roman" w:hAnsi="Times New Roman"/>
+        </w:rPr>
+      </w:pPr>
+      <w:r>
+        <w:rPr>
+          <w:rFonts w:ascii="Times New Roman" w:hAnsi="Times New Roman"/>
+        </w:rPr>
+        <w:t xml:space="preserve"> Layer </w:t>
+      </w:r>
+      <w:proofErr w:type="gramStart"/>
+      <w:r>
+        <w:rPr>
+          <w:rFonts w:ascii="Times New Roman" w:hAnsi="Times New Roman"/>
+        </w:rPr>
+        <w:t>type :</w:t>
+      </w:r>
+      <w:proofErr w:type="gramEnd"/>
+      <w:r>
+        <w:rPr>
+          <w:rFonts w:ascii="Times New Roman" w:hAnsi="Times New Roman"/>
+        </w:rPr>
+        <w:t xml:space="preserve">  1</w:t>
+      </w:r>
+    </w:p>
+    <w:p>
+      <w:pPr>
+        <w:jc w:val="both"/>
+        <w:rPr>
+          <w:rFonts w:ascii="Times New Roman" w:hAnsi="Times New Roman"/>
+        </w:rPr>
+      </w:pPr>
+      <w:r>
+        <w:rPr>
+          <w:rFonts w:ascii="Times New Roman" w:hAnsi="Times New Roman"/>
+        </w:rPr>
+        <w:t xml:space="preserve"> Layer </w:t>
+      </w:r>
+      <w:proofErr w:type="gramStart"/>
+      <w:r>
+        <w:rPr>
+          <w:rFonts w:ascii="Times New Roman" w:hAnsi="Times New Roman"/>
+        </w:rPr>
+        <w:t>integration :</w:t>
+      </w:r>
+      <w:proofErr w:type="gramEnd"/>
+      <w:r>
+        <w:rPr>
+          <w:rFonts w:ascii="Times New Roman" w:hAnsi="Times New Roman"/>
+        </w:rPr>
+        <w:t xml:space="preserve">  1</w:t>
       </w:r>
     </w:p>
     <w:p>
@@ -14616,7 +16356,21 @@
         <w:rPr>
           <w:rFonts w:ascii="Times New Roman" w:hAnsi="Times New Roman"/>
         </w:rPr>
-        <w:t xml:space="preserve"> with the layering codes equal to LAYHT, NLAYER, LAYTYP and LAYINT respectively and defined in the Radtran manual [R2]. LAYHT is used as set in the .set file UNLESS a limb-observing geometry is indicated by the .spx spectral observation file. In this special case LAYHT is set to SOL_ ANG (section 3.3).</w:t>
+        <w:t xml:space="preserve"> with the layering codes equal to LAYHT, NLAYER, LAYTYP and LAYINT respectively and defined in the Radtran manual [R2]. LAYHT is used as set in the .set file UNLESS </w:t>
+      </w:r>
+      <w:proofErr w:type="gramStart"/>
+      <w:r>
+        <w:rPr>
+          <w:rFonts w:ascii="Times New Roman" w:hAnsi="Times New Roman"/>
+        </w:rPr>
+        <w:t>a limb-observing geometry is indicated by the .spx spectral observation file</w:t>
+      </w:r>
+      <w:proofErr w:type="gramEnd"/>
+      <w:r>
+        <w:rPr>
+          <w:rFonts w:ascii="Times New Roman" w:hAnsi="Times New Roman"/>
+        </w:rPr>
+        <w:t>. In this special case LAYHT is set to SOL_ ANG (section 3.3).</w:t>
       </w:r>
       <w:r>
         <w:rPr>
@@ -14751,25 +16505,41 @@
           <w:rFonts w:ascii="Times New Roman" w:hAnsi="Times New Roman"/>
         </w:rPr>
       </w:pPr>
-      <w:r>
-        <w:rPr>
-          <w:rFonts w:ascii="Times New Roman" w:hAnsi="Times New Roman"/>
-        </w:rPr>
-        <w:t>HEIGHT(1), FRAC(1), ICLOUD(1,1), ICLOUD(2,1),…,ICLOUD(NCONT,1)</w:t>
-      </w:r>
-    </w:p>
-    <w:p>
-      <w:pPr>
-        <w:jc w:val="both"/>
-        <w:rPr>
-          <w:rFonts w:ascii="Times New Roman" w:hAnsi="Times New Roman"/>
-        </w:rPr>
-      </w:pPr>
-      <w:r>
-        <w:rPr>
-          <w:rFonts w:ascii="Times New Roman" w:hAnsi="Times New Roman"/>
-        </w:rPr>
-        <w:t>HEIGHT(2), FRAC(2), ICLOUD(1,2), ICLOUD(2,2),…,ICLOUD(NCONT,2)</w:t>
+      <w:proofErr w:type="gramStart"/>
+      <w:r>
+        <w:rPr>
+          <w:rFonts w:ascii="Times New Roman" w:hAnsi="Times New Roman"/>
+        </w:rPr>
+        <w:t>HEIGHT(</w:t>
+      </w:r>
+      <w:proofErr w:type="gramEnd"/>
+      <w:r>
+        <w:rPr>
+          <w:rFonts w:ascii="Times New Roman" w:hAnsi="Times New Roman"/>
+        </w:rPr>
+        <w:t>1), FRAC(1), ICLOUD(1,1), ICLOUD(2,1),…,ICLOUD(NCONT,1)</w:t>
+      </w:r>
+    </w:p>
+    <w:p>
+      <w:pPr>
+        <w:jc w:val="both"/>
+        <w:rPr>
+          <w:rFonts w:ascii="Times New Roman" w:hAnsi="Times New Roman"/>
+        </w:rPr>
+      </w:pPr>
+      <w:proofErr w:type="gramStart"/>
+      <w:r>
+        <w:rPr>
+          <w:rFonts w:ascii="Times New Roman" w:hAnsi="Times New Roman"/>
+        </w:rPr>
+        <w:t>HEIGHT(</w:t>
+      </w:r>
+      <w:proofErr w:type="gramEnd"/>
+      <w:r>
+        <w:rPr>
+          <w:rFonts w:ascii="Times New Roman" w:hAnsi="Times New Roman"/>
+        </w:rPr>
+        <w:t>2), FRAC(2), ICLOUD(1,2), ICLOUD(2,2),…,ICLOUD(NCONT,2)</w:t>
       </w:r>
     </w:p>
     <w:p>
@@ -14792,33 +16562,69 @@
           <w:rFonts w:ascii="Times New Roman" w:hAnsi="Times New Roman"/>
         </w:rPr>
       </w:pPr>
-      <w:r>
-        <w:rPr>
-          <w:rFonts w:ascii="Times New Roman" w:hAnsi="Times New Roman"/>
-        </w:rPr>
-        <w:t>HEIGHT(NPRO), FRAC(NPRO),ICLOUD(1,NPRO),ICLOUD(2,NPRO),…, ICLOUD(NCONT,NPRO)</w:t>
-      </w:r>
-    </w:p>
-    <w:p>
-      <w:pPr>
-        <w:jc w:val="both"/>
-        <w:rPr>
-          <w:rFonts w:ascii="Times New Roman" w:hAnsi="Times New Roman"/>
-        </w:rPr>
-      </w:pPr>
-    </w:p>
-    <w:p>
-      <w:pPr>
-        <w:jc w:val="both"/>
-        <w:rPr>
-          <w:rFonts w:ascii="Times New Roman" w:hAnsi="Times New Roman"/>
-        </w:rPr>
-      </w:pPr>
-      <w:r>
-        <w:rPr>
-          <w:rFonts w:ascii="Times New Roman" w:hAnsi="Times New Roman"/>
-        </w:rPr>
-        <w:t>If ICLOUD(I,J) is set to 1, then aerosol type I contributes to the broken cloud at level J, which has a fractional cloud cover of FRAC(J). If ICLOUD(I,J) is set to 0, then aerosol I is treated as being part of a uniform haze.</w:t>
+      <w:proofErr w:type="gramStart"/>
+      <w:r>
+        <w:rPr>
+          <w:rFonts w:ascii="Times New Roman" w:hAnsi="Times New Roman"/>
+        </w:rPr>
+        <w:t>HEIGHT(</w:t>
+      </w:r>
+      <w:proofErr w:type="gramEnd"/>
+      <w:r>
+        <w:rPr>
+          <w:rFonts w:ascii="Times New Roman" w:hAnsi="Times New Roman"/>
+        </w:rPr>
+        <w:t>NPRO), FRAC(NPRO),ICLOUD(1,NPRO),ICLOUD(2,NPRO),…, ICLOUD(NCONT,NPRO)</w:t>
+      </w:r>
+    </w:p>
+    <w:p>
+      <w:pPr>
+        <w:jc w:val="both"/>
+        <w:rPr>
+          <w:rFonts w:ascii="Times New Roman" w:hAnsi="Times New Roman"/>
+        </w:rPr>
+      </w:pPr>
+    </w:p>
+    <w:p>
+      <w:pPr>
+        <w:jc w:val="both"/>
+        <w:rPr>
+          <w:rFonts w:ascii="Times New Roman" w:hAnsi="Times New Roman"/>
+        </w:rPr>
+      </w:pPr>
+      <w:r>
+        <w:rPr>
+          <w:rFonts w:ascii="Times New Roman" w:hAnsi="Times New Roman"/>
+        </w:rPr>
+        <w:t xml:space="preserve">If </w:t>
+      </w:r>
+      <w:proofErr w:type="gramStart"/>
+      <w:r>
+        <w:rPr>
+          <w:rFonts w:ascii="Times New Roman" w:hAnsi="Times New Roman"/>
+        </w:rPr>
+        <w:t>ICLOUD(</w:t>
+      </w:r>
+      <w:proofErr w:type="gramEnd"/>
+      <w:r>
+        <w:rPr>
+          <w:rFonts w:ascii="Times New Roman" w:hAnsi="Times New Roman"/>
+        </w:rPr>
+        <w:t xml:space="preserve">I,J) is set to 1, then aerosol type I contributes to the broken cloud at level J, which has a fractional cloud cover of FRAC(J). If </w:t>
+      </w:r>
+      <w:proofErr w:type="gramStart"/>
+      <w:r>
+        <w:rPr>
+          <w:rFonts w:ascii="Times New Roman" w:hAnsi="Times New Roman"/>
+        </w:rPr>
+        <w:t>ICLOUD(</w:t>
+      </w:r>
+      <w:proofErr w:type="gramEnd"/>
+      <w:r>
+        <w:rPr>
+          <w:rFonts w:ascii="Times New Roman" w:hAnsi="Times New Roman"/>
+        </w:rPr>
+        <w:t>I,J) is set to 0, then aerosol I is treated as being part of a uniform haze.</w:t>
       </w:r>
     </w:p>
     <w:p>
@@ -15275,7 +17081,21 @@
         <w:rPr>
           <w:rFonts w:ascii="Times New Roman" w:hAnsi="Times New Roman"/>
         </w:rPr>
-        <w:t>-He(eqm), H</w:t>
+        <w:t>-</w:t>
+      </w:r>
+      <w:proofErr w:type="gramStart"/>
+      <w:r>
+        <w:rPr>
+          <w:rFonts w:ascii="Times New Roman" w:hAnsi="Times New Roman"/>
+        </w:rPr>
+        <w:t>He(</w:t>
+      </w:r>
+      <w:proofErr w:type="gramEnd"/>
+      <w:r>
+        <w:rPr>
+          <w:rFonts w:ascii="Times New Roman" w:hAnsi="Times New Roman"/>
+        </w:rPr>
+        <w:t>eqm), H</w:t>
       </w:r>
       <w:r>
         <w:rPr>
@@ -15618,11 +17438,19 @@
           <w:rFonts w:ascii="Times New Roman" w:hAnsi="Times New Roman"/>
         </w:rPr>
       </w:pPr>
-      <w:r>
-        <w:rPr>
-          <w:rFonts w:ascii="Times New Roman" w:hAnsi="Times New Roman"/>
-        </w:rPr>
-        <w:t xml:space="preserve">or normal 3:1 (1). </w:t>
+      <w:proofErr w:type="gramStart"/>
+      <w:r>
+        <w:rPr>
+          <w:rFonts w:ascii="Times New Roman" w:hAnsi="Times New Roman"/>
+        </w:rPr>
+        <w:t>or</w:t>
+      </w:r>
+      <w:proofErr w:type="gramEnd"/>
+      <w:r>
+        <w:rPr>
+          <w:rFonts w:ascii="Times New Roman" w:hAnsi="Times New Roman"/>
+        </w:rPr>
+        <w:t xml:space="preserve"> normal 3:1 (1). </w:t>
       </w:r>
     </w:p>
     <w:p>
@@ -15975,7 +17803,21 @@
           <w:rFonts w:ascii="Times New Roman" w:hAnsi="Times New Roman"/>
         </w:rPr>
         <w:tab/>
-        <w:t xml:space="preserve">Used in only a few routines to switch between normal partition function </w:t>
+        <w:t xml:space="preserve">Used in only a few routines to switch between normal partition </w:t>
+      </w:r>
+      <w:proofErr w:type="gramStart"/>
+      <w:r>
+        <w:rPr>
+          <w:rFonts w:ascii="Times New Roman" w:hAnsi="Times New Roman"/>
+        </w:rPr>
+        <w:t>function</w:t>
+      </w:r>
+      <w:proofErr w:type="gramEnd"/>
+      <w:r>
+        <w:rPr>
+          <w:rFonts w:ascii="Times New Roman" w:hAnsi="Times New Roman"/>
+        </w:rPr>
+        <w:t xml:space="preserve"> </w:t>
       </w:r>
     </w:p>
     <w:p>
@@ -15996,7 +17838,20 @@
           <w:rFonts w:ascii="Times New Roman" w:hAnsi="Times New Roman"/>
         </w:rPr>
         <w:tab/>
-        <w:t>calculation (0) or the high-temperature partition function for CH</w:t>
+      </w:r>
+      <w:proofErr w:type="gramStart"/>
+      <w:r>
+        <w:rPr>
+          <w:rFonts w:ascii="Times New Roman" w:hAnsi="Times New Roman"/>
+        </w:rPr>
+        <w:t>calculation</w:t>
+      </w:r>
+      <w:proofErr w:type="gramEnd"/>
+      <w:r>
+        <w:rPr>
+          <w:rFonts w:ascii="Times New Roman" w:hAnsi="Times New Roman"/>
+        </w:rPr>
+        <w:t xml:space="preserve"> (0) or the high-temperature partition function for CH</w:t>
       </w:r>
       <w:r>
         <w:rPr>
@@ -16283,7 +18138,21 @@
         <w:rPr>
           <w:rFonts w:ascii="Times New Roman" w:hAnsi="Times New Roman"/>
         </w:rPr>
-        <w:t>Individual gas SVP curves are listed in the  raddata/SVP.dat reference data file..</w:t>
+        <w:t xml:space="preserve">Individual gas SVP curves are listed in </w:t>
+      </w:r>
+      <w:proofErr w:type="gramStart"/>
+      <w:r>
+        <w:rPr>
+          <w:rFonts w:ascii="Times New Roman" w:hAnsi="Times New Roman"/>
+        </w:rPr>
+        <w:t>the  raddata</w:t>
+      </w:r>
+      <w:proofErr w:type="gramEnd"/>
+      <w:r>
+        <w:rPr>
+          <w:rFonts w:ascii="Times New Roman" w:hAnsi="Times New Roman"/>
+        </w:rPr>
+        <w:t>/SVP.dat reference data file..</w:t>
       </w:r>
     </w:p>
     <w:p>
@@ -16331,11 +18200,19 @@
           <w:rFonts w:ascii="Times New Roman" w:hAnsi="Times New Roman"/>
         </w:rPr>
       </w:pPr>
-      <w:r>
-        <w:rPr>
-          <w:rFonts w:ascii="Times New Roman" w:hAnsi="Times New Roman"/>
-        </w:rPr>
-        <w:t>where ID and ISO are the identifiers of the gas concerned, VP is the limiting relative huimidity required (normally between 0.0 and 1.0), and SVPFLAG is a control flag integer to govern the modification behaviour. SVPFLAG may take one of four values:</w:t>
+      <w:proofErr w:type="gramStart"/>
+      <w:r>
+        <w:rPr>
+          <w:rFonts w:ascii="Times New Roman" w:hAnsi="Times New Roman"/>
+        </w:rPr>
+        <w:t>where</w:t>
+      </w:r>
+      <w:proofErr w:type="gramEnd"/>
+      <w:r>
+        <w:rPr>
+          <w:rFonts w:ascii="Times New Roman" w:hAnsi="Times New Roman"/>
+        </w:rPr>
+        <w:t xml:space="preserve"> ID and ISO are the identifiers of the gas concerned, VP is the limiting relative huimidity required (normally between 0.0 and 1.0), and SVPFLAG is a control flag integer to govern the modification behaviour. SVPFLAG may take one of four values:</w:t>
       </w:r>
     </w:p>
     <w:p>
@@ -16893,7 +18770,25 @@
           <w:szCs w:val="24"/>
           <w:lang w:val="en-US"/>
         </w:rPr>
-        <w:t>for gases whose VMRS are being limited by such</w:t>
+        <w:t xml:space="preserve">for gases </w:t>
+      </w:r>
+      <w:proofErr w:type="gramStart"/>
+      <w:r>
+        <w:rPr>
+          <w:rFonts w:ascii="Times New Roman" w:hAnsi="Times New Roman"/>
+          <w:szCs w:val="24"/>
+          <w:lang w:val="en-US"/>
+        </w:rPr>
+        <w:t>whose</w:t>
+      </w:r>
+      <w:proofErr w:type="gramEnd"/>
+      <w:r>
+        <w:rPr>
+          <w:rFonts w:ascii="Times New Roman" w:hAnsi="Times New Roman"/>
+          <w:szCs w:val="24"/>
+          <w:lang w:val="en-US"/>
+        </w:rPr>
+        <w:t xml:space="preserve"> VMRS are being limited by such</w:t>
       </w:r>
       <w:r>
         <w:rPr>
@@ -17812,7 +19707,21 @@
         <w:rPr>
           <w:rFonts w:ascii="Times New Roman" w:hAnsi="Times New Roman"/>
         </w:rPr>
-        <w:t xml:space="preserve">(VMIN,VMAX) </w:t>
+        <w:t>(VMIN</w:t>
+      </w:r>
+      <w:proofErr w:type="gramStart"/>
+      <w:r>
+        <w:rPr>
+          <w:rFonts w:ascii="Times New Roman" w:hAnsi="Times New Roman"/>
+        </w:rPr>
+        <w:t>,VMAX</w:t>
+      </w:r>
+      <w:proofErr w:type="gramEnd"/>
+      <w:r>
+        <w:rPr>
+          <w:rFonts w:ascii="Times New Roman" w:hAnsi="Times New Roman"/>
+        </w:rPr>
+        <w:t xml:space="preserve">) </w:t>
       </w:r>
       <w:r>
         <w:rPr>
@@ -17854,7 +19763,21 @@
         <w:rPr>
           <w:rFonts w:ascii="Times New Roman" w:hAnsi="Times New Roman"/>
         </w:rPr>
-        <w:t>manual, but in summary the explicit line shape is used to calculate the contribution of a particular line to wavenumbers within WING. For larger distances from a line, it is assumed that we are into the Lorentz tail and so the contribution can be calculated at a much coarser resolution. VREL allows lines outside of VMIN,VMAX to contribute such that all the lines in the range VMIN-VREL to VMAX+VREL are included. Finally, VCUTOFF limits the contribution of any line past the specified distance from the line centres. This simulates the sub-Lorentzain behaviour of real lines. It is usual to set VREL=VCUTOFF</w:t>
+        <w:t>manual, but in summary the explicit line shape is used to calculate the contribution of a particular line to wavenumbers within WING. For larger distances from a line, it is assumed that we are into the Lorentz tail and so the contribution can be calculated at a much coarser resolution. VREL allows lines outside of VMIN</w:t>
+      </w:r>
+      <w:proofErr w:type="gramStart"/>
+      <w:r>
+        <w:rPr>
+          <w:rFonts w:ascii="Times New Roman" w:hAnsi="Times New Roman"/>
+        </w:rPr>
+        <w:t>,VMAX</w:t>
+      </w:r>
+      <w:proofErr w:type="gramEnd"/>
+      <w:r>
+        <w:rPr>
+          <w:rFonts w:ascii="Times New Roman" w:hAnsi="Times New Roman"/>
+        </w:rPr>
+        <w:t xml:space="preserve"> to contribute such that all the lines in the range VMIN-VREL to VMAX+VREL are included. Finally, VCUTOFF limits the contribution of any line past the specified distance from the line centres. This simulates the sub-Lorentzain behaviour of real lines. It is usual to set VREL=VCUTOFF</w:t>
       </w:r>
       <w:r>
         <w:rPr>
@@ -17921,7 +19844,19 @@
         <w:rPr>
           <w:rFonts w:ascii="Times New Roman" w:hAnsi="Times New Roman"/>
         </w:rPr>
-        <w:t xml:space="preserve">0=square, 1=triangular, 2=Gaussian. </w:t>
+        <w:t>0=square, 1=triangular, 2=Gaussian</w:t>
+      </w:r>
+      <w:r>
+        <w:rPr>
+          <w:rFonts w:ascii="Times New Roman" w:hAnsi="Times New Roman"/>
+        </w:rPr>
+        <w:t>, 3=Hamming</w:t>
+      </w:r>
+      <w:r>
+        <w:rPr>
+          <w:rFonts w:ascii="Times New Roman" w:hAnsi="Times New Roman"/>
+        </w:rPr>
+        <w:t xml:space="preserve">. </w:t>
       </w:r>
     </w:p>
     <w:p>
@@ -18025,7 +19960,21 @@
         <w:rPr>
           <w:rFonts w:ascii="Times New Roman" w:hAnsi="Times New Roman"/>
         </w:rPr>
-        <w:t xml:space="preserve">Optionally a &lt;runname.pra&gt; can be provided. If present, this file lists which line shape should be used for particular gases. If the file is absent then the Voigt lineshape is used for all gases. If present, the file contains one row for each gas to be modified containing ‘process ID ISO IPROC’, where ID, ISO are </w:t>
+        <w:t xml:space="preserve">Optionally a &lt;runname.pra&gt; can be provided. If present, this file </w:t>
+      </w:r>
+      <w:proofErr w:type="gramStart"/>
+      <w:r>
+        <w:rPr>
+          <w:rFonts w:ascii="Times New Roman" w:hAnsi="Times New Roman"/>
+        </w:rPr>
+        <w:t>lists which line shape</w:t>
+      </w:r>
+      <w:proofErr w:type="gramEnd"/>
+      <w:r>
+        <w:rPr>
+          <w:rFonts w:ascii="Times New Roman" w:hAnsi="Times New Roman"/>
+        </w:rPr>
+        <w:t xml:space="preserve"> should be used for particular gases. If the file is absent then the Voigt lineshape is used for all gases. If present, the file contains one row for each gas to be modified containing ‘process ID ISO IPROC’, where ID, ISO are </w:t>
       </w:r>
       <w:r>
         <w:rPr>
@@ -19023,7 +20972,14 @@
         <w:rPr>
           <w:rFonts w:ascii="Times New Roman" w:hAnsi="Times New Roman"/>
         </w:rPr>
-        <w:t xml:space="preserve"> covariance matrix, which because of the way the correlation length was used contained loads of off-diagonal elements which were </w:t>
+        <w:t xml:space="preserve"> covariance matrix, which because of the way the correlation length was used contained loads of off-diagonal </w:t>
+      </w:r>
+      <w:proofErr w:type="gramStart"/>
+      <w:r>
+        <w:rPr>
+          <w:rFonts w:ascii="Times New Roman" w:hAnsi="Times New Roman"/>
+        </w:rPr>
+        <w:t xml:space="preserve">elements which were </w:t>
       </w:r>
       <w:r>
         <w:rPr>
@@ -19032,6 +20988,7 @@
         </w:rPr>
         <w:t>almost</w:t>
       </w:r>
+      <w:proofErr w:type="gramEnd"/>
       <w:r>
         <w:rPr>
           <w:rFonts w:ascii="Times New Roman" w:hAnsi="Times New Roman"/>
@@ -19049,7 +21006,21 @@
         <w:rPr>
           <w:rFonts w:ascii="Times New Roman" w:hAnsi="Times New Roman"/>
         </w:rPr>
-        <w:t xml:space="preserve">. This led to instabilities in calculating the inverse of the matrix which could not be rectified even by going to double precision. </w:t>
+        <w:t xml:space="preserve">. This led to instabilities in calculating the inverse of the </w:t>
+      </w:r>
+      <w:proofErr w:type="gramStart"/>
+      <w:r>
+        <w:rPr>
+          <w:rFonts w:ascii="Times New Roman" w:hAnsi="Times New Roman"/>
+        </w:rPr>
+        <w:t>matrix which</w:t>
+      </w:r>
+      <w:proofErr w:type="gramEnd"/>
+      <w:r>
+        <w:rPr>
+          <w:rFonts w:ascii="Times New Roman" w:hAnsi="Times New Roman"/>
+        </w:rPr>
+        <w:t xml:space="preserve"> could not be rectified even by going to double precision. </w:t>
       </w:r>
       <w:r>
         <w:rPr>
@@ -19123,7 +21094,21 @@
         <w:rPr>
           <w:rFonts w:ascii="Times New Roman" w:hAnsi="Times New Roman"/>
         </w:rPr>
-        <w:t xml:space="preserve">covariance matrix is then inverted in double precision with a Cholesky decomposition routine which checks to ensure the resultant inverse actually works (i.e. </w:t>
+        <w:t xml:space="preserve">covariance matrix is then inverted in double precision with a Cholesky decomposition </w:t>
+      </w:r>
+      <w:proofErr w:type="gramStart"/>
+      <w:r>
+        <w:rPr>
+          <w:rFonts w:ascii="Times New Roman" w:hAnsi="Times New Roman"/>
+        </w:rPr>
+        <w:t>routine which</w:t>
+      </w:r>
+      <w:proofErr w:type="gramEnd"/>
+      <w:r>
+        <w:rPr>
+          <w:rFonts w:ascii="Times New Roman" w:hAnsi="Times New Roman"/>
+        </w:rPr>
+        <w:t xml:space="preserve"> checks to ensure the resultant inverse actually works (i.e. </w:t>
       </w:r>
       <w:r>
         <w:rPr>
@@ -19222,7 +21207,21 @@
         <w:rPr>
           <w:rFonts w:ascii="Times New Roman" w:hAnsi="Times New Roman"/>
         </w:rPr>
-        <w:t xml:space="preserve"> deduces that the solution starts getting further from the optimal fit. ALAMBDA then increases at every iteration until the maximum iteration number is reached. This behaviour can be explained if </w:t>
+        <w:t xml:space="preserve"> deduces that the solution starts getting further from the optimal fit. ALAMBDA then increases </w:t>
+      </w:r>
+      <w:proofErr w:type="gramStart"/>
+      <w:r>
+        <w:rPr>
+          <w:rFonts w:ascii="Times New Roman" w:hAnsi="Times New Roman"/>
+        </w:rPr>
+        <w:t>at every iteration</w:t>
+      </w:r>
+      <w:proofErr w:type="gramEnd"/>
+      <w:r>
+        <w:rPr>
+          <w:rFonts w:ascii="Times New Roman" w:hAnsi="Times New Roman"/>
+        </w:rPr>
+        <w:t xml:space="preserve"> until the maximum iteration number is reached. This behaviour can be explained if </w:t>
       </w:r>
       <w:r>
         <w:rPr>
@@ -19234,7 +21233,21 @@
         <w:rPr>
           <w:rFonts w:ascii="Times New Roman" w:hAnsi="Times New Roman"/>
         </w:rPr>
-        <w:t xml:space="preserve"> is calculating slightly the wrong value of the cost function and thus while the retrieval routine is trying to get closer to the solution, the cost function routine thinks it is getting further away! This means that in some previous retrievals, the presented solutions were probably not quite converged if this behaviour was present.</w:t>
+        <w:t xml:space="preserve"> is calculating slightly the wrong value of the cost function and thus while the retrieval routine is trying to get closer to the solution, the cost function routine thinks it is getting further away! This means that in some previous </w:t>
+      </w:r>
+      <w:proofErr w:type="gramStart"/>
+      <w:r>
+        <w:rPr>
+          <w:rFonts w:ascii="Times New Roman" w:hAnsi="Times New Roman"/>
+        </w:rPr>
+        <w:t>retrievals</w:t>
+      </w:r>
+      <w:proofErr w:type="gramEnd"/>
+      <w:r>
+        <w:rPr>
+          <w:rFonts w:ascii="Times New Roman" w:hAnsi="Times New Roman"/>
+        </w:rPr>
+        <w:t>, the presented solutions were probably not quite converged if this behaviour was present.</w:t>
       </w:r>
     </w:p>
     <w:p>
@@ -19395,7 +21408,7 @@
             <v:path o:extrusionok="f" gradientshapeok="t" o:connecttype="rect"/>
             <o:lock v:ext="edit" aspectratio="t"/>
           </v:shapetype>
-          <v:shape id="_x0000_i1026" type="#_x0000_t75" style="width:281.85pt;height:22.65pt" fillcolor="window">
+          <v:shape id="_x0000_i1026" type="#_x0000_t75" style="width:282pt;height:23pt" fillcolor="window">
             <v:imagedata r:id="rId14" o:title=""/>
           </v:shape>
         </w:pict>
@@ -19415,11 +21428,19 @@
           <w:rFonts w:ascii="Times New Roman" w:hAnsi="Times New Roman"/>
         </w:rPr>
       </w:pPr>
-      <w:r>
-        <w:rPr>
-          <w:rFonts w:ascii="Times New Roman" w:hAnsi="Times New Roman"/>
-        </w:rPr>
-        <w:t xml:space="preserve">where </w:t>
+      <w:proofErr w:type="gramStart"/>
+      <w:r>
+        <w:rPr>
+          <w:rFonts w:ascii="Times New Roman" w:hAnsi="Times New Roman"/>
+        </w:rPr>
+        <w:t>where</w:t>
+      </w:r>
+      <w:proofErr w:type="gramEnd"/>
+      <w:r>
+        <w:rPr>
+          <w:rFonts w:ascii="Times New Roman" w:hAnsi="Times New Roman"/>
+        </w:rPr>
+        <w:t xml:space="preserve"> </w:t>
       </w:r>
       <w:r>
         <w:rPr>
@@ -19569,7 +21590,7 @@
           <w:position w:val="-18"/>
         </w:rPr>
         <w:pict w14:anchorId="34C00A39">
-          <v:shape id="_x0000_i1027" type="#_x0000_t75" style="width:286.95pt;height:26.25pt" fillcolor="window">
+          <v:shape id="_x0000_i1027" type="#_x0000_t75" style="width:287pt;height:26pt" fillcolor="window">
             <v:imagedata r:id="rId15" o:title=""/>
           </v:shape>
         </w:pict>
@@ -19589,11 +21610,19 @@
           <w:rFonts w:ascii="Times New Roman" w:hAnsi="Times New Roman"/>
         </w:rPr>
       </w:pPr>
-      <w:r>
-        <w:rPr>
-          <w:rFonts w:ascii="Times New Roman" w:hAnsi="Times New Roman"/>
-        </w:rPr>
-        <w:t xml:space="preserve">where </w:t>
+      <w:proofErr w:type="gramStart"/>
+      <w:r>
+        <w:rPr>
+          <w:rFonts w:ascii="Times New Roman" w:hAnsi="Times New Roman"/>
+        </w:rPr>
+        <w:t>where</w:t>
+      </w:r>
+      <w:proofErr w:type="gramEnd"/>
+      <w:r>
+        <w:rPr>
+          <w:rFonts w:ascii="Times New Roman" w:hAnsi="Times New Roman"/>
+        </w:rPr>
+        <w:t xml:space="preserve"> </w:t>
       </w:r>
       <w:r>
         <w:rPr>
@@ -19601,7 +21630,7 @@
           <w:position w:val="-12"/>
         </w:rPr>
         <w:pict w14:anchorId="465507D2">
-          <v:shape id="_x0000_i1028" type="#_x0000_t75" style="width:13.35pt;height:20.05pt">
+          <v:shape id="_x0000_i1028" type="#_x0000_t75" style="width:13pt;height:20pt">
             <v:imagedata r:id="rId16" o:title=""/>
           </v:shape>
         </w:pict>
@@ -19751,7 +21780,7 @@
           <w:position w:val="-16"/>
         </w:rPr>
         <w:pict w14:anchorId="4719D855">
-          <v:shape id="_x0000_i1029" type="#_x0000_t75" style="width:100.8pt;height:22.65pt">
+          <v:shape id="_x0000_i1029" type="#_x0000_t75" style="width:101pt;height:23pt">
             <v:imagedata r:id="rId17" o:title=""/>
           </v:shape>
         </w:pict>
@@ -19851,7 +21880,7 @@
           <w:position w:val="-16"/>
         </w:rPr>
         <w:pict w14:anchorId="458D14F0">
-          <v:shape id="_x0000_i1030" type="#_x0000_t75" style="width:242.25pt;height:22.65pt" fillcolor="window">
+          <v:shape id="_x0000_i1030" type="#_x0000_t75" style="width:242pt;height:23pt" fillcolor="window">
             <v:imagedata r:id="rId18" o:title=""/>
           </v:shape>
         </w:pict>
@@ -19864,11 +21893,19 @@
           <w:rFonts w:ascii="Times New Roman" w:hAnsi="Times New Roman"/>
         </w:rPr>
       </w:pPr>
-      <w:r>
-        <w:rPr>
-          <w:rFonts w:ascii="Times New Roman" w:hAnsi="Times New Roman"/>
-        </w:rPr>
-        <w:t xml:space="preserve">and the solution is exact. If however the measurement errors are huge then the contribution function </w:t>
+      <w:proofErr w:type="gramStart"/>
+      <w:r>
+        <w:rPr>
+          <w:rFonts w:ascii="Times New Roman" w:hAnsi="Times New Roman"/>
+        </w:rPr>
+        <w:t>and</w:t>
+      </w:r>
+      <w:proofErr w:type="gramEnd"/>
+      <w:r>
+        <w:rPr>
+          <w:rFonts w:ascii="Times New Roman" w:hAnsi="Times New Roman"/>
+        </w:rPr>
+        <w:t xml:space="preserve"> the solution is exact. If however the measurement errors are huge then the contribution function </w:t>
       </w:r>
       <w:r>
         <w:rPr>
@@ -19909,7 +21946,7 @@
           <w:position w:val="-16"/>
         </w:rPr>
         <w:pict w14:anchorId="50690FC8">
-          <v:shape id="_x0000_i1031" type="#_x0000_t75" style="width:195.95pt;height:22.65pt" fillcolor="window">
+          <v:shape id="_x0000_i1031" type="#_x0000_t75" style="width:196pt;height:23pt" fillcolor="window">
             <v:imagedata r:id="rId19" o:title=""/>
           </v:shape>
         </w:pict>
@@ -19919,8 +21956,13 @@
       <w:pPr>
         <w:jc w:val="both"/>
       </w:pPr>
-      <w:r>
-        <w:t>and too much constraint is applied.</w:t>
+      <w:proofErr w:type="gramStart"/>
+      <w:r>
+        <w:t>and</w:t>
+      </w:r>
+      <w:proofErr w:type="gramEnd"/>
+      <w:r>
+        <w:t xml:space="preserve"> too much constraint is applied.</w:t>
       </w:r>
     </w:p>
     <w:p>
@@ -19946,7 +21988,7 @@
           <w:position w:val="-12"/>
         </w:rPr>
         <w:pict w14:anchorId="698F4844">
-          <v:shape id="_x0000_i1032" type="#_x0000_t75" style="width:43.2pt;height:19.05pt" fillcolor="window">
+          <v:shape id="_x0000_i1032" type="#_x0000_t75" style="width:43pt;height:19pt" fillcolor="window">
             <v:imagedata r:id="rId20" o:title=""/>
           </v:shape>
         </w:pict>
@@ -20019,7 +22061,7 @@
           <w:position w:val="-12"/>
         </w:rPr>
         <w:pict w14:anchorId="38D44606">
-          <v:shape id="_x0000_i1033" type="#_x0000_t75" style="width:43.2pt;height:19.05pt" fillcolor="window">
+          <v:shape id="_x0000_i1033" type="#_x0000_t75" style="width:43pt;height:19pt" fillcolor="window">
             <v:imagedata r:id="rId21" o:title=""/>
           </v:shape>
         </w:pict>
@@ -20040,6 +22082,7 @@
       <w:r>
         <w:t xml:space="preserve">There are of course other ways of assessing the retrieval stability and the IDL code </w:t>
       </w:r>
+      <w:proofErr w:type="gramStart"/>
       <w:r>
         <w:rPr>
           <w:rFonts w:ascii="Courier New" w:hAnsi="Courier New" w:cs="Courier New"/>
@@ -20047,7 +22090,11 @@
         <w:t>imagecovariance.pro</w:t>
       </w:r>
       <w:r>
-        <w:t xml:space="preserve"> which reads the &lt;runname&gt;.cov file (section 2.3) displays every diagnostic plot imaginable which should help to investigate any retrieval problems.</w:t>
+        <w:t xml:space="preserve"> which</w:t>
+      </w:r>
+      <w:proofErr w:type="gramEnd"/>
+      <w:r>
+        <w:t xml:space="preserve"> reads the &lt;runname&gt;.cov file (section 2.3) displays every diagnostic plot imaginable which should help to investigate any retrieval problems.</w:t>
       </w:r>
     </w:p>
     <w:p>
@@ -20069,7 +22116,15 @@
         <w:t>NOT</w:t>
       </w:r>
       <w:r>
-        <w:t xml:space="preserve"> the case for planetary work where what our method (and that of Barney Conrath’s) actually does is to extract a smoothed representation of a real continuous profile from a limited set of data. For a reliable retrieval we require that the level of smoothing is sufficient to damp the ripples that appear in exact retrievals. If the </w:t>
+        <w:t xml:space="preserve"> the case for planetary work where </w:t>
+      </w:r>
+      <w:proofErr w:type="gramStart"/>
+      <w:r>
+        <w:t>what</w:t>
+      </w:r>
+      <w:proofErr w:type="gramEnd"/>
+      <w:r>
+        <w:t xml:space="preserve"> our method (and that of Barney Conrath’s) actually does is to extract a smoothed representation of a real continuous profile from a limited set of data. For a reliable retrieval we require that the level of smoothing is sufficient to damp the ripples that appear in exact retrievals. If the </w:t>
       </w:r>
       <w:r>
         <w:rPr>
@@ -20468,7 +22523,7 @@
           <w:position w:val="-16"/>
         </w:rPr>
         <w:pict w14:anchorId="428F2E8B">
-          <v:shape id="_x0000_i1034" type="#_x0000_t75" style="width:281.85pt;height:22.65pt" fillcolor="window">
+          <v:shape id="_x0000_i1034" type="#_x0000_t75" style="width:282pt;height:23pt" fillcolor="window">
             <v:imagedata r:id="rId22" o:title=""/>
           </v:shape>
         </w:pict>
@@ -20487,11 +22542,19 @@
           <w:rFonts w:ascii="Times New Roman" w:hAnsi="Times New Roman"/>
         </w:rPr>
       </w:pPr>
-      <w:r>
-        <w:rPr>
-          <w:rFonts w:ascii="Times New Roman" w:hAnsi="Times New Roman"/>
-        </w:rPr>
-        <w:t>or equivalently</w:t>
+      <w:proofErr w:type="gramStart"/>
+      <w:r>
+        <w:rPr>
+          <w:rFonts w:ascii="Times New Roman" w:hAnsi="Times New Roman"/>
+        </w:rPr>
+        <w:t>or</w:t>
+      </w:r>
+      <w:proofErr w:type="gramEnd"/>
+      <w:r>
+        <w:rPr>
+          <w:rFonts w:ascii="Times New Roman" w:hAnsi="Times New Roman"/>
+        </w:rPr>
+        <w:t xml:space="preserve"> equivalently</w:t>
       </w:r>
     </w:p>
     <w:p>
@@ -20506,7 +22569,7 @@
           <w:position w:val="-14"/>
         </w:rPr>
         <w:pict w14:anchorId="09F96696">
-          <v:shape id="_x0000_i1035" type="#_x0000_t75" style="width:186.15pt;height:20.05pt" fillcolor="window">
+          <v:shape id="_x0000_i1035" type="#_x0000_t75" style="width:186pt;height:20pt" fillcolor="window">
             <v:imagedata r:id="rId23" o:title=""/>
           </v:shape>
         </w:pict>
@@ -20525,11 +22588,19 @@
           <w:rFonts w:ascii="Times New Roman" w:hAnsi="Times New Roman"/>
         </w:rPr>
       </w:pPr>
-      <w:r>
-        <w:rPr>
-          <w:rFonts w:ascii="Times New Roman" w:hAnsi="Times New Roman"/>
-        </w:rPr>
-        <w:t xml:space="preserve">where </w:t>
+      <w:proofErr w:type="gramStart"/>
+      <w:r>
+        <w:rPr>
+          <w:rFonts w:ascii="Times New Roman" w:hAnsi="Times New Roman"/>
+        </w:rPr>
+        <w:t>where</w:t>
+      </w:r>
+      <w:proofErr w:type="gramEnd"/>
+      <w:r>
+        <w:rPr>
+          <w:rFonts w:ascii="Times New Roman" w:hAnsi="Times New Roman"/>
+        </w:rPr>
+        <w:t xml:space="preserve"> </w:t>
       </w:r>
       <w:r>
         <w:rPr>
@@ -20580,7 +22651,7 @@
           <w:position w:val="-12"/>
         </w:rPr>
         <w:pict w14:anchorId="3FE14509">
-          <v:shape id="_x0000_i1036" type="#_x0000_t75" style="width:30.85pt;height:19.05pt" fillcolor="window">
+          <v:shape id="_x0000_i1036" type="#_x0000_t75" style="width:31pt;height:19pt" fillcolor="window">
             <v:imagedata r:id="rId24" o:title=""/>
           </v:shape>
         </w:pict>
@@ -20607,7 +22678,7 @@
           <w:position w:val="-16"/>
         </w:rPr>
         <w:pict w14:anchorId="40223B1E">
-          <v:shape id="_x0000_i1037" type="#_x0000_t75" style="width:138.85pt;height:22.65pt" fillcolor="window">
+          <v:shape id="_x0000_i1037" type="#_x0000_t75" style="width:139pt;height:23pt" fillcolor="window">
             <v:imagedata r:id="rId25" o:title=""/>
           </v:shape>
         </w:pict>
@@ -20618,8 +22689,13 @@
       </w:r>
     </w:p>
     <w:p>
-      <w:r>
-        <w:t xml:space="preserve">which for cases where the length </w:t>
+      <w:proofErr w:type="gramStart"/>
+      <w:r>
+        <w:t>which</w:t>
+      </w:r>
+      <w:proofErr w:type="gramEnd"/>
+      <w:r>
+        <w:t xml:space="preserve"> for cases where the length </w:t>
       </w:r>
       <w:r>
         <w:rPr>
@@ -20644,7 +22720,7 @@
           <w:position w:val="-16"/>
         </w:rPr>
         <w:pict w14:anchorId="7C42C75C">
-          <v:shape id="_x0000_i1038" type="#_x0000_t75" style="width:148.1pt;height:22.65pt" fillcolor="window">
+          <v:shape id="_x0000_i1038" type="#_x0000_t75" style="width:148pt;height:23pt" fillcolor="window">
             <v:imagedata r:id="rId26" o:title=""/>
           </v:shape>
         </w:pict>
@@ -20681,7 +22757,7 @@
           <w:position w:val="-12"/>
         </w:rPr>
         <w:pict w14:anchorId="28E70FFB">
-          <v:shape id="_x0000_i1039" type="#_x0000_t75" style="width:19.05pt;height:19.05pt" fillcolor="window">
+          <v:shape id="_x0000_i1039" type="#_x0000_t75" style="width:19pt;height:19pt" fillcolor="window">
             <v:imagedata r:id="rId27" o:title=""/>
           </v:shape>
         </w:pict>
@@ -20711,7 +22787,15 @@
     <w:p/>
     <w:p>
       <w:r>
-        <w:t xml:space="preserve">The gain matrix (and the averaging kernel matrix) are now calculated by the subroutine </w:t>
+        <w:t xml:space="preserve">The gain matrix (and the averaging kernel matrix) </w:t>
+      </w:r>
+      <w:proofErr w:type="gramStart"/>
+      <w:r>
+        <w:t>are</w:t>
+      </w:r>
+      <w:proofErr w:type="gramEnd"/>
+      <w:r>
+        <w:t xml:space="preserve"> now calculated by the subroutine </w:t>
       </w:r>
       <w:r>
         <w:rPr>
@@ -20752,6 +22836,7 @@
     </w:p>
     <w:p/>
     <w:p>
+      <w:proofErr w:type="gramStart"/>
       <w:r>
         <w:t xml:space="preserve">In version A7 onwards, the results of previous retrievals may be included (together with error) by incorporating them, appropriately, into </w:t>
       </w:r>
@@ -20770,6 +22855,7 @@
         </w:rPr>
         <w:t></w:t>
       </w:r>
+      <w:proofErr w:type="gramEnd"/>
       <w:r>
         <w:t>.</w:t>
       </w:r>
@@ -21050,7 +23136,7 @@
         <w:rFonts w:ascii="Times New Roman" w:hAnsi="Times New Roman"/>
         <w:noProof/>
       </w:rPr>
-      <w:t>2</w:t>
+      <w:t>6</w:t>
     </w:r>
     <w:r>
       <w:rPr>
@@ -27155,7 +29241,7 @@
 </file>
 
 <file path=customXml/itemProps1.xml><?xml version="1.0" encoding="utf-8"?>
-<ds:datastoreItem xmlns:ds="http://schemas.openxmlformats.org/officeDocument/2006/customXml" ds:itemID="{1B5C9532-FC11-B740-BDC7-DC7C603A0D93}">
+<ds:datastoreItem xmlns:ds="http://schemas.openxmlformats.org/officeDocument/2006/customXml" ds:itemID="{BE4E627C-6E99-0543-A48A-76B2AC612A35}">
   <ds:schemaRefs>
     <ds:schemaRef ds:uri="http://schemas.openxmlformats.org/officeDocument/2006/bibliography"/>
   </ds:schemaRefs>

</xml_diff>

<commit_message>
Updated to describe new parameterisation schemes.
git-svn-id: https://scm.physics.ox.ac.uk/svn/radtrancode/trunk@504 4dc0e162-f54d-4b9e-8a18-81c7a7f2ddce
</commit_message>
<xml_diff>
--- a/manuals/Nemesis_B1.docx
+++ b/manuals/Nemesis_B1.docx
@@ -13861,11 +13861,168 @@
     </w:p>
     <w:p>
       <w:pPr>
-        <w:jc w:val="both"/>
-        <w:rPr>
-          <w:rFonts w:ascii="Times New Roman" w:hAnsi="Times New Roman"/>
-        </w:rPr>
-      </w:pPr>
+        <w:numPr>
+          <w:ilvl w:val="0"/>
+          <w:numId w:val="33"/>
+        </w:numPr>
+        <w:jc w:val="both"/>
+        <w:rPr>
+          <w:rFonts w:ascii="Times New Roman" w:hAnsi="Times New Roman"/>
+        </w:rPr>
+      </w:pPr>
+      <w:r>
+        <w:rPr>
+          <w:rFonts w:ascii="Times New Roman" w:hAnsi="Times New Roman"/>
+        </w:rPr>
+        <w:t xml:space="preserve">If </w:t>
+      </w:r>
+      <w:proofErr w:type="gramStart"/>
+      <w:r>
+        <w:rPr>
+          <w:rFonts w:ascii="Times New Roman" w:hAnsi="Times New Roman"/>
+        </w:rPr>
+        <w:t>VARIDENT(</w:t>
+      </w:r>
+      <w:proofErr w:type="gramEnd"/>
+      <w:r>
+        <w:rPr>
+          <w:rFonts w:ascii="Times New Roman" w:hAnsi="Times New Roman"/>
+        </w:rPr>
+        <w:t xml:space="preserve">IVAR,1) is equal to 444 then the parameter described is a retrieval of the imaginary part of a cloud’s complex refractive index spectrum. The cloud particle identifier is given by </w:t>
+      </w:r>
+      <w:proofErr w:type="gramStart"/>
+      <w:r>
+        <w:rPr>
+          <w:rFonts w:ascii="Times New Roman" w:hAnsi="Times New Roman"/>
+        </w:rPr>
+        <w:t>VARIDENT(</w:t>
+      </w:r>
+      <w:proofErr w:type="gramEnd"/>
+      <w:r>
+        <w:rPr>
+          <w:rFonts w:ascii="Times New Roman" w:hAnsi="Times New Roman"/>
+        </w:rPr>
+        <w:t>IVAR,2</w:t>
+      </w:r>
+      <w:r>
+        <w:rPr>
+          <w:rFonts w:ascii="Times New Roman" w:hAnsi="Times New Roman"/>
+        </w:rPr>
+        <w:t>)</w:t>
+      </w:r>
+      <w:r>
+        <w:rPr>
+          <w:rFonts w:ascii="Times New Roman" w:hAnsi="Times New Roman"/>
+        </w:rPr>
+        <w:t>.</w:t>
+      </w:r>
+      <w:r>
+        <w:rPr>
+          <w:rFonts w:ascii="Times New Roman" w:hAnsi="Times New Roman"/>
+        </w:rPr>
+        <w:t xml:space="preserve"> </w:t>
+      </w:r>
+      <w:r>
+        <w:rPr>
+          <w:rFonts w:ascii="Times New Roman" w:hAnsi="Times New Roman"/>
+        </w:rPr>
+        <w:t>L</w:t>
+      </w:r>
+      <w:r>
+        <w:rPr>
+          <w:rFonts w:ascii="Times New Roman" w:hAnsi="Times New Roman"/>
+        </w:rPr>
+        <w:t xml:space="preserve">ine </w:t>
+      </w:r>
+      <w:r>
+        <w:rPr>
+          <w:rFonts w:ascii="Times New Roman" w:hAnsi="Times New Roman"/>
+        </w:rPr>
+        <w:t xml:space="preserve">2 </w:t>
+      </w:r>
+      <w:r>
+        <w:rPr>
+          <w:rFonts w:ascii="Times New Roman" w:hAnsi="Times New Roman"/>
+        </w:rPr>
+        <w:t xml:space="preserve">contains the </w:t>
+      </w:r>
+      <w:r>
+        <w:rPr>
+          <w:rFonts w:ascii="Times New Roman" w:hAnsi="Times New Roman"/>
+        </w:rPr>
+        <w:t>mean radius of the particle size distribution and error (assumes standard size distribution), while line 3 gives the variance of the size distribution and error. Line 4 gives the number</w:t>
+      </w:r>
+      <w:r>
+        <w:rPr>
+          <w:rFonts w:ascii="Times New Roman" w:hAnsi="Times New Roman"/>
+        </w:rPr>
+        <w:t xml:space="preserve"> of wavelengths/wavenumbers for which </w:t>
+      </w:r>
+      <w:r>
+        <w:rPr>
+          <w:rFonts w:ascii="Times New Roman" w:hAnsi="Times New Roman"/>
+        </w:rPr>
+        <w:t xml:space="preserve">imaginary refractive index spectrum is tabulated, together with the correlation length of this a priori spectrum. Line 5 gives a reference wavelength/wavenumber and the value of the real part of the refractive index at that reference. Line 6 gives the wavelength/wavenumber to which the extinction cross-section spectrum should be </w:t>
+      </w:r>
+      <w:proofErr w:type="gramStart"/>
+      <w:r>
+        <w:rPr>
+          <w:rFonts w:ascii="Times New Roman" w:hAnsi="Times New Roman"/>
+        </w:rPr>
+        <w:t>normalised to.</w:t>
+      </w:r>
+      <w:proofErr w:type="gramEnd"/>
+      <w:r>
+        <w:rPr>
+          <w:rFonts w:ascii="Times New Roman" w:hAnsi="Times New Roman"/>
+        </w:rPr>
+        <w:t xml:space="preserve"> </w:t>
+      </w:r>
+      <w:r>
+        <w:rPr>
+          <w:rFonts w:ascii="Times New Roman" w:hAnsi="Times New Roman"/>
+        </w:rPr>
+        <w:t xml:space="preserve">Following lines contain the wavelengths/wavenumbers and the </w:t>
+      </w:r>
+      <w:r>
+        <w:rPr>
+          <w:rFonts w:ascii="Times New Roman" w:hAnsi="Times New Roman"/>
+          <w:i/>
+        </w:rPr>
+        <w:t xml:space="preserve">a priori </w:t>
+      </w:r>
+      <w:r>
+        <w:rPr>
+          <w:rFonts w:ascii="Times New Roman" w:hAnsi="Times New Roman"/>
+        </w:rPr>
+        <w:t>values of the imaginary refractive index spectrum</w:t>
+      </w:r>
+      <w:r>
+        <w:rPr>
+          <w:rFonts w:ascii="Times New Roman" w:hAnsi="Times New Roman"/>
+        </w:rPr>
+        <w:t xml:space="preserve"> and errors. </w:t>
+      </w:r>
+      <w:r>
+        <w:rPr>
+          <w:rFonts w:ascii="Times New Roman" w:hAnsi="Times New Roman"/>
+        </w:rPr>
+        <w:t xml:space="preserve">In this model, the code the real part of the refractive index spectrum is calculated with a </w:t>
+      </w:r>
+      <w:proofErr w:type="spellStart"/>
+      <w:r>
+        <w:rPr>
+          <w:rFonts w:ascii="Times New Roman" w:hAnsi="Times New Roman"/>
+        </w:rPr>
+        <w:t>Kramers-Kronig</w:t>
+      </w:r>
+      <w:proofErr w:type="spellEnd"/>
+      <w:r>
+        <w:rPr>
+          <w:rFonts w:ascii="Times New Roman" w:hAnsi="Times New Roman"/>
+        </w:rPr>
+        <w:t xml:space="preserve"> analysis and then the Mie scattering properties of the particles calculated.</w:t>
+      </w:r>
     </w:p>
     <w:p>
       <w:pPr>
@@ -13875,11 +14032,32 @@
           <w:rFonts w:ascii="Times New Roman" w:hAnsi="Times New Roman"/>
         </w:rPr>
       </w:pPr>
-      <w:r>
-        <w:rPr>
-          <w:rFonts w:ascii="Times New Roman" w:hAnsi="Times New Roman"/>
-        </w:rPr>
-        <w:t xml:space="preserve">For non-atmospheric parameters, then </w:t>
+    </w:p>
+    <w:p>
+      <w:pPr>
+        <w:ind w:left="-22"/>
+        <w:jc w:val="both"/>
+        <w:rPr>
+          <w:rFonts w:ascii="Times New Roman" w:hAnsi="Times New Roman"/>
+        </w:rPr>
+      </w:pPr>
+      <w:r>
+        <w:rPr>
+          <w:rFonts w:ascii="Times New Roman" w:hAnsi="Times New Roman"/>
+        </w:rPr>
+        <w:t>For non-atmospheric parameters</w:t>
+      </w:r>
+      <w:r>
+        <w:rPr>
+          <w:rFonts w:ascii="Times New Roman" w:hAnsi="Times New Roman"/>
+        </w:rPr>
+        <w:t xml:space="preserve"> (except type 444)</w:t>
+      </w:r>
+      <w:r>
+        <w:rPr>
+          <w:rFonts w:ascii="Times New Roman" w:hAnsi="Times New Roman"/>
+        </w:rPr>
+        <w:t xml:space="preserve">, then </w:t>
       </w:r>
       <w:proofErr w:type="gramStart"/>
       <w:r>
@@ -13920,13 +14098,20 @@
         <w:rPr>
           <w:rFonts w:ascii="Times New Roman" w:hAnsi="Times New Roman"/>
         </w:rPr>
-        <w:t xml:space="preserve">IVAR), i.e. VARIDENT(IVAR,3), is a parameterisation code for how the profile is to be represented. There are currently </w:t>
-      </w:r>
-      <w:r>
-        <w:rPr>
-          <w:rFonts w:ascii="Times New Roman" w:hAnsi="Times New Roman"/>
-        </w:rPr>
-        <w:t>ten</w:t>
+        <w:t xml:space="preserve">IVAR), i.e. VARIDENT(IVAR,3), is a parameterisation </w:t>
+      </w:r>
+      <w:r>
+        <w:rPr>
+          <w:rFonts w:ascii="Times New Roman" w:hAnsi="Times New Roman"/>
+        </w:rPr>
+        <w:lastRenderedPageBreak/>
+        <w:t xml:space="preserve">code for how the profile is to be represented. There are currently </w:t>
+      </w:r>
+      <w:r>
+        <w:rPr>
+          <w:rFonts w:ascii="Times New Roman" w:hAnsi="Times New Roman"/>
+        </w:rPr>
+        <w:t>16</w:t>
       </w:r>
       <w:r>
         <w:rPr>
@@ -14309,14 +14494,7 @@
         <w:rPr>
           <w:rFonts w:ascii="Times New Roman" w:hAnsi="Times New Roman"/>
         </w:rPr>
-        <w:t xml:space="preserve"> profile, and ERR(1:N) the </w:t>
-      </w:r>
-      <w:r>
-        <w:rPr>
-          <w:rFonts w:ascii="Times New Roman" w:hAnsi="Times New Roman"/>
-        </w:rPr>
-        <w:lastRenderedPageBreak/>
-        <w:t xml:space="preserve">associated errors. CLEN contains the assumed correlation length of the profile (in terms of </w:t>
+        <w:t xml:space="preserve"> profile, and ERR(1:N) the associated errors. CLEN contains the assumed correlation length of the profile (in terms of </w:t>
       </w:r>
       <w:proofErr w:type="gramStart"/>
       <w:r>
@@ -14825,7 +15003,14 @@
         <w:rPr>
           <w:rFonts w:ascii="Times New Roman" w:hAnsi="Times New Roman"/>
         </w:rPr>
-        <w:t xml:space="preserve">IVAR,3) = 1 in that the profile is to be represented by value at a certain ‘reference’ pressure, and then a defined fractional scale height. However, in this case the profile is extended both upwards and below the reference pressure. </w:t>
+        <w:t xml:space="preserve">IVAR,3) = 1 in that the profile is to be represented by value at a certain ‘reference’ pressure, and then a defined </w:t>
+      </w:r>
+      <w:r>
+        <w:rPr>
+          <w:rFonts w:ascii="Times New Roman" w:hAnsi="Times New Roman"/>
+        </w:rPr>
+        <w:lastRenderedPageBreak/>
+        <w:t xml:space="preserve">fractional scale height. However, in this case the profile is extended both upwards and below the reference pressure. </w:t>
       </w:r>
     </w:p>
     <w:p>
@@ -15141,15 +15326,7 @@
           <w:rFonts w:ascii="Times New Roman" w:hAnsi="Times New Roman"/>
           <w:color w:val="000000"/>
         </w:rPr>
-        <w:t xml:space="preserve"> required optical depth of the condensed cloud and the fractional scale height of the </w:t>
-      </w:r>
-      <w:r>
-        <w:rPr>
-          <w:rFonts w:ascii="Times New Roman" w:hAnsi="Times New Roman"/>
-          <w:color w:val="000000"/>
-        </w:rPr>
-        <w:lastRenderedPageBreak/>
-        <w:t xml:space="preserve">condensed cloud. The resulting cloud density will condense in cloud profile defined by </w:t>
+        <w:t xml:space="preserve"> required optical depth of the condensed cloud and the fractional scale height of the condensed cloud. The resulting cloud density will condense in cloud profile defined by </w:t>
       </w:r>
       <w:proofErr w:type="gramStart"/>
       <w:r>
@@ -15778,6 +15955,31 @@
     </w:p>
     <w:p>
       <w:pPr>
+        <w:numPr>
+          <w:ilvl w:val="0"/>
+          <w:numId w:val="42"/>
+        </w:numPr>
+        <w:tabs>
+          <w:tab w:val="clear" w:pos="644"/>
+        </w:tabs>
+        <w:ind w:left="709" w:hanging="425"/>
+        <w:jc w:val="both"/>
+        <w:rPr>
+          <w:rFonts w:ascii="Times New Roman" w:hAnsi="Times New Roman"/>
+          <w:color w:val="000000"/>
+        </w:rPr>
+      </w:pPr>
+      <w:r>
+        <w:rPr>
+          <w:rFonts w:ascii="Times New Roman" w:hAnsi="Times New Roman"/>
+          <w:color w:val="000000"/>
+        </w:rPr>
+        <w:lastRenderedPageBreak/>
+        <w:t>Profile is specified by a value at a reference pressure together with a lapse rate (assumed positive) above and below. It is assumed that temperature increases above and below the reference pressure level and so the lapse rate is stored as a positive number in both instances in order that it can be held as a log number.</w:t>
+      </w:r>
+    </w:p>
+    <w:p>
+      <w:pPr>
         <w:jc w:val="both"/>
         <w:rPr>
           <w:rFonts w:ascii="Times New Roman" w:hAnsi="Times New Roman"/>
@@ -15930,6 +16132,8 @@
         </w:rPr>
         <w:t>WOFF</w:t>
       </w:r>
+      <w:bookmarkStart w:id="0" w:name="_GoBack"/>
+      <w:bookmarkEnd w:id="0"/>
     </w:p>
     <w:p>
       <w:pPr>
@@ -15990,7 +16194,6 @@
         <w:rPr>
           <w:rFonts w:ascii="Times New Roman" w:hAnsi="Times New Roman"/>
         </w:rPr>
-        <w:lastRenderedPageBreak/>
         <w:t>NSPEC, IOFF</w:t>
       </w:r>
     </w:p>
@@ -16313,21 +16516,7 @@
         <w:rPr>
           <w:rFonts w:ascii="Times New Roman" w:hAnsi="Times New Roman"/>
         </w:rPr>
-        <w:t xml:space="preserve">, this third integer actually sets </w:t>
-      </w:r>
-      <w:bookmarkStart w:id="0" w:name="_GoBack"/>
-      <w:r>
-        <w:rPr>
-          <w:rFonts w:ascii="Times New Roman" w:hAnsi="Times New Roman"/>
-        </w:rPr>
-        <w:t>INUMERIC</w:t>
-      </w:r>
-      <w:bookmarkEnd w:id="0"/>
-      <w:r>
-        <w:rPr>
-          <w:rFonts w:ascii="Times New Roman" w:hAnsi="Times New Roman"/>
-        </w:rPr>
-        <w:t>, which determines whether the code calculates the functional derivatives using implicit differentiation or numerically.</w:t>
+        <w:t>, this third integer actually sets INUMERIC, which determines whether the code calculates the functional derivatives using implicit differentiation or numerically.</w:t>
       </w:r>
       <w:proofErr w:type="gramEnd"/>
     </w:p>
@@ -16400,7 +16589,14 @@
         <w:rPr>
           <w:rFonts w:ascii="Times New Roman" w:hAnsi="Times New Roman"/>
         </w:rPr>
-        <w:t xml:space="preserve"> contains the forward modelling errors to be added to the measurement covariance matrix. The file starts with the number of wavelengths followed by two columns: wavenumber/wavelength and noise. This file is subsequently interpolated to required output wavelengths.</w:t>
+        <w:t xml:space="preserve"> contains the forward modelling errors to be added to the measurement covariance matrix. The file starts with the number of wavelengths </w:t>
+      </w:r>
+      <w:r>
+        <w:rPr>
+          <w:rFonts w:ascii="Times New Roman" w:hAnsi="Times New Roman"/>
+        </w:rPr>
+        <w:lastRenderedPageBreak/>
+        <w:t>followed by two columns: wavenumber/wavelength and noise. This file is subsequently interpolated to required output wavelengths.</w:t>
       </w:r>
     </w:p>
     <w:p>
@@ -16530,14 +16726,7 @@
         <w:rPr>
           <w:rFonts w:ascii="Times New Roman" w:hAnsi="Times New Roman"/>
         </w:rPr>
-        <w:t xml:space="preserve"> file (which is </w:t>
-      </w:r>
-      <w:r>
-        <w:rPr>
-          <w:rFonts w:ascii="Times New Roman" w:hAnsi="Times New Roman"/>
-        </w:rPr>
-        <w:lastRenderedPageBreak/>
-        <w:t>direct copy of the ‘.raw’ file of the previous retrieval). The same number (IOFF) of retrievals is skipped as in the ‘</w:t>
+        <w:t xml:space="preserve"> file (which is direct copy of the ‘.raw’ file of the previous retrieval). The same number (IOFF) of retrievals is skipped as in the ‘</w:t>
       </w:r>
       <w:proofErr w:type="gramStart"/>
       <w:r>
@@ -24640,7 +24829,7 @@
             <v:path o:extrusionok="f" gradientshapeok="t" o:connecttype="rect"/>
             <o:lock v:ext="edit" aspectratio="t"/>
           </v:shapetype>
-          <v:shape id="_x0000_i1026" type="#_x0000_t75" style="width:281.9pt;height:23.05pt" fillcolor="window">
+          <v:shape id="_x0000_i1026" type="#_x0000_t75" style="width:282.1pt;height:23pt" fillcolor="window">
             <v:imagedata r:id="rId14" o:title=""/>
           </v:shape>
         </w:pict>
@@ -24854,7 +25043,7 @@
           <w:position w:val="-18"/>
         </w:rPr>
         <w:pict w14:anchorId="34C00A39">
-          <v:shape id="_x0000_i1027" type="#_x0000_t75" style="width:287.05pt;height:25.9pt" fillcolor="window">
+          <v:shape id="_x0000_i1027" type="#_x0000_t75" style="width:286.8pt;height:25.95pt" fillcolor="window">
             <v:imagedata r:id="rId15" o:title=""/>
           </v:shape>
         </w:pict>
@@ -24894,7 +25083,7 @@
           <w:position w:val="-12"/>
         </w:rPr>
         <w:pict w14:anchorId="465507D2">
-          <v:shape id="_x0000_i1028" type="#_x0000_t75" style="width:13.2pt;height:20.25pt">
+          <v:shape id="_x0000_i1028" type="#_x0000_t75" style="width:13pt;height:20.05pt">
             <v:imagedata r:id="rId16" o:title=""/>
           </v:shape>
         </w:pict>
@@ -25060,7 +25249,7 @@
           <w:position w:val="-16"/>
         </w:rPr>
         <w:pict w14:anchorId="4719D855">
-          <v:shape id="_x0000_i1029" type="#_x0000_t75" style="width:101.2pt;height:23.05pt">
+          <v:shape id="_x0000_i1029" type="#_x0000_t75" style="width:100.9pt;height:23pt">
             <v:imagedata r:id="rId17" o:title=""/>
           </v:shape>
         </w:pict>
@@ -25162,7 +25351,7 @@
           <w:position w:val="-16"/>
         </w:rPr>
         <w:pict w14:anchorId="458D14F0">
-          <v:shape id="_x0000_i1030" type="#_x0000_t75" style="width:241.9pt;height:23.05pt" fillcolor="window">
+          <v:shape id="_x0000_i1030" type="#_x0000_t75" style="width:241.95pt;height:23pt" fillcolor="window">
             <v:imagedata r:id="rId18" o:title=""/>
           </v:shape>
         </w:pict>
@@ -25230,7 +25419,7 @@
           <w:position w:val="-16"/>
         </w:rPr>
         <w:pict w14:anchorId="50690FC8">
-          <v:shape id="_x0000_i1031" type="#_x0000_t75" style="width:196.25pt;height:23.05pt" fillcolor="window">
+          <v:shape id="_x0000_i1031" type="#_x0000_t75" style="width:196.5pt;height:23pt" fillcolor="window">
             <v:imagedata r:id="rId19" o:title=""/>
           </v:shape>
         </w:pict>
@@ -25272,7 +25461,7 @@
           <w:position w:val="-12"/>
         </w:rPr>
         <w:pict w14:anchorId="698F4844">
-          <v:shape id="_x0000_i1032" type="#_x0000_t75" style="width:42.8pt;height:18.8pt" fillcolor="window">
+          <v:shape id="_x0000_i1032" type="#_x0000_t75" style="width:43.1pt;height:18.9pt" fillcolor="window">
             <v:imagedata r:id="rId20" o:title=""/>
           </v:shape>
         </w:pict>
@@ -25353,7 +25542,7 @@
           <w:position w:val="-12"/>
         </w:rPr>
         <w:pict w14:anchorId="38D44606">
-          <v:shape id="_x0000_i1033" type="#_x0000_t75" style="width:42.8pt;height:18.8pt" fillcolor="window">
+          <v:shape id="_x0000_i1033" type="#_x0000_t75" style="width:43.1pt;height:18.9pt" fillcolor="window">
             <v:imagedata r:id="rId21" o:title=""/>
           </v:shape>
         </w:pict>
@@ -25985,7 +26174,7 @@
           <w:position w:val="-16"/>
         </w:rPr>
         <w:pict w14:anchorId="428F2E8B">
-          <v:shape id="_x0000_i1034" type="#_x0000_t75" style="width:281.9pt;height:23.05pt" fillcolor="window">
+          <v:shape id="_x0000_i1034" type="#_x0000_t75" style="width:282.1pt;height:23pt" fillcolor="window">
             <v:imagedata r:id="rId22" o:title=""/>
           </v:shape>
         </w:pict>
@@ -26031,7 +26220,7 @@
           <w:position w:val="-14"/>
         </w:rPr>
         <w:pict w14:anchorId="09F96696">
-          <v:shape id="_x0000_i1035" type="#_x0000_t75" style="width:185.9pt;height:20.25pt" fillcolor="window">
+          <v:shape id="_x0000_i1035" type="#_x0000_t75" style="width:185.9pt;height:20.05pt" fillcolor="window">
             <v:imagedata r:id="rId23" o:title=""/>
           </v:shape>
         </w:pict>
@@ -26115,7 +26304,7 @@
           <w:position w:val="-12"/>
         </w:rPr>
         <w:pict w14:anchorId="3FE14509">
-          <v:shape id="_x0000_i1036" type="#_x0000_t75" style="width:31.05pt;height:18.8pt" fillcolor="window">
+          <v:shape id="_x0000_i1036" type="#_x0000_t75" style="width:31.3pt;height:18.9pt" fillcolor="window">
             <v:imagedata r:id="rId24" o:title=""/>
           </v:shape>
         </w:pict>
@@ -26142,7 +26331,7 @@
           <w:position w:val="-16"/>
         </w:rPr>
         <w:pict w14:anchorId="40223B1E">
-          <v:shape id="_x0000_i1037" type="#_x0000_t75" style="width:138.8pt;height:23.05pt" fillcolor="window">
+          <v:shape id="_x0000_i1037" type="#_x0000_t75" style="width:138.7pt;height:23pt" fillcolor="window">
             <v:imagedata r:id="rId25" o:title=""/>
           </v:shape>
         </w:pict>
@@ -26184,7 +26373,7 @@
           <w:position w:val="-16"/>
         </w:rPr>
         <w:pict w14:anchorId="7C42C75C">
-          <v:shape id="_x0000_i1038" type="#_x0000_t75" style="width:148.25pt;height:23.05pt" fillcolor="window">
+          <v:shape id="_x0000_i1038" type="#_x0000_t75" style="width:148.15pt;height:23pt" fillcolor="window">
             <v:imagedata r:id="rId26" o:title=""/>
           </v:shape>
         </w:pict>
@@ -26221,7 +26410,7 @@
           <w:position w:val="-12"/>
         </w:rPr>
         <w:pict w14:anchorId="28E70FFB">
-          <v:shape id="_x0000_i1039" type="#_x0000_t75" style="width:18.8pt;height:18.8pt" fillcolor="window">
+          <v:shape id="_x0000_i1039" type="#_x0000_t75" style="width:18.9pt;height:18.9pt" fillcolor="window">
             <v:imagedata r:id="rId27" o:title=""/>
           </v:shape>
         </w:pict>
@@ -26652,7 +26841,7 @@
         <w:rFonts w:ascii="Times New Roman" w:hAnsi="Times New Roman"/>
         <w:noProof/>
       </w:rPr>
-      <w:t>1</w:t>
+      <w:t>13</w:t>
     </w:r>
     <w:r>
       <w:rPr>
@@ -32757,7 +32946,7 @@
 </file>
 
 <file path=customXml/itemProps1.xml><?xml version="1.0" encoding="utf-8"?>
-<ds:datastoreItem xmlns:ds="http://schemas.openxmlformats.org/officeDocument/2006/customXml" ds:itemID="{94B88069-B909-D945-9D5A-F05B03816241}">
+<ds:datastoreItem xmlns:ds="http://schemas.openxmlformats.org/officeDocument/2006/customXml" ds:itemID="{A4B9F18E-C3D8-1F49-A9F7-FC4E3844C972}">
   <ds:schemaRefs>
     <ds:schemaRef ds:uri="http://schemas.openxmlformats.org/officeDocument/2006/bibliography"/>
   </ds:schemaRefs>

</xml_diff>

<commit_message>
Additional clarification of model definition when VARIDENT(IVAR,1) > NGAS. In these cases you should set VARIDENT(IVAR,3) = VARIDENT(IVAR,1).
git-svn-id: https://scm.physics.ox.ac.uk/svn/radtrancode/trunk@567 4dc0e162-f54d-4b9e-8a18-81c7a7f2ddce
</commit_message>
<xml_diff>
--- a/manuals/Nemesis_B1.docx
+++ b/manuals/Nemesis_B1.docx
@@ -13359,6 +13359,7 @@
         <w:jc w:val="both"/>
         <w:rPr>
           <w:rFonts w:ascii="Times New Roman" w:hAnsi="Times New Roman"/>
+          <w:b/>
         </w:rPr>
       </w:pPr>
       <w:r>
@@ -13407,7 +13408,15 @@
         <w:rPr>
           <w:rFonts w:ascii="Times New Roman" w:hAnsi="Times New Roman"/>
         </w:rPr>
-        <w:t>IVAR,1:3) of the first variable is 11, 0, 1. The first two integers describe the identity of the profile, and the third integer describes how the profile is parameterised. The profile may be gas abundance, temperature, aerosol density, para-H</w:t>
+        <w:t xml:space="preserve">IVAR,1:3) of the first variable is 11, 0, 1. The first two integers describe the identity of the profile, and the third integer describes how the profile is parameterised. The profile may be gas abundance, </w:t>
+      </w:r>
+      <w:bookmarkStart w:id="0" w:name="_GoBack"/>
+      <w:bookmarkEnd w:id="0"/>
+      <w:r>
+        <w:rPr>
+          <w:rFonts w:ascii="Times New Roman" w:hAnsi="Times New Roman"/>
+        </w:rPr>
+        <w:t>temperature, aerosol density, para-H</w:t>
       </w:r>
       <w:r>
         <w:rPr>
@@ -13421,7 +13430,37 @@
         <w:rPr>
           <w:rFonts w:ascii="Times New Roman" w:hAnsi="Times New Roman"/>
         </w:rPr>
-        <w:t xml:space="preserve"> fraction, surface temperature, surface albedo spectrum or tangent height correction depending on </w:t>
+        <w:t xml:space="preserve"> fraction, surface temperature, surface albedo spectrum or tangent height correction</w:t>
+      </w:r>
+      <w:r>
+        <w:rPr>
+          <w:rFonts w:ascii="Times New Roman" w:hAnsi="Times New Roman"/>
+        </w:rPr>
+        <w:t>,</w:t>
+      </w:r>
+      <w:r>
+        <w:rPr>
+          <w:rFonts w:ascii="Times New Roman" w:hAnsi="Times New Roman"/>
+        </w:rPr>
+        <w:t xml:space="preserve"> </w:t>
+      </w:r>
+      <w:r>
+        <w:rPr>
+          <w:rFonts w:ascii="Times New Roman" w:hAnsi="Times New Roman"/>
+        </w:rPr>
+        <w:t xml:space="preserve">etc., </w:t>
+      </w:r>
+      <w:r>
+        <w:rPr>
+          <w:rFonts w:ascii="Times New Roman" w:hAnsi="Times New Roman"/>
+        </w:rPr>
+        <w:t>depending</w:t>
+      </w:r>
+      <w:r>
+        <w:rPr>
+          <w:rFonts w:ascii="Times New Roman" w:hAnsi="Times New Roman"/>
+        </w:rPr>
+        <w:t xml:space="preserve"> on </w:t>
       </w:r>
       <w:proofErr w:type="gramStart"/>
       <w:r>
@@ -13435,7 +13474,30 @@
         <w:rPr>
           <w:rFonts w:ascii="Times New Roman" w:hAnsi="Times New Roman"/>
         </w:rPr>
-        <w:t>IVAR,1) as follows:</w:t>
+        <w:t xml:space="preserve">IVAR,1) as follows. </w:t>
+      </w:r>
+      <w:r>
+        <w:rPr>
+          <w:rFonts w:ascii="Times New Roman" w:hAnsi="Times New Roman"/>
+          <w:b/>
+        </w:rPr>
+        <w:t xml:space="preserve">Note that for model types with </w:t>
+      </w:r>
+      <w:proofErr w:type="gramStart"/>
+      <w:r>
+        <w:rPr>
+          <w:rFonts w:ascii="Times New Roman" w:hAnsi="Times New Roman"/>
+          <w:b/>
+        </w:rPr>
+        <w:t>VARIDENT(</w:t>
+      </w:r>
+      <w:proofErr w:type="gramEnd"/>
+      <w:r>
+        <w:rPr>
+          <w:rFonts w:ascii="Times New Roman" w:hAnsi="Times New Roman"/>
+          <w:b/>
+        </w:rPr>
+        <w:t>IVAR,1) greater than NGAS, then VARIDENT(IVAR,3) should be set equal to VARIDENT(IVAR,1).</w:t>
       </w:r>
     </w:p>
     <w:p>
@@ -13531,6 +13593,7 @@
         <w:rPr>
           <w:rFonts w:ascii="Times New Roman" w:hAnsi="Times New Roman"/>
         </w:rPr>
+        <w:lastRenderedPageBreak/>
         <w:t xml:space="preserve">If </w:t>
       </w:r>
       <w:proofErr w:type="gramStart"/>
@@ -13599,14 +13662,7 @@
         <w:rPr>
           <w:rFonts w:ascii="Times New Roman" w:hAnsi="Times New Roman"/>
         </w:rPr>
-        <w:t xml:space="preserve">IVAR,1), if </w:t>
-      </w:r>
-      <w:r>
-        <w:rPr>
-          <w:rFonts w:ascii="Times New Roman" w:hAnsi="Times New Roman"/>
-        </w:rPr>
-        <w:lastRenderedPageBreak/>
-        <w:t xml:space="preserve">N ≤ NCONT (the number of aerosol types defined in </w:t>
+        <w:t xml:space="preserve">IVAR,1), if N ≤ NCONT (the number of aerosol types defined in </w:t>
       </w:r>
       <w:proofErr w:type="spellStart"/>
       <w:r>
@@ -14014,8 +14070,6 @@
         </w:rPr>
         <w:t xml:space="preserve"> The next line contains the assumed radius (in km) correction together with the error.</w:t>
       </w:r>
-      <w:bookmarkStart w:id="0" w:name="_GoBack"/>
-      <w:bookmarkEnd w:id="0"/>
     </w:p>
     <w:p>
       <w:pPr>
@@ -27308,7 +27362,7 @@
         <w:rFonts w:ascii="Times New Roman" w:hAnsi="Times New Roman"/>
         <w:noProof/>
       </w:rPr>
-      <w:t>14</w:t>
+      <w:t>15</w:t>
     </w:r>
     <w:r>
       <w:rPr>
@@ -33652,7 +33706,7 @@
 </file>
 
 <file path=customXml/itemProps1.xml><?xml version="1.0" encoding="utf-8"?>
-<ds:datastoreItem xmlns:ds="http://schemas.openxmlformats.org/officeDocument/2006/customXml" ds:itemID="{8C30F485-0BC7-4943-896D-3D39B9D2ED7F}">
+<ds:datastoreItem xmlns:ds="http://schemas.openxmlformats.org/officeDocument/2006/customXml" ds:itemID="{055E7703-6D09-424F-9DF6-1A88165EF210}">
   <ds:schemaRefs>
     <ds:schemaRef ds:uri="http://schemas.openxmlformats.org/officeDocument/2006/bibliography"/>
   </ds:schemaRefs>
@@ -33660,7 +33714,7 @@
 </file>
 
 <file path=customXml/itemProps2.xml><?xml version="1.0" encoding="utf-8"?>
-<ds:datastoreItem xmlns:ds="http://schemas.openxmlformats.org/officeDocument/2006/customXml" ds:itemID="{F531F35A-59CB-504F-9A48-CCDDEFF30AC7}">
+<ds:datastoreItem xmlns:ds="http://schemas.openxmlformats.org/officeDocument/2006/customXml" ds:itemID="{A3CECD54-B4D1-A441-92D5-E976E1543144}">
   <ds:schemaRefs>
     <ds:schemaRef ds:uri="http://schemas.openxmlformats.org/officeDocument/2006/bibliography"/>
   </ds:schemaRefs>
@@ -33668,7 +33722,7 @@
 </file>
 
 <file path=customXml/itemProps3.xml><?xml version="1.0" encoding="utf-8"?>
-<ds:datastoreItem xmlns:ds="http://schemas.openxmlformats.org/officeDocument/2006/customXml" ds:itemID="{055E7703-6D09-424F-9DF6-1A88165EF210}">
+<ds:datastoreItem xmlns:ds="http://schemas.openxmlformats.org/officeDocument/2006/customXml" ds:itemID="{0DDCC326-794B-F741-81A4-3A8A6BCD85C0}">
   <ds:schemaRefs>
     <ds:schemaRef ds:uri="http://schemas.openxmlformats.org/officeDocument/2006/bibliography"/>
   </ds:schemaRefs>

</xml_diff>

<commit_message>
Updated to describe recent updates to the formats of the temperature/pressure/ vmr .ref and .prf files.
git-svn-id: https://scm.physics.ox.ac.uk/svn/radtrancode/trunk@574 4dc0e162-f54d-4b9e-8a18-81c7a7f2ddce
</commit_message>
<xml_diff>
--- a/manuals/Nemesis_B1.docx
+++ b/manuals/Nemesis_B1.docx
@@ -12418,16 +12418,14 @@
         <w:rPr>
           <w:rFonts w:ascii="Times New Roman" w:hAnsi="Times New Roman"/>
         </w:rPr>
-        <w:t xml:space="preserve"> files and provide reference </w:t>
-      </w:r>
-      <w:proofErr w:type="gramStart"/>
-      <w:r>
-        <w:rPr>
-          <w:rFonts w:ascii="Times New Roman" w:hAnsi="Times New Roman"/>
-        </w:rPr>
-        <w:t>profiles which</w:t>
-      </w:r>
-      <w:proofErr w:type="gramEnd"/>
+        <w:t xml:space="preserve"> files and provide reference profiles</w:t>
+      </w:r>
+      <w:r>
+        <w:rPr>
+          <w:rFonts w:ascii="Times New Roman" w:hAnsi="Times New Roman"/>
+        </w:rPr>
+        <w:t xml:space="preserve"> that</w:t>
+      </w:r>
       <w:r>
         <w:rPr>
           <w:rFonts w:ascii="Times New Roman" w:hAnsi="Times New Roman"/>
@@ -12444,7 +12442,105 @@
         <w:rPr>
           <w:rFonts w:ascii="Times New Roman" w:hAnsi="Times New Roman"/>
         </w:rPr>
-        <w:t xml:space="preserve"> run. The actual profiles used </w:t>
+        <w:t xml:space="preserve"> run. </w:t>
+      </w:r>
+      <w:r>
+        <w:rPr>
+          <w:rFonts w:ascii="Times New Roman" w:hAnsi="Times New Roman"/>
+        </w:rPr>
+        <w:t>The format of the temperature/pressure/</w:t>
+      </w:r>
+      <w:proofErr w:type="spellStart"/>
+      <w:r>
+        <w:rPr>
+          <w:rFonts w:ascii="Times New Roman" w:hAnsi="Times New Roman"/>
+        </w:rPr>
+        <w:t>vmr</w:t>
+      </w:r>
+      <w:proofErr w:type="spellEnd"/>
+      <w:r>
+        <w:rPr>
+          <w:rFonts w:ascii="Times New Roman" w:hAnsi="Times New Roman"/>
+        </w:rPr>
+        <w:t xml:space="preserve"> .</w:t>
+      </w:r>
+      <w:proofErr w:type="spellStart"/>
+      <w:r>
+        <w:rPr>
+          <w:rFonts w:ascii="Times New Roman" w:hAnsi="Times New Roman"/>
+        </w:rPr>
+        <w:t>prf</w:t>
+      </w:r>
+      <w:proofErr w:type="spellEnd"/>
+      <w:r>
+        <w:rPr>
+          <w:rFonts w:ascii="Times New Roman" w:hAnsi="Times New Roman"/>
+        </w:rPr>
+        <w:t xml:space="preserve"> and .ref files has recently been updated: 1) both now list the volume mixing ratios of all the gases on the </w:t>
+      </w:r>
+      <w:r>
+        <w:rPr>
+          <w:rFonts w:ascii="Times New Roman" w:hAnsi="Times New Roman"/>
+          <w:b/>
+        </w:rPr>
+        <w:t>same</w:t>
+      </w:r>
+      <w:r>
+        <w:rPr>
+          <w:rFonts w:ascii="Times New Roman" w:hAnsi="Times New Roman"/>
+        </w:rPr>
+        <w:t xml:space="preserve"> lines as the height, pressure and temperature, rather than in separate 6-column blocks; and 2) the .ref file can now include reference profiles for a range of different latitudes – the number of latitudes included is listed after the AMFORM parameter and the file then holds a set of .</w:t>
+      </w:r>
+      <w:proofErr w:type="spellStart"/>
+      <w:r>
+        <w:rPr>
+          <w:rFonts w:ascii="Times New Roman" w:hAnsi="Times New Roman"/>
+        </w:rPr>
+        <w:t>prf</w:t>
+      </w:r>
+      <w:proofErr w:type="spellEnd"/>
+      <w:r>
+        <w:rPr>
+          <w:rFonts w:ascii="Times New Roman" w:hAnsi="Times New Roman"/>
+        </w:rPr>
+        <w:t xml:space="preserve"> files at these different latitudes. We assume that all the profiles use the same AMFORM and hold the same gas </w:t>
+      </w:r>
+      <w:proofErr w:type="spellStart"/>
+      <w:r>
+        <w:rPr>
+          <w:rFonts w:ascii="Times New Roman" w:hAnsi="Times New Roman"/>
+        </w:rPr>
+        <w:t>vmrs</w:t>
+      </w:r>
+      <w:proofErr w:type="spellEnd"/>
+      <w:r>
+        <w:rPr>
+          <w:rFonts w:ascii="Times New Roman" w:hAnsi="Times New Roman"/>
+        </w:rPr>
+        <w:t>.</w:t>
+      </w:r>
+    </w:p>
+    <w:p>
+      <w:pPr>
+        <w:ind w:left="-11" w:firstLine="578"/>
+        <w:jc w:val="both"/>
+        <w:rPr>
+          <w:rFonts w:ascii="Times New Roman" w:hAnsi="Times New Roman"/>
+        </w:rPr>
+      </w:pPr>
+      <w:r>
+        <w:rPr>
+          <w:rFonts w:ascii="Times New Roman" w:hAnsi="Times New Roman"/>
+        </w:rPr>
+        <w:t>The actu</w:t>
+      </w:r>
+      <w:bookmarkStart w:id="0" w:name="_GoBack"/>
+      <w:bookmarkEnd w:id="0"/>
+      <w:r>
+        <w:rPr>
+          <w:rFonts w:ascii="Times New Roman" w:hAnsi="Times New Roman"/>
+        </w:rPr>
+        <w:t xml:space="preserve">al profiles used </w:t>
       </w:r>
       <w:proofErr w:type="gramStart"/>
       <w:r>
@@ -13408,15 +13504,7 @@
         <w:rPr>
           <w:rFonts w:ascii="Times New Roman" w:hAnsi="Times New Roman"/>
         </w:rPr>
-        <w:t xml:space="preserve">IVAR,1:3) of the first variable is 11, 0, 1. The first two integers describe the identity of the profile, and the third integer describes how the profile is parameterised. The profile may be gas abundance, </w:t>
-      </w:r>
-      <w:bookmarkStart w:id="0" w:name="_GoBack"/>
-      <w:bookmarkEnd w:id="0"/>
-      <w:r>
-        <w:rPr>
-          <w:rFonts w:ascii="Times New Roman" w:hAnsi="Times New Roman"/>
-        </w:rPr>
-        <w:t>temperature, aerosol density, para-H</w:t>
+        <w:t>IVAR,1:3) of the first variable is 11, 0, 1. The first two integers describe the identity of the profile, and the third integer describes how the profile is parameterised. The profile may be gas abundance, temperature, aerosol density, para-H</w:t>
       </w:r>
       <w:r>
         <w:rPr>
@@ -13489,6 +13577,7 @@
           <w:rFonts w:ascii="Times New Roman" w:hAnsi="Times New Roman"/>
           <w:b/>
         </w:rPr>
+        <w:lastRenderedPageBreak/>
         <w:t>VARIDENT(</w:t>
       </w:r>
       <w:proofErr w:type="gramEnd"/>
@@ -13593,7 +13682,6 @@
         <w:rPr>
           <w:rFonts w:ascii="Times New Roman" w:hAnsi="Times New Roman"/>
         </w:rPr>
-        <w:lastRenderedPageBreak/>
         <w:t xml:space="preserve">If </w:t>
       </w:r>
       <w:proofErr w:type="gramStart"/>
@@ -14174,7 +14262,14 @@
         <w:rPr>
           <w:rFonts w:ascii="Times New Roman" w:hAnsi="Times New Roman"/>
         </w:rPr>
-        <w:t xml:space="preserve"> gives the wavelength/wavenumber to which the extinction cross-section spec</w:t>
+        <w:t xml:space="preserve"> gives the wavelength/wavenumber to which </w:t>
+      </w:r>
+      <w:r>
+        <w:rPr>
+          <w:rFonts w:ascii="Times New Roman" w:hAnsi="Times New Roman"/>
+        </w:rPr>
+        <w:lastRenderedPageBreak/>
+        <w:t>the extinction cross-section spec</w:t>
       </w:r>
       <w:r>
         <w:rPr>
@@ -14288,7 +14383,6 @@
         <w:rPr>
           <w:rFonts w:ascii="Times New Roman" w:hAnsi="Times New Roman"/>
         </w:rPr>
-        <w:lastRenderedPageBreak/>
         <w:t xml:space="preserve">If </w:t>
       </w:r>
       <w:proofErr w:type="gramStart"/>
@@ -15161,6 +15255,7 @@
         <w:rPr>
           <w:rFonts w:ascii="Times New Roman" w:hAnsi="Times New Roman"/>
         </w:rPr>
+        <w:lastRenderedPageBreak/>
         <w:t>4</w:t>
       </w:r>
       <w:r>
@@ -15229,7 +15324,6 @@
           <w:rFonts w:ascii="Times New Roman" w:hAnsi="Times New Roman"/>
           <w:color w:val="000000"/>
         </w:rPr>
-        <w:lastRenderedPageBreak/>
         <w:t>Profile</w:t>
       </w:r>
       <w:r>
@@ -16084,7 +16178,15 @@
           <w:rFonts w:ascii="Times New Roman" w:hAnsi="Times New Roman"/>
           <w:color w:val="000000"/>
         </w:rPr>
-        <w:t xml:space="preserve">Profile is a cloud with a specific density profile that has the shape of a Gaussian line. The profile is parameterised with in integrated optical depth, the altitude where the distribution peaks and the width of distribution in units of km. </w:t>
+        <w:t xml:space="preserve">Profile is a cloud with a specific density profile that has the shape of a Gaussian line. The profile is parameterised with in integrated optical depth, the altitude </w:t>
+      </w:r>
+      <w:r>
+        <w:rPr>
+          <w:rFonts w:ascii="Times New Roman" w:hAnsi="Times New Roman"/>
+          <w:color w:val="000000"/>
+        </w:rPr>
+        <w:lastRenderedPageBreak/>
+        <w:t xml:space="preserve">where the distribution peaks and the width of distribution in units of km. </w:t>
       </w:r>
       <w:r>
         <w:rPr>
@@ -16182,7 +16284,6 @@
           <w:rFonts w:ascii="Times New Roman" w:hAnsi="Times New Roman"/>
           <w:color w:val="000000"/>
         </w:rPr>
-        <w:lastRenderedPageBreak/>
         <w:t xml:space="preserve">Profile is a cloud with a specific density profile that has the shape of a </w:t>
       </w:r>
       <w:proofErr w:type="spellStart"/>
@@ -16896,6 +16997,7 @@
         <w:rPr>
           <w:rFonts w:ascii="Times New Roman" w:hAnsi="Times New Roman"/>
         </w:rPr>
+        <w:lastRenderedPageBreak/>
         <w:t xml:space="preserve">ISCAT = 1 indicates whether a multiple scattering calculation is required. If ISCAT = 0, then a thermal emission calculation (with addition of ground radiance for non-giant planets) is assumed. </w:t>
       </w:r>
       <w:r>
@@ -16916,14 +17018,7 @@
         <w:rPr>
           <w:rFonts w:ascii="Times New Roman" w:hAnsi="Times New Roman"/>
         </w:rPr>
-        <w:t xml:space="preserve">If ISCAT = 2, then the internal scattered radiation field is calculated first (required for limb-scattering </w:t>
-      </w:r>
-      <w:r>
-        <w:rPr>
-          <w:rFonts w:ascii="Times New Roman" w:hAnsi="Times New Roman"/>
-        </w:rPr>
-        <w:lastRenderedPageBreak/>
-        <w:t xml:space="preserve">calculations). </w:t>
+        <w:t xml:space="preserve">If ISCAT = 2, then the internal scattered radiation field is calculated first (required for limb-scattering calculations). </w:t>
       </w:r>
       <w:r>
         <w:rPr>
@@ -17354,7 +17449,14 @@
         <w:rPr>
           <w:rFonts w:ascii="Times New Roman" w:hAnsi="Times New Roman"/>
         </w:rPr>
-        <w:t xml:space="preserve"> for that constituent calculated for the new wavelength array specified by the current measurement .</w:t>
+        <w:t xml:space="preserve"> for that constituent </w:t>
+      </w:r>
+      <w:r>
+        <w:rPr>
+          <w:rFonts w:ascii="Times New Roman" w:hAnsi="Times New Roman"/>
+        </w:rPr>
+        <w:lastRenderedPageBreak/>
+        <w:t>calculated for the new wavelength array specified by the current measurement .</w:t>
       </w:r>
       <w:proofErr w:type="spellStart"/>
       <w:r>
@@ -17398,7 +17500,6 @@
         <w:rPr>
           <w:rFonts w:ascii="Times New Roman" w:hAnsi="Times New Roman"/>
         </w:rPr>
-        <w:lastRenderedPageBreak/>
         <w:t>If LIN is set to 2, then the previous retrievals are read in, and if any variable is the same as one of the variables to be retrieved (as listed in the .</w:t>
       </w:r>
       <w:proofErr w:type="spellStart"/>
@@ -18059,6 +18160,7 @@
         <w:rPr>
           <w:rFonts w:ascii="Times New Roman" w:hAnsi="Times New Roman"/>
         </w:rPr>
+        <w:lastRenderedPageBreak/>
         <w:t>.</w:t>
       </w:r>
     </w:p>
@@ -18112,7 +18214,6 @@
         <w:rPr>
           <w:rFonts w:ascii="Times New Roman" w:hAnsi="Times New Roman"/>
         </w:rPr>
-        <w:lastRenderedPageBreak/>
         <w:t xml:space="preserve">FWHM </w:t>
       </w:r>
       <w:r>
@@ -25344,7 +25445,7 @@
             <v:path o:extrusionok="f" gradientshapeok="t" o:connecttype="rect"/>
             <o:lock v:ext="edit" aspectratio="t"/>
           </v:shapetype>
-          <v:shape id="_x0000_i1026" type="#_x0000_t75" style="width:282pt;height:23pt" fillcolor="window">
+          <v:shape id="_x0000_i1026" type="#_x0000_t75" style="width:282.1pt;height:23.1pt" fillcolor="window">
             <v:imagedata r:id="rId16" o:title=""/>
           </v:shape>
         </w:pict>
@@ -25558,7 +25659,7 @@
           <w:position w:val="-18"/>
         </w:rPr>
         <w:pict w14:anchorId="34C00A39">
-          <v:shape id="_x0000_i1027" type="#_x0000_t75" style="width:4in;height:26pt" fillcolor="window">
+          <v:shape id="_x0000_i1027" type="#_x0000_t75" style="width:4in;height:25.8pt" fillcolor="window">
             <v:imagedata r:id="rId17" o:title=""/>
           </v:shape>
         </w:pict>
@@ -25598,7 +25699,7 @@
           <w:position w:val="-12"/>
         </w:rPr>
         <w:pict w14:anchorId="465507D2">
-          <v:shape id="_x0000_i1028" type="#_x0000_t75" style="width:13pt;height:20pt">
+          <v:shape id="_x0000_i1028" type="#_x0000_t75" style="width:12.9pt;height:19.9pt">
             <v:imagedata r:id="rId18" o:title=""/>
           </v:shape>
         </w:pict>
@@ -25764,7 +25865,7 @@
           <w:position w:val="-16"/>
         </w:rPr>
         <w:pict w14:anchorId="4719D855">
-          <v:shape id="_x0000_i1029" type="#_x0000_t75" style="width:101pt;height:23pt">
+          <v:shape id="_x0000_i1029" type="#_x0000_t75" style="width:101pt;height:23.1pt">
             <v:imagedata r:id="rId19" o:title=""/>
           </v:shape>
         </w:pict>
@@ -25866,7 +25967,7 @@
           <w:position w:val="-16"/>
         </w:rPr>
         <w:pict w14:anchorId="458D14F0">
-          <v:shape id="_x0000_i1030" type="#_x0000_t75" style="width:242pt;height:23pt" fillcolor="window">
+          <v:shape id="_x0000_i1030" type="#_x0000_t75" style="width:241.8pt;height:23.1pt" fillcolor="window">
             <v:imagedata r:id="rId20" o:title=""/>
           </v:shape>
         </w:pict>
@@ -25934,7 +26035,7 @@
           <w:position w:val="-16"/>
         </w:rPr>
         <w:pict w14:anchorId="50690FC8">
-          <v:shape id="_x0000_i1031" type="#_x0000_t75" style="width:196pt;height:23pt" fillcolor="window">
+          <v:shape id="_x0000_i1031" type="#_x0000_t75" style="width:196.1pt;height:23.1pt" fillcolor="window">
             <v:imagedata r:id="rId21" o:title=""/>
           </v:shape>
         </w:pict>
@@ -25976,7 +26077,7 @@
           <w:position w:val="-12"/>
         </w:rPr>
         <w:pict w14:anchorId="698F4844">
-          <v:shape id="_x0000_i1032" type="#_x0000_t75" style="width:43pt;height:19pt" fillcolor="window">
+          <v:shape id="_x0000_i1032" type="#_x0000_t75" style="width:43pt;height:18.8pt" fillcolor="window">
             <v:imagedata r:id="rId22" o:title=""/>
           </v:shape>
         </w:pict>
@@ -26057,7 +26158,7 @@
           <w:position w:val="-12"/>
         </w:rPr>
         <w:pict w14:anchorId="38D44606">
-          <v:shape id="_x0000_i1033" type="#_x0000_t75" style="width:43pt;height:19pt" fillcolor="window">
+          <v:shape id="_x0000_i1033" type="#_x0000_t75" style="width:43pt;height:18.8pt" fillcolor="window">
             <v:imagedata r:id="rId23" o:title=""/>
           </v:shape>
         </w:pict>
@@ -26689,7 +26790,7 @@
           <w:position w:val="-16"/>
         </w:rPr>
         <w:pict w14:anchorId="428F2E8B">
-          <v:shape id="_x0000_i1034" type="#_x0000_t75" style="width:282pt;height:23pt" fillcolor="window">
+          <v:shape id="_x0000_i1034" type="#_x0000_t75" style="width:282.1pt;height:23.1pt" fillcolor="window">
             <v:imagedata r:id="rId24" o:title=""/>
           </v:shape>
         </w:pict>
@@ -26735,7 +26836,7 @@
           <w:position w:val="-14"/>
         </w:rPr>
         <w:pict w14:anchorId="09F96696">
-          <v:shape id="_x0000_i1035" type="#_x0000_t75" style="width:186pt;height:20pt" fillcolor="window">
+          <v:shape id="_x0000_i1035" type="#_x0000_t75" style="width:185.9pt;height:19.9pt" fillcolor="window">
             <v:imagedata r:id="rId25" o:title=""/>
           </v:shape>
         </w:pict>
@@ -26819,7 +26920,7 @@
           <w:position w:val="-12"/>
         </w:rPr>
         <w:pict w14:anchorId="3FE14509">
-          <v:shape id="_x0000_i1036" type="#_x0000_t75" style="width:31pt;height:19pt" fillcolor="window">
+          <v:shape id="_x0000_i1036" type="#_x0000_t75" style="width:31.15pt;height:18.8pt" fillcolor="window">
             <v:imagedata r:id="rId26" o:title=""/>
           </v:shape>
         </w:pict>
@@ -26846,7 +26947,7 @@
           <w:position w:val="-16"/>
         </w:rPr>
         <w:pict w14:anchorId="40223B1E">
-          <v:shape id="_x0000_i1037" type="#_x0000_t75" style="width:139pt;height:23pt" fillcolor="window">
+          <v:shape id="_x0000_i1037" type="#_x0000_t75" style="width:139.15pt;height:23.1pt" fillcolor="window">
             <v:imagedata r:id="rId27" o:title=""/>
           </v:shape>
         </w:pict>
@@ -26888,7 +26989,7 @@
           <w:position w:val="-16"/>
         </w:rPr>
         <w:pict w14:anchorId="7C42C75C">
-          <v:shape id="_x0000_i1038" type="#_x0000_t75" style="width:149pt;height:23pt" fillcolor="window">
+          <v:shape id="_x0000_i1038" type="#_x0000_t75" style="width:148.85pt;height:23.1pt" fillcolor="window">
             <v:imagedata r:id="rId28" o:title=""/>
           </v:shape>
         </w:pict>
@@ -26925,7 +27026,7 @@
           <w:position w:val="-12"/>
         </w:rPr>
         <w:pict w14:anchorId="28E70FFB">
-          <v:shape id="_x0000_i1039" type="#_x0000_t75" style="width:19pt;height:19pt" fillcolor="window">
+          <v:shape id="_x0000_i1039" type="#_x0000_t75" style="width:18.8pt;height:18.8pt" fillcolor="window">
             <v:imagedata r:id="rId29" o:title=""/>
           </v:shape>
         </w:pict>
@@ -27362,7 +27463,7 @@
         <w:rFonts w:ascii="Times New Roman" w:hAnsi="Times New Roman"/>
         <w:noProof/>
       </w:rPr>
-      <w:t>15</w:t>
+      <w:t>10</w:t>
     </w:r>
     <w:r>
       <w:rPr>
@@ -33706,7 +33807,7 @@
 </file>
 
 <file path=customXml/itemProps1.xml><?xml version="1.0" encoding="utf-8"?>
-<ds:datastoreItem xmlns:ds="http://schemas.openxmlformats.org/officeDocument/2006/customXml" ds:itemID="{055E7703-6D09-424F-9DF6-1A88165EF210}">
+<ds:datastoreItem xmlns:ds="http://schemas.openxmlformats.org/officeDocument/2006/customXml" ds:itemID="{0DDCC326-794B-F741-81A4-3A8A6BCD85C0}">
   <ds:schemaRefs>
     <ds:schemaRef ds:uri="http://schemas.openxmlformats.org/officeDocument/2006/bibliography"/>
   </ds:schemaRefs>
@@ -33714,7 +33815,7 @@
 </file>
 
 <file path=customXml/itemProps2.xml><?xml version="1.0" encoding="utf-8"?>
-<ds:datastoreItem xmlns:ds="http://schemas.openxmlformats.org/officeDocument/2006/customXml" ds:itemID="{A3CECD54-B4D1-A441-92D5-E976E1543144}">
+<ds:datastoreItem xmlns:ds="http://schemas.openxmlformats.org/officeDocument/2006/customXml" ds:itemID="{F620C020-0F1D-9848-B33B-2B9191569E9D}">
   <ds:schemaRefs>
     <ds:schemaRef ds:uri="http://schemas.openxmlformats.org/officeDocument/2006/bibliography"/>
   </ds:schemaRefs>
@@ -33722,7 +33823,7 @@
 </file>
 
 <file path=customXml/itemProps3.xml><?xml version="1.0" encoding="utf-8"?>
-<ds:datastoreItem xmlns:ds="http://schemas.openxmlformats.org/officeDocument/2006/customXml" ds:itemID="{0DDCC326-794B-F741-81A4-3A8A6BCD85C0}">
+<ds:datastoreItem xmlns:ds="http://schemas.openxmlformats.org/officeDocument/2006/customXml" ds:itemID="{2CFC1479-AFD3-DB4A-8819-6A31F5DDC81E}">
   <ds:schemaRefs>
     <ds:schemaRef ds:uri="http://schemas.openxmlformats.org/officeDocument/2006/bibliography"/>
   </ds:schemaRefs>

</xml_diff>

<commit_message>
Updated Manuals to describe new IPZEN treatment.
git-svn-id: https://scm.physics.ox.ac.uk/svn/radtrancode/trunk@629 4dc0e162-f54d-4b9e-8a18-81c7a7f2ddce
</commit_message>
<xml_diff>
--- a/manuals/Nemesis_B1.docx
+++ b/manuals/Nemesis_B1.docx
@@ -9531,6 +9531,80 @@
           <w:rFonts w:ascii="Times New Roman" w:hAnsi="Times New Roman"/>
         </w:rPr>
       </w:pPr>
+      <w:r>
+        <w:rPr>
+          <w:rFonts w:ascii="Times New Roman" w:hAnsi="Times New Roman"/>
+        </w:rPr>
+        <w:t>&lt;</w:t>
+      </w:r>
+      <w:proofErr w:type="spellStart"/>
+      <w:proofErr w:type="gramStart"/>
+      <w:r>
+        <w:rPr>
+          <w:rFonts w:ascii="Times New Roman" w:hAnsi="Times New Roman"/>
+        </w:rPr>
+        <w:t>runname</w:t>
+      </w:r>
+      <w:proofErr w:type="spellEnd"/>
+      <w:proofErr w:type="gramEnd"/>
+      <w:r>
+        <w:rPr>
+          <w:rFonts w:ascii="Times New Roman" w:hAnsi="Times New Roman"/>
+        </w:rPr>
+        <w:t>&gt;.</w:t>
+      </w:r>
+      <w:proofErr w:type="spellStart"/>
+      <w:r>
+        <w:rPr>
+          <w:rFonts w:ascii="Times New Roman" w:hAnsi="Times New Roman"/>
+        </w:rPr>
+        <w:t>zen</w:t>
+      </w:r>
+      <w:proofErr w:type="spellEnd"/>
+      <w:r>
+        <w:rPr>
+          <w:rFonts w:ascii="Times New Roman" w:hAnsi="Times New Roman"/>
+        </w:rPr>
+        <w:tab/>
+      </w:r>
+      <w:r>
+        <w:rPr>
+          <w:rFonts w:ascii="Times New Roman" w:hAnsi="Times New Roman"/>
+        </w:rPr>
+        <w:t>Zenith angle. Code looks to see if this file is present and if so reads in the IPZEN integer which defines the level in the atmosphere at which the zenith angle of the observation is defined [</w:t>
+      </w:r>
+      <w:r>
+        <w:rPr>
+          <w:rFonts w:ascii="Times New Roman" w:hAnsi="Times New Roman"/>
+        </w:rPr>
+        <w:t>0) at bottom of deepest layer; 1) at the 0km altitude level; or 2) at the very top of the atmosphere</w:t>
+      </w:r>
+      <w:r>
+        <w:rPr>
+          <w:rFonts w:ascii="Times New Roman" w:hAnsi="Times New Roman"/>
+        </w:rPr>
+        <w:t>]. If the file is not present IPZEN defaults to 0.</w:t>
+      </w:r>
+      <w:bookmarkStart w:id="0" w:name="_GoBack"/>
+      <w:bookmarkEnd w:id="0"/>
+    </w:p>
+    <w:p>
+      <w:pPr>
+        <w:ind w:left="2835" w:hanging="1701"/>
+        <w:jc w:val="both"/>
+        <w:rPr>
+          <w:rFonts w:ascii="Times New Roman" w:hAnsi="Times New Roman"/>
+        </w:rPr>
+      </w:pPr>
+    </w:p>
+    <w:p>
+      <w:pPr>
+        <w:ind w:left="2835" w:hanging="1701"/>
+        <w:jc w:val="both"/>
+        <w:rPr>
+          <w:rFonts w:ascii="Times New Roman" w:hAnsi="Times New Roman"/>
+        </w:rPr>
+      </w:pPr>
       <w:proofErr w:type="spellStart"/>
       <w:proofErr w:type="gramStart"/>
       <w:r>
@@ -9755,6 +9829,7 @@
         <w:rPr>
           <w:rFonts w:ascii="Times New Roman" w:hAnsi="Times New Roman"/>
         </w:rPr>
+        <w:lastRenderedPageBreak/>
         <w:t>&lt;</w:t>
       </w:r>
       <w:proofErr w:type="spellStart"/>
@@ -9862,14 +9937,7 @@
         <w:rPr>
           <w:rFonts w:ascii="Times New Roman" w:hAnsi="Times New Roman"/>
         </w:rPr>
-        <w:t xml:space="preserve">the surface albedo is set to 1-emissivity if GALB, defined in the .set file (and </w:t>
-      </w:r>
-      <w:r>
-        <w:rPr>
-          <w:rFonts w:ascii="Times New Roman" w:hAnsi="Times New Roman"/>
-        </w:rPr>
-        <w:lastRenderedPageBreak/>
-        <w:t>subsequently written to the .</w:t>
+        <w:t>the surface albedo is set to 1-emissivity if GALB, defined in the .set file (and subsequently written to the .</w:t>
       </w:r>
       <w:proofErr w:type="spellStart"/>
       <w:r>
@@ -10652,6 +10720,7 @@
         <w:rPr>
           <w:rFonts w:ascii="Times New Roman" w:hAnsi="Times New Roman"/>
         </w:rPr>
+        <w:lastRenderedPageBreak/>
         <w:t>&lt;</w:t>
       </w:r>
       <w:proofErr w:type="spellStart"/>
@@ -10705,7 +10774,6 @@
         <w:rPr>
           <w:rFonts w:ascii="Times New Roman" w:hAnsi="Times New Roman"/>
         </w:rPr>
-        <w:lastRenderedPageBreak/>
         <w:t>&lt;</w:t>
       </w:r>
       <w:proofErr w:type="spellStart"/>
@@ -11452,6 +11520,7 @@
         <w:rPr>
           <w:rFonts w:ascii="Times New Roman" w:hAnsi="Times New Roman"/>
         </w:rPr>
+        <w:lastRenderedPageBreak/>
         <w:t>parah2.prf</w:t>
       </w:r>
       <w:proofErr w:type="gramEnd"/>
@@ -12532,15 +12601,7 @@
         <w:rPr>
           <w:rFonts w:ascii="Times New Roman" w:hAnsi="Times New Roman"/>
         </w:rPr>
-        <w:t>The actu</w:t>
-      </w:r>
-      <w:bookmarkStart w:id="0" w:name="_GoBack"/>
-      <w:bookmarkEnd w:id="0"/>
-      <w:r>
-        <w:rPr>
-          <w:rFonts w:ascii="Times New Roman" w:hAnsi="Times New Roman"/>
-        </w:rPr>
-        <w:t xml:space="preserve">al profiles used </w:t>
+        <w:t xml:space="preserve">The actual profiles used </w:t>
       </w:r>
       <w:proofErr w:type="gramStart"/>
       <w:r>
@@ -25445,7 +25506,7 @@
             <v:path o:extrusionok="f" gradientshapeok="t" o:connecttype="rect"/>
             <o:lock v:ext="edit" aspectratio="t"/>
           </v:shapetype>
-          <v:shape id="_x0000_i1026" type="#_x0000_t75" style="width:282.1pt;height:23.1pt" fillcolor="window">
+          <v:shape id="_x0000_i1026" type="#_x0000_t75" style="width:281.85pt;height:23.4pt" fillcolor="window">
             <v:imagedata r:id="rId16" o:title=""/>
           </v:shape>
         </w:pict>
@@ -25659,7 +25720,7 @@
           <w:position w:val="-18"/>
         </w:rPr>
         <w:pict w14:anchorId="34C00A39">
-          <v:shape id="_x0000_i1027" type="#_x0000_t75" style="width:4in;height:25.8pt" fillcolor="window">
+          <v:shape id="_x0000_i1027" type="#_x0000_t75" style="width:4in;height:25.85pt" fillcolor="window">
             <v:imagedata r:id="rId17" o:title=""/>
           </v:shape>
         </w:pict>
@@ -25699,7 +25760,7 @@
           <w:position w:val="-12"/>
         </w:rPr>
         <w:pict w14:anchorId="465507D2">
-          <v:shape id="_x0000_i1028" type="#_x0000_t75" style="width:12.9pt;height:19.9pt">
+          <v:shape id="_x0000_i1028" type="#_x0000_t75" style="width:12.9pt;height:19.7pt">
             <v:imagedata r:id="rId18" o:title=""/>
           </v:shape>
         </w:pict>
@@ -25865,7 +25926,7 @@
           <w:position w:val="-16"/>
         </w:rPr>
         <w:pict w14:anchorId="4719D855">
-          <v:shape id="_x0000_i1029" type="#_x0000_t75" style="width:101pt;height:23.1pt">
+          <v:shape id="_x0000_i1029" type="#_x0000_t75" style="width:100.9pt;height:23.4pt">
             <v:imagedata r:id="rId19" o:title=""/>
           </v:shape>
         </w:pict>
@@ -25967,7 +26028,7 @@
           <w:position w:val="-16"/>
         </w:rPr>
         <w:pict w14:anchorId="458D14F0">
-          <v:shape id="_x0000_i1030" type="#_x0000_t75" style="width:241.8pt;height:23.1pt" fillcolor="window">
+          <v:shape id="_x0000_i1030" type="#_x0000_t75" style="width:241.85pt;height:23.4pt" fillcolor="window">
             <v:imagedata r:id="rId20" o:title=""/>
           </v:shape>
         </w:pict>
@@ -26035,7 +26096,7 @@
           <w:position w:val="-16"/>
         </w:rPr>
         <w:pict w14:anchorId="50690FC8">
-          <v:shape id="_x0000_i1031" type="#_x0000_t75" style="width:196.1pt;height:23.1pt" fillcolor="window">
+          <v:shape id="_x0000_i1031" type="#_x0000_t75" style="width:196.3pt;height:23.4pt" fillcolor="window">
             <v:imagedata r:id="rId21" o:title=""/>
           </v:shape>
         </w:pict>
@@ -26077,7 +26138,7 @@
           <w:position w:val="-12"/>
         </w:rPr>
         <w:pict w14:anchorId="698F4844">
-          <v:shape id="_x0000_i1032" type="#_x0000_t75" style="width:43pt;height:18.8pt" fillcolor="window">
+          <v:shape id="_x0000_i1032" type="#_x0000_t75" style="width:43.1pt;height:19.1pt" fillcolor="window">
             <v:imagedata r:id="rId22" o:title=""/>
           </v:shape>
         </w:pict>
@@ -26158,7 +26219,7 @@
           <w:position w:val="-12"/>
         </w:rPr>
         <w:pict w14:anchorId="38D44606">
-          <v:shape id="_x0000_i1033" type="#_x0000_t75" style="width:43pt;height:18.8pt" fillcolor="window">
+          <v:shape id="_x0000_i1033" type="#_x0000_t75" style="width:43.1pt;height:19.1pt" fillcolor="window">
             <v:imagedata r:id="rId23" o:title=""/>
           </v:shape>
         </w:pict>
@@ -26790,7 +26851,7 @@
           <w:position w:val="-16"/>
         </w:rPr>
         <w:pict w14:anchorId="428F2E8B">
-          <v:shape id="_x0000_i1034" type="#_x0000_t75" style="width:282.1pt;height:23.1pt" fillcolor="window">
+          <v:shape id="_x0000_i1034" type="#_x0000_t75" style="width:281.85pt;height:23.4pt" fillcolor="window">
             <v:imagedata r:id="rId24" o:title=""/>
           </v:shape>
         </w:pict>
@@ -26836,7 +26897,7 @@
           <w:position w:val="-14"/>
         </w:rPr>
         <w:pict w14:anchorId="09F96696">
-          <v:shape id="_x0000_i1035" type="#_x0000_t75" style="width:185.9pt;height:19.9pt" fillcolor="window">
+          <v:shape id="_x0000_i1035" type="#_x0000_t75" style="width:185.85pt;height:19.7pt" fillcolor="window">
             <v:imagedata r:id="rId25" o:title=""/>
           </v:shape>
         </w:pict>
@@ -26920,7 +26981,7 @@
           <w:position w:val="-12"/>
         </w:rPr>
         <w:pict w14:anchorId="3FE14509">
-          <v:shape id="_x0000_i1036" type="#_x0000_t75" style="width:31.15pt;height:18.8pt" fillcolor="window">
+          <v:shape id="_x0000_i1036" type="#_x0000_t75" style="width:31.4pt;height:19.1pt" fillcolor="window">
             <v:imagedata r:id="rId26" o:title=""/>
           </v:shape>
         </w:pict>
@@ -26947,7 +27008,7 @@
           <w:position w:val="-16"/>
         </w:rPr>
         <w:pict w14:anchorId="40223B1E">
-          <v:shape id="_x0000_i1037" type="#_x0000_t75" style="width:139.15pt;height:23.1pt" fillcolor="window">
+          <v:shape id="_x0000_i1037" type="#_x0000_t75" style="width:139.1pt;height:23.4pt" fillcolor="window">
             <v:imagedata r:id="rId27" o:title=""/>
           </v:shape>
         </w:pict>
@@ -26989,7 +27050,7 @@
           <w:position w:val="-16"/>
         </w:rPr>
         <w:pict w14:anchorId="7C42C75C">
-          <v:shape id="_x0000_i1038" type="#_x0000_t75" style="width:148.85pt;height:23.1pt" fillcolor="window">
+          <v:shape id="_x0000_i1038" type="#_x0000_t75" style="width:148.9pt;height:23.4pt" fillcolor="window">
             <v:imagedata r:id="rId28" o:title=""/>
           </v:shape>
         </w:pict>
@@ -27026,7 +27087,7 @@
           <w:position w:val="-12"/>
         </w:rPr>
         <w:pict w14:anchorId="28E70FFB">
-          <v:shape id="_x0000_i1039" type="#_x0000_t75" style="width:18.8pt;height:18.8pt" fillcolor="window">
+          <v:shape id="_x0000_i1039" type="#_x0000_t75" style="width:19.1pt;height:19.1pt" fillcolor="window">
             <v:imagedata r:id="rId29" o:title=""/>
           </v:shape>
         </w:pict>
@@ -27463,7 +27524,7 @@
         <w:rFonts w:ascii="Times New Roman" w:hAnsi="Times New Roman"/>
         <w:noProof/>
       </w:rPr>
-      <w:t>10</w:t>
+      <w:t>7</w:t>
     </w:r>
     <w:r>
       <w:rPr>
@@ -33807,7 +33868,7 @@
 </file>
 
 <file path=customXml/itemProps1.xml><?xml version="1.0" encoding="utf-8"?>
-<ds:datastoreItem xmlns:ds="http://schemas.openxmlformats.org/officeDocument/2006/customXml" ds:itemID="{0DDCC326-794B-F741-81A4-3A8A6BCD85C0}">
+<ds:datastoreItem xmlns:ds="http://schemas.openxmlformats.org/officeDocument/2006/customXml" ds:itemID="{2CFC1479-AFD3-DB4A-8819-6A31F5DDC81E}">
   <ds:schemaRefs>
     <ds:schemaRef ds:uri="http://schemas.openxmlformats.org/officeDocument/2006/bibliography"/>
   </ds:schemaRefs>
@@ -33815,7 +33876,7 @@
 </file>
 
 <file path=customXml/itemProps2.xml><?xml version="1.0" encoding="utf-8"?>
-<ds:datastoreItem xmlns:ds="http://schemas.openxmlformats.org/officeDocument/2006/customXml" ds:itemID="{F620C020-0F1D-9848-B33B-2B9191569E9D}">
+<ds:datastoreItem xmlns:ds="http://schemas.openxmlformats.org/officeDocument/2006/customXml" ds:itemID="{462971F6-8677-F148-B5E5-43EB038D4D07}">
   <ds:schemaRefs>
     <ds:schemaRef ds:uri="http://schemas.openxmlformats.org/officeDocument/2006/bibliography"/>
   </ds:schemaRefs>
@@ -33823,7 +33884,7 @@
 </file>
 
 <file path=customXml/itemProps3.xml><?xml version="1.0" encoding="utf-8"?>
-<ds:datastoreItem xmlns:ds="http://schemas.openxmlformats.org/officeDocument/2006/customXml" ds:itemID="{2CFC1479-AFD3-DB4A-8819-6A31F5DDC81E}">
+<ds:datastoreItem xmlns:ds="http://schemas.openxmlformats.org/officeDocument/2006/customXml" ds:itemID="{2E52D831-53C7-F148-8F16-7F023AF6F0C6}">
   <ds:schemaRefs>
     <ds:schemaRef ds:uri="http://schemas.openxmlformats.org/officeDocument/2006/bibliography"/>
   </ds:schemaRefs>

</xml_diff>

<commit_message>
Added brief description of 222 and 223 Uranus cloud (Sromovsky) models.
git-svn-id: https://scm.physics.ox.ac.uk/svn/radtrancode/trunk@677 4dc0e162-f54d-4b9e-8a18-81c7a7f2ddce
</commit_message>
<xml_diff>
--- a/manuals/Nemesis_B1.docx
+++ b/manuals/Nemesis_B1.docx
@@ -9566,27 +9566,8 @@
           <w:rFonts w:ascii="Times New Roman" w:hAnsi="Times New Roman"/>
         </w:rPr>
         <w:tab/>
-      </w:r>
-      <w:r>
-        <w:rPr>
-          <w:rFonts w:ascii="Times New Roman" w:hAnsi="Times New Roman"/>
-        </w:rPr>
-        <w:t>Zenith angle. Code looks to see if this file is present and if so reads in the IPZEN integer which defines the level in the atmosphere at which the zenith angle of the observation is defined [</w:t>
-      </w:r>
-      <w:r>
-        <w:rPr>
-          <w:rFonts w:ascii="Times New Roman" w:hAnsi="Times New Roman"/>
-        </w:rPr>
-        <w:t>0) at bottom of deepest layer; 1) at the 0km altitude level; or 2) at the very top of the atmosphere</w:t>
-      </w:r>
-      <w:r>
-        <w:rPr>
-          <w:rFonts w:ascii="Times New Roman" w:hAnsi="Times New Roman"/>
-        </w:rPr>
-        <w:t>]. If the file is not present IPZEN defaults to 0.</w:t>
-      </w:r>
-      <w:bookmarkStart w:id="0" w:name="_GoBack"/>
-      <w:bookmarkEnd w:id="0"/>
+        <w:t>Zenith angle. Code looks to see if this file is present and if so reads in the IPZEN integer which defines the level in the atmosphere at which the zenith angle of the observation is defined [0) at bottom of deepest layer; 1) at the 0km altitude level; or 2) at the very top of the atmosphere]. If the file is not present IPZEN defaults to 0.</w:t>
+      </w:r>
     </w:p>
     <w:p>
       <w:pPr>
@@ -14516,12 +14497,184 @@
     </w:p>
     <w:p>
       <w:pPr>
+        <w:numPr>
+          <w:ilvl w:val="0"/>
+          <w:numId w:val="33"/>
+        </w:numPr>
+        <w:jc w:val="both"/>
+        <w:rPr>
+          <w:rFonts w:ascii="Times New Roman" w:hAnsi="Times New Roman"/>
+        </w:rPr>
+      </w:pPr>
+      <w:r>
+        <w:rPr>
+          <w:rFonts w:ascii="Times New Roman" w:hAnsi="Times New Roman"/>
+        </w:rPr>
+        <w:t xml:space="preserve">If </w:t>
+      </w:r>
+      <w:proofErr w:type="gramStart"/>
+      <w:r>
+        <w:rPr>
+          <w:rFonts w:ascii="Times New Roman" w:hAnsi="Times New Roman"/>
+        </w:rPr>
+        <w:t>VARIDENT(</w:t>
+      </w:r>
+      <w:proofErr w:type="gramEnd"/>
+      <w:r>
+        <w:rPr>
+          <w:rFonts w:ascii="Times New Roman" w:hAnsi="Times New Roman"/>
+        </w:rPr>
+        <w:t xml:space="preserve">IVAR,1) is equal to </w:t>
+      </w:r>
+      <w:r>
+        <w:rPr>
+          <w:rFonts w:ascii="Times New Roman" w:hAnsi="Times New Roman"/>
+        </w:rPr>
+        <w:t>222</w:t>
+      </w:r>
+      <w:r>
+        <w:rPr>
+          <w:rFonts w:ascii="Times New Roman" w:hAnsi="Times New Roman"/>
+        </w:rPr>
+        <w:t xml:space="preserve"> then the </w:t>
+      </w:r>
+      <w:r>
+        <w:rPr>
+          <w:rFonts w:ascii="Times New Roman" w:hAnsi="Times New Roman"/>
+        </w:rPr>
+        <w:t xml:space="preserve">Uranus cloud layering scheme of </w:t>
+      </w:r>
+      <w:proofErr w:type="spellStart"/>
+      <w:r>
+        <w:rPr>
+          <w:rFonts w:ascii="Times New Roman" w:hAnsi="Times New Roman"/>
+        </w:rPr>
+        <w:t>Sromovsky</w:t>
+      </w:r>
+      <w:proofErr w:type="spellEnd"/>
+      <w:r>
+        <w:rPr>
+          <w:rFonts w:ascii="Times New Roman" w:hAnsi="Times New Roman"/>
+        </w:rPr>
+        <w:t xml:space="preserve"> et al. (2011) is used, which specifies 5 distinct cloud layers with 5 optical depths and 3 variable base pressures leading to 8 free parameters. The three lowest cloud decks </w:t>
+      </w:r>
+      <w:proofErr w:type="gramStart"/>
+      <w:r>
+        <w:rPr>
+          <w:rFonts w:ascii="Times New Roman" w:hAnsi="Times New Roman"/>
+        </w:rPr>
+        <w:t>a</w:t>
+      </w:r>
+      <w:proofErr w:type="gramEnd"/>
+      <w:r>
+        <w:rPr>
+          <w:rFonts w:ascii="Times New Roman" w:hAnsi="Times New Roman"/>
+        </w:rPr>
+        <w:t xml:space="preserve"> are very thin and so a specialised atmospheric layering scheme is used to line up the layers with the cloud decks. The 8 following lines contain the variable parameters and the last line contains 5 fixed parameters. Please see </w:t>
+      </w:r>
+      <w:proofErr w:type="spellStart"/>
+      <w:r>
+        <w:rPr>
+          <w:rFonts w:ascii="Courier" w:hAnsi="Courier"/>
+        </w:rPr>
+        <w:t>readapriori.f</w:t>
+      </w:r>
+      <w:proofErr w:type="spellEnd"/>
+      <w:r>
+        <w:rPr>
+          <w:rFonts w:ascii="Times New Roman" w:hAnsi="Times New Roman"/>
+        </w:rPr>
+        <w:t xml:space="preserve"> for more detail.</w:t>
+      </w:r>
+    </w:p>
+    <w:p>
+      <w:pPr>
+        <w:numPr>
+          <w:ilvl w:val="0"/>
+          <w:numId w:val="33"/>
+        </w:numPr>
+        <w:jc w:val="both"/>
+        <w:rPr>
+          <w:rFonts w:ascii="Times New Roman" w:hAnsi="Times New Roman"/>
+        </w:rPr>
+      </w:pPr>
+      <w:r>
+        <w:rPr>
+          <w:rFonts w:ascii="Times New Roman" w:hAnsi="Times New Roman"/>
+        </w:rPr>
+        <w:t xml:space="preserve">If </w:t>
+      </w:r>
+      <w:proofErr w:type="gramStart"/>
+      <w:r>
+        <w:rPr>
+          <w:rFonts w:ascii="Times New Roman" w:hAnsi="Times New Roman"/>
+        </w:rPr>
+        <w:t>VARIDENT(</w:t>
+      </w:r>
+      <w:proofErr w:type="gramEnd"/>
+      <w:r>
+        <w:rPr>
+          <w:rFonts w:ascii="Times New Roman" w:hAnsi="Times New Roman"/>
+        </w:rPr>
+        <w:t xml:space="preserve">IVAR,1) is equal to </w:t>
+      </w:r>
+      <w:r>
+        <w:rPr>
+          <w:rFonts w:ascii="Times New Roman" w:hAnsi="Times New Roman"/>
+        </w:rPr>
+        <w:t xml:space="preserve">223 then a revised Uranus cloud layering scheme is used where a depletion of methane in the troposphere is also allowed. The format is the same as for the 222 </w:t>
+      </w:r>
+      <w:proofErr w:type="gramStart"/>
+      <w:r>
+        <w:rPr>
+          <w:rFonts w:ascii="Times New Roman" w:hAnsi="Times New Roman"/>
+        </w:rPr>
+        <w:t>model</w:t>
+      </w:r>
+      <w:proofErr w:type="gramEnd"/>
+      <w:r>
+        <w:rPr>
+          <w:rFonts w:ascii="Times New Roman" w:hAnsi="Times New Roman"/>
+        </w:rPr>
+        <w:t>, except that there is an extra variable parameter, the methane fraction, and the meaning of two other parameters is slightly changed. Again, p</w:t>
+      </w:r>
+      <w:r>
+        <w:rPr>
+          <w:rFonts w:ascii="Times New Roman" w:hAnsi="Times New Roman"/>
+        </w:rPr>
+        <w:t xml:space="preserve">lease see </w:t>
+      </w:r>
+      <w:proofErr w:type="spellStart"/>
+      <w:r>
+        <w:rPr>
+          <w:rFonts w:ascii="Courier" w:hAnsi="Courier"/>
+        </w:rPr>
+        <w:t>readapriori.f</w:t>
+      </w:r>
+      <w:proofErr w:type="spellEnd"/>
+      <w:r>
+        <w:rPr>
+          <w:rFonts w:ascii="Times New Roman" w:hAnsi="Times New Roman"/>
+        </w:rPr>
+        <w:t xml:space="preserve"> for more detail.</w:t>
+      </w:r>
+      <w:r>
+        <w:rPr>
+          <w:rFonts w:ascii="Times New Roman" w:hAnsi="Times New Roman"/>
+        </w:rPr>
+        <w:t xml:space="preserve"> </w:t>
+      </w:r>
+    </w:p>
+    <w:p>
+      <w:pPr>
         <w:ind w:left="-22"/>
         <w:jc w:val="both"/>
         <w:rPr>
           <w:rFonts w:ascii="Times New Roman" w:hAnsi="Times New Roman"/>
         </w:rPr>
       </w:pPr>
+      <w:bookmarkStart w:id="0" w:name="_GoBack"/>
+      <w:bookmarkEnd w:id="0"/>
     </w:p>
     <w:p>
       <w:pPr>
@@ -15064,6 +15217,7 @@
         <w:rPr>
           <w:rFonts w:ascii="Times New Roman" w:hAnsi="Times New Roman"/>
         </w:rPr>
+        <w:lastRenderedPageBreak/>
         <w:t>2</w:t>
       </w:r>
       <w:r>
@@ -15316,7 +15470,6 @@
         <w:rPr>
           <w:rFonts w:ascii="Times New Roman" w:hAnsi="Times New Roman"/>
         </w:rPr>
-        <w:lastRenderedPageBreak/>
         <w:t>4</w:t>
       </w:r>
       <w:r>
@@ -15939,7 +16092,15 @@
           <w:rFonts w:ascii="Times New Roman" w:hAnsi="Times New Roman"/>
           <w:color w:val="000000"/>
         </w:rPr>
-        <w:t xml:space="preserve">Profile is a cloud with a specific density profile that has the shape of a Gaussian line. The profile is parameterised with a peak specific density, the pressure level of that peak and the width of distribution in units of </w:t>
+        <w:t xml:space="preserve">Profile is a cloud with a specific density profile that has the shape of a Gaussian line. The profile is parameterised with a peak specific density, the pressure level </w:t>
+      </w:r>
+      <w:r>
+        <w:rPr>
+          <w:rFonts w:ascii="Times New Roman" w:hAnsi="Times New Roman"/>
+          <w:color w:val="000000"/>
+        </w:rPr>
+        <w:lastRenderedPageBreak/>
+        <w:t xml:space="preserve">of that peak and the width of distribution in units of </w:t>
       </w:r>
       <w:proofErr w:type="gramStart"/>
       <w:r>
@@ -16239,15 +16400,7 @@
           <w:rFonts w:ascii="Times New Roman" w:hAnsi="Times New Roman"/>
           <w:color w:val="000000"/>
         </w:rPr>
-        <w:t xml:space="preserve">Profile is a cloud with a specific density profile that has the shape of a Gaussian line. The profile is parameterised with in integrated optical depth, the altitude </w:t>
-      </w:r>
-      <w:r>
-        <w:rPr>
-          <w:rFonts w:ascii="Times New Roman" w:hAnsi="Times New Roman"/>
-          <w:color w:val="000000"/>
-        </w:rPr>
-        <w:lastRenderedPageBreak/>
-        <w:t xml:space="preserve">where the distribution peaks and the width of distribution in units of km. </w:t>
+        <w:t xml:space="preserve">Profile is a cloud with a specific density profile that has the shape of a Gaussian line. The profile is parameterised with in integrated optical depth, the altitude where the distribution peaks and the width of distribution in units of km. </w:t>
       </w:r>
       <w:r>
         <w:rPr>
@@ -16783,6 +16936,7 @@
         <w:rPr>
           <w:rFonts w:ascii="Times New Roman" w:hAnsi="Times New Roman"/>
         </w:rPr>
+        <w:lastRenderedPageBreak/>
         <w:t>ENAME</w:t>
       </w:r>
     </w:p>
@@ -17058,286 +17212,292 @@
         <w:rPr>
           <w:rFonts w:ascii="Times New Roman" w:hAnsi="Times New Roman"/>
         </w:rPr>
+        <w:t xml:space="preserve">ISCAT = 1 indicates whether a multiple scattering calculation is required. If ISCAT = 0, then a thermal emission calculation (with addition of ground radiance for non-giant planets) is assumed. </w:t>
+      </w:r>
+      <w:r>
+        <w:rPr>
+          <w:rFonts w:ascii="Times New Roman" w:hAnsi="Times New Roman"/>
+          <w:u w:val="single"/>
+        </w:rPr>
+        <w:t>For scattering calculations the old non-gradient forward model is used. Eventually the ‘gradient’ method will be built into the scattering code.</w:t>
+      </w:r>
+      <w:r>
+        <w:rPr>
+          <w:rFonts w:ascii="Times New Roman" w:hAnsi="Times New Roman"/>
+          <w:u w:val="single"/>
+        </w:rPr>
+        <w:t xml:space="preserve"> </w:t>
+      </w:r>
+      <w:r>
+        <w:rPr>
+          <w:rFonts w:ascii="Times New Roman" w:hAnsi="Times New Roman"/>
+        </w:rPr>
+        <w:t xml:space="preserve">If ISCAT = 2, then the internal scattered radiation field is calculated first (required for limb-scattering calculations). </w:t>
+      </w:r>
+      <w:r>
+        <w:rPr>
+          <w:rFonts w:ascii="Times New Roman" w:hAnsi="Times New Roman"/>
+        </w:rPr>
+        <w:t>If ISCAT = 3, then the calculation is performed with a single scattering calculation.</w:t>
+      </w:r>
+    </w:p>
+    <w:p>
+      <w:pPr>
+        <w:jc w:val="both"/>
+        <w:rPr>
+          <w:rFonts w:ascii="Times New Roman" w:hAnsi="Times New Roman"/>
+        </w:rPr>
+      </w:pPr>
+    </w:p>
+    <w:p>
+      <w:pPr>
+        <w:jc w:val="both"/>
+        <w:rPr>
+          <w:rFonts w:ascii="Times New Roman" w:hAnsi="Times New Roman"/>
+        </w:rPr>
+      </w:pPr>
+      <w:r>
+        <w:rPr>
+          <w:rFonts w:ascii="Times New Roman" w:hAnsi="Times New Roman"/>
+        </w:rPr>
+        <w:t>ILBL = 0 indicates that a correlated-K calculation is required. ILBL=1 indicates a line-by-line calculation. T</w:t>
+      </w:r>
+      <w:r>
+        <w:rPr>
+          <w:rFonts w:ascii="Times New Roman" w:hAnsi="Times New Roman"/>
+          <w:b/>
+          <w:u w:val="single"/>
+        </w:rPr>
+        <w:t>his is an important change from previous versions</w:t>
+      </w:r>
+      <w:r>
+        <w:rPr>
+          <w:rFonts w:ascii="Times New Roman" w:hAnsi="Times New Roman"/>
+        </w:rPr>
+        <w:t>.</w:t>
+      </w:r>
+      <w:r>
+        <w:rPr>
+          <w:rFonts w:ascii="Times New Roman" w:hAnsi="Times New Roman"/>
+        </w:rPr>
+        <w:t xml:space="preserve"> </w:t>
+      </w:r>
+      <w:proofErr w:type="gramStart"/>
+      <w:r>
+        <w:rPr>
+          <w:rFonts w:ascii="Times New Roman" w:hAnsi="Times New Roman"/>
+        </w:rPr>
+        <w:t xml:space="preserve">Note that for </w:t>
+      </w:r>
+      <w:proofErr w:type="spellStart"/>
+      <w:r>
+        <w:rPr>
+          <w:rFonts w:ascii="Times New Roman" w:hAnsi="Times New Roman"/>
+        </w:rPr>
+        <w:t>NemesisPT</w:t>
+      </w:r>
+      <w:proofErr w:type="spellEnd"/>
+      <w:r>
+        <w:rPr>
+          <w:rFonts w:ascii="Times New Roman" w:hAnsi="Times New Roman"/>
+        </w:rPr>
+        <w:t>, this third integer actually sets INUMERIC, which determines whether the code calculates the functional derivatives using implicit differentiation or numerically.</w:t>
+      </w:r>
+      <w:proofErr w:type="gramEnd"/>
+    </w:p>
+    <w:p>
+      <w:pPr>
+        <w:jc w:val="both"/>
+        <w:rPr>
+          <w:rFonts w:ascii="Times New Roman" w:hAnsi="Times New Roman"/>
+        </w:rPr>
+      </w:pPr>
+    </w:p>
+    <w:p>
+      <w:pPr>
+        <w:jc w:val="both"/>
+        <w:rPr>
+          <w:rFonts w:ascii="Times New Roman" w:hAnsi="Times New Roman"/>
+        </w:rPr>
+      </w:pPr>
+      <w:r>
+        <w:rPr>
+          <w:rFonts w:ascii="Times New Roman" w:hAnsi="Times New Roman"/>
+        </w:rPr>
+        <w:t xml:space="preserve">WOFF is any wavenumber/wavelength calibration </w:t>
+      </w:r>
+      <w:proofErr w:type="gramStart"/>
+      <w:r>
+        <w:rPr>
+          <w:rFonts w:ascii="Times New Roman" w:hAnsi="Times New Roman"/>
+        </w:rPr>
+        <w:t>error which</w:t>
+      </w:r>
+      <w:proofErr w:type="gramEnd"/>
+      <w:r>
+        <w:rPr>
+          <w:rFonts w:ascii="Times New Roman" w:hAnsi="Times New Roman"/>
+        </w:rPr>
+        <w:t xml:space="preserve"> needs to be added to the synthetic spectra.</w:t>
+      </w:r>
+    </w:p>
+    <w:p>
+      <w:pPr>
+        <w:jc w:val="both"/>
+        <w:rPr>
+          <w:rFonts w:ascii="Times New Roman" w:hAnsi="Times New Roman"/>
+        </w:rPr>
+      </w:pPr>
+    </w:p>
+    <w:p>
+      <w:pPr>
+        <w:jc w:val="both"/>
+        <w:rPr>
+          <w:rFonts w:ascii="Times New Roman" w:hAnsi="Times New Roman"/>
+        </w:rPr>
+      </w:pPr>
+      <w:r>
+        <w:rPr>
+          <w:rFonts w:ascii="Times New Roman" w:hAnsi="Times New Roman"/>
+        </w:rPr>
+        <w:t xml:space="preserve">ENAME is the name of the </w:t>
+      </w:r>
+      <w:proofErr w:type="gramStart"/>
+      <w:r>
+        <w:rPr>
+          <w:rFonts w:ascii="Times New Roman" w:hAnsi="Times New Roman"/>
+        </w:rPr>
+        <w:t>file which</w:t>
+      </w:r>
+      <w:proofErr w:type="gramEnd"/>
+      <w:r>
+        <w:rPr>
+          <w:rFonts w:ascii="Times New Roman" w:hAnsi="Times New Roman"/>
+        </w:rPr>
+        <w:t xml:space="preserve"> contains the forward modelling errors to be added to the measurement covariance matrix. The file starts with the number of wavelengths followed by two columns: wavenumber/wavelength and noise. This file is subsequently interpolated to required output wavelengths.</w:t>
+      </w:r>
+    </w:p>
+    <w:p>
+      <w:pPr>
+        <w:jc w:val="both"/>
+        <w:rPr>
+          <w:rFonts w:ascii="Times New Roman" w:hAnsi="Times New Roman"/>
+        </w:rPr>
+      </w:pPr>
+    </w:p>
+    <w:p>
+      <w:pPr>
+        <w:jc w:val="both"/>
+        <w:rPr>
+          <w:rFonts w:ascii="Times New Roman" w:hAnsi="Times New Roman"/>
+        </w:rPr>
+      </w:pPr>
+      <w:r>
+        <w:rPr>
+          <w:rFonts w:ascii="Times New Roman" w:hAnsi="Times New Roman"/>
+        </w:rPr>
+        <w:t>NITER is the number of iterations of the retrieval model required</w:t>
+      </w:r>
+    </w:p>
+    <w:p>
+      <w:pPr>
+        <w:jc w:val="both"/>
+        <w:rPr>
+          <w:rFonts w:ascii="Times New Roman" w:hAnsi="Times New Roman"/>
+        </w:rPr>
+      </w:pPr>
+    </w:p>
+    <w:p>
+      <w:pPr>
+        <w:jc w:val="both"/>
+        <w:rPr>
+          <w:rFonts w:ascii="Times New Roman" w:hAnsi="Times New Roman"/>
+        </w:rPr>
+      </w:pPr>
+      <w:r>
+        <w:rPr>
+          <w:rFonts w:ascii="Times New Roman" w:hAnsi="Times New Roman"/>
+        </w:rPr>
+        <w:t>PHILIMIT is the percentage convergence limit. If the percentage reduction of the cost function PHI between iterations is less than PHILIMIT then the retrieval is deemed to have converged, and the retrieval terminated early.</w:t>
+      </w:r>
+    </w:p>
+    <w:p>
+      <w:pPr>
+        <w:jc w:val="both"/>
+        <w:rPr>
+          <w:rFonts w:ascii="Times New Roman" w:hAnsi="Times New Roman"/>
+        </w:rPr>
+      </w:pPr>
+    </w:p>
+    <w:p>
+      <w:pPr>
+        <w:jc w:val="both"/>
+        <w:rPr>
+          <w:rFonts w:ascii="Times New Roman" w:hAnsi="Times New Roman"/>
+        </w:rPr>
+      </w:pPr>
+      <w:r>
+        <w:rPr>
+          <w:rFonts w:ascii="Times New Roman" w:hAnsi="Times New Roman"/>
+        </w:rPr>
+        <w:t>NSPEC is the total number of retrievals to perform (for measurements contained in the &lt;</w:t>
+      </w:r>
+      <w:proofErr w:type="spellStart"/>
+      <w:r>
+        <w:rPr>
+          <w:rFonts w:ascii="Times New Roman" w:hAnsi="Times New Roman"/>
+        </w:rPr>
+        <w:t>runname.spx</w:t>
+      </w:r>
+      <w:proofErr w:type="spellEnd"/>
+      <w:r>
+        <w:rPr>
+          <w:rFonts w:ascii="Times New Roman" w:hAnsi="Times New Roman"/>
+        </w:rPr>
+        <w:t>&gt; file. IOFF is the index of the first spectrum to fit. For example, the &lt;</w:t>
+      </w:r>
+      <w:proofErr w:type="spellStart"/>
+      <w:r>
+        <w:rPr>
+          <w:rFonts w:ascii="Times New Roman" w:hAnsi="Times New Roman"/>
+        </w:rPr>
+        <w:t>runname.spx</w:t>
+      </w:r>
+      <w:proofErr w:type="spellEnd"/>
+      <w:r>
+        <w:rPr>
+          <w:rFonts w:ascii="Times New Roman" w:hAnsi="Times New Roman"/>
+        </w:rPr>
+        <w:t>&gt; file may contain two sets of observations and you only want to retrieve the second, in which case, IOFF = 2, and NSPEC = 1.</w:t>
+      </w:r>
+    </w:p>
+    <w:p>
+      <w:pPr>
+        <w:jc w:val="both"/>
+        <w:rPr>
+          <w:rFonts w:ascii="Times New Roman" w:hAnsi="Times New Roman"/>
+        </w:rPr>
+      </w:pPr>
+    </w:p>
+    <w:p>
+      <w:pPr>
+        <w:jc w:val="both"/>
+        <w:rPr>
+          <w:rFonts w:ascii="Times New Roman" w:hAnsi="Times New Roman"/>
+        </w:rPr>
+      </w:pPr>
+      <w:r>
+        <w:rPr>
+          <w:rFonts w:ascii="Times New Roman" w:hAnsi="Times New Roman"/>
+        </w:rPr>
+        <w:t xml:space="preserve">LIN is an integer indicating whether the results of a previous retrieval run are to be used to set any of the model atmospheric profiles, and if so how. For example you might want </w:t>
+      </w:r>
+      <w:r>
+        <w:rPr>
+          <w:rFonts w:ascii="Times New Roman" w:hAnsi="Times New Roman"/>
+        </w:rPr>
         <w:lastRenderedPageBreak/>
-        <w:t xml:space="preserve">ISCAT = 1 indicates whether a multiple scattering calculation is required. If ISCAT = 0, then a thermal emission calculation (with addition of ground radiance for non-giant planets) is assumed. </w:t>
-      </w:r>
-      <w:r>
-        <w:rPr>
-          <w:rFonts w:ascii="Times New Roman" w:hAnsi="Times New Roman"/>
-          <w:u w:val="single"/>
-        </w:rPr>
-        <w:t>For scattering calculations the old non-gradient forward model is used. Eventually the ‘gradient’ method will be built into the scattering code.</w:t>
-      </w:r>
-      <w:r>
-        <w:rPr>
-          <w:rFonts w:ascii="Times New Roman" w:hAnsi="Times New Roman"/>
-          <w:u w:val="single"/>
-        </w:rPr>
-        <w:t xml:space="preserve"> </w:t>
-      </w:r>
-      <w:r>
-        <w:rPr>
-          <w:rFonts w:ascii="Times New Roman" w:hAnsi="Times New Roman"/>
-        </w:rPr>
-        <w:t xml:space="preserve">If ISCAT = 2, then the internal scattered radiation field is calculated first (required for limb-scattering calculations). </w:t>
-      </w:r>
-      <w:r>
-        <w:rPr>
-          <w:rFonts w:ascii="Times New Roman" w:hAnsi="Times New Roman"/>
-        </w:rPr>
-        <w:t>If ISCAT = 3, then the calculation is performed with a single scattering calculation.</w:t>
-      </w:r>
-    </w:p>
-    <w:p>
-      <w:pPr>
-        <w:jc w:val="both"/>
-        <w:rPr>
-          <w:rFonts w:ascii="Times New Roman" w:hAnsi="Times New Roman"/>
-        </w:rPr>
-      </w:pPr>
-    </w:p>
-    <w:p>
-      <w:pPr>
-        <w:jc w:val="both"/>
-        <w:rPr>
-          <w:rFonts w:ascii="Times New Roman" w:hAnsi="Times New Roman"/>
-        </w:rPr>
-      </w:pPr>
-      <w:r>
-        <w:rPr>
-          <w:rFonts w:ascii="Times New Roman" w:hAnsi="Times New Roman"/>
-        </w:rPr>
-        <w:t>ILBL = 0 indicates that a correlated-K calculation is required. ILBL=1 indicates a line-by-line calculation. T</w:t>
-      </w:r>
-      <w:r>
-        <w:rPr>
-          <w:rFonts w:ascii="Times New Roman" w:hAnsi="Times New Roman"/>
-          <w:b/>
-          <w:u w:val="single"/>
-        </w:rPr>
-        <w:t>his is an important change from previous versions</w:t>
-      </w:r>
-      <w:r>
-        <w:rPr>
-          <w:rFonts w:ascii="Times New Roman" w:hAnsi="Times New Roman"/>
-        </w:rPr>
-        <w:t>.</w:t>
-      </w:r>
-      <w:r>
-        <w:rPr>
-          <w:rFonts w:ascii="Times New Roman" w:hAnsi="Times New Roman"/>
-        </w:rPr>
-        <w:t xml:space="preserve"> </w:t>
-      </w:r>
-      <w:proofErr w:type="gramStart"/>
-      <w:r>
-        <w:rPr>
-          <w:rFonts w:ascii="Times New Roman" w:hAnsi="Times New Roman"/>
-        </w:rPr>
-        <w:t xml:space="preserve">Note that for </w:t>
-      </w:r>
-      <w:proofErr w:type="spellStart"/>
-      <w:r>
-        <w:rPr>
-          <w:rFonts w:ascii="Times New Roman" w:hAnsi="Times New Roman"/>
-        </w:rPr>
-        <w:t>NemesisPT</w:t>
-      </w:r>
-      <w:proofErr w:type="spellEnd"/>
-      <w:r>
-        <w:rPr>
-          <w:rFonts w:ascii="Times New Roman" w:hAnsi="Times New Roman"/>
-        </w:rPr>
-        <w:t>, this third integer actually sets INUMERIC, which determines whether the code calculates the functional derivatives using implicit differentiation or numerically.</w:t>
-      </w:r>
-      <w:proofErr w:type="gramEnd"/>
-    </w:p>
-    <w:p>
-      <w:pPr>
-        <w:jc w:val="both"/>
-        <w:rPr>
-          <w:rFonts w:ascii="Times New Roman" w:hAnsi="Times New Roman"/>
-        </w:rPr>
-      </w:pPr>
-    </w:p>
-    <w:p>
-      <w:pPr>
-        <w:jc w:val="both"/>
-        <w:rPr>
-          <w:rFonts w:ascii="Times New Roman" w:hAnsi="Times New Roman"/>
-        </w:rPr>
-      </w:pPr>
-      <w:r>
-        <w:rPr>
-          <w:rFonts w:ascii="Times New Roman" w:hAnsi="Times New Roman"/>
-        </w:rPr>
-        <w:t xml:space="preserve">WOFF is any wavenumber/wavelength calibration </w:t>
-      </w:r>
-      <w:proofErr w:type="gramStart"/>
-      <w:r>
-        <w:rPr>
-          <w:rFonts w:ascii="Times New Roman" w:hAnsi="Times New Roman"/>
-        </w:rPr>
-        <w:t>error which</w:t>
-      </w:r>
-      <w:proofErr w:type="gramEnd"/>
-      <w:r>
-        <w:rPr>
-          <w:rFonts w:ascii="Times New Roman" w:hAnsi="Times New Roman"/>
-        </w:rPr>
-        <w:t xml:space="preserve"> needs to be added to the synthetic spectra.</w:t>
-      </w:r>
-    </w:p>
-    <w:p>
-      <w:pPr>
-        <w:jc w:val="both"/>
-        <w:rPr>
-          <w:rFonts w:ascii="Times New Roman" w:hAnsi="Times New Roman"/>
-        </w:rPr>
-      </w:pPr>
-    </w:p>
-    <w:p>
-      <w:pPr>
-        <w:jc w:val="both"/>
-        <w:rPr>
-          <w:rFonts w:ascii="Times New Roman" w:hAnsi="Times New Roman"/>
-        </w:rPr>
-      </w:pPr>
-      <w:r>
-        <w:rPr>
-          <w:rFonts w:ascii="Times New Roman" w:hAnsi="Times New Roman"/>
-        </w:rPr>
-        <w:t xml:space="preserve">ENAME is the name of the </w:t>
-      </w:r>
-      <w:proofErr w:type="gramStart"/>
-      <w:r>
-        <w:rPr>
-          <w:rFonts w:ascii="Times New Roman" w:hAnsi="Times New Roman"/>
-        </w:rPr>
-        <w:t>file which</w:t>
-      </w:r>
-      <w:proofErr w:type="gramEnd"/>
-      <w:r>
-        <w:rPr>
-          <w:rFonts w:ascii="Times New Roman" w:hAnsi="Times New Roman"/>
-        </w:rPr>
-        <w:t xml:space="preserve"> contains the forward modelling errors to be added to the measurement covariance matrix. The file starts with the number of wavelengths followed by two columns: wavenumber/wavelength and noise. This file is subsequently interpolated to required output wavelengths.</w:t>
-      </w:r>
-    </w:p>
-    <w:p>
-      <w:pPr>
-        <w:jc w:val="both"/>
-        <w:rPr>
-          <w:rFonts w:ascii="Times New Roman" w:hAnsi="Times New Roman"/>
-        </w:rPr>
-      </w:pPr>
-    </w:p>
-    <w:p>
-      <w:pPr>
-        <w:jc w:val="both"/>
-        <w:rPr>
-          <w:rFonts w:ascii="Times New Roman" w:hAnsi="Times New Roman"/>
-        </w:rPr>
-      </w:pPr>
-      <w:r>
-        <w:rPr>
-          <w:rFonts w:ascii="Times New Roman" w:hAnsi="Times New Roman"/>
-        </w:rPr>
-        <w:t>NITER is the number of iterations of the retrieval model required</w:t>
-      </w:r>
-    </w:p>
-    <w:p>
-      <w:pPr>
-        <w:jc w:val="both"/>
-        <w:rPr>
-          <w:rFonts w:ascii="Times New Roman" w:hAnsi="Times New Roman"/>
-        </w:rPr>
-      </w:pPr>
-    </w:p>
-    <w:p>
-      <w:pPr>
-        <w:jc w:val="both"/>
-        <w:rPr>
-          <w:rFonts w:ascii="Times New Roman" w:hAnsi="Times New Roman"/>
-        </w:rPr>
-      </w:pPr>
-      <w:r>
-        <w:rPr>
-          <w:rFonts w:ascii="Times New Roman" w:hAnsi="Times New Roman"/>
-        </w:rPr>
-        <w:t>PHILIMIT is the percentage convergence limit. If the percentage reduction of the cost function PHI between iterations is less than PHILIMIT then the retrieval is deemed to have converged, and the retrieval terminated early.</w:t>
-      </w:r>
-    </w:p>
-    <w:p>
-      <w:pPr>
-        <w:jc w:val="both"/>
-        <w:rPr>
-          <w:rFonts w:ascii="Times New Roman" w:hAnsi="Times New Roman"/>
-        </w:rPr>
-      </w:pPr>
-    </w:p>
-    <w:p>
-      <w:pPr>
-        <w:jc w:val="both"/>
-        <w:rPr>
-          <w:rFonts w:ascii="Times New Roman" w:hAnsi="Times New Roman"/>
-        </w:rPr>
-      </w:pPr>
-      <w:r>
-        <w:rPr>
-          <w:rFonts w:ascii="Times New Roman" w:hAnsi="Times New Roman"/>
-        </w:rPr>
-        <w:t>NSPEC is the total number of retrievals to perform (for measurements contained in the &lt;</w:t>
-      </w:r>
-      <w:proofErr w:type="spellStart"/>
-      <w:r>
-        <w:rPr>
-          <w:rFonts w:ascii="Times New Roman" w:hAnsi="Times New Roman"/>
-        </w:rPr>
-        <w:t>runname.spx</w:t>
-      </w:r>
-      <w:proofErr w:type="spellEnd"/>
-      <w:r>
-        <w:rPr>
-          <w:rFonts w:ascii="Times New Roman" w:hAnsi="Times New Roman"/>
-        </w:rPr>
-        <w:t>&gt; file. IOFF is the index of the first spectrum to fit. For example, the &lt;</w:t>
-      </w:r>
-      <w:proofErr w:type="spellStart"/>
-      <w:r>
-        <w:rPr>
-          <w:rFonts w:ascii="Times New Roman" w:hAnsi="Times New Roman"/>
-        </w:rPr>
-        <w:t>runname.spx</w:t>
-      </w:r>
-      <w:proofErr w:type="spellEnd"/>
-      <w:r>
-        <w:rPr>
-          <w:rFonts w:ascii="Times New Roman" w:hAnsi="Times New Roman"/>
-        </w:rPr>
-        <w:t>&gt; file may contain two sets of observations and you only want to retrieve the second, in which case, IOFF = 2, and NSPEC = 1.</w:t>
-      </w:r>
-    </w:p>
-    <w:p>
-      <w:pPr>
-        <w:jc w:val="both"/>
-        <w:rPr>
-          <w:rFonts w:ascii="Times New Roman" w:hAnsi="Times New Roman"/>
-        </w:rPr>
-      </w:pPr>
-    </w:p>
-    <w:p>
-      <w:pPr>
-        <w:jc w:val="both"/>
-        <w:rPr>
-          <w:rFonts w:ascii="Times New Roman" w:hAnsi="Times New Roman"/>
-        </w:rPr>
-      </w:pPr>
-      <w:r>
-        <w:rPr>
-          <w:rFonts w:ascii="Times New Roman" w:hAnsi="Times New Roman"/>
-        </w:rPr>
-        <w:t>LIN is an integer indicating whether the results of a previous retrieval run are to be used to set any of the model atmospheric profiles, and if so how. For example you might want to retrieve temperature first with one set of wavelengths and subsequently fit gas abundances from another set. Previous retrievals are read in from a ‘</w:t>
+        <w:t>to retrieve temperature first with one set of wavelengths and subsequently fit gas abundances from another set. Previous retrievals are read in from a ‘</w:t>
       </w:r>
       <w:proofErr w:type="gramStart"/>
       <w:r>
@@ -17510,14 +17670,7 @@
         <w:rPr>
           <w:rFonts w:ascii="Times New Roman" w:hAnsi="Times New Roman"/>
         </w:rPr>
-        <w:t xml:space="preserve"> for that constituent </w:t>
-      </w:r>
-      <w:r>
-        <w:rPr>
-          <w:rFonts w:ascii="Times New Roman" w:hAnsi="Times New Roman"/>
-        </w:rPr>
-        <w:lastRenderedPageBreak/>
-        <w:t>calculated for the new wavelength array specified by the current measurement .</w:t>
+        <w:t xml:space="preserve"> for that constituent calculated for the new wavelength array specified by the current measurement .</w:t>
       </w:r>
       <w:proofErr w:type="spellStart"/>
       <w:r>
@@ -18024,6 +18177,7 @@
         <w:rPr>
           <w:rFonts w:ascii="Times New Roman" w:hAnsi="Times New Roman"/>
         </w:rPr>
+        <w:lastRenderedPageBreak/>
         <w:t>NCONV(</w:t>
       </w:r>
       <w:proofErr w:type="gramEnd"/>
@@ -18221,7 +18375,6 @@
         <w:rPr>
           <w:rFonts w:ascii="Times New Roman" w:hAnsi="Times New Roman"/>
         </w:rPr>
-        <w:lastRenderedPageBreak/>
         <w:t>.</w:t>
       </w:r>
     </w:p>
@@ -18572,7 +18725,14 @@
         <w:rPr>
           <w:rFonts w:ascii="Times New Roman" w:hAnsi="Times New Roman"/>
         </w:rPr>
-        <w:t>. The measurement covariance matrix is here assumed to be diagonal, with variances equal to ERR^2.</w:t>
+        <w:t xml:space="preserve">. The measurement covariance matrix is here assumed to be </w:t>
+      </w:r>
+      <w:r>
+        <w:rPr>
+          <w:rFonts w:ascii="Times New Roman" w:hAnsi="Times New Roman"/>
+        </w:rPr>
+        <w:lastRenderedPageBreak/>
+        <w:t>diagonal, with variances equal to ERR^2.</w:t>
       </w:r>
       <w:r>
         <w:rPr>
@@ -19248,6 +19408,7 @@
         <w:rPr>
           <w:rFonts w:ascii="Times New Roman" w:hAnsi="Times New Roman"/>
         </w:rPr>
+        <w:lastRenderedPageBreak/>
         <w:t xml:space="preserve"> </w:t>
       </w:r>
       <w:r>
@@ -19380,7 +19541,6 @@
         <w:rPr>
           <w:rFonts w:ascii="Times New Roman" w:hAnsi="Times New Roman"/>
         </w:rPr>
-        <w:lastRenderedPageBreak/>
         <w:t xml:space="preserve"> Layer </w:t>
       </w:r>
       <w:proofErr w:type="gramStart"/>
@@ -19956,6 +20116,7 @@
         <w:rPr>
           <w:rFonts w:ascii="Times New Roman" w:hAnsi="Times New Roman"/>
         </w:rPr>
+        <w:lastRenderedPageBreak/>
         <w:t xml:space="preserve">This file </w:t>
       </w:r>
       <w:r>
@@ -20042,7 +20203,6 @@
         <w:rPr>
           <w:rFonts w:ascii="Times New Roman" w:hAnsi="Times New Roman"/>
         </w:rPr>
-        <w:lastRenderedPageBreak/>
         <w:t>The first</w:t>
       </w:r>
       <w:r>
@@ -21364,7 +21524,14 @@
         <w:rPr>
           <w:rFonts w:ascii="Times New Roman" w:hAnsi="Times New Roman"/>
         </w:rPr>
-        <w:t>-Greenstein hgphase*.dat files. However, if set to 1, the phase function is computed from the Mie-Theory calculated PHASEN.DAT file.</w:t>
+        <w:t xml:space="preserve">-Greenstein hgphase*.dat files. </w:t>
+      </w:r>
+      <w:r>
+        <w:rPr>
+          <w:rFonts w:ascii="Times New Roman" w:hAnsi="Times New Roman"/>
+        </w:rPr>
+        <w:lastRenderedPageBreak/>
+        <w:t>However, if set to 1, the phase function is computed from the Mie-Theory calculated PHASEN.DAT file.</w:t>
       </w:r>
     </w:p>
     <w:p>
@@ -22500,7 +22667,7 @@
           <w:szCs w:val="24"/>
           <w:lang w:val="en-US"/>
         </w:rPr>
-        <w:t>erratic retrieval behavior. Therefore, to s</w:t>
+        <w:t xml:space="preserve">erratic retrieval </w:t>
       </w:r>
       <w:r>
         <w:rPr>
@@ -22508,7 +22675,8 @@
           <w:szCs w:val="24"/>
           <w:lang w:val="en-US"/>
         </w:rPr>
-        <w:t xml:space="preserve">olve this XMAP is </w:t>
+        <w:lastRenderedPageBreak/>
+        <w:t>behavior. Therefore, to s</w:t>
       </w:r>
       <w:r>
         <w:rPr>
@@ -22516,7 +22684,7 @@
           <w:szCs w:val="24"/>
           <w:lang w:val="en-US"/>
         </w:rPr>
-        <w:t xml:space="preserve">instead </w:t>
+        <w:t xml:space="preserve">olve this XMAP is </w:t>
       </w:r>
       <w:r>
         <w:rPr>
@@ -22524,58 +22692,66 @@
           <w:szCs w:val="24"/>
           <w:lang w:val="en-US"/>
         </w:rPr>
-        <w:t xml:space="preserve">scaled by </w:t>
-      </w:r>
-      <w:proofErr w:type="spellStart"/>
+        <w:t xml:space="preserve">instead </w:t>
+      </w:r>
       <w:r>
         <w:rPr>
           <w:rFonts w:ascii="Times New Roman" w:hAnsi="Times New Roman"/>
           <w:szCs w:val="24"/>
           <w:lang w:val="en-US"/>
         </w:rPr>
-        <w:t>sv</w:t>
-      </w:r>
+        <w:t xml:space="preserve">scaled by </w:t>
+      </w:r>
+      <w:proofErr w:type="spellStart"/>
       <w:r>
         <w:rPr>
           <w:rFonts w:ascii="Times New Roman" w:hAnsi="Times New Roman"/>
           <w:szCs w:val="24"/>
           <w:lang w:val="en-US"/>
         </w:rPr>
-        <w:t>p</w:t>
-      </w:r>
-      <w:proofErr w:type="spellEnd"/>
+        <w:t>sv</w:t>
+      </w:r>
       <w:r>
         <w:rPr>
           <w:rFonts w:ascii="Times New Roman" w:hAnsi="Times New Roman"/>
           <w:szCs w:val="24"/>
           <w:lang w:val="en-US"/>
         </w:rPr>
-        <w:t xml:space="preserve">/pp. This also has a steep drop-off, </w:t>
-      </w:r>
+        <w:t>p</w:t>
+      </w:r>
+      <w:proofErr w:type="spellEnd"/>
       <w:r>
         <w:rPr>
           <w:rFonts w:ascii="Times New Roman" w:hAnsi="Times New Roman"/>
           <w:szCs w:val="24"/>
           <w:lang w:val="en-US"/>
         </w:rPr>
-        <w:t xml:space="preserve">but gives a more gentle response and more desirable retrieval </w:t>
-      </w:r>
-      <w:proofErr w:type="spellStart"/>
+        <w:t xml:space="preserve">/pp. This also has a steep drop-off, </w:t>
+      </w:r>
       <w:r>
         <w:rPr>
           <w:rFonts w:ascii="Times New Roman" w:hAnsi="Times New Roman"/>
           <w:szCs w:val="24"/>
           <w:lang w:val="en-US"/>
         </w:rPr>
-        <w:t>behaviour</w:t>
-      </w:r>
-      <w:proofErr w:type="spellEnd"/>
+        <w:t xml:space="preserve">but gives a more gentle response and more desirable retrieval </w:t>
+      </w:r>
+      <w:proofErr w:type="spellStart"/>
       <w:r>
         <w:rPr>
           <w:rFonts w:ascii="Times New Roman" w:hAnsi="Times New Roman"/>
           <w:szCs w:val="24"/>
           <w:lang w:val="en-US"/>
         </w:rPr>
+        <w:t>behaviour</w:t>
+      </w:r>
+      <w:proofErr w:type="spellEnd"/>
+      <w:r>
+        <w:rPr>
+          <w:rFonts w:ascii="Times New Roman" w:hAnsi="Times New Roman"/>
+          <w:szCs w:val="24"/>
+          <w:lang w:val="en-US"/>
+        </w:rPr>
         <w:t>.</w:t>
       </w:r>
     </w:p>
@@ -22638,7 +22814,6 @@
         <w:rPr>
           <w:rFonts w:ascii="Times New Roman" w:hAnsi="Times New Roman"/>
         </w:rPr>
-        <w:lastRenderedPageBreak/>
         <w:t xml:space="preserve">The main differences in running </w:t>
       </w:r>
       <w:r>
@@ -23391,6 +23566,7 @@
         <w:rPr>
           <w:rFonts w:ascii="Times New Roman" w:hAnsi="Times New Roman"/>
         </w:rPr>
+        <w:lastRenderedPageBreak/>
         <w:t>A &lt;</w:t>
       </w:r>
       <w:proofErr w:type="spellStart"/>
@@ -23513,14 +23689,7 @@
         <w:rPr>
           <w:rFonts w:ascii="Times New Roman" w:hAnsi="Times New Roman"/>
         </w:rPr>
-        <w:t xml:space="preserve"> will calculate the LBL spectrum over this range with this step and then convolve with the </w:t>
-      </w:r>
-      <w:r>
-        <w:rPr>
-          <w:rFonts w:ascii="Times New Roman" w:hAnsi="Times New Roman"/>
-        </w:rPr>
-        <w:lastRenderedPageBreak/>
-        <w:t>instrument function specified by the &lt;</w:t>
+        <w:t xml:space="preserve"> will calculate the LBL spectrum over this range with this step and then convolve with the instrument function specified by the &lt;</w:t>
       </w:r>
       <w:proofErr w:type="spellStart"/>
       <w:r>
@@ -24295,14 +24464,7 @@
         <w:rPr>
           <w:rFonts w:ascii="Times New Roman" w:hAnsi="Times New Roman"/>
         </w:rPr>
-        <w:t xml:space="preserve"> is intended to be the main retrieval tool of the Oxford Planetary Data Analysis group for future missions, and is designed to be general purpose and extendable. Future </w:t>
-      </w:r>
-      <w:r>
-        <w:rPr>
-          <w:rFonts w:ascii="Times New Roman" w:hAnsi="Times New Roman"/>
-        </w:rPr>
-        <w:lastRenderedPageBreak/>
-        <w:t>upgrades that are under consideration and may/may not be implemented in the near future are:</w:t>
+        <w:t xml:space="preserve"> is intended to be the main retrieval tool of the Oxford Planetary Data Analysis group for future missions, and is designed to be general purpose and extendable. Future upgrades that are under consideration and may/may not be implemented in the near future are:</w:t>
       </w:r>
     </w:p>
     <w:p>
@@ -24746,6 +24908,7 @@
         <w:rPr>
           <w:rFonts w:ascii="Copperplate Gothic Light" w:hAnsi="Copperplate Gothic Light"/>
         </w:rPr>
+        <w:lastRenderedPageBreak/>
         <w:t>Nemesis</w:t>
       </w:r>
       <w:r>
@@ -24829,7 +24992,6 @@
         <w:rPr>
           <w:rFonts w:ascii="Copperplate Gothic Light" w:hAnsi="Copperplate Gothic Light"/>
         </w:rPr>
-        <w:lastRenderedPageBreak/>
         <w:t>Nemesis</w:t>
       </w:r>
       <w:r>
@@ -25506,7 +25668,7 @@
             <v:path o:extrusionok="f" gradientshapeok="t" o:connecttype="rect"/>
             <o:lock v:ext="edit" aspectratio="t"/>
           </v:shapetype>
-          <v:shape id="_x0000_i1026" type="#_x0000_t75" style="width:281.85pt;height:23.4pt" fillcolor="window">
+          <v:shape id="_x0000_i1026" type="#_x0000_t75" style="width:282pt;height:23pt" fillcolor="window">
             <v:imagedata r:id="rId16" o:title=""/>
           </v:shape>
         </w:pict>
@@ -25720,7 +25882,7 @@
           <w:position w:val="-18"/>
         </w:rPr>
         <w:pict w14:anchorId="34C00A39">
-          <v:shape id="_x0000_i1027" type="#_x0000_t75" style="width:4in;height:25.85pt" fillcolor="window">
+          <v:shape id="_x0000_i1027" type="#_x0000_t75" style="width:4in;height:26pt" fillcolor="window">
             <v:imagedata r:id="rId17" o:title=""/>
           </v:shape>
         </w:pict>
@@ -25760,7 +25922,7 @@
           <w:position w:val="-12"/>
         </w:rPr>
         <w:pict w14:anchorId="465507D2">
-          <v:shape id="_x0000_i1028" type="#_x0000_t75" style="width:12.9pt;height:19.7pt">
+          <v:shape id="_x0000_i1028" type="#_x0000_t75" style="width:13pt;height:20pt">
             <v:imagedata r:id="rId18" o:title=""/>
           </v:shape>
         </w:pict>
@@ -25926,7 +26088,7 @@
           <w:position w:val="-16"/>
         </w:rPr>
         <w:pict w14:anchorId="4719D855">
-          <v:shape id="_x0000_i1029" type="#_x0000_t75" style="width:100.9pt;height:23.4pt">
+          <v:shape id="_x0000_i1029" type="#_x0000_t75" style="width:101pt;height:23pt">
             <v:imagedata r:id="rId19" o:title=""/>
           </v:shape>
         </w:pict>
@@ -26028,7 +26190,7 @@
           <w:position w:val="-16"/>
         </w:rPr>
         <w:pict w14:anchorId="458D14F0">
-          <v:shape id="_x0000_i1030" type="#_x0000_t75" style="width:241.85pt;height:23.4pt" fillcolor="window">
+          <v:shape id="_x0000_i1030" type="#_x0000_t75" style="width:242pt;height:23pt" fillcolor="window">
             <v:imagedata r:id="rId20" o:title=""/>
           </v:shape>
         </w:pict>
@@ -26096,7 +26258,7 @@
           <w:position w:val="-16"/>
         </w:rPr>
         <w:pict w14:anchorId="50690FC8">
-          <v:shape id="_x0000_i1031" type="#_x0000_t75" style="width:196.3pt;height:23.4pt" fillcolor="window">
+          <v:shape id="_x0000_i1031" type="#_x0000_t75" style="width:196pt;height:23pt" fillcolor="window">
             <v:imagedata r:id="rId21" o:title=""/>
           </v:shape>
         </w:pict>
@@ -26138,7 +26300,7 @@
           <w:position w:val="-12"/>
         </w:rPr>
         <w:pict w14:anchorId="698F4844">
-          <v:shape id="_x0000_i1032" type="#_x0000_t75" style="width:43.1pt;height:19.1pt" fillcolor="window">
+          <v:shape id="_x0000_i1032" type="#_x0000_t75" style="width:43pt;height:19pt" fillcolor="window">
             <v:imagedata r:id="rId22" o:title=""/>
           </v:shape>
         </w:pict>
@@ -26219,7 +26381,7 @@
           <w:position w:val="-12"/>
         </w:rPr>
         <w:pict w14:anchorId="38D44606">
-          <v:shape id="_x0000_i1033" type="#_x0000_t75" style="width:43.1pt;height:19.1pt" fillcolor="window">
+          <v:shape id="_x0000_i1033" type="#_x0000_t75" style="width:43pt;height:19pt" fillcolor="window">
             <v:imagedata r:id="rId23" o:title=""/>
           </v:shape>
         </w:pict>
@@ -26851,7 +27013,7 @@
           <w:position w:val="-16"/>
         </w:rPr>
         <w:pict w14:anchorId="428F2E8B">
-          <v:shape id="_x0000_i1034" type="#_x0000_t75" style="width:281.85pt;height:23.4pt" fillcolor="window">
+          <v:shape id="_x0000_i1034" type="#_x0000_t75" style="width:282pt;height:23pt" fillcolor="window">
             <v:imagedata r:id="rId24" o:title=""/>
           </v:shape>
         </w:pict>
@@ -26897,7 +27059,7 @@
           <w:position w:val="-14"/>
         </w:rPr>
         <w:pict w14:anchorId="09F96696">
-          <v:shape id="_x0000_i1035" type="#_x0000_t75" style="width:185.85pt;height:19.7pt" fillcolor="window">
+          <v:shape id="_x0000_i1035" type="#_x0000_t75" style="width:186pt;height:20pt" fillcolor="window">
             <v:imagedata r:id="rId25" o:title=""/>
           </v:shape>
         </w:pict>
@@ -26981,7 +27143,7 @@
           <w:position w:val="-12"/>
         </w:rPr>
         <w:pict w14:anchorId="3FE14509">
-          <v:shape id="_x0000_i1036" type="#_x0000_t75" style="width:31.4pt;height:19.1pt" fillcolor="window">
+          <v:shape id="_x0000_i1036" type="#_x0000_t75" style="width:31pt;height:19pt" fillcolor="window">
             <v:imagedata r:id="rId26" o:title=""/>
           </v:shape>
         </w:pict>
@@ -27008,7 +27170,7 @@
           <w:position w:val="-16"/>
         </w:rPr>
         <w:pict w14:anchorId="40223B1E">
-          <v:shape id="_x0000_i1037" type="#_x0000_t75" style="width:139.1pt;height:23.4pt" fillcolor="window">
+          <v:shape id="_x0000_i1037" type="#_x0000_t75" style="width:139pt;height:23pt" fillcolor="window">
             <v:imagedata r:id="rId27" o:title=""/>
           </v:shape>
         </w:pict>
@@ -27050,7 +27212,7 @@
           <w:position w:val="-16"/>
         </w:rPr>
         <w:pict w14:anchorId="7C42C75C">
-          <v:shape id="_x0000_i1038" type="#_x0000_t75" style="width:148.9pt;height:23.4pt" fillcolor="window">
+          <v:shape id="_x0000_i1038" type="#_x0000_t75" style="width:149pt;height:23pt" fillcolor="window">
             <v:imagedata r:id="rId28" o:title=""/>
           </v:shape>
         </w:pict>
@@ -27087,7 +27249,7 @@
           <w:position w:val="-12"/>
         </w:rPr>
         <w:pict w14:anchorId="28E70FFB">
-          <v:shape id="_x0000_i1039" type="#_x0000_t75" style="width:19.1pt;height:19.1pt" fillcolor="window">
+          <v:shape id="_x0000_i1039" type="#_x0000_t75" style="width:19pt;height:19pt" fillcolor="window">
             <v:imagedata r:id="rId29" o:title=""/>
           </v:shape>
         </w:pict>
@@ -27524,7 +27686,7 @@
         <w:rFonts w:ascii="Times New Roman" w:hAnsi="Times New Roman"/>
         <w:noProof/>
       </w:rPr>
-      <w:t>7</w:t>
+      <w:t>12</w:t>
     </w:r>
     <w:r>
       <w:rPr>
@@ -33868,7 +34030,7 @@
 </file>
 
 <file path=customXml/itemProps1.xml><?xml version="1.0" encoding="utf-8"?>
-<ds:datastoreItem xmlns:ds="http://schemas.openxmlformats.org/officeDocument/2006/customXml" ds:itemID="{2CFC1479-AFD3-DB4A-8819-6A31F5DDC81E}">
+<ds:datastoreItem xmlns:ds="http://schemas.openxmlformats.org/officeDocument/2006/customXml" ds:itemID="{2E52D831-53C7-F148-8F16-7F023AF6F0C6}">
   <ds:schemaRefs>
     <ds:schemaRef ds:uri="http://schemas.openxmlformats.org/officeDocument/2006/bibliography"/>
   </ds:schemaRefs>
@@ -33876,7 +34038,7 @@
 </file>
 
 <file path=customXml/itemProps2.xml><?xml version="1.0" encoding="utf-8"?>
-<ds:datastoreItem xmlns:ds="http://schemas.openxmlformats.org/officeDocument/2006/customXml" ds:itemID="{462971F6-8677-F148-B5E5-43EB038D4D07}">
+<ds:datastoreItem xmlns:ds="http://schemas.openxmlformats.org/officeDocument/2006/customXml" ds:itemID="{F396542B-290F-DE4F-AF86-FCA4DE6930DD}">
   <ds:schemaRefs>
     <ds:schemaRef ds:uri="http://schemas.openxmlformats.org/officeDocument/2006/bibliography"/>
   </ds:schemaRefs>
@@ -33884,7 +34046,7 @@
 </file>
 
 <file path=customXml/itemProps3.xml><?xml version="1.0" encoding="utf-8"?>
-<ds:datastoreItem xmlns:ds="http://schemas.openxmlformats.org/officeDocument/2006/customXml" ds:itemID="{2E52D831-53C7-F148-8F16-7F023AF6F0C6}">
+<ds:datastoreItem xmlns:ds="http://schemas.openxmlformats.org/officeDocument/2006/customXml" ds:itemID="{A58F450A-5D64-1740-8754-0A5E55850E0A}">
   <ds:schemaRefs>
     <ds:schemaRef ds:uri="http://schemas.openxmlformats.org/officeDocument/2006/bibliography"/>
   </ds:schemaRefs>

</xml_diff>

<commit_message>
Added Hanning instrument function description.
git-svn-id: https://scm.physics.ox.ac.uk/svn/radtrancode/trunk@714 4dc0e162-f54d-4b9e-8a18-81c7a7f2ddce
</commit_message>
<xml_diff>
--- a/manuals/Nemesis_B1.docx
+++ b/manuals/Nemesis_B1.docx
@@ -10398,8 +10398,30 @@
         <w:rPr>
           <w:rFonts w:ascii="Times New Roman" w:hAnsi="Times New Roman"/>
         </w:rPr>
-        <w:t>, 3=Hamming</w:t>
-      </w:r>
+        <w:t>, 3=</w:t>
+      </w:r>
+      <w:bookmarkStart w:id="0" w:name="_GoBack"/>
+      <w:r>
+        <w:rPr>
+          <w:rFonts w:ascii="Times New Roman" w:hAnsi="Times New Roman"/>
+        </w:rPr>
+        <w:t>Hamming</w:t>
+      </w:r>
+      <w:bookmarkEnd w:id="0"/>
+      <w:r>
+        <w:rPr>
+          <w:rFonts w:ascii="Times New Roman" w:hAnsi="Times New Roman"/>
+        </w:rPr>
+        <w:t>, 4=</w:t>
+      </w:r>
+      <w:proofErr w:type="spellStart"/>
+      <w:r>
+        <w:rPr>
+          <w:rFonts w:ascii="Times New Roman" w:hAnsi="Times New Roman"/>
+        </w:rPr>
+        <w:t>Hanning</w:t>
+      </w:r>
+      <w:proofErr w:type="spellEnd"/>
       <w:r>
         <w:rPr>
           <w:rFonts w:ascii="Times New Roman" w:hAnsi="Times New Roman"/>
@@ -10701,7 +10723,6 @@
         <w:rPr>
           <w:rFonts w:ascii="Times New Roman" w:hAnsi="Times New Roman"/>
         </w:rPr>
-        <w:lastRenderedPageBreak/>
         <w:t>&lt;</w:t>
       </w:r>
       <w:proofErr w:type="spellStart"/>
@@ -11501,7 +11522,6 @@
         <w:rPr>
           <w:rFonts w:ascii="Times New Roman" w:hAnsi="Times New Roman"/>
         </w:rPr>
-        <w:lastRenderedPageBreak/>
         <w:t>parah2.prf</w:t>
       </w:r>
       <w:proofErr w:type="gramEnd"/>
@@ -14524,25 +14544,7 @@
         <w:rPr>
           <w:rFonts w:ascii="Times New Roman" w:hAnsi="Times New Roman"/>
         </w:rPr>
-        <w:t xml:space="preserve">IVAR,1) is equal to </w:t>
-      </w:r>
-      <w:r>
-        <w:rPr>
-          <w:rFonts w:ascii="Times New Roman" w:hAnsi="Times New Roman"/>
-        </w:rPr>
-        <w:t>222</w:t>
-      </w:r>
-      <w:r>
-        <w:rPr>
-          <w:rFonts w:ascii="Times New Roman" w:hAnsi="Times New Roman"/>
-        </w:rPr>
-        <w:t xml:space="preserve"> then the </w:t>
-      </w:r>
-      <w:r>
-        <w:rPr>
-          <w:rFonts w:ascii="Times New Roman" w:hAnsi="Times New Roman"/>
-        </w:rPr>
-        <w:t xml:space="preserve">Uranus cloud layering scheme of </w:t>
+        <w:t xml:space="preserve">IVAR,1) is equal to 222 then the Uranus cloud layering scheme of </w:t>
       </w:r>
       <w:proofErr w:type="spellStart"/>
       <w:r>
@@ -14616,13 +14618,7 @@
         <w:rPr>
           <w:rFonts w:ascii="Times New Roman" w:hAnsi="Times New Roman"/>
         </w:rPr>
-        <w:t xml:space="preserve">IVAR,1) is equal to </w:t>
-      </w:r>
-      <w:r>
-        <w:rPr>
-          <w:rFonts w:ascii="Times New Roman" w:hAnsi="Times New Roman"/>
-        </w:rPr>
-        <w:t xml:space="preserve">223 then a revised Uranus cloud layering scheme is used where a depletion of methane in the troposphere is also allowed. The format is the same as for the 222 </w:t>
+        <w:t xml:space="preserve">IVAR,1) is equal to 223 then a revised Uranus cloud layering scheme is used where a depletion of methane in the troposphere is also allowed. The format is the same as for the 222 </w:t>
       </w:r>
       <w:proofErr w:type="gramStart"/>
       <w:r>
@@ -14636,13 +14632,7 @@
         <w:rPr>
           <w:rFonts w:ascii="Times New Roman" w:hAnsi="Times New Roman"/>
         </w:rPr>
-        <w:t>, except that there is an extra variable parameter, the methane fraction, and the meaning of two other parameters is slightly changed. Again, p</w:t>
-      </w:r>
-      <w:r>
-        <w:rPr>
-          <w:rFonts w:ascii="Times New Roman" w:hAnsi="Times New Roman"/>
-        </w:rPr>
-        <w:t xml:space="preserve">lease see </w:t>
+        <w:t xml:space="preserve">, except that there is an extra variable parameter, the methane fraction, and the meaning of two other parameters is slightly changed. Again, please see </w:t>
       </w:r>
       <w:proofErr w:type="spellStart"/>
       <w:r>
@@ -14656,13 +14646,7 @@
         <w:rPr>
           <w:rFonts w:ascii="Times New Roman" w:hAnsi="Times New Roman"/>
         </w:rPr>
-        <w:t xml:space="preserve"> for more detail.</w:t>
-      </w:r>
-      <w:r>
-        <w:rPr>
-          <w:rFonts w:ascii="Times New Roman" w:hAnsi="Times New Roman"/>
-        </w:rPr>
-        <w:t xml:space="preserve"> </w:t>
+        <w:t xml:space="preserve"> for more detail. </w:t>
       </w:r>
     </w:p>
     <w:p>
@@ -14673,8 +14657,6 @@
           <w:rFonts w:ascii="Times New Roman" w:hAnsi="Times New Roman"/>
         </w:rPr>
       </w:pPr>
-      <w:bookmarkStart w:id="0" w:name="_GoBack"/>
-      <w:bookmarkEnd w:id="0"/>
     </w:p>
     <w:p>
       <w:pPr>
@@ -23880,6 +23862,20 @@
         <w:rPr>
           <w:rFonts w:ascii="Times New Roman" w:hAnsi="Times New Roman"/>
         </w:rPr>
+        <w:t>, 4=</w:t>
+      </w:r>
+      <w:proofErr w:type="spellStart"/>
+      <w:r>
+        <w:rPr>
+          <w:rFonts w:ascii="Times New Roman" w:hAnsi="Times New Roman"/>
+        </w:rPr>
+        <w:t>Hanning</w:t>
+      </w:r>
+      <w:proofErr w:type="spellEnd"/>
+      <w:r>
+        <w:rPr>
+          <w:rFonts w:ascii="Times New Roman" w:hAnsi="Times New Roman"/>
+        </w:rPr>
         <w:t xml:space="preserve">. </w:t>
       </w:r>
     </w:p>
@@ -25668,7 +25664,7 @@
             <v:path o:extrusionok="f" gradientshapeok="t" o:connecttype="rect"/>
             <o:lock v:ext="edit" aspectratio="t"/>
           </v:shapetype>
-          <v:shape id="_x0000_i1026" type="#_x0000_t75" style="width:282pt;height:23pt" fillcolor="window">
+          <v:shape id="_x0000_i1026" type="#_x0000_t75" style="width:281.9pt;height:23.25pt" fillcolor="window">
             <v:imagedata r:id="rId16" o:title=""/>
           </v:shape>
         </w:pict>
@@ -25882,7 +25878,7 @@
           <w:position w:val="-18"/>
         </w:rPr>
         <w:pict w14:anchorId="34C00A39">
-          <v:shape id="_x0000_i1027" type="#_x0000_t75" style="width:4in;height:26pt" fillcolor="window">
+          <v:shape id="_x0000_i1027" type="#_x0000_t75" style="width:4in;height:26.05pt" fillcolor="window">
             <v:imagedata r:id="rId17" o:title=""/>
           </v:shape>
         </w:pict>
@@ -25922,7 +25918,7 @@
           <w:position w:val="-12"/>
         </w:rPr>
         <w:pict w14:anchorId="465507D2">
-          <v:shape id="_x0000_i1028" type="#_x0000_t75" style="width:13pt;height:20pt">
+          <v:shape id="_x0000_i1028" type="#_x0000_t75" style="width:12.75pt;height:19.95pt">
             <v:imagedata r:id="rId18" o:title=""/>
           </v:shape>
         </w:pict>
@@ -26088,7 +26084,7 @@
           <w:position w:val="-16"/>
         </w:rPr>
         <w:pict w14:anchorId="4719D855">
-          <v:shape id="_x0000_i1029" type="#_x0000_t75" style="width:101pt;height:23pt">
+          <v:shape id="_x0000_i1029" type="#_x0000_t75" style="width:100.8pt;height:23.25pt">
             <v:imagedata r:id="rId19" o:title=""/>
           </v:shape>
         </w:pict>
@@ -26190,7 +26186,7 @@
           <w:position w:val="-16"/>
         </w:rPr>
         <w:pict w14:anchorId="458D14F0">
-          <v:shape id="_x0000_i1030" type="#_x0000_t75" style="width:242pt;height:23pt" fillcolor="window">
+          <v:shape id="_x0000_i1030" type="#_x0000_t75" style="width:242.05pt;height:23.25pt" fillcolor="window">
             <v:imagedata r:id="rId20" o:title=""/>
           </v:shape>
         </w:pict>
@@ -26258,7 +26254,7 @@
           <w:position w:val="-16"/>
         </w:rPr>
         <w:pict w14:anchorId="50690FC8">
-          <v:shape id="_x0000_i1031" type="#_x0000_t75" style="width:196pt;height:23pt" fillcolor="window">
+          <v:shape id="_x0000_i1031" type="#_x0000_t75" style="width:196.05pt;height:23.25pt" fillcolor="window">
             <v:imagedata r:id="rId21" o:title=""/>
           </v:shape>
         </w:pict>
@@ -26300,7 +26296,7 @@
           <w:position w:val="-12"/>
         </w:rPr>
         <w:pict w14:anchorId="698F4844">
-          <v:shape id="_x0000_i1032" type="#_x0000_t75" style="width:43pt;height:19pt" fillcolor="window">
+          <v:shape id="_x0000_i1032" type="#_x0000_t75" style="width:43.2pt;height:18.85pt" fillcolor="window">
             <v:imagedata r:id="rId22" o:title=""/>
           </v:shape>
         </w:pict>
@@ -26381,7 +26377,7 @@
           <w:position w:val="-12"/>
         </w:rPr>
         <w:pict w14:anchorId="38D44606">
-          <v:shape id="_x0000_i1033" type="#_x0000_t75" style="width:43pt;height:19pt" fillcolor="window">
+          <v:shape id="_x0000_i1033" type="#_x0000_t75" style="width:43.2pt;height:18.85pt" fillcolor="window">
             <v:imagedata r:id="rId23" o:title=""/>
           </v:shape>
         </w:pict>
@@ -27013,7 +27009,7 @@
           <w:position w:val="-16"/>
         </w:rPr>
         <w:pict w14:anchorId="428F2E8B">
-          <v:shape id="_x0000_i1034" type="#_x0000_t75" style="width:282pt;height:23pt" fillcolor="window">
+          <v:shape id="_x0000_i1034" type="#_x0000_t75" style="width:281.9pt;height:23.25pt" fillcolor="window">
             <v:imagedata r:id="rId24" o:title=""/>
           </v:shape>
         </w:pict>
@@ -27059,7 +27055,7 @@
           <w:position w:val="-14"/>
         </w:rPr>
         <w:pict w14:anchorId="09F96696">
-          <v:shape id="_x0000_i1035" type="#_x0000_t75" style="width:186pt;height:20pt" fillcolor="window">
+          <v:shape id="_x0000_i1035" type="#_x0000_t75" style="width:186.1pt;height:19.95pt" fillcolor="window">
             <v:imagedata r:id="rId25" o:title=""/>
           </v:shape>
         </w:pict>
@@ -27143,7 +27139,7 @@
           <w:position w:val="-12"/>
         </w:rPr>
         <w:pict w14:anchorId="3FE14509">
-          <v:shape id="_x0000_i1036" type="#_x0000_t75" style="width:31pt;height:19pt" fillcolor="window">
+          <v:shape id="_x0000_i1036" type="#_x0000_t75" style="width:31pt;height:18.85pt" fillcolor="window">
             <v:imagedata r:id="rId26" o:title=""/>
           </v:shape>
         </w:pict>
@@ -27170,7 +27166,7 @@
           <w:position w:val="-16"/>
         </w:rPr>
         <w:pict w14:anchorId="40223B1E">
-          <v:shape id="_x0000_i1037" type="#_x0000_t75" style="width:139pt;height:23pt" fillcolor="window">
+          <v:shape id="_x0000_i1037" type="#_x0000_t75" style="width:139pt;height:23.25pt" fillcolor="window">
             <v:imagedata r:id="rId27" o:title=""/>
           </v:shape>
         </w:pict>
@@ -27212,7 +27208,7 @@
           <w:position w:val="-16"/>
         </w:rPr>
         <w:pict w14:anchorId="7C42C75C">
-          <v:shape id="_x0000_i1038" type="#_x0000_t75" style="width:149pt;height:23pt" fillcolor="window">
+          <v:shape id="_x0000_i1038" type="#_x0000_t75" style="width:149pt;height:23.25pt" fillcolor="window">
             <v:imagedata r:id="rId28" o:title=""/>
           </v:shape>
         </w:pict>
@@ -27249,7 +27245,7 @@
           <w:position w:val="-12"/>
         </w:rPr>
         <w:pict w14:anchorId="28E70FFB">
-          <v:shape id="_x0000_i1039" type="#_x0000_t75" style="width:19pt;height:19pt" fillcolor="window">
+          <v:shape id="_x0000_i1039" type="#_x0000_t75" style="width:18.85pt;height:18.85pt" fillcolor="window">
             <v:imagedata r:id="rId29" o:title=""/>
           </v:shape>
         </w:pict>
@@ -27686,7 +27682,7 @@
         <w:rFonts w:ascii="Times New Roman" w:hAnsi="Times New Roman"/>
         <w:noProof/>
       </w:rPr>
-      <w:t>12</w:t>
+      <w:t>6</w:t>
     </w:r>
     <w:r>
       <w:rPr>
@@ -34030,7 +34026,7 @@
 </file>
 
 <file path=customXml/itemProps1.xml><?xml version="1.0" encoding="utf-8"?>
-<ds:datastoreItem xmlns:ds="http://schemas.openxmlformats.org/officeDocument/2006/customXml" ds:itemID="{2E52D831-53C7-F148-8F16-7F023AF6F0C6}">
+<ds:datastoreItem xmlns:ds="http://schemas.openxmlformats.org/officeDocument/2006/customXml" ds:itemID="{A58F450A-5D64-1740-8754-0A5E55850E0A}">
   <ds:schemaRefs>
     <ds:schemaRef ds:uri="http://schemas.openxmlformats.org/officeDocument/2006/bibliography"/>
   </ds:schemaRefs>
@@ -34038,7 +34034,7 @@
 </file>
 
 <file path=customXml/itemProps2.xml><?xml version="1.0" encoding="utf-8"?>
-<ds:datastoreItem xmlns:ds="http://schemas.openxmlformats.org/officeDocument/2006/customXml" ds:itemID="{F396542B-290F-DE4F-AF86-FCA4DE6930DD}">
+<ds:datastoreItem xmlns:ds="http://schemas.openxmlformats.org/officeDocument/2006/customXml" ds:itemID="{BA0A93A7-D006-5D42-BDE3-F22162A5A707}">
   <ds:schemaRefs>
     <ds:schemaRef ds:uri="http://schemas.openxmlformats.org/officeDocument/2006/bibliography"/>
   </ds:schemaRefs>
@@ -34046,7 +34042,7 @@
 </file>
 
 <file path=customXml/itemProps3.xml><?xml version="1.0" encoding="utf-8"?>
-<ds:datastoreItem xmlns:ds="http://schemas.openxmlformats.org/officeDocument/2006/customXml" ds:itemID="{A58F450A-5D64-1740-8754-0A5E55850E0A}">
+<ds:datastoreItem xmlns:ds="http://schemas.openxmlformats.org/officeDocument/2006/customXml" ds:itemID="{0ED42C7F-EE16-BF44-823A-9FAEF9613586}">
   <ds:schemaRefs>
     <ds:schemaRef ds:uri="http://schemas.openxmlformats.org/officeDocument/2006/bibliography"/>
   </ds:schemaRefs>

</xml_diff>

<commit_message>
Updated to decribe new profile model 18.
git-svn-id: https://scm.physics.ox.ac.uk/svn/radtrancode/trunk@726 4dc0e162-f54d-4b9e-8a18-81c7a7f2ddce
</commit_message>
<xml_diff>
--- a/manuals/Nemesis_B1.docx
+++ b/manuals/Nemesis_B1.docx
@@ -16762,59 +16762,30 @@
         <w:rPr>
           <w:rFonts w:ascii="Times New Roman" w:hAnsi="Times New Roman"/>
         </w:rPr>
-        <w:t xml:space="preserve">IVAR,3) = </w:t>
-      </w:r>
-      <w:r>
-        <w:rPr>
-          <w:rFonts w:ascii="Times New Roman" w:hAnsi="Times New Roman"/>
-        </w:rPr>
-        <w:t>7</w:t>
-      </w:r>
-      <w:r>
-        <w:rPr>
-          <w:rFonts w:ascii="Times New Roman" w:hAnsi="Times New Roman"/>
-        </w:rPr>
-        <w:t xml:space="preserve"> in that the profile is to be represented by value at a certain ‘reference’ pressure, and then a d</w:t>
-      </w:r>
-      <w:r>
-        <w:rPr>
-          <w:rFonts w:ascii="Times New Roman" w:hAnsi="Times New Roman"/>
-        </w:rPr>
-        <w:t>efined fractional scale height, which extends</w:t>
-      </w:r>
-      <w:r>
-        <w:rPr>
-          <w:rFonts w:ascii="Times New Roman" w:hAnsi="Times New Roman"/>
-        </w:rPr>
-        <w:t xml:space="preserve"> both upwards and below the reference pressure.</w:t>
-      </w:r>
-      <w:r>
-        <w:rPr>
-          <w:rFonts w:ascii="Times New Roman" w:hAnsi="Times New Roman"/>
-        </w:rPr>
-        <w:t xml:space="preserve"> However, in this model the profile is limited to not increase or decrease at pressures less than a second specified pressure level (assumed to be less than the reference pressure.</w:t>
-      </w:r>
-    </w:p>
-    <w:p>
-      <w:pPr>
-        <w:jc w:val="both"/>
-        <w:rPr>
-          <w:rFonts w:ascii="Times New Roman" w:hAnsi="Times New Roman"/>
-        </w:rPr>
-      </w:pPr>
-    </w:p>
-    <w:p>
-      <w:pPr>
-        <w:jc w:val="both"/>
-        <w:rPr>
-          <w:rFonts w:ascii="Times New Roman" w:hAnsi="Times New Roman"/>
-        </w:rPr>
-      </w:pPr>
-      <w:r>
-        <w:rPr>
-          <w:rFonts w:ascii="Times New Roman" w:hAnsi="Times New Roman"/>
-        </w:rPr>
-        <w:t xml:space="preserve">Further parameterisation schemes may be defined in the future as required. Any additional parameters (e.g. the knee pressure for </w:t>
+        <w:t>IVAR,3) = 7 in that the profile is represented by value at a certain ‘reference’ pressure, and then a defined fractional scale height, which extends both upwards and below the reference pressure. However, in this model the profile is limited to not increase or decrease at pressures less than a second specified pressure level (assumed to be less than the reference pressure.</w:t>
+      </w:r>
+    </w:p>
+    <w:p>
+      <w:pPr>
+        <w:numPr>
+          <w:ilvl w:val="0"/>
+          <w:numId w:val="42"/>
+        </w:numPr>
+        <w:tabs>
+          <w:tab w:val="clear" w:pos="644"/>
+        </w:tabs>
+        <w:ind w:left="709" w:hanging="425"/>
+        <w:jc w:val="both"/>
+        <w:rPr>
+          <w:rFonts w:ascii="Times New Roman" w:hAnsi="Times New Roman"/>
+          <w:color w:val="000000"/>
+        </w:rPr>
+      </w:pPr>
+      <w:r>
+        <w:rPr>
+          <w:rFonts w:ascii="Times New Roman" w:hAnsi="Times New Roman"/>
+        </w:rPr>
+        <w:t xml:space="preserve">Very similar to case when </w:t>
       </w:r>
       <w:proofErr w:type="gramStart"/>
       <w:r>
@@ -16828,28 +16799,89 @@
         <w:rPr>
           <w:rFonts w:ascii="Times New Roman" w:hAnsi="Times New Roman"/>
         </w:rPr>
-        <w:t>IVAR,3)=1,4) are held in the VARPARAM(NVAR,NPARAM) array.</w:t>
-      </w:r>
-    </w:p>
-    <w:p>
-      <w:pPr>
-        <w:ind w:firstLine="284"/>
-        <w:jc w:val="both"/>
-        <w:rPr>
-          <w:rFonts w:ascii="Times New Roman" w:hAnsi="Times New Roman"/>
-        </w:rPr>
-      </w:pPr>
-    </w:p>
-    <w:p>
-      <w:pPr>
-        <w:ind w:firstLine="284"/>
-        <w:jc w:val="both"/>
-        <w:rPr>
-          <w:rFonts w:ascii="Times New Roman" w:hAnsi="Times New Roman"/>
-        </w:rPr>
-      </w:pPr>
+        <w:t xml:space="preserve">IVAR,3) = 7 in that the profile is represented by value at a certain ‘reference’ pressure, and a </w:t>
+      </w:r>
+      <w:r>
+        <w:rPr>
+          <w:rFonts w:ascii="Times New Roman" w:hAnsi="Times New Roman"/>
+        </w:rPr>
+        <w:t>defined fractional scale height.</w:t>
+      </w:r>
+      <w:r>
+        <w:rPr>
+          <w:rFonts w:ascii="Times New Roman" w:hAnsi="Times New Roman"/>
+        </w:rPr>
+        <w:t xml:space="preserve"> However, in this model the profile is </w:t>
+      </w:r>
+      <w:r>
+        <w:rPr>
+          <w:rFonts w:ascii="Times New Roman" w:hAnsi="Times New Roman"/>
+        </w:rPr>
+        <w:t>fixed at altitudes above the reference pressure level</w:t>
+      </w:r>
       <w:bookmarkStart w:id="0" w:name="_GoBack"/>
       <w:bookmarkEnd w:id="0"/>
+      <w:r>
+        <w:rPr>
+          <w:rFonts w:ascii="Times New Roman" w:hAnsi="Times New Roman"/>
+        </w:rPr>
+        <w:t xml:space="preserve">. </w:t>
+      </w:r>
+    </w:p>
+    <w:p>
+      <w:pPr>
+        <w:jc w:val="both"/>
+        <w:rPr>
+          <w:rFonts w:ascii="Times New Roman" w:hAnsi="Times New Roman"/>
+        </w:rPr>
+      </w:pPr>
+    </w:p>
+    <w:p>
+      <w:pPr>
+        <w:jc w:val="both"/>
+        <w:rPr>
+          <w:rFonts w:ascii="Times New Roman" w:hAnsi="Times New Roman"/>
+        </w:rPr>
+      </w:pPr>
+      <w:r>
+        <w:rPr>
+          <w:rFonts w:ascii="Times New Roman" w:hAnsi="Times New Roman"/>
+        </w:rPr>
+        <w:lastRenderedPageBreak/>
+        <w:t xml:space="preserve">Further parameterisation schemes may be defined in the future as required. Any additional parameters (e.g. the knee pressure for </w:t>
+      </w:r>
+      <w:proofErr w:type="gramStart"/>
+      <w:r>
+        <w:rPr>
+          <w:rFonts w:ascii="Times New Roman" w:hAnsi="Times New Roman"/>
+        </w:rPr>
+        <w:t>VARIDENT(</w:t>
+      </w:r>
+      <w:proofErr w:type="gramEnd"/>
+      <w:r>
+        <w:rPr>
+          <w:rFonts w:ascii="Times New Roman" w:hAnsi="Times New Roman"/>
+        </w:rPr>
+        <w:t>IVAR,3)=1,4) are held in the VARPARAM(NVAR,NPARAM) array.</w:t>
+      </w:r>
+    </w:p>
+    <w:p>
+      <w:pPr>
+        <w:ind w:firstLine="284"/>
+        <w:jc w:val="both"/>
+        <w:rPr>
+          <w:rFonts w:ascii="Times New Roman" w:hAnsi="Times New Roman"/>
+        </w:rPr>
+      </w:pPr>
+    </w:p>
+    <w:p>
+      <w:pPr>
+        <w:ind w:firstLine="284"/>
+        <w:jc w:val="both"/>
+        <w:rPr>
+          <w:rFonts w:ascii="Times New Roman" w:hAnsi="Times New Roman"/>
+        </w:rPr>
+      </w:pPr>
     </w:p>
     <w:p>
       <w:pPr>
@@ -16865,7 +16897,6 @@
           <w:rFonts w:ascii="Times New Roman" w:hAnsi="Times New Roman"/>
           <w:b/>
         </w:rPr>
-        <w:lastRenderedPageBreak/>
         <w:t>3</w:t>
       </w:r>
       <w:r>
@@ -17476,7 +17507,6 @@
         <w:rPr>
           <w:rFonts w:ascii="Times New Roman" w:hAnsi="Times New Roman"/>
         </w:rPr>
-        <w:lastRenderedPageBreak/>
         <w:t>NSPEC is the total number of retrievals to perform (for measurements contained in the &lt;</w:t>
       </w:r>
       <w:proofErr w:type="spellStart"/>
@@ -18009,6 +18039,7 @@
         <w:rPr>
           <w:rFonts w:ascii="Times New Roman" w:hAnsi="Times New Roman"/>
         </w:rPr>
+        <w:lastRenderedPageBreak/>
         <w:t>FWHM, LATITUDE, LONGITUDE, NGEOM</w:t>
       </w:r>
     </w:p>
@@ -18086,7 +18117,6 @@
         <w:rPr>
           <w:rFonts w:ascii="Times New Roman" w:hAnsi="Times New Roman"/>
         </w:rPr>
-        <w:lastRenderedPageBreak/>
         <w:t>…</w:t>
       </w:r>
     </w:p>
@@ -18678,6 +18708,7 @@
         <w:rPr>
           <w:rFonts w:ascii="Times New Roman" w:hAnsi="Times New Roman"/>
         </w:rPr>
+        <w:lastRenderedPageBreak/>
         <w:t>NAV</w:t>
       </w:r>
       <w:r>
@@ -18728,14 +18759,7 @@
         <w:rPr>
           <w:rFonts w:ascii="Times New Roman" w:hAnsi="Times New Roman"/>
         </w:rPr>
-        <w:t xml:space="preserve">. NAV specifies </w:t>
-      </w:r>
-      <w:r>
-        <w:rPr>
-          <w:rFonts w:ascii="Times New Roman" w:hAnsi="Times New Roman"/>
-        </w:rPr>
-        <w:lastRenderedPageBreak/>
-        <w:t>how many individual spectra need to be calculated and averaged to simulate the measured field-of-view-averaged spectrum. The next NAV lines contain the integration point latitudes (FLAT), longitudes (FLON), viewing angles (SOL_ANG, EMISS_ANG, AZI_ANG) and weights (WGEOM). The angle definitions are outlined in Figure 1. Following this, there then follows the actual measured wavelengths/wavenumbers, spectrum and errors (all of length NCONV</w:t>
+        <w:t>. NAV specifies how many individual spectra need to be calculated and averaged to simulate the measured field-of-view-averaged spectrum. The next NAV lines contain the integration point latitudes (FLAT), longitudes (FLON), viewing angles (SOL_ANG, EMISS_ANG, AZI_ANG) and weights (WGEOM). The angle definitions are outlined in Figure 1. Following this, there then follows the actual measured wavelengths/wavenumbers, spectrum and errors (all of length NCONV</w:t>
       </w:r>
       <w:proofErr w:type="gramStart"/>
       <w:r>
@@ -19110,6 +19134,7 @@
         <w:rPr>
           <w:rFonts w:ascii="Times New Roman" w:hAnsi="Times New Roman"/>
         </w:rPr>
+        <w:lastRenderedPageBreak/>
         <w:t xml:space="preserve"> </w:t>
       </w:r>
       <w:r>
@@ -19228,7 +19253,6 @@
         <w:rPr>
           <w:rFonts w:ascii="Times New Roman" w:hAnsi="Times New Roman"/>
         </w:rPr>
-        <w:lastRenderedPageBreak/>
         <w:t xml:space="preserve"> Number of </w:t>
       </w:r>
       <w:proofErr w:type="spellStart"/>
@@ -21117,6 +21141,7 @@
         <w:rPr>
           <w:rFonts w:ascii="Times New Roman" w:hAnsi="Times New Roman"/>
         </w:rPr>
+        <w:lastRenderedPageBreak/>
         <w:t>IRAY</w:t>
       </w:r>
       <w:r>
@@ -21403,7 +21428,6 @@
         <w:rPr>
           <w:rFonts w:ascii="Times New Roman" w:hAnsi="Times New Roman"/>
         </w:rPr>
-        <w:lastRenderedPageBreak/>
         <w:t>IO3</w:t>
       </w:r>
       <w:r>
@@ -22256,6 +22280,14 @@
           <w:lang w:val="en-US"/>
         </w:rPr>
         <w:br/>
+      </w:r>
+      <w:r>
+        <w:rPr>
+          <w:rFonts w:ascii="Times New Roman" w:hAnsi="Times New Roman"/>
+          <w:szCs w:val="24"/>
+          <w:lang w:val="en-US"/>
+        </w:rPr>
+        <w:lastRenderedPageBreak/>
         <w:t>0.05 atm. The g</w:t>
       </w:r>
       <w:r>
@@ -22456,16 +22488,7 @@
           <w:szCs w:val="24"/>
           <w:lang w:val="en-US"/>
         </w:rPr>
-        <w:t xml:space="preserve">t cause any additional factors to be applied to XMAP, but this is something that we might want to think about depending on how well it works </w:t>
-      </w:r>
-      <w:r>
-        <w:rPr>
-          <w:rFonts w:ascii="Times New Roman" w:hAnsi="Times New Roman"/>
-          <w:szCs w:val="24"/>
-          <w:lang w:val="en-US"/>
-        </w:rPr>
-        <w:lastRenderedPageBreak/>
-        <w:t xml:space="preserve">for different applications. </w:t>
+        <w:t xml:space="preserve">t cause any additional factors to be applied to XMAP, but this is something that we might want to think about depending on how well it works for different applications. </w:t>
       </w:r>
     </w:p>
     <w:p>
@@ -23382,6 +23405,7 @@
         <w:rPr>
           <w:rFonts w:ascii="Times New Roman" w:hAnsi="Times New Roman"/>
         </w:rPr>
+        <w:lastRenderedPageBreak/>
         <w:t>The code can now also retrieve a correction to the tangent height altitudes form limb observations.</w:t>
       </w:r>
     </w:p>
@@ -24320,7 +24344,6 @@
           <w:rFonts w:ascii="Times New Roman" w:hAnsi="Times New Roman"/>
           <w:b/>
         </w:rPr>
-        <w:lastRenderedPageBreak/>
         <w:t>6</w:t>
       </w:r>
       <w:r>
@@ -24761,7 +24784,14 @@
         <w:rPr>
           <w:rFonts w:ascii="Times New Roman" w:hAnsi="Times New Roman"/>
         </w:rPr>
-        <w:t xml:space="preserve"> for multiple tangent heights through the same atmosphere, </w:t>
+        <w:t xml:space="preserve"> for multiple </w:t>
+      </w:r>
+      <w:r>
+        <w:rPr>
+          <w:rFonts w:ascii="Times New Roman" w:hAnsi="Times New Roman"/>
+        </w:rPr>
+        <w:lastRenderedPageBreak/>
+        <w:t xml:space="preserve">tangent heights through the same atmosphere, </w:t>
       </w:r>
       <w:proofErr w:type="spellStart"/>
       <w:r>
@@ -24873,14 +24903,7 @@
         <w:rPr>
           <w:rFonts w:ascii="Times New Roman" w:hAnsi="Times New Roman"/>
         </w:rPr>
-        <w:t xml:space="preserve">, but is specifically tailored to model MCS radiances, which require a complicated FOV combination of the individual path </w:t>
-      </w:r>
-      <w:r>
-        <w:rPr>
-          <w:rFonts w:ascii="Times New Roman" w:hAnsi="Times New Roman"/>
-        </w:rPr>
-        <w:lastRenderedPageBreak/>
-        <w:t xml:space="preserve">calculations. Other modifications are made in the way the </w:t>
+        <w:t xml:space="preserve">, but is specifically tailored to model MCS radiances, which require a complicated FOV combination of the individual path calculations. Other modifications are made in the way the </w:t>
       </w:r>
       <w:proofErr w:type="spellStart"/>
       <w:r>
@@ -25709,7 +25732,7 @@
             <v:path o:extrusionok="f" gradientshapeok="t" o:connecttype="rect"/>
             <o:lock v:ext="edit" aspectratio="t"/>
           </v:shapetype>
-          <v:shape id="_x0000_i1026" type="#_x0000_t75" style="width:281.95pt;height:23.1pt" fillcolor="window">
+          <v:shape id="_x0000_i1026" type="#_x0000_t75" style="width:281.9pt;height:23.2pt" fillcolor="window">
             <v:imagedata r:id="rId16" o:title=""/>
           </v:shape>
         </w:pict>
@@ -25923,7 +25946,7 @@
           <w:position w:val="-18"/>
         </w:rPr>
         <w:pict w14:anchorId="34C00A39">
-          <v:shape id="_x0000_i1027" type="#_x0000_t75" style="width:4in;height:26.1pt" fillcolor="window">
+          <v:shape id="_x0000_i1027" type="#_x0000_t75" style="width:4in;height:26.25pt" fillcolor="window">
             <v:imagedata r:id="rId17" o:title=""/>
           </v:shape>
         </w:pict>
@@ -25963,7 +25986,7 @@
           <w:position w:val="-12"/>
         </w:rPr>
         <w:pict w14:anchorId="465507D2">
-          <v:shape id="_x0000_i1028" type="#_x0000_t75" style="width:12.75pt;height:20.1pt">
+          <v:shape id="_x0000_i1028" type="#_x0000_t75" style="width:12.8pt;height:20.15pt">
             <v:imagedata r:id="rId18" o:title=""/>
           </v:shape>
         </w:pict>
@@ -26129,7 +26152,7 @@
           <w:position w:val="-16"/>
         </w:rPr>
         <w:pict w14:anchorId="4719D855">
-          <v:shape id="_x0000_i1029" type="#_x0000_t75" style="width:100.8pt;height:23.1pt">
+          <v:shape id="_x0000_i1029" type="#_x0000_t75" style="width:100.7pt;height:23.2pt">
             <v:imagedata r:id="rId19" o:title=""/>
           </v:shape>
         </w:pict>
@@ -26231,7 +26254,7 @@
           <w:position w:val="-16"/>
         </w:rPr>
         <w:pict w14:anchorId="458D14F0">
-          <v:shape id="_x0000_i1030" type="#_x0000_t75" style="width:242.1pt;height:23.1pt" fillcolor="window">
+          <v:shape id="_x0000_i1030" type="#_x0000_t75" style="width:242.25pt;height:23.2pt" fillcolor="window">
             <v:imagedata r:id="rId20" o:title=""/>
           </v:shape>
         </w:pict>
@@ -26299,7 +26322,7 @@
           <w:position w:val="-16"/>
         </w:rPr>
         <w:pict w14:anchorId="50690FC8">
-          <v:shape id="_x0000_i1031" type="#_x0000_t75" style="width:195.9pt;height:23.1pt" fillcolor="window">
+          <v:shape id="_x0000_i1031" type="#_x0000_t75" style="width:195.85pt;height:23.2pt" fillcolor="window">
             <v:imagedata r:id="rId21" o:title=""/>
           </v:shape>
         </w:pict>
@@ -26341,7 +26364,7 @@
           <w:position w:val="-12"/>
         </w:rPr>
         <w:pict w14:anchorId="698F4844">
-          <v:shape id="_x0000_i1032" type="#_x0000_t75" style="width:43.2pt;height:18.75pt" fillcolor="window">
+          <v:shape id="_x0000_i1032" type="#_x0000_t75" style="width:43.3pt;height:18.9pt" fillcolor="window">
             <v:imagedata r:id="rId22" o:title=""/>
           </v:shape>
         </w:pict>
@@ -26422,7 +26445,7 @@
           <w:position w:val="-12"/>
         </w:rPr>
         <w:pict w14:anchorId="38D44606">
-          <v:shape id="_x0000_i1033" type="#_x0000_t75" style="width:43.2pt;height:18.75pt" fillcolor="window">
+          <v:shape id="_x0000_i1033" type="#_x0000_t75" style="width:43.3pt;height:18.9pt" fillcolor="window">
             <v:imagedata r:id="rId23" o:title=""/>
           </v:shape>
         </w:pict>
@@ -27054,7 +27077,7 @@
           <w:position w:val="-16"/>
         </w:rPr>
         <w:pict w14:anchorId="428F2E8B">
-          <v:shape id="_x0000_i1034" type="#_x0000_t75" style="width:281.95pt;height:23.1pt" fillcolor="window">
+          <v:shape id="_x0000_i1034" type="#_x0000_t75" style="width:281.9pt;height:23.2pt" fillcolor="window">
             <v:imagedata r:id="rId24" o:title=""/>
           </v:shape>
         </w:pict>
@@ -27100,7 +27123,7 @@
           <w:position w:val="-14"/>
         </w:rPr>
         <w:pict w14:anchorId="09F96696">
-          <v:shape id="_x0000_i1035" type="#_x0000_t75" style="width:185.85pt;height:20.1pt" fillcolor="window">
+          <v:shape id="_x0000_i1035" type="#_x0000_t75" style="width:186.1pt;height:20.15pt" fillcolor="window">
             <v:imagedata r:id="rId25" o:title=""/>
           </v:shape>
         </w:pict>
@@ -27184,7 +27207,7 @@
           <w:position w:val="-12"/>
         </w:rPr>
         <w:pict w14:anchorId="3FE14509">
-          <v:shape id="_x0000_i1036" type="#_x0000_t75" style="width:30.8pt;height:18.75pt" fillcolor="window">
+          <v:shape id="_x0000_i1036" type="#_x0000_t75" style="width:30.5pt;height:18.9pt" fillcolor="window">
             <v:imagedata r:id="rId26" o:title=""/>
           </v:shape>
         </w:pict>
@@ -27211,7 +27234,7 @@
           <w:position w:val="-16"/>
         </w:rPr>
         <w:pict w14:anchorId="40223B1E">
-          <v:shape id="_x0000_i1037" type="#_x0000_t75" style="width:139pt;height:23.1pt" fillcolor="window">
+          <v:shape id="_x0000_i1037" type="#_x0000_t75" style="width:139.1pt;height:23.2pt" fillcolor="window">
             <v:imagedata r:id="rId27" o:title=""/>
           </v:shape>
         </w:pict>
@@ -27253,7 +27276,7 @@
           <w:position w:val="-16"/>
         </w:rPr>
         <w:pict w14:anchorId="7C42C75C">
-          <v:shape id="_x0000_i1038" type="#_x0000_t75" style="width:149pt;height:23.1pt" fillcolor="window">
+          <v:shape id="_x0000_i1038" type="#_x0000_t75" style="width:148.9pt;height:23.2pt" fillcolor="window">
             <v:imagedata r:id="rId28" o:title=""/>
           </v:shape>
         </w:pict>
@@ -27290,7 +27313,7 @@
           <w:position w:val="-12"/>
         </w:rPr>
         <w:pict w14:anchorId="28E70FFB">
-          <v:shape id="_x0000_i1039" type="#_x0000_t75" style="width:18.75pt;height:18.75pt" fillcolor="window">
+          <v:shape id="_x0000_i1039" type="#_x0000_t75" style="width:18.9pt;height:18.9pt" fillcolor="window">
             <v:imagedata r:id="rId29" o:title=""/>
           </v:shape>
         </w:pict>
@@ -27727,7 +27750,7 @@
         <w:rFonts w:ascii="Times New Roman" w:hAnsi="Times New Roman"/>
         <w:noProof/>
       </w:rPr>
-      <w:t>15</w:t>
+      <w:t>14</w:t>
     </w:r>
     <w:r>
       <w:rPr>
@@ -34071,7 +34094,7 @@
 </file>
 
 <file path=customXml/itemProps1.xml><?xml version="1.0" encoding="utf-8"?>
-<ds:datastoreItem xmlns:ds="http://schemas.openxmlformats.org/officeDocument/2006/customXml" ds:itemID="{9A67C6B3-8732-D943-96FD-5258CF4554DD}">
+<ds:datastoreItem xmlns:ds="http://schemas.openxmlformats.org/officeDocument/2006/customXml" ds:itemID="{F3C70EA0-AA38-0F45-B686-78C20C04E354}">
   <ds:schemaRefs>
     <ds:schemaRef ds:uri="http://schemas.openxmlformats.org/officeDocument/2006/bibliography"/>
   </ds:schemaRefs>
@@ -34079,7 +34102,7 @@
 </file>
 
 <file path=customXml/itemProps2.xml><?xml version="1.0" encoding="utf-8"?>
-<ds:datastoreItem xmlns:ds="http://schemas.openxmlformats.org/officeDocument/2006/customXml" ds:itemID="{A2692E75-07F3-804C-907E-A100FD5B0D81}">
+<ds:datastoreItem xmlns:ds="http://schemas.openxmlformats.org/officeDocument/2006/customXml" ds:itemID="{08D90484-E875-1344-B628-A36F925CC743}">
   <ds:schemaRefs>
     <ds:schemaRef ds:uri="http://schemas.openxmlformats.org/officeDocument/2006/bibliography"/>
   </ds:schemaRefs>
@@ -34087,7 +34110,7 @@
 </file>
 
 <file path=customXml/itemProps3.xml><?xml version="1.0" encoding="utf-8"?>
-<ds:datastoreItem xmlns:ds="http://schemas.openxmlformats.org/officeDocument/2006/customXml" ds:itemID="{F3C70EA0-AA38-0F45-B686-78C20C04E354}">
+<ds:datastoreItem xmlns:ds="http://schemas.openxmlformats.org/officeDocument/2006/customXml" ds:itemID="{D2110715-B97B-4B4A-83A6-4B22EB05E46E}">
   <ds:schemaRefs>
     <ds:schemaRef ds:uri="http://schemas.openxmlformats.org/officeDocument/2006/bibliography"/>
   </ds:schemaRefs>

</xml_diff>

<commit_message>
Updated Nemesis manual to describe CIRSdrv_wave and Lbldrv_wave.
git-svn-id: https://scm.physics.ox.ac.uk/svn/radtrancode/trunk@742 4dc0e162-f54d-4b9e-8a18-81c7a7f2ddce
</commit_message>
<xml_diff>
--- a/manuals/Nemesis_B1.docx
+++ b/manuals/Nemesis_B1.docx
@@ -3618,14 +3618,6 @@
     </w:p>
     <w:p>
       <w:pPr>
-        <w:rPr>
-          <w:rFonts w:ascii="Times New Roman" w:hAnsi="Times New Roman"/>
-          <w:b/>
-        </w:rPr>
-      </w:pPr>
-    </w:p>
-    <w:p>
-      <w:pPr>
         <w:tabs>
           <w:tab w:val="right" w:pos="7920"/>
         </w:tabs>
@@ -5131,8 +5123,8 @@
     <w:p>
       <w:pPr>
         <w:tabs>
-          <w:tab w:val="left" w:pos="720"/>
-          <w:tab w:val="left" w:pos="1440"/>
+          <w:tab w:val="left" w:pos="1134"/>
+          <w:tab w:val="left" w:pos="1843"/>
           <w:tab w:val="right" w:pos="7920"/>
         </w:tabs>
         <w:rPr>
@@ -5145,22 +5137,8 @@
           <w:rFonts w:ascii="Times New Roman" w:hAnsi="Times New Roman"/>
           <w:b/>
         </w:rPr>
-        <w:t>9</w:t>
-      </w:r>
-      <w:r>
-        <w:rPr>
-          <w:rFonts w:ascii="Times New Roman" w:hAnsi="Times New Roman"/>
-          <w:b/>
-        </w:rPr>
-        <w:t>.</w:t>
-      </w:r>
-      <w:r>
-        <w:rPr>
-          <w:rFonts w:ascii="Times New Roman" w:hAnsi="Times New Roman"/>
-          <w:b/>
-        </w:rPr>
         <w:tab/>
-        <w:t>Notes</w:t>
+        <w:t>8.5</w:t>
       </w:r>
       <w:r>
         <w:rPr>
@@ -5169,18 +5147,21 @@
         </w:rPr>
         <w:tab/>
       </w:r>
+      <w:proofErr w:type="spellStart"/>
+      <w:r>
+        <w:rPr>
+          <w:rFonts w:ascii="Times New Roman" w:hAnsi="Times New Roman"/>
+          <w:b/>
+        </w:rPr>
+        <w:t>CIRSdrv_wave</w:t>
+      </w:r>
+      <w:proofErr w:type="spellEnd"/>
       <w:r>
         <w:rPr>
           <w:rFonts w:ascii="Times New Roman" w:hAnsi="Times New Roman"/>
           <w:b/>
         </w:rPr>
         <w:tab/>
-      </w:r>
-      <w:r>
-        <w:rPr>
-          <w:rFonts w:ascii="Times New Roman" w:hAnsi="Times New Roman"/>
-          <w:b/>
-        </w:rPr>
         <w:t>24</w:t>
       </w:r>
     </w:p>
@@ -5202,6 +5183,56 @@
           <w:b/>
         </w:rPr>
         <w:tab/>
+        <w:t>8.6</w:t>
+      </w:r>
+      <w:r>
+        <w:rPr>
+          <w:rFonts w:ascii="Times New Roman" w:hAnsi="Times New Roman"/>
+          <w:b/>
+        </w:rPr>
+        <w:tab/>
+      </w:r>
+      <w:proofErr w:type="spellStart"/>
+      <w:r>
+        <w:rPr>
+          <w:rFonts w:ascii="Times New Roman" w:hAnsi="Times New Roman"/>
+          <w:b/>
+        </w:rPr>
+        <w:t>Lbldrv_wave</w:t>
+      </w:r>
+      <w:proofErr w:type="spellEnd"/>
+      <w:r>
+        <w:rPr>
+          <w:rFonts w:ascii="Times New Roman" w:hAnsi="Times New Roman"/>
+          <w:b/>
+        </w:rPr>
+        <w:tab/>
+      </w:r>
+      <w:r>
+        <w:rPr>
+          <w:rFonts w:ascii="Times New Roman" w:hAnsi="Times New Roman"/>
+          <w:b/>
+        </w:rPr>
+        <w:t>25</w:t>
+      </w:r>
+    </w:p>
+    <w:p>
+      <w:pPr>
+        <w:tabs>
+          <w:tab w:val="left" w:pos="720"/>
+          <w:tab w:val="left" w:pos="1440"/>
+          <w:tab w:val="right" w:pos="7920"/>
+        </w:tabs>
+        <w:rPr>
+          <w:rFonts w:ascii="Times New Roman" w:hAnsi="Times New Roman"/>
+          <w:b/>
+        </w:rPr>
+      </w:pPr>
+      <w:r>
+        <w:rPr>
+          <w:rFonts w:ascii="Times New Roman" w:hAnsi="Times New Roman"/>
+          <w:b/>
+        </w:rPr>
         <w:t>9</w:t>
       </w:r>
       <w:r>
@@ -5209,7 +5240,7 @@
           <w:rFonts w:ascii="Times New Roman" w:hAnsi="Times New Roman"/>
           <w:b/>
         </w:rPr>
-        <w:t>.1</w:t>
+        <w:t>.</w:t>
       </w:r>
       <w:r>
         <w:rPr>
@@ -5217,7 +5248,7 @@
           <w:b/>
         </w:rPr>
         <w:tab/>
-        <w:t>Matrix inversion stability</w:t>
+        <w:t>Notes</w:t>
       </w:r>
       <w:r>
         <w:rPr>
@@ -5231,7 +5262,14 @@
           <w:rFonts w:ascii="Times New Roman" w:hAnsi="Times New Roman"/>
           <w:b/>
         </w:rPr>
-        <w:t>24</w:t>
+        <w:tab/>
+      </w:r>
+      <w:r>
+        <w:rPr>
+          <w:rFonts w:ascii="Times New Roman" w:hAnsi="Times New Roman"/>
+          <w:b/>
+        </w:rPr>
+        <w:t>26</w:t>
       </w:r>
     </w:p>
     <w:p>
@@ -5259,7 +5297,7 @@
           <w:rFonts w:ascii="Times New Roman" w:hAnsi="Times New Roman"/>
           <w:b/>
         </w:rPr>
-        <w:t>.2</w:t>
+        <w:t>.1</w:t>
       </w:r>
       <w:r>
         <w:rPr>
@@ -5267,7 +5305,7 @@
           <w:b/>
         </w:rPr>
         <w:tab/>
-        <w:t>Constraints and exact solutions</w:t>
+        <w:t>Matrix inversion stability</w:t>
       </w:r>
       <w:r>
         <w:rPr>
@@ -5281,7 +5319,7 @@
           <w:rFonts w:ascii="Times New Roman" w:hAnsi="Times New Roman"/>
           <w:b/>
         </w:rPr>
-        <w:t>24</w:t>
+        <w:t>26</w:t>
       </w:r>
     </w:p>
     <w:p>
@@ -5309,7 +5347,7 @@
           <w:rFonts w:ascii="Times New Roman" w:hAnsi="Times New Roman"/>
           <w:b/>
         </w:rPr>
-        <w:t>.3</w:t>
+        <w:t>.2</w:t>
       </w:r>
       <w:r>
         <w:rPr>
@@ -5317,34 +5355,7 @@
           <w:b/>
         </w:rPr>
         <w:tab/>
-      </w:r>
-      <w:r>
-        <w:rPr>
-          <w:b/>
-        </w:rPr>
-        <w:t xml:space="preserve">Converting </w:t>
-      </w:r>
-      <w:proofErr w:type="spellStart"/>
-      <w:r>
-        <w:rPr>
-          <w:rFonts w:ascii="Times New Roman" w:hAnsi="Times New Roman"/>
-          <w:b/>
-        </w:rPr>
-        <w:t>Newcphase</w:t>
-      </w:r>
-      <w:proofErr w:type="spellEnd"/>
-      <w:r>
-        <w:rPr>
-          <w:b/>
-        </w:rPr>
-        <w:t xml:space="preserve"> retrievals to </w:t>
-      </w:r>
-      <w:r>
-        <w:rPr>
-          <w:rFonts w:ascii="Times New Roman" w:hAnsi="Times New Roman"/>
-          <w:b/>
-        </w:rPr>
-        <w:t>Nemesis</w:t>
+        <w:t>Constraints and exact solutions</w:t>
       </w:r>
       <w:r>
         <w:rPr>
@@ -5386,6 +5397,83 @@
           <w:rFonts w:ascii="Times New Roman" w:hAnsi="Times New Roman"/>
           <w:b/>
         </w:rPr>
+        <w:t>.3</w:t>
+      </w:r>
+      <w:r>
+        <w:rPr>
+          <w:rFonts w:ascii="Times New Roman" w:hAnsi="Times New Roman"/>
+          <w:b/>
+        </w:rPr>
+        <w:tab/>
+      </w:r>
+      <w:r>
+        <w:rPr>
+          <w:b/>
+        </w:rPr>
+        <w:t xml:space="preserve">Converting </w:t>
+      </w:r>
+      <w:proofErr w:type="spellStart"/>
+      <w:r>
+        <w:rPr>
+          <w:rFonts w:ascii="Times New Roman" w:hAnsi="Times New Roman"/>
+          <w:b/>
+        </w:rPr>
+        <w:t>Newcphase</w:t>
+      </w:r>
+      <w:proofErr w:type="spellEnd"/>
+      <w:r>
+        <w:rPr>
+          <w:b/>
+        </w:rPr>
+        <w:t xml:space="preserve"> retrievals to </w:t>
+      </w:r>
+      <w:r>
+        <w:rPr>
+          <w:rFonts w:ascii="Times New Roman" w:hAnsi="Times New Roman"/>
+          <w:b/>
+        </w:rPr>
+        <w:t>Nemesis</w:t>
+      </w:r>
+      <w:r>
+        <w:rPr>
+          <w:rFonts w:ascii="Times New Roman" w:hAnsi="Times New Roman"/>
+          <w:b/>
+        </w:rPr>
+        <w:tab/>
+      </w:r>
+      <w:r>
+        <w:rPr>
+          <w:rFonts w:ascii="Times New Roman" w:hAnsi="Times New Roman"/>
+          <w:b/>
+        </w:rPr>
+        <w:t>28</w:t>
+      </w:r>
+    </w:p>
+    <w:p>
+      <w:pPr>
+        <w:tabs>
+          <w:tab w:val="left" w:pos="1134"/>
+          <w:tab w:val="left" w:pos="1843"/>
+          <w:tab w:val="right" w:pos="7920"/>
+        </w:tabs>
+        <w:rPr>
+          <w:rFonts w:ascii="Times New Roman" w:hAnsi="Times New Roman"/>
+          <w:b/>
+        </w:rPr>
+      </w:pPr>
+      <w:r>
+        <w:rPr>
+          <w:rFonts w:ascii="Times New Roman" w:hAnsi="Times New Roman"/>
+          <w:b/>
+        </w:rPr>
+        <w:tab/>
+        <w:t>9</w:t>
+      </w:r>
+      <w:r>
+        <w:rPr>
+          <w:rFonts w:ascii="Times New Roman" w:hAnsi="Times New Roman"/>
+          <w:b/>
+        </w:rPr>
         <w:t>.4</w:t>
       </w:r>
       <w:r>
@@ -5414,7 +5502,7 @@
           <w:rFonts w:ascii="Times New Roman" w:hAnsi="Times New Roman"/>
           <w:b/>
         </w:rPr>
-        <w:t>26</w:t>
+        <w:t>28</w:t>
       </w:r>
     </w:p>
     <w:p>
@@ -5450,8 +5538,10 @@
           <w:b/>
         </w:rPr>
         <w:tab/>
-        <w:t>27</w:t>
-      </w:r>
+        <w:t>29</w:t>
+      </w:r>
+      <w:bookmarkStart w:id="0" w:name="_GoBack"/>
+      <w:bookmarkEnd w:id="0"/>
     </w:p>
     <w:p>
       <w:pPr>
@@ -16799,33 +16889,7 @@
         <w:rPr>
           <w:rFonts w:ascii="Times New Roman" w:hAnsi="Times New Roman"/>
         </w:rPr>
-        <w:t xml:space="preserve">IVAR,3) = 7 in that the profile is represented by value at a certain ‘reference’ pressure, and a </w:t>
-      </w:r>
-      <w:r>
-        <w:rPr>
-          <w:rFonts w:ascii="Times New Roman" w:hAnsi="Times New Roman"/>
-        </w:rPr>
-        <w:t>defined fractional scale height.</w:t>
-      </w:r>
-      <w:r>
-        <w:rPr>
-          <w:rFonts w:ascii="Times New Roman" w:hAnsi="Times New Roman"/>
-        </w:rPr>
-        <w:t xml:space="preserve"> However, in this model the profile is </w:t>
-      </w:r>
-      <w:r>
-        <w:rPr>
-          <w:rFonts w:ascii="Times New Roman" w:hAnsi="Times New Roman"/>
-        </w:rPr>
-        <w:t>fixed at altitudes above the reference pressure level</w:t>
-      </w:r>
-      <w:bookmarkStart w:id="0" w:name="_GoBack"/>
-      <w:bookmarkEnd w:id="0"/>
-      <w:r>
-        <w:rPr>
-          <w:rFonts w:ascii="Times New Roman" w:hAnsi="Times New Roman"/>
-        </w:rPr>
-        <w:t xml:space="preserve">. </w:t>
+        <w:t xml:space="preserve">IVAR,3) = 7 in that the profile is represented by value at a certain ‘reference’ pressure, and a defined fractional scale height. However, in this model the profile is fixed at altitudes above the reference pressure level. </w:t>
       </w:r>
     </w:p>
     <w:p>
@@ -24903,7 +24967,19 @@
         <w:rPr>
           <w:rFonts w:ascii="Times New Roman" w:hAnsi="Times New Roman"/>
         </w:rPr>
-        <w:t xml:space="preserve">, but is specifically tailored to model MCS radiances, which require a complicated FOV combination of the individual path calculations. Other modifications are made in the way the </w:t>
+        <w:t xml:space="preserve">, but is specifically tailored to model MCS </w:t>
+      </w:r>
+      <w:r>
+        <w:rPr>
+          <w:rFonts w:ascii="Times New Roman" w:hAnsi="Times New Roman"/>
+        </w:rPr>
+        <w:t>radiances</w:t>
+      </w:r>
+      <w:r>
+        <w:rPr>
+          <w:rFonts w:ascii="Times New Roman" w:hAnsi="Times New Roman"/>
+        </w:rPr>
+        <w:t xml:space="preserve">, which require a complicated FOV combination of the individual path calculations. Other modifications are made in the way the </w:t>
       </w:r>
       <w:proofErr w:type="spellStart"/>
       <w:r>
@@ -25025,7 +25101,7 @@
           <w:rFonts w:ascii="Times New Roman" w:hAnsi="Times New Roman"/>
           <w:b/>
         </w:rPr>
-        <w:t>8.3</w:t>
+        <w:t>8.4</w:t>
       </w:r>
       <w:r>
         <w:rPr>
@@ -25117,10 +25193,778 @@
     <w:p>
       <w:pPr>
         <w:jc w:val="both"/>
-        <w:rPr>
-          <w:rFonts w:ascii="Times New Roman" w:hAnsi="Times New Roman"/>
-        </w:rPr>
-      </w:pPr>
+        <w:outlineLvl w:val="1"/>
+        <w:rPr>
+          <w:rFonts w:ascii="Times New Roman" w:hAnsi="Times New Roman"/>
+          <w:b/>
+        </w:rPr>
+      </w:pPr>
+      <w:r>
+        <w:rPr>
+          <w:rFonts w:ascii="Times New Roman" w:hAnsi="Times New Roman"/>
+          <w:b/>
+        </w:rPr>
+        <w:t>8.5</w:t>
+      </w:r>
+      <w:r>
+        <w:rPr>
+          <w:rFonts w:ascii="Times New Roman" w:hAnsi="Times New Roman"/>
+          <w:b/>
+        </w:rPr>
+        <w:t xml:space="preserve"> </w:t>
+      </w:r>
+      <w:proofErr w:type="spellStart"/>
+      <w:r>
+        <w:rPr>
+          <w:rFonts w:ascii="Times New Roman" w:hAnsi="Times New Roman"/>
+          <w:b/>
+        </w:rPr>
+        <w:t>CIRSdrv_wave</w:t>
+      </w:r>
+      <w:proofErr w:type="spellEnd"/>
+    </w:p>
+    <w:p>
+      <w:pPr>
+        <w:jc w:val="both"/>
+        <w:rPr>
+          <w:rFonts w:ascii="Times New Roman" w:hAnsi="Times New Roman"/>
+        </w:rPr>
+      </w:pPr>
+      <w:proofErr w:type="spellStart"/>
+      <w:r>
+        <w:rPr>
+          <w:rFonts w:ascii="Copperplate Gothic Light" w:hAnsi="Copperplate Gothic Light"/>
+        </w:rPr>
+        <w:t>CIRSdrv_wave</w:t>
+      </w:r>
+      <w:proofErr w:type="spellEnd"/>
+      <w:r>
+        <w:rPr>
+          <w:rFonts w:ascii="Times New Roman" w:hAnsi="Times New Roman"/>
+        </w:rPr>
+        <w:t xml:space="preserve"> is a very useful program </w:t>
+      </w:r>
+      <w:r>
+        <w:rPr>
+          <w:rFonts w:ascii="Times New Roman" w:hAnsi="Times New Roman"/>
+        </w:rPr>
+        <w:t>for running the nemesis/</w:t>
+      </w:r>
+      <w:proofErr w:type="spellStart"/>
+      <w:r>
+        <w:rPr>
+          <w:rFonts w:ascii="Times New Roman" w:hAnsi="Times New Roman"/>
+        </w:rPr>
+        <w:t>cirsrad</w:t>
+      </w:r>
+      <w:proofErr w:type="spellEnd"/>
+      <w:r>
+        <w:rPr>
+          <w:rFonts w:ascii="Times New Roman" w:hAnsi="Times New Roman"/>
+        </w:rPr>
+        <w:t xml:space="preserve"> subroutines on cases that are not covered by the </w:t>
+      </w:r>
+      <w:r>
+        <w:rPr>
+          <w:rFonts w:ascii="Copperplate Gothic Light" w:hAnsi="Copperplate Gothic Light"/>
+        </w:rPr>
+        <w:t>Nemesis</w:t>
+      </w:r>
+      <w:r>
+        <w:rPr>
+          <w:rFonts w:ascii="Times New Roman" w:hAnsi="Times New Roman"/>
+        </w:rPr>
+        <w:t xml:space="preserve"> programs, which write their own .pat files to model specific geometries. </w:t>
+      </w:r>
+      <w:proofErr w:type="spellStart"/>
+      <w:r>
+        <w:rPr>
+          <w:rFonts w:ascii="Copperplate Gothic Light" w:hAnsi="Copperplate Gothic Light"/>
+        </w:rPr>
+        <w:t>CIRSdrv_wave</w:t>
+      </w:r>
+      <w:proofErr w:type="spellEnd"/>
+      <w:r>
+        <w:rPr>
+          <w:rFonts w:ascii="Copperplate Gothic Light" w:hAnsi="Copperplate Gothic Light"/>
+        </w:rPr>
+        <w:t xml:space="preserve"> </w:t>
+      </w:r>
+      <w:r>
+        <w:rPr>
+          <w:rFonts w:ascii="Times New Roman" w:hAnsi="Times New Roman"/>
+        </w:rPr>
+        <w:t>can be run in command line, but you’re bombarded with quite a few questions and so I often run it as:</w:t>
+      </w:r>
+    </w:p>
+    <w:p>
+      <w:pPr>
+        <w:jc w:val="both"/>
+        <w:rPr>
+          <w:rFonts w:ascii="Times New Roman" w:hAnsi="Times New Roman"/>
+        </w:rPr>
+      </w:pPr>
+    </w:p>
+    <w:p>
+      <w:pPr>
+        <w:ind w:firstLine="720"/>
+        <w:jc w:val="both"/>
+        <w:rPr>
+          <w:rFonts w:ascii="Times New Roman" w:hAnsi="Times New Roman"/>
+        </w:rPr>
+      </w:pPr>
+      <w:proofErr w:type="spellStart"/>
+      <w:r>
+        <w:rPr>
+          <w:rFonts w:ascii="Times New Roman" w:hAnsi="Times New Roman"/>
+        </w:rPr>
+        <w:t>CIRSdrv_wave</w:t>
+      </w:r>
+      <w:proofErr w:type="spellEnd"/>
+      <w:r>
+        <w:rPr>
+          <w:rFonts w:ascii="Times New Roman" w:hAnsi="Times New Roman"/>
+        </w:rPr>
+        <w:t xml:space="preserve"> &lt; </w:t>
+      </w:r>
+      <w:proofErr w:type="spellStart"/>
+      <w:r>
+        <w:rPr>
+          <w:rFonts w:ascii="Times New Roman" w:hAnsi="Times New Roman"/>
+        </w:rPr>
+        <w:t>cirsdrv_wave.inp</w:t>
+      </w:r>
+      <w:proofErr w:type="spellEnd"/>
+      <w:r>
+        <w:rPr>
+          <w:rFonts w:ascii="Times New Roman" w:hAnsi="Times New Roman"/>
+        </w:rPr>
+        <w:t xml:space="preserve"> &gt; </w:t>
+      </w:r>
+      <w:proofErr w:type="spellStart"/>
+      <w:r>
+        <w:rPr>
+          <w:rFonts w:ascii="Times New Roman" w:hAnsi="Times New Roman"/>
+        </w:rPr>
+        <w:t>test.prc</w:t>
+      </w:r>
+      <w:proofErr w:type="spellEnd"/>
+      <w:r>
+        <w:rPr>
+          <w:rFonts w:ascii="Times New Roman" w:hAnsi="Times New Roman"/>
+        </w:rPr>
+        <w:t xml:space="preserve"> &amp;</w:t>
+      </w:r>
+    </w:p>
+    <w:p>
+      <w:pPr>
+        <w:ind w:firstLine="720"/>
+        <w:jc w:val="both"/>
+        <w:rPr>
+          <w:rFonts w:ascii="Times New Roman" w:hAnsi="Times New Roman"/>
+        </w:rPr>
+      </w:pPr>
+    </w:p>
+    <w:p>
+      <w:pPr>
+        <w:jc w:val="both"/>
+        <w:rPr>
+          <w:rFonts w:ascii="Times New Roman" w:hAnsi="Times New Roman"/>
+        </w:rPr>
+      </w:pPr>
+      <w:r>
+        <w:rPr>
+          <w:rFonts w:ascii="Times New Roman" w:hAnsi="Times New Roman"/>
+        </w:rPr>
+        <w:t>A typical</w:t>
+      </w:r>
+      <w:r>
+        <w:rPr>
+          <w:rFonts w:ascii="Times New Roman" w:hAnsi="Times New Roman"/>
+        </w:rPr>
+        <w:t xml:space="preserve"> </w:t>
+      </w:r>
+      <w:proofErr w:type="spellStart"/>
+      <w:r>
+        <w:rPr>
+          <w:rFonts w:ascii="Times New Roman" w:hAnsi="Times New Roman"/>
+        </w:rPr>
+        <w:t>cirsdrv_wave</w:t>
+      </w:r>
+      <w:r>
+        <w:rPr>
+          <w:rFonts w:ascii="Times New Roman" w:hAnsi="Times New Roman"/>
+        </w:rPr>
+        <w:t>.inp</w:t>
+      </w:r>
+      <w:proofErr w:type="spellEnd"/>
+      <w:r>
+        <w:rPr>
+          <w:rFonts w:ascii="Times New Roman" w:hAnsi="Times New Roman"/>
+        </w:rPr>
+        <w:t xml:space="preserve"> file would look like this:</w:t>
+      </w:r>
+    </w:p>
+    <w:p>
+      <w:pPr>
+        <w:jc w:val="both"/>
+        <w:rPr>
+          <w:rFonts w:ascii="Times New Roman" w:hAnsi="Times New Roman"/>
+        </w:rPr>
+      </w:pPr>
+    </w:p>
+    <w:p>
+      <w:pPr>
+        <w:jc w:val="both"/>
+        <w:rPr>
+          <w:rFonts w:ascii="Times New Roman" w:hAnsi="Times New Roman"/>
+        </w:rPr>
+      </w:pPr>
+      <w:proofErr w:type="gramStart"/>
+      <w:r>
+        <w:rPr>
+          <w:rFonts w:ascii="Times New Roman" w:hAnsi="Times New Roman"/>
+        </w:rPr>
+        <w:t>zero</w:t>
+      </w:r>
+      <w:proofErr w:type="gramEnd"/>
+      <w:r>
+        <w:rPr>
+          <w:rFonts w:ascii="Times New Roman" w:hAnsi="Times New Roman"/>
+        </w:rPr>
+        <w:tab/>
+      </w:r>
+      <w:r>
+        <w:rPr>
+          <w:rFonts w:ascii="Times New Roman" w:hAnsi="Times New Roman"/>
+        </w:rPr>
+        <w:tab/>
+      </w:r>
+      <w:r>
+        <w:rPr>
+          <w:rFonts w:ascii="Times New Roman" w:hAnsi="Times New Roman"/>
+        </w:rPr>
+        <w:tab/>
+        <w:t>(root name of the .pat, .</w:t>
+      </w:r>
+      <w:proofErr w:type="spellStart"/>
+      <w:r>
+        <w:rPr>
+          <w:rFonts w:ascii="Times New Roman" w:hAnsi="Times New Roman"/>
+        </w:rPr>
+        <w:t>fla</w:t>
+      </w:r>
+      <w:proofErr w:type="spellEnd"/>
+      <w:r>
+        <w:rPr>
+          <w:rFonts w:ascii="Times New Roman" w:hAnsi="Times New Roman"/>
+        </w:rPr>
+        <w:t>, .</w:t>
+      </w:r>
+      <w:proofErr w:type="spellStart"/>
+      <w:r>
+        <w:rPr>
+          <w:rFonts w:ascii="Times New Roman" w:hAnsi="Times New Roman"/>
+        </w:rPr>
+        <w:t>kls</w:t>
+      </w:r>
+      <w:proofErr w:type="spellEnd"/>
+      <w:r>
+        <w:rPr>
+          <w:rFonts w:ascii="Times New Roman" w:hAnsi="Times New Roman"/>
+        </w:rPr>
+        <w:t xml:space="preserve"> and .</w:t>
+      </w:r>
+      <w:proofErr w:type="spellStart"/>
+      <w:r>
+        <w:rPr>
+          <w:rFonts w:ascii="Times New Roman" w:hAnsi="Times New Roman"/>
+        </w:rPr>
+        <w:t>cia</w:t>
+      </w:r>
+      <w:proofErr w:type="spellEnd"/>
+      <w:r>
+        <w:rPr>
+          <w:rFonts w:ascii="Times New Roman" w:hAnsi="Times New Roman"/>
+        </w:rPr>
+        <w:t xml:space="preserve"> files)</w:t>
+      </w:r>
+    </w:p>
+    <w:p>
+      <w:pPr>
+        <w:jc w:val="both"/>
+        <w:rPr>
+          <w:rFonts w:ascii="Times New Roman" w:hAnsi="Times New Roman"/>
+        </w:rPr>
+      </w:pPr>
+      <w:r>
+        <w:rPr>
+          <w:rFonts w:ascii="Times New Roman" w:hAnsi="Times New Roman"/>
+        </w:rPr>
+        <w:t>1</w:t>
+      </w:r>
+      <w:r>
+        <w:rPr>
+          <w:rFonts w:ascii="Times New Roman" w:hAnsi="Times New Roman"/>
+        </w:rPr>
+        <w:tab/>
+      </w:r>
+      <w:r>
+        <w:rPr>
+          <w:rFonts w:ascii="Times New Roman" w:hAnsi="Times New Roman"/>
+        </w:rPr>
+        <w:tab/>
+      </w:r>
+      <w:r>
+        <w:rPr>
+          <w:rFonts w:ascii="Times New Roman" w:hAnsi="Times New Roman"/>
+        </w:rPr>
+        <w:tab/>
+        <w:t>(</w:t>
+      </w:r>
+      <w:proofErr w:type="spellStart"/>
+      <w:r>
+        <w:rPr>
+          <w:rFonts w:ascii="Times New Roman" w:hAnsi="Times New Roman"/>
+        </w:rPr>
+        <w:t>iwave</w:t>
+      </w:r>
+      <w:proofErr w:type="spellEnd"/>
+      <w:r>
+        <w:rPr>
+          <w:rFonts w:ascii="Times New Roman" w:hAnsi="Times New Roman"/>
+        </w:rPr>
+        <w:t>: 0=wavenumber, 1=wavelength)</w:t>
+      </w:r>
+    </w:p>
+    <w:p>
+      <w:pPr>
+        <w:ind w:left="1440" w:hanging="1440"/>
+        <w:jc w:val="both"/>
+        <w:rPr>
+          <w:rFonts w:ascii="Times New Roman" w:hAnsi="Times New Roman"/>
+        </w:rPr>
+      </w:pPr>
+      <w:proofErr w:type="gramStart"/>
+      <w:r>
+        <w:rPr>
+          <w:rFonts w:ascii="Times New Roman" w:hAnsi="Times New Roman"/>
+        </w:rPr>
+        <w:t>y</w:t>
+      </w:r>
+      <w:proofErr w:type="gramEnd"/>
+      <w:r>
+        <w:rPr>
+          <w:rFonts w:ascii="Times New Roman" w:hAnsi="Times New Roman"/>
+        </w:rPr>
+        <w:tab/>
+      </w:r>
+      <w:r>
+        <w:rPr>
+          <w:rFonts w:ascii="Times New Roman" w:hAnsi="Times New Roman"/>
+        </w:rPr>
+        <w:tab/>
+        <w:t>(Do you want the wavelengths extracted from the .pat file?</w:t>
+      </w:r>
+    </w:p>
+    <w:p>
+      <w:pPr>
+        <w:ind w:left="1440" w:hanging="1440"/>
+        <w:jc w:val="both"/>
+        <w:rPr>
+          <w:rFonts w:ascii="Times New Roman" w:hAnsi="Times New Roman"/>
+        </w:rPr>
+      </w:pPr>
+      <w:r>
+        <w:rPr>
+          <w:rFonts w:ascii="Times New Roman" w:hAnsi="Times New Roman"/>
+        </w:rPr>
+        <w:t>3</w:t>
+      </w:r>
+      <w:r>
+        <w:rPr>
+          <w:rFonts w:ascii="Times New Roman" w:hAnsi="Times New Roman"/>
+        </w:rPr>
+        <w:tab/>
+      </w:r>
+      <w:r>
+        <w:rPr>
+          <w:rFonts w:ascii="Times New Roman" w:hAnsi="Times New Roman"/>
+        </w:rPr>
+        <w:tab/>
+        <w:t>(IPLANET, 3=Earth, 4=Mars, etc.)</w:t>
+      </w:r>
+    </w:p>
+    <w:p>
+      <w:pPr>
+        <w:ind w:left="1440" w:hanging="1440"/>
+        <w:jc w:val="both"/>
+        <w:rPr>
+          <w:rFonts w:ascii="Times New Roman" w:hAnsi="Times New Roman"/>
+        </w:rPr>
+      </w:pPr>
+      <w:r>
+        <w:rPr>
+          <w:rFonts w:ascii="Times New Roman" w:hAnsi="Times New Roman"/>
+        </w:rPr>
+        <w:t>1</w:t>
+      </w:r>
+      <w:r>
+        <w:rPr>
+          <w:rFonts w:ascii="Times New Roman" w:hAnsi="Times New Roman"/>
+        </w:rPr>
+        <w:tab/>
+      </w:r>
+      <w:r>
+        <w:rPr>
+          <w:rFonts w:ascii="Times New Roman" w:hAnsi="Times New Roman"/>
+        </w:rPr>
+        <w:tab/>
+        <w:t>(1=Fast, 2=slow. Historical – always choose ‘1’)</w:t>
+      </w:r>
+    </w:p>
+    <w:p>
+      <w:pPr>
+        <w:ind w:left="1440" w:hanging="1440"/>
+        <w:jc w:val="both"/>
+        <w:rPr>
+          <w:rFonts w:ascii="Times New Roman" w:hAnsi="Times New Roman"/>
+        </w:rPr>
+      </w:pPr>
+      <w:r>
+        <w:rPr>
+          <w:rFonts w:ascii="Times New Roman" w:hAnsi="Times New Roman"/>
+        </w:rPr>
+        <w:t>0.35 0.005</w:t>
+      </w:r>
+      <w:r>
+        <w:rPr>
+          <w:rFonts w:ascii="Times New Roman" w:hAnsi="Times New Roman"/>
+        </w:rPr>
+        <w:tab/>
+      </w:r>
+      <w:r>
+        <w:rPr>
+          <w:rFonts w:ascii="Times New Roman" w:hAnsi="Times New Roman"/>
+        </w:rPr>
+        <w:tab/>
+        <w:t>(minimum wavelength/wavenumber and step of k-tables used)</w:t>
+      </w:r>
+    </w:p>
+    <w:p>
+      <w:pPr>
+        <w:ind w:left="1440" w:hanging="1440"/>
+        <w:jc w:val="both"/>
+        <w:rPr>
+          <w:rFonts w:ascii="Times New Roman" w:hAnsi="Times New Roman"/>
+        </w:rPr>
+      </w:pPr>
+      <w:r>
+        <w:rPr>
+          <w:rFonts w:ascii="Times New Roman" w:hAnsi="Times New Roman"/>
+        </w:rPr>
+        <w:t>11</w:t>
+      </w:r>
+      <w:r>
+        <w:rPr>
+          <w:rFonts w:ascii="Times New Roman" w:hAnsi="Times New Roman"/>
+        </w:rPr>
+        <w:tab/>
+      </w:r>
+      <w:r>
+        <w:rPr>
+          <w:rFonts w:ascii="Times New Roman" w:hAnsi="Times New Roman"/>
+        </w:rPr>
+        <w:tab/>
+        <w:t xml:space="preserve">(This defines which </w:t>
+      </w:r>
+      <w:proofErr w:type="spellStart"/>
+      <w:r>
+        <w:rPr>
+          <w:rFonts w:ascii="Times New Roman" w:hAnsi="Times New Roman"/>
+        </w:rPr>
+        <w:t>scloudNNwave.f</w:t>
+      </w:r>
+      <w:proofErr w:type="spellEnd"/>
+      <w:r>
+        <w:rPr>
+          <w:rFonts w:ascii="Times New Roman" w:hAnsi="Times New Roman"/>
+        </w:rPr>
+        <w:t xml:space="preserve"> model to use, if scattering)</w:t>
+      </w:r>
+    </w:p>
+    <w:p>
+      <w:pPr>
+        <w:ind w:left="1440" w:hanging="1440"/>
+        <w:jc w:val="both"/>
+        <w:rPr>
+          <w:rFonts w:ascii="Times New Roman" w:hAnsi="Times New Roman"/>
+        </w:rPr>
+      </w:pPr>
+      <w:r>
+        <w:rPr>
+          <w:rFonts w:ascii="Times New Roman" w:hAnsi="Times New Roman"/>
+        </w:rPr>
+        <w:t>200.</w:t>
+      </w:r>
+      <w:r>
+        <w:rPr>
+          <w:rFonts w:ascii="Times New Roman" w:hAnsi="Times New Roman"/>
+        </w:rPr>
+        <w:tab/>
+      </w:r>
+      <w:r>
+        <w:rPr>
+          <w:rFonts w:ascii="Times New Roman" w:hAnsi="Times New Roman"/>
+        </w:rPr>
+        <w:tab/>
+        <w:t>(Surface temperature)</w:t>
+      </w:r>
+    </w:p>
+    <w:p>
+      <w:pPr>
+        <w:ind w:left="1440" w:hanging="1440"/>
+        <w:jc w:val="both"/>
+        <w:rPr>
+          <w:rFonts w:ascii="Times New Roman" w:hAnsi="Times New Roman"/>
+        </w:rPr>
+      </w:pPr>
+    </w:p>
+    <w:p>
+      <w:pPr>
+        <w:jc w:val="both"/>
+        <w:rPr>
+          <w:rFonts w:ascii="Times New Roman" w:hAnsi="Times New Roman"/>
+        </w:rPr>
+      </w:pPr>
+      <w:r>
+        <w:rPr>
+          <w:rFonts w:ascii="Times New Roman" w:hAnsi="Times New Roman"/>
+        </w:rPr>
+        <w:t xml:space="preserve">The same inputs are always required even when they’re not actually necessary! Hence, you need to provide a number for </w:t>
+      </w:r>
+      <w:proofErr w:type="spellStart"/>
+      <w:r>
+        <w:rPr>
+          <w:rFonts w:ascii="Times New Roman" w:hAnsi="Times New Roman"/>
+        </w:rPr>
+        <w:t>scloudNNwave</w:t>
+      </w:r>
+      <w:proofErr w:type="spellEnd"/>
+      <w:r>
+        <w:rPr>
+          <w:rFonts w:ascii="Times New Roman" w:hAnsi="Times New Roman"/>
+        </w:rPr>
+        <w:t xml:space="preserve"> and surface temperature even for calculations where these numbers are irrelevant. The basic advantage of </w:t>
+      </w:r>
+      <w:proofErr w:type="spellStart"/>
+      <w:r>
+        <w:rPr>
+          <w:rFonts w:ascii="Times New Roman" w:hAnsi="Times New Roman"/>
+        </w:rPr>
+        <w:t>CIRSdrv_wave</w:t>
+      </w:r>
+      <w:proofErr w:type="spellEnd"/>
+      <w:r>
+        <w:rPr>
+          <w:rFonts w:ascii="Times New Roman" w:hAnsi="Times New Roman"/>
+        </w:rPr>
+        <w:t xml:space="preserve"> is that it can run on ANY .pat file and so can test situations outside of the usual Nemesis-like calculations. For example, you can use it to calculate </w:t>
+      </w:r>
+      <w:proofErr w:type="gramStart"/>
+      <w:r>
+        <w:rPr>
+          <w:rFonts w:ascii="Times New Roman" w:hAnsi="Times New Roman"/>
+        </w:rPr>
+        <w:t>transmission weighting</w:t>
+      </w:r>
+      <w:proofErr w:type="gramEnd"/>
+      <w:r>
+        <w:rPr>
+          <w:rFonts w:ascii="Times New Roman" w:hAnsi="Times New Roman"/>
+        </w:rPr>
+        <w:t xml:space="preserve"> functions. The output of </w:t>
+      </w:r>
+      <w:proofErr w:type="spellStart"/>
+      <w:r>
+        <w:rPr>
+          <w:rFonts w:ascii="Times New Roman" w:hAnsi="Times New Roman"/>
+        </w:rPr>
+        <w:t>CIRSdrv_wave</w:t>
+      </w:r>
+      <w:proofErr w:type="spellEnd"/>
+      <w:r>
+        <w:rPr>
+          <w:rFonts w:ascii="Times New Roman" w:hAnsi="Times New Roman"/>
+        </w:rPr>
+        <w:t xml:space="preserve"> is an ASCII file containing the computed spectra for each path defined in the .pat file. Two spectra are output per path, </w:t>
+      </w:r>
+      <w:proofErr w:type="gramStart"/>
+      <w:r>
+        <w:rPr>
+          <w:rFonts w:ascii="Times New Roman" w:hAnsi="Times New Roman"/>
+        </w:rPr>
+        <w:t xml:space="preserve">one which is the </w:t>
+      </w:r>
+      <w:r>
+        <w:rPr>
+          <w:rFonts w:ascii="Times New Roman" w:hAnsi="Times New Roman"/>
+        </w:rPr>
+        <w:lastRenderedPageBreak/>
+        <w:t>raw spectrum</w:t>
+      </w:r>
+      <w:proofErr w:type="gramEnd"/>
+      <w:r>
+        <w:rPr>
+          <w:rFonts w:ascii="Times New Roman" w:hAnsi="Times New Roman"/>
+        </w:rPr>
+        <w:t xml:space="preserve"> calculated at the k-table wavelengths/wavenumbers spanning the requested range and the second is this spectrum convolved with a box of width FWHM (defined in the .pat file) and output at the wavelengths/wavenumbers specified in the .pat file.</w:t>
+      </w:r>
+    </w:p>
+    <w:p>
+      <w:pPr>
+        <w:jc w:val="both"/>
+        <w:rPr>
+          <w:rFonts w:ascii="Times New Roman" w:hAnsi="Times New Roman"/>
+        </w:rPr>
+      </w:pPr>
+    </w:p>
+    <w:p>
+      <w:pPr>
+        <w:jc w:val="both"/>
+        <w:outlineLvl w:val="1"/>
+        <w:rPr>
+          <w:rFonts w:ascii="Times New Roman" w:hAnsi="Times New Roman"/>
+          <w:b/>
+        </w:rPr>
+      </w:pPr>
+      <w:r>
+        <w:rPr>
+          <w:rFonts w:ascii="Times New Roman" w:hAnsi="Times New Roman"/>
+          <w:b/>
+        </w:rPr>
+        <w:t>8.6</w:t>
+      </w:r>
+      <w:r>
+        <w:rPr>
+          <w:rFonts w:ascii="Times New Roman" w:hAnsi="Times New Roman"/>
+          <w:b/>
+        </w:rPr>
+        <w:t xml:space="preserve"> </w:t>
+      </w:r>
+      <w:proofErr w:type="spellStart"/>
+      <w:r>
+        <w:rPr>
+          <w:rFonts w:ascii="Times New Roman" w:hAnsi="Times New Roman"/>
+          <w:b/>
+        </w:rPr>
+        <w:t>Lbldrv_wave</w:t>
+      </w:r>
+      <w:proofErr w:type="spellEnd"/>
+    </w:p>
+    <w:p>
+      <w:pPr>
+        <w:jc w:val="both"/>
+        <w:rPr>
+          <w:rFonts w:ascii="Times New Roman" w:hAnsi="Times New Roman"/>
+        </w:rPr>
+      </w:pPr>
+      <w:proofErr w:type="spellStart"/>
+      <w:r>
+        <w:rPr>
+          <w:rFonts w:ascii="Copperplate Gothic Light" w:hAnsi="Copperplate Gothic Light"/>
+        </w:rPr>
+        <w:t>Lbldrv_wave</w:t>
+      </w:r>
+      <w:proofErr w:type="spellEnd"/>
+      <w:r>
+        <w:rPr>
+          <w:rFonts w:ascii="Times New Roman" w:hAnsi="Times New Roman"/>
+        </w:rPr>
+        <w:t xml:space="preserve"> is exactly the same as </w:t>
+      </w:r>
+      <w:proofErr w:type="spellStart"/>
+      <w:r>
+        <w:rPr>
+          <w:rFonts w:ascii="Copperplate Gothic Light" w:hAnsi="Copperplate Gothic Light"/>
+        </w:rPr>
+        <w:t>CIRSdrv_wave</w:t>
+      </w:r>
+      <w:proofErr w:type="spellEnd"/>
+      <w:r>
+        <w:rPr>
+          <w:rFonts w:ascii="Times New Roman" w:hAnsi="Times New Roman"/>
+        </w:rPr>
+        <w:t xml:space="preserve"> except that it uses the new nemesis/</w:t>
+      </w:r>
+      <w:proofErr w:type="spellStart"/>
+      <w:r>
+        <w:rPr>
+          <w:rFonts w:ascii="Times New Roman" w:hAnsi="Times New Roman"/>
+        </w:rPr>
+        <w:t>cirsrad</w:t>
+      </w:r>
+      <w:proofErr w:type="spellEnd"/>
+      <w:r>
+        <w:rPr>
+          <w:rFonts w:ascii="Times New Roman" w:hAnsi="Times New Roman"/>
+        </w:rPr>
+        <w:t xml:space="preserve"> LBL subroutines</w:t>
+      </w:r>
+      <w:r>
+        <w:rPr>
+          <w:rFonts w:ascii="Times New Roman" w:hAnsi="Times New Roman"/>
+        </w:rPr>
+        <w:t>. The input script is essentially identical, except that there is now no need to define the k-table minimum wavelength/wavenumber and step. However, the user does need to provide the additional .key, .</w:t>
+      </w:r>
+      <w:proofErr w:type="spellStart"/>
+      <w:r>
+        <w:rPr>
+          <w:rFonts w:ascii="Times New Roman" w:hAnsi="Times New Roman"/>
+        </w:rPr>
+        <w:t>lbl</w:t>
+      </w:r>
+      <w:proofErr w:type="spellEnd"/>
+      <w:r>
+        <w:rPr>
+          <w:rFonts w:ascii="Times New Roman" w:hAnsi="Times New Roman"/>
+        </w:rPr>
+        <w:t xml:space="preserve"> and .</w:t>
+      </w:r>
+      <w:proofErr w:type="spellStart"/>
+      <w:r>
+        <w:rPr>
+          <w:rFonts w:ascii="Times New Roman" w:hAnsi="Times New Roman"/>
+        </w:rPr>
+        <w:t>sha</w:t>
+      </w:r>
+      <w:proofErr w:type="spellEnd"/>
+      <w:r>
+        <w:rPr>
+          <w:rFonts w:ascii="Times New Roman" w:hAnsi="Times New Roman"/>
+        </w:rPr>
+        <w:t xml:space="preserve"> files necessary for a nemesis-LBL run. </w:t>
+      </w:r>
+      <w:r>
+        <w:rPr>
+          <w:rFonts w:ascii="Times New Roman" w:hAnsi="Times New Roman"/>
+        </w:rPr>
+        <w:t>The output is also an ASCII file, but here there is one spectrum per defined path, smoothed with the FWHM defined in the .pat file and with the instrument function defined in the .</w:t>
+      </w:r>
+      <w:proofErr w:type="spellStart"/>
+      <w:r>
+        <w:rPr>
+          <w:rFonts w:ascii="Times New Roman" w:hAnsi="Times New Roman"/>
+        </w:rPr>
+        <w:t>sha</w:t>
+      </w:r>
+      <w:proofErr w:type="spellEnd"/>
+      <w:r>
+        <w:rPr>
+          <w:rFonts w:ascii="Times New Roman" w:hAnsi="Times New Roman"/>
+        </w:rPr>
+        <w:t xml:space="preserve"> file.</w:t>
+      </w:r>
     </w:p>
     <w:p>
       <w:pPr>
@@ -25732,7 +26576,7 @@
             <v:path o:extrusionok="f" gradientshapeok="t" o:connecttype="rect"/>
             <o:lock v:ext="edit" aspectratio="t"/>
           </v:shapetype>
-          <v:shape id="_x0000_i1026" type="#_x0000_t75" style="width:281.9pt;height:23.2pt" fillcolor="window">
+          <v:shape id="_x0000_i1026" type="#_x0000_t75" style="width:282.05pt;height:23.05pt" fillcolor="window">
             <v:imagedata r:id="rId16" o:title=""/>
           </v:shape>
         </w:pict>
@@ -25986,7 +26830,7 @@
           <w:position w:val="-12"/>
         </w:rPr>
         <w:pict w14:anchorId="465507D2">
-          <v:shape id="_x0000_i1028" type="#_x0000_t75" style="width:12.8pt;height:20.15pt">
+          <v:shape id="_x0000_i1028" type="#_x0000_t75" style="width:12.75pt;height:20.3pt">
             <v:imagedata r:id="rId18" o:title=""/>
           </v:shape>
         </w:pict>
@@ -26152,7 +26996,7 @@
           <w:position w:val="-16"/>
         </w:rPr>
         <w:pict w14:anchorId="4719D855">
-          <v:shape id="_x0000_i1029" type="#_x0000_t75" style="width:100.7pt;height:23.2pt">
+          <v:shape id="_x0000_i1029" type="#_x0000_t75" style="width:100.65pt;height:23.05pt">
             <v:imagedata r:id="rId19" o:title=""/>
           </v:shape>
         </w:pict>
@@ -26254,7 +27098,7 @@
           <w:position w:val="-16"/>
         </w:rPr>
         <w:pict w14:anchorId="458D14F0">
-          <v:shape id="_x0000_i1030" type="#_x0000_t75" style="width:242.25pt;height:23.2pt" fillcolor="window">
+          <v:shape id="_x0000_i1030" type="#_x0000_t75" style="width:242.25pt;height:23.05pt" fillcolor="window">
             <v:imagedata r:id="rId20" o:title=""/>
           </v:shape>
         </w:pict>
@@ -26322,7 +27166,7 @@
           <w:position w:val="-16"/>
         </w:rPr>
         <w:pict w14:anchorId="50690FC8">
-          <v:shape id="_x0000_i1031" type="#_x0000_t75" style="width:195.85pt;height:23.2pt" fillcolor="window">
+          <v:shape id="_x0000_i1031" type="#_x0000_t75" style="width:195.7pt;height:23.05pt" fillcolor="window">
             <v:imagedata r:id="rId21" o:title=""/>
           </v:shape>
         </w:pict>
@@ -26364,7 +27208,7 @@
           <w:position w:val="-12"/>
         </w:rPr>
         <w:pict w14:anchorId="698F4844">
-          <v:shape id="_x0000_i1032" type="#_x0000_t75" style="width:43.3pt;height:18.9pt" fillcolor="window">
+          <v:shape id="_x0000_i1032" type="#_x0000_t75" style="width:43.35pt;height:19.1pt" fillcolor="window">
             <v:imagedata r:id="rId22" o:title=""/>
           </v:shape>
         </w:pict>
@@ -26445,7 +27289,7 @@
           <w:position w:val="-12"/>
         </w:rPr>
         <w:pict w14:anchorId="38D44606">
-          <v:shape id="_x0000_i1033" type="#_x0000_t75" style="width:43.3pt;height:18.9pt" fillcolor="window">
+          <v:shape id="_x0000_i1033" type="#_x0000_t75" style="width:43.35pt;height:19.1pt" fillcolor="window">
             <v:imagedata r:id="rId23" o:title=""/>
           </v:shape>
         </w:pict>
@@ -27077,7 +27921,7 @@
           <w:position w:val="-16"/>
         </w:rPr>
         <w:pict w14:anchorId="428F2E8B">
-          <v:shape id="_x0000_i1034" type="#_x0000_t75" style="width:281.9pt;height:23.2pt" fillcolor="window">
+          <v:shape id="_x0000_i1034" type="#_x0000_t75" style="width:282.05pt;height:23.05pt" fillcolor="window">
             <v:imagedata r:id="rId24" o:title=""/>
           </v:shape>
         </w:pict>
@@ -27123,7 +27967,7 @@
           <w:position w:val="-14"/>
         </w:rPr>
         <w:pict w14:anchorId="09F96696">
-          <v:shape id="_x0000_i1035" type="#_x0000_t75" style="width:186.1pt;height:20.15pt" fillcolor="window">
+          <v:shape id="_x0000_i1035" type="#_x0000_t75" style="width:186.15pt;height:20.3pt" fillcolor="window">
             <v:imagedata r:id="rId25" o:title=""/>
           </v:shape>
         </w:pict>
@@ -27207,7 +28051,7 @@
           <w:position w:val="-12"/>
         </w:rPr>
         <w:pict w14:anchorId="3FE14509">
-          <v:shape id="_x0000_i1036" type="#_x0000_t75" style="width:30.5pt;height:18.9pt" fillcolor="window">
+          <v:shape id="_x0000_i1036" type="#_x0000_t75" style="width:30.65pt;height:19.1pt" fillcolor="window">
             <v:imagedata r:id="rId26" o:title=""/>
           </v:shape>
         </w:pict>
@@ -27234,7 +28078,7 @@
           <w:position w:val="-16"/>
         </w:rPr>
         <w:pict w14:anchorId="40223B1E">
-          <v:shape id="_x0000_i1037" type="#_x0000_t75" style="width:139.1pt;height:23.2pt" fillcolor="window">
+          <v:shape id="_x0000_i1037" type="#_x0000_t75" style="width:139.25pt;height:23.05pt" fillcolor="window">
             <v:imagedata r:id="rId27" o:title=""/>
           </v:shape>
         </w:pict>
@@ -27276,7 +28120,7 @@
           <w:position w:val="-16"/>
         </w:rPr>
         <w:pict w14:anchorId="7C42C75C">
-          <v:shape id="_x0000_i1038" type="#_x0000_t75" style="width:148.9pt;height:23.2pt" fillcolor="window">
+          <v:shape id="_x0000_i1038" type="#_x0000_t75" style="width:148.75pt;height:23.05pt" fillcolor="window">
             <v:imagedata r:id="rId28" o:title=""/>
           </v:shape>
         </w:pict>
@@ -27313,7 +28157,7 @@
           <w:position w:val="-12"/>
         </w:rPr>
         <w:pict w14:anchorId="28E70FFB">
-          <v:shape id="_x0000_i1039" type="#_x0000_t75" style="width:18.9pt;height:18.9pt" fillcolor="window">
+          <v:shape id="_x0000_i1039" type="#_x0000_t75" style="width:19.1pt;height:19.1pt" fillcolor="window">
             <v:imagedata r:id="rId29" o:title=""/>
           </v:shape>
         </w:pict>
@@ -27750,7 +28594,7 @@
         <w:rFonts w:ascii="Times New Roman" w:hAnsi="Times New Roman"/>
         <w:noProof/>
       </w:rPr>
-      <w:t>14</w:t>
+      <w:t>29</w:t>
     </w:r>
     <w:r>
       <w:rPr>
@@ -34094,7 +34938,7 @@
 </file>
 
 <file path=customXml/itemProps1.xml><?xml version="1.0" encoding="utf-8"?>
-<ds:datastoreItem xmlns:ds="http://schemas.openxmlformats.org/officeDocument/2006/customXml" ds:itemID="{F3C70EA0-AA38-0F45-B686-78C20C04E354}">
+<ds:datastoreItem xmlns:ds="http://schemas.openxmlformats.org/officeDocument/2006/customXml" ds:itemID="{73A847CD-D8EF-264F-8C5F-B5E98CB3169A}">
   <ds:schemaRefs>
     <ds:schemaRef ds:uri="http://schemas.openxmlformats.org/officeDocument/2006/bibliography"/>
   </ds:schemaRefs>
@@ -34102,7 +34946,7 @@
 </file>
 
 <file path=customXml/itemProps2.xml><?xml version="1.0" encoding="utf-8"?>
-<ds:datastoreItem xmlns:ds="http://schemas.openxmlformats.org/officeDocument/2006/customXml" ds:itemID="{08D90484-E875-1344-B628-A36F925CC743}">
+<ds:datastoreItem xmlns:ds="http://schemas.openxmlformats.org/officeDocument/2006/customXml" ds:itemID="{C60BA1EA-8756-4040-866B-24FB0988C4AE}">
   <ds:schemaRefs>
     <ds:schemaRef ds:uri="http://schemas.openxmlformats.org/officeDocument/2006/bibliography"/>
   </ds:schemaRefs>
@@ -34110,7 +34954,7 @@
 </file>
 
 <file path=customXml/itemProps3.xml><?xml version="1.0" encoding="utf-8"?>
-<ds:datastoreItem xmlns:ds="http://schemas.openxmlformats.org/officeDocument/2006/customXml" ds:itemID="{D2110715-B97B-4B4A-83A6-4B22EB05E46E}">
+<ds:datastoreItem xmlns:ds="http://schemas.openxmlformats.org/officeDocument/2006/customXml" ds:itemID="{C13D05F4-4DE8-7843-90C0-B9D516163A69}">
   <ds:schemaRefs>
     <ds:schemaRef ds:uri="http://schemas.openxmlformats.org/officeDocument/2006/bibliography"/>
   </ds:schemaRefs>

</xml_diff>

<commit_message>
Updated manuals to describe spherical single-scattering calculations.
git-svn-id: https://scm.physics.ox.ac.uk/svn/radtrancode/trunk@792 4dc0e162-f54d-4b9e-8a18-81c7a7f2ddce
</commit_message>
<xml_diff>
--- a/manuals/Nemesis_B1.docx
+++ b/manuals/Nemesis_B1.docx
@@ -5540,8 +5540,6 @@
         <w:tab/>
         <w:t>29</w:t>
       </w:r>
-      <w:bookmarkStart w:id="0" w:name="_GoBack"/>
-      <w:bookmarkEnd w:id="0"/>
     </w:p>
     <w:p>
       <w:pPr>
@@ -9998,19 +9996,25 @@
         <w:rPr>
           <w:rFonts w:ascii="Times New Roman" w:hAnsi="Times New Roman"/>
         </w:rPr>
-        <w:t xml:space="preserve">multiple </w:t>
-      </w:r>
-      <w:r>
-        <w:rPr>
-          <w:rFonts w:ascii="Times New Roman" w:hAnsi="Times New Roman"/>
-        </w:rPr>
         <w:t xml:space="preserve">scattering calculations </w:t>
       </w:r>
       <w:r>
         <w:rPr>
           <w:rFonts w:ascii="Times New Roman" w:hAnsi="Times New Roman"/>
         </w:rPr>
-        <w:t xml:space="preserve">(ISCAT=1) </w:t>
+        <w:t>(ISCAT=1</w:t>
+      </w:r>
+      <w:r>
+        <w:rPr>
+          <w:rFonts w:ascii="Times New Roman" w:hAnsi="Times New Roman"/>
+        </w:rPr>
+        <w:t xml:space="preserve"> to 4</w:t>
+      </w:r>
+      <w:r>
+        <w:rPr>
+          <w:rFonts w:ascii="Times New Roman" w:hAnsi="Times New Roman"/>
+        </w:rPr>
+        <w:t xml:space="preserve">) </w:t>
       </w:r>
       <w:r>
         <w:rPr>
@@ -17350,69 +17354,172 @@
           <w:rFonts w:ascii="Times New Roman" w:hAnsi="Times New Roman"/>
           <w:u w:val="single"/>
         </w:rPr>
-        <w:t>For scattering calculations the old non-gradient forward model is used. Eventually the ‘gradient’ method will be built into the scattering code.</w:t>
-      </w:r>
-      <w:r>
-        <w:rPr>
-          <w:rFonts w:ascii="Times New Roman" w:hAnsi="Times New Roman"/>
+        <w:t xml:space="preserve">For scattering calculations the non-gradient forward model is used. </w:t>
+      </w:r>
+      <w:r>
+        <w:rPr>
+          <w:rFonts w:ascii="Times New Roman" w:hAnsi="Times New Roman"/>
+        </w:rPr>
+        <w:t>(</w:t>
+      </w:r>
+      <w:r>
+        <w:rPr>
+          <w:rFonts w:ascii="Times New Roman" w:hAnsi="Times New Roman"/>
+          <w:i/>
+        </w:rPr>
+        <w:t>It was</w:t>
+      </w:r>
+      <w:r>
+        <w:rPr>
+          <w:rFonts w:ascii="Times New Roman" w:hAnsi="Times New Roman"/>
+          <w:i/>
+        </w:rPr>
+        <w:t xml:space="preserve"> orig</w:t>
+      </w:r>
+      <w:bookmarkStart w:id="0" w:name="_GoBack"/>
+      <w:bookmarkEnd w:id="0"/>
+      <w:r>
+        <w:rPr>
+          <w:rFonts w:ascii="Times New Roman" w:hAnsi="Times New Roman"/>
+          <w:i/>
+        </w:rPr>
+        <w:t>inally</w:t>
+      </w:r>
+      <w:r>
+        <w:rPr>
+          <w:rFonts w:ascii="Times New Roman" w:hAnsi="Times New Roman"/>
+          <w:i/>
+        </w:rPr>
+        <w:t xml:space="preserve"> hoped to update the</w:t>
+      </w:r>
+      <w:r>
+        <w:rPr>
+          <w:rFonts w:ascii="Times New Roman" w:hAnsi="Times New Roman"/>
+          <w:i/>
+        </w:rPr>
+        <w:t xml:space="preserve"> ‘gradient’ method into the scattering code</w:t>
+      </w:r>
+      <w:r>
+        <w:rPr>
+          <w:rFonts w:ascii="Times New Roman" w:hAnsi="Times New Roman"/>
+          <w:i/>
+        </w:rPr>
+        <w:t>, but this turns out not to give any speed advantage</w:t>
+      </w:r>
+      <w:r>
+        <w:rPr>
+          <w:rFonts w:ascii="Times New Roman" w:hAnsi="Times New Roman"/>
+        </w:rPr>
+        <w:t>)</w:t>
+      </w:r>
+      <w:r>
+        <w:rPr>
+          <w:rFonts w:ascii="Times New Roman" w:hAnsi="Times New Roman"/>
+        </w:rPr>
+        <w:t xml:space="preserve">. </w:t>
+      </w:r>
+      <w:r>
+        <w:rPr>
+          <w:rFonts w:ascii="Times New Roman" w:hAnsi="Times New Roman"/>
+        </w:rPr>
+        <w:t xml:space="preserve">If ISCAT = 2, then the internal scattered radiation field is calculated first (required for limb-scattering calculations). </w:t>
+      </w:r>
+      <w:r>
+        <w:rPr>
+          <w:rFonts w:ascii="Times New Roman" w:hAnsi="Times New Roman"/>
+        </w:rPr>
+        <w:t xml:space="preserve">If ISCAT = 3, then a single scattering </w:t>
+      </w:r>
+      <w:r>
+        <w:rPr>
+          <w:rFonts w:ascii="Times New Roman" w:hAnsi="Times New Roman"/>
+        </w:rPr>
+        <w:t xml:space="preserve">plane-parallel atmosphere </w:t>
+      </w:r>
+      <w:r>
+        <w:rPr>
+          <w:rFonts w:ascii="Times New Roman" w:hAnsi="Times New Roman"/>
+        </w:rPr>
+        <w:t>calculation</w:t>
+      </w:r>
+      <w:r>
+        <w:rPr>
+          <w:rFonts w:ascii="Times New Roman" w:hAnsi="Times New Roman"/>
+        </w:rPr>
+        <w:t xml:space="preserve"> is performed</w:t>
+      </w:r>
+      <w:r>
+        <w:rPr>
+          <w:rFonts w:ascii="Times New Roman" w:hAnsi="Times New Roman"/>
+        </w:rPr>
+        <w:t>.</w:t>
+      </w:r>
+      <w:r>
+        <w:rPr>
+          <w:rFonts w:ascii="Times New Roman" w:hAnsi="Times New Roman"/>
+        </w:rPr>
+        <w:t xml:space="preserve"> If ISCAT = 4</w:t>
+      </w:r>
+      <w:r>
+        <w:rPr>
+          <w:rFonts w:ascii="Times New Roman" w:hAnsi="Times New Roman"/>
+        </w:rPr>
+        <w:t xml:space="preserve">, then a single scattering </w:t>
+      </w:r>
+      <w:r>
+        <w:rPr>
+          <w:rFonts w:ascii="Times New Roman" w:hAnsi="Times New Roman"/>
+        </w:rPr>
+        <w:t>spherical</w:t>
+      </w:r>
+      <w:r>
+        <w:rPr>
+          <w:rFonts w:ascii="Times New Roman" w:hAnsi="Times New Roman"/>
+        </w:rPr>
+        <w:t xml:space="preserve"> atmosphere calculation is performed.</w:t>
+      </w:r>
+    </w:p>
+    <w:p>
+      <w:pPr>
+        <w:jc w:val="both"/>
+        <w:rPr>
+          <w:rFonts w:ascii="Times New Roman" w:hAnsi="Times New Roman"/>
+        </w:rPr>
+      </w:pPr>
+    </w:p>
+    <w:p>
+      <w:pPr>
+        <w:jc w:val="both"/>
+        <w:rPr>
+          <w:rFonts w:ascii="Times New Roman" w:hAnsi="Times New Roman"/>
+        </w:rPr>
+      </w:pPr>
+      <w:r>
+        <w:rPr>
+          <w:rFonts w:ascii="Times New Roman" w:hAnsi="Times New Roman"/>
+        </w:rPr>
+        <w:t>ILBL = 0 indicates that a correlated-K calculation is required. ILBL=1 indicates a line-by-line calculation. T</w:t>
+      </w:r>
+      <w:r>
+        <w:rPr>
+          <w:rFonts w:ascii="Times New Roman" w:hAnsi="Times New Roman"/>
+          <w:b/>
           <w:u w:val="single"/>
         </w:rPr>
+        <w:t>his is an important change from previous versions</w:t>
+      </w:r>
+      <w:r>
+        <w:rPr>
+          <w:rFonts w:ascii="Times New Roman" w:hAnsi="Times New Roman"/>
+        </w:rPr>
+        <w:t>.</w:t>
+      </w:r>
+      <w:r>
+        <w:rPr>
+          <w:rFonts w:ascii="Times New Roman" w:hAnsi="Times New Roman"/>
+        </w:rPr>
         <w:t xml:space="preserve"> </w:t>
       </w:r>
-      <w:r>
-        <w:rPr>
-          <w:rFonts w:ascii="Times New Roman" w:hAnsi="Times New Roman"/>
-        </w:rPr>
-        <w:t xml:space="preserve">If ISCAT = 2, then the internal scattered radiation field is calculated first (required for limb-scattering calculations). </w:t>
-      </w:r>
-      <w:r>
-        <w:rPr>
-          <w:rFonts w:ascii="Times New Roman" w:hAnsi="Times New Roman"/>
-        </w:rPr>
-        <w:t>If ISCAT = 3, then the calculation is performed with a single scattering calculation.</w:t>
-      </w:r>
-    </w:p>
-    <w:p>
-      <w:pPr>
-        <w:jc w:val="both"/>
-        <w:rPr>
-          <w:rFonts w:ascii="Times New Roman" w:hAnsi="Times New Roman"/>
-        </w:rPr>
-      </w:pPr>
-    </w:p>
-    <w:p>
-      <w:pPr>
-        <w:jc w:val="both"/>
-        <w:rPr>
-          <w:rFonts w:ascii="Times New Roman" w:hAnsi="Times New Roman"/>
-        </w:rPr>
-      </w:pPr>
-      <w:r>
-        <w:rPr>
-          <w:rFonts w:ascii="Times New Roman" w:hAnsi="Times New Roman"/>
-        </w:rPr>
-        <w:t>ILBL = 0 indicates that a correlated-K calculation is required. ILBL=1 indicates a line-by-line calculation. T</w:t>
-      </w:r>
-      <w:r>
-        <w:rPr>
-          <w:rFonts w:ascii="Times New Roman" w:hAnsi="Times New Roman"/>
-          <w:b/>
-          <w:u w:val="single"/>
-        </w:rPr>
-        <w:t>his is an important change from previous versions</w:t>
-      </w:r>
-      <w:r>
-        <w:rPr>
-          <w:rFonts w:ascii="Times New Roman" w:hAnsi="Times New Roman"/>
-        </w:rPr>
-        <w:t>.</w:t>
-      </w:r>
-      <w:r>
-        <w:rPr>
-          <w:rFonts w:ascii="Times New Roman" w:hAnsi="Times New Roman"/>
-        </w:rPr>
-        <w:t xml:space="preserve"> </w:t>
-      </w:r>
       <w:proofErr w:type="gramStart"/>
       <w:r>
         <w:rPr>
@@ -17527,6 +17634,7 @@
         <w:rPr>
           <w:rFonts w:ascii="Times New Roman" w:hAnsi="Times New Roman"/>
         </w:rPr>
+        <w:lastRenderedPageBreak/>
         <w:t>NITER is the number of iterations of the retrieval model required</w:t>
       </w:r>
     </w:p>
@@ -18103,7 +18211,6 @@
         <w:rPr>
           <w:rFonts w:ascii="Times New Roman" w:hAnsi="Times New Roman"/>
         </w:rPr>
-        <w:lastRenderedPageBreak/>
         <w:t>FWHM, LATITUDE, LONGITUDE, NGEOM</w:t>
       </w:r>
     </w:p>
@@ -26576,7 +26683,7 @@
             <v:path o:extrusionok="f" gradientshapeok="t" o:connecttype="rect"/>
             <o:lock v:ext="edit" aspectratio="t"/>
           </v:shapetype>
-          <v:shape id="_x0000_i1026" type="#_x0000_t75" style="width:282.05pt;height:23.05pt" fillcolor="window">
+          <v:shape id="_x0000_i1026" type="#_x0000_t75" style="width:282.3pt;height:22.85pt" fillcolor="window">
             <v:imagedata r:id="rId16" o:title=""/>
           </v:shape>
         </w:pict>
@@ -26790,7 +26897,7 @@
           <w:position w:val="-18"/>
         </w:rPr>
         <w:pict w14:anchorId="34C00A39">
-          <v:shape id="_x0000_i1027" type="#_x0000_t75" style="width:4in;height:26.25pt" fillcolor="window">
+          <v:shape id="_x0000_i1027" type="#_x0000_t75" style="width:4in;height:26.3pt" fillcolor="window">
             <v:imagedata r:id="rId17" o:title=""/>
           </v:shape>
         </w:pict>
@@ -26830,7 +26937,7 @@
           <w:position w:val="-12"/>
         </w:rPr>
         <w:pict w14:anchorId="465507D2">
-          <v:shape id="_x0000_i1028" type="#_x0000_t75" style="width:12.75pt;height:20.3pt">
+          <v:shape id="_x0000_i1028" type="#_x0000_t75" style="width:12.55pt;height:20.55pt">
             <v:imagedata r:id="rId18" o:title=""/>
           </v:shape>
         </w:pict>
@@ -26996,7 +27103,7 @@
           <w:position w:val="-16"/>
         </w:rPr>
         <w:pict w14:anchorId="4719D855">
-          <v:shape id="_x0000_i1029" type="#_x0000_t75" style="width:100.65pt;height:23.05pt">
+          <v:shape id="_x0000_i1029" type="#_x0000_t75" style="width:100.55pt;height:22.85pt">
             <v:imagedata r:id="rId19" o:title=""/>
           </v:shape>
         </w:pict>
@@ -27098,7 +27205,7 @@
           <w:position w:val="-16"/>
         </w:rPr>
         <w:pict w14:anchorId="458D14F0">
-          <v:shape id="_x0000_i1030" type="#_x0000_t75" style="width:242.25pt;height:23.05pt" fillcolor="window">
+          <v:shape id="_x0000_i1030" type="#_x0000_t75" style="width:242.3pt;height:22.85pt" fillcolor="window">
             <v:imagedata r:id="rId20" o:title=""/>
           </v:shape>
         </w:pict>
@@ -27166,7 +27273,7 @@
           <w:position w:val="-16"/>
         </w:rPr>
         <w:pict w14:anchorId="50690FC8">
-          <v:shape id="_x0000_i1031" type="#_x0000_t75" style="width:195.7pt;height:23.05pt" fillcolor="window">
+          <v:shape id="_x0000_i1031" type="#_x0000_t75" style="width:195.45pt;height:22.85pt" fillcolor="window">
             <v:imagedata r:id="rId21" o:title=""/>
           </v:shape>
         </w:pict>
@@ -27208,7 +27315,7 @@
           <w:position w:val="-12"/>
         </w:rPr>
         <w:pict w14:anchorId="698F4844">
-          <v:shape id="_x0000_i1032" type="#_x0000_t75" style="width:43.35pt;height:19.1pt" fillcolor="window">
+          <v:shape id="_x0000_i1032" type="#_x0000_t75" style="width:43.45pt;height:18.85pt" fillcolor="window">
             <v:imagedata r:id="rId22" o:title=""/>
           </v:shape>
         </w:pict>
@@ -27289,7 +27396,7 @@
           <w:position w:val="-12"/>
         </w:rPr>
         <w:pict w14:anchorId="38D44606">
-          <v:shape id="_x0000_i1033" type="#_x0000_t75" style="width:43.35pt;height:19.1pt" fillcolor="window">
+          <v:shape id="_x0000_i1033" type="#_x0000_t75" style="width:43.45pt;height:18.85pt" fillcolor="window">
             <v:imagedata r:id="rId23" o:title=""/>
           </v:shape>
         </w:pict>
@@ -27921,7 +28028,7 @@
           <w:position w:val="-16"/>
         </w:rPr>
         <w:pict w14:anchorId="428F2E8B">
-          <v:shape id="_x0000_i1034" type="#_x0000_t75" style="width:282.05pt;height:23.05pt" fillcolor="window">
+          <v:shape id="_x0000_i1034" type="#_x0000_t75" style="width:282.3pt;height:22.85pt" fillcolor="window">
             <v:imagedata r:id="rId24" o:title=""/>
           </v:shape>
         </w:pict>
@@ -27967,7 +28074,7 @@
           <w:position w:val="-14"/>
         </w:rPr>
         <w:pict w14:anchorId="09F96696">
-          <v:shape id="_x0000_i1035" type="#_x0000_t75" style="width:186.15pt;height:20.3pt" fillcolor="window">
+          <v:shape id="_x0000_i1035" type="#_x0000_t75" style="width:186.3pt;height:20.55pt" fillcolor="window">
             <v:imagedata r:id="rId25" o:title=""/>
           </v:shape>
         </w:pict>
@@ -28051,7 +28158,7 @@
           <w:position w:val="-12"/>
         </w:rPr>
         <w:pict w14:anchorId="3FE14509">
-          <v:shape id="_x0000_i1036" type="#_x0000_t75" style="width:30.65pt;height:19.1pt" fillcolor="window">
+          <v:shape id="_x0000_i1036" type="#_x0000_t75" style="width:30.85pt;height:18.85pt" fillcolor="window">
             <v:imagedata r:id="rId26" o:title=""/>
           </v:shape>
         </w:pict>
@@ -28078,7 +28185,7 @@
           <w:position w:val="-16"/>
         </w:rPr>
         <w:pict w14:anchorId="40223B1E">
-          <v:shape id="_x0000_i1037" type="#_x0000_t75" style="width:139.25pt;height:23.05pt" fillcolor="window">
+          <v:shape id="_x0000_i1037" type="#_x0000_t75" style="width:139.45pt;height:22.85pt" fillcolor="window">
             <v:imagedata r:id="rId27" o:title=""/>
           </v:shape>
         </w:pict>
@@ -28120,7 +28227,7 @@
           <w:position w:val="-16"/>
         </w:rPr>
         <w:pict w14:anchorId="7C42C75C">
-          <v:shape id="_x0000_i1038" type="#_x0000_t75" style="width:148.75pt;height:23.05pt" fillcolor="window">
+          <v:shape id="_x0000_i1038" type="#_x0000_t75" style="width:148.55pt;height:22.85pt" fillcolor="window">
             <v:imagedata r:id="rId28" o:title=""/>
           </v:shape>
         </w:pict>
@@ -28157,7 +28264,7 @@
           <w:position w:val="-12"/>
         </w:rPr>
         <w:pict w14:anchorId="28E70FFB">
-          <v:shape id="_x0000_i1039" type="#_x0000_t75" style="width:19.1pt;height:19.1pt" fillcolor="window">
+          <v:shape id="_x0000_i1039" type="#_x0000_t75" style="width:18.85pt;height:18.85pt" fillcolor="window">
             <v:imagedata r:id="rId29" o:title=""/>
           </v:shape>
         </w:pict>
@@ -28594,7 +28701,7 @@
         <w:rFonts w:ascii="Times New Roman" w:hAnsi="Times New Roman"/>
         <w:noProof/>
       </w:rPr>
-      <w:t>29</w:t>
+      <w:t>15</w:t>
     </w:r>
     <w:r>
       <w:rPr>
@@ -34938,7 +35045,7 @@
 </file>
 
 <file path=customXml/itemProps1.xml><?xml version="1.0" encoding="utf-8"?>
-<ds:datastoreItem xmlns:ds="http://schemas.openxmlformats.org/officeDocument/2006/customXml" ds:itemID="{73A847CD-D8EF-264F-8C5F-B5E98CB3169A}">
+<ds:datastoreItem xmlns:ds="http://schemas.openxmlformats.org/officeDocument/2006/customXml" ds:itemID="{C13D05F4-4DE8-7843-90C0-B9D516163A69}">
   <ds:schemaRefs>
     <ds:schemaRef ds:uri="http://schemas.openxmlformats.org/officeDocument/2006/bibliography"/>
   </ds:schemaRefs>
@@ -34946,7 +35053,7 @@
 </file>
 
 <file path=customXml/itemProps2.xml><?xml version="1.0" encoding="utf-8"?>
-<ds:datastoreItem xmlns:ds="http://schemas.openxmlformats.org/officeDocument/2006/customXml" ds:itemID="{C60BA1EA-8756-4040-866B-24FB0988C4AE}">
+<ds:datastoreItem xmlns:ds="http://schemas.openxmlformats.org/officeDocument/2006/customXml" ds:itemID="{D8C9674D-388A-4146-837C-A88F31C4F32E}">
   <ds:schemaRefs>
     <ds:schemaRef ds:uri="http://schemas.openxmlformats.org/officeDocument/2006/bibliography"/>
   </ds:schemaRefs>
@@ -34954,7 +35061,7 @@
 </file>
 
 <file path=customXml/itemProps3.xml><?xml version="1.0" encoding="utf-8"?>
-<ds:datastoreItem xmlns:ds="http://schemas.openxmlformats.org/officeDocument/2006/customXml" ds:itemID="{C13D05F4-4DE8-7843-90C0-B9D516163A69}">
+<ds:datastoreItem xmlns:ds="http://schemas.openxmlformats.org/officeDocument/2006/customXml" ds:itemID="{F5E05EEA-D76F-C643-9C83-F9586FCFD04F}">
   <ds:schemaRefs>
     <ds:schemaRef ds:uri="http://schemas.openxmlformats.org/officeDocument/2006/bibliography"/>
   </ds:schemaRefs>

</xml_diff>

<commit_message>
Provided documentation on new profile type 19.
git-svn-id: https://scm.physics.ox.ac.uk/svn/radtrancode/trunk@810 4dc0e162-f54d-4b9e-8a18-81c7a7f2ddce
</commit_message>
<xml_diff>
--- a/manuals/Nemesis_B1.docx
+++ b/manuals/Nemesis_B1.docx
@@ -16898,24 +16898,439 @@
     </w:p>
     <w:p>
       <w:pPr>
-        <w:jc w:val="both"/>
-        <w:rPr>
-          <w:rFonts w:ascii="Times New Roman" w:hAnsi="Times New Roman"/>
-        </w:rPr>
-      </w:pPr>
-    </w:p>
-    <w:p>
-      <w:pPr>
-        <w:jc w:val="both"/>
-        <w:rPr>
-          <w:rFonts w:ascii="Times New Roman" w:hAnsi="Times New Roman"/>
-        </w:rPr>
-      </w:pPr>
-      <w:r>
-        <w:rPr>
-          <w:rFonts w:ascii="Times New Roman" w:hAnsi="Times New Roman"/>
+        <w:numPr>
+          <w:ilvl w:val="0"/>
+          <w:numId w:val="42"/>
+        </w:numPr>
+        <w:tabs>
+          <w:tab w:val="clear" w:pos="644"/>
+        </w:tabs>
+        <w:ind w:left="709" w:hanging="425"/>
+        <w:jc w:val="both"/>
+        <w:rPr>
+          <w:rFonts w:ascii="Times New Roman" w:hAnsi="Times New Roman"/>
+          <w:color w:val="000000"/>
+        </w:rPr>
+      </w:pPr>
+      <w:r>
+        <w:rPr>
+          <w:rFonts w:ascii="Times New Roman" w:hAnsi="Times New Roman"/>
+          <w:color w:val="000000"/>
+        </w:rPr>
+        <w:t xml:space="preserve">Very similar to case when </w:t>
+      </w:r>
+      <w:proofErr w:type="gramStart"/>
+      <w:r>
+        <w:rPr>
+          <w:rFonts w:ascii="Times New Roman" w:hAnsi="Times New Roman"/>
+        </w:rPr>
+        <w:t>VARIDENT(</w:t>
+      </w:r>
+      <w:proofErr w:type="gramEnd"/>
+      <w:r>
+        <w:rPr>
+          <w:rFonts w:ascii="Times New Roman" w:hAnsi="Times New Roman"/>
+        </w:rPr>
+        <w:t>IVAR,3) = 9, where</w:t>
+      </w:r>
+      <w:r>
+        <w:rPr>
+          <w:rFonts w:ascii="Times New Roman" w:hAnsi="Times New Roman"/>
+          <w:color w:val="000000"/>
+        </w:rPr>
+        <w:t xml:space="preserve"> </w:t>
+      </w:r>
+      <w:r>
+        <w:rPr>
+          <w:rFonts w:ascii="Times New Roman" w:hAnsi="Times New Roman"/>
+          <w:color w:val="000000"/>
+        </w:rPr>
+        <w:t xml:space="preserve">a cloud profile </w:t>
+      </w:r>
+      <w:r>
+        <w:rPr>
+          <w:rFonts w:ascii="Times New Roman" w:hAnsi="Times New Roman"/>
+          <w:color w:val="000000"/>
+        </w:rPr>
+        <w:t xml:space="preserve">is </w:t>
+      </w:r>
+      <w:r>
+        <w:rPr>
+          <w:rFonts w:ascii="Times New Roman" w:hAnsi="Times New Roman"/>
+          <w:color w:val="000000"/>
+        </w:rPr>
+        <w:t xml:space="preserve">represented by a variable base </w:t>
+      </w:r>
+      <w:r>
+        <w:rPr>
+          <w:rFonts w:ascii="Times New Roman" w:hAnsi="Times New Roman"/>
+          <w:color w:val="000000"/>
+        </w:rPr>
+        <w:t>height</w:t>
+      </w:r>
+      <w:r>
+        <w:rPr>
+          <w:rFonts w:ascii="Times New Roman" w:hAnsi="Times New Roman"/>
+          <w:color w:val="000000"/>
+        </w:rPr>
+        <w:t xml:space="preserve">, optical depth and fractional scale height. </w:t>
+      </w:r>
+      <w:r>
+        <w:rPr>
+          <w:rFonts w:ascii="Times New Roman" w:hAnsi="Times New Roman"/>
+          <w:color w:val="000000"/>
         </w:rPr>
         <w:lastRenderedPageBreak/>
+        <w:t xml:space="preserve">However, here there is an extra parameter, which forces the profile to zero for pressures less than 0.1 </w:t>
+      </w:r>
+      <w:proofErr w:type="spellStart"/>
+      <w:r>
+        <w:rPr>
+          <w:rFonts w:ascii="Times New Roman" w:hAnsi="Times New Roman"/>
+          <w:color w:val="000000"/>
+        </w:rPr>
+        <w:t>atm</w:t>
+      </w:r>
+      <w:proofErr w:type="spellEnd"/>
+      <w:r>
+        <w:rPr>
+          <w:rFonts w:ascii="Times New Roman" w:hAnsi="Times New Roman"/>
+          <w:color w:val="000000"/>
+        </w:rPr>
+        <w:t xml:space="preserve"> (to simulate a </w:t>
+      </w:r>
+      <w:proofErr w:type="spellStart"/>
+      <w:r>
+        <w:rPr>
+          <w:rFonts w:ascii="Times New Roman" w:hAnsi="Times New Roman"/>
+          <w:color w:val="000000"/>
+        </w:rPr>
+        <w:t>tropopause</w:t>
+      </w:r>
+      <w:proofErr w:type="spellEnd"/>
+      <w:r>
+        <w:rPr>
+          <w:rFonts w:ascii="Times New Roman" w:hAnsi="Times New Roman"/>
+          <w:color w:val="000000"/>
+        </w:rPr>
+        <w:t xml:space="preserve"> ‘lid’). </w:t>
+      </w:r>
+      <w:r>
+        <w:rPr>
+          <w:rFonts w:ascii="Times New Roman" w:hAnsi="Times New Roman"/>
+          <w:color w:val="000000"/>
+        </w:rPr>
+        <w:t>The next line of the .</w:t>
+      </w:r>
+      <w:proofErr w:type="spellStart"/>
+      <w:r>
+        <w:rPr>
+          <w:rFonts w:ascii="Times New Roman" w:hAnsi="Times New Roman"/>
+          <w:color w:val="000000"/>
+        </w:rPr>
+        <w:t>apr</w:t>
+      </w:r>
+      <w:proofErr w:type="spellEnd"/>
+      <w:r>
+        <w:rPr>
+          <w:rFonts w:ascii="Times New Roman" w:hAnsi="Times New Roman"/>
+          <w:color w:val="000000"/>
+        </w:rPr>
+        <w:t xml:space="preserve"> file then contains the </w:t>
+      </w:r>
+      <w:r>
+        <w:rPr>
+          <w:rFonts w:ascii="Times New Roman" w:hAnsi="Times New Roman"/>
+          <w:i/>
+          <w:color w:val="000000"/>
+        </w:rPr>
+        <w:t>a priori</w:t>
+      </w:r>
+      <w:r>
+        <w:rPr>
+          <w:rFonts w:ascii="Times New Roman" w:hAnsi="Times New Roman"/>
+          <w:color w:val="000000"/>
+        </w:rPr>
+        <w:t xml:space="preserve"> base altitude, </w:t>
+      </w:r>
+      <w:r>
+        <w:rPr>
+          <w:rFonts w:ascii="Times New Roman" w:hAnsi="Times New Roman"/>
+          <w:color w:val="000000"/>
+        </w:rPr>
+        <w:t xml:space="preserve">followed by the </w:t>
+      </w:r>
+      <w:r>
+        <w:rPr>
+          <w:rFonts w:ascii="Times New Roman" w:hAnsi="Times New Roman"/>
+          <w:i/>
+          <w:color w:val="000000"/>
+        </w:rPr>
+        <w:t>a priori</w:t>
+      </w:r>
+      <w:r>
+        <w:rPr>
+          <w:rFonts w:ascii="Times New Roman" w:hAnsi="Times New Roman"/>
+          <w:color w:val="000000"/>
+        </w:rPr>
+        <w:t xml:space="preserve"> abundance</w:t>
+      </w:r>
+      <w:r>
+        <w:rPr>
+          <w:rFonts w:ascii="Times New Roman" w:hAnsi="Times New Roman"/>
+          <w:color w:val="000000"/>
+        </w:rPr>
+        <w:t xml:space="preserve"> and fractional scale height values together with their estimated errors. </w:t>
+      </w:r>
+      <w:r>
+        <w:rPr>
+          <w:rFonts w:ascii="Times New Roman" w:hAnsi="Times New Roman"/>
+          <w:color w:val="000000"/>
+        </w:rPr>
+        <w:t xml:space="preserve">The final line provides the cut-off parameter and error. </w:t>
+      </w:r>
+      <w:r>
+        <w:rPr>
+          <w:rFonts w:ascii="Times New Roman" w:hAnsi="Times New Roman"/>
+          <w:color w:val="000000"/>
+        </w:rPr>
+        <w:t>All quantities are taken as logs so negative fractional scale heights are not allowed</w:t>
+      </w:r>
+      <w:r>
+        <w:rPr>
+          <w:rFonts w:ascii="Times New Roman" w:hAnsi="Times New Roman"/>
+          <w:color w:val="000000"/>
+        </w:rPr>
+        <w:t>.</w:t>
+      </w:r>
+      <w:r>
+        <w:rPr>
+          <w:rFonts w:ascii="Times New Roman" w:hAnsi="Times New Roman"/>
+          <w:color w:val="000000"/>
+        </w:rPr>
+        <w:t xml:space="preserve"> The extra parameter, </w:t>
+      </w:r>
+      <w:r>
+        <w:rPr>
+          <w:rFonts w:ascii="Times New Roman" w:hAnsi="Times New Roman"/>
+          <w:color w:val="000000"/>
+        </w:rPr>
+        <w:sym w:font="Symbol" w:char="F020"/>
+      </w:r>
+      <w:r>
+        <w:rPr>
+          <w:rFonts w:ascii="Times New Roman" w:hAnsi="Times New Roman"/>
+          <w:i/>
+          <w:color w:val="000000"/>
+        </w:rPr>
+        <w:sym w:font="Symbol" w:char="F061"/>
+      </w:r>
+      <w:r>
+        <w:rPr>
+          <w:rFonts w:ascii="Times New Roman" w:hAnsi="Times New Roman"/>
+          <w:color w:val="000000"/>
+        </w:rPr>
+        <w:t xml:space="preserve">, is used to provide an additional multiplicative factor to the density: </w:t>
+      </w:r>
+      <m:oMath>
+        <m:r>
+          <w:rPr>
+            <w:rFonts w:ascii="Cambria Math" w:hAnsi="Cambria Math"/>
+            <w:color w:val="000000"/>
+          </w:rPr>
+          <m:t>x</m:t>
+        </m:r>
+        <m:d>
+          <m:dPr>
+            <m:ctrlPr>
+              <w:rPr>
+                <w:rFonts w:ascii="Cambria Math" w:hAnsi="Cambria Math"/>
+                <w:i/>
+                <w:color w:val="000000"/>
+              </w:rPr>
+            </m:ctrlPr>
+          </m:dPr>
+          <m:e>
+            <m:r>
+              <w:rPr>
+                <w:rFonts w:ascii="Cambria Math" w:hAnsi="Cambria Math"/>
+                <w:color w:val="000000"/>
+              </w:rPr>
+              <m:t>p</m:t>
+            </m:r>
+          </m:e>
+        </m:d>
+        <m:r>
+          <w:rPr>
+            <w:rFonts w:ascii="Cambria Math" w:hAnsi="Cambria Math"/>
+            <w:color w:val="000000"/>
+          </w:rPr>
+          <m:t>=1.0-exp</m:t>
+        </m:r>
+        <m:d>
+          <m:dPr>
+            <m:ctrlPr>
+              <w:rPr>
+                <w:rFonts w:ascii="Cambria Math" w:hAnsi="Cambria Math"/>
+                <w:i/>
+                <w:color w:val="000000"/>
+              </w:rPr>
+            </m:ctrlPr>
+          </m:dPr>
+          <m:e>
+            <m:d>
+              <m:dPr>
+                <m:ctrlPr>
+                  <w:rPr>
+                    <w:rFonts w:ascii="Cambria Math" w:hAnsi="Cambria Math"/>
+                    <w:i/>
+                    <w:color w:val="000000"/>
+                  </w:rPr>
+                </m:ctrlPr>
+              </m:dPr>
+              <m:e>
+                <m:r>
+                  <w:rPr>
+                    <w:rFonts w:ascii="Cambria Math" w:hAnsi="Cambria Math"/>
+                    <w:color w:val="000000"/>
+                  </w:rPr>
+                  <m:t>log</m:t>
+                </m:r>
+                <m:d>
+                  <m:dPr>
+                    <m:ctrlPr>
+                      <w:rPr>
+                        <w:rFonts w:ascii="Cambria Math" w:hAnsi="Cambria Math"/>
+                        <w:i/>
+                        <w:color w:val="000000"/>
+                      </w:rPr>
+                    </m:ctrlPr>
+                  </m:dPr>
+                  <m:e>
+                    <m:r>
+                      <w:rPr>
+                        <w:rFonts w:ascii="Cambria Math" w:hAnsi="Cambria Math"/>
+                        <w:color w:val="000000"/>
+                      </w:rPr>
+                      <m:t>p</m:t>
+                    </m:r>
+                  </m:e>
+                </m:d>
+                <m:r>
+                  <w:rPr>
+                    <w:rFonts w:ascii="Cambria Math" w:hAnsi="Cambria Math"/>
+                    <w:color w:val="000000"/>
+                  </w:rPr>
+                  <m:t>-log</m:t>
+                </m:r>
+                <m:d>
+                  <m:dPr>
+                    <m:ctrlPr>
+                      <w:rPr>
+                        <w:rFonts w:ascii="Cambria Math" w:hAnsi="Cambria Math"/>
+                        <w:i/>
+                        <w:color w:val="000000"/>
+                      </w:rPr>
+                    </m:ctrlPr>
+                  </m:dPr>
+                  <m:e>
+                    <m:r>
+                      <w:rPr>
+                        <w:rFonts w:ascii="Cambria Math" w:hAnsi="Cambria Math"/>
+                        <w:color w:val="000000"/>
+                      </w:rPr>
+                      <m:t>0.1</m:t>
+                    </m:r>
+                  </m:e>
+                </m:d>
+              </m:e>
+            </m:d>
+            <m:r>
+              <w:rPr>
+                <w:rFonts w:ascii="Cambria Math" w:hAnsi="Cambria Math"/>
+                <w:color w:val="000000"/>
+              </w:rPr>
+              <m:t>/α</m:t>
+            </m:r>
+          </m:e>
+        </m:d>
+      </m:oMath>
+      <w:r>
+        <w:rPr>
+          <w:rFonts w:ascii="Times New Roman" w:hAnsi="Times New Roman"/>
+          <w:color w:val="000000"/>
+        </w:rPr>
+        <w:t xml:space="preserve">. NB </w:t>
+      </w:r>
+      <w:proofErr w:type="gramStart"/>
+      <w:r>
+        <w:rPr>
+          <w:rFonts w:ascii="Times New Roman" w:hAnsi="Times New Roman"/>
+          <w:i/>
+          <w:color w:val="000000"/>
+        </w:rPr>
+        <w:t>x</w:t>
+      </w:r>
+      <w:r>
+        <w:rPr>
+          <w:rFonts w:ascii="Times New Roman" w:hAnsi="Times New Roman"/>
+          <w:color w:val="000000"/>
+        </w:rPr>
+        <w:t>(</w:t>
+      </w:r>
+      <w:proofErr w:type="gramEnd"/>
+      <w:r>
+        <w:rPr>
+          <w:rFonts w:ascii="Times New Roman" w:hAnsi="Times New Roman"/>
+          <w:i/>
+          <w:color w:val="000000"/>
+        </w:rPr>
+        <w:t>p</w:t>
+      </w:r>
+      <w:r>
+        <w:rPr>
+          <w:rFonts w:ascii="Times New Roman" w:hAnsi="Times New Roman"/>
+          <w:color w:val="000000"/>
+        </w:rPr>
+        <w:t xml:space="preserve">) = 0 for </w:t>
+      </w:r>
+      <w:r>
+        <w:rPr>
+          <w:rFonts w:ascii="Times New Roman" w:hAnsi="Times New Roman"/>
+          <w:i/>
+          <w:color w:val="000000"/>
+        </w:rPr>
+        <w:t>p</w:t>
+      </w:r>
+      <w:r>
+        <w:rPr>
+          <w:rFonts w:ascii="Times New Roman" w:hAnsi="Times New Roman"/>
+          <w:color w:val="000000"/>
+        </w:rPr>
+        <w:t xml:space="preserve"> &lt; 0.1 atm.</w:t>
+      </w:r>
+    </w:p>
+    <w:p>
+      <w:pPr>
+        <w:jc w:val="both"/>
+        <w:rPr>
+          <w:rFonts w:ascii="Times New Roman" w:hAnsi="Times New Roman"/>
+        </w:rPr>
+      </w:pPr>
+      <w:bookmarkStart w:id="0" w:name="_GoBack"/>
+      <w:bookmarkEnd w:id="0"/>
+    </w:p>
+    <w:p>
+      <w:pPr>
+        <w:jc w:val="both"/>
+        <w:rPr>
+          <w:rFonts w:ascii="Times New Roman" w:hAnsi="Times New Roman"/>
+        </w:rPr>
+      </w:pPr>
+      <w:r>
+        <w:rPr>
+          <w:rFonts w:ascii="Times New Roman" w:hAnsi="Times New Roman"/>
+        </w:rPr>
         <w:t xml:space="preserve">Further parameterisation schemes may be defined in the future as required. Any additional parameters (e.g. the knee pressure for </w:t>
       </w:r>
       <w:proofErr w:type="gramStart"/>
@@ -17374,36 +17789,27 @@
           <w:rFonts w:ascii="Times New Roman" w:hAnsi="Times New Roman"/>
           <w:i/>
         </w:rPr>
-        <w:t xml:space="preserve"> orig</w:t>
-      </w:r>
-      <w:bookmarkStart w:id="0" w:name="_GoBack"/>
-      <w:bookmarkEnd w:id="0"/>
+        <w:t xml:space="preserve"> originally</w:t>
+      </w:r>
       <w:r>
         <w:rPr>
           <w:rFonts w:ascii="Times New Roman" w:hAnsi="Times New Roman"/>
           <w:i/>
         </w:rPr>
-        <w:t>inally</w:t>
+        <w:t xml:space="preserve"> hoped to update the</w:t>
       </w:r>
       <w:r>
         <w:rPr>
           <w:rFonts w:ascii="Times New Roman" w:hAnsi="Times New Roman"/>
           <w:i/>
         </w:rPr>
-        <w:t xml:space="preserve"> hoped to update the</w:t>
+        <w:t xml:space="preserve"> ‘gradient’ method into the scattering code</w:t>
       </w:r>
       <w:r>
         <w:rPr>
           <w:rFonts w:ascii="Times New Roman" w:hAnsi="Times New Roman"/>
           <w:i/>
         </w:rPr>
-        <w:t xml:space="preserve"> ‘gradient’ method into the scattering code</w:t>
-      </w:r>
-      <w:r>
-        <w:rPr>
-          <w:rFonts w:ascii="Times New Roman" w:hAnsi="Times New Roman"/>
-          <w:i/>
-        </w:rPr>
         <w:t>, but this turns out not to give any speed advantage</w:t>
       </w:r>
       <w:r>
@@ -17458,25 +17864,7 @@
         <w:rPr>
           <w:rFonts w:ascii="Times New Roman" w:hAnsi="Times New Roman"/>
         </w:rPr>
-        <w:t xml:space="preserve"> If ISCAT = 4</w:t>
-      </w:r>
-      <w:r>
-        <w:rPr>
-          <w:rFonts w:ascii="Times New Roman" w:hAnsi="Times New Roman"/>
-        </w:rPr>
-        <w:t xml:space="preserve">, then a single scattering </w:t>
-      </w:r>
-      <w:r>
-        <w:rPr>
-          <w:rFonts w:ascii="Times New Roman" w:hAnsi="Times New Roman"/>
-        </w:rPr>
-        <w:t>spherical</w:t>
-      </w:r>
-      <w:r>
-        <w:rPr>
-          <w:rFonts w:ascii="Times New Roman" w:hAnsi="Times New Roman"/>
-        </w:rPr>
-        <w:t xml:space="preserve"> atmosphere calculation is performed.</w:t>
+        <w:t xml:space="preserve"> If ISCAT = 4, then a single scattering spherical atmosphere calculation is performed.</w:t>
       </w:r>
     </w:p>
     <w:p>
@@ -17634,7 +18022,6 @@
         <w:rPr>
           <w:rFonts w:ascii="Times New Roman" w:hAnsi="Times New Roman"/>
         </w:rPr>
-        <w:lastRenderedPageBreak/>
         <w:t>NITER is the number of iterations of the retrieval model required</w:t>
       </w:r>
     </w:p>
@@ -18052,7 +18439,14 @@
         <w:rPr>
           <w:rFonts w:ascii="Times New Roman" w:hAnsi="Times New Roman"/>
         </w:rPr>
-        <w:t xml:space="preserve"> set to these last retrieved values. In addition, all other parameters are fixed to their last-retrieved value, and their retrieval errors used to modify the measurement covariance matrix </w:t>
+        <w:t xml:space="preserve"> set to these last retrieved values. In addition, all other parameters are fixed to their last-retrieved value, and their </w:t>
+      </w:r>
+      <w:r>
+        <w:rPr>
+          <w:rFonts w:ascii="Times New Roman" w:hAnsi="Times New Roman"/>
+        </w:rPr>
+        <w:lastRenderedPageBreak/>
+        <w:t xml:space="preserve">retrieval errors used to modify the measurement covariance matrix </w:t>
       </w:r>
       <w:r>
         <w:rPr>
@@ -18749,6 +19143,7 @@
         <w:rPr>
           <w:rFonts w:ascii="Times New Roman" w:hAnsi="Times New Roman"/>
         </w:rPr>
+        <w:lastRenderedPageBreak/>
         <w:tab/>
         <w:t xml:space="preserve">If FWHM is set to zero, then </w:t>
       </w:r>
@@ -18879,7 +19274,6 @@
         <w:rPr>
           <w:rFonts w:ascii="Times New Roman" w:hAnsi="Times New Roman"/>
         </w:rPr>
-        <w:lastRenderedPageBreak/>
         <w:t>NAV</w:t>
       </w:r>
       <w:r>
@@ -19220,7 +19614,14 @@
         <w:rPr>
           <w:rFonts w:ascii="Times New Roman" w:hAnsi="Times New Roman"/>
         </w:rPr>
-        <w:t>When reading in the viewing angles, a negative emission zenith angle (EMISS_ANG) indicates that the observed spectrum is actually a limb observation where the solar zenith angle (SOL_ANG) then contains the tangent altitude (km). The definition of these angles is explained in Fig. 1. N.B. Setting AZI_ANG=0 implies FORWARD scattering.</w:t>
+        <w:t xml:space="preserve">When reading in the viewing angles, a negative emission zenith angle (EMISS_ANG) indicates that the observed spectrum is actually a limb observation where the solar zenith </w:t>
+      </w:r>
+      <w:r>
+        <w:rPr>
+          <w:rFonts w:ascii="Times New Roman" w:hAnsi="Times New Roman"/>
+        </w:rPr>
+        <w:lastRenderedPageBreak/>
+        <w:t>angle (SOL_ANG) then contains the tangent altitude (km). The definition of these angles is explained in Fig. 1. N.B. Setting AZI_ANG=0 implies FORWARD scattering.</w:t>
       </w:r>
     </w:p>
     <w:p>
@@ -19305,7 +19706,6 @@
         <w:rPr>
           <w:rFonts w:ascii="Times New Roman" w:hAnsi="Times New Roman"/>
         </w:rPr>
-        <w:lastRenderedPageBreak/>
         <w:t xml:space="preserve"> </w:t>
       </w:r>
       <w:r>
@@ -20036,6 +20436,7 @@
         <w:rPr>
           <w:rFonts w:ascii="Times New Roman" w:hAnsi="Times New Roman"/>
         </w:rPr>
+        <w:lastRenderedPageBreak/>
         <w:t xml:space="preserve">If aerosols are defined then </w:t>
       </w:r>
       <w:proofErr w:type="spellStart"/>
@@ -21094,7 +21495,14 @@
         <w:rPr>
           <w:rFonts w:ascii="Times New Roman" w:hAnsi="Times New Roman"/>
         </w:rPr>
-        <w:t xml:space="preserve"> fractions. For the usual CIA table format, NPARA should be set to zero. For a variable para-H</w:t>
+        <w:t xml:space="preserve"> fractions. For the usual CIA table format, NPARA should be set to </w:t>
+      </w:r>
+      <w:r>
+        <w:rPr>
+          <w:rFonts w:ascii="Times New Roman" w:hAnsi="Times New Roman"/>
+        </w:rPr>
+        <w:lastRenderedPageBreak/>
+        <w:t>zero. For a variable para-H</w:t>
       </w:r>
       <w:r>
         <w:rPr>
@@ -21312,7 +21720,6 @@
         <w:rPr>
           <w:rFonts w:ascii="Times New Roman" w:hAnsi="Times New Roman"/>
         </w:rPr>
-        <w:lastRenderedPageBreak/>
         <w:t>IRAY</w:t>
       </w:r>
       <w:r>
@@ -22131,6 +22538,7 @@
         <w:rPr>
           <w:rFonts w:ascii="Times New Roman" w:hAnsi="Times New Roman"/>
         </w:rPr>
+        <w:lastRenderedPageBreak/>
         <w:t>where</w:t>
       </w:r>
       <w:proofErr w:type="gramEnd"/>
@@ -22451,14 +22859,6 @@
           <w:lang w:val="en-US"/>
         </w:rPr>
         <w:br/>
-      </w:r>
-      <w:r>
-        <w:rPr>
-          <w:rFonts w:ascii="Times New Roman" w:hAnsi="Times New Roman"/>
-          <w:szCs w:val="24"/>
-          <w:lang w:val="en-US"/>
-        </w:rPr>
-        <w:lastRenderedPageBreak/>
         <w:t>0.05 atm. The g</w:t>
       </w:r>
       <w:r>
@@ -23445,6 +23845,7 @@
         <w:rPr>
           <w:rFonts w:ascii="Times New Roman" w:hAnsi="Times New Roman"/>
         </w:rPr>
+        <w:lastRenderedPageBreak/>
         <w:t xml:space="preserve">The use of the correlation length in defining the </w:t>
       </w:r>
       <w:r>
@@ -23576,7 +23977,6 @@
         <w:rPr>
           <w:rFonts w:ascii="Times New Roman" w:hAnsi="Times New Roman"/>
         </w:rPr>
-        <w:lastRenderedPageBreak/>
         <w:t>The code can now also retrieve a correction to the tangent height altitudes form limb observations.</w:t>
       </w:r>
     </w:p>
@@ -24198,7 +24598,14 @@
         <w:rPr>
           <w:rFonts w:ascii="Times New Roman" w:hAnsi="Times New Roman"/>
         </w:rPr>
-        <w:t xml:space="preserve"> which line database is to be used and which gas information files. The contents of this file are described in the </w:t>
+        <w:t xml:space="preserve"> which line database is to be used </w:t>
+      </w:r>
+      <w:r>
+        <w:rPr>
+          <w:rFonts w:ascii="Times New Roman" w:hAnsi="Times New Roman"/>
+        </w:rPr>
+        <w:lastRenderedPageBreak/>
+        <w:t xml:space="preserve">and which gas information files. The contents of this file are described in the </w:t>
       </w:r>
       <w:proofErr w:type="spellStart"/>
       <w:r>
@@ -24856,7 +25263,14 @@
         <w:rPr>
           <w:rFonts w:ascii="Times New Roman" w:hAnsi="Times New Roman"/>
         </w:rPr>
-        <w:t xml:space="preserve"> files and the outputting path calculations are recombined differently. The current offshoots are as follows.</w:t>
+        <w:t xml:space="preserve"> files </w:t>
+      </w:r>
+      <w:r>
+        <w:rPr>
+          <w:rFonts w:ascii="Times New Roman" w:hAnsi="Times New Roman"/>
+        </w:rPr>
+        <w:lastRenderedPageBreak/>
+        <w:t>and the outputting path calculations are recombined differently. The current offshoots are as follows.</w:t>
       </w:r>
     </w:p>
     <w:p>
@@ -24955,14 +25369,7 @@
         <w:rPr>
           <w:rFonts w:ascii="Times New Roman" w:hAnsi="Times New Roman"/>
         </w:rPr>
-        <w:t xml:space="preserve"> for multiple </w:t>
-      </w:r>
-      <w:r>
-        <w:rPr>
-          <w:rFonts w:ascii="Times New Roman" w:hAnsi="Times New Roman"/>
-        </w:rPr>
-        <w:lastRenderedPageBreak/>
-        <w:t xml:space="preserve">tangent heights through the same atmosphere, </w:t>
+        <w:t xml:space="preserve"> for multiple tangent heights through the same atmosphere, </w:t>
       </w:r>
       <w:proofErr w:type="spellStart"/>
       <w:r>
@@ -25770,6 +26177,7 @@
         <w:rPr>
           <w:rFonts w:ascii="Times New Roman" w:hAnsi="Times New Roman"/>
         </w:rPr>
+        <w:lastRenderedPageBreak/>
         <w:t>11</w:t>
       </w:r>
       <w:r>
@@ -25911,14 +26319,7 @@
         <w:rPr>
           <w:rFonts w:ascii="Times New Roman" w:hAnsi="Times New Roman"/>
         </w:rPr>
-        <w:t xml:space="preserve">one which is the </w:t>
-      </w:r>
-      <w:r>
-        <w:rPr>
-          <w:rFonts w:ascii="Times New Roman" w:hAnsi="Times New Roman"/>
-        </w:rPr>
-        <w:lastRenderedPageBreak/>
-        <w:t>raw spectrum</w:t>
+        <w:t>one which is the raw spectrum</w:t>
       </w:r>
       <w:proofErr w:type="gramEnd"/>
       <w:r>
@@ -26683,7 +27084,7 @@
             <v:path o:extrusionok="f" gradientshapeok="t" o:connecttype="rect"/>
             <o:lock v:ext="edit" aspectratio="t"/>
           </v:shapetype>
-          <v:shape id="_x0000_i1026" type="#_x0000_t75" style="width:282.3pt;height:22.85pt" fillcolor="window">
+          <v:shape id="_x0000_i1026" type="#_x0000_t75" style="width:282.3pt;height:22.9pt" fillcolor="window">
             <v:imagedata r:id="rId16" o:title=""/>
           </v:shape>
         </w:pict>
@@ -26897,7 +27298,7 @@
           <w:position w:val="-18"/>
         </w:rPr>
         <w:pict w14:anchorId="34C00A39">
-          <v:shape id="_x0000_i1027" type="#_x0000_t75" style="width:4in;height:26.3pt" fillcolor="window">
+          <v:shape id="_x0000_i1027" type="#_x0000_t75" style="width:4in;height:26.2pt" fillcolor="window">
             <v:imagedata r:id="rId17" o:title=""/>
           </v:shape>
         </w:pict>
@@ -26937,7 +27338,7 @@
           <w:position w:val="-12"/>
         </w:rPr>
         <w:pict w14:anchorId="465507D2">
-          <v:shape id="_x0000_i1028" type="#_x0000_t75" style="width:12.55pt;height:20.55pt">
+          <v:shape id="_x0000_i1028" type="#_x0000_t75" style="width:12.65pt;height:20.5pt">
             <v:imagedata r:id="rId18" o:title=""/>
           </v:shape>
         </w:pict>
@@ -27103,7 +27504,7 @@
           <w:position w:val="-16"/>
         </w:rPr>
         <w:pict w14:anchorId="4719D855">
-          <v:shape id="_x0000_i1029" type="#_x0000_t75" style="width:100.55pt;height:22.85pt">
+          <v:shape id="_x0000_i1029" type="#_x0000_t75" style="width:100.6pt;height:22.9pt">
             <v:imagedata r:id="rId19" o:title=""/>
           </v:shape>
         </w:pict>
@@ -27205,7 +27606,7 @@
           <w:position w:val="-16"/>
         </w:rPr>
         <w:pict w14:anchorId="458D14F0">
-          <v:shape id="_x0000_i1030" type="#_x0000_t75" style="width:242.3pt;height:22.85pt" fillcolor="window">
+          <v:shape id="_x0000_i1030" type="#_x0000_t75" style="width:242.2pt;height:22.9pt" fillcolor="window">
             <v:imagedata r:id="rId20" o:title=""/>
           </v:shape>
         </w:pict>
@@ -27273,7 +27674,7 @@
           <w:position w:val="-16"/>
         </w:rPr>
         <w:pict w14:anchorId="50690FC8">
-          <v:shape id="_x0000_i1031" type="#_x0000_t75" style="width:195.45pt;height:22.85pt" fillcolor="window">
+          <v:shape id="_x0000_i1031" type="#_x0000_t75" style="width:195.5pt;height:22.9pt" fillcolor="window">
             <v:imagedata r:id="rId21" o:title=""/>
           </v:shape>
         </w:pict>
@@ -27315,7 +27716,7 @@
           <w:position w:val="-12"/>
         </w:rPr>
         <w:pict w14:anchorId="698F4844">
-          <v:shape id="_x0000_i1032" type="#_x0000_t75" style="width:43.45pt;height:18.85pt" fillcolor="window">
+          <v:shape id="_x0000_i1032" type="#_x0000_t75" style="width:43.4pt;height:19pt" fillcolor="window">
             <v:imagedata r:id="rId22" o:title=""/>
           </v:shape>
         </w:pict>
@@ -27396,7 +27797,7 @@
           <w:position w:val="-12"/>
         </w:rPr>
         <w:pict w14:anchorId="38D44606">
-          <v:shape id="_x0000_i1033" type="#_x0000_t75" style="width:43.45pt;height:18.85pt" fillcolor="window">
+          <v:shape id="_x0000_i1033" type="#_x0000_t75" style="width:43.4pt;height:19pt" fillcolor="window">
             <v:imagedata r:id="rId23" o:title=""/>
           </v:shape>
         </w:pict>
@@ -28028,7 +28429,7 @@
           <w:position w:val="-16"/>
         </w:rPr>
         <w:pict w14:anchorId="428F2E8B">
-          <v:shape id="_x0000_i1034" type="#_x0000_t75" style="width:282.3pt;height:22.85pt" fillcolor="window">
+          <v:shape id="_x0000_i1034" type="#_x0000_t75" style="width:282.3pt;height:22.9pt" fillcolor="window">
             <v:imagedata r:id="rId24" o:title=""/>
           </v:shape>
         </w:pict>
@@ -28074,7 +28475,7 @@
           <w:position w:val="-14"/>
         </w:rPr>
         <w:pict w14:anchorId="09F96696">
-          <v:shape id="_x0000_i1035" type="#_x0000_t75" style="width:186.3pt;height:20.55pt" fillcolor="window">
+          <v:shape id="_x0000_i1035" type="#_x0000_t75" style="width:186.2pt;height:20.5pt" fillcolor="window">
             <v:imagedata r:id="rId25" o:title=""/>
           </v:shape>
         </w:pict>
@@ -28158,7 +28559,7 @@
           <w:position w:val="-12"/>
         </w:rPr>
         <w:pict w14:anchorId="3FE14509">
-          <v:shape id="_x0000_i1036" type="#_x0000_t75" style="width:30.85pt;height:18.85pt" fillcolor="window">
+          <v:shape id="_x0000_i1036" type="#_x0000_t75" style="width:30.75pt;height:19pt" fillcolor="window">
             <v:imagedata r:id="rId26" o:title=""/>
           </v:shape>
         </w:pict>
@@ -28185,7 +28586,7 @@
           <w:position w:val="-16"/>
         </w:rPr>
         <w:pict w14:anchorId="40223B1E">
-          <v:shape id="_x0000_i1037" type="#_x0000_t75" style="width:139.45pt;height:22.85pt" fillcolor="window">
+          <v:shape id="_x0000_i1037" type="#_x0000_t75" style="width:139.5pt;height:22.9pt" fillcolor="window">
             <v:imagedata r:id="rId27" o:title=""/>
           </v:shape>
         </w:pict>
@@ -28227,7 +28628,7 @@
           <w:position w:val="-16"/>
         </w:rPr>
         <w:pict w14:anchorId="7C42C75C">
-          <v:shape id="_x0000_i1038" type="#_x0000_t75" style="width:148.55pt;height:22.85pt" fillcolor="window">
+          <v:shape id="_x0000_i1038" type="#_x0000_t75" style="width:148.5pt;height:22.9pt" fillcolor="window">
             <v:imagedata r:id="rId28" o:title=""/>
           </v:shape>
         </w:pict>
@@ -28264,7 +28665,7 @@
           <w:position w:val="-12"/>
         </w:rPr>
         <w:pict w14:anchorId="28E70FFB">
-          <v:shape id="_x0000_i1039" type="#_x0000_t75" style="width:18.85pt;height:18.85pt" fillcolor="window">
+          <v:shape id="_x0000_i1039" type="#_x0000_t75" style="width:19pt;height:19pt" fillcolor="window">
             <v:imagedata r:id="rId29" o:title=""/>
           </v:shape>
         </w:pict>
@@ -28701,7 +29102,7 @@
         <w:rFonts w:ascii="Times New Roman" w:hAnsi="Times New Roman"/>
         <w:noProof/>
       </w:rPr>
-      <w:t>15</w:t>
+      <w:t>14</w:t>
     </w:r>
     <w:r>
       <w:rPr>
@@ -33420,6 +33821,16 @@
       <w:u w:val="single"/>
     </w:rPr>
   </w:style>
+  <w:style w:type="character" w:styleId="PlaceholderText">
+    <w:name w:val="Placeholder Text"/>
+    <w:basedOn w:val="DefaultParagraphFont"/>
+    <w:uiPriority w:val="99"/>
+    <w:semiHidden/>
+    <w:rsid w:val="00E84C16"/>
+    <w:rPr>
+      <w:color w:val="808080"/>
+    </w:rPr>
+  </w:style>
 </w:styles>
 </file>
 
@@ -34711,6 +35122,16 @@
       <w:u w:val="single"/>
     </w:rPr>
   </w:style>
+  <w:style w:type="character" w:styleId="PlaceholderText">
+    <w:name w:val="Placeholder Text"/>
+    <w:basedOn w:val="DefaultParagraphFont"/>
+    <w:uiPriority w:val="99"/>
+    <w:semiHidden/>
+    <w:rsid w:val="00E84C16"/>
+    <w:rPr>
+      <w:color w:val="808080"/>
+    </w:rPr>
+  </w:style>
 </w:styles>
 </file>
 
@@ -35045,7 +35466,7 @@
 </file>
 
 <file path=customXml/itemProps1.xml><?xml version="1.0" encoding="utf-8"?>
-<ds:datastoreItem xmlns:ds="http://schemas.openxmlformats.org/officeDocument/2006/customXml" ds:itemID="{C13D05F4-4DE8-7843-90C0-B9D516163A69}">
+<ds:datastoreItem xmlns:ds="http://schemas.openxmlformats.org/officeDocument/2006/customXml" ds:itemID="{F5E05EEA-D76F-C643-9C83-F9586FCFD04F}">
   <ds:schemaRefs>
     <ds:schemaRef ds:uri="http://schemas.openxmlformats.org/officeDocument/2006/bibliography"/>
   </ds:schemaRefs>
@@ -35053,7 +35474,7 @@
 </file>
 
 <file path=customXml/itemProps2.xml><?xml version="1.0" encoding="utf-8"?>
-<ds:datastoreItem xmlns:ds="http://schemas.openxmlformats.org/officeDocument/2006/customXml" ds:itemID="{D8C9674D-388A-4146-837C-A88F31C4F32E}">
+<ds:datastoreItem xmlns:ds="http://schemas.openxmlformats.org/officeDocument/2006/customXml" ds:itemID="{AD2A141F-4B0C-B54F-BE5B-D5B3191D7E88}">
   <ds:schemaRefs>
     <ds:schemaRef ds:uri="http://schemas.openxmlformats.org/officeDocument/2006/bibliography"/>
   </ds:schemaRefs>
@@ -35061,7 +35482,7 @@
 </file>
 
 <file path=customXml/itemProps3.xml><?xml version="1.0" encoding="utf-8"?>
-<ds:datastoreItem xmlns:ds="http://schemas.openxmlformats.org/officeDocument/2006/customXml" ds:itemID="{F5E05EEA-D76F-C643-9C83-F9586FCFD04F}">
+<ds:datastoreItem xmlns:ds="http://schemas.openxmlformats.org/officeDocument/2006/customXml" ds:itemID="{8B1BECF5-13CC-2C46-8D46-43671FE7A382}">
   <ds:schemaRefs>
     <ds:schemaRef ds:uri="http://schemas.openxmlformats.org/officeDocument/2006/bibliography"/>
   </ds:schemaRefs>

</xml_diff>

<commit_message>
Updated manual to warn users that FWHM=0 k-table calculations expect the user to provide .spx files with wavelengths matching those found in the ktables. If the wavelengths are different, the code simply uses the nearest available wavelength in the k-table.
git-svn-id: https://scm.physics.ox.ac.uk/svn/radtrancode/trunk@811 4dc0e162-f54d-4b9e-8a18-81c7a7f2ddce
</commit_message>
<xml_diff>
--- a/manuals/Nemesis_B1.docx
+++ b/manuals/Nemesis_B1.docx
@@ -17101,14 +17101,7 @@
           <w:rFonts w:ascii="Times New Roman" w:hAnsi="Times New Roman"/>
           <w:color w:val="000000"/>
         </w:rPr>
-        <w:t>.</w:t>
-      </w:r>
-      <w:r>
-        <w:rPr>
-          <w:rFonts w:ascii="Times New Roman" w:hAnsi="Times New Roman"/>
-          <w:color w:val="000000"/>
-        </w:rPr>
-        <w:t xml:space="preserve"> The extra parameter, </w:t>
+        <w:t xml:space="preserve">. The extra parameter, </w:t>
       </w:r>
       <w:r>
         <w:rPr>
@@ -17317,8 +17310,6 @@
           <w:rFonts w:ascii="Times New Roman" w:hAnsi="Times New Roman"/>
         </w:rPr>
       </w:pPr>
-      <w:bookmarkStart w:id="0" w:name="_GoBack"/>
-      <w:bookmarkEnd w:id="0"/>
     </w:p>
     <w:p>
       <w:pPr>
@@ -19157,7 +19148,50 @@
         <w:rPr>
           <w:rFonts w:ascii="Times New Roman" w:hAnsi="Times New Roman"/>
         </w:rPr>
-        <w:t xml:space="preserve"> assumes that channel-integrated k-tables have been defined and so no further convolution is required.</w:t>
+        <w:t xml:space="preserve"> assumes that channel-integrated k-tables have </w:t>
+      </w:r>
+      <w:bookmarkStart w:id="0" w:name="_GoBack"/>
+      <w:bookmarkEnd w:id="0"/>
+      <w:r>
+        <w:rPr>
+          <w:rFonts w:ascii="Times New Roman" w:hAnsi="Times New Roman"/>
+        </w:rPr>
+        <w:t>been defined and so no further convolution is required.</w:t>
+      </w:r>
+      <w:r>
+        <w:rPr>
+          <w:rFonts w:ascii="Times New Roman" w:hAnsi="Times New Roman"/>
+        </w:rPr>
+        <w:t xml:space="preserve"> </w:t>
+      </w:r>
+      <w:r>
+        <w:rPr>
+          <w:rFonts w:ascii="Times New Roman" w:hAnsi="Times New Roman"/>
+          <w:b/>
+          <w:color w:val="FF0000"/>
+          <w:u w:val="single"/>
+        </w:rPr>
+        <w:t>However, in this case, please make sure that the wavelengths in your .</w:t>
+      </w:r>
+      <w:proofErr w:type="spellStart"/>
+      <w:r>
+        <w:rPr>
+          <w:rFonts w:ascii="Times New Roman" w:hAnsi="Times New Roman"/>
+          <w:b/>
+          <w:color w:val="FF0000"/>
+          <w:u w:val="single"/>
+        </w:rPr>
+        <w:t>spx</w:t>
+      </w:r>
+      <w:proofErr w:type="spellEnd"/>
+      <w:r>
+        <w:rPr>
+          <w:rFonts w:ascii="Times New Roman" w:hAnsi="Times New Roman"/>
+          <w:b/>
+          <w:color w:val="FF0000"/>
+          <w:u w:val="single"/>
+        </w:rPr>
+        <w:t xml:space="preserve"> file are the same as the k-table wavelengths since Nemesis will simply ‘snap’ the calculation to the nearest wavelength in the k-table.</w:t>
       </w:r>
     </w:p>
     <w:p>
@@ -19580,6 +19614,7 @@
         <w:rPr>
           <w:rFonts w:ascii="Times New Roman" w:hAnsi="Times New Roman"/>
         </w:rPr>
+        <w:lastRenderedPageBreak/>
         <w:t xml:space="preserve">Figure 1. Definition of Viewing Angles used by </w:t>
       </w:r>
       <w:r>
@@ -19614,14 +19649,7 @@
         <w:rPr>
           <w:rFonts w:ascii="Times New Roman" w:hAnsi="Times New Roman"/>
         </w:rPr>
-        <w:t xml:space="preserve">When reading in the viewing angles, a negative emission zenith angle (EMISS_ANG) indicates that the observed spectrum is actually a limb observation where the solar zenith </w:t>
-      </w:r>
-      <w:r>
-        <w:rPr>
-          <w:rFonts w:ascii="Times New Roman" w:hAnsi="Times New Roman"/>
-        </w:rPr>
-        <w:lastRenderedPageBreak/>
-        <w:t>angle (SOL_ANG) then contains the tangent altitude (km). The definition of these angles is explained in Fig. 1. N.B. Setting AZI_ANG=0 implies FORWARD scattering.</w:t>
+        <w:t>When reading in the viewing angles, a negative emission zenith angle (EMISS_ANG) indicates that the observed spectrum is actually a limb observation where the solar zenith angle (SOL_ANG) then contains the tangent altitude (km). The definition of these angles is explained in Fig. 1. N.B. Setting AZI_ANG=0 implies FORWARD scattering.</w:t>
       </w:r>
     </w:p>
     <w:p>
@@ -20436,728 +20464,830 @@
         <w:rPr>
           <w:rFonts w:ascii="Times New Roman" w:hAnsi="Times New Roman"/>
         </w:rPr>
+        <w:t xml:space="preserve">If aerosols are defined then </w:t>
+      </w:r>
+      <w:proofErr w:type="spellStart"/>
+      <w:r>
+        <w:rPr>
+          <w:rFonts w:ascii="Times New Roman" w:hAnsi="Times New Roman"/>
+        </w:rPr>
+        <w:t>Radtrans</w:t>
+      </w:r>
+      <w:proofErr w:type="spellEnd"/>
+      <w:r>
+        <w:rPr>
+          <w:rFonts w:ascii="Times New Roman" w:hAnsi="Times New Roman"/>
+        </w:rPr>
+        <w:t xml:space="preserve"> (and thus Nemesis) needs to know if the cloud is in the form of a uniform thin haze or is instead arranged in thicker clouds covering a certain fraction of the mean area. These details are supplied in the file </w:t>
+      </w:r>
+      <w:proofErr w:type="spellStart"/>
+      <w:r>
+        <w:rPr>
+          <w:rFonts w:ascii="Times New Roman" w:hAnsi="Times New Roman"/>
+        </w:rPr>
+        <w:t>fcloud.prf</w:t>
+      </w:r>
+      <w:proofErr w:type="spellEnd"/>
+      <w:r>
+        <w:rPr>
+          <w:rFonts w:ascii="Times New Roman" w:hAnsi="Times New Roman"/>
+        </w:rPr>
+        <w:t xml:space="preserve"> file.</w:t>
+      </w:r>
+    </w:p>
+    <w:p>
+      <w:pPr>
+        <w:jc w:val="both"/>
+        <w:rPr>
+          <w:rFonts w:ascii="Times New Roman" w:hAnsi="Times New Roman"/>
+        </w:rPr>
+      </w:pPr>
+    </w:p>
+    <w:p>
+      <w:pPr>
+        <w:jc w:val="both"/>
+        <w:rPr>
+          <w:rFonts w:ascii="Times New Roman" w:hAnsi="Times New Roman"/>
+        </w:rPr>
+      </w:pPr>
+      <w:r>
+        <w:rPr>
+          <w:rFonts w:ascii="Times New Roman" w:hAnsi="Times New Roman"/>
+        </w:rPr>
+        <w:t>The first line contains the number of profile levels and the number of cloud particle types (which should match that defined in the .</w:t>
+      </w:r>
+      <w:proofErr w:type="spellStart"/>
+      <w:r>
+        <w:rPr>
+          <w:rFonts w:ascii="Times New Roman" w:hAnsi="Times New Roman"/>
+        </w:rPr>
+        <w:t>xsc</w:t>
+      </w:r>
+      <w:proofErr w:type="spellEnd"/>
+      <w:r>
+        <w:rPr>
+          <w:rFonts w:ascii="Times New Roman" w:hAnsi="Times New Roman"/>
+        </w:rPr>
+        <w:t xml:space="preserve"> file and dust profile file). The following lines then contain the profile heights, fractional cloud cover and identifiers as to which cloud particle types contribute to the fractional cloud. Hence, the first few lines of the </w:t>
+      </w:r>
+      <w:proofErr w:type="spellStart"/>
+      <w:r>
+        <w:rPr>
+          <w:rFonts w:ascii="Times New Roman" w:hAnsi="Times New Roman"/>
+        </w:rPr>
+        <w:t>fcloud.prf</w:t>
+      </w:r>
+      <w:proofErr w:type="spellEnd"/>
+      <w:r>
+        <w:rPr>
+          <w:rFonts w:ascii="Times New Roman" w:hAnsi="Times New Roman"/>
+        </w:rPr>
+        <w:t xml:space="preserve"> file appear as:</w:t>
+      </w:r>
+    </w:p>
+    <w:p>
+      <w:pPr>
+        <w:jc w:val="both"/>
+        <w:rPr>
+          <w:rFonts w:ascii="Times New Roman" w:hAnsi="Times New Roman"/>
+        </w:rPr>
+      </w:pPr>
+    </w:p>
+    <w:p>
+      <w:pPr>
+        <w:jc w:val="both"/>
+        <w:rPr>
+          <w:rFonts w:ascii="Times New Roman" w:hAnsi="Times New Roman"/>
+        </w:rPr>
+      </w:pPr>
+      <w:r>
+        <w:rPr>
+          <w:rFonts w:ascii="Times New Roman" w:hAnsi="Times New Roman"/>
+        </w:rPr>
+        <w:t>NPRO, NCONT</w:t>
+      </w:r>
+    </w:p>
+    <w:p>
+      <w:pPr>
+        <w:jc w:val="both"/>
+        <w:rPr>
+          <w:rFonts w:ascii="Times New Roman" w:hAnsi="Times New Roman"/>
+        </w:rPr>
+      </w:pPr>
+      <w:proofErr w:type="gramStart"/>
+      <w:r>
+        <w:rPr>
+          <w:rFonts w:ascii="Times New Roman" w:hAnsi="Times New Roman"/>
+        </w:rPr>
+        <w:t>HEIGHT(</w:t>
+      </w:r>
+      <w:proofErr w:type="gramEnd"/>
+      <w:r>
+        <w:rPr>
+          <w:rFonts w:ascii="Times New Roman" w:hAnsi="Times New Roman"/>
+        </w:rPr>
+        <w:t>1), FRAC(1), ICLOUD(1,1), ICLOUD(2,1),…,ICLOUD(NCONT,1)</w:t>
+      </w:r>
+    </w:p>
+    <w:p>
+      <w:pPr>
+        <w:jc w:val="both"/>
+        <w:rPr>
+          <w:rFonts w:ascii="Times New Roman" w:hAnsi="Times New Roman"/>
+        </w:rPr>
+      </w:pPr>
+      <w:proofErr w:type="gramStart"/>
+      <w:r>
+        <w:rPr>
+          <w:rFonts w:ascii="Times New Roman" w:hAnsi="Times New Roman"/>
+        </w:rPr>
+        <w:t>HEIGHT(</w:t>
+      </w:r>
+      <w:proofErr w:type="gramEnd"/>
+      <w:r>
+        <w:rPr>
+          <w:rFonts w:ascii="Times New Roman" w:hAnsi="Times New Roman"/>
+        </w:rPr>
+        <w:t>2), FRAC(2), ICLOUD(1,2), ICLOUD(2,2),…,ICLOUD(NCONT,2)</w:t>
+      </w:r>
+    </w:p>
+    <w:p>
+      <w:pPr>
+        <w:jc w:val="both"/>
+        <w:rPr>
+          <w:rFonts w:ascii="Times New Roman" w:hAnsi="Times New Roman"/>
+        </w:rPr>
+      </w:pPr>
+      <w:r>
+        <w:rPr>
+          <w:rFonts w:ascii="Times New Roman" w:hAnsi="Times New Roman"/>
+        </w:rPr>
+        <w:t>…</w:t>
+      </w:r>
+    </w:p>
+    <w:p>
+      <w:pPr>
+        <w:rPr>
+          <w:rFonts w:ascii="Times New Roman" w:hAnsi="Times New Roman"/>
+        </w:rPr>
+      </w:pPr>
+      <w:proofErr w:type="gramStart"/>
+      <w:r>
+        <w:rPr>
+          <w:rFonts w:ascii="Times New Roman" w:hAnsi="Times New Roman"/>
+        </w:rPr>
+        <w:t>HEIGHT(</w:t>
+      </w:r>
+      <w:proofErr w:type="gramEnd"/>
+      <w:r>
+        <w:rPr>
+          <w:rFonts w:ascii="Times New Roman" w:hAnsi="Times New Roman"/>
+        </w:rPr>
+        <w:t>NPRO), FRAC(NPRO),ICLOUD(1,NPRO),ICLOUD(2,NPRO),…, ICLOUD(NCONT,NPRO)</w:t>
+      </w:r>
+    </w:p>
+    <w:p>
+      <w:pPr>
+        <w:jc w:val="both"/>
+        <w:rPr>
+          <w:rFonts w:ascii="Times New Roman" w:hAnsi="Times New Roman"/>
+        </w:rPr>
+      </w:pPr>
+    </w:p>
+    <w:p>
+      <w:pPr>
+        <w:jc w:val="both"/>
+        <w:rPr>
+          <w:rFonts w:ascii="Times New Roman" w:hAnsi="Times New Roman"/>
+        </w:rPr>
+      </w:pPr>
+      <w:r>
+        <w:rPr>
+          <w:rFonts w:ascii="Times New Roman" w:hAnsi="Times New Roman"/>
+        </w:rPr>
+        <w:t xml:space="preserve">If </w:t>
+      </w:r>
+      <w:proofErr w:type="gramStart"/>
+      <w:r>
+        <w:rPr>
+          <w:rFonts w:ascii="Times New Roman" w:hAnsi="Times New Roman"/>
+        </w:rPr>
+        <w:t>ICLOUD(</w:t>
+      </w:r>
+      <w:proofErr w:type="gramEnd"/>
+      <w:r>
+        <w:rPr>
+          <w:rFonts w:ascii="Times New Roman" w:hAnsi="Times New Roman"/>
+        </w:rPr>
+        <w:t xml:space="preserve">I,J) is set to 1, then aerosol type I contributes to the broken cloud at level J, which has a fractional cloud cover of FRAC(J). If </w:t>
+      </w:r>
+      <w:proofErr w:type="gramStart"/>
+      <w:r>
+        <w:rPr>
+          <w:rFonts w:ascii="Times New Roman" w:hAnsi="Times New Roman"/>
+        </w:rPr>
+        <w:t>ICLOUD(</w:t>
+      </w:r>
+      <w:proofErr w:type="gramEnd"/>
+      <w:r>
+        <w:rPr>
+          <w:rFonts w:ascii="Times New Roman" w:hAnsi="Times New Roman"/>
+        </w:rPr>
+        <w:t>I,J) is set to 0, then aerosol I is treated as being part of a uniform haze.</w:t>
+      </w:r>
+    </w:p>
+    <w:p>
+      <w:pPr>
+        <w:jc w:val="both"/>
+        <w:rPr>
+          <w:rFonts w:ascii="Times New Roman" w:hAnsi="Times New Roman"/>
+        </w:rPr>
+      </w:pPr>
+    </w:p>
+    <w:p>
+      <w:pPr>
+        <w:jc w:val="both"/>
+        <w:outlineLvl w:val="1"/>
+        <w:rPr>
+          <w:rFonts w:ascii="Times New Roman" w:hAnsi="Times New Roman"/>
+          <w:b/>
+        </w:rPr>
+      </w:pPr>
+      <w:r>
+        <w:rPr>
+          <w:rFonts w:ascii="Times New Roman" w:hAnsi="Times New Roman"/>
+          <w:b/>
+        </w:rPr>
+        <w:t>3.6</w:t>
+      </w:r>
+      <w:r>
+        <w:rPr>
+          <w:rFonts w:ascii="Times New Roman" w:hAnsi="Times New Roman"/>
+          <w:b/>
+        </w:rPr>
+        <w:t xml:space="preserve"> </w:t>
+      </w:r>
+      <w:r>
+        <w:rPr>
+          <w:rFonts w:ascii="Times New Roman" w:hAnsi="Times New Roman"/>
+          <w:b/>
+        </w:rPr>
+        <w:t xml:space="preserve">Reference Solar/Stellar Spectrum </w:t>
+      </w:r>
+      <w:r>
+        <w:rPr>
+          <w:rFonts w:ascii="Times New Roman" w:hAnsi="Times New Roman"/>
+          <w:b/>
+        </w:rPr>
+        <w:t xml:space="preserve">.sol </w:t>
+      </w:r>
+      <w:r>
+        <w:rPr>
+          <w:rFonts w:ascii="Times New Roman" w:hAnsi="Times New Roman"/>
+          <w:b/>
+        </w:rPr>
+        <w:t>File.</w:t>
+      </w:r>
+    </w:p>
+    <w:p>
+      <w:pPr>
+        <w:jc w:val="both"/>
+        <w:rPr>
+          <w:rFonts w:ascii="Times New Roman" w:hAnsi="Times New Roman"/>
+          <w:b/>
+        </w:rPr>
+      </w:pPr>
+    </w:p>
+    <w:p>
+      <w:pPr>
+        <w:jc w:val="both"/>
+        <w:rPr>
+          <w:rFonts w:ascii="Times New Roman" w:hAnsi="Times New Roman"/>
+        </w:rPr>
+      </w:pPr>
+      <w:r>
+        <w:rPr>
+          <w:rFonts w:ascii="Times New Roman" w:hAnsi="Times New Roman"/>
+        </w:rPr>
+        <w:t xml:space="preserve">This file </w:t>
+      </w:r>
+      <w:r>
+        <w:rPr>
+          <w:rFonts w:ascii="Times New Roman" w:hAnsi="Times New Roman"/>
+        </w:rPr>
+        <w:t>(&lt;</w:t>
+      </w:r>
+      <w:proofErr w:type="spellStart"/>
+      <w:r>
+        <w:rPr>
+          <w:rFonts w:ascii="Times New Roman" w:hAnsi="Times New Roman"/>
+        </w:rPr>
+        <w:t>runname</w:t>
+      </w:r>
+      <w:proofErr w:type="spellEnd"/>
+      <w:r>
+        <w:rPr>
+          <w:rFonts w:ascii="Times New Roman" w:hAnsi="Times New Roman"/>
+        </w:rPr>
+        <w:t xml:space="preserve">&gt;.sol) </w:t>
+      </w:r>
+      <w:r>
+        <w:rPr>
+          <w:rFonts w:ascii="Times New Roman" w:hAnsi="Times New Roman"/>
+        </w:rPr>
+        <w:t xml:space="preserve">contains the name of the solar or stellar spectrum file, which is assumed to reside in the </w:t>
+      </w:r>
+      <w:proofErr w:type="spellStart"/>
+      <w:r>
+        <w:rPr>
+          <w:rFonts w:ascii="Times New Roman" w:hAnsi="Times New Roman"/>
+        </w:rPr>
+        <w:t>raddata</w:t>
+      </w:r>
+      <w:proofErr w:type="spellEnd"/>
+      <w:r>
+        <w:rPr>
+          <w:rFonts w:ascii="Times New Roman" w:hAnsi="Times New Roman"/>
+        </w:rPr>
+        <w:t xml:space="preserve">/ directory. </w:t>
+      </w:r>
+    </w:p>
+    <w:p>
+      <w:pPr>
+        <w:jc w:val="both"/>
+        <w:rPr>
+          <w:rFonts w:ascii="Times New Roman" w:hAnsi="Times New Roman"/>
+        </w:rPr>
+      </w:pPr>
+      <w:r>
+        <w:rPr>
+          <w:rFonts w:ascii="Times New Roman" w:hAnsi="Times New Roman"/>
+        </w:rPr>
+        <w:t xml:space="preserve">The solar/stellar spectral file format is as follows. The file </w:t>
+      </w:r>
+      <w:r>
+        <w:rPr>
+          <w:rFonts w:ascii="Times New Roman" w:hAnsi="Times New Roman"/>
+        </w:rPr>
+        <w:t>can contain as many header lines as necessary, each line beginning with a ‘</w:t>
+      </w:r>
+      <w:r>
+        <w:rPr>
+          <w:rFonts w:ascii="Times New Roman" w:hAnsi="Times New Roman"/>
+        </w:rPr>
+        <w:sym w:font="Symbol" w:char="F023"/>
+      </w:r>
+      <w:r>
+        <w:rPr>
+          <w:rFonts w:ascii="Times New Roman" w:hAnsi="Times New Roman"/>
+        </w:rPr>
+        <w:t>’ character.</w:t>
+      </w:r>
+    </w:p>
+    <w:p>
+      <w:pPr>
+        <w:jc w:val="both"/>
+        <w:rPr>
+          <w:rFonts w:ascii="Times New Roman" w:hAnsi="Times New Roman"/>
+        </w:rPr>
+      </w:pPr>
+      <w:r>
+        <w:rPr>
+          <w:rFonts w:ascii="Times New Roman" w:hAnsi="Times New Roman"/>
+        </w:rPr>
+        <w:t>The first</w:t>
+      </w:r>
+      <w:r>
+        <w:rPr>
+          <w:rFonts w:ascii="Times New Roman" w:hAnsi="Times New Roman"/>
+        </w:rPr>
+        <w:t xml:space="preserve"> line </w:t>
+      </w:r>
+      <w:r>
+        <w:rPr>
+          <w:rFonts w:ascii="Times New Roman" w:hAnsi="Times New Roman"/>
+        </w:rPr>
+        <w:t xml:space="preserve">after the header </w:t>
+      </w:r>
+      <w:r>
+        <w:rPr>
+          <w:rFonts w:ascii="Times New Roman" w:hAnsi="Times New Roman"/>
+        </w:rPr>
+        <w:t>contains the wavenumber/wav</w:t>
+      </w:r>
+      <w:r>
+        <w:rPr>
+          <w:rFonts w:ascii="Times New Roman" w:hAnsi="Times New Roman"/>
+        </w:rPr>
+        <w:t xml:space="preserve">elength space of the spectrum: </w:t>
+      </w:r>
+      <w:r>
+        <w:rPr>
+          <w:rFonts w:ascii="Times New Roman" w:hAnsi="Times New Roman"/>
+        </w:rPr>
+        <w:t>0 = wavenumber, 1 = wavelength.</w:t>
+      </w:r>
+    </w:p>
+    <w:p>
+      <w:pPr>
+        <w:jc w:val="both"/>
+        <w:rPr>
+          <w:rFonts w:ascii="Times New Roman" w:hAnsi="Times New Roman"/>
+        </w:rPr>
+      </w:pPr>
+      <w:r>
+        <w:rPr>
+          <w:rFonts w:ascii="Times New Roman" w:hAnsi="Times New Roman"/>
+        </w:rPr>
+        <w:t>The next line contains the radius of the Sun/star in units of km.</w:t>
+      </w:r>
+    </w:p>
+    <w:p>
+      <w:pPr>
+        <w:jc w:val="both"/>
+        <w:rPr>
+          <w:rFonts w:ascii="Times New Roman" w:hAnsi="Times New Roman"/>
+        </w:rPr>
+      </w:pPr>
+      <w:r>
+        <w:rPr>
+          <w:rFonts w:ascii="Times New Roman" w:hAnsi="Times New Roman"/>
+        </w:rPr>
+        <w:t xml:space="preserve">The rest of the file contains </w:t>
+      </w:r>
+      <w:r>
+        <w:rPr>
+          <w:rFonts w:ascii="Times New Roman" w:hAnsi="Times New Roman"/>
+        </w:rPr>
+        <w:t>the wavelength/wavenumbers and s</w:t>
+      </w:r>
+      <w:r>
+        <w:rPr>
+          <w:rFonts w:ascii="Times New Roman" w:hAnsi="Times New Roman"/>
+        </w:rPr>
+        <w:t>pectral l</w:t>
+      </w:r>
+      <w:r>
+        <w:rPr>
+          <w:rFonts w:ascii="Times New Roman" w:hAnsi="Times New Roman"/>
+        </w:rPr>
+        <w:t xml:space="preserve">uminosity in two columns. Wavelengths/wavenumbers are in units of </w:t>
+      </w:r>
+      <w:r>
+        <w:rPr>
+          <w:rFonts w:ascii="Symbol" w:hAnsi="Symbol"/>
+        </w:rPr>
+        <w:t></w:t>
+      </w:r>
+      <w:r>
+        <w:rPr>
+          <w:rFonts w:ascii="Times New Roman" w:hAnsi="Times New Roman"/>
+        </w:rPr>
+        <w:t>m, or cm</w:t>
+      </w:r>
+      <w:r>
+        <w:rPr>
+          <w:rFonts w:ascii="Times New Roman" w:hAnsi="Times New Roman"/>
+          <w:vertAlign w:val="superscript"/>
+        </w:rPr>
+        <w:t>-1</w:t>
+      </w:r>
+      <w:r>
+        <w:rPr>
+          <w:rFonts w:ascii="Times New Roman" w:hAnsi="Times New Roman"/>
+        </w:rPr>
+        <w:t xml:space="preserve">. Spectral luminosity is in units of W </w:t>
+      </w:r>
+      <w:r>
+        <w:rPr>
+          <w:rFonts w:ascii="Symbol" w:hAnsi="Symbol"/>
+        </w:rPr>
+        <w:t></w:t>
+      </w:r>
+      <w:r>
+        <w:rPr>
+          <w:rFonts w:ascii="Times New Roman" w:hAnsi="Times New Roman"/>
+        </w:rPr>
+        <w:t>m, or W (cm</w:t>
+      </w:r>
+      <w:r>
+        <w:rPr>
+          <w:rFonts w:ascii="Times New Roman" w:hAnsi="Times New Roman"/>
+          <w:vertAlign w:val="superscript"/>
+        </w:rPr>
+        <w:t>-1</w:t>
+      </w:r>
+      <w:r>
+        <w:rPr>
+          <w:rFonts w:ascii="Times New Roman" w:hAnsi="Times New Roman"/>
+        </w:rPr>
+        <w:t>)</w:t>
+      </w:r>
+      <w:r>
+        <w:rPr>
+          <w:rFonts w:ascii="Times New Roman" w:hAnsi="Times New Roman"/>
+          <w:vertAlign w:val="superscript"/>
+        </w:rPr>
+        <w:t>-1</w:t>
+      </w:r>
+      <w:r>
+        <w:rPr>
+          <w:rFonts w:ascii="Times New Roman" w:hAnsi="Times New Roman"/>
+        </w:rPr>
+        <w:t>.</w:t>
+      </w:r>
+    </w:p>
+    <w:p>
+      <w:pPr>
+        <w:jc w:val="both"/>
+        <w:rPr>
+          <w:rFonts w:ascii="Times New Roman" w:hAnsi="Times New Roman"/>
+        </w:rPr>
+      </w:pPr>
+    </w:p>
+    <w:p>
+      <w:pPr>
+        <w:jc w:val="both"/>
+        <w:outlineLvl w:val="1"/>
+        <w:rPr>
+          <w:rFonts w:ascii="Times New Roman" w:hAnsi="Times New Roman"/>
+          <w:b/>
+        </w:rPr>
+      </w:pPr>
+      <w:r>
+        <w:rPr>
+          <w:rFonts w:ascii="Times New Roman" w:hAnsi="Times New Roman"/>
+          <w:b/>
+        </w:rPr>
+        <w:t>3.7</w:t>
+      </w:r>
+      <w:r>
+        <w:rPr>
+          <w:rFonts w:ascii="Times New Roman" w:hAnsi="Times New Roman"/>
+          <w:b/>
+        </w:rPr>
+        <w:t xml:space="preserve"> </w:t>
+      </w:r>
+      <w:r>
+        <w:rPr>
+          <w:rFonts w:ascii="Times New Roman" w:hAnsi="Times New Roman"/>
+          <w:b/>
+        </w:rPr>
+        <w:t xml:space="preserve">Collision induced absorption </w:t>
+      </w:r>
+      <w:r>
+        <w:rPr>
+          <w:rFonts w:ascii="Times New Roman" w:hAnsi="Times New Roman"/>
+          <w:b/>
+        </w:rPr>
+        <w:t>.</w:t>
+      </w:r>
+      <w:proofErr w:type="spellStart"/>
+      <w:r>
+        <w:rPr>
+          <w:rFonts w:ascii="Times New Roman" w:hAnsi="Times New Roman"/>
+          <w:b/>
+        </w:rPr>
+        <w:t>cia</w:t>
+      </w:r>
+      <w:proofErr w:type="spellEnd"/>
+      <w:r>
+        <w:rPr>
+          <w:rFonts w:ascii="Times New Roman" w:hAnsi="Times New Roman"/>
+          <w:b/>
+        </w:rPr>
+        <w:t xml:space="preserve"> </w:t>
+      </w:r>
+      <w:r>
+        <w:rPr>
+          <w:rFonts w:ascii="Times New Roman" w:hAnsi="Times New Roman"/>
+          <w:b/>
+        </w:rPr>
+        <w:t>file.</w:t>
+      </w:r>
+    </w:p>
+    <w:p>
+      <w:pPr>
+        <w:jc w:val="both"/>
+        <w:rPr>
+          <w:rFonts w:ascii="Times New Roman" w:hAnsi="Times New Roman"/>
+          <w:b/>
+        </w:rPr>
+      </w:pPr>
+    </w:p>
+    <w:p>
+      <w:pPr>
+        <w:jc w:val="both"/>
+        <w:rPr>
+          <w:rFonts w:ascii="Times New Roman" w:hAnsi="Times New Roman"/>
+        </w:rPr>
+      </w:pPr>
+      <w:r>
+        <w:rPr>
+          <w:rFonts w:ascii="Times New Roman" w:hAnsi="Times New Roman"/>
+        </w:rPr>
+        <w:t>This file (&lt;</w:t>
+      </w:r>
+      <w:proofErr w:type="spellStart"/>
+      <w:r>
+        <w:rPr>
+          <w:rFonts w:ascii="Times New Roman" w:hAnsi="Times New Roman"/>
+        </w:rPr>
+        <w:t>runname.cia</w:t>
+      </w:r>
+      <w:proofErr w:type="spellEnd"/>
+      <w:r>
+        <w:rPr>
+          <w:rFonts w:ascii="Times New Roman" w:hAnsi="Times New Roman"/>
+        </w:rPr>
+        <w:t xml:space="preserve">&gt;) contains the name of the CIA file to be used (assumed to exist in the </w:t>
+      </w:r>
+      <w:proofErr w:type="spellStart"/>
+      <w:r>
+        <w:rPr>
+          <w:rFonts w:ascii="Times New Roman" w:hAnsi="Times New Roman"/>
+        </w:rPr>
+        <w:t>raddata</w:t>
+      </w:r>
+      <w:proofErr w:type="spellEnd"/>
+      <w:r>
+        <w:rPr>
+          <w:rFonts w:ascii="Times New Roman" w:hAnsi="Times New Roman"/>
+        </w:rPr>
+        <w:t xml:space="preserve"> directory of </w:t>
+      </w:r>
+      <w:proofErr w:type="spellStart"/>
+      <w:r>
+        <w:rPr>
+          <w:rFonts w:ascii="Times New Roman" w:hAnsi="Times New Roman"/>
+        </w:rPr>
+        <w:t>radtrancode</w:t>
+      </w:r>
+      <w:proofErr w:type="spellEnd"/>
+      <w:r>
+        <w:rPr>
+          <w:rFonts w:ascii="Times New Roman" w:hAnsi="Times New Roman"/>
+        </w:rPr>
+        <w:t xml:space="preserve">. </w:t>
+      </w:r>
+    </w:p>
+    <w:p>
+      <w:pPr>
+        <w:jc w:val="both"/>
+        <w:rPr>
+          <w:rFonts w:ascii="Times New Roman" w:hAnsi="Times New Roman"/>
+        </w:rPr>
+      </w:pPr>
+      <w:r>
+        <w:rPr>
+          <w:rFonts w:ascii="Times New Roman" w:hAnsi="Times New Roman"/>
+        </w:rPr>
+        <w:t>The first line contains the name of the CIA file. The CIA file is always in wavenumber space.</w:t>
+      </w:r>
+    </w:p>
+    <w:p>
+      <w:pPr>
+        <w:jc w:val="both"/>
+        <w:rPr>
+          <w:rFonts w:ascii="Times New Roman" w:hAnsi="Times New Roman"/>
+        </w:rPr>
+      </w:pPr>
+      <w:r>
+        <w:rPr>
+          <w:rFonts w:ascii="Times New Roman" w:hAnsi="Times New Roman"/>
+        </w:rPr>
+        <w:t xml:space="preserve">The second line defines the wavenumber step, </w:t>
+      </w:r>
+      <w:proofErr w:type="spellStart"/>
+      <w:r>
+        <w:rPr>
+          <w:rFonts w:ascii="Times New Roman" w:hAnsi="Times New Roman"/>
+        </w:rPr>
+        <w:t>dnu</w:t>
+      </w:r>
+      <w:proofErr w:type="spellEnd"/>
+      <w:r>
+        <w:rPr>
+          <w:rFonts w:ascii="Times New Roman" w:hAnsi="Times New Roman"/>
+        </w:rPr>
+        <w:t>, of the CIA table.</w:t>
+      </w:r>
+    </w:p>
+    <w:p>
+      <w:pPr>
+        <w:jc w:val="both"/>
+        <w:rPr>
+          <w:rFonts w:ascii="Times New Roman" w:hAnsi="Times New Roman"/>
+        </w:rPr>
+      </w:pPr>
+      <w:r>
+        <w:rPr>
+          <w:rFonts w:ascii="Times New Roman" w:hAnsi="Times New Roman"/>
+        </w:rPr>
+        <w:t>The third line gives the number of para-H</w:t>
+      </w:r>
+      <w:r>
+        <w:rPr>
+          <w:rFonts w:ascii="Times New Roman" w:hAnsi="Times New Roman"/>
+          <w:vertAlign w:val="subscript"/>
+        </w:rPr>
+        <w:t>2</w:t>
+      </w:r>
+      <w:r>
+        <w:rPr>
+          <w:rFonts w:ascii="Times New Roman" w:hAnsi="Times New Roman"/>
+        </w:rPr>
+        <w:t xml:space="preserve"> fractions listed, NPARA. </w:t>
+      </w:r>
+    </w:p>
+    <w:p>
+      <w:pPr>
+        <w:jc w:val="both"/>
+        <w:rPr>
+          <w:rFonts w:ascii="Times New Roman" w:hAnsi="Times New Roman"/>
+        </w:rPr>
+      </w:pPr>
+      <w:r>
+        <w:rPr>
+          <w:rFonts w:ascii="Times New Roman" w:hAnsi="Times New Roman"/>
+        </w:rPr>
         <w:lastRenderedPageBreak/>
-        <w:t xml:space="preserve">If aerosols are defined then </w:t>
-      </w:r>
-      <w:proofErr w:type="spellStart"/>
-      <w:r>
-        <w:rPr>
-          <w:rFonts w:ascii="Times New Roman" w:hAnsi="Times New Roman"/>
-        </w:rPr>
-        <w:t>Radtrans</w:t>
-      </w:r>
-      <w:proofErr w:type="spellEnd"/>
-      <w:r>
-        <w:rPr>
-          <w:rFonts w:ascii="Times New Roman" w:hAnsi="Times New Roman"/>
-        </w:rPr>
-        <w:t xml:space="preserve"> (and thus Nemesis) needs to know if the cloud is in the form of a uniform thin haze or is instead arranged in thicker clouds covering a certain fraction of the mean area. These details are supplied in the file </w:t>
-      </w:r>
-      <w:proofErr w:type="spellStart"/>
-      <w:r>
-        <w:rPr>
-          <w:rFonts w:ascii="Times New Roman" w:hAnsi="Times New Roman"/>
-        </w:rPr>
-        <w:t>fcloud.prf</w:t>
-      </w:r>
-      <w:proofErr w:type="spellEnd"/>
-      <w:r>
-        <w:rPr>
-          <w:rFonts w:ascii="Times New Roman" w:hAnsi="Times New Roman"/>
-        </w:rPr>
-        <w:t xml:space="preserve"> file.</w:t>
-      </w:r>
-    </w:p>
-    <w:p>
-      <w:pPr>
-        <w:jc w:val="both"/>
-        <w:rPr>
-          <w:rFonts w:ascii="Times New Roman" w:hAnsi="Times New Roman"/>
-        </w:rPr>
-      </w:pPr>
-    </w:p>
-    <w:p>
-      <w:pPr>
-        <w:jc w:val="both"/>
-        <w:rPr>
-          <w:rFonts w:ascii="Times New Roman" w:hAnsi="Times New Roman"/>
-        </w:rPr>
-      </w:pPr>
-      <w:r>
-        <w:rPr>
-          <w:rFonts w:ascii="Times New Roman" w:hAnsi="Times New Roman"/>
-        </w:rPr>
-        <w:t>The first line contains the number of profile levels and the number of cloud particle types (which should match that defined in the .</w:t>
-      </w:r>
-      <w:proofErr w:type="spellStart"/>
-      <w:r>
-        <w:rPr>
-          <w:rFonts w:ascii="Times New Roman" w:hAnsi="Times New Roman"/>
-        </w:rPr>
-        <w:t>xsc</w:t>
-      </w:r>
-      <w:proofErr w:type="spellEnd"/>
-      <w:r>
-        <w:rPr>
-          <w:rFonts w:ascii="Times New Roman" w:hAnsi="Times New Roman"/>
-        </w:rPr>
-        <w:t xml:space="preserve"> file and dust profile file). The following lines then contain the profile heights, fractional cloud cover and identifiers as to which cloud particle types contribute to the fractional cloud. Hence, the first few lines of the </w:t>
-      </w:r>
-      <w:proofErr w:type="spellStart"/>
-      <w:r>
-        <w:rPr>
-          <w:rFonts w:ascii="Times New Roman" w:hAnsi="Times New Roman"/>
-        </w:rPr>
-        <w:t>fcloud.prf</w:t>
-      </w:r>
-      <w:proofErr w:type="spellEnd"/>
-      <w:r>
-        <w:rPr>
-          <w:rFonts w:ascii="Times New Roman" w:hAnsi="Times New Roman"/>
-        </w:rPr>
-        <w:t xml:space="preserve"> file appear as:</w:t>
-      </w:r>
-    </w:p>
-    <w:p>
-      <w:pPr>
-        <w:jc w:val="both"/>
-        <w:rPr>
-          <w:rFonts w:ascii="Times New Roman" w:hAnsi="Times New Roman"/>
-        </w:rPr>
-      </w:pPr>
-    </w:p>
-    <w:p>
-      <w:pPr>
-        <w:jc w:val="both"/>
-        <w:rPr>
-          <w:rFonts w:ascii="Times New Roman" w:hAnsi="Times New Roman"/>
-        </w:rPr>
-      </w:pPr>
-      <w:r>
-        <w:rPr>
-          <w:rFonts w:ascii="Times New Roman" w:hAnsi="Times New Roman"/>
-        </w:rPr>
-        <w:t>NPRO, NCONT</w:t>
-      </w:r>
-    </w:p>
-    <w:p>
-      <w:pPr>
-        <w:jc w:val="both"/>
-        <w:rPr>
-          <w:rFonts w:ascii="Times New Roman" w:hAnsi="Times New Roman"/>
-        </w:rPr>
-      </w:pPr>
+        <w:t>CIA tables are in two formats, one which lists H</w:t>
+      </w:r>
+      <w:r>
+        <w:rPr>
+          <w:rFonts w:ascii="Times New Roman" w:hAnsi="Times New Roman"/>
+          <w:vertAlign w:val="subscript"/>
+        </w:rPr>
+        <w:t>2</w:t>
+      </w:r>
+      <w:r>
+        <w:rPr>
+          <w:rFonts w:ascii="Times New Roman" w:hAnsi="Times New Roman"/>
+        </w:rPr>
+        <w:t>-H</w:t>
+      </w:r>
+      <w:r>
+        <w:rPr>
+          <w:rFonts w:ascii="Times New Roman" w:hAnsi="Times New Roman"/>
+          <w:vertAlign w:val="subscript"/>
+        </w:rPr>
+        <w:t>2</w:t>
+      </w:r>
+      <w:r>
+        <w:rPr>
+          <w:rFonts w:ascii="Times New Roman" w:hAnsi="Times New Roman"/>
+        </w:rPr>
+        <w:t xml:space="preserve"> (</w:t>
+      </w:r>
+      <w:proofErr w:type="spellStart"/>
+      <w:r>
+        <w:rPr>
+          <w:rFonts w:ascii="Times New Roman" w:hAnsi="Times New Roman"/>
+        </w:rPr>
+        <w:t>eqm</w:t>
+      </w:r>
+      <w:proofErr w:type="spellEnd"/>
+      <w:r>
+        <w:rPr>
+          <w:rFonts w:ascii="Times New Roman" w:hAnsi="Times New Roman"/>
+        </w:rPr>
+        <w:t>), H</w:t>
+      </w:r>
+      <w:r>
+        <w:rPr>
+          <w:rFonts w:ascii="Times New Roman" w:hAnsi="Times New Roman"/>
+          <w:vertAlign w:val="subscript"/>
+        </w:rPr>
+        <w:t>2</w:t>
+      </w:r>
+      <w:r>
+        <w:rPr>
+          <w:rFonts w:ascii="Times New Roman" w:hAnsi="Times New Roman"/>
+        </w:rPr>
+        <w:t>-</w:t>
+      </w:r>
       <w:proofErr w:type="gramStart"/>
       <w:r>
         <w:rPr>
           <w:rFonts w:ascii="Times New Roman" w:hAnsi="Times New Roman"/>
         </w:rPr>
-        <w:t>HEIGHT(</w:t>
-      </w:r>
+        <w:t>He(</w:t>
+      </w:r>
+      <w:proofErr w:type="spellStart"/>
       <w:proofErr w:type="gramEnd"/>
       <w:r>
         <w:rPr>
           <w:rFonts w:ascii="Times New Roman" w:hAnsi="Times New Roman"/>
         </w:rPr>
-        <w:t>1), FRAC(1), ICLOUD(1,1), ICLOUD(2,1),…,ICLOUD(NCONT,1)</w:t>
-      </w:r>
-    </w:p>
-    <w:p>
-      <w:pPr>
-        <w:jc w:val="both"/>
-        <w:rPr>
-          <w:rFonts w:ascii="Times New Roman" w:hAnsi="Times New Roman"/>
-        </w:rPr>
-      </w:pPr>
-      <w:proofErr w:type="gramStart"/>
-      <w:r>
-        <w:rPr>
-          <w:rFonts w:ascii="Times New Roman" w:hAnsi="Times New Roman"/>
-        </w:rPr>
-        <w:t>HEIGHT(</w:t>
-      </w:r>
-      <w:proofErr w:type="gramEnd"/>
-      <w:r>
-        <w:rPr>
-          <w:rFonts w:ascii="Times New Roman" w:hAnsi="Times New Roman"/>
-        </w:rPr>
-        <w:t>2), FRAC(2), ICLOUD(1,2), ICLOUD(2,2),…,ICLOUD(NCONT,2)</w:t>
-      </w:r>
-    </w:p>
-    <w:p>
-      <w:pPr>
-        <w:jc w:val="both"/>
-        <w:rPr>
-          <w:rFonts w:ascii="Times New Roman" w:hAnsi="Times New Roman"/>
-        </w:rPr>
-      </w:pPr>
-      <w:r>
-        <w:rPr>
-          <w:rFonts w:ascii="Times New Roman" w:hAnsi="Times New Roman"/>
-        </w:rPr>
-        <w:t>…</w:t>
-      </w:r>
-    </w:p>
-    <w:p>
-      <w:pPr>
-        <w:rPr>
-          <w:rFonts w:ascii="Times New Roman" w:hAnsi="Times New Roman"/>
-        </w:rPr>
-      </w:pPr>
-      <w:proofErr w:type="gramStart"/>
-      <w:r>
-        <w:rPr>
-          <w:rFonts w:ascii="Times New Roman" w:hAnsi="Times New Roman"/>
-        </w:rPr>
-        <w:t>HEIGHT(</w:t>
-      </w:r>
-      <w:proofErr w:type="gramEnd"/>
-      <w:r>
-        <w:rPr>
-          <w:rFonts w:ascii="Times New Roman" w:hAnsi="Times New Roman"/>
-        </w:rPr>
-        <w:t>NPRO), FRAC(NPRO),ICLOUD(1,NPRO),ICLOUD(2,NPRO),…, ICLOUD(NCONT,NPRO)</w:t>
-      </w:r>
-    </w:p>
-    <w:p>
-      <w:pPr>
-        <w:jc w:val="both"/>
-        <w:rPr>
-          <w:rFonts w:ascii="Times New Roman" w:hAnsi="Times New Roman"/>
-        </w:rPr>
-      </w:pPr>
-    </w:p>
-    <w:p>
-      <w:pPr>
-        <w:jc w:val="both"/>
-        <w:rPr>
-          <w:rFonts w:ascii="Times New Roman" w:hAnsi="Times New Roman"/>
-        </w:rPr>
-      </w:pPr>
-      <w:r>
-        <w:rPr>
-          <w:rFonts w:ascii="Times New Roman" w:hAnsi="Times New Roman"/>
-        </w:rPr>
-        <w:t xml:space="preserve">If </w:t>
-      </w:r>
-      <w:proofErr w:type="gramStart"/>
-      <w:r>
-        <w:rPr>
-          <w:rFonts w:ascii="Times New Roman" w:hAnsi="Times New Roman"/>
-        </w:rPr>
-        <w:t>ICLOUD(</w:t>
-      </w:r>
-      <w:proofErr w:type="gramEnd"/>
-      <w:r>
-        <w:rPr>
-          <w:rFonts w:ascii="Times New Roman" w:hAnsi="Times New Roman"/>
-        </w:rPr>
-        <w:t xml:space="preserve">I,J) is set to 1, then aerosol type I contributes to the broken cloud at level J, which has a fractional cloud cover of FRAC(J). If </w:t>
-      </w:r>
-      <w:proofErr w:type="gramStart"/>
-      <w:r>
-        <w:rPr>
-          <w:rFonts w:ascii="Times New Roman" w:hAnsi="Times New Roman"/>
-        </w:rPr>
-        <w:t>ICLOUD(</w:t>
-      </w:r>
-      <w:proofErr w:type="gramEnd"/>
-      <w:r>
-        <w:rPr>
-          <w:rFonts w:ascii="Times New Roman" w:hAnsi="Times New Roman"/>
-        </w:rPr>
-        <w:t>I,J) is set to 0, then aerosol I is treated as being part of a uniform haze.</w:t>
-      </w:r>
-    </w:p>
-    <w:p>
-      <w:pPr>
-        <w:jc w:val="both"/>
-        <w:rPr>
-          <w:rFonts w:ascii="Times New Roman" w:hAnsi="Times New Roman"/>
-        </w:rPr>
-      </w:pPr>
-    </w:p>
-    <w:p>
-      <w:pPr>
-        <w:jc w:val="both"/>
-        <w:outlineLvl w:val="1"/>
-        <w:rPr>
-          <w:rFonts w:ascii="Times New Roman" w:hAnsi="Times New Roman"/>
-          <w:b/>
-        </w:rPr>
-      </w:pPr>
-      <w:r>
-        <w:rPr>
-          <w:rFonts w:ascii="Times New Roman" w:hAnsi="Times New Roman"/>
-          <w:b/>
-        </w:rPr>
-        <w:t>3.6</w:t>
-      </w:r>
-      <w:r>
-        <w:rPr>
-          <w:rFonts w:ascii="Times New Roman" w:hAnsi="Times New Roman"/>
-          <w:b/>
-        </w:rPr>
-        <w:t xml:space="preserve"> </w:t>
-      </w:r>
-      <w:r>
-        <w:rPr>
-          <w:rFonts w:ascii="Times New Roman" w:hAnsi="Times New Roman"/>
-          <w:b/>
-        </w:rPr>
-        <w:t xml:space="preserve">Reference Solar/Stellar Spectrum </w:t>
-      </w:r>
-      <w:r>
-        <w:rPr>
-          <w:rFonts w:ascii="Times New Roman" w:hAnsi="Times New Roman"/>
-          <w:b/>
-        </w:rPr>
-        <w:t xml:space="preserve">.sol </w:t>
-      </w:r>
-      <w:r>
-        <w:rPr>
-          <w:rFonts w:ascii="Times New Roman" w:hAnsi="Times New Roman"/>
-          <w:b/>
-        </w:rPr>
-        <w:t>File.</w:t>
-      </w:r>
-    </w:p>
-    <w:p>
-      <w:pPr>
-        <w:jc w:val="both"/>
-        <w:rPr>
-          <w:rFonts w:ascii="Times New Roman" w:hAnsi="Times New Roman"/>
-          <w:b/>
-        </w:rPr>
-      </w:pPr>
-    </w:p>
-    <w:p>
-      <w:pPr>
-        <w:jc w:val="both"/>
-        <w:rPr>
-          <w:rFonts w:ascii="Times New Roman" w:hAnsi="Times New Roman"/>
-        </w:rPr>
-      </w:pPr>
-      <w:r>
-        <w:rPr>
-          <w:rFonts w:ascii="Times New Roman" w:hAnsi="Times New Roman"/>
-        </w:rPr>
-        <w:t xml:space="preserve">This file </w:t>
-      </w:r>
-      <w:r>
-        <w:rPr>
-          <w:rFonts w:ascii="Times New Roman" w:hAnsi="Times New Roman"/>
-        </w:rPr>
-        <w:t>(&lt;</w:t>
-      </w:r>
-      <w:proofErr w:type="spellStart"/>
-      <w:r>
-        <w:rPr>
-          <w:rFonts w:ascii="Times New Roman" w:hAnsi="Times New Roman"/>
-        </w:rPr>
-        <w:t>runname</w:t>
-      </w:r>
-      <w:proofErr w:type="spellEnd"/>
-      <w:r>
-        <w:rPr>
-          <w:rFonts w:ascii="Times New Roman" w:hAnsi="Times New Roman"/>
-        </w:rPr>
-        <w:t xml:space="preserve">&gt;.sol) </w:t>
-      </w:r>
-      <w:r>
-        <w:rPr>
-          <w:rFonts w:ascii="Times New Roman" w:hAnsi="Times New Roman"/>
-        </w:rPr>
-        <w:t xml:space="preserve">contains the name of the solar or stellar spectrum file, which is assumed to reside in the </w:t>
-      </w:r>
-      <w:proofErr w:type="spellStart"/>
-      <w:r>
-        <w:rPr>
-          <w:rFonts w:ascii="Times New Roman" w:hAnsi="Times New Roman"/>
-        </w:rPr>
-        <w:t>raddata</w:t>
-      </w:r>
-      <w:proofErr w:type="spellEnd"/>
-      <w:r>
-        <w:rPr>
-          <w:rFonts w:ascii="Times New Roman" w:hAnsi="Times New Roman"/>
-        </w:rPr>
-        <w:t xml:space="preserve">/ directory. </w:t>
-      </w:r>
-    </w:p>
-    <w:p>
-      <w:pPr>
-        <w:jc w:val="both"/>
-        <w:rPr>
-          <w:rFonts w:ascii="Times New Roman" w:hAnsi="Times New Roman"/>
-        </w:rPr>
-      </w:pPr>
-      <w:r>
-        <w:rPr>
-          <w:rFonts w:ascii="Times New Roman" w:hAnsi="Times New Roman"/>
-        </w:rPr>
-        <w:t xml:space="preserve">The solar/stellar spectral file format is as follows. The file </w:t>
-      </w:r>
-      <w:r>
-        <w:rPr>
-          <w:rFonts w:ascii="Times New Roman" w:hAnsi="Times New Roman"/>
-        </w:rPr>
-        <w:t>can contain as many header lines as necessary, each line beginning with a ‘</w:t>
-      </w:r>
-      <w:r>
-        <w:rPr>
-          <w:rFonts w:ascii="Times New Roman" w:hAnsi="Times New Roman"/>
-        </w:rPr>
-        <w:sym w:font="Symbol" w:char="F023"/>
-      </w:r>
-      <w:r>
-        <w:rPr>
-          <w:rFonts w:ascii="Times New Roman" w:hAnsi="Times New Roman"/>
-        </w:rPr>
-        <w:t>’ character.</w:t>
-      </w:r>
-    </w:p>
-    <w:p>
-      <w:pPr>
-        <w:jc w:val="both"/>
-        <w:rPr>
-          <w:rFonts w:ascii="Times New Roman" w:hAnsi="Times New Roman"/>
-        </w:rPr>
-      </w:pPr>
-      <w:r>
-        <w:rPr>
-          <w:rFonts w:ascii="Times New Roman" w:hAnsi="Times New Roman"/>
-        </w:rPr>
-        <w:t>The first</w:t>
-      </w:r>
-      <w:r>
-        <w:rPr>
-          <w:rFonts w:ascii="Times New Roman" w:hAnsi="Times New Roman"/>
-        </w:rPr>
-        <w:t xml:space="preserve"> line </w:t>
-      </w:r>
-      <w:r>
-        <w:rPr>
-          <w:rFonts w:ascii="Times New Roman" w:hAnsi="Times New Roman"/>
-        </w:rPr>
-        <w:t xml:space="preserve">after the header </w:t>
-      </w:r>
-      <w:r>
-        <w:rPr>
-          <w:rFonts w:ascii="Times New Roman" w:hAnsi="Times New Roman"/>
-        </w:rPr>
-        <w:t>contains the wavenumber/wav</w:t>
-      </w:r>
-      <w:r>
-        <w:rPr>
-          <w:rFonts w:ascii="Times New Roman" w:hAnsi="Times New Roman"/>
-        </w:rPr>
-        <w:t xml:space="preserve">elength space of the spectrum: </w:t>
-      </w:r>
-      <w:r>
-        <w:rPr>
-          <w:rFonts w:ascii="Times New Roman" w:hAnsi="Times New Roman"/>
-        </w:rPr>
-        <w:t>0 = wavenumber, 1 = wavelength.</w:t>
-      </w:r>
-    </w:p>
-    <w:p>
-      <w:pPr>
-        <w:jc w:val="both"/>
-        <w:rPr>
-          <w:rFonts w:ascii="Times New Roman" w:hAnsi="Times New Roman"/>
-        </w:rPr>
-      </w:pPr>
-      <w:r>
-        <w:rPr>
-          <w:rFonts w:ascii="Times New Roman" w:hAnsi="Times New Roman"/>
-        </w:rPr>
-        <w:t>The next line contains the radius of the Sun/star in units of km.</w:t>
-      </w:r>
-    </w:p>
-    <w:p>
-      <w:pPr>
-        <w:jc w:val="both"/>
-        <w:rPr>
-          <w:rFonts w:ascii="Times New Roman" w:hAnsi="Times New Roman"/>
-        </w:rPr>
-      </w:pPr>
-      <w:r>
-        <w:rPr>
-          <w:rFonts w:ascii="Times New Roman" w:hAnsi="Times New Roman"/>
-        </w:rPr>
-        <w:t xml:space="preserve">The rest of the file contains </w:t>
-      </w:r>
-      <w:r>
-        <w:rPr>
-          <w:rFonts w:ascii="Times New Roman" w:hAnsi="Times New Roman"/>
-        </w:rPr>
-        <w:t>the wavelength/wavenumbers and s</w:t>
-      </w:r>
-      <w:r>
-        <w:rPr>
-          <w:rFonts w:ascii="Times New Roman" w:hAnsi="Times New Roman"/>
-        </w:rPr>
-        <w:t>pectral l</w:t>
-      </w:r>
-      <w:r>
-        <w:rPr>
-          <w:rFonts w:ascii="Times New Roman" w:hAnsi="Times New Roman"/>
-        </w:rPr>
-        <w:t xml:space="preserve">uminosity in two columns. Wavelengths/wavenumbers are in units of </w:t>
-      </w:r>
-      <w:r>
-        <w:rPr>
-          <w:rFonts w:ascii="Symbol" w:hAnsi="Symbol"/>
-        </w:rPr>
-        <w:t></w:t>
-      </w:r>
-      <w:r>
-        <w:rPr>
-          <w:rFonts w:ascii="Times New Roman" w:hAnsi="Times New Roman"/>
-        </w:rPr>
-        <w:t>m, or cm</w:t>
-      </w:r>
-      <w:r>
-        <w:rPr>
-          <w:rFonts w:ascii="Times New Roman" w:hAnsi="Times New Roman"/>
-          <w:vertAlign w:val="superscript"/>
-        </w:rPr>
-        <w:t>-1</w:t>
-      </w:r>
-      <w:r>
-        <w:rPr>
-          <w:rFonts w:ascii="Times New Roman" w:hAnsi="Times New Roman"/>
-        </w:rPr>
-        <w:t xml:space="preserve">. Spectral luminosity is in units of W </w:t>
-      </w:r>
-      <w:r>
-        <w:rPr>
-          <w:rFonts w:ascii="Symbol" w:hAnsi="Symbol"/>
-        </w:rPr>
-        <w:t></w:t>
-      </w:r>
-      <w:r>
-        <w:rPr>
-          <w:rFonts w:ascii="Times New Roman" w:hAnsi="Times New Roman"/>
-        </w:rPr>
-        <w:t>m, or W (cm</w:t>
-      </w:r>
-      <w:r>
-        <w:rPr>
-          <w:rFonts w:ascii="Times New Roman" w:hAnsi="Times New Roman"/>
-          <w:vertAlign w:val="superscript"/>
-        </w:rPr>
-        <w:t>-1</w:t>
-      </w:r>
-      <w:r>
-        <w:rPr>
-          <w:rFonts w:ascii="Times New Roman" w:hAnsi="Times New Roman"/>
-        </w:rPr>
-        <w:t>)</w:t>
-      </w:r>
-      <w:r>
-        <w:rPr>
-          <w:rFonts w:ascii="Times New Roman" w:hAnsi="Times New Roman"/>
-          <w:vertAlign w:val="superscript"/>
-        </w:rPr>
-        <w:t>-1</w:t>
-      </w:r>
-      <w:r>
-        <w:rPr>
-          <w:rFonts w:ascii="Times New Roman" w:hAnsi="Times New Roman"/>
-        </w:rPr>
-        <w:t>.</w:t>
-      </w:r>
-    </w:p>
-    <w:p>
-      <w:pPr>
-        <w:jc w:val="both"/>
-        <w:rPr>
-          <w:rFonts w:ascii="Times New Roman" w:hAnsi="Times New Roman"/>
-        </w:rPr>
-      </w:pPr>
-    </w:p>
-    <w:p>
-      <w:pPr>
-        <w:jc w:val="both"/>
-        <w:outlineLvl w:val="1"/>
-        <w:rPr>
-          <w:rFonts w:ascii="Times New Roman" w:hAnsi="Times New Roman"/>
-          <w:b/>
-        </w:rPr>
-      </w:pPr>
-      <w:r>
-        <w:rPr>
-          <w:rFonts w:ascii="Times New Roman" w:hAnsi="Times New Roman"/>
-          <w:b/>
-        </w:rPr>
-        <w:t>3.7</w:t>
-      </w:r>
-      <w:r>
-        <w:rPr>
-          <w:rFonts w:ascii="Times New Roman" w:hAnsi="Times New Roman"/>
-          <w:b/>
-        </w:rPr>
-        <w:t xml:space="preserve"> </w:t>
-      </w:r>
-      <w:r>
-        <w:rPr>
-          <w:rFonts w:ascii="Times New Roman" w:hAnsi="Times New Roman"/>
-          <w:b/>
-        </w:rPr>
-        <w:t xml:space="preserve">Collision induced absorption </w:t>
-      </w:r>
-      <w:r>
-        <w:rPr>
-          <w:rFonts w:ascii="Times New Roman" w:hAnsi="Times New Roman"/>
-          <w:b/>
-        </w:rPr>
-        <w:t>.</w:t>
-      </w:r>
-      <w:proofErr w:type="spellStart"/>
-      <w:r>
-        <w:rPr>
-          <w:rFonts w:ascii="Times New Roman" w:hAnsi="Times New Roman"/>
-          <w:b/>
-        </w:rPr>
-        <w:t>cia</w:t>
-      </w:r>
-      <w:proofErr w:type="spellEnd"/>
-      <w:r>
-        <w:rPr>
-          <w:rFonts w:ascii="Times New Roman" w:hAnsi="Times New Roman"/>
-          <w:b/>
-        </w:rPr>
-        <w:t xml:space="preserve"> </w:t>
-      </w:r>
-      <w:r>
-        <w:rPr>
-          <w:rFonts w:ascii="Times New Roman" w:hAnsi="Times New Roman"/>
-          <w:b/>
-        </w:rPr>
-        <w:t>file.</w:t>
-      </w:r>
-    </w:p>
-    <w:p>
-      <w:pPr>
-        <w:jc w:val="both"/>
-        <w:rPr>
-          <w:rFonts w:ascii="Times New Roman" w:hAnsi="Times New Roman"/>
-          <w:b/>
-        </w:rPr>
-      </w:pPr>
-    </w:p>
-    <w:p>
-      <w:pPr>
-        <w:jc w:val="both"/>
-        <w:rPr>
-          <w:rFonts w:ascii="Times New Roman" w:hAnsi="Times New Roman"/>
-        </w:rPr>
-      </w:pPr>
-      <w:r>
-        <w:rPr>
-          <w:rFonts w:ascii="Times New Roman" w:hAnsi="Times New Roman"/>
-        </w:rPr>
-        <w:t>This file (&lt;</w:t>
-      </w:r>
-      <w:proofErr w:type="spellStart"/>
-      <w:r>
-        <w:rPr>
-          <w:rFonts w:ascii="Times New Roman" w:hAnsi="Times New Roman"/>
-        </w:rPr>
-        <w:t>runname.cia</w:t>
-      </w:r>
-      <w:proofErr w:type="spellEnd"/>
-      <w:r>
-        <w:rPr>
-          <w:rFonts w:ascii="Times New Roman" w:hAnsi="Times New Roman"/>
-        </w:rPr>
-        <w:t xml:space="preserve">&gt;) contains the name of the CIA file to be used (assumed to exist in the </w:t>
-      </w:r>
-      <w:proofErr w:type="spellStart"/>
-      <w:r>
-        <w:rPr>
-          <w:rFonts w:ascii="Times New Roman" w:hAnsi="Times New Roman"/>
-        </w:rPr>
-        <w:t>raddata</w:t>
-      </w:r>
-      <w:proofErr w:type="spellEnd"/>
-      <w:r>
-        <w:rPr>
-          <w:rFonts w:ascii="Times New Roman" w:hAnsi="Times New Roman"/>
-        </w:rPr>
-        <w:t xml:space="preserve"> directory of </w:t>
-      </w:r>
-      <w:proofErr w:type="spellStart"/>
-      <w:r>
-        <w:rPr>
-          <w:rFonts w:ascii="Times New Roman" w:hAnsi="Times New Roman"/>
-        </w:rPr>
-        <w:t>radtrancode</w:t>
-      </w:r>
-      <w:proofErr w:type="spellEnd"/>
-      <w:r>
-        <w:rPr>
-          <w:rFonts w:ascii="Times New Roman" w:hAnsi="Times New Roman"/>
-        </w:rPr>
-        <w:t xml:space="preserve">. </w:t>
-      </w:r>
-    </w:p>
-    <w:p>
-      <w:pPr>
-        <w:jc w:val="both"/>
-        <w:rPr>
-          <w:rFonts w:ascii="Times New Roman" w:hAnsi="Times New Roman"/>
-        </w:rPr>
-      </w:pPr>
-      <w:r>
-        <w:rPr>
-          <w:rFonts w:ascii="Times New Roman" w:hAnsi="Times New Roman"/>
-        </w:rPr>
-        <w:t>The first line contains the name of the CIA file. The CIA file is always in wavenumber space.</w:t>
-      </w:r>
-    </w:p>
-    <w:p>
-      <w:pPr>
-        <w:jc w:val="both"/>
-        <w:rPr>
-          <w:rFonts w:ascii="Times New Roman" w:hAnsi="Times New Roman"/>
-        </w:rPr>
-      </w:pPr>
-      <w:r>
-        <w:rPr>
-          <w:rFonts w:ascii="Times New Roman" w:hAnsi="Times New Roman"/>
-        </w:rPr>
-        <w:t xml:space="preserve">The second line defines the wavenumber step, </w:t>
-      </w:r>
-      <w:proofErr w:type="spellStart"/>
-      <w:r>
-        <w:rPr>
-          <w:rFonts w:ascii="Times New Roman" w:hAnsi="Times New Roman"/>
-        </w:rPr>
-        <w:t>dnu</w:t>
-      </w:r>
-      <w:proofErr w:type="spellEnd"/>
-      <w:r>
-        <w:rPr>
-          <w:rFonts w:ascii="Times New Roman" w:hAnsi="Times New Roman"/>
-        </w:rPr>
-        <w:t>, of the CIA table.</w:t>
-      </w:r>
-    </w:p>
-    <w:p>
-      <w:pPr>
-        <w:jc w:val="both"/>
-        <w:rPr>
-          <w:rFonts w:ascii="Times New Roman" w:hAnsi="Times New Roman"/>
-        </w:rPr>
-      </w:pPr>
-      <w:r>
-        <w:rPr>
-          <w:rFonts w:ascii="Times New Roman" w:hAnsi="Times New Roman"/>
-        </w:rPr>
-        <w:t>The third line gives the number of para-H</w:t>
+        <w:t>eqm</w:t>
+      </w:r>
+      <w:proofErr w:type="spellEnd"/>
+      <w:r>
+        <w:rPr>
+          <w:rFonts w:ascii="Times New Roman" w:hAnsi="Times New Roman"/>
+        </w:rPr>
+        <w:t>), H</w:t>
       </w:r>
       <w:r>
         <w:rPr>
@@ -21170,21 +21300,7 @@
         <w:rPr>
           <w:rFonts w:ascii="Times New Roman" w:hAnsi="Times New Roman"/>
         </w:rPr>
-        <w:t xml:space="preserve"> fractions listed, NPARA. </w:t>
-      </w:r>
-    </w:p>
-    <w:p>
-      <w:pPr>
-        <w:jc w:val="both"/>
-        <w:rPr>
-          <w:rFonts w:ascii="Times New Roman" w:hAnsi="Times New Roman"/>
-        </w:rPr>
-      </w:pPr>
-      <w:r>
-        <w:rPr>
-          <w:rFonts w:ascii="Times New Roman" w:hAnsi="Times New Roman"/>
-        </w:rPr>
-        <w:t>CIA tables are in two formats, one which lists H</w:t>
+        <w:t>-H</w:t>
       </w:r>
       <w:r>
         <w:rPr>
@@ -21197,6 +21313,162 @@
         <w:rPr>
           <w:rFonts w:ascii="Times New Roman" w:hAnsi="Times New Roman"/>
         </w:rPr>
+        <w:t xml:space="preserve"> (normal), H</w:t>
+      </w:r>
+      <w:r>
+        <w:rPr>
+          <w:rFonts w:ascii="Times New Roman" w:hAnsi="Times New Roman"/>
+          <w:vertAlign w:val="subscript"/>
+        </w:rPr>
+        <w:t>2</w:t>
+      </w:r>
+      <w:r>
+        <w:rPr>
+          <w:rFonts w:ascii="Times New Roman" w:hAnsi="Times New Roman"/>
+        </w:rPr>
+        <w:t>-He (normal) and then 5 other pairs: H</w:t>
+      </w:r>
+      <w:r>
+        <w:rPr>
+          <w:rFonts w:ascii="Times New Roman" w:hAnsi="Times New Roman"/>
+          <w:vertAlign w:val="subscript"/>
+        </w:rPr>
+        <w:t>2</w:t>
+      </w:r>
+      <w:r>
+        <w:rPr>
+          <w:rFonts w:ascii="Times New Roman" w:hAnsi="Times New Roman"/>
+        </w:rPr>
+        <w:t>-N</w:t>
+      </w:r>
+      <w:r>
+        <w:rPr>
+          <w:rFonts w:ascii="Times New Roman" w:hAnsi="Times New Roman"/>
+          <w:vertAlign w:val="subscript"/>
+        </w:rPr>
+        <w:t>2</w:t>
+      </w:r>
+      <w:r>
+        <w:rPr>
+          <w:rFonts w:ascii="Times New Roman" w:hAnsi="Times New Roman"/>
+        </w:rPr>
+        <w:t>, H</w:t>
+      </w:r>
+      <w:r>
+        <w:rPr>
+          <w:rFonts w:ascii="Times New Roman" w:hAnsi="Times New Roman"/>
+          <w:vertAlign w:val="subscript"/>
+        </w:rPr>
+        <w:t>2</w:t>
+      </w:r>
+      <w:r>
+        <w:rPr>
+          <w:rFonts w:ascii="Times New Roman" w:hAnsi="Times New Roman"/>
+        </w:rPr>
+        <w:t>-CH</w:t>
+      </w:r>
+      <w:r>
+        <w:rPr>
+          <w:rFonts w:ascii="Times New Roman" w:hAnsi="Times New Roman"/>
+          <w:vertAlign w:val="subscript"/>
+        </w:rPr>
+        <w:t>4</w:t>
+      </w:r>
+      <w:r>
+        <w:rPr>
+          <w:rFonts w:ascii="Times New Roman" w:hAnsi="Times New Roman"/>
+        </w:rPr>
+        <w:t>, N</w:t>
+      </w:r>
+      <w:r>
+        <w:rPr>
+          <w:rFonts w:ascii="Times New Roman" w:hAnsi="Times New Roman"/>
+          <w:vertAlign w:val="subscript"/>
+        </w:rPr>
+        <w:t>2</w:t>
+      </w:r>
+      <w:r>
+        <w:rPr>
+          <w:rFonts w:ascii="Times New Roman" w:hAnsi="Times New Roman"/>
+        </w:rPr>
+        <w:t>-N</w:t>
+      </w:r>
+      <w:r>
+        <w:rPr>
+          <w:rFonts w:ascii="Times New Roman" w:hAnsi="Times New Roman"/>
+          <w:vertAlign w:val="subscript"/>
+        </w:rPr>
+        <w:t>2</w:t>
+      </w:r>
+      <w:r>
+        <w:rPr>
+          <w:rFonts w:ascii="Times New Roman" w:hAnsi="Times New Roman"/>
+        </w:rPr>
+        <w:t>, CH</w:t>
+      </w:r>
+      <w:r>
+        <w:rPr>
+          <w:rFonts w:ascii="Times New Roman" w:hAnsi="Times New Roman"/>
+          <w:vertAlign w:val="subscript"/>
+        </w:rPr>
+        <w:t>4</w:t>
+      </w:r>
+      <w:r>
+        <w:rPr>
+          <w:rFonts w:ascii="Times New Roman" w:hAnsi="Times New Roman"/>
+        </w:rPr>
+        <w:t>-CH</w:t>
+      </w:r>
+      <w:r>
+        <w:rPr>
+          <w:rFonts w:ascii="Times New Roman" w:hAnsi="Times New Roman"/>
+          <w:vertAlign w:val="subscript"/>
+        </w:rPr>
+        <w:t>4</w:t>
+      </w:r>
+      <w:r>
+        <w:rPr>
+          <w:rFonts w:ascii="Times New Roman" w:hAnsi="Times New Roman"/>
+        </w:rPr>
+        <w:t xml:space="preserve"> and H</w:t>
+      </w:r>
+      <w:r>
+        <w:rPr>
+          <w:rFonts w:ascii="Times New Roman" w:hAnsi="Times New Roman"/>
+          <w:vertAlign w:val="subscript"/>
+        </w:rPr>
+        <w:t>2</w:t>
+      </w:r>
+      <w:r>
+        <w:rPr>
+          <w:rFonts w:ascii="Times New Roman" w:hAnsi="Times New Roman"/>
+        </w:rPr>
+        <w:t>-CH</w:t>
+      </w:r>
+      <w:r>
+        <w:rPr>
+          <w:rFonts w:ascii="Times New Roman" w:hAnsi="Times New Roman"/>
+          <w:vertAlign w:val="subscript"/>
+        </w:rPr>
+        <w:t>4</w:t>
+      </w:r>
+      <w:r>
+        <w:rPr>
+          <w:rFonts w:ascii="Times New Roman" w:hAnsi="Times New Roman"/>
+        </w:rPr>
+        <w:t>. The other type of CIA table lists H</w:t>
+      </w:r>
+      <w:r>
+        <w:rPr>
+          <w:rFonts w:ascii="Times New Roman" w:hAnsi="Times New Roman"/>
+          <w:vertAlign w:val="subscript"/>
+        </w:rPr>
+        <w:t>2</w:t>
+      </w:r>
+      <w:r>
+        <w:rPr>
+          <w:rFonts w:ascii="Times New Roman" w:hAnsi="Times New Roman"/>
+        </w:rPr>
         <w:t>-H</w:t>
       </w:r>
       <w:r>
@@ -21210,21 +21482,7 @@
         <w:rPr>
           <w:rFonts w:ascii="Times New Roman" w:hAnsi="Times New Roman"/>
         </w:rPr>
-        <w:t xml:space="preserve"> (</w:t>
-      </w:r>
-      <w:proofErr w:type="spellStart"/>
-      <w:r>
-        <w:rPr>
-          <w:rFonts w:ascii="Times New Roman" w:hAnsi="Times New Roman"/>
-        </w:rPr>
-        <w:t>eqm</w:t>
-      </w:r>
-      <w:proofErr w:type="spellEnd"/>
-      <w:r>
-        <w:rPr>
-          <w:rFonts w:ascii="Times New Roman" w:hAnsi="Times New Roman"/>
-        </w:rPr>
-        <w:t>), H</w:t>
+        <w:t xml:space="preserve"> and H</w:t>
       </w:r>
       <w:r>
         <w:rPr>
@@ -21237,236 +21495,6 @@
         <w:rPr>
           <w:rFonts w:ascii="Times New Roman" w:hAnsi="Times New Roman"/>
         </w:rPr>
-        <w:t>-</w:t>
-      </w:r>
-      <w:proofErr w:type="gramStart"/>
-      <w:r>
-        <w:rPr>
-          <w:rFonts w:ascii="Times New Roman" w:hAnsi="Times New Roman"/>
-        </w:rPr>
-        <w:t>He(</w:t>
-      </w:r>
-      <w:proofErr w:type="spellStart"/>
-      <w:proofErr w:type="gramEnd"/>
-      <w:r>
-        <w:rPr>
-          <w:rFonts w:ascii="Times New Roman" w:hAnsi="Times New Roman"/>
-        </w:rPr>
-        <w:t>eqm</w:t>
-      </w:r>
-      <w:proofErr w:type="spellEnd"/>
-      <w:r>
-        <w:rPr>
-          <w:rFonts w:ascii="Times New Roman" w:hAnsi="Times New Roman"/>
-        </w:rPr>
-        <w:t>), H</w:t>
-      </w:r>
-      <w:r>
-        <w:rPr>
-          <w:rFonts w:ascii="Times New Roman" w:hAnsi="Times New Roman"/>
-          <w:vertAlign w:val="subscript"/>
-        </w:rPr>
-        <w:t>2</w:t>
-      </w:r>
-      <w:r>
-        <w:rPr>
-          <w:rFonts w:ascii="Times New Roman" w:hAnsi="Times New Roman"/>
-        </w:rPr>
-        <w:t>-H</w:t>
-      </w:r>
-      <w:r>
-        <w:rPr>
-          <w:rFonts w:ascii="Times New Roman" w:hAnsi="Times New Roman"/>
-          <w:vertAlign w:val="subscript"/>
-        </w:rPr>
-        <w:t>2</w:t>
-      </w:r>
-      <w:r>
-        <w:rPr>
-          <w:rFonts w:ascii="Times New Roman" w:hAnsi="Times New Roman"/>
-        </w:rPr>
-        <w:t xml:space="preserve"> (normal), H</w:t>
-      </w:r>
-      <w:r>
-        <w:rPr>
-          <w:rFonts w:ascii="Times New Roman" w:hAnsi="Times New Roman"/>
-          <w:vertAlign w:val="subscript"/>
-        </w:rPr>
-        <w:t>2</w:t>
-      </w:r>
-      <w:r>
-        <w:rPr>
-          <w:rFonts w:ascii="Times New Roman" w:hAnsi="Times New Roman"/>
-        </w:rPr>
-        <w:t>-He (normal) and then 5 other pairs: H</w:t>
-      </w:r>
-      <w:r>
-        <w:rPr>
-          <w:rFonts w:ascii="Times New Roman" w:hAnsi="Times New Roman"/>
-          <w:vertAlign w:val="subscript"/>
-        </w:rPr>
-        <w:t>2</w:t>
-      </w:r>
-      <w:r>
-        <w:rPr>
-          <w:rFonts w:ascii="Times New Roman" w:hAnsi="Times New Roman"/>
-        </w:rPr>
-        <w:t>-N</w:t>
-      </w:r>
-      <w:r>
-        <w:rPr>
-          <w:rFonts w:ascii="Times New Roman" w:hAnsi="Times New Roman"/>
-          <w:vertAlign w:val="subscript"/>
-        </w:rPr>
-        <w:t>2</w:t>
-      </w:r>
-      <w:r>
-        <w:rPr>
-          <w:rFonts w:ascii="Times New Roman" w:hAnsi="Times New Roman"/>
-        </w:rPr>
-        <w:t>, H</w:t>
-      </w:r>
-      <w:r>
-        <w:rPr>
-          <w:rFonts w:ascii="Times New Roman" w:hAnsi="Times New Roman"/>
-          <w:vertAlign w:val="subscript"/>
-        </w:rPr>
-        <w:t>2</w:t>
-      </w:r>
-      <w:r>
-        <w:rPr>
-          <w:rFonts w:ascii="Times New Roman" w:hAnsi="Times New Roman"/>
-        </w:rPr>
-        <w:t>-CH</w:t>
-      </w:r>
-      <w:r>
-        <w:rPr>
-          <w:rFonts w:ascii="Times New Roman" w:hAnsi="Times New Roman"/>
-          <w:vertAlign w:val="subscript"/>
-        </w:rPr>
-        <w:t>4</w:t>
-      </w:r>
-      <w:r>
-        <w:rPr>
-          <w:rFonts w:ascii="Times New Roman" w:hAnsi="Times New Roman"/>
-        </w:rPr>
-        <w:t>, N</w:t>
-      </w:r>
-      <w:r>
-        <w:rPr>
-          <w:rFonts w:ascii="Times New Roman" w:hAnsi="Times New Roman"/>
-          <w:vertAlign w:val="subscript"/>
-        </w:rPr>
-        <w:t>2</w:t>
-      </w:r>
-      <w:r>
-        <w:rPr>
-          <w:rFonts w:ascii="Times New Roman" w:hAnsi="Times New Roman"/>
-        </w:rPr>
-        <w:t>-N</w:t>
-      </w:r>
-      <w:r>
-        <w:rPr>
-          <w:rFonts w:ascii="Times New Roman" w:hAnsi="Times New Roman"/>
-          <w:vertAlign w:val="subscript"/>
-        </w:rPr>
-        <w:t>2</w:t>
-      </w:r>
-      <w:r>
-        <w:rPr>
-          <w:rFonts w:ascii="Times New Roman" w:hAnsi="Times New Roman"/>
-        </w:rPr>
-        <w:t>, CH</w:t>
-      </w:r>
-      <w:r>
-        <w:rPr>
-          <w:rFonts w:ascii="Times New Roman" w:hAnsi="Times New Roman"/>
-          <w:vertAlign w:val="subscript"/>
-        </w:rPr>
-        <w:t>4</w:t>
-      </w:r>
-      <w:r>
-        <w:rPr>
-          <w:rFonts w:ascii="Times New Roman" w:hAnsi="Times New Roman"/>
-        </w:rPr>
-        <w:t>-CH</w:t>
-      </w:r>
-      <w:r>
-        <w:rPr>
-          <w:rFonts w:ascii="Times New Roman" w:hAnsi="Times New Roman"/>
-          <w:vertAlign w:val="subscript"/>
-        </w:rPr>
-        <w:t>4</w:t>
-      </w:r>
-      <w:r>
-        <w:rPr>
-          <w:rFonts w:ascii="Times New Roman" w:hAnsi="Times New Roman"/>
-        </w:rPr>
-        <w:t xml:space="preserve"> and H</w:t>
-      </w:r>
-      <w:r>
-        <w:rPr>
-          <w:rFonts w:ascii="Times New Roman" w:hAnsi="Times New Roman"/>
-          <w:vertAlign w:val="subscript"/>
-        </w:rPr>
-        <w:t>2</w:t>
-      </w:r>
-      <w:r>
-        <w:rPr>
-          <w:rFonts w:ascii="Times New Roman" w:hAnsi="Times New Roman"/>
-        </w:rPr>
-        <w:t>-CH</w:t>
-      </w:r>
-      <w:r>
-        <w:rPr>
-          <w:rFonts w:ascii="Times New Roman" w:hAnsi="Times New Roman"/>
-          <w:vertAlign w:val="subscript"/>
-        </w:rPr>
-        <w:t>4</w:t>
-      </w:r>
-      <w:r>
-        <w:rPr>
-          <w:rFonts w:ascii="Times New Roman" w:hAnsi="Times New Roman"/>
-        </w:rPr>
-        <w:t>. The other type of CIA table lists H</w:t>
-      </w:r>
-      <w:r>
-        <w:rPr>
-          <w:rFonts w:ascii="Times New Roman" w:hAnsi="Times New Roman"/>
-          <w:vertAlign w:val="subscript"/>
-        </w:rPr>
-        <w:t>2</w:t>
-      </w:r>
-      <w:r>
-        <w:rPr>
-          <w:rFonts w:ascii="Times New Roman" w:hAnsi="Times New Roman"/>
-        </w:rPr>
-        <w:t>-H</w:t>
-      </w:r>
-      <w:r>
-        <w:rPr>
-          <w:rFonts w:ascii="Times New Roman" w:hAnsi="Times New Roman"/>
-          <w:vertAlign w:val="subscript"/>
-        </w:rPr>
-        <w:t>2</w:t>
-      </w:r>
-      <w:r>
-        <w:rPr>
-          <w:rFonts w:ascii="Times New Roman" w:hAnsi="Times New Roman"/>
-        </w:rPr>
-        <w:t xml:space="preserve"> and H</w:t>
-      </w:r>
-      <w:r>
-        <w:rPr>
-          <w:rFonts w:ascii="Times New Roman" w:hAnsi="Times New Roman"/>
-          <w:vertAlign w:val="subscript"/>
-        </w:rPr>
-        <w:t>2</w:t>
-      </w:r>
-      <w:r>
-        <w:rPr>
-          <w:rFonts w:ascii="Times New Roman" w:hAnsi="Times New Roman"/>
-        </w:rPr>
         <w:t xml:space="preserve">-He only, but for a number of different </w:t>
       </w:r>
       <w:proofErr w:type="spellStart"/>
@@ -21495,14 +21523,7 @@
         <w:rPr>
           <w:rFonts w:ascii="Times New Roman" w:hAnsi="Times New Roman"/>
         </w:rPr>
-        <w:t xml:space="preserve"> fractions. For the usual CIA table format, NPARA should be set to </w:t>
-      </w:r>
-      <w:r>
-        <w:rPr>
-          <w:rFonts w:ascii="Times New Roman" w:hAnsi="Times New Roman"/>
-        </w:rPr>
-        <w:lastRenderedPageBreak/>
-        <w:t>zero. For a variable para-H</w:t>
+        <w:t xml:space="preserve"> fractions. For the usual CIA table format, NPARA should be set to zero. For a variable para-H</w:t>
       </w:r>
       <w:r>
         <w:rPr>
@@ -22538,7 +22559,6 @@
         <w:rPr>
           <w:rFonts w:ascii="Times New Roman" w:hAnsi="Times New Roman"/>
         </w:rPr>
-        <w:lastRenderedPageBreak/>
         <w:t>where</w:t>
       </w:r>
       <w:proofErr w:type="gramEnd"/>
@@ -23729,6 +23749,7 @@
         <w:rPr>
           <w:rFonts w:ascii="Times New Roman" w:hAnsi="Times New Roman"/>
         </w:rPr>
+        <w:lastRenderedPageBreak/>
         <w:t xml:space="preserve">Under </w:t>
       </w:r>
       <w:proofErr w:type="spellStart"/>
@@ -23845,7 +23866,6 @@
         <w:rPr>
           <w:rFonts w:ascii="Times New Roman" w:hAnsi="Times New Roman"/>
         </w:rPr>
-        <w:lastRenderedPageBreak/>
         <w:t xml:space="preserve">The use of the correlation length in defining the </w:t>
       </w:r>
       <w:r>
@@ -24419,6 +24439,7 @@
         <w:rPr>
           <w:rFonts w:ascii="Times New Roman" w:hAnsi="Times New Roman"/>
         </w:rPr>
+        <w:lastRenderedPageBreak/>
         <w:t>A &lt;</w:t>
       </w:r>
       <w:proofErr w:type="spellStart"/>
@@ -24598,14 +24619,7 @@
         <w:rPr>
           <w:rFonts w:ascii="Times New Roman" w:hAnsi="Times New Roman"/>
         </w:rPr>
-        <w:t xml:space="preserve"> which line database is to be used </w:t>
-      </w:r>
-      <w:r>
-        <w:rPr>
-          <w:rFonts w:ascii="Times New Roman" w:hAnsi="Times New Roman"/>
-        </w:rPr>
-        <w:lastRenderedPageBreak/>
-        <w:t xml:space="preserve">and which gas information files. The contents of this file are described in the </w:t>
+        <w:t xml:space="preserve"> which line database is to be used and which gas information files. The contents of this file are described in the </w:t>
       </w:r>
       <w:proofErr w:type="spellStart"/>
       <w:r>
@@ -25223,7 +25237,14 @@
         <w:rPr>
           <w:rFonts w:ascii="Times New Roman" w:hAnsi="Times New Roman"/>
         </w:rPr>
-        <w:t xml:space="preserve"> is to provide a single retrieval code that can be applied to any planet and in which improvements and debugs made in one research application are then available to researchers analysing different data. While every attempt has been made to adhere to this goal, some cases have arisen where it has proven necessary to form an offshoot. These versions are different from the central </w:t>
+        <w:t xml:space="preserve"> is to provide a single retrieval code that can be applied to any planet and in which improvements and debugs made in one research application are then available to researchers analysing different data. While every attempt </w:t>
+      </w:r>
+      <w:r>
+        <w:rPr>
+          <w:rFonts w:ascii="Times New Roman" w:hAnsi="Times New Roman"/>
+        </w:rPr>
+        <w:lastRenderedPageBreak/>
+        <w:t xml:space="preserve">has been made to adhere to this goal, some cases have arisen where it has proven necessary to form an offshoot. These versions are different from the central </w:t>
       </w:r>
       <w:r>
         <w:rPr>
@@ -25263,14 +25284,7 @@
         <w:rPr>
           <w:rFonts w:ascii="Times New Roman" w:hAnsi="Times New Roman"/>
         </w:rPr>
-        <w:t xml:space="preserve"> files </w:t>
-      </w:r>
-      <w:r>
-        <w:rPr>
-          <w:rFonts w:ascii="Times New Roman" w:hAnsi="Times New Roman"/>
-        </w:rPr>
-        <w:lastRenderedPageBreak/>
-        <w:t>and the outputting path calculations are recombined differently. The current offshoots are as follows.</w:t>
+        <w:t xml:space="preserve"> files and the outputting path calculations are recombined differently. The current offshoots are as follows.</w:t>
       </w:r>
     </w:p>
     <w:p>
@@ -26015,6 +26029,7 @@
         <w:rPr>
           <w:rFonts w:ascii="Times New Roman" w:hAnsi="Times New Roman"/>
         </w:rPr>
+        <w:lastRenderedPageBreak/>
         <w:t>1</w:t>
       </w:r>
       <w:r>
@@ -26177,7 +26192,6 @@
         <w:rPr>
           <w:rFonts w:ascii="Times New Roman" w:hAnsi="Times New Roman"/>
         </w:rPr>
-        <w:lastRenderedPageBreak/>
         <w:t>11</w:t>
       </w:r>
       <w:r>
@@ -27084,7 +27098,7 @@
             <v:path o:extrusionok="f" gradientshapeok="t" o:connecttype="rect"/>
             <o:lock v:ext="edit" aspectratio="t"/>
           </v:shapetype>
-          <v:shape id="_x0000_i1026" type="#_x0000_t75" style="width:282.3pt;height:22.9pt" fillcolor="window">
+          <v:shape id="_x0000_i1026" type="#_x0000_t75" style="width:282.2pt;height:23pt" fillcolor="window">
             <v:imagedata r:id="rId16" o:title=""/>
           </v:shape>
         </w:pict>
@@ -27298,7 +27312,7 @@
           <w:position w:val="-18"/>
         </w:rPr>
         <w:pict w14:anchorId="34C00A39">
-          <v:shape id="_x0000_i1027" type="#_x0000_t75" style="width:4in;height:26.2pt" fillcolor="window">
+          <v:shape id="_x0000_i1027" type="#_x0000_t75" style="width:4in;height:26.3pt" fillcolor="window">
             <v:imagedata r:id="rId17" o:title=""/>
           </v:shape>
         </w:pict>
@@ -27338,7 +27352,7 @@
           <w:position w:val="-12"/>
         </w:rPr>
         <w:pict w14:anchorId="465507D2">
-          <v:shape id="_x0000_i1028" type="#_x0000_t75" style="width:12.65pt;height:20.5pt">
+          <v:shape id="_x0000_i1028" type="#_x0000_t75" style="width:12.75pt;height:20.5pt">
             <v:imagedata r:id="rId18" o:title=""/>
           </v:shape>
         </w:pict>
@@ -27504,7 +27518,7 @@
           <w:position w:val="-16"/>
         </w:rPr>
         <w:pict w14:anchorId="4719D855">
-          <v:shape id="_x0000_i1029" type="#_x0000_t75" style="width:100.6pt;height:22.9pt">
+          <v:shape id="_x0000_i1029" type="#_x0000_t75" style="width:100.5pt;height:23pt">
             <v:imagedata r:id="rId19" o:title=""/>
           </v:shape>
         </w:pict>
@@ -27606,7 +27620,7 @@
           <w:position w:val="-16"/>
         </w:rPr>
         <w:pict w14:anchorId="458D14F0">
-          <v:shape id="_x0000_i1030" type="#_x0000_t75" style="width:242.2pt;height:22.9pt" fillcolor="window">
+          <v:shape id="_x0000_i1030" type="#_x0000_t75" style="width:242.3pt;height:23pt" fillcolor="window">
             <v:imagedata r:id="rId20" o:title=""/>
           </v:shape>
         </w:pict>
@@ -27674,7 +27688,7 @@
           <w:position w:val="-16"/>
         </w:rPr>
         <w:pict w14:anchorId="50690FC8">
-          <v:shape id="_x0000_i1031" type="#_x0000_t75" style="width:195.5pt;height:22.9pt" fillcolor="window">
+          <v:shape id="_x0000_i1031" type="#_x0000_t75" style="width:195.5pt;height:23pt" fillcolor="window">
             <v:imagedata r:id="rId21" o:title=""/>
           </v:shape>
         </w:pict>
@@ -27716,7 +27730,7 @@
           <w:position w:val="-12"/>
         </w:rPr>
         <w:pict w14:anchorId="698F4844">
-          <v:shape id="_x0000_i1032" type="#_x0000_t75" style="width:43.4pt;height:19pt" fillcolor="window">
+          <v:shape id="_x0000_i1032" type="#_x0000_t75" style="width:43.5pt;height:19.1pt" fillcolor="window">
             <v:imagedata r:id="rId22" o:title=""/>
           </v:shape>
         </w:pict>
@@ -27797,7 +27811,7 @@
           <w:position w:val="-12"/>
         </w:rPr>
         <w:pict w14:anchorId="38D44606">
-          <v:shape id="_x0000_i1033" type="#_x0000_t75" style="width:43.4pt;height:19pt" fillcolor="window">
+          <v:shape id="_x0000_i1033" type="#_x0000_t75" style="width:43.5pt;height:19.1pt" fillcolor="window">
             <v:imagedata r:id="rId23" o:title=""/>
           </v:shape>
         </w:pict>
@@ -28429,7 +28443,7 @@
           <w:position w:val="-16"/>
         </w:rPr>
         <w:pict w14:anchorId="428F2E8B">
-          <v:shape id="_x0000_i1034" type="#_x0000_t75" style="width:282.3pt;height:22.9pt" fillcolor="window">
+          <v:shape id="_x0000_i1034" type="#_x0000_t75" style="width:282.2pt;height:23pt" fillcolor="window">
             <v:imagedata r:id="rId24" o:title=""/>
           </v:shape>
         </w:pict>
@@ -28475,7 +28489,7 @@
           <w:position w:val="-14"/>
         </w:rPr>
         <w:pict w14:anchorId="09F96696">
-          <v:shape id="_x0000_i1035" type="#_x0000_t75" style="width:186.2pt;height:20.5pt" fillcolor="window">
+          <v:shape id="_x0000_i1035" type="#_x0000_t75" style="width:186.1pt;height:20.5pt" fillcolor="window">
             <v:imagedata r:id="rId25" o:title=""/>
           </v:shape>
         </w:pict>
@@ -28559,7 +28573,7 @@
           <w:position w:val="-12"/>
         </w:rPr>
         <w:pict w14:anchorId="3FE14509">
-          <v:shape id="_x0000_i1036" type="#_x0000_t75" style="width:30.75pt;height:19pt" fillcolor="window">
+          <v:shape id="_x0000_i1036" type="#_x0000_t75" style="width:30.75pt;height:19.1pt" fillcolor="window">
             <v:imagedata r:id="rId26" o:title=""/>
           </v:shape>
         </w:pict>
@@ -28586,7 +28600,7 @@
           <w:position w:val="-16"/>
         </w:rPr>
         <w:pict w14:anchorId="40223B1E">
-          <v:shape id="_x0000_i1037" type="#_x0000_t75" style="width:139.5pt;height:22.9pt" fillcolor="window">
+          <v:shape id="_x0000_i1037" type="#_x0000_t75" style="width:139.55pt;height:23pt" fillcolor="window">
             <v:imagedata r:id="rId27" o:title=""/>
           </v:shape>
         </w:pict>
@@ -28628,7 +28642,7 @@
           <w:position w:val="-16"/>
         </w:rPr>
         <w:pict w14:anchorId="7C42C75C">
-          <v:shape id="_x0000_i1038" type="#_x0000_t75" style="width:148.5pt;height:22.9pt" fillcolor="window">
+          <v:shape id="_x0000_i1038" type="#_x0000_t75" style="width:148.45pt;height:23pt" fillcolor="window">
             <v:imagedata r:id="rId28" o:title=""/>
           </v:shape>
         </w:pict>
@@ -28665,7 +28679,7 @@
           <w:position w:val="-12"/>
         </w:rPr>
         <w:pict w14:anchorId="28E70FFB">
-          <v:shape id="_x0000_i1039" type="#_x0000_t75" style="width:19pt;height:19pt" fillcolor="window">
+          <v:shape id="_x0000_i1039" type="#_x0000_t75" style="width:19.1pt;height:19.1pt" fillcolor="window">
             <v:imagedata r:id="rId29" o:title=""/>
           </v:shape>
         </w:pict>
@@ -29102,7 +29116,7 @@
         <w:rFonts w:ascii="Times New Roman" w:hAnsi="Times New Roman"/>
         <w:noProof/>
       </w:rPr>
-      <w:t>14</w:t>
+      <w:t>17</w:t>
     </w:r>
     <w:r>
       <w:rPr>
@@ -35466,7 +35480,7 @@
 </file>
 
 <file path=customXml/itemProps1.xml><?xml version="1.0" encoding="utf-8"?>
-<ds:datastoreItem xmlns:ds="http://schemas.openxmlformats.org/officeDocument/2006/customXml" ds:itemID="{F5E05EEA-D76F-C643-9C83-F9586FCFD04F}">
+<ds:datastoreItem xmlns:ds="http://schemas.openxmlformats.org/officeDocument/2006/customXml" ds:itemID="{8B1BECF5-13CC-2C46-8D46-43671FE7A382}">
   <ds:schemaRefs>
     <ds:schemaRef ds:uri="http://schemas.openxmlformats.org/officeDocument/2006/bibliography"/>
   </ds:schemaRefs>
@@ -35474,7 +35488,7 @@
 </file>
 
 <file path=customXml/itemProps2.xml><?xml version="1.0" encoding="utf-8"?>
-<ds:datastoreItem xmlns:ds="http://schemas.openxmlformats.org/officeDocument/2006/customXml" ds:itemID="{AD2A141F-4B0C-B54F-BE5B-D5B3191D7E88}">
+<ds:datastoreItem xmlns:ds="http://schemas.openxmlformats.org/officeDocument/2006/customXml" ds:itemID="{1E3A0F5D-5853-D943-A90A-13B77774777B}">
   <ds:schemaRefs>
     <ds:schemaRef ds:uri="http://schemas.openxmlformats.org/officeDocument/2006/bibliography"/>
   </ds:schemaRefs>
@@ -35482,7 +35496,7 @@
 </file>
 
 <file path=customXml/itemProps3.xml><?xml version="1.0" encoding="utf-8"?>
-<ds:datastoreItem xmlns:ds="http://schemas.openxmlformats.org/officeDocument/2006/customXml" ds:itemID="{8B1BECF5-13CC-2C46-8D46-43671FE7A382}">
+<ds:datastoreItem xmlns:ds="http://schemas.openxmlformats.org/officeDocument/2006/customXml" ds:itemID="{5DDD4AC8-1DE4-C34E-BED3-00B4CCA400DC}">
   <ds:schemaRefs>
     <ds:schemaRef ds:uri="http://schemas.openxmlformats.org/officeDocument/2006/bibliography"/>
   </ds:schemaRefs>

</xml_diff>

<commit_message>
Update to Radtran manual to have new approved gas list and various tidyings. Nemesis manual has been tidied and a new 'Nemesis' added.
git-svn-id: https://scm.physics.ox.ac.uk/svn/radtrancode/trunk@815 4dc0e162-f54d-4b9e-8a18-81c7a7f2ddce
</commit_message>
<xml_diff>
--- a/manuals/Nemesis_B1.docx
+++ b/manuals/Nemesis_B1.docx
@@ -32,7 +32,7 @@
           <w:b/>
           <w:sz w:val="36"/>
         </w:rPr>
-        <w:t>COMPOSITE INFRARED SPECTROMETER</w:t>
+        <w:t>OXFORD PLANETARY GROUP</w:t>
       </w:r>
     </w:p>
     <w:p>
@@ -140,10 +140,10 @@
           <w:lang w:val="en-US"/>
         </w:rPr>
         <w:drawing>
-          <wp:inline distT="0" distB="0" distL="0" distR="0" wp14:anchorId="48DF3A6C" wp14:editId="36D11C7F">
-            <wp:extent cx="2286000" cy="4241800"/>
-            <wp:effectExtent l="25400" t="0" r="0" b="0"/>
-            <wp:docPr id="1" name="Picture 1" descr="nemesis"/>
+          <wp:inline distT="0" distB="0" distL="0" distR="0" wp14:anchorId="48DF3A6C" wp14:editId="45B6E563">
+            <wp:extent cx="2049344" cy="4241800"/>
+            <wp:effectExtent l="0" t="0" r="8255" b="0"/>
+            <wp:docPr id="1" name="Picture 1"/>
             <wp:cNvGraphicFramePr>
               <a:graphicFrameLocks xmlns:a="http://schemas.openxmlformats.org/drawingml/2006/main" noChangeAspect="1"/>
             </wp:cNvGraphicFramePr>
@@ -157,8 +157,13 @@
                     </pic:cNvPicPr>
                   </pic:nvPicPr>
                   <pic:blipFill>
-                    <a:blip r:embed="rId11"/>
-                    <a:srcRect/>
+                    <a:blip r:embed="rId11">
+                      <a:extLst>
+                        <a:ext uri="{28A0092B-C50C-407E-A947-70E740481C1C}">
+                          <a14:useLocalDpi xmlns:a14="http://schemas.microsoft.com/office/drawing/2010/main" val="0"/>
+                        </a:ext>
+                      </a:extLst>
+                    </a:blip>
                     <a:stretch>
                       <a:fillRect/>
                     </a:stretch>
@@ -166,7 +171,7 @@
                   <pic:spPr bwMode="auto">
                     <a:xfrm>
                       <a:off x="0" y="0"/>
-                      <a:ext cx="2286000" cy="4241800"/>
+                      <a:ext cx="2049344" cy="4241800"/>
                     </a:xfrm>
                     <a:prstGeom prst="rect">
                       <a:avLst/>
@@ -188,11 +193,31 @@
     </w:p>
     <w:p>
       <w:pPr>
-        <w:rPr>
-          <w:rFonts w:ascii="Times New Roman" w:hAnsi="Times New Roman"/>
-          <w:b/>
-        </w:rPr>
-      </w:pPr>
+        <w:jc w:val="center"/>
+        <w:rPr>
+          <w:rFonts w:ascii="Times New Roman" w:hAnsi="Times New Roman"/>
+        </w:rPr>
+      </w:pPr>
+      <w:r>
+        <w:rPr>
+          <w:rFonts w:ascii="Times New Roman" w:hAnsi="Times New Roman"/>
+        </w:rPr>
+        <w:t xml:space="preserve">‘Nemesis’ by Alfred </w:t>
+      </w:r>
+      <w:proofErr w:type="spellStart"/>
+      <w:r>
+        <w:rPr>
+          <w:rFonts w:ascii="Times New Roman" w:hAnsi="Times New Roman"/>
+        </w:rPr>
+        <w:t>Rethel</w:t>
+      </w:r>
+      <w:proofErr w:type="spellEnd"/>
+      <w:r>
+        <w:rPr>
+          <w:rFonts w:ascii="Times New Roman" w:hAnsi="Times New Roman"/>
+        </w:rPr>
+        <w:t xml:space="preserve"> (1816 – 1859)</w:t>
+      </w:r>
     </w:p>
     <w:p>
       <w:pPr>
@@ -2194,6 +2219,8 @@
                 <w:sz w:val="20"/>
               </w:rPr>
             </w:pPr>
+            <w:bookmarkStart w:id="0" w:name="_GoBack"/>
+            <w:bookmarkEnd w:id="0"/>
             <w:r>
               <w:rPr>
                 <w:rFonts w:ascii="Times New Roman" w:hAnsi="Times New Roman"/>
@@ -2716,6 +2743,118 @@
           </w:p>
         </w:tc>
       </w:tr>
+      <w:tr>
+        <w:trPr>
+          <w:cantSplit/>
+        </w:trPr>
+        <w:tc>
+          <w:tcPr>
+            <w:tcW w:w="931" w:type="dxa"/>
+            <w:tcBorders>
+              <w:top w:val="single" w:sz="6" w:space="0" w:color="auto"/>
+              <w:left w:val="single" w:sz="6" w:space="0" w:color="auto"/>
+              <w:bottom w:val="single" w:sz="6" w:space="0" w:color="auto"/>
+              <w:right w:val="single" w:sz="6" w:space="0" w:color="auto"/>
+            </w:tcBorders>
+          </w:tcPr>
+          <w:p>
+            <w:pPr>
+              <w:jc w:val="center"/>
+              <w:rPr>
+                <w:rFonts w:ascii="Times New Roman" w:hAnsi="Times New Roman"/>
+                <w:sz w:val="20"/>
+              </w:rPr>
+            </w:pPr>
+            <w:r>
+              <w:rPr>
+                <w:rFonts w:ascii="Times New Roman" w:hAnsi="Times New Roman"/>
+                <w:sz w:val="20"/>
+              </w:rPr>
+              <w:t>B</w:t>
+            </w:r>
+          </w:p>
+        </w:tc>
+        <w:tc>
+          <w:tcPr>
+            <w:tcW w:w="850" w:type="dxa"/>
+            <w:tcBorders>
+              <w:top w:val="single" w:sz="6" w:space="0" w:color="auto"/>
+              <w:left w:val="single" w:sz="6" w:space="0" w:color="auto"/>
+              <w:bottom w:val="single" w:sz="6" w:space="0" w:color="auto"/>
+              <w:right w:val="single" w:sz="6" w:space="0" w:color="auto"/>
+            </w:tcBorders>
+          </w:tcPr>
+          <w:p>
+            <w:pPr>
+              <w:jc w:val="center"/>
+              <w:rPr>
+                <w:rFonts w:ascii="Times New Roman" w:hAnsi="Times New Roman"/>
+                <w:sz w:val="20"/>
+              </w:rPr>
+            </w:pPr>
+            <w:r>
+              <w:rPr>
+                <w:rFonts w:ascii="Times New Roman" w:hAnsi="Times New Roman"/>
+                <w:sz w:val="20"/>
+              </w:rPr>
+              <w:t>2</w:t>
+            </w:r>
+          </w:p>
+        </w:tc>
+        <w:tc>
+          <w:tcPr>
+            <w:tcW w:w="1134" w:type="dxa"/>
+            <w:tcBorders>
+              <w:top w:val="single" w:sz="6" w:space="0" w:color="auto"/>
+              <w:left w:val="single" w:sz="6" w:space="0" w:color="auto"/>
+              <w:bottom w:val="single" w:sz="6" w:space="0" w:color="auto"/>
+              <w:right w:val="single" w:sz="6" w:space="0" w:color="auto"/>
+            </w:tcBorders>
+          </w:tcPr>
+          <w:p>
+            <w:pPr>
+              <w:jc w:val="center"/>
+              <w:rPr>
+                <w:rFonts w:ascii="Times New Roman" w:hAnsi="Times New Roman"/>
+                <w:sz w:val="20"/>
+              </w:rPr>
+            </w:pPr>
+            <w:r>
+              <w:rPr>
+                <w:rFonts w:ascii="Times New Roman" w:hAnsi="Times New Roman"/>
+                <w:sz w:val="20"/>
+              </w:rPr>
+              <w:t>30/4/15</w:t>
+            </w:r>
+          </w:p>
+        </w:tc>
+        <w:tc>
+          <w:tcPr>
+            <w:tcW w:w="5370" w:type="dxa"/>
+            <w:tcBorders>
+              <w:top w:val="single" w:sz="6" w:space="0" w:color="auto"/>
+              <w:left w:val="single" w:sz="6" w:space="0" w:color="auto"/>
+              <w:bottom w:val="single" w:sz="6" w:space="0" w:color="auto"/>
+              <w:right w:val="single" w:sz="6" w:space="0" w:color="auto"/>
+            </w:tcBorders>
+          </w:tcPr>
+          <w:p>
+            <w:pPr>
+              <w:rPr>
+                <w:rFonts w:ascii="Times New Roman" w:hAnsi="Times New Roman"/>
+                <w:sz w:val="20"/>
+              </w:rPr>
+            </w:pPr>
+            <w:r>
+              <w:rPr>
+                <w:rFonts w:ascii="Times New Roman" w:hAnsi="Times New Roman"/>
+                <w:sz w:val="20"/>
+              </w:rPr>
+              <w:t>Moderate revisions and overhaul</w:t>
+            </w:r>
+          </w:p>
+        </w:tc>
+      </w:tr>
     </w:tbl>
     <w:p>
       <w:r>
@@ -3196,7 +3335,13 @@
               <w:rPr>
                 <w:rFonts w:ascii="Times New Roman" w:hAnsi="Times New Roman"/>
               </w:rPr>
-              <w:t>J. Hurley</w:t>
+              <w:t xml:space="preserve">J. </w:t>
+            </w:r>
+            <w:r>
+              <w:rPr>
+                <w:rFonts w:ascii="Times New Roman" w:hAnsi="Times New Roman"/>
+              </w:rPr>
+              <w:t>Barstow</w:t>
             </w:r>
           </w:p>
         </w:tc>
@@ -3265,16 +3410,14 @@
               <w:rPr>
                 <w:rFonts w:ascii="Times New Roman" w:hAnsi="Times New Roman"/>
               </w:rPr>
-              <w:t xml:space="preserve">C </w:t>
+              <w:t>L</w:t>
             </w:r>
-            <w:proofErr w:type="spellStart"/>
             <w:r>
               <w:rPr>
                 <w:rFonts w:ascii="Times New Roman" w:hAnsi="Times New Roman"/>
               </w:rPr>
-              <w:t>Merlet</w:t>
+              <w:t>. Fletcher</w:t>
             </w:r>
-            <w:proofErr w:type="spellEnd"/>
           </w:p>
         </w:tc>
         <w:tc>
@@ -3346,7 +3489,7 @@
               <w:rPr>
                 <w:rFonts w:ascii="Times New Roman" w:hAnsi="Times New Roman"/>
               </w:rPr>
-              <w:t>D. Tice</w:t>
+              <w:t>R. Garland</w:t>
             </w:r>
           </w:p>
         </w:tc>
@@ -3411,12 +3554,6 @@
                 <w:rFonts w:ascii="Times New Roman" w:hAnsi="Times New Roman"/>
               </w:rPr>
             </w:pPr>
-            <w:r>
-              <w:rPr>
-                <w:rFonts w:ascii="Times New Roman" w:hAnsi="Times New Roman"/>
-              </w:rPr>
-              <w:t>L. Fletcher</w:t>
-            </w:r>
           </w:p>
         </w:tc>
         <w:tc>
@@ -3434,12 +3571,6 @@
                 <w:rFonts w:ascii="Times New Roman" w:hAnsi="Times New Roman"/>
               </w:rPr>
             </w:pPr>
-            <w:r>
-              <w:rPr>
-                <w:rFonts w:ascii="Times New Roman" w:hAnsi="Times New Roman"/>
-              </w:rPr>
-              <w:t>Oxford</w:t>
-            </w:r>
           </w:p>
         </w:tc>
       </w:tr>
@@ -17399,8 +17530,6 @@
         </w:rPr>
         <w:t>s</w:t>
       </w:r>
-      <w:bookmarkStart w:id="0" w:name="_GoBack"/>
-      <w:bookmarkEnd w:id="0"/>
       <w:r>
         <w:rPr>
           <w:rFonts w:ascii="Times New Roman" w:hAnsi="Times New Roman"/>
@@ -27186,7 +27315,7 @@
             <v:path o:extrusionok="f" gradientshapeok="t" o:connecttype="rect"/>
             <o:lock v:ext="edit" aspectratio="t"/>
           </v:shapetype>
-          <v:shape id="_x0000_i1026" type="#_x0000_t75" style="width:282.3pt;height:22.9pt" fillcolor="window">
+          <v:shape id="_x0000_i1026" type="#_x0000_t75" style="width:282.5pt;height:22.95pt" fillcolor="window">
             <v:imagedata r:id="rId16" o:title=""/>
           </v:shape>
         </w:pict>
@@ -27360,7 +27489,7 @@
           <w:position w:val="-18"/>
         </w:rPr>
         <w:pict w14:anchorId="34C00A39">
-          <v:shape id="_x0000_i1027" type="#_x0000_t75" style="width:4in;height:26.2pt" fillcolor="window">
+          <v:shape id="_x0000_i1027" type="#_x0000_t75" style="width:4in;height:26.15pt" fillcolor="window">
             <v:imagedata r:id="rId17" o:title=""/>
           </v:shape>
         </w:pict>
@@ -27392,7 +27521,7 @@
           <w:position w:val="-12"/>
         </w:rPr>
         <w:pict w14:anchorId="465507D2">
-          <v:shape id="_x0000_i1028" type="#_x0000_t75" style="width:12.65pt;height:20.5pt">
+          <v:shape id="_x0000_i1028" type="#_x0000_t75" style="width:12.85pt;height:20.65pt">
             <v:imagedata r:id="rId18" o:title=""/>
           </v:shape>
         </w:pict>
@@ -27542,7 +27671,7 @@
           <w:position w:val="-16"/>
         </w:rPr>
         <w:pict w14:anchorId="4719D855">
-          <v:shape id="_x0000_i1029" type="#_x0000_t75" style="width:100.6pt;height:22.9pt">
+          <v:shape id="_x0000_i1029" type="#_x0000_t75" style="width:100.45pt;height:22.95pt">
             <v:imagedata r:id="rId19" o:title=""/>
           </v:shape>
         </w:pict>
@@ -27642,7 +27771,7 @@
           <w:position w:val="-16"/>
         </w:rPr>
         <w:pict w14:anchorId="458D14F0">
-          <v:shape id="_x0000_i1030" type="#_x0000_t75" style="width:242.2pt;height:22.9pt" fillcolor="window">
+          <v:shape id="_x0000_i1030" type="#_x0000_t75" style="width:242.15pt;height:22.95pt" fillcolor="window">
             <v:imagedata r:id="rId20" o:title=""/>
           </v:shape>
         </w:pict>
@@ -27700,7 +27829,7 @@
           <w:position w:val="-16"/>
         </w:rPr>
         <w:pict w14:anchorId="50690FC8">
-          <v:shape id="_x0000_i1031" type="#_x0000_t75" style="width:195.5pt;height:22.9pt" fillcolor="window">
+          <v:shape id="_x0000_i1031" type="#_x0000_t75" style="width:195.35pt;height:22.95pt" fillcolor="window">
             <v:imagedata r:id="rId21" o:title=""/>
           </v:shape>
         </w:pict>
@@ -27737,7 +27866,7 @@
           <w:position w:val="-12"/>
         </w:rPr>
         <w:pict w14:anchorId="698F4844">
-          <v:shape id="_x0000_i1032" type="#_x0000_t75" style="width:43.4pt;height:19pt" fillcolor="window">
+          <v:shape id="_x0000_i1032" type="#_x0000_t75" style="width:43.55pt;height:18.8pt" fillcolor="window">
             <v:imagedata r:id="rId22" o:title=""/>
           </v:shape>
         </w:pict>
@@ -27810,7 +27939,7 @@
           <w:position w:val="-12"/>
         </w:rPr>
         <w:pict w14:anchorId="38D44606">
-          <v:shape id="_x0000_i1033" type="#_x0000_t75" style="width:43.4pt;height:19pt" fillcolor="window">
+          <v:shape id="_x0000_i1033" type="#_x0000_t75" style="width:43.55pt;height:18.8pt" fillcolor="window">
             <v:imagedata r:id="rId23" o:title=""/>
           </v:shape>
         </w:pict>
@@ -28259,7 +28388,7 @@
           <w:position w:val="-16"/>
         </w:rPr>
         <w:pict w14:anchorId="428F2E8B">
-          <v:shape id="_x0000_i1034" type="#_x0000_t75" style="width:282.3pt;height:22.9pt" fillcolor="window">
+          <v:shape id="_x0000_i1034" type="#_x0000_t75" style="width:282.5pt;height:22.95pt" fillcolor="window">
             <v:imagedata r:id="rId24" o:title=""/>
           </v:shape>
         </w:pict>
@@ -28297,7 +28426,7 @@
           <w:position w:val="-14"/>
         </w:rPr>
         <w:pict w14:anchorId="09F96696">
-          <v:shape id="_x0000_i1035" type="#_x0000_t75" style="width:186.2pt;height:20.5pt" fillcolor="window">
+          <v:shape id="_x0000_i1035" type="#_x0000_t75" style="width:186.2pt;height:20.65pt" fillcolor="window">
             <v:imagedata r:id="rId25" o:title=""/>
           </v:shape>
         </w:pict>
@@ -28371,7 +28500,7 @@
           <w:position w:val="-12"/>
         </w:rPr>
         <w:pict w14:anchorId="3FE14509">
-          <v:shape id="_x0000_i1036" type="#_x0000_t75" style="width:30.75pt;height:19pt" fillcolor="window">
+          <v:shape id="_x0000_i1036" type="#_x0000_t75" style="width:30.75pt;height:18.8pt" fillcolor="window">
             <v:imagedata r:id="rId26" o:title=""/>
           </v:shape>
         </w:pict>
@@ -28398,7 +28527,7 @@
           <w:position w:val="-16"/>
         </w:rPr>
         <w:pict w14:anchorId="40223B1E">
-          <v:shape id="_x0000_i1037" type="#_x0000_t75" style="width:139.5pt;height:22.9pt" fillcolor="window">
+          <v:shape id="_x0000_i1037" type="#_x0000_t75" style="width:139.4pt;height:22.95pt" fillcolor="window">
             <v:imagedata r:id="rId27" o:title=""/>
           </v:shape>
         </w:pict>
@@ -28435,7 +28564,7 @@
           <w:position w:val="-16"/>
         </w:rPr>
         <w:pict w14:anchorId="7C42C75C">
-          <v:shape id="_x0000_i1038" type="#_x0000_t75" style="width:148.5pt;height:22.9pt" fillcolor="window">
+          <v:shape id="_x0000_i1038" type="#_x0000_t75" style="width:148.6pt;height:22.95pt" fillcolor="window">
             <v:imagedata r:id="rId28" o:title=""/>
           </v:shape>
         </w:pict>
@@ -28472,7 +28601,7 @@
           <w:position w:val="-12"/>
         </w:rPr>
         <w:pict w14:anchorId="28E70FFB">
-          <v:shape id="_x0000_i1039" type="#_x0000_t75" style="width:19pt;height:19pt" fillcolor="window">
+          <v:shape id="_x0000_i1039" type="#_x0000_t75" style="width:18.8pt;height:18.8pt" fillcolor="window">
             <v:imagedata r:id="rId29" o:title=""/>
           </v:shape>
         </w:pict>
@@ -28772,7 +28901,7 @@
       <w:rPr>
         <w:rFonts w:ascii="Times New Roman" w:hAnsi="Times New Roman"/>
       </w:rPr>
-      <w:t>COMPOSITE INFRARED SPECTROMETER</w:t>
+      <w:t>OXFORD PLANETARY GROUP</w:t>
     </w:r>
     <w:r>
       <w:rPr>
@@ -28847,7 +28976,7 @@
         <w:rFonts w:ascii="Times New Roman" w:hAnsi="Times New Roman"/>
         <w:noProof/>
       </w:rPr>
-      <w:t>14</w:t>
+      <w:t>29</w:t>
     </w:r>
     <w:r>
       <w:rPr>
@@ -35211,7 +35340,7 @@
 </file>
 
 <file path=customXml/itemProps1.xml><?xml version="1.0" encoding="utf-8"?>
-<ds:datastoreItem xmlns:ds="http://schemas.openxmlformats.org/officeDocument/2006/customXml" ds:itemID="{C252924D-B0CA-634D-9030-6D3F8A125D8A}">
+<ds:datastoreItem xmlns:ds="http://schemas.openxmlformats.org/officeDocument/2006/customXml" ds:itemID="{A0E20424-DE7D-8A4D-9576-16EED8D68BEA}">
   <ds:schemaRefs>
     <ds:schemaRef ds:uri="http://schemas.openxmlformats.org/officeDocument/2006/bibliography"/>
   </ds:schemaRefs>
@@ -35219,7 +35348,7 @@
 </file>
 
 <file path=customXml/itemProps2.xml><?xml version="1.0" encoding="utf-8"?>
-<ds:datastoreItem xmlns:ds="http://schemas.openxmlformats.org/officeDocument/2006/customXml" ds:itemID="{461EC433-E0BC-F240-BC0C-FD07381023D5}">
+<ds:datastoreItem xmlns:ds="http://schemas.openxmlformats.org/officeDocument/2006/customXml" ds:itemID="{FF197464-2378-214F-894B-0F2859918B40}">
   <ds:schemaRefs>
     <ds:schemaRef ds:uri="http://schemas.openxmlformats.org/officeDocument/2006/bibliography"/>
   </ds:schemaRefs>
@@ -35227,7 +35356,7 @@
 </file>
 
 <file path=customXml/itemProps3.xml><?xml version="1.0" encoding="utf-8"?>
-<ds:datastoreItem xmlns:ds="http://schemas.openxmlformats.org/officeDocument/2006/customXml" ds:itemID="{A0E20424-DE7D-8A4D-9576-16EED8D68BEA}">
+<ds:datastoreItem xmlns:ds="http://schemas.openxmlformats.org/officeDocument/2006/customXml" ds:itemID="{A0BC8530-1AEB-E94D-90BC-EA474D53387D}">
   <ds:schemaRefs>
     <ds:schemaRef ds:uri="http://schemas.openxmlformats.org/officeDocument/2006/bibliography"/>
   </ds:schemaRefs>

</xml_diff>

<commit_message>
Updates to Nemesis manual
git-svn-id: https://scm.physics.ox.ac.uk/svn/radtrancode/trunk@838 4dc0e162-f54d-4b9e-8a18-81c7a7f2ddce
</commit_message>
<xml_diff>
--- a/manuals/Nemesis_B1.docx
+++ b/manuals/Nemesis_B1.docx
@@ -2219,8 +2219,6 @@
                 <w:sz w:val="20"/>
               </w:rPr>
             </w:pPr>
-            <w:bookmarkStart w:id="0" w:name="_GoBack"/>
-            <w:bookmarkEnd w:id="0"/>
             <w:r>
               <w:rPr>
                 <w:rFonts w:ascii="Times New Roman" w:hAnsi="Times New Roman"/>
@@ -3410,13 +3408,7 @@
               <w:rPr>
                 <w:rFonts w:ascii="Times New Roman" w:hAnsi="Times New Roman"/>
               </w:rPr>
-              <w:t>L</w:t>
-            </w:r>
-            <w:r>
-              <w:rPr>
-                <w:rFonts w:ascii="Times New Roman" w:hAnsi="Times New Roman"/>
-              </w:rPr>
-              <w:t>. Fletcher</w:t>
+              <w:t>L. Fletcher</w:t>
             </w:r>
           </w:p>
         </w:tc>
@@ -14759,16 +14751,14 @@
         <w:rPr>
           <w:rFonts w:ascii="Times New Roman" w:hAnsi="Times New Roman"/>
         </w:rPr>
-        <w:t xml:space="preserve"> et al. (2011) is used, which specifies 5 distinct cloud layers with 5 optical depths and 3 variable base pressures leading to 8 free parameters. The three lowest cloud decks </w:t>
-      </w:r>
-      <w:proofErr w:type="gramStart"/>
-      <w:r>
-        <w:rPr>
-          <w:rFonts w:ascii="Times New Roman" w:hAnsi="Times New Roman"/>
-        </w:rPr>
-        <w:t>a</w:t>
-      </w:r>
-      <w:proofErr w:type="gramEnd"/>
+        <w:t xml:space="preserve"> et al. (2011) is used, which specifies 5 distinct cloud layers with 5 optical depths and 3 variable base pressures leading to 8 free parameters</w:t>
+      </w:r>
+      <w:r>
+        <w:rPr>
+          <w:rFonts w:ascii="Times New Roman" w:hAnsi="Times New Roman"/>
+        </w:rPr>
+        <w:t>. The three lowest cloud decks</w:t>
+      </w:r>
       <w:r>
         <w:rPr>
           <w:rFonts w:ascii="Times New Roman" w:hAnsi="Times New Roman"/>
@@ -14852,6 +14842,218 @@
     </w:p>
     <w:p>
       <w:pPr>
+        <w:numPr>
+          <w:ilvl w:val="0"/>
+          <w:numId w:val="33"/>
+        </w:numPr>
+        <w:jc w:val="both"/>
+        <w:rPr>
+          <w:rFonts w:ascii="Times New Roman" w:hAnsi="Times New Roman"/>
+        </w:rPr>
+      </w:pPr>
+      <w:r>
+        <w:rPr>
+          <w:rFonts w:ascii="Times New Roman" w:hAnsi="Times New Roman"/>
+        </w:rPr>
+        <w:t xml:space="preserve">If </w:t>
+      </w:r>
+      <w:proofErr w:type="gramStart"/>
+      <w:r>
+        <w:rPr>
+          <w:rFonts w:ascii="Times New Roman" w:hAnsi="Times New Roman"/>
+        </w:rPr>
+        <w:t>VARIDENT(</w:t>
+      </w:r>
+      <w:proofErr w:type="gramEnd"/>
+      <w:r>
+        <w:rPr>
+          <w:rFonts w:ascii="Times New Roman" w:hAnsi="Times New Roman"/>
+        </w:rPr>
+        <w:t>IVAR,1) is equal to 22</w:t>
+      </w:r>
+      <w:r>
+        <w:rPr>
+          <w:rFonts w:ascii="Times New Roman" w:hAnsi="Times New Roman"/>
+        </w:rPr>
+        <w:t>4</w:t>
+      </w:r>
+      <w:r>
+        <w:rPr>
+          <w:rFonts w:ascii="Times New Roman" w:hAnsi="Times New Roman"/>
+        </w:rPr>
+        <w:t xml:space="preserve"> then a revised Uranus cloud layering scheme is used where </w:t>
+      </w:r>
+      <w:r>
+        <w:rPr>
+          <w:rFonts w:ascii="Times New Roman" w:hAnsi="Times New Roman"/>
+        </w:rPr>
+        <w:t>the methane cloud is vertically extendable</w:t>
+      </w:r>
+      <w:r>
+        <w:rPr>
+          <w:rFonts w:ascii="Times New Roman" w:hAnsi="Times New Roman"/>
+        </w:rPr>
+        <w:t>. The f</w:t>
+      </w:r>
+      <w:r>
+        <w:rPr>
+          <w:rFonts w:ascii="Times New Roman" w:hAnsi="Times New Roman"/>
+        </w:rPr>
+        <w:t>ormat is the same as for the 223</w:t>
+      </w:r>
+      <w:r>
+        <w:rPr>
+          <w:rFonts w:ascii="Times New Roman" w:hAnsi="Times New Roman"/>
+        </w:rPr>
+        <w:t xml:space="preserve"> </w:t>
+      </w:r>
+      <w:proofErr w:type="gramStart"/>
+      <w:r>
+        <w:rPr>
+          <w:rFonts w:ascii="Times New Roman" w:hAnsi="Times New Roman"/>
+        </w:rPr>
+        <w:t>model</w:t>
+      </w:r>
+      <w:proofErr w:type="gramEnd"/>
+      <w:r>
+        <w:rPr>
+          <w:rFonts w:ascii="Times New Roman" w:hAnsi="Times New Roman"/>
+        </w:rPr>
+        <w:t xml:space="preserve">, except that there is an extra variable parameter, the methane </w:t>
+      </w:r>
+      <w:proofErr w:type="spellStart"/>
+      <w:r>
+        <w:rPr>
+          <w:rFonts w:ascii="Times New Roman" w:hAnsi="Times New Roman"/>
+        </w:rPr>
+        <w:t>clouid</w:t>
+      </w:r>
+      <w:proofErr w:type="spellEnd"/>
+      <w:r>
+        <w:rPr>
+          <w:rFonts w:ascii="Times New Roman" w:hAnsi="Times New Roman"/>
+        </w:rPr>
+        <w:t xml:space="preserve"> fractional scale height</w:t>
+      </w:r>
+      <w:r>
+        <w:rPr>
+          <w:rFonts w:ascii="Times New Roman" w:hAnsi="Times New Roman"/>
+        </w:rPr>
+        <w:t xml:space="preserve">. Again, please see </w:t>
+      </w:r>
+      <w:proofErr w:type="spellStart"/>
+      <w:r>
+        <w:rPr>
+          <w:rFonts w:ascii="Courier" w:hAnsi="Courier"/>
+        </w:rPr>
+        <w:t>readapriori.f</w:t>
+      </w:r>
+      <w:proofErr w:type="spellEnd"/>
+      <w:r>
+        <w:rPr>
+          <w:rFonts w:ascii="Times New Roman" w:hAnsi="Times New Roman"/>
+        </w:rPr>
+        <w:t xml:space="preserve"> for more detail. </w:t>
+      </w:r>
+    </w:p>
+    <w:p>
+      <w:pPr>
+        <w:numPr>
+          <w:ilvl w:val="0"/>
+          <w:numId w:val="33"/>
+        </w:numPr>
+        <w:jc w:val="both"/>
+        <w:rPr>
+          <w:rFonts w:ascii="Times New Roman" w:hAnsi="Times New Roman"/>
+        </w:rPr>
+      </w:pPr>
+      <w:r>
+        <w:rPr>
+          <w:rFonts w:ascii="Times New Roman" w:hAnsi="Times New Roman"/>
+        </w:rPr>
+        <w:t xml:space="preserve">If </w:t>
+      </w:r>
+      <w:proofErr w:type="gramStart"/>
+      <w:r>
+        <w:rPr>
+          <w:rFonts w:ascii="Times New Roman" w:hAnsi="Times New Roman"/>
+        </w:rPr>
+        <w:t>VARIDENT(</w:t>
+      </w:r>
+      <w:proofErr w:type="gramEnd"/>
+      <w:r>
+        <w:rPr>
+          <w:rFonts w:ascii="Times New Roman" w:hAnsi="Times New Roman"/>
+        </w:rPr>
+        <w:t>IVAR,1) is equal to 22</w:t>
+      </w:r>
+      <w:r>
+        <w:rPr>
+          <w:rFonts w:ascii="Times New Roman" w:hAnsi="Times New Roman"/>
+        </w:rPr>
+        <w:t>5</w:t>
+      </w:r>
+      <w:r>
+        <w:rPr>
+          <w:rFonts w:ascii="Times New Roman" w:hAnsi="Times New Roman"/>
+        </w:rPr>
+        <w:t xml:space="preserve"> then a revised Uranus cloud layering scheme is used where the methane cloud is vertically extendable</w:t>
+      </w:r>
+      <w:r>
+        <w:rPr>
+          <w:rFonts w:ascii="Times New Roman" w:hAnsi="Times New Roman"/>
+        </w:rPr>
+        <w:t xml:space="preserve"> and a depletion of methane in the troposphere is allowed</w:t>
+      </w:r>
+      <w:r>
+        <w:rPr>
+          <w:rFonts w:ascii="Times New Roman" w:hAnsi="Times New Roman"/>
+        </w:rPr>
+        <w:t>. The format is the same as for the 22</w:t>
+      </w:r>
+      <w:r>
+        <w:rPr>
+          <w:rFonts w:ascii="Times New Roman" w:hAnsi="Times New Roman"/>
+        </w:rPr>
+        <w:t>4</w:t>
+      </w:r>
+      <w:r>
+        <w:rPr>
+          <w:rFonts w:ascii="Times New Roman" w:hAnsi="Times New Roman"/>
+        </w:rPr>
+        <w:t xml:space="preserve"> model, except that there is </w:t>
+      </w:r>
+      <w:r>
+        <w:rPr>
+          <w:rFonts w:ascii="Times New Roman" w:hAnsi="Times New Roman"/>
+        </w:rPr>
+        <w:t>yet another an extra variable parameter!</w:t>
+      </w:r>
+      <w:bookmarkStart w:id="0" w:name="_GoBack"/>
+      <w:bookmarkEnd w:id="0"/>
+      <w:r>
+        <w:rPr>
+          <w:rFonts w:ascii="Times New Roman" w:hAnsi="Times New Roman"/>
+        </w:rPr>
+        <w:t xml:space="preserve"> Again, please see </w:t>
+      </w:r>
+      <w:proofErr w:type="spellStart"/>
+      <w:r>
+        <w:rPr>
+          <w:rFonts w:ascii="Courier" w:hAnsi="Courier"/>
+        </w:rPr>
+        <w:t>readapriori.f</w:t>
+      </w:r>
+      <w:proofErr w:type="spellEnd"/>
+      <w:r>
+        <w:rPr>
+          <w:rFonts w:ascii="Times New Roman" w:hAnsi="Times New Roman"/>
+        </w:rPr>
+        <w:t xml:space="preserve"> for more detail.</w:t>
+      </w:r>
+    </w:p>
+    <w:p>
+      <w:pPr>
         <w:ind w:left="-22"/>
         <w:jc w:val="both"/>
         <w:rPr>
@@ -15271,6 +15473,7 @@
         <w:rPr>
           <w:rFonts w:ascii="Times New Roman" w:hAnsi="Times New Roman"/>
         </w:rPr>
+        <w:lastRenderedPageBreak/>
         <w:tab/>
         <w:t xml:space="preserve">N must be the same as NPRO defined in </w:t>
       </w:r>
@@ -15400,7 +15603,6 @@
         <w:rPr>
           <w:rFonts w:ascii="Times New Roman" w:hAnsi="Times New Roman"/>
         </w:rPr>
-        <w:lastRenderedPageBreak/>
         <w:t>2</w:t>
       </w:r>
       <w:r>
@@ -16100,6 +16302,7 @@
           <w:rFonts w:ascii="Times New Roman" w:hAnsi="Times New Roman"/>
           <w:color w:val="000000"/>
         </w:rPr>
+        <w:lastRenderedPageBreak/>
         <w:t>Profile is a condensing cloud</w:t>
       </w:r>
       <w:r>
@@ -16275,15 +16478,7 @@
           <w:rFonts w:ascii="Times New Roman" w:hAnsi="Times New Roman"/>
           <w:color w:val="000000"/>
         </w:rPr>
-        <w:t xml:space="preserve">Profile is a cloud with a specific density profile that has the shape of a Gaussian line. The profile is parameterised with a peak specific density, the pressure level </w:t>
-      </w:r>
-      <w:r>
-        <w:rPr>
-          <w:rFonts w:ascii="Times New Roman" w:hAnsi="Times New Roman"/>
-          <w:color w:val="000000"/>
-        </w:rPr>
-        <w:lastRenderedPageBreak/>
-        <w:t xml:space="preserve">of that peak and the width of distribution in units of </w:t>
+        <w:t xml:space="preserve">Profile is a cloud with a specific density profile that has the shape of a Gaussian line. The profile is parameterised with a peak specific density, the pressure level of that peak and the width of distribution in units of </w:t>
       </w:r>
       <w:proofErr w:type="gramStart"/>
       <w:r>
@@ -16987,7 +17182,14 @@
         <w:rPr>
           <w:rFonts w:ascii="Times New Roman" w:hAnsi="Times New Roman"/>
         </w:rPr>
-        <w:t>IVAR,3) = 7 in that the profile is represented by value at a certain ‘reference’ pressure, and then a defined fractional scale height, which extends both upwards and below the reference pressure. However, in this model the profile is limited to not increase or decrease at pressures less than a second specified pressure level (assumed to be less than the reference pressure.</w:t>
+        <w:t xml:space="preserve">IVAR,3) = 7 in that the profile is represented by value at a certain ‘reference’ pressure, and then a defined </w:t>
+      </w:r>
+      <w:r>
+        <w:rPr>
+          <w:rFonts w:ascii="Times New Roman" w:hAnsi="Times New Roman"/>
+        </w:rPr>
+        <w:lastRenderedPageBreak/>
+        <w:t>fractional scale height, which extends both upwards and below the reference pressure. However, in this model the profile is limited to not increase or decrease at pressures less than a second specified pressure level (assumed to be less than the reference pressure.</w:t>
       </w:r>
     </w:p>
     <w:p>
@@ -17111,7 +17313,6 @@
           <w:rFonts w:ascii="Times New Roman" w:hAnsi="Times New Roman"/>
           <w:color w:val="000000"/>
         </w:rPr>
-        <w:lastRenderedPageBreak/>
         <w:t xml:space="preserve">However, here there is an extra parameter, which forces the profile to zero for pressures less than 0.1 </w:t>
       </w:r>
       <w:proofErr w:type="spellStart"/>
@@ -17870,13 +18071,21 @@
           <w:rFonts w:ascii="Times New Roman" w:hAnsi="Times New Roman"/>
           <w:u w:val="single"/>
         </w:rPr>
-        <w:t>N.B. all other tabulated spectra files (e.g.</w:t>
+        <w:t xml:space="preserve">N.B. all other </w:t>
       </w:r>
       <w:r>
         <w:rPr>
           <w:rFonts w:ascii="Times New Roman" w:hAnsi="Times New Roman"/>
           <w:u w:val="single"/>
         </w:rPr>
+        <w:lastRenderedPageBreak/>
+        <w:t>tabulated spectra files (e.g.</w:t>
+      </w:r>
+      <w:r>
+        <w:rPr>
+          <w:rFonts w:ascii="Times New Roman" w:hAnsi="Times New Roman"/>
+          <w:u w:val="single"/>
+        </w:rPr>
         <w:t xml:space="preserve"> ‘</w:t>
       </w:r>
       <w:proofErr w:type="gramStart"/>
@@ -18072,384 +18281,378 @@
         <w:rPr>
           <w:rFonts w:ascii="Times New Roman" w:hAnsi="Times New Roman"/>
         </w:rPr>
-        <w:t xml:space="preserve">If ISCAT = 3, </w:t>
-      </w:r>
+        <w:t xml:space="preserve">If ISCAT = 3, then a single scattering </w:t>
+      </w:r>
+      <w:r>
+        <w:rPr>
+          <w:rFonts w:ascii="Times New Roman" w:hAnsi="Times New Roman"/>
+        </w:rPr>
+        <w:t xml:space="preserve">plane-parallel atmosphere </w:t>
+      </w:r>
+      <w:r>
+        <w:rPr>
+          <w:rFonts w:ascii="Times New Roman" w:hAnsi="Times New Roman"/>
+        </w:rPr>
+        <w:t>calculation</w:t>
+      </w:r>
+      <w:r>
+        <w:rPr>
+          <w:rFonts w:ascii="Times New Roman" w:hAnsi="Times New Roman"/>
+        </w:rPr>
+        <w:t xml:space="preserve"> is performed</w:t>
+      </w:r>
+      <w:r>
+        <w:rPr>
+          <w:rFonts w:ascii="Times New Roman" w:hAnsi="Times New Roman"/>
+        </w:rPr>
+        <w:t>.</w:t>
+      </w:r>
+      <w:r>
+        <w:rPr>
+          <w:rFonts w:ascii="Times New Roman" w:hAnsi="Times New Roman"/>
+        </w:rPr>
+        <w:t xml:space="preserve"> If ISCAT = 4, then a single scattering spherical atmosphere calculation is performed.</w:t>
+      </w:r>
+    </w:p>
+    <w:p>
+      <w:pPr>
+        <w:jc w:val="both"/>
+        <w:rPr>
+          <w:rFonts w:ascii="Times New Roman" w:hAnsi="Times New Roman"/>
+        </w:rPr>
+      </w:pPr>
+    </w:p>
+    <w:p>
+      <w:pPr>
+        <w:jc w:val="both"/>
+        <w:rPr>
+          <w:rFonts w:ascii="Times New Roman" w:hAnsi="Times New Roman"/>
+        </w:rPr>
+      </w:pPr>
+      <w:r>
+        <w:rPr>
+          <w:rFonts w:ascii="Times New Roman" w:hAnsi="Times New Roman"/>
+        </w:rPr>
+        <w:t>ILBL = 0 indicates that a correlated-K calculation is required. ILBL=1 indicates a line-by-line calculation. T</w:t>
+      </w:r>
+      <w:r>
+        <w:rPr>
+          <w:rFonts w:ascii="Times New Roman" w:hAnsi="Times New Roman"/>
+          <w:b/>
+          <w:u w:val="single"/>
+        </w:rPr>
+        <w:t>his is an important change from previous versions</w:t>
+      </w:r>
+      <w:r>
+        <w:rPr>
+          <w:rFonts w:ascii="Times New Roman" w:hAnsi="Times New Roman"/>
+        </w:rPr>
+        <w:t>.</w:t>
+      </w:r>
+      <w:r>
+        <w:rPr>
+          <w:rFonts w:ascii="Times New Roman" w:hAnsi="Times New Roman"/>
+        </w:rPr>
+        <w:t xml:space="preserve"> </w:t>
+      </w:r>
+      <w:proofErr w:type="gramStart"/>
+      <w:r>
+        <w:rPr>
+          <w:rFonts w:ascii="Times New Roman" w:hAnsi="Times New Roman"/>
+        </w:rPr>
+        <w:t xml:space="preserve">Note that for </w:t>
+      </w:r>
+      <w:proofErr w:type="spellStart"/>
+      <w:r>
+        <w:rPr>
+          <w:rFonts w:ascii="Times New Roman" w:hAnsi="Times New Roman"/>
+        </w:rPr>
+        <w:t>NemesisPT</w:t>
+      </w:r>
+      <w:proofErr w:type="spellEnd"/>
+      <w:r>
+        <w:rPr>
+          <w:rFonts w:ascii="Times New Roman" w:hAnsi="Times New Roman"/>
+        </w:rPr>
+        <w:t>, this third integer actually sets INUMERIC, which determines whether the code calculates the functional derivatives using implicit differentiation or numerically.</w:t>
+      </w:r>
+      <w:proofErr w:type="gramEnd"/>
+    </w:p>
+    <w:p>
+      <w:pPr>
+        <w:jc w:val="both"/>
+        <w:rPr>
+          <w:rFonts w:ascii="Times New Roman" w:hAnsi="Times New Roman"/>
+        </w:rPr>
+      </w:pPr>
+    </w:p>
+    <w:p>
+      <w:pPr>
+        <w:jc w:val="both"/>
+        <w:rPr>
+          <w:rFonts w:ascii="Times New Roman" w:hAnsi="Times New Roman"/>
+        </w:rPr>
+      </w:pPr>
+      <w:r>
+        <w:rPr>
+          <w:rFonts w:ascii="Times New Roman" w:hAnsi="Times New Roman"/>
+        </w:rPr>
+        <w:t xml:space="preserve">WOFF is any wavenumber/wavelength calibration </w:t>
+      </w:r>
+      <w:proofErr w:type="gramStart"/>
+      <w:r>
+        <w:rPr>
+          <w:rFonts w:ascii="Times New Roman" w:hAnsi="Times New Roman"/>
+        </w:rPr>
+        <w:t>error which</w:t>
+      </w:r>
+      <w:proofErr w:type="gramEnd"/>
+      <w:r>
+        <w:rPr>
+          <w:rFonts w:ascii="Times New Roman" w:hAnsi="Times New Roman"/>
+        </w:rPr>
+        <w:t xml:space="preserve"> needs to be added to the synthetic spectra.</w:t>
+      </w:r>
+    </w:p>
+    <w:p>
+      <w:pPr>
+        <w:jc w:val="both"/>
+        <w:rPr>
+          <w:rFonts w:ascii="Times New Roman" w:hAnsi="Times New Roman"/>
+        </w:rPr>
+      </w:pPr>
+    </w:p>
+    <w:p>
+      <w:pPr>
+        <w:jc w:val="both"/>
+        <w:rPr>
+          <w:rFonts w:ascii="Times New Roman" w:hAnsi="Times New Roman"/>
+        </w:rPr>
+      </w:pPr>
+      <w:r>
+        <w:rPr>
+          <w:rFonts w:ascii="Times New Roman" w:hAnsi="Times New Roman"/>
+        </w:rPr>
+        <w:t xml:space="preserve">ENAME is the name of the </w:t>
+      </w:r>
+      <w:proofErr w:type="gramStart"/>
+      <w:r>
+        <w:rPr>
+          <w:rFonts w:ascii="Times New Roman" w:hAnsi="Times New Roman"/>
+        </w:rPr>
+        <w:t>file which</w:t>
+      </w:r>
+      <w:proofErr w:type="gramEnd"/>
+      <w:r>
+        <w:rPr>
+          <w:rFonts w:ascii="Times New Roman" w:hAnsi="Times New Roman"/>
+        </w:rPr>
+        <w:t xml:space="preserve"> contains the forward modelling errors to be added to the measurement covariance matrix. The file starts with the number of wavelengths followed by two columns: wavenumber/wavelength and noise. This file is subsequently interpolated to required output wavelengths.</w:t>
+      </w:r>
+    </w:p>
+    <w:p>
+      <w:pPr>
+        <w:jc w:val="both"/>
+        <w:rPr>
+          <w:rFonts w:ascii="Times New Roman" w:hAnsi="Times New Roman"/>
+        </w:rPr>
+      </w:pPr>
+    </w:p>
+    <w:p>
+      <w:pPr>
+        <w:jc w:val="both"/>
+        <w:rPr>
+          <w:rFonts w:ascii="Times New Roman" w:hAnsi="Times New Roman"/>
+        </w:rPr>
+      </w:pPr>
+      <w:r>
+        <w:rPr>
+          <w:rFonts w:ascii="Times New Roman" w:hAnsi="Times New Roman"/>
+        </w:rPr>
+        <w:t>NITER is the number of iterations of the retrieval model required</w:t>
+      </w:r>
+    </w:p>
+    <w:p>
+      <w:pPr>
+        <w:jc w:val="both"/>
+        <w:rPr>
+          <w:rFonts w:ascii="Times New Roman" w:hAnsi="Times New Roman"/>
+        </w:rPr>
+      </w:pPr>
+    </w:p>
+    <w:p>
+      <w:pPr>
+        <w:jc w:val="both"/>
+        <w:rPr>
+          <w:rFonts w:ascii="Times New Roman" w:hAnsi="Times New Roman"/>
+        </w:rPr>
+      </w:pPr>
+      <w:r>
+        <w:rPr>
+          <w:rFonts w:ascii="Times New Roman" w:hAnsi="Times New Roman"/>
+        </w:rPr>
+        <w:t>PHILIMIT is the percentage convergence limit. If the percentage reduction of the cost function PHI between iterations is less than PHILIMIT then the retrieval is deemed to have converged, and the retrieval terminated early.</w:t>
+      </w:r>
+    </w:p>
+    <w:p>
+      <w:pPr>
+        <w:jc w:val="both"/>
+        <w:rPr>
+          <w:rFonts w:ascii="Times New Roman" w:hAnsi="Times New Roman"/>
+        </w:rPr>
+      </w:pPr>
+    </w:p>
+    <w:p>
+      <w:pPr>
+        <w:jc w:val="both"/>
+        <w:rPr>
+          <w:rFonts w:ascii="Times New Roman" w:hAnsi="Times New Roman"/>
+        </w:rPr>
+      </w:pPr>
+      <w:r>
+        <w:rPr>
+          <w:rFonts w:ascii="Times New Roman" w:hAnsi="Times New Roman"/>
+        </w:rPr>
+        <w:t>NSPEC is the total number of retrievals to perform (for measurements contained in the &lt;</w:t>
+      </w:r>
+      <w:proofErr w:type="spellStart"/>
+      <w:r>
+        <w:rPr>
+          <w:rFonts w:ascii="Times New Roman" w:hAnsi="Times New Roman"/>
+        </w:rPr>
+        <w:t>runname.spx</w:t>
+      </w:r>
+      <w:proofErr w:type="spellEnd"/>
+      <w:r>
+        <w:rPr>
+          <w:rFonts w:ascii="Times New Roman" w:hAnsi="Times New Roman"/>
+        </w:rPr>
+        <w:t>&gt; file. IOFF is the index of the first spectrum to fit. For example, the &lt;</w:t>
+      </w:r>
+      <w:proofErr w:type="spellStart"/>
+      <w:r>
+        <w:rPr>
+          <w:rFonts w:ascii="Times New Roman" w:hAnsi="Times New Roman"/>
+        </w:rPr>
+        <w:t>runname.spx</w:t>
+      </w:r>
+      <w:proofErr w:type="spellEnd"/>
+      <w:r>
+        <w:rPr>
+          <w:rFonts w:ascii="Times New Roman" w:hAnsi="Times New Roman"/>
+        </w:rPr>
+        <w:t>&gt; file may contain two sets of observations and you only want to retrieve the second, in which case, IOFF = 2, and NSPEC = 1.</w:t>
+      </w:r>
+    </w:p>
+    <w:p>
+      <w:pPr>
+        <w:jc w:val="both"/>
+        <w:rPr>
+          <w:rFonts w:ascii="Times New Roman" w:hAnsi="Times New Roman"/>
+        </w:rPr>
+      </w:pPr>
+    </w:p>
+    <w:p>
+      <w:pPr>
+        <w:jc w:val="both"/>
+        <w:rPr>
+          <w:rFonts w:ascii="Times New Roman" w:hAnsi="Times New Roman"/>
+        </w:rPr>
+      </w:pPr>
+      <w:r>
+        <w:rPr>
+          <w:rFonts w:ascii="Times New Roman" w:hAnsi="Times New Roman"/>
+        </w:rPr>
+        <w:t>LIN is an integer indicating whether the results of a previous retrieval run are to be used to set any of the model atmospheric profiles, and if so how. For example you might want to retrieve temperature first with one set of wavelengths and subsequently fit gas abundances from another set. Previous retrievals are read in from a ‘</w:t>
+      </w:r>
+      <w:proofErr w:type="gramStart"/>
+      <w:r>
+        <w:rPr>
+          <w:rFonts w:ascii="Times New Roman" w:hAnsi="Times New Roman"/>
+        </w:rPr>
+        <w:t>.pre’</w:t>
+      </w:r>
+      <w:proofErr w:type="gramEnd"/>
+      <w:r>
+        <w:rPr>
+          <w:rFonts w:ascii="Times New Roman" w:hAnsi="Times New Roman"/>
+        </w:rPr>
+        <w:t xml:space="preserve"> file (which is direct copy of the ‘.raw’ file of the previous retrieval). The same number (IOFF) of retrievals is skipped as in the ‘</w:t>
+      </w:r>
+      <w:proofErr w:type="gramStart"/>
+      <w:r>
+        <w:rPr>
+          <w:rFonts w:ascii="Times New Roman" w:hAnsi="Times New Roman"/>
+        </w:rPr>
+        <w:t>.</w:t>
+      </w:r>
+      <w:proofErr w:type="spellStart"/>
+      <w:r>
+        <w:rPr>
+          <w:rFonts w:ascii="Times New Roman" w:hAnsi="Times New Roman"/>
+        </w:rPr>
+        <w:t>spx</w:t>
+      </w:r>
+      <w:proofErr w:type="spellEnd"/>
+      <w:r>
+        <w:rPr>
+          <w:rFonts w:ascii="Times New Roman" w:hAnsi="Times New Roman"/>
+        </w:rPr>
+        <w:t>’</w:t>
+      </w:r>
+      <w:proofErr w:type="gramEnd"/>
+      <w:r>
+        <w:rPr>
+          <w:rFonts w:ascii="Times New Roman" w:hAnsi="Times New Roman"/>
+        </w:rPr>
+        <w:t xml:space="preserve"> file. </w:t>
+      </w:r>
+    </w:p>
+    <w:p>
+      <w:pPr>
+        <w:jc w:val="both"/>
+        <w:rPr>
+          <w:rFonts w:ascii="Times New Roman" w:hAnsi="Times New Roman"/>
+        </w:rPr>
+      </w:pPr>
+    </w:p>
+    <w:p>
+      <w:pPr>
+        <w:ind w:left="851"/>
+        <w:jc w:val="both"/>
+        <w:rPr>
+          <w:rFonts w:ascii="Times New Roman" w:hAnsi="Times New Roman"/>
+        </w:rPr>
+      </w:pPr>
+      <w:r>
+        <w:rPr>
+          <w:rFonts w:ascii="Times New Roman" w:hAnsi="Times New Roman"/>
+        </w:rPr>
+        <w:t>If LIN is set to 0, then no previous retrievals are read in.</w:t>
+      </w:r>
+    </w:p>
+    <w:p>
+      <w:pPr>
+        <w:ind w:left="851"/>
+        <w:jc w:val="both"/>
+        <w:rPr>
+          <w:rFonts w:ascii="Times New Roman" w:hAnsi="Times New Roman"/>
+        </w:rPr>
+      </w:pPr>
+    </w:p>
+    <w:p>
+      <w:pPr>
+        <w:ind w:left="851"/>
+        <w:jc w:val="both"/>
+        <w:rPr>
+          <w:rFonts w:ascii="Times New Roman" w:hAnsi="Times New Roman"/>
+        </w:rPr>
+      </w:pPr>
       <w:r>
         <w:rPr>
           <w:rFonts w:ascii="Times New Roman" w:hAnsi="Times New Roman"/>
         </w:rPr>
         <w:lastRenderedPageBreak/>
-        <w:t xml:space="preserve">then a single scattering </w:t>
-      </w:r>
-      <w:r>
-        <w:rPr>
-          <w:rFonts w:ascii="Times New Roman" w:hAnsi="Times New Roman"/>
-        </w:rPr>
-        <w:t xml:space="preserve">plane-parallel atmosphere </w:t>
-      </w:r>
-      <w:r>
-        <w:rPr>
-          <w:rFonts w:ascii="Times New Roman" w:hAnsi="Times New Roman"/>
-        </w:rPr>
-        <w:t>calculation</w:t>
-      </w:r>
-      <w:r>
-        <w:rPr>
-          <w:rFonts w:ascii="Times New Roman" w:hAnsi="Times New Roman"/>
-        </w:rPr>
-        <w:t xml:space="preserve"> is performed</w:t>
-      </w:r>
-      <w:r>
-        <w:rPr>
-          <w:rFonts w:ascii="Times New Roman" w:hAnsi="Times New Roman"/>
-        </w:rPr>
-        <w:t>.</w:t>
-      </w:r>
-      <w:r>
-        <w:rPr>
-          <w:rFonts w:ascii="Times New Roman" w:hAnsi="Times New Roman"/>
-        </w:rPr>
-        <w:t xml:space="preserve"> If ISCAT = 4, then a single scattering spherical atmosphere calculation is performed.</w:t>
-      </w:r>
-    </w:p>
-    <w:p>
-      <w:pPr>
-        <w:jc w:val="both"/>
-        <w:rPr>
-          <w:rFonts w:ascii="Times New Roman" w:hAnsi="Times New Roman"/>
-        </w:rPr>
-      </w:pPr>
-    </w:p>
-    <w:p>
-      <w:pPr>
-        <w:jc w:val="both"/>
-        <w:rPr>
-          <w:rFonts w:ascii="Times New Roman" w:hAnsi="Times New Roman"/>
-        </w:rPr>
-      </w:pPr>
-      <w:r>
-        <w:rPr>
-          <w:rFonts w:ascii="Times New Roman" w:hAnsi="Times New Roman"/>
-        </w:rPr>
-        <w:t>ILBL = 0 indicates that a correlated-K calculation is required. ILBL=1 indicates a line-by-line calculation. T</w:t>
-      </w:r>
-      <w:r>
-        <w:rPr>
-          <w:rFonts w:ascii="Times New Roman" w:hAnsi="Times New Roman"/>
-          <w:b/>
-          <w:u w:val="single"/>
-        </w:rPr>
-        <w:t>his is an important change from previous versions</w:t>
-      </w:r>
-      <w:r>
-        <w:rPr>
-          <w:rFonts w:ascii="Times New Roman" w:hAnsi="Times New Roman"/>
-        </w:rPr>
-        <w:t>.</w:t>
-      </w:r>
-      <w:r>
-        <w:rPr>
-          <w:rFonts w:ascii="Times New Roman" w:hAnsi="Times New Roman"/>
-        </w:rPr>
-        <w:t xml:space="preserve"> </w:t>
-      </w:r>
-      <w:proofErr w:type="gramStart"/>
-      <w:r>
-        <w:rPr>
-          <w:rFonts w:ascii="Times New Roman" w:hAnsi="Times New Roman"/>
-        </w:rPr>
-        <w:t xml:space="preserve">Note that for </w:t>
-      </w:r>
-      <w:proofErr w:type="spellStart"/>
-      <w:r>
-        <w:rPr>
-          <w:rFonts w:ascii="Times New Roman" w:hAnsi="Times New Roman"/>
-        </w:rPr>
-        <w:t>NemesisPT</w:t>
-      </w:r>
-      <w:proofErr w:type="spellEnd"/>
-      <w:r>
-        <w:rPr>
-          <w:rFonts w:ascii="Times New Roman" w:hAnsi="Times New Roman"/>
-        </w:rPr>
-        <w:t>, this third integer actually sets INUMERIC, which determines whether the code calculates the functional derivatives using implicit differentiation or numerically.</w:t>
-      </w:r>
-      <w:proofErr w:type="gramEnd"/>
-    </w:p>
-    <w:p>
-      <w:pPr>
-        <w:jc w:val="both"/>
-        <w:rPr>
-          <w:rFonts w:ascii="Times New Roman" w:hAnsi="Times New Roman"/>
-        </w:rPr>
-      </w:pPr>
-    </w:p>
-    <w:p>
-      <w:pPr>
-        <w:jc w:val="both"/>
-        <w:rPr>
-          <w:rFonts w:ascii="Times New Roman" w:hAnsi="Times New Roman"/>
-        </w:rPr>
-      </w:pPr>
-      <w:r>
-        <w:rPr>
-          <w:rFonts w:ascii="Times New Roman" w:hAnsi="Times New Roman"/>
-        </w:rPr>
-        <w:t xml:space="preserve">WOFF is any wavenumber/wavelength calibration </w:t>
-      </w:r>
-      <w:proofErr w:type="gramStart"/>
-      <w:r>
-        <w:rPr>
-          <w:rFonts w:ascii="Times New Roman" w:hAnsi="Times New Roman"/>
-        </w:rPr>
-        <w:t>error which</w:t>
-      </w:r>
-      <w:proofErr w:type="gramEnd"/>
-      <w:r>
-        <w:rPr>
-          <w:rFonts w:ascii="Times New Roman" w:hAnsi="Times New Roman"/>
-        </w:rPr>
-        <w:t xml:space="preserve"> needs to be added to the synthetic spectra.</w:t>
-      </w:r>
-    </w:p>
-    <w:p>
-      <w:pPr>
-        <w:jc w:val="both"/>
-        <w:rPr>
-          <w:rFonts w:ascii="Times New Roman" w:hAnsi="Times New Roman"/>
-        </w:rPr>
-      </w:pPr>
-    </w:p>
-    <w:p>
-      <w:pPr>
-        <w:jc w:val="both"/>
-        <w:rPr>
-          <w:rFonts w:ascii="Times New Roman" w:hAnsi="Times New Roman"/>
-        </w:rPr>
-      </w:pPr>
-      <w:r>
-        <w:rPr>
-          <w:rFonts w:ascii="Times New Roman" w:hAnsi="Times New Roman"/>
-        </w:rPr>
-        <w:t xml:space="preserve">ENAME is the name of the </w:t>
-      </w:r>
-      <w:proofErr w:type="gramStart"/>
-      <w:r>
-        <w:rPr>
-          <w:rFonts w:ascii="Times New Roman" w:hAnsi="Times New Roman"/>
-        </w:rPr>
-        <w:t>file which</w:t>
-      </w:r>
-      <w:proofErr w:type="gramEnd"/>
-      <w:r>
-        <w:rPr>
-          <w:rFonts w:ascii="Times New Roman" w:hAnsi="Times New Roman"/>
-        </w:rPr>
-        <w:t xml:space="preserve"> contains the forward modelling errors to be added to the measurement covariance matrix. The file starts with the number of wavelengths followed by two columns: wavenumber/wavelength and noise. This file is subsequently interpolated to required output wavelengths.</w:t>
-      </w:r>
-    </w:p>
-    <w:p>
-      <w:pPr>
-        <w:jc w:val="both"/>
-        <w:rPr>
-          <w:rFonts w:ascii="Times New Roman" w:hAnsi="Times New Roman"/>
-        </w:rPr>
-      </w:pPr>
-    </w:p>
-    <w:p>
-      <w:pPr>
-        <w:jc w:val="both"/>
-        <w:rPr>
-          <w:rFonts w:ascii="Times New Roman" w:hAnsi="Times New Roman"/>
-        </w:rPr>
-      </w:pPr>
-      <w:r>
-        <w:rPr>
-          <w:rFonts w:ascii="Times New Roman" w:hAnsi="Times New Roman"/>
-        </w:rPr>
-        <w:t>NITER is the number of iterations of the retrieval model required</w:t>
-      </w:r>
-    </w:p>
-    <w:p>
-      <w:pPr>
-        <w:jc w:val="both"/>
-        <w:rPr>
-          <w:rFonts w:ascii="Times New Roman" w:hAnsi="Times New Roman"/>
-        </w:rPr>
-      </w:pPr>
-    </w:p>
-    <w:p>
-      <w:pPr>
-        <w:jc w:val="both"/>
-        <w:rPr>
-          <w:rFonts w:ascii="Times New Roman" w:hAnsi="Times New Roman"/>
-        </w:rPr>
-      </w:pPr>
-      <w:r>
-        <w:rPr>
-          <w:rFonts w:ascii="Times New Roman" w:hAnsi="Times New Roman"/>
-        </w:rPr>
-        <w:t>PHILIMIT is the percentage convergence limit. If the percentage reduction of the cost function PHI between iterations is less than PHILIMIT then the retrieval is deemed to have converged, and the retrieval terminated early.</w:t>
-      </w:r>
-    </w:p>
-    <w:p>
-      <w:pPr>
-        <w:jc w:val="both"/>
-        <w:rPr>
-          <w:rFonts w:ascii="Times New Roman" w:hAnsi="Times New Roman"/>
-        </w:rPr>
-      </w:pPr>
-    </w:p>
-    <w:p>
-      <w:pPr>
-        <w:jc w:val="both"/>
-        <w:rPr>
-          <w:rFonts w:ascii="Times New Roman" w:hAnsi="Times New Roman"/>
-        </w:rPr>
-      </w:pPr>
-      <w:r>
-        <w:rPr>
-          <w:rFonts w:ascii="Times New Roman" w:hAnsi="Times New Roman"/>
-        </w:rPr>
-        <w:t>NSPEC is the total number of retrievals to perform (for measurements contained in the &lt;</w:t>
-      </w:r>
-      <w:proofErr w:type="spellStart"/>
-      <w:r>
-        <w:rPr>
-          <w:rFonts w:ascii="Times New Roman" w:hAnsi="Times New Roman"/>
-        </w:rPr>
-        <w:t>runname.spx</w:t>
-      </w:r>
-      <w:proofErr w:type="spellEnd"/>
-      <w:r>
-        <w:rPr>
-          <w:rFonts w:ascii="Times New Roman" w:hAnsi="Times New Roman"/>
-        </w:rPr>
-        <w:t>&gt; file. IOFF is the index of the first spectrum to fit. For example, the &lt;</w:t>
-      </w:r>
-      <w:proofErr w:type="spellStart"/>
-      <w:r>
-        <w:rPr>
-          <w:rFonts w:ascii="Times New Roman" w:hAnsi="Times New Roman"/>
-        </w:rPr>
-        <w:t>runname.spx</w:t>
-      </w:r>
-      <w:proofErr w:type="spellEnd"/>
-      <w:r>
-        <w:rPr>
-          <w:rFonts w:ascii="Times New Roman" w:hAnsi="Times New Roman"/>
-        </w:rPr>
-        <w:t>&gt; file may contain two sets of observations and you only want to retrieve the second, in which case, IOFF = 2, and NSPEC = 1.</w:t>
-      </w:r>
-    </w:p>
-    <w:p>
-      <w:pPr>
-        <w:jc w:val="both"/>
-        <w:rPr>
-          <w:rFonts w:ascii="Times New Roman" w:hAnsi="Times New Roman"/>
-        </w:rPr>
-      </w:pPr>
-    </w:p>
-    <w:p>
-      <w:pPr>
-        <w:jc w:val="both"/>
-        <w:rPr>
-          <w:rFonts w:ascii="Times New Roman" w:hAnsi="Times New Roman"/>
-        </w:rPr>
-      </w:pPr>
-      <w:r>
-        <w:rPr>
-          <w:rFonts w:ascii="Times New Roman" w:hAnsi="Times New Roman"/>
-        </w:rPr>
-        <w:t>LIN is an integer indicating whether the results of a previous retrieval run are to be used to set any of the model atmospheric profiles, and if so how. For example you might want to retrieve temperature first with one set of wavelengths and subsequently fit gas abundances from another set. Previous retrievals are read in from a ‘</w:t>
-      </w:r>
-      <w:proofErr w:type="gramStart"/>
-      <w:r>
-        <w:rPr>
-          <w:rFonts w:ascii="Times New Roman" w:hAnsi="Times New Roman"/>
-        </w:rPr>
-        <w:t>.pre’</w:t>
-      </w:r>
-      <w:proofErr w:type="gramEnd"/>
-      <w:r>
-        <w:rPr>
-          <w:rFonts w:ascii="Times New Roman" w:hAnsi="Times New Roman"/>
-        </w:rPr>
-        <w:t xml:space="preserve"> file (which is direct copy of the ‘.raw’ file of the previous retrieval). The same number (IOFF) of retrievals is skipped as in the ‘</w:t>
-      </w:r>
-      <w:proofErr w:type="gramStart"/>
-      <w:r>
-        <w:rPr>
-          <w:rFonts w:ascii="Times New Roman" w:hAnsi="Times New Roman"/>
-        </w:rPr>
-        <w:t>.</w:t>
-      </w:r>
-      <w:proofErr w:type="spellStart"/>
-      <w:r>
-        <w:rPr>
-          <w:rFonts w:ascii="Times New Roman" w:hAnsi="Times New Roman"/>
-        </w:rPr>
-        <w:t>spx</w:t>
-      </w:r>
-      <w:proofErr w:type="spellEnd"/>
-      <w:r>
-        <w:rPr>
-          <w:rFonts w:ascii="Times New Roman" w:hAnsi="Times New Roman"/>
-        </w:rPr>
-        <w:t>’</w:t>
-      </w:r>
-      <w:proofErr w:type="gramEnd"/>
-      <w:r>
-        <w:rPr>
-          <w:rFonts w:ascii="Times New Roman" w:hAnsi="Times New Roman"/>
-        </w:rPr>
-        <w:t xml:space="preserve"> file. </w:t>
-      </w:r>
-    </w:p>
-    <w:p>
-      <w:pPr>
-        <w:jc w:val="both"/>
-        <w:rPr>
-          <w:rFonts w:ascii="Times New Roman" w:hAnsi="Times New Roman"/>
-        </w:rPr>
-      </w:pPr>
-    </w:p>
-    <w:p>
-      <w:pPr>
-        <w:ind w:left="851"/>
-        <w:jc w:val="both"/>
-        <w:rPr>
-          <w:rFonts w:ascii="Times New Roman" w:hAnsi="Times New Roman"/>
-        </w:rPr>
-      </w:pPr>
-      <w:r>
-        <w:rPr>
-          <w:rFonts w:ascii="Times New Roman" w:hAnsi="Times New Roman"/>
-        </w:rPr>
-        <w:t>If LIN is set to 0, then no previous retrievals are read in.</w:t>
-      </w:r>
-    </w:p>
-    <w:p>
-      <w:pPr>
-        <w:ind w:left="851"/>
-        <w:jc w:val="both"/>
-        <w:rPr>
-          <w:rFonts w:ascii="Times New Roman" w:hAnsi="Times New Roman"/>
-        </w:rPr>
-      </w:pPr>
-    </w:p>
-    <w:p>
-      <w:pPr>
-        <w:ind w:left="851"/>
-        <w:jc w:val="both"/>
-        <w:rPr>
-          <w:rFonts w:ascii="Times New Roman" w:hAnsi="Times New Roman"/>
-        </w:rPr>
-      </w:pPr>
-      <w:r>
-        <w:rPr>
-          <w:rFonts w:ascii="Times New Roman" w:hAnsi="Times New Roman"/>
-        </w:rPr>
         <w:t xml:space="preserve">If LIN is set to 1, then the previous retrievals are used both to fix the relevant variables at their last-retrieved value, and also to calculate the effect that their retrieval errors have on the current retrieval by calculating and adding this to the measurement covariance matrix </w:t>
       </w:r>
       <w:r>
@@ -18578,7 +18781,6 @@
         <w:rPr>
           <w:rFonts w:ascii="Times New Roman" w:hAnsi="Times New Roman"/>
         </w:rPr>
-        <w:lastRenderedPageBreak/>
         <w:t>If LIN is set to 2, then the previous retrievals are read in, and if any variable is the same as one of the variables to be retrieved (as listed in the .</w:t>
       </w:r>
       <w:proofErr w:type="spellStart"/>
@@ -19144,6 +19346,7 @@
           <w:rFonts w:ascii="Times New Roman" w:hAnsi="Times New Roman"/>
           <w:lang w:val="fr-FR"/>
         </w:rPr>
+        <w:lastRenderedPageBreak/>
         <w:t>VCONV(</w:t>
       </w:r>
       <w:proofErr w:type="gramEnd"/>
@@ -19292,7 +19495,6 @@
         <w:rPr>
           <w:rFonts w:ascii="Times New Roman" w:hAnsi="Times New Roman"/>
         </w:rPr>
-        <w:lastRenderedPageBreak/>
         <w:t xml:space="preserve">FWHM </w:t>
       </w:r>
       <w:r>
@@ -27315,7 +27517,7 @@
             <v:path o:extrusionok="f" gradientshapeok="t" o:connecttype="rect"/>
             <o:lock v:ext="edit" aspectratio="t"/>
           </v:shapetype>
-          <v:shape id="_x0000_i1026" type="#_x0000_t75" style="width:282.5pt;height:22.95pt" fillcolor="window">
+          <v:shape id="_x0000_i1026" type="#_x0000_t75" style="width:282.45pt;height:22.95pt" fillcolor="window">
             <v:imagedata r:id="rId16" o:title=""/>
           </v:shape>
         </w:pict>
@@ -27489,7 +27691,7 @@
           <w:position w:val="-18"/>
         </w:rPr>
         <w:pict w14:anchorId="34C00A39">
-          <v:shape id="_x0000_i1027" type="#_x0000_t75" style="width:4in;height:26.15pt" fillcolor="window">
+          <v:shape id="_x0000_i1027" type="#_x0000_t75" style="width:4in;height:26.1pt" fillcolor="window">
             <v:imagedata r:id="rId17" o:title=""/>
           </v:shape>
         </w:pict>
@@ -27521,7 +27723,7 @@
           <w:position w:val="-12"/>
         </w:rPr>
         <w:pict w14:anchorId="465507D2">
-          <v:shape id="_x0000_i1028" type="#_x0000_t75" style="width:12.85pt;height:20.65pt">
+          <v:shape id="_x0000_i1028" type="#_x0000_t75" style="width:12.85pt;height:20.5pt">
             <v:imagedata r:id="rId18" o:title=""/>
           </v:shape>
         </w:pict>
@@ -27671,7 +27873,7 @@
           <w:position w:val="-16"/>
         </w:rPr>
         <w:pict w14:anchorId="4719D855">
-          <v:shape id="_x0000_i1029" type="#_x0000_t75" style="width:100.45pt;height:22.95pt">
+          <v:shape id="_x0000_i1029" type="#_x0000_t75" style="width:100.5pt;height:22.95pt">
             <v:imagedata r:id="rId19" o:title=""/>
           </v:shape>
         </w:pict>
@@ -27771,7 +27973,7 @@
           <w:position w:val="-16"/>
         </w:rPr>
         <w:pict w14:anchorId="458D14F0">
-          <v:shape id="_x0000_i1030" type="#_x0000_t75" style="width:242.15pt;height:22.95pt" fillcolor="window">
+          <v:shape id="_x0000_i1030" type="#_x0000_t75" style="width:242.1pt;height:22.95pt" fillcolor="window">
             <v:imagedata r:id="rId20" o:title=""/>
           </v:shape>
         </w:pict>
@@ -27829,7 +28031,7 @@
           <w:position w:val="-16"/>
         </w:rPr>
         <w:pict w14:anchorId="50690FC8">
-          <v:shape id="_x0000_i1031" type="#_x0000_t75" style="width:195.35pt;height:22.95pt" fillcolor="window">
+          <v:shape id="_x0000_i1031" type="#_x0000_t75" style="width:195.5pt;height:22.95pt" fillcolor="window">
             <v:imagedata r:id="rId21" o:title=""/>
           </v:shape>
         </w:pict>
@@ -27866,7 +28068,7 @@
           <w:position w:val="-12"/>
         </w:rPr>
         <w:pict w14:anchorId="698F4844">
-          <v:shape id="_x0000_i1032" type="#_x0000_t75" style="width:43.55pt;height:18.8pt" fillcolor="window">
+          <v:shape id="_x0000_i1032" type="#_x0000_t75" style="width:43.5pt;height:18.8pt" fillcolor="window">
             <v:imagedata r:id="rId22" o:title=""/>
           </v:shape>
         </w:pict>
@@ -27939,7 +28141,7 @@
           <w:position w:val="-12"/>
         </w:rPr>
         <w:pict w14:anchorId="38D44606">
-          <v:shape id="_x0000_i1033" type="#_x0000_t75" style="width:43.55pt;height:18.8pt" fillcolor="window">
+          <v:shape id="_x0000_i1033" type="#_x0000_t75" style="width:43.5pt;height:18.8pt" fillcolor="window">
             <v:imagedata r:id="rId23" o:title=""/>
           </v:shape>
         </w:pict>
@@ -28388,7 +28590,7 @@
           <w:position w:val="-16"/>
         </w:rPr>
         <w:pict w14:anchorId="428F2E8B">
-          <v:shape id="_x0000_i1034" type="#_x0000_t75" style="width:282.5pt;height:22.95pt" fillcolor="window">
+          <v:shape id="_x0000_i1034" type="#_x0000_t75" style="width:282.45pt;height:22.95pt" fillcolor="window">
             <v:imagedata r:id="rId24" o:title=""/>
           </v:shape>
         </w:pict>
@@ -28426,7 +28628,7 @@
           <w:position w:val="-14"/>
         </w:rPr>
         <w:pict w14:anchorId="09F96696">
-          <v:shape id="_x0000_i1035" type="#_x0000_t75" style="width:186.2pt;height:20.65pt" fillcolor="window">
+          <v:shape id="_x0000_i1035" type="#_x0000_t75" style="width:186.1pt;height:20.5pt" fillcolor="window">
             <v:imagedata r:id="rId25" o:title=""/>
           </v:shape>
         </w:pict>
@@ -28500,7 +28702,7 @@
           <w:position w:val="-12"/>
         </w:rPr>
         <w:pict w14:anchorId="3FE14509">
-          <v:shape id="_x0000_i1036" type="#_x0000_t75" style="width:30.75pt;height:18.8pt" fillcolor="window">
+          <v:shape id="_x0000_i1036" type="#_x0000_t75" style="width:30.6pt;height:18.8pt" fillcolor="window">
             <v:imagedata r:id="rId26" o:title=""/>
           </v:shape>
         </w:pict>
@@ -28527,7 +28729,7 @@
           <w:position w:val="-16"/>
         </w:rPr>
         <w:pict w14:anchorId="40223B1E">
-          <v:shape id="_x0000_i1037" type="#_x0000_t75" style="width:139.4pt;height:22.95pt" fillcolor="window">
+          <v:shape id="_x0000_i1037" type="#_x0000_t75" style="width:139.5pt;height:22.95pt" fillcolor="window">
             <v:imagedata r:id="rId27" o:title=""/>
           </v:shape>
         </w:pict>
@@ -28564,7 +28766,7 @@
           <w:position w:val="-16"/>
         </w:rPr>
         <w:pict w14:anchorId="7C42C75C">
-          <v:shape id="_x0000_i1038" type="#_x0000_t75" style="width:148.6pt;height:22.95pt" fillcolor="window">
+          <v:shape id="_x0000_i1038" type="#_x0000_t75" style="width:148.5pt;height:22.95pt" fillcolor="window">
             <v:imagedata r:id="rId28" o:title=""/>
           </v:shape>
         </w:pict>
@@ -28976,7 +29178,7 @@
         <w:rFonts w:ascii="Times New Roman" w:hAnsi="Times New Roman"/>
         <w:noProof/>
       </w:rPr>
-      <w:t>29</w:t>
+      <w:t>11</w:t>
     </w:r>
     <w:r>
       <w:rPr>
@@ -35340,7 +35542,7 @@
 </file>
 
 <file path=customXml/itemProps1.xml><?xml version="1.0" encoding="utf-8"?>
-<ds:datastoreItem xmlns:ds="http://schemas.openxmlformats.org/officeDocument/2006/customXml" ds:itemID="{A0E20424-DE7D-8A4D-9576-16EED8D68BEA}">
+<ds:datastoreItem xmlns:ds="http://schemas.openxmlformats.org/officeDocument/2006/customXml" ds:itemID="{A0BC8530-1AEB-E94D-90BC-EA474D53387D}">
   <ds:schemaRefs>
     <ds:schemaRef ds:uri="http://schemas.openxmlformats.org/officeDocument/2006/bibliography"/>
   </ds:schemaRefs>
@@ -35348,7 +35550,7 @@
 </file>
 
 <file path=customXml/itemProps2.xml><?xml version="1.0" encoding="utf-8"?>
-<ds:datastoreItem xmlns:ds="http://schemas.openxmlformats.org/officeDocument/2006/customXml" ds:itemID="{FF197464-2378-214F-894B-0F2859918B40}">
+<ds:datastoreItem xmlns:ds="http://schemas.openxmlformats.org/officeDocument/2006/customXml" ds:itemID="{E99B2AD3-D689-D84E-AAC1-BF2BB337DF82}">
   <ds:schemaRefs>
     <ds:schemaRef ds:uri="http://schemas.openxmlformats.org/officeDocument/2006/bibliography"/>
   </ds:schemaRefs>
@@ -35356,7 +35558,7 @@
 </file>
 
 <file path=customXml/itemProps3.xml><?xml version="1.0" encoding="utf-8"?>
-<ds:datastoreItem xmlns:ds="http://schemas.openxmlformats.org/officeDocument/2006/customXml" ds:itemID="{A0BC8530-1AEB-E94D-90BC-EA474D53387D}">
+<ds:datastoreItem xmlns:ds="http://schemas.openxmlformats.org/officeDocument/2006/customXml" ds:itemID="{7E5BB386-FA22-3B42-A317-2E2A674C10EE}">
   <ds:schemaRefs>
     <ds:schemaRef ds:uri="http://schemas.openxmlformats.org/officeDocument/2006/bibliography"/>
   </ds:schemaRefs>

</xml_diff>

<commit_message>
Added clarification to wavenumber range defined in .lbl file.
git-svn-id: https://scm.physics.ox.ac.uk/svn/radtrancode/trunk@908 4dc0e162-f54d-4b9e-8a18-81c7a7f2ddce
</commit_message>
<xml_diff>
--- a/manuals/Nemesis_B1.docx
+++ b/manuals/Nemesis_B1.docx
@@ -14987,21 +14987,7 @@
         <w:rPr>
           <w:rFonts w:ascii="Times New Roman" w:hAnsi="Times New Roman"/>
         </w:rPr>
-        <w:t xml:space="preserve"> (except type </w:t>
-      </w:r>
-      <w:bookmarkStart w:id="0" w:name="_GoBack"/>
-      <w:r>
-        <w:rPr>
-          <w:rFonts w:ascii="Times New Roman" w:hAnsi="Times New Roman"/>
-        </w:rPr>
-        <w:t>444</w:t>
-      </w:r>
-      <w:bookmarkEnd w:id="0"/>
-      <w:r>
-        <w:rPr>
-          <w:rFonts w:ascii="Times New Roman" w:hAnsi="Times New Roman"/>
-        </w:rPr>
-        <w:t>)</w:t>
+        <w:t xml:space="preserve"> (except type 444)</w:t>
       </w:r>
       <w:r>
         <w:rPr>
@@ -24531,6 +24517,7 @@
         <w:jc w:val="both"/>
         <w:rPr>
           <w:rFonts w:ascii="Times New Roman" w:hAnsi="Times New Roman"/>
+          <w:u w:val="single"/>
         </w:rPr>
       </w:pPr>
       <w:r>
@@ -24708,7 +24695,19 @@
         <w:rPr>
           <w:rFonts w:ascii="Times New Roman" w:hAnsi="Times New Roman"/>
         </w:rPr>
-        <w:t xml:space="preserve">&gt; files. The code does not use an adaptive integrator and so the user needs to ensure that the calculation is performed at sufficient precision to model accurately the absorption features. The second line contains the LBL parameters: WING, VREL and VCUTOFF. These are described more fully in the accompanying </w:t>
+        <w:t>&gt; files. The code does not use an adaptive integrator and so the user needs to ensure that the calculation is performed at sufficient precision to model accu</w:t>
+      </w:r>
+      <w:r>
+        <w:rPr>
+          <w:rFonts w:ascii="Times New Roman" w:hAnsi="Times New Roman"/>
+        </w:rPr>
+        <w:t xml:space="preserve">rately the absorption features. </w:t>
+      </w:r>
+      <w:r>
+        <w:rPr>
+          <w:rFonts w:ascii="Times New Roman" w:hAnsi="Times New Roman"/>
+        </w:rPr>
+        <w:t xml:space="preserve">The second line contains the LBL parameters: WING, VREL and VCUTOFF. These are described more fully in the accompanying </w:t>
       </w:r>
       <w:proofErr w:type="spellStart"/>
       <w:r>
@@ -24737,6 +24736,8 @@
         </w:rPr>
         <w:t>,VMAX</w:t>
       </w:r>
+      <w:bookmarkStart w:id="0" w:name="_GoBack"/>
+      <w:bookmarkEnd w:id="0"/>
       <w:proofErr w:type="gramEnd"/>
       <w:r>
         <w:rPr>
@@ -24763,6 +24764,19 @@
           <w:rFonts w:ascii="Times New Roman" w:hAnsi="Times New Roman"/>
         </w:rPr>
         <w:t>.</w:t>
+      </w:r>
+      <w:r>
+        <w:rPr>
+          <w:rFonts w:ascii="Times New Roman" w:hAnsi="Times New Roman"/>
+        </w:rPr>
+        <w:t xml:space="preserve"> </w:t>
+      </w:r>
+      <w:r>
+        <w:rPr>
+          <w:rFonts w:ascii="Times New Roman" w:hAnsi="Times New Roman"/>
+          <w:u w:val="single"/>
+        </w:rPr>
+        <w:t>NB VREL will automatically be used to extend the wavenumber range defined by VMIN, VMAX. There is no need to pre-add/subtract VREL to the requested wavenumber range.</w:t>
       </w:r>
     </w:p>
     <w:p>
@@ -25455,14 +25469,7 @@
         <w:rPr>
           <w:rFonts w:ascii="Times New Roman" w:hAnsi="Times New Roman"/>
         </w:rPr>
-        <w:t xml:space="preserve"> is intended to be the main retrieval tool of the Oxford Planetary Data Analysis group for future missions, and is designed to be general purpose and extendable. Future </w:t>
-      </w:r>
-      <w:r>
-        <w:rPr>
-          <w:rFonts w:ascii="Times New Roman" w:hAnsi="Times New Roman"/>
-        </w:rPr>
-        <w:lastRenderedPageBreak/>
-        <w:t>upgrades that are under consideration and may/may not be implemented in the near future are:</w:t>
+        <w:t xml:space="preserve"> is intended to be the main retrieval tool of the Oxford Planetary Data Analysis group for future missions, and is designed to be general purpose and extendable. Future upgrades that are under consideration and may/may not be implemented in the near future are:</w:t>
       </w:r>
     </w:p>
     <w:p>
@@ -25970,6 +25977,7 @@
           <w:rFonts w:ascii="Times New Roman" w:hAnsi="Times New Roman"/>
           <w:b/>
         </w:rPr>
+        <w:lastRenderedPageBreak/>
         <w:t>8.4</w:t>
       </w:r>
       <w:r>
@@ -26001,7 +26009,6 @@
         <w:rPr>
           <w:rFonts w:ascii="Copperplate Gothic Light" w:hAnsi="Copperplate Gothic Light"/>
         </w:rPr>
-        <w:lastRenderedPageBreak/>
         <w:t>Nemesis</w:t>
       </w:r>
       <w:r>
@@ -27439,7 +27446,7 @@
             <v:path o:extrusionok="f" gradientshapeok="t" o:connecttype="rect"/>
             <o:lock v:ext="edit" aspectratio="t"/>
           </v:shapetype>
-          <v:shape id="_x0000_i1026" type="#_x0000_t75" style="width:282.45pt;height:23pt" fillcolor="window">
+          <v:shape id="_x0000_i1026" type="#_x0000_t75" style="width:282.45pt;height:22.85pt" fillcolor="window">
             <v:imagedata r:id="rId16" o:title=""/>
           </v:shape>
         </w:pict>
@@ -27613,7 +27620,7 @@
           <w:position w:val="-18"/>
         </w:rPr>
         <w:pict w14:anchorId="34C00A39">
-          <v:shape id="_x0000_i1027" type="#_x0000_t75" style="width:4in;height:26pt" fillcolor="window">
+          <v:shape id="_x0000_i1027" type="#_x0000_t75" style="width:4in;height:26.3pt" fillcolor="window">
             <v:imagedata r:id="rId17" o:title=""/>
           </v:shape>
         </w:pict>
@@ -27645,7 +27652,7 @@
           <w:position w:val="-12"/>
         </w:rPr>
         <w:pict w14:anchorId="465507D2">
-          <v:shape id="_x0000_i1028" type="#_x0000_t75" style="width:13pt;height:20.4pt">
+          <v:shape id="_x0000_i1028" type="#_x0000_t75" style="width:13.15pt;height:20.1pt">
             <v:imagedata r:id="rId18" o:title=""/>
           </v:shape>
         </w:pict>
@@ -27795,7 +27802,7 @@
           <w:position w:val="-16"/>
         </w:rPr>
         <w:pict w14:anchorId="4719D855">
-          <v:shape id="_x0000_i1029" type="#_x0000_t75" style="width:100.6pt;height:23pt">
+          <v:shape id="_x0000_i1029" type="#_x0000_t75" style="width:100.4pt;height:22.85pt">
             <v:imagedata r:id="rId19" o:title=""/>
           </v:shape>
         </w:pict>
@@ -27895,7 +27902,7 @@
           <w:position w:val="-16"/>
         </w:rPr>
         <w:pict w14:anchorId="458D14F0">
-          <v:shape id="_x0000_i1030" type="#_x0000_t75" style="width:242pt;height:23pt" fillcolor="window">
+          <v:shape id="_x0000_i1030" type="#_x0000_t75" style="width:242.3pt;height:22.85pt" fillcolor="window">
             <v:imagedata r:id="rId20" o:title=""/>
           </v:shape>
         </w:pict>
@@ -27953,7 +27960,7 @@
           <w:position w:val="-16"/>
         </w:rPr>
         <w:pict w14:anchorId="50690FC8">
-          <v:shape id="_x0000_i1031" type="#_x0000_t75" style="width:195.6pt;height:23pt" fillcolor="window">
+          <v:shape id="_x0000_i1031" type="#_x0000_t75" style="width:195.9pt;height:22.85pt" fillcolor="window">
             <v:imagedata r:id="rId21" o:title=""/>
           </v:shape>
         </w:pict>
@@ -27990,7 +27997,7 @@
           <w:position w:val="-12"/>
         </w:rPr>
         <w:pict w14:anchorId="698F4844">
-          <v:shape id="_x0000_i1032" type="#_x0000_t75" style="width:43.4pt;height:18.95pt" fillcolor="window">
+          <v:shape id="_x0000_i1032" type="#_x0000_t75" style="width:43.6pt;height:18.7pt" fillcolor="window">
             <v:imagedata r:id="rId22" o:title=""/>
           </v:shape>
         </w:pict>
@@ -28063,7 +28070,7 @@
           <w:position w:val="-12"/>
         </w:rPr>
         <w:pict w14:anchorId="38D44606">
-          <v:shape id="_x0000_i1033" type="#_x0000_t75" style="width:43.4pt;height:18.95pt" fillcolor="window">
+          <v:shape id="_x0000_i1033" type="#_x0000_t75" style="width:43.6pt;height:18.7pt" fillcolor="window">
             <v:imagedata r:id="rId23" o:title=""/>
           </v:shape>
         </w:pict>
@@ -28512,7 +28519,7 @@
           <w:position w:val="-16"/>
         </w:rPr>
         <w:pict w14:anchorId="428F2E8B">
-          <v:shape id="_x0000_i1034" type="#_x0000_t75" style="width:282.45pt;height:23pt" fillcolor="window">
+          <v:shape id="_x0000_i1034" type="#_x0000_t75" style="width:282.45pt;height:22.85pt" fillcolor="window">
             <v:imagedata r:id="rId24" o:title=""/>
           </v:shape>
         </w:pict>
@@ -28550,7 +28557,7 @@
           <w:position w:val="-14"/>
         </w:rPr>
         <w:pict w14:anchorId="09F96696">
-          <v:shape id="_x0000_i1035" type="#_x0000_t75" style="width:185.95pt;height:20.4pt" fillcolor="window">
+          <v:shape id="_x0000_i1035" type="#_x0000_t75" style="width:186.25pt;height:20.1pt" fillcolor="window">
             <v:imagedata r:id="rId25" o:title=""/>
           </v:shape>
         </w:pict>
@@ -28624,7 +28631,7 @@
           <w:position w:val="-12"/>
         </w:rPr>
         <w:pict w14:anchorId="3FE14509">
-          <v:shape id="_x0000_i1036" type="#_x0000_t75" style="width:30.45pt;height:18.95pt" fillcolor="window">
+          <v:shape id="_x0000_i1036" type="#_x0000_t75" style="width:30.45pt;height:18.7pt" fillcolor="window">
             <v:imagedata r:id="rId26" o:title=""/>
           </v:shape>
         </w:pict>
@@ -28651,7 +28658,7 @@
           <w:position w:val="-16"/>
         </w:rPr>
         <w:pict w14:anchorId="40223B1E">
-          <v:shape id="_x0000_i1037" type="#_x0000_t75" style="width:139.55pt;height:23pt" fillcolor="window">
+          <v:shape id="_x0000_i1037" type="#_x0000_t75" style="width:139.85pt;height:22.85pt" fillcolor="window">
             <v:imagedata r:id="rId27" o:title=""/>
           </v:shape>
         </w:pict>
@@ -28688,7 +28695,7 @@
           <w:position w:val="-16"/>
         </w:rPr>
         <w:pict w14:anchorId="7C42C75C">
-          <v:shape id="_x0000_i1038" type="#_x0000_t75" style="width:148.45pt;height:23pt" fillcolor="window">
+          <v:shape id="_x0000_i1038" type="#_x0000_t75" style="width:148.15pt;height:22.85pt" fillcolor="window">
             <v:imagedata r:id="rId28" o:title=""/>
           </v:shape>
         </w:pict>
@@ -28725,7 +28732,7 @@
           <w:position w:val="-12"/>
         </w:rPr>
         <w:pict w14:anchorId="28E70FFB">
-          <v:shape id="_x0000_i1039" type="#_x0000_t75" style="width:18.95pt;height:18.95pt" fillcolor="window">
+          <v:shape id="_x0000_i1039" type="#_x0000_t75" style="width:18.7pt;height:18.7pt" fillcolor="window">
             <v:imagedata r:id="rId29" o:title=""/>
           </v:shape>
         </w:pict>
@@ -29100,7 +29107,7 @@
         <w:rFonts w:ascii="Times New Roman" w:hAnsi="Times New Roman"/>
         <w:noProof/>
       </w:rPr>
-      <w:t>12</w:t>
+      <w:t>23</w:t>
     </w:r>
     <w:r>
       <w:rPr>
@@ -35464,7 +35471,7 @@
 </file>
 
 <file path=customXml/itemProps1.xml><?xml version="1.0" encoding="utf-8"?>
-<ds:datastoreItem xmlns:ds="http://schemas.openxmlformats.org/officeDocument/2006/customXml" ds:itemID="{7E5BB386-FA22-3B42-A317-2E2A674C10EE}">
+<ds:datastoreItem xmlns:ds="http://schemas.openxmlformats.org/officeDocument/2006/customXml" ds:itemID="{16895E7D-8966-4E43-9487-281BABAA88B9}">
   <ds:schemaRefs>
     <ds:schemaRef ds:uri="http://schemas.openxmlformats.org/officeDocument/2006/bibliography"/>
   </ds:schemaRefs>
@@ -35472,7 +35479,7 @@
 </file>
 
 <file path=customXml/itemProps2.xml><?xml version="1.0" encoding="utf-8"?>
-<ds:datastoreItem xmlns:ds="http://schemas.openxmlformats.org/officeDocument/2006/customXml" ds:itemID="{63B21E31-DD40-AF42-AF26-5C85C8C082FB}">
+<ds:datastoreItem xmlns:ds="http://schemas.openxmlformats.org/officeDocument/2006/customXml" ds:itemID="{CDB9C240-ED3A-ED4B-98CB-E35612433676}">
   <ds:schemaRefs>
     <ds:schemaRef ds:uri="http://schemas.openxmlformats.org/officeDocument/2006/bibliography"/>
   </ds:schemaRefs>
@@ -35480,7 +35487,7 @@
 </file>
 
 <file path=customXml/itemProps3.xml><?xml version="1.0" encoding="utf-8"?>
-<ds:datastoreItem xmlns:ds="http://schemas.openxmlformats.org/officeDocument/2006/customXml" ds:itemID="{16895E7D-8966-4E43-9487-281BABAA88B9}">
+<ds:datastoreItem xmlns:ds="http://schemas.openxmlformats.org/officeDocument/2006/customXml" ds:itemID="{6948FC85-CECD-6649-878E-8742DDACB5AB}">
   <ds:schemaRefs>
     <ds:schemaRef ds:uri="http://schemas.openxmlformats.org/officeDocument/2006/bibliography"/>
   </ds:schemaRefs>

</xml_diff>

<commit_message>
Updated manual to describe how to add new profile parameterisations.
git-svn-id: https://scm.physics.ox.ac.uk/svn/radtrancode/trunk@920 4dc0e162-f54d-4b9e-8a18-81c7a7f2ddce
</commit_message>
<xml_diff>
--- a/manuals/Nemesis_B1.docx
+++ b/manuals/Nemesis_B1.docx
@@ -3776,12 +3776,14 @@
         <w:rPr>
           <w:rFonts w:ascii="Times New Roman" w:hAnsi="Times New Roman"/>
           <w:b/>
-        </w:rPr>
-      </w:pPr>
-      <w:r>
-        <w:rPr>
-          <w:rFonts w:ascii="Times New Roman" w:hAnsi="Times New Roman"/>
-          <w:b/>
+          <w:sz w:val="22"/>
+        </w:rPr>
+      </w:pPr>
+      <w:r>
+        <w:rPr>
+          <w:rFonts w:ascii="Times New Roman" w:hAnsi="Times New Roman"/>
+          <w:b/>
+          <w:sz w:val="22"/>
         </w:rPr>
         <w:tab/>
         <w:t xml:space="preserve">0. </w:t>
@@ -3790,6 +3792,7 @@
         <w:rPr>
           <w:rFonts w:ascii="Times New Roman" w:hAnsi="Times New Roman"/>
           <w:b/>
+          <w:sz w:val="22"/>
         </w:rPr>
         <w:tab/>
         <w:t>Overview</w:t>
@@ -3798,6 +3801,7 @@
         <w:rPr>
           <w:rFonts w:ascii="Times New Roman" w:hAnsi="Times New Roman"/>
           <w:b/>
+          <w:sz w:val="22"/>
         </w:rPr>
         <w:tab/>
         <w:t>1</w:t>
@@ -3813,12 +3817,14 @@
         <w:rPr>
           <w:rFonts w:ascii="Times New Roman" w:hAnsi="Times New Roman"/>
           <w:b/>
-        </w:rPr>
-      </w:pPr>
-      <w:r>
-        <w:rPr>
-          <w:rFonts w:ascii="Times New Roman" w:hAnsi="Times New Roman"/>
-          <w:b/>
+          <w:sz w:val="22"/>
+        </w:rPr>
+      </w:pPr>
+      <w:r>
+        <w:rPr>
+          <w:rFonts w:ascii="Times New Roman" w:hAnsi="Times New Roman"/>
+          <w:b/>
+          <w:sz w:val="22"/>
         </w:rPr>
         <w:tab/>
         <w:t xml:space="preserve">0.1 </w:t>
@@ -3827,6 +3833,7 @@
         <w:rPr>
           <w:rFonts w:ascii="Times New Roman" w:hAnsi="Times New Roman"/>
           <w:b/>
+          <w:sz w:val="22"/>
         </w:rPr>
         <w:tab/>
         <w:t>Reference Documents</w:t>
@@ -3835,6 +3842,7 @@
         <w:rPr>
           <w:rFonts w:ascii="Times New Roman" w:hAnsi="Times New Roman"/>
           <w:b/>
+          <w:sz w:val="22"/>
         </w:rPr>
         <w:tab/>
         <w:t>1</w:t>
@@ -3850,12 +3858,14 @@
         <w:rPr>
           <w:rFonts w:ascii="Times New Roman" w:hAnsi="Times New Roman"/>
           <w:b/>
-        </w:rPr>
-      </w:pPr>
-      <w:r>
-        <w:rPr>
-          <w:rFonts w:ascii="Times New Roman" w:hAnsi="Times New Roman"/>
-          <w:b/>
+          <w:sz w:val="22"/>
+        </w:rPr>
+      </w:pPr>
+      <w:r>
+        <w:rPr>
+          <w:rFonts w:ascii="Times New Roman" w:hAnsi="Times New Roman"/>
+          <w:b/>
+          <w:sz w:val="22"/>
         </w:rPr>
         <w:tab/>
         <w:t>0.2</w:t>
@@ -3864,6 +3874,7 @@
         <w:rPr>
           <w:rFonts w:ascii="Times New Roman" w:hAnsi="Times New Roman"/>
           <w:b/>
+          <w:sz w:val="22"/>
         </w:rPr>
         <w:tab/>
         <w:t>Defined fonts</w:t>
@@ -3872,6 +3883,7 @@
         <w:rPr>
           <w:rFonts w:ascii="Times New Roman" w:hAnsi="Times New Roman"/>
           <w:b/>
+          <w:sz w:val="22"/>
         </w:rPr>
         <w:tab/>
         <w:t>1</w:t>
@@ -3887,12 +3899,14 @@
         <w:rPr>
           <w:rFonts w:ascii="Times New Roman" w:hAnsi="Times New Roman"/>
           <w:b/>
-        </w:rPr>
-      </w:pPr>
-      <w:r>
-        <w:rPr>
-          <w:rFonts w:ascii="Times New Roman" w:hAnsi="Times New Roman"/>
-          <w:b/>
+          <w:sz w:val="22"/>
+        </w:rPr>
+      </w:pPr>
+      <w:r>
+        <w:rPr>
+          <w:rFonts w:ascii="Times New Roman" w:hAnsi="Times New Roman"/>
+          <w:b/>
+          <w:sz w:val="22"/>
         </w:rPr>
         <w:tab/>
         <w:t>0.3</w:t>
@@ -3901,6 +3915,7 @@
         <w:rPr>
           <w:rFonts w:ascii="Times New Roman" w:hAnsi="Times New Roman"/>
           <w:b/>
+          <w:sz w:val="22"/>
         </w:rPr>
         <w:tab/>
         <w:t>Radiance Units</w:t>
@@ -3909,6 +3924,7 @@
         <w:rPr>
           <w:rFonts w:ascii="Times New Roman" w:hAnsi="Times New Roman"/>
           <w:b/>
+          <w:sz w:val="22"/>
         </w:rPr>
         <w:tab/>
         <w:t>1</w:t>
@@ -3924,12 +3940,14 @@
         <w:rPr>
           <w:rFonts w:ascii="Times New Roman" w:hAnsi="Times New Roman"/>
           <w:b/>
-        </w:rPr>
-      </w:pPr>
-      <w:r>
-        <w:rPr>
-          <w:rFonts w:ascii="Times New Roman" w:hAnsi="Times New Roman"/>
-          <w:b/>
+          <w:sz w:val="22"/>
+        </w:rPr>
+      </w:pPr>
+      <w:r>
+        <w:rPr>
+          <w:rFonts w:ascii="Times New Roman" w:hAnsi="Times New Roman"/>
+          <w:b/>
+          <w:sz w:val="22"/>
         </w:rPr>
         <w:tab/>
         <w:t>0.4</w:t>
@@ -3938,6 +3956,7 @@
         <w:rPr>
           <w:rFonts w:ascii="Times New Roman" w:hAnsi="Times New Roman"/>
           <w:b/>
+          <w:sz w:val="22"/>
         </w:rPr>
         <w:tab/>
         <w:t>Nemesis variants</w:t>
@@ -3946,6 +3965,7 @@
         <w:rPr>
           <w:rFonts w:ascii="Times New Roman" w:hAnsi="Times New Roman"/>
           <w:b/>
+          <w:sz w:val="22"/>
         </w:rPr>
         <w:tab/>
         <w:t>2</w:t>
@@ -3961,12 +3981,14 @@
         <w:rPr>
           <w:rFonts w:ascii="Times New Roman" w:hAnsi="Times New Roman"/>
           <w:b/>
-        </w:rPr>
-      </w:pPr>
-      <w:r>
-        <w:rPr>
-          <w:rFonts w:ascii="Times New Roman" w:hAnsi="Times New Roman"/>
-          <w:b/>
+          <w:sz w:val="22"/>
+        </w:rPr>
+      </w:pPr>
+      <w:r>
+        <w:rPr>
+          <w:rFonts w:ascii="Times New Roman" w:hAnsi="Times New Roman"/>
+          <w:b/>
+          <w:sz w:val="22"/>
         </w:rPr>
         <w:tab/>
         <w:t>1.</w:t>
@@ -3975,6 +3997,7 @@
         <w:rPr>
           <w:rFonts w:ascii="Times New Roman" w:hAnsi="Times New Roman"/>
           <w:b/>
+          <w:sz w:val="22"/>
         </w:rPr>
         <w:tab/>
         <w:t>Introduction</w:t>
@@ -3983,6 +4006,7 @@
         <w:rPr>
           <w:rFonts w:ascii="Times New Roman" w:hAnsi="Times New Roman"/>
           <w:b/>
+          <w:sz w:val="22"/>
         </w:rPr>
         <w:tab/>
       </w:r>
@@ -3990,6 +4014,7 @@
         <w:rPr>
           <w:rFonts w:ascii="Times New Roman" w:hAnsi="Times New Roman"/>
           <w:b/>
+          <w:sz w:val="22"/>
         </w:rPr>
         <w:t>3</w:t>
       </w:r>
@@ -4004,12 +4029,14 @@
         <w:rPr>
           <w:rFonts w:ascii="Times New Roman" w:hAnsi="Times New Roman"/>
           <w:b/>
-        </w:rPr>
-      </w:pPr>
-      <w:r>
-        <w:rPr>
-          <w:rFonts w:ascii="Times New Roman" w:hAnsi="Times New Roman"/>
-          <w:b/>
+          <w:sz w:val="22"/>
+        </w:rPr>
+      </w:pPr>
+      <w:r>
+        <w:rPr>
+          <w:rFonts w:ascii="Times New Roman" w:hAnsi="Times New Roman"/>
+          <w:b/>
+          <w:sz w:val="22"/>
         </w:rPr>
         <w:tab/>
         <w:t>1.1</w:t>
@@ -4018,6 +4045,7 @@
         <w:rPr>
           <w:rFonts w:ascii="Times New Roman" w:hAnsi="Times New Roman"/>
           <w:b/>
+          <w:sz w:val="22"/>
         </w:rPr>
         <w:tab/>
         <w:t>Why is it called Nemesis?</w:t>
@@ -4026,6 +4054,7 @@
         <w:rPr>
           <w:rFonts w:ascii="Times New Roman" w:hAnsi="Times New Roman"/>
           <w:b/>
+          <w:sz w:val="22"/>
         </w:rPr>
         <w:tab/>
       </w:r>
@@ -4033,6 +4062,7 @@
         <w:rPr>
           <w:rFonts w:ascii="Times New Roman" w:hAnsi="Times New Roman"/>
           <w:b/>
+          <w:sz w:val="22"/>
         </w:rPr>
         <w:t>4</w:t>
       </w:r>
@@ -4047,12 +4077,14 @@
         <w:rPr>
           <w:rFonts w:ascii="Times New Roman" w:hAnsi="Times New Roman"/>
           <w:b/>
-        </w:rPr>
-      </w:pPr>
-      <w:r>
-        <w:rPr>
-          <w:rFonts w:ascii="Times New Roman" w:hAnsi="Times New Roman"/>
-          <w:b/>
+          <w:sz w:val="22"/>
+        </w:rPr>
+      </w:pPr>
+      <w:r>
+        <w:rPr>
+          <w:rFonts w:ascii="Times New Roman" w:hAnsi="Times New Roman"/>
+          <w:b/>
+          <w:sz w:val="22"/>
         </w:rPr>
         <w:tab/>
         <w:t>2.</w:t>
@@ -4061,6 +4093,7 @@
         <w:rPr>
           <w:rFonts w:ascii="Times New Roman" w:hAnsi="Times New Roman"/>
           <w:b/>
+          <w:sz w:val="22"/>
         </w:rPr>
         <w:tab/>
         <w:t>Running Nemesis</w:t>
@@ -4069,6 +4102,7 @@
         <w:rPr>
           <w:rFonts w:ascii="Times New Roman" w:hAnsi="Times New Roman"/>
           <w:b/>
+          <w:sz w:val="22"/>
         </w:rPr>
         <w:tab/>
       </w:r>
@@ -4076,6 +4110,7 @@
         <w:rPr>
           <w:rFonts w:ascii="Times New Roman" w:hAnsi="Times New Roman"/>
           <w:b/>
+          <w:sz w:val="22"/>
         </w:rPr>
         <w:t>5</w:t>
       </w:r>
@@ -4090,12 +4125,14 @@
         <w:rPr>
           <w:rFonts w:ascii="Times New Roman" w:hAnsi="Times New Roman"/>
           <w:b/>
-        </w:rPr>
-      </w:pPr>
-      <w:r>
-        <w:rPr>
-          <w:rFonts w:ascii="Times New Roman" w:hAnsi="Times New Roman"/>
-          <w:b/>
+          <w:sz w:val="22"/>
+        </w:rPr>
+      </w:pPr>
+      <w:r>
+        <w:rPr>
+          <w:rFonts w:ascii="Times New Roman" w:hAnsi="Times New Roman"/>
+          <w:b/>
+          <w:sz w:val="22"/>
         </w:rPr>
         <w:tab/>
         <w:t>2.1</w:t>
@@ -4104,6 +4141,7 @@
         <w:rPr>
           <w:rFonts w:ascii="Times New Roman" w:hAnsi="Times New Roman"/>
           <w:b/>
+          <w:sz w:val="22"/>
         </w:rPr>
         <w:tab/>
         <w:t>Input files and running Nemesis</w:t>
@@ -4112,6 +4150,7 @@
         <w:rPr>
           <w:rFonts w:ascii="Times New Roman" w:hAnsi="Times New Roman"/>
           <w:b/>
+          <w:sz w:val="22"/>
         </w:rPr>
         <w:tab/>
       </w:r>
@@ -4119,6 +4158,7 @@
         <w:rPr>
           <w:rFonts w:ascii="Times New Roman" w:hAnsi="Times New Roman"/>
           <w:b/>
+          <w:sz w:val="22"/>
         </w:rPr>
         <w:t>5</w:t>
       </w:r>
@@ -4133,12 +4173,14 @@
         <w:rPr>
           <w:rFonts w:ascii="Times New Roman" w:hAnsi="Times New Roman"/>
           <w:b/>
-        </w:rPr>
-      </w:pPr>
-      <w:r>
-        <w:rPr>
-          <w:rFonts w:ascii="Times New Roman" w:hAnsi="Times New Roman"/>
-          <w:b/>
+          <w:sz w:val="22"/>
+        </w:rPr>
+      </w:pPr>
+      <w:r>
+        <w:rPr>
+          <w:rFonts w:ascii="Times New Roman" w:hAnsi="Times New Roman"/>
+          <w:b/>
+          <w:sz w:val="22"/>
         </w:rPr>
         <w:tab/>
         <w:t>2.2</w:t>
@@ -4147,6 +4189,7 @@
         <w:rPr>
           <w:rFonts w:ascii="Times New Roman" w:hAnsi="Times New Roman"/>
           <w:b/>
+          <w:sz w:val="22"/>
         </w:rPr>
         <w:tab/>
         <w:t>Intermediate files</w:t>
@@ -4155,6 +4198,7 @@
         <w:rPr>
           <w:rFonts w:ascii="Times New Roman" w:hAnsi="Times New Roman"/>
           <w:b/>
+          <w:sz w:val="22"/>
         </w:rPr>
         <w:tab/>
       </w:r>
@@ -4162,6 +4206,7 @@
         <w:rPr>
           <w:rFonts w:ascii="Times New Roman" w:hAnsi="Times New Roman"/>
           <w:b/>
+          <w:sz w:val="22"/>
         </w:rPr>
         <w:t>7</w:t>
       </w:r>
@@ -4176,12 +4221,14 @@
         <w:rPr>
           <w:rFonts w:ascii="Times New Roman" w:hAnsi="Times New Roman"/>
           <w:b/>
-        </w:rPr>
-      </w:pPr>
-      <w:r>
-        <w:rPr>
-          <w:rFonts w:ascii="Times New Roman" w:hAnsi="Times New Roman"/>
-          <w:b/>
+          <w:sz w:val="22"/>
+        </w:rPr>
+      </w:pPr>
+      <w:r>
+        <w:rPr>
+          <w:rFonts w:ascii="Times New Roman" w:hAnsi="Times New Roman"/>
+          <w:b/>
+          <w:sz w:val="22"/>
         </w:rPr>
         <w:tab/>
         <w:t>2.3</w:t>
@@ -4190,6 +4237,7 @@
         <w:rPr>
           <w:rFonts w:ascii="Times New Roman" w:hAnsi="Times New Roman"/>
           <w:b/>
+          <w:sz w:val="22"/>
         </w:rPr>
         <w:tab/>
         <w:t>Output files and inspecting output</w:t>
@@ -4198,6 +4246,7 @@
         <w:rPr>
           <w:rFonts w:ascii="Times New Roman" w:hAnsi="Times New Roman"/>
           <w:b/>
+          <w:sz w:val="22"/>
         </w:rPr>
         <w:tab/>
       </w:r>
@@ -4205,6 +4254,7 @@
         <w:rPr>
           <w:rFonts w:ascii="Times New Roman" w:hAnsi="Times New Roman"/>
           <w:b/>
+          <w:sz w:val="22"/>
         </w:rPr>
         <w:t>8</w:t>
       </w:r>
@@ -4219,12 +4269,14 @@
         <w:rPr>
           <w:rFonts w:ascii="Times New Roman" w:hAnsi="Times New Roman"/>
           <w:b/>
-        </w:rPr>
-      </w:pPr>
-      <w:r>
-        <w:rPr>
-          <w:rFonts w:ascii="Times New Roman" w:hAnsi="Times New Roman"/>
-          <w:b/>
+          <w:sz w:val="22"/>
+        </w:rPr>
+      </w:pPr>
+      <w:r>
+        <w:rPr>
+          <w:rFonts w:ascii="Times New Roman" w:hAnsi="Times New Roman"/>
+          <w:b/>
+          <w:sz w:val="22"/>
         </w:rPr>
         <w:tab/>
         <w:t>3.</w:t>
@@ -4233,6 +4285,7 @@
         <w:rPr>
           <w:rFonts w:ascii="Times New Roman" w:hAnsi="Times New Roman"/>
           <w:b/>
+          <w:sz w:val="22"/>
         </w:rPr>
         <w:tab/>
         <w:t>Input File Formats</w:t>
@@ -4241,6 +4294,7 @@
         <w:rPr>
           <w:rFonts w:ascii="Times New Roman" w:hAnsi="Times New Roman"/>
           <w:b/>
+          <w:sz w:val="22"/>
         </w:rPr>
         <w:tab/>
       </w:r>
@@ -4248,6 +4302,7 @@
         <w:rPr>
           <w:rFonts w:ascii="Times New Roman" w:hAnsi="Times New Roman"/>
           <w:b/>
+          <w:sz w:val="22"/>
         </w:rPr>
         <w:t>9</w:t>
       </w:r>
@@ -4262,12 +4317,14 @@
         <w:rPr>
           <w:rFonts w:ascii="Times New Roman" w:hAnsi="Times New Roman"/>
           <w:b/>
-        </w:rPr>
-      </w:pPr>
-      <w:r>
-        <w:rPr>
-          <w:rFonts w:ascii="Times New Roman" w:hAnsi="Times New Roman"/>
-          <w:b/>
+          <w:sz w:val="22"/>
+        </w:rPr>
+      </w:pPr>
+      <w:r>
+        <w:rPr>
+          <w:rFonts w:ascii="Times New Roman" w:hAnsi="Times New Roman"/>
+          <w:b/>
+          <w:sz w:val="22"/>
         </w:rPr>
         <w:tab/>
         <w:t>3.1</w:t>
@@ -4276,6 +4333,7 @@
         <w:rPr>
           <w:rFonts w:ascii="Times New Roman" w:hAnsi="Times New Roman"/>
           <w:b/>
+          <w:sz w:val="22"/>
         </w:rPr>
         <w:tab/>
         <w:t>A priori .</w:t>
@@ -4285,6 +4343,7 @@
         <w:rPr>
           <w:rFonts w:ascii="Times New Roman" w:hAnsi="Times New Roman"/>
           <w:b/>
+          <w:sz w:val="22"/>
         </w:rPr>
         <w:t>apr</w:t>
       </w:r>
@@ -4293,6 +4352,7 @@
         <w:rPr>
           <w:rFonts w:ascii="Times New Roman" w:hAnsi="Times New Roman"/>
           <w:b/>
+          <w:sz w:val="22"/>
         </w:rPr>
         <w:t xml:space="preserve"> file</w:t>
       </w:r>
@@ -4300,6 +4360,7 @@
         <w:rPr>
           <w:rFonts w:ascii="Times New Roman" w:hAnsi="Times New Roman"/>
           <w:b/>
+          <w:sz w:val="22"/>
         </w:rPr>
         <w:tab/>
       </w:r>
@@ -4307,6 +4368,7 @@
         <w:rPr>
           <w:rFonts w:ascii="Times New Roman" w:hAnsi="Times New Roman"/>
           <w:b/>
+          <w:sz w:val="22"/>
         </w:rPr>
         <w:t>9</w:t>
       </w:r>
@@ -4321,12 +4383,14 @@
         <w:rPr>
           <w:rFonts w:ascii="Times New Roman" w:hAnsi="Times New Roman"/>
           <w:b/>
-        </w:rPr>
-      </w:pPr>
-      <w:r>
-        <w:rPr>
-          <w:rFonts w:ascii="Times New Roman" w:hAnsi="Times New Roman"/>
-          <w:b/>
+          <w:sz w:val="22"/>
+        </w:rPr>
+      </w:pPr>
+      <w:r>
+        <w:rPr>
+          <w:rFonts w:ascii="Times New Roman" w:hAnsi="Times New Roman"/>
+          <w:b/>
+          <w:sz w:val="22"/>
         </w:rPr>
         <w:tab/>
         <w:t xml:space="preserve">3.2 </w:t>
@@ -4335,6 +4399,7 @@
         <w:rPr>
           <w:rFonts w:ascii="Times New Roman" w:hAnsi="Times New Roman"/>
           <w:b/>
+          <w:sz w:val="22"/>
         </w:rPr>
         <w:tab/>
         <w:t>Input .</w:t>
@@ -4344,6 +4409,7 @@
         <w:rPr>
           <w:rFonts w:ascii="Times New Roman" w:hAnsi="Times New Roman"/>
           <w:b/>
+          <w:sz w:val="22"/>
         </w:rPr>
         <w:t>inp</w:t>
       </w:r>
@@ -4352,6 +4418,7 @@
         <w:rPr>
           <w:rFonts w:ascii="Times New Roman" w:hAnsi="Times New Roman"/>
           <w:b/>
+          <w:sz w:val="22"/>
         </w:rPr>
         <w:t xml:space="preserve"> file</w:t>
       </w:r>
@@ -4359,6 +4426,7 @@
         <w:rPr>
           <w:rFonts w:ascii="Times New Roman" w:hAnsi="Times New Roman"/>
           <w:b/>
+          <w:sz w:val="22"/>
         </w:rPr>
         <w:tab/>
       </w:r>
@@ -4366,6 +4434,7 @@
         <w:rPr>
           <w:rFonts w:ascii="Times New Roman" w:hAnsi="Times New Roman"/>
           <w:b/>
+          <w:sz w:val="22"/>
         </w:rPr>
         <w:t>13</w:t>
       </w:r>
@@ -4380,12 +4449,14 @@
         <w:rPr>
           <w:rFonts w:ascii="Times New Roman" w:hAnsi="Times New Roman"/>
           <w:b/>
-        </w:rPr>
-      </w:pPr>
-      <w:r>
-        <w:rPr>
-          <w:rFonts w:ascii="Times New Roman" w:hAnsi="Times New Roman"/>
-          <w:b/>
+          <w:sz w:val="22"/>
+        </w:rPr>
+      </w:pPr>
+      <w:r>
+        <w:rPr>
+          <w:rFonts w:ascii="Times New Roman" w:hAnsi="Times New Roman"/>
+          <w:b/>
+          <w:sz w:val="22"/>
         </w:rPr>
         <w:tab/>
         <w:t>3.3</w:t>
@@ -4394,6 +4465,7 @@
         <w:rPr>
           <w:rFonts w:ascii="Times New Roman" w:hAnsi="Times New Roman"/>
           <w:b/>
+          <w:sz w:val="22"/>
         </w:rPr>
         <w:tab/>
         <w:t>Spectrum .</w:t>
@@ -4403,6 +4475,7 @@
         <w:rPr>
           <w:rFonts w:ascii="Times New Roman" w:hAnsi="Times New Roman"/>
           <w:b/>
+          <w:sz w:val="22"/>
         </w:rPr>
         <w:t>spx</w:t>
       </w:r>
@@ -4411,6 +4484,7 @@
         <w:rPr>
           <w:rFonts w:ascii="Times New Roman" w:hAnsi="Times New Roman"/>
           <w:b/>
+          <w:sz w:val="22"/>
         </w:rPr>
         <w:t xml:space="preserve"> file</w:t>
       </w:r>
@@ -4418,6 +4492,7 @@
         <w:rPr>
           <w:rFonts w:ascii="Times New Roman" w:hAnsi="Times New Roman"/>
           <w:b/>
+          <w:sz w:val="22"/>
         </w:rPr>
         <w:tab/>
       </w:r>
@@ -4425,6 +4500,7 @@
         <w:rPr>
           <w:rFonts w:ascii="Times New Roman" w:hAnsi="Times New Roman"/>
           <w:b/>
+          <w:sz w:val="22"/>
         </w:rPr>
         <w:t>15</w:t>
       </w:r>
@@ -4439,12 +4515,14 @@
         <w:rPr>
           <w:rFonts w:ascii="Times New Roman" w:hAnsi="Times New Roman"/>
           <w:b/>
-        </w:rPr>
-      </w:pPr>
-      <w:r>
-        <w:rPr>
-          <w:rFonts w:ascii="Times New Roman" w:hAnsi="Times New Roman"/>
-          <w:b/>
+          <w:sz w:val="22"/>
+        </w:rPr>
+      </w:pPr>
+      <w:r>
+        <w:rPr>
+          <w:rFonts w:ascii="Times New Roman" w:hAnsi="Times New Roman"/>
+          <w:b/>
+          <w:sz w:val="22"/>
         </w:rPr>
         <w:tab/>
         <w:t>3.4</w:t>
@@ -4453,6 +4531,7 @@
         <w:rPr>
           <w:rFonts w:ascii="Times New Roman" w:hAnsi="Times New Roman"/>
           <w:b/>
+          <w:sz w:val="22"/>
         </w:rPr>
         <w:tab/>
         <w:t>Setup .set file</w:t>
@@ -4461,6 +4540,7 @@
         <w:rPr>
           <w:rFonts w:ascii="Times New Roman" w:hAnsi="Times New Roman"/>
           <w:b/>
+          <w:sz w:val="22"/>
         </w:rPr>
         <w:tab/>
       </w:r>
@@ -4468,6 +4548,7 @@
         <w:rPr>
           <w:rFonts w:ascii="Times New Roman" w:hAnsi="Times New Roman"/>
           <w:b/>
+          <w:sz w:val="22"/>
         </w:rPr>
         <w:t>17</w:t>
       </w:r>
@@ -4482,12 +4563,14 @@
         <w:rPr>
           <w:rFonts w:ascii="Times New Roman" w:hAnsi="Times New Roman"/>
           <w:b/>
-        </w:rPr>
-      </w:pPr>
-      <w:r>
-        <w:rPr>
-          <w:rFonts w:ascii="Times New Roman" w:hAnsi="Times New Roman"/>
-          <w:b/>
+          <w:sz w:val="22"/>
+        </w:rPr>
+      </w:pPr>
+      <w:r>
+        <w:rPr>
+          <w:rFonts w:ascii="Times New Roman" w:hAnsi="Times New Roman"/>
+          <w:b/>
+          <w:sz w:val="22"/>
         </w:rPr>
         <w:tab/>
         <w:t>3.5</w:t>
@@ -4496,6 +4579,7 @@
         <w:rPr>
           <w:rFonts w:ascii="Times New Roman" w:hAnsi="Times New Roman"/>
           <w:b/>
+          <w:sz w:val="22"/>
         </w:rPr>
         <w:tab/>
         <w:t xml:space="preserve">Fractional cloud cover file </w:t>
@@ -4505,6 +4589,7 @@
         <w:rPr>
           <w:rFonts w:ascii="Times New Roman" w:hAnsi="Times New Roman"/>
           <w:b/>
+          <w:sz w:val="22"/>
         </w:rPr>
         <w:t>fcloud.prf</w:t>
       </w:r>
@@ -4513,6 +4598,7 @@
         <w:rPr>
           <w:rFonts w:ascii="Times New Roman" w:hAnsi="Times New Roman"/>
           <w:b/>
+          <w:sz w:val="22"/>
         </w:rPr>
         <w:t xml:space="preserve"> format</w:t>
       </w:r>
@@ -4520,6 +4606,7 @@
         <w:rPr>
           <w:rFonts w:ascii="Times New Roman" w:hAnsi="Times New Roman"/>
           <w:b/>
+          <w:sz w:val="22"/>
         </w:rPr>
         <w:tab/>
       </w:r>
@@ -4527,6 +4614,7 @@
         <w:rPr>
           <w:rFonts w:ascii="Times New Roman" w:hAnsi="Times New Roman"/>
           <w:b/>
+          <w:sz w:val="22"/>
         </w:rPr>
         <w:t>18</w:t>
       </w:r>
@@ -4541,12 +4629,14 @@
         <w:rPr>
           <w:rFonts w:ascii="Times New Roman" w:hAnsi="Times New Roman"/>
           <w:b/>
-        </w:rPr>
-      </w:pPr>
-      <w:r>
-        <w:rPr>
-          <w:rFonts w:ascii="Times New Roman" w:hAnsi="Times New Roman"/>
-          <w:b/>
+          <w:sz w:val="22"/>
+        </w:rPr>
+      </w:pPr>
+      <w:r>
+        <w:rPr>
+          <w:rFonts w:ascii="Times New Roman" w:hAnsi="Times New Roman"/>
+          <w:b/>
+          <w:sz w:val="22"/>
         </w:rPr>
         <w:tab/>
         <w:t>3.6</w:t>
@@ -4555,6 +4645,7 @@
         <w:rPr>
           <w:rFonts w:ascii="Times New Roman" w:hAnsi="Times New Roman"/>
           <w:b/>
+          <w:sz w:val="22"/>
         </w:rPr>
         <w:tab/>
         <w:t>Reference Sola</w:t>
@@ -4563,6 +4654,7 @@
         <w:rPr>
           <w:rFonts w:ascii="Times New Roman" w:hAnsi="Times New Roman"/>
           <w:b/>
+          <w:sz w:val="22"/>
         </w:rPr>
         <w:t>r/Stellar spectrum .sol file.</w:t>
       </w:r>
@@ -4570,6 +4662,7 @@
         <w:rPr>
           <w:rFonts w:ascii="Times New Roman" w:hAnsi="Times New Roman"/>
           <w:b/>
+          <w:sz w:val="22"/>
         </w:rPr>
         <w:tab/>
         <w:t>18</w:t>
@@ -4585,12 +4678,14 @@
         <w:rPr>
           <w:rFonts w:ascii="Times New Roman" w:hAnsi="Times New Roman"/>
           <w:b/>
-        </w:rPr>
-      </w:pPr>
-      <w:r>
-        <w:rPr>
-          <w:rFonts w:ascii="Times New Roman" w:hAnsi="Times New Roman"/>
-          <w:b/>
+          <w:sz w:val="22"/>
+        </w:rPr>
+      </w:pPr>
+      <w:r>
+        <w:rPr>
+          <w:rFonts w:ascii="Times New Roman" w:hAnsi="Times New Roman"/>
+          <w:b/>
+          <w:sz w:val="22"/>
         </w:rPr>
         <w:tab/>
         <w:t>3.7</w:t>
@@ -4599,6 +4694,7 @@
         <w:rPr>
           <w:rFonts w:ascii="Times New Roman" w:hAnsi="Times New Roman"/>
           <w:b/>
+          <w:sz w:val="22"/>
         </w:rPr>
         <w:tab/>
         <w:t xml:space="preserve">Collision </w:t>
@@ -4607,6 +4703,7 @@
         <w:rPr>
           <w:rFonts w:ascii="Times New Roman" w:hAnsi="Times New Roman"/>
           <w:b/>
+          <w:sz w:val="22"/>
         </w:rPr>
         <w:t>induced absorption .</w:t>
       </w:r>
@@ -4615,6 +4712,7 @@
         <w:rPr>
           <w:rFonts w:ascii="Times New Roman" w:hAnsi="Times New Roman"/>
           <w:b/>
+          <w:sz w:val="22"/>
         </w:rPr>
         <w:t>cia</w:t>
       </w:r>
@@ -4623,6 +4721,7 @@
         <w:rPr>
           <w:rFonts w:ascii="Times New Roman" w:hAnsi="Times New Roman"/>
           <w:b/>
+          <w:sz w:val="22"/>
         </w:rPr>
         <w:t xml:space="preserve"> file.</w:t>
       </w:r>
@@ -4630,6 +4729,7 @@
         <w:rPr>
           <w:rFonts w:ascii="Times New Roman" w:hAnsi="Times New Roman"/>
           <w:b/>
+          <w:sz w:val="22"/>
         </w:rPr>
         <w:tab/>
         <w:t>18</w:t>
@@ -4645,12 +4745,14 @@
         <w:rPr>
           <w:rFonts w:ascii="Times New Roman" w:hAnsi="Times New Roman"/>
           <w:b/>
-        </w:rPr>
-      </w:pPr>
-      <w:r>
-        <w:rPr>
-          <w:rFonts w:ascii="Times New Roman" w:hAnsi="Times New Roman"/>
-          <w:b/>
+          <w:sz w:val="22"/>
+        </w:rPr>
+      </w:pPr>
+      <w:r>
+        <w:rPr>
+          <w:rFonts w:ascii="Times New Roman" w:hAnsi="Times New Roman"/>
+          <w:b/>
+          <w:sz w:val="22"/>
         </w:rPr>
         <w:tab/>
         <w:t>3</w:t>
@@ -4659,6 +4761,7 @@
         <w:rPr>
           <w:rFonts w:ascii="Times New Roman" w:hAnsi="Times New Roman"/>
           <w:b/>
+          <w:sz w:val="22"/>
         </w:rPr>
         <w:t>.8</w:t>
       </w:r>
@@ -4666,6 +4769,7 @@
         <w:rPr>
           <w:rFonts w:ascii="Times New Roman" w:hAnsi="Times New Roman"/>
           <w:b/>
+          <w:sz w:val="22"/>
         </w:rPr>
         <w:tab/>
         <w:t>Additional flags .</w:t>
@@ -4675,6 +4779,7 @@
         <w:rPr>
           <w:rFonts w:ascii="Times New Roman" w:hAnsi="Times New Roman"/>
           <w:b/>
+          <w:sz w:val="22"/>
         </w:rPr>
         <w:t>fla</w:t>
       </w:r>
@@ -4683,6 +4788,7 @@
         <w:rPr>
           <w:rFonts w:ascii="Times New Roman" w:hAnsi="Times New Roman"/>
           <w:b/>
+          <w:sz w:val="22"/>
         </w:rPr>
         <w:t xml:space="preserve"> file</w:t>
       </w:r>
@@ -4690,6 +4796,7 @@
         <w:rPr>
           <w:rFonts w:ascii="Times New Roman" w:hAnsi="Times New Roman"/>
           <w:b/>
+          <w:sz w:val="22"/>
         </w:rPr>
         <w:tab/>
         <w:t>19</w:t>
@@ -4705,12 +4812,14 @@
         <w:rPr>
           <w:rFonts w:ascii="Times New Roman" w:hAnsi="Times New Roman"/>
           <w:b/>
-        </w:rPr>
-      </w:pPr>
-      <w:r>
-        <w:rPr>
-          <w:rFonts w:ascii="Times New Roman" w:hAnsi="Times New Roman"/>
-          <w:b/>
+          <w:sz w:val="22"/>
+        </w:rPr>
+      </w:pPr>
+      <w:r>
+        <w:rPr>
+          <w:rFonts w:ascii="Times New Roman" w:hAnsi="Times New Roman"/>
+          <w:b/>
+          <w:sz w:val="22"/>
         </w:rPr>
         <w:tab/>
         <w:t>3.9</w:t>
@@ -4719,6 +4828,7 @@
         <w:rPr>
           <w:rFonts w:ascii="Times New Roman" w:hAnsi="Times New Roman"/>
           <w:b/>
+          <w:sz w:val="22"/>
         </w:rPr>
         <w:tab/>
         <w:t>Additional reflecting atm</w:t>
@@ -4727,6 +4837,7 @@
         <w:rPr>
           <w:rFonts w:ascii="Times New Roman" w:hAnsi="Times New Roman"/>
           <w:b/>
+          <w:sz w:val="22"/>
         </w:rPr>
         <w:t>osphere c</w:t>
       </w:r>
@@ -4734,6 +4845,7 @@
         <w:rPr>
           <w:rFonts w:ascii="Times New Roman" w:hAnsi="Times New Roman"/>
           <w:b/>
+          <w:sz w:val="22"/>
         </w:rPr>
         <w:t>alculation .</w:t>
       </w:r>
@@ -4742,6 +4854,7 @@
         <w:rPr>
           <w:rFonts w:ascii="Times New Roman" w:hAnsi="Times New Roman"/>
           <w:b/>
+          <w:sz w:val="22"/>
         </w:rPr>
         <w:t>rfl</w:t>
       </w:r>
@@ -4750,6 +4863,7 @@
         <w:rPr>
           <w:rFonts w:ascii="Times New Roman" w:hAnsi="Times New Roman"/>
           <w:b/>
+          <w:sz w:val="22"/>
         </w:rPr>
         <w:t xml:space="preserve"> file</w:t>
       </w:r>
@@ -4757,6 +4871,7 @@
         <w:rPr>
           <w:rFonts w:ascii="Times New Roman" w:hAnsi="Times New Roman"/>
           <w:b/>
+          <w:sz w:val="22"/>
         </w:rPr>
         <w:tab/>
         <w:t>19</w:t>
@@ -4772,12 +4887,14 @@
         <w:rPr>
           <w:rFonts w:ascii="Times New Roman" w:hAnsi="Times New Roman"/>
           <w:b/>
-        </w:rPr>
-      </w:pPr>
-      <w:r>
-        <w:rPr>
-          <w:rFonts w:ascii="Times New Roman" w:hAnsi="Times New Roman"/>
-          <w:b/>
+          <w:sz w:val="22"/>
+        </w:rPr>
+      </w:pPr>
+      <w:r>
+        <w:rPr>
+          <w:rFonts w:ascii="Times New Roman" w:hAnsi="Times New Roman"/>
+          <w:b/>
+          <w:sz w:val="22"/>
         </w:rPr>
         <w:tab/>
         <w:t>3.10</w:t>
@@ -4786,6 +4903,7 @@
         <w:rPr>
           <w:rFonts w:ascii="Times New Roman" w:hAnsi="Times New Roman"/>
           <w:b/>
+          <w:sz w:val="22"/>
         </w:rPr>
         <w:tab/>
         <w:t>Additional vapour sa</w:t>
@@ -4794,6 +4912,7 @@
         <w:rPr>
           <w:rFonts w:ascii="Times New Roman" w:hAnsi="Times New Roman"/>
           <w:b/>
+          <w:sz w:val="22"/>
         </w:rPr>
         <w:t>turation definition .</w:t>
       </w:r>
@@ -4802,6 +4921,7 @@
         <w:rPr>
           <w:rFonts w:ascii="Times New Roman" w:hAnsi="Times New Roman"/>
           <w:b/>
+          <w:sz w:val="22"/>
         </w:rPr>
         <w:t>vpf</w:t>
       </w:r>
@@ -4810,6 +4930,7 @@
         <w:rPr>
           <w:rFonts w:ascii="Times New Roman" w:hAnsi="Times New Roman"/>
           <w:b/>
+          <w:sz w:val="22"/>
         </w:rPr>
         <w:t xml:space="preserve"> file</w:t>
       </w:r>
@@ -4817,6 +4938,7 @@
         <w:rPr>
           <w:rFonts w:ascii="Times New Roman" w:hAnsi="Times New Roman"/>
           <w:b/>
+          <w:sz w:val="22"/>
         </w:rPr>
         <w:tab/>
         <w:t>19</w:t>
@@ -4832,12 +4954,14 @@
         <w:rPr>
           <w:rFonts w:ascii="Times New Roman" w:hAnsi="Times New Roman"/>
           <w:b/>
-        </w:rPr>
-      </w:pPr>
-      <w:r>
-        <w:rPr>
-          <w:rFonts w:ascii="Times New Roman" w:hAnsi="Times New Roman"/>
-          <w:b/>
+          <w:sz w:val="22"/>
+        </w:rPr>
+      </w:pPr>
+      <w:r>
+        <w:rPr>
+          <w:rFonts w:ascii="Times New Roman" w:hAnsi="Times New Roman"/>
+          <w:b/>
+          <w:sz w:val="22"/>
         </w:rPr>
         <w:tab/>
         <w:t>4.</w:t>
@@ -4846,6 +4970,7 @@
         <w:rPr>
           <w:rFonts w:ascii="Times New Roman" w:hAnsi="Times New Roman"/>
           <w:b/>
+          <w:sz w:val="22"/>
         </w:rPr>
         <w:tab/>
         <w:t>Differences betwe</w:t>
@@ -4854,6 +4979,7 @@
         <w:rPr>
           <w:rFonts w:ascii="Times New Roman" w:hAnsi="Times New Roman"/>
           <w:b/>
+          <w:sz w:val="22"/>
         </w:rPr>
         <w:t>en Nemesis and previous codes</w:t>
       </w:r>
@@ -4861,6 +4987,7 @@
         <w:rPr>
           <w:rFonts w:ascii="Times New Roman" w:hAnsi="Times New Roman"/>
           <w:b/>
+          <w:sz w:val="22"/>
         </w:rPr>
         <w:tab/>
         <w:t>20</w:t>
@@ -4876,12 +5003,14 @@
         <w:rPr>
           <w:rFonts w:ascii="Times New Roman" w:hAnsi="Times New Roman"/>
           <w:b/>
-        </w:rPr>
-      </w:pPr>
-      <w:r>
-        <w:rPr>
-          <w:rFonts w:ascii="Times New Roman" w:hAnsi="Times New Roman"/>
-          <w:b/>
+          <w:sz w:val="22"/>
+        </w:rPr>
+      </w:pPr>
+      <w:r>
+        <w:rPr>
+          <w:rFonts w:ascii="Times New Roman" w:hAnsi="Times New Roman"/>
+          <w:b/>
+          <w:sz w:val="22"/>
         </w:rPr>
         <w:tab/>
         <w:t>4.1</w:t>
@@ -4890,6 +5019,7 @@
         <w:rPr>
           <w:rFonts w:ascii="Times New Roman" w:hAnsi="Times New Roman"/>
           <w:b/>
+          <w:sz w:val="22"/>
         </w:rPr>
         <w:tab/>
         <w:t>Running Nemesis in LBL mode</w:t>
@@ -4898,6 +5028,7 @@
         <w:rPr>
           <w:rFonts w:ascii="Times New Roman" w:hAnsi="Times New Roman"/>
           <w:b/>
+          <w:sz w:val="22"/>
         </w:rPr>
         <w:tab/>
         <w:t>21</w:t>
@@ -4913,12 +5044,14 @@
         <w:rPr>
           <w:rFonts w:ascii="Times New Roman" w:hAnsi="Times New Roman"/>
           <w:b/>
-        </w:rPr>
-      </w:pPr>
-      <w:r>
-        <w:rPr>
-          <w:rFonts w:ascii="Times New Roman" w:hAnsi="Times New Roman"/>
-          <w:b/>
+          <w:sz w:val="22"/>
+        </w:rPr>
+      </w:pPr>
+      <w:r>
+        <w:rPr>
+          <w:rFonts w:ascii="Times New Roman" w:hAnsi="Times New Roman"/>
+          <w:b/>
+          <w:sz w:val="22"/>
         </w:rPr>
         <w:tab/>
         <w:t>5.</w:t>
@@ -4927,6 +5060,7 @@
         <w:rPr>
           <w:rFonts w:ascii="Times New Roman" w:hAnsi="Times New Roman"/>
           <w:b/>
+          <w:sz w:val="22"/>
         </w:rPr>
         <w:tab/>
         <w:t>Location of code and example files</w:t>
@@ -4935,6 +5069,7 @@
         <w:rPr>
           <w:rFonts w:ascii="Times New Roman" w:hAnsi="Times New Roman"/>
           <w:b/>
+          <w:sz w:val="22"/>
         </w:rPr>
         <w:tab/>
       </w:r>
@@ -4942,6 +5077,7 @@
         <w:rPr>
           <w:rFonts w:ascii="Times New Roman" w:hAnsi="Times New Roman"/>
           <w:b/>
+          <w:sz w:val="22"/>
         </w:rPr>
         <w:t>22</w:t>
       </w:r>
@@ -4956,12 +5092,14 @@
         <w:rPr>
           <w:rFonts w:ascii="Times New Roman" w:hAnsi="Times New Roman"/>
           <w:b/>
-        </w:rPr>
-      </w:pPr>
-      <w:r>
-        <w:rPr>
-          <w:rFonts w:ascii="Times New Roman" w:hAnsi="Times New Roman"/>
-          <w:b/>
+          <w:sz w:val="22"/>
+        </w:rPr>
+      </w:pPr>
+      <w:r>
+        <w:rPr>
+          <w:rFonts w:ascii="Times New Roman" w:hAnsi="Times New Roman"/>
+          <w:b/>
+          <w:sz w:val="22"/>
         </w:rPr>
         <w:tab/>
         <w:t>6.</w:t>
@@ -4970,6 +5108,7 @@
         <w:rPr>
           <w:rFonts w:ascii="Times New Roman" w:hAnsi="Times New Roman"/>
           <w:b/>
+          <w:sz w:val="22"/>
         </w:rPr>
         <w:tab/>
         <w:t>Recent developments</w:t>
@@ -4978,6 +5117,7 @@
         <w:rPr>
           <w:rFonts w:ascii="Times New Roman" w:hAnsi="Times New Roman"/>
           <w:b/>
+          <w:sz w:val="22"/>
         </w:rPr>
         <w:tab/>
         <w:t>22</w:t>
@@ -4993,12 +5133,14 @@
         <w:rPr>
           <w:rFonts w:ascii="Times New Roman" w:hAnsi="Times New Roman"/>
           <w:b/>
-        </w:rPr>
-      </w:pPr>
-      <w:r>
-        <w:rPr>
-          <w:rFonts w:ascii="Times New Roman" w:hAnsi="Times New Roman"/>
-          <w:b/>
+          <w:sz w:val="22"/>
+        </w:rPr>
+      </w:pPr>
+      <w:r>
+        <w:rPr>
+          <w:rFonts w:ascii="Times New Roman" w:hAnsi="Times New Roman"/>
+          <w:b/>
+          <w:sz w:val="22"/>
         </w:rPr>
         <w:tab/>
         <w:t>7.</w:t>
@@ -5007,6 +5149,7 @@
         <w:rPr>
           <w:rFonts w:ascii="Times New Roman" w:hAnsi="Times New Roman"/>
           <w:b/>
+          <w:sz w:val="22"/>
         </w:rPr>
         <w:tab/>
         <w:t>Future developments</w:t>
@@ -5015,6 +5158,7 @@
         <w:rPr>
           <w:rFonts w:ascii="Times New Roman" w:hAnsi="Times New Roman"/>
           <w:b/>
+          <w:sz w:val="22"/>
         </w:rPr>
         <w:tab/>
       </w:r>
@@ -5022,6 +5166,7 @@
         <w:rPr>
           <w:rFonts w:ascii="Times New Roman" w:hAnsi="Times New Roman"/>
           <w:b/>
+          <w:sz w:val="22"/>
         </w:rPr>
         <w:t>22</w:t>
       </w:r>
@@ -5036,12 +5181,14 @@
         <w:rPr>
           <w:rFonts w:ascii="Times New Roman" w:hAnsi="Times New Roman"/>
           <w:b/>
-        </w:rPr>
-      </w:pPr>
-      <w:r>
-        <w:rPr>
-          <w:rFonts w:ascii="Times New Roman" w:hAnsi="Times New Roman"/>
-          <w:b/>
+          <w:sz w:val="22"/>
+        </w:rPr>
+      </w:pPr>
+      <w:r>
+        <w:rPr>
+          <w:rFonts w:ascii="Times New Roman" w:hAnsi="Times New Roman"/>
+          <w:b/>
+          <w:sz w:val="22"/>
         </w:rPr>
         <w:tab/>
         <w:t>8.</w:t>
@@ -5050,6 +5197,7 @@
         <w:rPr>
           <w:rFonts w:ascii="Times New Roman" w:hAnsi="Times New Roman"/>
           <w:b/>
+          <w:sz w:val="22"/>
         </w:rPr>
         <w:tab/>
         <w:t>Significant offshoots</w:t>
@@ -5058,6 +5206,7 @@
         <w:rPr>
           <w:rFonts w:ascii="Times New Roman" w:hAnsi="Times New Roman"/>
           <w:b/>
+          <w:sz w:val="22"/>
         </w:rPr>
         <w:tab/>
         <w:t>22</w:t>
@@ -5073,12 +5222,14 @@
         <w:rPr>
           <w:rFonts w:ascii="Times New Roman" w:hAnsi="Times New Roman"/>
           <w:b/>
-        </w:rPr>
-      </w:pPr>
-      <w:r>
-        <w:rPr>
-          <w:rFonts w:ascii="Times New Roman" w:hAnsi="Times New Roman"/>
-          <w:b/>
+          <w:sz w:val="22"/>
+        </w:rPr>
+      </w:pPr>
+      <w:r>
+        <w:rPr>
+          <w:rFonts w:ascii="Times New Roman" w:hAnsi="Times New Roman"/>
+          <w:b/>
+          <w:sz w:val="22"/>
         </w:rPr>
         <w:tab/>
         <w:t>8.1</w:t>
@@ -5087,6 +5238,7 @@
         <w:rPr>
           <w:rFonts w:ascii="Times New Roman" w:hAnsi="Times New Roman"/>
           <w:b/>
+          <w:sz w:val="22"/>
         </w:rPr>
         <w:tab/>
       </w:r>
@@ -5095,6 +5247,7 @@
         <w:rPr>
           <w:rFonts w:ascii="Times New Roman" w:hAnsi="Times New Roman"/>
           <w:b/>
+          <w:sz w:val="22"/>
         </w:rPr>
         <w:t>NemesisL</w:t>
       </w:r>
@@ -5103,6 +5256,7 @@
         <w:rPr>
           <w:rFonts w:ascii="Times New Roman" w:hAnsi="Times New Roman"/>
           <w:b/>
+          <w:sz w:val="22"/>
         </w:rPr>
         <w:tab/>
         <w:t>23</w:t>
@@ -5118,12 +5272,14 @@
         <w:rPr>
           <w:rFonts w:ascii="Times New Roman" w:hAnsi="Times New Roman"/>
           <w:b/>
-        </w:rPr>
-      </w:pPr>
-      <w:r>
-        <w:rPr>
-          <w:rFonts w:ascii="Times New Roman" w:hAnsi="Times New Roman"/>
-          <w:b/>
+          <w:sz w:val="22"/>
+        </w:rPr>
+      </w:pPr>
+      <w:r>
+        <w:rPr>
+          <w:rFonts w:ascii="Times New Roman" w:hAnsi="Times New Roman"/>
+          <w:b/>
+          <w:sz w:val="22"/>
         </w:rPr>
         <w:tab/>
         <w:t>8.2</w:t>
@@ -5132,6 +5288,7 @@
         <w:rPr>
           <w:rFonts w:ascii="Times New Roman" w:hAnsi="Times New Roman"/>
           <w:b/>
+          <w:sz w:val="22"/>
         </w:rPr>
         <w:tab/>
       </w:r>
@@ -5140,6 +5297,7 @@
         <w:rPr>
           <w:rFonts w:ascii="Times New Roman" w:hAnsi="Times New Roman"/>
           <w:b/>
+          <w:sz w:val="22"/>
         </w:rPr>
         <w:t>NemesisMCS</w:t>
       </w:r>
@@ -5148,6 +5306,7 @@
         <w:rPr>
           <w:rFonts w:ascii="Times New Roman" w:hAnsi="Times New Roman"/>
           <w:b/>
+          <w:sz w:val="22"/>
         </w:rPr>
         <w:tab/>
         <w:t>23</w:t>
@@ -5163,12 +5322,14 @@
         <w:rPr>
           <w:rFonts w:ascii="Times New Roman" w:hAnsi="Times New Roman"/>
           <w:b/>
-        </w:rPr>
-      </w:pPr>
-      <w:r>
-        <w:rPr>
-          <w:rFonts w:ascii="Times New Roman" w:hAnsi="Times New Roman"/>
-          <w:b/>
+          <w:sz w:val="22"/>
+        </w:rPr>
+      </w:pPr>
+      <w:r>
+        <w:rPr>
+          <w:rFonts w:ascii="Times New Roman" w:hAnsi="Times New Roman"/>
+          <w:b/>
+          <w:sz w:val="22"/>
         </w:rPr>
         <w:tab/>
         <w:t>8.3</w:t>
@@ -5177,6 +5338,7 @@
         <w:rPr>
           <w:rFonts w:ascii="Times New Roman" w:hAnsi="Times New Roman"/>
           <w:b/>
+          <w:sz w:val="22"/>
         </w:rPr>
         <w:tab/>
       </w:r>
@@ -5185,6 +5347,7 @@
         <w:rPr>
           <w:rFonts w:ascii="Times New Roman" w:hAnsi="Times New Roman"/>
           <w:b/>
+          <w:sz w:val="22"/>
         </w:rPr>
         <w:t>Nemesisdisc</w:t>
       </w:r>
@@ -5193,6 +5356,7 @@
         <w:rPr>
           <w:rFonts w:ascii="Times New Roman" w:hAnsi="Times New Roman"/>
           <w:b/>
+          <w:sz w:val="22"/>
         </w:rPr>
         <w:tab/>
         <w:t>23</w:t>
@@ -5208,12 +5372,14 @@
         <w:rPr>
           <w:rFonts w:ascii="Times New Roman" w:hAnsi="Times New Roman"/>
           <w:b/>
-        </w:rPr>
-      </w:pPr>
-      <w:r>
-        <w:rPr>
-          <w:rFonts w:ascii="Times New Roman" w:hAnsi="Times New Roman"/>
-          <w:b/>
+          <w:sz w:val="22"/>
+        </w:rPr>
+      </w:pPr>
+      <w:r>
+        <w:rPr>
+          <w:rFonts w:ascii="Times New Roman" w:hAnsi="Times New Roman"/>
+          <w:b/>
+          <w:sz w:val="22"/>
         </w:rPr>
         <w:tab/>
         <w:t>8.4</w:t>
@@ -5222,6 +5388,7 @@
         <w:rPr>
           <w:rFonts w:ascii="Times New Roman" w:hAnsi="Times New Roman"/>
           <w:b/>
+          <w:sz w:val="22"/>
         </w:rPr>
         <w:tab/>
       </w:r>
@@ -5230,6 +5397,7 @@
         <w:rPr>
           <w:rFonts w:ascii="Times New Roman" w:hAnsi="Times New Roman"/>
           <w:b/>
+          <w:sz w:val="22"/>
         </w:rPr>
         <w:t>NemesisPT</w:t>
       </w:r>
@@ -5238,6 +5406,7 @@
         <w:rPr>
           <w:rFonts w:ascii="Times New Roman" w:hAnsi="Times New Roman"/>
           <w:b/>
+          <w:sz w:val="22"/>
         </w:rPr>
         <w:tab/>
         <w:t>23</w:t>
@@ -5253,12 +5422,14 @@
         <w:rPr>
           <w:rFonts w:ascii="Times New Roman" w:hAnsi="Times New Roman"/>
           <w:b/>
-        </w:rPr>
-      </w:pPr>
-      <w:r>
-        <w:rPr>
-          <w:rFonts w:ascii="Times New Roman" w:hAnsi="Times New Roman"/>
-          <w:b/>
+          <w:sz w:val="22"/>
+        </w:rPr>
+      </w:pPr>
+      <w:r>
+        <w:rPr>
+          <w:rFonts w:ascii="Times New Roman" w:hAnsi="Times New Roman"/>
+          <w:b/>
+          <w:sz w:val="22"/>
         </w:rPr>
         <w:tab/>
         <w:t>8.5</w:t>
@@ -5267,6 +5438,7 @@
         <w:rPr>
           <w:rFonts w:ascii="Times New Roman" w:hAnsi="Times New Roman"/>
           <w:b/>
+          <w:sz w:val="22"/>
         </w:rPr>
         <w:tab/>
       </w:r>
@@ -5275,6 +5447,7 @@
         <w:rPr>
           <w:rFonts w:ascii="Times New Roman" w:hAnsi="Times New Roman"/>
           <w:b/>
+          <w:sz w:val="22"/>
         </w:rPr>
         <w:t>CIRSdrv_wave</w:t>
       </w:r>
@@ -5283,6 +5456,7 @@
         <w:rPr>
           <w:rFonts w:ascii="Times New Roman" w:hAnsi="Times New Roman"/>
           <w:b/>
+          <w:sz w:val="22"/>
         </w:rPr>
         <w:tab/>
         <w:t>24</w:t>
@@ -5298,12 +5472,14 @@
         <w:rPr>
           <w:rFonts w:ascii="Times New Roman" w:hAnsi="Times New Roman"/>
           <w:b/>
-        </w:rPr>
-      </w:pPr>
-      <w:r>
-        <w:rPr>
-          <w:rFonts w:ascii="Times New Roman" w:hAnsi="Times New Roman"/>
-          <w:b/>
+          <w:sz w:val="22"/>
+        </w:rPr>
+      </w:pPr>
+      <w:r>
+        <w:rPr>
+          <w:rFonts w:ascii="Times New Roman" w:hAnsi="Times New Roman"/>
+          <w:b/>
+          <w:sz w:val="22"/>
         </w:rPr>
         <w:tab/>
         <w:t>8.6</w:t>
@@ -5312,6 +5488,7 @@
         <w:rPr>
           <w:rFonts w:ascii="Times New Roman" w:hAnsi="Times New Roman"/>
           <w:b/>
+          <w:sz w:val="22"/>
         </w:rPr>
         <w:tab/>
       </w:r>
@@ -5320,6 +5497,7 @@
         <w:rPr>
           <w:rFonts w:ascii="Times New Roman" w:hAnsi="Times New Roman"/>
           <w:b/>
+          <w:sz w:val="22"/>
         </w:rPr>
         <w:t>Lbldrv_wave</w:t>
       </w:r>
@@ -5328,6 +5506,7 @@
         <w:rPr>
           <w:rFonts w:ascii="Times New Roman" w:hAnsi="Times New Roman"/>
           <w:b/>
+          <w:sz w:val="22"/>
         </w:rPr>
         <w:tab/>
       </w:r>
@@ -5335,6 +5514,7 @@
         <w:rPr>
           <w:rFonts w:ascii="Times New Roman" w:hAnsi="Times New Roman"/>
           <w:b/>
+          <w:sz w:val="22"/>
         </w:rPr>
         <w:t>25</w:t>
       </w:r>
@@ -5349,12 +5529,14 @@
         <w:rPr>
           <w:rFonts w:ascii="Times New Roman" w:hAnsi="Times New Roman"/>
           <w:b/>
-        </w:rPr>
-      </w:pPr>
-      <w:r>
-        <w:rPr>
-          <w:rFonts w:ascii="Times New Roman" w:hAnsi="Times New Roman"/>
-          <w:b/>
+          <w:sz w:val="22"/>
+        </w:rPr>
+      </w:pPr>
+      <w:r>
+        <w:rPr>
+          <w:rFonts w:ascii="Times New Roman" w:hAnsi="Times New Roman"/>
+          <w:b/>
+          <w:sz w:val="22"/>
         </w:rPr>
         <w:t>9</w:t>
       </w:r>
@@ -5362,6 +5544,7 @@
         <w:rPr>
           <w:rFonts w:ascii="Times New Roman" w:hAnsi="Times New Roman"/>
           <w:b/>
+          <w:sz w:val="22"/>
         </w:rPr>
         <w:t>.</w:t>
       </w:r>
@@ -5369,6 +5552,7 @@
         <w:rPr>
           <w:rFonts w:ascii="Times New Roman" w:hAnsi="Times New Roman"/>
           <w:b/>
+          <w:sz w:val="22"/>
         </w:rPr>
         <w:tab/>
         <w:t>Notes</w:t>
@@ -5377,6 +5561,7 @@
         <w:rPr>
           <w:rFonts w:ascii="Times New Roman" w:hAnsi="Times New Roman"/>
           <w:b/>
+          <w:sz w:val="22"/>
         </w:rPr>
         <w:tab/>
       </w:r>
@@ -5384,6 +5569,7 @@
         <w:rPr>
           <w:rFonts w:ascii="Times New Roman" w:hAnsi="Times New Roman"/>
           <w:b/>
+          <w:sz w:val="22"/>
         </w:rPr>
         <w:tab/>
       </w:r>
@@ -5391,6 +5577,7 @@
         <w:rPr>
           <w:rFonts w:ascii="Times New Roman" w:hAnsi="Times New Roman"/>
           <w:b/>
+          <w:sz w:val="22"/>
         </w:rPr>
         <w:t>26</w:t>
       </w:r>
@@ -5405,12 +5592,14 @@
         <w:rPr>
           <w:rFonts w:ascii="Times New Roman" w:hAnsi="Times New Roman"/>
           <w:b/>
-        </w:rPr>
-      </w:pPr>
-      <w:r>
-        <w:rPr>
-          <w:rFonts w:ascii="Times New Roman" w:hAnsi="Times New Roman"/>
-          <w:b/>
+          <w:sz w:val="22"/>
+        </w:rPr>
+      </w:pPr>
+      <w:r>
+        <w:rPr>
+          <w:rFonts w:ascii="Times New Roman" w:hAnsi="Times New Roman"/>
+          <w:b/>
+          <w:sz w:val="22"/>
         </w:rPr>
         <w:tab/>
         <w:t>9</w:t>
@@ -5419,6 +5608,7 @@
         <w:rPr>
           <w:rFonts w:ascii="Times New Roman" w:hAnsi="Times New Roman"/>
           <w:b/>
+          <w:sz w:val="22"/>
         </w:rPr>
         <w:t>.1</w:t>
       </w:r>
@@ -5426,6 +5616,7 @@
         <w:rPr>
           <w:rFonts w:ascii="Times New Roman" w:hAnsi="Times New Roman"/>
           <w:b/>
+          <w:sz w:val="22"/>
         </w:rPr>
         <w:tab/>
         <w:t>Matrix inversion stability</w:t>
@@ -5434,6 +5625,7 @@
         <w:rPr>
           <w:rFonts w:ascii="Times New Roman" w:hAnsi="Times New Roman"/>
           <w:b/>
+          <w:sz w:val="22"/>
         </w:rPr>
         <w:tab/>
       </w:r>
@@ -5441,6 +5633,7 @@
         <w:rPr>
           <w:rFonts w:ascii="Times New Roman" w:hAnsi="Times New Roman"/>
           <w:b/>
+          <w:sz w:val="22"/>
         </w:rPr>
         <w:t>26</w:t>
       </w:r>
@@ -5455,12 +5648,14 @@
         <w:rPr>
           <w:rFonts w:ascii="Times New Roman" w:hAnsi="Times New Roman"/>
           <w:b/>
-        </w:rPr>
-      </w:pPr>
-      <w:r>
-        <w:rPr>
-          <w:rFonts w:ascii="Times New Roman" w:hAnsi="Times New Roman"/>
-          <w:b/>
+          <w:sz w:val="22"/>
+        </w:rPr>
+      </w:pPr>
+      <w:r>
+        <w:rPr>
+          <w:rFonts w:ascii="Times New Roman" w:hAnsi="Times New Roman"/>
+          <w:b/>
+          <w:sz w:val="22"/>
         </w:rPr>
         <w:tab/>
         <w:t>9</w:t>
@@ -5469,6 +5664,7 @@
         <w:rPr>
           <w:rFonts w:ascii="Times New Roman" w:hAnsi="Times New Roman"/>
           <w:b/>
+          <w:sz w:val="22"/>
         </w:rPr>
         <w:t>.2</w:t>
       </w:r>
@@ -5476,6 +5672,7 @@
         <w:rPr>
           <w:rFonts w:ascii="Times New Roman" w:hAnsi="Times New Roman"/>
           <w:b/>
+          <w:sz w:val="22"/>
         </w:rPr>
         <w:tab/>
         <w:t>Constraints and exact solutions</w:t>
@@ -5484,6 +5681,7 @@
         <w:rPr>
           <w:rFonts w:ascii="Times New Roman" w:hAnsi="Times New Roman"/>
           <w:b/>
+          <w:sz w:val="22"/>
         </w:rPr>
         <w:tab/>
       </w:r>
@@ -5491,6 +5689,7 @@
         <w:rPr>
           <w:rFonts w:ascii="Times New Roman" w:hAnsi="Times New Roman"/>
           <w:b/>
+          <w:sz w:val="22"/>
         </w:rPr>
         <w:t>26</w:t>
       </w:r>
@@ -5505,12 +5704,14 @@
         <w:rPr>
           <w:rFonts w:ascii="Times New Roman" w:hAnsi="Times New Roman"/>
           <w:b/>
-        </w:rPr>
-      </w:pPr>
-      <w:r>
-        <w:rPr>
-          <w:rFonts w:ascii="Times New Roman" w:hAnsi="Times New Roman"/>
-          <w:b/>
+          <w:sz w:val="22"/>
+        </w:rPr>
+      </w:pPr>
+      <w:r>
+        <w:rPr>
+          <w:rFonts w:ascii="Times New Roman" w:hAnsi="Times New Roman"/>
+          <w:b/>
+          <w:sz w:val="22"/>
         </w:rPr>
         <w:tab/>
         <w:t>9</w:t>
@@ -5519,6 +5720,7 @@
         <w:rPr>
           <w:rFonts w:ascii="Times New Roman" w:hAnsi="Times New Roman"/>
           <w:b/>
+          <w:sz w:val="22"/>
         </w:rPr>
         <w:t>.3</w:t>
       </w:r>
@@ -5526,12 +5728,14 @@
         <w:rPr>
           <w:rFonts w:ascii="Times New Roman" w:hAnsi="Times New Roman"/>
           <w:b/>
+          <w:sz w:val="22"/>
         </w:rPr>
         <w:tab/>
       </w:r>
       <w:r>
         <w:rPr>
           <w:b/>
+          <w:sz w:val="22"/>
         </w:rPr>
         <w:t xml:space="preserve">Converting </w:t>
       </w:r>
@@ -5540,6 +5744,7 @@
         <w:rPr>
           <w:rFonts w:ascii="Times New Roman" w:hAnsi="Times New Roman"/>
           <w:b/>
+          <w:sz w:val="22"/>
         </w:rPr>
         <w:t>Newcphase</w:t>
       </w:r>
@@ -5547,6 +5752,7 @@
       <w:r>
         <w:rPr>
           <w:b/>
+          <w:sz w:val="22"/>
         </w:rPr>
         <w:t xml:space="preserve"> retrievals to </w:t>
       </w:r>
@@ -5554,6 +5760,7 @@
         <w:rPr>
           <w:rFonts w:ascii="Times New Roman" w:hAnsi="Times New Roman"/>
           <w:b/>
+          <w:sz w:val="22"/>
         </w:rPr>
         <w:t>Nemesis</w:t>
       </w:r>
@@ -5561,6 +5768,7 @@
         <w:rPr>
           <w:rFonts w:ascii="Times New Roman" w:hAnsi="Times New Roman"/>
           <w:b/>
+          <w:sz w:val="22"/>
         </w:rPr>
         <w:tab/>
       </w:r>
@@ -5568,6 +5776,7 @@
         <w:rPr>
           <w:rFonts w:ascii="Times New Roman" w:hAnsi="Times New Roman"/>
           <w:b/>
+          <w:sz w:val="22"/>
         </w:rPr>
         <w:t>28</w:t>
       </w:r>
@@ -5582,12 +5791,14 @@
         <w:rPr>
           <w:rFonts w:ascii="Times New Roman" w:hAnsi="Times New Roman"/>
           <w:b/>
-        </w:rPr>
-      </w:pPr>
-      <w:r>
-        <w:rPr>
-          <w:rFonts w:ascii="Times New Roman" w:hAnsi="Times New Roman"/>
-          <w:b/>
+          <w:sz w:val="22"/>
+        </w:rPr>
+      </w:pPr>
+      <w:r>
+        <w:rPr>
+          <w:rFonts w:ascii="Times New Roman" w:hAnsi="Times New Roman"/>
+          <w:b/>
+          <w:sz w:val="22"/>
         </w:rPr>
         <w:tab/>
         <w:t>9</w:t>
@@ -5596,6 +5807,7 @@
         <w:rPr>
           <w:rFonts w:ascii="Times New Roman" w:hAnsi="Times New Roman"/>
           <w:b/>
+          <w:sz w:val="22"/>
         </w:rPr>
         <w:t>.4</w:t>
       </w:r>
@@ -5603,20 +5815,16 @@
         <w:rPr>
           <w:rFonts w:ascii="Times New Roman" w:hAnsi="Times New Roman"/>
           <w:b/>
+          <w:sz w:val="22"/>
         </w:rPr>
         <w:tab/>
-      </w:r>
-      <w:r>
-        <w:rPr>
-          <w:rFonts w:ascii="Times New Roman" w:hAnsi="Times New Roman"/>
-          <w:b/>
-        </w:rPr>
         <w:t>Optimisation of retrieval code</w:t>
       </w:r>
       <w:r>
         <w:rPr>
           <w:rFonts w:ascii="Times New Roman" w:hAnsi="Times New Roman"/>
           <w:b/>
+          <w:sz w:val="22"/>
         </w:rPr>
         <w:tab/>
       </w:r>
@@ -5624,9 +5832,65 @@
         <w:rPr>
           <w:rFonts w:ascii="Times New Roman" w:hAnsi="Times New Roman"/>
           <w:b/>
+          <w:sz w:val="22"/>
         </w:rPr>
         <w:t>28</w:t>
       </w:r>
+    </w:p>
+    <w:p>
+      <w:pPr>
+        <w:tabs>
+          <w:tab w:val="left" w:pos="1134"/>
+          <w:tab w:val="left" w:pos="1843"/>
+          <w:tab w:val="right" w:pos="7920"/>
+        </w:tabs>
+        <w:rPr>
+          <w:rFonts w:ascii="Times New Roman" w:hAnsi="Times New Roman"/>
+          <w:b/>
+          <w:sz w:val="22"/>
+        </w:rPr>
+      </w:pPr>
+      <w:r>
+        <w:rPr>
+          <w:rFonts w:ascii="Times New Roman" w:hAnsi="Times New Roman"/>
+          <w:b/>
+          <w:sz w:val="22"/>
+        </w:rPr>
+        <w:tab/>
+        <w:t>9.5</w:t>
+      </w:r>
+      <w:r>
+        <w:rPr>
+          <w:rFonts w:ascii="Times New Roman" w:hAnsi="Times New Roman"/>
+          <w:b/>
+          <w:sz w:val="22"/>
+        </w:rPr>
+        <w:tab/>
+        <w:t>Adding New Parameterisations</w:t>
+      </w:r>
+      <w:r>
+        <w:rPr>
+          <w:rFonts w:ascii="Times New Roman" w:hAnsi="Times New Roman"/>
+          <w:b/>
+          <w:sz w:val="22"/>
+        </w:rPr>
+        <w:tab/>
+        <w:t>29</w:t>
+      </w:r>
+    </w:p>
+    <w:p>
+      <w:pPr>
+        <w:tabs>
+          <w:tab w:val="left" w:pos="1134"/>
+          <w:tab w:val="left" w:pos="1843"/>
+          <w:tab w:val="right" w:pos="7920"/>
+        </w:tabs>
+        <w:rPr>
+          <w:rFonts w:ascii="Times New Roman" w:hAnsi="Times New Roman"/>
+          <w:b/>
+          <w:sz w:val="22"/>
+        </w:rPr>
+      </w:pPr>
     </w:p>
     <w:p>
       <w:pPr>
@@ -5638,12 +5902,14 @@
         <w:rPr>
           <w:rFonts w:ascii="Times New Roman" w:hAnsi="Times New Roman"/>
           <w:b/>
-        </w:rPr>
-      </w:pPr>
-      <w:r>
-        <w:rPr>
-          <w:rFonts w:ascii="Times New Roman" w:hAnsi="Times New Roman"/>
-          <w:b/>
+          <w:sz w:val="22"/>
+        </w:rPr>
+      </w:pPr>
+      <w:r>
+        <w:rPr>
+          <w:rFonts w:ascii="Times New Roman" w:hAnsi="Times New Roman"/>
+          <w:b/>
+          <w:sz w:val="22"/>
         </w:rPr>
         <w:t>10.</w:t>
       </w:r>
@@ -5651,6 +5917,7 @@
         <w:rPr>
           <w:rFonts w:ascii="Times New Roman" w:hAnsi="Times New Roman"/>
           <w:b/>
+          <w:sz w:val="22"/>
         </w:rPr>
         <w:tab/>
         <w:t>K-table location</w:t>
@@ -5659,9 +5926,17 @@
         <w:rPr>
           <w:rFonts w:ascii="Times New Roman" w:hAnsi="Times New Roman"/>
           <w:b/>
+          <w:sz w:val="22"/>
         </w:rPr>
         <w:tab/>
-        <w:t>29</w:t>
+      </w:r>
+      <w:r>
+        <w:rPr>
+          <w:rFonts w:ascii="Times New Roman" w:hAnsi="Times New Roman"/>
+          <w:b/>
+          <w:sz w:val="22"/>
+        </w:rPr>
+        <w:t>31</w:t>
       </w:r>
     </w:p>
     <w:p>
@@ -24736,8 +25011,6 @@
         </w:rPr>
         <w:t>,VMAX</w:t>
       </w:r>
-      <w:bookmarkStart w:id="0" w:name="_GoBack"/>
-      <w:bookmarkEnd w:id="0"/>
       <w:proofErr w:type="gramEnd"/>
       <w:r>
         <w:rPr>
@@ -27446,7 +27719,7 @@
             <v:path o:extrusionok="f" gradientshapeok="t" o:connecttype="rect"/>
             <o:lock v:ext="edit" aspectratio="t"/>
           </v:shapetype>
-          <v:shape id="_x0000_i1026" type="#_x0000_t75" style="width:282.45pt;height:22.85pt" fillcolor="window">
+          <v:shape id="_x0000_i1026" type="#_x0000_t75" style="width:282.45pt;height:22.75pt" fillcolor="window">
             <v:imagedata r:id="rId16" o:title=""/>
           </v:shape>
         </w:pict>
@@ -27620,7 +27893,7 @@
           <w:position w:val="-18"/>
         </w:rPr>
         <w:pict w14:anchorId="34C00A39">
-          <v:shape id="_x0000_i1027" type="#_x0000_t75" style="width:4in;height:26.3pt" fillcolor="window">
+          <v:shape id="_x0000_i1027" type="#_x0000_t75" style="width:4in;height:26.5pt" fillcolor="window">
             <v:imagedata r:id="rId17" o:title=""/>
           </v:shape>
         </w:pict>
@@ -27652,7 +27925,7 @@
           <w:position w:val="-12"/>
         </w:rPr>
         <w:pict w14:anchorId="465507D2">
-          <v:shape id="_x0000_i1028" type="#_x0000_t75" style="width:13.15pt;height:20.1pt">
+          <v:shape id="_x0000_i1028" type="#_x0000_t75" style="width:13pt;height:19.95pt">
             <v:imagedata r:id="rId18" o:title=""/>
           </v:shape>
         </w:pict>
@@ -27802,7 +28075,7 @@
           <w:position w:val="-16"/>
         </w:rPr>
         <w:pict w14:anchorId="4719D855">
-          <v:shape id="_x0000_i1029" type="#_x0000_t75" style="width:100.4pt;height:22.85pt">
+          <v:shape id="_x0000_i1029" type="#_x0000_t75" style="width:100.35pt;height:22.75pt">
             <v:imagedata r:id="rId19" o:title=""/>
           </v:shape>
         </w:pict>
@@ -27902,7 +28175,7 @@
           <w:position w:val="-16"/>
         </w:rPr>
         <w:pict w14:anchorId="458D14F0">
-          <v:shape id="_x0000_i1030" type="#_x0000_t75" style="width:242.3pt;height:22.85pt" fillcolor="window">
+          <v:shape id="_x0000_i1030" type="#_x0000_t75" style="width:242.5pt;height:22.75pt" fillcolor="window">
             <v:imagedata r:id="rId20" o:title=""/>
           </v:shape>
         </w:pict>
@@ -27960,7 +28233,7 @@
           <w:position w:val="-16"/>
         </w:rPr>
         <w:pict w14:anchorId="50690FC8">
-          <v:shape id="_x0000_i1031" type="#_x0000_t75" style="width:195.9pt;height:22.85pt" fillcolor="window">
+          <v:shape id="_x0000_i1031" type="#_x0000_t75" style="width:196.05pt;height:22.75pt" fillcolor="window">
             <v:imagedata r:id="rId21" o:title=""/>
           </v:shape>
         </w:pict>
@@ -27997,7 +28270,7 @@
           <w:position w:val="-12"/>
         </w:rPr>
         <w:pict w14:anchorId="698F4844">
-          <v:shape id="_x0000_i1032" type="#_x0000_t75" style="width:43.6pt;height:18.7pt" fillcolor="window">
+          <v:shape id="_x0000_i1032" type="#_x0000_t75" style="width:43.65pt;height:18.6pt" fillcolor="window">
             <v:imagedata r:id="rId22" o:title=""/>
           </v:shape>
         </w:pict>
@@ -28070,7 +28343,7 @@
           <w:position w:val="-12"/>
         </w:rPr>
         <w:pict w14:anchorId="38D44606">
-          <v:shape id="_x0000_i1033" type="#_x0000_t75" style="width:43.6pt;height:18.7pt" fillcolor="window">
+          <v:shape id="_x0000_i1033" type="#_x0000_t75" style="width:43.65pt;height:18.6pt" fillcolor="window">
             <v:imagedata r:id="rId23" o:title=""/>
           </v:shape>
         </w:pict>
@@ -28519,7 +28792,7 @@
           <w:position w:val="-16"/>
         </w:rPr>
         <w:pict w14:anchorId="428F2E8B">
-          <v:shape id="_x0000_i1034" type="#_x0000_t75" style="width:282.45pt;height:22.85pt" fillcolor="window">
+          <v:shape id="_x0000_i1034" type="#_x0000_t75" style="width:282.45pt;height:22.75pt" fillcolor="window">
             <v:imagedata r:id="rId24" o:title=""/>
           </v:shape>
         </w:pict>
@@ -28557,7 +28830,7 @@
           <w:position w:val="-14"/>
         </w:rPr>
         <w:pict w14:anchorId="09F96696">
-          <v:shape id="_x0000_i1035" type="#_x0000_t75" style="width:186.25pt;height:20.1pt" fillcolor="window">
+          <v:shape id="_x0000_i1035" type="#_x0000_t75" style="width:186.25pt;height:19.95pt" fillcolor="window">
             <v:imagedata r:id="rId25" o:title=""/>
           </v:shape>
         </w:pict>
@@ -28631,7 +28904,7 @@
           <w:position w:val="-12"/>
         </w:rPr>
         <w:pict w14:anchorId="3FE14509">
-          <v:shape id="_x0000_i1036" type="#_x0000_t75" style="width:30.45pt;height:18.7pt" fillcolor="window">
+          <v:shape id="_x0000_i1036" type="#_x0000_t75" style="width:30.65pt;height:18.6pt" fillcolor="window">
             <v:imagedata r:id="rId26" o:title=""/>
           </v:shape>
         </w:pict>
@@ -28658,7 +28931,7 @@
           <w:position w:val="-16"/>
         </w:rPr>
         <w:pict w14:anchorId="40223B1E">
-          <v:shape id="_x0000_i1037" type="#_x0000_t75" style="width:139.85pt;height:22.85pt" fillcolor="window">
+          <v:shape id="_x0000_i1037" type="#_x0000_t75" style="width:139.8pt;height:22.75pt" fillcolor="window">
             <v:imagedata r:id="rId27" o:title=""/>
           </v:shape>
         </w:pict>
@@ -28695,7 +28968,7 @@
           <w:position w:val="-16"/>
         </w:rPr>
         <w:pict w14:anchorId="7C42C75C">
-          <v:shape id="_x0000_i1038" type="#_x0000_t75" style="width:148.15pt;height:22.85pt" fillcolor="window">
+          <v:shape id="_x0000_i1038" type="#_x0000_t75" style="width:148.2pt;height:22.75pt" fillcolor="window">
             <v:imagedata r:id="rId28" o:title=""/>
           </v:shape>
         </w:pict>
@@ -28732,7 +29005,7 @@
           <w:position w:val="-12"/>
         </w:rPr>
         <w:pict w14:anchorId="28E70FFB">
-          <v:shape id="_x0000_i1039" type="#_x0000_t75" style="width:18.7pt;height:18.7pt" fillcolor="window">
+          <v:shape id="_x0000_i1039" type="#_x0000_t75" style="width:18.6pt;height:18.6pt" fillcolor="window">
             <v:imagedata r:id="rId29" o:title=""/>
           </v:shape>
         </w:pict>
@@ -28803,6 +29076,7 @@
     </w:p>
     <w:p/>
     <w:p>
+      <w:proofErr w:type="gramStart"/>
       <w:r>
         <w:t xml:space="preserve">In version A7 onwards, the results of previous retrievals may be included (together with error) by incorporating them, appropriately, into </w:t>
       </w:r>
@@ -28821,6 +29095,7 @@
         </w:rPr>
         <w:t></w:t>
       </w:r>
+      <w:proofErr w:type="gramEnd"/>
       <w:r>
         <w:t>.</w:t>
       </w:r>
@@ -28828,17 +29103,1325 @@
     <w:p/>
     <w:p>
       <w:pPr>
+        <w:pStyle w:val="Heading2"/>
+        <w:rPr>
+          <w:rFonts w:ascii="Times New Roman" w:hAnsi="Times New Roman" w:cs="Times New Roman"/>
+          <w:i w:val="0"/>
+          <w:sz w:val="24"/>
+          <w:szCs w:val="24"/>
+        </w:rPr>
+      </w:pPr>
+      <w:r>
+        <w:rPr>
+          <w:rFonts w:ascii="Times New Roman" w:hAnsi="Times New Roman" w:cs="Times New Roman"/>
+          <w:i w:val="0"/>
+          <w:sz w:val="24"/>
+          <w:szCs w:val="24"/>
+        </w:rPr>
+        <w:t>9.5 Adding New Parameterisations</w:t>
+      </w:r>
+    </w:p>
+    <w:p/>
+    <w:p>
+      <w:r>
+        <w:t xml:space="preserve">If you want to add a new profile parameterisation to </w:t>
+      </w:r>
+      <w:r>
+        <w:rPr>
+          <w:rFonts w:ascii="Copperplate Gothic Light" w:hAnsi="Copperplate Gothic Light"/>
+        </w:rPr>
+        <w:t>Nemesis</w:t>
+      </w:r>
+      <w:r>
+        <w:t>, then there are numerous steps to complete:</w:t>
+      </w:r>
+    </w:p>
+    <w:p/>
+    <w:p>
+      <w:pPr>
+        <w:pStyle w:val="ListParagraph"/>
+        <w:numPr>
+          <w:ilvl w:val="0"/>
+          <w:numId w:val="45"/>
+        </w:numPr>
+      </w:pPr>
+      <w:r>
+        <w:t xml:space="preserve">You need to add another parameterisation definition in </w:t>
+      </w:r>
+      <w:proofErr w:type="spellStart"/>
+      <w:r>
+        <w:rPr>
+          <w:rFonts w:ascii="Courier New" w:hAnsi="Courier New"/>
+        </w:rPr>
+        <w:t>readapriori.f</w:t>
+      </w:r>
+      <w:proofErr w:type="spellEnd"/>
+      <w:r>
+        <w:t xml:space="preserve">. In </w:t>
+      </w:r>
+      <w:proofErr w:type="spellStart"/>
+      <w:r>
+        <w:rPr>
+          <w:rFonts w:ascii="Courier New" w:hAnsi="Courier New"/>
+        </w:rPr>
+        <w:t>readapriori</w:t>
+      </w:r>
+      <w:r>
+        <w:rPr>
+          <w:rFonts w:ascii="Courier" w:hAnsi="Courier"/>
+        </w:rPr>
+        <w:t>.f</w:t>
+      </w:r>
+      <w:proofErr w:type="spellEnd"/>
+      <w:r>
+        <w:rPr>
+          <w:rFonts w:ascii="Courier" w:hAnsi="Courier"/>
+        </w:rPr>
+        <w:t xml:space="preserve"> </w:t>
+      </w:r>
+      <w:r>
+        <w:rPr>
+          <w:rFonts w:ascii="Times New Roman" w:hAnsi="Times New Roman"/>
+        </w:rPr>
+        <w:t xml:space="preserve">you need to decide </w:t>
+      </w:r>
+      <w:r>
+        <w:rPr>
+          <w:rFonts w:ascii="Times New Roman" w:hAnsi="Times New Roman"/>
+        </w:rPr>
+        <w:t xml:space="preserve">what new parameterisation scheme you want and </w:t>
+      </w:r>
+      <w:r>
+        <w:rPr>
+          <w:rFonts w:ascii="Times New Roman" w:hAnsi="Times New Roman"/>
+        </w:rPr>
+        <w:t xml:space="preserve">which of the state vector elements need to be held internally as log values and which are held as linear values. For example, we always hold </w:t>
+      </w:r>
+      <w:proofErr w:type="gramStart"/>
+      <w:r>
+        <w:rPr>
+          <w:rFonts w:ascii="Times New Roman" w:hAnsi="Times New Roman"/>
+        </w:rPr>
+        <w:t>volume mixing</w:t>
+      </w:r>
+      <w:proofErr w:type="gramEnd"/>
+      <w:r>
+        <w:rPr>
+          <w:rFonts w:ascii="Times New Roman" w:hAnsi="Times New Roman"/>
+        </w:rPr>
+        <w:t xml:space="preserve"> ratios as log values so that the actual </w:t>
+      </w:r>
+      <w:proofErr w:type="spellStart"/>
+      <w:r>
+        <w:rPr>
+          <w:rFonts w:ascii="Times New Roman" w:hAnsi="Times New Roman"/>
+        </w:rPr>
+        <w:t>vmrs</w:t>
+      </w:r>
+      <w:proofErr w:type="spellEnd"/>
+      <w:r>
+        <w:rPr>
+          <w:rFonts w:ascii="Times New Roman" w:hAnsi="Times New Roman"/>
+        </w:rPr>
+        <w:t xml:space="preserve"> that get written to the .</w:t>
+      </w:r>
+      <w:proofErr w:type="spellStart"/>
+      <w:r>
+        <w:rPr>
+          <w:rFonts w:ascii="Times New Roman" w:hAnsi="Times New Roman"/>
+        </w:rPr>
+        <w:t>prf</w:t>
+      </w:r>
+      <w:proofErr w:type="spellEnd"/>
+      <w:r>
+        <w:rPr>
+          <w:rFonts w:ascii="Times New Roman" w:hAnsi="Times New Roman"/>
+        </w:rPr>
+        <w:t xml:space="preserve"> file can never become negative.</w:t>
+      </w:r>
+      <w:r>
+        <w:rPr>
+          <w:rFonts w:ascii="Times New Roman" w:hAnsi="Times New Roman"/>
+        </w:rPr>
+        <w:t xml:space="preserve"> For each variable type, there are three variables initially read in</w:t>
+      </w:r>
+      <w:r>
+        <w:rPr>
+          <w:rFonts w:ascii="Times New Roman" w:hAnsi="Times New Roman"/>
+        </w:rPr>
+        <w:t xml:space="preserve">: </w:t>
+      </w:r>
+      <w:proofErr w:type="gramStart"/>
+      <w:r>
+        <w:rPr>
+          <w:rFonts w:ascii="Times New Roman" w:hAnsi="Times New Roman"/>
+        </w:rPr>
+        <w:t>VARIDENT(</w:t>
+      </w:r>
+      <w:proofErr w:type="gramEnd"/>
+      <w:r>
+        <w:rPr>
+          <w:rFonts w:ascii="Times New Roman" w:hAnsi="Times New Roman"/>
+        </w:rPr>
+        <w:t>IVAR,</w:t>
+      </w:r>
+      <w:r>
+        <w:rPr>
+          <w:rFonts w:ascii="Times New Roman" w:hAnsi="Times New Roman"/>
+        </w:rPr>
+        <w:t>1-</w:t>
+      </w:r>
+      <w:r>
+        <w:rPr>
+          <w:rFonts w:ascii="Times New Roman" w:hAnsi="Times New Roman"/>
+        </w:rPr>
+        <w:t>3), which defines what sort of profile this is. This is all defined in section 3.1, but in summary:</w:t>
+      </w:r>
+    </w:p>
+    <w:p>
+      <w:pPr>
+        <w:pStyle w:val="ListParagraph"/>
+        <w:numPr>
+          <w:ilvl w:val="1"/>
+          <w:numId w:val="45"/>
+        </w:numPr>
+      </w:pPr>
+      <w:r>
+        <w:rPr>
+          <w:rFonts w:ascii="Times New Roman" w:hAnsi="Times New Roman"/>
+        </w:rPr>
+        <w:t xml:space="preserve">If </w:t>
+      </w:r>
+      <w:proofErr w:type="gramStart"/>
+      <w:r>
+        <w:rPr>
+          <w:rFonts w:ascii="Times New Roman" w:hAnsi="Times New Roman"/>
+        </w:rPr>
+        <w:t>VARIDENT(</w:t>
+      </w:r>
+      <w:proofErr w:type="gramEnd"/>
+      <w:r>
+        <w:rPr>
+          <w:rFonts w:ascii="Times New Roman" w:hAnsi="Times New Roman"/>
+        </w:rPr>
+        <w:t>IVAR,1)=0, then this is a temperature profile</w:t>
+      </w:r>
+    </w:p>
+    <w:p>
+      <w:pPr>
+        <w:pStyle w:val="ListParagraph"/>
+        <w:numPr>
+          <w:ilvl w:val="1"/>
+          <w:numId w:val="45"/>
+        </w:numPr>
+      </w:pPr>
+      <w:r>
+        <w:rPr>
+          <w:rFonts w:ascii="Times New Roman" w:hAnsi="Times New Roman"/>
+        </w:rPr>
+        <w:t xml:space="preserve">If </w:t>
+      </w:r>
+      <w:proofErr w:type="gramStart"/>
+      <w:r>
+        <w:rPr>
+          <w:rFonts w:ascii="Times New Roman" w:hAnsi="Times New Roman"/>
+        </w:rPr>
+        <w:t>VARIDENT(</w:t>
+      </w:r>
+      <w:proofErr w:type="gramEnd"/>
+      <w:r>
+        <w:rPr>
+          <w:rFonts w:ascii="Times New Roman" w:hAnsi="Times New Roman"/>
+        </w:rPr>
+        <w:t>IVAR,1) &gt; 0 and &lt; 100, then this defines a gas volume mixing ratio profile, in which case IDGAS = VARIDENT(IVAR,1) and ISOGAS = VARIDENT(IVAR,2).</w:t>
+      </w:r>
+    </w:p>
+    <w:p>
+      <w:pPr>
+        <w:pStyle w:val="ListParagraph"/>
+        <w:numPr>
+          <w:ilvl w:val="1"/>
+          <w:numId w:val="45"/>
+        </w:numPr>
+      </w:pPr>
+      <w:r>
+        <w:t xml:space="preserve">If </w:t>
+      </w:r>
+      <w:proofErr w:type="gramStart"/>
+      <w:r>
+        <w:t>VARIDENT(</w:t>
+      </w:r>
+      <w:proofErr w:type="gramEnd"/>
+      <w:r>
+        <w:t>IVAR,1) is negative then the profile defines either an aerosol abundance profile, a para-H2 fraction profile, or fractional cloud cover.</w:t>
+      </w:r>
+      <w:r>
+        <w:t xml:space="preserve"> See section 3.1 for details.</w:t>
+      </w:r>
+    </w:p>
+    <w:p>
+      <w:pPr>
+        <w:pStyle w:val="ListParagraph"/>
+        <w:numPr>
+          <w:ilvl w:val="1"/>
+          <w:numId w:val="45"/>
+        </w:numPr>
+      </w:pPr>
+      <w:r>
+        <w:t xml:space="preserve">If </w:t>
+      </w:r>
+      <w:proofErr w:type="gramStart"/>
+      <w:r>
+        <w:t>VARIDENT(</w:t>
+      </w:r>
+      <w:proofErr w:type="gramEnd"/>
+      <w:r>
+        <w:t>IVAR,1) &lt; 100, then VARIDENT(IVAR,3) defines the profile type. If you have a new profile parameterisation in mind, then please pick the next unused number.</w:t>
+      </w:r>
+    </w:p>
+    <w:p>
+      <w:pPr>
+        <w:pStyle w:val="ListParagraph"/>
+        <w:numPr>
+          <w:ilvl w:val="1"/>
+          <w:numId w:val="45"/>
+        </w:numPr>
+      </w:pPr>
+      <w:r>
+        <w:t xml:space="preserve">If </w:t>
+      </w:r>
+      <w:proofErr w:type="gramStart"/>
+      <w:r>
+        <w:t>VA</w:t>
+      </w:r>
+      <w:r>
+        <w:t>RIDENT(</w:t>
+      </w:r>
+      <w:proofErr w:type="gramEnd"/>
+      <w:r>
+        <w:t>IVAR,1) &gt; 100, then this defines</w:t>
+      </w:r>
+      <w:r>
+        <w:t xml:space="preserve"> a ‘special’ parameterisation that might use a special layering technique, or define the cloud imaginary refractive index spectrum, etc. In such cases, please set </w:t>
+      </w:r>
+      <w:proofErr w:type="gramStart"/>
+      <w:r>
+        <w:t>VARIDENT(</w:t>
+      </w:r>
+      <w:proofErr w:type="gramEnd"/>
+      <w:r>
+        <w:t>IVAR,3) = VARIDENT(IVAR,1), and set VARIDENT(IVAR,2) = 0.</w:t>
+      </w:r>
+    </w:p>
+    <w:p>
+      <w:pPr>
+        <w:pStyle w:val="ListParagraph"/>
+        <w:numPr>
+          <w:ilvl w:val="0"/>
+          <w:numId w:val="45"/>
+        </w:numPr>
+      </w:pPr>
+      <w:r>
+        <w:rPr>
+          <w:rFonts w:ascii="Times New Roman" w:hAnsi="Times New Roman"/>
+        </w:rPr>
+        <w:lastRenderedPageBreak/>
+        <w:t xml:space="preserve">You also need to update </w:t>
+      </w:r>
+      <w:proofErr w:type="spellStart"/>
+      <w:r>
+        <w:rPr>
+          <w:rFonts w:ascii="Courier New" w:hAnsi="Courier New"/>
+        </w:rPr>
+        <w:t>logflag</w:t>
+      </w:r>
+      <w:r>
+        <w:rPr>
+          <w:rFonts w:ascii="Courier" w:hAnsi="Courier"/>
+        </w:rPr>
+        <w:t>.f</w:t>
+      </w:r>
+      <w:proofErr w:type="spellEnd"/>
+      <w:r>
+        <w:rPr>
+          <w:rFonts w:ascii="Times New Roman" w:hAnsi="Times New Roman"/>
+        </w:rPr>
+        <w:t xml:space="preserve"> to correctly identify which of the new state vector elements are held as log values.</w:t>
+      </w:r>
+    </w:p>
+    <w:p>
+      <w:pPr>
+        <w:pStyle w:val="ListParagraph"/>
+        <w:numPr>
+          <w:ilvl w:val="0"/>
+          <w:numId w:val="45"/>
+        </w:numPr>
+      </w:pPr>
+      <w:r>
+        <w:rPr>
+          <w:rFonts w:ascii="Times New Roman" w:hAnsi="Times New Roman"/>
+        </w:rPr>
+        <w:t>If you a</w:t>
+      </w:r>
+      <w:r>
+        <w:rPr>
+          <w:rFonts w:ascii="Times New Roman" w:hAnsi="Times New Roman"/>
+        </w:rPr>
+        <w:t xml:space="preserve">re defining a new </w:t>
+      </w:r>
+      <w:r>
+        <w:rPr>
+          <w:rFonts w:ascii="Times New Roman" w:hAnsi="Times New Roman"/>
+        </w:rPr>
+        <w:t xml:space="preserve">temperature, </w:t>
+      </w:r>
+      <w:r>
+        <w:rPr>
+          <w:rFonts w:ascii="Times New Roman" w:hAnsi="Times New Roman"/>
+        </w:rPr>
+        <w:t>gas</w:t>
+      </w:r>
+      <w:r>
+        <w:rPr>
+          <w:rFonts w:ascii="Times New Roman" w:hAnsi="Times New Roman"/>
+        </w:rPr>
+        <w:t xml:space="preserve"> </w:t>
+      </w:r>
+      <w:r>
+        <w:rPr>
+          <w:rFonts w:ascii="Times New Roman" w:hAnsi="Times New Roman"/>
+        </w:rPr>
+        <w:t>v</w:t>
+      </w:r>
+      <w:r>
+        <w:rPr>
+          <w:rFonts w:ascii="Times New Roman" w:hAnsi="Times New Roman"/>
+        </w:rPr>
+        <w:t xml:space="preserve">olume </w:t>
+      </w:r>
+      <w:r>
+        <w:rPr>
+          <w:rFonts w:ascii="Times New Roman" w:hAnsi="Times New Roman"/>
+        </w:rPr>
+        <w:t>m</w:t>
+      </w:r>
+      <w:r>
+        <w:rPr>
+          <w:rFonts w:ascii="Times New Roman" w:hAnsi="Times New Roman"/>
+        </w:rPr>
+        <w:t xml:space="preserve">ixing </w:t>
+      </w:r>
+      <w:r>
+        <w:rPr>
+          <w:rFonts w:ascii="Times New Roman" w:hAnsi="Times New Roman"/>
+        </w:rPr>
+        <w:t>r</w:t>
+      </w:r>
+      <w:r>
+        <w:rPr>
+          <w:rFonts w:ascii="Times New Roman" w:hAnsi="Times New Roman"/>
+        </w:rPr>
+        <w:t xml:space="preserve">atio, cloud, </w:t>
+      </w:r>
+      <w:r>
+        <w:rPr>
+          <w:rFonts w:ascii="Times New Roman" w:hAnsi="Times New Roman"/>
+        </w:rPr>
+        <w:t>para-H</w:t>
+      </w:r>
+      <w:r>
+        <w:rPr>
+          <w:rFonts w:ascii="Times New Roman" w:hAnsi="Times New Roman"/>
+          <w:vertAlign w:val="subscript"/>
+        </w:rPr>
+        <w:t>2</w:t>
+      </w:r>
+      <w:r>
+        <w:rPr>
+          <w:rFonts w:ascii="Times New Roman" w:hAnsi="Times New Roman"/>
+        </w:rPr>
+        <w:t xml:space="preserve"> </w:t>
+      </w:r>
+      <w:r>
+        <w:rPr>
+          <w:rFonts w:ascii="Times New Roman" w:hAnsi="Times New Roman"/>
+        </w:rPr>
+        <w:t xml:space="preserve">or fractional cloud cover </w:t>
+      </w:r>
+      <w:r>
+        <w:rPr>
+          <w:rFonts w:ascii="Times New Roman" w:hAnsi="Times New Roman"/>
+        </w:rPr>
+        <w:t xml:space="preserve">profile parameterisation you also need to update </w:t>
+      </w:r>
+      <w:proofErr w:type="spellStart"/>
+      <w:r>
+        <w:rPr>
+          <w:rFonts w:ascii="Courier New" w:hAnsi="Courier New"/>
+        </w:rPr>
+        <w:t>npvar.f</w:t>
+      </w:r>
+      <w:proofErr w:type="spellEnd"/>
+      <w:r>
+        <w:rPr>
+          <w:rFonts w:ascii="Times New Roman" w:hAnsi="Times New Roman"/>
+        </w:rPr>
+        <w:t>, which defines how many elements in the state vector</w:t>
+      </w:r>
+      <w:r>
+        <w:rPr>
+          <w:rFonts w:ascii="Times New Roman" w:hAnsi="Times New Roman"/>
+        </w:rPr>
+        <w:t>, NP,</w:t>
+      </w:r>
+      <w:r>
+        <w:rPr>
+          <w:rFonts w:ascii="Times New Roman" w:hAnsi="Times New Roman"/>
+        </w:rPr>
+        <w:t xml:space="preserve"> are necessary to define the new parameterisation.</w:t>
+      </w:r>
+    </w:p>
+    <w:p>
+      <w:pPr>
+        <w:pStyle w:val="ListParagraph"/>
+        <w:numPr>
+          <w:ilvl w:val="0"/>
+          <w:numId w:val="45"/>
+        </w:numPr>
+      </w:pPr>
+      <w:r>
+        <w:rPr>
+          <w:rFonts w:ascii="Times New Roman" w:hAnsi="Times New Roman"/>
+        </w:rPr>
+        <w:t>If you a</w:t>
+      </w:r>
+      <w:r>
+        <w:rPr>
+          <w:rFonts w:ascii="Times New Roman" w:hAnsi="Times New Roman"/>
+        </w:rPr>
+        <w:t xml:space="preserve">re defining a </w:t>
+      </w:r>
+      <w:r>
+        <w:rPr>
+          <w:rFonts w:ascii="Times New Roman" w:hAnsi="Times New Roman"/>
+        </w:rPr>
+        <w:t>‘special’ parameterisation scheme</w:t>
+      </w:r>
+      <w:r>
+        <w:rPr>
+          <w:rFonts w:ascii="Times New Roman" w:hAnsi="Times New Roman"/>
+        </w:rPr>
+        <w:t xml:space="preserve"> then you will have a considerably more painful time as you need to define </w:t>
+      </w:r>
+      <w:r>
+        <w:rPr>
+          <w:rFonts w:ascii="Times New Roman" w:hAnsi="Times New Roman"/>
+        </w:rPr>
+        <w:t>NP</w:t>
+      </w:r>
+      <w:r>
+        <w:rPr>
+          <w:rFonts w:ascii="Times New Roman" w:hAnsi="Times New Roman"/>
+        </w:rPr>
+        <w:t xml:space="preserve"> (the number of variables associated with each parameterisation in the state vector) individually in the following files: </w:t>
+      </w:r>
+      <w:proofErr w:type="spellStart"/>
+      <w:r>
+        <w:rPr>
+          <w:rFonts w:ascii="Courier New" w:hAnsi="Courier New"/>
+        </w:rPr>
+        <w:t>check_iteration.f</w:t>
+      </w:r>
+      <w:proofErr w:type="spellEnd"/>
+      <w:r>
+        <w:rPr>
+          <w:rFonts w:ascii="Courier New" w:hAnsi="Courier New"/>
+        </w:rPr>
+        <w:t xml:space="preserve">, </w:t>
+      </w:r>
+      <w:proofErr w:type="spellStart"/>
+      <w:r>
+        <w:rPr>
+          <w:rFonts w:ascii="Courier New" w:hAnsi="Courier New"/>
+        </w:rPr>
+        <w:t>coreret.f</w:t>
+      </w:r>
+      <w:proofErr w:type="spellEnd"/>
+      <w:r>
+        <w:rPr>
+          <w:rFonts w:ascii="Courier New" w:hAnsi="Courier New"/>
+        </w:rPr>
+        <w:t xml:space="preserve">, </w:t>
+      </w:r>
+      <w:proofErr w:type="spellStart"/>
+      <w:r>
+        <w:rPr>
+          <w:rFonts w:ascii="Courier New" w:hAnsi="Courier New"/>
+        </w:rPr>
+        <w:t>coreretdisc.f</w:t>
+      </w:r>
+      <w:proofErr w:type="spellEnd"/>
+      <w:r>
+        <w:rPr>
+          <w:rFonts w:ascii="Courier New" w:hAnsi="Courier New"/>
+        </w:rPr>
+        <w:t xml:space="preserve">, </w:t>
+      </w:r>
+      <w:proofErr w:type="spellStart"/>
+      <w:r>
+        <w:rPr>
+          <w:rFonts w:ascii="Courier New" w:hAnsi="Courier New"/>
+        </w:rPr>
+        <w:t>coreretMC.f</w:t>
+      </w:r>
+      <w:proofErr w:type="spellEnd"/>
+      <w:r>
+        <w:rPr>
+          <w:rFonts w:ascii="Courier New" w:hAnsi="Courier New"/>
+        </w:rPr>
+        <w:t xml:space="preserve">, </w:t>
+      </w:r>
+      <w:proofErr w:type="spellStart"/>
+      <w:r>
+        <w:rPr>
+          <w:rFonts w:ascii="Courier New" w:hAnsi="Courier New"/>
+        </w:rPr>
+        <w:t>extractsrom.f</w:t>
+      </w:r>
+      <w:proofErr w:type="spellEnd"/>
+      <w:r>
+        <w:rPr>
+          <w:rFonts w:ascii="Courier New" w:hAnsi="Courier New"/>
+        </w:rPr>
+        <w:t xml:space="preserve">, extractsromch4.f, </w:t>
+      </w:r>
+      <w:proofErr w:type="spellStart"/>
+      <w:r>
+        <w:rPr>
+          <w:rFonts w:ascii="Courier New" w:hAnsi="Courier New"/>
+        </w:rPr>
+        <w:t>generateMCSspx.f</w:t>
+      </w:r>
+      <w:proofErr w:type="spellEnd"/>
+      <w:r>
+        <w:rPr>
+          <w:rFonts w:ascii="Courier New" w:hAnsi="Courier New"/>
+        </w:rPr>
+        <w:t xml:space="preserve">, </w:t>
+      </w:r>
+      <w:proofErr w:type="spellStart"/>
+      <w:r>
+        <w:rPr>
+          <w:rFonts w:ascii="Courier New" w:hAnsi="Courier New"/>
+        </w:rPr>
+        <w:t>generatespx.f</w:t>
+      </w:r>
+      <w:proofErr w:type="spellEnd"/>
+      <w:r>
+        <w:rPr>
+          <w:rFonts w:ascii="Courier New" w:hAnsi="Courier New"/>
+        </w:rPr>
+        <w:t xml:space="preserve">, </w:t>
+      </w:r>
+      <w:proofErr w:type="spellStart"/>
+      <w:r>
+        <w:rPr>
+          <w:rFonts w:ascii="Courier New" w:hAnsi="Courier New"/>
+        </w:rPr>
+        <w:t>gsetrad.f</w:t>
+      </w:r>
+      <w:proofErr w:type="spellEnd"/>
+      <w:r>
+        <w:rPr>
+          <w:rFonts w:ascii="Courier New" w:hAnsi="Courier New"/>
+        </w:rPr>
+        <w:t xml:space="preserve">, </w:t>
+      </w:r>
+      <w:proofErr w:type="spellStart"/>
+      <w:r>
+        <w:rPr>
+          <w:rFonts w:ascii="Courier New" w:hAnsi="Courier New"/>
+        </w:rPr>
+        <w:t>modxvecMCMC.f</w:t>
+      </w:r>
+      <w:proofErr w:type="spellEnd"/>
+      <w:r>
+        <w:rPr>
+          <w:rFonts w:ascii="Courier New" w:hAnsi="Courier New"/>
+        </w:rPr>
+        <w:t xml:space="preserve">, </w:t>
+      </w:r>
+      <w:proofErr w:type="spellStart"/>
+      <w:r>
+        <w:rPr>
+          <w:rFonts w:ascii="Courier New" w:hAnsi="Courier New"/>
+        </w:rPr>
+        <w:t>modxcevMCMCA.f</w:t>
+      </w:r>
+      <w:proofErr w:type="spellEnd"/>
+      <w:r>
+        <w:rPr>
+          <w:rFonts w:ascii="Courier New" w:hAnsi="Courier New"/>
+        </w:rPr>
+        <w:t xml:space="preserve">, </w:t>
+      </w:r>
+      <w:proofErr w:type="spellStart"/>
+      <w:r>
+        <w:rPr>
+          <w:rFonts w:ascii="Courier New" w:hAnsi="Courier New"/>
+        </w:rPr>
+        <w:t>readraw.f</w:t>
+      </w:r>
+      <w:proofErr w:type="spellEnd"/>
+      <w:r>
+        <w:rPr>
+          <w:rFonts w:ascii="Courier New" w:hAnsi="Courier New"/>
+        </w:rPr>
+        <w:t xml:space="preserve">, </w:t>
+      </w:r>
+      <w:proofErr w:type="spellStart"/>
+      <w:r>
+        <w:rPr>
+          <w:rFonts w:ascii="Courier New" w:hAnsi="Courier New"/>
+        </w:rPr>
+        <w:t>rmodapriori.f</w:t>
+      </w:r>
+      <w:proofErr w:type="spellEnd"/>
+      <w:r>
+        <w:rPr>
+          <w:rFonts w:ascii="Courier New" w:hAnsi="Courier New"/>
+        </w:rPr>
+        <w:t xml:space="preserve">, </w:t>
+      </w:r>
+      <w:proofErr w:type="spellStart"/>
+      <w:r>
+        <w:rPr>
+          <w:rFonts w:ascii="Courier New" w:hAnsi="Courier New"/>
+        </w:rPr>
+        <w:t>scankkx.f</w:t>
+      </w:r>
+      <w:proofErr w:type="spellEnd"/>
+      <w:r>
+        <w:rPr>
+          <w:rFonts w:ascii="Courier New" w:hAnsi="Courier New"/>
+        </w:rPr>
+        <w:t xml:space="preserve">, </w:t>
+      </w:r>
+      <w:proofErr w:type="spellStart"/>
+      <w:r>
+        <w:rPr>
+          <w:rFonts w:ascii="Courier New" w:hAnsi="Courier New"/>
+        </w:rPr>
+        <w:t>setifix.f</w:t>
+      </w:r>
+      <w:proofErr w:type="spellEnd"/>
+      <w:r>
+        <w:rPr>
+          <w:rFonts w:ascii="Courier New" w:hAnsi="Courier New"/>
+        </w:rPr>
+        <w:t xml:space="preserve">, </w:t>
+      </w:r>
+      <w:proofErr w:type="spellStart"/>
+      <w:r>
+        <w:rPr>
+          <w:rFonts w:ascii="Courier New" w:hAnsi="Courier New"/>
+        </w:rPr>
+        <w:t>writeout.f</w:t>
+      </w:r>
+      <w:proofErr w:type="spellEnd"/>
+      <w:r>
+        <w:rPr>
+          <w:rFonts w:ascii="Times New Roman" w:hAnsi="Times New Roman"/>
+        </w:rPr>
+        <w:t>. This is not very elegant and should pro</w:t>
+      </w:r>
+      <w:r>
+        <w:rPr>
+          <w:rFonts w:ascii="Times New Roman" w:hAnsi="Times New Roman"/>
+        </w:rPr>
+        <w:t xml:space="preserve">bably be improved. However, you will </w:t>
+      </w:r>
+      <w:r>
+        <w:rPr>
+          <w:rFonts w:ascii="Times New Roman" w:hAnsi="Times New Roman"/>
+        </w:rPr>
+        <w:t xml:space="preserve">hopefully just be making a new temperature, </w:t>
+      </w:r>
+      <w:r>
+        <w:rPr>
+          <w:rFonts w:ascii="Times New Roman" w:hAnsi="Times New Roman"/>
+        </w:rPr>
+        <w:t>gas volume mixing ratio, cloud, para-H</w:t>
+      </w:r>
+      <w:r>
+        <w:rPr>
+          <w:rFonts w:ascii="Times New Roman" w:hAnsi="Times New Roman"/>
+          <w:vertAlign w:val="subscript"/>
+        </w:rPr>
+        <w:t>2</w:t>
+      </w:r>
+      <w:r>
+        <w:rPr>
+          <w:rFonts w:ascii="Times New Roman" w:hAnsi="Times New Roman"/>
+        </w:rPr>
+        <w:t xml:space="preserve"> or fractional cloud cover profile parameterisation</w:t>
+      </w:r>
+      <w:r>
+        <w:rPr>
+          <w:rFonts w:ascii="Times New Roman" w:hAnsi="Times New Roman"/>
+        </w:rPr>
+        <w:t xml:space="preserve"> and so will not </w:t>
+      </w:r>
+      <w:r>
+        <w:rPr>
+          <w:rFonts w:ascii="Times New Roman" w:hAnsi="Times New Roman"/>
+        </w:rPr>
+        <w:t>need to worry about this step!</w:t>
+      </w:r>
+    </w:p>
+    <w:p>
+      <w:pPr>
+        <w:pStyle w:val="ListParagraph"/>
+        <w:numPr>
+          <w:ilvl w:val="0"/>
+          <w:numId w:val="45"/>
+        </w:numPr>
+      </w:pPr>
+      <w:r>
+        <w:t xml:space="preserve">You need to edit </w:t>
+      </w:r>
+      <w:proofErr w:type="spellStart"/>
+      <w:r>
+        <w:rPr>
+          <w:rFonts w:ascii="Courier New" w:hAnsi="Courier New"/>
+        </w:rPr>
+        <w:t>subprofretg.f</w:t>
+      </w:r>
+      <w:proofErr w:type="spellEnd"/>
+      <w:r>
+        <w:t xml:space="preserve"> to use the new x-vector elements to </w:t>
+      </w:r>
+      <w:proofErr w:type="gramStart"/>
+      <w:r>
+        <w:t>mod</w:t>
+      </w:r>
+      <w:r>
+        <w:t>ify either</w:t>
+      </w:r>
+      <w:proofErr w:type="gramEnd"/>
+      <w:r>
+        <w:t xml:space="preserve"> the &lt;</w:t>
+      </w:r>
+      <w:proofErr w:type="spellStart"/>
+      <w:r>
+        <w:t>runname</w:t>
+      </w:r>
+      <w:proofErr w:type="spellEnd"/>
+      <w:r>
+        <w:t>&gt;.</w:t>
+      </w:r>
+      <w:proofErr w:type="spellStart"/>
+      <w:r>
+        <w:t>prf</w:t>
+      </w:r>
+      <w:proofErr w:type="spellEnd"/>
+      <w:r>
+        <w:t xml:space="preserve">, </w:t>
+      </w:r>
+      <w:proofErr w:type="spellStart"/>
+      <w:r>
+        <w:t>aerosol.prf</w:t>
+      </w:r>
+      <w:proofErr w:type="spellEnd"/>
+      <w:r>
+        <w:t xml:space="preserve">, parah2.prf, or </w:t>
+      </w:r>
+      <w:proofErr w:type="spellStart"/>
+      <w:r>
+        <w:t>fcloud.prf</w:t>
+      </w:r>
+      <w:proofErr w:type="spellEnd"/>
+      <w:r>
+        <w:t xml:space="preserve"> file</w:t>
+      </w:r>
+      <w:r>
+        <w:t>s</w:t>
+      </w:r>
+      <w:r>
+        <w:t xml:space="preserve">. You also need to define the internal gradients, which is a little </w:t>
+      </w:r>
+      <w:r>
+        <w:t>trickier</w:t>
+      </w:r>
+      <w:r>
+        <w:t xml:space="preserve">. For each profile parameterisation, </w:t>
+      </w:r>
+      <w:proofErr w:type="spellStart"/>
+      <w:r>
+        <w:rPr>
+          <w:rFonts w:ascii="Courier New" w:hAnsi="Courier New"/>
+        </w:rPr>
+        <w:t>subprofretg.f</w:t>
+      </w:r>
+      <w:proofErr w:type="spellEnd"/>
+      <w:r>
+        <w:rPr>
+          <w:rFonts w:ascii="Courier New" w:hAnsi="Courier New"/>
+        </w:rPr>
+        <w:t xml:space="preserve"> </w:t>
+      </w:r>
+      <w:r>
+        <w:rPr>
+          <w:rFonts w:ascii="Times New Roman" w:hAnsi="Times New Roman"/>
+        </w:rPr>
+        <w:t xml:space="preserve">takes the </w:t>
+      </w:r>
+      <w:r>
+        <w:rPr>
+          <w:rFonts w:ascii="Times New Roman" w:hAnsi="Times New Roman"/>
+        </w:rPr>
+        <w:t>NP</w:t>
+      </w:r>
+      <w:r>
+        <w:rPr>
+          <w:rFonts w:ascii="Times New Roman" w:hAnsi="Times New Roman"/>
+        </w:rPr>
+        <w:t xml:space="preserve"> state vector elements and constructs the profile as you require, but you also need to define the relative elements of the </w:t>
+      </w:r>
+      <w:proofErr w:type="gramStart"/>
+      <w:r>
+        <w:rPr>
+          <w:rFonts w:ascii="Times New Roman" w:hAnsi="Times New Roman"/>
+          <w:color w:val="000000"/>
+          <w:szCs w:val="24"/>
+          <w:lang w:val="en-US"/>
+        </w:rPr>
+        <w:t>XMAP(</w:t>
+      </w:r>
+      <w:proofErr w:type="gramEnd"/>
+      <w:r>
+        <w:rPr>
+          <w:rFonts w:ascii="Times New Roman" w:hAnsi="Times New Roman"/>
+          <w:color w:val="000000"/>
+          <w:szCs w:val="24"/>
+          <w:lang w:val="en-US"/>
+        </w:rPr>
+        <w:t xml:space="preserve">MAXV,MAXGAS+2+MAXCON,MAXPRO) array. XMAP is a </w:t>
+      </w:r>
+      <w:r>
+        <w:rPr>
+          <w:rFonts w:ascii="Times New Roman" w:hAnsi="Times New Roman"/>
+          <w:color w:val="000000"/>
+          <w:szCs w:val="24"/>
+          <w:lang w:val="en-US"/>
+        </w:rPr>
+        <w:t xml:space="preserve">functional derivatives </w:t>
+      </w:r>
+      <w:r>
+        <w:rPr>
+          <w:rFonts w:ascii="Times New Roman" w:hAnsi="Times New Roman"/>
+          <w:color w:val="000000"/>
+          <w:szCs w:val="24"/>
+          <w:lang w:val="en-US"/>
+        </w:rPr>
+        <w:t xml:space="preserve">matrix </w:t>
+      </w:r>
+      <w:r>
+        <w:rPr>
+          <w:rFonts w:ascii="Times New Roman" w:hAnsi="Times New Roman"/>
+          <w:color w:val="000000"/>
+          <w:szCs w:val="24"/>
+          <w:lang w:val="en-US"/>
+        </w:rPr>
+        <w:t>and e</w:t>
+      </w:r>
+      <w:r>
+        <w:rPr>
+          <w:rFonts w:ascii="Times New Roman" w:hAnsi="Times New Roman"/>
+          <w:color w:val="000000"/>
+          <w:szCs w:val="24"/>
+          <w:lang w:val="en-US"/>
+        </w:rPr>
+        <w:t xml:space="preserve">lements of XMAP are the rate of change of the profile vectors (i.e. temperature, </w:t>
+      </w:r>
+      <w:proofErr w:type="spellStart"/>
+      <w:r>
+        <w:rPr>
+          <w:rFonts w:ascii="Times New Roman" w:hAnsi="Times New Roman"/>
+          <w:color w:val="000000"/>
+          <w:szCs w:val="24"/>
+          <w:lang w:val="en-US"/>
+        </w:rPr>
+        <w:t>vmr</w:t>
+      </w:r>
+      <w:proofErr w:type="spellEnd"/>
+      <w:r>
+        <w:rPr>
+          <w:rFonts w:ascii="Times New Roman" w:hAnsi="Times New Roman"/>
+          <w:color w:val="000000"/>
+          <w:szCs w:val="24"/>
+          <w:lang w:val="en-US"/>
+        </w:rPr>
+        <w:t xml:space="preserve">, etc.) with respect to the </w:t>
+      </w:r>
+      <w:r>
+        <w:rPr>
+          <w:rFonts w:ascii="Times New Roman" w:hAnsi="Times New Roman"/>
+          <w:color w:val="000000"/>
+          <w:szCs w:val="24"/>
+          <w:lang w:val="en-US"/>
+        </w:rPr>
+        <w:t xml:space="preserve">rate of </w:t>
+      </w:r>
+      <w:r>
+        <w:rPr>
+          <w:rFonts w:ascii="Times New Roman" w:hAnsi="Times New Roman"/>
+          <w:color w:val="000000"/>
+          <w:szCs w:val="24"/>
+          <w:lang w:val="en-US"/>
+        </w:rPr>
+        <w:t xml:space="preserve">change in the state vector elements. So, for example, if </w:t>
+      </w:r>
+      <w:proofErr w:type="gramStart"/>
+      <w:r>
+        <w:rPr>
+          <w:rFonts w:ascii="Times New Roman" w:hAnsi="Times New Roman"/>
+          <w:color w:val="000000"/>
+          <w:szCs w:val="24"/>
+          <w:lang w:val="en-US"/>
+        </w:rPr>
+        <w:t>X1(</w:t>
+      </w:r>
+      <w:proofErr w:type="gramEnd"/>
+      <w:r>
+        <w:rPr>
+          <w:rFonts w:ascii="Times New Roman" w:hAnsi="Times New Roman"/>
+          <w:color w:val="000000"/>
+          <w:szCs w:val="24"/>
+          <w:lang w:val="en-US"/>
+        </w:rPr>
+        <w:t xml:space="preserve">J) is the modified temperature, </w:t>
+      </w:r>
+      <w:proofErr w:type="spellStart"/>
+      <w:r>
+        <w:rPr>
+          <w:rFonts w:ascii="Times New Roman" w:hAnsi="Times New Roman"/>
+          <w:color w:val="000000"/>
+          <w:szCs w:val="24"/>
+          <w:lang w:val="en-US"/>
+        </w:rPr>
+        <w:t>vmr</w:t>
+      </w:r>
+      <w:proofErr w:type="spellEnd"/>
+      <w:r>
+        <w:rPr>
+          <w:rFonts w:ascii="Times New Roman" w:hAnsi="Times New Roman"/>
+          <w:color w:val="000000"/>
+          <w:szCs w:val="24"/>
+          <w:lang w:val="en-US"/>
+        </w:rPr>
+        <w:t xml:space="preserve">, clouds at level J to be written out to </w:t>
+      </w:r>
+      <w:proofErr w:type="spellStart"/>
+      <w:r>
+        <w:rPr>
+          <w:rFonts w:ascii="Times New Roman" w:hAnsi="Times New Roman"/>
+          <w:color w:val="000000"/>
+          <w:szCs w:val="24"/>
+          <w:lang w:val="en-US"/>
+        </w:rPr>
+        <w:t>runname.prf</w:t>
+      </w:r>
+      <w:proofErr w:type="spellEnd"/>
+      <w:r>
+        <w:rPr>
+          <w:rFonts w:ascii="Times New Roman" w:hAnsi="Times New Roman"/>
+          <w:color w:val="000000"/>
+          <w:szCs w:val="24"/>
+          <w:lang w:val="en-US"/>
+        </w:rPr>
+        <w:t xml:space="preserve"> or </w:t>
+      </w:r>
+      <w:proofErr w:type="spellStart"/>
+      <w:r>
+        <w:rPr>
+          <w:rFonts w:ascii="Times New Roman" w:hAnsi="Times New Roman"/>
+          <w:color w:val="000000"/>
+          <w:szCs w:val="24"/>
+          <w:lang w:val="en-US"/>
+        </w:rPr>
+        <w:t>aerosol.prf</w:t>
+      </w:r>
+      <w:proofErr w:type="spellEnd"/>
+      <w:r>
+        <w:rPr>
+          <w:rFonts w:ascii="Times New Roman" w:hAnsi="Times New Roman"/>
+          <w:color w:val="000000"/>
+          <w:szCs w:val="24"/>
+          <w:lang w:val="en-US"/>
+        </w:rPr>
+        <w:t xml:space="preserve"> then XMAP(K,L,J) is d(X1(J))/d(XN(K)), where L is the internal variable identifier which identifies what kind of profile this is and lies in </w:t>
+      </w:r>
+      <w:r>
+        <w:rPr>
+          <w:rFonts w:ascii="Times New Roman" w:hAnsi="Times New Roman"/>
+          <w:color w:val="000000"/>
+          <w:szCs w:val="24"/>
+          <w:lang w:val="en-US"/>
+        </w:rPr>
+        <w:t>the range (1 to NGAS+1+2*NCONT)</w:t>
+      </w:r>
+      <w:r>
+        <w:rPr>
+          <w:rFonts w:ascii="Times New Roman" w:hAnsi="Times New Roman"/>
+          <w:color w:val="000000"/>
+          <w:szCs w:val="24"/>
+          <w:lang w:val="en-US"/>
+        </w:rPr>
+        <w:t>. The different values of L are:</w:t>
+      </w:r>
+    </w:p>
+    <w:p>
+      <w:pPr>
+        <w:pStyle w:val="ListParagraph"/>
+        <w:numPr>
+          <w:ilvl w:val="1"/>
+          <w:numId w:val="45"/>
+        </w:numPr>
+      </w:pPr>
+      <w:r>
+        <w:rPr>
+          <w:rFonts w:ascii="Times New Roman" w:hAnsi="Times New Roman"/>
+          <w:color w:val="000000"/>
+          <w:szCs w:val="24"/>
+          <w:lang w:val="en-US"/>
+        </w:rPr>
+        <w:t>If L</w:t>
+      </w:r>
+      <w:r>
+        <w:rPr>
+          <w:rFonts w:ascii="Times New Roman" w:hAnsi="Times New Roman"/>
+          <w:color w:val="000000"/>
+          <w:szCs w:val="24"/>
+          <w:lang w:val="en-US"/>
+        </w:rPr>
+        <w:t xml:space="preserve"> is in the range (1,</w:t>
+      </w:r>
+      <w:r>
+        <w:rPr>
+          <w:rFonts w:ascii="Times New Roman" w:hAnsi="Times New Roman"/>
+          <w:color w:val="000000"/>
+          <w:szCs w:val="24"/>
+          <w:lang w:val="en-US"/>
+        </w:rPr>
+        <w:t>NGAS</w:t>
+      </w:r>
+      <w:r>
+        <w:rPr>
+          <w:rFonts w:ascii="Times New Roman" w:hAnsi="Times New Roman"/>
+          <w:color w:val="000000"/>
+          <w:szCs w:val="24"/>
+          <w:lang w:val="en-US"/>
+        </w:rPr>
+        <w:t>)</w:t>
+      </w:r>
+      <w:r>
+        <w:rPr>
+          <w:rFonts w:ascii="Times New Roman" w:hAnsi="Times New Roman"/>
+          <w:color w:val="000000"/>
+          <w:szCs w:val="24"/>
+          <w:lang w:val="en-US"/>
+        </w:rPr>
+        <w:t xml:space="preserve">, then we’re defining a gas </w:t>
+      </w:r>
+      <w:proofErr w:type="gramStart"/>
+      <w:r>
+        <w:rPr>
+          <w:rFonts w:ascii="Times New Roman" w:hAnsi="Times New Roman"/>
+          <w:color w:val="000000"/>
+          <w:szCs w:val="24"/>
+          <w:lang w:val="en-US"/>
+        </w:rPr>
+        <w:t>volume mixing</w:t>
+      </w:r>
+      <w:proofErr w:type="gramEnd"/>
+      <w:r>
+        <w:rPr>
+          <w:rFonts w:ascii="Times New Roman" w:hAnsi="Times New Roman"/>
+          <w:color w:val="000000"/>
+          <w:szCs w:val="24"/>
+          <w:lang w:val="en-US"/>
+        </w:rPr>
+        <w:t xml:space="preserve"> ratio</w:t>
+      </w:r>
+      <w:r>
+        <w:rPr>
+          <w:rFonts w:ascii="Times New Roman" w:hAnsi="Times New Roman"/>
+          <w:color w:val="000000"/>
+          <w:szCs w:val="24"/>
+          <w:lang w:val="en-US"/>
+        </w:rPr>
+        <w:t>.</w:t>
+      </w:r>
+    </w:p>
+    <w:p>
+      <w:pPr>
+        <w:pStyle w:val="ListParagraph"/>
+        <w:numPr>
+          <w:ilvl w:val="1"/>
+          <w:numId w:val="45"/>
+        </w:numPr>
+      </w:pPr>
+      <w:r>
+        <w:rPr>
+          <w:rFonts w:ascii="Times New Roman" w:hAnsi="Times New Roman"/>
+          <w:color w:val="000000"/>
+          <w:szCs w:val="24"/>
+          <w:lang w:val="en-US"/>
+        </w:rPr>
+        <w:t>If L = NGAS+1, then this is a temperature profile.</w:t>
+      </w:r>
+    </w:p>
+    <w:p>
+      <w:pPr>
+        <w:pStyle w:val="ListParagraph"/>
+        <w:numPr>
+          <w:ilvl w:val="1"/>
+          <w:numId w:val="45"/>
+        </w:numPr>
+        <w:ind w:left="1418" w:hanging="338"/>
+      </w:pPr>
+      <w:r>
+        <w:rPr>
+          <w:rFonts w:ascii="Times New Roman" w:hAnsi="Times New Roman"/>
+          <w:color w:val="000000"/>
+          <w:szCs w:val="24"/>
+          <w:lang w:val="en-US"/>
+        </w:rPr>
+        <w:t>If L is in the range (NGAS+2,NGAS+2+</w:t>
+      </w:r>
+      <w:r>
+        <w:rPr>
+          <w:rFonts w:ascii="Times New Roman" w:hAnsi="Times New Roman"/>
+          <w:color w:val="000000"/>
+          <w:szCs w:val="24"/>
+          <w:lang w:val="en-US"/>
+        </w:rPr>
+        <w:t>2*</w:t>
+      </w:r>
+      <w:r>
+        <w:rPr>
+          <w:rFonts w:ascii="Times New Roman" w:hAnsi="Times New Roman"/>
+          <w:color w:val="000000"/>
+          <w:szCs w:val="24"/>
+          <w:lang w:val="en-US"/>
+        </w:rPr>
+        <w:t>NCONT), then this is an aerosol profile</w:t>
+      </w:r>
+      <w:r>
+        <w:rPr>
+          <w:rFonts w:ascii="Times New Roman" w:hAnsi="Times New Roman"/>
+          <w:color w:val="000000"/>
+          <w:szCs w:val="24"/>
+          <w:lang w:val="en-US"/>
+        </w:rPr>
+        <w:t>, para-H2 fraction or fractional cloud cover profile</w:t>
+      </w:r>
+      <w:r>
+        <w:rPr>
+          <w:rFonts w:ascii="Times New Roman" w:hAnsi="Times New Roman"/>
+          <w:color w:val="000000"/>
+          <w:szCs w:val="24"/>
+          <w:lang w:val="en-US"/>
+        </w:rPr>
+        <w:t>.</w:t>
+      </w:r>
+      <w:r>
+        <w:rPr>
+          <w:rFonts w:ascii="Times New Roman" w:hAnsi="Times New Roman"/>
+          <w:color w:val="000000"/>
+          <w:szCs w:val="24"/>
+          <w:lang w:val="en-US"/>
+        </w:rPr>
+        <w:br/>
+      </w:r>
+    </w:p>
+    <w:p>
+      <w:pPr>
+        <w:pStyle w:val="ListParagraph"/>
+        <w:ind w:left="709"/>
+      </w:pPr>
+      <w:r>
+        <w:t>You need to think carefully about how the gradients are calculated. You also need to think about whether the individual elements in the state vector are held as linear or log values.</w:t>
+      </w:r>
+      <w:r>
+        <w:t xml:space="preserve"> Obviously if </w:t>
+      </w:r>
+      <w:proofErr w:type="gramStart"/>
+      <w:r>
+        <w:t>X1(</w:t>
+      </w:r>
+      <w:proofErr w:type="gramEnd"/>
+      <w:r>
+        <w:t xml:space="preserve">J) = XN(K), then </w:t>
+      </w:r>
+      <w:r>
+        <w:rPr>
+          <w:rFonts w:ascii="Times New Roman" w:hAnsi="Times New Roman"/>
+          <w:color w:val="000000"/>
+          <w:szCs w:val="24"/>
+          <w:lang w:val="en-US"/>
+        </w:rPr>
+        <w:t>d(X1(J))/d(XN(K))</w:t>
+      </w:r>
+      <w:r>
+        <w:rPr>
+          <w:rFonts w:ascii="Times New Roman" w:hAnsi="Times New Roman"/>
+          <w:color w:val="000000"/>
+          <w:szCs w:val="24"/>
+          <w:lang w:val="en-US"/>
+        </w:rPr>
+        <w:t xml:space="preserve"> = 1, but if </w:t>
+      </w:r>
+      <w:r>
+        <w:t xml:space="preserve">X1(J) = EXP(XN(K)), then </w:t>
+      </w:r>
+      <w:r>
+        <w:rPr>
+          <w:rFonts w:ascii="Times New Roman" w:hAnsi="Times New Roman"/>
+          <w:color w:val="000000"/>
+          <w:szCs w:val="24"/>
+          <w:lang w:val="en-US"/>
+        </w:rPr>
+        <w:t>d(X1(J))/d(XN(K))</w:t>
+      </w:r>
+      <w:r>
+        <w:rPr>
+          <w:rFonts w:ascii="Times New Roman" w:hAnsi="Times New Roman"/>
+          <w:color w:val="000000"/>
+          <w:szCs w:val="24"/>
+          <w:lang w:val="en-US"/>
+        </w:rPr>
+        <w:t xml:space="preserve"> = EXP(XN(K)). The best thing to do is find an existing profile parameterization that most closely matches what you want to do, study how it and the XMAP elements are defined and then define a new profile type based on this and modify what you need to change. That’s what I always do!</w:t>
+      </w:r>
+    </w:p>
+    <w:p/>
+    <w:p>
+      <w:pPr>
         <w:outlineLvl w:val="0"/>
         <w:rPr>
           <w:rFonts w:ascii="Times New Roman" w:hAnsi="Times New Roman"/>
           <w:b/>
         </w:rPr>
       </w:pPr>
-      <w:r>
-        <w:rPr>
-          <w:rFonts w:ascii="Times New Roman" w:hAnsi="Times New Roman"/>
-          <w:b/>
-        </w:rPr>
+      <w:bookmarkStart w:id="0" w:name="_GoBack"/>
+      <w:bookmarkEnd w:id="0"/>
+      <w:r>
+        <w:rPr>
+          <w:rFonts w:ascii="Times New Roman" w:hAnsi="Times New Roman"/>
+          <w:b/>
+        </w:rPr>
+        <w:lastRenderedPageBreak/>
         <w:t>10. K-table location</w:t>
       </w:r>
     </w:p>
@@ -29107,7 +30690,7 @@
         <w:rFonts w:ascii="Times New Roman" w:hAnsi="Times New Roman"/>
         <w:noProof/>
       </w:rPr>
-      <w:t>23</w:t>
+      <w:t>31</w:t>
     </w:r>
     <w:r>
       <w:rPr>
@@ -29563,6 +31146,95 @@
     </w:lvl>
   </w:abstractNum>
   <w:abstractNum w:abstractNumId="12">
+    <w:nsid w:val="096E6869"/>
+    <w:multiLevelType w:val="hybridMultilevel"/>
+    <w:tmpl w:val="337C73F6"/>
+    <w:lvl w:ilvl="0" w:tplc="0409000F">
+      <w:start w:val="1"/>
+      <w:numFmt w:val="decimal"/>
+      <w:lvlText w:val="%1."/>
+      <w:lvlJc w:val="left"/>
+      <w:pPr>
+        <w:ind w:left="720" w:hanging="360"/>
+      </w:pPr>
+      <w:rPr>
+        <w:rFonts w:hint="default"/>
+      </w:rPr>
+    </w:lvl>
+    <w:lvl w:ilvl="1" w:tplc="04090019" w:tentative="1">
+      <w:start w:val="1"/>
+      <w:numFmt w:val="lowerLetter"/>
+      <w:lvlText w:val="%2."/>
+      <w:lvlJc w:val="left"/>
+      <w:pPr>
+        <w:ind w:left="1440" w:hanging="360"/>
+      </w:pPr>
+    </w:lvl>
+    <w:lvl w:ilvl="2" w:tplc="0409001B" w:tentative="1">
+      <w:start w:val="1"/>
+      <w:numFmt w:val="lowerRoman"/>
+      <w:lvlText w:val="%3."/>
+      <w:lvlJc w:val="right"/>
+      <w:pPr>
+        <w:ind w:left="2160" w:hanging="180"/>
+      </w:pPr>
+    </w:lvl>
+    <w:lvl w:ilvl="3" w:tplc="0409000F" w:tentative="1">
+      <w:start w:val="1"/>
+      <w:numFmt w:val="decimal"/>
+      <w:lvlText w:val="%4."/>
+      <w:lvlJc w:val="left"/>
+      <w:pPr>
+        <w:ind w:left="2880" w:hanging="360"/>
+      </w:pPr>
+    </w:lvl>
+    <w:lvl w:ilvl="4" w:tplc="04090019" w:tentative="1">
+      <w:start w:val="1"/>
+      <w:numFmt w:val="lowerLetter"/>
+      <w:lvlText w:val="%5."/>
+      <w:lvlJc w:val="left"/>
+      <w:pPr>
+        <w:ind w:left="3600" w:hanging="360"/>
+      </w:pPr>
+    </w:lvl>
+    <w:lvl w:ilvl="5" w:tplc="0409001B" w:tentative="1">
+      <w:start w:val="1"/>
+      <w:numFmt w:val="lowerRoman"/>
+      <w:lvlText w:val="%6."/>
+      <w:lvlJc w:val="right"/>
+      <w:pPr>
+        <w:ind w:left="4320" w:hanging="180"/>
+      </w:pPr>
+    </w:lvl>
+    <w:lvl w:ilvl="6" w:tplc="0409000F" w:tentative="1">
+      <w:start w:val="1"/>
+      <w:numFmt w:val="decimal"/>
+      <w:lvlText w:val="%7."/>
+      <w:lvlJc w:val="left"/>
+      <w:pPr>
+        <w:ind w:left="5040" w:hanging="360"/>
+      </w:pPr>
+    </w:lvl>
+    <w:lvl w:ilvl="7" w:tplc="04090019" w:tentative="1">
+      <w:start w:val="1"/>
+      <w:numFmt w:val="lowerLetter"/>
+      <w:lvlText w:val="%8."/>
+      <w:lvlJc w:val="left"/>
+      <w:pPr>
+        <w:ind w:left="5760" w:hanging="360"/>
+      </w:pPr>
+    </w:lvl>
+    <w:lvl w:ilvl="8" w:tplc="0409001B" w:tentative="1">
+      <w:start w:val="1"/>
+      <w:numFmt w:val="lowerRoman"/>
+      <w:lvlText w:val="%9."/>
+      <w:lvlJc w:val="right"/>
+      <w:pPr>
+        <w:ind w:left="6480" w:hanging="180"/>
+      </w:pPr>
+    </w:lvl>
+  </w:abstractNum>
+  <w:abstractNum w:abstractNumId="13">
     <w:nsid w:val="10123E74"/>
     <w:multiLevelType w:val="hybridMultilevel"/>
     <w:tmpl w:val="3F2CD0AA"/>
@@ -29675,7 +31347,7 @@
       </w:pPr>
     </w:lvl>
   </w:abstractNum>
-  <w:abstractNum w:abstractNumId="13">
+  <w:abstractNum w:abstractNumId="14">
     <w:nsid w:val="13F968C4"/>
     <w:multiLevelType w:val="hybridMultilevel"/>
     <w:tmpl w:val="0D562130"/>
@@ -29791,7 +31463,7 @@
       </w:pPr>
     </w:lvl>
   </w:abstractNum>
-  <w:abstractNum w:abstractNumId="14">
+  <w:abstractNum w:abstractNumId="15">
     <w:nsid w:val="17D32753"/>
     <w:multiLevelType w:val="hybridMultilevel"/>
     <w:tmpl w:val="9E1868A2"/>
@@ -29904,7 +31576,7 @@
       </w:pPr>
     </w:lvl>
   </w:abstractNum>
-  <w:abstractNum w:abstractNumId="15">
+  <w:abstractNum w:abstractNumId="16">
     <w:nsid w:val="18AF1D60"/>
     <w:multiLevelType w:val="singleLevel"/>
     <w:tmpl w:val="4A782B32"/>
@@ -29919,7 +31591,7 @@
       </w:pPr>
     </w:lvl>
   </w:abstractNum>
-  <w:abstractNum w:abstractNumId="16">
+  <w:abstractNum w:abstractNumId="17">
     <w:nsid w:val="19964B67"/>
     <w:multiLevelType w:val="hybridMultilevel"/>
     <w:tmpl w:val="431E6BAC"/>
@@ -30059,7 +31731,7 @@
       </w:rPr>
     </w:lvl>
   </w:abstractNum>
-  <w:abstractNum w:abstractNumId="17">
+  <w:abstractNum w:abstractNumId="18">
     <w:nsid w:val="1C4824C6"/>
     <w:multiLevelType w:val="hybridMultilevel"/>
     <w:tmpl w:val="CC4E7D26"/>
@@ -30172,7 +31844,7 @@
       </w:pPr>
     </w:lvl>
   </w:abstractNum>
-  <w:abstractNum w:abstractNumId="18">
+  <w:abstractNum w:abstractNumId="19">
     <w:nsid w:val="1D1E4DB6"/>
     <w:multiLevelType w:val="hybridMultilevel"/>
     <w:tmpl w:val="108E793A"/>
@@ -30312,7 +31984,7 @@
       </w:rPr>
     </w:lvl>
   </w:abstractNum>
-  <w:abstractNum w:abstractNumId="19">
+  <w:abstractNum w:abstractNumId="20">
     <w:nsid w:val="1D4E7F12"/>
     <w:multiLevelType w:val="hybridMultilevel"/>
     <w:tmpl w:val="3E745314"/>
@@ -30452,7 +32124,7 @@
       </w:rPr>
     </w:lvl>
   </w:abstractNum>
-  <w:abstractNum w:abstractNumId="20">
+  <w:abstractNum w:abstractNumId="21">
     <w:nsid w:val="1F9F3FF1"/>
     <w:multiLevelType w:val="hybridMultilevel"/>
     <w:tmpl w:val="A008BF0E"/>
@@ -30565,7 +32237,7 @@
       </w:pPr>
     </w:lvl>
   </w:abstractNum>
-  <w:abstractNum w:abstractNumId="21">
+  <w:abstractNum w:abstractNumId="22">
     <w:nsid w:val="28E348B1"/>
     <w:multiLevelType w:val="hybridMultilevel"/>
     <w:tmpl w:val="EAEC1280"/>
@@ -30678,7 +32350,7 @@
       </w:pPr>
     </w:lvl>
   </w:abstractNum>
-  <w:abstractNum w:abstractNumId="22">
+  <w:abstractNum w:abstractNumId="23">
     <w:nsid w:val="297C244C"/>
     <w:multiLevelType w:val="hybridMultilevel"/>
     <w:tmpl w:val="7D18A532"/>
@@ -30793,7 +32465,7 @@
       </w:pPr>
     </w:lvl>
   </w:abstractNum>
-  <w:abstractNum w:abstractNumId="23">
+  <w:abstractNum w:abstractNumId="24">
     <w:nsid w:val="2A6346C3"/>
     <w:multiLevelType w:val="hybridMultilevel"/>
     <w:tmpl w:val="F0860B68"/>
@@ -30906,7 +32578,7 @@
       </w:pPr>
     </w:lvl>
   </w:abstractNum>
-  <w:abstractNum w:abstractNumId="24">
+  <w:abstractNum w:abstractNumId="25">
     <w:nsid w:val="2D8F7505"/>
     <w:multiLevelType w:val="hybridMultilevel"/>
     <w:tmpl w:val="01DA60C4"/>
@@ -30992,7 +32664,7 @@
       </w:pPr>
     </w:lvl>
   </w:abstractNum>
-  <w:abstractNum w:abstractNumId="25">
+  <w:abstractNum w:abstractNumId="26">
     <w:nsid w:val="2F384515"/>
     <w:multiLevelType w:val="hybridMultilevel"/>
     <w:tmpl w:val="0B5E68A0"/>
@@ -31132,7 +32804,7 @@
       </w:rPr>
     </w:lvl>
   </w:abstractNum>
-  <w:abstractNum w:abstractNumId="26">
+  <w:abstractNum w:abstractNumId="27">
     <w:nsid w:val="368A11E2"/>
     <w:multiLevelType w:val="singleLevel"/>
     <w:tmpl w:val="0C09000F"/>
@@ -31149,7 +32821,7 @@
       </w:pPr>
     </w:lvl>
   </w:abstractNum>
-  <w:abstractNum w:abstractNumId="27">
+  <w:abstractNum w:abstractNumId="28">
     <w:nsid w:val="377E261F"/>
     <w:multiLevelType w:val="hybridMultilevel"/>
     <w:tmpl w:val="3CA0542E"/>
@@ -31262,7 +32934,7 @@
       </w:pPr>
     </w:lvl>
   </w:abstractNum>
-  <w:abstractNum w:abstractNumId="28">
+  <w:abstractNum w:abstractNumId="29">
     <w:nsid w:val="39E370D2"/>
     <w:multiLevelType w:val="hybridMultilevel"/>
     <w:tmpl w:val="C14885AE"/>
@@ -31351,7 +33023,7 @@
       </w:pPr>
     </w:lvl>
   </w:abstractNum>
-  <w:abstractNum w:abstractNumId="29">
+  <w:abstractNum w:abstractNumId="30">
     <w:nsid w:val="3B6729CC"/>
     <w:multiLevelType w:val="hybridMultilevel"/>
     <w:tmpl w:val="4ADA1838"/>
@@ -31464,7 +33136,7 @@
       </w:pPr>
     </w:lvl>
   </w:abstractNum>
-  <w:abstractNum w:abstractNumId="30">
+  <w:abstractNum w:abstractNumId="31">
     <w:nsid w:val="408D2CCA"/>
     <w:multiLevelType w:val="hybridMultilevel"/>
     <w:tmpl w:val="D506F95E"/>
@@ -31577,7 +33249,7 @@
       </w:pPr>
     </w:lvl>
   </w:abstractNum>
-  <w:abstractNum w:abstractNumId="31">
+  <w:abstractNum w:abstractNumId="32">
     <w:nsid w:val="47E01C26"/>
     <w:multiLevelType w:val="hybridMultilevel"/>
     <w:tmpl w:val="1B805E58"/>
@@ -31693,7 +33365,7 @@
       </w:pPr>
     </w:lvl>
   </w:abstractNum>
-  <w:abstractNum w:abstractNumId="32">
+  <w:abstractNum w:abstractNumId="33">
     <w:nsid w:val="4CE5234E"/>
     <w:multiLevelType w:val="hybridMultilevel"/>
     <w:tmpl w:val="436E5FF6"/>
@@ -31833,7 +33505,96 @@
       </w:rPr>
     </w:lvl>
   </w:abstractNum>
-  <w:abstractNum w:abstractNumId="33">
+  <w:abstractNum w:abstractNumId="34">
+    <w:nsid w:val="641C6197"/>
+    <w:multiLevelType w:val="hybridMultilevel"/>
+    <w:tmpl w:val="3586D63E"/>
+    <w:lvl w:ilvl="0" w:tplc="0409000F">
+      <w:start w:val="1"/>
+      <w:numFmt w:val="decimal"/>
+      <w:lvlText w:val="%1."/>
+      <w:lvlJc w:val="left"/>
+      <w:pPr>
+        <w:ind w:left="720" w:hanging="360"/>
+      </w:pPr>
+      <w:rPr>
+        <w:rFonts w:hint="default"/>
+      </w:rPr>
+    </w:lvl>
+    <w:lvl w:ilvl="1" w:tplc="04090019">
+      <w:start w:val="1"/>
+      <w:numFmt w:val="lowerLetter"/>
+      <w:lvlText w:val="%2."/>
+      <w:lvlJc w:val="left"/>
+      <w:pPr>
+        <w:ind w:left="1440" w:hanging="360"/>
+      </w:pPr>
+    </w:lvl>
+    <w:lvl w:ilvl="2" w:tplc="0409001B" w:tentative="1">
+      <w:start w:val="1"/>
+      <w:numFmt w:val="lowerRoman"/>
+      <w:lvlText w:val="%3."/>
+      <w:lvlJc w:val="right"/>
+      <w:pPr>
+        <w:ind w:left="2160" w:hanging="180"/>
+      </w:pPr>
+    </w:lvl>
+    <w:lvl w:ilvl="3" w:tplc="0409000F" w:tentative="1">
+      <w:start w:val="1"/>
+      <w:numFmt w:val="decimal"/>
+      <w:lvlText w:val="%4."/>
+      <w:lvlJc w:val="left"/>
+      <w:pPr>
+        <w:ind w:left="2880" w:hanging="360"/>
+      </w:pPr>
+    </w:lvl>
+    <w:lvl w:ilvl="4" w:tplc="04090019" w:tentative="1">
+      <w:start w:val="1"/>
+      <w:numFmt w:val="lowerLetter"/>
+      <w:lvlText w:val="%5."/>
+      <w:lvlJc w:val="left"/>
+      <w:pPr>
+        <w:ind w:left="3600" w:hanging="360"/>
+      </w:pPr>
+    </w:lvl>
+    <w:lvl w:ilvl="5" w:tplc="0409001B" w:tentative="1">
+      <w:start w:val="1"/>
+      <w:numFmt w:val="lowerRoman"/>
+      <w:lvlText w:val="%6."/>
+      <w:lvlJc w:val="right"/>
+      <w:pPr>
+        <w:ind w:left="4320" w:hanging="180"/>
+      </w:pPr>
+    </w:lvl>
+    <w:lvl w:ilvl="6" w:tplc="0409000F" w:tentative="1">
+      <w:start w:val="1"/>
+      <w:numFmt w:val="decimal"/>
+      <w:lvlText w:val="%7."/>
+      <w:lvlJc w:val="left"/>
+      <w:pPr>
+        <w:ind w:left="5040" w:hanging="360"/>
+      </w:pPr>
+    </w:lvl>
+    <w:lvl w:ilvl="7" w:tplc="04090019" w:tentative="1">
+      <w:start w:val="1"/>
+      <w:numFmt w:val="lowerLetter"/>
+      <w:lvlText w:val="%8."/>
+      <w:lvlJc w:val="left"/>
+      <w:pPr>
+        <w:ind w:left="5760" w:hanging="360"/>
+      </w:pPr>
+    </w:lvl>
+    <w:lvl w:ilvl="8" w:tplc="0409001B" w:tentative="1">
+      <w:start w:val="1"/>
+      <w:numFmt w:val="lowerRoman"/>
+      <w:lvlText w:val="%9."/>
+      <w:lvlJc w:val="right"/>
+      <w:pPr>
+        <w:ind w:left="6480" w:hanging="180"/>
+      </w:pPr>
+    </w:lvl>
+  </w:abstractNum>
+  <w:abstractNum w:abstractNumId="35">
     <w:nsid w:val="6628566E"/>
     <w:multiLevelType w:val="hybridMultilevel"/>
     <w:tmpl w:val="5E94B2C6"/>
@@ -31948,7 +33709,7 @@
       </w:pPr>
     </w:lvl>
   </w:abstractNum>
-  <w:abstractNum w:abstractNumId="34">
+  <w:abstractNum w:abstractNumId="36">
     <w:nsid w:val="69541612"/>
     <w:multiLevelType w:val="hybridMultilevel"/>
     <w:tmpl w:val="41805D54"/>
@@ -32063,7 +33824,7 @@
       </w:pPr>
     </w:lvl>
   </w:abstractNum>
-  <w:abstractNum w:abstractNumId="35">
+  <w:abstractNum w:abstractNumId="37">
     <w:nsid w:val="72B435A1"/>
     <w:multiLevelType w:val="hybridMultilevel"/>
     <w:tmpl w:val="543E4CF4"/>
@@ -32179,7 +33940,7 @@
       </w:pPr>
     </w:lvl>
   </w:abstractNum>
-  <w:abstractNum w:abstractNumId="36">
+  <w:abstractNum w:abstractNumId="38">
     <w:nsid w:val="79754197"/>
     <w:multiLevelType w:val="hybridMultilevel"/>
     <w:tmpl w:val="60B8D8B4"/>
@@ -32320,10 +34081,10 @@
     </w:lvl>
   </w:abstractNum>
   <w:num w:numId="1">
-    <w:abstractNumId w:val="15"/>
+    <w:abstractNumId w:val="16"/>
   </w:num>
   <w:num w:numId="2">
-    <w:abstractNumId w:val="15"/>
+    <w:abstractNumId w:val="16"/>
     <w:lvlOverride w:ilvl="0">
       <w:lvl w:ilvl="0">
         <w:start w:val="1"/>
@@ -32338,7 +34099,7 @@
     </w:lvlOverride>
   </w:num>
   <w:num w:numId="3">
-    <w:abstractNumId w:val="15"/>
+    <w:abstractNumId w:val="16"/>
     <w:lvlOverride w:ilvl="0">
       <w:lvl w:ilvl="0">
         <w:start w:val="1"/>
@@ -32353,7 +34114,7 @@
     </w:lvlOverride>
   </w:num>
   <w:num w:numId="4">
-    <w:abstractNumId w:val="15"/>
+    <w:abstractNumId w:val="16"/>
     <w:lvlOverride w:ilvl="0">
       <w:lvl w:ilvl="0">
         <w:start w:val="1"/>
@@ -32368,7 +34129,7 @@
     </w:lvlOverride>
   </w:num>
   <w:num w:numId="5">
-    <w:abstractNumId w:val="15"/>
+    <w:abstractNumId w:val="16"/>
     <w:lvlOverride w:ilvl="0">
       <w:lvl w:ilvl="0">
         <w:start w:val="1"/>
@@ -32383,7 +34144,7 @@
     </w:lvlOverride>
   </w:num>
   <w:num w:numId="6">
-    <w:abstractNumId w:val="15"/>
+    <w:abstractNumId w:val="16"/>
     <w:lvlOverride w:ilvl="0">
       <w:lvl w:ilvl="0">
         <w:start w:val="1"/>
@@ -32398,7 +34159,7 @@
     </w:lvlOverride>
   </w:num>
   <w:num w:numId="7">
-    <w:abstractNumId w:val="15"/>
+    <w:abstractNumId w:val="16"/>
     <w:lvlOverride w:ilvl="0">
       <w:lvl w:ilvl="0">
         <w:start w:val="1"/>
@@ -32413,7 +34174,7 @@
     </w:lvlOverride>
   </w:num>
   <w:num w:numId="8">
-    <w:abstractNumId w:val="15"/>
+    <w:abstractNumId w:val="16"/>
     <w:lvlOverride w:ilvl="0">
       <w:lvl w:ilvl="0">
         <w:start w:val="1"/>
@@ -32428,7 +34189,7 @@
     </w:lvlOverride>
   </w:num>
   <w:num w:numId="9">
-    <w:abstractNumId w:val="26"/>
+    <w:abstractNumId w:val="27"/>
   </w:num>
   <w:num w:numId="10">
     <w:abstractNumId w:val="9"/>
@@ -32461,79 +34222,85 @@
     <w:abstractNumId w:val="0"/>
   </w:num>
   <w:num w:numId="20">
-    <w:abstractNumId w:val="16"/>
+    <w:abstractNumId w:val="17"/>
   </w:num>
   <w:num w:numId="21">
-    <w:abstractNumId w:val="32"/>
+    <w:abstractNumId w:val="33"/>
   </w:num>
   <w:num w:numId="22">
-    <w:abstractNumId w:val="25"/>
+    <w:abstractNumId w:val="26"/>
   </w:num>
   <w:num w:numId="23">
+    <w:abstractNumId w:val="38"/>
+  </w:num>
+  <w:num w:numId="24">
+    <w:abstractNumId w:val="30"/>
+  </w:num>
+  <w:num w:numId="25">
+    <w:abstractNumId w:val="18"/>
+  </w:num>
+  <w:num w:numId="26">
+    <w:abstractNumId w:val="20"/>
+  </w:num>
+  <w:num w:numId="27">
+    <w:abstractNumId w:val="28"/>
+  </w:num>
+  <w:num w:numId="28">
+    <w:abstractNumId w:val="15"/>
+  </w:num>
+  <w:num w:numId="29">
     <w:abstractNumId w:val="36"/>
   </w:num>
-  <w:num w:numId="24">
-    <w:abstractNumId w:val="29"/>
-  </w:num>
-  <w:num w:numId="25">
-    <w:abstractNumId w:val="17"/>
-  </w:num>
-  <w:num w:numId="26">
-    <w:abstractNumId w:val="19"/>
-  </w:num>
-  <w:num w:numId="27">
-    <w:abstractNumId w:val="27"/>
-  </w:num>
-  <w:num w:numId="28">
-    <w:abstractNumId w:val="14"/>
-  </w:num>
-  <w:num w:numId="29">
-    <w:abstractNumId w:val="34"/>
-  </w:num>
   <w:num w:numId="30">
-    <w:abstractNumId w:val="33"/>
+    <w:abstractNumId w:val="35"/>
   </w:num>
   <w:num w:numId="31">
     <w:abstractNumId w:val="11"/>
   </w:num>
   <w:num w:numId="32">
-    <w:abstractNumId w:val="22"/>
+    <w:abstractNumId w:val="23"/>
   </w:num>
   <w:num w:numId="33">
-    <w:abstractNumId w:val="31"/>
+    <w:abstractNumId w:val="32"/>
   </w:num>
   <w:num w:numId="34">
     <w:abstractNumId w:val="10"/>
   </w:num>
   <w:num w:numId="35">
-    <w:abstractNumId w:val="23"/>
+    <w:abstractNumId w:val="24"/>
   </w:num>
   <w:num w:numId="36">
+    <w:abstractNumId w:val="22"/>
+  </w:num>
+  <w:num w:numId="37">
+    <w:abstractNumId w:val="14"/>
+  </w:num>
+  <w:num w:numId="38">
+    <w:abstractNumId w:val="13"/>
+  </w:num>
+  <w:num w:numId="39">
+    <w:abstractNumId w:val="19"/>
+  </w:num>
+  <w:num w:numId="40">
+    <w:abstractNumId w:val="31"/>
+  </w:num>
+  <w:num w:numId="41">
     <w:abstractNumId w:val="21"/>
   </w:num>
-  <w:num w:numId="37">
-    <w:abstractNumId w:val="13"/>
-  </w:num>
-  <w:num w:numId="38">
-    <w:abstractNumId w:val="12"/>
-  </w:num>
-  <w:num w:numId="39">
-    <w:abstractNumId w:val="18"/>
-  </w:num>
-  <w:num w:numId="40">
-    <w:abstractNumId w:val="30"/>
-  </w:num>
-  <w:num w:numId="41">
-    <w:abstractNumId w:val="20"/>
-  </w:num>
   <w:num w:numId="42">
-    <w:abstractNumId w:val="35"/>
+    <w:abstractNumId w:val="37"/>
   </w:num>
   <w:num w:numId="43">
-    <w:abstractNumId w:val="28"/>
+    <w:abstractNumId w:val="29"/>
   </w:num>
   <w:num w:numId="44">
-    <w:abstractNumId w:val="24"/>
+    <w:abstractNumId w:val="25"/>
+  </w:num>
+  <w:num w:numId="45">
+    <w:abstractNumId w:val="34"/>
+  </w:num>
+  <w:num w:numId="46">
+    <w:abstractNumId w:val="12"/>
   </w:num>
 </w:numbering>
 </file>
@@ -35471,7 +37238,7 @@
 </file>
 
 <file path=customXml/itemProps1.xml><?xml version="1.0" encoding="utf-8"?>
-<ds:datastoreItem xmlns:ds="http://schemas.openxmlformats.org/officeDocument/2006/customXml" ds:itemID="{16895E7D-8966-4E43-9487-281BABAA88B9}">
+<ds:datastoreItem xmlns:ds="http://schemas.openxmlformats.org/officeDocument/2006/customXml" ds:itemID="{2FE42143-BD32-1446-8956-6A831804BA3C}">
   <ds:schemaRefs>
     <ds:schemaRef ds:uri="http://schemas.openxmlformats.org/officeDocument/2006/bibliography"/>
   </ds:schemaRefs>
@@ -35479,7 +37246,7 @@
 </file>
 
 <file path=customXml/itemProps2.xml><?xml version="1.0" encoding="utf-8"?>
-<ds:datastoreItem xmlns:ds="http://schemas.openxmlformats.org/officeDocument/2006/customXml" ds:itemID="{CDB9C240-ED3A-ED4B-98CB-E35612433676}">
+<ds:datastoreItem xmlns:ds="http://schemas.openxmlformats.org/officeDocument/2006/customXml" ds:itemID="{6B1D13B4-7515-F74D-A16B-EEC9138B36F8}">
   <ds:schemaRefs>
     <ds:schemaRef ds:uri="http://schemas.openxmlformats.org/officeDocument/2006/bibliography"/>
   </ds:schemaRefs>
@@ -35487,7 +37254,7 @@
 </file>
 
 <file path=customXml/itemProps3.xml><?xml version="1.0" encoding="utf-8"?>
-<ds:datastoreItem xmlns:ds="http://schemas.openxmlformats.org/officeDocument/2006/customXml" ds:itemID="{6948FC85-CECD-6649-878E-8742DDACB5AB}">
+<ds:datastoreItem xmlns:ds="http://schemas.openxmlformats.org/officeDocument/2006/customXml" ds:itemID="{017AFC19-2AEC-A643-863F-08397C85C24B}">
   <ds:schemaRefs>
     <ds:schemaRef ds:uri="http://schemas.openxmlformats.org/officeDocument/2006/bibliography"/>
   </ds:schemaRefs>

</xml_diff>

<commit_message>
Updated to describe Nemesis iform=4 variant.
git-svn-id: https://scm.physics.ox.ac.uk/svn/radtrancode/trunk@932 4dc0e162-f54d-4b9e-8a18-81c7a7f2ddce
</commit_message>
<xml_diff>
--- a/manuals/Nemesis_B1.docx
+++ b/manuals/Nemesis_B1.docx
@@ -6631,7 +6631,19 @@
         <w:rPr>
           <w:rFonts w:ascii="Times New Roman" w:hAnsi="Times New Roman"/>
         </w:rPr>
-        <w:t xml:space="preserve"> (or one of its variants) can also compute 4 different types of spectra, defined by the IFORM integer:</w:t>
+        <w:t xml:space="preserve"> (or one of its variants) can also compute </w:t>
+      </w:r>
+      <w:r>
+        <w:rPr>
+          <w:rFonts w:ascii="Times New Roman" w:hAnsi="Times New Roman"/>
+        </w:rPr>
+        <w:t>5</w:t>
+      </w:r>
+      <w:r>
+        <w:rPr>
+          <w:rFonts w:ascii="Times New Roman" w:hAnsi="Times New Roman"/>
+        </w:rPr>
+        <w:t xml:space="preserve"> different types of spectra, defined by the IFORM integer:</w:t>
       </w:r>
     </w:p>
     <w:p>
@@ -6802,36 +6814,61 @@
     </w:p>
     <w:p>
       <w:pPr>
-        <w:rPr>
-          <w:rFonts w:ascii="Times New Roman" w:hAnsi="Times New Roman"/>
-        </w:rPr>
-      </w:pPr>
-    </w:p>
-    <w:p>
-      <w:pPr>
-        <w:rPr>
-          <w:rFonts w:ascii="Times New Roman" w:hAnsi="Times New Roman"/>
-        </w:rPr>
-      </w:pPr>
-    </w:p>
-    <w:p>
-      <w:pPr>
-        <w:rPr>
-          <w:rFonts w:ascii="Times New Roman" w:hAnsi="Times New Roman"/>
-        </w:rPr>
-      </w:pPr>
-    </w:p>
-    <w:p>
-      <w:pPr>
-        <w:rPr>
-          <w:rFonts w:ascii="Times New Roman" w:hAnsi="Times New Roman"/>
-        </w:rPr>
-      </w:pPr>
-      <w:r>
-        <w:rPr>
-          <w:rFonts w:ascii="Times New Roman" w:hAnsi="Times New Roman"/>
-        </w:rPr>
-        <w:lastRenderedPageBreak/>
+        <w:ind w:firstLine="720"/>
+        <w:rPr>
+          <w:rFonts w:ascii="Times New Roman" w:hAnsi="Times New Roman"/>
+        </w:rPr>
+      </w:pPr>
+      <w:r>
+        <w:rPr>
+          <w:rFonts w:ascii="Times New Roman" w:hAnsi="Times New Roman"/>
+        </w:rPr>
+        <w:t>IFORM=4</w:t>
+      </w:r>
+      <w:r>
+        <w:rPr>
+          <w:rFonts w:ascii="Times New Roman" w:hAnsi="Times New Roman"/>
+        </w:rPr>
+        <w:tab/>
+      </w:r>
+      <w:r>
+        <w:rPr>
+          <w:rFonts w:ascii="Times New Roman" w:hAnsi="Times New Roman"/>
+        </w:rPr>
+        <w:t>Atmospheric transmission multiplied by solar flux</w:t>
+      </w:r>
+    </w:p>
+    <w:p>
+      <w:pPr>
+        <w:rPr>
+          <w:rFonts w:ascii="Times New Roman" w:hAnsi="Times New Roman"/>
+        </w:rPr>
+      </w:pPr>
+    </w:p>
+    <w:p>
+      <w:pPr>
+        <w:rPr>
+          <w:rFonts w:ascii="Times New Roman" w:hAnsi="Times New Roman"/>
+        </w:rPr>
+      </w:pPr>
+    </w:p>
+    <w:p>
+      <w:pPr>
+        <w:rPr>
+          <w:rFonts w:ascii="Times New Roman" w:hAnsi="Times New Roman"/>
+        </w:rPr>
+      </w:pPr>
+    </w:p>
+    <w:p>
+      <w:pPr>
+        <w:rPr>
+          <w:rFonts w:ascii="Times New Roman" w:hAnsi="Times New Roman"/>
+        </w:rPr>
+      </w:pPr>
+      <w:r>
+        <w:rPr>
+          <w:rFonts w:ascii="Times New Roman" w:hAnsi="Times New Roman"/>
+        </w:rPr>
         <w:t xml:space="preserve">The actual </w:t>
       </w:r>
       <w:r>
@@ -7560,6 +7597,139 @@
     </w:p>
     <w:p>
       <w:pPr>
+        <w:ind w:firstLine="284"/>
+        <w:rPr>
+          <w:rFonts w:ascii="Times New Roman" w:hAnsi="Times New Roman"/>
+        </w:rPr>
+      </w:pPr>
+      <w:r>
+        <w:rPr>
+          <w:rFonts w:ascii="Times New Roman" w:hAnsi="Times New Roman"/>
+        </w:rPr>
+        <w:t>IFORM=4</w:t>
+      </w:r>
+    </w:p>
+    <w:p>
+      <w:pPr>
+        <w:numPr>
+          <w:ilvl w:val="0"/>
+          <w:numId w:val="26"/>
+        </w:numPr>
+        <w:ind w:left="986" w:hanging="357"/>
+        <w:rPr>
+          <w:rFonts w:ascii="Times New Roman" w:hAnsi="Times New Roman"/>
+        </w:rPr>
+      </w:pPr>
+      <w:r>
+        <w:rPr>
+          <w:rFonts w:ascii="Times New Roman" w:hAnsi="Times New Roman"/>
+        </w:rPr>
+        <w:t xml:space="preserve">Wavelength Space: W </w:t>
+      </w:r>
+      <w:r>
+        <w:rPr>
+          <w:rFonts w:ascii="Times New Roman" w:hAnsi="Times New Roman"/>
+        </w:rPr>
+        <w:t>cm</w:t>
+      </w:r>
+      <w:r>
+        <w:rPr>
+          <w:rFonts w:ascii="Times New Roman" w:hAnsi="Times New Roman"/>
+          <w:vertAlign w:val="superscript"/>
+        </w:rPr>
+        <w:t>-2</w:t>
+      </w:r>
+      <w:r>
+        <w:rPr>
+          <w:rFonts w:ascii="Times New Roman" w:hAnsi="Times New Roman"/>
+        </w:rPr>
+        <w:t xml:space="preserve"> </w:t>
+      </w:r>
+      <w:r>
+        <w:rPr>
+          <w:rFonts w:ascii="Symbol" w:hAnsi="Symbol"/>
+        </w:rPr>
+        <w:t></w:t>
+      </w:r>
+      <w:r>
+        <w:rPr>
+          <w:rFonts w:ascii="Times New Roman" w:hAnsi="Times New Roman"/>
+        </w:rPr>
+        <w:t>m</w:t>
+      </w:r>
+      <w:r>
+        <w:rPr>
+          <w:rFonts w:ascii="Times New Roman" w:hAnsi="Times New Roman"/>
+          <w:vertAlign w:val="superscript"/>
+        </w:rPr>
+        <w:t>-1</w:t>
+      </w:r>
+    </w:p>
+    <w:p>
+      <w:pPr>
+        <w:numPr>
+          <w:ilvl w:val="0"/>
+          <w:numId w:val="26"/>
+        </w:numPr>
+        <w:ind w:left="986" w:hanging="357"/>
+        <w:rPr>
+          <w:rFonts w:ascii="Times New Roman" w:hAnsi="Times New Roman"/>
+        </w:rPr>
+      </w:pPr>
+      <w:r>
+        <w:rPr>
+          <w:rFonts w:ascii="Times New Roman" w:hAnsi="Times New Roman"/>
+        </w:rPr>
+        <w:t xml:space="preserve">Wavenumber Space: W </w:t>
+      </w:r>
+      <w:r>
+        <w:rPr>
+          <w:rFonts w:ascii="Times New Roman" w:hAnsi="Times New Roman"/>
+        </w:rPr>
+        <w:t>cm</w:t>
+      </w:r>
+      <w:r>
+        <w:rPr>
+          <w:rFonts w:ascii="Times New Roman" w:hAnsi="Times New Roman"/>
+          <w:vertAlign w:val="superscript"/>
+        </w:rPr>
+        <w:t>-2</w:t>
+      </w:r>
+      <w:r>
+        <w:rPr>
+          <w:rFonts w:ascii="Times New Roman" w:hAnsi="Times New Roman"/>
+        </w:rPr>
+        <w:t xml:space="preserve"> </w:t>
+      </w:r>
+      <w:r>
+        <w:rPr>
+          <w:rFonts w:ascii="Times New Roman" w:hAnsi="Times New Roman"/>
+        </w:rPr>
+        <w:t>(cm</w:t>
+      </w:r>
+      <w:r>
+        <w:rPr>
+          <w:rFonts w:ascii="Times New Roman" w:hAnsi="Times New Roman"/>
+          <w:vertAlign w:val="superscript"/>
+        </w:rPr>
+        <w:t>-1</w:t>
+      </w:r>
+      <w:r>
+        <w:rPr>
+          <w:rFonts w:ascii="Times New Roman" w:hAnsi="Times New Roman"/>
+        </w:rPr>
+        <w:t>)</w:t>
+      </w:r>
+      <w:r>
+        <w:rPr>
+          <w:rFonts w:ascii="Times New Roman" w:hAnsi="Times New Roman"/>
+          <w:vertAlign w:val="superscript"/>
+        </w:rPr>
+        <w:t>-1</w:t>
+      </w:r>
+    </w:p>
+    <w:p>
+      <w:pPr>
         <w:rPr>
           <w:rFonts w:ascii="Times New Roman" w:hAnsi="Times New Roman"/>
         </w:rPr>
@@ -7674,8 +7844,22 @@
           <w:rFonts w:ascii="Times New Roman" w:hAnsi="Times New Roman"/>
         </w:rPr>
         <w:br/>
-        <w:t>(IFORM = 0, 1, or 3</w:t>
-      </w:r>
+        <w:t xml:space="preserve">(IFORM = 0, 1, </w:t>
+      </w:r>
+      <w:r>
+        <w:rPr>
+          <w:rFonts w:ascii="Times New Roman" w:hAnsi="Times New Roman"/>
+        </w:rPr>
+        <w:t>3</w:t>
+      </w:r>
+      <w:r>
+        <w:rPr>
+          <w:rFonts w:ascii="Times New Roman" w:hAnsi="Times New Roman"/>
+        </w:rPr>
+        <w:t xml:space="preserve"> or 4</w:t>
+      </w:r>
+      <w:bookmarkStart w:id="0" w:name="_GoBack"/>
+      <w:bookmarkEnd w:id="0"/>
       <w:r>
         <w:rPr>
           <w:rFonts w:ascii="Times New Roman" w:hAnsi="Times New Roman"/>
@@ -8069,14 +8253,7 @@
         <w:rPr>
           <w:rFonts w:ascii="Times New Roman" w:hAnsi="Times New Roman"/>
         </w:rPr>
-        <w:t xml:space="preserve">. Note that for this model, the functional derivatives may be calculated either implicitly or numerically </w:t>
-      </w:r>
-      <w:r>
-        <w:rPr>
-          <w:rFonts w:ascii="Times New Roman" w:hAnsi="Times New Roman"/>
-        </w:rPr>
-        <w:lastRenderedPageBreak/>
-        <w:t>through the INUMERIC flag (See section 3.2). The numeric differentiation scheme is f</w:t>
+        <w:t>. Note that for this model, the functional derivatives may be calculated either implicitly or numerically through the INUMERIC flag (See section 3.2). The numeric differentiation scheme is f</w:t>
       </w:r>
       <w:r>
         <w:rPr>
@@ -8667,6 +8844,7 @@
         <w:rPr>
           <w:rFonts w:ascii="Copperplate Gothic Light" w:hAnsi="Copperplate Gothic Light"/>
         </w:rPr>
+        <w:lastRenderedPageBreak/>
         <w:t>Nemesis</w:t>
       </w:r>
       <w:r>
@@ -8745,7 +8923,6 @@
         <w:rPr>
           <w:rFonts w:ascii="Copperplate Gothic Light" w:hAnsi="Copperplate Gothic Light"/>
         </w:rPr>
-        <w:lastRenderedPageBreak/>
         <w:t>Nemesis</w:t>
       </w:r>
       <w:r>
@@ -27719,7 +27896,7 @@
             <v:path o:extrusionok="f" gradientshapeok="t" o:connecttype="rect"/>
             <o:lock v:ext="edit" aspectratio="t"/>
           </v:shapetype>
-          <v:shape id="_x0000_i1026" type="#_x0000_t75" style="width:282.45pt;height:22.75pt" fillcolor="window">
+          <v:shape id="_x0000_i1026" type="#_x0000_t75" style="width:282.45pt;height:22.85pt" fillcolor="window">
             <v:imagedata r:id="rId16" o:title=""/>
           </v:shape>
         </w:pict>
@@ -27893,7 +28070,7 @@
           <w:position w:val="-18"/>
         </w:rPr>
         <w:pict w14:anchorId="34C00A39">
-          <v:shape id="_x0000_i1027" type="#_x0000_t75" style="width:4in;height:26.5pt" fillcolor="window">
+          <v:shape id="_x0000_i1027" type="#_x0000_t75" style="width:4in;height:26.6pt" fillcolor="window">
             <v:imagedata r:id="rId17" o:title=""/>
           </v:shape>
         </w:pict>
@@ -27925,7 +28102,7 @@
           <w:position w:val="-12"/>
         </w:rPr>
         <w:pict w14:anchorId="465507D2">
-          <v:shape id="_x0000_i1028" type="#_x0000_t75" style="width:13pt;height:19.95pt">
+          <v:shape id="_x0000_i1028" type="#_x0000_t75" style="width:13pt;height:20.1pt">
             <v:imagedata r:id="rId18" o:title=""/>
           </v:shape>
         </w:pict>
@@ -28075,7 +28252,7 @@
           <w:position w:val="-16"/>
         </w:rPr>
         <w:pict w14:anchorId="4719D855">
-          <v:shape id="_x0000_i1029" type="#_x0000_t75" style="width:100.35pt;height:22.75pt">
+          <v:shape id="_x0000_i1029" type="#_x0000_t75" style="width:100.45pt;height:22.85pt">
             <v:imagedata r:id="rId19" o:title=""/>
           </v:shape>
         </w:pict>
@@ -28175,7 +28352,7 @@
           <w:position w:val="-16"/>
         </w:rPr>
         <w:pict w14:anchorId="458D14F0">
-          <v:shape id="_x0000_i1030" type="#_x0000_t75" style="width:242.5pt;height:22.75pt" fillcolor="window">
+          <v:shape id="_x0000_i1030" type="#_x0000_t75" style="width:242.6pt;height:22.85pt" fillcolor="window">
             <v:imagedata r:id="rId20" o:title=""/>
           </v:shape>
         </w:pict>
@@ -28233,7 +28410,7 @@
           <w:position w:val="-16"/>
         </w:rPr>
         <w:pict w14:anchorId="50690FC8">
-          <v:shape id="_x0000_i1031" type="#_x0000_t75" style="width:196.05pt;height:22.75pt" fillcolor="window">
+          <v:shape id="_x0000_i1031" type="#_x0000_t75" style="width:195.9pt;height:22.85pt" fillcolor="window">
             <v:imagedata r:id="rId21" o:title=""/>
           </v:shape>
         </w:pict>
@@ -28270,7 +28447,7 @@
           <w:position w:val="-12"/>
         </w:rPr>
         <w:pict w14:anchorId="698F4844">
-          <v:shape id="_x0000_i1032" type="#_x0000_t75" style="width:43.65pt;height:18.6pt" fillcolor="window">
+          <v:shape id="_x0000_i1032" type="#_x0000_t75" style="width:43.55pt;height:18.55pt" fillcolor="window">
             <v:imagedata r:id="rId22" o:title=""/>
           </v:shape>
         </w:pict>
@@ -28343,7 +28520,7 @@
           <w:position w:val="-12"/>
         </w:rPr>
         <w:pict w14:anchorId="38D44606">
-          <v:shape id="_x0000_i1033" type="#_x0000_t75" style="width:43.65pt;height:18.6pt" fillcolor="window">
+          <v:shape id="_x0000_i1033" type="#_x0000_t75" style="width:43.55pt;height:18.55pt" fillcolor="window">
             <v:imagedata r:id="rId23" o:title=""/>
           </v:shape>
         </w:pict>
@@ -28792,7 +28969,7 @@
           <w:position w:val="-16"/>
         </w:rPr>
         <w:pict w14:anchorId="428F2E8B">
-          <v:shape id="_x0000_i1034" type="#_x0000_t75" style="width:282.45pt;height:22.75pt" fillcolor="window">
+          <v:shape id="_x0000_i1034" type="#_x0000_t75" style="width:282.45pt;height:22.85pt" fillcolor="window">
             <v:imagedata r:id="rId24" o:title=""/>
           </v:shape>
         </w:pict>
@@ -28830,7 +29007,7 @@
           <w:position w:val="-14"/>
         </w:rPr>
         <w:pict w14:anchorId="09F96696">
-          <v:shape id="_x0000_i1035" type="#_x0000_t75" style="width:186.25pt;height:19.95pt" fillcolor="window">
+          <v:shape id="_x0000_i1035" type="#_x0000_t75" style="width:186.35pt;height:20.1pt" fillcolor="window">
             <v:imagedata r:id="rId25" o:title=""/>
           </v:shape>
         </w:pict>
@@ -28904,7 +29081,7 @@
           <w:position w:val="-12"/>
         </w:rPr>
         <w:pict w14:anchorId="3FE14509">
-          <v:shape id="_x0000_i1036" type="#_x0000_t75" style="width:30.65pt;height:18.6pt" fillcolor="window">
+          <v:shape id="_x0000_i1036" type="#_x0000_t75" style="width:30.6pt;height:18.55pt" fillcolor="window">
             <v:imagedata r:id="rId26" o:title=""/>
           </v:shape>
         </w:pict>
@@ -28931,7 +29108,7 @@
           <w:position w:val="-16"/>
         </w:rPr>
         <w:pict w14:anchorId="40223B1E">
-          <v:shape id="_x0000_i1037" type="#_x0000_t75" style="width:139.8pt;height:22.75pt" fillcolor="window">
+          <v:shape id="_x0000_i1037" type="#_x0000_t75" style="width:139.65pt;height:22.85pt" fillcolor="window">
             <v:imagedata r:id="rId27" o:title=""/>
           </v:shape>
         </w:pict>
@@ -28968,7 +29145,7 @@
           <w:position w:val="-16"/>
         </w:rPr>
         <w:pict w14:anchorId="7C42C75C">
-          <v:shape id="_x0000_i1038" type="#_x0000_t75" style="width:148.2pt;height:22.75pt" fillcolor="window">
+          <v:shape id="_x0000_i1038" type="#_x0000_t75" style="width:148.35pt;height:22.85pt" fillcolor="window">
             <v:imagedata r:id="rId28" o:title=""/>
           </v:shape>
         </w:pict>
@@ -29005,7 +29182,7 @@
           <w:position w:val="-12"/>
         </w:rPr>
         <w:pict w14:anchorId="28E70FFB">
-          <v:shape id="_x0000_i1039" type="#_x0000_t75" style="width:18.6pt;height:18.6pt" fillcolor="window">
+          <v:shape id="_x0000_i1039" type="#_x0000_t75" style="width:18.55pt;height:18.55pt" fillcolor="window">
             <v:imagedata r:id="rId29" o:title=""/>
           </v:shape>
         </w:pict>
@@ -29864,13 +30041,7 @@
         <w:rPr>
           <w:rFonts w:ascii="Times New Roman" w:hAnsi="Times New Roman"/>
         </w:rPr>
-        <w:t xml:space="preserve"> or fractional cloud cover profile parameterisation</w:t>
-      </w:r>
-      <w:r>
-        <w:rPr>
-          <w:rFonts w:ascii="Times New Roman" w:hAnsi="Times New Roman"/>
-        </w:rPr>
-        <w:t xml:space="preserve"> and so will not </w:t>
+        <w:t xml:space="preserve"> or fractional cloud cover profile parameterisation and so will not </w:t>
       </w:r>
       <w:r>
         <w:rPr>
@@ -30414,8 +30585,6 @@
           <w:b/>
         </w:rPr>
       </w:pPr>
-      <w:bookmarkStart w:id="0" w:name="_GoBack"/>
-      <w:bookmarkEnd w:id="0"/>
       <w:r>
         <w:rPr>
           <w:rFonts w:ascii="Times New Roman" w:hAnsi="Times New Roman"/>
@@ -30690,7 +30859,7 @@
         <w:rFonts w:ascii="Times New Roman" w:hAnsi="Times New Roman"/>
         <w:noProof/>
       </w:rPr>
-      <w:t>31</w:t>
+      <w:t>3</w:t>
     </w:r>
     <w:r>
       <w:rPr>
@@ -37238,7 +37407,7 @@
 </file>
 
 <file path=customXml/itemProps1.xml><?xml version="1.0" encoding="utf-8"?>
-<ds:datastoreItem xmlns:ds="http://schemas.openxmlformats.org/officeDocument/2006/customXml" ds:itemID="{2FE42143-BD32-1446-8956-6A831804BA3C}">
+<ds:datastoreItem xmlns:ds="http://schemas.openxmlformats.org/officeDocument/2006/customXml" ds:itemID="{017AFC19-2AEC-A643-863F-08397C85C24B}">
   <ds:schemaRefs>
     <ds:schemaRef ds:uri="http://schemas.openxmlformats.org/officeDocument/2006/bibliography"/>
   </ds:schemaRefs>
@@ -37246,7 +37415,7 @@
 </file>
 
 <file path=customXml/itemProps2.xml><?xml version="1.0" encoding="utf-8"?>
-<ds:datastoreItem xmlns:ds="http://schemas.openxmlformats.org/officeDocument/2006/customXml" ds:itemID="{6B1D13B4-7515-F74D-A16B-EEC9138B36F8}">
+<ds:datastoreItem xmlns:ds="http://schemas.openxmlformats.org/officeDocument/2006/customXml" ds:itemID="{E303712F-B2B4-7F4A-86D8-655EAFFA7247}">
   <ds:schemaRefs>
     <ds:schemaRef ds:uri="http://schemas.openxmlformats.org/officeDocument/2006/bibliography"/>
   </ds:schemaRefs>
@@ -37254,7 +37423,7 @@
 </file>
 
 <file path=customXml/itemProps3.xml><?xml version="1.0" encoding="utf-8"?>
-<ds:datastoreItem xmlns:ds="http://schemas.openxmlformats.org/officeDocument/2006/customXml" ds:itemID="{017AFC19-2AEC-A643-863F-08397C85C24B}">
+<ds:datastoreItem xmlns:ds="http://schemas.openxmlformats.org/officeDocument/2006/customXml" ds:itemID="{8381B27E-5263-B64E-B7D7-9466F4905118}">
   <ds:schemaRefs>
     <ds:schemaRef ds:uri="http://schemas.openxmlformats.org/officeDocument/2006/bibliography"/>
   </ds:schemaRefs>

</xml_diff>

<commit_message>
Added documentation for new option ISCAT=5 in .inp file
</commit_message>
<xml_diff>
--- a/manuals/Nemesis_B1.docx
+++ b/manuals/Nemesis_B1.docx
@@ -1,6 +1,6 @@
 
 <file path=word/document.xml><?xml version="1.0" encoding="utf-8"?>
-<w:document xmlns:wpc="http://schemas.microsoft.com/office/word/2010/wordprocessingCanvas" xmlns:mo="http://schemas.microsoft.com/office/mac/office/2008/main" xmlns:mc="http://schemas.openxmlformats.org/markup-compatibility/2006" xmlns:mv="urn:schemas-microsoft-com:mac:vml" xmlns:o="urn:schemas-microsoft-com:office:office" xmlns:r="http://schemas.openxmlformats.org/officeDocument/2006/relationships" xmlns:m="http://schemas.openxmlformats.org/officeDocument/2006/math" xmlns:v="urn:schemas-microsoft-com:vml" xmlns:wp14="http://schemas.microsoft.com/office/word/2010/wordprocessingDrawing" xmlns:wp="http://schemas.openxmlformats.org/drawingml/2006/wordprocessingDrawing" xmlns:w10="urn:schemas-microsoft-com:office:word" xmlns:w="http://schemas.openxmlformats.org/wordprocessingml/2006/main" xmlns:w14="http://schemas.microsoft.com/office/word/2010/wordml" xmlns:wpg="http://schemas.microsoft.com/office/word/2010/wordprocessingGroup" xmlns:wpi="http://schemas.microsoft.com/office/word/2010/wordprocessingInk" xmlns:wne="http://schemas.microsoft.com/office/word/2006/wordml" xmlns:wps="http://schemas.microsoft.com/office/word/2010/wordprocessingShape" mc:Ignorable="w14 wp14 mv">
+<w:document xmlns:wpc="http://schemas.microsoft.com/office/word/2010/wordprocessingCanvas" xmlns:cx="http://schemas.microsoft.com/office/drawing/2014/chartex" xmlns:cx1="http://schemas.microsoft.com/office/drawing/2015/9/8/chartex" xmlns:cx2="http://schemas.microsoft.com/office/drawing/2015/10/21/chartex" xmlns:cx3="http://schemas.microsoft.com/office/drawing/2016/5/9/chartex" xmlns:cx4="http://schemas.microsoft.com/office/drawing/2016/5/10/chartex" xmlns:cx5="http://schemas.microsoft.com/office/drawing/2016/5/11/chartex" xmlns:cx6="http://schemas.microsoft.com/office/drawing/2016/5/12/chartex" xmlns:cx7="http://schemas.microsoft.com/office/drawing/2016/5/13/chartex" xmlns:cx8="http://schemas.microsoft.com/office/drawing/2016/5/14/chartex" xmlns:mc="http://schemas.openxmlformats.org/markup-compatibility/2006" xmlns:aink="http://schemas.microsoft.com/office/drawing/2016/ink" xmlns:am3d="http://schemas.microsoft.com/office/drawing/2017/model3d" xmlns:o="urn:schemas-microsoft-com:office:office" xmlns:r="http://schemas.openxmlformats.org/officeDocument/2006/relationships" xmlns:m="http://schemas.openxmlformats.org/officeDocument/2006/math" xmlns:v="urn:schemas-microsoft-com:vml" xmlns:wp14="http://schemas.microsoft.com/office/word/2010/wordprocessingDrawing" xmlns:wp="http://schemas.openxmlformats.org/drawingml/2006/wordprocessingDrawing" xmlns:w10="urn:schemas-microsoft-com:office:word" xmlns:w="http://schemas.openxmlformats.org/wordprocessingml/2006/main" xmlns:w14="http://schemas.microsoft.com/office/word/2010/wordml" xmlns:w15="http://schemas.microsoft.com/office/word/2012/wordml" xmlns:w16cid="http://schemas.microsoft.com/office/word/2016/wordml/cid" xmlns:w16se="http://schemas.microsoft.com/office/word/2015/wordml/symex" xmlns:wpg="http://schemas.microsoft.com/office/word/2010/wordprocessingGroup" xmlns:wpi="http://schemas.microsoft.com/office/word/2010/wordprocessingInk" xmlns:wne="http://schemas.microsoft.com/office/word/2006/wordml" xmlns:wps="http://schemas.microsoft.com/office/word/2010/wordprocessingShape" mc:Ignorable="w14 w15 w16se w16cid wp14">
   <w:body>
     <w:p>
       <w:pPr>
@@ -157,7 +157,7 @@
                     </pic:cNvPicPr>
                   </pic:nvPicPr>
                   <pic:blipFill>
-                    <a:blip r:embed="rId11">
+                    <a:blip r:embed="rId10">
                       <a:extLst>
                         <a:ext uri="{28A0092B-C50C-407E-A947-70E740481C1C}">
                           <a14:useLocalDpi xmlns:a14="http://schemas.microsoft.com/office/drawing/2010/main" val="0"/>
@@ -5674,9 +5674,9 @@
           <w:rFonts w:ascii="Times New Roman" w:hAnsi="Times New Roman"/>
         </w:rPr>
         <w:sectPr>
-          <w:headerReference w:type="even" r:id="rId12"/>
-          <w:headerReference w:type="default" r:id="rId13"/>
-          <w:footerReference w:type="default" r:id="rId14"/>
+          <w:headerReference w:type="even" r:id="rId11"/>
+          <w:headerReference w:type="default" r:id="rId12"/>
+          <w:footerReference w:type="default" r:id="rId13"/>
           <w:pgSz w:w="12240" w:h="15840" w:code="1"/>
           <w:pgMar w:top="1440" w:right="1800" w:bottom="1440" w:left="1800" w:header="720" w:footer="720" w:gutter="0"/>
           <w:cols w:space="720"/>
@@ -9525,8 +9525,6 @@
         </w:rPr>
         <w:t xml:space="preserve"> Note:</w:t>
       </w:r>
-      <w:bookmarkStart w:id="0" w:name="_GoBack"/>
-      <w:bookmarkEnd w:id="0"/>
       <w:r>
         <w:rPr>
           <w:rFonts w:ascii="Times New Roman" w:hAnsi="Times New Roman"/>
@@ -14796,6 +14794,127 @@
         </w:rPr>
         <w:t xml:space="preserve"> If ISCAT = 4, then a single scattering spherical atmosphere calculation is performed.</w:t>
       </w:r>
+      <w:r>
+        <w:rPr>
+          <w:rFonts w:ascii="Times New Roman" w:hAnsi="Times New Roman"/>
+        </w:rPr>
+        <w:t xml:space="preserve"> If ISCAT = 5 (relevant to NemesisPT only) then a reduced extinction cross-section is calculated to account for light that is scattered back into the beam for asymmetry parameter values 0 &lt; </w:t>
+      </w:r>
+      <w:r>
+        <w:rPr>
+          <w:rFonts w:ascii="Times New Roman" w:hAnsi="Times New Roman"/>
+          <w:i/>
+        </w:rPr>
+        <w:t>g</w:t>
+      </w:r>
+      <w:r>
+        <w:rPr>
+          <w:rFonts w:ascii="Times New Roman" w:hAnsi="Times New Roman"/>
+        </w:rPr>
+        <w:t xml:space="preserve"> &lt; 1: </w:t>
+      </w:r>
+      <w:r>
+        <w:rPr>
+          <w:rFonts w:ascii="Times New Roman" w:hAnsi="Times New Roman"/>
+          <w:i/>
+        </w:rPr>
+        <w:t>Q</w:t>
+      </w:r>
+      <w:r>
+        <w:rPr>
+          <w:rFonts w:ascii="Times New Roman" w:hAnsi="Times New Roman"/>
+          <w:vertAlign w:val="superscript"/>
+        </w:rPr>
+        <w:t>*</w:t>
+      </w:r>
+      <w:r>
+        <w:rPr>
+          <w:rFonts w:ascii="Times New Roman" w:hAnsi="Times New Roman"/>
+          <w:vertAlign w:val="subscript"/>
+        </w:rPr>
+        <w:t>ext</w:t>
+      </w:r>
+      <w:r>
+        <w:rPr>
+          <w:rFonts w:ascii="Times New Roman" w:hAnsi="Times New Roman"/>
+        </w:rPr>
+        <w:t xml:space="preserve"> = </w:t>
+      </w:r>
+      <w:r>
+        <w:rPr>
+          <w:rFonts w:ascii="Times New Roman" w:hAnsi="Times New Roman"/>
+        </w:rPr>
+        <w:t>(1</w:t>
+      </w:r>
+      <w:r>
+        <w:rPr>
+          <w:rFonts w:ascii="Times New Roman" w:hAnsi="Times New Roman"/>
+          <w:i/>
+        </w:rPr>
+        <w:t>-</w:t>
+      </w:r>
+      <w:r>
+        <w:rPr>
+          <w:rFonts w:ascii="Times New Roman" w:hAnsi="Times New Roman"/>
+          <w:i/>
+        </w:rPr>
+        <w:sym w:font="Symbol" w:char="F077"/>
+      </w:r>
+      <w:r>
+        <w:rPr>
+          <w:rFonts w:ascii="Times New Roman" w:hAnsi="Times New Roman"/>
+          <w:i/>
+        </w:rPr>
+        <w:t>g</w:t>
+      </w:r>
+      <w:r>
+        <w:rPr>
+          <w:rFonts w:ascii="Times New Roman" w:hAnsi="Times New Roman"/>
+        </w:rPr>
+        <w:t>)</w:t>
+      </w:r>
+      <w:r>
+        <w:rPr>
+          <w:rFonts w:ascii="Times New Roman" w:hAnsi="Times New Roman"/>
+          <w:i/>
+        </w:rPr>
+        <w:t>Q</w:t>
+      </w:r>
+      <w:r>
+        <w:rPr>
+          <w:rFonts w:ascii="Times New Roman" w:hAnsi="Times New Roman"/>
+          <w:vertAlign w:val="subscript"/>
+        </w:rPr>
+        <w:t>ext</w:t>
+      </w:r>
+      <w:r>
+        <w:rPr>
+          <w:rFonts w:ascii="Times New Roman" w:hAnsi="Times New Roman"/>
+        </w:rPr>
+        <w:t xml:space="preserve">, where </w:t>
+      </w:r>
+      <w:r>
+        <w:rPr>
+          <w:rFonts w:ascii="Times New Roman" w:hAnsi="Times New Roman"/>
+          <w:i/>
+        </w:rPr>
+        <w:sym w:font="Symbol" w:char="F077"/>
+      </w:r>
+      <w:r>
+        <w:rPr>
+          <w:rFonts w:ascii="Times New Roman" w:hAnsi="Times New Roman"/>
+          <w:i/>
+        </w:rPr>
+        <w:t xml:space="preserve"> </w:t>
+      </w:r>
+      <w:r>
+        <w:rPr>
+          <w:rFonts w:ascii="Times New Roman" w:hAnsi="Times New Roman"/>
+        </w:rPr>
+        <w:t xml:space="preserve">is the single scattering albedo. Currently this is only implemented where the Henyey-Greenstein phase function is used. </w:t>
+      </w:r>
+      <w:bookmarkStart w:id="0" w:name="_GoBack"/>
+      <w:bookmarkEnd w:id="0"/>
     </w:p>
     <w:p>
       <w:pPr>
@@ -14968,7 +15087,14 @@
         <w:rPr>
           <w:rFonts w:ascii="Times New Roman" w:hAnsi="Times New Roman"/>
         </w:rPr>
-        <w:t xml:space="preserve">LIN is an integer indicating whether the results of a previous retrieval run are to be used to set any of the model atmospheric profiles, and if so how. For example you might want to retrieve temperature first with one set of wavelengths and subsequently fit gas abundances from another set. Previous retrievals are read in from a ‘.pre’ file (which is direct copy of the ‘.raw’ file of the previous retrieval). The same number (IOFF) of retrievals is skipped as in the ‘.spx’ file. </w:t>
+        <w:t xml:space="preserve">LIN is an integer indicating whether the results of a previous retrieval run are to be used to set any of the model atmospheric profiles, and if so how. For example you might want to retrieve temperature first with one set of wavelengths and subsequently fit gas abundances from another set. Previous retrievals are read in from a ‘.pre’ file (which is </w:t>
+      </w:r>
+      <w:r>
+        <w:rPr>
+          <w:rFonts w:ascii="Times New Roman" w:hAnsi="Times New Roman"/>
+        </w:rPr>
+        <w:lastRenderedPageBreak/>
+        <w:t xml:space="preserve">direct copy of the ‘.raw’ file of the previous retrieval). The same number (IOFF) of retrievals is skipped as in the ‘.spx’ file. </w:t>
       </w:r>
     </w:p>
     <w:p>
@@ -15462,6 +15588,7 @@
         <w:rPr>
           <w:rFonts w:ascii="Times New Roman" w:hAnsi="Times New Roman"/>
         </w:rPr>
+        <w:lastRenderedPageBreak/>
         <w:t>FLAT(2,I), FLON(2,I), SOL_ ANG(2,I), EMISS_ANG(2,I), AZI_ANG(2,I), WGEOM(2,I)</w:t>
       </w:r>
     </w:p>
@@ -15490,7 +15617,6 @@
         <w:rPr>
           <w:rFonts w:ascii="Times New Roman" w:hAnsi="Times New Roman"/>
         </w:rPr>
-        <w:lastRenderedPageBreak/>
         <w:t>FLAT(2,NAV(2)), FLON(2,NAV(2)), SOL_ ANG(2,NAV(2)), EMISS_ANG(2,NAV(2)), AZI_ANG(2,NAV(2)), WGEOM(2,NAV(2))</w:t>
       </w:r>
     </w:p>
@@ -15857,7 +15983,14 @@
         <w:rPr>
           <w:rFonts w:ascii="Times New Roman" w:hAnsi="Times New Roman"/>
         </w:rPr>
-        <w:t xml:space="preserve"> If simulating a Selective Chopper Radiometer (SCR) then for each spectrum, the first NCONV/2 rows list the sideband radiances and the second NCONV/2 rows list the wideband radiances. The wavenumbers/wavelengths of these two blocks should match.</w:t>
+        <w:t xml:space="preserve"> If simulating a Selective Chopper Radiometer (SCR) then for each spectrum, the first NCONV/2 rows list the sideband radiances and </w:t>
+      </w:r>
+      <w:r>
+        <w:rPr>
+          <w:rFonts w:ascii="Times New Roman" w:hAnsi="Times New Roman"/>
+        </w:rPr>
+        <w:lastRenderedPageBreak/>
+        <w:t>the second NCONV/2 rows list the wideband radiances. The wavenumbers/wavelengths of these two blocks should match.</w:t>
       </w:r>
     </w:p>
     <w:p>
@@ -15881,34 +16014,34 @@
           <w:lang w:val="en-US"/>
         </w:rPr>
         <w:pict w14:anchorId="0266B1B8">
-          <v:group id="Group 3" o:spid="_x0000_s1026" style="width:369.9pt;height:221.9pt;mso-position-horizontal-relative:char;mso-position-vertical-relative:line" coordorigin="2526,5356" coordsize="7200,4320" o:gfxdata="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">
+          <v:group id="Group 3" o:spid="_x0000_s1026" alt="" style="width:369.9pt;height:221.9pt;mso-position-horizontal-relative:char;mso-position-vertical-relative:line" coordorigin="2526,5356" coordsize="7200,4320">
             <o:lock v:ext="edit" aspectratio="t"/>
-            <v:rect id="AutoShape 2" o:spid="_x0000_s1027" style="position:absolute;left:2526;top:5356;width:7200;height:4320;visibility:visible;mso-wrap-style:square;v-text-anchor:top" o:gfxdata="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" filled="f" stroked="f">
+            <v:rect id="AutoShape 2" o:spid="_x0000_s1027" alt="" style="position:absolute;left:2526;top:5356;width:7200;height:4320;visibility:visible;mso-wrap-style:square;v-text-anchor:top" filled="f" stroked="f">
               <o:lock v:ext="edit" aspectratio="t" text="t"/>
             </v:rect>
-            <v:line id="Line 4" o:spid="_x0000_s1028" style="position:absolute;visibility:visible;mso-wrap-style:square" from="3742,7600" to="8226,8674" o:connectortype="straight" o:gfxdata="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"/>
-            <v:line id="Line 5" o:spid="_x0000_s1029" style="position:absolute;flip:y;visibility:visible;mso-wrap-style:square" from="4921,6843" to="7910,8737" o:connectortype="straight" o:gfxdata="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"/>
-            <v:line id="Line 6" o:spid="_x0000_s1030" style="position:absolute;visibility:visible;mso-wrap-style:square" from="5889,6191" to="5890,9116" o:connectortype="straight" o:gfxdata="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"/>
-            <v:line id="Line 7" o:spid="_x0000_s1031" style="position:absolute;visibility:visible;mso-wrap-style:square" from="4521,6253" to="5869,8105" o:connectortype="straight" o:gfxdata="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">
+            <v:line id="Line 4" o:spid="_x0000_s1028" alt="" style="position:absolute;visibility:visible;mso-wrap-style:square" from="3742,7600" to="8226,8674" o:connectortype="straight"/>
+            <v:line id="Line 5" o:spid="_x0000_s1029" alt="" style="position:absolute;flip:y;visibility:visible;mso-wrap-style:square" from="4921,6843" to="7910,8737" o:connectortype="straight"/>
+            <v:line id="Line 6" o:spid="_x0000_s1030" alt="" style="position:absolute;visibility:visible;mso-wrap-style:square" from="5889,6191" to="5890,9116" o:connectortype="straight"/>
+            <v:line id="Line 7" o:spid="_x0000_s1031" alt="" style="position:absolute;visibility:visible;mso-wrap-style:square" from="4521,6253" to="5869,8105" o:connectortype="straight">
               <v:stroke endarrow="block"/>
             </v:line>
-            <v:line id="Line 8" o:spid="_x0000_s1032" style="position:absolute;flip:y;visibility:visible;mso-wrap-style:square" from="5889,6674" to="7258,8105" o:connectortype="straight" o:gfxdata="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">
+            <v:line id="Line 8" o:spid="_x0000_s1032" alt="" style="position:absolute;flip:y;visibility:visible;mso-wrap-style:square" from="5889,6674" to="7258,8105" o:connectortype="straight">
               <v:stroke endarrow="block"/>
             </v:line>
-            <v:line id="Line 9" o:spid="_x0000_s1033" style="position:absolute;visibility:visible;mso-wrap-style:square" from="7258,6674" to="7279,7768" o:connectortype="straight" o:gfxdata="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">
+            <v:line id="Line 9" o:spid="_x0000_s1033" alt="" style="position:absolute;visibility:visible;mso-wrap-style:square" from="7258,6674" to="7279,7768" o:connectortype="straight">
               <v:stroke dashstyle="1 1" endcap="round"/>
             </v:line>
-            <v:line id="Line 10" o:spid="_x0000_s1034" style="position:absolute;flip:x;visibility:visible;mso-wrap-style:square" from="5026,6969" to="5047,7916" o:connectortype="straight" o:gfxdata="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">
+            <v:line id="Line 10" o:spid="_x0000_s1034" alt="" style="position:absolute;flip:x;visibility:visible;mso-wrap-style:square" from="5026,6969" to="5047,7916" o:connectortype="straight">
               <v:stroke dashstyle="1 1" endcap="round"/>
             </v:line>
-            <v:line id="Line 11" o:spid="_x0000_s1035" style="position:absolute;flip:y;visibility:visible;mso-wrap-style:square" from="5869,7769" to="7279,8105" o:connectortype="straight" o:gfxdata="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">
+            <v:line id="Line 11" o:spid="_x0000_s1035" alt="" style="position:absolute;flip:y;visibility:visible;mso-wrap-style:square" from="5869,7769" to="7279,8105" o:connectortype="straight">
               <v:stroke dashstyle="dash"/>
             </v:line>
-            <v:shapetype id="_x0000_t202" coordsize="21600,21600" o:spt="202" path="m0,0l0,21600,21600,21600,21600,0xe">
+            <v:shapetype id="_x0000_t202" coordsize="21600,21600" o:spt="202" path="m,l,21600r21600,l21600,xe">
               <v:stroke joinstyle="miter"/>
               <v:path gradientshapeok="t" o:connecttype="rect"/>
             </v:shapetype>
-            <v:shape id="Text Box 14" o:spid="_x0000_s1036" type="#_x0000_t202" style="position:absolute;left:6426;top:8056;width:1275;height:450;visibility:visible;mso-wrap-style:square;v-text-anchor:top" o:gfxdata="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" filled="f" stroked="f">
+            <v:shape id="Text Box 14" o:spid="_x0000_s1036" type="#_x0000_t202" alt="" style="position:absolute;left:6426;top:8056;width:1275;height:450;visibility:visible;mso-wrap-style:square;v-text-anchor:top" filled="f" stroked="f">
               <v:textbox>
                 <w:txbxContent>
                   <w:p>
@@ -15931,10 +16064,10 @@
                 </w:txbxContent>
               </v:textbox>
             </v:shape>
-            <v:shape id="Freeform 15" o:spid="_x0000_s1037" style="position:absolute;left:5476;top:7416;width:413;height:141;visibility:visible;mso-wrap-style:square;v-text-anchor:top" coordsize="495,169" o:gfxdata="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" path="m0,169c28,141,52,111,90,94,133,75,186,75,225,49,252,31,280,6,315,4,375,,435,4,495,4e" filled="f">
+            <v:shape id="Freeform 15" o:spid="_x0000_s1037" alt="" style="position:absolute;left:5476;top:7416;width:413;height:141;visibility:visible;mso-wrap-style:square;v-text-anchor:top" coordsize="495,169" path="m,169c28,141,52,111,90,94,133,75,186,75,225,49,252,31,280,6,315,4v60,-4,120,,180,e" filled="f">
               <v:path arrowok="t" o:connecttype="custom" o:connectlocs="0,141;75,78;188,41;263,3;413,3" o:connectangles="0,0,0,0,0"/>
             </v:shape>
-            <v:shape id="Text Box 16" o:spid="_x0000_s1038" type="#_x0000_t202" style="position:absolute;left:5002;top:6694;width:1200;height:588;visibility:visible;mso-wrap-style:square;v-text-anchor:top" o:gfxdata="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" filled="f" stroked="f">
+            <v:shape id="Text Box 16" o:spid="_x0000_s1038" type="#_x0000_t202" alt="" style="position:absolute;left:5002;top:6694;width:1200;height:588;visibility:visible;mso-wrap-style:square;v-text-anchor:top" filled="f" stroked="f">
               <v:textbox>
                 <w:txbxContent>
                   <w:p>
@@ -15957,10 +16090,10 @@
                 </w:txbxContent>
               </v:textbox>
             </v:shape>
-            <v:shape id="Freeform 17" o:spid="_x0000_s1039" style="position:absolute;left:5889;top:7212;width:577;height:270;visibility:visible;mso-wrap-style:square;v-text-anchor:top" coordsize="693,324" o:gfxdata="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" path="m0,24c198,33,303,,450,84,506,116,525,165,570,204,597,228,660,264,660,264,693,313,690,291,690,324e" filled="f">
+            <v:shape id="Freeform 17" o:spid="_x0000_s1039" alt="" style="position:absolute;left:5889;top:7212;width:577;height:270;visibility:visible;mso-wrap-style:square;v-text-anchor:top" coordsize="693,324" path="m,24c198,33,303,,450,84v56,32,75,81,120,120c597,228,660,264,660,264v33,49,30,27,30,60e" filled="f">
               <v:path arrowok="t" o:connecttype="custom" o:connectlocs="0,20;375,70;475,170;550,220;575,270" o:connectangles="0,0,0,0,0"/>
             </v:shape>
-            <v:shape id="Text Box 18" o:spid="_x0000_s1040" type="#_x0000_t202" style="position:absolute;left:5926;top:6644;width:1113;height:588;visibility:visible;mso-wrap-style:square;v-text-anchor:top" o:gfxdata="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" filled="f" stroked="f">
+            <v:shape id="Text Box 18" o:spid="_x0000_s1040" type="#_x0000_t202" alt="" style="position:absolute;left:5926;top:6644;width:1113;height:588;visibility:visible;mso-wrap-style:square;v-text-anchor:top" filled="f" stroked="f">
               <v:textbox>
                 <w:txbxContent>
                   <w:p>
@@ -15983,7 +16116,7 @@
                 </w:txbxContent>
               </v:textbox>
             </v:shape>
-            <v:shape id="Text Box 19" o:spid="_x0000_s1041" type="#_x0000_t202" style="position:absolute;left:7889;top:8569;width:700;height:438;visibility:visible;mso-wrap-style:square;v-text-anchor:top" o:gfxdata="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" filled="f" stroked="f">
+            <v:shape id="Text Box 19" o:spid="_x0000_s1041" type="#_x0000_t202" alt="" style="position:absolute;left:7889;top:8569;width:700;height:438;visibility:visible;mso-wrap-style:square;v-text-anchor:top" filled="f" stroked="f">
               <v:textbox>
                 <w:txbxContent>
                   <w:p>
@@ -16006,7 +16139,7 @@
                 </w:txbxContent>
               </v:textbox>
             </v:shape>
-            <v:shape id="Text Box 20" o:spid="_x0000_s1042" type="#_x0000_t202" style="position:absolute;left:7902;top:6807;width:825;height:375;visibility:visible;mso-wrap-style:square;v-text-anchor:top" o:gfxdata="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" filled="f" stroked="f">
+            <v:shape id="Text Box 20" o:spid="_x0000_s1042" type="#_x0000_t202" alt="" style="position:absolute;left:7902;top:6807;width:825;height:375;visibility:visible;mso-wrap-style:square;v-text-anchor:top" filled="f" stroked="f">
               <v:textbox>
                 <w:txbxContent>
                   <w:p>
@@ -16029,7 +16162,7 @@
                 </w:txbxContent>
               </v:textbox>
             </v:shape>
-            <v:shape id="Text Box 21" o:spid="_x0000_s1043" type="#_x0000_t202" style="position:absolute;left:5889;top:6044;width:888;height:463;visibility:visible;mso-wrap-style:square;v-text-anchor:top" o:gfxdata="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" filled="f" stroked="f">
+            <v:shape id="Text Box 21" o:spid="_x0000_s1043" type="#_x0000_t202" alt="" style="position:absolute;left:5889;top:6044;width:888;height:463;visibility:visible;mso-wrap-style:square;v-text-anchor:top" filled="f" stroked="f">
               <v:textbox>
                 <w:txbxContent>
                   <w:p>
@@ -16052,12 +16185,11 @@
                 </w:txbxContent>
               </v:textbox>
             </v:shape>
-            <v:shape id="Arc 44" o:spid="_x0000_s1044" style="position:absolute;left:6426;top:7968;width:150;height:238;flip:y;visibility:visible;mso-wrap-style:square;v-text-anchor:top" coordsize="21600,21600" o:spt="100" o:gfxdata="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" adj="0,,0" path="m0,-1nfc11929,,21600,9670,21600,21600,21600,26194,20135,30668,17418,34373em0,-1nsc11929,,21600,9670,21600,21600,21600,26194,20135,30668,17418,34373l0,21600,,-1xe" filled="f">
+            <v:shape id="Arc 44" o:spid="_x0000_s1044" alt="" style="position:absolute;left:6426;top:7968;width:150;height:238;flip:y;visibility:visible;mso-wrap-style:square;v-text-anchor:top" coordsize="21600,21600" o:spt="100" adj="0,,0" path="m,-1nfc11929,,21600,9670,21600,21600v,4594,-1465,9068,-4182,12773em,-1nsc11929,,21600,9670,21600,21600v,4594,-1465,9068,-4182,12773l,21600,,-1xe" filled="f">
               <v:stroke joinstyle="round"/>
               <v:formulas/>
               <v:path arrowok="t" o:extrusionok="f" o:connecttype="custom" o:connectlocs="0,0;121,238;0,150" o:connectangles="0,0,0"/>
             </v:shape>
-            <w10:wrap type="none"/>
             <w10:anchorlock/>
           </v:group>
         </w:pict>
@@ -16427,6 +16559,7 @@
         <w:rPr>
           <w:rFonts w:ascii="Times New Roman" w:hAnsi="Times New Roman"/>
         </w:rPr>
+        <w:lastRenderedPageBreak/>
         <w:t xml:space="preserve"> Number of atm layers : 100</w:t>
       </w:r>
     </w:p>
@@ -16455,7 +16588,6 @@
         <w:rPr>
           <w:rFonts w:ascii="Times New Roman" w:hAnsi="Times New Roman"/>
         </w:rPr>
-        <w:lastRenderedPageBreak/>
         <w:t xml:space="preserve"> Layer integration :  1</w:t>
       </w:r>
     </w:p>
@@ -16854,6 +16986,7 @@
         <w:rPr>
           <w:rFonts w:ascii="Times New Roman" w:hAnsi="Times New Roman"/>
         </w:rPr>
+        <w:lastRenderedPageBreak/>
         <w:t xml:space="preserve">The solar/stellar spectral file format is as follows. The file </w:t>
       </w:r>
       <w:r>
@@ -16886,7 +17019,6 @@
         <w:rPr>
           <w:rFonts w:ascii="Times New Roman" w:hAnsi="Times New Roman"/>
         </w:rPr>
-        <w:lastRenderedPageBreak/>
         <w:t>The first</w:t>
       </w:r>
       <w:r>
@@ -19023,6 +19155,7 @@
           <w:rFonts w:ascii="Times New Roman" w:hAnsi="Times New Roman"/>
           <w:b/>
         </w:rPr>
+        <w:lastRenderedPageBreak/>
         <w:t xml:space="preserve">4. Differences between </w:t>
       </w:r>
       <w:r>
@@ -19059,7 +19192,6 @@
         <w:rPr>
           <w:rFonts w:ascii="Times New Roman" w:hAnsi="Times New Roman"/>
         </w:rPr>
-        <w:lastRenderedPageBreak/>
         <w:t xml:space="preserve">The main differences in running </w:t>
       </w:r>
       <w:r>
@@ -19779,7 +19911,14 @@
         <w:rPr>
           <w:rFonts w:ascii="Times New Roman" w:hAnsi="Times New Roman"/>
         </w:rPr>
-        <w:t xml:space="preserve">required to calculate the radiance over the wavelength/wavenumber range specified in the &lt;runname&gt;.spx file, together with the </w:t>
+        <w:t xml:space="preserve">required to calculate the radiance over the wavelength/wavenumber range specified in the &lt;runname&gt;.spx file, together with </w:t>
+      </w:r>
+      <w:r>
+        <w:rPr>
+          <w:rFonts w:ascii="Times New Roman" w:hAnsi="Times New Roman"/>
+        </w:rPr>
+        <w:lastRenderedPageBreak/>
+        <w:t xml:space="preserve">the </w:t>
       </w:r>
       <w:r>
         <w:rPr>
@@ -19797,14 +19936,7 @@
         <w:rPr>
           <w:rFonts w:ascii="Times New Roman" w:hAnsi="Times New Roman"/>
         </w:rPr>
-        <w:t xml:space="preserve"> will calculate the LBL spectrum over this range with this step and then convolve with the </w:t>
-      </w:r>
-      <w:r>
-        <w:rPr>
-          <w:rFonts w:ascii="Times New Roman" w:hAnsi="Times New Roman"/>
-        </w:rPr>
-        <w:lastRenderedPageBreak/>
-        <w:t>instrument function specified by the &lt;runname&gt;.spx and &lt;runname.sha&gt; files. The code does not use an adaptive integrator and so the user needs to ensure that the calculation is performed at sufficient precision to model accu</w:t>
+        <w:t xml:space="preserve"> will calculate the LBL spectrum over this range with this step and then convolve with the instrument function specified by the &lt;runname&gt;.spx and &lt;runname.sha&gt; files. The code does not use an adaptive integrator and so the user needs to ensure that the calculation is performed at sufficient precision to model accu</w:t>
       </w:r>
       <w:r>
         <w:rPr>
@@ -20206,7 +20338,7 @@
         </w:rPr>
         <w:t xml:space="preserve"> is </w:t>
       </w:r>
-      <w:hyperlink r:id="rId15" w:history="1">
+      <w:hyperlink r:id="rId14" w:history="1">
         <w:r>
           <w:rPr>
             <w:rStyle w:val="Hyperlink"/>
@@ -20371,6 +20503,7 @@
           <w:rFonts w:ascii="Times New Roman" w:hAnsi="Times New Roman"/>
           <w:b/>
         </w:rPr>
+        <w:lastRenderedPageBreak/>
         <w:t xml:space="preserve">7. </w:t>
       </w:r>
       <w:r>
@@ -20842,7 +20975,6 @@
           <w:rFonts w:ascii="Times New Roman" w:hAnsi="Times New Roman"/>
           <w:b/>
         </w:rPr>
-        <w:lastRenderedPageBreak/>
         <w:t>8.4</w:t>
       </w:r>
       <w:r>
@@ -21899,6 +22031,7 @@
       </w:r>
       <w:r>
         <w:rPr>
+          <w:noProof/>
           <w:position w:val="-16"/>
         </w:rPr>
         <w:pict w14:anchorId="38BC8ED3">
@@ -21921,8 +22054,8 @@
             <v:path o:extrusionok="f" gradientshapeok="t" o:connecttype="rect"/>
             <o:lock v:ext="edit" aspectratio="t"/>
           </v:shapetype>
-          <v:shape id="_x0000_i1026" type="#_x0000_t75" style="width:282.55pt;height:22.9pt" fillcolor="window">
-            <v:imagedata r:id="rId16" o:title=""/>
+          <v:shape id="_x0000_i1038" type="#_x0000_t75" alt="" style="width:283.35pt;height:23.25pt;mso-width-percent:0;mso-height-percent:0;mso-width-percent:0;mso-height-percent:0" fillcolor="window">
+            <v:imagedata r:id="rId15" o:title=""/>
           </v:shape>
         </w:pict>
       </w:r>
@@ -22092,11 +22225,12 @@
       </w:r>
       <w:r>
         <w:rPr>
+          <w:noProof/>
           <w:position w:val="-18"/>
         </w:rPr>
         <w:pict w14:anchorId="34C00A39">
-          <v:shape id="_x0000_i1027" type="#_x0000_t75" style="width:4in;height:26.55pt" fillcolor="window">
-            <v:imagedata r:id="rId17" o:title=""/>
+          <v:shape id="_x0000_i1037" type="#_x0000_t75" alt="" style="width:4in;height:27.1pt;mso-width-percent:0;mso-height-percent:0;mso-width-percent:0;mso-height-percent:0" fillcolor="window">
+            <v:imagedata r:id="rId16" o:title=""/>
           </v:shape>
         </w:pict>
       </w:r>
@@ -22124,11 +22258,12 @@
       <w:r>
         <w:rPr>
           <w:rFonts w:ascii="Times New Roman" w:hAnsi="Times New Roman"/>
+          <w:noProof/>
           <w:position w:val="-12"/>
         </w:rPr>
         <w:pict w14:anchorId="465507D2">
-          <v:shape id="_x0000_i1028" type="#_x0000_t75" style="width:13.1pt;height:20pt">
-            <v:imagedata r:id="rId18" o:title=""/>
+          <v:shape id="_x0000_i1036" type="#_x0000_t75" alt="" style="width:13.15pt;height:20.15pt;mso-width-percent:0;mso-height-percent:0;mso-width-percent:0;mso-height-percent:0">
+            <v:imagedata r:id="rId17" o:title=""/>
           </v:shape>
         </w:pict>
       </w:r>
@@ -22274,67 +22409,129 @@
       <w:r>
         <w:rPr>
           <w:rFonts w:ascii="Times New Roman" w:hAnsi="Times New Roman"/>
+          <w:noProof/>
           <w:position w:val="-16"/>
         </w:rPr>
         <w:pict w14:anchorId="4719D855">
-          <v:shape id="_x0000_i1029" type="#_x0000_t75" style="width:100.35pt;height:22.9pt">
+          <v:shape id="_x0000_i1035" type="#_x0000_t75" alt="" style="width:99.85pt;height:23.25pt;mso-width-percent:0;mso-height-percent:0;mso-width-percent:0;mso-height-percent:0">
+            <v:imagedata r:id="rId18" o:title=""/>
+          </v:shape>
+        </w:pict>
+      </w:r>
+      <w:r>
+        <w:rPr>
+          <w:rFonts w:ascii="Times New Roman" w:hAnsi="Times New Roman"/>
+        </w:rPr>
+        <w:t>.</w:t>
+      </w:r>
+    </w:p>
+    <w:p>
+      <w:pPr>
+        <w:ind w:firstLine="284"/>
+        <w:jc w:val="both"/>
+        <w:rPr>
+          <w:rFonts w:ascii="Times New Roman" w:hAnsi="Times New Roman"/>
+        </w:rPr>
+      </w:pPr>
+    </w:p>
+    <w:p>
+      <w:pPr>
+        <w:ind w:firstLine="284"/>
+        <w:jc w:val="both"/>
+        <w:rPr>
+          <w:rFonts w:ascii="Times New Roman" w:hAnsi="Times New Roman"/>
+        </w:rPr>
+      </w:pPr>
+      <w:r>
+        <w:rPr>
+          <w:rFonts w:ascii="Times New Roman" w:hAnsi="Times New Roman"/>
+        </w:rPr>
+        <w:t xml:space="preserve">I find it very difficult to decode some of the work of Clive Rodgers [R4], excellent though it is. In Rodgers (2000) there are pages and pages discussing constraints, contribution functions, averaging kernels and error propagations without ever (as far as I can tell) arriving at a simple way of judging whether there is enough constraint in the retrieval or whether it tends to the ‘exact’ and thus unsmoothed and unreliable one. </w:t>
+      </w:r>
+    </w:p>
+    <w:p>
+      <w:pPr>
+        <w:ind w:firstLine="284"/>
+        <w:jc w:val="both"/>
+        <w:rPr>
+          <w:rFonts w:ascii="Times New Roman" w:hAnsi="Times New Roman"/>
+        </w:rPr>
+      </w:pPr>
+    </w:p>
+    <w:p>
+      <w:pPr>
+        <w:ind w:firstLine="284"/>
+        <w:jc w:val="both"/>
+        <w:rPr>
+          <w:rFonts w:ascii="Times New Roman" w:hAnsi="Times New Roman"/>
+        </w:rPr>
+      </w:pPr>
+      <w:r>
+        <w:rPr>
+          <w:rFonts w:ascii="Times New Roman" w:hAnsi="Times New Roman"/>
+        </w:rPr>
+        <w:t xml:space="preserve">I have now thought of a simple test! In Eq. 8.1 if the measurement errors are tiny, the contribution function, or gain matrix, </w:t>
+      </w:r>
+      <w:r>
+        <w:rPr>
+          <w:rFonts w:ascii="Times New Roman" w:hAnsi="Times New Roman"/>
+          <w:b/>
+        </w:rPr>
+        <w:t>G</w:t>
+      </w:r>
+      <w:r>
+        <w:rPr>
+          <w:rFonts w:ascii="Times New Roman" w:hAnsi="Times New Roman"/>
+          <w:i/>
+          <w:szCs w:val="24"/>
+          <w:vertAlign w:val="subscript"/>
+        </w:rPr>
+        <w:t>n</w:t>
+      </w:r>
+      <w:r>
+        <w:rPr>
+          <w:rFonts w:ascii="Times New Roman" w:hAnsi="Times New Roman"/>
+        </w:rPr>
+        <w:t xml:space="preserve"> tends to:</w:t>
+      </w:r>
+    </w:p>
+    <w:p>
+      <w:pPr>
+        <w:ind w:firstLine="284"/>
+        <w:jc w:val="both"/>
+        <w:rPr>
+          <w:rFonts w:ascii="Times New Roman" w:hAnsi="Times New Roman"/>
+        </w:rPr>
+      </w:pPr>
+    </w:p>
+    <w:p>
+      <w:pPr>
+        <w:jc w:val="center"/>
+      </w:pPr>
+      <w:r>
+        <w:rPr>
+          <w:noProof/>
+          <w:position w:val="-16"/>
+        </w:rPr>
+        <w:pict w14:anchorId="458D14F0">
+          <v:shape id="_x0000_i1034" type="#_x0000_t75" alt="" style="width:243.1pt;height:23.25pt;mso-width-percent:0;mso-height-percent:0;mso-width-percent:0;mso-height-percent:0" fillcolor="window">
             <v:imagedata r:id="rId19" o:title=""/>
           </v:shape>
         </w:pict>
       </w:r>
-      <w:r>
-        <w:rPr>
-          <w:rFonts w:ascii="Times New Roman" w:hAnsi="Times New Roman"/>
-        </w:rPr>
-        <w:t>.</w:t>
-      </w:r>
-    </w:p>
-    <w:p>
-      <w:pPr>
-        <w:ind w:firstLine="284"/>
-        <w:jc w:val="both"/>
-        <w:rPr>
-          <w:rFonts w:ascii="Times New Roman" w:hAnsi="Times New Roman"/>
-        </w:rPr>
-      </w:pPr>
-    </w:p>
-    <w:p>
-      <w:pPr>
-        <w:ind w:firstLine="284"/>
-        <w:jc w:val="both"/>
-        <w:rPr>
-          <w:rFonts w:ascii="Times New Roman" w:hAnsi="Times New Roman"/>
-        </w:rPr>
-      </w:pPr>
-      <w:r>
-        <w:rPr>
-          <w:rFonts w:ascii="Times New Roman" w:hAnsi="Times New Roman"/>
-        </w:rPr>
-        <w:t xml:space="preserve">I find it very difficult to decode some of the work of Clive Rodgers [R4], excellent though it is. In Rodgers (2000) there are pages and pages discussing constraints, contribution functions, averaging kernels and error propagations without ever (as far as I can tell) arriving at a simple way of judging whether there is enough constraint in the retrieval or whether it tends to the ‘exact’ and thus unsmoothed and unreliable one. </w:t>
-      </w:r>
-    </w:p>
-    <w:p>
-      <w:pPr>
-        <w:ind w:firstLine="284"/>
-        <w:jc w:val="both"/>
-        <w:rPr>
-          <w:rFonts w:ascii="Times New Roman" w:hAnsi="Times New Roman"/>
-        </w:rPr>
-      </w:pPr>
-    </w:p>
-    <w:p>
-      <w:pPr>
-        <w:ind w:firstLine="284"/>
-        <w:jc w:val="both"/>
-        <w:rPr>
-          <w:rFonts w:ascii="Times New Roman" w:hAnsi="Times New Roman"/>
-        </w:rPr>
-      </w:pPr>
-      <w:r>
-        <w:rPr>
-          <w:rFonts w:ascii="Times New Roman" w:hAnsi="Times New Roman"/>
-        </w:rPr>
-        <w:t xml:space="preserve">I have now thought of a simple test! In Eq. 8.1 if the measurement errors are tiny, the contribution function, or gain matrix, </w:t>
+    </w:p>
+    <w:p>
+      <w:pPr>
+        <w:jc w:val="both"/>
+        <w:rPr>
+          <w:rFonts w:ascii="Times New Roman" w:hAnsi="Times New Roman"/>
+        </w:rPr>
+      </w:pPr>
+      <w:r>
+        <w:rPr>
+          <w:rFonts w:ascii="Times New Roman" w:hAnsi="Times New Roman"/>
+        </w:rPr>
+        <w:t xml:space="preserve">and the solution is exact. If however the measurement errors are huge then the contribution function </w:t>
       </w:r>
       <w:r>
         <w:rPr>
@@ -22355,18 +22552,16 @@
       <w:r>
         <w:rPr>
           <w:rFonts w:ascii="Times New Roman" w:hAnsi="Times New Roman"/>
-        </w:rPr>
-        <w:t xml:space="preserve"> tends to:</w:t>
-      </w:r>
-    </w:p>
-    <w:p>
-      <w:pPr>
-        <w:ind w:firstLine="284"/>
-        <w:jc w:val="both"/>
-        <w:rPr>
-          <w:rFonts w:ascii="Times New Roman" w:hAnsi="Times New Roman"/>
-        </w:rPr>
-      </w:pPr>
+          <w:i/>
+        </w:rPr>
+        <w:t xml:space="preserve"> </w:t>
+      </w:r>
+      <w:r>
+        <w:rPr>
+          <w:rFonts w:ascii="Times New Roman" w:hAnsi="Times New Roman"/>
+        </w:rPr>
+        <w:t>tends to:</w:t>
+      </w:r>
     </w:p>
     <w:p>
       <w:pPr>
@@ -22374,10 +22569,11 @@
       </w:pPr>
       <w:r>
         <w:rPr>
+          <w:noProof/>
           <w:position w:val="-16"/>
         </w:rPr>
-        <w:pict w14:anchorId="458D14F0">
-          <v:shape id="_x0000_i1030" type="#_x0000_t75" style="width:242.55pt;height:22.9pt" fillcolor="window">
+        <w:pict w14:anchorId="50690FC8">
+          <v:shape id="_x0000_i1033" type="#_x0000_t75" alt="" style="width:195.85pt;height:23.25pt;mso-width-percent:0;mso-height-percent:0;mso-width-percent:0;mso-height-percent:0" fillcolor="window">
             <v:imagedata r:id="rId20" o:title=""/>
           </v:shape>
         </w:pict>
@@ -22386,94 +22582,37 @@
     <w:p>
       <w:pPr>
         <w:jc w:val="both"/>
-        <w:rPr>
-          <w:rFonts w:ascii="Times New Roman" w:hAnsi="Times New Roman"/>
-        </w:rPr>
-      </w:pPr>
-      <w:r>
-        <w:rPr>
-          <w:rFonts w:ascii="Times New Roman" w:hAnsi="Times New Roman"/>
-        </w:rPr>
-        <w:t xml:space="preserve">and the solution is exact. If however the measurement errors are huge then the contribution function </w:t>
-      </w:r>
-      <w:r>
-        <w:rPr>
-          <w:rFonts w:ascii="Times New Roman" w:hAnsi="Times New Roman"/>
-          <w:b/>
-        </w:rPr>
-        <w:t>G</w:t>
-      </w:r>
-      <w:r>
-        <w:rPr>
-          <w:rFonts w:ascii="Times New Roman" w:hAnsi="Times New Roman"/>
-          <w:i/>
-          <w:szCs w:val="24"/>
-          <w:vertAlign w:val="subscript"/>
-        </w:rPr>
-        <w:t>n</w:t>
-      </w:r>
-      <w:r>
-        <w:rPr>
-          <w:rFonts w:ascii="Times New Roman" w:hAnsi="Times New Roman"/>
-          <w:i/>
-        </w:rPr>
-        <w:t xml:space="preserve"> </w:t>
-      </w:r>
-      <w:r>
-        <w:rPr>
-          <w:rFonts w:ascii="Times New Roman" w:hAnsi="Times New Roman"/>
-        </w:rPr>
-        <w:t>tends to:</w:t>
-      </w:r>
-    </w:p>
-    <w:p>
-      <w:pPr>
-        <w:jc w:val="center"/>
-      </w:pPr>
-      <w:r>
-        <w:rPr>
-          <w:position w:val="-16"/>
-        </w:rPr>
-        <w:pict w14:anchorId="50690FC8">
-          <v:shape id="_x0000_i1031" type="#_x0000_t75" style="width:196pt;height:22.9pt" fillcolor="window">
+      </w:pPr>
+      <w:r>
+        <w:t>and too much constraint is applied.</w:t>
+      </w:r>
+    </w:p>
+    <w:p>
+      <w:pPr>
+        <w:jc w:val="both"/>
+        <w:rPr>
+          <w:rFonts w:ascii="Times New Roman" w:hAnsi="Times New Roman"/>
+        </w:rPr>
+      </w:pPr>
+    </w:p>
+    <w:p>
+      <w:pPr>
+        <w:jc w:val="both"/>
+      </w:pPr>
+      <w:r>
+        <w:rPr>
+          <w:rFonts w:ascii="Times New Roman" w:hAnsi="Times New Roman"/>
+        </w:rPr>
+        <w:t xml:space="preserve">The happy medium seems to me to be when the diagonal elements of </w:t>
+      </w:r>
+      <w:r>
+        <w:rPr>
+          <w:noProof/>
+          <w:position w:val="-12"/>
+        </w:rPr>
+        <w:pict w14:anchorId="698F4844">
+          <v:shape id="_x0000_i1032" type="#_x0000_t75" alt="" style="width:44.15pt;height:19.35pt;mso-width-percent:0;mso-height-percent:0;mso-width-percent:0;mso-height-percent:0" fillcolor="window">
             <v:imagedata r:id="rId21" o:title=""/>
-          </v:shape>
-        </w:pict>
-      </w:r>
-    </w:p>
-    <w:p>
-      <w:pPr>
-        <w:jc w:val="both"/>
-      </w:pPr>
-      <w:r>
-        <w:t>and too much constraint is applied.</w:t>
-      </w:r>
-    </w:p>
-    <w:p>
-      <w:pPr>
-        <w:jc w:val="both"/>
-        <w:rPr>
-          <w:rFonts w:ascii="Times New Roman" w:hAnsi="Times New Roman"/>
-        </w:rPr>
-      </w:pPr>
-    </w:p>
-    <w:p>
-      <w:pPr>
-        <w:jc w:val="both"/>
-      </w:pPr>
-      <w:r>
-        <w:rPr>
-          <w:rFonts w:ascii="Times New Roman" w:hAnsi="Times New Roman"/>
-        </w:rPr>
-        <w:t xml:space="preserve">The happy medium seems to me to be when the diagonal elements of </w:t>
-      </w:r>
-      <w:r>
-        <w:rPr>
-          <w:position w:val="-12"/>
-        </w:rPr>
-        <w:pict w14:anchorId="698F4844">
-          <v:shape id="_x0000_i1032" type="#_x0000_t75" style="width:43.65pt;height:18.55pt" fillcolor="window">
-            <v:imagedata r:id="rId22" o:title=""/>
           </v:shape>
         </w:pict>
       </w:r>
@@ -22542,11 +22681,12 @@
       </w:r>
       <w:r>
         <w:rPr>
+          <w:noProof/>
           <w:position w:val="-12"/>
         </w:rPr>
         <w:pict w14:anchorId="38D44606">
-          <v:shape id="_x0000_i1033" type="#_x0000_t75" style="width:43.65pt;height:18.55pt" fillcolor="window">
-            <v:imagedata r:id="rId23" o:title=""/>
+          <v:shape id="_x0000_i1031" type="#_x0000_t75" alt="" style="width:44.15pt;height:19.35pt;mso-width-percent:0;mso-height-percent:0;mso-width-percent:0;mso-height-percent:0" fillcolor="window">
+            <v:imagedata r:id="rId21" o:title=""/>
           </v:shape>
         </w:pict>
       </w:r>
@@ -22991,33 +23131,175 @@
       </w:r>
       <w:r>
         <w:rPr>
+          <w:noProof/>
           <w:position w:val="-16"/>
         </w:rPr>
         <w:pict w14:anchorId="428F2E8B">
-          <v:shape id="_x0000_i1034" type="#_x0000_t75" style="width:282.55pt;height:22.9pt" fillcolor="window">
+          <v:shape id="_x0000_i1030" type="#_x0000_t75" alt="" style="width:283.35pt;height:23.25pt;mso-width-percent:0;mso-height-percent:0;mso-width-percent:0;mso-height-percent:0" fillcolor="window">
+            <v:imagedata r:id="rId15" o:title=""/>
+          </v:shape>
+        </w:pict>
+      </w:r>
+      <w:r>
+        <w:tab/>
+      </w:r>
+      <w:r>
+        <w:t>(8.3)</w:t>
+      </w:r>
+    </w:p>
+    <w:p>
+      <w:pPr>
+        <w:jc w:val="both"/>
+        <w:rPr>
+          <w:rFonts w:ascii="Times New Roman" w:hAnsi="Times New Roman"/>
+        </w:rPr>
+      </w:pPr>
+      <w:r>
+        <w:rPr>
+          <w:rFonts w:ascii="Times New Roman" w:hAnsi="Times New Roman"/>
+        </w:rPr>
+        <w:t>or equivalently</w:t>
+      </w:r>
+    </w:p>
+    <w:p>
+      <w:pPr>
+        <w:pStyle w:val="Equation"/>
+      </w:pPr>
+      <w:r>
+        <w:tab/>
+      </w:r>
+      <w:r>
+        <w:rPr>
+          <w:noProof/>
+          <w:position w:val="-14"/>
+        </w:rPr>
+        <w:pict w14:anchorId="09F96696">
+          <v:shape id="_x0000_i1029" type="#_x0000_t75" alt="" style="width:185.8pt;height:20.15pt;mso-width-percent:0;mso-height-percent:0;mso-width-percent:0;mso-height-percent:0" fillcolor="window">
+            <v:imagedata r:id="rId22" o:title=""/>
+          </v:shape>
+        </w:pict>
+      </w:r>
+      <w:r>
+        <w:tab/>
+      </w:r>
+      <w:r>
+        <w:t>(8.4)</w:t>
+      </w:r>
+    </w:p>
+    <w:p>
+      <w:pPr>
+        <w:jc w:val="both"/>
+        <w:rPr>
+          <w:rFonts w:ascii="Times New Roman" w:hAnsi="Times New Roman"/>
+        </w:rPr>
+      </w:pPr>
+      <w:r>
+        <w:rPr>
+          <w:rFonts w:ascii="Times New Roman" w:hAnsi="Times New Roman"/>
+        </w:rPr>
+        <w:t xml:space="preserve">where </w:t>
+      </w:r>
+      <w:r>
+        <w:rPr>
+          <w:rFonts w:ascii="Times New Roman" w:hAnsi="Times New Roman"/>
+          <w:b/>
+        </w:rPr>
+        <w:t>G</w:t>
+      </w:r>
+      <w:r>
+        <w:rPr>
+          <w:rFonts w:ascii="Times New Roman" w:hAnsi="Times New Roman"/>
+          <w:i/>
+          <w:szCs w:val="24"/>
+          <w:vertAlign w:val="subscript"/>
+        </w:rPr>
+        <w:t>n</w:t>
+      </w:r>
+      <w:r>
+        <w:rPr>
+          <w:rFonts w:ascii="Times New Roman" w:hAnsi="Times New Roman"/>
+        </w:rPr>
+        <w:t xml:space="preserve"> is the gain matrix and </w:t>
+      </w:r>
+      <w:r>
+        <w:rPr>
+          <w:rFonts w:ascii="Times New Roman" w:hAnsi="Times New Roman"/>
+          <w:b/>
+        </w:rPr>
+        <w:t>A</w:t>
+      </w:r>
+      <w:r>
+        <w:rPr>
+          <w:rFonts w:ascii="Times New Roman" w:hAnsi="Times New Roman"/>
+          <w:i/>
+          <w:szCs w:val="24"/>
+          <w:vertAlign w:val="subscript"/>
+        </w:rPr>
+        <w:t>n</w:t>
+      </w:r>
+      <w:r>
+        <w:rPr>
+          <w:rFonts w:ascii="Times New Roman" w:hAnsi="Times New Roman"/>
+        </w:rPr>
+        <w:t xml:space="preserve"> (= </w:t>
+      </w:r>
+      <w:r>
+        <w:rPr>
+          <w:noProof/>
+          <w:position w:val="-12"/>
+        </w:rPr>
+        <w:pict w14:anchorId="3FE14509">
+          <v:shape id="_x0000_i1028" type="#_x0000_t75" alt="" style="width:30.95pt;height:19.35pt;mso-width-percent:0;mso-height-percent:0;mso-width-percent:0;mso-height-percent:0" fillcolor="window">
+            <v:imagedata r:id="rId23" o:title=""/>
+          </v:shape>
+        </w:pict>
+      </w:r>
+      <w:r>
+        <w:t xml:space="preserve">) </w:t>
+      </w:r>
+      <w:r>
+        <w:rPr>
+          <w:rFonts w:ascii="Times New Roman" w:hAnsi="Times New Roman"/>
+        </w:rPr>
+        <w:t>is the averaging kernel matrix. Previous versions of the code calculated the gain matrix as:</w:t>
+      </w:r>
+    </w:p>
+    <w:p>
+      <w:pPr>
+        <w:pStyle w:val="Equation"/>
+      </w:pPr>
+      <w:r>
+        <w:tab/>
+      </w:r>
+      <w:r>
+        <w:rPr>
+          <w:noProof/>
+          <w:position w:val="-16"/>
+        </w:rPr>
+        <w:pict w14:anchorId="40223B1E">
+          <v:shape id="_x0000_i1027" type="#_x0000_t75" alt="" style="width:140.15pt;height:23.25pt;mso-width-percent:0;mso-height-percent:0;mso-width-percent:0;mso-height-percent:0" fillcolor="window">
             <v:imagedata r:id="rId24" o:title=""/>
           </v:shape>
         </w:pict>
       </w:r>
       <w:r>
         <w:tab/>
-      </w:r>
-      <w:r>
-        <w:t>(8.3)</w:t>
-      </w:r>
-    </w:p>
-    <w:p>
-      <w:pPr>
-        <w:jc w:val="both"/>
-        <w:rPr>
-          <w:rFonts w:ascii="Times New Roman" w:hAnsi="Times New Roman"/>
-        </w:rPr>
-      </w:pPr>
-      <w:r>
-        <w:rPr>
-          <w:rFonts w:ascii="Times New Roman" w:hAnsi="Times New Roman"/>
-        </w:rPr>
-        <w:t>or equivalently</w:t>
+        <w:t>(8.5)</w:t>
+      </w:r>
+    </w:p>
+    <w:p>
+      <w:r>
+        <w:lastRenderedPageBreak/>
+        <w:t xml:space="preserve">which for cases where the length </w:t>
+      </w:r>
+      <w:r>
+        <w:rPr>
+          <w:i/>
+        </w:rPr>
+        <w:t>m</w:t>
+      </w:r>
+      <w:r>
+        <w:t xml:space="preserve"> of the measurement vector was large, tended to be extremely slow. However an equivalent formulation of the gain matrix is:</w:t>
       </w:r>
     </w:p>
     <w:p>
@@ -23029,149 +23311,12 @@
       </w:r>
       <w:r>
         <w:rPr>
-          <w:position w:val="-14"/>
-        </w:rPr>
-        <w:pict w14:anchorId="09F96696">
-          <v:shape id="_x0000_i1035" type="#_x0000_t75" style="width:186.2pt;height:20pt" fillcolor="window">
+          <w:noProof/>
+          <w:position w:val="-16"/>
+        </w:rPr>
+        <w:pict w14:anchorId="7C42C75C">
+          <v:shape id="_x0000_i1026" type="#_x0000_t75" alt="" style="width:147.85pt;height:23.25pt;mso-width-percent:0;mso-height-percent:0;mso-width-percent:0;mso-height-percent:0" fillcolor="window">
             <v:imagedata r:id="rId25" o:title=""/>
-          </v:shape>
-        </w:pict>
-      </w:r>
-      <w:r>
-        <w:tab/>
-      </w:r>
-      <w:r>
-        <w:t>(8.4)</w:t>
-      </w:r>
-    </w:p>
-    <w:p>
-      <w:pPr>
-        <w:jc w:val="both"/>
-        <w:rPr>
-          <w:rFonts w:ascii="Times New Roman" w:hAnsi="Times New Roman"/>
-        </w:rPr>
-      </w:pPr>
-      <w:r>
-        <w:rPr>
-          <w:rFonts w:ascii="Times New Roman" w:hAnsi="Times New Roman"/>
-        </w:rPr>
-        <w:t xml:space="preserve">where </w:t>
-      </w:r>
-      <w:r>
-        <w:rPr>
-          <w:rFonts w:ascii="Times New Roman" w:hAnsi="Times New Roman"/>
-          <w:b/>
-        </w:rPr>
-        <w:t>G</w:t>
-      </w:r>
-      <w:r>
-        <w:rPr>
-          <w:rFonts w:ascii="Times New Roman" w:hAnsi="Times New Roman"/>
-          <w:i/>
-          <w:szCs w:val="24"/>
-          <w:vertAlign w:val="subscript"/>
-        </w:rPr>
-        <w:t>n</w:t>
-      </w:r>
-      <w:r>
-        <w:rPr>
-          <w:rFonts w:ascii="Times New Roman" w:hAnsi="Times New Roman"/>
-        </w:rPr>
-        <w:t xml:space="preserve"> is the gain matrix and </w:t>
-      </w:r>
-      <w:r>
-        <w:rPr>
-          <w:rFonts w:ascii="Times New Roman" w:hAnsi="Times New Roman"/>
-          <w:b/>
-        </w:rPr>
-        <w:t>A</w:t>
-      </w:r>
-      <w:r>
-        <w:rPr>
-          <w:rFonts w:ascii="Times New Roman" w:hAnsi="Times New Roman"/>
-          <w:i/>
-          <w:szCs w:val="24"/>
-          <w:vertAlign w:val="subscript"/>
-        </w:rPr>
-        <w:t>n</w:t>
-      </w:r>
-      <w:r>
-        <w:rPr>
-          <w:rFonts w:ascii="Times New Roman" w:hAnsi="Times New Roman"/>
-        </w:rPr>
-        <w:t xml:space="preserve"> (= </w:t>
-      </w:r>
-      <w:r>
-        <w:rPr>
-          <w:position w:val="-12"/>
-        </w:rPr>
-        <w:pict w14:anchorId="3FE14509">
-          <v:shape id="_x0000_i1036" type="#_x0000_t75" style="width:30.55pt;height:18.55pt" fillcolor="window">
-            <v:imagedata r:id="rId26" o:title=""/>
-          </v:shape>
-        </w:pict>
-      </w:r>
-      <w:r>
-        <w:t xml:space="preserve">) </w:t>
-      </w:r>
-      <w:r>
-        <w:rPr>
-          <w:rFonts w:ascii="Times New Roman" w:hAnsi="Times New Roman"/>
-        </w:rPr>
-        <w:t>is the averaging kernel matrix. Previous versions of the code calculated the gain matrix as:</w:t>
-      </w:r>
-    </w:p>
-    <w:p>
-      <w:pPr>
-        <w:pStyle w:val="Equation"/>
-      </w:pPr>
-      <w:r>
-        <w:tab/>
-      </w:r>
-      <w:r>
-        <w:rPr>
-          <w:position w:val="-16"/>
-        </w:rPr>
-        <w:pict w14:anchorId="40223B1E">
-          <v:shape id="_x0000_i1037" type="#_x0000_t75" style="width:139.65pt;height:22.9pt" fillcolor="window">
-            <v:imagedata r:id="rId27" o:title=""/>
-          </v:shape>
-        </w:pict>
-      </w:r>
-      <w:r>
-        <w:tab/>
-        <w:t>(8.5)</w:t>
-      </w:r>
-    </w:p>
-    <w:p>
-      <w:r>
-        <w:t xml:space="preserve">which for cases where the length </w:t>
-      </w:r>
-      <w:r>
-        <w:rPr>
-          <w:i/>
-        </w:rPr>
-        <w:t>m</w:t>
-      </w:r>
-      <w:r>
-        <w:t xml:space="preserve"> of the measurement vector was large, tended to be extremely slow. However an equivalent formulation of the gain matrix is:</w:t>
-      </w:r>
-    </w:p>
-    <w:p>
-      <w:pPr>
-        <w:pStyle w:val="Equation"/>
-      </w:pPr>
-      <w:r>
-        <w:lastRenderedPageBreak/>
-        <w:tab/>
-      </w:r>
-      <w:r>
-        <w:rPr>
-          <w:position w:val="-16"/>
-        </w:rPr>
-        <w:pict w14:anchorId="7C42C75C">
-          <v:shape id="_x0000_i1038" type="#_x0000_t75" style="width:148.35pt;height:22.9pt" fillcolor="window">
-            <v:imagedata r:id="rId28" o:title=""/>
           </v:shape>
         </w:pict>
       </w:r>
@@ -23204,11 +23349,12 @@
       </w:r>
       <w:r>
         <w:rPr>
+          <w:noProof/>
           <w:position w:val="-12"/>
         </w:rPr>
         <w:pict w14:anchorId="28E70FFB">
-          <v:shape id="_x0000_i1039" type="#_x0000_t75" style="width:18.55pt;height:18.55pt" fillcolor="window">
-            <v:imagedata r:id="rId29" o:title=""/>
+          <v:shape id="_x0000_i1025" type="#_x0000_t75" alt="" style="width:19.35pt;height:19.35pt;mso-width-percent:0;mso-height-percent:0;mso-width-percent:0;mso-height-percent:0" fillcolor="window">
+            <v:imagedata r:id="rId26" o:title=""/>
           </v:shape>
         </w:pict>
       </w:r>
@@ -23496,7 +23642,11 @@
         <w:t>RIDENT(IVAR,1) &gt; 100, then this defines</w:t>
       </w:r>
       <w:r>
-        <w:t xml:space="preserve"> a ‘special’ parameterisation that might use a special layering technique, or define the cloud imaginary refractive index spectrum, etc. In such cases, please set VARIDENT(IVAR,3) = VARIDENT(IVAR,1), and set VARIDENT(IVAR,2) = 0.</w:t>
+        <w:t xml:space="preserve"> a ‘special’ parameterisation that might use a special layering technique, or define the cloud imaginary refractive index spectrum, etc. In such cases, please set </w:t>
+      </w:r>
+      <w:r>
+        <w:lastRenderedPageBreak/>
+        <w:t>VARIDENT(IVAR,3) = VARIDENT(IVAR,1), and set VARIDENT(IVAR,2) = 0.</w:t>
       </w:r>
     </w:p>
     <w:p>
@@ -23511,7 +23661,6 @@
         <w:rPr>
           <w:rFonts w:ascii="Times New Roman" w:hAnsi="Times New Roman"/>
         </w:rPr>
-        <w:lastRenderedPageBreak/>
         <w:t xml:space="preserve">You also need to update </w:t>
       </w:r>
       <w:r>
@@ -24100,59 +24249,60 @@
           <w:szCs w:val="24"/>
           <w:lang w:val="en-US"/>
         </w:rPr>
-        <w:t xml:space="preserve"> = EXP(XN(K)). The best thing to do is find an existing profile parameterization that most closely matches what you want to do, study how it and the XMAP elements are defined and then define a new profile type based on this and modify what you need to change. That’s what I always do!</w:t>
-      </w:r>
-    </w:p>
-    <w:p/>
-    <w:p>
-      <w:pPr>
-        <w:outlineLvl w:val="0"/>
-        <w:rPr>
-          <w:rFonts w:ascii="Times New Roman" w:hAnsi="Times New Roman"/>
-          <w:b/>
-        </w:rPr>
-      </w:pPr>
-      <w:r>
-        <w:rPr>
-          <w:rFonts w:ascii="Times New Roman" w:hAnsi="Times New Roman"/>
-          <w:b/>
-        </w:rPr>
-        <w:lastRenderedPageBreak/>
-        <w:t>10. K-table location</w:t>
-      </w:r>
-    </w:p>
-    <w:p/>
-    <w:p>
-      <w:pPr>
-        <w:rPr>
-          <w:rFonts w:ascii="Times New Roman" w:hAnsi="Times New Roman"/>
-          <w:szCs w:val="24"/>
-        </w:rPr>
-      </w:pPr>
-      <w:r>
-        <w:t xml:space="preserve">To facilitate future research, an attempt has been made to co-locate k-tables generated for various projects by the Nemesis modelling community. This k-tables are not currently part of the Nemesis/Radtrans distribution, but for Oxford users, the k-tables may be </w:t>
-      </w:r>
-      <w:r>
-        <w:rPr>
-          <w:rFonts w:ascii="Times New Roman" w:hAnsi="Times New Roman"/>
-          <w:szCs w:val="24"/>
-        </w:rPr>
-        <w:t>found in</w:t>
-      </w:r>
-      <w:r>
-        <w:rPr>
-          <w:rFonts w:ascii="Times New Roman" w:hAnsi="Times New Roman"/>
-          <w:szCs w:val="24"/>
-        </w:rPr>
-        <w:t xml:space="preserve">: </w:t>
-      </w:r>
-      <w:r>
-        <w:rPr>
-          <w:rFonts w:ascii="Times New Roman" w:hAnsi="Times New Roman"/>
+        <w:t xml:space="preserve"> = EXP(XN(K)). The best thing to do is find an existing profile parameterization that most closely matches what you want to do, study how it and the XMAP elements are defined and then define a </w:t>
+      </w:r>
+      <w:r>
+        <w:rPr>
+          <w:rFonts w:ascii="Times New Roman" w:hAnsi="Times New Roman"/>
+          <w:color w:val="000000"/>
           <w:szCs w:val="24"/>
           <w:lang w:val="en-US"/>
         </w:rPr>
-        <w:t>/home/jupiter/plan2/specdata</w:t>
+        <w:lastRenderedPageBreak/>
+        <w:t>new profile type based on this and modify what you need to change. That’s what I always do!</w:t>
+      </w:r>
+    </w:p>
+    <w:p/>
+    <w:p>
+      <w:pPr>
+        <w:outlineLvl w:val="0"/>
+        <w:rPr>
+          <w:rFonts w:ascii="Times New Roman" w:hAnsi="Times New Roman"/>
+          <w:b/>
+        </w:rPr>
+      </w:pPr>
+      <w:r>
+        <w:rPr>
+          <w:rFonts w:ascii="Times New Roman" w:hAnsi="Times New Roman"/>
+          <w:b/>
+        </w:rPr>
+        <w:t>10. K-table location</w:t>
+      </w:r>
+    </w:p>
+    <w:p/>
+    <w:p>
+      <w:pPr>
+        <w:rPr>
+          <w:rFonts w:ascii="Times New Roman" w:hAnsi="Times New Roman"/>
+          <w:szCs w:val="24"/>
+        </w:rPr>
+      </w:pPr>
+      <w:r>
+        <w:t xml:space="preserve">To facilitate future research, an attempt has been made to co-locate k-tables generated for various projects by the Nemesis modelling community. This k-tables are not currently part of the Nemesis/Radtrans distribution, but for Oxford users, the k-tables may be </w:t>
+      </w:r>
+      <w:r>
+        <w:rPr>
+          <w:rFonts w:ascii="Times New Roman" w:hAnsi="Times New Roman"/>
+          <w:szCs w:val="24"/>
+        </w:rPr>
+        <w:t>found in</w:t>
+      </w:r>
+      <w:r>
+        <w:rPr>
+          <w:rFonts w:ascii="Times New Roman" w:hAnsi="Times New Roman"/>
+          <w:szCs w:val="24"/>
+        </w:rPr>
+        <w:t xml:space="preserve">: </w:t>
       </w:r>
       <w:r>
         <w:rPr>
@@ -24160,6 +24310,14 @@
           <w:szCs w:val="24"/>
           <w:lang w:val="en-US"/>
         </w:rPr>
+        <w:t>/home/jupiter/plan2/specdata</w:t>
+      </w:r>
+      <w:r>
+        <w:rPr>
+          <w:rFonts w:ascii="Times New Roman" w:hAnsi="Times New Roman"/>
+          <w:szCs w:val="24"/>
+          <w:lang w:val="en-US"/>
+        </w:rPr>
         <w:t>.</w:t>
       </w:r>
     </w:p>
@@ -24171,7 +24329,7 @@
       </w:pPr>
     </w:p>
     <w:sectPr>
-      <w:headerReference w:type="default" r:id="rId30"/>
+      <w:headerReference w:type="default" r:id="rId27"/>
       <w:pgSz w:w="12240" w:h="15840" w:code="1"/>
       <w:pgMar w:top="1440" w:right="1800" w:bottom="1440" w:left="1800" w:header="720" w:footer="720" w:gutter="0"/>
       <w:pgNumType w:start="1"/>
@@ -24182,7 +24340,7 @@
 </file>
 
 <file path=word/endnotes.xml><?xml version="1.0" encoding="utf-8"?>
-<w:endnotes xmlns:wpc="http://schemas.microsoft.com/office/word/2010/wordprocessingCanvas" xmlns:mo="http://schemas.microsoft.com/office/mac/office/2008/main" xmlns:mc="http://schemas.openxmlformats.org/markup-compatibility/2006" xmlns:mv="urn:schemas-microsoft-com:mac:vml" xmlns:o="urn:schemas-microsoft-com:office:office" xmlns:r="http://schemas.openxmlformats.org/officeDocument/2006/relationships" xmlns:m="http://schemas.openxmlformats.org/officeDocument/2006/math" xmlns:v="urn:schemas-microsoft-com:vml" xmlns:wp14="http://schemas.microsoft.com/office/word/2010/wordprocessingDrawing" xmlns:wp="http://schemas.openxmlformats.org/drawingml/2006/wordprocessingDrawing" xmlns:w10="urn:schemas-microsoft-com:office:word" xmlns:w="http://schemas.openxmlformats.org/wordprocessingml/2006/main" xmlns:w14="http://schemas.microsoft.com/office/word/2010/wordml" xmlns:wpg="http://schemas.microsoft.com/office/word/2010/wordprocessingGroup" xmlns:wpi="http://schemas.microsoft.com/office/word/2010/wordprocessingInk" xmlns:wne="http://schemas.microsoft.com/office/word/2006/wordml" xmlns:wps="http://schemas.microsoft.com/office/word/2010/wordprocessingShape" mc:Ignorable="w14 wp14 mv">
+<w:endnotes xmlns:wpc="http://schemas.microsoft.com/office/word/2010/wordprocessingCanvas" xmlns:cx="http://schemas.microsoft.com/office/drawing/2014/chartex" xmlns:cx1="http://schemas.microsoft.com/office/drawing/2015/9/8/chartex" xmlns:cx2="http://schemas.microsoft.com/office/drawing/2015/10/21/chartex" xmlns:cx3="http://schemas.microsoft.com/office/drawing/2016/5/9/chartex" xmlns:cx4="http://schemas.microsoft.com/office/drawing/2016/5/10/chartex" xmlns:cx5="http://schemas.microsoft.com/office/drawing/2016/5/11/chartex" xmlns:cx6="http://schemas.microsoft.com/office/drawing/2016/5/12/chartex" xmlns:cx7="http://schemas.microsoft.com/office/drawing/2016/5/13/chartex" xmlns:cx8="http://schemas.microsoft.com/office/drawing/2016/5/14/chartex" xmlns:mc="http://schemas.openxmlformats.org/markup-compatibility/2006" xmlns:aink="http://schemas.microsoft.com/office/drawing/2016/ink" xmlns:am3d="http://schemas.microsoft.com/office/drawing/2017/model3d" xmlns:o="urn:schemas-microsoft-com:office:office" xmlns:r="http://schemas.openxmlformats.org/officeDocument/2006/relationships" xmlns:m="http://schemas.openxmlformats.org/officeDocument/2006/math" xmlns:v="urn:schemas-microsoft-com:vml" xmlns:wp14="http://schemas.microsoft.com/office/word/2010/wordprocessingDrawing" xmlns:wp="http://schemas.openxmlformats.org/drawingml/2006/wordprocessingDrawing" xmlns:w10="urn:schemas-microsoft-com:office:word" xmlns:w="http://schemas.openxmlformats.org/wordprocessingml/2006/main" xmlns:w14="http://schemas.microsoft.com/office/word/2010/wordml" xmlns:w15="http://schemas.microsoft.com/office/word/2012/wordml" xmlns:w16cid="http://schemas.microsoft.com/office/word/2016/wordml/cid" xmlns:w16se="http://schemas.microsoft.com/office/word/2015/wordml/symex" xmlns:wpg="http://schemas.microsoft.com/office/word/2010/wordprocessingGroup" xmlns:wpi="http://schemas.microsoft.com/office/word/2010/wordprocessingInk" xmlns:wne="http://schemas.microsoft.com/office/word/2006/wordml" xmlns:wps="http://schemas.microsoft.com/office/word/2010/wordprocessingShape" mc:Ignorable="w14 w15 w16se w16cid wp14">
   <w:endnote w:type="separator" w:id="-1">
     <w:p>
       <w:r>
@@ -24204,7 +24362,7 @@
 </file>
 
 <file path=word/footer1.xml><?xml version="1.0" encoding="utf-8"?>
-<w:ftr xmlns:wpc="http://schemas.microsoft.com/office/word/2010/wordprocessingCanvas" xmlns:mo="http://schemas.microsoft.com/office/mac/office/2008/main" xmlns:mc="http://schemas.openxmlformats.org/markup-compatibility/2006" xmlns:mv="urn:schemas-microsoft-com:mac:vml" xmlns:o="urn:schemas-microsoft-com:office:office" xmlns:r="http://schemas.openxmlformats.org/officeDocument/2006/relationships" xmlns:m="http://schemas.openxmlformats.org/officeDocument/2006/math" xmlns:v="urn:schemas-microsoft-com:vml" xmlns:wp14="http://schemas.microsoft.com/office/word/2010/wordprocessingDrawing" xmlns:wp="http://schemas.openxmlformats.org/drawingml/2006/wordprocessingDrawing" xmlns:w10="urn:schemas-microsoft-com:office:word" xmlns:w="http://schemas.openxmlformats.org/wordprocessingml/2006/main" xmlns:w14="http://schemas.microsoft.com/office/word/2010/wordml" xmlns:wpg="http://schemas.microsoft.com/office/word/2010/wordprocessingGroup" xmlns:wpi="http://schemas.microsoft.com/office/word/2010/wordprocessingInk" xmlns:wne="http://schemas.microsoft.com/office/word/2006/wordml" xmlns:wps="http://schemas.microsoft.com/office/word/2010/wordprocessingShape" mc:Ignorable="w14 wp14">
+<w:ftr xmlns:wpc="http://schemas.microsoft.com/office/word/2010/wordprocessingCanvas" xmlns:cx="http://schemas.microsoft.com/office/drawing/2014/chartex" xmlns:cx1="http://schemas.microsoft.com/office/drawing/2015/9/8/chartex" xmlns:cx2="http://schemas.microsoft.com/office/drawing/2015/10/21/chartex" xmlns:cx3="http://schemas.microsoft.com/office/drawing/2016/5/9/chartex" xmlns:cx4="http://schemas.microsoft.com/office/drawing/2016/5/10/chartex" xmlns:cx5="http://schemas.microsoft.com/office/drawing/2016/5/11/chartex" xmlns:cx6="http://schemas.microsoft.com/office/drawing/2016/5/12/chartex" xmlns:cx7="http://schemas.microsoft.com/office/drawing/2016/5/13/chartex" xmlns:cx8="http://schemas.microsoft.com/office/drawing/2016/5/14/chartex" xmlns:mc="http://schemas.openxmlformats.org/markup-compatibility/2006" xmlns:aink="http://schemas.microsoft.com/office/drawing/2016/ink" xmlns:am3d="http://schemas.microsoft.com/office/drawing/2017/model3d" xmlns:o="urn:schemas-microsoft-com:office:office" xmlns:r="http://schemas.openxmlformats.org/officeDocument/2006/relationships" xmlns:m="http://schemas.openxmlformats.org/officeDocument/2006/math" xmlns:v="urn:schemas-microsoft-com:vml" xmlns:wp14="http://schemas.microsoft.com/office/word/2010/wordprocessingDrawing" xmlns:wp="http://schemas.openxmlformats.org/drawingml/2006/wordprocessingDrawing" xmlns:w10="urn:schemas-microsoft-com:office:word" xmlns:w="http://schemas.openxmlformats.org/wordprocessingml/2006/main" xmlns:w14="http://schemas.microsoft.com/office/word/2010/wordml" xmlns:w15="http://schemas.microsoft.com/office/word/2012/wordml" xmlns:w16cid="http://schemas.microsoft.com/office/word/2016/wordml/cid" xmlns:w16se="http://schemas.microsoft.com/office/word/2015/wordml/symex" xmlns:wpg="http://schemas.microsoft.com/office/word/2010/wordprocessingGroup" xmlns:wpi="http://schemas.microsoft.com/office/word/2010/wordprocessingInk" xmlns:wne="http://schemas.microsoft.com/office/word/2006/wordml" xmlns:wps="http://schemas.microsoft.com/office/word/2010/wordprocessingShape" mc:Ignorable="w14 w15 w16se w16cid wp14">
   <w:p>
     <w:pPr>
       <w:pStyle w:val="Footer"/>
@@ -24236,7 +24394,7 @@
 </file>
 
 <file path=word/footnotes.xml><?xml version="1.0" encoding="utf-8"?>
-<w:footnotes xmlns:wpc="http://schemas.microsoft.com/office/word/2010/wordprocessingCanvas" xmlns:mo="http://schemas.microsoft.com/office/mac/office/2008/main" xmlns:mc="http://schemas.openxmlformats.org/markup-compatibility/2006" xmlns:mv="urn:schemas-microsoft-com:mac:vml" xmlns:o="urn:schemas-microsoft-com:office:office" xmlns:r="http://schemas.openxmlformats.org/officeDocument/2006/relationships" xmlns:m="http://schemas.openxmlformats.org/officeDocument/2006/math" xmlns:v="urn:schemas-microsoft-com:vml" xmlns:wp14="http://schemas.microsoft.com/office/word/2010/wordprocessingDrawing" xmlns:wp="http://schemas.openxmlformats.org/drawingml/2006/wordprocessingDrawing" xmlns:w10="urn:schemas-microsoft-com:office:word" xmlns:w="http://schemas.openxmlformats.org/wordprocessingml/2006/main" xmlns:w14="http://schemas.microsoft.com/office/word/2010/wordml" xmlns:wpg="http://schemas.microsoft.com/office/word/2010/wordprocessingGroup" xmlns:wpi="http://schemas.microsoft.com/office/word/2010/wordprocessingInk" xmlns:wne="http://schemas.microsoft.com/office/word/2006/wordml" xmlns:wps="http://schemas.microsoft.com/office/word/2010/wordprocessingShape" mc:Ignorable="w14 wp14 mv">
+<w:footnotes xmlns:wpc="http://schemas.microsoft.com/office/word/2010/wordprocessingCanvas" xmlns:cx="http://schemas.microsoft.com/office/drawing/2014/chartex" xmlns:cx1="http://schemas.microsoft.com/office/drawing/2015/9/8/chartex" xmlns:cx2="http://schemas.microsoft.com/office/drawing/2015/10/21/chartex" xmlns:cx3="http://schemas.microsoft.com/office/drawing/2016/5/9/chartex" xmlns:cx4="http://schemas.microsoft.com/office/drawing/2016/5/10/chartex" xmlns:cx5="http://schemas.microsoft.com/office/drawing/2016/5/11/chartex" xmlns:cx6="http://schemas.microsoft.com/office/drawing/2016/5/12/chartex" xmlns:cx7="http://schemas.microsoft.com/office/drawing/2016/5/13/chartex" xmlns:cx8="http://schemas.microsoft.com/office/drawing/2016/5/14/chartex" xmlns:mc="http://schemas.openxmlformats.org/markup-compatibility/2006" xmlns:aink="http://schemas.microsoft.com/office/drawing/2016/ink" xmlns:am3d="http://schemas.microsoft.com/office/drawing/2017/model3d" xmlns:o="urn:schemas-microsoft-com:office:office" xmlns:r="http://schemas.openxmlformats.org/officeDocument/2006/relationships" xmlns:m="http://schemas.openxmlformats.org/officeDocument/2006/math" xmlns:v="urn:schemas-microsoft-com:vml" xmlns:wp14="http://schemas.microsoft.com/office/word/2010/wordprocessingDrawing" xmlns:wp="http://schemas.openxmlformats.org/drawingml/2006/wordprocessingDrawing" xmlns:w10="urn:schemas-microsoft-com:office:word" xmlns:w="http://schemas.openxmlformats.org/wordprocessingml/2006/main" xmlns:w14="http://schemas.microsoft.com/office/word/2010/wordml" xmlns:w15="http://schemas.microsoft.com/office/word/2012/wordml" xmlns:w16cid="http://schemas.microsoft.com/office/word/2016/wordml/cid" xmlns:w16se="http://schemas.microsoft.com/office/word/2015/wordml/symex" xmlns:wpg="http://schemas.microsoft.com/office/word/2010/wordprocessingGroup" xmlns:wpi="http://schemas.microsoft.com/office/word/2010/wordprocessingInk" xmlns:wne="http://schemas.microsoft.com/office/word/2006/wordml" xmlns:wps="http://schemas.microsoft.com/office/word/2010/wordprocessingShape" mc:Ignorable="w14 w15 w16se w16cid wp14">
   <w:footnote w:type="separator" w:id="-1">
     <w:p>
       <w:r>
@@ -24258,7 +24416,7 @@
 </file>
 
 <file path=word/header1.xml><?xml version="1.0" encoding="utf-8"?>
-<w:hdr xmlns:wpc="http://schemas.microsoft.com/office/word/2010/wordprocessingCanvas" xmlns:mo="http://schemas.microsoft.com/office/mac/office/2008/main" xmlns:mc="http://schemas.openxmlformats.org/markup-compatibility/2006" xmlns:mv="urn:schemas-microsoft-com:mac:vml" xmlns:o="urn:schemas-microsoft-com:office:office" xmlns:r="http://schemas.openxmlformats.org/officeDocument/2006/relationships" xmlns:m="http://schemas.openxmlformats.org/officeDocument/2006/math" xmlns:v="urn:schemas-microsoft-com:vml" xmlns:wp14="http://schemas.microsoft.com/office/word/2010/wordprocessingDrawing" xmlns:wp="http://schemas.openxmlformats.org/drawingml/2006/wordprocessingDrawing" xmlns:w10="urn:schemas-microsoft-com:office:word" xmlns:w="http://schemas.openxmlformats.org/wordprocessingml/2006/main" xmlns:w14="http://schemas.microsoft.com/office/word/2010/wordml" xmlns:wpg="http://schemas.microsoft.com/office/word/2010/wordprocessingGroup" xmlns:wpi="http://schemas.microsoft.com/office/word/2010/wordprocessingInk" xmlns:wne="http://schemas.microsoft.com/office/word/2006/wordml" xmlns:wps="http://schemas.microsoft.com/office/word/2010/wordprocessingShape" mc:Ignorable="w14 wp14">
+<w:hdr xmlns:wpc="http://schemas.microsoft.com/office/word/2010/wordprocessingCanvas" xmlns:cx="http://schemas.microsoft.com/office/drawing/2014/chartex" xmlns:cx1="http://schemas.microsoft.com/office/drawing/2015/9/8/chartex" xmlns:cx2="http://schemas.microsoft.com/office/drawing/2015/10/21/chartex" xmlns:cx3="http://schemas.microsoft.com/office/drawing/2016/5/9/chartex" xmlns:cx4="http://schemas.microsoft.com/office/drawing/2016/5/10/chartex" xmlns:cx5="http://schemas.microsoft.com/office/drawing/2016/5/11/chartex" xmlns:cx6="http://schemas.microsoft.com/office/drawing/2016/5/12/chartex" xmlns:cx7="http://schemas.microsoft.com/office/drawing/2016/5/13/chartex" xmlns:cx8="http://schemas.microsoft.com/office/drawing/2016/5/14/chartex" xmlns:mc="http://schemas.openxmlformats.org/markup-compatibility/2006" xmlns:aink="http://schemas.microsoft.com/office/drawing/2016/ink" xmlns:am3d="http://schemas.microsoft.com/office/drawing/2017/model3d" xmlns:o="urn:schemas-microsoft-com:office:office" xmlns:r="http://schemas.openxmlformats.org/officeDocument/2006/relationships" xmlns:m="http://schemas.openxmlformats.org/officeDocument/2006/math" xmlns:v="urn:schemas-microsoft-com:vml" xmlns:wp14="http://schemas.microsoft.com/office/word/2010/wordprocessingDrawing" xmlns:wp="http://schemas.openxmlformats.org/drawingml/2006/wordprocessingDrawing" xmlns:w10="urn:schemas-microsoft-com:office:word" xmlns:w="http://schemas.openxmlformats.org/wordprocessingml/2006/main" xmlns:w14="http://schemas.microsoft.com/office/word/2010/wordml" xmlns:w15="http://schemas.microsoft.com/office/word/2012/wordml" xmlns:w16cid="http://schemas.microsoft.com/office/word/2016/wordml/cid" xmlns:w16se="http://schemas.microsoft.com/office/word/2015/wordml/symex" xmlns:wpg="http://schemas.microsoft.com/office/word/2010/wordprocessingGroup" xmlns:wpi="http://schemas.microsoft.com/office/word/2010/wordprocessingInk" xmlns:wne="http://schemas.microsoft.com/office/word/2006/wordml" xmlns:wps="http://schemas.microsoft.com/office/word/2010/wordprocessingShape" mc:Ignorable="w14 w15 w16se w16cid wp14">
   <w:p>
     <w:pPr>
       <w:pStyle w:val="Header"/>
@@ -24297,7 +24455,7 @@
 </file>
 
 <file path=word/header2.xml><?xml version="1.0" encoding="utf-8"?>
-<w:hdr xmlns:wpc="http://schemas.microsoft.com/office/word/2010/wordprocessingCanvas" xmlns:mo="http://schemas.microsoft.com/office/mac/office/2008/main" xmlns:mc="http://schemas.openxmlformats.org/markup-compatibility/2006" xmlns:mv="urn:schemas-microsoft-com:mac:vml" xmlns:o="urn:schemas-microsoft-com:office:office" xmlns:r="http://schemas.openxmlformats.org/officeDocument/2006/relationships" xmlns:m="http://schemas.openxmlformats.org/officeDocument/2006/math" xmlns:v="urn:schemas-microsoft-com:vml" xmlns:wp14="http://schemas.microsoft.com/office/word/2010/wordprocessingDrawing" xmlns:wp="http://schemas.openxmlformats.org/drawingml/2006/wordprocessingDrawing" xmlns:w10="urn:schemas-microsoft-com:office:word" xmlns:w="http://schemas.openxmlformats.org/wordprocessingml/2006/main" xmlns:w14="http://schemas.microsoft.com/office/word/2010/wordml" xmlns:wpg="http://schemas.microsoft.com/office/word/2010/wordprocessingGroup" xmlns:wpi="http://schemas.microsoft.com/office/word/2010/wordprocessingInk" xmlns:wne="http://schemas.microsoft.com/office/word/2006/wordml" xmlns:wps="http://schemas.microsoft.com/office/word/2010/wordprocessingShape" mc:Ignorable="w14 wp14">
+<w:hdr xmlns:wpc="http://schemas.microsoft.com/office/word/2010/wordprocessingCanvas" xmlns:cx="http://schemas.microsoft.com/office/drawing/2014/chartex" xmlns:cx1="http://schemas.microsoft.com/office/drawing/2015/9/8/chartex" xmlns:cx2="http://schemas.microsoft.com/office/drawing/2015/10/21/chartex" xmlns:cx3="http://schemas.microsoft.com/office/drawing/2016/5/9/chartex" xmlns:cx4="http://schemas.microsoft.com/office/drawing/2016/5/10/chartex" xmlns:cx5="http://schemas.microsoft.com/office/drawing/2016/5/11/chartex" xmlns:cx6="http://schemas.microsoft.com/office/drawing/2016/5/12/chartex" xmlns:cx7="http://schemas.microsoft.com/office/drawing/2016/5/13/chartex" xmlns:cx8="http://schemas.microsoft.com/office/drawing/2016/5/14/chartex" xmlns:mc="http://schemas.openxmlformats.org/markup-compatibility/2006" xmlns:aink="http://schemas.microsoft.com/office/drawing/2016/ink" xmlns:am3d="http://schemas.microsoft.com/office/drawing/2017/model3d" xmlns:o="urn:schemas-microsoft-com:office:office" xmlns:r="http://schemas.openxmlformats.org/officeDocument/2006/relationships" xmlns:m="http://schemas.openxmlformats.org/officeDocument/2006/math" xmlns:v="urn:schemas-microsoft-com:vml" xmlns:wp14="http://schemas.microsoft.com/office/word/2010/wordprocessingDrawing" xmlns:wp="http://schemas.openxmlformats.org/drawingml/2006/wordprocessingDrawing" xmlns:w10="urn:schemas-microsoft-com:office:word" xmlns:w="http://schemas.openxmlformats.org/wordprocessingml/2006/main" xmlns:w14="http://schemas.microsoft.com/office/word/2010/wordml" xmlns:w15="http://schemas.microsoft.com/office/word/2012/wordml" xmlns:w16cid="http://schemas.microsoft.com/office/word/2016/wordml/cid" xmlns:w16se="http://schemas.microsoft.com/office/word/2015/wordml/symex" xmlns:wpg="http://schemas.microsoft.com/office/word/2010/wordprocessingGroup" xmlns:wpi="http://schemas.microsoft.com/office/word/2010/wordprocessingInk" xmlns:wne="http://schemas.microsoft.com/office/word/2006/wordml" xmlns:wps="http://schemas.microsoft.com/office/word/2010/wordprocessingShape" mc:Ignorable="w14 w15 w16se w16cid wp14">
   <w:p>
     <w:pPr>
       <w:pStyle w:val="Header"/>
@@ -24337,7 +24495,7 @@
 </file>
 
 <file path=word/header3.xml><?xml version="1.0" encoding="utf-8"?>
-<w:hdr xmlns:wpc="http://schemas.microsoft.com/office/word/2010/wordprocessingCanvas" xmlns:mo="http://schemas.microsoft.com/office/mac/office/2008/main" xmlns:mc="http://schemas.openxmlformats.org/markup-compatibility/2006" xmlns:mv="urn:schemas-microsoft-com:mac:vml" xmlns:o="urn:schemas-microsoft-com:office:office" xmlns:r="http://schemas.openxmlformats.org/officeDocument/2006/relationships" xmlns:m="http://schemas.openxmlformats.org/officeDocument/2006/math" xmlns:v="urn:schemas-microsoft-com:vml" xmlns:wp14="http://schemas.microsoft.com/office/word/2010/wordprocessingDrawing" xmlns:wp="http://schemas.openxmlformats.org/drawingml/2006/wordprocessingDrawing" xmlns:w10="urn:schemas-microsoft-com:office:word" xmlns:w="http://schemas.openxmlformats.org/wordprocessingml/2006/main" xmlns:w14="http://schemas.microsoft.com/office/word/2010/wordml" xmlns:wpg="http://schemas.microsoft.com/office/word/2010/wordprocessingGroup" xmlns:wpi="http://schemas.microsoft.com/office/word/2010/wordprocessingInk" xmlns:wne="http://schemas.microsoft.com/office/word/2006/wordml" xmlns:wps="http://schemas.microsoft.com/office/word/2010/wordprocessingShape" mc:Ignorable="w14 wp14">
+<w:hdr xmlns:wpc="http://schemas.microsoft.com/office/word/2010/wordprocessingCanvas" xmlns:cx="http://schemas.microsoft.com/office/drawing/2014/chartex" xmlns:cx1="http://schemas.microsoft.com/office/drawing/2015/9/8/chartex" xmlns:cx2="http://schemas.microsoft.com/office/drawing/2015/10/21/chartex" xmlns:cx3="http://schemas.microsoft.com/office/drawing/2016/5/9/chartex" xmlns:cx4="http://schemas.microsoft.com/office/drawing/2016/5/10/chartex" xmlns:cx5="http://schemas.microsoft.com/office/drawing/2016/5/11/chartex" xmlns:cx6="http://schemas.microsoft.com/office/drawing/2016/5/12/chartex" xmlns:cx7="http://schemas.microsoft.com/office/drawing/2016/5/13/chartex" xmlns:cx8="http://schemas.microsoft.com/office/drawing/2016/5/14/chartex" xmlns:mc="http://schemas.openxmlformats.org/markup-compatibility/2006" xmlns:aink="http://schemas.microsoft.com/office/drawing/2016/ink" xmlns:am3d="http://schemas.microsoft.com/office/drawing/2017/model3d" xmlns:o="urn:schemas-microsoft-com:office:office" xmlns:r="http://schemas.openxmlformats.org/officeDocument/2006/relationships" xmlns:m="http://schemas.openxmlformats.org/officeDocument/2006/math" xmlns:v="urn:schemas-microsoft-com:vml" xmlns:wp14="http://schemas.microsoft.com/office/word/2010/wordprocessingDrawing" xmlns:wp="http://schemas.openxmlformats.org/drawingml/2006/wordprocessingDrawing" xmlns:w10="urn:schemas-microsoft-com:office:word" xmlns:w="http://schemas.openxmlformats.org/wordprocessingml/2006/main" xmlns:w14="http://schemas.microsoft.com/office/word/2010/wordml" xmlns:w15="http://schemas.microsoft.com/office/word/2012/wordml" xmlns:w16cid="http://schemas.microsoft.com/office/word/2016/wordml/cid" xmlns:w16se="http://schemas.microsoft.com/office/word/2015/wordml/symex" xmlns:wpg="http://schemas.microsoft.com/office/word/2010/wordprocessingGroup" xmlns:wpi="http://schemas.microsoft.com/office/word/2010/wordprocessingInk" xmlns:wne="http://schemas.microsoft.com/office/word/2006/wordml" xmlns:wps="http://schemas.microsoft.com/office/word/2010/wordprocessingShape" mc:Ignorable="w14 w15 w16se w16cid wp14">
   <w:p>
     <w:pPr>
       <w:pStyle w:val="Header"/>
@@ -24415,8 +24573,8 @@
 </file>
 
 <file path=word/numbering.xml><?xml version="1.0" encoding="utf-8"?>
-<w:numbering xmlns:wpc="http://schemas.microsoft.com/office/word/2010/wordprocessingCanvas" xmlns:mo="http://schemas.microsoft.com/office/mac/office/2008/main" xmlns:mc="http://schemas.openxmlformats.org/markup-compatibility/2006" xmlns:mv="urn:schemas-microsoft-com:mac:vml" xmlns:o="urn:schemas-microsoft-com:office:office" xmlns:r="http://schemas.openxmlformats.org/officeDocument/2006/relationships" xmlns:m="http://schemas.openxmlformats.org/officeDocument/2006/math" xmlns:v="urn:schemas-microsoft-com:vml" xmlns:wp14="http://schemas.microsoft.com/office/word/2010/wordprocessingDrawing" xmlns:wp="http://schemas.openxmlformats.org/drawingml/2006/wordprocessingDrawing" xmlns:w10="urn:schemas-microsoft-com:office:word" xmlns:w="http://schemas.openxmlformats.org/wordprocessingml/2006/main" xmlns:w14="http://schemas.microsoft.com/office/word/2010/wordml" xmlns:wpg="http://schemas.microsoft.com/office/word/2010/wordprocessingGroup" xmlns:wpi="http://schemas.microsoft.com/office/word/2010/wordprocessingInk" xmlns:wne="http://schemas.microsoft.com/office/word/2006/wordml" xmlns:wps="http://schemas.microsoft.com/office/word/2010/wordprocessingShape" mc:Ignorable="w14 wp14 mv">
-  <w:abstractNum w:abstractNumId="0">
+<w:numbering xmlns:wpc="http://schemas.microsoft.com/office/word/2010/wordprocessingCanvas" xmlns:cx="http://schemas.microsoft.com/office/drawing/2014/chartex" xmlns:cx1="http://schemas.microsoft.com/office/drawing/2015/9/8/chartex" xmlns:cx2="http://schemas.microsoft.com/office/drawing/2015/10/21/chartex" xmlns:cx3="http://schemas.microsoft.com/office/drawing/2016/5/9/chartex" xmlns:cx4="http://schemas.microsoft.com/office/drawing/2016/5/10/chartex" xmlns:cx5="http://schemas.microsoft.com/office/drawing/2016/5/11/chartex" xmlns:cx6="http://schemas.microsoft.com/office/drawing/2016/5/12/chartex" xmlns:cx7="http://schemas.microsoft.com/office/drawing/2016/5/13/chartex" xmlns:cx8="http://schemas.microsoft.com/office/drawing/2016/5/14/chartex" xmlns:mc="http://schemas.openxmlformats.org/markup-compatibility/2006" xmlns:aink="http://schemas.microsoft.com/office/drawing/2016/ink" xmlns:am3d="http://schemas.microsoft.com/office/drawing/2017/model3d" xmlns:o="urn:schemas-microsoft-com:office:office" xmlns:r="http://schemas.openxmlformats.org/officeDocument/2006/relationships" xmlns:m="http://schemas.openxmlformats.org/officeDocument/2006/math" xmlns:v="urn:schemas-microsoft-com:vml" xmlns:wp14="http://schemas.microsoft.com/office/word/2010/wordprocessingDrawing" xmlns:wp="http://schemas.openxmlformats.org/drawingml/2006/wordprocessingDrawing" xmlns:w10="urn:schemas-microsoft-com:office:word" xmlns:w="http://schemas.openxmlformats.org/wordprocessingml/2006/main" xmlns:w14="http://schemas.microsoft.com/office/word/2010/wordml" xmlns:w15="http://schemas.microsoft.com/office/word/2012/wordml" xmlns:w16cid="http://schemas.microsoft.com/office/word/2016/wordml/cid" xmlns:w16se="http://schemas.microsoft.com/office/word/2015/wordml/symex" xmlns:wpg="http://schemas.microsoft.com/office/word/2010/wordprocessingGroup" xmlns:wpi="http://schemas.microsoft.com/office/word/2010/wordprocessingInk" xmlns:wne="http://schemas.microsoft.com/office/word/2006/wordml" xmlns:wps="http://schemas.microsoft.com/office/word/2010/wordprocessingShape" mc:Ignorable="w14 w15 w16se w16cid wp14">
+  <w:abstractNum w:abstractNumId="0" w15:restartNumberingAfterBreak="0">
     <w:nsid w:val="FFFFFF7C"/>
     <w:multiLevelType w:val="singleLevel"/>
     <w:tmpl w:val="02F2494E"/>
@@ -24434,7 +24592,7 @@
       </w:pPr>
     </w:lvl>
   </w:abstractNum>
-  <w:abstractNum w:abstractNumId="1">
+  <w:abstractNum w:abstractNumId="1" w15:restartNumberingAfterBreak="0">
     <w:nsid w:val="FFFFFF7D"/>
     <w:multiLevelType w:val="singleLevel"/>
     <w:tmpl w:val="62A49642"/>
@@ -24452,7 +24610,7 @@
       </w:pPr>
     </w:lvl>
   </w:abstractNum>
-  <w:abstractNum w:abstractNumId="2">
+  <w:abstractNum w:abstractNumId="2" w15:restartNumberingAfterBreak="0">
     <w:nsid w:val="FFFFFF7E"/>
     <w:multiLevelType w:val="singleLevel"/>
     <w:tmpl w:val="EC8A29D6"/>
@@ -24470,7 +24628,7 @@
       </w:pPr>
     </w:lvl>
   </w:abstractNum>
-  <w:abstractNum w:abstractNumId="3">
+  <w:abstractNum w:abstractNumId="3" w15:restartNumberingAfterBreak="0">
     <w:nsid w:val="FFFFFF7F"/>
     <w:multiLevelType w:val="singleLevel"/>
     <w:tmpl w:val="4C62B028"/>
@@ -24488,7 +24646,7 @@
       </w:pPr>
     </w:lvl>
   </w:abstractNum>
-  <w:abstractNum w:abstractNumId="4">
+  <w:abstractNum w:abstractNumId="4" w15:restartNumberingAfterBreak="0">
     <w:nsid w:val="FFFFFF80"/>
     <w:multiLevelType w:val="singleLevel"/>
     <w:tmpl w:val="B30439BE"/>
@@ -24509,7 +24667,7 @@
       </w:rPr>
     </w:lvl>
   </w:abstractNum>
-  <w:abstractNum w:abstractNumId="5">
+  <w:abstractNum w:abstractNumId="5" w15:restartNumberingAfterBreak="0">
     <w:nsid w:val="FFFFFF81"/>
     <w:multiLevelType w:val="singleLevel"/>
     <w:tmpl w:val="B9209E9A"/>
@@ -24530,7 +24688,7 @@
       </w:rPr>
     </w:lvl>
   </w:abstractNum>
-  <w:abstractNum w:abstractNumId="6">
+  <w:abstractNum w:abstractNumId="6" w15:restartNumberingAfterBreak="0">
     <w:nsid w:val="FFFFFF82"/>
     <w:multiLevelType w:val="singleLevel"/>
     <w:tmpl w:val="1124FC64"/>
@@ -24551,7 +24709,7 @@
       </w:rPr>
     </w:lvl>
   </w:abstractNum>
-  <w:abstractNum w:abstractNumId="7">
+  <w:abstractNum w:abstractNumId="7" w15:restartNumberingAfterBreak="0">
     <w:nsid w:val="FFFFFF83"/>
     <w:multiLevelType w:val="singleLevel"/>
     <w:tmpl w:val="74927B42"/>
@@ -24572,7 +24730,7 @@
       </w:rPr>
     </w:lvl>
   </w:abstractNum>
-  <w:abstractNum w:abstractNumId="8">
+  <w:abstractNum w:abstractNumId="8" w15:restartNumberingAfterBreak="0">
     <w:nsid w:val="FFFFFF88"/>
     <w:multiLevelType w:val="singleLevel"/>
     <w:tmpl w:val="25DE121A"/>
@@ -24590,7 +24748,7 @@
       </w:pPr>
     </w:lvl>
   </w:abstractNum>
-  <w:abstractNum w:abstractNumId="9">
+  <w:abstractNum w:abstractNumId="9" w15:restartNumberingAfterBreak="0">
     <w:nsid w:val="FFFFFF89"/>
     <w:multiLevelType w:val="singleLevel"/>
     <w:tmpl w:val="CA5603F2"/>
@@ -24611,7 +24769,7 @@
       </w:rPr>
     </w:lvl>
   </w:abstractNum>
-  <w:abstractNum w:abstractNumId="10">
+  <w:abstractNum w:abstractNumId="10" w15:restartNumberingAfterBreak="0">
     <w:nsid w:val="00881346"/>
     <w:multiLevelType w:val="multilevel"/>
     <w:tmpl w:val="4036BECE"/>
@@ -24726,7 +24884,7 @@
       </w:pPr>
     </w:lvl>
   </w:abstractNum>
-  <w:abstractNum w:abstractNumId="11">
+  <w:abstractNum w:abstractNumId="11" w15:restartNumberingAfterBreak="0">
     <w:nsid w:val="054A145F"/>
     <w:multiLevelType w:val="hybridMultilevel"/>
     <w:tmpl w:val="5D0880F8"/>
@@ -24841,7 +24999,7 @@
       </w:pPr>
     </w:lvl>
   </w:abstractNum>
-  <w:abstractNum w:abstractNumId="12">
+  <w:abstractNum w:abstractNumId="12" w15:restartNumberingAfterBreak="0">
     <w:nsid w:val="096E6869"/>
     <w:multiLevelType w:val="hybridMultilevel"/>
     <w:tmpl w:val="337C73F6"/>
@@ -24930,7 +25088,7 @@
       </w:pPr>
     </w:lvl>
   </w:abstractNum>
-  <w:abstractNum w:abstractNumId="13">
+  <w:abstractNum w:abstractNumId="13" w15:restartNumberingAfterBreak="0">
     <w:nsid w:val="10123E74"/>
     <w:multiLevelType w:val="hybridMultilevel"/>
     <w:tmpl w:val="3F2CD0AA"/>
@@ -25043,7 +25201,7 @@
       </w:pPr>
     </w:lvl>
   </w:abstractNum>
-  <w:abstractNum w:abstractNumId="14">
+  <w:abstractNum w:abstractNumId="14" w15:restartNumberingAfterBreak="0">
     <w:nsid w:val="13F968C4"/>
     <w:multiLevelType w:val="hybridMultilevel"/>
     <w:tmpl w:val="0D562130"/>
@@ -25159,7 +25317,7 @@
       </w:pPr>
     </w:lvl>
   </w:abstractNum>
-  <w:abstractNum w:abstractNumId="15">
+  <w:abstractNum w:abstractNumId="15" w15:restartNumberingAfterBreak="0">
     <w:nsid w:val="17D32753"/>
     <w:multiLevelType w:val="hybridMultilevel"/>
     <w:tmpl w:val="9E1868A2"/>
@@ -25272,22 +25430,22 @@
       </w:pPr>
     </w:lvl>
   </w:abstractNum>
-  <w:abstractNum w:abstractNumId="16">
+  <w:abstractNum w:abstractNumId="16" w15:restartNumberingAfterBreak="0">
     <w:nsid w:val="18AF1D60"/>
     <w:multiLevelType w:val="singleLevel"/>
-    <w:tmpl w:val="4A782B32"/>
+    <w:tmpl w:val="6A1AE954"/>
     <w:lvl w:ilvl="0">
-      <w:start w:val="1"/>
-      <w:numFmt w:val="decimal"/>
-      <w:lvlText w:val="%1."/>
-      <w:legacy w:legacy="1" w:legacySpace="0" w:legacyIndent="-360"/>
+      <w:numFmt w:val="none"/>
+      <w:lvlText w:val=""/>
       <w:lvlJc w:val="left"/>
       <w:pPr>
-        <w:ind w:left="0" w:firstLine="360"/>
+        <w:tabs>
+          <w:tab w:val="num" w:pos="360"/>
+        </w:tabs>
       </w:pPr>
     </w:lvl>
   </w:abstractNum>
-  <w:abstractNum w:abstractNumId="17">
+  <w:abstractNum w:abstractNumId="17" w15:restartNumberingAfterBreak="0">
     <w:nsid w:val="19964B67"/>
     <w:multiLevelType w:val="hybridMultilevel"/>
     <w:tmpl w:val="431E6BAC"/>
@@ -25427,7 +25585,7 @@
       </w:rPr>
     </w:lvl>
   </w:abstractNum>
-  <w:abstractNum w:abstractNumId="18">
+  <w:abstractNum w:abstractNumId="18" w15:restartNumberingAfterBreak="0">
     <w:nsid w:val="1C4824C6"/>
     <w:multiLevelType w:val="hybridMultilevel"/>
     <w:tmpl w:val="CC4E7D26"/>
@@ -25540,7 +25698,7 @@
       </w:pPr>
     </w:lvl>
   </w:abstractNum>
-  <w:abstractNum w:abstractNumId="19">
+  <w:abstractNum w:abstractNumId="19" w15:restartNumberingAfterBreak="0">
     <w:nsid w:val="1D1E4DB6"/>
     <w:multiLevelType w:val="hybridMultilevel"/>
     <w:tmpl w:val="108E793A"/>
@@ -25680,7 +25838,7 @@
       </w:rPr>
     </w:lvl>
   </w:abstractNum>
-  <w:abstractNum w:abstractNumId="20">
+  <w:abstractNum w:abstractNumId="20" w15:restartNumberingAfterBreak="0">
     <w:nsid w:val="1D4E7F12"/>
     <w:multiLevelType w:val="hybridMultilevel"/>
     <w:tmpl w:val="3E745314"/>
@@ -25820,7 +25978,7 @@
       </w:rPr>
     </w:lvl>
   </w:abstractNum>
-  <w:abstractNum w:abstractNumId="21">
+  <w:abstractNum w:abstractNumId="21" w15:restartNumberingAfterBreak="0">
     <w:nsid w:val="1F9F3FF1"/>
     <w:multiLevelType w:val="hybridMultilevel"/>
     <w:tmpl w:val="A008BF0E"/>
@@ -25933,7 +26091,7 @@
       </w:pPr>
     </w:lvl>
   </w:abstractNum>
-  <w:abstractNum w:abstractNumId="22">
+  <w:abstractNum w:abstractNumId="22" w15:restartNumberingAfterBreak="0">
     <w:nsid w:val="28E348B1"/>
     <w:multiLevelType w:val="hybridMultilevel"/>
     <w:tmpl w:val="EAEC1280"/>
@@ -26046,7 +26204,7 @@
       </w:pPr>
     </w:lvl>
   </w:abstractNum>
-  <w:abstractNum w:abstractNumId="23">
+  <w:abstractNum w:abstractNumId="23" w15:restartNumberingAfterBreak="0">
     <w:nsid w:val="297C244C"/>
     <w:multiLevelType w:val="hybridMultilevel"/>
     <w:tmpl w:val="7D18A532"/>
@@ -26161,7 +26319,7 @@
       </w:pPr>
     </w:lvl>
   </w:abstractNum>
-  <w:abstractNum w:abstractNumId="24">
+  <w:abstractNum w:abstractNumId="24" w15:restartNumberingAfterBreak="0">
     <w:nsid w:val="2A6346C3"/>
     <w:multiLevelType w:val="hybridMultilevel"/>
     <w:tmpl w:val="F0860B68"/>
@@ -26274,7 +26432,7 @@
       </w:pPr>
     </w:lvl>
   </w:abstractNum>
-  <w:abstractNum w:abstractNumId="25">
+  <w:abstractNum w:abstractNumId="25" w15:restartNumberingAfterBreak="0">
     <w:nsid w:val="2D8F7505"/>
     <w:multiLevelType w:val="hybridMultilevel"/>
     <w:tmpl w:val="01DA60C4"/>
@@ -26360,7 +26518,7 @@
       </w:pPr>
     </w:lvl>
   </w:abstractNum>
-  <w:abstractNum w:abstractNumId="26">
+  <w:abstractNum w:abstractNumId="26" w15:restartNumberingAfterBreak="0">
     <w:nsid w:val="2F384515"/>
     <w:multiLevelType w:val="hybridMultilevel"/>
     <w:tmpl w:val="0B5E68A0"/>
@@ -26500,7 +26658,7 @@
       </w:rPr>
     </w:lvl>
   </w:abstractNum>
-  <w:abstractNum w:abstractNumId="27">
+  <w:abstractNum w:abstractNumId="27" w15:restartNumberingAfterBreak="0">
     <w:nsid w:val="368A11E2"/>
     <w:multiLevelType w:val="singleLevel"/>
     <w:tmpl w:val="0C09000F"/>
@@ -26517,7 +26675,7 @@
       </w:pPr>
     </w:lvl>
   </w:abstractNum>
-  <w:abstractNum w:abstractNumId="28">
+  <w:abstractNum w:abstractNumId="28" w15:restartNumberingAfterBreak="0">
     <w:nsid w:val="377E261F"/>
     <w:multiLevelType w:val="hybridMultilevel"/>
     <w:tmpl w:val="3CA0542E"/>
@@ -26630,7 +26788,7 @@
       </w:pPr>
     </w:lvl>
   </w:abstractNum>
-  <w:abstractNum w:abstractNumId="29">
+  <w:abstractNum w:abstractNumId="29" w15:restartNumberingAfterBreak="0">
     <w:nsid w:val="39E370D2"/>
     <w:multiLevelType w:val="hybridMultilevel"/>
     <w:tmpl w:val="C14885AE"/>
@@ -26719,7 +26877,7 @@
       </w:pPr>
     </w:lvl>
   </w:abstractNum>
-  <w:abstractNum w:abstractNumId="30">
+  <w:abstractNum w:abstractNumId="30" w15:restartNumberingAfterBreak="0">
     <w:nsid w:val="3B6729CC"/>
     <w:multiLevelType w:val="hybridMultilevel"/>
     <w:tmpl w:val="4ADA1838"/>
@@ -26832,7 +26990,7 @@
       </w:pPr>
     </w:lvl>
   </w:abstractNum>
-  <w:abstractNum w:abstractNumId="31">
+  <w:abstractNum w:abstractNumId="31" w15:restartNumberingAfterBreak="0">
     <w:nsid w:val="408D2CCA"/>
     <w:multiLevelType w:val="hybridMultilevel"/>
     <w:tmpl w:val="D506F95E"/>
@@ -26945,7 +27103,7 @@
       </w:pPr>
     </w:lvl>
   </w:abstractNum>
-  <w:abstractNum w:abstractNumId="32">
+  <w:abstractNum w:abstractNumId="32" w15:restartNumberingAfterBreak="0">
     <w:nsid w:val="47E01C26"/>
     <w:multiLevelType w:val="hybridMultilevel"/>
     <w:tmpl w:val="1B805E58"/>
@@ -27061,7 +27219,7 @@
       </w:pPr>
     </w:lvl>
   </w:abstractNum>
-  <w:abstractNum w:abstractNumId="33">
+  <w:abstractNum w:abstractNumId="33" w15:restartNumberingAfterBreak="0">
     <w:nsid w:val="4CE5234E"/>
     <w:multiLevelType w:val="hybridMultilevel"/>
     <w:tmpl w:val="436E5FF6"/>
@@ -27201,7 +27359,7 @@
       </w:rPr>
     </w:lvl>
   </w:abstractNum>
-  <w:abstractNum w:abstractNumId="34">
+  <w:abstractNum w:abstractNumId="34" w15:restartNumberingAfterBreak="0">
     <w:nsid w:val="641C6197"/>
     <w:multiLevelType w:val="hybridMultilevel"/>
     <w:tmpl w:val="3586D63E"/>
@@ -27290,7 +27448,7 @@
       </w:pPr>
     </w:lvl>
   </w:abstractNum>
-  <w:abstractNum w:abstractNumId="35">
+  <w:abstractNum w:abstractNumId="35" w15:restartNumberingAfterBreak="0">
     <w:nsid w:val="6628566E"/>
     <w:multiLevelType w:val="hybridMultilevel"/>
     <w:tmpl w:val="5E94B2C6"/>
@@ -27405,7 +27563,7 @@
       </w:pPr>
     </w:lvl>
   </w:abstractNum>
-  <w:abstractNum w:abstractNumId="36">
+  <w:abstractNum w:abstractNumId="36" w15:restartNumberingAfterBreak="0">
     <w:nsid w:val="69541612"/>
     <w:multiLevelType w:val="hybridMultilevel"/>
     <w:tmpl w:val="41805D54"/>
@@ -27520,7 +27678,7 @@
       </w:pPr>
     </w:lvl>
   </w:abstractNum>
-  <w:abstractNum w:abstractNumId="37">
+  <w:abstractNum w:abstractNumId="37" w15:restartNumberingAfterBreak="0">
     <w:nsid w:val="72B435A1"/>
     <w:multiLevelType w:val="hybridMultilevel"/>
     <w:tmpl w:val="543E4CF4"/>
@@ -27636,7 +27794,7 @@
       </w:pPr>
     </w:lvl>
   </w:abstractNum>
-  <w:abstractNum w:abstractNumId="38">
+  <w:abstractNum w:abstractNumId="38" w15:restartNumberingAfterBreak="0">
     <w:nsid w:val="79754197"/>
     <w:multiLevelType w:val="hybridMultilevel"/>
     <w:tmpl w:val="60B8D8B4"/>
@@ -27781,108 +27939,24 @@
   </w:num>
   <w:num w:numId="2">
     <w:abstractNumId w:val="16"/>
-    <w:lvlOverride w:ilvl="0">
-      <w:lvl w:ilvl="0">
-        <w:start w:val="1"/>
-        <w:numFmt w:val="decimal"/>
-        <w:lvlText w:val="%1."/>
-        <w:legacy w:legacy="1" w:legacySpace="0" w:legacyIndent="-360"/>
-        <w:lvlJc w:val="left"/>
-        <w:pPr>
-          <w:ind w:left="0" w:firstLine="360"/>
-        </w:pPr>
-      </w:lvl>
-    </w:lvlOverride>
   </w:num>
   <w:num w:numId="3">
     <w:abstractNumId w:val="16"/>
-    <w:lvlOverride w:ilvl="0">
-      <w:lvl w:ilvl="0">
-        <w:start w:val="1"/>
-        <w:numFmt w:val="decimal"/>
-        <w:lvlText w:val="%1."/>
-        <w:legacy w:legacy="1" w:legacySpace="0" w:legacyIndent="-360"/>
-        <w:lvlJc w:val="left"/>
-        <w:pPr>
-          <w:ind w:left="0" w:firstLine="360"/>
-        </w:pPr>
-      </w:lvl>
-    </w:lvlOverride>
   </w:num>
   <w:num w:numId="4">
     <w:abstractNumId w:val="16"/>
-    <w:lvlOverride w:ilvl="0">
-      <w:lvl w:ilvl="0">
-        <w:start w:val="1"/>
-        <w:numFmt w:val="decimal"/>
-        <w:lvlText w:val="%1."/>
-        <w:legacy w:legacy="1" w:legacySpace="0" w:legacyIndent="-360"/>
-        <w:lvlJc w:val="left"/>
-        <w:pPr>
-          <w:ind w:left="0" w:firstLine="360"/>
-        </w:pPr>
-      </w:lvl>
-    </w:lvlOverride>
   </w:num>
   <w:num w:numId="5">
     <w:abstractNumId w:val="16"/>
-    <w:lvlOverride w:ilvl="0">
-      <w:lvl w:ilvl="0">
-        <w:start w:val="1"/>
-        <w:numFmt w:val="decimal"/>
-        <w:lvlText w:val="%1."/>
-        <w:legacy w:legacy="1" w:legacySpace="0" w:legacyIndent="-360"/>
-        <w:lvlJc w:val="left"/>
-        <w:pPr>
-          <w:ind w:left="0" w:firstLine="360"/>
-        </w:pPr>
-      </w:lvl>
-    </w:lvlOverride>
   </w:num>
   <w:num w:numId="6">
     <w:abstractNumId w:val="16"/>
-    <w:lvlOverride w:ilvl="0">
-      <w:lvl w:ilvl="0">
-        <w:start w:val="1"/>
-        <w:numFmt w:val="decimal"/>
-        <w:lvlText w:val="%1."/>
-        <w:legacy w:legacy="1" w:legacySpace="0" w:legacyIndent="-360"/>
-        <w:lvlJc w:val="left"/>
-        <w:pPr>
-          <w:ind w:left="0" w:firstLine="360"/>
-        </w:pPr>
-      </w:lvl>
-    </w:lvlOverride>
   </w:num>
   <w:num w:numId="7">
     <w:abstractNumId w:val="16"/>
-    <w:lvlOverride w:ilvl="0">
-      <w:lvl w:ilvl="0">
-        <w:start w:val="1"/>
-        <w:numFmt w:val="decimal"/>
-        <w:lvlText w:val="%1."/>
-        <w:legacy w:legacy="1" w:legacySpace="0" w:legacyIndent="-360"/>
-        <w:lvlJc w:val="left"/>
-        <w:pPr>
-          <w:ind w:left="0" w:firstLine="360"/>
-        </w:pPr>
-      </w:lvl>
-    </w:lvlOverride>
   </w:num>
   <w:num w:numId="8">
     <w:abstractNumId w:val="16"/>
-    <w:lvlOverride w:ilvl="0">
-      <w:lvl w:ilvl="0">
-        <w:start w:val="1"/>
-        <w:numFmt w:val="decimal"/>
-        <w:lvlText w:val="%1."/>
-        <w:legacy w:legacy="1" w:legacySpace="0" w:legacyIndent="-360"/>
-        <w:lvlJc w:val="left"/>
-        <w:pPr>
-          <w:ind w:left="0" w:firstLine="360"/>
-        </w:pPr>
-      </w:lvl>
-    </w:lvlOverride>
   </w:num>
   <w:num w:numId="9">
     <w:abstractNumId w:val="27"/>
@@ -28002,7 +28076,7 @@
 </file>
 
 <file path=word/styles.xml><?xml version="1.0" encoding="utf-8"?>
-<w:styles xmlns:mc="http://schemas.openxmlformats.org/markup-compatibility/2006" xmlns:r="http://schemas.openxmlformats.org/officeDocument/2006/relationships" xmlns:w="http://schemas.openxmlformats.org/wordprocessingml/2006/main" xmlns:w14="http://schemas.microsoft.com/office/word/2010/wordml" mc:Ignorable="w14">
+<w:styles xmlns:mc="http://schemas.openxmlformats.org/markup-compatibility/2006" xmlns:r="http://schemas.openxmlformats.org/officeDocument/2006/relationships" xmlns:w="http://schemas.openxmlformats.org/wordprocessingml/2006/main" xmlns:w14="http://schemas.microsoft.com/office/word/2010/wordml" xmlns:w15="http://schemas.microsoft.com/office/word/2012/wordml" xmlns:w16cid="http://schemas.microsoft.com/office/word/2016/wordml/cid" xmlns:w16se="http://schemas.microsoft.com/office/word/2015/wordml/symex" mc:Ignorable="w14 w15 w16se w16cid">
   <w:docDefaults>
     <w:rPrDefault>
       <w:rPr>
@@ -28012,1510 +28086,377 @@
     </w:rPrDefault>
     <w:pPrDefault/>
   </w:docDefaults>
-  <w:latentStyles w:defLockedState="0" w:defUIPriority="0" w:defSemiHidden="1" w:defUnhideWhenUsed="1" w:defQFormat="0" w:count="276">
-    <w:lsdException w:name="Normal" w:semiHidden="0" w:unhideWhenUsed="0" w:qFormat="1"/>
-    <w:lsdException w:name="heading 1" w:semiHidden="0" w:unhideWhenUsed="0" w:qFormat="1"/>
-    <w:lsdException w:name="heading 2" w:semiHidden="0" w:unhideWhenUsed="0" w:qFormat="1"/>
-    <w:lsdException w:name="heading 3" w:semiHidden="0" w:unhideWhenUsed="0" w:qFormat="1"/>
-    <w:lsdException w:name="heading 4" w:semiHidden="0" w:unhideWhenUsed="0" w:qFormat="1"/>
-    <w:lsdException w:name="heading 5" w:semiHidden="0" w:unhideWhenUsed="0" w:qFormat="1"/>
-    <w:lsdException w:name="heading 6" w:semiHidden="0" w:unhideWhenUsed="0" w:qFormat="1"/>
-    <w:lsdException w:name="heading 7" w:semiHidden="0" w:unhideWhenUsed="0" w:qFormat="1"/>
-    <w:lsdException w:name="heading 8" w:semiHidden="0" w:unhideWhenUsed="0" w:qFormat="1"/>
-    <w:lsdException w:name="heading 9" w:semiHidden="0" w:unhideWhenUsed="0" w:qFormat="1"/>
-    <w:lsdException w:name="caption" w:semiHidden="0" w:unhideWhenUsed="0" w:qFormat="1"/>
-    <w:lsdException w:name="footnote reference" w:uiPriority="99"/>
-    <w:lsdException w:name="annotation reference" w:uiPriority="99"/>
-    <w:lsdException w:name="line number" w:uiPriority="99"/>
-    <w:lsdException w:name="endnote reference" w:uiPriority="99"/>
-    <w:lsdException w:name="Title" w:semiHidden="0" w:unhideWhenUsed="0" w:qFormat="1"/>
-    <w:lsdException w:name="Default Paragraph Font" w:uiPriority="1"/>
-    <w:lsdException w:name="Subtitle" w:semiHidden="0" w:unhideWhenUsed="0" w:qFormat="1"/>
-    <w:lsdException w:name="Hyperlink" w:uiPriority="99"/>
-    <w:lsdException w:name="FollowedHyperlink" w:uiPriority="99"/>
-    <w:lsdException w:name="Strong" w:semiHidden="0" w:uiPriority="22" w:unhideWhenUsed="0" w:qFormat="1"/>
-    <w:lsdException w:name="Emphasis" w:semiHidden="0" w:uiPriority="20" w:unhideWhenUsed="0" w:qFormat="1"/>
-    <w:lsdException w:name="HTML Top of Form" w:uiPriority="99"/>
-    <w:lsdException w:name="HTML Bottom of Form" w:uiPriority="99"/>
-    <w:lsdException w:name="HTML Acronym" w:uiPriority="99"/>
-    <w:lsdException w:name="HTML Cite" w:uiPriority="99"/>
-    <w:lsdException w:name="HTML Code" w:uiPriority="99"/>
-    <w:lsdException w:name="HTML Definition" w:uiPriority="99"/>
-    <w:lsdException w:name="HTML Keyboard" w:uiPriority="99"/>
-    <w:lsdException w:name="HTML Sample" w:uiPriority="99"/>
-    <w:lsdException w:name="HTML Typewriter" w:uiPriority="99"/>
-    <w:lsdException w:name="HTML Variable" w:uiPriority="99"/>
-    <w:lsdException w:name="Normal Table" w:uiPriority="99"/>
-    <w:lsdException w:name="annotation subject" w:uiPriority="99"/>
-    <w:lsdException w:name="No List" w:uiPriority="99"/>
-    <w:lsdException w:name="Outline List 1" w:uiPriority="99"/>
-    <w:lsdException w:name="Outline List 2" w:uiPriority="99"/>
-    <w:lsdException w:name="Outline List 3" w:uiPriority="99"/>
-    <w:lsdException w:name="Table Simple 1" w:uiPriority="99"/>
-    <w:lsdException w:name="Table Simple 2" w:uiPriority="99"/>
-    <w:lsdException w:name="Table Simple 3" w:uiPriority="99"/>
-    <w:lsdException w:name="Table Classic 1" w:uiPriority="99"/>
-    <w:lsdException w:name="Table Classic 2" w:uiPriority="99"/>
-    <w:lsdException w:name="Table Classic 3" w:uiPriority="99"/>
-    <w:lsdException w:name="Table Classic 4" w:uiPriority="99"/>
-    <w:lsdException w:name="Table Colorful 1" w:uiPriority="99"/>
-    <w:lsdException w:name="Table Colorful 2" w:uiPriority="99"/>
-    <w:lsdException w:name="Table Colorful 3" w:uiPriority="99"/>
-    <w:lsdException w:name="Table Columns 1" w:uiPriority="99"/>
-    <w:lsdException w:name="Table Columns 2" w:uiPriority="99"/>
-    <w:lsdException w:name="Table Columns 3" w:uiPriority="99"/>
-    <w:lsdException w:name="Table Columns 4" w:uiPriority="99"/>
-    <w:lsdException w:name="Table Columns 5" w:uiPriority="99"/>
-    <w:lsdException w:name="Table Grid 1" w:uiPriority="99"/>
-    <w:lsdException w:name="Table Grid 2" w:uiPriority="99"/>
-    <w:lsdException w:name="Table Grid 3" w:uiPriority="99"/>
-    <w:lsdException w:name="Table Grid 4" w:uiPriority="99"/>
-    <w:lsdException w:name="Table Grid 5" w:uiPriority="99"/>
-    <w:lsdException w:name="Table Grid 6" w:uiPriority="99"/>
-    <w:lsdException w:name="Table Grid 7" w:uiPriority="99"/>
-    <w:lsdException w:name="Table Grid 8" w:uiPriority="99"/>
-    <w:lsdException w:name="Table List 1" w:uiPriority="99"/>
-    <w:lsdException w:name="Table List 2" w:uiPriority="99"/>
-    <w:lsdException w:name="Table List 3" w:uiPriority="99"/>
-    <w:lsdException w:name="Table List 4" w:uiPriority="99"/>
-    <w:lsdException w:name="Table List 5" w:uiPriority="99"/>
-    <w:lsdException w:name="Table List 6" w:uiPriority="99"/>
-    <w:lsdException w:name="Table List 7" w:uiPriority="99"/>
-    <w:lsdException w:name="Table List 8" w:uiPriority="99"/>
-    <w:lsdException w:name="Table 3D effects 1" w:uiPriority="99"/>
-    <w:lsdException w:name="Table 3D effects 2" w:uiPriority="99"/>
-    <w:lsdException w:name="Table 3D effects 3" w:uiPriority="99"/>
-    <w:lsdException w:name="Table Contemporary" w:uiPriority="99"/>
-    <w:lsdException w:name="Table Elegant" w:uiPriority="99"/>
-    <w:lsdException w:name="Table Professional" w:uiPriority="99"/>
-    <w:lsdException w:name="Table Subtle 1" w:uiPriority="99"/>
-    <w:lsdException w:name="Table Subtle 2" w:uiPriority="99"/>
-    <w:lsdException w:name="Table Web 1" w:uiPriority="99"/>
-    <w:lsdException w:name="Table Web 2" w:uiPriority="99"/>
-    <w:lsdException w:name="Table Web 3" w:uiPriority="99"/>
-    <w:lsdException w:name="Table Grid" w:semiHidden="0" w:uiPriority="59" w:unhideWhenUsed="0"/>
-    <w:lsdException w:name="Table Theme" w:uiPriority="99"/>
-    <w:lsdException w:name="Note Level 1" w:uiPriority="99"/>
-    <w:lsdException w:name="Note Level 2" w:uiPriority="99"/>
-    <w:lsdException w:name="Note Level 3" w:uiPriority="99"/>
-    <w:lsdException w:name="Note Level 4" w:uiPriority="99"/>
-    <w:lsdException w:name="Note Level 5" w:uiPriority="99"/>
-    <w:lsdException w:name="Note Level 6" w:uiPriority="99"/>
-    <w:lsdException w:name="Note Level 7" w:uiPriority="99"/>
-    <w:lsdException w:name="Note Level 8" w:uiPriority="99"/>
-    <w:lsdException w:name="Note Level 9" w:uiPriority="99"/>
-    <w:lsdException w:name="Placeholder Text" w:uiPriority="99" w:unhideWhenUsed="0"/>
-    <w:lsdException w:name="No Spacing" w:uiPriority="1" w:unhideWhenUsed="0" w:qFormat="1"/>
-    <w:lsdException w:name="Light Shading" w:semiHidden="0" w:uiPriority="60" w:unhideWhenUsed="0"/>
-    <w:lsdException w:name="Light List" w:semiHidden="0" w:uiPriority="61" w:unhideWhenUsed="0"/>
-    <w:lsdException w:name="Light Grid" w:semiHidden="0" w:uiPriority="62" w:unhideWhenUsed="0"/>
-    <w:lsdException w:name="Medium Shading 1" w:semiHidden="0" w:uiPriority="63" w:unhideWhenUsed="0"/>
-    <w:lsdException w:name="Medium Shading 2" w:semiHidden="0" w:uiPriority="64" w:unhideWhenUsed="0"/>
-    <w:lsdException w:name="Medium List 1" w:semiHidden="0" w:uiPriority="65" w:unhideWhenUsed="0"/>
-    <w:lsdException w:name="Medium List 2" w:semiHidden="0" w:uiPriority="66" w:unhideWhenUsed="0"/>
-    <w:lsdException w:name="Medium Grid 1" w:semiHidden="0" w:uiPriority="67" w:unhideWhenUsed="0"/>
-    <w:lsdException w:name="Medium Grid 2" w:semiHidden="0" w:uiPriority="68" w:unhideWhenUsed="0"/>
-    <w:lsdException w:name="Medium Grid 3" w:semiHidden="0" w:uiPriority="69" w:unhideWhenUsed="0"/>
-    <w:lsdException w:name="Dark List" w:semiHidden="0" w:uiPriority="70" w:unhideWhenUsed="0"/>
-    <w:lsdException w:name="Colorful Shading" w:semiHidden="0" w:uiPriority="71" w:unhideWhenUsed="0"/>
-    <w:lsdException w:name="Colorful List" w:semiHidden="0" w:uiPriority="72" w:unhideWhenUsed="0"/>
-    <w:lsdException w:name="Colorful Grid" w:semiHidden="0" w:uiPriority="73" w:unhideWhenUsed="0"/>
-    <w:lsdException w:name="Light Shading Accent 1" w:semiHidden="0" w:uiPriority="60" w:unhideWhenUsed="0"/>
-    <w:lsdException w:name="Light List Accent 1" w:semiHidden="0" w:uiPriority="61" w:unhideWhenUsed="0"/>
-    <w:lsdException w:name="Light Grid Accent 1" w:semiHidden="0" w:uiPriority="62" w:unhideWhenUsed="0"/>
-    <w:lsdException w:name="Medium Shading 1 Accent 1" w:semiHidden="0" w:uiPriority="63" w:unhideWhenUsed="0"/>
-    <w:lsdException w:name="Medium Shading 2 Accent 1" w:semiHidden="0" w:uiPriority="64" w:unhideWhenUsed="0"/>
-    <w:lsdException w:name="Medium List 1 Accent 1" w:semiHidden="0" w:uiPriority="65" w:unhideWhenUsed="0"/>
-    <w:lsdException w:name="Revision" w:uiPriority="99" w:unhideWhenUsed="0"/>
-    <w:lsdException w:name="List Paragraph" w:semiHidden="0" w:uiPriority="34" w:unhideWhenUsed="0" w:qFormat="1"/>
-    <w:lsdException w:name="Quote" w:semiHidden="0" w:uiPriority="29" w:unhideWhenUsed="0" w:qFormat="1"/>
-    <w:lsdException w:name="Intense Quote" w:semiHidden="0" w:uiPriority="30" w:unhideWhenUsed="0" w:qFormat="1"/>
-    <w:lsdException w:name="Medium List 2 Accent 1" w:semiHidden="0" w:uiPriority="66" w:unhideWhenUsed="0"/>
-    <w:lsdException w:name="Medium Grid 1 Accent 1" w:semiHidden="0" w:uiPriority="67" w:unhideWhenUsed="0"/>
-    <w:lsdException w:name="Medium Grid 2 Accent 1" w:semiHidden="0" w:uiPriority="68" w:unhideWhenUsed="0"/>
-    <w:lsdException w:name="Medium Grid 3 Accent 1" w:semiHidden="0" w:uiPriority="69" w:unhideWhenUsed="0"/>
-    <w:lsdException w:name="Dark List Accent 1" w:semiHidden="0" w:uiPriority="70" w:unhideWhenUsed="0"/>
-    <w:lsdException w:name="Colorful Shading Accent 1" w:semiHidden="0" w:uiPriority="71" w:unhideWhenUsed="0"/>
-    <w:lsdException w:name="Colorful List Accent 1" w:semiHidden="0" w:uiPriority="72" w:unhideWhenUsed="0"/>
-    <w:lsdException w:name="Colorful Grid Accent 1" w:semiHidden="0" w:uiPriority="73" w:unhideWhenUsed="0"/>
-    <w:lsdException w:name="Light Shading Accent 2" w:semiHidden="0" w:uiPriority="60" w:unhideWhenUsed="0"/>
-    <w:lsdException w:name="Light List Accent 2" w:semiHidden="0" w:uiPriority="61" w:unhideWhenUsed="0"/>
-    <w:lsdException w:name="Light Grid Accent 2" w:semiHidden="0" w:uiPriority="62" w:unhideWhenUsed="0"/>
-    <w:lsdException w:name="Medium Shading 1 Accent 2" w:semiHidden="0" w:uiPriority="63" w:unhideWhenUsed="0"/>
-    <w:lsdException w:name="Medium Shading 2 Accent 2" w:semiHidden="0" w:uiPriority="64" w:unhideWhenUsed="0"/>
-    <w:lsdException w:name="Medium List 1 Accent 2" w:semiHidden="0" w:uiPriority="65" w:unhideWhenUsed="0"/>
-    <w:lsdException w:name="Medium List 2 Accent 2" w:semiHidden="0" w:uiPriority="66" w:unhideWhenUsed="0"/>
-    <w:lsdException w:name="Medium Grid 1 Accent 2" w:semiHidden="0" w:uiPriority="67" w:unhideWhenUsed="0"/>
-    <w:lsdException w:name="Medium Grid 2 Accent 2" w:semiHidden="0" w:uiPriority="68" w:unhideWhenUsed="0"/>
-    <w:lsdException w:name="Medium Grid 3 Accent 2" w:semiHidden="0" w:uiPriority="69" w:unhideWhenUsed="0"/>
-    <w:lsdException w:name="Dark List Accent 2" w:semiHidden="0" w:uiPriority="70" w:unhideWhenUsed="0"/>
-    <w:lsdException w:name="Colorful Shading Accent 2" w:semiHidden="0" w:uiPriority="71" w:unhideWhenUsed="0"/>
-    <w:lsdException w:name="Colorful List Accent 2" w:semiHidden="0" w:uiPriority="72" w:unhideWhenUsed="0"/>
-    <w:lsdException w:name="Colorful Grid Accent 2" w:semiHidden="0" w:uiPriority="73" w:unhideWhenUsed="0"/>
-    <w:lsdException w:name="Light Shading Accent 3" w:semiHidden="0" w:uiPriority="60" w:unhideWhenUsed="0"/>
-    <w:lsdException w:name="Light List Accent 3" w:semiHidden="0" w:uiPriority="61" w:unhideWhenUsed="0"/>
-    <w:lsdException w:name="Light Grid Accent 3" w:semiHidden="0" w:uiPriority="62" w:unhideWhenUsed="0"/>
-    <w:lsdException w:name="Medium Shading 1 Accent 3" w:semiHidden="0" w:uiPriority="63" w:unhideWhenUsed="0"/>
-    <w:lsdException w:name="Medium Shading 2 Accent 3" w:semiHidden="0" w:uiPriority="64" w:unhideWhenUsed="0"/>
-    <w:lsdException w:name="Medium List 1 Accent 3" w:semiHidden="0" w:uiPriority="65" w:unhideWhenUsed="0"/>
-    <w:lsdException w:name="Medium List 2 Accent 3" w:semiHidden="0" w:uiPriority="66" w:unhideWhenUsed="0"/>
-    <w:lsdException w:name="Medium Grid 1 Accent 3" w:semiHidden="0" w:uiPriority="67" w:unhideWhenUsed="0"/>
-    <w:lsdException w:name="Medium Grid 2 Accent 3" w:semiHidden="0" w:uiPriority="68" w:unhideWhenUsed="0"/>
-    <w:lsdException w:name="Medium Grid 3 Accent 3" w:semiHidden="0" w:uiPriority="69" w:unhideWhenUsed="0"/>
-    <w:lsdException w:name="Dark List Accent 3" w:semiHidden="0" w:uiPriority="70" w:unhideWhenUsed="0"/>
-    <w:lsdException w:name="Colorful Shading Accent 3" w:semiHidden="0" w:uiPriority="71" w:unhideWhenUsed="0"/>
-    <w:lsdException w:name="Colorful List Accent 3" w:semiHidden="0" w:uiPriority="72" w:unhideWhenUsed="0"/>
-    <w:lsdException w:name="Colorful Grid Accent 3" w:semiHidden="0" w:uiPriority="73" w:unhideWhenUsed="0"/>
-    <w:lsdException w:name="Light Shading Accent 4" w:semiHidden="0" w:uiPriority="60" w:unhideWhenUsed="0"/>
-    <w:lsdException w:name="Light List Accent 4" w:semiHidden="0" w:uiPriority="61" w:unhideWhenUsed="0"/>
-    <w:lsdException w:name="Light Grid Accent 4" w:semiHidden="0" w:uiPriority="62" w:unhideWhenUsed="0"/>
-    <w:lsdException w:name="Medium Shading 1 Accent 4" w:semiHidden="0" w:uiPriority="63" w:unhideWhenUsed="0"/>
-    <w:lsdException w:name="Medium Shading 2 Accent 4" w:semiHidden="0" w:uiPriority="64" w:unhideWhenUsed="0"/>
-    <w:lsdException w:name="Medium List 1 Accent 4" w:semiHidden="0" w:uiPriority="65" w:unhideWhenUsed="0"/>
-    <w:lsdException w:name="Medium List 2 Accent 4" w:semiHidden="0" w:uiPriority="66" w:unhideWhenUsed="0"/>
-    <w:lsdException w:name="Medium Grid 1 Accent 4" w:semiHidden="0" w:uiPriority="67" w:unhideWhenUsed="0"/>
-    <w:lsdException w:name="Medium Grid 2 Accent 4" w:semiHidden="0" w:uiPriority="68" w:unhideWhenUsed="0"/>
-    <w:lsdException w:name="Medium Grid 3 Accent 4" w:semiHidden="0" w:uiPriority="69" w:unhideWhenUsed="0"/>
-    <w:lsdException w:name="Dark List Accent 4" w:semiHidden="0" w:uiPriority="70" w:unhideWhenUsed="0"/>
-    <w:lsdException w:name="Colorful Shading Accent 4" w:semiHidden="0" w:uiPriority="71" w:unhideWhenUsed="0"/>
-    <w:lsdException w:name="Colorful List Accent 4" w:semiHidden="0" w:uiPriority="72" w:unhideWhenUsed="0"/>
-    <w:lsdException w:name="Colorful Grid Accent 4" w:semiHidden="0" w:uiPriority="73" w:unhideWhenUsed="0"/>
-    <w:lsdException w:name="Light Shading Accent 5" w:semiHidden="0" w:uiPriority="60" w:unhideWhenUsed="0"/>
-    <w:lsdException w:name="Light List Accent 5" w:semiHidden="0" w:uiPriority="61" w:unhideWhenUsed="0"/>
-    <w:lsdException w:name="Light Grid Accent 5" w:semiHidden="0" w:uiPriority="62" w:unhideWhenUsed="0"/>
-    <w:lsdException w:name="Medium Shading 1 Accent 5" w:semiHidden="0" w:uiPriority="63" w:unhideWhenUsed="0"/>
-    <w:lsdException w:name="Medium Shading 2 Accent 5" w:semiHidden="0" w:uiPriority="64" w:unhideWhenUsed="0"/>
-    <w:lsdException w:name="Medium List 1 Accent 5" w:semiHidden="0" w:uiPriority="65" w:unhideWhenUsed="0"/>
-    <w:lsdException w:name="Medium List 2 Accent 5" w:semiHidden="0" w:uiPriority="66" w:unhideWhenUsed="0"/>
-    <w:lsdException w:name="Medium Grid 1 Accent 5" w:semiHidden="0" w:uiPriority="67" w:unhideWhenUsed="0"/>
-    <w:lsdException w:name="Medium Grid 2 Accent 5" w:semiHidden="0" w:uiPriority="68" w:unhideWhenUsed="0"/>
-    <w:lsdException w:name="Medium Grid 3 Accent 5" w:semiHidden="0" w:uiPriority="69" w:unhideWhenUsed="0"/>
-    <w:lsdException w:name="Dark List Accent 5" w:semiHidden="0" w:uiPriority="70" w:unhideWhenUsed="0"/>
-    <w:lsdException w:name="Colorful Shading Accent 5" w:semiHidden="0" w:uiPriority="71" w:unhideWhenUsed="0"/>
-    <w:lsdException w:name="Colorful List Accent 5" w:semiHidden="0" w:uiPriority="72" w:unhideWhenUsed="0"/>
-    <w:lsdException w:name="Colorful Grid Accent 5" w:semiHidden="0" w:uiPriority="73" w:unhideWhenUsed="0"/>
-    <w:lsdException w:name="Light Shading Accent 6" w:semiHidden="0" w:uiPriority="60" w:unhideWhenUsed="0"/>
-    <w:lsdException w:name="Light List Accent 6" w:semiHidden="0" w:uiPriority="61" w:unhideWhenUsed="0"/>
-    <w:lsdException w:name="Light Grid Accent 6" w:semiHidden="0" w:uiPriority="62" w:unhideWhenUsed="0"/>
-    <w:lsdException w:name="Medium Shading 1 Accent 6" w:semiHidden="0" w:uiPriority="63" w:unhideWhenUsed="0"/>
-    <w:lsdException w:name="Medium Shading 2 Accent 6" w:semiHidden="0" w:uiPriority="64" w:unhideWhenUsed="0"/>
-    <w:lsdException w:name="Medium List 1 Accent 6" w:semiHidden="0" w:uiPriority="65" w:unhideWhenUsed="0"/>
-    <w:lsdException w:name="Medium List 2 Accent 6" w:semiHidden="0" w:uiPriority="66" w:unhideWhenUsed="0"/>
-    <w:lsdException w:name="Medium Grid 1 Accent 6" w:semiHidden="0" w:uiPriority="67" w:unhideWhenUsed="0"/>
-    <w:lsdException w:name="Medium Grid 2 Accent 6" w:semiHidden="0" w:uiPriority="68" w:unhideWhenUsed="0"/>
-    <w:lsdException w:name="Medium Grid 3 Accent 6" w:semiHidden="0" w:uiPriority="69" w:unhideWhenUsed="0"/>
-    <w:lsdException w:name="Dark List Accent 6" w:semiHidden="0" w:uiPriority="70" w:unhideWhenUsed="0"/>
-    <w:lsdException w:name="Colorful Shading Accent 6" w:semiHidden="0" w:uiPriority="71" w:unhideWhenUsed="0"/>
-    <w:lsdException w:name="Colorful List Accent 6" w:semiHidden="0" w:uiPriority="72" w:unhideWhenUsed="0"/>
-    <w:lsdException w:name="Colorful Grid Accent 6" w:semiHidden="0" w:uiPriority="73" w:unhideWhenUsed="0"/>
-    <w:lsdException w:name="Subtle Emphasis" w:semiHidden="0" w:uiPriority="19" w:unhideWhenUsed="0" w:qFormat="1"/>
-    <w:lsdException w:name="Intense Emphasis" w:semiHidden="0" w:uiPriority="21" w:unhideWhenUsed="0" w:qFormat="1"/>
-    <w:lsdException w:name="Subtle Reference" w:semiHidden="0" w:uiPriority="31" w:unhideWhenUsed="0" w:qFormat="1"/>
-    <w:lsdException w:name="Intense Reference" w:semiHidden="0" w:uiPriority="32" w:unhideWhenUsed="0" w:qFormat="1"/>
-    <w:lsdException w:name="Book Title" w:semiHidden="0" w:uiPriority="33" w:unhideWhenUsed="0" w:qFormat="1"/>
-    <w:lsdException w:name="Bibliography" w:uiPriority="37"/>
-    <w:lsdException w:name="TOC Heading" w:uiPriority="39" w:qFormat="1"/>
-  </w:latentStyles>
-  <w:style w:type="paragraph" w:default="1" w:styleId="Normal">
-    <w:name w:val="Normal"/>
-    <w:qFormat/>
-    <w:rsid w:val="00DE4CC6"/>
-    <w:rPr>
-      <w:sz w:val="24"/>
-    </w:rPr>
-  </w:style>
-  <w:style w:type="paragraph" w:styleId="Heading1">
-    <w:name w:val="heading 1"/>
-    <w:basedOn w:val="Normal"/>
-    <w:next w:val="Normal"/>
-    <w:qFormat/>
-    <w:rsid w:val="00DE4CC6"/>
-    <w:pPr>
-      <w:keepNext/>
-      <w:spacing w:before="240" w:after="60"/>
-      <w:outlineLvl w:val="0"/>
-    </w:pPr>
-    <w:rPr>
-      <w:rFonts w:ascii="Arial" w:hAnsi="Arial" w:cs="Arial"/>
-      <w:b/>
-      <w:bCs/>
-      <w:kern w:val="32"/>
-      <w:sz w:val="32"/>
-      <w:szCs w:val="32"/>
-    </w:rPr>
-  </w:style>
-  <w:style w:type="paragraph" w:styleId="Heading2">
-    <w:name w:val="heading 2"/>
-    <w:basedOn w:val="Normal"/>
-    <w:next w:val="Normal"/>
-    <w:qFormat/>
-    <w:rsid w:val="00DE4CC6"/>
-    <w:pPr>
-      <w:keepNext/>
-      <w:spacing w:before="240" w:after="60"/>
-      <w:outlineLvl w:val="1"/>
-    </w:pPr>
-    <w:rPr>
-      <w:rFonts w:ascii="Arial" w:hAnsi="Arial" w:cs="Arial"/>
-      <w:b/>
-      <w:bCs/>
-      <w:i/>
-      <w:iCs/>
-      <w:sz w:val="28"/>
-      <w:szCs w:val="28"/>
-    </w:rPr>
-  </w:style>
-  <w:style w:type="paragraph" w:styleId="Heading3">
-    <w:name w:val="heading 3"/>
-    <w:basedOn w:val="Normal"/>
-    <w:next w:val="Normal"/>
-    <w:qFormat/>
-    <w:rsid w:val="00DE4CC6"/>
-    <w:pPr>
-      <w:keepNext/>
-      <w:spacing w:before="240" w:after="60"/>
-      <w:outlineLvl w:val="2"/>
-    </w:pPr>
-    <w:rPr>
-      <w:rFonts w:ascii="Arial" w:hAnsi="Arial" w:cs="Arial"/>
-      <w:b/>
-      <w:bCs/>
-      <w:sz w:val="26"/>
-      <w:szCs w:val="26"/>
-    </w:rPr>
-  </w:style>
-  <w:style w:type="paragraph" w:styleId="Heading4">
-    <w:name w:val="heading 4"/>
-    <w:basedOn w:val="Normal"/>
-    <w:next w:val="Normal"/>
-    <w:qFormat/>
-    <w:rsid w:val="00DE4CC6"/>
-    <w:pPr>
-      <w:keepNext/>
-      <w:spacing w:before="240" w:after="60"/>
-      <w:outlineLvl w:val="3"/>
-    </w:pPr>
-    <w:rPr>
-      <w:rFonts w:ascii="Times New Roman" w:hAnsi="Times New Roman"/>
-      <w:b/>
-      <w:bCs/>
-      <w:sz w:val="28"/>
-      <w:szCs w:val="28"/>
-    </w:rPr>
-  </w:style>
-  <w:style w:type="paragraph" w:styleId="Heading5">
-    <w:name w:val="heading 5"/>
-    <w:basedOn w:val="Normal"/>
-    <w:next w:val="Normal"/>
-    <w:qFormat/>
-    <w:rsid w:val="00DE4CC6"/>
-    <w:pPr>
-      <w:spacing w:before="240" w:after="60"/>
-      <w:outlineLvl w:val="4"/>
-    </w:pPr>
-    <w:rPr>
-      <w:b/>
-      <w:bCs/>
-      <w:i/>
-      <w:iCs/>
-      <w:sz w:val="26"/>
-      <w:szCs w:val="26"/>
-    </w:rPr>
-  </w:style>
-  <w:style w:type="paragraph" w:styleId="Heading6">
-    <w:name w:val="heading 6"/>
-    <w:basedOn w:val="Normal"/>
-    <w:next w:val="Normal"/>
-    <w:qFormat/>
-    <w:rsid w:val="00DE4CC6"/>
-    <w:pPr>
-      <w:spacing w:before="240" w:after="60"/>
-      <w:outlineLvl w:val="5"/>
-    </w:pPr>
-    <w:rPr>
-      <w:rFonts w:ascii="Times New Roman" w:hAnsi="Times New Roman"/>
-      <w:b/>
-      <w:bCs/>
-      <w:sz w:val="22"/>
-      <w:szCs w:val="22"/>
-    </w:rPr>
-  </w:style>
-  <w:style w:type="paragraph" w:styleId="Heading7">
-    <w:name w:val="heading 7"/>
-    <w:basedOn w:val="Normal"/>
-    <w:next w:val="Normal"/>
-    <w:qFormat/>
-    <w:rsid w:val="00DE4CC6"/>
-    <w:pPr>
-      <w:spacing w:before="240" w:after="60"/>
-      <w:outlineLvl w:val="6"/>
-    </w:pPr>
-    <w:rPr>
-      <w:rFonts w:ascii="Times New Roman" w:hAnsi="Times New Roman"/>
-      <w:szCs w:val="24"/>
-    </w:rPr>
-  </w:style>
-  <w:style w:type="paragraph" w:styleId="Heading8">
-    <w:name w:val="heading 8"/>
-    <w:basedOn w:val="Normal"/>
-    <w:next w:val="Normal"/>
-    <w:qFormat/>
-    <w:rsid w:val="00DE4CC6"/>
-    <w:pPr>
-      <w:spacing w:before="240" w:after="60"/>
-      <w:outlineLvl w:val="7"/>
-    </w:pPr>
-    <w:rPr>
-      <w:rFonts w:ascii="Times New Roman" w:hAnsi="Times New Roman"/>
-      <w:i/>
-      <w:iCs/>
-      <w:szCs w:val="24"/>
-    </w:rPr>
-  </w:style>
-  <w:style w:type="paragraph" w:styleId="Heading9">
-    <w:name w:val="heading 9"/>
-    <w:basedOn w:val="Normal"/>
-    <w:next w:val="Normal"/>
-    <w:qFormat/>
-    <w:rsid w:val="00DE4CC6"/>
-    <w:pPr>
-      <w:spacing w:before="240" w:after="60"/>
-      <w:outlineLvl w:val="8"/>
-    </w:pPr>
-    <w:rPr>
-      <w:rFonts w:ascii="Arial" w:hAnsi="Arial" w:cs="Arial"/>
-      <w:sz w:val="22"/>
-      <w:szCs w:val="22"/>
-    </w:rPr>
-  </w:style>
-  <w:style w:type="character" w:default="1" w:styleId="DefaultParagraphFont">
-    <w:name w:val="Default Paragraph Font"/>
-    <w:uiPriority w:val="1"/>
-    <w:semiHidden/>
-    <w:unhideWhenUsed/>
-  </w:style>
-  <w:style w:type="table" w:default="1" w:styleId="TableNormal">
-    <w:name w:val="Normal Table"/>
-    <w:uiPriority w:val="99"/>
-    <w:semiHidden/>
-    <w:unhideWhenUsed/>
-    <w:tblPr>
-      <w:tblInd w:w="0" w:type="dxa"/>
-      <w:tblCellMar>
-        <w:top w:w="0" w:type="dxa"/>
-        <w:left w:w="108" w:type="dxa"/>
-        <w:bottom w:w="0" w:type="dxa"/>
-        <w:right w:w="108" w:type="dxa"/>
-      </w:tblCellMar>
-    </w:tblPr>
-  </w:style>
-  <w:style w:type="numbering" w:default="1" w:styleId="NoList">
-    <w:name w:val="No List"/>
-    <w:uiPriority w:val="99"/>
-    <w:semiHidden/>
-    <w:unhideWhenUsed/>
-  </w:style>
-  <w:style w:type="paragraph" w:styleId="Footer">
-    <w:name w:val="footer"/>
-    <w:basedOn w:val="Normal"/>
-    <w:rsid w:val="00DE4CC6"/>
-    <w:pPr>
-      <w:tabs>
-        <w:tab w:val="center" w:pos="4320"/>
-        <w:tab w:val="right" w:pos="8640"/>
-      </w:tabs>
-    </w:pPr>
-    <w:rPr>
-      <w:rFonts w:ascii="New York" w:hAnsi="New York"/>
-    </w:rPr>
-  </w:style>
-  <w:style w:type="paragraph" w:styleId="Header">
-    <w:name w:val="header"/>
-    <w:basedOn w:val="Normal"/>
-    <w:rsid w:val="00DE4CC6"/>
-    <w:pPr>
-      <w:tabs>
-        <w:tab w:val="center" w:pos="4320"/>
-        <w:tab w:val="right" w:pos="8640"/>
-      </w:tabs>
-    </w:pPr>
-    <w:rPr>
-      <w:rFonts w:ascii="New York" w:hAnsi="New York"/>
-    </w:rPr>
-  </w:style>
-  <w:style w:type="character" w:styleId="PageNumber">
-    <w:name w:val="page number"/>
-    <w:basedOn w:val="DefaultParagraphFont"/>
-    <w:rsid w:val="00DE4CC6"/>
-  </w:style>
-  <w:style w:type="paragraph" w:styleId="PlainText">
-    <w:name w:val="Plain Text"/>
-    <w:basedOn w:val="Normal"/>
-    <w:rsid w:val="00DE4CC6"/>
-    <w:rPr>
-      <w:rFonts w:ascii="Courier New" w:hAnsi="Courier New"/>
-      <w:sz w:val="20"/>
-      <w:lang w:val="en-US"/>
-    </w:rPr>
-  </w:style>
-  <w:style w:type="paragraph" w:customStyle="1" w:styleId="Text">
-    <w:name w:val="Text"/>
-    <w:basedOn w:val="Normal"/>
-    <w:rsid w:val="00DE4CC6"/>
-    <w:pPr>
-      <w:ind w:firstLine="360"/>
-      <w:jc w:val="both"/>
-    </w:pPr>
-    <w:rPr>
-      <w:rFonts w:ascii="Times New Roman" w:hAnsi="Times New Roman"/>
-    </w:rPr>
-  </w:style>
-  <w:style w:type="paragraph" w:customStyle="1" w:styleId="Specification">
-    <w:name w:val="Specification"/>
-    <w:basedOn w:val="Normal"/>
-    <w:rsid w:val="00DE4CC6"/>
-    <w:pPr>
-      <w:spacing w:after="120"/>
-      <w:ind w:left="720" w:hanging="720"/>
-    </w:pPr>
-    <w:rPr>
-      <w:rFonts w:ascii="Times New Roman" w:hAnsi="Times New Roman"/>
-    </w:rPr>
-  </w:style>
-  <w:style w:type="paragraph" w:customStyle="1" w:styleId="Spec1">
-    <w:name w:val="Spec1"/>
-    <w:basedOn w:val="Specification"/>
-    <w:rsid w:val="00DE4CC6"/>
-    <w:pPr>
-      <w:tabs>
-        <w:tab w:val="left" w:pos="1080"/>
-      </w:tabs>
-      <w:ind w:left="1080" w:hanging="1080"/>
-    </w:pPr>
-  </w:style>
-  <w:style w:type="paragraph" w:styleId="BodyTextIndent">
-    <w:name w:val="Body Text Indent"/>
-    <w:basedOn w:val="Normal"/>
-    <w:rsid w:val="00DE4CC6"/>
-    <w:pPr>
-      <w:ind w:firstLine="720"/>
-      <w:jc w:val="both"/>
-    </w:pPr>
-    <w:rPr>
-      <w:rFonts w:ascii="Times New Roman" w:hAnsi="Times New Roman"/>
-    </w:rPr>
-  </w:style>
-  <w:style w:type="paragraph" w:customStyle="1" w:styleId="Equation">
-    <w:name w:val="Equation"/>
-    <w:basedOn w:val="Spec1"/>
-    <w:rsid w:val="00DE4CC6"/>
-    <w:pPr>
-      <w:tabs>
-        <w:tab w:val="clear" w:pos="1080"/>
-        <w:tab w:val="left" w:pos="0"/>
-        <w:tab w:val="center" w:pos="3780"/>
-        <w:tab w:val="right" w:pos="8280"/>
-      </w:tabs>
-      <w:ind w:left="0" w:firstLine="0"/>
-    </w:pPr>
-  </w:style>
-  <w:style w:type="paragraph" w:styleId="DocumentMap">
-    <w:name w:val="Document Map"/>
-    <w:basedOn w:val="Normal"/>
-    <w:semiHidden/>
-    <w:rsid w:val="00DE4CC6"/>
-    <w:pPr>
-      <w:shd w:val="clear" w:color="auto" w:fill="000080"/>
-    </w:pPr>
-    <w:rPr>
-      <w:rFonts w:ascii="Tahoma" w:hAnsi="Tahoma"/>
-    </w:rPr>
-  </w:style>
-  <w:style w:type="paragraph" w:styleId="BlockText">
-    <w:name w:val="Block Text"/>
-    <w:basedOn w:val="Normal"/>
-    <w:rsid w:val="00DE4CC6"/>
-    <w:pPr>
-      <w:spacing w:after="120"/>
-      <w:ind w:left="1440" w:right="1440"/>
-    </w:pPr>
-  </w:style>
-  <w:style w:type="paragraph" w:styleId="BodyText">
-    <w:name w:val="Body Text"/>
-    <w:basedOn w:val="Normal"/>
-    <w:rsid w:val="00DE4CC6"/>
-    <w:pPr>
-      <w:spacing w:after="120"/>
-    </w:pPr>
-  </w:style>
-  <w:style w:type="paragraph" w:styleId="BodyText2">
-    <w:name w:val="Body Text 2"/>
-    <w:basedOn w:val="Normal"/>
-    <w:rsid w:val="00DE4CC6"/>
-    <w:pPr>
-      <w:spacing w:after="120" w:line="480" w:lineRule="auto"/>
-    </w:pPr>
-  </w:style>
-  <w:style w:type="paragraph" w:styleId="BodyText3">
-    <w:name w:val="Body Text 3"/>
-    <w:basedOn w:val="Normal"/>
-    <w:rsid w:val="00DE4CC6"/>
-    <w:pPr>
-      <w:spacing w:after="120"/>
-    </w:pPr>
-    <w:rPr>
-      <w:sz w:val="16"/>
-      <w:szCs w:val="16"/>
-    </w:rPr>
-  </w:style>
-  <w:style w:type="paragraph" w:styleId="BodyTextFirstIndent">
-    <w:name w:val="Body Text First Indent"/>
-    <w:basedOn w:val="BodyText"/>
-    <w:rsid w:val="00DE4CC6"/>
-    <w:pPr>
-      <w:ind w:firstLine="210"/>
-    </w:pPr>
-  </w:style>
-  <w:style w:type="paragraph" w:styleId="BodyTextFirstIndent2">
-    <w:name w:val="Body Text First Indent 2"/>
-    <w:basedOn w:val="BodyTextIndent"/>
-    <w:rsid w:val="00DE4CC6"/>
-    <w:pPr>
-      <w:spacing w:after="120"/>
-      <w:ind w:left="283" w:firstLine="210"/>
-      <w:jc w:val="left"/>
-    </w:pPr>
-    <w:rPr>
-      <w:rFonts w:ascii="Times" w:hAnsi="Times"/>
-    </w:rPr>
-  </w:style>
-  <w:style w:type="paragraph" w:styleId="BodyTextIndent2">
-    <w:name w:val="Body Text Indent 2"/>
-    <w:basedOn w:val="Normal"/>
-    <w:rsid w:val="00DE4CC6"/>
-    <w:pPr>
-      <w:spacing w:after="120" w:line="480" w:lineRule="auto"/>
-      <w:ind w:left="283"/>
-    </w:pPr>
-  </w:style>
-  <w:style w:type="paragraph" w:styleId="BodyTextIndent3">
-    <w:name w:val="Body Text Indent 3"/>
-    <w:basedOn w:val="Normal"/>
-    <w:rsid w:val="00DE4CC6"/>
-    <w:pPr>
-      <w:spacing w:after="120"/>
-      <w:ind w:left="283"/>
-    </w:pPr>
-    <w:rPr>
-      <w:sz w:val="16"/>
-      <w:szCs w:val="16"/>
-    </w:rPr>
-  </w:style>
-  <w:style w:type="paragraph" w:styleId="Caption">
-    <w:name w:val="caption"/>
-    <w:basedOn w:val="Normal"/>
-    <w:next w:val="Normal"/>
-    <w:qFormat/>
-    <w:rsid w:val="00DE4CC6"/>
-    <w:pPr>
-      <w:spacing w:before="120" w:after="120"/>
-    </w:pPr>
-    <w:rPr>
-      <w:b/>
-      <w:bCs/>
-      <w:sz w:val="20"/>
-    </w:rPr>
-  </w:style>
-  <w:style w:type="paragraph" w:styleId="Closing">
-    <w:name w:val="Closing"/>
-    <w:basedOn w:val="Normal"/>
-    <w:rsid w:val="00DE4CC6"/>
-    <w:pPr>
-      <w:ind w:left="4252"/>
-    </w:pPr>
-  </w:style>
-  <w:style w:type="paragraph" w:styleId="CommentText">
-    <w:name w:val="annotation text"/>
-    <w:basedOn w:val="Normal"/>
-    <w:semiHidden/>
-    <w:rsid w:val="00DE4CC6"/>
-    <w:rPr>
-      <w:sz w:val="20"/>
-    </w:rPr>
-  </w:style>
-  <w:style w:type="paragraph" w:styleId="Date">
-    <w:name w:val="Date"/>
-    <w:basedOn w:val="Normal"/>
-    <w:next w:val="Normal"/>
-    <w:rsid w:val="00DE4CC6"/>
-  </w:style>
-  <w:style w:type="paragraph" w:styleId="E-mailSignature">
-    <w:name w:val="E-mail Signature"/>
-    <w:basedOn w:val="Normal"/>
-    <w:rsid w:val="00DE4CC6"/>
-  </w:style>
-  <w:style w:type="paragraph" w:styleId="EndnoteText">
-    <w:name w:val="endnote text"/>
-    <w:basedOn w:val="Normal"/>
-    <w:semiHidden/>
-    <w:rsid w:val="00DE4CC6"/>
-    <w:rPr>
-      <w:sz w:val="20"/>
-    </w:rPr>
-  </w:style>
-  <w:style w:type="paragraph" w:styleId="EnvelopeAddress">
-    <w:name w:val="envelope address"/>
-    <w:basedOn w:val="Normal"/>
-    <w:rsid w:val="00DE4CC6"/>
-    <w:pPr>
-      <w:framePr w:w="7920" w:h="1980" w:hRule="exact" w:hSpace="180" w:wrap="auto" w:hAnchor="page" w:xAlign="center" w:yAlign="bottom"/>
-      <w:ind w:left="2880"/>
-    </w:pPr>
-    <w:rPr>
-      <w:rFonts w:ascii="Arial" w:hAnsi="Arial" w:cs="Arial"/>
-      <w:szCs w:val="24"/>
-    </w:rPr>
-  </w:style>
-  <w:style w:type="paragraph" w:styleId="EnvelopeReturn">
-    <w:name w:val="envelope return"/>
-    <w:basedOn w:val="Normal"/>
-    <w:rsid w:val="00DE4CC6"/>
-    <w:rPr>
-      <w:rFonts w:ascii="Arial" w:hAnsi="Arial" w:cs="Arial"/>
-      <w:sz w:val="20"/>
-    </w:rPr>
-  </w:style>
-  <w:style w:type="paragraph" w:styleId="FootnoteText">
-    <w:name w:val="footnote text"/>
-    <w:basedOn w:val="Normal"/>
-    <w:semiHidden/>
-    <w:rsid w:val="00DE4CC6"/>
-    <w:rPr>
-      <w:sz w:val="20"/>
-    </w:rPr>
-  </w:style>
-  <w:style w:type="paragraph" w:styleId="HTMLAddress">
-    <w:name w:val="HTML Address"/>
-    <w:basedOn w:val="Normal"/>
-    <w:rsid w:val="00DE4CC6"/>
-    <w:rPr>
-      <w:i/>
-      <w:iCs/>
-    </w:rPr>
-  </w:style>
-  <w:style w:type="paragraph" w:styleId="HTMLPreformatted">
-    <w:name w:val="HTML Preformatted"/>
-    <w:basedOn w:val="Normal"/>
-    <w:rsid w:val="00DE4CC6"/>
-    <w:rPr>
-      <w:rFonts w:ascii="Courier New" w:hAnsi="Courier New" w:cs="Courier New"/>
-      <w:sz w:val="20"/>
-    </w:rPr>
-  </w:style>
-  <w:style w:type="paragraph" w:styleId="Index1">
-    <w:name w:val="index 1"/>
-    <w:basedOn w:val="Normal"/>
-    <w:next w:val="Normal"/>
-    <w:autoRedefine/>
-    <w:semiHidden/>
-    <w:rsid w:val="00DE4CC6"/>
-    <w:pPr>
-      <w:ind w:left="240" w:hanging="240"/>
-    </w:pPr>
-  </w:style>
-  <w:style w:type="paragraph" w:styleId="Index2">
-    <w:name w:val="index 2"/>
-    <w:basedOn w:val="Normal"/>
-    <w:next w:val="Normal"/>
-    <w:autoRedefine/>
-    <w:semiHidden/>
-    <w:rsid w:val="00DE4CC6"/>
-    <w:pPr>
-      <w:ind w:left="480" w:hanging="240"/>
-    </w:pPr>
-  </w:style>
-  <w:style w:type="paragraph" w:styleId="Index3">
-    <w:name w:val="index 3"/>
-    <w:basedOn w:val="Normal"/>
-    <w:next w:val="Normal"/>
-    <w:autoRedefine/>
-    <w:semiHidden/>
-    <w:rsid w:val="00DE4CC6"/>
-    <w:pPr>
-      <w:ind w:left="720" w:hanging="240"/>
-    </w:pPr>
-  </w:style>
-  <w:style w:type="paragraph" w:styleId="Index4">
-    <w:name w:val="index 4"/>
-    <w:basedOn w:val="Normal"/>
-    <w:next w:val="Normal"/>
-    <w:autoRedefine/>
-    <w:semiHidden/>
-    <w:rsid w:val="00DE4CC6"/>
-    <w:pPr>
-      <w:ind w:left="960" w:hanging="240"/>
-    </w:pPr>
-  </w:style>
-  <w:style w:type="paragraph" w:styleId="Index5">
-    <w:name w:val="index 5"/>
-    <w:basedOn w:val="Normal"/>
-    <w:next w:val="Normal"/>
-    <w:autoRedefine/>
-    <w:semiHidden/>
-    <w:rsid w:val="00DE4CC6"/>
-    <w:pPr>
-      <w:ind w:left="1200" w:hanging="240"/>
-    </w:pPr>
-  </w:style>
-  <w:style w:type="paragraph" w:styleId="Index6">
-    <w:name w:val="index 6"/>
-    <w:basedOn w:val="Normal"/>
-    <w:next w:val="Normal"/>
-    <w:autoRedefine/>
-    <w:semiHidden/>
-    <w:rsid w:val="00DE4CC6"/>
-    <w:pPr>
-      <w:ind w:left="1440" w:hanging="240"/>
-    </w:pPr>
-  </w:style>
-  <w:style w:type="paragraph" w:styleId="Index7">
-    <w:name w:val="index 7"/>
-    <w:basedOn w:val="Normal"/>
-    <w:next w:val="Normal"/>
-    <w:autoRedefine/>
-    <w:semiHidden/>
-    <w:rsid w:val="00DE4CC6"/>
-    <w:pPr>
-      <w:ind w:left="1680" w:hanging="240"/>
-    </w:pPr>
-  </w:style>
-  <w:style w:type="paragraph" w:styleId="Index8">
-    <w:name w:val="index 8"/>
-    <w:basedOn w:val="Normal"/>
-    <w:next w:val="Normal"/>
-    <w:autoRedefine/>
-    <w:semiHidden/>
-    <w:rsid w:val="00DE4CC6"/>
-    <w:pPr>
-      <w:ind w:left="1920" w:hanging="240"/>
-    </w:pPr>
-  </w:style>
-  <w:style w:type="paragraph" w:styleId="Index9">
-    <w:name w:val="index 9"/>
-    <w:basedOn w:val="Normal"/>
-    <w:next w:val="Normal"/>
-    <w:autoRedefine/>
-    <w:semiHidden/>
-    <w:rsid w:val="00DE4CC6"/>
-    <w:pPr>
-      <w:ind w:left="2160" w:hanging="240"/>
-    </w:pPr>
-  </w:style>
-  <w:style w:type="paragraph" w:styleId="IndexHeading">
-    <w:name w:val="index heading"/>
-    <w:basedOn w:val="Normal"/>
-    <w:next w:val="Index1"/>
-    <w:semiHidden/>
-    <w:rsid w:val="00DE4CC6"/>
-    <w:rPr>
-      <w:rFonts w:ascii="Arial" w:hAnsi="Arial" w:cs="Arial"/>
-      <w:b/>
-      <w:bCs/>
-    </w:rPr>
-  </w:style>
-  <w:style w:type="paragraph" w:styleId="List">
-    <w:name w:val="List"/>
-    <w:basedOn w:val="Normal"/>
-    <w:rsid w:val="00DE4CC6"/>
-    <w:pPr>
-      <w:ind w:left="283" w:hanging="283"/>
-    </w:pPr>
-  </w:style>
-  <w:style w:type="paragraph" w:styleId="List2">
-    <w:name w:val="List 2"/>
-    <w:basedOn w:val="Normal"/>
-    <w:rsid w:val="00DE4CC6"/>
-    <w:pPr>
-      <w:ind w:left="566" w:hanging="283"/>
-    </w:pPr>
-  </w:style>
-  <w:style w:type="paragraph" w:styleId="List3">
-    <w:name w:val="List 3"/>
-    <w:basedOn w:val="Normal"/>
-    <w:rsid w:val="00DE4CC6"/>
-    <w:pPr>
-      <w:ind w:left="849" w:hanging="283"/>
-    </w:pPr>
-  </w:style>
-  <w:style w:type="paragraph" w:styleId="List4">
-    <w:name w:val="List 4"/>
-    <w:basedOn w:val="Normal"/>
-    <w:rsid w:val="00DE4CC6"/>
-    <w:pPr>
-      <w:ind w:left="1132" w:hanging="283"/>
-    </w:pPr>
-  </w:style>
-  <w:style w:type="paragraph" w:styleId="List5">
-    <w:name w:val="List 5"/>
-    <w:basedOn w:val="Normal"/>
-    <w:rsid w:val="00DE4CC6"/>
-    <w:pPr>
-      <w:ind w:left="1415" w:hanging="283"/>
-    </w:pPr>
-  </w:style>
-  <w:style w:type="paragraph" w:styleId="ListBullet">
-    <w:name w:val="List Bullet"/>
-    <w:basedOn w:val="Normal"/>
-    <w:autoRedefine/>
-    <w:rsid w:val="00DE4CC6"/>
-    <w:pPr>
-      <w:numPr>
-        <w:numId w:val="10"/>
-      </w:numPr>
-    </w:pPr>
-  </w:style>
-  <w:style w:type="paragraph" w:styleId="ListBullet2">
-    <w:name w:val="List Bullet 2"/>
-    <w:basedOn w:val="Normal"/>
-    <w:autoRedefine/>
-    <w:rsid w:val="00DE4CC6"/>
-    <w:pPr>
-      <w:numPr>
-        <w:numId w:val="11"/>
-      </w:numPr>
-    </w:pPr>
-  </w:style>
-  <w:style w:type="paragraph" w:styleId="ListBullet3">
-    <w:name w:val="List Bullet 3"/>
-    <w:basedOn w:val="Normal"/>
-    <w:autoRedefine/>
-    <w:rsid w:val="00DE4CC6"/>
-    <w:pPr>
-      <w:numPr>
-        <w:numId w:val="12"/>
-      </w:numPr>
-    </w:pPr>
-  </w:style>
-  <w:style w:type="paragraph" w:styleId="ListBullet4">
-    <w:name w:val="List Bullet 4"/>
-    <w:basedOn w:val="Normal"/>
-    <w:autoRedefine/>
-    <w:rsid w:val="00DE4CC6"/>
-    <w:pPr>
-      <w:numPr>
-        <w:numId w:val="13"/>
-      </w:numPr>
-    </w:pPr>
-  </w:style>
-  <w:style w:type="paragraph" w:styleId="ListBullet5">
-    <w:name w:val="List Bullet 5"/>
-    <w:basedOn w:val="Normal"/>
-    <w:autoRedefine/>
-    <w:rsid w:val="00DE4CC6"/>
-    <w:pPr>
-      <w:numPr>
-        <w:numId w:val="14"/>
-      </w:numPr>
-    </w:pPr>
-  </w:style>
-  <w:style w:type="paragraph" w:styleId="ListContinue">
-    <w:name w:val="List Continue"/>
-    <w:basedOn w:val="Normal"/>
-    <w:rsid w:val="00DE4CC6"/>
-    <w:pPr>
-      <w:spacing w:after="120"/>
-      <w:ind w:left="283"/>
-    </w:pPr>
-  </w:style>
-  <w:style w:type="paragraph" w:styleId="ListContinue2">
-    <w:name w:val="List Continue 2"/>
-    <w:basedOn w:val="Normal"/>
-    <w:rsid w:val="00DE4CC6"/>
-    <w:pPr>
-      <w:spacing w:after="120"/>
-      <w:ind w:left="566"/>
-    </w:pPr>
-  </w:style>
-  <w:style w:type="paragraph" w:styleId="ListContinue3">
-    <w:name w:val="List Continue 3"/>
-    <w:basedOn w:val="Normal"/>
-    <w:rsid w:val="00DE4CC6"/>
-    <w:pPr>
-      <w:spacing w:after="120"/>
-      <w:ind w:left="849"/>
-    </w:pPr>
-  </w:style>
-  <w:style w:type="paragraph" w:styleId="ListContinue4">
-    <w:name w:val="List Continue 4"/>
-    <w:basedOn w:val="Normal"/>
-    <w:rsid w:val="00DE4CC6"/>
-    <w:pPr>
-      <w:spacing w:after="120"/>
-      <w:ind w:left="1132"/>
-    </w:pPr>
-  </w:style>
-  <w:style w:type="paragraph" w:styleId="ListContinue5">
-    <w:name w:val="List Continue 5"/>
-    <w:basedOn w:val="Normal"/>
-    <w:rsid w:val="00DE4CC6"/>
-    <w:pPr>
-      <w:spacing w:after="120"/>
-      <w:ind w:left="1415"/>
-    </w:pPr>
-  </w:style>
-  <w:style w:type="paragraph" w:styleId="ListNumber">
-    <w:name w:val="List Number"/>
-    <w:basedOn w:val="Normal"/>
-    <w:rsid w:val="00DE4CC6"/>
-    <w:pPr>
-      <w:numPr>
-        <w:numId w:val="15"/>
-      </w:numPr>
-    </w:pPr>
-  </w:style>
-  <w:style w:type="paragraph" w:styleId="ListNumber2">
-    <w:name w:val="List Number 2"/>
-    <w:basedOn w:val="Normal"/>
-    <w:rsid w:val="00DE4CC6"/>
-    <w:pPr>
-      <w:numPr>
-        <w:numId w:val="16"/>
-      </w:numPr>
-    </w:pPr>
-  </w:style>
-  <w:style w:type="paragraph" w:styleId="ListNumber3">
-    <w:name w:val="List Number 3"/>
-    <w:basedOn w:val="Normal"/>
-    <w:rsid w:val="00DE4CC6"/>
-    <w:pPr>
-      <w:numPr>
-        <w:numId w:val="17"/>
-      </w:numPr>
-    </w:pPr>
-  </w:style>
-  <w:style w:type="paragraph" w:styleId="ListNumber4">
-    <w:name w:val="List Number 4"/>
-    <w:basedOn w:val="Normal"/>
-    <w:rsid w:val="00DE4CC6"/>
-    <w:pPr>
-      <w:numPr>
-        <w:numId w:val="18"/>
-      </w:numPr>
-    </w:pPr>
-  </w:style>
-  <w:style w:type="paragraph" w:styleId="ListNumber5">
-    <w:name w:val="List Number 5"/>
-    <w:basedOn w:val="Normal"/>
-    <w:rsid w:val="00DE4CC6"/>
-    <w:pPr>
-      <w:numPr>
-        <w:numId w:val="19"/>
-      </w:numPr>
-    </w:pPr>
-  </w:style>
-  <w:style w:type="paragraph" w:styleId="MacroText">
-    <w:name w:val="macro"/>
-    <w:semiHidden/>
-    <w:rsid w:val="00DE4CC6"/>
-    <w:pPr>
-      <w:tabs>
-        <w:tab w:val="left" w:pos="480"/>
-        <w:tab w:val="left" w:pos="960"/>
-        <w:tab w:val="left" w:pos="1440"/>
-        <w:tab w:val="left" w:pos="1920"/>
-        <w:tab w:val="left" w:pos="2400"/>
-        <w:tab w:val="left" w:pos="2880"/>
-        <w:tab w:val="left" w:pos="3360"/>
-        <w:tab w:val="left" w:pos="3840"/>
-        <w:tab w:val="left" w:pos="4320"/>
-      </w:tabs>
-    </w:pPr>
-    <w:rPr>
-      <w:rFonts w:ascii="Courier New" w:hAnsi="Courier New" w:cs="Courier New"/>
-    </w:rPr>
-  </w:style>
-  <w:style w:type="paragraph" w:styleId="MessageHeader">
-    <w:name w:val="Message Header"/>
-    <w:basedOn w:val="Normal"/>
-    <w:rsid w:val="00DE4CC6"/>
-    <w:pPr>
-      <w:pBdr>
-        <w:top w:val="single" w:sz="6" w:space="1" w:color="auto"/>
-        <w:left w:val="single" w:sz="6" w:space="1" w:color="auto"/>
-        <w:bottom w:val="single" w:sz="6" w:space="1" w:color="auto"/>
-        <w:right w:val="single" w:sz="6" w:space="1" w:color="auto"/>
-      </w:pBdr>
-      <w:shd w:val="pct20" w:color="auto" w:fill="auto"/>
-      <w:ind w:left="1134" w:hanging="1134"/>
-    </w:pPr>
-    <w:rPr>
-      <w:rFonts w:ascii="Arial" w:hAnsi="Arial" w:cs="Arial"/>
-      <w:szCs w:val="24"/>
-    </w:rPr>
-  </w:style>
-  <w:style w:type="paragraph" w:styleId="NormalWeb">
-    <w:name w:val="Normal (Web)"/>
-    <w:basedOn w:val="Normal"/>
-    <w:rsid w:val="00DE4CC6"/>
-    <w:rPr>
-      <w:rFonts w:ascii="Times New Roman" w:hAnsi="Times New Roman"/>
-      <w:szCs w:val="24"/>
-    </w:rPr>
-  </w:style>
-  <w:style w:type="paragraph" w:styleId="NormalIndent">
-    <w:name w:val="Normal Indent"/>
-    <w:basedOn w:val="Normal"/>
-    <w:rsid w:val="00DE4CC6"/>
-    <w:pPr>
-      <w:ind w:left="720"/>
-    </w:pPr>
-  </w:style>
-  <w:style w:type="paragraph" w:styleId="NoteHeading">
-    <w:name w:val="Note Heading"/>
-    <w:basedOn w:val="Normal"/>
-    <w:next w:val="Normal"/>
-    <w:rsid w:val="00DE4CC6"/>
-  </w:style>
-  <w:style w:type="paragraph" w:styleId="Salutation">
-    <w:name w:val="Salutation"/>
-    <w:basedOn w:val="Normal"/>
-    <w:next w:val="Normal"/>
-    <w:rsid w:val="00DE4CC6"/>
-  </w:style>
-  <w:style w:type="paragraph" w:styleId="Signature">
-    <w:name w:val="Signature"/>
-    <w:basedOn w:val="Normal"/>
-    <w:rsid w:val="00DE4CC6"/>
-    <w:pPr>
-      <w:ind w:left="4252"/>
-    </w:pPr>
-  </w:style>
-  <w:style w:type="paragraph" w:styleId="Subtitle">
-    <w:name w:val="Subtitle"/>
-    <w:basedOn w:val="Normal"/>
-    <w:qFormat/>
-    <w:rsid w:val="00DE4CC6"/>
-    <w:pPr>
-      <w:spacing w:after="60"/>
-      <w:jc w:val="center"/>
-      <w:outlineLvl w:val="1"/>
-    </w:pPr>
-    <w:rPr>
-      <w:rFonts w:ascii="Arial" w:hAnsi="Arial" w:cs="Arial"/>
-      <w:szCs w:val="24"/>
-    </w:rPr>
-  </w:style>
-  <w:style w:type="paragraph" w:styleId="TableofAuthorities">
-    <w:name w:val="table of authorities"/>
-    <w:basedOn w:val="Normal"/>
-    <w:next w:val="Normal"/>
-    <w:semiHidden/>
-    <w:rsid w:val="00DE4CC6"/>
-    <w:pPr>
-      <w:ind w:left="240" w:hanging="240"/>
-    </w:pPr>
-  </w:style>
-  <w:style w:type="paragraph" w:styleId="TableofFigures">
-    <w:name w:val="table of figures"/>
-    <w:basedOn w:val="Normal"/>
-    <w:next w:val="Normal"/>
-    <w:semiHidden/>
-    <w:rsid w:val="00DE4CC6"/>
-    <w:pPr>
-      <w:ind w:left="480" w:hanging="480"/>
-    </w:pPr>
-  </w:style>
-  <w:style w:type="paragraph" w:styleId="Title">
-    <w:name w:val="Title"/>
-    <w:basedOn w:val="Normal"/>
-    <w:qFormat/>
-    <w:rsid w:val="00DE4CC6"/>
-    <w:pPr>
-      <w:spacing w:before="240" w:after="60"/>
-      <w:jc w:val="center"/>
-      <w:outlineLvl w:val="0"/>
-    </w:pPr>
-    <w:rPr>
-      <w:rFonts w:ascii="Arial" w:hAnsi="Arial" w:cs="Arial"/>
-      <w:b/>
-      <w:bCs/>
-      <w:kern w:val="28"/>
-      <w:sz w:val="32"/>
-      <w:szCs w:val="32"/>
-    </w:rPr>
-  </w:style>
-  <w:style w:type="paragraph" w:styleId="TOAHeading">
-    <w:name w:val="toa heading"/>
-    <w:basedOn w:val="Normal"/>
-    <w:next w:val="Normal"/>
-    <w:semiHidden/>
-    <w:rsid w:val="00DE4CC6"/>
-    <w:pPr>
-      <w:spacing w:before="120"/>
-    </w:pPr>
-    <w:rPr>
-      <w:rFonts w:ascii="Arial" w:hAnsi="Arial" w:cs="Arial"/>
-      <w:b/>
-      <w:bCs/>
-      <w:szCs w:val="24"/>
-    </w:rPr>
-  </w:style>
-  <w:style w:type="paragraph" w:styleId="TOC1">
-    <w:name w:val="toc 1"/>
-    <w:basedOn w:val="Normal"/>
-    <w:next w:val="Normal"/>
-    <w:autoRedefine/>
-    <w:semiHidden/>
-    <w:rsid w:val="00DE4CC6"/>
-  </w:style>
-  <w:style w:type="paragraph" w:styleId="TOC2">
-    <w:name w:val="toc 2"/>
-    <w:basedOn w:val="Normal"/>
-    <w:next w:val="Normal"/>
-    <w:autoRedefine/>
-    <w:semiHidden/>
-    <w:rsid w:val="00DE4CC6"/>
-    <w:pPr>
-      <w:ind w:left="240"/>
-    </w:pPr>
-  </w:style>
-  <w:style w:type="paragraph" w:styleId="TOC3">
-    <w:name w:val="toc 3"/>
-    <w:basedOn w:val="Normal"/>
-    <w:next w:val="Normal"/>
-    <w:autoRedefine/>
-    <w:semiHidden/>
-    <w:rsid w:val="00DE4CC6"/>
-    <w:pPr>
-      <w:ind w:left="480"/>
-    </w:pPr>
-  </w:style>
-  <w:style w:type="paragraph" w:styleId="TOC4">
-    <w:name w:val="toc 4"/>
-    <w:basedOn w:val="Normal"/>
-    <w:next w:val="Normal"/>
-    <w:autoRedefine/>
-    <w:semiHidden/>
-    <w:rsid w:val="00DE4CC6"/>
-    <w:pPr>
-      <w:ind w:left="720"/>
-    </w:pPr>
-  </w:style>
-  <w:style w:type="paragraph" w:styleId="TOC5">
-    <w:name w:val="toc 5"/>
-    <w:basedOn w:val="Normal"/>
-    <w:next w:val="Normal"/>
-    <w:autoRedefine/>
-    <w:semiHidden/>
-    <w:rsid w:val="00DE4CC6"/>
-    <w:pPr>
-      <w:ind w:left="960"/>
-    </w:pPr>
-  </w:style>
-  <w:style w:type="paragraph" w:styleId="TOC6">
-    <w:name w:val="toc 6"/>
-    <w:basedOn w:val="Normal"/>
-    <w:next w:val="Normal"/>
-    <w:autoRedefine/>
-    <w:semiHidden/>
-    <w:rsid w:val="00DE4CC6"/>
-    <w:pPr>
-      <w:ind w:left="1200"/>
-    </w:pPr>
-  </w:style>
-  <w:style w:type="paragraph" w:styleId="TOC7">
-    <w:name w:val="toc 7"/>
-    <w:basedOn w:val="Normal"/>
-    <w:next w:val="Normal"/>
-    <w:autoRedefine/>
-    <w:semiHidden/>
-    <w:rsid w:val="00DE4CC6"/>
-    <w:pPr>
-      <w:ind w:left="1440"/>
-    </w:pPr>
-  </w:style>
-  <w:style w:type="paragraph" w:styleId="TOC8">
-    <w:name w:val="toc 8"/>
-    <w:basedOn w:val="Normal"/>
-    <w:next w:val="Normal"/>
-    <w:autoRedefine/>
-    <w:semiHidden/>
-    <w:rsid w:val="00DE4CC6"/>
-    <w:pPr>
-      <w:ind w:left="1680"/>
-    </w:pPr>
-  </w:style>
-  <w:style w:type="paragraph" w:styleId="TOC9">
-    <w:name w:val="toc 9"/>
-    <w:basedOn w:val="Normal"/>
-    <w:next w:val="Normal"/>
-    <w:autoRedefine/>
-    <w:semiHidden/>
-    <w:rsid w:val="00DE4CC6"/>
-    <w:pPr>
-      <w:ind w:left="1920"/>
-    </w:pPr>
-  </w:style>
-  <w:style w:type="paragraph" w:styleId="BalloonText">
-    <w:name w:val="Balloon Text"/>
-    <w:basedOn w:val="Normal"/>
-    <w:semiHidden/>
-    <w:rsid w:val="00771145"/>
-    <w:rPr>
-      <w:rFonts w:ascii="Tahoma" w:hAnsi="Tahoma" w:cs="Tahoma"/>
-      <w:sz w:val="16"/>
-      <w:szCs w:val="16"/>
-    </w:rPr>
-  </w:style>
-  <w:style w:type="paragraph" w:styleId="ListParagraph">
-    <w:name w:val="List Paragraph"/>
-    <w:basedOn w:val="Normal"/>
-    <w:uiPriority w:val="34"/>
-    <w:qFormat/>
-    <w:rsid w:val="00B805D2"/>
-    <w:pPr>
-      <w:ind w:left="720"/>
-      <w:contextualSpacing/>
-    </w:pPr>
-  </w:style>
-  <w:style w:type="character" w:styleId="Hyperlink">
-    <w:name w:val="Hyperlink"/>
-    <w:basedOn w:val="DefaultParagraphFont"/>
-    <w:uiPriority w:val="99"/>
-    <w:unhideWhenUsed/>
-    <w:rsid w:val="000601FE"/>
-    <w:rPr>
-      <w:color w:val="0000FF" w:themeColor="hyperlink"/>
-      <w:u w:val="single"/>
-    </w:rPr>
-  </w:style>
-  <w:style w:type="character" w:styleId="PlaceholderText">
-    <w:name w:val="Placeholder Text"/>
-    <w:basedOn w:val="DefaultParagraphFont"/>
-    <w:uiPriority w:val="99"/>
-    <w:semiHidden/>
-    <w:rsid w:val="00E84C16"/>
-    <w:rPr>
-      <w:color w:val="808080"/>
-    </w:rPr>
-  </w:style>
-</w:styles>
-</file>
-
-<file path=word/stylesWithEffects.xml><?xml version="1.0" encoding="utf-8"?>
-<w:styles xmlns:wpc="http://schemas.microsoft.com/office/word/2010/wordprocessingCanvas" xmlns:mo="http://schemas.microsoft.com/office/mac/office/2008/main" xmlns:mc="http://schemas.openxmlformats.org/markup-compatibility/2006" xmlns:mv="urn:schemas-microsoft-com:mac:vml" xmlns:o="urn:schemas-microsoft-com:office:office" xmlns:r="http://schemas.openxmlformats.org/officeDocument/2006/relationships" xmlns:m="http://schemas.openxmlformats.org/officeDocument/2006/math" xmlns:v="urn:schemas-microsoft-com:vml" xmlns:wp14="http://schemas.microsoft.com/office/word/2010/wordprocessingDrawing" xmlns:wp="http://schemas.openxmlformats.org/drawingml/2006/wordprocessingDrawing" xmlns:w10="urn:schemas-microsoft-com:office:word" xmlns:w="http://schemas.openxmlformats.org/wordprocessingml/2006/main" xmlns:w14="http://schemas.microsoft.com/office/word/2010/wordml" xmlns:wpg="http://schemas.microsoft.com/office/word/2010/wordprocessingGroup" xmlns:wpi="http://schemas.microsoft.com/office/word/2010/wordprocessingInk" xmlns:wne="http://schemas.microsoft.com/office/word/2006/wordml" xmlns:wps="http://schemas.microsoft.com/office/word/2010/wordprocessingShape" mc:Ignorable="w14 wp14 mv">
-  <w:docDefaults>
-    <w:rPrDefault>
-      <w:rPr>
-        <w:rFonts w:ascii="Times" w:eastAsia="Times New Roman" w:hAnsi="Times" w:cs="Times New Roman"/>
-        <w:lang w:val="en-GB" w:eastAsia="en-US" w:bidi="ar-SA"/>
-      </w:rPr>
-    </w:rPrDefault>
-    <w:pPrDefault/>
-  </w:docDefaults>
-  <w:latentStyles w:defLockedState="0" w:defUIPriority="0" w:defSemiHidden="1" w:defUnhideWhenUsed="1" w:defQFormat="0" w:count="276">
-    <w:lsdException w:name="Normal" w:semiHidden="0" w:unhideWhenUsed="0" w:qFormat="1"/>
-    <w:lsdException w:name="heading 1" w:semiHidden="0" w:unhideWhenUsed="0" w:qFormat="1"/>
-    <w:lsdException w:name="heading 2" w:semiHidden="0" w:unhideWhenUsed="0" w:qFormat="1"/>
-    <w:lsdException w:name="heading 3" w:semiHidden="0" w:unhideWhenUsed="0" w:qFormat="1"/>
-    <w:lsdException w:name="heading 4" w:semiHidden="0" w:unhideWhenUsed="0" w:qFormat="1"/>
-    <w:lsdException w:name="heading 5" w:semiHidden="0" w:unhideWhenUsed="0" w:qFormat="1"/>
-    <w:lsdException w:name="heading 6" w:semiHidden="0" w:unhideWhenUsed="0" w:qFormat="1"/>
-    <w:lsdException w:name="heading 7" w:semiHidden="0" w:unhideWhenUsed="0" w:qFormat="1"/>
-    <w:lsdException w:name="heading 8" w:semiHidden="0" w:unhideWhenUsed="0" w:qFormat="1"/>
-    <w:lsdException w:name="heading 9" w:semiHidden="0" w:unhideWhenUsed="0" w:qFormat="1"/>
-    <w:lsdException w:name="caption" w:semiHidden="0" w:unhideWhenUsed="0" w:qFormat="1"/>
-    <w:lsdException w:name="footnote reference" w:uiPriority="99"/>
-    <w:lsdException w:name="annotation reference" w:uiPriority="99"/>
-    <w:lsdException w:name="line number" w:uiPriority="99"/>
-    <w:lsdException w:name="endnote reference" w:uiPriority="99"/>
-    <w:lsdException w:name="Title" w:semiHidden="0" w:unhideWhenUsed="0" w:qFormat="1"/>
-    <w:lsdException w:name="Default Paragraph Font" w:uiPriority="1"/>
-    <w:lsdException w:name="Subtitle" w:semiHidden="0" w:unhideWhenUsed="0" w:qFormat="1"/>
-    <w:lsdException w:name="Hyperlink" w:uiPriority="99"/>
-    <w:lsdException w:name="FollowedHyperlink" w:uiPriority="99"/>
-    <w:lsdException w:name="Strong" w:semiHidden="0" w:uiPriority="22" w:unhideWhenUsed="0" w:qFormat="1"/>
-    <w:lsdException w:name="Emphasis" w:semiHidden="0" w:uiPriority="20" w:unhideWhenUsed="0" w:qFormat="1"/>
-    <w:lsdException w:name="HTML Top of Form" w:uiPriority="99"/>
-    <w:lsdException w:name="HTML Bottom of Form" w:uiPriority="99"/>
-    <w:lsdException w:name="HTML Acronym" w:uiPriority="99"/>
-    <w:lsdException w:name="HTML Cite" w:uiPriority="99"/>
-    <w:lsdException w:name="HTML Code" w:uiPriority="99"/>
-    <w:lsdException w:name="HTML Definition" w:uiPriority="99"/>
-    <w:lsdException w:name="HTML Keyboard" w:uiPriority="99"/>
-    <w:lsdException w:name="HTML Sample" w:uiPriority="99"/>
-    <w:lsdException w:name="HTML Typewriter" w:uiPriority="99"/>
-    <w:lsdException w:name="HTML Variable" w:uiPriority="99"/>
-    <w:lsdException w:name="Normal Table" w:uiPriority="99"/>
-    <w:lsdException w:name="annotation subject" w:uiPriority="99"/>
-    <w:lsdException w:name="No List" w:uiPriority="99"/>
-    <w:lsdException w:name="Outline List 1" w:uiPriority="99"/>
-    <w:lsdException w:name="Outline List 2" w:uiPriority="99"/>
-    <w:lsdException w:name="Outline List 3" w:uiPriority="99"/>
-    <w:lsdException w:name="Table Simple 1" w:uiPriority="99"/>
-    <w:lsdException w:name="Table Simple 2" w:uiPriority="99"/>
-    <w:lsdException w:name="Table Simple 3" w:uiPriority="99"/>
-    <w:lsdException w:name="Table Classic 1" w:uiPriority="99"/>
-    <w:lsdException w:name="Table Classic 2" w:uiPriority="99"/>
-    <w:lsdException w:name="Table Classic 3" w:uiPriority="99"/>
-    <w:lsdException w:name="Table Classic 4" w:uiPriority="99"/>
-    <w:lsdException w:name="Table Colorful 1" w:uiPriority="99"/>
-    <w:lsdException w:name="Table Colorful 2" w:uiPriority="99"/>
-    <w:lsdException w:name="Table Colorful 3" w:uiPriority="99"/>
-    <w:lsdException w:name="Table Columns 1" w:uiPriority="99"/>
-    <w:lsdException w:name="Table Columns 2" w:uiPriority="99"/>
-    <w:lsdException w:name="Table Columns 3" w:uiPriority="99"/>
-    <w:lsdException w:name="Table Columns 4" w:uiPriority="99"/>
-    <w:lsdException w:name="Table Columns 5" w:uiPriority="99"/>
-    <w:lsdException w:name="Table Grid 1" w:uiPriority="99"/>
-    <w:lsdException w:name="Table Grid 2" w:uiPriority="99"/>
-    <w:lsdException w:name="Table Grid 3" w:uiPriority="99"/>
-    <w:lsdException w:name="Table Grid 4" w:uiPriority="99"/>
-    <w:lsdException w:name="Table Grid 5" w:uiPriority="99"/>
-    <w:lsdException w:name="Table Grid 6" w:uiPriority="99"/>
-    <w:lsdException w:name="Table Grid 7" w:uiPriority="99"/>
-    <w:lsdException w:name="Table Grid 8" w:uiPriority="99"/>
-    <w:lsdException w:name="Table List 1" w:uiPriority="99"/>
-    <w:lsdException w:name="Table List 2" w:uiPriority="99"/>
-    <w:lsdException w:name="Table List 3" w:uiPriority="99"/>
-    <w:lsdException w:name="Table List 4" w:uiPriority="99"/>
-    <w:lsdException w:name="Table List 5" w:uiPriority="99"/>
-    <w:lsdException w:name="Table List 6" w:uiPriority="99"/>
-    <w:lsdException w:name="Table List 7" w:uiPriority="99"/>
-    <w:lsdException w:name="Table List 8" w:uiPriority="99"/>
-    <w:lsdException w:name="Table 3D effects 1" w:uiPriority="99"/>
-    <w:lsdException w:name="Table 3D effects 2" w:uiPriority="99"/>
-    <w:lsdException w:name="Table 3D effects 3" w:uiPriority="99"/>
-    <w:lsdException w:name="Table Contemporary" w:uiPriority="99"/>
-    <w:lsdException w:name="Table Elegant" w:uiPriority="99"/>
-    <w:lsdException w:name="Table Professional" w:uiPriority="99"/>
-    <w:lsdException w:name="Table Subtle 1" w:uiPriority="99"/>
-    <w:lsdException w:name="Table Subtle 2" w:uiPriority="99"/>
-    <w:lsdException w:name="Table Web 1" w:uiPriority="99"/>
-    <w:lsdException w:name="Table Web 2" w:uiPriority="99"/>
-    <w:lsdException w:name="Table Web 3" w:uiPriority="99"/>
-    <w:lsdException w:name="Table Grid" w:semiHidden="0" w:uiPriority="59" w:unhideWhenUsed="0"/>
-    <w:lsdException w:name="Table Theme" w:uiPriority="99"/>
-    <w:lsdException w:name="Note Level 1" w:uiPriority="99"/>
-    <w:lsdException w:name="Note Level 2" w:uiPriority="99"/>
-    <w:lsdException w:name="Note Level 3" w:uiPriority="99"/>
-    <w:lsdException w:name="Note Level 4" w:uiPriority="99"/>
-    <w:lsdException w:name="Note Level 5" w:uiPriority="99"/>
-    <w:lsdException w:name="Note Level 6" w:uiPriority="99"/>
-    <w:lsdException w:name="Note Level 7" w:uiPriority="99"/>
-    <w:lsdException w:name="Note Level 8" w:uiPriority="99"/>
-    <w:lsdException w:name="Note Level 9" w:uiPriority="99"/>
-    <w:lsdException w:name="Placeholder Text" w:uiPriority="99" w:unhideWhenUsed="0"/>
-    <w:lsdException w:name="No Spacing" w:uiPriority="1" w:unhideWhenUsed="0" w:qFormat="1"/>
-    <w:lsdException w:name="Light Shading" w:semiHidden="0" w:uiPriority="60" w:unhideWhenUsed="0"/>
-    <w:lsdException w:name="Light List" w:semiHidden="0" w:uiPriority="61" w:unhideWhenUsed="0"/>
-    <w:lsdException w:name="Light Grid" w:semiHidden="0" w:uiPriority="62" w:unhideWhenUsed="0"/>
-    <w:lsdException w:name="Medium Shading 1" w:semiHidden="0" w:uiPriority="63" w:unhideWhenUsed="0"/>
-    <w:lsdException w:name="Medium Shading 2" w:semiHidden="0" w:uiPriority="64" w:unhideWhenUsed="0"/>
-    <w:lsdException w:name="Medium List 1" w:semiHidden="0" w:uiPriority="65" w:unhideWhenUsed="0"/>
-    <w:lsdException w:name="Medium List 2" w:semiHidden="0" w:uiPriority="66" w:unhideWhenUsed="0"/>
-    <w:lsdException w:name="Medium Grid 1" w:semiHidden="0" w:uiPriority="67" w:unhideWhenUsed="0"/>
-    <w:lsdException w:name="Medium Grid 2" w:semiHidden="0" w:uiPriority="68" w:unhideWhenUsed="0"/>
-    <w:lsdException w:name="Medium Grid 3" w:semiHidden="0" w:uiPriority="69" w:unhideWhenUsed="0"/>
-    <w:lsdException w:name="Dark List" w:semiHidden="0" w:uiPriority="70" w:unhideWhenUsed="0"/>
-    <w:lsdException w:name="Colorful Shading" w:semiHidden="0" w:uiPriority="71" w:unhideWhenUsed="0"/>
-    <w:lsdException w:name="Colorful List" w:semiHidden="0" w:uiPriority="72" w:unhideWhenUsed="0"/>
-    <w:lsdException w:name="Colorful Grid" w:semiHidden="0" w:uiPriority="73" w:unhideWhenUsed="0"/>
-    <w:lsdException w:name="Light Shading Accent 1" w:semiHidden="0" w:uiPriority="60" w:unhideWhenUsed="0"/>
-    <w:lsdException w:name="Light List Accent 1" w:semiHidden="0" w:uiPriority="61" w:unhideWhenUsed="0"/>
-    <w:lsdException w:name="Light Grid Accent 1" w:semiHidden="0" w:uiPriority="62" w:unhideWhenUsed="0"/>
-    <w:lsdException w:name="Medium Shading 1 Accent 1" w:semiHidden="0" w:uiPriority="63" w:unhideWhenUsed="0"/>
-    <w:lsdException w:name="Medium Shading 2 Accent 1" w:semiHidden="0" w:uiPriority="64" w:unhideWhenUsed="0"/>
-    <w:lsdException w:name="Medium List 1 Accent 1" w:semiHidden="0" w:uiPriority="65" w:unhideWhenUsed="0"/>
-    <w:lsdException w:name="Revision" w:uiPriority="99" w:unhideWhenUsed="0"/>
-    <w:lsdException w:name="List Paragraph" w:semiHidden="0" w:uiPriority="34" w:unhideWhenUsed="0" w:qFormat="1"/>
-    <w:lsdException w:name="Quote" w:semiHidden="0" w:uiPriority="29" w:unhideWhenUsed="0" w:qFormat="1"/>
-    <w:lsdException w:name="Intense Quote" w:semiHidden="0" w:uiPriority="30" w:unhideWhenUsed="0" w:qFormat="1"/>
-    <w:lsdException w:name="Medium List 2 Accent 1" w:semiHidden="0" w:uiPriority="66" w:unhideWhenUsed="0"/>
-    <w:lsdException w:name="Medium Grid 1 Accent 1" w:semiHidden="0" w:uiPriority="67" w:unhideWhenUsed="0"/>
-    <w:lsdException w:name="Medium Grid 2 Accent 1" w:semiHidden="0" w:uiPriority="68" w:unhideWhenUsed="0"/>
-    <w:lsdException w:name="Medium Grid 3 Accent 1" w:semiHidden="0" w:uiPriority="69" w:unhideWhenUsed="0"/>
-    <w:lsdException w:name="Dark List Accent 1" w:semiHidden="0" w:uiPriority="70" w:unhideWhenUsed="0"/>
-    <w:lsdException w:name="Colorful Shading Accent 1" w:semiHidden="0" w:uiPriority="71" w:unhideWhenUsed="0"/>
-    <w:lsdException w:name="Colorful List Accent 1" w:semiHidden="0" w:uiPriority="72" w:unhideWhenUsed="0"/>
-    <w:lsdException w:name="Colorful Grid Accent 1" w:semiHidden="0" w:uiPriority="73" w:unhideWhenUsed="0"/>
-    <w:lsdException w:name="Light Shading Accent 2" w:semiHidden="0" w:uiPriority="60" w:unhideWhenUsed="0"/>
-    <w:lsdException w:name="Light List Accent 2" w:semiHidden="0" w:uiPriority="61" w:unhideWhenUsed="0"/>
-    <w:lsdException w:name="Light Grid Accent 2" w:semiHidden="0" w:uiPriority="62" w:unhideWhenUsed="0"/>
-    <w:lsdException w:name="Medium Shading 1 Accent 2" w:semiHidden="0" w:uiPriority="63" w:unhideWhenUsed="0"/>
-    <w:lsdException w:name="Medium Shading 2 Accent 2" w:semiHidden="0" w:uiPriority="64" w:unhideWhenUsed="0"/>
-    <w:lsdException w:name="Medium List 1 Accent 2" w:semiHidden="0" w:uiPriority="65" w:unhideWhenUsed="0"/>
-    <w:lsdException w:name="Medium List 2 Accent 2" w:semiHidden="0" w:uiPriority="66" w:unhideWhenUsed="0"/>
-    <w:lsdException w:name="Medium Grid 1 Accent 2" w:semiHidden="0" w:uiPriority="67" w:unhideWhenUsed="0"/>
-    <w:lsdException w:name="Medium Grid 2 Accent 2" w:semiHidden="0" w:uiPriority="68" w:unhideWhenUsed="0"/>
-    <w:lsdException w:name="Medium Grid 3 Accent 2" w:semiHidden="0" w:uiPriority="69" w:unhideWhenUsed="0"/>
-    <w:lsdException w:name="Dark List Accent 2" w:semiHidden="0" w:uiPriority="70" w:unhideWhenUsed="0"/>
-    <w:lsdException w:name="Colorful Shading Accent 2" w:semiHidden="0" w:uiPriority="71" w:unhideWhenUsed="0"/>
-    <w:lsdException w:name="Colorful List Accent 2" w:semiHidden="0" w:uiPriority="72" w:unhideWhenUsed="0"/>
-    <w:lsdException w:name="Colorful Grid Accent 2" w:semiHidden="0" w:uiPriority="73" w:unhideWhenUsed="0"/>
-    <w:lsdException w:name="Light Shading Accent 3" w:semiHidden="0" w:uiPriority="60" w:unhideWhenUsed="0"/>
-    <w:lsdException w:name="Light List Accent 3" w:semiHidden="0" w:uiPriority="61" w:unhideWhenUsed="0"/>
-    <w:lsdException w:name="Light Grid Accent 3" w:semiHidden="0" w:uiPriority="62" w:unhideWhenUsed="0"/>
-    <w:lsdException w:name="Medium Shading 1 Accent 3" w:semiHidden="0" w:uiPriority="63" w:unhideWhenUsed="0"/>
-    <w:lsdException w:name="Medium Shading 2 Accent 3" w:semiHidden="0" w:uiPriority="64" w:unhideWhenUsed="0"/>
-    <w:lsdException w:name="Medium List 1 Accent 3" w:semiHidden="0" w:uiPriority="65" w:unhideWhenUsed="0"/>
-    <w:lsdException w:name="Medium List 2 Accent 3" w:semiHidden="0" w:uiPriority="66" w:unhideWhenUsed="0"/>
-    <w:lsdException w:name="Medium Grid 1 Accent 3" w:semiHidden="0" w:uiPriority="67" w:unhideWhenUsed="0"/>
-    <w:lsdException w:name="Medium Grid 2 Accent 3" w:semiHidden="0" w:uiPriority="68" w:unhideWhenUsed="0"/>
-    <w:lsdException w:name="Medium Grid 3 Accent 3" w:semiHidden="0" w:uiPriority="69" w:unhideWhenUsed="0"/>
-    <w:lsdException w:name="Dark List Accent 3" w:semiHidden="0" w:uiPriority="70" w:unhideWhenUsed="0"/>
-    <w:lsdException w:name="Colorful Shading Accent 3" w:semiHidden="0" w:uiPriority="71" w:unhideWhenUsed="0"/>
-    <w:lsdException w:name="Colorful List Accent 3" w:semiHidden="0" w:uiPriority="72" w:unhideWhenUsed="0"/>
-    <w:lsdException w:name="Colorful Grid Accent 3" w:semiHidden="0" w:uiPriority="73" w:unhideWhenUsed="0"/>
-    <w:lsdException w:name="Light Shading Accent 4" w:semiHidden="0" w:uiPriority="60" w:unhideWhenUsed="0"/>
-    <w:lsdException w:name="Light List Accent 4" w:semiHidden="0" w:uiPriority="61" w:unhideWhenUsed="0"/>
-    <w:lsdException w:name="Light Grid Accent 4" w:semiHidden="0" w:uiPriority="62" w:unhideWhenUsed="0"/>
-    <w:lsdException w:name="Medium Shading 1 Accent 4" w:semiHidden="0" w:uiPriority="63" w:unhideWhenUsed="0"/>
-    <w:lsdException w:name="Medium Shading 2 Accent 4" w:semiHidden="0" w:uiPriority="64" w:unhideWhenUsed="0"/>
-    <w:lsdException w:name="Medium List 1 Accent 4" w:semiHidden="0" w:uiPriority="65" w:unhideWhenUsed="0"/>
-    <w:lsdException w:name="Medium List 2 Accent 4" w:semiHidden="0" w:uiPriority="66" w:unhideWhenUsed="0"/>
-    <w:lsdException w:name="Medium Grid 1 Accent 4" w:semiHidden="0" w:uiPriority="67" w:unhideWhenUsed="0"/>
-    <w:lsdException w:name="Medium Grid 2 Accent 4" w:semiHidden="0" w:uiPriority="68" w:unhideWhenUsed="0"/>
-    <w:lsdException w:name="Medium Grid 3 Accent 4" w:semiHidden="0" w:uiPriority="69" w:unhideWhenUsed="0"/>
-    <w:lsdException w:name="Dark List Accent 4" w:semiHidden="0" w:uiPriority="70" w:unhideWhenUsed="0"/>
-    <w:lsdException w:name="Colorful Shading Accent 4" w:semiHidden="0" w:uiPriority="71" w:unhideWhenUsed="0"/>
-    <w:lsdException w:name="Colorful List Accent 4" w:semiHidden="0" w:uiPriority="72" w:unhideWhenUsed="0"/>
-    <w:lsdException w:name="Colorful Grid Accent 4" w:semiHidden="0" w:uiPriority="73" w:unhideWhenUsed="0"/>
-    <w:lsdException w:name="Light Shading Accent 5" w:semiHidden="0" w:uiPriority="60" w:unhideWhenUsed="0"/>
-    <w:lsdException w:name="Light List Accent 5" w:semiHidden="0" w:uiPriority="61" w:unhideWhenUsed="0"/>
-    <w:lsdException w:name="Light Grid Accent 5" w:semiHidden="0" w:uiPriority="62" w:unhideWhenUsed="0"/>
-    <w:lsdException w:name="Medium Shading 1 Accent 5" w:semiHidden="0" w:uiPriority="63" w:unhideWhenUsed="0"/>
-    <w:lsdException w:name="Medium Shading 2 Accent 5" w:semiHidden="0" w:uiPriority="64" w:unhideWhenUsed="0"/>
-    <w:lsdException w:name="Medium List 1 Accent 5" w:semiHidden="0" w:uiPriority="65" w:unhideWhenUsed="0"/>
-    <w:lsdException w:name="Medium List 2 Accent 5" w:semiHidden="0" w:uiPriority="66" w:unhideWhenUsed="0"/>
-    <w:lsdException w:name="Medium Grid 1 Accent 5" w:semiHidden="0" w:uiPriority="67" w:unhideWhenUsed="0"/>
-    <w:lsdException w:name="Medium Grid 2 Accent 5" w:semiHidden="0" w:uiPriority="68" w:unhideWhenUsed="0"/>
-    <w:lsdException w:name="Medium Grid 3 Accent 5" w:semiHidden="0" w:uiPriority="69" w:unhideWhenUsed="0"/>
-    <w:lsdException w:name="Dark List Accent 5" w:semiHidden="0" w:uiPriority="70" w:unhideWhenUsed="0"/>
-    <w:lsdException w:name="Colorful Shading Accent 5" w:semiHidden="0" w:uiPriority="71" w:unhideWhenUsed="0"/>
-    <w:lsdException w:name="Colorful List Accent 5" w:semiHidden="0" w:uiPriority="72" w:unhideWhenUsed="0"/>
-    <w:lsdException w:name="Colorful Grid Accent 5" w:semiHidden="0" w:uiPriority="73" w:unhideWhenUsed="0"/>
-    <w:lsdException w:name="Light Shading Accent 6" w:semiHidden="0" w:uiPriority="60" w:unhideWhenUsed="0"/>
-    <w:lsdException w:name="Light List Accent 6" w:semiHidden="0" w:uiPriority="61" w:unhideWhenUsed="0"/>
-    <w:lsdException w:name="Light Grid Accent 6" w:semiHidden="0" w:uiPriority="62" w:unhideWhenUsed="0"/>
-    <w:lsdException w:name="Medium Shading 1 Accent 6" w:semiHidden="0" w:uiPriority="63" w:unhideWhenUsed="0"/>
-    <w:lsdException w:name="Medium Shading 2 Accent 6" w:semiHidden="0" w:uiPriority="64" w:unhideWhenUsed="0"/>
-    <w:lsdException w:name="Medium List 1 Accent 6" w:semiHidden="0" w:uiPriority="65" w:unhideWhenUsed="0"/>
-    <w:lsdException w:name="Medium List 2 Accent 6" w:semiHidden="0" w:uiPriority="66" w:unhideWhenUsed="0"/>
-    <w:lsdException w:name="Medium Grid 1 Accent 6" w:semiHidden="0" w:uiPriority="67" w:unhideWhenUsed="0"/>
-    <w:lsdException w:name="Medium Grid 2 Accent 6" w:semiHidden="0" w:uiPriority="68" w:unhideWhenUsed="0"/>
-    <w:lsdException w:name="Medium Grid 3 Accent 6" w:semiHidden="0" w:uiPriority="69" w:unhideWhenUsed="0"/>
-    <w:lsdException w:name="Dark List Accent 6" w:semiHidden="0" w:uiPriority="70" w:unhideWhenUsed="0"/>
-    <w:lsdException w:name="Colorful Shading Accent 6" w:semiHidden="0" w:uiPriority="71" w:unhideWhenUsed="0"/>
-    <w:lsdException w:name="Colorful List Accent 6" w:semiHidden="0" w:uiPriority="72" w:unhideWhenUsed="0"/>
-    <w:lsdException w:name="Colorful Grid Accent 6" w:semiHidden="0" w:uiPriority="73" w:unhideWhenUsed="0"/>
-    <w:lsdException w:name="Subtle Emphasis" w:semiHidden="0" w:uiPriority="19" w:unhideWhenUsed="0" w:qFormat="1"/>
-    <w:lsdException w:name="Intense Emphasis" w:semiHidden="0" w:uiPriority="21" w:unhideWhenUsed="0" w:qFormat="1"/>
-    <w:lsdException w:name="Subtle Reference" w:semiHidden="0" w:uiPriority="31" w:unhideWhenUsed="0" w:qFormat="1"/>
-    <w:lsdException w:name="Intense Reference" w:semiHidden="0" w:uiPriority="32" w:unhideWhenUsed="0" w:qFormat="1"/>
-    <w:lsdException w:name="Book Title" w:semiHidden="0" w:uiPriority="33" w:unhideWhenUsed="0" w:qFormat="1"/>
-    <w:lsdException w:name="Bibliography" w:uiPriority="37"/>
-    <w:lsdException w:name="TOC Heading" w:uiPriority="39" w:qFormat="1"/>
+  <w:latentStyles w:defLockedState="0" w:defUIPriority="0" w:defSemiHidden="0" w:defUnhideWhenUsed="0" w:defQFormat="0" w:count="375">
+    <w:lsdException w:name="Normal" w:qFormat="1"/>
+    <w:lsdException w:name="heading 1" w:qFormat="1"/>
+    <w:lsdException w:name="heading 2" w:qFormat="1"/>
+    <w:lsdException w:name="heading 3" w:qFormat="1"/>
+    <w:lsdException w:name="heading 4" w:qFormat="1"/>
+    <w:lsdException w:name="heading 5" w:qFormat="1"/>
+    <w:lsdException w:name="heading 6" w:qFormat="1"/>
+    <w:lsdException w:name="heading 7" w:qFormat="1"/>
+    <w:lsdException w:name="heading 8" w:qFormat="1"/>
+    <w:lsdException w:name="heading 9" w:qFormat="1"/>
+    <w:lsdException w:name="index 1" w:semiHidden="1" w:unhideWhenUsed="1"/>
+    <w:lsdException w:name="index 2" w:semiHidden="1" w:unhideWhenUsed="1"/>
+    <w:lsdException w:name="index 3" w:semiHidden="1" w:unhideWhenUsed="1"/>
+    <w:lsdException w:name="index 4" w:semiHidden="1" w:unhideWhenUsed="1"/>
+    <w:lsdException w:name="index 5" w:semiHidden="1" w:unhideWhenUsed="1"/>
+    <w:lsdException w:name="index 6" w:semiHidden="1" w:unhideWhenUsed="1"/>
+    <w:lsdException w:name="index 7" w:semiHidden="1" w:unhideWhenUsed="1"/>
+    <w:lsdException w:name="index 8" w:semiHidden="1" w:unhideWhenUsed="1"/>
+    <w:lsdException w:name="index 9" w:semiHidden="1" w:unhideWhenUsed="1"/>
+    <w:lsdException w:name="toc 1" w:semiHidden="1" w:unhideWhenUsed="1"/>
+    <w:lsdException w:name="toc 2" w:semiHidden="1" w:unhideWhenUsed="1"/>
+    <w:lsdException w:name="toc 3" w:semiHidden="1" w:unhideWhenUsed="1"/>
+    <w:lsdException w:name="toc 4" w:semiHidden="1" w:unhideWhenUsed="1"/>
+    <w:lsdException w:name="toc 5" w:semiHidden="1" w:unhideWhenUsed="1"/>
+    <w:lsdException w:name="toc 6" w:semiHidden="1" w:unhideWhenUsed="1"/>
+    <w:lsdException w:name="toc 7" w:semiHidden="1" w:unhideWhenUsed="1"/>
+    <w:lsdException w:name="toc 8" w:semiHidden="1" w:unhideWhenUsed="1"/>
+    <w:lsdException w:name="toc 9" w:semiHidden="1" w:unhideWhenUsed="1"/>
+    <w:lsdException w:name="Normal Indent" w:semiHidden="1" w:unhideWhenUsed="1"/>
+    <w:lsdException w:name="footnote text" w:semiHidden="1" w:unhideWhenUsed="1"/>
+    <w:lsdException w:name="annotation text" w:semiHidden="1" w:unhideWhenUsed="1"/>
+    <w:lsdException w:name="header" w:semiHidden="1" w:unhideWhenUsed="1"/>
+    <w:lsdException w:name="footer" w:semiHidden="1" w:unhideWhenUsed="1"/>
+    <w:lsdException w:name="index heading" w:semiHidden="1" w:unhideWhenUsed="1"/>
+    <w:lsdException w:name="caption" w:qFormat="1"/>
+    <w:lsdException w:name="table of figures" w:semiHidden="1" w:unhideWhenUsed="1"/>
+    <w:lsdException w:name="envelope address" w:semiHidden="1" w:unhideWhenUsed="1"/>
+    <w:lsdException w:name="envelope return" w:semiHidden="1" w:unhideWhenUsed="1"/>
+    <w:lsdException w:name="footnote reference" w:semiHidden="1" w:uiPriority="99" w:unhideWhenUsed="1"/>
+    <w:lsdException w:name="annotation reference" w:semiHidden="1" w:uiPriority="99" w:unhideWhenUsed="1"/>
+    <w:lsdException w:name="line number" w:semiHidden="1" w:uiPriority="99" w:unhideWhenUsed="1"/>
+    <w:lsdException w:name="page number" w:semiHidden="1" w:unhideWhenUsed="1"/>
+    <w:lsdException w:name="endnote reference" w:semiHidden="1" w:uiPriority="99" w:unhideWhenUsed="1"/>
+    <w:lsdException w:name="endnote text" w:semiHidden="1" w:unhideWhenUsed="1"/>
+    <w:lsdException w:name="table of authorities" w:semiHidden="1" w:unhideWhenUsed="1"/>
+    <w:lsdException w:name="macro" w:semiHidden="1" w:unhideWhenUsed="1"/>
+    <w:lsdException w:name="toa heading" w:semiHidden="1" w:unhideWhenUsed="1"/>
+    <w:lsdException w:name="List" w:semiHidden="1" w:unhideWhenUsed="1"/>
+    <w:lsdException w:name="List Bullet" w:semiHidden="1" w:unhideWhenUsed="1"/>
+    <w:lsdException w:name="List Number" w:semiHidden="1" w:unhideWhenUsed="1"/>
+    <w:lsdException w:name="List 2" w:semiHidden="1" w:unhideWhenUsed="1"/>
+    <w:lsdException w:name="List 3" w:semiHidden="1" w:unhideWhenUsed="1"/>
+    <w:lsdException w:name="List 4" w:semiHidden="1" w:unhideWhenUsed="1"/>
+    <w:lsdException w:name="List 5" w:semiHidden="1" w:unhideWhenUsed="1"/>
+    <w:lsdException w:name="List Bullet 2" w:semiHidden="1" w:unhideWhenUsed="1"/>
+    <w:lsdException w:name="List Bullet 3" w:semiHidden="1" w:unhideWhenUsed="1"/>
+    <w:lsdException w:name="List Bullet 4" w:semiHidden="1" w:unhideWhenUsed="1"/>
+    <w:lsdException w:name="List Bullet 5" w:semiHidden="1" w:unhideWhenUsed="1"/>
+    <w:lsdException w:name="List Number 2" w:semiHidden="1" w:unhideWhenUsed="1"/>
+    <w:lsdException w:name="List Number 3" w:semiHidden="1" w:unhideWhenUsed="1"/>
+    <w:lsdException w:name="List Number 4" w:semiHidden="1" w:unhideWhenUsed="1"/>
+    <w:lsdException w:name="List Number 5" w:semiHidden="1" w:unhideWhenUsed="1"/>
+    <w:lsdException w:name="Title" w:qFormat="1"/>
+    <w:lsdException w:name="Closing" w:semiHidden="1" w:unhideWhenUsed="1"/>
+    <w:lsdException w:name="Signature" w:semiHidden="1" w:unhideWhenUsed="1"/>
+    <w:lsdException w:name="Default Paragraph Font" w:semiHidden="1" w:uiPriority="1" w:unhideWhenUsed="1"/>
+    <w:lsdException w:name="Body Text" w:semiHidden="1" w:unhideWhenUsed="1"/>
+    <w:lsdException w:name="Body Text Indent" w:semiHidden="1" w:unhideWhenUsed="1"/>
+    <w:lsdException w:name="List Continue" w:semiHidden="1" w:unhideWhenUsed="1"/>
+    <w:lsdException w:name="List Continue 2" w:semiHidden="1" w:unhideWhenUsed="1"/>
+    <w:lsdException w:name="List Continue 3" w:semiHidden="1" w:unhideWhenUsed="1"/>
+    <w:lsdException w:name="List Continue 4" w:semiHidden="1" w:unhideWhenUsed="1"/>
+    <w:lsdException w:name="List Continue 5" w:semiHidden="1" w:unhideWhenUsed="1"/>
+    <w:lsdException w:name="Message Header" w:semiHidden="1" w:unhideWhenUsed="1"/>
+    <w:lsdException w:name="Subtitle" w:qFormat="1"/>
+    <w:lsdException w:name="Salutation" w:semiHidden="1" w:unhideWhenUsed="1"/>
+    <w:lsdException w:name="Date" w:semiHidden="1" w:unhideWhenUsed="1"/>
+    <w:lsdException w:name="Body Text First Indent" w:semiHidden="1" w:unhideWhenUsed="1"/>
+    <w:lsdException w:name="Body Text First Indent 2" w:semiHidden="1" w:unhideWhenUsed="1"/>
+    <w:lsdException w:name="Note Heading" w:semiHidden="1" w:unhideWhenUsed="1"/>
+    <w:lsdException w:name="Body Text 2" w:semiHidden="1" w:unhideWhenUsed="1"/>
+    <w:lsdException w:name="Body Text 3" w:semiHidden="1" w:unhideWhenUsed="1"/>
+    <w:lsdException w:name="Body Text Indent 2" w:semiHidden="1" w:unhideWhenUsed="1"/>
+    <w:lsdException w:name="Body Text Indent 3" w:semiHidden="1" w:unhideWhenUsed="1"/>
+    <w:lsdException w:name="Block Text" w:semiHidden="1" w:unhideWhenUsed="1"/>
+    <w:lsdException w:name="Hyperlink" w:semiHidden="1" w:uiPriority="99" w:unhideWhenUsed="1"/>
+    <w:lsdException w:name="FollowedHyperlink" w:semiHidden="1" w:uiPriority="99" w:unhideWhenUsed="1"/>
+    <w:lsdException w:name="Strong" w:uiPriority="22" w:qFormat="1"/>
+    <w:lsdException w:name="Emphasis" w:uiPriority="20" w:qFormat="1"/>
+    <w:lsdException w:name="Document Map" w:semiHidden="1" w:unhideWhenUsed="1"/>
+    <w:lsdException w:name="Plain Text" w:semiHidden="1" w:unhideWhenUsed="1"/>
+    <w:lsdException w:name="E-mail Signature" w:semiHidden="1" w:unhideWhenUsed="1"/>
+    <w:lsdException w:name="HTML Top of Form" w:semiHidden="1" w:uiPriority="99" w:unhideWhenUsed="1"/>
+    <w:lsdException w:name="HTML Bottom of Form" w:semiHidden="1" w:uiPriority="99" w:unhideWhenUsed="1"/>
+    <w:lsdException w:name="Normal (Web)" w:semiHidden="1" w:unhideWhenUsed="1"/>
+    <w:lsdException w:name="HTML Acronym" w:semiHidden="1" w:uiPriority="99" w:unhideWhenUsed="1"/>
+    <w:lsdException w:name="HTML Address" w:semiHidden="1" w:unhideWhenUsed="1"/>
+    <w:lsdException w:name="HTML Cite" w:semiHidden="1" w:uiPriority="99" w:unhideWhenUsed="1"/>
+    <w:lsdException w:name="HTML Code" w:semiHidden="1" w:uiPriority="99" w:unhideWhenUsed="1"/>
+    <w:lsdException w:name="HTML Definition" w:semiHidden="1" w:uiPriority="99" w:unhideWhenUsed="1"/>
+    <w:lsdException w:name="HTML Keyboard" w:semiHidden="1" w:uiPriority="99" w:unhideWhenUsed="1"/>
+    <w:lsdException w:name="HTML Preformatted" w:semiHidden="1" w:unhideWhenUsed="1"/>
+    <w:lsdException w:name="HTML Sample" w:semiHidden="1" w:uiPriority="99" w:unhideWhenUsed="1"/>
+    <w:lsdException w:name="HTML Typewriter" w:semiHidden="1" w:uiPriority="99" w:unhideWhenUsed="1"/>
+    <w:lsdException w:name="HTML Variable" w:semiHidden="1" w:uiPriority="99" w:unhideWhenUsed="1"/>
+    <w:lsdException w:name="Normal Table" w:semiHidden="1" w:uiPriority="99" w:unhideWhenUsed="1"/>
+    <w:lsdException w:name="annotation subject" w:semiHidden="1" w:uiPriority="99" w:unhideWhenUsed="1"/>
+    <w:lsdException w:name="No List" w:semiHidden="1" w:uiPriority="99" w:unhideWhenUsed="1"/>
+    <w:lsdException w:name="Outline List 1" w:semiHidden="1" w:uiPriority="99" w:unhideWhenUsed="1"/>
+    <w:lsdException w:name="Outline List 2" w:semiHidden="1" w:uiPriority="99" w:unhideWhenUsed="1"/>
+    <w:lsdException w:name="Outline List 3" w:semiHidden="1" w:uiPriority="99" w:unhideWhenUsed="1"/>
+    <w:lsdException w:name="Table Simple 1" w:semiHidden="1" w:uiPriority="99" w:unhideWhenUsed="1"/>
+    <w:lsdException w:name="Table Simple 2" w:semiHidden="1" w:uiPriority="99" w:unhideWhenUsed="1"/>
+    <w:lsdException w:name="Table Simple 3" w:semiHidden="1" w:uiPriority="99" w:unhideWhenUsed="1"/>
+    <w:lsdException w:name="Table Classic 1" w:semiHidden="1" w:uiPriority="99" w:unhideWhenUsed="1"/>
+    <w:lsdException w:name="Table Classic 2" w:semiHidden="1" w:uiPriority="99" w:unhideWhenUsed="1"/>
+    <w:lsdException w:name="Table Classic 3" w:semiHidden="1" w:uiPriority="99" w:unhideWhenUsed="1"/>
+    <w:lsdException w:name="Table Classic 4" w:semiHidden="1" w:uiPriority="99" w:unhideWhenUsed="1"/>
+    <w:lsdException w:name="Table Colorful 1" w:semiHidden="1" w:uiPriority="99" w:unhideWhenUsed="1"/>
+    <w:lsdException w:name="Table Colorful 2" w:semiHidden="1" w:uiPriority="99" w:unhideWhenUsed="1"/>
+    <w:lsdException w:name="Table Colorful 3" w:semiHidden="1" w:uiPriority="99" w:unhideWhenUsed="1"/>
+    <w:lsdException w:name="Table Columns 1" w:semiHidden="1" w:uiPriority="99" w:unhideWhenUsed="1"/>
+    <w:lsdException w:name="Table Columns 2" w:semiHidden="1" w:uiPriority="99" w:unhideWhenUsed="1"/>
+    <w:lsdException w:name="Table Columns 3" w:semiHidden="1" w:uiPriority="99" w:unhideWhenUsed="1"/>
+    <w:lsdException w:name="Table Columns 4" w:semiHidden="1" w:uiPriority="99" w:unhideWhenUsed="1"/>
+    <w:lsdException w:name="Table Columns 5" w:semiHidden="1" w:uiPriority="99" w:unhideWhenUsed="1"/>
+    <w:lsdException w:name="Table Grid 1" w:semiHidden="1" w:uiPriority="99" w:unhideWhenUsed="1"/>
+    <w:lsdException w:name="Table Grid 2" w:semiHidden="1" w:uiPriority="99" w:unhideWhenUsed="1"/>
+    <w:lsdException w:name="Table Grid 3" w:semiHidden="1" w:uiPriority="99" w:unhideWhenUsed="1"/>
+    <w:lsdException w:name="Table Grid 4" w:semiHidden="1" w:uiPriority="99" w:unhideWhenUsed="1"/>
+    <w:lsdException w:name="Table Grid 5" w:semiHidden="1" w:uiPriority="99" w:unhideWhenUsed="1"/>
+    <w:lsdException w:name="Table Grid 6" w:semiHidden="1" w:uiPriority="99" w:unhideWhenUsed="1"/>
+    <w:lsdException w:name="Table Grid 7" w:semiHidden="1" w:uiPriority="99" w:unhideWhenUsed="1"/>
+    <w:lsdException w:name="Table Grid 8" w:semiHidden="1" w:uiPriority="99" w:unhideWhenUsed="1"/>
+    <w:lsdException w:name="Table List 1" w:semiHidden="1" w:uiPriority="99" w:unhideWhenUsed="1"/>
+    <w:lsdException w:name="Table List 2" w:semiHidden="1" w:uiPriority="99" w:unhideWhenUsed="1"/>
+    <w:lsdException w:name="Table List 3" w:semiHidden="1" w:uiPriority="99" w:unhideWhenUsed="1"/>
+    <w:lsdException w:name="Table List 4" w:semiHidden="1" w:uiPriority="99" w:unhideWhenUsed="1"/>
+    <w:lsdException w:name="Table List 5" w:semiHidden="1" w:uiPriority="99" w:unhideWhenUsed="1"/>
+    <w:lsdException w:name="Table List 6" w:semiHidden="1" w:uiPriority="99" w:unhideWhenUsed="1"/>
+    <w:lsdException w:name="Table List 7" w:semiHidden="1" w:uiPriority="99" w:unhideWhenUsed="1"/>
+    <w:lsdException w:name="Table List 8" w:semiHidden="1" w:uiPriority="99" w:unhideWhenUsed="1"/>
+    <w:lsdException w:name="Table 3D effects 1" w:semiHidden="1" w:uiPriority="99" w:unhideWhenUsed="1"/>
+    <w:lsdException w:name="Table 3D effects 2" w:semiHidden="1" w:uiPriority="99" w:unhideWhenUsed="1"/>
+    <w:lsdException w:name="Table 3D effects 3" w:semiHidden="1" w:uiPriority="99" w:unhideWhenUsed="1"/>
+    <w:lsdException w:name="Table Contemporary" w:semiHidden="1" w:uiPriority="99" w:unhideWhenUsed="1"/>
+    <w:lsdException w:name="Table Elegant" w:semiHidden="1" w:uiPriority="99" w:unhideWhenUsed="1"/>
+    <w:lsdException w:name="Table Professional" w:semiHidden="1" w:uiPriority="99" w:unhideWhenUsed="1"/>
+    <w:lsdException w:name="Table Subtle 1" w:semiHidden="1" w:uiPriority="99" w:unhideWhenUsed="1"/>
+    <w:lsdException w:name="Table Subtle 2" w:semiHidden="1" w:uiPriority="99" w:unhideWhenUsed="1"/>
+    <w:lsdException w:name="Table Web 1" w:semiHidden="1" w:uiPriority="99" w:unhideWhenUsed="1"/>
+    <w:lsdException w:name="Table Web 2" w:semiHidden="1" w:uiPriority="99" w:unhideWhenUsed="1"/>
+    <w:lsdException w:name="Table Web 3" w:semiHidden="1" w:uiPriority="99" w:unhideWhenUsed="1"/>
+    <w:lsdException w:name="Balloon Text" w:semiHidden="1" w:unhideWhenUsed="1"/>
+    <w:lsdException w:name="Table Grid" w:uiPriority="59"/>
+    <w:lsdException w:name="Table Theme" w:semiHidden="1" w:uiPriority="99" w:unhideWhenUsed="1"/>
+    <w:lsdException w:name="Placeholder Text" w:semiHidden="1" w:uiPriority="99"/>
+    <w:lsdException w:name="No Spacing" w:uiPriority="1" w:qFormat="1"/>
+    <w:lsdException w:name="Light Shading" w:uiPriority="60"/>
+    <w:lsdException w:name="Light List" w:uiPriority="61"/>
+    <w:lsdException w:name="Light Grid" w:uiPriority="62"/>
+    <w:lsdException w:name="Medium Shading 1" w:uiPriority="63"/>
+    <w:lsdException w:name="Medium Shading 2" w:uiPriority="64"/>
+    <w:lsdException w:name="Medium List 1" w:uiPriority="65"/>
+    <w:lsdException w:name="Medium List 2" w:uiPriority="66"/>
+    <w:lsdException w:name="Medium Grid 1" w:uiPriority="67"/>
+    <w:lsdException w:name="Medium Grid 2" w:uiPriority="68"/>
+    <w:lsdException w:name="Medium Grid 3" w:uiPriority="69"/>
+    <w:lsdException w:name="Dark List" w:uiPriority="70"/>
+    <w:lsdException w:name="Colorful Shading" w:uiPriority="71"/>
+    <w:lsdException w:name="Colorful List" w:uiPriority="72"/>
+    <w:lsdException w:name="Colorful Grid" w:uiPriority="73"/>
+    <w:lsdException w:name="Light Shading Accent 1" w:uiPriority="60"/>
+    <w:lsdException w:name="Light List Accent 1" w:uiPriority="61"/>
+    <w:lsdException w:name="Light Grid Accent 1" w:uiPriority="62"/>
+    <w:lsdException w:name="Medium Shading 1 Accent 1" w:uiPriority="63"/>
+    <w:lsdException w:name="Medium Shading 2 Accent 1" w:uiPriority="64"/>
+    <w:lsdException w:name="Medium List 1 Accent 1" w:uiPriority="65"/>
+    <w:lsdException w:name="Revision" w:semiHidden="1" w:uiPriority="99"/>
+    <w:lsdException w:name="List Paragraph" w:uiPriority="34" w:qFormat="1"/>
+    <w:lsdException w:name="Quote" w:uiPriority="29" w:qFormat="1"/>
+    <w:lsdException w:name="Intense Quote" w:uiPriority="30" w:qFormat="1"/>
+    <w:lsdException w:name="Medium List 2 Accent 1" w:uiPriority="66"/>
+    <w:lsdException w:name="Medium Grid 1 Accent 1" w:uiPriority="67"/>
+    <w:lsdException w:name="Medium Grid 2 Accent 1" w:uiPriority="68"/>
+    <w:lsdException w:name="Medium Grid 3 Accent 1" w:uiPriority="69"/>
+    <w:lsdException w:name="Dark List Accent 1" w:uiPriority="70"/>
+    <w:lsdException w:name="Colorful Shading Accent 1" w:uiPriority="71"/>
+    <w:lsdException w:name="Colorful List Accent 1" w:uiPriority="72"/>
+    <w:lsdException w:name="Colorful Grid Accent 1" w:uiPriority="73"/>
+    <w:lsdException w:name="Light Shading Accent 2" w:uiPriority="60"/>
+    <w:lsdException w:name="Light List Accent 2" w:uiPriority="61"/>
+    <w:lsdException w:name="Light Grid Accent 2" w:uiPriority="62"/>
+    <w:lsdException w:name="Medium Shading 1 Accent 2" w:uiPriority="63"/>
+    <w:lsdException w:name="Medium Shading 2 Accent 2" w:uiPriority="64"/>
+    <w:lsdException w:name="Medium List 1 Accent 2" w:uiPriority="65"/>
+    <w:lsdException w:name="Medium List 2 Accent 2" w:uiPriority="66"/>
+    <w:lsdException w:name="Medium Grid 1 Accent 2" w:uiPriority="67"/>
+    <w:lsdException w:name="Medium Grid 2 Accent 2" w:uiPriority="68"/>
+    <w:lsdException w:name="Medium Grid 3 Accent 2" w:uiPriority="69"/>
+    <w:lsdException w:name="Dark List Accent 2" w:uiPriority="70"/>
+    <w:lsdException w:name="Colorful Shading Accent 2" w:uiPriority="71"/>
+    <w:lsdException w:name="Colorful List Accent 2" w:uiPriority="72"/>
+    <w:lsdException w:name="Colorful Grid Accent 2" w:uiPriority="73"/>
+    <w:lsdException w:name="Light Shading Accent 3" w:uiPriority="60"/>
+    <w:lsdException w:name="Light List Accent 3" w:uiPriority="61"/>
+    <w:lsdException w:name="Light Grid Accent 3" w:uiPriority="62"/>
+    <w:lsdException w:name="Medium Shading 1 Accent 3" w:uiPriority="63"/>
+    <w:lsdException w:name="Medium Shading 2 Accent 3" w:uiPriority="64"/>
+    <w:lsdException w:name="Medium List 1 Accent 3" w:uiPriority="65"/>
+    <w:lsdException w:name="Medium List 2 Accent 3" w:uiPriority="66"/>
+    <w:lsdException w:name="Medium Grid 1 Accent 3" w:uiPriority="67"/>
+    <w:lsdException w:name="Medium Grid 2 Accent 3" w:uiPriority="68"/>
+    <w:lsdException w:name="Medium Grid 3 Accent 3" w:uiPriority="69"/>
+    <w:lsdException w:name="Dark List Accent 3" w:uiPriority="70"/>
+    <w:lsdException w:name="Colorful Shading Accent 3" w:uiPriority="71"/>
+    <w:lsdException w:name="Colorful List Accent 3" w:uiPriority="72"/>
+    <w:lsdException w:name="Colorful Grid Accent 3" w:uiPriority="73"/>
+    <w:lsdException w:name="Light Shading Accent 4" w:uiPriority="60"/>
+    <w:lsdException w:name="Light List Accent 4" w:uiPriority="61"/>
+    <w:lsdException w:name="Light Grid Accent 4" w:uiPriority="62"/>
+    <w:lsdException w:name="Medium Shading 1 Accent 4" w:uiPriority="63"/>
+    <w:lsdException w:name="Medium Shading 2 Accent 4" w:uiPriority="64"/>
+    <w:lsdException w:name="Medium List 1 Accent 4" w:uiPriority="65"/>
+    <w:lsdException w:name="Medium List 2 Accent 4" w:uiPriority="66"/>
+    <w:lsdException w:name="Medium Grid 1 Accent 4" w:uiPriority="67"/>
+    <w:lsdException w:name="Medium Grid 2 Accent 4" w:uiPriority="68"/>
+    <w:lsdException w:name="Medium Grid 3 Accent 4" w:uiPriority="69"/>
+    <w:lsdException w:name="Dark List Accent 4" w:uiPriority="70"/>
+    <w:lsdException w:name="Colorful Shading Accent 4" w:uiPriority="71"/>
+    <w:lsdException w:name="Colorful List Accent 4" w:uiPriority="72"/>
+    <w:lsdException w:name="Colorful Grid Accent 4" w:uiPriority="73"/>
+    <w:lsdException w:name="Light Shading Accent 5" w:uiPriority="60"/>
+    <w:lsdException w:name="Light List Accent 5" w:uiPriority="61"/>
+    <w:lsdException w:name="Light Grid Accent 5" w:uiPriority="62"/>
+    <w:lsdException w:name="Medium Shading 1 Accent 5" w:uiPriority="63"/>
+    <w:lsdException w:name="Medium Shading 2 Accent 5" w:uiPriority="64"/>
+    <w:lsdException w:name="Medium List 1 Accent 5" w:uiPriority="65"/>
+    <w:lsdException w:name="Medium List 2 Accent 5" w:uiPriority="66"/>
+    <w:lsdException w:name="Medium Grid 1 Accent 5" w:uiPriority="67"/>
+    <w:lsdException w:name="Medium Grid 2 Accent 5" w:uiPriority="68"/>
+    <w:lsdException w:name="Medium Grid 3 Accent 5" w:uiPriority="69"/>
+    <w:lsdException w:name="Dark List Accent 5" w:uiPriority="70"/>
+    <w:lsdException w:name="Colorful Shading Accent 5" w:uiPriority="71"/>
+    <w:lsdException w:name="Colorful List Accent 5" w:uiPriority="72"/>
+    <w:lsdException w:name="Colorful Grid Accent 5" w:uiPriority="73"/>
+    <w:lsdException w:name="Light Shading Accent 6" w:uiPriority="60"/>
+    <w:lsdException w:name="Light List Accent 6" w:uiPriority="61"/>
+    <w:lsdException w:name="Light Grid Accent 6" w:uiPriority="62"/>
+    <w:lsdException w:name="Medium Shading 1 Accent 6" w:uiPriority="63"/>
+    <w:lsdException w:name="Medium Shading 2 Accent 6" w:uiPriority="64"/>
+    <w:lsdException w:name="Medium List 1 Accent 6" w:uiPriority="65"/>
+    <w:lsdException w:name="Medium List 2 Accent 6" w:uiPriority="66"/>
+    <w:lsdException w:name="Medium Grid 1 Accent 6" w:uiPriority="67"/>
+    <w:lsdException w:name="Medium Grid 2 Accent 6" w:uiPriority="68"/>
+    <w:lsdException w:name="Medium Grid 3 Accent 6" w:uiPriority="69"/>
+    <w:lsdException w:name="Dark List Accent 6" w:uiPriority="70"/>
+    <w:lsdException w:name="Colorful Shading Accent 6" w:uiPriority="71"/>
+    <w:lsdException w:name="Colorful List Accent 6" w:uiPriority="72"/>
+    <w:lsdException w:name="Colorful Grid Accent 6" w:uiPriority="73"/>
+    <w:lsdException w:name="Subtle Emphasis" w:uiPriority="19" w:qFormat="1"/>
+    <w:lsdException w:name="Intense Emphasis" w:uiPriority="21" w:qFormat="1"/>
+    <w:lsdException w:name="Subtle Reference" w:uiPriority="31" w:qFormat="1"/>
+    <w:lsdException w:name="Intense Reference" w:uiPriority="32" w:qFormat="1"/>
+    <w:lsdException w:name="Book Title" w:uiPriority="33" w:qFormat="1"/>
+    <w:lsdException w:name="Bibliography" w:semiHidden="1" w:uiPriority="37" w:unhideWhenUsed="1"/>
+    <w:lsdException w:name="TOC Heading" w:semiHidden="1" w:uiPriority="39" w:unhideWhenUsed="1" w:qFormat="1"/>
+    <w:lsdException w:name="Grid Table Light" w:semiHidden="1" w:unhideWhenUsed="1"/>
+    <w:lsdException w:name="Grid Table 1 Light" w:semiHidden="1" w:unhideWhenUsed="1"/>
+    <w:lsdException w:name="Grid Table 2" w:semiHidden="1" w:unhideWhenUsed="1"/>
+    <w:lsdException w:name="Grid Table 3" w:semiHidden="1" w:unhideWhenUsed="1"/>
+    <w:lsdException w:name="Grid Table 4" w:uiPriority="49"/>
+    <w:lsdException w:name="Grid Table 5 Dark" w:uiPriority="50"/>
+    <w:lsdException w:name="Grid Table 6 Colorful" w:uiPriority="51"/>
+    <w:lsdException w:name="Grid Table 7 Colorful" w:uiPriority="52"/>
+    <w:lsdException w:name="Grid Table 1 Light Accent 1" w:uiPriority="46"/>
+    <w:lsdException w:name="Grid Table 2 Accent 1" w:uiPriority="47"/>
+    <w:lsdException w:name="Grid Table 3 Accent 1" w:uiPriority="48"/>
+    <w:lsdException w:name="Grid Table 4 Accent 1" w:uiPriority="49"/>
+    <w:lsdException w:name="Grid Table 5 Dark Accent 1" w:uiPriority="50"/>
+    <w:lsdException w:name="Grid Table 6 Colorful Accent 1" w:uiPriority="51"/>
+    <w:lsdException w:name="Grid Table 7 Colorful Accent 1" w:uiPriority="52"/>
+    <w:lsdException w:name="Grid Table 1 Light Accent 2" w:uiPriority="46"/>
+    <w:lsdException w:name="Grid Table 2 Accent 2" w:uiPriority="47"/>
+    <w:lsdException w:name="Grid Table 3 Accent 2" w:uiPriority="48"/>
+    <w:lsdException w:name="Grid Table 4 Accent 2" w:uiPriority="49"/>
+    <w:lsdException w:name="Grid Table 5 Dark Accent 2" w:uiPriority="50"/>
+    <w:lsdException w:name="Grid Table 6 Colorful Accent 2" w:uiPriority="51"/>
+    <w:lsdException w:name="Grid Table 7 Colorful Accent 2" w:uiPriority="52"/>
+    <w:lsdException w:name="Grid Table 1 Light Accent 3" w:uiPriority="46"/>
+    <w:lsdException w:name="Grid Table 2 Accent 3" w:uiPriority="47"/>
+    <w:lsdException w:name="Grid Table 3 Accent 3" w:uiPriority="48"/>
+    <w:lsdException w:name="Grid Table 4 Accent 3" w:uiPriority="49"/>
+    <w:lsdException w:name="Grid Table 5 Dark Accent 3" w:uiPriority="50"/>
+    <w:lsdException w:name="Grid Table 6 Colorful Accent 3" w:uiPriority="51"/>
+    <w:lsdException w:name="Grid Table 7 Colorful Accent 3" w:uiPriority="52"/>
+    <w:lsdException w:name="Grid Table 1 Light Accent 4" w:uiPriority="46"/>
+    <w:lsdException w:name="Grid Table 2 Accent 4" w:uiPriority="47"/>
+    <w:lsdException w:name="Grid Table 3 Accent 4" w:uiPriority="48"/>
+    <w:lsdException w:name="Grid Table 4 Accent 4" w:uiPriority="49"/>
+    <w:lsdException w:name="Grid Table 5 Dark Accent 4" w:uiPriority="50"/>
+    <w:lsdException w:name="Grid Table 6 Colorful Accent 4" w:uiPriority="51"/>
+    <w:lsdException w:name="Grid Table 7 Colorful Accent 4" w:uiPriority="52"/>
+    <w:lsdException w:name="Grid Table 1 Light Accent 5" w:uiPriority="46"/>
+    <w:lsdException w:name="Grid Table 2 Accent 5" w:uiPriority="47"/>
+    <w:lsdException w:name="Grid Table 3 Accent 5" w:uiPriority="48"/>
+    <w:lsdException w:name="Grid Table 4 Accent 5" w:uiPriority="49"/>
+    <w:lsdException w:name="Grid Table 5 Dark Accent 5" w:uiPriority="50"/>
+    <w:lsdException w:name="Grid Table 6 Colorful Accent 5" w:uiPriority="51"/>
+    <w:lsdException w:name="Grid Table 7 Colorful Accent 5" w:uiPriority="52"/>
+    <w:lsdException w:name="Grid Table 1 Light Accent 6" w:uiPriority="46"/>
+    <w:lsdException w:name="Grid Table 2 Accent 6" w:uiPriority="47"/>
+    <w:lsdException w:name="Grid Table 3 Accent 6" w:uiPriority="48"/>
+    <w:lsdException w:name="Grid Table 4 Accent 6" w:uiPriority="49"/>
+    <w:lsdException w:name="Grid Table 5 Dark Accent 6" w:uiPriority="50"/>
+    <w:lsdException w:name="Grid Table 6 Colorful Accent 6" w:uiPriority="51"/>
+    <w:lsdException w:name="Grid Table 7 Colorful Accent 6" w:uiPriority="52"/>
+    <w:lsdException w:name="List Table 1 Light" w:uiPriority="46"/>
+    <w:lsdException w:name="List Table 2" w:uiPriority="47"/>
+    <w:lsdException w:name="List Table 3" w:uiPriority="48"/>
+    <w:lsdException w:name="List Table 4" w:uiPriority="49"/>
+    <w:lsdException w:name="List Table 5 Dark" w:uiPriority="50"/>
+    <w:lsdException w:name="List Table 6 Colorful" w:uiPriority="51"/>
+    <w:lsdException w:name="List Table 7 Colorful" w:uiPriority="52"/>
+    <w:lsdException w:name="List Table 1 Light Accent 1" w:uiPriority="46"/>
+    <w:lsdException w:name="List Table 2 Accent 1" w:uiPriority="47"/>
+    <w:lsdException w:name="List Table 3 Accent 1" w:uiPriority="48"/>
+    <w:lsdException w:name="List Table 4 Accent 1" w:uiPriority="49"/>
+    <w:lsdException w:name="List Table 5 Dark Accent 1" w:uiPriority="50"/>
+    <w:lsdException w:name="List Table 6 Colorful Accent 1" w:uiPriority="51"/>
+    <w:lsdException w:name="List Table 7 Colorful Accent 1" w:uiPriority="52"/>
+    <w:lsdException w:name="List Table 1 Light Accent 2" w:uiPriority="46"/>
+    <w:lsdException w:name="List Table 2 Accent 2" w:uiPriority="47"/>
+    <w:lsdException w:name="List Table 3 Accent 2" w:uiPriority="48"/>
+    <w:lsdException w:name="List Table 4 Accent 2" w:uiPriority="49"/>
+    <w:lsdException w:name="List Table 5 Dark Accent 2" w:uiPriority="50"/>
+    <w:lsdException w:name="List Table 6 Colorful Accent 2" w:uiPriority="51"/>
+    <w:lsdException w:name="List Table 7 Colorful Accent 2" w:uiPriority="52"/>
+    <w:lsdException w:name="List Table 1 Light Accent 3" w:uiPriority="46"/>
+    <w:lsdException w:name="List Table 2 Accent 3" w:uiPriority="47"/>
+    <w:lsdException w:name="List Table 3 Accent 3" w:uiPriority="48"/>
+    <w:lsdException w:name="List Table 4 Accent 3" w:uiPriority="49"/>
+    <w:lsdException w:name="List Table 5 Dark Accent 3" w:uiPriority="50"/>
+    <w:lsdException w:name="List Table 6 Colorful Accent 3" w:uiPriority="51"/>
+    <w:lsdException w:name="List Table 7 Colorful Accent 3" w:uiPriority="52"/>
+    <w:lsdException w:name="List Table 1 Light Accent 4" w:uiPriority="46"/>
+    <w:lsdException w:name="List Table 2 Accent 4" w:uiPriority="47"/>
+    <w:lsdException w:name="List Table 3 Accent 4" w:uiPriority="48"/>
+    <w:lsdException w:name="List Table 4 Accent 4" w:uiPriority="49"/>
+    <w:lsdException w:name="List Table 5 Dark Accent 4" w:uiPriority="50"/>
+    <w:lsdException w:name="List Table 6 Colorful Accent 4" w:uiPriority="51"/>
+    <w:lsdException w:name="List Table 7 Colorful Accent 4" w:uiPriority="52"/>
+    <w:lsdException w:name="List Table 1 Light Accent 5" w:uiPriority="46"/>
+    <w:lsdException w:name="List Table 2 Accent 5" w:uiPriority="47"/>
+    <w:lsdException w:name="List Table 3 Accent 5" w:uiPriority="48"/>
+    <w:lsdException w:name="List Table 4 Accent 5" w:uiPriority="49"/>
+    <w:lsdException w:name="List Table 5 Dark Accent 5" w:uiPriority="50"/>
+    <w:lsdException w:name="List Table 6 Colorful Accent 5" w:uiPriority="51"/>
+    <w:lsdException w:name="List Table 7 Colorful Accent 5" w:uiPriority="52"/>
+    <w:lsdException w:name="List Table 1 Light Accent 6" w:uiPriority="46"/>
+    <w:lsdException w:name="List Table 2 Accent 6" w:uiPriority="47"/>
+    <w:lsdException w:name="List Table 3 Accent 6" w:uiPriority="48"/>
+    <w:lsdException w:name="List Table 4 Accent 6" w:uiPriority="49"/>
+    <w:lsdException w:name="List Table 5 Dark Accent 6" w:uiPriority="50"/>
+    <w:lsdException w:name="List Table 6 Colorful Accent 6" w:uiPriority="51"/>
+    <w:lsdException w:name="List Table 7 Colorful Accent 6" w:uiPriority="52"/>
+    <w:lsdException w:name="Mention" w:semiHidden="1" w:uiPriority="99" w:unhideWhenUsed="1"/>
+    <w:lsdException w:name="Smart Hyperlink" w:semiHidden="1" w:uiPriority="99" w:unhideWhenUsed="1"/>
+    <w:lsdException w:name="Hashtag" w:semiHidden="1" w:uiPriority="99" w:unhideWhenUsed="1"/>
+    <w:lsdException w:name="Unresolved Mention" w:semiHidden="1" w:uiPriority="99" w:unhideWhenUsed="1"/>
   </w:latentStyles>
   <w:style w:type="paragraph" w:default="1" w:styleId="Normal">
     <w:name w:val="Normal"/>
@@ -30934,6 +29875,14 @@
 </file>
 
 <file path=customXml/itemProps1.xml><?xml version="1.0" encoding="utf-8"?>
+<ds:datastoreItem xmlns:ds="http://schemas.openxmlformats.org/officeDocument/2006/customXml" ds:itemID="{096AA1A8-842A-8545-B487-21196DA755C0}">
+  <ds:schemaRefs>
+    <ds:schemaRef ds:uri="http://schemas.openxmlformats.org/officeDocument/2006/bibliography"/>
+  </ds:schemaRefs>
+</ds:datastoreItem>
+</file>
+
+<file path=customXml/itemProps2.xml><?xml version="1.0" encoding="utf-8"?>
 <ds:datastoreItem xmlns:ds="http://schemas.openxmlformats.org/officeDocument/2006/customXml" ds:itemID="{3ED602F9-3CF8-7B49-8B6C-94ADCB1A3490}">
   <ds:schemaRefs>
     <ds:schemaRef ds:uri="http://schemas.openxmlformats.org/officeDocument/2006/bibliography"/>
@@ -30941,16 +29890,8 @@
 </ds:datastoreItem>
 </file>
 
-<file path=customXml/itemProps2.xml><?xml version="1.0" encoding="utf-8"?>
-<ds:datastoreItem xmlns:ds="http://schemas.openxmlformats.org/officeDocument/2006/customXml" ds:itemID="{096AA1A8-842A-8545-B487-21196DA755C0}">
-  <ds:schemaRefs>
-    <ds:schemaRef ds:uri="http://schemas.openxmlformats.org/officeDocument/2006/bibliography"/>
-  </ds:schemaRefs>
-</ds:datastoreItem>
-</file>
-
 <file path=customXml/itemProps3.xml><?xml version="1.0" encoding="utf-8"?>
-<ds:datastoreItem xmlns:ds="http://schemas.openxmlformats.org/officeDocument/2006/customXml" ds:itemID="{961BC490-5450-724A-BC82-782953B0A8C4}">
+<ds:datastoreItem xmlns:ds="http://schemas.openxmlformats.org/officeDocument/2006/customXml" ds:itemID="{F24B709F-BE52-4E44-876C-0379CE9FA705}">
   <ds:schemaRefs>
     <ds:schemaRef ds:uri="http://schemas.openxmlformats.org/officeDocument/2006/bibliography"/>
   </ds:schemaRefs>

</xml_diff>